<commit_message>
'master: commit from script Ср дек 30 19:20:49 MSK 2020'
</commit_message>
<xml_diff>
--- a/My/Б17-В71_ОрловЯА_ПЗv3.docx
+++ b/My/Б17-В71_ОрловЯА_ПЗv3.docx
@@ -19,9 +19,12 @@
       <w:sdtEndPr>
         <w:rPr>
           <w:bCs w:val="0"/>
+          <w:sz w:val="24"/>
+          <w:szCs w:val="24"/>
         </w:rPr>
       </w:sdtEndPr>
       <w:sdtContent>
+        <w:bookmarkStart w:id="0" w:name="_GoBack" w:displacedByCustomXml="prev"/>
         <w:p>
           <w:pPr>
             <w:spacing w:after="0" w:line="360" w:lineRule="auto"/>
@@ -29,17 +32,17 @@
             <w:jc w:val="center"/>
             <w:rPr>
               <w:rFonts w:ascii="Times New Roman" w:hAnsi="Times New Roman" w:cs="Times New Roman"/>
-              <w:sz w:val="28"/>
-              <w:szCs w:val="28"/>
+              <w:sz w:val="24"/>
+              <w:szCs w:val="24"/>
             </w:rPr>
           </w:pPr>
           <w:r>
             <w:rPr>
               <w:rFonts w:ascii="Times New Roman" w:hAnsi="Times New Roman" w:cs="Times New Roman"/>
-              <w:sz w:val="28"/>
-              <w:szCs w:val="28"/>
+              <w:sz w:val="24"/>
+              <w:szCs w:val="24"/>
             </w:rPr>
-            <w:t>ОГЛАВЛЕНИЕ</w:t>
+            <w:t>СОДЕРЖАНИЕ</w:t>
           </w:r>
         </w:p>
         <w:p>
@@ -49,8 +52,8 @@
             <w:jc w:val="both"/>
             <w:rPr>
               <w:rFonts w:ascii="Times New Roman" w:hAnsi="Times New Roman" w:cs="Times New Roman"/>
-              <w:sz w:val="28"/>
-              <w:szCs w:val="28"/>
+              <w:sz w:val="24"/>
+              <w:szCs w:val="24"/>
             </w:rPr>
           </w:pPr>
         </w:p>
@@ -64,7 +67,6 @@
               <w:szCs w:val="24"/>
             </w:rPr>
           </w:pPr>
-          <w:bookmarkStart w:id="0" w:name="_GoBack"/>
           <w:r>
             <w:rPr>
               <w:sz w:val="24"/>
@@ -108,7 +110,7 @@
               <w:lang w:eastAsia="ru-RU"/>
             </w:rPr>
           </w:pPr>
-          <w:hyperlink w:anchor="_Toc59830545" w:history="1">
+          <w:hyperlink w:anchor="_Toc60086237" w:history="1">
             <w:r>
               <w:rPr>
                 <w:rStyle w:val="a8"/>
@@ -147,7 +149,7 @@
                 <w:sz w:val="24"/>
                 <w:szCs w:val="24"/>
               </w:rPr>
-              <w:instrText xml:space="preserve"> PAGEREF _Toc59830545 \h </w:instrText>
+              <w:instrText xml:space="preserve"> PAGEREF _Toc60086237 \h </w:instrText>
             </w:r>
             <w:r>
               <w:rPr>
@@ -204,7 +206,7 @@
               <w:lang w:eastAsia="ru-RU"/>
             </w:rPr>
           </w:pPr>
-          <w:hyperlink w:anchor="_Toc59830546" w:history="1">
+          <w:hyperlink w:anchor="_Toc60086238" w:history="1">
             <w:r>
               <w:rPr>
                 <w:rStyle w:val="a8"/>
@@ -243,7 +245,7 @@
                 <w:sz w:val="24"/>
                 <w:szCs w:val="24"/>
               </w:rPr>
-              <w:instrText xml:space="preserve"> PAGEREF _Toc59830546 \h </w:instrText>
+              <w:instrText xml:space="preserve"> PAGEREF _Toc60086238 \h </w:instrText>
             </w:r>
             <w:r>
               <w:rPr>
@@ -301,7 +303,7 @@
               <w:lang w:eastAsia="ru-RU"/>
             </w:rPr>
           </w:pPr>
-          <w:hyperlink w:anchor="_Toc59830547" w:history="1">
+          <w:hyperlink w:anchor="_Toc60086239" w:history="1">
             <w:r>
               <w:rPr>
                 <w:rStyle w:val="a8"/>
@@ -360,7 +362,7 @@
                 <w:sz w:val="24"/>
                 <w:szCs w:val="24"/>
               </w:rPr>
-              <w:instrText xml:space="preserve"> PAGEREF _Toc59830547 \h </w:instrText>
+              <w:instrText xml:space="preserve"> PAGEREF _Toc60086239 \h </w:instrText>
             </w:r>
             <w:r>
               <w:rPr>
@@ -418,7 +420,7 @@
               <w:lang w:eastAsia="ru-RU"/>
             </w:rPr>
           </w:pPr>
-          <w:hyperlink w:anchor="_Toc59830548" w:history="1">
+          <w:hyperlink w:anchor="_Toc60086240" w:history="1">
             <w:r>
               <w:rPr>
                 <w:rStyle w:val="a8"/>
@@ -477,7 +479,7 @@
                 <w:sz w:val="24"/>
                 <w:szCs w:val="24"/>
               </w:rPr>
-              <w:instrText xml:space="preserve"> PAGEREF _Toc59830548 \h </w:instrText>
+              <w:instrText xml:space="preserve"> PAGEREF _Toc60086240 \h </w:instrText>
             </w:r>
             <w:r>
               <w:rPr>
@@ -535,7 +537,7 @@
               <w:lang w:eastAsia="ru-RU"/>
             </w:rPr>
           </w:pPr>
-          <w:hyperlink w:anchor="_Toc59830549" w:history="1">
+          <w:hyperlink w:anchor="_Toc60086241" w:history="1">
             <w:r>
               <w:rPr>
                 <w:rStyle w:val="a8"/>
@@ -594,7 +596,7 @@
                 <w:sz w:val="24"/>
                 <w:szCs w:val="24"/>
               </w:rPr>
-              <w:instrText xml:space="preserve"> PAGEREF _Toc59830549 \h </w:instrText>
+              <w:instrText xml:space="preserve"> PAGEREF _Toc60086241 \h </w:instrText>
             </w:r>
             <w:r>
               <w:rPr>
@@ -652,7 +654,7 @@
               <w:lang w:eastAsia="ru-RU"/>
             </w:rPr>
           </w:pPr>
-          <w:hyperlink w:anchor="_Toc59830550" w:history="1">
+          <w:hyperlink w:anchor="_Toc60086242" w:history="1">
             <w:r>
               <w:rPr>
                 <w:rStyle w:val="a8"/>
@@ -711,7 +713,7 @@
                 <w:sz w:val="24"/>
                 <w:szCs w:val="24"/>
               </w:rPr>
-              <w:instrText xml:space="preserve"> PAGEREF _Toc59830550 \h </w:instrText>
+              <w:instrText xml:space="preserve"> PAGEREF _Toc60086242 \h </w:instrText>
             </w:r>
             <w:r>
               <w:rPr>
@@ -769,7 +771,7 @@
               <w:lang w:eastAsia="ru-RU"/>
             </w:rPr>
           </w:pPr>
-          <w:hyperlink w:anchor="_Toc59830551" w:history="1">
+          <w:hyperlink w:anchor="_Toc60086243" w:history="1">
             <w:r>
               <w:rPr>
                 <w:rStyle w:val="a8"/>
@@ -828,7 +830,7 @@
                 <w:sz w:val="24"/>
                 <w:szCs w:val="24"/>
               </w:rPr>
-              <w:instrText xml:space="preserve"> PAGEREF _Toc59830551 \h </w:instrText>
+              <w:instrText xml:space="preserve"> PAGEREF _Toc60086243 \h </w:instrText>
             </w:r>
             <w:r>
               <w:rPr>
@@ -886,7 +888,7 @@
               <w:lang w:eastAsia="ru-RU"/>
             </w:rPr>
           </w:pPr>
-          <w:hyperlink w:anchor="_Toc59830552" w:history="1">
+          <w:hyperlink w:anchor="_Toc60086244" w:history="1">
             <w:r>
               <w:rPr>
                 <w:rStyle w:val="a8"/>
@@ -945,7 +947,7 @@
                 <w:sz w:val="24"/>
                 <w:szCs w:val="24"/>
               </w:rPr>
-              <w:instrText xml:space="preserve"> PAGEREF _Toc59830552 \h </w:instrText>
+              <w:instrText xml:space="preserve"> PAGEREF _Toc60086244 \h </w:instrText>
             </w:r>
             <w:r>
               <w:rPr>
@@ -1003,7 +1005,7 @@
               <w:lang w:eastAsia="ru-RU"/>
             </w:rPr>
           </w:pPr>
-          <w:hyperlink w:anchor="_Toc59830553" w:history="1">
+          <w:hyperlink w:anchor="_Toc60086245" w:history="1">
             <w:r>
               <w:rPr>
                 <w:rStyle w:val="a8"/>
@@ -1062,7 +1064,7 @@
                 <w:sz w:val="24"/>
                 <w:szCs w:val="24"/>
               </w:rPr>
-              <w:instrText xml:space="preserve"> PAGEREF _Toc59830553 \h </w:instrText>
+              <w:instrText xml:space="preserve"> PAGEREF _Toc60086245 \h </w:instrText>
             </w:r>
             <w:r>
               <w:rPr>
@@ -1091,7 +1093,7 @@
                 <w:sz w:val="24"/>
                 <w:szCs w:val="24"/>
               </w:rPr>
-              <w:t>6</w:t>
+              <w:t>7</w:t>
             </w:r>
             <w:r>
               <w:rPr>
@@ -1120,7 +1122,7 @@
               <w:lang w:eastAsia="ru-RU"/>
             </w:rPr>
           </w:pPr>
-          <w:hyperlink w:anchor="_Toc59830554" w:history="1">
+          <w:hyperlink w:anchor="_Toc60086246" w:history="1">
             <w:r>
               <w:rPr>
                 <w:rStyle w:val="a8"/>
@@ -1179,7 +1181,7 @@
                 <w:sz w:val="24"/>
                 <w:szCs w:val="24"/>
               </w:rPr>
-              <w:instrText xml:space="preserve"> PAGEREF _Toc59830554 \h </w:instrText>
+              <w:instrText xml:space="preserve"> PAGEREF _Toc60086246 \h </w:instrText>
             </w:r>
             <w:r>
               <w:rPr>
@@ -1208,7 +1210,7 @@
                 <w:sz w:val="24"/>
                 <w:szCs w:val="24"/>
               </w:rPr>
-              <w:t>6</w:t>
+              <w:t>7</w:t>
             </w:r>
             <w:r>
               <w:rPr>
@@ -1237,7 +1239,7 @@
               <w:lang w:eastAsia="ru-RU"/>
             </w:rPr>
           </w:pPr>
-          <w:hyperlink w:anchor="_Toc59830555" w:history="1">
+          <w:hyperlink w:anchor="_Toc60086247" w:history="1">
             <w:r>
               <w:rPr>
                 <w:rStyle w:val="a8"/>
@@ -1296,7 +1298,7 @@
                 <w:sz w:val="24"/>
                 <w:szCs w:val="24"/>
               </w:rPr>
-              <w:instrText xml:space="preserve"> PAGEREF _Toc59830555 \h </w:instrText>
+              <w:instrText xml:space="preserve"> PAGEREF _Toc60086247 \h </w:instrText>
             </w:r>
             <w:r>
               <w:rPr>
@@ -1354,7 +1356,7 @@
               <w:lang w:eastAsia="ru-RU"/>
             </w:rPr>
           </w:pPr>
-          <w:hyperlink w:anchor="_Toc59830556" w:history="1">
+          <w:hyperlink w:anchor="_Toc60086248" w:history="1">
             <w:r>
               <w:rPr>
                 <w:rStyle w:val="a8"/>
@@ -1415,7 +1417,7 @@
                 <w:sz w:val="24"/>
                 <w:szCs w:val="24"/>
               </w:rPr>
-              <w:instrText xml:space="preserve"> PAGEREF _Toc59830556 \h </w:instrText>
+              <w:instrText xml:space="preserve"> PAGEREF _Toc60086248 \h </w:instrText>
             </w:r>
             <w:r>
               <w:rPr>
@@ -1445,6 +1447,382 @@
                 <w:szCs w:val="24"/>
               </w:rPr>
               <w:t>7</w:t>
+            </w:r>
+            <w:r>
+              <w:rPr>
+                <w:rFonts w:ascii="Times New Roman" w:hAnsi="Times New Roman" w:cs="Times New Roman"/>
+                <w:noProof/>
+                <w:webHidden/>
+                <w:sz w:val="24"/>
+                <w:szCs w:val="24"/>
+              </w:rPr>
+              <w:fldChar w:fldCharType="end"/>
+            </w:r>
+          </w:hyperlink>
+        </w:p>
+        <w:p>
+          <w:pPr>
+            <w:pStyle w:val="31"/>
+            <w:tabs>
+              <w:tab w:val="left" w:pos="1540"/>
+              <w:tab w:val="right" w:leader="dot" w:pos="9344"/>
+            </w:tabs>
+            <w:rPr>
+              <w:rFonts w:ascii="Times New Roman" w:eastAsiaTheme="minorEastAsia" w:hAnsi="Times New Roman" w:cs="Times New Roman"/>
+              <w:noProof/>
+              <w:sz w:val="24"/>
+              <w:szCs w:val="24"/>
+              <w:lang w:eastAsia="ru-RU"/>
+            </w:rPr>
+          </w:pPr>
+          <w:hyperlink w:anchor="_Toc60086249" w:history="1">
+            <w:r>
+              <w:rPr>
+                <w:rStyle w:val="a8"/>
+                <w:rFonts w:ascii="Times New Roman" w:hAnsi="Times New Roman" w:cs="Times New Roman"/>
+                <w:noProof/>
+                <w:sz w:val="24"/>
+                <w:szCs w:val="24"/>
+              </w:rPr>
+              <w:t>1.2.3.2.</w:t>
+            </w:r>
+            <w:r>
+              <w:rPr>
+                <w:rFonts w:ascii="Times New Roman" w:eastAsiaTheme="minorEastAsia" w:hAnsi="Times New Roman" w:cs="Times New Roman"/>
+                <w:noProof/>
+                <w:sz w:val="24"/>
+                <w:szCs w:val="24"/>
+                <w:lang w:eastAsia="ru-RU"/>
+              </w:rPr>
+              <w:tab/>
+            </w:r>
+            <w:r>
+              <w:rPr>
+                <w:rStyle w:val="a8"/>
+                <w:rFonts w:ascii="Times New Roman" w:hAnsi="Times New Roman" w:cs="Times New Roman"/>
+                <w:noProof/>
+                <w:sz w:val="24"/>
+                <w:szCs w:val="24"/>
+                <w:lang w:val="en-US"/>
+              </w:rPr>
+              <w:t>API</w:t>
+            </w:r>
+            <w:r>
+              <w:rPr>
+                <w:rStyle w:val="a8"/>
+                <w:rFonts w:ascii="Times New Roman" w:hAnsi="Times New Roman" w:cs="Times New Roman"/>
+                <w:noProof/>
+                <w:sz w:val="24"/>
+                <w:szCs w:val="24"/>
+              </w:rPr>
+              <w:t xml:space="preserve"> </w:t>
+            </w:r>
+            <w:r>
+              <w:rPr>
+                <w:rStyle w:val="a8"/>
+                <w:rFonts w:ascii="Times New Roman" w:hAnsi="Times New Roman" w:cs="Times New Roman"/>
+                <w:noProof/>
+                <w:sz w:val="24"/>
+                <w:szCs w:val="24"/>
+                <w:lang w:val="en-US"/>
+              </w:rPr>
+              <w:t>Blueprint</w:t>
+            </w:r>
+            <w:r>
+              <w:rPr>
+                <w:rFonts w:ascii="Times New Roman" w:hAnsi="Times New Roman" w:cs="Times New Roman"/>
+                <w:noProof/>
+                <w:webHidden/>
+                <w:sz w:val="24"/>
+                <w:szCs w:val="24"/>
+              </w:rPr>
+              <w:tab/>
+            </w:r>
+            <w:r>
+              <w:rPr>
+                <w:rFonts w:ascii="Times New Roman" w:hAnsi="Times New Roman" w:cs="Times New Roman"/>
+                <w:noProof/>
+                <w:webHidden/>
+                <w:sz w:val="24"/>
+                <w:szCs w:val="24"/>
+              </w:rPr>
+              <w:fldChar w:fldCharType="begin"/>
+            </w:r>
+            <w:r>
+              <w:rPr>
+                <w:rFonts w:ascii="Times New Roman" w:hAnsi="Times New Roman" w:cs="Times New Roman"/>
+                <w:noProof/>
+                <w:webHidden/>
+                <w:sz w:val="24"/>
+                <w:szCs w:val="24"/>
+              </w:rPr>
+              <w:instrText xml:space="preserve"> PAGEREF _Toc60086249 \h </w:instrText>
+            </w:r>
+            <w:r>
+              <w:rPr>
+                <w:rFonts w:ascii="Times New Roman" w:hAnsi="Times New Roman" w:cs="Times New Roman"/>
+                <w:noProof/>
+                <w:webHidden/>
+                <w:sz w:val="24"/>
+                <w:szCs w:val="24"/>
+              </w:rPr>
+            </w:r>
+            <w:r>
+              <w:rPr>
+                <w:rFonts w:ascii="Times New Roman" w:hAnsi="Times New Roman" w:cs="Times New Roman"/>
+                <w:noProof/>
+                <w:webHidden/>
+                <w:sz w:val="24"/>
+                <w:szCs w:val="24"/>
+              </w:rPr>
+              <w:fldChar w:fldCharType="separate"/>
+            </w:r>
+            <w:r>
+              <w:rPr>
+                <w:rFonts w:ascii="Times New Roman" w:hAnsi="Times New Roman" w:cs="Times New Roman"/>
+                <w:noProof/>
+                <w:webHidden/>
+                <w:sz w:val="24"/>
+                <w:szCs w:val="24"/>
+              </w:rPr>
+              <w:t>9</w:t>
+            </w:r>
+            <w:r>
+              <w:rPr>
+                <w:rFonts w:ascii="Times New Roman" w:hAnsi="Times New Roman" w:cs="Times New Roman"/>
+                <w:noProof/>
+                <w:webHidden/>
+                <w:sz w:val="24"/>
+                <w:szCs w:val="24"/>
+              </w:rPr>
+              <w:fldChar w:fldCharType="end"/>
+            </w:r>
+          </w:hyperlink>
+        </w:p>
+        <w:p>
+          <w:pPr>
+            <w:pStyle w:val="31"/>
+            <w:tabs>
+              <w:tab w:val="left" w:pos="1540"/>
+              <w:tab w:val="right" w:leader="dot" w:pos="9344"/>
+            </w:tabs>
+            <w:rPr>
+              <w:rFonts w:ascii="Times New Roman" w:eastAsiaTheme="minorEastAsia" w:hAnsi="Times New Roman" w:cs="Times New Roman"/>
+              <w:noProof/>
+              <w:sz w:val="24"/>
+              <w:szCs w:val="24"/>
+              <w:lang w:eastAsia="ru-RU"/>
+            </w:rPr>
+          </w:pPr>
+          <w:hyperlink w:anchor="_Toc60086250" w:history="1">
+            <w:r>
+              <w:rPr>
+                <w:rStyle w:val="a8"/>
+                <w:rFonts w:ascii="Times New Roman" w:hAnsi="Times New Roman" w:cs="Times New Roman"/>
+                <w:noProof/>
+                <w:sz w:val="24"/>
+                <w:szCs w:val="24"/>
+              </w:rPr>
+              <w:t>1.2.3.3.</w:t>
+            </w:r>
+            <w:r>
+              <w:rPr>
+                <w:rFonts w:ascii="Times New Roman" w:eastAsiaTheme="minorEastAsia" w:hAnsi="Times New Roman" w:cs="Times New Roman"/>
+                <w:noProof/>
+                <w:sz w:val="24"/>
+                <w:szCs w:val="24"/>
+                <w:lang w:eastAsia="ru-RU"/>
+              </w:rPr>
+              <w:tab/>
+            </w:r>
+            <w:r>
+              <w:rPr>
+                <w:rStyle w:val="a8"/>
+                <w:rFonts w:ascii="Times New Roman" w:hAnsi="Times New Roman" w:cs="Times New Roman"/>
+                <w:noProof/>
+                <w:sz w:val="24"/>
+                <w:szCs w:val="24"/>
+                <w:lang w:val="en-US"/>
+              </w:rPr>
+              <w:t>RAML</w:t>
+            </w:r>
+            <w:r>
+              <w:rPr>
+                <w:rFonts w:ascii="Times New Roman" w:hAnsi="Times New Roman" w:cs="Times New Roman"/>
+                <w:noProof/>
+                <w:webHidden/>
+                <w:sz w:val="24"/>
+                <w:szCs w:val="24"/>
+              </w:rPr>
+              <w:tab/>
+            </w:r>
+            <w:r>
+              <w:rPr>
+                <w:rFonts w:ascii="Times New Roman" w:hAnsi="Times New Roman" w:cs="Times New Roman"/>
+                <w:noProof/>
+                <w:webHidden/>
+                <w:sz w:val="24"/>
+                <w:szCs w:val="24"/>
+              </w:rPr>
+              <w:fldChar w:fldCharType="begin"/>
+            </w:r>
+            <w:r>
+              <w:rPr>
+                <w:rFonts w:ascii="Times New Roman" w:hAnsi="Times New Roman" w:cs="Times New Roman"/>
+                <w:noProof/>
+                <w:webHidden/>
+                <w:sz w:val="24"/>
+                <w:szCs w:val="24"/>
+              </w:rPr>
+              <w:instrText xml:space="preserve"> PAGEREF _Toc60086250 \h </w:instrText>
+            </w:r>
+            <w:r>
+              <w:rPr>
+                <w:rFonts w:ascii="Times New Roman" w:hAnsi="Times New Roman" w:cs="Times New Roman"/>
+                <w:noProof/>
+                <w:webHidden/>
+                <w:sz w:val="24"/>
+                <w:szCs w:val="24"/>
+              </w:rPr>
+            </w:r>
+            <w:r>
+              <w:rPr>
+                <w:rFonts w:ascii="Times New Roman" w:hAnsi="Times New Roman" w:cs="Times New Roman"/>
+                <w:noProof/>
+                <w:webHidden/>
+                <w:sz w:val="24"/>
+                <w:szCs w:val="24"/>
+              </w:rPr>
+              <w:fldChar w:fldCharType="separate"/>
+            </w:r>
+            <w:r>
+              <w:rPr>
+                <w:rFonts w:ascii="Times New Roman" w:hAnsi="Times New Roman" w:cs="Times New Roman"/>
+                <w:noProof/>
+                <w:webHidden/>
+                <w:sz w:val="24"/>
+                <w:szCs w:val="24"/>
+              </w:rPr>
+              <w:t>9</w:t>
+            </w:r>
+            <w:r>
+              <w:rPr>
+                <w:rFonts w:ascii="Times New Roman" w:hAnsi="Times New Roman" w:cs="Times New Roman"/>
+                <w:noProof/>
+                <w:webHidden/>
+                <w:sz w:val="24"/>
+                <w:szCs w:val="24"/>
+              </w:rPr>
+              <w:fldChar w:fldCharType="end"/>
+            </w:r>
+          </w:hyperlink>
+        </w:p>
+        <w:p>
+          <w:pPr>
+            <w:pStyle w:val="31"/>
+            <w:tabs>
+              <w:tab w:val="left" w:pos="1540"/>
+              <w:tab w:val="right" w:leader="dot" w:pos="9344"/>
+            </w:tabs>
+            <w:rPr>
+              <w:rFonts w:ascii="Times New Roman" w:eastAsiaTheme="minorEastAsia" w:hAnsi="Times New Roman" w:cs="Times New Roman"/>
+              <w:noProof/>
+              <w:sz w:val="24"/>
+              <w:szCs w:val="24"/>
+              <w:lang w:eastAsia="ru-RU"/>
+            </w:rPr>
+          </w:pPr>
+          <w:hyperlink w:anchor="_Toc60086251" w:history="1">
+            <w:r>
+              <w:rPr>
+                <w:rStyle w:val="a8"/>
+                <w:rFonts w:ascii="Times New Roman" w:hAnsi="Times New Roman" w:cs="Times New Roman"/>
+                <w:noProof/>
+                <w:sz w:val="24"/>
+                <w:szCs w:val="24"/>
+                <w:lang w:val="en-US"/>
+              </w:rPr>
+              <w:t>1.2.3.4.</w:t>
+            </w:r>
+            <w:r>
+              <w:rPr>
+                <w:rFonts w:ascii="Times New Roman" w:eastAsiaTheme="minorEastAsia" w:hAnsi="Times New Roman" w:cs="Times New Roman"/>
+                <w:noProof/>
+                <w:sz w:val="24"/>
+                <w:szCs w:val="24"/>
+                <w:lang w:eastAsia="ru-RU"/>
+              </w:rPr>
+              <w:tab/>
+            </w:r>
+            <w:r>
+              <w:rPr>
+                <w:rStyle w:val="a8"/>
+                <w:rFonts w:ascii="Times New Roman" w:hAnsi="Times New Roman" w:cs="Times New Roman"/>
+                <w:noProof/>
+                <w:sz w:val="24"/>
+                <w:szCs w:val="24"/>
+                <w:lang w:val="en-US"/>
+              </w:rPr>
+              <w:t>Postman</w:t>
+            </w:r>
+            <w:r>
+              <w:rPr>
+                <w:rFonts w:ascii="Times New Roman" w:hAnsi="Times New Roman" w:cs="Times New Roman"/>
+                <w:noProof/>
+                <w:webHidden/>
+                <w:sz w:val="24"/>
+                <w:szCs w:val="24"/>
+              </w:rPr>
+              <w:tab/>
+            </w:r>
+            <w:r>
+              <w:rPr>
+                <w:rFonts w:ascii="Times New Roman" w:hAnsi="Times New Roman" w:cs="Times New Roman"/>
+                <w:noProof/>
+                <w:webHidden/>
+                <w:sz w:val="24"/>
+                <w:szCs w:val="24"/>
+              </w:rPr>
+              <w:fldChar w:fldCharType="begin"/>
+            </w:r>
+            <w:r>
+              <w:rPr>
+                <w:rFonts w:ascii="Times New Roman" w:hAnsi="Times New Roman" w:cs="Times New Roman"/>
+                <w:noProof/>
+                <w:webHidden/>
+                <w:sz w:val="24"/>
+                <w:szCs w:val="24"/>
+              </w:rPr>
+              <w:instrText xml:space="preserve"> PAGEREF _Toc60086251 \h </w:instrText>
+            </w:r>
+            <w:r>
+              <w:rPr>
+                <w:rFonts w:ascii="Times New Roman" w:hAnsi="Times New Roman" w:cs="Times New Roman"/>
+                <w:noProof/>
+                <w:webHidden/>
+                <w:sz w:val="24"/>
+                <w:szCs w:val="24"/>
+              </w:rPr>
+            </w:r>
+            <w:r>
+              <w:rPr>
+                <w:rFonts w:ascii="Times New Roman" w:hAnsi="Times New Roman" w:cs="Times New Roman"/>
+                <w:noProof/>
+                <w:webHidden/>
+                <w:sz w:val="24"/>
+                <w:szCs w:val="24"/>
+              </w:rPr>
+              <w:fldChar w:fldCharType="separate"/>
+            </w:r>
+            <w:r>
+              <w:rPr>
+                <w:rFonts w:ascii="Times New Roman" w:hAnsi="Times New Roman" w:cs="Times New Roman"/>
+                <w:noProof/>
+                <w:webHidden/>
+                <w:sz w:val="24"/>
+                <w:szCs w:val="24"/>
+              </w:rPr>
+              <w:t>9</w:t>
             </w:r>
             <w:r>
               <w:rPr>
@@ -1473,7 +1851,7 @@
               <w:lang w:eastAsia="ru-RU"/>
             </w:rPr>
           </w:pPr>
-          <w:hyperlink w:anchor="_Toc59830557" w:history="1">
+          <w:hyperlink w:anchor="_Toc60086252" w:history="1">
             <w:r>
               <w:rPr>
                 <w:rStyle w:val="a8"/>
@@ -1532,7 +1910,7 @@
                 <w:sz w:val="24"/>
                 <w:szCs w:val="24"/>
               </w:rPr>
-              <w:instrText xml:space="preserve"> PAGEREF _Toc59830557 \h </w:instrText>
+              <w:instrText xml:space="preserve"> PAGEREF _Toc60086252 \h </w:instrText>
             </w:r>
             <w:r>
               <w:rPr>
@@ -1561,7 +1939,7 @@
                 <w:sz w:val="24"/>
                 <w:szCs w:val="24"/>
               </w:rPr>
-              <w:t>7</w:t>
+              <w:t>9</w:t>
             </w:r>
             <w:r>
               <w:rPr>
@@ -1590,7 +1968,7 @@
               <w:lang w:eastAsia="ru-RU"/>
             </w:rPr>
           </w:pPr>
-          <w:hyperlink w:anchor="_Toc59830558" w:history="1">
+          <w:hyperlink w:anchor="_Toc60086253" w:history="1">
             <w:r>
               <w:rPr>
                 <w:rStyle w:val="a8"/>
@@ -1649,7 +2027,7 @@
                 <w:sz w:val="24"/>
                 <w:szCs w:val="24"/>
               </w:rPr>
-              <w:instrText xml:space="preserve"> PAGEREF _Toc59830558 \h </w:instrText>
+              <w:instrText xml:space="preserve"> PAGEREF _Toc60086253 \h </w:instrText>
             </w:r>
             <w:r>
               <w:rPr>
@@ -1678,7 +2056,7 @@
                 <w:sz w:val="24"/>
                 <w:szCs w:val="24"/>
               </w:rPr>
-              <w:t>7</w:t>
+              <w:t>9</w:t>
             </w:r>
             <w:r>
               <w:rPr>
@@ -1707,7 +2085,7 @@
               <w:lang w:eastAsia="ru-RU"/>
             </w:rPr>
           </w:pPr>
-          <w:hyperlink w:anchor="_Toc59830559" w:history="1">
+          <w:hyperlink w:anchor="_Toc60086254" w:history="1">
             <w:r>
               <w:rPr>
                 <w:rStyle w:val="a8"/>
@@ -1766,7 +2144,7 @@
                 <w:sz w:val="24"/>
                 <w:szCs w:val="24"/>
               </w:rPr>
-              <w:instrText xml:space="preserve"> PAGEREF _Toc59830559 \h </w:instrText>
+              <w:instrText xml:space="preserve"> PAGEREF _Toc60086254 \h </w:instrText>
             </w:r>
             <w:r>
               <w:rPr>
@@ -1795,7 +2173,7 @@
                 <w:sz w:val="24"/>
                 <w:szCs w:val="24"/>
               </w:rPr>
-              <w:t>7</w:t>
+              <w:t>10</w:t>
             </w:r>
             <w:r>
               <w:rPr>
@@ -1824,7 +2202,7 @@
               <w:lang w:eastAsia="ru-RU"/>
             </w:rPr>
           </w:pPr>
-          <w:hyperlink w:anchor="_Toc59830560" w:history="1">
+          <w:hyperlink w:anchor="_Toc60086255" w:history="1">
             <w:r>
               <w:rPr>
                 <w:rStyle w:val="a8"/>
@@ -1883,7 +2261,7 @@
                 <w:sz w:val="24"/>
                 <w:szCs w:val="24"/>
               </w:rPr>
-              <w:instrText xml:space="preserve"> PAGEREF _Toc59830560 \h </w:instrText>
+              <w:instrText xml:space="preserve"> PAGEREF _Toc60086255 \h </w:instrText>
             </w:r>
             <w:r>
               <w:rPr>
@@ -1912,7 +2290,7 @@
                 <w:sz w:val="24"/>
                 <w:szCs w:val="24"/>
               </w:rPr>
-              <w:t>7</w:t>
+              <w:t>10</w:t>
             </w:r>
             <w:r>
               <w:rPr>
@@ -1941,7 +2319,7 @@
               <w:lang w:eastAsia="ru-RU"/>
             </w:rPr>
           </w:pPr>
-          <w:hyperlink w:anchor="_Toc59830561" w:history="1">
+          <w:hyperlink w:anchor="_Toc60086256" w:history="1">
             <w:r>
               <w:rPr>
                 <w:rStyle w:val="a8"/>
@@ -2000,7 +2378,7 @@
                 <w:sz w:val="24"/>
                 <w:szCs w:val="24"/>
               </w:rPr>
-              <w:instrText xml:space="preserve"> PAGEREF _Toc59830561 \h </w:instrText>
+              <w:instrText xml:space="preserve"> PAGEREF _Toc60086256 \h </w:instrText>
             </w:r>
             <w:r>
               <w:rPr>
@@ -2029,7 +2407,7 @@
                 <w:sz w:val="24"/>
                 <w:szCs w:val="24"/>
               </w:rPr>
-              <w:t>8</w:t>
+              <w:t>10</w:t>
             </w:r>
             <w:r>
               <w:rPr>
@@ -2058,7 +2436,7 @@
               <w:lang w:eastAsia="ru-RU"/>
             </w:rPr>
           </w:pPr>
-          <w:hyperlink w:anchor="_Toc59830562" w:history="1">
+          <w:hyperlink w:anchor="_Toc60086257" w:history="1">
             <w:r>
               <w:rPr>
                 <w:rStyle w:val="a8"/>
@@ -2117,7 +2495,7 @@
                 <w:sz w:val="24"/>
                 <w:szCs w:val="24"/>
               </w:rPr>
-              <w:instrText xml:space="preserve"> PAGEREF _Toc59830562 \h </w:instrText>
+              <w:instrText xml:space="preserve"> PAGEREF _Toc60086257 \h </w:instrText>
             </w:r>
             <w:r>
               <w:rPr>
@@ -2146,7 +2524,7 @@
                 <w:sz w:val="24"/>
                 <w:szCs w:val="24"/>
               </w:rPr>
-              <w:t>8</w:t>
+              <w:t>10</w:t>
             </w:r>
             <w:r>
               <w:rPr>
@@ -2175,7 +2553,7 @@
               <w:lang w:eastAsia="ru-RU"/>
             </w:rPr>
           </w:pPr>
-          <w:hyperlink w:anchor="_Toc59830563" w:history="1">
+          <w:hyperlink w:anchor="_Toc60086258" w:history="1">
             <w:r>
               <w:rPr>
                 <w:rStyle w:val="a8"/>
@@ -2234,7 +2612,7 @@
                 <w:sz w:val="24"/>
                 <w:szCs w:val="24"/>
               </w:rPr>
-              <w:instrText xml:space="preserve"> PAGEREF _Toc59830563 \h </w:instrText>
+              <w:instrText xml:space="preserve"> PAGEREF _Toc60086258 \h </w:instrText>
             </w:r>
             <w:r>
               <w:rPr>
@@ -2263,7 +2641,7 @@
                 <w:sz w:val="24"/>
                 <w:szCs w:val="24"/>
               </w:rPr>
-              <w:t>8</w:t>
+              <w:t>10</w:t>
             </w:r>
             <w:r>
               <w:rPr>
@@ -2292,7 +2670,7 @@
               <w:lang w:eastAsia="ru-RU"/>
             </w:rPr>
           </w:pPr>
-          <w:hyperlink w:anchor="_Toc59830564" w:history="1">
+          <w:hyperlink w:anchor="_Toc60086259" w:history="1">
             <w:r>
               <w:rPr>
                 <w:rStyle w:val="a8"/>
@@ -2351,7 +2729,7 @@
                 <w:sz w:val="24"/>
                 <w:szCs w:val="24"/>
               </w:rPr>
-              <w:instrText xml:space="preserve"> PAGEREF _Toc59830564 \h </w:instrText>
+              <w:instrText xml:space="preserve"> PAGEREF _Toc60086259 \h </w:instrText>
             </w:r>
             <w:r>
               <w:rPr>
@@ -2380,7 +2758,7 @@
                 <w:sz w:val="24"/>
                 <w:szCs w:val="24"/>
               </w:rPr>
-              <w:t>8</w:t>
+              <w:t>10</w:t>
             </w:r>
             <w:r>
               <w:rPr>
@@ -2409,7 +2787,7 @@
               <w:lang w:eastAsia="ru-RU"/>
             </w:rPr>
           </w:pPr>
-          <w:hyperlink w:anchor="_Toc59830565" w:history="1">
+          <w:hyperlink w:anchor="_Toc60086260" w:history="1">
             <w:r>
               <w:rPr>
                 <w:rStyle w:val="a8"/>
@@ -2468,7 +2846,7 @@
                 <w:sz w:val="24"/>
                 <w:szCs w:val="24"/>
               </w:rPr>
-              <w:instrText xml:space="preserve"> PAGEREF _Toc59830565 \h </w:instrText>
+              <w:instrText xml:space="preserve"> PAGEREF _Toc60086260 \h </w:instrText>
             </w:r>
             <w:r>
               <w:rPr>
@@ -2497,7 +2875,7 @@
                 <w:sz w:val="24"/>
                 <w:szCs w:val="24"/>
               </w:rPr>
-              <w:t>8</w:t>
+              <w:t>10</w:t>
             </w:r>
             <w:r>
               <w:rPr>
@@ -2526,7 +2904,7 @@
               <w:lang w:eastAsia="ru-RU"/>
             </w:rPr>
           </w:pPr>
-          <w:hyperlink w:anchor="_Toc59830566" w:history="1">
+          <w:hyperlink w:anchor="_Toc60086261" w:history="1">
             <w:r>
               <w:rPr>
                 <w:rStyle w:val="a8"/>
@@ -2585,7 +2963,7 @@
                 <w:sz w:val="24"/>
                 <w:szCs w:val="24"/>
               </w:rPr>
-              <w:instrText xml:space="preserve"> PAGEREF _Toc59830566 \h </w:instrText>
+              <w:instrText xml:space="preserve"> PAGEREF _Toc60086261 \h </w:instrText>
             </w:r>
             <w:r>
               <w:rPr>
@@ -2614,7 +2992,7 @@
                 <w:sz w:val="24"/>
                 <w:szCs w:val="24"/>
               </w:rPr>
-              <w:t>8</w:t>
+              <w:t>10</w:t>
             </w:r>
             <w:r>
               <w:rPr>
@@ -2643,7 +3021,7 @@
               <w:lang w:eastAsia="ru-RU"/>
             </w:rPr>
           </w:pPr>
-          <w:hyperlink w:anchor="_Toc59830567" w:history="1">
+          <w:hyperlink w:anchor="_Toc60086262" w:history="1">
             <w:r>
               <w:rPr>
                 <w:rStyle w:val="a8"/>
@@ -2702,7 +3080,7 @@
                 <w:sz w:val="24"/>
                 <w:szCs w:val="24"/>
               </w:rPr>
-              <w:instrText xml:space="preserve"> PAGEREF _Toc59830567 \h </w:instrText>
+              <w:instrText xml:space="preserve"> PAGEREF _Toc60086262 \h </w:instrText>
             </w:r>
             <w:r>
               <w:rPr>
@@ -2731,7 +3109,7 @@
                 <w:sz w:val="24"/>
                 <w:szCs w:val="24"/>
               </w:rPr>
-              <w:t>8</w:t>
+              <w:t>11</w:t>
             </w:r>
             <w:r>
               <w:rPr>
@@ -2759,7 +3137,7 @@
               <w:lang w:eastAsia="ru-RU"/>
             </w:rPr>
           </w:pPr>
-          <w:hyperlink w:anchor="_Toc59830568" w:history="1">
+          <w:hyperlink w:anchor="_Toc60086263" w:history="1">
             <w:r>
               <w:rPr>
                 <w:rStyle w:val="a8"/>
@@ -2798,7 +3176,7 @@
                 <w:sz w:val="24"/>
                 <w:szCs w:val="24"/>
               </w:rPr>
-              <w:instrText xml:space="preserve"> PAGEREF _Toc59830568 \h </w:instrText>
+              <w:instrText xml:space="preserve"> PAGEREF _Toc60086263 \h </w:instrText>
             </w:r>
             <w:r>
               <w:rPr>
@@ -2827,7 +3205,7 @@
                 <w:sz w:val="24"/>
                 <w:szCs w:val="24"/>
               </w:rPr>
-              <w:t>8</w:t>
+              <w:t>11</w:t>
             </w:r>
             <w:r>
               <w:rPr>
@@ -2855,7 +3233,7 @@
               <w:lang w:eastAsia="ru-RU"/>
             </w:rPr>
           </w:pPr>
-          <w:hyperlink w:anchor="_Toc59830569" w:history="1">
+          <w:hyperlink w:anchor="_Toc60086264" w:history="1">
             <w:r>
               <w:rPr>
                 <w:rStyle w:val="a8"/>
@@ -2894,7 +3272,7 @@
                 <w:sz w:val="24"/>
                 <w:szCs w:val="24"/>
               </w:rPr>
-              <w:instrText xml:space="preserve"> PAGEREF _Toc59830569 \h </w:instrText>
+              <w:instrText xml:space="preserve"> PAGEREF _Toc60086264 \h </w:instrText>
             </w:r>
             <w:r>
               <w:rPr>
@@ -2923,7 +3301,7 @@
                 <w:sz w:val="24"/>
                 <w:szCs w:val="24"/>
               </w:rPr>
-              <w:t>9</w:t>
+              <w:t>11</w:t>
             </w:r>
             <w:r>
               <w:rPr>
@@ -2944,8 +3322,8 @@
             <w:jc w:val="both"/>
             <w:rPr>
               <w:rFonts w:ascii="Times New Roman" w:hAnsi="Times New Roman" w:cs="Times New Roman"/>
-              <w:sz w:val="28"/>
-              <w:szCs w:val="28"/>
+              <w:sz w:val="24"/>
+              <w:szCs w:val="24"/>
             </w:rPr>
           </w:pPr>
           <w:r>
@@ -2980,7 +3358,7 @@
         </w:rPr>
       </w:pPr>
       <w:bookmarkStart w:id="1" w:name="_Toc56957438"/>
-      <w:bookmarkStart w:id="2" w:name="_Toc59830545"/>
+      <w:bookmarkStart w:id="2" w:name="_Toc60086237"/>
       <w:r>
         <w:rPr>
           <w:rFonts w:cs="Times New Roman"/>
@@ -3048,40 +3426,31 @@
           <w:sz w:val="28"/>
           <w:szCs w:val="28"/>
         </w:rPr>
-        <w:t xml:space="preserve">Пользователь – </w:t>
-      </w:r>
-      <w:r>
-        <w:rPr>
-          <w:rFonts w:ascii="Times New Roman" w:hAnsi="Times New Roman" w:cs="Times New Roman"/>
-          <w:sz w:val="28"/>
-          <w:szCs w:val="28"/>
-          <w:highlight w:val="yellow"/>
-        </w:rPr>
-        <w:t>живой человек</w:t>
-      </w:r>
-      <w:r>
-        <w:rPr>
-          <w:rFonts w:ascii="Times New Roman" w:hAnsi="Times New Roman" w:cs="Times New Roman"/>
-          <w:sz w:val="28"/>
-          <w:szCs w:val="28"/>
-        </w:rPr>
-        <w:t xml:space="preserve"> (</w:t>
-      </w:r>
-      <w:r>
-        <w:rPr>
-          <w:rFonts w:ascii="Times New Roman" w:hAnsi="Times New Roman" w:cs="Times New Roman"/>
-          <w:sz w:val="28"/>
-          <w:szCs w:val="28"/>
-        </w:rPr>
-        <w:t>определение человека по Платону: «двуногое без перьев»</w:t>
-      </w:r>
-      <w:r>
-        <w:rPr>
-          <w:rFonts w:ascii="Times New Roman" w:hAnsi="Times New Roman" w:cs="Times New Roman"/>
-          <w:sz w:val="28"/>
-          <w:szCs w:val="28"/>
-        </w:rPr>
-        <w:t>)</w:t>
+        <w:t xml:space="preserve">Клиент – любое приложение которое </w:t>
+      </w:r>
+      <w:r>
+        <w:rPr>
+          <w:rFonts w:ascii="Times New Roman" w:hAnsi="Times New Roman" w:cs="Times New Roman"/>
+          <w:sz w:val="28"/>
+          <w:szCs w:val="28"/>
+        </w:rPr>
+        <w:t>делает запросы на сервер</w:t>
+      </w:r>
+      <w:r>
+        <w:rPr>
+          <w:rFonts w:ascii="Times New Roman" w:hAnsi="Times New Roman" w:cs="Times New Roman"/>
+          <w:sz w:val="28"/>
+          <w:szCs w:val="28"/>
+        </w:rPr>
+        <w:t xml:space="preserve">. Например, в роли клиента может выступать веб браузер, когда </w:t>
+      </w:r>
+      <w:r>
+        <w:rPr>
+          <w:rFonts w:ascii="Times New Roman" w:hAnsi="Times New Roman" w:cs="Times New Roman"/>
+          <w:sz w:val="28"/>
+          <w:szCs w:val="28"/>
+        </w:rPr>
+        <w:t>пользователь открывает веб-сайт</w:t>
       </w:r>
     </w:p>
     <w:p>
@@ -3102,26 +3471,20 @@
       <w:r>
         <w:rPr>
           <w:rFonts w:ascii="Times New Roman" w:hAnsi="Times New Roman" w:cs="Times New Roman"/>
-          <w:sz w:val="28"/>
-          <w:szCs w:val="28"/>
-        </w:rPr>
-        <w:t xml:space="preserve">Клиент – любое приложение которое </w:t>
-      </w:r>
-      <w:r>
-        <w:rPr>
-          <w:rFonts w:ascii="Times New Roman" w:hAnsi="Times New Roman" w:cs="Times New Roman"/>
-          <w:sz w:val="28"/>
-          <w:szCs w:val="28"/>
-        </w:rPr>
-        <w:t>делает запросы на сервер</w:t>
-      </w:r>
-      <w:r>
-        <w:rPr>
-          <w:rFonts w:ascii="Times New Roman" w:hAnsi="Times New Roman" w:cs="Times New Roman"/>
-          <w:sz w:val="28"/>
-          <w:szCs w:val="28"/>
-        </w:rPr>
-        <w:t>. Например, в роли клиента может выступать веб браузер, когда пользователь открывает веб-сайт.</w:t>
+          <w:color w:val="000000" w:themeColor="text1"/>
+          <w:sz w:val="28"/>
+          <w:szCs w:val="28"/>
+        </w:rPr>
+        <w:t xml:space="preserve">АС – </w:t>
+      </w:r>
+      <w:r>
+        <w:rPr>
+          <w:rFonts w:ascii="Times New Roman" w:hAnsi="Times New Roman" w:cs="Times New Roman"/>
+          <w:color w:val="000000" w:themeColor="text1"/>
+          <w:sz w:val="28"/>
+          <w:szCs w:val="28"/>
+        </w:rPr>
+        <w:t>автоматизированная система</w:t>
       </w:r>
     </w:p>
     <w:p>
@@ -3142,20 +3505,18 @@
       <w:r>
         <w:rPr>
           <w:rFonts w:ascii="Times New Roman" w:hAnsi="Times New Roman" w:cs="Times New Roman"/>
-          <w:color w:val="000000" w:themeColor="text1"/>
-          <w:sz w:val="28"/>
-          <w:szCs w:val="28"/>
-        </w:rPr>
-        <w:t xml:space="preserve">АС – </w:t>
-      </w:r>
-      <w:r>
-        <w:rPr>
-          <w:rFonts w:ascii="Times New Roman" w:hAnsi="Times New Roman" w:cs="Times New Roman"/>
-          <w:color w:val="000000" w:themeColor="text1"/>
-          <w:sz w:val="28"/>
-          <w:szCs w:val="28"/>
-        </w:rPr>
-        <w:t>автоматизированная система</w:t>
+          <w:sz w:val="28"/>
+          <w:szCs w:val="28"/>
+        </w:rPr>
+        <w:t>ПО</w:t>
+      </w:r>
+      <w:r>
+        <w:rPr>
+          <w:rFonts w:ascii="Times New Roman" w:hAnsi="Times New Roman" w:cs="Times New Roman"/>
+          <w:sz w:val="28"/>
+          <w:szCs w:val="28"/>
+        </w:rPr>
+        <w:t xml:space="preserve"> – Программное обеспечение</w:t>
       </w:r>
     </w:p>
     <w:p>
@@ -3169,25 +3530,19 @@
         <w:jc w:val="both"/>
         <w:rPr>
           <w:rFonts w:ascii="Times New Roman" w:hAnsi="Times New Roman" w:cs="Times New Roman"/>
-          <w:sz w:val="28"/>
-          <w:szCs w:val="28"/>
-        </w:rPr>
-      </w:pPr>
-      <w:r>
-        <w:rPr>
-          <w:rFonts w:ascii="Times New Roman" w:hAnsi="Times New Roman" w:cs="Times New Roman"/>
-          <w:sz w:val="28"/>
-          <w:szCs w:val="28"/>
-        </w:rPr>
-        <w:t>ПО</w:t>
-      </w:r>
-      <w:r>
-        <w:rPr>
-          <w:rFonts w:ascii="Times New Roman" w:hAnsi="Times New Roman" w:cs="Times New Roman"/>
-          <w:sz w:val="28"/>
-          <w:szCs w:val="28"/>
-        </w:rPr>
-        <w:t xml:space="preserve"> – Программное обеспечение</w:t>
+          <w:color w:val="000000" w:themeColor="text1"/>
+          <w:sz w:val="28"/>
+          <w:szCs w:val="28"/>
+        </w:rPr>
+      </w:pPr>
+      <w:r>
+        <w:rPr>
+          <w:rFonts w:ascii="Times New Roman" w:hAnsi="Times New Roman" w:cs="Times New Roman"/>
+          <w:color w:val="000000" w:themeColor="text1"/>
+          <w:sz w:val="28"/>
+          <w:szCs w:val="28"/>
+        </w:rPr>
+        <w:t>API-документация – это техническая документация, в которой фиксируются инструкции о том, как использовать программное API.</w:t>
       </w:r>
     </w:p>
     <w:p>
@@ -3201,11 +3556,20 @@
         <w:jc w:val="both"/>
         <w:rPr>
           <w:rFonts w:ascii="Times New Roman" w:hAnsi="Times New Roman" w:cs="Times New Roman"/>
+          <w:sz w:val="28"/>
+          <w:szCs w:val="28"/>
+        </w:rPr>
+      </w:pPr>
+      <w:r>
+        <w:rPr>
+          <w:rFonts w:ascii="Times New Roman" w:hAnsi="Times New Roman" w:cs="Times New Roman"/>
           <w:color w:val="000000" w:themeColor="text1"/>
           <w:sz w:val="28"/>
           <w:szCs w:val="28"/>
-        </w:rPr>
-      </w:pPr>
+          <w:lang w:val="en-US"/>
+        </w:rPr>
+        <w:t>UI</w:t>
+      </w:r>
       <w:r>
         <w:rPr>
           <w:rFonts w:ascii="Times New Roman" w:hAnsi="Times New Roman" w:cs="Times New Roman"/>
@@ -3213,7 +3577,43 @@
           <w:sz w:val="28"/>
           <w:szCs w:val="28"/>
         </w:rPr>
-        <w:t>API-документация – это техническая документация, в которой фиксируются инструкции о том, как использовать программное API.</w:t>
+        <w:t xml:space="preserve"> – </w:t>
+      </w:r>
+      <w:r>
+        <w:rPr>
+          <w:rFonts w:ascii="Times New Roman" w:hAnsi="Times New Roman" w:cs="Times New Roman"/>
+          <w:color w:val="000000" w:themeColor="text1"/>
+          <w:sz w:val="28"/>
+          <w:szCs w:val="28"/>
+        </w:rPr>
+        <w:t>пользовательский</w:t>
+      </w:r>
+      <w:r>
+        <w:rPr>
+          <w:rFonts w:ascii="Times New Roman" w:hAnsi="Times New Roman" w:cs="Times New Roman"/>
+          <w:color w:val="000000" w:themeColor="text1"/>
+          <w:sz w:val="28"/>
+          <w:szCs w:val="28"/>
+        </w:rPr>
+        <w:t xml:space="preserve"> </w:t>
+      </w:r>
+      <w:r>
+        <w:rPr>
+          <w:rFonts w:ascii="Times New Roman" w:hAnsi="Times New Roman" w:cs="Times New Roman"/>
+          <w:color w:val="000000" w:themeColor="text1"/>
+          <w:sz w:val="28"/>
+          <w:szCs w:val="28"/>
+        </w:rPr>
+        <w:t>интерфейс</w:t>
+      </w:r>
+      <w:r>
+        <w:rPr>
+          <w:rFonts w:ascii="Times New Roman" w:hAnsi="Times New Roman" w:cs="Times New Roman"/>
+          <w:color w:val="000000" w:themeColor="text1"/>
+          <w:sz w:val="28"/>
+          <w:szCs w:val="28"/>
+        </w:rPr>
+        <w:t>.</w:t>
       </w:r>
     </w:p>
     <w:p>
@@ -3237,77 +3637,6 @@
           <w:color w:val="000000" w:themeColor="text1"/>
           <w:sz w:val="28"/>
           <w:szCs w:val="28"/>
-          <w:lang w:val="en-US"/>
-        </w:rPr>
-        <w:t>UI</w:t>
-      </w:r>
-      <w:r>
-        <w:rPr>
-          <w:rFonts w:ascii="Times New Roman" w:hAnsi="Times New Roman" w:cs="Times New Roman"/>
-          <w:color w:val="000000" w:themeColor="text1"/>
-          <w:sz w:val="28"/>
-          <w:szCs w:val="28"/>
-        </w:rPr>
-        <w:t xml:space="preserve"> – </w:t>
-      </w:r>
-      <w:r>
-        <w:rPr>
-          <w:rFonts w:ascii="Times New Roman" w:hAnsi="Times New Roman" w:cs="Times New Roman"/>
-          <w:color w:val="000000" w:themeColor="text1"/>
-          <w:sz w:val="28"/>
-          <w:szCs w:val="28"/>
-        </w:rPr>
-        <w:t>пользовательский</w:t>
-      </w:r>
-      <w:r>
-        <w:rPr>
-          <w:rFonts w:ascii="Times New Roman" w:hAnsi="Times New Roman" w:cs="Times New Roman"/>
-          <w:color w:val="000000" w:themeColor="text1"/>
-          <w:sz w:val="28"/>
-          <w:szCs w:val="28"/>
-        </w:rPr>
-        <w:t xml:space="preserve"> </w:t>
-      </w:r>
-      <w:r>
-        <w:rPr>
-          <w:rFonts w:ascii="Times New Roman" w:hAnsi="Times New Roman" w:cs="Times New Roman"/>
-          <w:color w:val="000000" w:themeColor="text1"/>
-          <w:sz w:val="28"/>
-          <w:szCs w:val="28"/>
-        </w:rPr>
-        <w:t>интерфейс</w:t>
-      </w:r>
-      <w:r>
-        <w:rPr>
-          <w:rFonts w:ascii="Times New Roman" w:hAnsi="Times New Roman" w:cs="Times New Roman"/>
-          <w:color w:val="000000" w:themeColor="text1"/>
-          <w:sz w:val="28"/>
-          <w:szCs w:val="28"/>
-        </w:rPr>
-        <w:t>.</w:t>
-      </w:r>
-    </w:p>
-    <w:p>
-      <w:pPr>
-        <w:pStyle w:val="a7"/>
-        <w:numPr>
-          <w:ilvl w:val="0"/>
-          <w:numId w:val="18"/>
-        </w:numPr>
-        <w:spacing w:after="0" w:line="360" w:lineRule="auto"/>
-        <w:jc w:val="both"/>
-        <w:rPr>
-          <w:rFonts w:ascii="Times New Roman" w:hAnsi="Times New Roman" w:cs="Times New Roman"/>
-          <w:sz w:val="28"/>
-          <w:szCs w:val="28"/>
-        </w:rPr>
-      </w:pPr>
-      <w:r>
-        <w:rPr>
-          <w:rFonts w:ascii="Times New Roman" w:hAnsi="Times New Roman" w:cs="Times New Roman"/>
-          <w:color w:val="000000" w:themeColor="text1"/>
-          <w:sz w:val="28"/>
-          <w:szCs w:val="28"/>
         </w:rPr>
         <w:t>База данных (БД)</w:t>
       </w:r>
@@ -3377,7 +3706,7 @@
           <w:szCs w:val="28"/>
         </w:rPr>
       </w:pPr>
-      <w:bookmarkStart w:id="3" w:name="_Toc59830546"/>
+      <w:bookmarkStart w:id="3" w:name="_Toc60086238"/>
       <w:r>
         <w:rPr>
           <w:rFonts w:cs="Times New Roman"/>
@@ -3735,62 +4064,54 @@
           <w:sz w:val="28"/>
           <w:szCs w:val="28"/>
         </w:rPr>
-        <w:t xml:space="preserve">по которому сервер поймет, что нужно сделать с ресурсом, в данном случае вернуть информацию </w:t>
-      </w:r>
-      <w:r>
-        <w:rPr>
-          <w:rFonts w:ascii="Times New Roman" w:hAnsi="Times New Roman" w:cs="Times New Roman"/>
-          <w:sz w:val="28"/>
-          <w:szCs w:val="28"/>
+        <w:t xml:space="preserve">по которому сервер поймет, что нужно сделать с ресурсом, в данном случае вернуть информацию о пользователе. </w:t>
+      </w:r>
+      <w:r>
+        <w:rPr>
+          <w:rFonts w:ascii="Times New Roman" w:hAnsi="Times New Roman" w:cs="Times New Roman"/>
+          <w:sz w:val="28"/>
+          <w:szCs w:val="28"/>
+        </w:rPr>
+        <w:t>Данный процесс</w:t>
+      </w:r>
+      <w:r>
+        <w:rPr>
+          <w:rFonts w:ascii="Times New Roman" w:hAnsi="Times New Roman" w:cs="Times New Roman"/>
+          <w:sz w:val="28"/>
+          <w:szCs w:val="28"/>
+        </w:rPr>
+        <w:t xml:space="preserve"> «общения» клиента и сервера, представлен на рисунке 1.1</w:t>
+      </w:r>
+      <w:r>
+        <w:rPr>
+          <w:rFonts w:ascii="Times New Roman" w:hAnsi="Times New Roman" w:cs="Times New Roman"/>
+          <w:sz w:val="28"/>
+          <w:szCs w:val="28"/>
+        </w:rPr>
+        <w:t>.</w:t>
+      </w:r>
+    </w:p>
+    <w:p>
+      <w:pPr>
+        <w:spacing w:after="0" w:line="360" w:lineRule="auto"/>
+        <w:jc w:val="both"/>
+        <w:rPr>
+          <w:rFonts w:ascii="Times New Roman" w:hAnsi="Times New Roman" w:cs="Times New Roman"/>
+          <w:sz w:val="28"/>
+          <w:szCs w:val="28"/>
+        </w:rPr>
+      </w:pPr>
+      <w:r>
+        <w:rPr>
+          <w:rFonts w:ascii="Times New Roman" w:hAnsi="Times New Roman" w:cs="Times New Roman"/>
+          <w:noProof/>
+          <w:sz w:val="28"/>
+          <w:szCs w:val="28"/>
+          <w:lang w:eastAsia="ru-RU"/>
         </w:rPr>
         <w:lastRenderedPageBreak/>
-        <w:t xml:space="preserve">о пользователе. </w:t>
-      </w:r>
-      <w:r>
-        <w:rPr>
-          <w:rFonts w:ascii="Times New Roman" w:hAnsi="Times New Roman" w:cs="Times New Roman"/>
-          <w:sz w:val="28"/>
-          <w:szCs w:val="28"/>
-        </w:rPr>
-        <w:t>Данный процесс</w:t>
-      </w:r>
-      <w:r>
-        <w:rPr>
-          <w:rFonts w:ascii="Times New Roman" w:hAnsi="Times New Roman" w:cs="Times New Roman"/>
-          <w:sz w:val="28"/>
-          <w:szCs w:val="28"/>
-        </w:rPr>
-        <w:t xml:space="preserve"> «общения» клиента и сервера, представлен на рисунке 1.1</w:t>
-      </w:r>
-      <w:r>
-        <w:rPr>
-          <w:rFonts w:ascii="Times New Roman" w:hAnsi="Times New Roman" w:cs="Times New Roman"/>
-          <w:sz w:val="28"/>
-          <w:szCs w:val="28"/>
-        </w:rPr>
-        <w:t>.</w:t>
-      </w:r>
-    </w:p>
-    <w:p>
-      <w:pPr>
-        <w:spacing w:after="0" w:line="360" w:lineRule="auto"/>
-        <w:jc w:val="both"/>
-        <w:rPr>
-          <w:rFonts w:ascii="Times New Roman" w:hAnsi="Times New Roman" w:cs="Times New Roman"/>
-          <w:sz w:val="28"/>
-          <w:szCs w:val="28"/>
-        </w:rPr>
-      </w:pPr>
-      <w:r>
-        <w:rPr>
-          <w:rFonts w:ascii="Times New Roman" w:hAnsi="Times New Roman" w:cs="Times New Roman"/>
-          <w:noProof/>
-          <w:sz w:val="28"/>
-          <w:szCs w:val="28"/>
-          <w:lang w:eastAsia="ru-RU"/>
-        </w:rPr>
         <w:drawing>
-          <wp:inline distT="0" distB="0" distL="0" distR="0" wp14:anchorId="6C21FA41" wp14:editId="6E8A8553">
+          <wp:inline distT="0" distB="0" distL="0" distR="0" wp14:anchorId="5B743524" wp14:editId="14277A73">
             <wp:extent cx="5939790" cy="3162300"/>
             <wp:effectExtent l="0" t="0" r="3810" b="0"/>
             <wp:docPr id="1" name="Рисунок 1"/>
@@ -3985,15 +4306,7 @@
           <w:sz w:val="28"/>
           <w:szCs w:val="28"/>
         </w:rPr>
-        <w:t xml:space="preserve"> </w:t>
-      </w:r>
-      <w:r>
-        <w:rPr>
-          <w:rFonts w:ascii="Times New Roman" w:hAnsi="Times New Roman" w:cs="Times New Roman"/>
-          <w:sz w:val="28"/>
-          <w:szCs w:val="28"/>
-        </w:rPr>
-        <w:t xml:space="preserve">Поэтому написание </w:t>
+        <w:t xml:space="preserve"> Поэтому написание </w:t>
       </w:r>
       <w:r>
         <w:rPr>
@@ -4361,40 +4674,48 @@
           <w:sz w:val="28"/>
           <w:szCs w:val="28"/>
         </w:rPr>
+        <w:t>Веб-сайт fonmix.ru</w:t>
+      </w:r>
+      <w:r>
+        <w:rPr>
+          <w:rFonts w:ascii="Times New Roman" w:hAnsi="Times New Roman" w:cs="Times New Roman"/>
+          <w:sz w:val="28"/>
+          <w:szCs w:val="28"/>
+        </w:rPr>
+        <w:t xml:space="preserve"> – представляет собой в</w:t>
+      </w:r>
+      <w:r>
+        <w:rPr>
+          <w:rFonts w:ascii="Times New Roman" w:hAnsi="Times New Roman" w:cs="Times New Roman"/>
+          <w:sz w:val="28"/>
+          <w:szCs w:val="28"/>
+        </w:rPr>
+        <w:t>еб интерфейс, в котором пользователи</w:t>
+      </w:r>
+      <w:r>
+        <w:rPr>
+          <w:rFonts w:ascii="Times New Roman" w:hAnsi="Times New Roman" w:cs="Times New Roman"/>
+          <w:sz w:val="28"/>
+          <w:szCs w:val="28"/>
+        </w:rPr>
+        <w:t xml:space="preserve"> [2]</w:t>
+      </w:r>
+      <w:r>
+        <w:rPr>
+          <w:rFonts w:ascii="Times New Roman" w:hAnsi="Times New Roman" w:cs="Times New Roman"/>
+          <w:sz w:val="28"/>
+          <w:szCs w:val="28"/>
+        </w:rPr>
+        <w:t xml:space="preserve"> могут управлять музыкой в своих заведения: </w:t>
+      </w:r>
+      <w:r>
+        <w:rPr>
+          <w:rFonts w:ascii="Times New Roman" w:hAnsi="Times New Roman" w:cs="Times New Roman"/>
+          <w:sz w:val="28"/>
+          <w:szCs w:val="28"/>
+        </w:rPr>
         <w:lastRenderedPageBreak/>
-        <w:t>Веб-сайт fonmix.ru</w:t>
-      </w:r>
-      <w:r>
-        <w:rPr>
-          <w:rFonts w:ascii="Times New Roman" w:hAnsi="Times New Roman" w:cs="Times New Roman"/>
-          <w:sz w:val="28"/>
-          <w:szCs w:val="28"/>
-        </w:rPr>
-        <w:t xml:space="preserve"> – представляет собой в</w:t>
-      </w:r>
-      <w:r>
-        <w:rPr>
-          <w:rFonts w:ascii="Times New Roman" w:hAnsi="Times New Roman" w:cs="Times New Roman"/>
-          <w:sz w:val="28"/>
-          <w:szCs w:val="28"/>
-        </w:rPr>
-        <w:t>еб интерфейс, в котором пользователи</w:t>
-      </w:r>
-      <w:r>
-        <w:rPr>
-          <w:rFonts w:ascii="Times New Roman" w:hAnsi="Times New Roman" w:cs="Times New Roman"/>
-          <w:sz w:val="28"/>
-          <w:szCs w:val="28"/>
-        </w:rPr>
-        <w:t xml:space="preserve"> [2]</w:t>
-      </w:r>
-      <w:r>
-        <w:rPr>
-          <w:rFonts w:ascii="Times New Roman" w:hAnsi="Times New Roman" w:cs="Times New Roman"/>
-          <w:sz w:val="28"/>
-          <w:szCs w:val="28"/>
-        </w:rPr>
-        <w:t xml:space="preserve"> могут управлять музыкой в своих заведения: создавать </w:t>
+        <w:t xml:space="preserve">создавать </w:t>
       </w:r>
       <w:proofErr w:type="spellStart"/>
       <w:r>
@@ -4772,16 +5093,6 @@
           <w:szCs w:val="28"/>
         </w:rPr>
       </w:pPr>
-      <w:proofErr w:type="spellStart"/>
-      <w:r>
-        <w:rPr>
-          <w:rFonts w:ascii="Times New Roman" w:hAnsi="Times New Roman" w:cs="Times New Roman"/>
-          <w:sz w:val="28"/>
-          <w:szCs w:val="28"/>
-        </w:rPr>
-        <w:t>выфвыф</w:t>
-      </w:r>
-      <w:proofErr w:type="spellEnd"/>
     </w:p>
     <w:p>
       <w:pPr>
@@ -4810,7 +5121,7 @@
         </w:rPr>
       </w:pPr>
       <w:bookmarkStart w:id="4" w:name="_Toc56957439"/>
-      <w:bookmarkStart w:id="5" w:name="_Toc59830547"/>
+      <w:bookmarkStart w:id="5" w:name="_Toc60086239"/>
       <w:r>
         <w:rPr>
           <w:rFonts w:cs="Times New Roman"/>
@@ -4849,7 +5160,7 @@
           <w:szCs w:val="28"/>
         </w:rPr>
       </w:pPr>
-      <w:bookmarkStart w:id="6" w:name="_Toc59830548"/>
+      <w:bookmarkStart w:id="6" w:name="_Toc60086240"/>
       <w:r>
         <w:rPr>
           <w:rFonts w:cs="Times New Roman"/>
@@ -4882,7 +5193,7 @@
         <w:spacing w:before="0" w:line="360" w:lineRule="auto"/>
         <w:ind w:left="0" w:firstLine="0"/>
       </w:pPr>
-      <w:bookmarkStart w:id="7" w:name="_Toc59830549"/>
+      <w:bookmarkStart w:id="7" w:name="_Toc60086241"/>
       <w:r>
         <w:t>Описание серверной архитектуры</w:t>
       </w:r>
@@ -5166,7 +5477,23 @@
           <w:sz w:val="28"/>
           <w:szCs w:val="28"/>
         </w:rPr>
-        <w:t xml:space="preserve">Основное ядро. Количество </w:t>
+        <w:t>Основно</w:t>
+      </w:r>
+      <w:r>
+        <w:rPr>
+          <w:rFonts w:ascii="Times New Roman" w:hAnsi="Times New Roman" w:cs="Times New Roman"/>
+          <w:sz w:val="28"/>
+          <w:szCs w:val="28"/>
+        </w:rPr>
+        <w:t>й сервис для работы с клиентам</w:t>
+      </w:r>
+      <w:r>
+        <w:rPr>
+          <w:rFonts w:ascii="Times New Roman" w:hAnsi="Times New Roman" w:cs="Times New Roman"/>
+          <w:sz w:val="28"/>
+          <w:szCs w:val="28"/>
+        </w:rPr>
+        <w:t xml:space="preserve">. Количество </w:t>
       </w:r>
       <w:r>
         <w:rPr>
@@ -5243,16 +5570,14 @@
         </w:rPr>
         <w:t xml:space="preserve"> – </w:t>
       </w:r>
-      <w:proofErr w:type="spellStart"/>
-      <w:r>
-        <w:rPr>
-          <w:rFonts w:ascii="Times New Roman" w:hAnsi="Times New Roman" w:cs="Times New Roman"/>
-          <w:sz w:val="28"/>
-          <w:szCs w:val="28"/>
-        </w:rPr>
-        <w:t>выф</w:t>
-      </w:r>
-      <w:proofErr w:type="spellEnd"/>
+      <w:r>
+        <w:rPr>
+          <w:rFonts w:ascii="Times New Roman" w:hAnsi="Times New Roman" w:cs="Times New Roman"/>
+          <w:sz w:val="28"/>
+          <w:szCs w:val="28"/>
+        </w:rPr>
+        <w:t>Сервис для получения данных о пользователях для дальнейшего их анализа</w:t>
+      </w:r>
       <w:r>
         <w:rPr>
           <w:rFonts w:ascii="Times New Roman" w:hAnsi="Times New Roman" w:cs="Times New Roman"/>
@@ -5336,17 +5661,14 @@
         </w:rPr>
         <w:t xml:space="preserve"> – </w:t>
       </w:r>
-      <w:proofErr w:type="spellStart"/>
-      <w:r>
-        <w:rPr>
-          <w:rFonts w:ascii="Times New Roman" w:hAnsi="Times New Roman" w:cs="Times New Roman"/>
-          <w:sz w:val="28"/>
-          <w:szCs w:val="28"/>
-          <w:lang w:val="en-US"/>
-        </w:rPr>
-        <w:t>dsa</w:t>
-      </w:r>
-      <w:proofErr w:type="spellEnd"/>
+      <w:r>
+        <w:rPr>
+          <w:rFonts w:ascii="Times New Roman" w:hAnsi="Times New Roman" w:cs="Times New Roman"/>
+          <w:sz w:val="28"/>
+          <w:szCs w:val="28"/>
+        </w:rPr>
+        <w:t>Сервис для авторизации пользователей</w:t>
+      </w:r>
       <w:r>
         <w:rPr>
           <w:rFonts w:ascii="Times New Roman" w:hAnsi="Times New Roman" w:cs="Times New Roman"/>
@@ -5432,17 +5754,14 @@
         </w:rPr>
         <w:t xml:space="preserve"> – </w:t>
       </w:r>
-      <w:proofErr w:type="spellStart"/>
-      <w:r>
-        <w:rPr>
-          <w:rFonts w:ascii="Times New Roman" w:hAnsi="Times New Roman" w:cs="Times New Roman"/>
-          <w:sz w:val="28"/>
-          <w:szCs w:val="28"/>
-          <w:lang w:val="en-US"/>
-        </w:rPr>
-        <w:t>dsa</w:t>
-      </w:r>
-      <w:proofErr w:type="spellEnd"/>
+      <w:r>
+        <w:rPr>
+          <w:rFonts w:ascii="Times New Roman" w:hAnsi="Times New Roman" w:cs="Times New Roman"/>
+          <w:sz w:val="28"/>
+          <w:szCs w:val="28"/>
+        </w:rPr>
+        <w:t>Сервис для отправки уведомлений пользователям</w:t>
+      </w:r>
       <w:r>
         <w:rPr>
           <w:rFonts w:ascii="Times New Roman" w:hAnsi="Times New Roman" w:cs="Times New Roman"/>
@@ -5544,17 +5863,14 @@
         </w:rPr>
         <w:t xml:space="preserve"> – </w:t>
       </w:r>
-      <w:proofErr w:type="spellStart"/>
-      <w:r>
-        <w:rPr>
-          <w:rFonts w:ascii="Times New Roman" w:hAnsi="Times New Roman" w:cs="Times New Roman"/>
-          <w:sz w:val="28"/>
-          <w:szCs w:val="28"/>
-          <w:lang w:val="en-US"/>
-        </w:rPr>
-        <w:t>dsa</w:t>
-      </w:r>
-      <w:proofErr w:type="spellEnd"/>
+      <w:r>
+        <w:rPr>
+          <w:rFonts w:ascii="Times New Roman" w:hAnsi="Times New Roman" w:cs="Times New Roman"/>
+          <w:sz w:val="28"/>
+          <w:szCs w:val="28"/>
+        </w:rPr>
+        <w:t>Сервис для хранения и обработки файлов пользователей</w:t>
+      </w:r>
       <w:r>
         <w:rPr>
           <w:rFonts w:ascii="Times New Roman" w:hAnsi="Times New Roman" w:cs="Times New Roman"/>
@@ -5656,7 +5972,30 @@
         </w:rPr>
         <w:t xml:space="preserve"> – </w:t>
       </w:r>
-      <w:proofErr w:type="spellStart"/>
+      <w:r>
+        <w:rPr>
+          <w:rFonts w:ascii="Times New Roman" w:hAnsi="Times New Roman" w:cs="Times New Roman"/>
+          <w:sz w:val="28"/>
+          <w:szCs w:val="28"/>
+        </w:rPr>
+        <w:t>Сервис для хранения и распространения медиа контента правообладателей</w:t>
+      </w:r>
+      <w:r>
+        <w:rPr>
+          <w:rFonts w:ascii="Times New Roman" w:hAnsi="Times New Roman" w:cs="Times New Roman"/>
+          <w:sz w:val="28"/>
+          <w:szCs w:val="28"/>
+        </w:rPr>
+        <w:t xml:space="preserve">. </w:t>
+      </w:r>
+      <w:r>
+        <w:rPr>
+          <w:rFonts w:ascii="Times New Roman" w:hAnsi="Times New Roman" w:cs="Times New Roman"/>
+          <w:sz w:val="28"/>
+          <w:szCs w:val="28"/>
+        </w:rPr>
+        <w:t xml:space="preserve">Количество </w:t>
+      </w:r>
       <w:r>
         <w:rPr>
           <w:rFonts w:ascii="Times New Roman" w:hAnsi="Times New Roman" w:cs="Times New Roman"/>
@@ -5664,32 +6003,6 @@
           <w:szCs w:val="28"/>
           <w:lang w:val="en-US"/>
         </w:rPr>
-        <w:t>dsa</w:t>
-      </w:r>
-      <w:proofErr w:type="spellEnd"/>
-      <w:r>
-        <w:rPr>
-          <w:rFonts w:ascii="Times New Roman" w:hAnsi="Times New Roman" w:cs="Times New Roman"/>
-          <w:sz w:val="28"/>
-          <w:szCs w:val="28"/>
-        </w:rPr>
-        <w:t xml:space="preserve">. </w:t>
-      </w:r>
-      <w:r>
-        <w:rPr>
-          <w:rFonts w:ascii="Times New Roman" w:hAnsi="Times New Roman" w:cs="Times New Roman"/>
-          <w:sz w:val="28"/>
-          <w:szCs w:val="28"/>
-        </w:rPr>
-        <w:t xml:space="preserve">Количество </w:t>
-      </w:r>
-      <w:r>
-        <w:rPr>
-          <w:rFonts w:ascii="Times New Roman" w:hAnsi="Times New Roman" w:cs="Times New Roman"/>
-          <w:sz w:val="28"/>
-          <w:szCs w:val="28"/>
-          <w:lang w:val="en-US"/>
-        </w:rPr>
         <w:t>API</w:t>
       </w:r>
       <w:r>
@@ -5827,8 +6140,9 @@
           <w:szCs w:val="28"/>
           <w:lang w:eastAsia="ru-RU"/>
         </w:rPr>
+        <w:lastRenderedPageBreak/>
         <w:drawing>
-          <wp:inline distT="0" distB="0" distL="0" distR="0" wp14:anchorId="5329A8C7" wp14:editId="003CBC3A">
+          <wp:inline distT="0" distB="0" distL="0" distR="0" wp14:anchorId="4991557C" wp14:editId="6789495D">
             <wp:extent cx="5939790" cy="3636645"/>
             <wp:effectExtent l="0" t="0" r="3810" b="1905"/>
             <wp:docPr id="5" name="Рисунок 5"/>
@@ -5887,7 +6201,6 @@
           <w:sz w:val="28"/>
           <w:szCs w:val="28"/>
         </w:rPr>
-        <w:lastRenderedPageBreak/>
         <w:t>Рисунок 1.</w:t>
       </w:r>
       <w:r>
@@ -6031,7 +6344,7 @@
         <w:spacing w:before="0" w:line="360" w:lineRule="auto"/>
         <w:ind w:left="0" w:firstLine="0"/>
       </w:pPr>
-      <w:bookmarkStart w:id="8" w:name="_Toc59830550"/>
+      <w:bookmarkStart w:id="8" w:name="_Toc60086242"/>
       <w:r>
         <w:t xml:space="preserve">Описание модели внедрения программных продуктов </w:t>
       </w:r>
@@ -6104,7 +6417,7 @@
         <w:spacing w:before="0" w:line="360" w:lineRule="auto"/>
         <w:ind w:left="0" w:firstLine="0"/>
       </w:pPr>
-      <w:bookmarkStart w:id="9" w:name="_Toc59830551"/>
+      <w:bookmarkStart w:id="9" w:name="_Toc60086243"/>
       <w:r>
         <w:t>Схема ручного сопровождения API-документации</w:t>
       </w:r>
@@ -6170,7 +6483,7 @@
           <w:szCs w:val="28"/>
         </w:rPr>
       </w:pPr>
-      <w:bookmarkStart w:id="10" w:name="_Toc59830552"/>
+      <w:bookmarkStart w:id="10" w:name="_Toc60086244"/>
       <w:r>
         <w:rPr>
           <w:rFonts w:cs="Times New Roman"/>
@@ -6203,8 +6516,9 @@
         <w:spacing w:before="0" w:line="360" w:lineRule="auto"/>
         <w:ind w:left="0" w:firstLine="0"/>
       </w:pPr>
-      <w:bookmarkStart w:id="11" w:name="_Toc59830553"/>
-      <w:r>
+      <w:bookmarkStart w:id="11" w:name="_Toc60086245"/>
+      <w:r>
+        <w:lastRenderedPageBreak/>
         <w:t>Перечень функций, подлежащих автоматизации</w:t>
       </w:r>
       <w:bookmarkEnd w:id="11"/>
@@ -6263,7 +6577,7 @@
         <w:spacing w:before="0" w:line="360" w:lineRule="auto"/>
         <w:ind w:left="0" w:firstLine="0"/>
       </w:pPr>
-      <w:bookmarkStart w:id="12" w:name="_Toc59830554"/>
+      <w:bookmarkStart w:id="12" w:name="_Toc60086246"/>
       <w:r>
         <w:t>Выбор и обоснование критериев качества</w:t>
       </w:r>
@@ -6322,16 +6636,7 @@
           <w:sz w:val="28"/>
           <w:szCs w:val="28"/>
         </w:rPr>
-        <w:t xml:space="preserve">Публикация в </w:t>
-      </w:r>
-      <w:r>
-        <w:rPr>
-          <w:rFonts w:ascii="Times New Roman" w:hAnsi="Times New Roman" w:cs="Times New Roman"/>
-          <w:sz w:val="28"/>
-          <w:szCs w:val="28"/>
-          <w:lang w:val="en-US"/>
-        </w:rPr>
-        <w:t>confluence</w:t>
+        <w:t>Подходящая спецификация</w:t>
       </w:r>
     </w:p>
     <w:p>
@@ -6355,7 +6660,16 @@
           <w:sz w:val="28"/>
           <w:szCs w:val="28"/>
         </w:rPr>
-        <w:t>Трудозатраты на изучение технологии</w:t>
+        <w:t xml:space="preserve">Публикация в </w:t>
+      </w:r>
+      <w:r>
+        <w:rPr>
+          <w:rFonts w:ascii="Times New Roman" w:hAnsi="Times New Roman" w:cs="Times New Roman"/>
+          <w:sz w:val="28"/>
+          <w:szCs w:val="28"/>
+          <w:lang w:val="en-US"/>
+        </w:rPr>
+        <w:t>confluence</w:t>
       </w:r>
     </w:p>
     <w:p>
@@ -6379,7 +6693,7 @@
           <w:sz w:val="28"/>
           <w:szCs w:val="28"/>
         </w:rPr>
-        <w:t>Потребность в дополнительном ПО</w:t>
+        <w:t>Трудозатраты на изучение технологии</w:t>
       </w:r>
     </w:p>
     <w:p>
@@ -6403,23 +6717,7 @@
           <w:sz w:val="28"/>
           <w:szCs w:val="28"/>
         </w:rPr>
-        <w:t>Н</w:t>
-      </w:r>
-      <w:r>
-        <w:rPr>
-          <w:rFonts w:ascii="Times New Roman" w:hAnsi="Times New Roman" w:cs="Times New Roman"/>
-          <w:sz w:val="28"/>
-          <w:szCs w:val="28"/>
-        </w:rPr>
-        <w:t>астраиваемость</w:t>
-      </w:r>
-      <w:r>
-        <w:rPr>
-          <w:rFonts w:ascii="Times New Roman" w:hAnsi="Times New Roman" w:cs="Times New Roman"/>
-          <w:sz w:val="28"/>
-          <w:szCs w:val="28"/>
-        </w:rPr>
-        <w:t xml:space="preserve"> системы</w:t>
+        <w:t>Потребность в дополнительном ПО</w:t>
       </w:r>
     </w:p>
     <w:p>
@@ -6443,7 +6741,15 @@
           <w:sz w:val="28"/>
           <w:szCs w:val="28"/>
         </w:rPr>
-        <w:t>Кроссплатформенность</w:t>
+        <w:t>Н</w:t>
+      </w:r>
+      <w:r>
+        <w:rPr>
+          <w:rFonts w:ascii="Times New Roman" w:hAnsi="Times New Roman" w:cs="Times New Roman"/>
+          <w:sz w:val="28"/>
+          <w:szCs w:val="28"/>
+        </w:rPr>
+        <w:t>астраиваемость</w:t>
       </w:r>
       <w:r>
         <w:rPr>
@@ -6469,6 +6775,22 @@
           <w:szCs w:val="28"/>
         </w:rPr>
       </w:pPr>
+      <w:r>
+        <w:rPr>
+          <w:rFonts w:ascii="Times New Roman" w:hAnsi="Times New Roman" w:cs="Times New Roman"/>
+          <w:sz w:val="28"/>
+          <w:szCs w:val="28"/>
+        </w:rPr>
+        <w:t>Кроссплатформенность</w:t>
+      </w:r>
+      <w:r>
+        <w:rPr>
+          <w:rFonts w:ascii="Times New Roman" w:hAnsi="Times New Roman" w:cs="Times New Roman"/>
+          <w:sz w:val="28"/>
+          <w:szCs w:val="28"/>
+        </w:rPr>
+        <w:t xml:space="preserve"> системы</w:t>
+      </w:r>
     </w:p>
     <w:p>
       <w:pPr>
@@ -6567,7 +6889,7 @@
         <w:spacing w:before="0" w:line="360" w:lineRule="auto"/>
         <w:ind w:left="0" w:firstLine="0"/>
       </w:pPr>
-      <w:bookmarkStart w:id="13" w:name="_Toc59830555"/>
+      <w:bookmarkStart w:id="13" w:name="_Toc60086247"/>
       <w:r>
         <w:t>Анализ аналогов и прототипов</w:t>
       </w:r>
@@ -6630,7 +6952,7 @@
           <w:lang w:val="en-US"/>
         </w:rPr>
       </w:pPr>
-      <w:bookmarkStart w:id="14" w:name="_Toc59830556"/>
+      <w:bookmarkStart w:id="14" w:name="_Toc60086248"/>
       <w:r>
         <w:rPr>
           <w:lang w:val="en-US"/>
@@ -6669,6 +6991,1002 @@
           <w:szCs w:val="28"/>
           <w:lang w:val="en-US"/>
         </w:rPr>
+        <w:t>Swagger</w:t>
+      </w:r>
+      <w:r>
+        <w:rPr>
+          <w:rFonts w:ascii="Times New Roman" w:hAnsi="Times New Roman" w:cs="Times New Roman"/>
+          <w:sz w:val="28"/>
+          <w:szCs w:val="28"/>
+        </w:rPr>
+        <w:t xml:space="preserve"> </w:t>
+      </w:r>
+      <w:r>
+        <w:rPr>
+          <w:rFonts w:ascii="Times New Roman" w:hAnsi="Times New Roman" w:cs="Times New Roman"/>
+          <w:sz w:val="28"/>
+          <w:szCs w:val="28"/>
+        </w:rPr>
+        <w:t xml:space="preserve">представляет собой </w:t>
+      </w:r>
+      <w:proofErr w:type="spellStart"/>
+      <w:r>
+        <w:rPr>
+          <w:rFonts w:ascii="Times New Roman" w:hAnsi="Times New Roman" w:cs="Times New Roman"/>
+          <w:sz w:val="28"/>
+          <w:szCs w:val="28"/>
+        </w:rPr>
+        <w:t>фреймворк</w:t>
+      </w:r>
+      <w:proofErr w:type="spellEnd"/>
+      <w:r>
+        <w:rPr>
+          <w:rFonts w:ascii="Times New Roman" w:hAnsi="Times New Roman" w:cs="Times New Roman"/>
+          <w:sz w:val="28"/>
+          <w:szCs w:val="28"/>
+        </w:rPr>
+        <w:t xml:space="preserve"> состоящий из нескольких отдельных, независимых </w:t>
+      </w:r>
+      <w:r>
+        <w:rPr>
+          <w:rFonts w:ascii="Times New Roman" w:hAnsi="Times New Roman" w:cs="Times New Roman"/>
+          <w:sz w:val="28"/>
+          <w:szCs w:val="28"/>
+        </w:rPr>
+        <w:t>утилит</w:t>
+      </w:r>
+    </w:p>
+    <w:p>
+      <w:pPr>
+        <w:pStyle w:val="a7"/>
+        <w:numPr>
+          <w:ilvl w:val="0"/>
+          <w:numId w:val="23"/>
+        </w:numPr>
+        <w:spacing w:after="0" w:line="360" w:lineRule="auto"/>
+        <w:jc w:val="both"/>
+        <w:rPr>
+          <w:rFonts w:ascii="Times New Roman" w:hAnsi="Times New Roman" w:cs="Times New Roman"/>
+          <w:sz w:val="28"/>
+          <w:szCs w:val="28"/>
+        </w:rPr>
+      </w:pPr>
+      <w:r>
+        <w:rPr>
+          <w:rFonts w:ascii="Times New Roman" w:hAnsi="Times New Roman" w:cs="Times New Roman"/>
+          <w:sz w:val="28"/>
+          <w:szCs w:val="28"/>
+          <w:lang w:val="en-US"/>
+        </w:rPr>
+        <w:t>Swagger</w:t>
+      </w:r>
+      <w:r>
+        <w:rPr>
+          <w:rFonts w:ascii="Times New Roman" w:hAnsi="Times New Roman" w:cs="Times New Roman"/>
+          <w:sz w:val="28"/>
+          <w:szCs w:val="28"/>
+        </w:rPr>
+        <w:t xml:space="preserve"> </w:t>
+      </w:r>
+      <w:r>
+        <w:rPr>
+          <w:rFonts w:ascii="Times New Roman" w:hAnsi="Times New Roman" w:cs="Times New Roman"/>
+          <w:sz w:val="28"/>
+          <w:szCs w:val="28"/>
+          <w:lang w:val="en-US"/>
+        </w:rPr>
+        <w:t>Editor</w:t>
+      </w:r>
+      <w:r>
+        <w:rPr>
+          <w:rFonts w:ascii="Times New Roman" w:hAnsi="Times New Roman" w:cs="Times New Roman"/>
+          <w:sz w:val="28"/>
+          <w:szCs w:val="28"/>
+        </w:rPr>
+        <w:t xml:space="preserve"> – </w:t>
+      </w:r>
+      <w:r>
+        <w:rPr>
+          <w:rFonts w:ascii="Times New Roman" w:hAnsi="Times New Roman" w:cs="Times New Roman"/>
+          <w:sz w:val="28"/>
+          <w:szCs w:val="28"/>
+        </w:rPr>
+        <w:t>онлайн</w:t>
+      </w:r>
+      <w:r>
+        <w:rPr>
+          <w:rFonts w:ascii="Times New Roman" w:hAnsi="Times New Roman" w:cs="Times New Roman"/>
+          <w:sz w:val="28"/>
+          <w:szCs w:val="28"/>
+        </w:rPr>
+        <w:t xml:space="preserve"> </w:t>
+      </w:r>
+      <w:r>
+        <w:rPr>
+          <w:rFonts w:ascii="Times New Roman" w:hAnsi="Times New Roman" w:cs="Times New Roman"/>
+          <w:sz w:val="28"/>
+          <w:szCs w:val="28"/>
+        </w:rPr>
+        <w:t>редактор</w:t>
+      </w:r>
+      <w:r>
+        <w:rPr>
+          <w:rFonts w:ascii="Times New Roman" w:hAnsi="Times New Roman" w:cs="Times New Roman"/>
+          <w:sz w:val="28"/>
+          <w:szCs w:val="28"/>
+        </w:rPr>
+        <w:t xml:space="preserve"> </w:t>
+      </w:r>
+      <w:r>
+        <w:rPr>
+          <w:rFonts w:ascii="Times New Roman" w:hAnsi="Times New Roman" w:cs="Times New Roman"/>
+          <w:sz w:val="28"/>
+          <w:szCs w:val="28"/>
+          <w:lang w:val="en-US"/>
+        </w:rPr>
+        <w:t>API</w:t>
+      </w:r>
+      <w:r>
+        <w:rPr>
+          <w:rFonts w:ascii="Times New Roman" w:hAnsi="Times New Roman" w:cs="Times New Roman"/>
+          <w:sz w:val="28"/>
+          <w:szCs w:val="28"/>
+        </w:rPr>
+        <w:t>-</w:t>
+      </w:r>
+      <w:r>
+        <w:rPr>
+          <w:rFonts w:ascii="Times New Roman" w:hAnsi="Times New Roman" w:cs="Times New Roman"/>
+          <w:sz w:val="28"/>
+          <w:szCs w:val="28"/>
+        </w:rPr>
+        <w:t xml:space="preserve">документации. Представляет собой двухоконный текстовый редактор, слева пишется документация </w:t>
+      </w:r>
+      <w:r>
+        <w:rPr>
+          <w:rFonts w:ascii="Times New Roman" w:hAnsi="Times New Roman" w:cs="Times New Roman"/>
+          <w:sz w:val="28"/>
+          <w:szCs w:val="28"/>
+        </w:rPr>
+        <w:lastRenderedPageBreak/>
+        <w:t xml:space="preserve">на специальном языке разметки </w:t>
+      </w:r>
+      <w:r>
+        <w:rPr>
+          <w:rFonts w:ascii="Times New Roman" w:hAnsi="Times New Roman" w:cs="Times New Roman"/>
+          <w:sz w:val="28"/>
+          <w:szCs w:val="28"/>
+          <w:lang w:val="en-US"/>
+        </w:rPr>
+        <w:t>YAML</w:t>
+      </w:r>
+      <w:r>
+        <w:rPr>
+          <w:rFonts w:ascii="Times New Roman" w:hAnsi="Times New Roman" w:cs="Times New Roman"/>
+          <w:sz w:val="28"/>
+          <w:szCs w:val="28"/>
+        </w:rPr>
+        <w:t xml:space="preserve">, со специальными обозначениями наподобие </w:t>
+      </w:r>
+      <w:r>
+        <w:rPr>
+          <w:rFonts w:ascii="Times New Roman" w:hAnsi="Times New Roman" w:cs="Times New Roman"/>
+          <w:sz w:val="28"/>
+          <w:szCs w:val="28"/>
+          <w:lang w:val="en-US"/>
+        </w:rPr>
+        <w:t>info</w:t>
+      </w:r>
+      <w:r>
+        <w:rPr>
+          <w:rFonts w:ascii="Times New Roman" w:hAnsi="Times New Roman" w:cs="Times New Roman"/>
+          <w:sz w:val="28"/>
+          <w:szCs w:val="28"/>
+        </w:rPr>
+        <w:t xml:space="preserve">, </w:t>
+      </w:r>
+      <w:r>
+        <w:rPr>
+          <w:rFonts w:ascii="Times New Roman" w:hAnsi="Times New Roman" w:cs="Times New Roman"/>
+          <w:sz w:val="28"/>
+          <w:szCs w:val="28"/>
+          <w:lang w:val="en-US"/>
+        </w:rPr>
+        <w:t>description</w:t>
+      </w:r>
+    </w:p>
+    <w:p>
+      <w:pPr>
+        <w:pStyle w:val="a7"/>
+        <w:numPr>
+          <w:ilvl w:val="0"/>
+          <w:numId w:val="23"/>
+        </w:numPr>
+        <w:spacing w:after="0" w:line="360" w:lineRule="auto"/>
+        <w:jc w:val="both"/>
+        <w:rPr>
+          <w:rFonts w:ascii="Times New Roman" w:hAnsi="Times New Roman" w:cs="Times New Roman"/>
+          <w:sz w:val="28"/>
+          <w:szCs w:val="28"/>
+        </w:rPr>
+      </w:pPr>
+      <w:proofErr w:type="spellStart"/>
+      <w:r>
+        <w:rPr>
+          <w:rFonts w:ascii="Times New Roman" w:hAnsi="Times New Roman" w:cs="Times New Roman"/>
+          <w:sz w:val="28"/>
+          <w:szCs w:val="28"/>
+        </w:rPr>
+        <w:t>Swagger</w:t>
+      </w:r>
+      <w:proofErr w:type="spellEnd"/>
+      <w:r>
+        <w:rPr>
+          <w:rFonts w:ascii="Times New Roman" w:hAnsi="Times New Roman" w:cs="Times New Roman"/>
+          <w:sz w:val="28"/>
+          <w:szCs w:val="28"/>
+        </w:rPr>
+        <w:t xml:space="preserve"> UI</w:t>
+      </w:r>
+      <w:r>
+        <w:rPr>
+          <w:rFonts w:ascii="Times New Roman" w:hAnsi="Times New Roman" w:cs="Times New Roman"/>
+          <w:sz w:val="28"/>
+          <w:szCs w:val="28"/>
+        </w:rPr>
+        <w:t xml:space="preserve"> – веб интерфейс для отображения </w:t>
+      </w:r>
+      <w:r>
+        <w:rPr>
+          <w:rFonts w:ascii="Times New Roman" w:hAnsi="Times New Roman" w:cs="Times New Roman"/>
+          <w:sz w:val="28"/>
+          <w:szCs w:val="28"/>
+          <w:lang w:val="en-US"/>
+        </w:rPr>
+        <w:t>API</w:t>
+      </w:r>
+      <w:r>
+        <w:rPr>
+          <w:rFonts w:ascii="Times New Roman" w:hAnsi="Times New Roman" w:cs="Times New Roman"/>
+          <w:sz w:val="28"/>
+          <w:szCs w:val="28"/>
+        </w:rPr>
+        <w:t>-документации</w:t>
+      </w:r>
+    </w:p>
+    <w:p>
+      <w:pPr>
+        <w:pStyle w:val="a7"/>
+        <w:numPr>
+          <w:ilvl w:val="0"/>
+          <w:numId w:val="23"/>
+        </w:numPr>
+        <w:spacing w:after="0" w:line="360" w:lineRule="auto"/>
+        <w:jc w:val="both"/>
+        <w:rPr>
+          <w:rFonts w:ascii="Times New Roman" w:hAnsi="Times New Roman" w:cs="Times New Roman"/>
+          <w:sz w:val="28"/>
+          <w:szCs w:val="28"/>
+        </w:rPr>
+      </w:pPr>
+      <w:proofErr w:type="spellStart"/>
+      <w:r>
+        <w:rPr>
+          <w:rFonts w:ascii="Times New Roman" w:hAnsi="Times New Roman" w:cs="Times New Roman"/>
+          <w:sz w:val="28"/>
+          <w:szCs w:val="28"/>
+        </w:rPr>
+        <w:t>Swagger</w:t>
+      </w:r>
+      <w:proofErr w:type="spellEnd"/>
+      <w:r>
+        <w:rPr>
+          <w:rFonts w:ascii="Times New Roman" w:hAnsi="Times New Roman" w:cs="Times New Roman"/>
+          <w:sz w:val="28"/>
+          <w:szCs w:val="28"/>
+        </w:rPr>
+        <w:t xml:space="preserve"> </w:t>
+      </w:r>
+      <w:proofErr w:type="spellStart"/>
+      <w:r>
+        <w:rPr>
+          <w:rFonts w:ascii="Times New Roman" w:hAnsi="Times New Roman" w:cs="Times New Roman"/>
+          <w:sz w:val="28"/>
+          <w:szCs w:val="28"/>
+        </w:rPr>
+        <w:t>Codegen</w:t>
+      </w:r>
+      <w:proofErr w:type="spellEnd"/>
+      <w:r>
+        <w:rPr>
+          <w:rFonts w:ascii="Times New Roman" w:hAnsi="Times New Roman" w:cs="Times New Roman"/>
+          <w:sz w:val="28"/>
+          <w:szCs w:val="28"/>
+        </w:rPr>
+        <w:t xml:space="preserve"> – автоматический генератор </w:t>
+      </w:r>
+      <w:r>
+        <w:rPr>
+          <w:rFonts w:ascii="Times New Roman" w:hAnsi="Times New Roman" w:cs="Times New Roman"/>
+          <w:sz w:val="28"/>
+          <w:szCs w:val="28"/>
+          <w:lang w:val="en-US"/>
+        </w:rPr>
+        <w:t>API</w:t>
+      </w:r>
+      <w:r>
+        <w:rPr>
+          <w:rFonts w:ascii="Times New Roman" w:hAnsi="Times New Roman" w:cs="Times New Roman"/>
+          <w:sz w:val="28"/>
+          <w:szCs w:val="28"/>
+        </w:rPr>
+        <w:t>-документации на основе исходного кода</w:t>
+      </w:r>
+    </w:p>
+    <w:p>
+      <w:pPr>
+        <w:spacing w:after="0" w:line="360" w:lineRule="auto"/>
+        <w:ind w:firstLine="567"/>
+        <w:jc w:val="both"/>
+        <w:rPr>
+          <w:rFonts w:ascii="Times New Roman" w:hAnsi="Times New Roman" w:cs="Times New Roman"/>
+          <w:sz w:val="28"/>
+          <w:szCs w:val="28"/>
+        </w:rPr>
+      </w:pPr>
+    </w:p>
+    <w:p>
+      <w:pPr>
+        <w:spacing w:after="0" w:line="360" w:lineRule="auto"/>
+        <w:ind w:firstLine="567"/>
+        <w:jc w:val="both"/>
+        <w:rPr>
+          <w:rFonts w:ascii="Times New Roman" w:hAnsi="Times New Roman" w:cs="Times New Roman"/>
+          <w:sz w:val="28"/>
+          <w:szCs w:val="28"/>
+          <w:lang w:val="en-US"/>
+        </w:rPr>
+      </w:pPr>
+      <w:r>
+        <w:rPr>
+          <w:rFonts w:ascii="Times New Roman" w:hAnsi="Times New Roman" w:cs="Times New Roman"/>
+          <w:sz w:val="28"/>
+          <w:szCs w:val="28"/>
+        </w:rPr>
+        <w:t xml:space="preserve">Существует два подхода использования </w:t>
+      </w:r>
+      <w:r>
+        <w:rPr>
+          <w:rFonts w:ascii="Times New Roman" w:hAnsi="Times New Roman" w:cs="Times New Roman"/>
+          <w:sz w:val="28"/>
+          <w:szCs w:val="28"/>
+          <w:lang w:val="en-US"/>
+        </w:rPr>
+        <w:t>Swagger</w:t>
+      </w:r>
+    </w:p>
+    <w:p>
+      <w:pPr>
+        <w:pStyle w:val="a7"/>
+        <w:numPr>
+          <w:ilvl w:val="0"/>
+          <w:numId w:val="24"/>
+        </w:numPr>
+        <w:spacing w:after="0" w:line="360" w:lineRule="auto"/>
+        <w:jc w:val="both"/>
+        <w:rPr>
+          <w:rFonts w:ascii="Times New Roman" w:hAnsi="Times New Roman" w:cs="Times New Roman"/>
+          <w:sz w:val="28"/>
+          <w:szCs w:val="28"/>
+        </w:rPr>
+      </w:pPr>
+      <w:r>
+        <w:rPr>
+          <w:rFonts w:ascii="Times New Roman" w:hAnsi="Times New Roman" w:cs="Times New Roman"/>
+          <w:sz w:val="28"/>
+          <w:szCs w:val="28"/>
+        </w:rPr>
+        <w:t xml:space="preserve">Документация генерируется из комментариев в исходном коде наподобие </w:t>
+      </w:r>
+      <w:r>
+        <w:rPr>
+          <w:rFonts w:ascii="Times New Roman" w:hAnsi="Times New Roman" w:cs="Times New Roman"/>
+          <w:sz w:val="28"/>
+          <w:szCs w:val="28"/>
+          <w:lang w:val="en-US"/>
+        </w:rPr>
+        <w:t>Javadoc</w:t>
+      </w:r>
+      <w:r>
+        <w:rPr>
+          <w:rFonts w:ascii="Times New Roman" w:hAnsi="Times New Roman" w:cs="Times New Roman"/>
+          <w:sz w:val="28"/>
+          <w:szCs w:val="28"/>
+        </w:rPr>
+        <w:t>. Отсюда есть ряд существенных недостатков</w:t>
+      </w:r>
+    </w:p>
+    <w:p>
+      <w:pPr>
+        <w:pStyle w:val="a7"/>
+        <w:numPr>
+          <w:ilvl w:val="3"/>
+          <w:numId w:val="24"/>
+        </w:numPr>
+        <w:spacing w:after="0" w:line="360" w:lineRule="auto"/>
+        <w:ind w:left="1843"/>
+        <w:jc w:val="both"/>
+        <w:rPr>
+          <w:rFonts w:ascii="Times New Roman" w:hAnsi="Times New Roman" w:cs="Times New Roman"/>
+          <w:sz w:val="28"/>
+          <w:szCs w:val="28"/>
+        </w:rPr>
+      </w:pPr>
+      <w:r>
+        <w:rPr>
+          <w:rFonts w:ascii="Times New Roman" w:hAnsi="Times New Roman" w:cs="Times New Roman"/>
+          <w:sz w:val="28"/>
+          <w:szCs w:val="28"/>
+        </w:rPr>
+        <w:t>Код становится трудно читаем, даже если комментарии вынесены вне функций или классов</w:t>
+      </w:r>
+    </w:p>
+    <w:p>
+      <w:pPr>
+        <w:pStyle w:val="a7"/>
+        <w:numPr>
+          <w:ilvl w:val="3"/>
+          <w:numId w:val="24"/>
+        </w:numPr>
+        <w:spacing w:after="0" w:line="360" w:lineRule="auto"/>
+        <w:ind w:left="1843"/>
+        <w:jc w:val="both"/>
+        <w:rPr>
+          <w:rFonts w:ascii="Times New Roman" w:hAnsi="Times New Roman" w:cs="Times New Roman"/>
+          <w:sz w:val="28"/>
+          <w:szCs w:val="28"/>
+        </w:rPr>
+      </w:pPr>
+      <w:r>
+        <w:rPr>
+          <w:rFonts w:ascii="Times New Roman" w:hAnsi="Times New Roman" w:cs="Times New Roman"/>
+          <w:sz w:val="28"/>
+          <w:szCs w:val="28"/>
+        </w:rPr>
+        <w:t xml:space="preserve">При автоматической генерации документации необходимо настраивать </w:t>
+      </w:r>
+      <w:r>
+        <w:rPr>
+          <w:rFonts w:ascii="Times New Roman" w:hAnsi="Times New Roman" w:cs="Times New Roman"/>
+          <w:sz w:val="28"/>
+          <w:szCs w:val="28"/>
+          <w:lang w:val="en-US"/>
+        </w:rPr>
+        <w:t>CI</w:t>
+      </w:r>
+      <w:r>
+        <w:rPr>
+          <w:rFonts w:ascii="Times New Roman" w:hAnsi="Times New Roman" w:cs="Times New Roman"/>
+          <w:sz w:val="28"/>
+          <w:szCs w:val="28"/>
+        </w:rPr>
+        <w:t>/</w:t>
+      </w:r>
+      <w:r>
+        <w:rPr>
+          <w:rFonts w:ascii="Times New Roman" w:hAnsi="Times New Roman" w:cs="Times New Roman"/>
+          <w:sz w:val="28"/>
+          <w:szCs w:val="28"/>
+          <w:lang w:val="en-US"/>
+        </w:rPr>
+        <w:t>CD</w:t>
+      </w:r>
+      <w:r>
+        <w:rPr>
+          <w:rFonts w:ascii="Times New Roman" w:hAnsi="Times New Roman" w:cs="Times New Roman"/>
+          <w:sz w:val="28"/>
+          <w:szCs w:val="28"/>
+        </w:rPr>
+        <w:t xml:space="preserve"> </w:t>
+      </w:r>
+      <w:r>
+        <w:rPr>
+          <w:rFonts w:ascii="Times New Roman" w:hAnsi="Times New Roman" w:cs="Times New Roman"/>
+          <w:sz w:val="28"/>
+          <w:szCs w:val="28"/>
+        </w:rPr>
+        <w:t>проекта</w:t>
+      </w:r>
+    </w:p>
+    <w:p>
+      <w:pPr>
+        <w:pStyle w:val="a7"/>
+        <w:numPr>
+          <w:ilvl w:val="0"/>
+          <w:numId w:val="24"/>
+        </w:numPr>
+        <w:spacing w:after="0" w:line="360" w:lineRule="auto"/>
+        <w:jc w:val="both"/>
+        <w:rPr>
+          <w:rFonts w:ascii="Times New Roman" w:hAnsi="Times New Roman" w:cs="Times New Roman"/>
+          <w:sz w:val="28"/>
+          <w:szCs w:val="28"/>
+        </w:rPr>
+      </w:pPr>
+      <w:r>
+        <w:rPr>
+          <w:rFonts w:ascii="Times New Roman" w:hAnsi="Times New Roman" w:cs="Times New Roman"/>
+          <w:sz w:val="28"/>
+          <w:szCs w:val="28"/>
+        </w:rPr>
+        <w:t xml:space="preserve">Написание документации отдельно от кода. Данный способ не засоряет исходный код и достаточно гибок поэтому </w:t>
+      </w:r>
+      <w:r>
+        <w:rPr>
+          <w:rFonts w:ascii="Times New Roman" w:hAnsi="Times New Roman" w:cs="Times New Roman"/>
+          <w:sz w:val="28"/>
+          <w:szCs w:val="28"/>
+        </w:rPr>
+        <w:t xml:space="preserve">будет рассматривать </w:t>
+      </w:r>
+      <w:r>
+        <w:rPr>
+          <w:rFonts w:ascii="Times New Roman" w:hAnsi="Times New Roman" w:cs="Times New Roman"/>
+          <w:sz w:val="28"/>
+          <w:szCs w:val="28"/>
+        </w:rPr>
+        <w:t>его</w:t>
+      </w:r>
+    </w:p>
+    <w:p>
+      <w:pPr>
+        <w:pStyle w:val="a7"/>
+        <w:spacing w:after="0" w:line="360" w:lineRule="auto"/>
+        <w:ind w:left="1287"/>
+        <w:jc w:val="both"/>
+        <w:rPr>
+          <w:rFonts w:ascii="Times New Roman" w:hAnsi="Times New Roman" w:cs="Times New Roman"/>
+          <w:sz w:val="28"/>
+          <w:szCs w:val="28"/>
+        </w:rPr>
+      </w:pPr>
+    </w:p>
+    <w:p>
+      <w:pPr>
+        <w:spacing w:after="0" w:line="360" w:lineRule="auto"/>
+        <w:ind w:firstLine="567"/>
+        <w:jc w:val="both"/>
+        <w:rPr>
+          <w:rFonts w:ascii="Times New Roman" w:hAnsi="Times New Roman" w:cs="Times New Roman"/>
+          <w:sz w:val="28"/>
+          <w:szCs w:val="28"/>
+        </w:rPr>
+      </w:pPr>
+      <w:r>
+        <w:rPr>
+          <w:rFonts w:ascii="Times New Roman" w:hAnsi="Times New Roman" w:cs="Times New Roman"/>
+          <w:sz w:val="28"/>
+          <w:szCs w:val="28"/>
+        </w:rPr>
+        <w:t>Достоинства:</w:t>
+      </w:r>
+    </w:p>
+    <w:p>
+      <w:pPr>
+        <w:pStyle w:val="a7"/>
+        <w:numPr>
+          <w:ilvl w:val="0"/>
+          <w:numId w:val="19"/>
+        </w:numPr>
+        <w:spacing w:after="0" w:line="360" w:lineRule="auto"/>
+        <w:jc w:val="both"/>
+        <w:rPr>
+          <w:rFonts w:ascii="Times New Roman" w:hAnsi="Times New Roman" w:cs="Times New Roman"/>
+          <w:sz w:val="28"/>
+          <w:szCs w:val="28"/>
+        </w:rPr>
+      </w:pPr>
+      <w:r>
+        <w:rPr>
+          <w:rFonts w:ascii="Times New Roman" w:hAnsi="Times New Roman" w:cs="Times New Roman"/>
+          <w:sz w:val="28"/>
+          <w:szCs w:val="28"/>
+        </w:rPr>
+        <w:t xml:space="preserve">Основным достоинством является выполнение запросов на сервер непосредственно из браузера. </w:t>
+      </w:r>
+      <w:proofErr w:type="spellStart"/>
+      <w:r>
+        <w:rPr>
+          <w:rFonts w:ascii="Times New Roman" w:hAnsi="Times New Roman" w:cs="Times New Roman"/>
+          <w:sz w:val="28"/>
+          <w:szCs w:val="28"/>
+        </w:rPr>
+        <w:t>Swagger</w:t>
+      </w:r>
+      <w:proofErr w:type="spellEnd"/>
+      <w:r>
+        <w:rPr>
+          <w:rFonts w:ascii="Times New Roman" w:hAnsi="Times New Roman" w:cs="Times New Roman"/>
+          <w:sz w:val="28"/>
+          <w:szCs w:val="28"/>
+        </w:rPr>
+        <w:t xml:space="preserve"> UI</w:t>
+      </w:r>
+      <w:r>
+        <w:rPr>
+          <w:rFonts w:ascii="Times New Roman" w:hAnsi="Times New Roman" w:cs="Times New Roman"/>
+          <w:sz w:val="28"/>
+          <w:szCs w:val="28"/>
+        </w:rPr>
+        <w:t xml:space="preserve"> позволяет выполнить запрос и вывести ответ от сервера чтобы продемонстрировать работу </w:t>
+      </w:r>
+      <w:r>
+        <w:rPr>
+          <w:rFonts w:ascii="Times New Roman" w:hAnsi="Times New Roman" w:cs="Times New Roman"/>
+          <w:sz w:val="28"/>
+          <w:szCs w:val="28"/>
+          <w:lang w:val="en-US"/>
+        </w:rPr>
+        <w:t>API</w:t>
+      </w:r>
+    </w:p>
+    <w:p>
+      <w:pPr>
+        <w:pStyle w:val="a7"/>
+        <w:numPr>
+          <w:ilvl w:val="0"/>
+          <w:numId w:val="19"/>
+        </w:numPr>
+        <w:spacing w:after="0" w:line="360" w:lineRule="auto"/>
+        <w:jc w:val="both"/>
+        <w:rPr>
+          <w:rFonts w:ascii="Times New Roman" w:hAnsi="Times New Roman" w:cs="Times New Roman"/>
+          <w:sz w:val="28"/>
+          <w:szCs w:val="28"/>
+        </w:rPr>
+      </w:pPr>
+      <w:r>
+        <w:rPr>
+          <w:rFonts w:ascii="Times New Roman" w:hAnsi="Times New Roman" w:cs="Times New Roman"/>
+          <w:sz w:val="28"/>
+          <w:szCs w:val="28"/>
+        </w:rPr>
+        <w:t xml:space="preserve">Автоматическая генерация клиента на разных ЯП. </w:t>
+      </w:r>
+    </w:p>
+    <w:p>
+      <w:pPr>
+        <w:spacing w:after="0" w:line="360" w:lineRule="auto"/>
+        <w:ind w:firstLine="567"/>
+        <w:jc w:val="both"/>
+        <w:rPr>
+          <w:rFonts w:ascii="Times New Roman" w:hAnsi="Times New Roman" w:cs="Times New Roman"/>
+          <w:sz w:val="28"/>
+          <w:szCs w:val="28"/>
+        </w:rPr>
+      </w:pPr>
+      <w:r>
+        <w:rPr>
+          <w:rFonts w:ascii="Times New Roman" w:hAnsi="Times New Roman" w:cs="Times New Roman"/>
+          <w:sz w:val="28"/>
+          <w:szCs w:val="28"/>
+        </w:rPr>
+        <w:t>Недостатки:</w:t>
+      </w:r>
+    </w:p>
+    <w:p>
+      <w:pPr>
+        <w:pStyle w:val="a7"/>
+        <w:numPr>
+          <w:ilvl w:val="0"/>
+          <w:numId w:val="19"/>
+        </w:numPr>
+        <w:spacing w:after="0" w:line="360" w:lineRule="auto"/>
+        <w:jc w:val="both"/>
+        <w:rPr>
+          <w:rFonts w:ascii="Times New Roman" w:hAnsi="Times New Roman" w:cs="Times New Roman"/>
+          <w:sz w:val="28"/>
+          <w:szCs w:val="28"/>
+        </w:rPr>
+      </w:pPr>
+      <w:r>
+        <w:rPr>
+          <w:rFonts w:ascii="Times New Roman" w:hAnsi="Times New Roman" w:cs="Times New Roman"/>
+          <w:sz w:val="28"/>
+          <w:szCs w:val="28"/>
+        </w:rPr>
+        <w:t>Высокий порог вхождения</w:t>
+      </w:r>
+      <w:r>
+        <w:rPr>
+          <w:rFonts w:ascii="Times New Roman" w:hAnsi="Times New Roman" w:cs="Times New Roman"/>
+          <w:sz w:val="28"/>
+          <w:szCs w:val="28"/>
+        </w:rPr>
+        <w:t xml:space="preserve">. Необходимо изучать спецификацию </w:t>
+      </w:r>
+      <w:r>
+        <w:rPr>
+          <w:rFonts w:ascii="Times New Roman" w:hAnsi="Times New Roman" w:cs="Times New Roman"/>
+          <w:sz w:val="28"/>
+          <w:szCs w:val="28"/>
+          <w:lang w:val="en-US"/>
+        </w:rPr>
+        <w:t>Open</w:t>
+      </w:r>
+      <w:r>
+        <w:rPr>
+          <w:rFonts w:ascii="Times New Roman" w:hAnsi="Times New Roman" w:cs="Times New Roman"/>
+          <w:sz w:val="28"/>
+          <w:szCs w:val="28"/>
+        </w:rPr>
+        <w:t xml:space="preserve"> </w:t>
+      </w:r>
+      <w:r>
+        <w:rPr>
+          <w:rFonts w:ascii="Times New Roman" w:hAnsi="Times New Roman" w:cs="Times New Roman"/>
+          <w:sz w:val="28"/>
+          <w:szCs w:val="28"/>
+          <w:lang w:val="en-US"/>
+        </w:rPr>
+        <w:t>API</w:t>
+      </w:r>
+      <w:r>
+        <w:rPr>
+          <w:rFonts w:ascii="Times New Roman" w:hAnsi="Times New Roman" w:cs="Times New Roman"/>
+          <w:sz w:val="28"/>
+          <w:szCs w:val="28"/>
+        </w:rPr>
+        <w:t xml:space="preserve"> </w:t>
+      </w:r>
+      <w:r>
+        <w:rPr>
+          <w:rFonts w:ascii="Times New Roman" w:hAnsi="Times New Roman" w:cs="Times New Roman"/>
+          <w:sz w:val="28"/>
+          <w:szCs w:val="28"/>
+        </w:rPr>
+        <w:t xml:space="preserve">на которой базируется </w:t>
+      </w:r>
+      <w:r>
+        <w:rPr>
+          <w:rFonts w:ascii="Times New Roman" w:hAnsi="Times New Roman" w:cs="Times New Roman"/>
+          <w:sz w:val="28"/>
+          <w:szCs w:val="28"/>
+          <w:lang w:val="en-US"/>
+        </w:rPr>
+        <w:t>Swagger</w:t>
+      </w:r>
+      <w:r>
+        <w:rPr>
+          <w:rFonts w:ascii="Times New Roman" w:hAnsi="Times New Roman" w:cs="Times New Roman"/>
+          <w:sz w:val="28"/>
+          <w:szCs w:val="28"/>
+        </w:rPr>
+        <w:t xml:space="preserve">, к тому же скорее всего придется изменять уже существующее </w:t>
+      </w:r>
+      <w:r>
+        <w:rPr>
+          <w:rFonts w:ascii="Times New Roman" w:hAnsi="Times New Roman" w:cs="Times New Roman"/>
+          <w:sz w:val="28"/>
+          <w:szCs w:val="28"/>
+          <w:lang w:val="en-US"/>
+        </w:rPr>
+        <w:t>API</w:t>
+      </w:r>
+      <w:r>
+        <w:rPr>
+          <w:rFonts w:ascii="Times New Roman" w:hAnsi="Times New Roman" w:cs="Times New Roman"/>
+          <w:sz w:val="28"/>
+          <w:szCs w:val="28"/>
+        </w:rPr>
+        <w:t xml:space="preserve"> </w:t>
+      </w:r>
+      <w:r>
+        <w:rPr>
+          <w:rFonts w:ascii="Times New Roman" w:hAnsi="Times New Roman" w:cs="Times New Roman"/>
+          <w:sz w:val="28"/>
+          <w:szCs w:val="28"/>
+        </w:rPr>
+        <w:t>поскольку некоторые вещи просто так не удастся задокументировать.</w:t>
+      </w:r>
+    </w:p>
+    <w:p>
+      <w:pPr>
+        <w:pStyle w:val="a7"/>
+        <w:numPr>
+          <w:ilvl w:val="0"/>
+          <w:numId w:val="19"/>
+        </w:numPr>
+        <w:spacing w:after="0" w:line="360" w:lineRule="auto"/>
+        <w:jc w:val="both"/>
+        <w:rPr>
+          <w:rFonts w:ascii="Times New Roman" w:hAnsi="Times New Roman" w:cs="Times New Roman"/>
+          <w:sz w:val="28"/>
+          <w:szCs w:val="28"/>
+        </w:rPr>
+      </w:pPr>
+      <w:r>
+        <w:rPr>
+          <w:rFonts w:ascii="Times New Roman" w:hAnsi="Times New Roman" w:cs="Times New Roman"/>
+          <w:sz w:val="28"/>
+          <w:szCs w:val="28"/>
+        </w:rPr>
+        <w:lastRenderedPageBreak/>
+        <w:t xml:space="preserve">Высока вероятность что документирование каких-то сложных </w:t>
+      </w:r>
+      <w:r>
+        <w:rPr>
+          <w:rFonts w:ascii="Times New Roman" w:hAnsi="Times New Roman" w:cs="Times New Roman"/>
+          <w:sz w:val="28"/>
+          <w:szCs w:val="28"/>
+          <w:lang w:val="en-US"/>
+        </w:rPr>
+        <w:t>API</w:t>
+      </w:r>
+      <w:r>
+        <w:rPr>
+          <w:rFonts w:ascii="Times New Roman" w:hAnsi="Times New Roman" w:cs="Times New Roman"/>
+          <w:sz w:val="28"/>
+          <w:szCs w:val="28"/>
+        </w:rPr>
+        <w:t xml:space="preserve"> </w:t>
+      </w:r>
+      <w:r>
+        <w:rPr>
+          <w:rFonts w:ascii="Times New Roman" w:hAnsi="Times New Roman" w:cs="Times New Roman"/>
+          <w:sz w:val="28"/>
+          <w:szCs w:val="28"/>
+        </w:rPr>
+        <w:t xml:space="preserve">методов будет затруднительно поскольку </w:t>
+      </w:r>
+      <w:r>
+        <w:rPr>
+          <w:rFonts w:ascii="Times New Roman" w:hAnsi="Times New Roman" w:cs="Times New Roman"/>
+          <w:sz w:val="28"/>
+          <w:szCs w:val="28"/>
+          <w:lang w:val="en-US"/>
+        </w:rPr>
+        <w:t>Swagger</w:t>
+      </w:r>
+      <w:r>
+        <w:rPr>
+          <w:rFonts w:ascii="Times New Roman" w:hAnsi="Times New Roman" w:cs="Times New Roman"/>
+          <w:sz w:val="28"/>
+          <w:szCs w:val="28"/>
+        </w:rPr>
+        <w:t xml:space="preserve"> </w:t>
+      </w:r>
+      <w:r>
+        <w:rPr>
+          <w:rFonts w:ascii="Times New Roman" w:hAnsi="Times New Roman" w:cs="Times New Roman"/>
+          <w:sz w:val="28"/>
+          <w:szCs w:val="28"/>
+        </w:rPr>
+        <w:t xml:space="preserve">рассчитан на базовые, простые </w:t>
+      </w:r>
+      <w:r>
+        <w:rPr>
+          <w:rFonts w:ascii="Times New Roman" w:hAnsi="Times New Roman" w:cs="Times New Roman"/>
+          <w:sz w:val="28"/>
+          <w:szCs w:val="28"/>
+          <w:lang w:val="en-US"/>
+        </w:rPr>
+        <w:t>API</w:t>
+      </w:r>
+      <w:r>
+        <w:rPr>
+          <w:rFonts w:ascii="Times New Roman" w:hAnsi="Times New Roman" w:cs="Times New Roman"/>
+          <w:sz w:val="28"/>
+          <w:szCs w:val="28"/>
+        </w:rPr>
+        <w:t xml:space="preserve"> </w:t>
+      </w:r>
+      <w:r>
+        <w:rPr>
+          <w:rFonts w:ascii="Times New Roman" w:hAnsi="Times New Roman" w:cs="Times New Roman"/>
+          <w:sz w:val="28"/>
+          <w:szCs w:val="28"/>
+        </w:rPr>
+        <w:t xml:space="preserve">методы </w:t>
+      </w:r>
+    </w:p>
+    <w:p>
+      <w:pPr>
+        <w:pStyle w:val="a7"/>
+        <w:numPr>
+          <w:ilvl w:val="0"/>
+          <w:numId w:val="19"/>
+        </w:numPr>
+        <w:spacing w:after="0" w:line="360" w:lineRule="auto"/>
+        <w:jc w:val="both"/>
+        <w:rPr>
+          <w:rFonts w:ascii="Times New Roman" w:hAnsi="Times New Roman" w:cs="Times New Roman"/>
+          <w:sz w:val="28"/>
+          <w:szCs w:val="28"/>
+        </w:rPr>
+      </w:pPr>
+      <w:r>
+        <w:rPr>
+          <w:rFonts w:ascii="Times New Roman" w:hAnsi="Times New Roman" w:cs="Times New Roman"/>
+          <w:sz w:val="28"/>
+          <w:szCs w:val="28"/>
+        </w:rPr>
+        <w:t xml:space="preserve">Явная нехватка формы обратной связи или комментариев к </w:t>
+      </w:r>
+      <w:r>
+        <w:rPr>
+          <w:rFonts w:ascii="Times New Roman" w:hAnsi="Times New Roman" w:cs="Times New Roman"/>
+          <w:sz w:val="28"/>
+          <w:szCs w:val="28"/>
+          <w:lang w:val="en-US"/>
+        </w:rPr>
+        <w:t>API</w:t>
+      </w:r>
+      <w:r>
+        <w:rPr>
+          <w:rFonts w:ascii="Times New Roman" w:hAnsi="Times New Roman" w:cs="Times New Roman"/>
+          <w:sz w:val="28"/>
+          <w:szCs w:val="28"/>
+        </w:rPr>
+        <w:t xml:space="preserve"> </w:t>
+      </w:r>
+      <w:r>
+        <w:rPr>
+          <w:rFonts w:ascii="Times New Roman" w:hAnsi="Times New Roman" w:cs="Times New Roman"/>
+          <w:sz w:val="28"/>
+          <w:szCs w:val="28"/>
+        </w:rPr>
+        <w:t xml:space="preserve">методам. Если клиент захочет уточнить по поводу </w:t>
+      </w:r>
+      <w:r>
+        <w:rPr>
+          <w:rFonts w:ascii="Times New Roman" w:hAnsi="Times New Roman" w:cs="Times New Roman"/>
+          <w:sz w:val="28"/>
+          <w:szCs w:val="28"/>
+          <w:lang w:val="en-US"/>
+        </w:rPr>
+        <w:t>API</w:t>
+      </w:r>
+      <w:r>
+        <w:rPr>
+          <w:rFonts w:ascii="Times New Roman" w:hAnsi="Times New Roman" w:cs="Times New Roman"/>
+          <w:sz w:val="28"/>
+          <w:szCs w:val="28"/>
+        </w:rPr>
+        <w:t xml:space="preserve"> </w:t>
+      </w:r>
+      <w:r>
+        <w:rPr>
+          <w:rFonts w:ascii="Times New Roman" w:hAnsi="Times New Roman" w:cs="Times New Roman"/>
+          <w:sz w:val="28"/>
+          <w:szCs w:val="28"/>
+        </w:rPr>
+        <w:t xml:space="preserve">метода, обратить внимание на неточность, опечатку и т.п. то скорее всего нужно будет обращаться непосредственно к разработчику </w:t>
+      </w:r>
+      <w:r>
+        <w:rPr>
+          <w:rFonts w:ascii="Times New Roman" w:hAnsi="Times New Roman" w:cs="Times New Roman"/>
+          <w:sz w:val="28"/>
+          <w:szCs w:val="28"/>
+          <w:lang w:val="en-US"/>
+        </w:rPr>
+        <w:t>API</w:t>
+      </w:r>
+      <w:r>
+        <w:rPr>
+          <w:rFonts w:ascii="Times New Roman" w:hAnsi="Times New Roman" w:cs="Times New Roman"/>
+          <w:sz w:val="28"/>
+          <w:szCs w:val="28"/>
+        </w:rPr>
+        <w:t xml:space="preserve">. </w:t>
+      </w:r>
+      <w:r>
+        <w:rPr>
+          <w:rFonts w:ascii="Times New Roman" w:hAnsi="Times New Roman" w:cs="Times New Roman"/>
+          <w:sz w:val="28"/>
+          <w:szCs w:val="28"/>
+          <w:lang w:val="en-US"/>
+        </w:rPr>
         <w:t xml:space="preserve">Swagger </w:t>
       </w:r>
       <w:r>
@@ -6677,7 +7995,331 @@
           <w:sz w:val="28"/>
           <w:szCs w:val="28"/>
         </w:rPr>
-        <w:t xml:space="preserve">представляет собой </w:t>
+        <w:t>не предоставляет способа как это сделать.</w:t>
+      </w:r>
+    </w:p>
+    <w:p>
+      <w:pPr>
+        <w:pStyle w:val="a7"/>
+        <w:spacing w:after="0" w:line="360" w:lineRule="auto"/>
+        <w:ind w:left="675"/>
+        <w:jc w:val="both"/>
+        <w:rPr>
+          <w:rFonts w:ascii="Times New Roman" w:hAnsi="Times New Roman" w:cs="Times New Roman"/>
+          <w:sz w:val="28"/>
+          <w:szCs w:val="28"/>
+        </w:rPr>
+      </w:pPr>
+    </w:p>
+    <w:p>
+      <w:pPr>
+        <w:spacing w:after="0" w:line="360" w:lineRule="auto"/>
+        <w:jc w:val="both"/>
+        <w:rPr>
+          <w:rFonts w:ascii="Times New Roman" w:hAnsi="Times New Roman" w:cs="Times New Roman"/>
+          <w:sz w:val="28"/>
+          <w:szCs w:val="28"/>
+        </w:rPr>
+      </w:pPr>
+    </w:p>
+    <w:p>
+      <w:pPr>
+        <w:spacing w:after="0" w:line="360" w:lineRule="auto"/>
+        <w:jc w:val="both"/>
+        <w:rPr>
+          <w:rFonts w:ascii="Times New Roman" w:hAnsi="Times New Roman" w:cs="Times New Roman"/>
+          <w:sz w:val="28"/>
+          <w:szCs w:val="28"/>
+        </w:rPr>
+      </w:pPr>
+    </w:p>
+    <w:p>
+      <w:pPr>
+        <w:pStyle w:val="3"/>
+        <w:numPr>
+          <w:ilvl w:val="0"/>
+          <w:numId w:val="22"/>
+        </w:numPr>
+        <w:spacing w:before="0" w:line="360" w:lineRule="auto"/>
+        <w:jc w:val="left"/>
+      </w:pPr>
+      <w:bookmarkStart w:id="15" w:name="_Toc60086249"/>
+      <w:r>
+        <w:rPr>
+          <w:lang w:val="en-US"/>
+        </w:rPr>
+        <w:t>API</w:t>
+      </w:r>
+      <w:r>
+        <w:t xml:space="preserve"> </w:t>
+      </w:r>
+      <w:r>
+        <w:rPr>
+          <w:lang w:val="en-US"/>
+        </w:rPr>
+        <w:t>Blueprint</w:t>
+      </w:r>
+      <w:bookmarkEnd w:id="15"/>
+    </w:p>
+    <w:p>
+      <w:pPr>
+        <w:spacing w:after="0" w:line="360" w:lineRule="auto"/>
+        <w:jc w:val="both"/>
+        <w:rPr>
+          <w:rFonts w:ascii="Times New Roman" w:hAnsi="Times New Roman" w:cs="Times New Roman"/>
+          <w:sz w:val="28"/>
+          <w:szCs w:val="28"/>
+        </w:rPr>
+      </w:pPr>
+    </w:p>
+    <w:p>
+      <w:pPr>
+        <w:spacing w:after="0" w:line="360" w:lineRule="auto"/>
+        <w:ind w:firstLine="567"/>
+        <w:jc w:val="both"/>
+        <w:rPr>
+          <w:rFonts w:ascii="Times New Roman" w:hAnsi="Times New Roman" w:cs="Times New Roman"/>
+          <w:sz w:val="28"/>
+          <w:szCs w:val="28"/>
+        </w:rPr>
+      </w:pPr>
+      <w:r>
+        <w:rPr>
+          <w:rFonts w:ascii="Times New Roman" w:hAnsi="Times New Roman" w:cs="Times New Roman"/>
+          <w:sz w:val="28"/>
+          <w:szCs w:val="28"/>
+        </w:rPr>
+        <w:t>Текст</w:t>
+      </w:r>
+    </w:p>
+    <w:p>
+      <w:pPr>
+        <w:spacing w:after="0" w:line="360" w:lineRule="auto"/>
+        <w:jc w:val="both"/>
+        <w:rPr>
+          <w:rFonts w:ascii="Times New Roman" w:hAnsi="Times New Roman" w:cs="Times New Roman"/>
+          <w:sz w:val="28"/>
+          <w:szCs w:val="28"/>
+        </w:rPr>
+      </w:pPr>
+    </w:p>
+    <w:p>
+      <w:pPr>
+        <w:pStyle w:val="3"/>
+        <w:numPr>
+          <w:ilvl w:val="0"/>
+          <w:numId w:val="22"/>
+        </w:numPr>
+        <w:spacing w:before="0" w:line="360" w:lineRule="auto"/>
+        <w:jc w:val="left"/>
+      </w:pPr>
+      <w:bookmarkStart w:id="16" w:name="_Toc60086250"/>
+      <w:r>
+        <w:rPr>
+          <w:lang w:val="en-US"/>
+        </w:rPr>
+        <w:t>RAML</w:t>
+      </w:r>
+      <w:bookmarkEnd w:id="16"/>
+    </w:p>
+    <w:p>
+      <w:pPr>
+        <w:spacing w:after="0" w:line="360" w:lineRule="auto"/>
+        <w:ind w:left="360"/>
+        <w:jc w:val="both"/>
+        <w:rPr>
+          <w:rFonts w:ascii="Times New Roman" w:hAnsi="Times New Roman" w:cs="Times New Roman"/>
+          <w:sz w:val="28"/>
+          <w:szCs w:val="28"/>
+        </w:rPr>
+      </w:pPr>
+    </w:p>
+    <w:p>
+      <w:pPr>
+        <w:spacing w:after="0" w:line="360" w:lineRule="auto"/>
+        <w:ind w:firstLine="567"/>
+        <w:jc w:val="both"/>
+        <w:rPr>
+          <w:rFonts w:ascii="Times New Roman" w:hAnsi="Times New Roman" w:cs="Times New Roman"/>
+          <w:sz w:val="28"/>
+          <w:szCs w:val="28"/>
+          <w:lang w:val="en-US"/>
+        </w:rPr>
+      </w:pPr>
+      <w:r>
+        <w:rPr>
+          <w:rFonts w:ascii="Times New Roman" w:hAnsi="Times New Roman" w:cs="Times New Roman"/>
+          <w:sz w:val="28"/>
+          <w:szCs w:val="28"/>
+          <w:lang w:val="en-US"/>
+        </w:rPr>
+        <w:t>RESTful</w:t>
+      </w:r>
+      <w:r>
+        <w:rPr>
+          <w:rFonts w:ascii="Times New Roman" w:hAnsi="Times New Roman" w:cs="Times New Roman"/>
+          <w:sz w:val="28"/>
+          <w:szCs w:val="28"/>
+          <w:lang w:val="en-US"/>
+        </w:rPr>
+        <w:t xml:space="preserve"> </w:t>
+      </w:r>
+      <w:r>
+        <w:rPr>
+          <w:rFonts w:ascii="Times New Roman" w:hAnsi="Times New Roman" w:cs="Times New Roman"/>
+          <w:sz w:val="28"/>
+          <w:szCs w:val="28"/>
+          <w:lang w:val="en-US"/>
+        </w:rPr>
+        <w:t>API</w:t>
+      </w:r>
+      <w:r>
+        <w:rPr>
+          <w:rFonts w:ascii="Times New Roman" w:hAnsi="Times New Roman" w:cs="Times New Roman"/>
+          <w:sz w:val="28"/>
+          <w:szCs w:val="28"/>
+          <w:lang w:val="en-US"/>
+        </w:rPr>
+        <w:t xml:space="preserve"> </w:t>
+      </w:r>
+      <w:r>
+        <w:rPr>
+          <w:rFonts w:ascii="Times New Roman" w:hAnsi="Times New Roman" w:cs="Times New Roman"/>
+          <w:sz w:val="28"/>
+          <w:szCs w:val="28"/>
+          <w:lang w:val="en-US"/>
+        </w:rPr>
+        <w:t>Modeling</w:t>
+      </w:r>
+      <w:r>
+        <w:rPr>
+          <w:rFonts w:ascii="Times New Roman" w:hAnsi="Times New Roman" w:cs="Times New Roman"/>
+          <w:sz w:val="28"/>
+          <w:szCs w:val="28"/>
+          <w:lang w:val="en-US"/>
+        </w:rPr>
+        <w:t xml:space="preserve"> </w:t>
+      </w:r>
+      <w:r>
+        <w:rPr>
+          <w:rFonts w:ascii="Times New Roman" w:hAnsi="Times New Roman" w:cs="Times New Roman"/>
+          <w:sz w:val="28"/>
+          <w:szCs w:val="28"/>
+          <w:lang w:val="en-US"/>
+        </w:rPr>
+        <w:t>Language</w:t>
+      </w:r>
+      <w:r>
+        <w:rPr>
+          <w:rFonts w:ascii="Times New Roman" w:hAnsi="Times New Roman" w:cs="Times New Roman"/>
+          <w:sz w:val="28"/>
+          <w:szCs w:val="28"/>
+          <w:lang w:val="en-US"/>
+        </w:rPr>
+        <w:t xml:space="preserve"> (</w:t>
+      </w:r>
+      <w:r>
+        <w:rPr>
+          <w:rFonts w:ascii="Times New Roman" w:hAnsi="Times New Roman" w:cs="Times New Roman"/>
+          <w:sz w:val="28"/>
+          <w:szCs w:val="28"/>
+          <w:lang w:val="en-US"/>
+        </w:rPr>
+        <w:t>RAML</w:t>
+      </w:r>
+      <w:r>
+        <w:rPr>
+          <w:rFonts w:ascii="Times New Roman" w:hAnsi="Times New Roman" w:cs="Times New Roman"/>
+          <w:sz w:val="28"/>
+          <w:szCs w:val="28"/>
+          <w:lang w:val="en-US"/>
+        </w:rPr>
+        <w:t xml:space="preserve">) – </w:t>
+      </w:r>
+      <w:r>
+        <w:rPr>
+          <w:rFonts w:ascii="Times New Roman" w:hAnsi="Times New Roman" w:cs="Times New Roman"/>
+          <w:sz w:val="28"/>
+          <w:szCs w:val="28"/>
+        </w:rPr>
+        <w:t>это</w:t>
+      </w:r>
+      <w:r>
+        <w:rPr>
+          <w:rFonts w:ascii="Times New Roman" w:hAnsi="Times New Roman" w:cs="Times New Roman"/>
+          <w:sz w:val="28"/>
+          <w:szCs w:val="28"/>
+          <w:lang w:val="en-US"/>
+        </w:rPr>
+        <w:t xml:space="preserve"> </w:t>
+      </w:r>
+    </w:p>
+    <w:p>
+      <w:pPr>
+        <w:spacing w:after="0" w:line="360" w:lineRule="auto"/>
+        <w:ind w:firstLine="567"/>
+        <w:jc w:val="both"/>
+        <w:rPr>
+          <w:rFonts w:ascii="Times New Roman" w:hAnsi="Times New Roman" w:cs="Times New Roman"/>
+          <w:sz w:val="28"/>
+          <w:szCs w:val="28"/>
+          <w:lang w:val="en-US"/>
+        </w:rPr>
+      </w:pPr>
+    </w:p>
+    <w:p>
+      <w:pPr>
+        <w:pStyle w:val="3"/>
+        <w:numPr>
+          <w:ilvl w:val="0"/>
+          <w:numId w:val="22"/>
+        </w:numPr>
+        <w:spacing w:before="0" w:line="360" w:lineRule="auto"/>
+        <w:jc w:val="left"/>
+        <w:rPr>
+          <w:lang w:val="en-US"/>
+        </w:rPr>
+      </w:pPr>
+      <w:bookmarkStart w:id="17" w:name="_Toc60086251"/>
+      <w:r>
+        <w:rPr>
+          <w:lang w:val="en-US"/>
+        </w:rPr>
+        <w:t>Postman</w:t>
+      </w:r>
+      <w:bookmarkEnd w:id="17"/>
+    </w:p>
+    <w:p>
+      <w:pPr>
+        <w:spacing w:after="0" w:line="360" w:lineRule="auto"/>
+        <w:ind w:firstLine="567"/>
+        <w:jc w:val="both"/>
+        <w:rPr>
+          <w:rFonts w:ascii="Times New Roman" w:hAnsi="Times New Roman" w:cs="Times New Roman"/>
+          <w:sz w:val="28"/>
+          <w:szCs w:val="28"/>
+          <w:lang w:val="en-US"/>
+        </w:rPr>
+      </w:pPr>
+    </w:p>
+    <w:p>
+      <w:pPr>
+        <w:spacing w:after="0" w:line="360" w:lineRule="auto"/>
+        <w:ind w:firstLine="567"/>
+        <w:jc w:val="both"/>
+        <w:rPr>
+          <w:rFonts w:ascii="Times New Roman" w:hAnsi="Times New Roman" w:cs="Times New Roman"/>
+          <w:sz w:val="28"/>
+          <w:szCs w:val="28"/>
+        </w:rPr>
+      </w:pPr>
+      <w:r>
+        <w:rPr>
+          <w:rFonts w:ascii="Times New Roman" w:hAnsi="Times New Roman" w:cs="Times New Roman"/>
+          <w:sz w:val="28"/>
+          <w:szCs w:val="28"/>
+        </w:rPr>
+        <w:t>Текст</w:t>
       </w:r>
     </w:p>
     <w:p>
@@ -6702,11 +8344,11 @@
         <w:spacing w:before="0" w:line="360" w:lineRule="auto"/>
         <w:ind w:left="0" w:firstLine="0"/>
       </w:pPr>
-      <w:bookmarkStart w:id="15" w:name="_Toc59830557"/>
+      <w:bookmarkStart w:id="18" w:name="_Toc60086252"/>
       <w:r>
         <w:t>Сравнение аналогов и прототипов</w:t>
       </w:r>
-      <w:bookmarkEnd w:id="15"/>
+      <w:bookmarkEnd w:id="18"/>
     </w:p>
     <w:p>
       <w:pPr>
@@ -6766,8 +8408,8 @@
           <w:szCs w:val="28"/>
         </w:rPr>
       </w:pPr>
-      <w:bookmarkStart w:id="16" w:name="_Toc56957443"/>
-      <w:bookmarkStart w:id="17" w:name="_Toc59830558"/>
+      <w:bookmarkStart w:id="19" w:name="_Toc56957443"/>
+      <w:bookmarkStart w:id="20" w:name="_Toc60086253"/>
       <w:r>
         <w:rPr>
           <w:rFonts w:cs="Times New Roman"/>
@@ -6775,8 +8417,8 @@
         </w:rPr>
         <w:t>РАСЧЕТНО-КОНСТРУКТОРСКАЯ ЧАСТЬ</w:t>
       </w:r>
-      <w:bookmarkEnd w:id="16"/>
-      <w:bookmarkEnd w:id="17"/>
+      <w:bookmarkEnd w:id="19"/>
+      <w:bookmarkEnd w:id="20"/>
     </w:p>
     <w:p>
       <w:pPr>
@@ -6797,7 +8439,7 @@
         <w:keepLines/>
         <w:numPr>
           <w:ilvl w:val="0"/>
-          <w:numId w:val="3"/>
+          <w:numId w:val="24"/>
         </w:numPr>
         <w:spacing w:after="0" w:line="360" w:lineRule="auto"/>
         <w:ind w:left="0" w:firstLine="567"/>
@@ -6812,18 +8454,18 @@
           <w:szCs w:val="28"/>
         </w:rPr>
       </w:pPr>
-      <w:bookmarkStart w:id="18" w:name="_Toc56957444"/>
-      <w:bookmarkStart w:id="19" w:name="_Toc56957512"/>
-      <w:bookmarkStart w:id="20" w:name="_Toc56957631"/>
-      <w:bookmarkStart w:id="21" w:name="_Toc57547508"/>
-      <w:bookmarkStart w:id="22" w:name="_Toc58776094"/>
-      <w:bookmarkStart w:id="23" w:name="_Toc58776533"/>
-      <w:bookmarkEnd w:id="18"/>
-      <w:bookmarkEnd w:id="19"/>
-      <w:bookmarkEnd w:id="20"/>
+      <w:bookmarkStart w:id="21" w:name="_Toc56957444"/>
+      <w:bookmarkStart w:id="22" w:name="_Toc56957512"/>
+      <w:bookmarkStart w:id="23" w:name="_Toc56957631"/>
+      <w:bookmarkStart w:id="24" w:name="_Toc57547508"/>
+      <w:bookmarkStart w:id="25" w:name="_Toc58776094"/>
+      <w:bookmarkStart w:id="26" w:name="_Toc58776533"/>
       <w:bookmarkEnd w:id="21"/>
       <w:bookmarkEnd w:id="22"/>
       <w:bookmarkEnd w:id="23"/>
+      <w:bookmarkEnd w:id="24"/>
+      <w:bookmarkEnd w:id="25"/>
+      <w:bookmarkEnd w:id="26"/>
     </w:p>
     <w:p>
       <w:pPr>
@@ -6841,8 +8483,8 @@
           <w:szCs w:val="28"/>
         </w:rPr>
       </w:pPr>
-      <w:bookmarkStart w:id="24" w:name="_Toc56957445"/>
-      <w:bookmarkStart w:id="25" w:name="_Toc59830559"/>
+      <w:bookmarkStart w:id="27" w:name="_Toc56957445"/>
+      <w:bookmarkStart w:id="28" w:name="_Toc60086254"/>
       <w:r>
         <w:rPr>
           <w:rFonts w:cs="Times New Roman"/>
@@ -6851,8 +8493,8 @@
         </w:rPr>
         <w:t>Определение требований к системе</w:t>
       </w:r>
-      <w:bookmarkEnd w:id="24"/>
-      <w:bookmarkEnd w:id="25"/>
+      <w:bookmarkEnd w:id="27"/>
+      <w:bookmarkEnd w:id="28"/>
     </w:p>
     <w:p>
       <w:pPr>
@@ -6914,8 +8556,8 @@
           <w:szCs w:val="28"/>
         </w:rPr>
       </w:pPr>
-      <w:bookmarkStart w:id="26" w:name="_Toc56957446"/>
-      <w:bookmarkStart w:id="27" w:name="_Toc59830560"/>
+      <w:bookmarkStart w:id="29" w:name="_Toc56957446"/>
+      <w:bookmarkStart w:id="30" w:name="_Toc60086255"/>
       <w:r>
         <w:rPr>
           <w:rFonts w:cs="Times New Roman"/>
@@ -6924,8 +8566,8 @@
         </w:rPr>
         <w:t>Разработка структуры автоматизированной системы</w:t>
       </w:r>
-      <w:bookmarkEnd w:id="26"/>
-      <w:bookmarkEnd w:id="27"/>
+      <w:bookmarkEnd w:id="29"/>
+      <w:bookmarkEnd w:id="30"/>
     </w:p>
     <w:p>
       <w:pPr>
@@ -6982,19 +8624,18 @@
           <w:szCs w:val="28"/>
         </w:rPr>
       </w:pPr>
-      <w:bookmarkStart w:id="28" w:name="_Toc56957447"/>
-      <w:bookmarkStart w:id="29" w:name="_Toc59830561"/>
+      <w:bookmarkStart w:id="31" w:name="_Toc56957447"/>
+      <w:bookmarkStart w:id="32" w:name="_Toc60086256"/>
       <w:r>
         <w:rPr>
           <w:rFonts w:cs="Times New Roman"/>
           <w:b/>
           <w:szCs w:val="28"/>
         </w:rPr>
-        <w:lastRenderedPageBreak/>
         <w:t>Разработка структуры интерфейса взаимодействия пользователя с системой</w:t>
       </w:r>
-      <w:bookmarkEnd w:id="28"/>
-      <w:bookmarkEnd w:id="29"/>
+      <w:bookmarkEnd w:id="31"/>
+      <w:bookmarkEnd w:id="32"/>
     </w:p>
     <w:p>
       <w:pPr>
@@ -7044,8 +8685,8 @@
           <w:szCs w:val="28"/>
         </w:rPr>
       </w:pPr>
-      <w:bookmarkStart w:id="30" w:name="_Toc56957448"/>
-      <w:bookmarkStart w:id="31" w:name="_Toc59830562"/>
+      <w:bookmarkStart w:id="33" w:name="_Toc56957448"/>
+      <w:bookmarkStart w:id="34" w:name="_Toc60086257"/>
       <w:r>
         <w:rPr>
           <w:rFonts w:cs="Times New Roman"/>
@@ -7054,8 +8695,8 @@
         </w:rPr>
         <w:t>Разработка алгоритмов программных модулей</w:t>
       </w:r>
-      <w:bookmarkEnd w:id="30"/>
-      <w:bookmarkEnd w:id="31"/>
+      <w:bookmarkEnd w:id="33"/>
+      <w:bookmarkEnd w:id="34"/>
     </w:p>
     <w:p>
       <w:pPr>
@@ -7125,8 +8766,8 @@
           <w:szCs w:val="28"/>
         </w:rPr>
       </w:pPr>
-      <w:bookmarkStart w:id="32" w:name="_Toc56957449"/>
-      <w:bookmarkStart w:id="33" w:name="_Toc59830563"/>
+      <w:bookmarkStart w:id="35" w:name="_Toc56957449"/>
+      <w:bookmarkStart w:id="36" w:name="_Toc60086258"/>
       <w:r>
         <w:rPr>
           <w:rFonts w:cs="Times New Roman"/>
@@ -7135,8 +8776,8 @@
         </w:rPr>
         <w:t>Разработка плана проведения тестирования</w:t>
       </w:r>
-      <w:bookmarkEnd w:id="32"/>
-      <w:bookmarkEnd w:id="33"/>
+      <w:bookmarkEnd w:id="35"/>
+      <w:bookmarkEnd w:id="36"/>
     </w:p>
     <w:p>
       <w:pPr>
@@ -7191,8 +8832,8 @@
           <w:szCs w:val="28"/>
         </w:rPr>
       </w:pPr>
-      <w:bookmarkStart w:id="34" w:name="_Toc56957450"/>
-      <w:bookmarkStart w:id="35" w:name="_Toc59830564"/>
+      <w:bookmarkStart w:id="37" w:name="_Toc56957450"/>
+      <w:bookmarkStart w:id="38" w:name="_Toc60086259"/>
       <w:r>
         <w:rPr>
           <w:rFonts w:cs="Times New Roman"/>
@@ -7200,8 +8841,8 @@
         </w:rPr>
         <w:t>ЭКСПЕРИМЕНТАЛЬНАЯ ЧАСТЬ</w:t>
       </w:r>
-      <w:bookmarkEnd w:id="34"/>
-      <w:bookmarkEnd w:id="35"/>
+      <w:bookmarkEnd w:id="37"/>
+      <w:bookmarkEnd w:id="38"/>
     </w:p>
     <w:p>
       <w:pPr>
@@ -7231,8 +8872,8 @@
           <w:szCs w:val="28"/>
         </w:rPr>
       </w:pPr>
-      <w:bookmarkStart w:id="36" w:name="_Toc56957451"/>
-      <w:bookmarkStart w:id="37" w:name="_Toc59830565"/>
+      <w:bookmarkStart w:id="39" w:name="_Toc56957451"/>
+      <w:bookmarkStart w:id="40" w:name="_Toc60086260"/>
       <w:r>
         <w:rPr>
           <w:rFonts w:cs="Times New Roman"/>
@@ -7241,8 +8882,8 @@
         </w:rPr>
         <w:t>Реализация разработанных алгоритмов</w:t>
       </w:r>
-      <w:bookmarkEnd w:id="36"/>
-      <w:bookmarkEnd w:id="37"/>
+      <w:bookmarkEnd w:id="39"/>
+      <w:bookmarkEnd w:id="40"/>
     </w:p>
     <w:p>
       <w:pPr>
@@ -7295,8 +8936,8 @@
           <w:szCs w:val="28"/>
         </w:rPr>
       </w:pPr>
-      <w:bookmarkStart w:id="38" w:name="_Toc56957452"/>
-      <w:bookmarkStart w:id="39" w:name="_Toc59830566"/>
+      <w:bookmarkStart w:id="41" w:name="_Toc56957452"/>
+      <w:bookmarkStart w:id="42" w:name="_Toc60086261"/>
       <w:r>
         <w:rPr>
           <w:rFonts w:cs="Times New Roman"/>
@@ -7305,8 +8946,8 @@
         </w:rPr>
         <w:t>Тестирование и отладка системы</w:t>
       </w:r>
-      <w:bookmarkEnd w:id="38"/>
-      <w:bookmarkEnd w:id="39"/>
+      <w:bookmarkEnd w:id="41"/>
+      <w:bookmarkEnd w:id="42"/>
     </w:p>
     <w:p>
       <w:pPr>
@@ -7332,6 +8973,7 @@
           <w:sz w:val="28"/>
           <w:szCs w:val="28"/>
         </w:rPr>
+        <w:lastRenderedPageBreak/>
         <w:t>Текст</w:t>
       </w:r>
     </w:p>
@@ -7363,8 +9005,8 @@
           <w:szCs w:val="28"/>
         </w:rPr>
       </w:pPr>
-      <w:bookmarkStart w:id="40" w:name="_Toc56957453"/>
-      <w:bookmarkStart w:id="41" w:name="_Toc59830567"/>
+      <w:bookmarkStart w:id="43" w:name="_Toc56957453"/>
+      <w:bookmarkStart w:id="44" w:name="_Toc60086262"/>
       <w:r>
         <w:rPr>
           <w:rFonts w:cs="Times New Roman"/>
@@ -7373,8 +9015,8 @@
         </w:rPr>
         <w:t>Руководство пользователя</w:t>
       </w:r>
-      <w:bookmarkEnd w:id="40"/>
-      <w:bookmarkEnd w:id="41"/>
+      <w:bookmarkEnd w:id="43"/>
+      <w:bookmarkEnd w:id="44"/>
     </w:p>
     <w:p>
       <w:pPr>
@@ -7420,13 +9062,13 @@
         <w:pStyle w:val="1"/>
         <w:spacing w:before="0" w:line="360" w:lineRule="auto"/>
       </w:pPr>
-      <w:bookmarkStart w:id="42" w:name="_Toc56957454"/>
-      <w:bookmarkStart w:id="43" w:name="_Toc59830568"/>
+      <w:bookmarkStart w:id="45" w:name="_Toc56957454"/>
+      <w:bookmarkStart w:id="46" w:name="_Toc60086263"/>
       <w:r>
         <w:t>ЗАКЛЮЧЕНИЕ</w:t>
       </w:r>
-      <w:bookmarkEnd w:id="42"/>
-      <w:bookmarkEnd w:id="43"/>
+      <w:bookmarkEnd w:id="45"/>
+      <w:bookmarkEnd w:id="46"/>
     </w:p>
     <w:p>
       <w:pPr>
@@ -7467,43 +9109,68 @@
         <w:pStyle w:val="1"/>
         <w:spacing w:before="0" w:line="360" w:lineRule="auto"/>
       </w:pPr>
-      <w:bookmarkStart w:id="44" w:name="_Toc56957455"/>
-      <w:bookmarkStart w:id="45" w:name="_Toc59830569"/>
-      <w:r>
-        <w:lastRenderedPageBreak/>
+      <w:bookmarkStart w:id="47" w:name="_Toc56957455"/>
+      <w:bookmarkStart w:id="48" w:name="_Toc60086264"/>
+      <w:r>
         <w:t>СПИСОК ЛИТЕРАТУРЫ</w:t>
       </w:r>
-      <w:bookmarkEnd w:id="44"/>
-      <w:bookmarkEnd w:id="45"/>
-    </w:p>
-    <w:p/>
+      <w:bookmarkEnd w:id="47"/>
+      <w:bookmarkEnd w:id="48"/>
+    </w:p>
+    <w:p>
+      <w:pPr>
+        <w:rPr>
+          <w:rFonts w:ascii="Times New Roman" w:hAnsi="Times New Roman" w:cs="Times New Roman"/>
+          <w:sz w:val="28"/>
+          <w:szCs w:val="28"/>
+        </w:rPr>
+      </w:pPr>
+    </w:p>
     <w:p>
       <w:pPr>
         <w:pStyle w:val="a7"/>
         <w:numPr>
           <w:ilvl w:val="0"/>
-          <w:numId w:val="10"/>
+          <w:numId w:val="25"/>
         </w:numPr>
         <w:tabs>
-          <w:tab w:val="num" w:pos="1437"/>
+          <w:tab w:val="left" w:pos="1440"/>
         </w:tabs>
-        <w:spacing w:after="0" w:line="360" w:lineRule="auto"/>
-        <w:ind w:left="0" w:firstLine="567"/>
-        <w:jc w:val="both"/>
-        <w:rPr>
-          <w:rFonts w:ascii="Times New Roman" w:hAnsi="Times New Roman" w:cs="Times New Roman"/>
-          <w:sz w:val="28"/>
-          <w:szCs w:val="28"/>
-        </w:rPr>
-      </w:pPr>
+        <w:suppressAutoHyphens/>
+        <w:spacing w:after="0" w:line="360" w:lineRule="auto"/>
+        <w:ind w:left="714" w:hanging="357"/>
+        <w:rPr>
+          <w:rFonts w:ascii="Times New Roman" w:hAnsi="Times New Roman" w:cs="Times New Roman"/>
+          <w:sz w:val="28"/>
+          <w:szCs w:val="28"/>
+        </w:rPr>
+      </w:pPr>
+      <w:r>
+        <w:rPr>
+          <w:rFonts w:ascii="Times New Roman" w:hAnsi="Times New Roman" w:cs="Times New Roman"/>
+          <w:sz w:val="28"/>
+          <w:szCs w:val="28"/>
+          <w:lang w:val="en-US"/>
+        </w:rPr>
+        <w:t>The</w:t>
+      </w:r>
+      <w:r>
+        <w:rPr>
+          <w:rFonts w:ascii="Times New Roman" w:hAnsi="Times New Roman" w:cs="Times New Roman"/>
+          <w:sz w:val="28"/>
+          <w:szCs w:val="28"/>
+        </w:rPr>
+        <w:t xml:space="preserve"> </w:t>
+      </w:r>
       <w:proofErr w:type="spellStart"/>
       <w:r>
         <w:rPr>
           <w:rFonts w:ascii="Times New Roman" w:hAnsi="Times New Roman" w:cs="Times New Roman"/>
           <w:sz w:val="28"/>
           <w:szCs w:val="28"/>
-        </w:rPr>
-        <w:t>Python</w:t>
+          <w:lang w:val="en-US"/>
+        </w:rPr>
+        <w:t>OpenAPI</w:t>
       </w:r>
       <w:proofErr w:type="spellEnd"/>
       <w:r>
@@ -7514,16 +9181,15 @@
         </w:rPr>
         <w:t xml:space="preserve"> </w:t>
       </w:r>
-      <w:proofErr w:type="spellStart"/>
-      <w:r>
-        <w:rPr>
-          <w:rFonts w:ascii="Times New Roman" w:hAnsi="Times New Roman" w:cs="Times New Roman"/>
-          <w:sz w:val="28"/>
-          <w:szCs w:val="28"/>
-        </w:rPr>
-        <w:t>Documentation</w:t>
-      </w:r>
-      <w:proofErr w:type="spellEnd"/>
+      <w:r>
+        <w:rPr>
+          <w:rFonts w:ascii="Times New Roman" w:hAnsi="Times New Roman" w:cs="Times New Roman"/>
+          <w:sz w:val="28"/>
+          <w:szCs w:val="28"/>
+          <w:lang w:val="en-US"/>
+        </w:rPr>
+        <w:t>Specification</w:t>
+      </w:r>
       <w:r>
         <w:rPr>
           <w:rFonts w:ascii="Times New Roman" w:hAnsi="Times New Roman" w:cs="Times New Roman"/>
@@ -7535,11 +9201,112 @@
       <w:hyperlink r:id="rId10" w:history="1">
         <w:r>
           <w:rPr>
+            <w:rStyle w:val="a8"/>
+            <w:rFonts w:ascii="Times New Roman" w:hAnsi="Times New Roman" w:cs="Times New Roman"/>
+            <w:sz w:val="28"/>
+            <w:szCs w:val="28"/>
+            <w:lang w:val="en-US"/>
+          </w:rPr>
+          <w:t>https</w:t>
+        </w:r>
+        <w:r>
+          <w:rPr>
+            <w:rStyle w:val="a8"/>
             <w:rFonts w:ascii="Times New Roman" w:hAnsi="Times New Roman" w:cs="Times New Roman"/>
             <w:sz w:val="28"/>
             <w:szCs w:val="28"/>
           </w:rPr>
-          <w:t>https://docs.python.org/3/</w:t>
+          <w:t>://</w:t>
+        </w:r>
+        <w:proofErr w:type="spellStart"/>
+        <w:r>
+          <w:rPr>
+            <w:rStyle w:val="a8"/>
+            <w:rFonts w:ascii="Times New Roman" w:hAnsi="Times New Roman" w:cs="Times New Roman"/>
+            <w:sz w:val="28"/>
+            <w:szCs w:val="28"/>
+            <w:lang w:val="en-US"/>
+          </w:rPr>
+          <w:t>github</w:t>
+        </w:r>
+        <w:proofErr w:type="spellEnd"/>
+        <w:r>
+          <w:rPr>
+            <w:rStyle w:val="a8"/>
+            <w:rFonts w:ascii="Times New Roman" w:hAnsi="Times New Roman" w:cs="Times New Roman"/>
+            <w:sz w:val="28"/>
+            <w:szCs w:val="28"/>
+          </w:rPr>
+          <w:t>.</w:t>
+        </w:r>
+        <w:r>
+          <w:rPr>
+            <w:rStyle w:val="a8"/>
+            <w:rFonts w:ascii="Times New Roman" w:hAnsi="Times New Roman" w:cs="Times New Roman"/>
+            <w:sz w:val="28"/>
+            <w:szCs w:val="28"/>
+            <w:lang w:val="en-US"/>
+          </w:rPr>
+          <w:t>com</w:t>
+        </w:r>
+        <w:r>
+          <w:rPr>
+            <w:rStyle w:val="a8"/>
+            <w:rFonts w:ascii="Times New Roman" w:hAnsi="Times New Roman" w:cs="Times New Roman"/>
+            <w:sz w:val="28"/>
+            <w:szCs w:val="28"/>
+          </w:rPr>
+          <w:t>/</w:t>
+        </w:r>
+        <w:r>
+          <w:rPr>
+            <w:rStyle w:val="a8"/>
+            <w:rFonts w:ascii="Times New Roman" w:hAnsi="Times New Roman" w:cs="Times New Roman"/>
+            <w:sz w:val="28"/>
+            <w:szCs w:val="28"/>
+            <w:lang w:val="en-US"/>
+          </w:rPr>
+          <w:t>OAI</w:t>
+        </w:r>
+        <w:r>
+          <w:rPr>
+            <w:rStyle w:val="a8"/>
+            <w:rFonts w:ascii="Times New Roman" w:hAnsi="Times New Roman" w:cs="Times New Roman"/>
+            <w:sz w:val="28"/>
+            <w:szCs w:val="28"/>
+          </w:rPr>
+          <w:t>/</w:t>
+        </w:r>
+        <w:proofErr w:type="spellStart"/>
+        <w:r>
+          <w:rPr>
+            <w:rStyle w:val="a8"/>
+            <w:rFonts w:ascii="Times New Roman" w:hAnsi="Times New Roman" w:cs="Times New Roman"/>
+            <w:sz w:val="28"/>
+            <w:szCs w:val="28"/>
+            <w:lang w:val="en-US"/>
+          </w:rPr>
+          <w:t>OpenAPI</w:t>
+        </w:r>
+        <w:proofErr w:type="spellEnd"/>
+        <w:r>
+          <w:rPr>
+            <w:rStyle w:val="a8"/>
+            <w:rFonts w:ascii="Times New Roman" w:hAnsi="Times New Roman" w:cs="Times New Roman"/>
+            <w:sz w:val="28"/>
+            <w:szCs w:val="28"/>
+          </w:rPr>
+          <w:t>-</w:t>
+        </w:r>
+        <w:r>
+          <w:rPr>
+            <w:rStyle w:val="a8"/>
+            <w:rFonts w:ascii="Times New Roman" w:hAnsi="Times New Roman" w:cs="Times New Roman"/>
+            <w:sz w:val="28"/>
+            <w:szCs w:val="28"/>
+            <w:lang w:val="en-US"/>
+          </w:rPr>
+          <w:t>Specification</w:t>
         </w:r>
       </w:hyperlink>
       <w:r>
@@ -7548,16 +9315,7 @@
           <w:sz w:val="28"/>
           <w:szCs w:val="28"/>
         </w:rPr>
-        <w:t xml:space="preserve"> </w:t>
-      </w:r>
-      <w:r>
-        <w:rPr>
-          <w:rFonts w:ascii="Times New Roman" w:hAnsi="Times New Roman" w:cs="Times New Roman"/>
-          <w:sz w:val="28"/>
-          <w:szCs w:val="28"/>
-        </w:rPr>
-        <w:br/>
-        <w:t>(Дата обращения: 28.09.2020)</w:t>
+        <w:t xml:space="preserve"> (Дата обращения: 24.12.2020)</w:t>
       </w:r>
     </w:p>
     <w:p>
@@ -7565,14 +9323,420 @@
         <w:pStyle w:val="a7"/>
         <w:numPr>
           <w:ilvl w:val="0"/>
-          <w:numId w:val="10"/>
+          <w:numId w:val="25"/>
         </w:numPr>
         <w:tabs>
-          <w:tab w:val="num" w:pos="1437"/>
+          <w:tab w:val="left" w:pos="1440"/>
         </w:tabs>
-        <w:spacing w:after="0" w:line="360" w:lineRule="auto"/>
-        <w:ind w:left="0" w:firstLine="567"/>
-        <w:jc w:val="both"/>
+        <w:suppressAutoHyphens/>
+        <w:spacing w:after="0" w:line="360" w:lineRule="auto"/>
+        <w:rPr>
+          <w:rFonts w:ascii="Times New Roman" w:hAnsi="Times New Roman" w:cs="Times New Roman"/>
+          <w:sz w:val="28"/>
+          <w:szCs w:val="28"/>
+        </w:rPr>
+      </w:pPr>
+      <w:r>
+        <w:rPr>
+          <w:rFonts w:ascii="Times New Roman" w:hAnsi="Times New Roman" w:cs="Times New Roman"/>
+          <w:sz w:val="28"/>
+          <w:szCs w:val="28"/>
+          <w:lang w:val="en-US"/>
+        </w:rPr>
+        <w:t>API</w:t>
+      </w:r>
+      <w:r>
+        <w:rPr>
+          <w:rFonts w:ascii="Times New Roman" w:hAnsi="Times New Roman" w:cs="Times New Roman"/>
+          <w:sz w:val="28"/>
+          <w:szCs w:val="28"/>
+        </w:rPr>
+        <w:t xml:space="preserve"> </w:t>
+      </w:r>
+      <w:r>
+        <w:rPr>
+          <w:rFonts w:ascii="Times New Roman" w:hAnsi="Times New Roman" w:cs="Times New Roman"/>
+          <w:sz w:val="28"/>
+          <w:szCs w:val="28"/>
+          <w:lang w:val="en-US"/>
+        </w:rPr>
+        <w:t>Blueprint</w:t>
+      </w:r>
+      <w:r>
+        <w:rPr>
+          <w:rFonts w:ascii="Times New Roman" w:hAnsi="Times New Roman" w:cs="Times New Roman"/>
+          <w:sz w:val="28"/>
+          <w:szCs w:val="28"/>
+        </w:rPr>
+        <w:t xml:space="preserve"> – [Электронный ресурс]: </w:t>
+      </w:r>
+      <w:hyperlink r:id="rId11" w:history="1">
+        <w:r>
+          <w:rPr>
+            <w:rStyle w:val="a8"/>
+            <w:rFonts w:ascii="Times New Roman" w:hAnsi="Times New Roman" w:cs="Times New Roman"/>
+            <w:sz w:val="28"/>
+            <w:szCs w:val="28"/>
+            <w:lang w:val="en-US"/>
+          </w:rPr>
+          <w:t>https</w:t>
+        </w:r>
+        <w:r>
+          <w:rPr>
+            <w:rStyle w:val="a8"/>
+            <w:rFonts w:ascii="Times New Roman" w:hAnsi="Times New Roman" w:cs="Times New Roman"/>
+            <w:sz w:val="28"/>
+            <w:szCs w:val="28"/>
+          </w:rPr>
+          <w:t>://</w:t>
+        </w:r>
+        <w:proofErr w:type="spellStart"/>
+        <w:r>
+          <w:rPr>
+            <w:rStyle w:val="a8"/>
+            <w:rFonts w:ascii="Times New Roman" w:hAnsi="Times New Roman" w:cs="Times New Roman"/>
+            <w:sz w:val="28"/>
+            <w:szCs w:val="28"/>
+            <w:lang w:val="en-US"/>
+          </w:rPr>
+          <w:t>apiblueprint</w:t>
+        </w:r>
+        <w:proofErr w:type="spellEnd"/>
+        <w:r>
+          <w:rPr>
+            <w:rStyle w:val="a8"/>
+            <w:rFonts w:ascii="Times New Roman" w:hAnsi="Times New Roman" w:cs="Times New Roman"/>
+            <w:sz w:val="28"/>
+            <w:szCs w:val="28"/>
+          </w:rPr>
+          <w:t>.</w:t>
+        </w:r>
+        <w:r>
+          <w:rPr>
+            <w:rStyle w:val="a8"/>
+            <w:rFonts w:ascii="Times New Roman" w:hAnsi="Times New Roman" w:cs="Times New Roman"/>
+            <w:sz w:val="28"/>
+            <w:szCs w:val="28"/>
+            <w:lang w:val="en-US"/>
+          </w:rPr>
+          <w:t>org</w:t>
+        </w:r>
+        <w:r>
+          <w:rPr>
+            <w:rStyle w:val="a8"/>
+            <w:rFonts w:ascii="Times New Roman" w:hAnsi="Times New Roman" w:cs="Times New Roman"/>
+            <w:sz w:val="28"/>
+            <w:szCs w:val="28"/>
+          </w:rPr>
+          <w:t>/</w:t>
+        </w:r>
+        <w:r>
+          <w:rPr>
+            <w:rStyle w:val="a8"/>
+            <w:rFonts w:ascii="Times New Roman" w:hAnsi="Times New Roman" w:cs="Times New Roman"/>
+            <w:sz w:val="28"/>
+            <w:szCs w:val="28"/>
+            <w:lang w:val="en-US"/>
+          </w:rPr>
+          <w:t>documentation</w:t>
+        </w:r>
+      </w:hyperlink>
+      <w:r>
+        <w:rPr>
+          <w:rFonts w:ascii="Times New Roman" w:hAnsi="Times New Roman" w:cs="Times New Roman"/>
+          <w:sz w:val="28"/>
+          <w:szCs w:val="28"/>
+        </w:rPr>
+        <w:t xml:space="preserve"> (Дата обращения: 24.12.2020)</w:t>
+      </w:r>
+    </w:p>
+    <w:p>
+      <w:pPr>
+        <w:pStyle w:val="a7"/>
+        <w:numPr>
+          <w:ilvl w:val="0"/>
+          <w:numId w:val="25"/>
+        </w:numPr>
+        <w:tabs>
+          <w:tab w:val="left" w:pos="1440"/>
+        </w:tabs>
+        <w:suppressAutoHyphens/>
+        <w:spacing w:after="0" w:line="360" w:lineRule="auto"/>
+        <w:rPr>
+          <w:rFonts w:ascii="Times New Roman" w:hAnsi="Times New Roman" w:cs="Times New Roman"/>
+          <w:sz w:val="28"/>
+          <w:szCs w:val="28"/>
+        </w:rPr>
+      </w:pPr>
+      <w:r>
+        <w:rPr>
+          <w:rFonts w:ascii="Times New Roman" w:hAnsi="Times New Roman" w:cs="Times New Roman"/>
+          <w:sz w:val="28"/>
+          <w:szCs w:val="28"/>
+          <w:lang w:val="en-US"/>
+        </w:rPr>
+        <w:t>API</w:t>
+      </w:r>
+      <w:r>
+        <w:rPr>
+          <w:rFonts w:ascii="Times New Roman" w:hAnsi="Times New Roman" w:cs="Times New Roman"/>
+          <w:sz w:val="28"/>
+          <w:szCs w:val="28"/>
+        </w:rPr>
+        <w:t xml:space="preserve"> </w:t>
+      </w:r>
+      <w:r>
+        <w:rPr>
+          <w:rFonts w:ascii="Times New Roman" w:hAnsi="Times New Roman" w:cs="Times New Roman"/>
+          <w:sz w:val="28"/>
+          <w:szCs w:val="28"/>
+          <w:lang w:val="en-US"/>
+        </w:rPr>
+        <w:t>Documentation</w:t>
+      </w:r>
+      <w:r>
+        <w:rPr>
+          <w:rFonts w:ascii="Times New Roman" w:hAnsi="Times New Roman" w:cs="Times New Roman"/>
+          <w:sz w:val="28"/>
+          <w:szCs w:val="28"/>
+        </w:rPr>
+        <w:t xml:space="preserve"> </w:t>
+      </w:r>
+      <w:r>
+        <w:rPr>
+          <w:rFonts w:ascii="Times New Roman" w:hAnsi="Times New Roman" w:cs="Times New Roman"/>
+          <w:sz w:val="28"/>
+          <w:szCs w:val="28"/>
+          <w:lang w:val="en-US"/>
+        </w:rPr>
+        <w:t>with</w:t>
+      </w:r>
+      <w:r>
+        <w:rPr>
+          <w:rFonts w:ascii="Times New Roman" w:hAnsi="Times New Roman" w:cs="Times New Roman"/>
+          <w:sz w:val="28"/>
+          <w:szCs w:val="28"/>
+        </w:rPr>
+        <w:t xml:space="preserve"> </w:t>
+      </w:r>
+      <w:r>
+        <w:rPr>
+          <w:rFonts w:ascii="Times New Roman" w:hAnsi="Times New Roman" w:cs="Times New Roman"/>
+          <w:sz w:val="28"/>
+          <w:szCs w:val="28"/>
+          <w:lang w:val="en-US"/>
+        </w:rPr>
+        <w:t>Postman</w:t>
+      </w:r>
+      <w:r>
+        <w:rPr>
+          <w:rFonts w:ascii="Times New Roman" w:hAnsi="Times New Roman" w:cs="Times New Roman"/>
+          <w:sz w:val="28"/>
+          <w:szCs w:val="28"/>
+        </w:rPr>
+        <w:t xml:space="preserve"> – [Электронный ресурс]: </w:t>
+      </w:r>
+      <w:hyperlink r:id="rId12" w:history="1">
+        <w:r>
+          <w:rPr>
+            <w:rStyle w:val="a8"/>
+            <w:rFonts w:ascii="Times New Roman" w:hAnsi="Times New Roman" w:cs="Times New Roman"/>
+            <w:sz w:val="28"/>
+            <w:szCs w:val="28"/>
+          </w:rPr>
+          <w:t>https://learning.postman.com/docs/publishing-your-api/documenting-your-api/</w:t>
+        </w:r>
+      </w:hyperlink>
+      <w:r>
+        <w:rPr>
+          <w:rFonts w:ascii="Times New Roman" w:hAnsi="Times New Roman" w:cs="Times New Roman"/>
+          <w:sz w:val="28"/>
+          <w:szCs w:val="28"/>
+        </w:rPr>
+        <w:t xml:space="preserve"> (Дата обращения: 24.12.2020)</w:t>
+      </w:r>
+    </w:p>
+    <w:p>
+      <w:pPr>
+        <w:pStyle w:val="a7"/>
+        <w:numPr>
+          <w:ilvl w:val="0"/>
+          <w:numId w:val="25"/>
+        </w:numPr>
+        <w:tabs>
+          <w:tab w:val="left" w:pos="1440"/>
+        </w:tabs>
+        <w:suppressAutoHyphens/>
+        <w:spacing w:after="0" w:line="360" w:lineRule="auto"/>
+        <w:rPr>
+          <w:rFonts w:ascii="Times New Roman" w:hAnsi="Times New Roman" w:cs="Times New Roman"/>
+          <w:sz w:val="28"/>
+          <w:szCs w:val="28"/>
+        </w:rPr>
+      </w:pPr>
+      <w:r>
+        <w:rPr>
+          <w:rFonts w:ascii="Times New Roman" w:hAnsi="Times New Roman" w:cs="Times New Roman"/>
+          <w:sz w:val="28"/>
+          <w:szCs w:val="28"/>
+          <w:lang w:val="en-US"/>
+        </w:rPr>
+        <w:t>RESTful</w:t>
+      </w:r>
+      <w:r>
+        <w:rPr>
+          <w:rFonts w:ascii="Times New Roman" w:hAnsi="Times New Roman" w:cs="Times New Roman"/>
+          <w:sz w:val="28"/>
+          <w:szCs w:val="28"/>
+        </w:rPr>
+        <w:t xml:space="preserve"> </w:t>
+      </w:r>
+      <w:r>
+        <w:rPr>
+          <w:rFonts w:ascii="Times New Roman" w:hAnsi="Times New Roman" w:cs="Times New Roman"/>
+          <w:sz w:val="28"/>
+          <w:szCs w:val="28"/>
+          <w:lang w:val="en-US"/>
+        </w:rPr>
+        <w:t>API</w:t>
+      </w:r>
+      <w:r>
+        <w:rPr>
+          <w:rFonts w:ascii="Times New Roman" w:hAnsi="Times New Roman" w:cs="Times New Roman"/>
+          <w:sz w:val="28"/>
+          <w:szCs w:val="28"/>
+        </w:rPr>
+        <w:t xml:space="preserve"> </w:t>
+      </w:r>
+      <w:r>
+        <w:rPr>
+          <w:rFonts w:ascii="Times New Roman" w:hAnsi="Times New Roman" w:cs="Times New Roman"/>
+          <w:sz w:val="28"/>
+          <w:szCs w:val="28"/>
+          <w:lang w:val="en-US"/>
+        </w:rPr>
+        <w:t>Modeling</w:t>
+      </w:r>
+      <w:r>
+        <w:rPr>
+          <w:rFonts w:ascii="Times New Roman" w:hAnsi="Times New Roman" w:cs="Times New Roman"/>
+          <w:sz w:val="28"/>
+          <w:szCs w:val="28"/>
+        </w:rPr>
+        <w:t xml:space="preserve"> </w:t>
+      </w:r>
+      <w:r>
+        <w:rPr>
+          <w:rFonts w:ascii="Times New Roman" w:hAnsi="Times New Roman" w:cs="Times New Roman"/>
+          <w:sz w:val="28"/>
+          <w:szCs w:val="28"/>
+          <w:lang w:val="en-US"/>
+        </w:rPr>
+        <w:t>Language</w:t>
+      </w:r>
+      <w:r>
+        <w:rPr>
+          <w:rFonts w:ascii="Times New Roman" w:hAnsi="Times New Roman" w:cs="Times New Roman"/>
+          <w:sz w:val="28"/>
+          <w:szCs w:val="28"/>
+        </w:rPr>
+        <w:t xml:space="preserve"> (</w:t>
+      </w:r>
+      <w:r>
+        <w:rPr>
+          <w:rFonts w:ascii="Times New Roman" w:hAnsi="Times New Roman" w:cs="Times New Roman"/>
+          <w:sz w:val="28"/>
+          <w:szCs w:val="28"/>
+          <w:lang w:val="en-US"/>
+        </w:rPr>
+        <w:t>RAML</w:t>
+      </w:r>
+      <w:r>
+        <w:rPr>
+          <w:rFonts w:ascii="Times New Roman" w:hAnsi="Times New Roman" w:cs="Times New Roman"/>
+          <w:sz w:val="28"/>
+          <w:szCs w:val="28"/>
+        </w:rPr>
+        <w:t xml:space="preserve">) – [Электронный ресурс]: </w:t>
+      </w:r>
+      <w:hyperlink r:id="rId13" w:history="1">
+        <w:r>
+          <w:rPr>
+            <w:rStyle w:val="a8"/>
+            <w:rFonts w:ascii="Times New Roman" w:hAnsi="Times New Roman" w:cs="Times New Roman"/>
+            <w:sz w:val="28"/>
+            <w:szCs w:val="28"/>
+            <w:lang w:val="en-US"/>
+          </w:rPr>
+          <w:t>https</w:t>
+        </w:r>
+        <w:r>
+          <w:rPr>
+            <w:rStyle w:val="a8"/>
+            <w:rFonts w:ascii="Times New Roman" w:hAnsi="Times New Roman" w:cs="Times New Roman"/>
+            <w:sz w:val="28"/>
+            <w:szCs w:val="28"/>
+          </w:rPr>
+          <w:t>://</w:t>
+        </w:r>
+        <w:proofErr w:type="spellStart"/>
+        <w:r>
+          <w:rPr>
+            <w:rStyle w:val="a8"/>
+            <w:rFonts w:ascii="Times New Roman" w:hAnsi="Times New Roman" w:cs="Times New Roman"/>
+            <w:sz w:val="28"/>
+            <w:szCs w:val="28"/>
+            <w:lang w:val="en-US"/>
+          </w:rPr>
+          <w:t>raml</w:t>
+        </w:r>
+        <w:proofErr w:type="spellEnd"/>
+        <w:r>
+          <w:rPr>
+            <w:rStyle w:val="a8"/>
+            <w:rFonts w:ascii="Times New Roman" w:hAnsi="Times New Roman" w:cs="Times New Roman"/>
+            <w:sz w:val="28"/>
+            <w:szCs w:val="28"/>
+          </w:rPr>
+          <w:t>.</w:t>
+        </w:r>
+        <w:r>
+          <w:rPr>
+            <w:rStyle w:val="a8"/>
+            <w:rFonts w:ascii="Times New Roman" w:hAnsi="Times New Roman" w:cs="Times New Roman"/>
+            <w:sz w:val="28"/>
+            <w:szCs w:val="28"/>
+            <w:lang w:val="en-US"/>
+          </w:rPr>
+          <w:t>org</w:t>
+        </w:r>
+        <w:r>
+          <w:rPr>
+            <w:rStyle w:val="a8"/>
+            <w:rFonts w:ascii="Times New Roman" w:hAnsi="Times New Roman" w:cs="Times New Roman"/>
+            <w:sz w:val="28"/>
+            <w:szCs w:val="28"/>
+          </w:rPr>
+          <w:t>/</w:t>
+        </w:r>
+      </w:hyperlink>
+      <w:r>
+        <w:rPr>
+          <w:rFonts w:ascii="Times New Roman" w:hAnsi="Times New Roman" w:cs="Times New Roman"/>
+          <w:sz w:val="28"/>
+          <w:szCs w:val="28"/>
+        </w:rPr>
+        <w:t xml:space="preserve"> (Дата обращения: 24.12.2020)</w:t>
+      </w:r>
+    </w:p>
+    <w:p>
+      <w:pPr>
+        <w:pStyle w:val="a7"/>
+        <w:numPr>
+          <w:ilvl w:val="0"/>
+          <w:numId w:val="25"/>
+        </w:numPr>
+        <w:spacing w:after="0" w:line="360" w:lineRule="auto"/>
         <w:rPr>
           <w:rFonts w:ascii="Times New Roman" w:hAnsi="Times New Roman" w:cs="Times New Roman"/>
           <w:sz w:val="28"/>
@@ -7623,7 +9787,7 @@
         </w:rPr>
         <w:br/>
       </w:r>
-      <w:hyperlink r:id="rId11" w:history="1">
+      <w:hyperlink r:id="rId14" w:history="1">
         <w:r>
           <w:rPr>
             <w:rFonts w:ascii="Times New Roman" w:hAnsi="Times New Roman" w:cs="Times New Roman"/>
@@ -7647,14 +9811,9 @@
         <w:pStyle w:val="a7"/>
         <w:numPr>
           <w:ilvl w:val="0"/>
-          <w:numId w:val="10"/>
+          <w:numId w:val="25"/>
         </w:numPr>
-        <w:tabs>
-          <w:tab w:val="num" w:pos="1437"/>
-        </w:tabs>
-        <w:spacing w:after="0" w:line="360" w:lineRule="auto"/>
-        <w:ind w:left="0" w:firstLine="567"/>
-        <w:jc w:val="both"/>
+        <w:spacing w:after="0" w:line="360" w:lineRule="auto"/>
         <w:rPr>
           <w:rFonts w:ascii="Times New Roman" w:hAnsi="Times New Roman" w:cs="Times New Roman"/>
           <w:sz w:val="28"/>
@@ -7715,7 +9874,7 @@
         </w:rPr>
         <w:t xml:space="preserve"> – [Электронный ресурс]: </w:t>
       </w:r>
-      <w:hyperlink r:id="rId12" w:history="1">
+      <w:hyperlink r:id="rId15" w:history="1">
         <w:r>
           <w:rPr>
             <w:rFonts w:ascii="Times New Roman" w:hAnsi="Times New Roman" w:cs="Times New Roman"/>
@@ -7739,14 +9898,13 @@
         <w:pStyle w:val="a7"/>
         <w:numPr>
           <w:ilvl w:val="0"/>
-          <w:numId w:val="10"/>
+          <w:numId w:val="25"/>
         </w:numPr>
         <w:tabs>
-          <w:tab w:val="num" w:pos="1437"/>
+          <w:tab w:val="left" w:pos="1440"/>
         </w:tabs>
-        <w:spacing w:after="0" w:line="360" w:lineRule="auto"/>
-        <w:ind w:left="0" w:firstLine="567"/>
-        <w:jc w:val="both"/>
+        <w:suppressAutoHyphens/>
+        <w:spacing w:after="0" w:line="360" w:lineRule="auto"/>
         <w:rPr>
           <w:rFonts w:ascii="Times New Roman" w:hAnsi="Times New Roman" w:cs="Times New Roman"/>
           <w:sz w:val="28"/>
@@ -7762,20 +9920,8 @@
         <w:t>Скотт Б., Нейл Т. Проектирование веб-интерфейсов. – СПб.: Символ-Плюс, 2010. – 352 с.</w:t>
       </w:r>
     </w:p>
-    <w:p>
-      <w:pPr>
-        <w:spacing w:after="0" w:line="360" w:lineRule="auto"/>
-        <w:ind w:firstLine="567"/>
-        <w:jc w:val="both"/>
-        <w:rPr>
-          <w:rFonts w:ascii="Times New Roman" w:hAnsi="Times New Roman" w:cs="Times New Roman"/>
-          <w:sz w:val="28"/>
-          <w:szCs w:val="28"/>
-        </w:rPr>
-      </w:pPr>
-    </w:p>
     <w:sectPr>
-      <w:footerReference w:type="default" r:id="rId13"/>
+      <w:footerReference w:type="default" r:id="rId16"/>
       <w:pgSz w:w="11906" w:h="16838" w:code="9"/>
       <w:pgMar w:top="1134" w:right="851" w:bottom="1134" w:left="1701" w:header="709" w:footer="709" w:gutter="0"/>
       <w:cols w:space="708"/>
@@ -7878,7 +10024,7 @@
             <w:sz w:val="28"/>
             <w:szCs w:val="28"/>
           </w:rPr>
-          <w:t>9</w:t>
+          <w:t>11</w:t>
         </w:r>
         <w:r>
           <w:rPr>
@@ -8355,15 +10501,18 @@
   <w:abstractNum w:abstractNumId="5" w15:restartNumberingAfterBreak="0">
     <w:nsid w:val="206C082B"/>
     <w:multiLevelType w:val="hybridMultilevel"/>
-    <w:tmpl w:val="05803C9E"/>
-    <w:lvl w:ilvl="0" w:tplc="0419000F">
+    <w:tmpl w:val="D110E7AC"/>
+    <w:lvl w:ilvl="0" w:tplc="51EAF722">
       <w:start w:val="1"/>
       <w:numFmt w:val="decimal"/>
-      <w:lvlText w:val="%1."/>
+      <w:lvlText w:val="%1)"/>
       <w:lvlJc w:val="left"/>
       <w:pPr>
         <w:ind w:left="1287" w:hanging="360"/>
       </w:pPr>
+      <w:rPr>
+        <w:rFonts w:ascii="Times New Roman" w:eastAsiaTheme="minorHAnsi" w:hAnsi="Times New Roman" w:cs="Times New Roman"/>
+      </w:rPr>
     </w:lvl>
     <w:lvl w:ilvl="1" w:tplc="E2DEEEFE">
       <w:start w:val="1"/>
@@ -8408,13 +10557,102 @@
         <w:ind w:left="4167" w:hanging="360"/>
       </w:pPr>
     </w:lvl>
+    <w:lvl w:ilvl="5" w:tplc="ADE60040">
+      <w:start w:val="1"/>
+      <w:numFmt w:val="decimal"/>
+      <w:lvlText w:val="%6)"/>
+      <w:lvlJc w:val="left"/>
+      <w:pPr>
+        <w:ind w:left="5067" w:hanging="360"/>
+      </w:pPr>
+      <w:rPr>
+        <w:rFonts w:hint="default"/>
+      </w:rPr>
+    </w:lvl>
+    <w:lvl w:ilvl="6" w:tplc="0419000F">
+      <w:start w:val="1"/>
+      <w:numFmt w:val="decimal"/>
+      <w:lvlText w:val="%7."/>
+      <w:lvlJc w:val="left"/>
+      <w:pPr>
+        <w:ind w:left="5607" w:hanging="360"/>
+      </w:pPr>
+    </w:lvl>
+    <w:lvl w:ilvl="7" w:tplc="04190019" w:tentative="1">
+      <w:start w:val="1"/>
+      <w:numFmt w:val="lowerLetter"/>
+      <w:lvlText w:val="%8."/>
+      <w:lvlJc w:val="left"/>
+      <w:pPr>
+        <w:ind w:left="6327" w:hanging="360"/>
+      </w:pPr>
+    </w:lvl>
+    <w:lvl w:ilvl="8" w:tplc="0419001B" w:tentative="1">
+      <w:start w:val="1"/>
+      <w:numFmt w:val="lowerRoman"/>
+      <w:lvlText w:val="%9."/>
+      <w:lvlJc w:val="right"/>
+      <w:pPr>
+        <w:ind w:left="7047" w:hanging="180"/>
+      </w:pPr>
+    </w:lvl>
+  </w:abstractNum>
+  <w:abstractNum w:abstractNumId="6" w15:restartNumberingAfterBreak="0">
+    <w:nsid w:val="26A70EC9"/>
+    <w:multiLevelType w:val="hybridMultilevel"/>
+    <w:tmpl w:val="CB007634"/>
+    <w:lvl w:ilvl="0" w:tplc="0419000F">
+      <w:start w:val="1"/>
+      <w:numFmt w:val="decimal"/>
+      <w:lvlText w:val="%1."/>
+      <w:lvlJc w:val="left"/>
+      <w:pPr>
+        <w:ind w:left="720" w:hanging="360"/>
+      </w:pPr>
+    </w:lvl>
+    <w:lvl w:ilvl="1" w:tplc="04190019" w:tentative="1">
+      <w:start w:val="1"/>
+      <w:numFmt w:val="lowerLetter"/>
+      <w:lvlText w:val="%2."/>
+      <w:lvlJc w:val="left"/>
+      <w:pPr>
+        <w:ind w:left="1440" w:hanging="360"/>
+      </w:pPr>
+    </w:lvl>
+    <w:lvl w:ilvl="2" w:tplc="0419001B" w:tentative="1">
+      <w:start w:val="1"/>
+      <w:numFmt w:val="lowerRoman"/>
+      <w:lvlText w:val="%3."/>
+      <w:lvlJc w:val="right"/>
+      <w:pPr>
+        <w:ind w:left="2160" w:hanging="180"/>
+      </w:pPr>
+    </w:lvl>
+    <w:lvl w:ilvl="3" w:tplc="0419000F" w:tentative="1">
+      <w:start w:val="1"/>
+      <w:numFmt w:val="decimal"/>
+      <w:lvlText w:val="%4."/>
+      <w:lvlJc w:val="left"/>
+      <w:pPr>
+        <w:ind w:left="2880" w:hanging="360"/>
+      </w:pPr>
+    </w:lvl>
+    <w:lvl w:ilvl="4" w:tplc="04190019" w:tentative="1">
+      <w:start w:val="1"/>
+      <w:numFmt w:val="lowerLetter"/>
+      <w:lvlText w:val="%5."/>
+      <w:lvlJc w:val="left"/>
+      <w:pPr>
+        <w:ind w:left="3600" w:hanging="360"/>
+      </w:pPr>
+    </w:lvl>
     <w:lvl w:ilvl="5" w:tplc="0419001B" w:tentative="1">
       <w:start w:val="1"/>
       <w:numFmt w:val="lowerRoman"/>
       <w:lvlText w:val="%6."/>
       <w:lvlJc w:val="right"/>
       <w:pPr>
-        <w:ind w:left="4887" w:hanging="180"/>
+        <w:ind w:left="4320" w:hanging="180"/>
       </w:pPr>
     </w:lvl>
     <w:lvl w:ilvl="6" w:tplc="0419000F" w:tentative="1">
@@ -8423,7 +10661,7 @@
       <w:lvlText w:val="%7."/>
       <w:lvlJc w:val="left"/>
       <w:pPr>
-        <w:ind w:left="5607" w:hanging="360"/>
+        <w:ind w:left="5040" w:hanging="360"/>
       </w:pPr>
     </w:lvl>
     <w:lvl w:ilvl="7" w:tplc="04190019" w:tentative="1">
@@ -8432,7 +10670,7 @@
       <w:lvlText w:val="%8."/>
       <w:lvlJc w:val="left"/>
       <w:pPr>
-        <w:ind w:left="6327" w:hanging="360"/>
+        <w:ind w:left="5760" w:hanging="360"/>
       </w:pPr>
     </w:lvl>
     <w:lvl w:ilvl="8" w:tplc="0419001B" w:tentative="1">
@@ -8441,11 +10679,11 @@
       <w:lvlText w:val="%9."/>
       <w:lvlJc w:val="right"/>
       <w:pPr>
-        <w:ind w:left="7047" w:hanging="180"/>
+        <w:ind w:left="6480" w:hanging="180"/>
       </w:pPr>
     </w:lvl>
   </w:abstractNum>
-  <w:abstractNum w:abstractNumId="6" w15:restartNumberingAfterBreak="0">
+  <w:abstractNum w:abstractNumId="7" w15:restartNumberingAfterBreak="0">
     <w:nsid w:val="2B4108F1"/>
     <w:multiLevelType w:val="hybridMultilevel"/>
     <w:tmpl w:val="D41E2B06"/>
@@ -8534,7 +10772,7 @@
       </w:pPr>
     </w:lvl>
   </w:abstractNum>
-  <w:abstractNum w:abstractNumId="7" w15:restartNumberingAfterBreak="0">
+  <w:abstractNum w:abstractNumId="8" w15:restartNumberingAfterBreak="0">
     <w:nsid w:val="2CE9333A"/>
     <w:multiLevelType w:val="hybridMultilevel"/>
     <w:tmpl w:val="8D08D508"/>
@@ -8624,7 +10862,7 @@
       </w:pPr>
     </w:lvl>
   </w:abstractNum>
-  <w:abstractNum w:abstractNumId="8" w15:restartNumberingAfterBreak="0">
+  <w:abstractNum w:abstractNumId="9" w15:restartNumberingAfterBreak="0">
     <w:nsid w:val="357D44F0"/>
     <w:multiLevelType w:val="multilevel"/>
     <w:tmpl w:val="963CF248"/>
@@ -8737,7 +10975,7 @@
       </w:rPr>
     </w:lvl>
   </w:abstractNum>
-  <w:abstractNum w:abstractNumId="9" w15:restartNumberingAfterBreak="0">
+  <w:abstractNum w:abstractNumId="10" w15:restartNumberingAfterBreak="0">
     <w:nsid w:val="376A1547"/>
     <w:multiLevelType w:val="hybridMultilevel"/>
     <w:tmpl w:val="55B447D8"/>
@@ -8826,7 +11064,106 @@
       </w:pPr>
     </w:lvl>
   </w:abstractNum>
-  <w:abstractNum w:abstractNumId="10" w15:restartNumberingAfterBreak="0">
+  <w:abstractNum w:abstractNumId="11" w15:restartNumberingAfterBreak="0">
+    <w:nsid w:val="3F6B33A1"/>
+    <w:multiLevelType w:val="hybridMultilevel"/>
+    <w:tmpl w:val="D110E7AC"/>
+    <w:lvl w:ilvl="0" w:tplc="51EAF722">
+      <w:start w:val="1"/>
+      <w:numFmt w:val="decimal"/>
+      <w:lvlText w:val="%1)"/>
+      <w:lvlJc w:val="left"/>
+      <w:pPr>
+        <w:ind w:left="1287" w:hanging="360"/>
+      </w:pPr>
+      <w:rPr>
+        <w:rFonts w:ascii="Times New Roman" w:eastAsiaTheme="minorHAnsi" w:hAnsi="Times New Roman" w:cs="Times New Roman"/>
+      </w:rPr>
+    </w:lvl>
+    <w:lvl w:ilvl="1" w:tplc="E2DEEEFE">
+      <w:start w:val="1"/>
+      <w:numFmt w:val="decimal"/>
+      <w:lvlText w:val="1.%2."/>
+      <w:lvlJc w:val="left"/>
+      <w:pPr>
+        <w:ind w:left="2007" w:hanging="360"/>
+      </w:pPr>
+      <w:rPr>
+        <w:rFonts w:hint="default"/>
+        <w:i w:val="0"/>
+      </w:rPr>
+    </w:lvl>
+    <w:lvl w:ilvl="2" w:tplc="0419001B">
+      <w:start w:val="1"/>
+      <w:numFmt w:val="lowerRoman"/>
+      <w:lvlText w:val="%3."/>
+      <w:lvlJc w:val="right"/>
+      <w:pPr>
+        <w:ind w:left="2727" w:hanging="180"/>
+      </w:pPr>
+    </w:lvl>
+    <w:lvl w:ilvl="3" w:tplc="CAD00AFA">
+      <w:start w:val="1"/>
+      <w:numFmt w:val="bullet"/>
+      <w:lvlText w:val=""/>
+      <w:lvlJc w:val="left"/>
+      <w:pPr>
+        <w:ind w:left="3447" w:hanging="360"/>
+      </w:pPr>
+      <w:rPr>
+        <w:rFonts w:ascii="Symbol" w:eastAsiaTheme="minorHAnsi" w:hAnsi="Symbol" w:cs="Times New Roman" w:hint="default"/>
+      </w:rPr>
+    </w:lvl>
+    <w:lvl w:ilvl="4" w:tplc="04190019">
+      <w:start w:val="1"/>
+      <w:numFmt w:val="lowerLetter"/>
+      <w:lvlText w:val="%5."/>
+      <w:lvlJc w:val="left"/>
+      <w:pPr>
+        <w:ind w:left="4167" w:hanging="360"/>
+      </w:pPr>
+    </w:lvl>
+    <w:lvl w:ilvl="5" w:tplc="ADE60040">
+      <w:start w:val="1"/>
+      <w:numFmt w:val="decimal"/>
+      <w:lvlText w:val="%6)"/>
+      <w:lvlJc w:val="left"/>
+      <w:pPr>
+        <w:ind w:left="5067" w:hanging="360"/>
+      </w:pPr>
+      <w:rPr>
+        <w:rFonts w:hint="default"/>
+      </w:rPr>
+    </w:lvl>
+    <w:lvl w:ilvl="6" w:tplc="0419000F">
+      <w:start w:val="1"/>
+      <w:numFmt w:val="decimal"/>
+      <w:lvlText w:val="%7."/>
+      <w:lvlJc w:val="left"/>
+      <w:pPr>
+        <w:ind w:left="5607" w:hanging="360"/>
+      </w:pPr>
+    </w:lvl>
+    <w:lvl w:ilvl="7" w:tplc="04190019" w:tentative="1">
+      <w:start w:val="1"/>
+      <w:numFmt w:val="lowerLetter"/>
+      <w:lvlText w:val="%8."/>
+      <w:lvlJc w:val="left"/>
+      <w:pPr>
+        <w:ind w:left="6327" w:hanging="360"/>
+      </w:pPr>
+    </w:lvl>
+    <w:lvl w:ilvl="8" w:tplc="0419001B" w:tentative="1">
+      <w:start w:val="1"/>
+      <w:numFmt w:val="lowerRoman"/>
+      <w:lvlText w:val="%9."/>
+      <w:lvlJc w:val="right"/>
+      <w:pPr>
+        <w:ind w:left="7047" w:hanging="180"/>
+      </w:pPr>
+    </w:lvl>
+  </w:abstractNum>
+  <w:abstractNum w:abstractNumId="12" w15:restartNumberingAfterBreak="0">
     <w:nsid w:val="3FD76724"/>
     <w:multiLevelType w:val="hybridMultilevel"/>
     <w:tmpl w:val="00C02498"/>
@@ -8915,7 +11252,7 @@
       </w:pPr>
     </w:lvl>
   </w:abstractNum>
-  <w:abstractNum w:abstractNumId="11" w15:restartNumberingAfterBreak="0">
+  <w:abstractNum w:abstractNumId="13" w15:restartNumberingAfterBreak="0">
     <w:nsid w:val="4835580B"/>
     <w:multiLevelType w:val="multilevel"/>
     <w:tmpl w:val="D1E028C0"/>
@@ -9036,7 +11373,7 @@
       </w:rPr>
     </w:lvl>
   </w:abstractNum>
-  <w:abstractNum w:abstractNumId="12" w15:restartNumberingAfterBreak="0">
+  <w:abstractNum w:abstractNumId="14" w15:restartNumberingAfterBreak="0">
     <w:nsid w:val="54F50F73"/>
     <w:multiLevelType w:val="hybridMultilevel"/>
     <w:tmpl w:val="639E26AC"/>
@@ -9149,7 +11486,7 @@
       </w:rPr>
     </w:lvl>
   </w:abstractNum>
-  <w:abstractNum w:abstractNumId="13" w15:restartNumberingAfterBreak="0">
+  <w:abstractNum w:abstractNumId="15" w15:restartNumberingAfterBreak="0">
     <w:nsid w:val="5F3956C3"/>
     <w:multiLevelType w:val="hybridMultilevel"/>
     <w:tmpl w:val="748244AA"/>
@@ -9264,7 +11601,7 @@
       </w:rPr>
     </w:lvl>
   </w:abstractNum>
-  <w:abstractNum w:abstractNumId="14" w15:restartNumberingAfterBreak="0">
+  <w:abstractNum w:abstractNumId="16" w15:restartNumberingAfterBreak="0">
     <w:nsid w:val="606711DA"/>
     <w:multiLevelType w:val="hybridMultilevel"/>
     <w:tmpl w:val="3C40EE2E"/>
@@ -9353,7 +11690,7 @@
       </w:pPr>
     </w:lvl>
   </w:abstractNum>
-  <w:abstractNum w:abstractNumId="15" w15:restartNumberingAfterBreak="0">
+  <w:abstractNum w:abstractNumId="17" w15:restartNumberingAfterBreak="0">
     <w:nsid w:val="60BF3CCD"/>
     <w:multiLevelType w:val="multilevel"/>
     <w:tmpl w:val="9904C58A"/>
@@ -9474,7 +11811,7 @@
       </w:rPr>
     </w:lvl>
   </w:abstractNum>
-  <w:abstractNum w:abstractNumId="16" w15:restartNumberingAfterBreak="0">
+  <w:abstractNum w:abstractNumId="18" w15:restartNumberingAfterBreak="0">
     <w:nsid w:val="651D4E5F"/>
     <w:multiLevelType w:val="hybridMultilevel"/>
     <w:tmpl w:val="D21E442A"/>
@@ -9563,7 +11900,7 @@
       </w:pPr>
     </w:lvl>
   </w:abstractNum>
-  <w:abstractNum w:abstractNumId="17" w15:restartNumberingAfterBreak="0">
+  <w:abstractNum w:abstractNumId="19" w15:restartNumberingAfterBreak="0">
     <w:nsid w:val="68107699"/>
     <w:multiLevelType w:val="hybridMultilevel"/>
     <w:tmpl w:val="076AE7E8"/>
@@ -9652,7 +11989,7 @@
       </w:pPr>
     </w:lvl>
   </w:abstractNum>
-  <w:abstractNum w:abstractNumId="18" w15:restartNumberingAfterBreak="0">
+  <w:abstractNum w:abstractNumId="20" w15:restartNumberingAfterBreak="0">
     <w:nsid w:val="6A49397E"/>
     <w:multiLevelType w:val="hybridMultilevel"/>
     <w:tmpl w:val="AED6DE30"/>
@@ -9741,7 +12078,96 @@
       </w:pPr>
     </w:lvl>
   </w:abstractNum>
-  <w:abstractNum w:abstractNumId="19" w15:restartNumberingAfterBreak="0">
+  <w:abstractNum w:abstractNumId="21" w15:restartNumberingAfterBreak="0">
+    <w:nsid w:val="710A64CF"/>
+    <w:multiLevelType w:val="hybridMultilevel"/>
+    <w:tmpl w:val="58DC5942"/>
+    <w:lvl w:ilvl="0" w:tplc="CB26E936">
+      <w:start w:val="1"/>
+      <w:numFmt w:val="decimal"/>
+      <w:lvlText w:val="%1)"/>
+      <w:lvlJc w:val="left"/>
+      <w:pPr>
+        <w:ind w:left="927" w:hanging="360"/>
+      </w:pPr>
+      <w:rPr>
+        <w:rFonts w:hint="default"/>
+      </w:rPr>
+    </w:lvl>
+    <w:lvl w:ilvl="1" w:tplc="04190019" w:tentative="1">
+      <w:start w:val="1"/>
+      <w:numFmt w:val="lowerLetter"/>
+      <w:lvlText w:val="%2."/>
+      <w:lvlJc w:val="left"/>
+      <w:pPr>
+        <w:ind w:left="1647" w:hanging="360"/>
+      </w:pPr>
+    </w:lvl>
+    <w:lvl w:ilvl="2" w:tplc="0419001B" w:tentative="1">
+      <w:start w:val="1"/>
+      <w:numFmt w:val="lowerRoman"/>
+      <w:lvlText w:val="%3."/>
+      <w:lvlJc w:val="right"/>
+      <w:pPr>
+        <w:ind w:left="2367" w:hanging="180"/>
+      </w:pPr>
+    </w:lvl>
+    <w:lvl w:ilvl="3" w:tplc="0419000F" w:tentative="1">
+      <w:start w:val="1"/>
+      <w:numFmt w:val="decimal"/>
+      <w:lvlText w:val="%4."/>
+      <w:lvlJc w:val="left"/>
+      <w:pPr>
+        <w:ind w:left="3087" w:hanging="360"/>
+      </w:pPr>
+    </w:lvl>
+    <w:lvl w:ilvl="4" w:tplc="04190019" w:tentative="1">
+      <w:start w:val="1"/>
+      <w:numFmt w:val="lowerLetter"/>
+      <w:lvlText w:val="%5."/>
+      <w:lvlJc w:val="left"/>
+      <w:pPr>
+        <w:ind w:left="3807" w:hanging="360"/>
+      </w:pPr>
+    </w:lvl>
+    <w:lvl w:ilvl="5" w:tplc="0419001B" w:tentative="1">
+      <w:start w:val="1"/>
+      <w:numFmt w:val="lowerRoman"/>
+      <w:lvlText w:val="%6."/>
+      <w:lvlJc w:val="right"/>
+      <w:pPr>
+        <w:ind w:left="4527" w:hanging="180"/>
+      </w:pPr>
+    </w:lvl>
+    <w:lvl w:ilvl="6" w:tplc="0419000F" w:tentative="1">
+      <w:start w:val="1"/>
+      <w:numFmt w:val="decimal"/>
+      <w:lvlText w:val="%7."/>
+      <w:lvlJc w:val="left"/>
+      <w:pPr>
+        <w:ind w:left="5247" w:hanging="360"/>
+      </w:pPr>
+    </w:lvl>
+    <w:lvl w:ilvl="7" w:tplc="04190019" w:tentative="1">
+      <w:start w:val="1"/>
+      <w:numFmt w:val="lowerLetter"/>
+      <w:lvlText w:val="%8."/>
+      <w:lvlJc w:val="left"/>
+      <w:pPr>
+        <w:ind w:left="5967" w:hanging="360"/>
+      </w:pPr>
+    </w:lvl>
+    <w:lvl w:ilvl="8" w:tplc="0419001B" w:tentative="1">
+      <w:start w:val="1"/>
+      <w:numFmt w:val="lowerRoman"/>
+      <w:lvlText w:val="%9."/>
+      <w:lvlJc w:val="right"/>
+      <w:pPr>
+        <w:ind w:left="6687" w:hanging="180"/>
+      </w:pPr>
+    </w:lvl>
+  </w:abstractNum>
+  <w:abstractNum w:abstractNumId="22" w15:restartNumberingAfterBreak="0">
     <w:nsid w:val="77DD2737"/>
     <w:multiLevelType w:val="multilevel"/>
     <w:tmpl w:val="6ACA53C4"/>
@@ -9854,7 +12280,7 @@
       </w:rPr>
     </w:lvl>
   </w:abstractNum>
-  <w:abstractNum w:abstractNumId="20" w15:restartNumberingAfterBreak="0">
+  <w:abstractNum w:abstractNumId="23" w15:restartNumberingAfterBreak="0">
     <w:nsid w:val="7A136B52"/>
     <w:multiLevelType w:val="hybridMultilevel"/>
     <w:tmpl w:val="1A9C3252"/>
@@ -9944,7 +12370,7 @@
       </w:pPr>
     </w:lvl>
   </w:abstractNum>
-  <w:abstractNum w:abstractNumId="21" w15:restartNumberingAfterBreak="0">
+  <w:abstractNum w:abstractNumId="24" w15:restartNumberingAfterBreak="0">
     <w:nsid w:val="7BAE2597"/>
     <w:multiLevelType w:val="multilevel"/>
     <w:tmpl w:val="84CE3840"/>
@@ -10058,28 +12484,28 @@
     </w:lvl>
   </w:abstractNum>
   <w:num w:numId="1">
-    <w:abstractNumId w:val="13"/>
+    <w:abstractNumId w:val="15"/>
   </w:num>
   <w:num w:numId="2">
-    <w:abstractNumId w:val="15"/>
+    <w:abstractNumId w:val="17"/>
   </w:num>
   <w:num w:numId="3">
     <w:abstractNumId w:val="5"/>
   </w:num>
   <w:num w:numId="4">
-    <w:abstractNumId w:val="11"/>
+    <w:abstractNumId w:val="13"/>
   </w:num>
   <w:num w:numId="5">
-    <w:abstractNumId w:val="10"/>
+    <w:abstractNumId w:val="12"/>
   </w:num>
   <w:num w:numId="6">
-    <w:abstractNumId w:val="7"/>
+    <w:abstractNumId w:val="8"/>
   </w:num>
   <w:num w:numId="7">
-    <w:abstractNumId w:val="20"/>
+    <w:abstractNumId w:val="23"/>
   </w:num>
   <w:num w:numId="8">
-    <w:abstractNumId w:val="14"/>
+    <w:abstractNumId w:val="16"/>
   </w:num>
   <w:num w:numId="9">
     <w:abstractNumId w:val="0"/>
@@ -10088,40 +12514,49 @@
     <w:abstractNumId w:val="4"/>
   </w:num>
   <w:num w:numId="11">
-    <w:abstractNumId w:val="18"/>
+    <w:abstractNumId w:val="20"/>
   </w:num>
   <w:num w:numId="12">
-    <w:abstractNumId w:val="21"/>
+    <w:abstractNumId w:val="24"/>
   </w:num>
   <w:num w:numId="13">
-    <w:abstractNumId w:val="17"/>
+    <w:abstractNumId w:val="19"/>
   </w:num>
   <w:num w:numId="14">
     <w:abstractNumId w:val="3"/>
   </w:num>
   <w:num w:numId="15">
+    <w:abstractNumId w:val="10"/>
+  </w:num>
+  <w:num w:numId="16">
+    <w:abstractNumId w:val="22"/>
+  </w:num>
+  <w:num w:numId="17">
     <w:abstractNumId w:val="9"/>
   </w:num>
-  <w:num w:numId="16">
-    <w:abstractNumId w:val="19"/>
-  </w:num>
-  <w:num w:numId="17">
-    <w:abstractNumId w:val="8"/>
-  </w:num>
   <w:num w:numId="18">
-    <w:abstractNumId w:val="6"/>
+    <w:abstractNumId w:val="7"/>
   </w:num>
   <w:num w:numId="19">
     <w:abstractNumId w:val="1"/>
   </w:num>
   <w:num w:numId="20">
-    <w:abstractNumId w:val="12"/>
+    <w:abstractNumId w:val="14"/>
   </w:num>
   <w:num w:numId="21">
-    <w:abstractNumId w:val="16"/>
+    <w:abstractNumId w:val="18"/>
   </w:num>
   <w:num w:numId="22">
     <w:abstractNumId w:val="2"/>
+  </w:num>
+  <w:num w:numId="23">
+    <w:abstractNumId w:val="21"/>
+  </w:num>
+  <w:num w:numId="24">
+    <w:abstractNumId w:val="11"/>
+  </w:num>
+  <w:num w:numId="25">
+    <w:abstractNumId w:val="6"/>
   </w:num>
 </w:numbering>
 </file>
@@ -11156,7 +13591,7 @@
 </file>
 
 <file path=customXml/itemProps1.xml><?xml version="1.0" encoding="utf-8"?>
-<ds:datastoreItem xmlns:ds="http://schemas.openxmlformats.org/officeDocument/2006/customXml" ds:itemID="{32DBCA85-B622-4BC4-9D95-ECD2556B559B}">
+<ds:datastoreItem xmlns:ds="http://schemas.openxmlformats.org/officeDocument/2006/customXml" ds:itemID="{013505EF-FD63-49F4-B5B3-5517FB1503AA}">
   <ds:schemaRefs>
     <ds:schemaRef ds:uri="http://schemas.openxmlformats.org/officeDocument/2006/bibliography"/>
   </ds:schemaRefs>

</xml_diff>

<commit_message>
'master: commit from script Вс янв 3 15:41:00 MSK 2021'
</commit_message>
<xml_diff>
--- a/My/Б17-В71_ОрловЯА_ПЗv3.docx
+++ b/My/Б17-В71_ОрловЯА_ПЗv3.docx
@@ -24,7 +24,6 @@
         </w:rPr>
       </w:sdtEndPr>
       <w:sdtContent>
-        <w:bookmarkStart w:id="0" w:name="_GoBack" w:displacedByCustomXml="prev"/>
         <w:p>
           <w:pPr>
             <w:spacing w:after="0" w:line="360" w:lineRule="auto"/>
@@ -3335,7 +3334,6 @@
             <w:fldChar w:fldCharType="end"/>
           </w:r>
         </w:p>
-        <w:bookmarkEnd w:id="0" w:displacedByCustomXml="next"/>
       </w:sdtContent>
     </w:sdt>
     <w:p>
@@ -3357,8 +3355,8 @@
           <w:szCs w:val="28"/>
         </w:rPr>
       </w:pPr>
+      <w:bookmarkStart w:id="0" w:name="_Toc60086237"/>
       <w:bookmarkStart w:id="1" w:name="_Toc56957438"/>
-      <w:bookmarkStart w:id="2" w:name="_Toc60086237"/>
       <w:r>
         <w:rPr>
           <w:rFonts w:cs="Times New Roman"/>
@@ -3367,7 +3365,7 @@
         <w:lastRenderedPageBreak/>
         <w:t>ТЕРМИНЫ И ОПРЕДЕЛЕНИЯ</w:t>
       </w:r>
-      <w:bookmarkEnd w:id="2"/>
+      <w:bookmarkEnd w:id="0"/>
     </w:p>
     <w:p>
       <w:pPr>
@@ -3706,7 +3704,7 @@
           <w:szCs w:val="28"/>
         </w:rPr>
       </w:pPr>
-      <w:bookmarkStart w:id="3" w:name="_Toc60086238"/>
+      <w:bookmarkStart w:id="2" w:name="_Toc60086238"/>
       <w:r>
         <w:rPr>
           <w:rFonts w:cs="Times New Roman"/>
@@ -3715,7 +3713,7 @@
         <w:t>ВВЕДЕНИЕ</w:t>
       </w:r>
       <w:bookmarkEnd w:id="1"/>
-      <w:bookmarkEnd w:id="3"/>
+      <w:bookmarkEnd w:id="2"/>
     </w:p>
     <w:p>
       <w:pPr>
@@ -5120,8 +5118,8 @@
           <w:szCs w:val="28"/>
         </w:rPr>
       </w:pPr>
-      <w:bookmarkStart w:id="4" w:name="_Toc56957439"/>
-      <w:bookmarkStart w:id="5" w:name="_Toc60086239"/>
+      <w:bookmarkStart w:id="3" w:name="_Toc56957439"/>
+      <w:bookmarkStart w:id="4" w:name="_Toc60086239"/>
       <w:r>
         <w:rPr>
           <w:rFonts w:cs="Times New Roman"/>
@@ -5129,8 +5127,8 @@
         </w:rPr>
         <w:t>ОБЗОРНАЯ ЧАСТЬ</w:t>
       </w:r>
+      <w:bookmarkEnd w:id="3"/>
       <w:bookmarkEnd w:id="4"/>
-      <w:bookmarkEnd w:id="5"/>
     </w:p>
     <w:p>
       <w:pPr>
@@ -5160,7 +5158,7 @@
           <w:szCs w:val="28"/>
         </w:rPr>
       </w:pPr>
-      <w:bookmarkStart w:id="6" w:name="_Toc60086240"/>
+      <w:bookmarkStart w:id="5" w:name="_Toc60086240"/>
       <w:r>
         <w:rPr>
           <w:rFonts w:cs="Times New Roman"/>
@@ -5169,7 +5167,7 @@
         </w:rPr>
         <w:t>Описание предметной области</w:t>
       </w:r>
-      <w:bookmarkEnd w:id="6"/>
+      <w:bookmarkEnd w:id="5"/>
     </w:p>
     <w:p>
       <w:pPr>
@@ -5193,11 +5191,11 @@
         <w:spacing w:before="0" w:line="360" w:lineRule="auto"/>
         <w:ind w:left="0" w:firstLine="0"/>
       </w:pPr>
-      <w:bookmarkStart w:id="7" w:name="_Toc60086241"/>
+      <w:bookmarkStart w:id="6" w:name="_Toc60086241"/>
       <w:r>
         <w:t>Описание серверной архитектуры</w:t>
       </w:r>
-      <w:bookmarkEnd w:id="7"/>
+      <w:bookmarkEnd w:id="6"/>
     </w:p>
     <w:p>
       <w:pPr>
@@ -6344,7 +6342,7 @@
         <w:spacing w:before="0" w:line="360" w:lineRule="auto"/>
         <w:ind w:left="0" w:firstLine="0"/>
       </w:pPr>
-      <w:bookmarkStart w:id="8" w:name="_Toc60086242"/>
+      <w:bookmarkStart w:id="7" w:name="_Toc60086242"/>
       <w:r>
         <w:t xml:space="preserve">Описание модели внедрения программных продуктов </w:t>
       </w:r>
@@ -6360,7 +6358,7 @@
       <w:r>
         <w:t>Scrum</w:t>
       </w:r>
-      <w:bookmarkEnd w:id="8"/>
+      <w:bookmarkEnd w:id="7"/>
       <w:proofErr w:type="spellEnd"/>
     </w:p>
     <w:p>
@@ -6417,11 +6415,11 @@
         <w:spacing w:before="0" w:line="360" w:lineRule="auto"/>
         <w:ind w:left="0" w:firstLine="0"/>
       </w:pPr>
-      <w:bookmarkStart w:id="9" w:name="_Toc60086243"/>
+      <w:bookmarkStart w:id="8" w:name="_Toc60086243"/>
       <w:r>
         <w:t>Схема ручного сопровождения API-документации</w:t>
       </w:r>
-      <w:bookmarkEnd w:id="9"/>
+      <w:bookmarkEnd w:id="8"/>
     </w:p>
     <w:p>
       <w:pPr>
@@ -6483,7 +6481,7 @@
           <w:szCs w:val="28"/>
         </w:rPr>
       </w:pPr>
-      <w:bookmarkStart w:id="10" w:name="_Toc60086244"/>
+      <w:bookmarkStart w:id="9" w:name="_Toc60086244"/>
       <w:r>
         <w:rPr>
           <w:rFonts w:cs="Times New Roman"/>
@@ -6492,7 +6490,7 @@
         </w:rPr>
         <w:t>Исследование существующих технологий</w:t>
       </w:r>
-      <w:bookmarkEnd w:id="10"/>
+      <w:bookmarkEnd w:id="9"/>
     </w:p>
     <w:p>
       <w:pPr>
@@ -6516,12 +6514,12 @@
         <w:spacing w:before="0" w:line="360" w:lineRule="auto"/>
         <w:ind w:left="0" w:firstLine="0"/>
       </w:pPr>
-      <w:bookmarkStart w:id="11" w:name="_Toc60086245"/>
+      <w:bookmarkStart w:id="10" w:name="_Toc60086245"/>
       <w:r>
         <w:lastRenderedPageBreak/>
         <w:t>Перечень функций, подлежащих автоматизации</w:t>
       </w:r>
-      <w:bookmarkEnd w:id="11"/>
+      <w:bookmarkEnd w:id="10"/>
     </w:p>
     <w:p>
       <w:pPr>
@@ -6577,11 +6575,11 @@
         <w:spacing w:before="0" w:line="360" w:lineRule="auto"/>
         <w:ind w:left="0" w:firstLine="0"/>
       </w:pPr>
-      <w:bookmarkStart w:id="12" w:name="_Toc60086246"/>
+      <w:bookmarkStart w:id="11" w:name="_Toc60086246"/>
       <w:r>
         <w:t>Выбор и обоснование критериев качества</w:t>
       </w:r>
-      <w:bookmarkEnd w:id="12"/>
+      <w:bookmarkEnd w:id="11"/>
     </w:p>
     <w:p>
       <w:pPr>
@@ -6889,11 +6887,11 @@
         <w:spacing w:before="0" w:line="360" w:lineRule="auto"/>
         <w:ind w:left="0" w:firstLine="0"/>
       </w:pPr>
-      <w:bookmarkStart w:id="13" w:name="_Toc60086247"/>
+      <w:bookmarkStart w:id="12" w:name="_Toc60086247"/>
       <w:r>
         <w:t>Анализ аналогов и прототипов</w:t>
       </w:r>
-      <w:bookmarkEnd w:id="13"/>
+      <w:bookmarkEnd w:id="12"/>
     </w:p>
     <w:p>
       <w:pPr>
@@ -6952,14 +6950,14 @@
           <w:lang w:val="en-US"/>
         </w:rPr>
       </w:pPr>
-      <w:bookmarkStart w:id="14" w:name="_Toc60086248"/>
+      <w:bookmarkStart w:id="13" w:name="_Toc60086248"/>
       <w:r>
         <w:rPr>
           <w:lang w:val="en-US"/>
         </w:rPr>
         <w:t>Swagger</w:t>
       </w:r>
-      <w:bookmarkEnd w:id="14"/>
+      <w:bookmarkEnd w:id="13"/>
     </w:p>
     <w:p>
       <w:pPr>
@@ -7058,6 +7056,7 @@
           <w:szCs w:val="28"/>
           <w:lang w:val="en-US"/>
         </w:rPr>
+        <w:lastRenderedPageBreak/>
         <w:t>Swagger</w:t>
       </w:r>
       <w:r>
@@ -7140,16 +7139,7 @@
           <w:sz w:val="28"/>
           <w:szCs w:val="28"/>
         </w:rPr>
-        <w:t xml:space="preserve">документации. Представляет собой двухоконный текстовый редактор, слева пишется документация </w:t>
-      </w:r>
-      <w:r>
-        <w:rPr>
-          <w:rFonts w:ascii="Times New Roman" w:hAnsi="Times New Roman" w:cs="Times New Roman"/>
-          <w:sz w:val="28"/>
-          <w:szCs w:val="28"/>
-        </w:rPr>
-        <w:lastRenderedPageBreak/>
-        <w:t xml:space="preserve">на специальном языке разметки </w:t>
+        <w:t xml:space="preserve">документации. Представляет собой двухоконный текстовый редактор, слева пишется документация на специальном языке разметки </w:t>
       </w:r>
       <w:r>
         <w:rPr>
@@ -7159,40 +7149,6 @@
           <w:lang w:val="en-US"/>
         </w:rPr>
         <w:t>YAML</w:t>
-      </w:r>
-      <w:r>
-        <w:rPr>
-          <w:rFonts w:ascii="Times New Roman" w:hAnsi="Times New Roman" w:cs="Times New Roman"/>
-          <w:sz w:val="28"/>
-          <w:szCs w:val="28"/>
-        </w:rPr>
-        <w:t xml:space="preserve">, со специальными обозначениями наподобие </w:t>
-      </w:r>
-      <w:r>
-        <w:rPr>
-          <w:rFonts w:ascii="Times New Roman" w:hAnsi="Times New Roman" w:cs="Times New Roman"/>
-          <w:sz w:val="28"/>
-          <w:szCs w:val="28"/>
-          <w:lang w:val="en-US"/>
-        </w:rPr>
-        <w:t>info</w:t>
-      </w:r>
-      <w:r>
-        <w:rPr>
-          <w:rFonts w:ascii="Times New Roman" w:hAnsi="Times New Roman" w:cs="Times New Roman"/>
-          <w:sz w:val="28"/>
-          <w:szCs w:val="28"/>
-        </w:rPr>
-        <w:t xml:space="preserve">, </w:t>
-      </w:r>
-      <w:r>
-        <w:rPr>
-          <w:rFonts w:ascii="Times New Roman" w:hAnsi="Times New Roman" w:cs="Times New Roman"/>
-          <w:sz w:val="28"/>
-          <w:szCs w:val="28"/>
-          <w:lang w:val="en-US"/>
-        </w:rPr>
-        <w:t>description</w:t>
       </w:r>
     </w:p>
     <w:p>
@@ -7540,9 +7496,308 @@
     </w:p>
     <w:p>
       <w:pPr>
-        <w:pStyle w:val="a7"/>
-        <w:spacing w:after="0" w:line="360" w:lineRule="auto"/>
-        <w:ind w:left="1287"/>
+        <w:spacing w:after="0" w:line="360" w:lineRule="auto"/>
+        <w:ind w:firstLine="567"/>
+        <w:jc w:val="both"/>
+        <w:rPr>
+          <w:rFonts w:ascii="Times New Roman" w:hAnsi="Times New Roman" w:cs="Times New Roman"/>
+          <w:sz w:val="28"/>
+          <w:szCs w:val="28"/>
+        </w:rPr>
+      </w:pPr>
+      <w:r>
+        <w:rPr>
+          <w:rFonts w:ascii="Times New Roman" w:hAnsi="Times New Roman" w:cs="Times New Roman"/>
+          <w:sz w:val="28"/>
+          <w:szCs w:val="28"/>
+        </w:rPr>
+        <w:t xml:space="preserve">Перед тем как начать писать документацию, необходимо пройти </w:t>
+      </w:r>
+      <w:r>
+        <w:rPr>
+          <w:rFonts w:ascii="Times New Roman" w:hAnsi="Times New Roman" w:cs="Times New Roman"/>
+          <w:sz w:val="28"/>
+          <w:szCs w:val="28"/>
+        </w:rPr>
+        <w:t xml:space="preserve">учебное пособие на официальном сайте </w:t>
+      </w:r>
+      <w:r>
+        <w:rPr>
+          <w:rFonts w:ascii="Times New Roman" w:hAnsi="Times New Roman" w:cs="Times New Roman"/>
+          <w:sz w:val="28"/>
+          <w:szCs w:val="28"/>
+          <w:lang w:val="en-US"/>
+        </w:rPr>
+        <w:t>swagger</w:t>
+      </w:r>
+      <w:r>
+        <w:rPr>
+          <w:rFonts w:ascii="Times New Roman" w:hAnsi="Times New Roman" w:cs="Times New Roman"/>
+          <w:sz w:val="28"/>
+          <w:szCs w:val="28"/>
+        </w:rPr>
+        <w:t>.</w:t>
+      </w:r>
+    </w:p>
+    <w:p>
+      <w:pPr>
+        <w:spacing w:after="0" w:line="360" w:lineRule="auto"/>
+        <w:ind w:firstLine="567"/>
+        <w:jc w:val="both"/>
+        <w:rPr>
+          <w:rFonts w:ascii="Times New Roman" w:hAnsi="Times New Roman" w:cs="Times New Roman"/>
+          <w:sz w:val="28"/>
+          <w:szCs w:val="28"/>
+          <w:lang w:val="en-US"/>
+        </w:rPr>
+      </w:pPr>
+      <w:r>
+        <w:rPr>
+          <w:rFonts w:ascii="Times New Roman" w:hAnsi="Times New Roman" w:cs="Times New Roman"/>
+          <w:sz w:val="28"/>
+          <w:szCs w:val="28"/>
+        </w:rPr>
+        <w:t xml:space="preserve">Для того чтобы начать писать документацию необходимо открыть страницу </w:t>
+      </w:r>
+      <w:hyperlink r:id="rId10" w:history="1">
+        <w:r>
+          <w:rPr>
+            <w:rStyle w:val="a8"/>
+            <w:rFonts w:ascii="Times New Roman" w:hAnsi="Times New Roman" w:cs="Times New Roman"/>
+            <w:sz w:val="28"/>
+            <w:szCs w:val="28"/>
+          </w:rPr>
+          <w:t>https://editor.swagger.io/</w:t>
+        </w:r>
+      </w:hyperlink>
+      <w:r>
+        <w:rPr>
+          <w:rFonts w:ascii="Times New Roman" w:hAnsi="Times New Roman" w:cs="Times New Roman"/>
+          <w:sz w:val="28"/>
+          <w:szCs w:val="28"/>
+        </w:rPr>
+        <w:t xml:space="preserve"> после чего в левой части можно будет редактировать уже готовую </w:t>
+      </w:r>
+      <w:r>
+        <w:rPr>
+          <w:rFonts w:ascii="Times New Roman" w:hAnsi="Times New Roman" w:cs="Times New Roman"/>
+          <w:sz w:val="28"/>
+          <w:szCs w:val="28"/>
+          <w:lang w:val="en-US"/>
+        </w:rPr>
+        <w:t>API</w:t>
+      </w:r>
+      <w:r>
+        <w:rPr>
+          <w:rFonts w:ascii="Times New Roman" w:hAnsi="Times New Roman" w:cs="Times New Roman"/>
+          <w:sz w:val="28"/>
+          <w:szCs w:val="28"/>
+        </w:rPr>
+        <w:t>-документацию</w:t>
+      </w:r>
+      <w:r>
+        <w:rPr>
+          <w:rFonts w:ascii="Times New Roman" w:hAnsi="Times New Roman" w:cs="Times New Roman"/>
+          <w:sz w:val="28"/>
+          <w:szCs w:val="28"/>
+          <w:lang w:val="en-US"/>
+        </w:rPr>
+        <w:t>.</w:t>
+      </w:r>
+    </w:p>
+    <w:p>
+      <w:pPr>
+        <w:spacing w:after="0" w:line="360" w:lineRule="auto"/>
+        <w:ind w:firstLine="567"/>
+        <w:jc w:val="both"/>
+        <w:rPr>
+          <w:rFonts w:ascii="Times New Roman" w:hAnsi="Times New Roman" w:cs="Times New Roman"/>
+          <w:sz w:val="28"/>
+          <w:szCs w:val="28"/>
+        </w:rPr>
+      </w:pPr>
+      <w:r>
+        <w:rPr>
+          <w:rFonts w:ascii="Times New Roman" w:hAnsi="Times New Roman" w:cs="Times New Roman"/>
+          <w:sz w:val="28"/>
+          <w:szCs w:val="28"/>
+        </w:rPr>
+        <w:t xml:space="preserve">Для написания документации на персональном компьютере, необходимо установить </w:t>
+      </w:r>
+      <w:r>
+        <w:rPr>
+          <w:rFonts w:ascii="Times New Roman" w:hAnsi="Times New Roman" w:cs="Times New Roman"/>
+          <w:sz w:val="28"/>
+          <w:szCs w:val="28"/>
+          <w:lang w:val="en-US"/>
+        </w:rPr>
+        <w:t>Swagger</w:t>
+      </w:r>
+      <w:r>
+        <w:rPr>
+          <w:rFonts w:ascii="Times New Roman" w:hAnsi="Times New Roman" w:cs="Times New Roman"/>
+          <w:sz w:val="28"/>
+          <w:szCs w:val="28"/>
+        </w:rPr>
+        <w:t xml:space="preserve"> </w:t>
+      </w:r>
+      <w:r>
+        <w:rPr>
+          <w:rFonts w:ascii="Times New Roman" w:hAnsi="Times New Roman" w:cs="Times New Roman"/>
+          <w:sz w:val="28"/>
+          <w:szCs w:val="28"/>
+          <w:lang w:val="en-US"/>
+        </w:rPr>
+        <w:t>Editor</w:t>
+      </w:r>
+      <w:r>
+        <w:rPr>
+          <w:rFonts w:ascii="Times New Roman" w:hAnsi="Times New Roman" w:cs="Times New Roman"/>
+          <w:sz w:val="28"/>
+          <w:szCs w:val="28"/>
+        </w:rPr>
+        <w:t xml:space="preserve"> </w:t>
+      </w:r>
+      <w:r>
+        <w:rPr>
+          <w:rFonts w:ascii="Times New Roman" w:hAnsi="Times New Roman" w:cs="Times New Roman"/>
+          <w:sz w:val="28"/>
+          <w:szCs w:val="28"/>
+        </w:rPr>
+        <w:t xml:space="preserve">и </w:t>
+      </w:r>
+      <w:r>
+        <w:rPr>
+          <w:rFonts w:ascii="Times New Roman" w:hAnsi="Times New Roman" w:cs="Times New Roman"/>
+          <w:sz w:val="28"/>
+          <w:szCs w:val="28"/>
+          <w:lang w:val="en-US"/>
+        </w:rPr>
+        <w:t>Swagger</w:t>
+      </w:r>
+      <w:r>
+        <w:rPr>
+          <w:rFonts w:ascii="Times New Roman" w:hAnsi="Times New Roman" w:cs="Times New Roman"/>
+          <w:sz w:val="28"/>
+          <w:szCs w:val="28"/>
+        </w:rPr>
+        <w:t xml:space="preserve"> </w:t>
+      </w:r>
+      <w:r>
+        <w:rPr>
+          <w:rFonts w:ascii="Times New Roman" w:hAnsi="Times New Roman" w:cs="Times New Roman"/>
+          <w:sz w:val="28"/>
+          <w:szCs w:val="28"/>
+          <w:lang w:val="en-US"/>
+        </w:rPr>
+        <w:t>UI</w:t>
+      </w:r>
+      <w:r>
+        <w:rPr>
+          <w:rFonts w:ascii="Times New Roman" w:hAnsi="Times New Roman" w:cs="Times New Roman"/>
+          <w:sz w:val="28"/>
+          <w:szCs w:val="28"/>
+        </w:rPr>
+        <w:t xml:space="preserve">. </w:t>
+      </w:r>
+      <w:r>
+        <w:rPr>
+          <w:rFonts w:ascii="Times New Roman" w:hAnsi="Times New Roman" w:cs="Times New Roman"/>
+          <w:sz w:val="28"/>
+          <w:szCs w:val="28"/>
+        </w:rPr>
+        <w:t xml:space="preserve">Так как в </w:t>
+      </w:r>
+      <w:r>
+        <w:rPr>
+          <w:rFonts w:ascii="Times New Roman" w:hAnsi="Times New Roman" w:cs="Times New Roman"/>
+          <w:sz w:val="28"/>
+          <w:szCs w:val="28"/>
+          <w:lang w:val="en-US"/>
+        </w:rPr>
+        <w:t>Swagger</w:t>
+      </w:r>
+      <w:r>
+        <w:rPr>
+          <w:rFonts w:ascii="Times New Roman" w:hAnsi="Times New Roman" w:cs="Times New Roman"/>
+          <w:sz w:val="28"/>
+          <w:szCs w:val="28"/>
+        </w:rPr>
+        <w:t xml:space="preserve"> </w:t>
+      </w:r>
+      <w:r>
+        <w:rPr>
+          <w:rFonts w:ascii="Times New Roman" w:hAnsi="Times New Roman" w:cs="Times New Roman"/>
+          <w:sz w:val="28"/>
+          <w:szCs w:val="28"/>
+          <w:lang w:val="en-US"/>
+        </w:rPr>
+        <w:t>Editor</w:t>
+      </w:r>
+      <w:r>
+        <w:rPr>
+          <w:rFonts w:ascii="Times New Roman" w:hAnsi="Times New Roman" w:cs="Times New Roman"/>
+          <w:sz w:val="28"/>
+          <w:szCs w:val="28"/>
+        </w:rPr>
+        <w:t xml:space="preserve"> </w:t>
+      </w:r>
+      <w:r>
+        <w:rPr>
+          <w:rFonts w:ascii="Times New Roman" w:hAnsi="Times New Roman" w:cs="Times New Roman"/>
+          <w:sz w:val="28"/>
+          <w:szCs w:val="28"/>
+        </w:rPr>
+        <w:t xml:space="preserve">нет интерактивного взаимодействия, пользователь описывает </w:t>
+      </w:r>
+      <w:r>
+        <w:rPr>
+          <w:rFonts w:ascii="Times New Roman" w:hAnsi="Times New Roman" w:cs="Times New Roman"/>
+          <w:sz w:val="28"/>
+          <w:szCs w:val="28"/>
+        </w:rPr>
+        <w:t xml:space="preserve">документацию на специальном языке разметки </w:t>
+      </w:r>
+      <w:r>
+        <w:rPr>
+          <w:rFonts w:ascii="Times New Roman" w:hAnsi="Times New Roman" w:cs="Times New Roman"/>
+          <w:sz w:val="28"/>
+          <w:szCs w:val="28"/>
+          <w:lang w:val="en-US"/>
+        </w:rPr>
+        <w:t>YAML</w:t>
+      </w:r>
+      <w:r>
+        <w:rPr>
+          <w:rFonts w:ascii="Times New Roman" w:hAnsi="Times New Roman" w:cs="Times New Roman"/>
+          <w:sz w:val="28"/>
+          <w:szCs w:val="28"/>
+        </w:rPr>
+        <w:t xml:space="preserve">, то стоит также установить </w:t>
+      </w:r>
+      <w:proofErr w:type="spellStart"/>
+      <w:r>
+        <w:rPr>
+          <w:rFonts w:ascii="Times New Roman" w:hAnsi="Times New Roman" w:cs="Times New Roman"/>
+          <w:sz w:val="28"/>
+          <w:szCs w:val="28"/>
+        </w:rPr>
+        <w:t>SwaggerHub</w:t>
+      </w:r>
+      <w:proofErr w:type="spellEnd"/>
+      <w:r>
+        <w:rPr>
+          <w:rFonts w:ascii="Times New Roman" w:hAnsi="Times New Roman" w:cs="Times New Roman"/>
+          <w:sz w:val="28"/>
+          <w:szCs w:val="28"/>
+        </w:rPr>
+        <w:t>.</w:t>
+      </w:r>
+    </w:p>
+    <w:p>
+      <w:pPr>
+        <w:spacing w:after="0" w:line="360" w:lineRule="auto"/>
+        <w:ind w:firstLine="567"/>
         <w:jc w:val="both"/>
         <w:rPr>
           <w:rFonts w:ascii="Times New Roman" w:hAnsi="Times New Roman" w:cs="Times New Roman"/>
@@ -7592,6 +7847,7 @@
           <w:sz w:val="28"/>
           <w:szCs w:val="28"/>
         </w:rPr>
+        <w:lastRenderedPageBreak/>
         <w:t xml:space="preserve">Основным достоинством является выполнение запросов на сервер непосредственно из браузера. </w:t>
       </w:r>
       <w:proofErr w:type="spellStart"/>
@@ -7651,27 +7907,31 @@
           <w:sz w:val="28"/>
           <w:szCs w:val="28"/>
         </w:rPr>
-        <w:t xml:space="preserve">Автоматическая генерация клиента на разных ЯП. </w:t>
-      </w:r>
-    </w:p>
-    <w:p>
-      <w:pPr>
-        <w:spacing w:after="0" w:line="360" w:lineRule="auto"/>
-        <w:ind w:firstLine="567"/>
-        <w:jc w:val="both"/>
-        <w:rPr>
-          <w:rFonts w:ascii="Times New Roman" w:hAnsi="Times New Roman" w:cs="Times New Roman"/>
-          <w:sz w:val="28"/>
-          <w:szCs w:val="28"/>
-        </w:rPr>
-      </w:pPr>
-      <w:r>
-        <w:rPr>
-          <w:rFonts w:ascii="Times New Roman" w:hAnsi="Times New Roman" w:cs="Times New Roman"/>
-          <w:sz w:val="28"/>
-          <w:szCs w:val="28"/>
-        </w:rPr>
-        <w:t>Недостатки:</w:t>
+        <w:t xml:space="preserve">Автоматическая </w:t>
+      </w:r>
+      <w:r>
+        <w:rPr>
+          <w:rFonts w:ascii="Times New Roman" w:hAnsi="Times New Roman" w:cs="Times New Roman"/>
+          <w:sz w:val="28"/>
+          <w:szCs w:val="28"/>
+        </w:rPr>
+        <w:t xml:space="preserve">генерация клиента на разных </w:t>
+      </w:r>
+      <w:r>
+        <w:rPr>
+          <w:rFonts w:ascii="Times New Roman" w:hAnsi="Times New Roman" w:cs="Times New Roman"/>
+          <w:sz w:val="28"/>
+          <w:szCs w:val="28"/>
+        </w:rPr>
+        <w:t>языках программирования</w:t>
+      </w:r>
+      <w:r>
+        <w:rPr>
+          <w:rFonts w:ascii="Times New Roman" w:hAnsi="Times New Roman" w:cs="Times New Roman"/>
+          <w:sz w:val="28"/>
+          <w:szCs w:val="28"/>
+        </w:rPr>
+        <w:t>.</w:t>
       </w:r>
     </w:p>
     <w:p>
@@ -7695,15 +7955,7 @@
           <w:sz w:val="28"/>
           <w:szCs w:val="28"/>
         </w:rPr>
-        <w:t>Высокий порог вхождения</w:t>
-      </w:r>
-      <w:r>
-        <w:rPr>
-          <w:rFonts w:ascii="Times New Roman" w:hAnsi="Times New Roman" w:cs="Times New Roman"/>
-          <w:sz w:val="28"/>
-          <w:szCs w:val="28"/>
-        </w:rPr>
-        <w:t xml:space="preserve">. Необходимо изучать спецификацию </w:t>
+        <w:t xml:space="preserve">Создания </w:t>
       </w:r>
       <w:r>
         <w:rPr>
@@ -7712,7 +7964,7 @@
           <w:szCs w:val="28"/>
           <w:lang w:val="en-US"/>
         </w:rPr>
-        <w:t>Open</w:t>
+        <w:t>mock</w:t>
       </w:r>
       <w:r>
         <w:rPr>
@@ -7727,6 +7979,14 @@
           <w:rFonts w:ascii="Times New Roman" w:hAnsi="Times New Roman" w:cs="Times New Roman"/>
           <w:sz w:val="28"/>
           <w:szCs w:val="28"/>
+        </w:rPr>
+        <w:t xml:space="preserve">сервера. Это очень удобная возможность описать то как будет работать </w:t>
+      </w:r>
+      <w:r>
+        <w:rPr>
+          <w:rFonts w:ascii="Times New Roman" w:hAnsi="Times New Roman" w:cs="Times New Roman"/>
+          <w:sz w:val="28"/>
+          <w:szCs w:val="28"/>
           <w:lang w:val="en-US"/>
         </w:rPr>
         <w:t>API</w:t>
@@ -7745,49 +8005,27 @@
           <w:sz w:val="28"/>
           <w:szCs w:val="28"/>
         </w:rPr>
-        <w:t xml:space="preserve">на которой базируется </w:t>
-      </w:r>
-      <w:r>
-        <w:rPr>
-          <w:rFonts w:ascii="Times New Roman" w:hAnsi="Times New Roman" w:cs="Times New Roman"/>
-          <w:sz w:val="28"/>
-          <w:szCs w:val="28"/>
-          <w:lang w:val="en-US"/>
-        </w:rPr>
-        <w:t>Swagger</w:t>
-      </w:r>
-      <w:r>
-        <w:rPr>
-          <w:rFonts w:ascii="Times New Roman" w:hAnsi="Times New Roman" w:cs="Times New Roman"/>
-          <w:sz w:val="28"/>
-          <w:szCs w:val="28"/>
-        </w:rPr>
-        <w:t xml:space="preserve">, к тому же скорее всего придется изменять уже существующее </w:t>
-      </w:r>
-      <w:r>
-        <w:rPr>
-          <w:rFonts w:ascii="Times New Roman" w:hAnsi="Times New Roman" w:cs="Times New Roman"/>
-          <w:sz w:val="28"/>
-          <w:szCs w:val="28"/>
-          <w:lang w:val="en-US"/>
-        </w:rPr>
-        <w:t>API</w:t>
-      </w:r>
-      <w:r>
-        <w:rPr>
-          <w:rFonts w:ascii="Times New Roman" w:hAnsi="Times New Roman" w:cs="Times New Roman"/>
-          <w:sz w:val="28"/>
-          <w:szCs w:val="28"/>
-        </w:rPr>
-        <w:t xml:space="preserve"> </w:t>
-      </w:r>
-      <w:r>
-        <w:rPr>
-          <w:rFonts w:ascii="Times New Roman" w:hAnsi="Times New Roman" w:cs="Times New Roman"/>
-          <w:sz w:val="28"/>
-          <w:szCs w:val="28"/>
-        </w:rPr>
-        <w:t>поскольку некоторые вещи просто так не удастся задокументировать.</w:t>
+        <w:t>до ее фактического написания.</w:t>
+      </w:r>
+    </w:p>
+    <w:p>
+      <w:pPr>
+        <w:spacing w:after="0" w:line="360" w:lineRule="auto"/>
+        <w:ind w:firstLine="567"/>
+        <w:jc w:val="both"/>
+        <w:rPr>
+          <w:rFonts w:ascii="Times New Roman" w:hAnsi="Times New Roman" w:cs="Times New Roman"/>
+          <w:sz w:val="28"/>
+          <w:szCs w:val="28"/>
+        </w:rPr>
+      </w:pPr>
+      <w:r>
+        <w:rPr>
+          <w:rFonts w:ascii="Times New Roman" w:hAnsi="Times New Roman" w:cs="Times New Roman"/>
+          <w:sz w:val="28"/>
+          <w:szCs w:val="28"/>
+        </w:rPr>
+        <w:t>Недостатки:</w:t>
       </w:r>
     </w:p>
     <w:p>
@@ -7811,8 +8049,15 @@
           <w:sz w:val="28"/>
           <w:szCs w:val="28"/>
         </w:rPr>
-        <w:lastRenderedPageBreak/>
-        <w:t xml:space="preserve">Высока вероятность что документирование каких-то сложных </w:t>
+        <w:t>Высокий порог вхождения</w:t>
+      </w:r>
+      <w:r>
+        <w:rPr>
+          <w:rFonts w:ascii="Times New Roman" w:hAnsi="Times New Roman" w:cs="Times New Roman"/>
+          <w:sz w:val="28"/>
+          <w:szCs w:val="28"/>
+        </w:rPr>
+        <w:t xml:space="preserve">. Необходимо изучать спецификацию </w:t>
       </w:r>
       <w:r>
         <w:rPr>
@@ -7821,6 +8066,23 @@
           <w:szCs w:val="28"/>
           <w:lang w:val="en-US"/>
         </w:rPr>
+        <w:t>Open</w:t>
+      </w:r>
+      <w:r>
+        <w:rPr>
+          <w:rFonts w:ascii="Times New Roman" w:hAnsi="Times New Roman" w:cs="Times New Roman"/>
+          <w:sz w:val="28"/>
+          <w:szCs w:val="28"/>
+        </w:rPr>
+        <w:t xml:space="preserve"> </w:t>
+      </w:r>
+      <w:r>
+        <w:rPr>
+          <w:rFonts w:ascii="Times New Roman" w:hAnsi="Times New Roman" w:cs="Times New Roman"/>
+          <w:sz w:val="28"/>
+          <w:szCs w:val="28"/>
+          <w:lang w:val="en-US"/>
+        </w:rPr>
         <w:t>API</w:t>
       </w:r>
       <w:r>
@@ -7837,7 +8099,7 @@
           <w:sz w:val="28"/>
           <w:szCs w:val="28"/>
         </w:rPr>
-        <w:t xml:space="preserve">методов будет затруднительно поскольку </w:t>
+        <w:t xml:space="preserve">на которой базируется </w:t>
       </w:r>
       <w:r>
         <w:rPr>
@@ -7854,6 +8116,23 @@
           <w:sz w:val="28"/>
           <w:szCs w:val="28"/>
         </w:rPr>
+        <w:t xml:space="preserve">, к тому же скорее всего придется изменять уже существующее </w:t>
+      </w:r>
+      <w:r>
+        <w:rPr>
+          <w:rFonts w:ascii="Times New Roman" w:hAnsi="Times New Roman" w:cs="Times New Roman"/>
+          <w:sz w:val="28"/>
+          <w:szCs w:val="28"/>
+          <w:lang w:val="en-US"/>
+        </w:rPr>
+        <w:t>API</w:t>
+      </w:r>
+      <w:r>
+        <w:rPr>
+          <w:rFonts w:ascii="Times New Roman" w:hAnsi="Times New Roman" w:cs="Times New Roman"/>
+          <w:sz w:val="28"/>
+          <w:szCs w:val="28"/>
+        </w:rPr>
         <w:t xml:space="preserve"> </w:t>
       </w:r>
       <w:r>
@@ -7862,32 +8141,7 @@
           <w:sz w:val="28"/>
           <w:szCs w:val="28"/>
         </w:rPr>
-        <w:t xml:space="preserve">рассчитан на базовые, простые </w:t>
-      </w:r>
-      <w:r>
-        <w:rPr>
-          <w:rFonts w:ascii="Times New Roman" w:hAnsi="Times New Roman" w:cs="Times New Roman"/>
-          <w:sz w:val="28"/>
-          <w:szCs w:val="28"/>
-          <w:lang w:val="en-US"/>
-        </w:rPr>
-        <w:t>API</w:t>
-      </w:r>
-      <w:r>
-        <w:rPr>
-          <w:rFonts w:ascii="Times New Roman" w:hAnsi="Times New Roman" w:cs="Times New Roman"/>
-          <w:sz w:val="28"/>
-          <w:szCs w:val="28"/>
-        </w:rPr>
-        <w:t xml:space="preserve"> </w:t>
-      </w:r>
-      <w:r>
-        <w:rPr>
-          <w:rFonts w:ascii="Times New Roman" w:hAnsi="Times New Roman" w:cs="Times New Roman"/>
-          <w:sz w:val="28"/>
-          <w:szCs w:val="28"/>
-        </w:rPr>
-        <w:t xml:space="preserve">методы </w:t>
+        <w:t>поскольку некоторые вещи просто так не удастся задокументировать.</w:t>
       </w:r>
     </w:p>
     <w:p>
@@ -7911,6 +8165,105 @@
           <w:sz w:val="28"/>
           <w:szCs w:val="28"/>
         </w:rPr>
+        <w:t xml:space="preserve">Высока вероятность что документирование каких-то сложных </w:t>
+      </w:r>
+      <w:r>
+        <w:rPr>
+          <w:rFonts w:ascii="Times New Roman" w:hAnsi="Times New Roman" w:cs="Times New Roman"/>
+          <w:sz w:val="28"/>
+          <w:szCs w:val="28"/>
+          <w:lang w:val="en-US"/>
+        </w:rPr>
+        <w:t>API</w:t>
+      </w:r>
+      <w:r>
+        <w:rPr>
+          <w:rFonts w:ascii="Times New Roman" w:hAnsi="Times New Roman" w:cs="Times New Roman"/>
+          <w:sz w:val="28"/>
+          <w:szCs w:val="28"/>
+        </w:rPr>
+        <w:t xml:space="preserve"> </w:t>
+      </w:r>
+      <w:r>
+        <w:rPr>
+          <w:rFonts w:ascii="Times New Roman" w:hAnsi="Times New Roman" w:cs="Times New Roman"/>
+          <w:sz w:val="28"/>
+          <w:szCs w:val="28"/>
+        </w:rPr>
+        <w:t xml:space="preserve">методов будет затруднительно поскольку </w:t>
+      </w:r>
+      <w:r>
+        <w:rPr>
+          <w:rFonts w:ascii="Times New Roman" w:hAnsi="Times New Roman" w:cs="Times New Roman"/>
+          <w:sz w:val="28"/>
+          <w:szCs w:val="28"/>
+          <w:lang w:val="en-US"/>
+        </w:rPr>
+        <w:t>Swagger</w:t>
+      </w:r>
+      <w:r>
+        <w:rPr>
+          <w:rFonts w:ascii="Times New Roman" w:hAnsi="Times New Roman" w:cs="Times New Roman"/>
+          <w:sz w:val="28"/>
+          <w:szCs w:val="28"/>
+        </w:rPr>
+        <w:t xml:space="preserve"> </w:t>
+      </w:r>
+      <w:r>
+        <w:rPr>
+          <w:rFonts w:ascii="Times New Roman" w:hAnsi="Times New Roman" w:cs="Times New Roman"/>
+          <w:sz w:val="28"/>
+          <w:szCs w:val="28"/>
+        </w:rPr>
+        <w:t xml:space="preserve">рассчитан на базовые, простые </w:t>
+      </w:r>
+      <w:r>
+        <w:rPr>
+          <w:rFonts w:ascii="Times New Roman" w:hAnsi="Times New Roman" w:cs="Times New Roman"/>
+          <w:sz w:val="28"/>
+          <w:szCs w:val="28"/>
+          <w:lang w:val="en-US"/>
+        </w:rPr>
+        <w:t>API</w:t>
+      </w:r>
+      <w:r>
+        <w:rPr>
+          <w:rFonts w:ascii="Times New Roman" w:hAnsi="Times New Roman" w:cs="Times New Roman"/>
+          <w:sz w:val="28"/>
+          <w:szCs w:val="28"/>
+        </w:rPr>
+        <w:t xml:space="preserve"> </w:t>
+      </w:r>
+      <w:r>
+        <w:rPr>
+          <w:rFonts w:ascii="Times New Roman" w:hAnsi="Times New Roman" w:cs="Times New Roman"/>
+          <w:sz w:val="28"/>
+          <w:szCs w:val="28"/>
+        </w:rPr>
+        <w:t>методы</w:t>
+      </w:r>
+    </w:p>
+    <w:p>
+      <w:pPr>
+        <w:pStyle w:val="a7"/>
+        <w:numPr>
+          <w:ilvl w:val="0"/>
+          <w:numId w:val="19"/>
+        </w:numPr>
+        <w:spacing w:after="0" w:line="360" w:lineRule="auto"/>
+        <w:jc w:val="both"/>
+        <w:rPr>
+          <w:rFonts w:ascii="Times New Roman" w:hAnsi="Times New Roman" w:cs="Times New Roman"/>
+          <w:sz w:val="28"/>
+          <w:szCs w:val="28"/>
+        </w:rPr>
+      </w:pPr>
+      <w:r>
+        <w:rPr>
+          <w:rFonts w:ascii="Times New Roman" w:hAnsi="Times New Roman" w:cs="Times New Roman"/>
+          <w:sz w:val="28"/>
+          <w:szCs w:val="28"/>
+        </w:rPr>
         <w:t xml:space="preserve">Явная нехватка формы обратной связи или комментариев к </w:t>
       </w:r>
       <w:r>
@@ -7997,30 +8350,6 @@
         </w:rPr>
         <w:t>не предоставляет способа как это сделать.</w:t>
       </w:r>
-    </w:p>
-    <w:p>
-      <w:pPr>
-        <w:pStyle w:val="a7"/>
-        <w:spacing w:after="0" w:line="360" w:lineRule="auto"/>
-        <w:ind w:left="675"/>
-        <w:jc w:val="both"/>
-        <w:rPr>
-          <w:rFonts w:ascii="Times New Roman" w:hAnsi="Times New Roman" w:cs="Times New Roman"/>
-          <w:sz w:val="28"/>
-          <w:szCs w:val="28"/>
-        </w:rPr>
-      </w:pPr>
-    </w:p>
-    <w:p>
-      <w:pPr>
-        <w:spacing w:after="0" w:line="360" w:lineRule="auto"/>
-        <w:jc w:val="both"/>
-        <w:rPr>
-          <w:rFonts w:ascii="Times New Roman" w:hAnsi="Times New Roman" w:cs="Times New Roman"/>
-          <w:sz w:val="28"/>
-          <w:szCs w:val="28"/>
-        </w:rPr>
-      </w:pPr>
     </w:p>
     <w:p>
       <w:pPr>
@@ -8043,7 +8372,7 @@
         <w:spacing w:before="0" w:line="360" w:lineRule="auto"/>
         <w:jc w:val="left"/>
       </w:pPr>
-      <w:bookmarkStart w:id="15" w:name="_Toc60086249"/>
+      <w:bookmarkStart w:id="14" w:name="_Toc60086249"/>
       <w:r>
         <w:rPr>
           <w:lang w:val="en-US"/>
@@ -8059,38 +8388,40 @@
         </w:rPr>
         <w:t>Blueprint</w:t>
       </w:r>
+      <w:bookmarkEnd w:id="14"/>
+    </w:p>
+    <w:p>
+      <w:pPr>
+        <w:spacing w:after="0" w:line="360" w:lineRule="auto"/>
+        <w:jc w:val="both"/>
+        <w:rPr>
+          <w:rFonts w:ascii="Times New Roman" w:hAnsi="Times New Roman" w:cs="Times New Roman"/>
+          <w:sz w:val="28"/>
+          <w:szCs w:val="28"/>
+        </w:rPr>
+      </w:pPr>
+    </w:p>
+    <w:p>
+      <w:pPr>
+        <w:spacing w:after="0" w:line="360" w:lineRule="auto"/>
+        <w:ind w:firstLine="567"/>
+        <w:jc w:val="both"/>
+        <w:rPr>
+          <w:rFonts w:ascii="Times New Roman" w:hAnsi="Times New Roman" w:cs="Times New Roman"/>
+          <w:sz w:val="28"/>
+          <w:szCs w:val="28"/>
+        </w:rPr>
+      </w:pPr>
+      <w:r>
+        <w:rPr>
+          <w:rFonts w:ascii="Times New Roman" w:hAnsi="Times New Roman" w:cs="Times New Roman"/>
+          <w:sz w:val="28"/>
+          <w:szCs w:val="28"/>
+        </w:rPr>
+        <w:t>Текст</w:t>
+      </w:r>
+      <w:bookmarkStart w:id="15" w:name="_GoBack"/>
       <w:bookmarkEnd w:id="15"/>
-    </w:p>
-    <w:p>
-      <w:pPr>
-        <w:spacing w:after="0" w:line="360" w:lineRule="auto"/>
-        <w:jc w:val="both"/>
-        <w:rPr>
-          <w:rFonts w:ascii="Times New Roman" w:hAnsi="Times New Roman" w:cs="Times New Roman"/>
-          <w:sz w:val="28"/>
-          <w:szCs w:val="28"/>
-        </w:rPr>
-      </w:pPr>
-    </w:p>
-    <w:p>
-      <w:pPr>
-        <w:spacing w:after="0" w:line="360" w:lineRule="auto"/>
-        <w:ind w:firstLine="567"/>
-        <w:jc w:val="both"/>
-        <w:rPr>
-          <w:rFonts w:ascii="Times New Roman" w:hAnsi="Times New Roman" w:cs="Times New Roman"/>
-          <w:sz w:val="28"/>
-          <w:szCs w:val="28"/>
-        </w:rPr>
-      </w:pPr>
-      <w:r>
-        <w:rPr>
-          <w:rFonts w:ascii="Times New Roman" w:hAnsi="Times New Roman" w:cs="Times New Roman"/>
-          <w:sz w:val="28"/>
-          <w:szCs w:val="28"/>
-        </w:rPr>
-        <w:t>Текст</w:t>
-      </w:r>
     </w:p>
     <w:p>
       <w:pPr>
@@ -8285,6 +8616,7 @@
         <w:rPr>
           <w:lang w:val="en-US"/>
         </w:rPr>
+        <w:lastRenderedPageBreak/>
         <w:t>Postman</w:t>
       </w:r>
       <w:bookmarkEnd w:id="17"/>
@@ -8973,7 +9305,6 @@
           <w:sz w:val="28"/>
           <w:szCs w:val="28"/>
         </w:rPr>
-        <w:lastRenderedPageBreak/>
         <w:t>Текст</w:t>
       </w:r>
     </w:p>
@@ -9198,7 +9529,7 @@
         </w:rPr>
         <w:t xml:space="preserve"> – [Электронный ресурс]: </w:t>
       </w:r>
-      <w:hyperlink r:id="rId10" w:history="1">
+      <w:hyperlink r:id="rId11" w:history="1">
         <w:r>
           <w:rPr>
             <w:rStyle w:val="a8"/>
@@ -9370,7 +9701,7 @@
         </w:rPr>
         <w:t xml:space="preserve"> – [Электронный ресурс]: </w:t>
       </w:r>
-      <w:hyperlink r:id="rId11" w:history="1">
+      <w:hyperlink r:id="rId12" w:history="1">
         <w:r>
           <w:rPr>
             <w:rStyle w:val="a8"/>
@@ -9536,7 +9867,7 @@
         </w:rPr>
         <w:t xml:space="preserve"> – [Электронный ресурс]: </w:t>
       </w:r>
-      <w:hyperlink r:id="rId12" w:history="1">
+      <w:hyperlink r:id="rId13" w:history="1">
         <w:r>
           <w:rPr>
             <w:rStyle w:val="a8"/>
@@ -9581,6 +9912,7 @@
           <w:szCs w:val="28"/>
           <w:lang w:val="en-US"/>
         </w:rPr>
+        <w:lastRenderedPageBreak/>
         <w:t>RESTful</w:t>
       </w:r>
       <w:r>
@@ -9659,7 +9991,7 @@
         </w:rPr>
         <w:t xml:space="preserve">) – [Электронный ресурс]: </w:t>
       </w:r>
-      <w:hyperlink r:id="rId13" w:history="1">
+      <w:hyperlink r:id="rId14" w:history="1">
         <w:r>
           <w:rPr>
             <w:rStyle w:val="a8"/>
@@ -9787,7 +10119,7 @@
         </w:rPr>
         <w:br/>
       </w:r>
-      <w:hyperlink r:id="rId14" w:history="1">
+      <w:hyperlink r:id="rId15" w:history="1">
         <w:r>
           <w:rPr>
             <w:rFonts w:ascii="Times New Roman" w:hAnsi="Times New Roman" w:cs="Times New Roman"/>
@@ -9874,7 +10206,7 @@
         </w:rPr>
         <w:t xml:space="preserve"> – [Электронный ресурс]: </w:t>
       </w:r>
-      <w:hyperlink r:id="rId15" w:history="1">
+      <w:hyperlink r:id="rId16" w:history="1">
         <w:r>
           <w:rPr>
             <w:rFonts w:ascii="Times New Roman" w:hAnsi="Times New Roman" w:cs="Times New Roman"/>
@@ -9921,7 +10253,7 @@
       </w:r>
     </w:p>
     <w:sectPr>
-      <w:footerReference w:type="default" r:id="rId16"/>
+      <w:footerReference w:type="default" r:id="rId17"/>
       <w:pgSz w:w="11906" w:h="16838" w:code="9"/>
       <w:pgMar w:top="1134" w:right="851" w:bottom="1134" w:left="1701" w:header="709" w:footer="709" w:gutter="0"/>
       <w:cols w:space="708"/>
@@ -10024,7 +10356,7 @@
             <w:sz w:val="28"/>
             <w:szCs w:val="28"/>
           </w:rPr>
-          <w:t>11</w:t>
+          <w:t>12</w:t>
         </w:r>
         <w:r>
           <w:rPr>
@@ -13322,6 +13654,18 @@
       <w:vertAlign w:val="superscript"/>
     </w:rPr>
   </w:style>
+  <w:style w:type="character" w:styleId="af0">
+    <w:name w:val="FollowedHyperlink"/>
+    <w:basedOn w:val="a0"/>
+    <w:uiPriority w:val="99"/>
+    <w:semiHidden/>
+    <w:unhideWhenUsed/>
+    <w:rsid w:val="008B0CD4"/>
+    <w:rPr>
+      <w:color w:val="954F72" w:themeColor="followedHyperlink"/>
+      <w:u w:val="single"/>
+    </w:rPr>
+  </w:style>
 </w:styles>
 </file>
 
@@ -13591,7 +13935,7 @@
 </file>
 
 <file path=customXml/itemProps1.xml><?xml version="1.0" encoding="utf-8"?>
-<ds:datastoreItem xmlns:ds="http://schemas.openxmlformats.org/officeDocument/2006/customXml" ds:itemID="{013505EF-FD63-49F4-B5B3-5517FB1503AA}">
+<ds:datastoreItem xmlns:ds="http://schemas.openxmlformats.org/officeDocument/2006/customXml" ds:itemID="{7EA3FCE2-BDCF-43DC-8C63-6F4AF5E65434}">
   <ds:schemaRefs>
     <ds:schemaRef ds:uri="http://schemas.openxmlformats.org/officeDocument/2006/bibliography"/>
   </ds:schemaRefs>

</xml_diff>

<commit_message>
'master: commit from script Пн янв 4 20:15:43 MSK 2021'
</commit_message>
<xml_diff>
--- a/My/Б17-В71_ОрловЯА_ПЗv3.docx
+++ b/My/Б17-В71_ОрловЯА_ПЗv3.docx
@@ -3711,7 +3711,25 @@
           <w:sz w:val="28"/>
           <w:szCs w:val="28"/>
         </w:rPr>
-        <w:t>«ФорМакс»</w:t>
+        <w:t>«</w:t>
+      </w:r>
+      <w:proofErr w:type="spellStart"/>
+      <w:r>
+        <w:rPr>
+          <w:rFonts w:ascii="Times New Roman" w:hAnsi="Times New Roman" w:cs="Times New Roman"/>
+          <w:sz w:val="28"/>
+          <w:szCs w:val="28"/>
+        </w:rPr>
+        <w:t>ФорМакс</w:t>
+      </w:r>
+      <w:proofErr w:type="spellEnd"/>
+      <w:r>
+        <w:rPr>
+          <w:rFonts w:ascii="Times New Roman" w:hAnsi="Times New Roman" w:cs="Times New Roman"/>
+          <w:sz w:val="28"/>
+          <w:szCs w:val="28"/>
+        </w:rPr>
+        <w:t>»</w:t>
       </w:r>
       <w:r>
         <w:rPr>
@@ -3747,6 +3765,7 @@
         </w:rPr>
         <w:t xml:space="preserve"> </w:t>
       </w:r>
+      <w:proofErr w:type="spellStart"/>
       <w:r>
         <w:rPr>
           <w:rFonts w:ascii="Times New Roman" w:hAnsi="Times New Roman" w:cs="Times New Roman"/>
@@ -3756,6 +3775,7 @@
         </w:rPr>
         <w:t>Fonmix</w:t>
       </w:r>
+      <w:proofErr w:type="spellEnd"/>
       <w:r>
         <w:rPr>
           <w:rFonts w:ascii="Times New Roman" w:hAnsi="Times New Roman" w:cs="Times New Roman"/>
@@ -3796,6 +3816,7 @@
         </w:rPr>
         <w:t xml:space="preserve"> сервером </w:t>
       </w:r>
+      <w:proofErr w:type="spellStart"/>
       <w:r>
         <w:rPr>
           <w:rFonts w:ascii="Times New Roman" w:hAnsi="Times New Roman" w:cs="Times New Roman"/>
@@ -3805,6 +3826,7 @@
         </w:rPr>
         <w:t>Fonmix</w:t>
       </w:r>
+      <w:proofErr w:type="spellEnd"/>
       <w:r>
         <w:rPr>
           <w:rFonts w:ascii="Times New Roman" w:hAnsi="Times New Roman" w:cs="Times New Roman"/>
@@ -3873,6 +3895,7 @@
         </w:rPr>
         <w:t xml:space="preserve"> для сервера </w:t>
       </w:r>
+      <w:proofErr w:type="spellStart"/>
       <w:r>
         <w:rPr>
           <w:rFonts w:ascii="Times New Roman" w:hAnsi="Times New Roman" w:cs="Times New Roman"/>
@@ -3882,6 +3905,7 @@
         </w:rPr>
         <w:t>Fonmix</w:t>
       </w:r>
+      <w:proofErr w:type="spellEnd"/>
       <w:r>
         <w:rPr>
           <w:rFonts w:ascii="Times New Roman" w:hAnsi="Times New Roman" w:cs="Times New Roman"/>
@@ -3954,7 +3978,25 @@
           <w:szCs w:val="28"/>
         </w:rPr>
         <w:lastRenderedPageBreak/>
-        <w:t>создавать плейлисты, составлять музыкальное расписание, добавлять рекламу в перерывах между песнями и т.п.</w:t>
+        <w:t xml:space="preserve">создавать </w:t>
+      </w:r>
+      <w:proofErr w:type="spellStart"/>
+      <w:r>
+        <w:rPr>
+          <w:rFonts w:ascii="Times New Roman" w:hAnsi="Times New Roman" w:cs="Times New Roman"/>
+          <w:sz w:val="28"/>
+          <w:szCs w:val="28"/>
+        </w:rPr>
+        <w:t>плейлисты</w:t>
+      </w:r>
+      <w:proofErr w:type="spellEnd"/>
+      <w:r>
+        <w:rPr>
+          <w:rFonts w:ascii="Times New Roman" w:hAnsi="Times New Roman" w:cs="Times New Roman"/>
+          <w:sz w:val="28"/>
+          <w:szCs w:val="28"/>
+        </w:rPr>
+        <w:t>, составлять музыкальное расписание, добавлять рекламу в перерывах между песнями и т.п.</w:t>
       </w:r>
     </w:p>
     <w:p>
@@ -3973,6 +4015,7 @@
           <w:szCs w:val="28"/>
         </w:rPr>
       </w:pPr>
+      <w:proofErr w:type="gramStart"/>
       <w:r>
         <w:rPr>
           <w:rFonts w:ascii="Times New Roman" w:hAnsi="Times New Roman" w:cs="Times New Roman"/>
@@ -3999,14 +4042,25 @@
         </w:rPr>
         <w:t>Player</w:t>
       </w:r>
-      <w:r>
-        <w:rPr>
-          <w:rFonts w:ascii="Times New Roman" w:hAnsi="Times New Roman" w:cs="Times New Roman"/>
-          <w:sz w:val="28"/>
-          <w:szCs w:val="28"/>
-        </w:rPr>
-        <w:t xml:space="preserve"> – кроссплатформенный медиапроигрыватель</w:t>
-      </w:r>
+      <w:proofErr w:type="gramEnd"/>
+      <w:r>
+        <w:rPr>
+          <w:rFonts w:ascii="Times New Roman" w:hAnsi="Times New Roman" w:cs="Times New Roman"/>
+          <w:sz w:val="28"/>
+          <w:szCs w:val="28"/>
+        </w:rPr>
+        <w:t xml:space="preserve"> – кроссплатформенный </w:t>
+      </w:r>
+      <w:proofErr w:type="spellStart"/>
+      <w:r>
+        <w:rPr>
+          <w:rFonts w:ascii="Times New Roman" w:hAnsi="Times New Roman" w:cs="Times New Roman"/>
+          <w:sz w:val="28"/>
+          <w:szCs w:val="28"/>
+        </w:rPr>
+        <w:t>медиапроигрыватель</w:t>
+      </w:r>
+      <w:proofErr w:type="spellEnd"/>
       <w:r>
         <w:rPr>
           <w:rFonts w:ascii="Times New Roman" w:hAnsi="Times New Roman" w:cs="Times New Roman"/>
@@ -4021,7 +4075,25 @@
           <w:sz w:val="28"/>
           <w:szCs w:val="28"/>
         </w:rPr>
-        <w:t>«ФорМакс»</w:t>
+        <w:t>«</w:t>
+      </w:r>
+      <w:proofErr w:type="spellStart"/>
+      <w:r>
+        <w:rPr>
+          <w:rFonts w:ascii="Times New Roman" w:hAnsi="Times New Roman" w:cs="Times New Roman"/>
+          <w:sz w:val="28"/>
+          <w:szCs w:val="28"/>
+        </w:rPr>
+        <w:t>ФорМакс</w:t>
+      </w:r>
+      <w:proofErr w:type="spellEnd"/>
+      <w:r>
+        <w:rPr>
+          <w:rFonts w:ascii="Times New Roman" w:hAnsi="Times New Roman" w:cs="Times New Roman"/>
+          <w:sz w:val="28"/>
+          <w:szCs w:val="28"/>
+        </w:rPr>
+        <w:t>»</w:t>
       </w:r>
       <w:r>
         <w:rPr>
@@ -4421,6 +4493,7 @@
         </w:rPr>
         <w:t xml:space="preserve">Серверная часть проекта </w:t>
       </w:r>
+      <w:proofErr w:type="spellStart"/>
       <w:r>
         <w:rPr>
           <w:rFonts w:ascii="Times New Roman" w:hAnsi="Times New Roman" w:cs="Times New Roman"/>
@@ -4430,6 +4503,7 @@
         </w:rPr>
         <w:t>Fonmix</w:t>
       </w:r>
+      <w:proofErr w:type="spellEnd"/>
       <w:r>
         <w:rPr>
           <w:rFonts w:ascii="Times New Roman" w:hAnsi="Times New Roman" w:cs="Times New Roman"/>
@@ -4452,8 +4526,18 @@
           <w:sz w:val="28"/>
           <w:szCs w:val="28"/>
         </w:rPr>
-        <w:t>разделена на микросервисы</w:t>
-      </w:r>
+        <w:t xml:space="preserve">разделена на </w:t>
+      </w:r>
+      <w:proofErr w:type="spellStart"/>
+      <w:r>
+        <w:rPr>
+          <w:rFonts w:ascii="Times New Roman" w:hAnsi="Times New Roman" w:cs="Times New Roman"/>
+          <w:sz w:val="28"/>
+          <w:szCs w:val="28"/>
+        </w:rPr>
+        <w:t>микросервисы</w:t>
+      </w:r>
+      <w:proofErr w:type="spellEnd"/>
       <w:r>
         <w:rPr>
           <w:rFonts w:ascii="Times New Roman" w:hAnsi="Times New Roman" w:cs="Times New Roman"/>
@@ -4474,6 +4558,7 @@
           <w:szCs w:val="28"/>
         </w:rPr>
       </w:pPr>
+      <w:proofErr w:type="spellStart"/>
       <w:r>
         <w:rPr>
           <w:rFonts w:ascii="Times New Roman" w:hAnsi="Times New Roman" w:cs="Times New Roman"/>
@@ -4481,7 +4566,16 @@
           <w:szCs w:val="28"/>
         </w:rPr>
         <w:lastRenderedPageBreak/>
-        <w:t>Микросервисная архитектура</w:t>
+        <w:t>Микросервисная</w:t>
+      </w:r>
+      <w:proofErr w:type="spellEnd"/>
+      <w:r>
+        <w:rPr>
+          <w:rFonts w:ascii="Times New Roman" w:hAnsi="Times New Roman" w:cs="Times New Roman"/>
+          <w:sz w:val="28"/>
+          <w:szCs w:val="28"/>
+        </w:rPr>
+        <w:t xml:space="preserve"> архитектура</w:t>
       </w:r>
       <w:r>
         <w:rPr>
@@ -4524,6 +4618,7 @@
         </w:rPr>
         <w:t xml:space="preserve">– </w:t>
       </w:r>
+      <w:proofErr w:type="spellStart"/>
       <w:r>
         <w:rPr>
           <w:rFonts w:ascii="Times New Roman" w:hAnsi="Times New Roman" w:cs="Times New Roman"/>
@@ -4532,6 +4627,7 @@
         </w:rPr>
         <w:t>микросервисов</w:t>
       </w:r>
+      <w:proofErr w:type="spellEnd"/>
       <w:r>
         <w:rPr>
           <w:rFonts w:ascii="Times New Roman" w:hAnsi="Times New Roman" w:cs="Times New Roman"/>
@@ -4558,7 +4654,25 @@
           <w:sz w:val="28"/>
           <w:szCs w:val="28"/>
         </w:rPr>
-        <w:t>Основными микросервисами являются</w:t>
+        <w:t xml:space="preserve">Основными </w:t>
+      </w:r>
+      <w:proofErr w:type="spellStart"/>
+      <w:r>
+        <w:rPr>
+          <w:rFonts w:ascii="Times New Roman" w:hAnsi="Times New Roman" w:cs="Times New Roman"/>
+          <w:sz w:val="28"/>
+          <w:szCs w:val="28"/>
+        </w:rPr>
+        <w:t>микросервисами</w:t>
+      </w:r>
+      <w:proofErr w:type="spellEnd"/>
+      <w:r>
+        <w:rPr>
+          <w:rFonts w:ascii="Times New Roman" w:hAnsi="Times New Roman" w:cs="Times New Roman"/>
+          <w:sz w:val="28"/>
+          <w:szCs w:val="28"/>
+        </w:rPr>
+        <w:t xml:space="preserve"> являются</w:t>
       </w:r>
       <w:r>
         <w:rPr>
@@ -4584,6 +4698,7 @@
           <w:szCs w:val="28"/>
         </w:rPr>
       </w:pPr>
+      <w:proofErr w:type="gramStart"/>
       <w:r>
         <w:rPr>
           <w:rFonts w:ascii="Times New Roman" w:hAnsi="Times New Roman" w:cs="Times New Roman"/>
@@ -4610,6 +4725,7 @@
         </w:rPr>
         <w:t>Core</w:t>
       </w:r>
+      <w:proofErr w:type="gramEnd"/>
       <w:r>
         <w:rPr>
           <w:rFonts w:ascii="Times New Roman" w:hAnsi="Times New Roman" w:cs="Times New Roman"/>
@@ -4865,6 +4981,7 @@
           <w:szCs w:val="28"/>
         </w:rPr>
       </w:pPr>
+      <w:proofErr w:type="gramStart"/>
       <w:r>
         <w:rPr>
           <w:rFonts w:ascii="Times New Roman" w:hAnsi="Times New Roman" w:cs="Times New Roman"/>
@@ -4891,6 +5008,7 @@
         </w:rPr>
         <w:t>Notify</w:t>
       </w:r>
+      <w:proofErr w:type="gramEnd"/>
       <w:r>
         <w:rPr>
           <w:rFonts w:ascii="Times New Roman" w:hAnsi="Times New Roman" w:cs="Times New Roman"/>
@@ -4972,6 +5090,7 @@
           <w:szCs w:val="28"/>
         </w:rPr>
       </w:pPr>
+      <w:proofErr w:type="gramStart"/>
       <w:r>
         <w:rPr>
           <w:rFonts w:ascii="Times New Roman" w:hAnsi="Times New Roman" w:cs="Times New Roman"/>
@@ -4998,6 +5117,7 @@
         </w:rPr>
         <w:t>Store</w:t>
       </w:r>
+      <w:proofErr w:type="gramEnd"/>
       <w:r>
         <w:rPr>
           <w:rFonts w:ascii="Times New Roman" w:hAnsi="Times New Roman" w:cs="Times New Roman"/>
@@ -5079,6 +5199,7 @@
           <w:szCs w:val="28"/>
         </w:rPr>
       </w:pPr>
+      <w:proofErr w:type="gramStart"/>
       <w:r>
         <w:rPr>
           <w:rFonts w:ascii="Times New Roman" w:hAnsi="Times New Roman" w:cs="Times New Roman"/>
@@ -5105,6 +5226,7 @@
         </w:rPr>
         <w:t>Media</w:t>
       </w:r>
+      <w:proofErr w:type="gramEnd"/>
       <w:r>
         <w:rPr>
           <w:rFonts w:ascii="Times New Roman" w:hAnsi="Times New Roman" w:cs="Times New Roman"/>
@@ -5487,9 +5609,22 @@
       </w:pPr>
       <w:bookmarkStart w:id="8" w:name="_Toc60668984"/>
       <w:r>
-        <w:t>Описание модели внедрения программных продуктов Agile Scrum</w:t>
+        <w:t xml:space="preserve">Описание модели внедрения программных продуктов </w:t>
+      </w:r>
+      <w:proofErr w:type="spellStart"/>
+      <w:r>
+        <w:t>Agile</w:t>
+      </w:r>
+      <w:proofErr w:type="spellEnd"/>
+      <w:r>
+        <w:t xml:space="preserve"> </w:t>
+      </w:r>
+      <w:proofErr w:type="spellStart"/>
+      <w:r>
+        <w:t>Scrum</w:t>
       </w:r>
       <w:bookmarkEnd w:id="8"/>
+      <w:proofErr w:type="spellEnd"/>
     </w:p>
     <w:p>
       <w:pPr>
@@ -5812,15 +5947,23 @@
           <w:sz w:val="28"/>
           <w:szCs w:val="28"/>
         </w:rPr>
-        <w:t xml:space="preserve">Публикация документации в </w:t>
-      </w:r>
-      <w:r>
-        <w:rPr>
-          <w:rFonts w:ascii="Times New Roman" w:hAnsi="Times New Roman" w:cs="Times New Roman"/>
-          <w:sz w:val="28"/>
-          <w:szCs w:val="28"/>
-        </w:rPr>
-        <w:t>единую справочную систему компании</w:t>
+        <w:t>Н</w:t>
+      </w:r>
+      <w:r>
+        <w:rPr>
+          <w:rFonts w:ascii="Times New Roman" w:hAnsi="Times New Roman" w:cs="Times New Roman"/>
+          <w:sz w:val="28"/>
+          <w:szCs w:val="28"/>
+        </w:rPr>
+        <w:t>астраиваемость</w:t>
+      </w:r>
+      <w:r>
+        <w:rPr>
+          <w:rFonts w:ascii="Times New Roman" w:hAnsi="Times New Roman" w:cs="Times New Roman"/>
+          <w:sz w:val="28"/>
+          <w:szCs w:val="28"/>
+        </w:rPr>
+        <w:t xml:space="preserve"> системы</w:t>
       </w:r>
     </w:p>
     <w:p>
@@ -5844,23 +5987,7 @@
           <w:sz w:val="28"/>
           <w:szCs w:val="28"/>
         </w:rPr>
-        <w:t>Н</w:t>
-      </w:r>
-      <w:r>
-        <w:rPr>
-          <w:rFonts w:ascii="Times New Roman" w:hAnsi="Times New Roman" w:cs="Times New Roman"/>
-          <w:sz w:val="28"/>
-          <w:szCs w:val="28"/>
-        </w:rPr>
-        <w:t>астраиваемость</w:t>
-      </w:r>
-      <w:r>
-        <w:rPr>
-          <w:rFonts w:ascii="Times New Roman" w:hAnsi="Times New Roman" w:cs="Times New Roman"/>
-          <w:sz w:val="28"/>
-          <w:szCs w:val="28"/>
-        </w:rPr>
-        <w:t xml:space="preserve"> системы</w:t>
+        <w:t>Время, затрачиваемое на сопровождение документации</w:t>
       </w:r>
     </w:p>
     <w:p>
@@ -5878,134 +6005,46 @@
           <w:szCs w:val="28"/>
         </w:rPr>
       </w:pPr>
-    </w:p>
-    <w:p>
-      <w:pPr>
-        <w:pStyle w:val="a7"/>
-        <w:numPr>
-          <w:ilvl w:val="0"/>
-          <w:numId w:val="21"/>
-        </w:numPr>
-        <w:spacing w:after="0" w:line="360" w:lineRule="auto"/>
-        <w:jc w:val="both"/>
-        <w:rPr>
-          <w:rFonts w:ascii="Times New Roman" w:hAnsi="Times New Roman" w:cs="Times New Roman"/>
-          <w:sz w:val="28"/>
-          <w:szCs w:val="28"/>
-        </w:rPr>
-      </w:pPr>
-    </w:p>
-    <w:p>
-      <w:pPr>
-        <w:pStyle w:val="a7"/>
-        <w:numPr>
-          <w:ilvl w:val="0"/>
-          <w:numId w:val="21"/>
-        </w:numPr>
-        <w:spacing w:after="0" w:line="360" w:lineRule="auto"/>
-        <w:jc w:val="both"/>
-        <w:rPr>
-          <w:rFonts w:ascii="Times New Roman" w:hAnsi="Times New Roman" w:cs="Times New Roman"/>
-          <w:sz w:val="28"/>
-          <w:szCs w:val="28"/>
-        </w:rPr>
-      </w:pPr>
-    </w:p>
-    <w:p>
-      <w:pPr>
-        <w:pStyle w:val="a7"/>
-        <w:numPr>
-          <w:ilvl w:val="0"/>
-          <w:numId w:val="21"/>
-        </w:numPr>
-        <w:spacing w:after="0" w:line="360" w:lineRule="auto"/>
-        <w:jc w:val="both"/>
-        <w:rPr>
-          <w:rFonts w:ascii="Times New Roman" w:hAnsi="Times New Roman" w:cs="Times New Roman"/>
-          <w:sz w:val="28"/>
-          <w:szCs w:val="28"/>
-        </w:rPr>
-      </w:pPr>
-      <w:r>
-        <w:rPr>
-          <w:rFonts w:ascii="Times New Roman" w:hAnsi="Times New Roman" w:cs="Times New Roman"/>
-          <w:sz w:val="28"/>
-          <w:szCs w:val="28"/>
-        </w:rPr>
-        <w:t>Кроссплатформенность</w:t>
-      </w:r>
-      <w:r>
-        <w:rPr>
-          <w:rFonts w:ascii="Times New Roman" w:hAnsi="Times New Roman" w:cs="Times New Roman"/>
-          <w:sz w:val="28"/>
-          <w:szCs w:val="28"/>
-        </w:rPr>
-        <w:t xml:space="preserve"> системы</w:t>
-      </w:r>
-    </w:p>
-    <w:p>
-      <w:pPr>
-        <w:pStyle w:val="a7"/>
-        <w:numPr>
-          <w:ilvl w:val="0"/>
-          <w:numId w:val="21"/>
-        </w:numPr>
-        <w:spacing w:after="0" w:line="360" w:lineRule="auto"/>
-        <w:jc w:val="both"/>
-        <w:rPr>
-          <w:rFonts w:ascii="Times New Roman" w:hAnsi="Times New Roman" w:cs="Times New Roman"/>
-          <w:sz w:val="28"/>
-          <w:szCs w:val="28"/>
-          <w:highlight w:val="yellow"/>
-        </w:rPr>
-      </w:pPr>
-      <w:r>
-        <w:rPr>
-          <w:rFonts w:ascii="Times New Roman" w:hAnsi="Times New Roman" w:cs="Times New Roman"/>
-          <w:sz w:val="28"/>
-          <w:szCs w:val="28"/>
-          <w:highlight w:val="yellow"/>
-        </w:rPr>
-        <w:t>живые примеры запросов/ответов</w:t>
-      </w:r>
-    </w:p>
-    <w:p>
-      <w:pPr>
-        <w:pStyle w:val="a7"/>
-        <w:numPr>
-          <w:ilvl w:val="0"/>
-          <w:numId w:val="21"/>
-        </w:numPr>
-        <w:spacing w:after="0" w:line="360" w:lineRule="auto"/>
-        <w:jc w:val="both"/>
-        <w:rPr>
-          <w:rFonts w:ascii="Times New Roman" w:hAnsi="Times New Roman" w:cs="Times New Roman"/>
-          <w:sz w:val="28"/>
-          <w:szCs w:val="28"/>
-          <w:highlight w:val="yellow"/>
-        </w:rPr>
-      </w:pPr>
-      <w:r>
-        <w:rPr>
-          <w:rFonts w:ascii="Times New Roman" w:hAnsi="Times New Roman" w:cs="Times New Roman"/>
-          <w:sz w:val="28"/>
-          <w:szCs w:val="28"/>
-          <w:highlight w:val="yellow"/>
-        </w:rPr>
-        <w:t>Интеграция с другими продуктами ?</w:t>
-      </w:r>
-    </w:p>
-    <w:p>
-      <w:pPr>
-        <w:spacing w:after="0" w:line="360" w:lineRule="auto"/>
-        <w:jc w:val="both"/>
-        <w:rPr>
-          <w:rFonts w:ascii="Times New Roman" w:hAnsi="Times New Roman" w:cs="Times New Roman"/>
-          <w:sz w:val="28"/>
-          <w:szCs w:val="28"/>
-          <w:highlight w:val="yellow"/>
-        </w:rPr>
-      </w:pPr>
+      <w:r>
+        <w:rPr>
+          <w:rFonts w:ascii="Times New Roman" w:hAnsi="Times New Roman" w:cs="Times New Roman"/>
+          <w:sz w:val="28"/>
+          <w:szCs w:val="28"/>
+        </w:rPr>
+        <w:t xml:space="preserve">Публикация документации в </w:t>
+      </w:r>
+      <w:r>
+        <w:rPr>
+          <w:rFonts w:ascii="Times New Roman" w:hAnsi="Times New Roman" w:cs="Times New Roman"/>
+          <w:sz w:val="28"/>
+          <w:szCs w:val="28"/>
+        </w:rPr>
+        <w:t>единую справочную систему</w:t>
+      </w:r>
+      <w:r>
+        <w:rPr>
+          <w:rFonts w:ascii="Times New Roman" w:hAnsi="Times New Roman" w:cs="Times New Roman"/>
+          <w:sz w:val="28"/>
+          <w:szCs w:val="28"/>
+        </w:rPr>
+        <w:t xml:space="preserve"> </w:t>
+      </w:r>
+      <w:r>
+        <w:rPr>
+          <w:rFonts w:ascii="Times New Roman" w:hAnsi="Times New Roman" w:cs="Times New Roman"/>
+          <w:sz w:val="28"/>
+          <w:szCs w:val="28"/>
+        </w:rPr>
+        <w:t xml:space="preserve">(ЕСС) </w:t>
+      </w:r>
+      <w:r>
+        <w:rPr>
+          <w:rFonts w:ascii="Times New Roman" w:hAnsi="Times New Roman" w:cs="Times New Roman"/>
+          <w:sz w:val="28"/>
+          <w:szCs w:val="28"/>
+        </w:rPr>
+        <w:t>компании</w:t>
+      </w:r>
     </w:p>
     <w:p>
       <w:pPr>
@@ -6018,6 +6057,18 @@
           <w:szCs w:val="28"/>
         </w:rPr>
       </w:pPr>
+    </w:p>
+    <w:p>
+      <w:pPr>
+        <w:spacing w:after="0" w:line="360" w:lineRule="auto"/>
+        <w:ind w:firstLine="567"/>
+        <w:jc w:val="both"/>
+        <w:rPr>
+          <w:rFonts w:ascii="Times New Roman" w:hAnsi="Times New Roman" w:cs="Times New Roman"/>
+          <w:sz w:val="28"/>
+          <w:szCs w:val="28"/>
+        </w:rPr>
+      </w:pPr>
       <w:r>
         <w:rPr>
           <w:rFonts w:ascii="Times New Roman" w:hAnsi="Times New Roman" w:cs="Times New Roman"/>
@@ -6121,6 +6172,102 @@
           <w:rFonts w:ascii="Times New Roman" w:hAnsi="Times New Roman" w:cs="Times New Roman"/>
           <w:sz w:val="28"/>
           <w:szCs w:val="28"/>
+        </w:rPr>
+      </w:pPr>
+      <w:r>
+        <w:rPr>
+          <w:rFonts w:ascii="Times New Roman" w:hAnsi="Times New Roman" w:cs="Times New Roman"/>
+          <w:sz w:val="28"/>
+          <w:szCs w:val="28"/>
+        </w:rPr>
+        <w:t>Критерий</w:t>
+      </w:r>
+      <w:r>
+        <w:rPr>
+          <w:rFonts w:ascii="Times New Roman" w:hAnsi="Times New Roman" w:cs="Times New Roman"/>
+          <w:sz w:val="28"/>
+          <w:szCs w:val="28"/>
+        </w:rPr>
+        <w:t xml:space="preserve"> «Н</w:t>
+      </w:r>
+      <w:r>
+        <w:rPr>
+          <w:rFonts w:ascii="Times New Roman" w:hAnsi="Times New Roman" w:cs="Times New Roman"/>
+          <w:sz w:val="28"/>
+          <w:szCs w:val="28"/>
+        </w:rPr>
+        <w:t>астраиваемость</w:t>
+      </w:r>
+      <w:r>
+        <w:rPr>
+          <w:rFonts w:ascii="Times New Roman" w:hAnsi="Times New Roman" w:cs="Times New Roman"/>
+          <w:sz w:val="28"/>
+          <w:szCs w:val="28"/>
+        </w:rPr>
+        <w:t xml:space="preserve"> системы» определяет уровень трудозатрат, требуемых на первичную и дальнейшую настройку системы.</w:t>
+      </w:r>
+    </w:p>
+    <w:p>
+      <w:pPr>
+        <w:spacing w:after="0" w:line="360" w:lineRule="auto"/>
+        <w:ind w:firstLine="567"/>
+        <w:jc w:val="both"/>
+        <w:rPr>
+          <w:rFonts w:ascii="Times New Roman" w:hAnsi="Times New Roman" w:cs="Times New Roman"/>
+          <w:sz w:val="28"/>
+          <w:szCs w:val="28"/>
+        </w:rPr>
+      </w:pPr>
+      <w:r>
+        <w:rPr>
+          <w:rFonts w:ascii="Times New Roman" w:hAnsi="Times New Roman" w:cs="Times New Roman"/>
+          <w:sz w:val="28"/>
+          <w:szCs w:val="28"/>
+        </w:rPr>
+        <w:t>Критерий</w:t>
+      </w:r>
+      <w:r>
+        <w:rPr>
+          <w:rFonts w:ascii="Times New Roman" w:hAnsi="Times New Roman" w:cs="Times New Roman"/>
+          <w:sz w:val="28"/>
+          <w:szCs w:val="28"/>
+        </w:rPr>
+        <w:t xml:space="preserve"> «</w:t>
+      </w:r>
+      <w:r>
+        <w:rPr>
+          <w:rFonts w:ascii="Times New Roman" w:hAnsi="Times New Roman" w:cs="Times New Roman"/>
+          <w:sz w:val="28"/>
+          <w:szCs w:val="28"/>
+        </w:rPr>
+        <w:t>Время, затрачиваемое на сопровождение документации</w:t>
+      </w:r>
+      <w:r>
+        <w:rPr>
+          <w:rFonts w:ascii="Times New Roman" w:hAnsi="Times New Roman" w:cs="Times New Roman"/>
+          <w:sz w:val="28"/>
+          <w:szCs w:val="28"/>
+        </w:rPr>
+        <w:t>» определяет</w:t>
+      </w:r>
+      <w:r>
+        <w:rPr>
+          <w:rFonts w:ascii="Times New Roman" w:hAnsi="Times New Roman" w:cs="Times New Roman"/>
+          <w:sz w:val="28"/>
+          <w:szCs w:val="28"/>
+        </w:rPr>
+        <w:t xml:space="preserve"> продолжительность времени необходимое на сопровождение документации.</w:t>
+      </w:r>
+    </w:p>
+    <w:p>
+      <w:pPr>
+        <w:spacing w:after="0" w:line="360" w:lineRule="auto"/>
+        <w:ind w:firstLine="567"/>
+        <w:jc w:val="both"/>
+        <w:rPr>
+          <w:rFonts w:ascii="Times New Roman" w:hAnsi="Times New Roman" w:cs="Times New Roman"/>
+          <w:sz w:val="28"/>
+          <w:szCs w:val="28"/>
           <w:lang w:val="en-US"/>
         </w:rPr>
       </w:pPr>
@@ -6138,17 +6285,9 @@
           <w:sz w:val="28"/>
           <w:szCs w:val="28"/>
         </w:rPr>
-        <w:t xml:space="preserve"> «Публикация документации в единую справочную систему компании» возможность системы в отображении документации в единой </w:t>
-      </w:r>
-      <w:r>
-        <w:rPr>
-          <w:rFonts w:ascii="Times New Roman" w:hAnsi="Times New Roman" w:cs="Times New Roman"/>
-          <w:sz w:val="28"/>
-          <w:szCs w:val="28"/>
-        </w:rPr>
-        <w:lastRenderedPageBreak/>
-        <w:t xml:space="preserve">справочной системе компании. На данный момент вся программная документация по проекту </w:t>
-      </w:r>
+        <w:t xml:space="preserve"> «Публикация документации в единую справочную систему компании» возможность системы в отображении документации в единой справочной системе компании. На данный момент вся программная документация по проекту </w:t>
+      </w:r>
+      <w:proofErr w:type="spellStart"/>
       <w:r>
         <w:rPr>
           <w:rFonts w:ascii="Times New Roman" w:hAnsi="Times New Roman" w:cs="Times New Roman"/>
@@ -6158,6 +6297,7 @@
         </w:rPr>
         <w:t>Fonmix</w:t>
       </w:r>
+      <w:proofErr w:type="spellEnd"/>
       <w:r>
         <w:rPr>
           <w:rFonts w:ascii="Times New Roman" w:hAnsi="Times New Roman" w:cs="Times New Roman"/>
@@ -6217,60 +6357,6 @@
         </w:rPr>
         <w:footnoteReference w:id="2"/>
       </w:r>
-    </w:p>
-    <w:p>
-      <w:pPr>
-        <w:spacing w:after="0" w:line="360" w:lineRule="auto"/>
-        <w:ind w:firstLine="567"/>
-        <w:jc w:val="both"/>
-        <w:rPr>
-          <w:rFonts w:ascii="Times New Roman" w:hAnsi="Times New Roman" w:cs="Times New Roman"/>
-          <w:sz w:val="28"/>
-          <w:szCs w:val="28"/>
-        </w:rPr>
-      </w:pPr>
-      <w:r>
-        <w:rPr>
-          <w:rFonts w:ascii="Times New Roman" w:hAnsi="Times New Roman" w:cs="Times New Roman"/>
-          <w:sz w:val="28"/>
-          <w:szCs w:val="28"/>
-        </w:rPr>
-        <w:t>Критерий</w:t>
-      </w:r>
-      <w:r>
-        <w:rPr>
-          <w:rFonts w:ascii="Times New Roman" w:hAnsi="Times New Roman" w:cs="Times New Roman"/>
-          <w:sz w:val="28"/>
-          <w:szCs w:val="28"/>
-        </w:rPr>
-        <w:t xml:space="preserve"> «Н</w:t>
-      </w:r>
-      <w:r>
-        <w:rPr>
-          <w:rFonts w:ascii="Times New Roman" w:hAnsi="Times New Roman" w:cs="Times New Roman"/>
-          <w:sz w:val="28"/>
-          <w:szCs w:val="28"/>
-        </w:rPr>
-        <w:t>астраиваемость</w:t>
-      </w:r>
-      <w:r>
-        <w:rPr>
-          <w:rFonts w:ascii="Times New Roman" w:hAnsi="Times New Roman" w:cs="Times New Roman"/>
-          <w:sz w:val="28"/>
-          <w:szCs w:val="28"/>
-        </w:rPr>
-        <w:t xml:space="preserve"> системы» определяет уровень</w:t>
-      </w:r>
-      <w:r>
-        <w:rPr>
-          <w:rFonts w:ascii="Times New Roman" w:hAnsi="Times New Roman" w:cs="Times New Roman"/>
-          <w:sz w:val="28"/>
-          <w:szCs w:val="28"/>
-        </w:rPr>
-        <w:t xml:space="preserve"> трудозатрат, требуемых на первичную и дальнейшую настройку системы.</w:t>
-      </w:r>
-      <w:bookmarkStart w:id="13" w:name="_GoBack"/>
-      <w:bookmarkEnd w:id="13"/>
     </w:p>
     <w:p>
       <w:pPr>
@@ -6294,11 +6380,11 @@
         <w:spacing w:before="0" w:line="360" w:lineRule="auto"/>
         <w:ind w:left="0" w:firstLine="0"/>
       </w:pPr>
-      <w:bookmarkStart w:id="14" w:name="_Toc60668989"/>
+      <w:bookmarkStart w:id="13" w:name="_Toc60668989"/>
       <w:r>
         <w:t>Анализ аналогов и прототипов</w:t>
       </w:r>
-      <w:bookmarkEnd w:id="14"/>
+      <w:bookmarkEnd w:id="13"/>
     </w:p>
     <w:p>
       <w:pPr>
@@ -6329,6 +6415,7 @@
           <w:sz w:val="28"/>
           <w:szCs w:val="28"/>
         </w:rPr>
+        <w:lastRenderedPageBreak/>
         <w:t>Рассмотрим аналоги и прототипы с точки зрения выбранных критериев качества.</w:t>
       </w:r>
     </w:p>
@@ -6357,14 +6444,14 @@
           <w:lang w:val="en-US"/>
         </w:rPr>
       </w:pPr>
-      <w:bookmarkStart w:id="15" w:name="_Toc60668990"/>
+      <w:bookmarkStart w:id="14" w:name="_Toc60668990"/>
       <w:r>
         <w:rPr>
           <w:lang w:val="en-US"/>
         </w:rPr>
         <w:t>Swagger</w:t>
       </w:r>
-      <w:bookmarkEnd w:id="15"/>
+      <w:bookmarkEnd w:id="14"/>
     </w:p>
     <w:p>
       <w:pPr>
@@ -6414,13 +6501,23 @@
         </w:rPr>
         <w:t xml:space="preserve">представляет собой </w:t>
       </w:r>
-      <w:r>
-        <w:rPr>
-          <w:rFonts w:ascii="Times New Roman" w:hAnsi="Times New Roman" w:cs="Times New Roman"/>
-          <w:sz w:val="28"/>
-          <w:szCs w:val="28"/>
-        </w:rPr>
-        <w:t xml:space="preserve">фреймворк состоящий из нескольких отдельных, независимых </w:t>
+      <w:proofErr w:type="spellStart"/>
+      <w:r>
+        <w:rPr>
+          <w:rFonts w:ascii="Times New Roman" w:hAnsi="Times New Roman" w:cs="Times New Roman"/>
+          <w:sz w:val="28"/>
+          <w:szCs w:val="28"/>
+        </w:rPr>
+        <w:t>фреймворк</w:t>
+      </w:r>
+      <w:proofErr w:type="spellEnd"/>
+      <w:r>
+        <w:rPr>
+          <w:rFonts w:ascii="Times New Roman" w:hAnsi="Times New Roman" w:cs="Times New Roman"/>
+          <w:sz w:val="28"/>
+          <w:szCs w:val="28"/>
+        </w:rPr>
+        <w:t xml:space="preserve"> состоящий из нескольких отдельных, независимых </w:t>
       </w:r>
       <w:r>
         <w:rPr>
@@ -6612,13 +6709,23 @@
           <w:szCs w:val="28"/>
         </w:rPr>
       </w:pPr>
-      <w:r>
-        <w:rPr>
-          <w:rFonts w:ascii="Times New Roman" w:hAnsi="Times New Roman" w:cs="Times New Roman"/>
-          <w:sz w:val="28"/>
-          <w:szCs w:val="28"/>
-        </w:rPr>
-        <w:t>Swagger UI</w:t>
+      <w:proofErr w:type="spellStart"/>
+      <w:r>
+        <w:rPr>
+          <w:rFonts w:ascii="Times New Roman" w:hAnsi="Times New Roman" w:cs="Times New Roman"/>
+          <w:sz w:val="28"/>
+          <w:szCs w:val="28"/>
+        </w:rPr>
+        <w:t>Swagger</w:t>
+      </w:r>
+      <w:proofErr w:type="spellEnd"/>
+      <w:r>
+        <w:rPr>
+          <w:rFonts w:ascii="Times New Roman" w:hAnsi="Times New Roman" w:cs="Times New Roman"/>
+          <w:sz w:val="28"/>
+          <w:szCs w:val="28"/>
+        </w:rPr>
+        <w:t xml:space="preserve"> UI</w:t>
       </w:r>
       <w:r>
         <w:rPr>
@@ -6661,14 +6768,34 @@
           <w:szCs w:val="28"/>
         </w:rPr>
       </w:pPr>
-      <w:r>
-        <w:rPr>
-          <w:rFonts w:ascii="Times New Roman" w:hAnsi="Times New Roman" w:cs="Times New Roman"/>
-          <w:sz w:val="28"/>
-          <w:szCs w:val="28"/>
-        </w:rPr>
-        <w:t>Swagger Codegen</w:t>
-      </w:r>
+      <w:proofErr w:type="spellStart"/>
+      <w:r>
+        <w:rPr>
+          <w:rFonts w:ascii="Times New Roman" w:hAnsi="Times New Roman" w:cs="Times New Roman"/>
+          <w:sz w:val="28"/>
+          <w:szCs w:val="28"/>
+        </w:rPr>
+        <w:t>Swagger</w:t>
+      </w:r>
+      <w:proofErr w:type="spellEnd"/>
+      <w:r>
+        <w:rPr>
+          <w:rFonts w:ascii="Times New Roman" w:hAnsi="Times New Roman" w:cs="Times New Roman"/>
+          <w:sz w:val="28"/>
+          <w:szCs w:val="28"/>
+        </w:rPr>
+        <w:t xml:space="preserve"> </w:t>
+      </w:r>
+      <w:proofErr w:type="spellStart"/>
+      <w:r>
+        <w:rPr>
+          <w:rFonts w:ascii="Times New Roman" w:hAnsi="Times New Roman" w:cs="Times New Roman"/>
+          <w:sz w:val="28"/>
+          <w:szCs w:val="28"/>
+        </w:rPr>
+        <w:t>Codegen</w:t>
+      </w:r>
+      <w:proofErr w:type="spellEnd"/>
       <w:r>
         <w:rPr>
           <w:rFonts w:ascii="Times New Roman" w:hAnsi="Times New Roman" w:cs="Times New Roman"/>
@@ -6710,13 +6837,41 @@
           <w:szCs w:val="28"/>
         </w:rPr>
       </w:pPr>
-      <w:r>
-        <w:rPr>
-          <w:rFonts w:ascii="Times New Roman" w:hAnsi="Times New Roman" w:cs="Times New Roman"/>
-          <w:sz w:val="28"/>
-          <w:szCs w:val="28"/>
-        </w:rPr>
-        <w:t xml:space="preserve">Swagger Hub - предоставляет собой </w:t>
+      <w:proofErr w:type="spellStart"/>
+      <w:r>
+        <w:rPr>
+          <w:rFonts w:ascii="Times New Roman" w:hAnsi="Times New Roman" w:cs="Times New Roman"/>
+          <w:sz w:val="28"/>
+          <w:szCs w:val="28"/>
+        </w:rPr>
+        <w:t>Swagger</w:t>
+      </w:r>
+      <w:proofErr w:type="spellEnd"/>
+      <w:r>
+        <w:rPr>
+          <w:rFonts w:ascii="Times New Roman" w:hAnsi="Times New Roman" w:cs="Times New Roman"/>
+          <w:sz w:val="28"/>
+          <w:szCs w:val="28"/>
+        </w:rPr>
+        <w:t xml:space="preserve"> </w:t>
+      </w:r>
+      <w:proofErr w:type="spellStart"/>
+      <w:r>
+        <w:rPr>
+          <w:rFonts w:ascii="Times New Roman" w:hAnsi="Times New Roman" w:cs="Times New Roman"/>
+          <w:sz w:val="28"/>
+          <w:szCs w:val="28"/>
+        </w:rPr>
+        <w:t>Hub</w:t>
+      </w:r>
+      <w:proofErr w:type="spellEnd"/>
+      <w:r>
+        <w:rPr>
+          <w:rFonts w:ascii="Times New Roman" w:hAnsi="Times New Roman" w:cs="Times New Roman"/>
+          <w:sz w:val="28"/>
+          <w:szCs w:val="28"/>
+        </w:rPr>
+        <w:t xml:space="preserve"> - предоставляет собой </w:t>
       </w:r>
       <w:r>
         <w:rPr>
@@ -6782,7 +6937,6 @@
           <w:szCs w:val="28"/>
           <w:lang w:eastAsia="ru-RU"/>
         </w:rPr>
-        <w:lastRenderedPageBreak/>
         <w:drawing>
           <wp:inline distT="0" distB="0" distL="0" distR="0" wp14:anchorId="20BC6C3A" wp14:editId="7790AEEE">
             <wp:extent cx="5939790" cy="3159125"/>
@@ -7217,7 +7371,6 @@
           <w:sz w:val="28"/>
           <w:szCs w:val="28"/>
         </w:rPr>
-        <w:lastRenderedPageBreak/>
         <w:t xml:space="preserve">Для написания документации на персональном компьютере, необходимо установить </w:t>
       </w:r>
       <w:r>
@@ -7371,6 +7524,7 @@
         </w:rPr>
         <w:t xml:space="preserve">, то стоит также установить </w:t>
       </w:r>
+      <w:proofErr w:type="spellStart"/>
       <w:r>
         <w:rPr>
           <w:rFonts w:ascii="Times New Roman" w:hAnsi="Times New Roman" w:cs="Times New Roman"/>
@@ -7379,6 +7533,7 @@
         </w:rPr>
         <w:t>SwaggerHub</w:t>
       </w:r>
+      <w:proofErr w:type="spellEnd"/>
       <w:r>
         <w:rPr>
           <w:rFonts w:ascii="Times New Roman" w:hAnsi="Times New Roman" w:cs="Times New Roman"/>
@@ -7443,13 +7598,23 @@
         </w:rPr>
         <w:t xml:space="preserve">Основным достоинством является выполнение запросов на сервер непосредственно из браузера. </w:t>
       </w:r>
-      <w:r>
-        <w:rPr>
-          <w:rFonts w:ascii="Times New Roman" w:hAnsi="Times New Roman" w:cs="Times New Roman"/>
-          <w:sz w:val="28"/>
-          <w:szCs w:val="28"/>
-        </w:rPr>
-        <w:t>Swagger UI</w:t>
+      <w:proofErr w:type="spellStart"/>
+      <w:r>
+        <w:rPr>
+          <w:rFonts w:ascii="Times New Roman" w:hAnsi="Times New Roman" w:cs="Times New Roman"/>
+          <w:sz w:val="28"/>
+          <w:szCs w:val="28"/>
+        </w:rPr>
+        <w:t>Swagger</w:t>
+      </w:r>
+      <w:proofErr w:type="spellEnd"/>
+      <w:r>
+        <w:rPr>
+          <w:rFonts w:ascii="Times New Roman" w:hAnsi="Times New Roman" w:cs="Times New Roman"/>
+          <w:sz w:val="28"/>
+          <w:szCs w:val="28"/>
+        </w:rPr>
+        <w:t xml:space="preserve"> UI</w:t>
       </w:r>
       <w:r>
         <w:rPr>
@@ -7608,6 +7773,7 @@
           <w:sz w:val="28"/>
           <w:szCs w:val="28"/>
         </w:rPr>
+        <w:lastRenderedPageBreak/>
         <w:t>Недостатки:</w:t>
       </w:r>
     </w:p>
@@ -7956,7 +8122,7 @@
         <w:spacing w:before="0" w:line="360" w:lineRule="auto"/>
         <w:jc w:val="left"/>
       </w:pPr>
-      <w:bookmarkStart w:id="16" w:name="_Toc60668991"/>
+      <w:bookmarkStart w:id="15" w:name="_Toc60668991"/>
       <w:r>
         <w:rPr>
           <w:lang w:val="en-US"/>
@@ -7972,7 +8138,7 @@
         </w:rPr>
         <w:t>Blueprint</w:t>
       </w:r>
-      <w:bookmarkEnd w:id="16"/>
+      <w:bookmarkEnd w:id="15"/>
     </w:p>
     <w:p>
       <w:pPr>
@@ -8026,14 +8192,14 @@
         <w:spacing w:before="0" w:line="360" w:lineRule="auto"/>
         <w:jc w:val="left"/>
       </w:pPr>
-      <w:bookmarkStart w:id="17" w:name="_Toc60668992"/>
+      <w:bookmarkStart w:id="16" w:name="_Toc60668992"/>
       <w:r>
         <w:rPr>
           <w:lang w:val="en-US"/>
         </w:rPr>
         <w:t>RAML</w:t>
       </w:r>
-      <w:bookmarkEnd w:id="17"/>
+      <w:bookmarkEnd w:id="16"/>
     </w:p>
     <w:p>
       <w:pPr>
@@ -8193,14 +8359,85 @@
           <w:lang w:val="en-US"/>
         </w:rPr>
       </w:pPr>
-      <w:bookmarkStart w:id="18" w:name="_Toc60668993"/>
+      <w:r>
+        <w:t xml:space="preserve">Ручной метод сопровождения </w:t>
+      </w:r>
       <w:r>
         <w:rPr>
           <w:lang w:val="en-US"/>
         </w:rPr>
+        <w:t>API</w:t>
+      </w:r>
+      <w:r>
+        <w:t>-документации</w:t>
+      </w:r>
+    </w:p>
+    <w:p>
+      <w:pPr>
+        <w:spacing w:after="0" w:line="360" w:lineRule="auto"/>
+        <w:ind w:left="360"/>
+        <w:jc w:val="both"/>
+        <w:rPr>
+          <w:rFonts w:ascii="Times New Roman" w:hAnsi="Times New Roman" w:cs="Times New Roman"/>
+          <w:sz w:val="28"/>
+          <w:szCs w:val="28"/>
+        </w:rPr>
+      </w:pPr>
+    </w:p>
+    <w:p>
+      <w:pPr>
+        <w:spacing w:after="0" w:line="360" w:lineRule="auto"/>
+        <w:ind w:firstLine="567"/>
+        <w:jc w:val="both"/>
+        <w:rPr>
+          <w:rFonts w:ascii="Times New Roman" w:hAnsi="Times New Roman" w:cs="Times New Roman"/>
+          <w:sz w:val="28"/>
+          <w:szCs w:val="28"/>
+        </w:rPr>
+      </w:pPr>
+      <w:r>
+        <w:rPr>
+          <w:rFonts w:ascii="Times New Roman" w:hAnsi="Times New Roman" w:cs="Times New Roman"/>
+          <w:sz w:val="28"/>
+          <w:szCs w:val="28"/>
+        </w:rPr>
+        <w:t>Текст</w:t>
+      </w:r>
+    </w:p>
+    <w:p>
+      <w:pPr>
+        <w:spacing w:after="0" w:line="360" w:lineRule="auto"/>
+        <w:ind w:firstLine="567"/>
+        <w:jc w:val="both"/>
+        <w:rPr>
+          <w:rFonts w:ascii="Times New Roman" w:hAnsi="Times New Roman" w:cs="Times New Roman"/>
+          <w:sz w:val="28"/>
+          <w:szCs w:val="28"/>
+          <w:lang w:val="en-US"/>
+        </w:rPr>
+      </w:pPr>
+    </w:p>
+    <w:p>
+      <w:pPr>
+        <w:pStyle w:val="3"/>
+        <w:numPr>
+          <w:ilvl w:val="0"/>
+          <w:numId w:val="22"/>
+        </w:numPr>
+        <w:spacing w:before="0" w:line="360" w:lineRule="auto"/>
+        <w:jc w:val="left"/>
+        <w:rPr>
+          <w:lang w:val="en-US"/>
+        </w:rPr>
+      </w:pPr>
+      <w:bookmarkStart w:id="17" w:name="_Toc60668993"/>
+      <w:r>
+        <w:rPr>
+          <w:lang w:val="en-US"/>
+        </w:rPr>
         <w:t>Postman</w:t>
       </w:r>
-      <w:bookmarkEnd w:id="18"/>
+      <w:bookmarkEnd w:id="17"/>
     </w:p>
     <w:p>
       <w:pPr>
@@ -8233,6 +8470,7 @@
           <w:szCs w:val="28"/>
           <w:lang w:val="en-US"/>
         </w:rPr>
+        <w:lastRenderedPageBreak/>
         <w:t>Postman</w:t>
       </w:r>
       <w:r>
@@ -8249,7 +8487,25 @@
           <w:sz w:val="28"/>
           <w:szCs w:val="28"/>
         </w:rPr>
-        <w:t>представляет собой кросплатфроменное приложение с графическим интерфейсом для отправки запросов на сервер, получение ответа и его отображения.</w:t>
+        <w:t xml:space="preserve">представляет собой </w:t>
+      </w:r>
+      <w:proofErr w:type="spellStart"/>
+      <w:r>
+        <w:rPr>
+          <w:rFonts w:ascii="Times New Roman" w:hAnsi="Times New Roman" w:cs="Times New Roman"/>
+          <w:sz w:val="28"/>
+          <w:szCs w:val="28"/>
+        </w:rPr>
+        <w:t>кросплатфроменное</w:t>
+      </w:r>
+      <w:proofErr w:type="spellEnd"/>
+      <w:r>
+        <w:rPr>
+          <w:rFonts w:ascii="Times New Roman" w:hAnsi="Times New Roman" w:cs="Times New Roman"/>
+          <w:sz w:val="28"/>
+          <w:szCs w:val="28"/>
+        </w:rPr>
+        <w:t xml:space="preserve"> приложение с графическим интерфейсом для отправки запросов на сервер, получение ответа и его отображения.</w:t>
       </w:r>
     </w:p>
     <w:p>
@@ -8657,8 +8913,25 @@
           <w:sz w:val="28"/>
           <w:szCs w:val="28"/>
         </w:rPr>
-        <w:lastRenderedPageBreak/>
-        <w:t xml:space="preserve">Отправка запроса на сервер и получение ответа. Демонстрация рабоотоспособности </w:t>
+        <w:t xml:space="preserve">Отправка запроса на сервер и получение ответа. Демонстрация </w:t>
+      </w:r>
+      <w:proofErr w:type="spellStart"/>
+      <w:r>
+        <w:rPr>
+          <w:rFonts w:ascii="Times New Roman" w:hAnsi="Times New Roman" w:cs="Times New Roman"/>
+          <w:sz w:val="28"/>
+          <w:szCs w:val="28"/>
+        </w:rPr>
+        <w:t>рабоотоспособности</w:t>
+      </w:r>
+      <w:proofErr w:type="spellEnd"/>
+      <w:r>
+        <w:rPr>
+          <w:rFonts w:ascii="Times New Roman" w:hAnsi="Times New Roman" w:cs="Times New Roman"/>
+          <w:sz w:val="28"/>
+          <w:szCs w:val="28"/>
+        </w:rPr>
+        <w:t xml:space="preserve"> </w:t>
       </w:r>
       <w:r>
         <w:rPr>
@@ -8854,6 +9127,7 @@
           <w:sz w:val="28"/>
           <w:szCs w:val="28"/>
         </w:rPr>
+        <w:lastRenderedPageBreak/>
         <w:t xml:space="preserve">Возможны проблемы с реализацией возможных алгоритмов по сопровождению </w:t>
       </w:r>
       <w:r>
@@ -9019,42 +9293,1702 @@
         <w:spacing w:before="0" w:line="360" w:lineRule="auto"/>
         <w:ind w:left="0" w:firstLine="0"/>
       </w:pPr>
-      <w:bookmarkStart w:id="19" w:name="_Toc60668994"/>
+      <w:bookmarkStart w:id="18" w:name="_Toc60668994"/>
       <w:r>
         <w:t>Сравнение аналогов и прототипов</w:t>
       </w:r>
+      <w:bookmarkEnd w:id="18"/>
+    </w:p>
+    <w:p>
+      <w:pPr>
+        <w:spacing w:after="0" w:line="360" w:lineRule="auto"/>
+        <w:ind w:firstLine="567"/>
+        <w:jc w:val="both"/>
+        <w:rPr>
+          <w:rFonts w:ascii="Times New Roman" w:hAnsi="Times New Roman" w:cs="Times New Roman"/>
+          <w:sz w:val="28"/>
+          <w:szCs w:val="28"/>
+        </w:rPr>
+      </w:pPr>
+    </w:p>
+    <w:p>
+      <w:pPr>
+        <w:spacing w:after="0" w:line="360" w:lineRule="auto"/>
+        <w:ind w:firstLine="567"/>
+        <w:jc w:val="both"/>
+        <w:rPr>
+          <w:rFonts w:ascii="Times New Roman" w:hAnsi="Times New Roman" w:cs="Times New Roman"/>
+          <w:sz w:val="28"/>
+          <w:szCs w:val="28"/>
+        </w:rPr>
+      </w:pPr>
+      <w:r>
+        <w:rPr>
+          <w:rFonts w:ascii="Times New Roman" w:hAnsi="Times New Roman" w:cs="Times New Roman"/>
+          <w:sz w:val="28"/>
+          <w:szCs w:val="28"/>
+        </w:rPr>
+        <w:t>Соответствие рассматриваемых аналогов указанным критерием представлено в таблице 1.</w:t>
+      </w:r>
+      <w:r>
+        <w:rPr>
+          <w:rFonts w:ascii="Times New Roman" w:hAnsi="Times New Roman" w:cs="Times New Roman"/>
+          <w:sz w:val="28"/>
+          <w:szCs w:val="28"/>
+        </w:rPr>
+        <w:t>2</w:t>
+      </w:r>
+      <w:r>
+        <w:rPr>
+          <w:rFonts w:ascii="Times New Roman" w:hAnsi="Times New Roman" w:cs="Times New Roman"/>
+          <w:sz w:val="28"/>
+          <w:szCs w:val="28"/>
+        </w:rPr>
+        <w:t>.</w:t>
+      </w:r>
+    </w:p>
+    <w:p>
+      <w:pPr>
+        <w:spacing w:after="0" w:line="360" w:lineRule="auto"/>
+        <w:ind w:firstLine="567"/>
+        <w:jc w:val="both"/>
+        <w:rPr>
+          <w:rFonts w:ascii="Times New Roman" w:hAnsi="Times New Roman" w:cs="Times New Roman"/>
+          <w:sz w:val="28"/>
+          <w:szCs w:val="28"/>
+        </w:rPr>
+      </w:pPr>
+      <w:r>
+        <w:rPr>
+          <w:rFonts w:ascii="Times New Roman" w:hAnsi="Times New Roman" w:cs="Times New Roman"/>
+          <w:sz w:val="28"/>
+          <w:szCs w:val="28"/>
+        </w:rPr>
+        <w:t>В каждой ячейке</w:t>
+      </w:r>
+      <w:r>
+        <w:rPr>
+          <w:rFonts w:ascii="Times New Roman" w:hAnsi="Times New Roman" w:cs="Times New Roman"/>
+          <w:sz w:val="28"/>
+          <w:szCs w:val="28"/>
+        </w:rPr>
+        <w:t xml:space="preserve"> стоит соответствие критерия и степень качества критерия</w:t>
+      </w:r>
+      <w:r>
+        <w:rPr>
+          <w:rFonts w:ascii="Times New Roman" w:hAnsi="Times New Roman" w:cs="Times New Roman"/>
+          <w:sz w:val="28"/>
+          <w:szCs w:val="28"/>
+        </w:rPr>
+        <w:t>.</w:t>
+      </w:r>
+      <w:r>
+        <w:rPr>
+          <w:rFonts w:ascii="Times New Roman" w:hAnsi="Times New Roman" w:cs="Times New Roman"/>
+          <w:sz w:val="28"/>
+          <w:szCs w:val="28"/>
+        </w:rPr>
+        <w:t xml:space="preserve"> </w:t>
+      </w:r>
+      <w:r>
+        <w:rPr>
+          <w:rFonts w:ascii="Times New Roman" w:hAnsi="Times New Roman" w:cs="Times New Roman"/>
+          <w:sz w:val="28"/>
+          <w:szCs w:val="28"/>
+        </w:rPr>
+        <w:t xml:space="preserve">Степень качества и его целочисленный аналог представлен в таблице </w:t>
+      </w:r>
+      <w:r>
+        <w:rPr>
+          <w:rFonts w:ascii="Times New Roman" w:hAnsi="Times New Roman" w:cs="Times New Roman"/>
+          <w:sz w:val="28"/>
+          <w:szCs w:val="28"/>
+        </w:rPr>
+        <w:t>1.2.</w:t>
+      </w:r>
+    </w:p>
+    <w:p>
+      <w:pPr>
+        <w:spacing w:after="0" w:line="360" w:lineRule="auto"/>
+        <w:ind w:firstLine="567"/>
+        <w:jc w:val="both"/>
+        <w:rPr>
+          <w:rFonts w:ascii="Times New Roman" w:hAnsi="Times New Roman" w:cs="Times New Roman"/>
+          <w:sz w:val="28"/>
+          <w:szCs w:val="28"/>
+        </w:rPr>
+      </w:pPr>
+    </w:p>
+    <w:p>
+      <w:pPr>
+        <w:spacing w:after="0" w:line="360" w:lineRule="auto"/>
+        <w:ind w:firstLine="567"/>
+        <w:jc w:val="both"/>
+        <w:rPr>
+          <w:rFonts w:ascii="Times New Roman" w:hAnsi="Times New Roman" w:cs="Times New Roman"/>
+          <w:sz w:val="28"/>
+          <w:szCs w:val="28"/>
+        </w:rPr>
+      </w:pPr>
+      <w:r>
+        <w:rPr>
+          <w:rFonts w:ascii="Times New Roman" w:hAnsi="Times New Roman" w:cs="Times New Roman"/>
+          <w:sz w:val="28"/>
+          <w:szCs w:val="28"/>
+        </w:rPr>
+        <w:t xml:space="preserve">Таблица 1.1. – </w:t>
+      </w:r>
+      <w:r>
+        <w:rPr>
+          <w:rFonts w:ascii="Times New Roman" w:hAnsi="Times New Roman" w:cs="Times New Roman"/>
+          <w:sz w:val="28"/>
+          <w:szCs w:val="28"/>
+        </w:rPr>
+        <w:t>Шкала перевода степени качества критерия, в числовые</w:t>
+      </w:r>
+    </w:p>
+    <w:tbl>
+      <w:tblPr>
+        <w:tblStyle w:val="af1"/>
+        <w:tblW w:w="0" w:type="auto"/>
+        <w:tblLook w:val="04A0" w:firstRow="1" w:lastRow="0" w:firstColumn="1" w:lastColumn="0" w:noHBand="0" w:noVBand="1"/>
+      </w:tblPr>
+      <w:tblGrid>
+        <w:gridCol w:w="4672"/>
+        <w:gridCol w:w="4672"/>
+      </w:tblGrid>
+      <w:tr>
+        <w:tc>
+          <w:tcPr>
+            <w:tcW w:w="4672" w:type="dxa"/>
+            <w:vAlign w:val="center"/>
+          </w:tcPr>
+          <w:p>
+            <w:pPr>
+              <w:spacing w:line="360" w:lineRule="auto"/>
+              <w:rPr>
+                <w:rFonts w:ascii="Times New Roman" w:hAnsi="Times New Roman" w:cs="Times New Roman"/>
+                <w:sz w:val="28"/>
+                <w:szCs w:val="28"/>
+                <w:lang w:val="en-US"/>
+              </w:rPr>
+            </w:pPr>
+            <w:r>
+              <w:rPr>
+                <w:rFonts w:ascii="Times New Roman" w:hAnsi="Times New Roman" w:cs="Times New Roman"/>
+                <w:sz w:val="28"/>
+                <w:szCs w:val="28"/>
+                <w:lang w:val="en-US"/>
+              </w:rPr>
+              <w:t>Отлично</w:t>
+            </w:r>
+          </w:p>
+        </w:tc>
+        <w:tc>
+          <w:tcPr>
+            <w:tcW w:w="4672" w:type="dxa"/>
+            <w:vAlign w:val="center"/>
+          </w:tcPr>
+          <w:p>
+            <w:pPr>
+              <w:spacing w:line="360" w:lineRule="auto"/>
+              <w:rPr>
+                <w:rFonts w:ascii="Times New Roman" w:hAnsi="Times New Roman" w:cs="Times New Roman"/>
+                <w:sz w:val="28"/>
+                <w:szCs w:val="28"/>
+                <w:lang w:val="en-US"/>
+              </w:rPr>
+            </w:pPr>
+            <w:r>
+              <w:rPr>
+                <w:rFonts w:ascii="Times New Roman" w:hAnsi="Times New Roman" w:cs="Times New Roman"/>
+                <w:sz w:val="28"/>
+                <w:szCs w:val="28"/>
+                <w:lang w:val="en-US"/>
+              </w:rPr>
+              <w:t>100</w:t>
+            </w:r>
+          </w:p>
+        </w:tc>
+      </w:tr>
+      <w:tr>
+        <w:tc>
+          <w:tcPr>
+            <w:tcW w:w="4672" w:type="dxa"/>
+            <w:vAlign w:val="center"/>
+          </w:tcPr>
+          <w:p>
+            <w:pPr>
+              <w:spacing w:line="360" w:lineRule="auto"/>
+              <w:rPr>
+                <w:rFonts w:ascii="Times New Roman" w:hAnsi="Times New Roman" w:cs="Times New Roman"/>
+                <w:sz w:val="28"/>
+                <w:szCs w:val="28"/>
+                <w:lang w:val="en-US"/>
+              </w:rPr>
+            </w:pPr>
+            <w:r>
+              <w:rPr>
+                <w:rFonts w:ascii="Times New Roman" w:hAnsi="Times New Roman" w:cs="Times New Roman"/>
+                <w:sz w:val="28"/>
+                <w:szCs w:val="28"/>
+                <w:lang w:val="en-US"/>
+              </w:rPr>
+              <w:t>Очень хорошо</w:t>
+            </w:r>
+          </w:p>
+        </w:tc>
+        <w:tc>
+          <w:tcPr>
+            <w:tcW w:w="4672" w:type="dxa"/>
+            <w:vAlign w:val="center"/>
+          </w:tcPr>
+          <w:p>
+            <w:pPr>
+              <w:spacing w:line="360" w:lineRule="auto"/>
+              <w:rPr>
+                <w:rFonts w:ascii="Times New Roman" w:hAnsi="Times New Roman" w:cs="Times New Roman"/>
+                <w:sz w:val="28"/>
+                <w:szCs w:val="28"/>
+                <w:lang w:val="en-US"/>
+              </w:rPr>
+            </w:pPr>
+            <w:r>
+              <w:rPr>
+                <w:rFonts w:ascii="Times New Roman" w:hAnsi="Times New Roman" w:cs="Times New Roman"/>
+                <w:sz w:val="28"/>
+                <w:szCs w:val="28"/>
+                <w:lang w:val="en-US"/>
+              </w:rPr>
+              <w:t>80</w:t>
+            </w:r>
+          </w:p>
+        </w:tc>
+      </w:tr>
+      <w:tr>
+        <w:tc>
+          <w:tcPr>
+            <w:tcW w:w="4672" w:type="dxa"/>
+            <w:vAlign w:val="center"/>
+          </w:tcPr>
+          <w:p>
+            <w:pPr>
+              <w:spacing w:line="360" w:lineRule="auto"/>
+              <w:rPr>
+                <w:rFonts w:ascii="Times New Roman" w:hAnsi="Times New Roman" w:cs="Times New Roman"/>
+                <w:sz w:val="28"/>
+                <w:szCs w:val="28"/>
+                <w:lang w:val="en-US"/>
+              </w:rPr>
+            </w:pPr>
+            <w:r>
+              <w:rPr>
+                <w:rFonts w:ascii="Times New Roman" w:hAnsi="Times New Roman" w:cs="Times New Roman"/>
+                <w:sz w:val="28"/>
+                <w:szCs w:val="28"/>
+                <w:lang w:val="en-US"/>
+              </w:rPr>
+              <w:t>Хорошо</w:t>
+            </w:r>
+          </w:p>
+        </w:tc>
+        <w:tc>
+          <w:tcPr>
+            <w:tcW w:w="4672" w:type="dxa"/>
+            <w:vAlign w:val="center"/>
+          </w:tcPr>
+          <w:p>
+            <w:pPr>
+              <w:spacing w:line="360" w:lineRule="auto"/>
+              <w:rPr>
+                <w:rFonts w:ascii="Times New Roman" w:hAnsi="Times New Roman" w:cs="Times New Roman"/>
+                <w:sz w:val="28"/>
+                <w:szCs w:val="28"/>
+                <w:lang w:val="en-US"/>
+              </w:rPr>
+            </w:pPr>
+            <w:r>
+              <w:rPr>
+                <w:rFonts w:ascii="Times New Roman" w:hAnsi="Times New Roman" w:cs="Times New Roman"/>
+                <w:sz w:val="28"/>
+                <w:szCs w:val="28"/>
+                <w:lang w:val="en-US"/>
+              </w:rPr>
+              <w:t>60</w:t>
+            </w:r>
+          </w:p>
+        </w:tc>
+      </w:tr>
+      <w:tr>
+        <w:tc>
+          <w:tcPr>
+            <w:tcW w:w="4672" w:type="dxa"/>
+            <w:vAlign w:val="center"/>
+          </w:tcPr>
+          <w:p>
+            <w:pPr>
+              <w:spacing w:line="360" w:lineRule="auto"/>
+              <w:rPr>
+                <w:rFonts w:ascii="Times New Roman" w:hAnsi="Times New Roman" w:cs="Times New Roman"/>
+                <w:sz w:val="28"/>
+                <w:szCs w:val="28"/>
+                <w:lang w:val="en-US"/>
+              </w:rPr>
+            </w:pPr>
+            <w:r>
+              <w:rPr>
+                <w:rFonts w:ascii="Times New Roman" w:hAnsi="Times New Roman" w:cs="Times New Roman"/>
+                <w:sz w:val="28"/>
+                <w:szCs w:val="28"/>
+                <w:lang w:val="en-US"/>
+              </w:rPr>
+              <w:t>Удовлетворительно</w:t>
+            </w:r>
+          </w:p>
+        </w:tc>
+        <w:tc>
+          <w:tcPr>
+            <w:tcW w:w="4672" w:type="dxa"/>
+            <w:vAlign w:val="center"/>
+          </w:tcPr>
+          <w:p>
+            <w:pPr>
+              <w:spacing w:line="360" w:lineRule="auto"/>
+              <w:rPr>
+                <w:rFonts w:ascii="Times New Roman" w:hAnsi="Times New Roman" w:cs="Times New Roman"/>
+                <w:sz w:val="28"/>
+                <w:szCs w:val="28"/>
+                <w:lang w:val="en-US"/>
+              </w:rPr>
+            </w:pPr>
+            <w:r>
+              <w:rPr>
+                <w:rFonts w:ascii="Times New Roman" w:hAnsi="Times New Roman" w:cs="Times New Roman"/>
+                <w:sz w:val="28"/>
+                <w:szCs w:val="28"/>
+                <w:lang w:val="en-US"/>
+              </w:rPr>
+              <w:t>40</w:t>
+            </w:r>
+          </w:p>
+        </w:tc>
+      </w:tr>
+      <w:tr>
+        <w:tc>
+          <w:tcPr>
+            <w:tcW w:w="4672" w:type="dxa"/>
+            <w:vAlign w:val="center"/>
+          </w:tcPr>
+          <w:p>
+            <w:pPr>
+              <w:spacing w:line="360" w:lineRule="auto"/>
+              <w:rPr>
+                <w:rFonts w:ascii="Times New Roman" w:hAnsi="Times New Roman" w:cs="Times New Roman"/>
+                <w:sz w:val="28"/>
+                <w:szCs w:val="28"/>
+                <w:lang w:val="en-US"/>
+              </w:rPr>
+            </w:pPr>
+            <w:r>
+              <w:rPr>
+                <w:rFonts w:ascii="Times New Roman" w:hAnsi="Times New Roman" w:cs="Times New Roman"/>
+                <w:sz w:val="28"/>
+                <w:szCs w:val="28"/>
+                <w:lang w:val="en-US"/>
+              </w:rPr>
+              <w:t>Плохо</w:t>
+            </w:r>
+          </w:p>
+        </w:tc>
+        <w:tc>
+          <w:tcPr>
+            <w:tcW w:w="4672" w:type="dxa"/>
+            <w:vAlign w:val="center"/>
+          </w:tcPr>
+          <w:p>
+            <w:pPr>
+              <w:spacing w:line="360" w:lineRule="auto"/>
+              <w:rPr>
+                <w:rFonts w:ascii="Times New Roman" w:hAnsi="Times New Roman" w:cs="Times New Roman"/>
+                <w:sz w:val="28"/>
+                <w:szCs w:val="28"/>
+                <w:lang w:val="en-US"/>
+              </w:rPr>
+            </w:pPr>
+            <w:r>
+              <w:rPr>
+                <w:rFonts w:ascii="Times New Roman" w:hAnsi="Times New Roman" w:cs="Times New Roman"/>
+                <w:sz w:val="28"/>
+                <w:szCs w:val="28"/>
+                <w:lang w:val="en-US"/>
+              </w:rPr>
+              <w:t>20</w:t>
+            </w:r>
+          </w:p>
+        </w:tc>
+      </w:tr>
+      <w:tr>
+        <w:tc>
+          <w:tcPr>
+            <w:tcW w:w="4672" w:type="dxa"/>
+            <w:vAlign w:val="center"/>
+          </w:tcPr>
+          <w:p>
+            <w:pPr>
+              <w:spacing w:line="360" w:lineRule="auto"/>
+              <w:rPr>
+                <w:rFonts w:ascii="Times New Roman" w:hAnsi="Times New Roman" w:cs="Times New Roman"/>
+                <w:sz w:val="28"/>
+                <w:szCs w:val="28"/>
+                <w:lang w:val="en-US"/>
+              </w:rPr>
+            </w:pPr>
+            <w:r>
+              <w:rPr>
+                <w:rFonts w:ascii="Times New Roman" w:hAnsi="Times New Roman" w:cs="Times New Roman"/>
+                <w:sz w:val="28"/>
+                <w:szCs w:val="28"/>
+                <w:lang w:val="en-US"/>
+              </w:rPr>
+              <w:t>Очень плохо</w:t>
+            </w:r>
+          </w:p>
+        </w:tc>
+        <w:tc>
+          <w:tcPr>
+            <w:tcW w:w="4672" w:type="dxa"/>
+            <w:vAlign w:val="center"/>
+          </w:tcPr>
+          <w:p>
+            <w:pPr>
+              <w:spacing w:line="360" w:lineRule="auto"/>
+              <w:rPr>
+                <w:rFonts w:ascii="Times New Roman" w:hAnsi="Times New Roman" w:cs="Times New Roman"/>
+                <w:sz w:val="28"/>
+                <w:szCs w:val="28"/>
+                <w:lang w:val="en-US"/>
+              </w:rPr>
+            </w:pPr>
+            <w:r>
+              <w:rPr>
+                <w:rFonts w:ascii="Times New Roman" w:hAnsi="Times New Roman" w:cs="Times New Roman"/>
+                <w:sz w:val="28"/>
+                <w:szCs w:val="28"/>
+                <w:lang w:val="en-US"/>
+              </w:rPr>
+              <w:t>0</w:t>
+            </w:r>
+          </w:p>
+        </w:tc>
+      </w:tr>
+    </w:tbl>
+    <w:p>
+      <w:pPr>
+        <w:spacing w:after="0" w:line="360" w:lineRule="auto"/>
+        <w:ind w:firstLine="567"/>
+        <w:jc w:val="both"/>
+        <w:rPr>
+          <w:rFonts w:ascii="Times New Roman" w:hAnsi="Times New Roman" w:cs="Times New Roman"/>
+          <w:sz w:val="28"/>
+          <w:szCs w:val="28"/>
+        </w:rPr>
+      </w:pPr>
+    </w:p>
+    <w:p>
+      <w:pPr>
+        <w:spacing w:after="0" w:line="360" w:lineRule="auto"/>
+        <w:ind w:firstLine="567"/>
+        <w:jc w:val="both"/>
+        <w:rPr>
+          <w:rFonts w:ascii="Times New Roman" w:hAnsi="Times New Roman" w:cs="Times New Roman"/>
+          <w:sz w:val="28"/>
+          <w:szCs w:val="28"/>
+        </w:rPr>
+      </w:pPr>
+      <w:r>
+        <w:rPr>
+          <w:rFonts w:ascii="Times New Roman" w:hAnsi="Times New Roman" w:cs="Times New Roman"/>
+          <w:sz w:val="28"/>
+          <w:szCs w:val="28"/>
+        </w:rPr>
+        <w:t>Таблица 1.</w:t>
+      </w:r>
+      <w:r>
+        <w:rPr>
+          <w:rFonts w:ascii="Times New Roman" w:hAnsi="Times New Roman" w:cs="Times New Roman"/>
+          <w:sz w:val="28"/>
+          <w:szCs w:val="28"/>
+          <w:lang w:val="en-US"/>
+        </w:rPr>
+        <w:t>2</w:t>
+      </w:r>
+      <w:r>
+        <w:rPr>
+          <w:rFonts w:ascii="Times New Roman" w:hAnsi="Times New Roman" w:cs="Times New Roman"/>
+          <w:sz w:val="28"/>
+          <w:szCs w:val="28"/>
+        </w:rPr>
+        <w:t xml:space="preserve">. – </w:t>
+      </w:r>
+      <w:r>
+        <w:rPr>
+          <w:rFonts w:ascii="Times New Roman" w:hAnsi="Times New Roman" w:cs="Times New Roman"/>
+          <w:sz w:val="28"/>
+          <w:szCs w:val="28"/>
+        </w:rPr>
+        <w:t>Качественные характеристики аналогов</w:t>
+      </w:r>
+    </w:p>
+    <w:tbl>
+      <w:tblPr>
+        <w:tblStyle w:val="af1"/>
+        <w:tblW w:w="0" w:type="auto"/>
+        <w:tblLook w:val="04A0" w:firstRow="1" w:lastRow="0" w:firstColumn="1" w:lastColumn="0" w:noHBand="0" w:noVBand="1"/>
+      </w:tblPr>
+      <w:tblGrid>
+        <w:gridCol w:w="2277"/>
+        <w:gridCol w:w="1288"/>
+        <w:gridCol w:w="1354"/>
+        <w:gridCol w:w="1141"/>
+        <w:gridCol w:w="2067"/>
+        <w:gridCol w:w="1217"/>
+      </w:tblGrid>
+      <w:tr>
+        <w:tc>
+          <w:tcPr>
+            <w:tcW w:w="1662" w:type="dxa"/>
+          </w:tcPr>
+          <w:p>
+            <w:pPr>
+              <w:spacing w:line="360" w:lineRule="auto"/>
+              <w:jc w:val="center"/>
+              <w:rPr>
+                <w:rFonts w:ascii="Times New Roman" w:hAnsi="Times New Roman" w:cs="Times New Roman"/>
+                <w:sz w:val="28"/>
+                <w:szCs w:val="28"/>
+                <w:lang w:val="en-US"/>
+              </w:rPr>
+            </w:pPr>
+          </w:p>
+        </w:tc>
+        <w:tc>
+          <w:tcPr>
+            <w:tcW w:w="1663" w:type="dxa"/>
+          </w:tcPr>
+          <w:p>
+            <w:pPr>
+              <w:spacing w:line="360" w:lineRule="auto"/>
+              <w:jc w:val="center"/>
+              <w:rPr>
+                <w:rFonts w:ascii="Times New Roman" w:hAnsi="Times New Roman" w:cs="Times New Roman"/>
+                <w:sz w:val="28"/>
+                <w:szCs w:val="28"/>
+                <w:lang w:val="en-US"/>
+              </w:rPr>
+            </w:pPr>
+            <w:r>
+              <w:rPr>
+                <w:rFonts w:ascii="Times New Roman" w:hAnsi="Times New Roman" w:cs="Times New Roman"/>
+                <w:sz w:val="28"/>
+                <w:szCs w:val="28"/>
+                <w:lang w:val="en-US"/>
+              </w:rPr>
+              <w:t>Swagger</w:t>
+            </w:r>
+          </w:p>
+        </w:tc>
+        <w:tc>
+          <w:tcPr>
+            <w:tcW w:w="1678" w:type="dxa"/>
+          </w:tcPr>
+          <w:p>
+            <w:pPr>
+              <w:spacing w:line="360" w:lineRule="auto"/>
+              <w:jc w:val="center"/>
+              <w:rPr>
+                <w:rFonts w:ascii="Times New Roman" w:hAnsi="Times New Roman" w:cs="Times New Roman"/>
+                <w:sz w:val="28"/>
+                <w:szCs w:val="28"/>
+                <w:lang w:val="en-US"/>
+              </w:rPr>
+            </w:pPr>
+            <w:r>
+              <w:rPr>
+                <w:rFonts w:ascii="Times New Roman" w:hAnsi="Times New Roman" w:cs="Times New Roman"/>
+                <w:sz w:val="28"/>
+                <w:szCs w:val="28"/>
+                <w:lang w:val="en-US"/>
+              </w:rPr>
+              <w:t>B</w:t>
+            </w:r>
+            <w:r>
+              <w:rPr>
+                <w:rFonts w:ascii="Times New Roman" w:hAnsi="Times New Roman" w:cs="Times New Roman"/>
+                <w:sz w:val="28"/>
+                <w:szCs w:val="28"/>
+                <w:lang w:val="en-US"/>
+              </w:rPr>
+              <w:t>lueprint</w:t>
+            </w:r>
+          </w:p>
+        </w:tc>
+        <w:tc>
+          <w:tcPr>
+            <w:tcW w:w="1611" w:type="dxa"/>
+          </w:tcPr>
+          <w:p>
+            <w:pPr>
+              <w:spacing w:line="360" w:lineRule="auto"/>
+              <w:jc w:val="center"/>
+              <w:rPr>
+                <w:rFonts w:ascii="Times New Roman" w:hAnsi="Times New Roman" w:cs="Times New Roman"/>
+                <w:sz w:val="28"/>
+                <w:szCs w:val="28"/>
+                <w:lang w:val="en-US"/>
+              </w:rPr>
+            </w:pPr>
+            <w:r>
+              <w:rPr>
+                <w:rFonts w:ascii="Times New Roman" w:hAnsi="Times New Roman" w:cs="Times New Roman"/>
+                <w:sz w:val="28"/>
+                <w:szCs w:val="28"/>
+                <w:lang w:val="en-US"/>
+              </w:rPr>
+              <w:t>RAML</w:t>
+            </w:r>
+          </w:p>
+        </w:tc>
+        <w:tc>
+          <w:tcPr>
+            <w:tcW w:w="1365" w:type="dxa"/>
+          </w:tcPr>
+          <w:p>
+            <w:pPr>
+              <w:spacing w:line="360" w:lineRule="auto"/>
+              <w:jc w:val="center"/>
+              <w:rPr>
+                <w:rFonts w:ascii="Times New Roman" w:hAnsi="Times New Roman" w:cs="Times New Roman"/>
+                <w:sz w:val="28"/>
+                <w:szCs w:val="28"/>
+                <w:lang w:val="en-US"/>
+              </w:rPr>
+            </w:pPr>
+            <w:r>
+              <w:rPr>
+                <w:rFonts w:ascii="Times New Roman" w:hAnsi="Times New Roman" w:cs="Times New Roman"/>
+                <w:sz w:val="28"/>
+                <w:szCs w:val="28"/>
+                <w:lang w:val="en-US"/>
+              </w:rPr>
+              <w:t>Ручное сопровождение документации</w:t>
+            </w:r>
+          </w:p>
+        </w:tc>
+        <w:tc>
+          <w:tcPr>
+            <w:tcW w:w="1365" w:type="dxa"/>
+          </w:tcPr>
+          <w:p>
+            <w:pPr>
+              <w:spacing w:line="360" w:lineRule="auto"/>
+              <w:jc w:val="center"/>
+              <w:rPr>
+                <w:rFonts w:ascii="Times New Roman" w:hAnsi="Times New Roman" w:cs="Times New Roman"/>
+                <w:sz w:val="28"/>
+                <w:szCs w:val="28"/>
+                <w:lang w:val="en-US"/>
+              </w:rPr>
+            </w:pPr>
+            <w:r>
+              <w:rPr>
+                <w:rFonts w:ascii="Times New Roman" w:hAnsi="Times New Roman" w:cs="Times New Roman"/>
+                <w:sz w:val="28"/>
+                <w:szCs w:val="28"/>
+                <w:lang w:val="en-US"/>
+              </w:rPr>
+              <w:t>Postman</w:t>
+            </w:r>
+          </w:p>
+        </w:tc>
+      </w:tr>
+      <w:tr>
+        <w:tc>
+          <w:tcPr>
+            <w:tcW w:w="1662" w:type="dxa"/>
+          </w:tcPr>
+          <w:p>
+            <w:pPr>
+              <w:spacing w:line="360" w:lineRule="auto"/>
+              <w:rPr>
+                <w:rFonts w:ascii="Times New Roman" w:hAnsi="Times New Roman" w:cs="Times New Roman"/>
+                <w:sz w:val="28"/>
+                <w:szCs w:val="28"/>
+                <w:lang w:val="en-US"/>
+              </w:rPr>
+            </w:pPr>
+            <w:r>
+              <w:rPr>
+                <w:rFonts w:ascii="Times New Roman" w:hAnsi="Times New Roman" w:cs="Times New Roman"/>
+                <w:sz w:val="28"/>
+                <w:szCs w:val="28"/>
+                <w:lang w:val="en-US"/>
+              </w:rPr>
+              <w:t>Трудозатраты на изучение технологии</w:t>
+            </w:r>
+          </w:p>
+        </w:tc>
+        <w:tc>
+          <w:tcPr>
+            <w:tcW w:w="1663" w:type="dxa"/>
+            <w:vAlign w:val="center"/>
+          </w:tcPr>
+          <w:p>
+            <w:pPr>
+              <w:spacing w:line="360" w:lineRule="auto"/>
+              <w:jc w:val="center"/>
+              <w:rPr>
+                <w:rFonts w:ascii="Times New Roman" w:hAnsi="Times New Roman" w:cs="Times New Roman"/>
+                <w:sz w:val="28"/>
+                <w:szCs w:val="28"/>
+                <w:lang w:val="en-US"/>
+              </w:rPr>
+            </w:pPr>
+            <w:r>
+              <w:rPr>
+                <w:rFonts w:ascii="Times New Roman" w:hAnsi="Times New Roman" w:cs="Times New Roman"/>
+                <w:sz w:val="28"/>
+                <w:szCs w:val="28"/>
+                <w:lang w:val="en-US"/>
+              </w:rPr>
+              <w:t>20</w:t>
+            </w:r>
+          </w:p>
+        </w:tc>
+        <w:tc>
+          <w:tcPr>
+            <w:tcW w:w="1678" w:type="dxa"/>
+            <w:vAlign w:val="center"/>
+          </w:tcPr>
+          <w:p>
+            <w:pPr>
+              <w:spacing w:line="360" w:lineRule="auto"/>
+              <w:jc w:val="center"/>
+              <w:rPr>
+                <w:rFonts w:ascii="Times New Roman" w:hAnsi="Times New Roman" w:cs="Times New Roman"/>
+                <w:sz w:val="28"/>
+                <w:szCs w:val="28"/>
+                <w:lang w:val="en-US"/>
+              </w:rPr>
+            </w:pPr>
+          </w:p>
+        </w:tc>
+        <w:tc>
+          <w:tcPr>
+            <w:tcW w:w="1611" w:type="dxa"/>
+            <w:vAlign w:val="center"/>
+          </w:tcPr>
+          <w:p>
+            <w:pPr>
+              <w:spacing w:line="360" w:lineRule="auto"/>
+              <w:jc w:val="center"/>
+              <w:rPr>
+                <w:rFonts w:ascii="Times New Roman" w:hAnsi="Times New Roman" w:cs="Times New Roman"/>
+                <w:sz w:val="28"/>
+                <w:szCs w:val="28"/>
+                <w:lang w:val="en-US"/>
+              </w:rPr>
+            </w:pPr>
+          </w:p>
+        </w:tc>
+        <w:tc>
+          <w:tcPr>
+            <w:tcW w:w="1365" w:type="dxa"/>
+            <w:vAlign w:val="center"/>
+          </w:tcPr>
+          <w:p>
+            <w:pPr>
+              <w:spacing w:line="360" w:lineRule="auto"/>
+              <w:jc w:val="center"/>
+              <w:rPr>
+                <w:rFonts w:ascii="Times New Roman" w:hAnsi="Times New Roman" w:cs="Times New Roman"/>
+                <w:sz w:val="28"/>
+                <w:szCs w:val="28"/>
+                <w:lang w:val="en-US"/>
+              </w:rPr>
+            </w:pPr>
+            <w:r>
+              <w:rPr>
+                <w:rFonts w:ascii="Times New Roman" w:hAnsi="Times New Roman" w:cs="Times New Roman"/>
+                <w:sz w:val="28"/>
+                <w:szCs w:val="28"/>
+                <w:lang w:val="en-US"/>
+              </w:rPr>
+              <w:t>60</w:t>
+            </w:r>
+          </w:p>
+        </w:tc>
+        <w:tc>
+          <w:tcPr>
+            <w:tcW w:w="1365" w:type="dxa"/>
+            <w:vAlign w:val="center"/>
+          </w:tcPr>
+          <w:p>
+            <w:pPr>
+              <w:spacing w:line="360" w:lineRule="auto"/>
+              <w:jc w:val="center"/>
+              <w:rPr>
+                <w:rFonts w:ascii="Times New Roman" w:hAnsi="Times New Roman" w:cs="Times New Roman"/>
+                <w:sz w:val="28"/>
+                <w:szCs w:val="28"/>
+                <w:lang w:val="en-US"/>
+              </w:rPr>
+            </w:pPr>
+            <w:r>
+              <w:rPr>
+                <w:rFonts w:ascii="Times New Roman" w:hAnsi="Times New Roman" w:cs="Times New Roman"/>
+                <w:sz w:val="28"/>
+                <w:szCs w:val="28"/>
+                <w:lang w:val="en-US"/>
+              </w:rPr>
+              <w:t>40</w:t>
+            </w:r>
+          </w:p>
+        </w:tc>
+      </w:tr>
+      <w:tr>
+        <w:tc>
+          <w:tcPr>
+            <w:tcW w:w="1662" w:type="dxa"/>
+          </w:tcPr>
+          <w:p>
+            <w:pPr>
+              <w:spacing w:line="360" w:lineRule="auto"/>
+              <w:rPr>
+                <w:rFonts w:ascii="Times New Roman" w:hAnsi="Times New Roman" w:cs="Times New Roman"/>
+                <w:sz w:val="28"/>
+                <w:szCs w:val="28"/>
+                <w:lang w:val="en-US"/>
+              </w:rPr>
+            </w:pPr>
+            <w:r>
+              <w:rPr>
+                <w:rFonts w:ascii="Times New Roman" w:hAnsi="Times New Roman" w:cs="Times New Roman"/>
+                <w:sz w:val="28"/>
+                <w:szCs w:val="28"/>
+              </w:rPr>
+              <w:t>Потребность в дополнительном ПО</w:t>
+            </w:r>
+          </w:p>
+        </w:tc>
+        <w:tc>
+          <w:tcPr>
+            <w:tcW w:w="1663" w:type="dxa"/>
+            <w:vAlign w:val="center"/>
+          </w:tcPr>
+          <w:p>
+            <w:pPr>
+              <w:spacing w:line="360" w:lineRule="auto"/>
+              <w:jc w:val="center"/>
+              <w:rPr>
+                <w:rFonts w:ascii="Times New Roman" w:hAnsi="Times New Roman" w:cs="Times New Roman"/>
+                <w:sz w:val="28"/>
+                <w:szCs w:val="28"/>
+                <w:lang w:val="en-US"/>
+              </w:rPr>
+            </w:pPr>
+            <w:r>
+              <w:rPr>
+                <w:rFonts w:ascii="Times New Roman" w:hAnsi="Times New Roman" w:cs="Times New Roman"/>
+                <w:sz w:val="28"/>
+                <w:szCs w:val="28"/>
+                <w:lang w:val="en-US"/>
+              </w:rPr>
+              <w:t>0</w:t>
+            </w:r>
+          </w:p>
+        </w:tc>
+        <w:tc>
+          <w:tcPr>
+            <w:tcW w:w="1678" w:type="dxa"/>
+            <w:vAlign w:val="center"/>
+          </w:tcPr>
+          <w:p>
+            <w:pPr>
+              <w:spacing w:line="360" w:lineRule="auto"/>
+              <w:jc w:val="center"/>
+              <w:rPr>
+                <w:rFonts w:ascii="Times New Roman" w:hAnsi="Times New Roman" w:cs="Times New Roman"/>
+                <w:sz w:val="28"/>
+                <w:szCs w:val="28"/>
+                <w:lang w:val="en-US"/>
+              </w:rPr>
+            </w:pPr>
+          </w:p>
+        </w:tc>
+        <w:tc>
+          <w:tcPr>
+            <w:tcW w:w="1611" w:type="dxa"/>
+            <w:vAlign w:val="center"/>
+          </w:tcPr>
+          <w:p>
+            <w:pPr>
+              <w:spacing w:line="360" w:lineRule="auto"/>
+              <w:jc w:val="center"/>
+              <w:rPr>
+                <w:rFonts w:ascii="Times New Roman" w:hAnsi="Times New Roman" w:cs="Times New Roman"/>
+                <w:sz w:val="28"/>
+                <w:szCs w:val="28"/>
+                <w:lang w:val="en-US"/>
+              </w:rPr>
+            </w:pPr>
+          </w:p>
+        </w:tc>
+        <w:tc>
+          <w:tcPr>
+            <w:tcW w:w="1365" w:type="dxa"/>
+            <w:vAlign w:val="center"/>
+          </w:tcPr>
+          <w:p>
+            <w:pPr>
+              <w:spacing w:line="360" w:lineRule="auto"/>
+              <w:jc w:val="center"/>
+              <w:rPr>
+                <w:rFonts w:ascii="Times New Roman" w:hAnsi="Times New Roman" w:cs="Times New Roman"/>
+                <w:sz w:val="28"/>
+                <w:szCs w:val="28"/>
+                <w:lang w:val="en-US"/>
+              </w:rPr>
+            </w:pPr>
+            <w:r>
+              <w:rPr>
+                <w:rFonts w:ascii="Times New Roman" w:hAnsi="Times New Roman" w:cs="Times New Roman"/>
+                <w:sz w:val="28"/>
+                <w:szCs w:val="28"/>
+                <w:lang w:val="en-US"/>
+              </w:rPr>
+              <w:t>60</w:t>
+            </w:r>
+          </w:p>
+        </w:tc>
+        <w:tc>
+          <w:tcPr>
+            <w:tcW w:w="1365" w:type="dxa"/>
+            <w:vAlign w:val="center"/>
+          </w:tcPr>
+          <w:p>
+            <w:pPr>
+              <w:spacing w:line="360" w:lineRule="auto"/>
+              <w:jc w:val="center"/>
+              <w:rPr>
+                <w:rFonts w:ascii="Times New Roman" w:hAnsi="Times New Roman" w:cs="Times New Roman"/>
+                <w:sz w:val="28"/>
+                <w:szCs w:val="28"/>
+                <w:lang w:val="en-US"/>
+              </w:rPr>
+            </w:pPr>
+            <w:r>
+              <w:rPr>
+                <w:rFonts w:ascii="Times New Roman" w:hAnsi="Times New Roman" w:cs="Times New Roman"/>
+                <w:sz w:val="28"/>
+                <w:szCs w:val="28"/>
+                <w:lang w:val="en-US"/>
+              </w:rPr>
+              <w:t>80</w:t>
+            </w:r>
+          </w:p>
+        </w:tc>
+      </w:tr>
+      <w:tr>
+        <w:tc>
+          <w:tcPr>
+            <w:tcW w:w="1662" w:type="dxa"/>
+          </w:tcPr>
+          <w:p>
+            <w:pPr>
+              <w:spacing w:line="360" w:lineRule="auto"/>
+              <w:rPr>
+                <w:rFonts w:ascii="Times New Roman" w:hAnsi="Times New Roman" w:cs="Times New Roman"/>
+                <w:sz w:val="28"/>
+                <w:szCs w:val="28"/>
+              </w:rPr>
+            </w:pPr>
+            <w:r>
+              <w:rPr>
+                <w:rFonts w:ascii="Times New Roman" w:hAnsi="Times New Roman" w:cs="Times New Roman"/>
+                <w:sz w:val="28"/>
+                <w:szCs w:val="28"/>
+              </w:rPr>
+              <w:t>Н</w:t>
+            </w:r>
+            <w:r>
+              <w:rPr>
+                <w:rFonts w:ascii="Times New Roman" w:hAnsi="Times New Roman" w:cs="Times New Roman"/>
+                <w:sz w:val="28"/>
+                <w:szCs w:val="28"/>
+              </w:rPr>
+              <w:t>астраиваемость</w:t>
+            </w:r>
+            <w:r>
+              <w:rPr>
+                <w:rFonts w:ascii="Times New Roman" w:hAnsi="Times New Roman" w:cs="Times New Roman"/>
+                <w:sz w:val="28"/>
+                <w:szCs w:val="28"/>
+              </w:rPr>
+              <w:t xml:space="preserve"> системы</w:t>
+            </w:r>
+          </w:p>
+        </w:tc>
+        <w:tc>
+          <w:tcPr>
+            <w:tcW w:w="1663" w:type="dxa"/>
+            <w:vAlign w:val="center"/>
+          </w:tcPr>
+          <w:p>
+            <w:pPr>
+              <w:spacing w:line="360" w:lineRule="auto"/>
+              <w:jc w:val="center"/>
+              <w:rPr>
+                <w:rFonts w:ascii="Times New Roman" w:hAnsi="Times New Roman" w:cs="Times New Roman"/>
+                <w:sz w:val="28"/>
+                <w:szCs w:val="28"/>
+                <w:lang w:val="en-US"/>
+              </w:rPr>
+            </w:pPr>
+            <w:r>
+              <w:rPr>
+                <w:rFonts w:ascii="Times New Roman" w:hAnsi="Times New Roman" w:cs="Times New Roman"/>
+                <w:sz w:val="28"/>
+                <w:szCs w:val="28"/>
+                <w:lang w:val="en-US"/>
+              </w:rPr>
+              <w:t>40</w:t>
+            </w:r>
+          </w:p>
+        </w:tc>
+        <w:tc>
+          <w:tcPr>
+            <w:tcW w:w="1678" w:type="dxa"/>
+            <w:vAlign w:val="center"/>
+          </w:tcPr>
+          <w:p>
+            <w:pPr>
+              <w:spacing w:line="360" w:lineRule="auto"/>
+              <w:jc w:val="center"/>
+              <w:rPr>
+                <w:rFonts w:ascii="Times New Roman" w:hAnsi="Times New Roman" w:cs="Times New Roman"/>
+                <w:sz w:val="28"/>
+                <w:szCs w:val="28"/>
+              </w:rPr>
+            </w:pPr>
+          </w:p>
+        </w:tc>
+        <w:tc>
+          <w:tcPr>
+            <w:tcW w:w="1611" w:type="dxa"/>
+            <w:vAlign w:val="center"/>
+          </w:tcPr>
+          <w:p>
+            <w:pPr>
+              <w:spacing w:line="360" w:lineRule="auto"/>
+              <w:jc w:val="center"/>
+              <w:rPr>
+                <w:rFonts w:ascii="Times New Roman" w:hAnsi="Times New Roman" w:cs="Times New Roman"/>
+                <w:sz w:val="28"/>
+                <w:szCs w:val="28"/>
+              </w:rPr>
+            </w:pPr>
+          </w:p>
+        </w:tc>
+        <w:tc>
+          <w:tcPr>
+            <w:tcW w:w="1365" w:type="dxa"/>
+            <w:vAlign w:val="center"/>
+          </w:tcPr>
+          <w:p>
+            <w:pPr>
+              <w:spacing w:line="360" w:lineRule="auto"/>
+              <w:jc w:val="center"/>
+              <w:rPr>
+                <w:rFonts w:ascii="Times New Roman" w:hAnsi="Times New Roman" w:cs="Times New Roman"/>
+                <w:sz w:val="28"/>
+                <w:szCs w:val="28"/>
+                <w:lang w:val="en-US"/>
+              </w:rPr>
+            </w:pPr>
+            <w:r>
+              <w:rPr>
+                <w:rFonts w:ascii="Times New Roman" w:hAnsi="Times New Roman" w:cs="Times New Roman"/>
+                <w:sz w:val="28"/>
+                <w:szCs w:val="28"/>
+                <w:lang w:val="en-US"/>
+              </w:rPr>
+              <w:t>100</w:t>
+            </w:r>
+          </w:p>
+        </w:tc>
+        <w:tc>
+          <w:tcPr>
+            <w:tcW w:w="1365" w:type="dxa"/>
+            <w:vAlign w:val="center"/>
+          </w:tcPr>
+          <w:p>
+            <w:pPr>
+              <w:spacing w:line="360" w:lineRule="auto"/>
+              <w:jc w:val="center"/>
+              <w:rPr>
+                <w:rFonts w:ascii="Times New Roman" w:hAnsi="Times New Roman" w:cs="Times New Roman"/>
+                <w:sz w:val="28"/>
+                <w:szCs w:val="28"/>
+                <w:lang w:val="en-US"/>
+              </w:rPr>
+            </w:pPr>
+            <w:r>
+              <w:rPr>
+                <w:rFonts w:ascii="Times New Roman" w:hAnsi="Times New Roman" w:cs="Times New Roman"/>
+                <w:sz w:val="28"/>
+                <w:szCs w:val="28"/>
+                <w:lang w:val="en-US"/>
+              </w:rPr>
+              <w:t>60</w:t>
+            </w:r>
+          </w:p>
+        </w:tc>
+      </w:tr>
+      <w:tr>
+        <w:tc>
+          <w:tcPr>
+            <w:tcW w:w="1662" w:type="dxa"/>
+          </w:tcPr>
+          <w:p>
+            <w:pPr>
+              <w:spacing w:line="360" w:lineRule="auto"/>
+              <w:rPr>
+                <w:rFonts w:ascii="Times New Roman" w:hAnsi="Times New Roman" w:cs="Times New Roman"/>
+                <w:sz w:val="28"/>
+                <w:szCs w:val="28"/>
+              </w:rPr>
+            </w:pPr>
+            <w:r>
+              <w:rPr>
+                <w:rFonts w:ascii="Times New Roman" w:hAnsi="Times New Roman" w:cs="Times New Roman"/>
+                <w:sz w:val="28"/>
+                <w:szCs w:val="28"/>
+              </w:rPr>
+              <w:t>Время, затрачиваемое на сопровождение документации</w:t>
+            </w:r>
+          </w:p>
+        </w:tc>
+        <w:tc>
+          <w:tcPr>
+            <w:tcW w:w="1663" w:type="dxa"/>
+            <w:vAlign w:val="center"/>
+          </w:tcPr>
+          <w:p>
+            <w:pPr>
+              <w:spacing w:line="360" w:lineRule="auto"/>
+              <w:jc w:val="center"/>
+              <w:rPr>
+                <w:rFonts w:ascii="Times New Roman" w:hAnsi="Times New Roman" w:cs="Times New Roman"/>
+                <w:sz w:val="28"/>
+                <w:szCs w:val="28"/>
+                <w:lang w:val="en-US"/>
+              </w:rPr>
+            </w:pPr>
+            <w:r>
+              <w:rPr>
+                <w:rFonts w:ascii="Times New Roman" w:hAnsi="Times New Roman" w:cs="Times New Roman"/>
+                <w:sz w:val="28"/>
+                <w:szCs w:val="28"/>
+                <w:lang w:val="en-US"/>
+              </w:rPr>
+              <w:t>20</w:t>
+            </w:r>
+          </w:p>
+        </w:tc>
+        <w:tc>
+          <w:tcPr>
+            <w:tcW w:w="1678" w:type="dxa"/>
+            <w:vAlign w:val="center"/>
+          </w:tcPr>
+          <w:p>
+            <w:pPr>
+              <w:spacing w:line="360" w:lineRule="auto"/>
+              <w:jc w:val="center"/>
+              <w:rPr>
+                <w:rFonts w:ascii="Times New Roman" w:hAnsi="Times New Roman" w:cs="Times New Roman"/>
+                <w:sz w:val="28"/>
+                <w:szCs w:val="28"/>
+              </w:rPr>
+            </w:pPr>
+          </w:p>
+        </w:tc>
+        <w:tc>
+          <w:tcPr>
+            <w:tcW w:w="1611" w:type="dxa"/>
+            <w:vAlign w:val="center"/>
+          </w:tcPr>
+          <w:p>
+            <w:pPr>
+              <w:spacing w:line="360" w:lineRule="auto"/>
+              <w:jc w:val="center"/>
+              <w:rPr>
+                <w:rFonts w:ascii="Times New Roman" w:hAnsi="Times New Roman" w:cs="Times New Roman"/>
+                <w:sz w:val="28"/>
+                <w:szCs w:val="28"/>
+              </w:rPr>
+            </w:pPr>
+          </w:p>
+        </w:tc>
+        <w:tc>
+          <w:tcPr>
+            <w:tcW w:w="1365" w:type="dxa"/>
+            <w:vAlign w:val="center"/>
+          </w:tcPr>
+          <w:p>
+            <w:pPr>
+              <w:spacing w:line="360" w:lineRule="auto"/>
+              <w:jc w:val="center"/>
+              <w:rPr>
+                <w:rFonts w:ascii="Times New Roman" w:hAnsi="Times New Roman" w:cs="Times New Roman"/>
+                <w:sz w:val="28"/>
+                <w:szCs w:val="28"/>
+                <w:lang w:val="en-US"/>
+              </w:rPr>
+            </w:pPr>
+            <w:r>
+              <w:rPr>
+                <w:rFonts w:ascii="Times New Roman" w:hAnsi="Times New Roman" w:cs="Times New Roman"/>
+                <w:sz w:val="28"/>
+                <w:szCs w:val="28"/>
+                <w:lang w:val="en-US"/>
+              </w:rPr>
+              <w:t>0</w:t>
+            </w:r>
+          </w:p>
+        </w:tc>
+        <w:tc>
+          <w:tcPr>
+            <w:tcW w:w="1365" w:type="dxa"/>
+            <w:vAlign w:val="center"/>
+          </w:tcPr>
+          <w:p>
+            <w:pPr>
+              <w:spacing w:line="360" w:lineRule="auto"/>
+              <w:jc w:val="center"/>
+              <w:rPr>
+                <w:rFonts w:ascii="Times New Roman" w:hAnsi="Times New Roman" w:cs="Times New Roman"/>
+                <w:sz w:val="28"/>
+                <w:szCs w:val="28"/>
+                <w:lang w:val="en-US"/>
+              </w:rPr>
+            </w:pPr>
+            <w:r>
+              <w:rPr>
+                <w:rFonts w:ascii="Times New Roman" w:hAnsi="Times New Roman" w:cs="Times New Roman"/>
+                <w:sz w:val="28"/>
+                <w:szCs w:val="28"/>
+                <w:lang w:val="en-US"/>
+              </w:rPr>
+              <w:t>80</w:t>
+            </w:r>
+          </w:p>
+        </w:tc>
+      </w:tr>
+      <w:tr>
+        <w:tc>
+          <w:tcPr>
+            <w:tcW w:w="1662" w:type="dxa"/>
+          </w:tcPr>
+          <w:p>
+            <w:pPr>
+              <w:spacing w:line="360" w:lineRule="auto"/>
+              <w:rPr>
+                <w:rFonts w:ascii="Times New Roman" w:hAnsi="Times New Roman" w:cs="Times New Roman"/>
+                <w:sz w:val="28"/>
+                <w:szCs w:val="28"/>
+              </w:rPr>
+            </w:pPr>
+            <w:r>
+              <w:rPr>
+                <w:rFonts w:ascii="Times New Roman" w:hAnsi="Times New Roman" w:cs="Times New Roman"/>
+                <w:sz w:val="28"/>
+                <w:szCs w:val="28"/>
+              </w:rPr>
+              <w:t>Публикация документации в</w:t>
+            </w:r>
+            <w:r>
+              <w:rPr>
+                <w:rFonts w:ascii="Times New Roman" w:hAnsi="Times New Roman" w:cs="Times New Roman"/>
+                <w:sz w:val="28"/>
+                <w:szCs w:val="28"/>
+              </w:rPr>
+              <w:t xml:space="preserve"> ЕСС</w:t>
+            </w:r>
+          </w:p>
+        </w:tc>
+        <w:tc>
+          <w:tcPr>
+            <w:tcW w:w="1663" w:type="dxa"/>
+            <w:vAlign w:val="center"/>
+          </w:tcPr>
+          <w:p>
+            <w:pPr>
+              <w:spacing w:line="360" w:lineRule="auto"/>
+              <w:jc w:val="center"/>
+              <w:rPr>
+                <w:rFonts w:ascii="Times New Roman" w:hAnsi="Times New Roman" w:cs="Times New Roman"/>
+                <w:sz w:val="28"/>
+                <w:szCs w:val="28"/>
+                <w:lang w:val="en-US"/>
+              </w:rPr>
+            </w:pPr>
+            <w:r>
+              <w:rPr>
+                <w:rFonts w:ascii="Times New Roman" w:hAnsi="Times New Roman" w:cs="Times New Roman"/>
+                <w:sz w:val="28"/>
+                <w:szCs w:val="28"/>
+                <w:lang w:val="en-US"/>
+              </w:rPr>
+              <w:t>60</w:t>
+            </w:r>
+          </w:p>
+        </w:tc>
+        <w:tc>
+          <w:tcPr>
+            <w:tcW w:w="1678" w:type="dxa"/>
+            <w:vAlign w:val="center"/>
+          </w:tcPr>
+          <w:p>
+            <w:pPr>
+              <w:spacing w:line="360" w:lineRule="auto"/>
+              <w:jc w:val="center"/>
+              <w:rPr>
+                <w:rFonts w:ascii="Times New Roman" w:hAnsi="Times New Roman" w:cs="Times New Roman"/>
+                <w:sz w:val="28"/>
+                <w:szCs w:val="28"/>
+              </w:rPr>
+            </w:pPr>
+          </w:p>
+        </w:tc>
+        <w:tc>
+          <w:tcPr>
+            <w:tcW w:w="1611" w:type="dxa"/>
+            <w:vAlign w:val="center"/>
+          </w:tcPr>
+          <w:p>
+            <w:pPr>
+              <w:spacing w:line="360" w:lineRule="auto"/>
+              <w:jc w:val="center"/>
+              <w:rPr>
+                <w:rFonts w:ascii="Times New Roman" w:hAnsi="Times New Roman" w:cs="Times New Roman"/>
+                <w:sz w:val="28"/>
+                <w:szCs w:val="28"/>
+              </w:rPr>
+            </w:pPr>
+          </w:p>
+        </w:tc>
+        <w:tc>
+          <w:tcPr>
+            <w:tcW w:w="1365" w:type="dxa"/>
+            <w:vAlign w:val="center"/>
+          </w:tcPr>
+          <w:p>
+            <w:pPr>
+              <w:spacing w:line="360" w:lineRule="auto"/>
+              <w:jc w:val="center"/>
+              <w:rPr>
+                <w:rFonts w:ascii="Times New Roman" w:hAnsi="Times New Roman" w:cs="Times New Roman"/>
+                <w:sz w:val="28"/>
+                <w:szCs w:val="28"/>
+                <w:lang w:val="en-US"/>
+              </w:rPr>
+            </w:pPr>
+            <w:r>
+              <w:rPr>
+                <w:rFonts w:ascii="Times New Roman" w:hAnsi="Times New Roman" w:cs="Times New Roman"/>
+                <w:sz w:val="28"/>
+                <w:szCs w:val="28"/>
+                <w:lang w:val="en-US"/>
+              </w:rPr>
+              <w:t>100</w:t>
+            </w:r>
+          </w:p>
+        </w:tc>
+        <w:tc>
+          <w:tcPr>
+            <w:tcW w:w="1365" w:type="dxa"/>
+            <w:vAlign w:val="center"/>
+          </w:tcPr>
+          <w:p>
+            <w:pPr>
+              <w:spacing w:line="360" w:lineRule="auto"/>
+              <w:jc w:val="center"/>
+              <w:rPr>
+                <w:rFonts w:ascii="Times New Roman" w:hAnsi="Times New Roman" w:cs="Times New Roman"/>
+                <w:sz w:val="28"/>
+                <w:szCs w:val="28"/>
+                <w:lang w:val="en-US"/>
+              </w:rPr>
+            </w:pPr>
+            <w:r>
+              <w:rPr>
+                <w:rFonts w:ascii="Times New Roman" w:hAnsi="Times New Roman" w:cs="Times New Roman"/>
+                <w:sz w:val="28"/>
+                <w:szCs w:val="28"/>
+                <w:lang w:val="en-US"/>
+              </w:rPr>
+              <w:t>100</w:t>
+            </w:r>
+          </w:p>
+        </w:tc>
+      </w:tr>
+      <w:tr>
+        <w:tc>
+          <w:tcPr>
+            <w:tcW w:w="1662" w:type="dxa"/>
+          </w:tcPr>
+          <w:p>
+            <w:pPr>
+              <w:spacing w:line="360" w:lineRule="auto"/>
+              <w:jc w:val="center"/>
+              <w:rPr>
+                <w:rFonts w:ascii="Times New Roman" w:hAnsi="Times New Roman" w:cs="Times New Roman"/>
+                <w:sz w:val="28"/>
+                <w:szCs w:val="28"/>
+              </w:rPr>
+            </w:pPr>
+            <w:r>
+              <w:rPr>
+                <w:sz w:val="24"/>
+                <w:lang w:eastAsia="ar-SA"/>
+              </w:rPr>
+              <w:t>∑</w:t>
+            </w:r>
+          </w:p>
+        </w:tc>
+        <w:tc>
+          <w:tcPr>
+            <w:tcW w:w="1663" w:type="dxa"/>
+          </w:tcPr>
+          <w:p>
+            <w:pPr>
+              <w:spacing w:line="360" w:lineRule="auto"/>
+              <w:jc w:val="center"/>
+              <w:rPr>
+                <w:rFonts w:ascii="Times New Roman" w:hAnsi="Times New Roman" w:cs="Times New Roman"/>
+                <w:sz w:val="28"/>
+                <w:szCs w:val="28"/>
+              </w:rPr>
+            </w:pPr>
+            <w:r>
+              <w:rPr>
+                <w:rFonts w:ascii="Times New Roman" w:hAnsi="Times New Roman" w:cs="Times New Roman"/>
+                <w:sz w:val="28"/>
+                <w:szCs w:val="28"/>
+              </w:rPr>
+              <w:t>140</w:t>
+            </w:r>
+          </w:p>
+        </w:tc>
+        <w:tc>
+          <w:tcPr>
+            <w:tcW w:w="1678" w:type="dxa"/>
+          </w:tcPr>
+          <w:p>
+            <w:pPr>
+              <w:spacing w:line="360" w:lineRule="auto"/>
+              <w:jc w:val="center"/>
+              <w:rPr>
+                <w:rFonts w:ascii="Times New Roman" w:hAnsi="Times New Roman" w:cs="Times New Roman"/>
+                <w:sz w:val="28"/>
+                <w:szCs w:val="28"/>
+              </w:rPr>
+            </w:pPr>
+          </w:p>
+        </w:tc>
+        <w:tc>
+          <w:tcPr>
+            <w:tcW w:w="1611" w:type="dxa"/>
+          </w:tcPr>
+          <w:p>
+            <w:pPr>
+              <w:spacing w:line="360" w:lineRule="auto"/>
+              <w:jc w:val="center"/>
+              <w:rPr>
+                <w:rFonts w:ascii="Times New Roman" w:hAnsi="Times New Roman" w:cs="Times New Roman"/>
+                <w:sz w:val="28"/>
+                <w:szCs w:val="28"/>
+              </w:rPr>
+            </w:pPr>
+          </w:p>
+        </w:tc>
+        <w:tc>
+          <w:tcPr>
+            <w:tcW w:w="1365" w:type="dxa"/>
+          </w:tcPr>
+          <w:p>
+            <w:pPr>
+              <w:spacing w:line="360" w:lineRule="auto"/>
+              <w:jc w:val="center"/>
+              <w:rPr>
+                <w:rFonts w:ascii="Times New Roman" w:hAnsi="Times New Roman" w:cs="Times New Roman"/>
+                <w:sz w:val="28"/>
+                <w:szCs w:val="28"/>
+                <w:lang w:val="en-US"/>
+              </w:rPr>
+            </w:pPr>
+            <w:r>
+              <w:rPr>
+                <w:rFonts w:ascii="Times New Roman" w:hAnsi="Times New Roman" w:cs="Times New Roman"/>
+                <w:sz w:val="28"/>
+                <w:szCs w:val="28"/>
+                <w:lang w:val="en-US"/>
+              </w:rPr>
+              <w:t>3</w:t>
+            </w:r>
+            <w:r>
+              <w:rPr>
+                <w:rFonts w:ascii="Times New Roman" w:hAnsi="Times New Roman" w:cs="Times New Roman"/>
+                <w:sz w:val="28"/>
+                <w:szCs w:val="28"/>
+                <w:lang w:val="en-US"/>
+              </w:rPr>
+              <w:t>2</w:t>
+            </w:r>
+            <w:r>
+              <w:rPr>
+                <w:rFonts w:ascii="Times New Roman" w:hAnsi="Times New Roman" w:cs="Times New Roman"/>
+                <w:sz w:val="28"/>
+                <w:szCs w:val="28"/>
+                <w:lang w:val="en-US"/>
+              </w:rPr>
+              <w:t>0</w:t>
+            </w:r>
+          </w:p>
+        </w:tc>
+        <w:tc>
+          <w:tcPr>
+            <w:tcW w:w="1365" w:type="dxa"/>
+          </w:tcPr>
+          <w:p>
+            <w:pPr>
+              <w:spacing w:line="360" w:lineRule="auto"/>
+              <w:jc w:val="center"/>
+              <w:rPr>
+                <w:rFonts w:ascii="Times New Roman" w:hAnsi="Times New Roman" w:cs="Times New Roman"/>
+                <w:sz w:val="28"/>
+                <w:szCs w:val="28"/>
+              </w:rPr>
+            </w:pPr>
+            <w:r>
+              <w:rPr>
+                <w:rFonts w:ascii="Times New Roman" w:hAnsi="Times New Roman" w:cs="Times New Roman"/>
+                <w:sz w:val="28"/>
+                <w:szCs w:val="28"/>
+              </w:rPr>
+              <w:t>360</w:t>
+            </w:r>
+          </w:p>
+        </w:tc>
+      </w:tr>
+    </w:tbl>
+    <w:p>
+      <w:pPr>
+        <w:spacing w:after="0" w:line="360" w:lineRule="auto"/>
+        <w:ind w:firstLine="567"/>
+        <w:jc w:val="both"/>
+        <w:rPr>
+          <w:rFonts w:ascii="Times New Roman" w:hAnsi="Times New Roman" w:cs="Times New Roman"/>
+          <w:sz w:val="28"/>
+          <w:szCs w:val="28"/>
+        </w:rPr>
+      </w:pPr>
+    </w:p>
+    <w:p>
+      <w:pPr>
+        <w:pStyle w:val="3"/>
+        <w:numPr>
+          <w:ilvl w:val="0"/>
+          <w:numId w:val="28"/>
+        </w:numPr>
+        <w:spacing w:before="0" w:line="360" w:lineRule="auto"/>
+        <w:jc w:val="left"/>
+        <w:rPr>
+          <w:lang w:val="en-US"/>
+        </w:rPr>
+      </w:pPr>
+      <w:r>
+        <w:t>Вывод</w:t>
+      </w:r>
+    </w:p>
+    <w:p>
+      <w:pPr>
+        <w:spacing w:after="0" w:line="360" w:lineRule="auto"/>
+        <w:ind w:firstLine="567"/>
+        <w:jc w:val="both"/>
+        <w:rPr>
+          <w:rFonts w:ascii="Times New Roman" w:hAnsi="Times New Roman" w:cs="Times New Roman"/>
+          <w:sz w:val="28"/>
+          <w:szCs w:val="28"/>
+        </w:rPr>
+      </w:pPr>
+    </w:p>
+    <w:p>
+      <w:pPr>
+        <w:spacing w:after="0" w:line="360" w:lineRule="auto"/>
+        <w:ind w:firstLine="567"/>
+        <w:jc w:val="both"/>
+        <w:rPr>
+          <w:rFonts w:ascii="Times New Roman" w:hAnsi="Times New Roman" w:cs="Times New Roman"/>
+          <w:sz w:val="28"/>
+          <w:szCs w:val="28"/>
+        </w:rPr>
+      </w:pPr>
+      <w:bookmarkStart w:id="19" w:name="_GoBack"/>
       <w:bookmarkEnd w:id="19"/>
-    </w:p>
-    <w:p>
-      <w:pPr>
-        <w:spacing w:after="0" w:line="360" w:lineRule="auto"/>
-        <w:ind w:firstLine="567"/>
-        <w:jc w:val="both"/>
-        <w:rPr>
-          <w:rFonts w:ascii="Times New Roman" w:hAnsi="Times New Roman" w:cs="Times New Roman"/>
-          <w:sz w:val="28"/>
-          <w:szCs w:val="28"/>
-        </w:rPr>
-      </w:pPr>
-    </w:p>
-    <w:p>
-      <w:pPr>
-        <w:spacing w:after="0" w:line="360" w:lineRule="auto"/>
-        <w:ind w:firstLine="567"/>
-        <w:jc w:val="both"/>
-        <w:rPr>
-          <w:rFonts w:ascii="Times New Roman" w:hAnsi="Times New Roman" w:cs="Times New Roman"/>
-          <w:sz w:val="28"/>
-          <w:szCs w:val="28"/>
-        </w:rPr>
-      </w:pPr>
-      <w:r>
-        <w:rPr>
-          <w:rFonts w:ascii="Times New Roman" w:hAnsi="Times New Roman" w:cs="Times New Roman"/>
-          <w:sz w:val="28"/>
-          <w:szCs w:val="28"/>
-        </w:rPr>
-        <w:t>Текст</w:t>
+      <w:r>
+        <w:rPr>
+          <w:rFonts w:ascii="Times New Roman" w:hAnsi="Times New Roman" w:cs="Times New Roman"/>
+          <w:sz w:val="28"/>
+          <w:szCs w:val="28"/>
+        </w:rPr>
+        <w:t xml:space="preserve">По результатам сравнения аналогов видно, что </w:t>
+      </w:r>
+      <w:proofErr w:type="spellStart"/>
+      <w:r>
+        <w:rPr>
+          <w:rFonts w:ascii="Times New Roman" w:hAnsi="Times New Roman" w:cs="Times New Roman"/>
+          <w:sz w:val="28"/>
+          <w:szCs w:val="28"/>
+        </w:rPr>
+        <w:t>Postman</w:t>
+      </w:r>
+      <w:proofErr w:type="spellEnd"/>
+      <w:r>
+        <w:rPr>
+          <w:rFonts w:ascii="Times New Roman" w:hAnsi="Times New Roman" w:cs="Times New Roman"/>
+          <w:sz w:val="28"/>
+          <w:szCs w:val="28"/>
+        </w:rPr>
+        <w:t xml:space="preserve"> имеет наивысший балл и соответственно разработка </w:t>
+      </w:r>
+      <w:proofErr w:type="spellStart"/>
+      <w:r>
+        <w:rPr>
+          <w:rFonts w:ascii="Times New Roman" w:hAnsi="Times New Roman" w:cs="Times New Roman"/>
+          <w:sz w:val="28"/>
+          <w:szCs w:val="28"/>
+        </w:rPr>
+        <w:t>Postman</w:t>
+      </w:r>
+      <w:proofErr w:type="spellEnd"/>
+      <w:r>
+        <w:rPr>
+          <w:rFonts w:ascii="Times New Roman" w:hAnsi="Times New Roman" w:cs="Times New Roman"/>
+          <w:sz w:val="28"/>
+          <w:szCs w:val="28"/>
+        </w:rPr>
+        <w:t xml:space="preserve"> обоснована.</w:t>
       </w:r>
     </w:p>
     <w:p>
@@ -9200,6 +11134,7 @@
           <w:sz w:val="28"/>
           <w:szCs w:val="28"/>
         </w:rPr>
+        <w:lastRenderedPageBreak/>
         <w:t>Текст</w:t>
       </w:r>
     </w:p>
@@ -9619,7 +11554,6 @@
           <w:b/>
           <w:szCs w:val="28"/>
         </w:rPr>
-        <w:lastRenderedPageBreak/>
         <w:t>Тестирование и отладка системы</w:t>
       </w:r>
       <w:bookmarkEnd w:id="42"/>
@@ -9688,6 +11622,7 @@
           <w:b/>
           <w:szCs w:val="28"/>
         </w:rPr>
+        <w:lastRenderedPageBreak/>
         <w:t>Руководство пользователя</w:t>
       </w:r>
       <w:bookmarkEnd w:id="44"/>
@@ -9837,6 +11772,7 @@
         </w:rPr>
         <w:t xml:space="preserve"> </w:t>
       </w:r>
+      <w:proofErr w:type="spellStart"/>
       <w:r>
         <w:rPr>
           <w:rFonts w:ascii="Times New Roman" w:hAnsi="Times New Roman" w:cs="Times New Roman"/>
@@ -9846,6 +11782,7 @@
         </w:rPr>
         <w:t>OpenAPI</w:t>
       </w:r>
+      <w:proofErr w:type="spellEnd"/>
       <w:r>
         <w:rPr>
           <w:rFonts w:ascii="Times New Roman" w:hAnsi="Times New Roman" w:cs="Times New Roman"/>
@@ -9891,6 +11828,7 @@
           </w:rPr>
           <w:t>://</w:t>
         </w:r>
+        <w:proofErr w:type="spellStart"/>
         <w:r>
           <w:rPr>
             <w:rStyle w:val="a8"/>
@@ -9901,6 +11839,7 @@
           </w:rPr>
           <w:t>github</w:t>
         </w:r>
+        <w:proofErr w:type="spellEnd"/>
         <w:r>
           <w:rPr>
             <w:rStyle w:val="a8"/>
@@ -9948,6 +11887,7 @@
           </w:rPr>
           <w:t>/</w:t>
         </w:r>
+        <w:proofErr w:type="spellStart"/>
         <w:r>
           <w:rPr>
             <w:rStyle w:val="a8"/>
@@ -9958,6 +11898,7 @@
           </w:rPr>
           <w:t>OpenAPI</w:t>
         </w:r>
+        <w:proofErr w:type="spellEnd"/>
         <w:r>
           <w:rPr>
             <w:rStyle w:val="a8"/>
@@ -10059,6 +12000,7 @@
           </w:rPr>
           <w:t>://</w:t>
         </w:r>
+        <w:proofErr w:type="spellStart"/>
         <w:r>
           <w:rPr>
             <w:rStyle w:val="a8"/>
@@ -10069,6 +12011,7 @@
           </w:rPr>
           <w:t>apiblueprint</w:t>
         </w:r>
+        <w:proofErr w:type="spellEnd"/>
         <w:r>
           <w:rPr>
             <w:rStyle w:val="a8"/>
@@ -10346,6 +12289,7 @@
           </w:rPr>
           <w:t>://</w:t>
         </w:r>
+        <w:proofErr w:type="spellStart"/>
         <w:r>
           <w:rPr>
             <w:rStyle w:val="a8"/>
@@ -10356,6 +12300,7 @@
           </w:rPr>
           <w:t>raml</w:t>
         </w:r>
+        <w:proofErr w:type="spellEnd"/>
         <w:r>
           <w:rPr>
             <w:rStyle w:val="a8"/>
@@ -10408,13 +12353,41 @@
           <w:szCs w:val="28"/>
         </w:rPr>
       </w:pPr>
-      <w:r>
-        <w:rPr>
-          <w:rFonts w:ascii="Times New Roman" w:hAnsi="Times New Roman" w:cs="Times New Roman"/>
-          <w:sz w:val="28"/>
-          <w:szCs w:val="28"/>
-        </w:rPr>
-        <w:t>Bootstrap Documentation – [Электронный ресурс]:</w:t>
+      <w:proofErr w:type="spellStart"/>
+      <w:r>
+        <w:rPr>
+          <w:rFonts w:ascii="Times New Roman" w:hAnsi="Times New Roman" w:cs="Times New Roman"/>
+          <w:sz w:val="28"/>
+          <w:szCs w:val="28"/>
+        </w:rPr>
+        <w:t>Bootstrap</w:t>
+      </w:r>
+      <w:proofErr w:type="spellEnd"/>
+      <w:r>
+        <w:rPr>
+          <w:rFonts w:ascii="Times New Roman" w:hAnsi="Times New Roman" w:cs="Times New Roman"/>
+          <w:sz w:val="28"/>
+          <w:szCs w:val="28"/>
+        </w:rPr>
+        <w:t xml:space="preserve"> </w:t>
+      </w:r>
+      <w:proofErr w:type="spellStart"/>
+      <w:r>
+        <w:rPr>
+          <w:rFonts w:ascii="Times New Roman" w:hAnsi="Times New Roman" w:cs="Times New Roman"/>
+          <w:sz w:val="28"/>
+          <w:szCs w:val="28"/>
+        </w:rPr>
+        <w:t>Documentation</w:t>
+      </w:r>
+      <w:proofErr w:type="spellEnd"/>
+      <w:r>
+        <w:rPr>
+          <w:rFonts w:ascii="Times New Roman" w:hAnsi="Times New Roman" w:cs="Times New Roman"/>
+          <w:sz w:val="28"/>
+          <w:szCs w:val="28"/>
+        </w:rPr>
+        <w:t xml:space="preserve"> – [Электронный ресурс]:</w:t>
       </w:r>
       <w:r>
         <w:rPr>
@@ -10457,13 +12430,59 @@
           <w:szCs w:val="28"/>
         </w:rPr>
       </w:pPr>
-      <w:r>
-        <w:rPr>
-          <w:rFonts w:ascii="Times New Roman" w:hAnsi="Times New Roman" w:cs="Times New Roman"/>
-          <w:sz w:val="28"/>
-          <w:szCs w:val="28"/>
-        </w:rPr>
-        <w:t xml:space="preserve">PostgreSQL Database Documentation – [Электронный ресурс]: </w:t>
+      <w:proofErr w:type="spellStart"/>
+      <w:r>
+        <w:rPr>
+          <w:rFonts w:ascii="Times New Roman" w:hAnsi="Times New Roman" w:cs="Times New Roman"/>
+          <w:sz w:val="28"/>
+          <w:szCs w:val="28"/>
+        </w:rPr>
+        <w:t>PostgreSQL</w:t>
+      </w:r>
+      <w:proofErr w:type="spellEnd"/>
+      <w:r>
+        <w:rPr>
+          <w:rFonts w:ascii="Times New Roman" w:hAnsi="Times New Roman" w:cs="Times New Roman"/>
+          <w:sz w:val="28"/>
+          <w:szCs w:val="28"/>
+        </w:rPr>
+        <w:t xml:space="preserve"> </w:t>
+      </w:r>
+      <w:proofErr w:type="spellStart"/>
+      <w:r>
+        <w:rPr>
+          <w:rFonts w:ascii="Times New Roman" w:hAnsi="Times New Roman" w:cs="Times New Roman"/>
+          <w:sz w:val="28"/>
+          <w:szCs w:val="28"/>
+        </w:rPr>
+        <w:t>Database</w:t>
+      </w:r>
+      <w:proofErr w:type="spellEnd"/>
+      <w:r>
+        <w:rPr>
+          <w:rFonts w:ascii="Times New Roman" w:hAnsi="Times New Roman" w:cs="Times New Roman"/>
+          <w:sz w:val="28"/>
+          <w:szCs w:val="28"/>
+        </w:rPr>
+        <w:t xml:space="preserve"> </w:t>
+      </w:r>
+      <w:proofErr w:type="spellStart"/>
+      <w:r>
+        <w:rPr>
+          <w:rFonts w:ascii="Times New Roman" w:hAnsi="Times New Roman" w:cs="Times New Roman"/>
+          <w:sz w:val="28"/>
+          <w:szCs w:val="28"/>
+        </w:rPr>
+        <w:t>Documentation</w:t>
+      </w:r>
+      <w:proofErr w:type="spellEnd"/>
+      <w:r>
+        <w:rPr>
+          <w:rFonts w:ascii="Times New Roman" w:hAnsi="Times New Roman" w:cs="Times New Roman"/>
+          <w:sz w:val="28"/>
+          <w:szCs w:val="28"/>
+        </w:rPr>
+        <w:t xml:space="preserve"> – [Электронный ресурс]: </w:t>
       </w:r>
       <w:hyperlink r:id="rId19" w:history="1">
         <w:r>
@@ -10508,7 +12527,6 @@
           <w:sz w:val="28"/>
           <w:szCs w:val="28"/>
         </w:rPr>
-        <w:lastRenderedPageBreak/>
         <w:t>Скотт Б., Нейл Т. Проектирование веб-интерфейсов. – СПб.: Символ-Плюс, 2010. – 352 с.</w:t>
       </w:r>
     </w:p>
@@ -10615,7 +12633,7 @@
             <w:sz w:val="28"/>
             <w:szCs w:val="28"/>
           </w:rPr>
-          <w:t>8</w:t>
+          <w:t>14</w:t>
         </w:r>
         <w:r>
           <w:rPr>
@@ -11383,6 +13401,95 @@
     </w:lvl>
   </w:abstractNum>
   <w:abstractNum w:abstractNumId="8" w15:restartNumberingAfterBreak="0">
+    <w:nsid w:val="2BE5358B"/>
+    <w:multiLevelType w:val="hybridMultilevel"/>
+    <w:tmpl w:val="92BE30E4"/>
+    <w:lvl w:ilvl="0" w:tplc="5412A3AC">
+      <w:start w:val="1"/>
+      <w:numFmt w:val="decimal"/>
+      <w:lvlText w:val="1.2.3.%1."/>
+      <w:lvlJc w:val="left"/>
+      <w:pPr>
+        <w:ind w:left="720" w:hanging="360"/>
+      </w:pPr>
+      <w:rPr>
+        <w:rFonts w:hint="default"/>
+      </w:rPr>
+    </w:lvl>
+    <w:lvl w:ilvl="1" w:tplc="04190019" w:tentative="1">
+      <w:start w:val="1"/>
+      <w:numFmt w:val="lowerLetter"/>
+      <w:lvlText w:val="%2."/>
+      <w:lvlJc w:val="left"/>
+      <w:pPr>
+        <w:ind w:left="1440" w:hanging="360"/>
+      </w:pPr>
+    </w:lvl>
+    <w:lvl w:ilvl="2" w:tplc="0419001B" w:tentative="1">
+      <w:start w:val="1"/>
+      <w:numFmt w:val="lowerRoman"/>
+      <w:lvlText w:val="%3."/>
+      <w:lvlJc w:val="right"/>
+      <w:pPr>
+        <w:ind w:left="2160" w:hanging="180"/>
+      </w:pPr>
+    </w:lvl>
+    <w:lvl w:ilvl="3" w:tplc="0419000F" w:tentative="1">
+      <w:start w:val="1"/>
+      <w:numFmt w:val="decimal"/>
+      <w:lvlText w:val="%4."/>
+      <w:lvlJc w:val="left"/>
+      <w:pPr>
+        <w:ind w:left="2880" w:hanging="360"/>
+      </w:pPr>
+    </w:lvl>
+    <w:lvl w:ilvl="4" w:tplc="04190019" w:tentative="1">
+      <w:start w:val="1"/>
+      <w:numFmt w:val="lowerLetter"/>
+      <w:lvlText w:val="%5."/>
+      <w:lvlJc w:val="left"/>
+      <w:pPr>
+        <w:ind w:left="3600" w:hanging="360"/>
+      </w:pPr>
+    </w:lvl>
+    <w:lvl w:ilvl="5" w:tplc="0419001B" w:tentative="1">
+      <w:start w:val="1"/>
+      <w:numFmt w:val="lowerRoman"/>
+      <w:lvlText w:val="%6."/>
+      <w:lvlJc w:val="right"/>
+      <w:pPr>
+        <w:ind w:left="4320" w:hanging="180"/>
+      </w:pPr>
+    </w:lvl>
+    <w:lvl w:ilvl="6" w:tplc="0419000F" w:tentative="1">
+      <w:start w:val="1"/>
+      <w:numFmt w:val="decimal"/>
+      <w:lvlText w:val="%7."/>
+      <w:lvlJc w:val="left"/>
+      <w:pPr>
+        <w:ind w:left="5040" w:hanging="360"/>
+      </w:pPr>
+    </w:lvl>
+    <w:lvl w:ilvl="7" w:tplc="04190019" w:tentative="1">
+      <w:start w:val="1"/>
+      <w:numFmt w:val="lowerLetter"/>
+      <w:lvlText w:val="%8."/>
+      <w:lvlJc w:val="left"/>
+      <w:pPr>
+        <w:ind w:left="5760" w:hanging="360"/>
+      </w:pPr>
+    </w:lvl>
+    <w:lvl w:ilvl="8" w:tplc="0419001B" w:tentative="1">
+      <w:start w:val="1"/>
+      <w:numFmt w:val="lowerRoman"/>
+      <w:lvlText w:val="%9."/>
+      <w:lvlJc w:val="right"/>
+      <w:pPr>
+        <w:ind w:left="6480" w:hanging="180"/>
+      </w:pPr>
+    </w:lvl>
+  </w:abstractNum>
+  <w:abstractNum w:abstractNumId="9" w15:restartNumberingAfterBreak="0">
     <w:nsid w:val="2CE9333A"/>
     <w:multiLevelType w:val="hybridMultilevel"/>
     <w:tmpl w:val="8D08D508"/>
@@ -11472,7 +13579,7 @@
       </w:pPr>
     </w:lvl>
   </w:abstractNum>
-  <w:abstractNum w:abstractNumId="9" w15:restartNumberingAfterBreak="0">
+  <w:abstractNum w:abstractNumId="10" w15:restartNumberingAfterBreak="0">
     <w:nsid w:val="357D44F0"/>
     <w:multiLevelType w:val="multilevel"/>
     <w:tmpl w:val="963CF248"/>
@@ -11585,7 +13692,7 @@
       </w:rPr>
     </w:lvl>
   </w:abstractNum>
-  <w:abstractNum w:abstractNumId="10" w15:restartNumberingAfterBreak="0">
+  <w:abstractNum w:abstractNumId="11" w15:restartNumberingAfterBreak="0">
     <w:nsid w:val="376A1547"/>
     <w:multiLevelType w:val="hybridMultilevel"/>
     <w:tmpl w:val="55B447D8"/>
@@ -11674,7 +13781,7 @@
       </w:pPr>
     </w:lvl>
   </w:abstractNum>
-  <w:abstractNum w:abstractNumId="11" w15:restartNumberingAfterBreak="0">
+  <w:abstractNum w:abstractNumId="12" w15:restartNumberingAfterBreak="0">
     <w:nsid w:val="3F6B33A1"/>
     <w:multiLevelType w:val="hybridMultilevel"/>
     <w:tmpl w:val="D110E7AC"/>
@@ -11773,7 +13880,7 @@
       </w:pPr>
     </w:lvl>
   </w:abstractNum>
-  <w:abstractNum w:abstractNumId="12" w15:restartNumberingAfterBreak="0">
+  <w:abstractNum w:abstractNumId="13" w15:restartNumberingAfterBreak="0">
     <w:nsid w:val="3FD76724"/>
     <w:multiLevelType w:val="hybridMultilevel"/>
     <w:tmpl w:val="00C02498"/>
@@ -11862,7 +13969,7 @@
       </w:pPr>
     </w:lvl>
   </w:abstractNum>
-  <w:abstractNum w:abstractNumId="13" w15:restartNumberingAfterBreak="0">
+  <w:abstractNum w:abstractNumId="14" w15:restartNumberingAfterBreak="0">
     <w:nsid w:val="4835580B"/>
     <w:multiLevelType w:val="multilevel"/>
     <w:tmpl w:val="D1E028C0"/>
@@ -11983,7 +14090,7 @@
       </w:rPr>
     </w:lvl>
   </w:abstractNum>
-  <w:abstractNum w:abstractNumId="14" w15:restartNumberingAfterBreak="0">
+  <w:abstractNum w:abstractNumId="15" w15:restartNumberingAfterBreak="0">
     <w:nsid w:val="4BE14983"/>
     <w:multiLevelType w:val="hybridMultilevel"/>
     <w:tmpl w:val="D9FC195C"/>
@@ -12096,7 +14203,7 @@
       </w:rPr>
     </w:lvl>
   </w:abstractNum>
-  <w:abstractNum w:abstractNumId="15" w15:restartNumberingAfterBreak="0">
+  <w:abstractNum w:abstractNumId="16" w15:restartNumberingAfterBreak="0">
     <w:nsid w:val="54F50F73"/>
     <w:multiLevelType w:val="hybridMultilevel"/>
     <w:tmpl w:val="639E26AC"/>
@@ -12209,7 +14316,120 @@
       </w:rPr>
     </w:lvl>
   </w:abstractNum>
-  <w:abstractNum w:abstractNumId="16" w15:restartNumberingAfterBreak="0">
+  <w:abstractNum w:abstractNumId="17" w15:restartNumberingAfterBreak="0">
+    <w:nsid w:val="58B56771"/>
+    <w:multiLevelType w:val="hybridMultilevel"/>
+    <w:tmpl w:val="514C40C4"/>
+    <w:lvl w:ilvl="0" w:tplc="2D56B3DA">
+      <w:start w:val="1"/>
+      <w:numFmt w:val="bullet"/>
+      <w:lvlText w:val=""/>
+      <w:lvlJc w:val="left"/>
+      <w:pPr>
+        <w:ind w:left="1287" w:hanging="360"/>
+      </w:pPr>
+      <w:rPr>
+        <w:rFonts w:ascii="Symbol" w:hAnsi="Symbol" w:hint="default"/>
+      </w:rPr>
+    </w:lvl>
+    <w:lvl w:ilvl="1" w:tplc="04190003" w:tentative="1">
+      <w:start w:val="1"/>
+      <w:numFmt w:val="bullet"/>
+      <w:lvlText w:val="o"/>
+      <w:lvlJc w:val="left"/>
+      <w:pPr>
+        <w:ind w:left="2007" w:hanging="360"/>
+      </w:pPr>
+      <w:rPr>
+        <w:rFonts w:ascii="Courier New" w:hAnsi="Courier New" w:cs="Courier New" w:hint="default"/>
+      </w:rPr>
+    </w:lvl>
+    <w:lvl w:ilvl="2" w:tplc="04190005" w:tentative="1">
+      <w:start w:val="1"/>
+      <w:numFmt w:val="bullet"/>
+      <w:lvlText w:val=""/>
+      <w:lvlJc w:val="left"/>
+      <w:pPr>
+        <w:ind w:left="2727" w:hanging="360"/>
+      </w:pPr>
+      <w:rPr>
+        <w:rFonts w:ascii="Wingdings" w:hAnsi="Wingdings" w:hint="default"/>
+      </w:rPr>
+    </w:lvl>
+    <w:lvl w:ilvl="3" w:tplc="04190001" w:tentative="1">
+      <w:start w:val="1"/>
+      <w:numFmt w:val="bullet"/>
+      <w:lvlText w:val=""/>
+      <w:lvlJc w:val="left"/>
+      <w:pPr>
+        <w:ind w:left="3447" w:hanging="360"/>
+      </w:pPr>
+      <w:rPr>
+        <w:rFonts w:ascii="Symbol" w:hAnsi="Symbol" w:hint="default"/>
+      </w:rPr>
+    </w:lvl>
+    <w:lvl w:ilvl="4" w:tplc="04190003" w:tentative="1">
+      <w:start w:val="1"/>
+      <w:numFmt w:val="bullet"/>
+      <w:lvlText w:val="o"/>
+      <w:lvlJc w:val="left"/>
+      <w:pPr>
+        <w:ind w:left="4167" w:hanging="360"/>
+      </w:pPr>
+      <w:rPr>
+        <w:rFonts w:ascii="Courier New" w:hAnsi="Courier New" w:cs="Courier New" w:hint="default"/>
+      </w:rPr>
+    </w:lvl>
+    <w:lvl w:ilvl="5" w:tplc="04190005" w:tentative="1">
+      <w:start w:val="1"/>
+      <w:numFmt w:val="bullet"/>
+      <w:lvlText w:val=""/>
+      <w:lvlJc w:val="left"/>
+      <w:pPr>
+        <w:ind w:left="4887" w:hanging="360"/>
+      </w:pPr>
+      <w:rPr>
+        <w:rFonts w:ascii="Wingdings" w:hAnsi="Wingdings" w:hint="default"/>
+      </w:rPr>
+    </w:lvl>
+    <w:lvl w:ilvl="6" w:tplc="04190001" w:tentative="1">
+      <w:start w:val="1"/>
+      <w:numFmt w:val="bullet"/>
+      <w:lvlText w:val=""/>
+      <w:lvlJc w:val="left"/>
+      <w:pPr>
+        <w:ind w:left="5607" w:hanging="360"/>
+      </w:pPr>
+      <w:rPr>
+        <w:rFonts w:ascii="Symbol" w:hAnsi="Symbol" w:hint="default"/>
+      </w:rPr>
+    </w:lvl>
+    <w:lvl w:ilvl="7" w:tplc="04190003" w:tentative="1">
+      <w:start w:val="1"/>
+      <w:numFmt w:val="bullet"/>
+      <w:lvlText w:val="o"/>
+      <w:lvlJc w:val="left"/>
+      <w:pPr>
+        <w:ind w:left="6327" w:hanging="360"/>
+      </w:pPr>
+      <w:rPr>
+        <w:rFonts w:ascii="Courier New" w:hAnsi="Courier New" w:cs="Courier New" w:hint="default"/>
+      </w:rPr>
+    </w:lvl>
+    <w:lvl w:ilvl="8" w:tplc="04190005" w:tentative="1">
+      <w:start w:val="1"/>
+      <w:numFmt w:val="bullet"/>
+      <w:lvlText w:val=""/>
+      <w:lvlJc w:val="left"/>
+      <w:pPr>
+        <w:ind w:left="7047" w:hanging="360"/>
+      </w:pPr>
+      <w:rPr>
+        <w:rFonts w:ascii="Wingdings" w:hAnsi="Wingdings" w:hint="default"/>
+      </w:rPr>
+    </w:lvl>
+  </w:abstractNum>
+  <w:abstractNum w:abstractNumId="18" w15:restartNumberingAfterBreak="0">
     <w:nsid w:val="5F3956C3"/>
     <w:multiLevelType w:val="hybridMultilevel"/>
     <w:tmpl w:val="748244AA"/>
@@ -12324,7 +14544,7 @@
       </w:rPr>
     </w:lvl>
   </w:abstractNum>
-  <w:abstractNum w:abstractNumId="17" w15:restartNumberingAfterBreak="0">
+  <w:abstractNum w:abstractNumId="19" w15:restartNumberingAfterBreak="0">
     <w:nsid w:val="606711DA"/>
     <w:multiLevelType w:val="hybridMultilevel"/>
     <w:tmpl w:val="3C40EE2E"/>
@@ -12413,7 +14633,7 @@
       </w:pPr>
     </w:lvl>
   </w:abstractNum>
-  <w:abstractNum w:abstractNumId="18" w15:restartNumberingAfterBreak="0">
+  <w:abstractNum w:abstractNumId="20" w15:restartNumberingAfterBreak="0">
     <w:nsid w:val="60BF3CCD"/>
     <w:multiLevelType w:val="multilevel"/>
     <w:tmpl w:val="9904C58A"/>
@@ -12534,7 +14754,7 @@
       </w:rPr>
     </w:lvl>
   </w:abstractNum>
-  <w:abstractNum w:abstractNumId="19" w15:restartNumberingAfterBreak="0">
+  <w:abstractNum w:abstractNumId="21" w15:restartNumberingAfterBreak="0">
     <w:nsid w:val="651D4E5F"/>
     <w:multiLevelType w:val="hybridMultilevel"/>
     <w:tmpl w:val="D21E442A"/>
@@ -12623,7 +14843,7 @@
       </w:pPr>
     </w:lvl>
   </w:abstractNum>
-  <w:abstractNum w:abstractNumId="20" w15:restartNumberingAfterBreak="0">
+  <w:abstractNum w:abstractNumId="22" w15:restartNumberingAfterBreak="0">
     <w:nsid w:val="68107699"/>
     <w:multiLevelType w:val="hybridMultilevel"/>
     <w:tmpl w:val="076AE7E8"/>
@@ -12712,7 +14932,7 @@
       </w:pPr>
     </w:lvl>
   </w:abstractNum>
-  <w:abstractNum w:abstractNumId="21" w15:restartNumberingAfterBreak="0">
+  <w:abstractNum w:abstractNumId="23" w15:restartNumberingAfterBreak="0">
     <w:nsid w:val="6A49397E"/>
     <w:multiLevelType w:val="hybridMultilevel"/>
     <w:tmpl w:val="AED6DE30"/>
@@ -12801,7 +15021,7 @@
       </w:pPr>
     </w:lvl>
   </w:abstractNum>
-  <w:abstractNum w:abstractNumId="22" w15:restartNumberingAfterBreak="0">
+  <w:abstractNum w:abstractNumId="24" w15:restartNumberingAfterBreak="0">
     <w:nsid w:val="710A64CF"/>
     <w:multiLevelType w:val="hybridMultilevel"/>
     <w:tmpl w:val="58DC5942"/>
@@ -12890,7 +15110,7 @@
       </w:pPr>
     </w:lvl>
   </w:abstractNum>
-  <w:abstractNum w:abstractNumId="23" w15:restartNumberingAfterBreak="0">
+  <w:abstractNum w:abstractNumId="25" w15:restartNumberingAfterBreak="0">
     <w:nsid w:val="77DD2737"/>
     <w:multiLevelType w:val="multilevel"/>
     <w:tmpl w:val="6ACA53C4"/>
@@ -13003,7 +15223,7 @@
       </w:rPr>
     </w:lvl>
   </w:abstractNum>
-  <w:abstractNum w:abstractNumId="24" w15:restartNumberingAfterBreak="0">
+  <w:abstractNum w:abstractNumId="26" w15:restartNumberingAfterBreak="0">
     <w:nsid w:val="7A136B52"/>
     <w:multiLevelType w:val="hybridMultilevel"/>
     <w:tmpl w:val="1A9C3252"/>
@@ -13093,7 +15313,7 @@
       </w:pPr>
     </w:lvl>
   </w:abstractNum>
-  <w:abstractNum w:abstractNumId="25" w15:restartNumberingAfterBreak="0">
+  <w:abstractNum w:abstractNumId="27" w15:restartNumberingAfterBreak="0">
     <w:nsid w:val="7BAE2597"/>
     <w:multiLevelType w:val="multilevel"/>
     <w:tmpl w:val="84CE3840"/>
@@ -13207,28 +15427,28 @@
     </w:lvl>
   </w:abstractNum>
   <w:num w:numId="1">
-    <w:abstractNumId w:val="16"/>
+    <w:abstractNumId w:val="18"/>
   </w:num>
   <w:num w:numId="2">
-    <w:abstractNumId w:val="18"/>
+    <w:abstractNumId w:val="20"/>
   </w:num>
   <w:num w:numId="3">
     <w:abstractNumId w:val="5"/>
   </w:num>
   <w:num w:numId="4">
+    <w:abstractNumId w:val="14"/>
+  </w:num>
+  <w:num w:numId="5">
     <w:abstractNumId w:val="13"/>
   </w:num>
-  <w:num w:numId="5">
-    <w:abstractNumId w:val="12"/>
-  </w:num>
   <w:num w:numId="6">
-    <w:abstractNumId w:val="8"/>
+    <w:abstractNumId w:val="9"/>
   </w:num>
   <w:num w:numId="7">
-    <w:abstractNumId w:val="24"/>
+    <w:abstractNumId w:val="26"/>
   </w:num>
   <w:num w:numId="8">
-    <w:abstractNumId w:val="17"/>
+    <w:abstractNumId w:val="19"/>
   </w:num>
   <w:num w:numId="9">
     <w:abstractNumId w:val="0"/>
@@ -13237,25 +15457,25 @@
     <w:abstractNumId w:val="4"/>
   </w:num>
   <w:num w:numId="11">
-    <w:abstractNumId w:val="21"/>
+    <w:abstractNumId w:val="23"/>
   </w:num>
   <w:num w:numId="12">
-    <w:abstractNumId w:val="25"/>
+    <w:abstractNumId w:val="27"/>
   </w:num>
   <w:num w:numId="13">
-    <w:abstractNumId w:val="20"/>
+    <w:abstractNumId w:val="22"/>
   </w:num>
   <w:num w:numId="14">
     <w:abstractNumId w:val="3"/>
   </w:num>
   <w:num w:numId="15">
-    <w:abstractNumId w:val="10"/>
+    <w:abstractNumId w:val="11"/>
   </w:num>
   <w:num w:numId="16">
-    <w:abstractNumId w:val="23"/>
+    <w:abstractNumId w:val="25"/>
   </w:num>
   <w:num w:numId="17">
-    <w:abstractNumId w:val="9"/>
+    <w:abstractNumId w:val="10"/>
   </w:num>
   <w:num w:numId="18">
     <w:abstractNumId w:val="7"/>
@@ -13264,25 +15484,31 @@
     <w:abstractNumId w:val="1"/>
   </w:num>
   <w:num w:numId="20">
-    <w:abstractNumId w:val="15"/>
+    <w:abstractNumId w:val="16"/>
   </w:num>
   <w:num w:numId="21">
-    <w:abstractNumId w:val="19"/>
+    <w:abstractNumId w:val="21"/>
   </w:num>
   <w:num w:numId="22">
     <w:abstractNumId w:val="2"/>
   </w:num>
   <w:num w:numId="23">
-    <w:abstractNumId w:val="22"/>
+    <w:abstractNumId w:val="24"/>
   </w:num>
   <w:num w:numId="24">
-    <w:abstractNumId w:val="11"/>
+    <w:abstractNumId w:val="12"/>
   </w:num>
   <w:num w:numId="25">
     <w:abstractNumId w:val="6"/>
   </w:num>
   <w:num w:numId="26">
-    <w:abstractNumId w:val="14"/>
+    <w:abstractNumId w:val="15"/>
+  </w:num>
+  <w:num w:numId="27">
+    <w:abstractNumId w:val="17"/>
+  </w:num>
+  <w:num w:numId="28">
+    <w:abstractNumId w:val="8"/>
   </w:num>
 </w:numbering>
 </file>
@@ -14060,6 +16286,25 @@
       <w:u w:val="single"/>
     </w:rPr>
   </w:style>
+  <w:style w:type="table" w:styleId="af1">
+    <w:name w:val="Table Grid"/>
+    <w:basedOn w:val="a1"/>
+    <w:uiPriority w:val="39"/>
+    <w:rsid w:val="00002D63"/>
+    <w:pPr>
+      <w:spacing w:after="0" w:line="240" w:lineRule="auto"/>
+    </w:pPr>
+    <w:tblPr>
+      <w:tblBorders>
+        <w:top w:val="single" w:sz="4" w:space="0" w:color="auto"/>
+        <w:left w:val="single" w:sz="4" w:space="0" w:color="auto"/>
+        <w:bottom w:val="single" w:sz="4" w:space="0" w:color="auto"/>
+        <w:right w:val="single" w:sz="4" w:space="0" w:color="auto"/>
+        <w:insideH w:val="single" w:sz="4" w:space="0" w:color="auto"/>
+        <w:insideV w:val="single" w:sz="4" w:space="0" w:color="auto"/>
+      </w:tblBorders>
+    </w:tblPr>
+  </w:style>
 </w:styles>
 </file>
 
@@ -14329,7 +16574,7 @@
 </file>
 
 <file path=customXml/itemProps1.xml><?xml version="1.0" encoding="utf-8"?>
-<ds:datastoreItem xmlns:ds="http://schemas.openxmlformats.org/officeDocument/2006/customXml" ds:itemID="{231FB3E0-02B8-4DF4-BFD6-EB2355650047}">
+<ds:datastoreItem xmlns:ds="http://schemas.openxmlformats.org/officeDocument/2006/customXml" ds:itemID="{EA79E982-9380-402A-8B25-E3C9E6CDA401}">
   <ds:schemaRefs>
     <ds:schemaRef ds:uri="http://schemas.openxmlformats.org/officeDocument/2006/bibliography"/>
   </ds:schemaRefs>

</xml_diff>

<commit_message>
'master: init commit Пн янв 4 20:26:34 MSK 2021'
</commit_message>
<xml_diff>
--- a/My/Б17-В71_ОрловЯА_ПЗv3.docx
+++ b/My/Б17-В71_ОрловЯА_ПЗv3.docx
@@ -2,7 +2,7 @@
 <file path=word/document.xml><?xml version="1.0" encoding="utf-8"?>
 <w:document xmlns:wpc="http://schemas.microsoft.com/office/word/2010/wordprocessingCanvas" xmlns:cx="http://schemas.microsoft.com/office/drawing/2014/chartex" xmlns:cx1="http://schemas.microsoft.com/office/drawing/2015/9/8/chartex" xmlns:mc="http://schemas.openxmlformats.org/markup-compatibility/2006" xmlns:o="urn:schemas-microsoft-com:office:office" xmlns:r="http://schemas.openxmlformats.org/officeDocument/2006/relationships" xmlns:m="http://schemas.openxmlformats.org/officeDocument/2006/math" xmlns:v="urn:schemas-microsoft-com:vml" xmlns:wp14="http://schemas.microsoft.com/office/word/2010/wordprocessingDrawing" xmlns:wp="http://schemas.openxmlformats.org/drawingml/2006/wordprocessingDrawing" xmlns:w10="urn:schemas-microsoft-com:office:word" xmlns:w="http://schemas.openxmlformats.org/wordprocessingml/2006/main" xmlns:w14="http://schemas.microsoft.com/office/word/2010/wordml" xmlns:w15="http://schemas.microsoft.com/office/word/2012/wordml" xmlns:w16se="http://schemas.microsoft.com/office/word/2015/wordml/symex" xmlns:wpg="http://schemas.microsoft.com/office/word/2010/wordprocessingGroup" xmlns:wpi="http://schemas.microsoft.com/office/word/2010/wordprocessingInk" xmlns:wne="http://schemas.microsoft.com/office/word/2006/wordml" xmlns:wps="http://schemas.microsoft.com/office/word/2010/wordprocessingShape" mc:Ignorable="w14 w15 w16se wp14">
   <w:body>
-    <w:bookmarkStart w:id="0" w:name="_Toc60668978" w:displacedByCustomXml="next"/>
+    <w:bookmarkStart w:id="0" w:name="_Toc60684326" w:displacedByCustomXml="next"/>
     <w:sdt>
       <w:sdtPr>
         <w:rPr>
@@ -57,6 +57,8 @@
               <w:szCs w:val="24"/>
             </w:rPr>
           </w:pPr>
+          <w:bookmarkStart w:id="1" w:name="_GoBack"/>
+          <w:bookmarkEnd w:id="1"/>
         </w:p>
         <w:p>
           <w:pPr>
@@ -107,7 +109,7 @@
               <w:lang w:eastAsia="ru-RU"/>
             </w:rPr>
           </w:pPr>
-          <w:hyperlink w:anchor="_Toc60668978" w:history="1">
+          <w:hyperlink w:anchor="_Toc60684326" w:history="1">
             <w:r>
               <w:rPr>
                 <w:rStyle w:val="a8"/>
@@ -135,7 +137,7 @@
                 <w:noProof/>
                 <w:webHidden/>
               </w:rPr>
-              <w:instrText xml:space="preserve"> PAGEREF _Toc60668978 \h </w:instrText>
+              <w:instrText xml:space="preserve"> PAGEREF _Toc60684326 \h </w:instrText>
             </w:r>
             <w:r>
               <w:rPr>
@@ -178,7 +180,7 @@
               <w:lang w:eastAsia="ru-RU"/>
             </w:rPr>
           </w:pPr>
-          <w:hyperlink w:anchor="_Toc60668979" w:history="1">
+          <w:hyperlink w:anchor="_Toc60684327" w:history="1">
             <w:r>
               <w:rPr>
                 <w:rStyle w:val="a8"/>
@@ -206,7 +208,7 @@
                 <w:noProof/>
                 <w:webHidden/>
               </w:rPr>
-              <w:instrText xml:space="preserve"> PAGEREF _Toc60668979 \h </w:instrText>
+              <w:instrText xml:space="preserve"> PAGEREF _Toc60684327 \h </w:instrText>
             </w:r>
             <w:r>
               <w:rPr>
@@ -226,7 +228,7 @@
                 <w:noProof/>
                 <w:webHidden/>
               </w:rPr>
-              <w:t>2</w:t>
+              <w:t>3</w:t>
             </w:r>
             <w:r>
               <w:rPr>
@@ -249,7 +251,7 @@
               <w:lang w:eastAsia="ru-RU"/>
             </w:rPr>
           </w:pPr>
-          <w:hyperlink w:anchor="_Toc60668980" w:history="1">
+          <w:hyperlink w:anchor="_Toc60684328" w:history="1">
             <w:r>
               <w:rPr>
                 <w:rStyle w:val="a8"/>
@@ -277,7 +279,7 @@
                 <w:noProof/>
                 <w:webHidden/>
               </w:rPr>
-              <w:instrText xml:space="preserve"> PAGEREF _Toc60668980 \h </w:instrText>
+              <w:instrText xml:space="preserve"> PAGEREF _Toc60684328 \h </w:instrText>
             </w:r>
             <w:r>
               <w:rPr>
@@ -297,7 +299,7 @@
                 <w:noProof/>
                 <w:webHidden/>
               </w:rPr>
-              <w:t>2</w:t>
+              <w:t>3</w:t>
             </w:r>
             <w:r>
               <w:rPr>
@@ -321,7 +323,7 @@
               <w:lang w:eastAsia="ru-RU"/>
             </w:rPr>
           </w:pPr>
-          <w:hyperlink w:anchor="_Toc60668981" w:history="1">
+          <w:hyperlink w:anchor="_Toc60684329" w:history="1">
             <w:r>
               <w:rPr>
                 <w:rStyle w:val="a8"/>
@@ -365,7 +367,7 @@
                 <w:noProof/>
                 <w:webHidden/>
               </w:rPr>
-              <w:instrText xml:space="preserve"> PAGEREF _Toc60668981 \h </w:instrText>
+              <w:instrText xml:space="preserve"> PAGEREF _Toc60684329 \h </w:instrText>
             </w:r>
             <w:r>
               <w:rPr>
@@ -385,7 +387,7 @@
                 <w:noProof/>
                 <w:webHidden/>
               </w:rPr>
-              <w:t>4</w:t>
+              <w:t>5</w:t>
             </w:r>
             <w:r>
               <w:rPr>
@@ -409,7 +411,7 @@
               <w:lang w:eastAsia="ru-RU"/>
             </w:rPr>
           </w:pPr>
-          <w:hyperlink w:anchor="_Toc60668982" w:history="1">
+          <w:hyperlink w:anchor="_Toc60684330" w:history="1">
             <w:r>
               <w:rPr>
                 <w:rStyle w:val="a8"/>
@@ -455,7 +457,7 @@
                 <w:noProof/>
                 <w:webHidden/>
               </w:rPr>
-              <w:instrText xml:space="preserve"> PAGEREF _Toc60668982 \h </w:instrText>
+              <w:instrText xml:space="preserve"> PAGEREF _Toc60684330 \h </w:instrText>
             </w:r>
             <w:r>
               <w:rPr>
@@ -475,7 +477,7 @@
                 <w:noProof/>
                 <w:webHidden/>
               </w:rPr>
-              <w:t>4</w:t>
+              <w:t>5</w:t>
             </w:r>
             <w:r>
               <w:rPr>
@@ -499,7 +501,7 @@
               <w:lang w:eastAsia="ru-RU"/>
             </w:rPr>
           </w:pPr>
-          <w:hyperlink w:anchor="_Toc60668983" w:history="1">
+          <w:hyperlink w:anchor="_Toc60684331" w:history="1">
             <w:r>
               <w:rPr>
                 <w:rStyle w:val="a8"/>
@@ -541,7 +543,7 @@
                 <w:noProof/>
                 <w:webHidden/>
               </w:rPr>
-              <w:instrText xml:space="preserve"> PAGEREF _Toc60668983 \h </w:instrText>
+              <w:instrText xml:space="preserve"> PAGEREF _Toc60684331 \h </w:instrText>
             </w:r>
             <w:r>
               <w:rPr>
@@ -561,7 +563,7 @@
                 <w:noProof/>
                 <w:webHidden/>
               </w:rPr>
-              <w:t>4</w:t>
+              <w:t>5</w:t>
             </w:r>
             <w:r>
               <w:rPr>
@@ -585,7 +587,7 @@
               <w:lang w:eastAsia="ru-RU"/>
             </w:rPr>
           </w:pPr>
-          <w:hyperlink w:anchor="_Toc60668984" w:history="1">
+          <w:hyperlink w:anchor="_Toc60684332" w:history="1">
             <w:r>
               <w:rPr>
                 <w:rStyle w:val="a8"/>
@@ -627,7 +629,7 @@
                 <w:noProof/>
                 <w:webHidden/>
               </w:rPr>
-              <w:instrText xml:space="preserve"> PAGEREF _Toc60668984 \h </w:instrText>
+              <w:instrText xml:space="preserve"> PAGEREF _Toc60684332 \h </w:instrText>
             </w:r>
             <w:r>
               <w:rPr>
@@ -647,7 +649,7 @@
                 <w:noProof/>
                 <w:webHidden/>
               </w:rPr>
-              <w:t>6</w:t>
+              <w:t>7</w:t>
             </w:r>
             <w:r>
               <w:rPr>
@@ -671,7 +673,7 @@
               <w:lang w:eastAsia="ru-RU"/>
             </w:rPr>
           </w:pPr>
-          <w:hyperlink w:anchor="_Toc60668985" w:history="1">
+          <w:hyperlink w:anchor="_Toc60684333" w:history="1">
             <w:r>
               <w:rPr>
                 <w:rStyle w:val="a8"/>
@@ -713,7 +715,7 @@
                 <w:noProof/>
                 <w:webHidden/>
               </w:rPr>
-              <w:instrText xml:space="preserve"> PAGEREF _Toc60668985 \h </w:instrText>
+              <w:instrText xml:space="preserve"> PAGEREF _Toc60684333 \h </w:instrText>
             </w:r>
             <w:r>
               <w:rPr>
@@ -733,7 +735,7 @@
                 <w:noProof/>
                 <w:webHidden/>
               </w:rPr>
-              <w:t>6</w:t>
+              <w:t>7</w:t>
             </w:r>
             <w:r>
               <w:rPr>
@@ -757,7 +759,7 @@
               <w:lang w:eastAsia="ru-RU"/>
             </w:rPr>
           </w:pPr>
-          <w:hyperlink w:anchor="_Toc60668986" w:history="1">
+          <w:hyperlink w:anchor="_Toc60684334" w:history="1">
             <w:r>
               <w:rPr>
                 <w:rStyle w:val="a8"/>
@@ -803,7 +805,7 @@
                 <w:noProof/>
                 <w:webHidden/>
               </w:rPr>
-              <w:instrText xml:space="preserve"> PAGEREF _Toc60668986 \h </w:instrText>
+              <w:instrText xml:space="preserve"> PAGEREF _Toc60684334 \h </w:instrText>
             </w:r>
             <w:r>
               <w:rPr>
@@ -823,7 +825,7 @@
                 <w:noProof/>
                 <w:webHidden/>
               </w:rPr>
-              <w:t>6</w:t>
+              <w:t>7</w:t>
             </w:r>
             <w:r>
               <w:rPr>
@@ -847,7 +849,7 @@
               <w:lang w:eastAsia="ru-RU"/>
             </w:rPr>
           </w:pPr>
-          <w:hyperlink w:anchor="_Toc60668987" w:history="1">
+          <w:hyperlink w:anchor="_Toc60684335" w:history="1">
             <w:r>
               <w:rPr>
                 <w:rStyle w:val="a8"/>
@@ -889,7 +891,7 @@
                 <w:noProof/>
                 <w:webHidden/>
               </w:rPr>
-              <w:instrText xml:space="preserve"> PAGEREF _Toc60668987 \h </w:instrText>
+              <w:instrText xml:space="preserve"> PAGEREF _Toc60684335 \h </w:instrText>
             </w:r>
             <w:r>
               <w:rPr>
@@ -933,7 +935,7 @@
               <w:lang w:eastAsia="ru-RU"/>
             </w:rPr>
           </w:pPr>
-          <w:hyperlink w:anchor="_Toc60668988" w:history="1">
+          <w:hyperlink w:anchor="_Toc60684336" w:history="1">
             <w:r>
               <w:rPr>
                 <w:rStyle w:val="a8"/>
@@ -975,7 +977,7 @@
                 <w:noProof/>
                 <w:webHidden/>
               </w:rPr>
-              <w:instrText xml:space="preserve"> PAGEREF _Toc60668988 \h </w:instrText>
+              <w:instrText xml:space="preserve"> PAGEREF _Toc60684336 \h </w:instrText>
             </w:r>
             <w:r>
               <w:rPr>
@@ -995,7 +997,7 @@
                 <w:noProof/>
                 <w:webHidden/>
               </w:rPr>
-              <w:t>7</w:t>
+              <w:t>8</w:t>
             </w:r>
             <w:r>
               <w:rPr>
@@ -1019,7 +1021,7 @@
               <w:lang w:eastAsia="ru-RU"/>
             </w:rPr>
           </w:pPr>
-          <w:hyperlink w:anchor="_Toc60668989" w:history="1">
+          <w:hyperlink w:anchor="_Toc60684337" w:history="1">
             <w:r>
               <w:rPr>
                 <w:rStyle w:val="a8"/>
@@ -1061,7 +1063,7 @@
                 <w:noProof/>
                 <w:webHidden/>
               </w:rPr>
-              <w:instrText xml:space="preserve"> PAGEREF _Toc60668989 \h </w:instrText>
+              <w:instrText xml:space="preserve"> PAGEREF _Toc60684337 \h </w:instrText>
             </w:r>
             <w:r>
               <w:rPr>
@@ -1081,7 +1083,7 @@
                 <w:noProof/>
                 <w:webHidden/>
               </w:rPr>
-              <w:t>8</w:t>
+              <w:t>9</w:t>
             </w:r>
             <w:r>
               <w:rPr>
@@ -1105,7 +1107,7 @@
               <w:lang w:eastAsia="ru-RU"/>
             </w:rPr>
           </w:pPr>
-          <w:hyperlink w:anchor="_Toc60668990" w:history="1">
+          <w:hyperlink w:anchor="_Toc60684338" w:history="1">
             <w:r>
               <w:rPr>
                 <w:rStyle w:val="a8"/>
@@ -1149,7 +1151,7 @@
                 <w:noProof/>
                 <w:webHidden/>
               </w:rPr>
-              <w:instrText xml:space="preserve"> PAGEREF _Toc60668990 \h </w:instrText>
+              <w:instrText xml:space="preserve"> PAGEREF _Toc60684338 \h </w:instrText>
             </w:r>
             <w:r>
               <w:rPr>
@@ -1169,7 +1171,7 @@
                 <w:noProof/>
                 <w:webHidden/>
               </w:rPr>
-              <w:t>8</w:t>
+              <w:t>9</w:t>
             </w:r>
             <w:r>
               <w:rPr>
@@ -1193,7 +1195,7 @@
               <w:lang w:eastAsia="ru-RU"/>
             </w:rPr>
           </w:pPr>
-          <w:hyperlink w:anchor="_Toc60668991" w:history="1">
+          <w:hyperlink w:anchor="_Toc60684339" w:history="1">
             <w:r>
               <w:rPr>
                 <w:rStyle w:val="a8"/>
@@ -1251,7 +1253,7 @@
                 <w:noProof/>
                 <w:webHidden/>
               </w:rPr>
-              <w:instrText xml:space="preserve"> PAGEREF _Toc60668991 \h </w:instrText>
+              <w:instrText xml:space="preserve"> PAGEREF _Toc60684339 \h </w:instrText>
             </w:r>
             <w:r>
               <w:rPr>
@@ -1271,7 +1273,7 @@
                 <w:noProof/>
                 <w:webHidden/>
               </w:rPr>
-              <w:t>10</w:t>
+              <w:t>11</w:t>
             </w:r>
             <w:r>
               <w:rPr>
@@ -1295,7 +1297,7 @@
               <w:lang w:eastAsia="ru-RU"/>
             </w:rPr>
           </w:pPr>
-          <w:hyperlink w:anchor="_Toc60668992" w:history="1">
+          <w:hyperlink w:anchor="_Toc60684340" w:history="1">
             <w:r>
               <w:rPr>
                 <w:rStyle w:val="a8"/>
@@ -1338,7 +1340,7 @@
                 <w:noProof/>
                 <w:webHidden/>
               </w:rPr>
-              <w:instrText xml:space="preserve"> PAGEREF _Toc60668992 \h </w:instrText>
+              <w:instrText xml:space="preserve"> PAGEREF _Toc60684340 \h </w:instrText>
             </w:r>
             <w:r>
               <w:rPr>
@@ -1358,7 +1360,7 @@
                 <w:noProof/>
                 <w:webHidden/>
               </w:rPr>
-              <w:t>11</w:t>
+              <w:t>12</w:t>
             </w:r>
             <w:r>
               <w:rPr>
@@ -1382,7 +1384,7 @@
               <w:lang w:eastAsia="ru-RU"/>
             </w:rPr>
           </w:pPr>
-          <w:hyperlink w:anchor="_Toc60668993" w:history="1">
+          <w:hyperlink w:anchor="_Toc60684341" w:history="1">
             <w:r>
               <w:rPr>
                 <w:rStyle w:val="a8"/>
@@ -1403,8 +1405,110 @@
               <w:rPr>
                 <w:rStyle w:val="a8"/>
                 <w:noProof/>
+              </w:rPr>
+              <w:t xml:space="preserve">Ручной метод сопровождения </w:t>
+            </w:r>
+            <w:r>
+              <w:rPr>
+                <w:rStyle w:val="a8"/>
+                <w:noProof/>
                 <w:lang w:val="en-US"/>
               </w:rPr>
+              <w:t>API</w:t>
+            </w:r>
+            <w:r>
+              <w:rPr>
+                <w:rStyle w:val="a8"/>
+                <w:noProof/>
+              </w:rPr>
+              <w:t>-документации</w:t>
+            </w:r>
+            <w:r>
+              <w:rPr>
+                <w:noProof/>
+                <w:webHidden/>
+              </w:rPr>
+              <w:tab/>
+            </w:r>
+            <w:r>
+              <w:rPr>
+                <w:noProof/>
+                <w:webHidden/>
+              </w:rPr>
+              <w:fldChar w:fldCharType="begin"/>
+            </w:r>
+            <w:r>
+              <w:rPr>
+                <w:noProof/>
+                <w:webHidden/>
+              </w:rPr>
+              <w:instrText xml:space="preserve"> PAGEREF _Toc60684341 \h </w:instrText>
+            </w:r>
+            <w:r>
+              <w:rPr>
+                <w:noProof/>
+                <w:webHidden/>
+              </w:rPr>
+            </w:r>
+            <w:r>
+              <w:rPr>
+                <w:noProof/>
+                <w:webHidden/>
+              </w:rPr>
+              <w:fldChar w:fldCharType="separate"/>
+            </w:r>
+            <w:r>
+              <w:rPr>
+                <w:noProof/>
+                <w:webHidden/>
+              </w:rPr>
+              <w:t>12</w:t>
+            </w:r>
+            <w:r>
+              <w:rPr>
+                <w:noProof/>
+                <w:webHidden/>
+              </w:rPr>
+              <w:fldChar w:fldCharType="end"/>
+            </w:r>
+          </w:hyperlink>
+        </w:p>
+        <w:p>
+          <w:pPr>
+            <w:pStyle w:val="31"/>
+            <w:tabs>
+              <w:tab w:val="left" w:pos="1540"/>
+              <w:tab w:val="right" w:leader="dot" w:pos="9344"/>
+            </w:tabs>
+            <w:rPr>
+              <w:rFonts w:eastAsiaTheme="minorEastAsia"/>
+              <w:noProof/>
+              <w:lang w:eastAsia="ru-RU"/>
+            </w:rPr>
+          </w:pPr>
+          <w:hyperlink w:anchor="_Toc60684342" w:history="1">
+            <w:r>
+              <w:rPr>
+                <w:rStyle w:val="a8"/>
+                <w:noProof/>
+                <w:lang w:val="en-US"/>
+              </w:rPr>
+              <w:t>1.2.3.5.</w:t>
+            </w:r>
+            <w:r>
+              <w:rPr>
+                <w:rFonts w:eastAsiaTheme="minorEastAsia"/>
+                <w:noProof/>
+                <w:lang w:eastAsia="ru-RU"/>
+              </w:rPr>
+              <w:tab/>
+            </w:r>
+            <w:r>
+              <w:rPr>
+                <w:rStyle w:val="a8"/>
+                <w:noProof/>
+                <w:lang w:val="en-US"/>
+              </w:rPr>
               <w:t>Postman</w:t>
             </w:r>
             <w:r>
@@ -1426,7 +1530,7 @@
                 <w:noProof/>
                 <w:webHidden/>
               </w:rPr>
-              <w:instrText xml:space="preserve"> PAGEREF _Toc60668993 \h </w:instrText>
+              <w:instrText xml:space="preserve"> PAGEREF _Toc60684342 \h </w:instrText>
             </w:r>
             <w:r>
               <w:rPr>
@@ -1446,7 +1550,7 @@
                 <w:noProof/>
                 <w:webHidden/>
               </w:rPr>
-              <w:t>11</w:t>
+              <w:t>12</w:t>
             </w:r>
             <w:r>
               <w:rPr>
@@ -1470,7 +1574,7 @@
               <w:lang w:eastAsia="ru-RU"/>
             </w:rPr>
           </w:pPr>
-          <w:hyperlink w:anchor="_Toc60668994" w:history="1">
+          <w:hyperlink w:anchor="_Toc60684343" w:history="1">
             <w:r>
               <w:rPr>
                 <w:rStyle w:val="a8"/>
@@ -1512,7 +1616,7 @@
                 <w:noProof/>
                 <w:webHidden/>
               </w:rPr>
-              <w:instrText xml:space="preserve"> PAGEREF _Toc60668994 \h </w:instrText>
+              <w:instrText xml:space="preserve"> PAGEREF _Toc60684343 \h </w:instrText>
             </w:r>
             <w:r>
               <w:rPr>
@@ -1532,7 +1636,94 @@
                 <w:noProof/>
                 <w:webHidden/>
               </w:rPr>
-              <w:t>12</w:t>
+              <w:t>14</w:t>
+            </w:r>
+            <w:r>
+              <w:rPr>
+                <w:noProof/>
+                <w:webHidden/>
+              </w:rPr>
+              <w:fldChar w:fldCharType="end"/>
+            </w:r>
+          </w:hyperlink>
+        </w:p>
+        <w:p>
+          <w:pPr>
+            <w:pStyle w:val="31"/>
+            <w:tabs>
+              <w:tab w:val="left" w:pos="1540"/>
+              <w:tab w:val="right" w:leader="dot" w:pos="9344"/>
+            </w:tabs>
+            <w:rPr>
+              <w:rFonts w:eastAsiaTheme="minorEastAsia"/>
+              <w:noProof/>
+              <w:lang w:eastAsia="ru-RU"/>
+            </w:rPr>
+          </w:pPr>
+          <w:hyperlink w:anchor="_Toc60684344" w:history="1">
+            <w:r>
+              <w:rPr>
+                <w:rStyle w:val="a8"/>
+                <w:noProof/>
+                <w:lang w:val="en-US"/>
+              </w:rPr>
+              <w:t>1.2.3.1.</w:t>
+            </w:r>
+            <w:r>
+              <w:rPr>
+                <w:rFonts w:eastAsiaTheme="minorEastAsia"/>
+                <w:noProof/>
+                <w:lang w:eastAsia="ru-RU"/>
+              </w:rPr>
+              <w:tab/>
+            </w:r>
+            <w:r>
+              <w:rPr>
+                <w:rStyle w:val="a8"/>
+                <w:noProof/>
+              </w:rPr>
+              <w:t>Вывод</w:t>
+            </w:r>
+            <w:r>
+              <w:rPr>
+                <w:noProof/>
+                <w:webHidden/>
+              </w:rPr>
+              <w:tab/>
+            </w:r>
+            <w:r>
+              <w:rPr>
+                <w:noProof/>
+                <w:webHidden/>
+              </w:rPr>
+              <w:fldChar w:fldCharType="begin"/>
+            </w:r>
+            <w:r>
+              <w:rPr>
+                <w:noProof/>
+                <w:webHidden/>
+              </w:rPr>
+              <w:instrText xml:space="preserve"> PAGEREF _Toc60684344 \h </w:instrText>
+            </w:r>
+            <w:r>
+              <w:rPr>
+                <w:noProof/>
+                <w:webHidden/>
+              </w:rPr>
+            </w:r>
+            <w:r>
+              <w:rPr>
+                <w:noProof/>
+                <w:webHidden/>
+              </w:rPr>
+              <w:fldChar w:fldCharType="separate"/>
+            </w:r>
+            <w:r>
+              <w:rPr>
+                <w:noProof/>
+                <w:webHidden/>
+              </w:rPr>
+              <w:t>15</w:t>
             </w:r>
             <w:r>
               <w:rPr>
@@ -1556,7 +1747,7 @@
               <w:lang w:eastAsia="ru-RU"/>
             </w:rPr>
           </w:pPr>
-          <w:hyperlink w:anchor="_Toc60668995" w:history="1">
+          <w:hyperlink w:anchor="_Toc60684345" w:history="1">
             <w:r>
               <w:rPr>
                 <w:rStyle w:val="a8"/>
@@ -1600,7 +1791,7 @@
                 <w:noProof/>
                 <w:webHidden/>
               </w:rPr>
-              <w:instrText xml:space="preserve"> PAGEREF _Toc60668995 \h </w:instrText>
+              <w:instrText xml:space="preserve"> PAGEREF _Toc60684345 \h </w:instrText>
             </w:r>
             <w:r>
               <w:rPr>
@@ -1620,7 +1811,7 @@
                 <w:noProof/>
                 <w:webHidden/>
               </w:rPr>
-              <w:t>12</w:t>
+              <w:t>16</w:t>
             </w:r>
             <w:r>
               <w:rPr>
@@ -1644,7 +1835,7 @@
               <w:lang w:eastAsia="ru-RU"/>
             </w:rPr>
           </w:pPr>
-          <w:hyperlink w:anchor="_Toc60668996" w:history="1">
+          <w:hyperlink w:anchor="_Toc60684346" w:history="1">
             <w:r>
               <w:rPr>
                 <w:rStyle w:val="a8"/>
@@ -1690,7 +1881,7 @@
                 <w:noProof/>
                 <w:webHidden/>
               </w:rPr>
-              <w:instrText xml:space="preserve"> PAGEREF _Toc60668996 \h </w:instrText>
+              <w:instrText xml:space="preserve"> PAGEREF _Toc60684346 \h </w:instrText>
             </w:r>
             <w:r>
               <w:rPr>
@@ -1710,7 +1901,7 @@
                 <w:noProof/>
                 <w:webHidden/>
               </w:rPr>
-              <w:t>13</w:t>
+              <w:t>16</w:t>
             </w:r>
             <w:r>
               <w:rPr>
@@ -1734,7 +1925,7 @@
               <w:lang w:eastAsia="ru-RU"/>
             </w:rPr>
           </w:pPr>
-          <w:hyperlink w:anchor="_Toc60668997" w:history="1">
+          <w:hyperlink w:anchor="_Toc60684347" w:history="1">
             <w:r>
               <w:rPr>
                 <w:rStyle w:val="a8"/>
@@ -1780,7 +1971,7 @@
                 <w:noProof/>
                 <w:webHidden/>
               </w:rPr>
-              <w:instrText xml:space="preserve"> PAGEREF _Toc60668997 \h </w:instrText>
+              <w:instrText xml:space="preserve"> PAGEREF _Toc60684347 \h </w:instrText>
             </w:r>
             <w:r>
               <w:rPr>
@@ -1800,7 +1991,7 @@
                 <w:noProof/>
                 <w:webHidden/>
               </w:rPr>
-              <w:t>13</w:t>
+              <w:t>16</w:t>
             </w:r>
             <w:r>
               <w:rPr>
@@ -1824,7 +2015,7 @@
               <w:lang w:eastAsia="ru-RU"/>
             </w:rPr>
           </w:pPr>
-          <w:hyperlink w:anchor="_Toc60668998" w:history="1">
+          <w:hyperlink w:anchor="_Toc60684348" w:history="1">
             <w:r>
               <w:rPr>
                 <w:rStyle w:val="a8"/>
@@ -1870,7 +2061,7 @@
                 <w:noProof/>
                 <w:webHidden/>
               </w:rPr>
-              <w:instrText xml:space="preserve"> PAGEREF _Toc60668998 \h </w:instrText>
+              <w:instrText xml:space="preserve"> PAGEREF _Toc60684348 \h </w:instrText>
             </w:r>
             <w:r>
               <w:rPr>
@@ -1890,7 +2081,7 @@
                 <w:noProof/>
                 <w:webHidden/>
               </w:rPr>
-              <w:t>13</w:t>
+              <w:t>16</w:t>
             </w:r>
             <w:r>
               <w:rPr>
@@ -1914,7 +2105,7 @@
               <w:lang w:eastAsia="ru-RU"/>
             </w:rPr>
           </w:pPr>
-          <w:hyperlink w:anchor="_Toc60668999" w:history="1">
+          <w:hyperlink w:anchor="_Toc60684349" w:history="1">
             <w:r>
               <w:rPr>
                 <w:rStyle w:val="a8"/>
@@ -1960,7 +2151,7 @@
                 <w:noProof/>
                 <w:webHidden/>
               </w:rPr>
-              <w:instrText xml:space="preserve"> PAGEREF _Toc60668999 \h </w:instrText>
+              <w:instrText xml:space="preserve"> PAGEREF _Toc60684349 \h </w:instrText>
             </w:r>
             <w:r>
               <w:rPr>
@@ -1980,7 +2171,7 @@
                 <w:noProof/>
                 <w:webHidden/>
               </w:rPr>
-              <w:t>13</w:t>
+              <w:t>16</w:t>
             </w:r>
             <w:r>
               <w:rPr>
@@ -2004,7 +2195,7 @@
               <w:lang w:eastAsia="ru-RU"/>
             </w:rPr>
           </w:pPr>
-          <w:hyperlink w:anchor="_Toc60669000" w:history="1">
+          <w:hyperlink w:anchor="_Toc60684350" w:history="1">
             <w:r>
               <w:rPr>
                 <w:rStyle w:val="a8"/>
@@ -2050,7 +2241,7 @@
                 <w:noProof/>
                 <w:webHidden/>
               </w:rPr>
-              <w:instrText xml:space="preserve"> PAGEREF _Toc60669000 \h </w:instrText>
+              <w:instrText xml:space="preserve"> PAGEREF _Toc60684350 \h </w:instrText>
             </w:r>
             <w:r>
               <w:rPr>
@@ -2070,7 +2261,7 @@
                 <w:noProof/>
                 <w:webHidden/>
               </w:rPr>
-              <w:t>13</w:t>
+              <w:t>16</w:t>
             </w:r>
             <w:r>
               <w:rPr>
@@ -2094,7 +2285,7 @@
               <w:lang w:eastAsia="ru-RU"/>
             </w:rPr>
           </w:pPr>
-          <w:hyperlink w:anchor="_Toc60669001" w:history="1">
+          <w:hyperlink w:anchor="_Toc60684351" w:history="1">
             <w:r>
               <w:rPr>
                 <w:rStyle w:val="a8"/>
@@ -2138,7 +2329,7 @@
                 <w:noProof/>
                 <w:webHidden/>
               </w:rPr>
-              <w:instrText xml:space="preserve"> PAGEREF _Toc60669001 \h </w:instrText>
+              <w:instrText xml:space="preserve"> PAGEREF _Toc60684351 \h </w:instrText>
             </w:r>
             <w:r>
               <w:rPr>
@@ -2158,7 +2349,7 @@
                 <w:noProof/>
                 <w:webHidden/>
               </w:rPr>
-              <w:t>13</w:t>
+              <w:t>16</w:t>
             </w:r>
             <w:r>
               <w:rPr>
@@ -2182,7 +2373,7 @@
               <w:lang w:eastAsia="ru-RU"/>
             </w:rPr>
           </w:pPr>
-          <w:hyperlink w:anchor="_Toc60669002" w:history="1">
+          <w:hyperlink w:anchor="_Toc60684352" w:history="1">
             <w:r>
               <w:rPr>
                 <w:rStyle w:val="a8"/>
@@ -2228,7 +2419,7 @@
                 <w:noProof/>
                 <w:webHidden/>
               </w:rPr>
-              <w:instrText xml:space="preserve"> PAGEREF _Toc60669002 \h </w:instrText>
+              <w:instrText xml:space="preserve"> PAGEREF _Toc60684352 \h </w:instrText>
             </w:r>
             <w:r>
               <w:rPr>
@@ -2248,7 +2439,7 @@
                 <w:noProof/>
                 <w:webHidden/>
               </w:rPr>
-              <w:t>13</w:t>
+              <w:t>16</w:t>
             </w:r>
             <w:r>
               <w:rPr>
@@ -2272,7 +2463,7 @@
               <w:lang w:eastAsia="ru-RU"/>
             </w:rPr>
           </w:pPr>
-          <w:hyperlink w:anchor="_Toc60669003" w:history="1">
+          <w:hyperlink w:anchor="_Toc60684353" w:history="1">
             <w:r>
               <w:rPr>
                 <w:rStyle w:val="a8"/>
@@ -2318,7 +2509,7 @@
                 <w:noProof/>
                 <w:webHidden/>
               </w:rPr>
-              <w:instrText xml:space="preserve"> PAGEREF _Toc60669003 \h </w:instrText>
+              <w:instrText xml:space="preserve"> PAGEREF _Toc60684353 \h </w:instrText>
             </w:r>
             <w:r>
               <w:rPr>
@@ -2338,7 +2529,7 @@
                 <w:noProof/>
                 <w:webHidden/>
               </w:rPr>
-              <w:t>13</w:t>
+              <w:t>17</w:t>
             </w:r>
             <w:r>
               <w:rPr>
@@ -2362,7 +2553,7 @@
               <w:lang w:eastAsia="ru-RU"/>
             </w:rPr>
           </w:pPr>
-          <w:hyperlink w:anchor="_Toc60669004" w:history="1">
+          <w:hyperlink w:anchor="_Toc60684354" w:history="1">
             <w:r>
               <w:rPr>
                 <w:rStyle w:val="a8"/>
@@ -2408,7 +2599,7 @@
                 <w:noProof/>
                 <w:webHidden/>
               </w:rPr>
-              <w:instrText xml:space="preserve"> PAGEREF _Toc60669004 \h </w:instrText>
+              <w:instrText xml:space="preserve"> PAGEREF _Toc60684354 \h </w:instrText>
             </w:r>
             <w:r>
               <w:rPr>
@@ -2428,7 +2619,7 @@
                 <w:noProof/>
                 <w:webHidden/>
               </w:rPr>
-              <w:t>14</w:t>
+              <w:t>17</w:t>
             </w:r>
             <w:r>
               <w:rPr>
@@ -2451,7 +2642,7 @@
               <w:lang w:eastAsia="ru-RU"/>
             </w:rPr>
           </w:pPr>
-          <w:hyperlink w:anchor="_Toc60669005" w:history="1">
+          <w:hyperlink w:anchor="_Toc60684355" w:history="1">
             <w:r>
               <w:rPr>
                 <w:rStyle w:val="a8"/>
@@ -2478,7 +2669,7 @@
                 <w:noProof/>
                 <w:webHidden/>
               </w:rPr>
-              <w:instrText xml:space="preserve"> PAGEREF _Toc60669005 \h </w:instrText>
+              <w:instrText xml:space="preserve"> PAGEREF _Toc60684355 \h </w:instrText>
             </w:r>
             <w:r>
               <w:rPr>
@@ -2498,7 +2689,7 @@
                 <w:noProof/>
                 <w:webHidden/>
               </w:rPr>
-              <w:t>14</w:t>
+              <w:t>17</w:t>
             </w:r>
             <w:r>
               <w:rPr>
@@ -2521,7 +2712,7 @@
               <w:lang w:eastAsia="ru-RU"/>
             </w:rPr>
           </w:pPr>
-          <w:hyperlink w:anchor="_Toc60669006" w:history="1">
+          <w:hyperlink w:anchor="_Toc60684356" w:history="1">
             <w:r>
               <w:rPr>
                 <w:rStyle w:val="a8"/>
@@ -2548,7 +2739,7 @@
                 <w:noProof/>
                 <w:webHidden/>
               </w:rPr>
-              <w:instrText xml:space="preserve"> PAGEREF _Toc60669006 \h </w:instrText>
+              <w:instrText xml:space="preserve"> PAGEREF _Toc60684356 \h </w:instrText>
             </w:r>
             <w:r>
               <w:rPr>
@@ -2568,7 +2759,7 @@
                 <w:noProof/>
                 <w:webHidden/>
               </w:rPr>
-              <w:t>14</w:t>
+              <w:t>17</w:t>
             </w:r>
             <w:r>
               <w:rPr>
@@ -2608,6 +2799,7 @@
         <w:jc w:val="both"/>
       </w:pPr>
       <w:r>
+        <w:lastRenderedPageBreak/>
         <w:br w:type="page"/>
       </w:r>
     </w:p>
@@ -2620,8 +2812,8 @@
           <w:szCs w:val="28"/>
         </w:rPr>
       </w:pPr>
-      <w:bookmarkStart w:id="1" w:name="_Toc56957438"/>
-      <w:bookmarkStart w:id="2" w:name="_Toc60668979"/>
+      <w:bookmarkStart w:id="2" w:name="_Toc56957438"/>
+      <w:bookmarkStart w:id="3" w:name="_Toc60684327"/>
       <w:r>
         <w:rPr>
           <w:rFonts w:cs="Times New Roman"/>
@@ -2630,7 +2822,7 @@
         <w:lastRenderedPageBreak/>
         <w:t>ТЕРМИНЫ И ОПРЕДЕЛЕНИЯ</w:t>
       </w:r>
-      <w:bookmarkEnd w:id="2"/>
+      <w:bookmarkEnd w:id="3"/>
     </w:p>
     <w:p>
       <w:pPr>
@@ -2969,7 +3161,7 @@
           <w:szCs w:val="28"/>
         </w:rPr>
       </w:pPr>
-      <w:bookmarkStart w:id="3" w:name="_Toc60668980"/>
+      <w:bookmarkStart w:id="4" w:name="_Toc60684328"/>
       <w:r>
         <w:rPr>
           <w:rFonts w:cs="Times New Roman"/>
@@ -2977,8 +3169,8 @@
         </w:rPr>
         <w:t>ВВЕДЕНИЕ</w:t>
       </w:r>
-      <w:bookmarkEnd w:id="1"/>
-      <w:bookmarkEnd w:id="3"/>
+      <w:bookmarkEnd w:id="2"/>
+      <w:bookmarkEnd w:id="4"/>
     </w:p>
     <w:p>
       <w:pPr>
@@ -3374,7 +3566,7 @@
         </w:rPr>
         <w:lastRenderedPageBreak/>
         <w:drawing>
-          <wp:inline distT="0" distB="0" distL="0" distR="0" wp14:anchorId="2D15FDEF" wp14:editId="3FBB7B63">
+          <wp:inline distT="0" distB="0" distL="0" distR="0" wp14:anchorId="3DDC9EA7" wp14:editId="53BF3B6B">
             <wp:extent cx="5939790" cy="3162300"/>
             <wp:effectExtent l="0" t="0" r="3810" b="0"/>
             <wp:docPr id="1" name="Рисунок 1"/>
@@ -4383,8 +4575,8 @@
           <w:szCs w:val="28"/>
         </w:rPr>
       </w:pPr>
-      <w:bookmarkStart w:id="4" w:name="_Toc56957439"/>
-      <w:bookmarkStart w:id="5" w:name="_Toc60668981"/>
+      <w:bookmarkStart w:id="5" w:name="_Toc56957439"/>
+      <w:bookmarkStart w:id="6" w:name="_Toc60684329"/>
       <w:r>
         <w:rPr>
           <w:rFonts w:cs="Times New Roman"/>
@@ -4392,8 +4584,8 @@
         </w:rPr>
         <w:t>ОБЗОРНАЯ ЧАСТЬ</w:t>
       </w:r>
-      <w:bookmarkEnd w:id="4"/>
       <w:bookmarkEnd w:id="5"/>
+      <w:bookmarkEnd w:id="6"/>
     </w:p>
     <w:p>
       <w:pPr>
@@ -4423,7 +4615,7 @@
           <w:szCs w:val="28"/>
         </w:rPr>
       </w:pPr>
-      <w:bookmarkStart w:id="6" w:name="_Toc60668982"/>
+      <w:bookmarkStart w:id="7" w:name="_Toc60684330"/>
       <w:r>
         <w:rPr>
           <w:rFonts w:cs="Times New Roman"/>
@@ -4432,7 +4624,7 @@
         </w:rPr>
         <w:t>Описание предметной области</w:t>
       </w:r>
-      <w:bookmarkEnd w:id="6"/>
+      <w:bookmarkEnd w:id="7"/>
     </w:p>
     <w:p>
       <w:pPr>
@@ -4456,11 +4648,11 @@
         <w:spacing w:before="0" w:line="360" w:lineRule="auto"/>
         <w:ind w:left="0" w:firstLine="0"/>
       </w:pPr>
-      <w:bookmarkStart w:id="7" w:name="_Toc60668983"/>
+      <w:bookmarkStart w:id="8" w:name="_Toc60684331"/>
       <w:r>
         <w:t>Описание серверной архитектуры</w:t>
       </w:r>
-      <w:bookmarkEnd w:id="7"/>
+      <w:bookmarkEnd w:id="8"/>
     </w:p>
     <w:p>
       <w:pPr>
@@ -5405,7 +5597,7 @@
         </w:rPr>
         <w:lastRenderedPageBreak/>
         <w:drawing>
-          <wp:inline distT="0" distB="0" distL="0" distR="0" wp14:anchorId="16795C56" wp14:editId="48D7FAC6">
+          <wp:inline distT="0" distB="0" distL="0" distR="0" wp14:anchorId="6A574E09" wp14:editId="3259AB21">
             <wp:extent cx="5939790" cy="3636645"/>
             <wp:effectExtent l="0" t="0" r="3810" b="1905"/>
             <wp:docPr id="5" name="Рисунок 5"/>
@@ -5502,97 +5694,6 @@
     <w:p>
       <w:pPr>
         <w:spacing w:after="0" w:line="360" w:lineRule="auto"/>
-        <w:jc w:val="both"/>
-        <w:rPr>
-          <w:rFonts w:ascii="Times New Roman" w:hAnsi="Times New Roman" w:cs="Times New Roman"/>
-          <w:sz w:val="28"/>
-          <w:szCs w:val="28"/>
-        </w:rPr>
-      </w:pPr>
-      <w:r>
-        <w:rPr>
-          <w:rFonts w:ascii="Times New Roman" w:hAnsi="Times New Roman" w:cs="Times New Roman"/>
-          <w:sz w:val="28"/>
-          <w:szCs w:val="28"/>
-        </w:rPr>
-        <w:t>---</w:t>
-      </w:r>
-    </w:p>
-    <w:p>
-      <w:pPr>
-        <w:spacing w:after="0" w:line="360" w:lineRule="auto"/>
-        <w:ind w:firstLine="567"/>
-        <w:jc w:val="both"/>
-        <w:rPr>
-          <w:rFonts w:ascii="Times New Roman" w:hAnsi="Times New Roman" w:cs="Times New Roman"/>
-          <w:sz w:val="28"/>
-          <w:szCs w:val="28"/>
-        </w:rPr>
-      </w:pPr>
-      <w:r>
-        <w:rPr>
-          <w:rFonts w:ascii="Times New Roman" w:hAnsi="Times New Roman" w:cs="Times New Roman"/>
-          <w:sz w:val="28"/>
-          <w:szCs w:val="28"/>
-        </w:rPr>
-        <w:t xml:space="preserve">Исходя из этого </w:t>
-      </w:r>
-      <w:r>
-        <w:rPr>
-          <w:rFonts w:ascii="Times New Roman" w:hAnsi="Times New Roman" w:cs="Times New Roman"/>
-          <w:sz w:val="28"/>
-          <w:szCs w:val="28"/>
-        </w:rPr>
-        <w:t>можно сделать вывод</w:t>
-      </w:r>
-      <w:r>
-        <w:rPr>
-          <w:rFonts w:ascii="Times New Roman" w:hAnsi="Times New Roman" w:cs="Times New Roman"/>
-          <w:sz w:val="28"/>
-          <w:szCs w:val="28"/>
-        </w:rPr>
-        <w:t xml:space="preserve"> что сопровождение </w:t>
-      </w:r>
-      <w:r>
-        <w:rPr>
-          <w:rFonts w:ascii="Times New Roman" w:hAnsi="Times New Roman" w:cs="Times New Roman"/>
-          <w:sz w:val="28"/>
-          <w:szCs w:val="28"/>
-          <w:lang w:val="en-US"/>
-        </w:rPr>
-        <w:t>API</w:t>
-      </w:r>
-      <w:r>
-        <w:rPr>
-          <w:rFonts w:ascii="Times New Roman" w:hAnsi="Times New Roman" w:cs="Times New Roman"/>
-          <w:sz w:val="28"/>
-          <w:szCs w:val="28"/>
-        </w:rPr>
-        <w:t>-документации в ручном режиме может занимать очень много времени.</w:t>
-      </w:r>
-    </w:p>
-    <w:p>
-      <w:pPr>
-        <w:spacing w:after="0" w:line="360" w:lineRule="auto"/>
-        <w:jc w:val="both"/>
-        <w:rPr>
-          <w:rFonts w:ascii="Times New Roman" w:hAnsi="Times New Roman" w:cs="Times New Roman"/>
-          <w:sz w:val="28"/>
-          <w:szCs w:val="28"/>
-        </w:rPr>
-      </w:pPr>
-      <w:r>
-        <w:rPr>
-          <w:rFonts w:ascii="Times New Roman" w:hAnsi="Times New Roman" w:cs="Times New Roman"/>
-          <w:sz w:val="28"/>
-          <w:szCs w:val="28"/>
-        </w:rPr>
-        <w:t>---</w:t>
-      </w:r>
-    </w:p>
-    <w:p>
-      <w:pPr>
-        <w:spacing w:after="0" w:line="360" w:lineRule="auto"/>
         <w:ind w:firstLine="567"/>
         <w:jc w:val="both"/>
       </w:pPr>
@@ -5607,7 +5708,7 @@
         <w:spacing w:before="0" w:line="360" w:lineRule="auto"/>
         <w:ind w:left="0" w:firstLine="0"/>
       </w:pPr>
-      <w:bookmarkStart w:id="8" w:name="_Toc60668984"/>
+      <w:bookmarkStart w:id="9" w:name="_Toc60684332"/>
       <w:r>
         <w:t xml:space="preserve">Описание модели внедрения программных продуктов </w:t>
       </w:r>
@@ -5623,7 +5724,7 @@
       <w:r>
         <w:t>Scrum</w:t>
       </w:r>
-      <w:bookmarkEnd w:id="8"/>
+      <w:bookmarkEnd w:id="9"/>
       <w:proofErr w:type="spellEnd"/>
     </w:p>
     <w:p>
@@ -5680,11 +5781,11 @@
         <w:spacing w:before="0" w:line="360" w:lineRule="auto"/>
         <w:ind w:left="0" w:firstLine="0"/>
       </w:pPr>
-      <w:bookmarkStart w:id="9" w:name="_Toc60668985"/>
+      <w:bookmarkStart w:id="10" w:name="_Toc60684333"/>
       <w:r>
         <w:t>Схема ручного сопровождения API-документации</w:t>
       </w:r>
-      <w:bookmarkEnd w:id="9"/>
+      <w:bookmarkEnd w:id="10"/>
     </w:p>
     <w:p>
       <w:pPr>
@@ -5746,7 +5847,7 @@
           <w:szCs w:val="28"/>
         </w:rPr>
       </w:pPr>
-      <w:bookmarkStart w:id="10" w:name="_Toc60668986"/>
+      <w:bookmarkStart w:id="11" w:name="_Toc60684334"/>
       <w:r>
         <w:rPr>
           <w:rFonts w:cs="Times New Roman"/>
@@ -5755,7 +5856,7 @@
         </w:rPr>
         <w:t>Исследование существующих технологий</w:t>
       </w:r>
-      <w:bookmarkEnd w:id="10"/>
+      <w:bookmarkEnd w:id="11"/>
     </w:p>
     <w:p>
       <w:pPr>
@@ -5779,12 +5880,11 @@
         <w:spacing w:before="0" w:line="360" w:lineRule="auto"/>
         <w:ind w:left="0" w:firstLine="0"/>
       </w:pPr>
-      <w:bookmarkStart w:id="11" w:name="_Toc60668987"/>
-      <w:r>
-        <w:lastRenderedPageBreak/>
+      <w:bookmarkStart w:id="12" w:name="_Toc60684335"/>
+      <w:r>
         <w:t>Перечень функций, подлежащих автоматизации</w:t>
       </w:r>
-      <w:bookmarkEnd w:id="11"/>
+      <w:bookmarkEnd w:id="12"/>
     </w:p>
     <w:p>
       <w:pPr>
@@ -5840,11 +5940,12 @@
         <w:spacing w:before="0" w:line="360" w:lineRule="auto"/>
         <w:ind w:left="0" w:firstLine="0"/>
       </w:pPr>
-      <w:bookmarkStart w:id="12" w:name="_Toc60668988"/>
-      <w:r>
+      <w:bookmarkStart w:id="13" w:name="_Toc60684336"/>
+      <w:r>
+        <w:lastRenderedPageBreak/>
         <w:t>Выбор и обоснование критериев качества</w:t>
       </w:r>
-      <w:bookmarkEnd w:id="12"/>
+      <w:bookmarkEnd w:id="13"/>
     </w:p>
     <w:p>
       <w:pPr>
@@ -6248,15 +6349,7 @@
           <w:sz w:val="28"/>
           <w:szCs w:val="28"/>
         </w:rPr>
-        <w:t>» определяет</w:t>
-      </w:r>
-      <w:r>
-        <w:rPr>
-          <w:rFonts w:ascii="Times New Roman" w:hAnsi="Times New Roman" w:cs="Times New Roman"/>
-          <w:sz w:val="28"/>
-          <w:szCs w:val="28"/>
-        </w:rPr>
-        <w:t xml:space="preserve"> продолжительность времени необходимое на сопровождение документации.</w:t>
+        <w:t>» определяет продолжительность времени необходимое на сопровождение документации.</w:t>
       </w:r>
     </w:p>
     <w:p>
@@ -6268,26 +6361,67 @@
           <w:rFonts w:ascii="Times New Roman" w:hAnsi="Times New Roman" w:cs="Times New Roman"/>
           <w:sz w:val="28"/>
           <w:szCs w:val="28"/>
+        </w:rPr>
+      </w:pPr>
+      <w:r>
+        <w:rPr>
+          <w:rFonts w:ascii="Times New Roman" w:hAnsi="Times New Roman" w:cs="Times New Roman"/>
+          <w:sz w:val="28"/>
+          <w:szCs w:val="28"/>
+        </w:rPr>
+        <w:t>Критерий</w:t>
+      </w:r>
+      <w:r>
+        <w:rPr>
+          <w:rFonts w:ascii="Times New Roman" w:hAnsi="Times New Roman" w:cs="Times New Roman"/>
+          <w:sz w:val="28"/>
+          <w:szCs w:val="28"/>
+        </w:rPr>
+        <w:t xml:space="preserve"> «Публикация документации в единую справочную систему компании» возможность системы в отображении документации в единой справочной системе компании. На данный момент вся программная документация по проекту </w:t>
+      </w:r>
+      <w:proofErr w:type="spellStart"/>
+      <w:r>
+        <w:rPr>
+          <w:rFonts w:ascii="Times New Roman" w:hAnsi="Times New Roman" w:cs="Times New Roman"/>
+          <w:sz w:val="28"/>
+          <w:szCs w:val="28"/>
           <w:lang w:val="en-US"/>
         </w:rPr>
-      </w:pPr>
-      <w:r>
-        <w:rPr>
-          <w:rFonts w:ascii="Times New Roman" w:hAnsi="Times New Roman" w:cs="Times New Roman"/>
-          <w:sz w:val="28"/>
-          <w:szCs w:val="28"/>
-        </w:rPr>
-        <w:t>Критерий</w:t>
-      </w:r>
-      <w:r>
-        <w:rPr>
-          <w:rFonts w:ascii="Times New Roman" w:hAnsi="Times New Roman" w:cs="Times New Roman"/>
-          <w:sz w:val="28"/>
-          <w:szCs w:val="28"/>
-        </w:rPr>
-        <w:t xml:space="preserve"> «Публикация документации в единую справочную систему компании» возможность системы в отображении документации в единой справочной системе компании. На данный момент вся программная документация по проекту </w:t>
-      </w:r>
-      <w:proofErr w:type="spellStart"/>
+        <w:t>Fonmix</w:t>
+      </w:r>
+      <w:proofErr w:type="spellEnd"/>
+      <w:r>
+        <w:rPr>
+          <w:rFonts w:ascii="Times New Roman" w:hAnsi="Times New Roman" w:cs="Times New Roman"/>
+          <w:sz w:val="28"/>
+          <w:szCs w:val="28"/>
+        </w:rPr>
+        <w:t xml:space="preserve"> </w:t>
+      </w:r>
+      <w:r>
+        <w:rPr>
+          <w:rFonts w:ascii="Times New Roman" w:hAnsi="Times New Roman" w:cs="Times New Roman"/>
+          <w:sz w:val="28"/>
+          <w:szCs w:val="28"/>
+        </w:rPr>
+        <w:t xml:space="preserve">храниться </w:t>
+      </w:r>
+      <w:r>
+        <w:rPr>
+          <w:rFonts w:ascii="Times New Roman" w:hAnsi="Times New Roman" w:cs="Times New Roman"/>
+          <w:sz w:val="28"/>
+          <w:szCs w:val="28"/>
+        </w:rPr>
+        <w:t>вики-</w:t>
+      </w:r>
+      <w:r>
+        <w:rPr>
+          <w:rFonts w:ascii="Times New Roman" w:hAnsi="Times New Roman" w:cs="Times New Roman"/>
+          <w:sz w:val="28"/>
+          <w:szCs w:val="28"/>
+        </w:rPr>
+        <w:t xml:space="preserve">системе </w:t>
+      </w:r>
       <w:r>
         <w:rPr>
           <w:rFonts w:ascii="Times New Roman" w:hAnsi="Times New Roman" w:cs="Times New Roman"/>
@@ -6295,24 +6429,7 @@
           <w:szCs w:val="28"/>
           <w:lang w:val="en-US"/>
         </w:rPr>
-        <w:t>Fonmix</w:t>
-      </w:r>
-      <w:proofErr w:type="spellEnd"/>
-      <w:r>
-        <w:rPr>
-          <w:rFonts w:ascii="Times New Roman" w:hAnsi="Times New Roman" w:cs="Times New Roman"/>
-          <w:sz w:val="28"/>
-          <w:szCs w:val="28"/>
-        </w:rPr>
-        <w:t xml:space="preserve"> </w:t>
-      </w:r>
-      <w:r>
-        <w:rPr>
-          <w:rFonts w:ascii="Times New Roman" w:hAnsi="Times New Roman" w:cs="Times New Roman"/>
-          <w:sz w:val="28"/>
-          <w:szCs w:val="28"/>
-        </w:rPr>
-        <w:t xml:space="preserve">храниться </w:t>
+        <w:t>C</w:t>
       </w:r>
       <w:r>
         <w:rPr>
@@ -6321,32 +6438,7 @@
           <w:szCs w:val="28"/>
           <w:lang w:val="en-US"/>
         </w:rPr>
-        <w:t>SaaS</w:t>
-      </w:r>
-      <w:r>
-        <w:rPr>
-          <w:rFonts w:ascii="Times New Roman" w:hAnsi="Times New Roman" w:cs="Times New Roman"/>
-          <w:sz w:val="28"/>
-          <w:szCs w:val="28"/>
-        </w:rPr>
-        <w:t xml:space="preserve"> </w:t>
-      </w:r>
-      <w:r>
-        <w:rPr>
-          <w:rFonts w:ascii="Times New Roman" w:hAnsi="Times New Roman" w:cs="Times New Roman"/>
-          <w:sz w:val="28"/>
-          <w:szCs w:val="28"/>
-        </w:rPr>
-        <w:t xml:space="preserve">системе </w:t>
-      </w:r>
-      <w:r>
-        <w:rPr>
-          <w:rFonts w:ascii="Times New Roman" w:hAnsi="Times New Roman" w:cs="Times New Roman"/>
-          <w:sz w:val="28"/>
-          <w:szCs w:val="28"/>
-          <w:lang w:val="en-US"/>
-        </w:rPr>
-        <w:t>confluence</w:t>
+        <w:t>onfluence</w:t>
       </w:r>
       <w:r>
         <w:rPr>
@@ -6380,11 +6472,12 @@
         <w:spacing w:before="0" w:line="360" w:lineRule="auto"/>
         <w:ind w:left="0" w:firstLine="0"/>
       </w:pPr>
-      <w:bookmarkStart w:id="13" w:name="_Toc60668989"/>
-      <w:r>
+      <w:bookmarkStart w:id="14" w:name="_Toc60684337"/>
+      <w:r>
+        <w:lastRenderedPageBreak/>
         <w:t>Анализ аналогов и прототипов</w:t>
       </w:r>
-      <w:bookmarkEnd w:id="13"/>
+      <w:bookmarkEnd w:id="14"/>
     </w:p>
     <w:p>
       <w:pPr>
@@ -6415,7 +6508,6 @@
           <w:sz w:val="28"/>
           <w:szCs w:val="28"/>
         </w:rPr>
-        <w:lastRenderedPageBreak/>
         <w:t>Рассмотрим аналоги и прототипы с точки зрения выбранных критериев качества.</w:t>
       </w:r>
     </w:p>
@@ -6444,14 +6536,14 @@
           <w:lang w:val="en-US"/>
         </w:rPr>
       </w:pPr>
-      <w:bookmarkStart w:id="14" w:name="_Toc60668990"/>
+      <w:bookmarkStart w:id="15" w:name="_Toc60684338"/>
       <w:r>
         <w:rPr>
           <w:lang w:val="en-US"/>
         </w:rPr>
         <w:t>Swagger</w:t>
       </w:r>
-      <w:bookmarkEnd w:id="14"/>
+      <w:bookmarkEnd w:id="15"/>
     </w:p>
     <w:p>
       <w:pPr>
@@ -6937,8 +7029,9 @@
           <w:szCs w:val="28"/>
           <w:lang w:eastAsia="ru-RU"/>
         </w:rPr>
+        <w:lastRenderedPageBreak/>
         <w:drawing>
-          <wp:inline distT="0" distB="0" distL="0" distR="0" wp14:anchorId="20BC6C3A" wp14:editId="7790AEEE">
+          <wp:inline distT="0" distB="0" distL="0" distR="0" wp14:anchorId="3506CE21" wp14:editId="611EAA38">
             <wp:extent cx="5939790" cy="3159125"/>
             <wp:effectExtent l="19050" t="19050" r="22860" b="22225"/>
             <wp:docPr id="2" name="Рисунок 2"/>
@@ -7371,6 +7464,7 @@
           <w:sz w:val="28"/>
           <w:szCs w:val="28"/>
         </w:rPr>
+        <w:lastRenderedPageBreak/>
         <w:t xml:space="preserve">Для написания документации на персональном компьютере, необходимо установить </w:t>
       </w:r>
       <w:r>
@@ -7773,7 +7867,6 @@
           <w:sz w:val="28"/>
           <w:szCs w:val="28"/>
         </w:rPr>
-        <w:lastRenderedPageBreak/>
         <w:t>Недостатки:</w:t>
       </w:r>
     </w:p>
@@ -8122,7 +8215,7 @@
         <w:spacing w:before="0" w:line="360" w:lineRule="auto"/>
         <w:jc w:val="left"/>
       </w:pPr>
-      <w:bookmarkStart w:id="15" w:name="_Toc60668991"/>
+      <w:bookmarkStart w:id="16" w:name="_Toc60684339"/>
       <w:r>
         <w:rPr>
           <w:lang w:val="en-US"/>
@@ -8138,7 +8231,7 @@
         </w:rPr>
         <w:t>Blueprint</w:t>
       </w:r>
-      <w:bookmarkEnd w:id="15"/>
+      <w:bookmarkEnd w:id="16"/>
     </w:p>
     <w:p>
       <w:pPr>
@@ -8192,14 +8285,14 @@
         <w:spacing w:before="0" w:line="360" w:lineRule="auto"/>
         <w:jc w:val="left"/>
       </w:pPr>
-      <w:bookmarkStart w:id="16" w:name="_Toc60668992"/>
+      <w:bookmarkStart w:id="17" w:name="_Toc60684340"/>
       <w:r>
         <w:rPr>
           <w:lang w:val="en-US"/>
         </w:rPr>
         <w:t>RAML</w:t>
       </w:r>
-      <w:bookmarkEnd w:id="16"/>
+      <w:bookmarkEnd w:id="17"/>
     </w:p>
     <w:p>
       <w:pPr>
@@ -8359,6 +8452,7 @@
           <w:lang w:val="en-US"/>
         </w:rPr>
       </w:pPr>
+      <w:bookmarkStart w:id="18" w:name="_Toc60684341"/>
       <w:r>
         <w:t xml:space="preserve">Ручной метод сопровождения </w:t>
       </w:r>
@@ -8371,6 +8465,7 @@
       <w:r>
         <w:t>-документации</w:t>
       </w:r>
+      <w:bookmarkEnd w:id="18"/>
     </w:p>
     <w:p>
       <w:pPr>
@@ -8402,6 +8497,97 @@
           <w:szCs w:val="28"/>
         </w:rPr>
         <w:t>Текст</w:t>
+      </w:r>
+    </w:p>
+    <w:p>
+      <w:pPr>
+        <w:spacing w:after="0" w:line="360" w:lineRule="auto"/>
+        <w:jc w:val="both"/>
+        <w:rPr>
+          <w:rFonts w:ascii="Times New Roman" w:hAnsi="Times New Roman" w:cs="Times New Roman"/>
+          <w:sz w:val="28"/>
+          <w:szCs w:val="28"/>
+        </w:rPr>
+      </w:pPr>
+      <w:r>
+        <w:rPr>
+          <w:rFonts w:ascii="Times New Roman" w:hAnsi="Times New Roman" w:cs="Times New Roman"/>
+          <w:sz w:val="28"/>
+          <w:szCs w:val="28"/>
+        </w:rPr>
+        <w:t>---</w:t>
+      </w:r>
+    </w:p>
+    <w:p>
+      <w:pPr>
+        <w:spacing w:after="0" w:line="360" w:lineRule="auto"/>
+        <w:ind w:firstLine="567"/>
+        <w:jc w:val="both"/>
+        <w:rPr>
+          <w:rFonts w:ascii="Times New Roman" w:hAnsi="Times New Roman" w:cs="Times New Roman"/>
+          <w:sz w:val="28"/>
+          <w:szCs w:val="28"/>
+        </w:rPr>
+      </w:pPr>
+      <w:r>
+        <w:rPr>
+          <w:rFonts w:ascii="Times New Roman" w:hAnsi="Times New Roman" w:cs="Times New Roman"/>
+          <w:sz w:val="28"/>
+          <w:szCs w:val="28"/>
+        </w:rPr>
+        <w:t xml:space="preserve">Исходя из этого </w:t>
+      </w:r>
+      <w:r>
+        <w:rPr>
+          <w:rFonts w:ascii="Times New Roman" w:hAnsi="Times New Roman" w:cs="Times New Roman"/>
+          <w:sz w:val="28"/>
+          <w:szCs w:val="28"/>
+        </w:rPr>
+        <w:t>можно сделать вывод</w:t>
+      </w:r>
+      <w:r>
+        <w:rPr>
+          <w:rFonts w:ascii="Times New Roman" w:hAnsi="Times New Roman" w:cs="Times New Roman"/>
+          <w:sz w:val="28"/>
+          <w:szCs w:val="28"/>
+        </w:rPr>
+        <w:t xml:space="preserve"> что сопровождение </w:t>
+      </w:r>
+      <w:r>
+        <w:rPr>
+          <w:rFonts w:ascii="Times New Roman" w:hAnsi="Times New Roman" w:cs="Times New Roman"/>
+          <w:sz w:val="28"/>
+          <w:szCs w:val="28"/>
+          <w:lang w:val="en-US"/>
+        </w:rPr>
+        <w:t>API</w:t>
+      </w:r>
+      <w:r>
+        <w:rPr>
+          <w:rFonts w:ascii="Times New Roman" w:hAnsi="Times New Roman" w:cs="Times New Roman"/>
+          <w:sz w:val="28"/>
+          <w:szCs w:val="28"/>
+        </w:rPr>
+        <w:t>-документации в ручном режиме может занимать очень много времени.</w:t>
+      </w:r>
+    </w:p>
+    <w:p>
+      <w:pPr>
+        <w:spacing w:after="0" w:line="360" w:lineRule="auto"/>
+        <w:jc w:val="both"/>
+        <w:rPr>
+          <w:rFonts w:ascii="Times New Roman" w:hAnsi="Times New Roman" w:cs="Times New Roman"/>
+          <w:sz w:val="28"/>
+          <w:szCs w:val="28"/>
+        </w:rPr>
+      </w:pPr>
+      <w:r>
+        <w:rPr>
+          <w:rFonts w:ascii="Times New Roman" w:hAnsi="Times New Roman" w:cs="Times New Roman"/>
+          <w:sz w:val="28"/>
+          <w:szCs w:val="28"/>
+        </w:rPr>
+        <w:t>---</w:t>
       </w:r>
     </w:p>
     <w:p>
@@ -8430,14 +8616,14 @@
           <w:lang w:val="en-US"/>
         </w:rPr>
       </w:pPr>
-      <w:bookmarkStart w:id="17" w:name="_Toc60668993"/>
+      <w:bookmarkStart w:id="19" w:name="_Toc60684342"/>
       <w:r>
         <w:rPr>
           <w:lang w:val="en-US"/>
         </w:rPr>
         <w:t>Postman</w:t>
       </w:r>
-      <w:bookmarkEnd w:id="17"/>
+      <w:bookmarkEnd w:id="19"/>
     </w:p>
     <w:p>
       <w:pPr>
@@ -8470,7 +8656,6 @@
           <w:szCs w:val="28"/>
           <w:lang w:val="en-US"/>
         </w:rPr>
-        <w:lastRenderedPageBreak/>
         <w:t>Postman</w:t>
       </w:r>
       <w:r>
@@ -8704,6 +8889,7 @@
           <w:sz w:val="28"/>
           <w:szCs w:val="28"/>
         </w:rPr>
+        <w:lastRenderedPageBreak/>
         <w:t xml:space="preserve">Данный программный продукт </w:t>
       </w:r>
       <w:r>
@@ -8840,7 +9026,16 @@
           <w:szCs w:val="28"/>
           <w:lang w:val="en-US"/>
         </w:rPr>
-        <w:t>confluence</w:t>
+        <w:t>C</w:t>
+      </w:r>
+      <w:r>
+        <w:rPr>
+          <w:rFonts w:ascii="Times New Roman" w:hAnsi="Times New Roman" w:cs="Times New Roman"/>
+          <w:sz w:val="28"/>
+          <w:szCs w:val="28"/>
+          <w:lang w:val="en-US"/>
+        </w:rPr>
+        <w:t>onfluence</w:t>
       </w:r>
       <w:r>
         <w:rPr>
@@ -8913,25 +9108,7 @@
           <w:sz w:val="28"/>
           <w:szCs w:val="28"/>
         </w:rPr>
-        <w:t xml:space="preserve">Отправка запроса на сервер и получение ответа. Демонстрация </w:t>
-      </w:r>
-      <w:proofErr w:type="spellStart"/>
-      <w:r>
-        <w:rPr>
-          <w:rFonts w:ascii="Times New Roman" w:hAnsi="Times New Roman" w:cs="Times New Roman"/>
-          <w:sz w:val="28"/>
-          <w:szCs w:val="28"/>
-        </w:rPr>
-        <w:t>рабоотоспособности</w:t>
-      </w:r>
-      <w:proofErr w:type="spellEnd"/>
-      <w:r>
-        <w:rPr>
-          <w:rFonts w:ascii="Times New Roman" w:hAnsi="Times New Roman" w:cs="Times New Roman"/>
-          <w:sz w:val="28"/>
-          <w:szCs w:val="28"/>
-        </w:rPr>
-        <w:t xml:space="preserve"> </w:t>
+        <w:t xml:space="preserve">Отправка запроса на сервер и получение ответа. Демонстрация работоспособности </w:t>
       </w:r>
       <w:r>
         <w:rPr>
@@ -9127,58 +9304,58 @@
           <w:sz w:val="28"/>
           <w:szCs w:val="28"/>
         </w:rPr>
+        <w:t xml:space="preserve">Возможны проблемы с реализацией возможных алгоритмов по сопровождению </w:t>
+      </w:r>
+      <w:r>
+        <w:rPr>
+          <w:rFonts w:ascii="Times New Roman" w:hAnsi="Times New Roman" w:cs="Times New Roman"/>
+          <w:sz w:val="28"/>
+          <w:szCs w:val="28"/>
+          <w:lang w:val="en-US"/>
+        </w:rPr>
+        <w:t>API</w:t>
+      </w:r>
+      <w:r>
+        <w:rPr>
+          <w:rFonts w:ascii="Times New Roman" w:hAnsi="Times New Roman" w:cs="Times New Roman"/>
+          <w:sz w:val="28"/>
+          <w:szCs w:val="28"/>
+        </w:rPr>
+        <w:t>-документации</w:t>
+      </w:r>
+    </w:p>
+    <w:p>
+      <w:pPr>
+        <w:spacing w:after="0" w:line="360" w:lineRule="auto"/>
+        <w:jc w:val="both"/>
+        <w:rPr>
+          <w:rFonts w:ascii="Times New Roman" w:hAnsi="Times New Roman" w:cs="Times New Roman"/>
+          <w:sz w:val="28"/>
+          <w:szCs w:val="28"/>
+        </w:rPr>
+      </w:pPr>
+    </w:p>
+    <w:p>
+      <w:pPr>
+        <w:spacing w:after="0" w:line="360" w:lineRule="auto"/>
+        <w:jc w:val="both"/>
+        <w:rPr>
+          <w:rFonts w:ascii="Times New Roman" w:hAnsi="Times New Roman" w:cs="Times New Roman"/>
+          <w:sz w:val="28"/>
+          <w:szCs w:val="28"/>
+        </w:rPr>
+      </w:pPr>
+      <w:r>
+        <w:rPr>
+          <w:rFonts w:ascii="Times New Roman" w:hAnsi="Times New Roman" w:cs="Times New Roman"/>
+          <w:noProof/>
+          <w:sz w:val="28"/>
+          <w:szCs w:val="28"/>
+          <w:lang w:eastAsia="ru-RU"/>
+        </w:rPr>
         <w:lastRenderedPageBreak/>
-        <w:t xml:space="preserve">Возможны проблемы с реализацией возможных алгоритмов по сопровождению </w:t>
-      </w:r>
-      <w:r>
-        <w:rPr>
-          <w:rFonts w:ascii="Times New Roman" w:hAnsi="Times New Roman" w:cs="Times New Roman"/>
-          <w:sz w:val="28"/>
-          <w:szCs w:val="28"/>
-          <w:lang w:val="en-US"/>
-        </w:rPr>
-        <w:t>API</w:t>
-      </w:r>
-      <w:r>
-        <w:rPr>
-          <w:rFonts w:ascii="Times New Roman" w:hAnsi="Times New Roman" w:cs="Times New Roman"/>
-          <w:sz w:val="28"/>
-          <w:szCs w:val="28"/>
-        </w:rPr>
-        <w:t>-документации</w:t>
-      </w:r>
-    </w:p>
-    <w:p>
-      <w:pPr>
-        <w:spacing w:after="0" w:line="360" w:lineRule="auto"/>
-        <w:jc w:val="both"/>
-        <w:rPr>
-          <w:rFonts w:ascii="Times New Roman" w:hAnsi="Times New Roman" w:cs="Times New Roman"/>
-          <w:sz w:val="28"/>
-          <w:szCs w:val="28"/>
-        </w:rPr>
-      </w:pPr>
-    </w:p>
-    <w:p>
-      <w:pPr>
-        <w:spacing w:after="0" w:line="360" w:lineRule="auto"/>
-        <w:jc w:val="both"/>
-        <w:rPr>
-          <w:rFonts w:ascii="Times New Roman" w:hAnsi="Times New Roman" w:cs="Times New Roman"/>
-          <w:sz w:val="28"/>
-          <w:szCs w:val="28"/>
-        </w:rPr>
-      </w:pPr>
-      <w:r>
-        <w:rPr>
-          <w:rFonts w:ascii="Times New Roman" w:hAnsi="Times New Roman" w:cs="Times New Roman"/>
-          <w:noProof/>
-          <w:sz w:val="28"/>
-          <w:szCs w:val="28"/>
-          <w:lang w:eastAsia="ru-RU"/>
-        </w:rPr>
         <w:drawing>
-          <wp:inline distT="0" distB="0" distL="0" distR="0" wp14:anchorId="0493D3B4" wp14:editId="362D61F4">
+          <wp:inline distT="0" distB="0" distL="0" distR="0" wp14:anchorId="70750533" wp14:editId="54557415">
             <wp:extent cx="5939790" cy="3710305"/>
             <wp:effectExtent l="19050" t="19050" r="22860" b="23495"/>
             <wp:docPr id="3" name="Рисунок 3"/>
@@ -9293,11 +9470,11 @@
         <w:spacing w:before="0" w:line="360" w:lineRule="auto"/>
         <w:ind w:left="0" w:firstLine="0"/>
       </w:pPr>
-      <w:bookmarkStart w:id="18" w:name="_Toc60668994"/>
+      <w:bookmarkStart w:id="20" w:name="_Toc60684343"/>
       <w:r>
         <w:t>Сравнение аналогов и прототипов</w:t>
       </w:r>
-      <w:bookmarkEnd w:id="18"/>
+      <w:bookmarkEnd w:id="20"/>
     </w:p>
     <w:p>
       <w:pPr>
@@ -9364,15 +9541,7 @@
           <w:sz w:val="28"/>
           <w:szCs w:val="28"/>
         </w:rPr>
-        <w:t>В каждой ячейке</w:t>
-      </w:r>
-      <w:r>
-        <w:rPr>
-          <w:rFonts w:ascii="Times New Roman" w:hAnsi="Times New Roman" w:cs="Times New Roman"/>
-          <w:sz w:val="28"/>
-          <w:szCs w:val="28"/>
-        </w:rPr>
-        <w:t xml:space="preserve"> стоит соответствие критерия и степень качества критерия</w:t>
+        <w:t>В каждой ячейке стоит соответствие критерия и степень качества критерия</w:t>
       </w:r>
       <w:r>
         <w:rPr>
@@ -9750,6 +9919,7 @@
                 <w:szCs w:val="28"/>
                 <w:lang w:val="en-US"/>
               </w:rPr>
+              <w:lastRenderedPageBreak/>
               <w:t>Очень плохо</w:t>
             </w:r>
           </w:p>
@@ -10614,15 +10784,7 @@
                 <w:sz w:val="28"/>
                 <w:szCs w:val="28"/>
               </w:rPr>
-              <w:t>Публикация документации в</w:t>
-            </w:r>
-            <w:r>
-              <w:rPr>
-                <w:rFonts w:ascii="Times New Roman" w:hAnsi="Times New Roman" w:cs="Times New Roman"/>
-                <w:sz w:val="28"/>
-                <w:szCs w:val="28"/>
-              </w:rPr>
-              <w:t xml:space="preserve"> ЕСС</w:t>
+              <w:t>Публикация документации в ЕСС</w:t>
             </w:r>
           </w:p>
         </w:tc>
@@ -10917,9 +11079,11 @@
           <w:lang w:val="en-US"/>
         </w:rPr>
       </w:pPr>
+      <w:bookmarkStart w:id="21" w:name="_Toc60684344"/>
       <w:r>
         <w:t>Вывод</w:t>
       </w:r>
+      <w:bookmarkEnd w:id="21"/>
     </w:p>
     <w:p>
       <w:pPr>
@@ -10944,8 +11108,6 @@
           <w:szCs w:val="28"/>
         </w:rPr>
       </w:pPr>
-      <w:bookmarkStart w:id="19" w:name="_GoBack"/>
-      <w:bookmarkEnd w:id="19"/>
       <w:r>
         <w:rPr>
           <w:rFonts w:ascii="Times New Roman" w:hAnsi="Times New Roman" w:cs="Times New Roman"/>
@@ -11017,64 +11179,44 @@
           <w:szCs w:val="28"/>
         </w:rPr>
       </w:pPr>
-      <w:bookmarkStart w:id="20" w:name="_Toc56957443"/>
-      <w:bookmarkStart w:id="21" w:name="_Toc60668995"/>
+      <w:bookmarkStart w:id="22" w:name="_Toc56957443"/>
+      <w:bookmarkStart w:id="23" w:name="_Toc60684345"/>
       <w:r>
         <w:rPr>
           <w:rFonts w:cs="Times New Roman"/>
           <w:szCs w:val="28"/>
         </w:rPr>
+        <w:lastRenderedPageBreak/>
         <w:t>РАСЧЕТНО-КОНСТРУКТОРСКАЯ ЧАСТЬ</w:t>
       </w:r>
-      <w:bookmarkEnd w:id="20"/>
-      <w:bookmarkEnd w:id="21"/>
-    </w:p>
-    <w:p>
-      <w:pPr>
-        <w:spacing w:after="0" w:line="360" w:lineRule="auto"/>
-        <w:ind w:firstLine="567"/>
-        <w:jc w:val="both"/>
-        <w:rPr>
-          <w:rFonts w:ascii="Times New Roman" w:hAnsi="Times New Roman" w:cs="Times New Roman"/>
-          <w:sz w:val="28"/>
-          <w:szCs w:val="28"/>
-        </w:rPr>
-      </w:pPr>
-    </w:p>
-    <w:p>
-      <w:pPr>
-        <w:pStyle w:val="a7"/>
+      <w:bookmarkEnd w:id="22"/>
+      <w:bookmarkEnd w:id="23"/>
+    </w:p>
+    <w:p>
+      <w:pPr>
         <w:keepNext/>
         <w:keepLines/>
-        <w:numPr>
-          <w:ilvl w:val="0"/>
-          <w:numId w:val="24"/>
-        </w:numPr>
-        <w:spacing w:after="0" w:line="360" w:lineRule="auto"/>
-        <w:ind w:left="0" w:firstLine="567"/>
-        <w:contextualSpacing w:val="0"/>
-        <w:jc w:val="both"/>
-        <w:rPr>
-          <w:rFonts w:ascii="Times New Roman" w:eastAsiaTheme="majorEastAsia" w:hAnsi="Times New Roman" w:cs="Times New Roman"/>
-          <w:b/>
-          <w:vanish/>
-          <w:color w:val="000000" w:themeColor="text1"/>
-          <w:sz w:val="28"/>
-          <w:szCs w:val="28"/>
-        </w:rPr>
-      </w:pPr>
-      <w:bookmarkStart w:id="22" w:name="_Toc56957444"/>
-      <w:bookmarkStart w:id="23" w:name="_Toc56957512"/>
-      <w:bookmarkStart w:id="24" w:name="_Toc56957631"/>
-      <w:bookmarkStart w:id="25" w:name="_Toc57547508"/>
-      <w:bookmarkStart w:id="26" w:name="_Toc58776094"/>
-      <w:bookmarkStart w:id="27" w:name="_Toc58776533"/>
-      <w:bookmarkEnd w:id="22"/>
-      <w:bookmarkEnd w:id="23"/>
+        <w:spacing w:after="0" w:line="360" w:lineRule="auto"/>
+        <w:ind w:firstLine="567"/>
+        <w:jc w:val="both"/>
+        <w:rPr>
+          <w:rFonts w:ascii="Times New Roman" w:hAnsi="Times New Roman" w:cs="Times New Roman"/>
+          <w:sz w:val="28"/>
+          <w:szCs w:val="28"/>
+        </w:rPr>
+      </w:pPr>
+      <w:bookmarkStart w:id="24" w:name="_Toc56957444"/>
+      <w:bookmarkStart w:id="25" w:name="_Toc56957512"/>
+      <w:bookmarkStart w:id="26" w:name="_Toc56957631"/>
+      <w:bookmarkStart w:id="27" w:name="_Toc57547508"/>
+      <w:bookmarkStart w:id="28" w:name="_Toc58776094"/>
+      <w:bookmarkStart w:id="29" w:name="_Toc58776533"/>
       <w:bookmarkEnd w:id="24"/>
       <w:bookmarkEnd w:id="25"/>
       <w:bookmarkEnd w:id="26"/>
       <w:bookmarkEnd w:id="27"/>
+      <w:bookmarkEnd w:id="28"/>
+      <w:bookmarkEnd w:id="29"/>
     </w:p>
     <w:p>
       <w:pPr>
@@ -11092,8 +11234,8 @@
           <w:szCs w:val="28"/>
         </w:rPr>
       </w:pPr>
-      <w:bookmarkStart w:id="28" w:name="_Toc56957445"/>
-      <w:bookmarkStart w:id="29" w:name="_Toc60668996"/>
+      <w:bookmarkStart w:id="30" w:name="_Toc56957445"/>
+      <w:bookmarkStart w:id="31" w:name="_Toc60684346"/>
       <w:r>
         <w:rPr>
           <w:rFonts w:cs="Times New Roman"/>
@@ -11102,8 +11244,8 @@
         </w:rPr>
         <w:t>Определение требований к системе</w:t>
       </w:r>
-      <w:bookmarkEnd w:id="28"/>
-      <w:bookmarkEnd w:id="29"/>
+      <w:bookmarkEnd w:id="30"/>
+      <w:bookmarkEnd w:id="31"/>
     </w:p>
     <w:p>
       <w:pPr>
@@ -11134,7 +11276,6 @@
           <w:sz w:val="28"/>
           <w:szCs w:val="28"/>
         </w:rPr>
-        <w:lastRenderedPageBreak/>
         <w:t>Текст</w:t>
       </w:r>
     </w:p>
@@ -11166,8 +11307,8 @@
           <w:szCs w:val="28"/>
         </w:rPr>
       </w:pPr>
-      <w:bookmarkStart w:id="30" w:name="_Toc56957446"/>
-      <w:bookmarkStart w:id="31" w:name="_Toc60668997"/>
+      <w:bookmarkStart w:id="32" w:name="_Toc56957446"/>
+      <w:bookmarkStart w:id="33" w:name="_Toc60684347"/>
       <w:r>
         <w:rPr>
           <w:rFonts w:cs="Times New Roman"/>
@@ -11176,8 +11317,8 @@
         </w:rPr>
         <w:t>Разработка структуры автоматизированной системы</w:t>
       </w:r>
-      <w:bookmarkEnd w:id="30"/>
-      <w:bookmarkEnd w:id="31"/>
+      <w:bookmarkEnd w:id="32"/>
+      <w:bookmarkEnd w:id="33"/>
     </w:p>
     <w:p>
       <w:pPr>
@@ -11234,8 +11375,8 @@
           <w:szCs w:val="28"/>
         </w:rPr>
       </w:pPr>
-      <w:bookmarkStart w:id="32" w:name="_Toc56957447"/>
-      <w:bookmarkStart w:id="33" w:name="_Toc60668998"/>
+      <w:bookmarkStart w:id="34" w:name="_Toc56957447"/>
+      <w:bookmarkStart w:id="35" w:name="_Toc60684348"/>
       <w:r>
         <w:rPr>
           <w:rFonts w:cs="Times New Roman"/>
@@ -11244,8 +11385,8 @@
         </w:rPr>
         <w:t>Разработка структуры интерфейса взаимодействия пользователя с системой</w:t>
       </w:r>
-      <w:bookmarkEnd w:id="32"/>
-      <w:bookmarkEnd w:id="33"/>
+      <w:bookmarkEnd w:id="34"/>
+      <w:bookmarkEnd w:id="35"/>
     </w:p>
     <w:p>
       <w:pPr>
@@ -11295,8 +11436,8 @@
           <w:szCs w:val="28"/>
         </w:rPr>
       </w:pPr>
-      <w:bookmarkStart w:id="34" w:name="_Toc56957448"/>
-      <w:bookmarkStart w:id="35" w:name="_Toc60668999"/>
+      <w:bookmarkStart w:id="36" w:name="_Toc56957448"/>
+      <w:bookmarkStart w:id="37" w:name="_Toc60684349"/>
       <w:r>
         <w:rPr>
           <w:rFonts w:cs="Times New Roman"/>
@@ -11305,8 +11446,8 @@
         </w:rPr>
         <w:t>Разработка алгоритмов программных модулей</w:t>
       </w:r>
-      <w:bookmarkEnd w:id="34"/>
-      <w:bookmarkEnd w:id="35"/>
+      <w:bookmarkEnd w:id="36"/>
+      <w:bookmarkEnd w:id="37"/>
     </w:p>
     <w:p>
       <w:pPr>
@@ -11376,8 +11517,8 @@
           <w:szCs w:val="28"/>
         </w:rPr>
       </w:pPr>
-      <w:bookmarkStart w:id="36" w:name="_Toc56957449"/>
-      <w:bookmarkStart w:id="37" w:name="_Toc60669000"/>
+      <w:bookmarkStart w:id="38" w:name="_Toc56957449"/>
+      <w:bookmarkStart w:id="39" w:name="_Toc60684350"/>
       <w:r>
         <w:rPr>
           <w:rFonts w:cs="Times New Roman"/>
@@ -11386,8 +11527,8 @@
         </w:rPr>
         <w:t>Разработка плана проведения тестирования</w:t>
       </w:r>
-      <w:bookmarkEnd w:id="36"/>
-      <w:bookmarkEnd w:id="37"/>
+      <w:bookmarkEnd w:id="38"/>
+      <w:bookmarkEnd w:id="39"/>
     </w:p>
     <w:p>
       <w:pPr>
@@ -11442,8 +11583,8 @@
           <w:szCs w:val="28"/>
         </w:rPr>
       </w:pPr>
-      <w:bookmarkStart w:id="38" w:name="_Toc56957450"/>
-      <w:bookmarkStart w:id="39" w:name="_Toc60669001"/>
+      <w:bookmarkStart w:id="40" w:name="_Toc56957450"/>
+      <w:bookmarkStart w:id="41" w:name="_Toc60684351"/>
       <w:r>
         <w:rPr>
           <w:rFonts w:cs="Times New Roman"/>
@@ -11451,8 +11592,8 @@
         </w:rPr>
         <w:t>ЭКСПЕРИМЕНТАЛЬНАЯ ЧАСТЬ</w:t>
       </w:r>
-      <w:bookmarkEnd w:id="38"/>
-      <w:bookmarkEnd w:id="39"/>
+      <w:bookmarkEnd w:id="40"/>
+      <w:bookmarkEnd w:id="41"/>
     </w:p>
     <w:p>
       <w:pPr>
@@ -11482,8 +11623,8 @@
           <w:szCs w:val="28"/>
         </w:rPr>
       </w:pPr>
-      <w:bookmarkStart w:id="40" w:name="_Toc56957451"/>
-      <w:bookmarkStart w:id="41" w:name="_Toc60669002"/>
+      <w:bookmarkStart w:id="42" w:name="_Toc56957451"/>
+      <w:bookmarkStart w:id="43" w:name="_Toc60684352"/>
       <w:r>
         <w:rPr>
           <w:rFonts w:cs="Times New Roman"/>
@@ -11492,8 +11633,8 @@
         </w:rPr>
         <w:t>Реализация разработанных алгоритмов</w:t>
       </w:r>
-      <w:bookmarkEnd w:id="40"/>
-      <w:bookmarkEnd w:id="41"/>
+      <w:bookmarkEnd w:id="42"/>
+      <w:bookmarkEnd w:id="43"/>
     </w:p>
     <w:p>
       <w:pPr>
@@ -11546,18 +11687,19 @@
           <w:szCs w:val="28"/>
         </w:rPr>
       </w:pPr>
-      <w:bookmarkStart w:id="42" w:name="_Toc56957452"/>
-      <w:bookmarkStart w:id="43" w:name="_Toc60669003"/>
+      <w:bookmarkStart w:id="44" w:name="_Toc56957452"/>
+      <w:bookmarkStart w:id="45" w:name="_Toc60684353"/>
       <w:r>
         <w:rPr>
           <w:rFonts w:cs="Times New Roman"/>
           <w:b/>
           <w:szCs w:val="28"/>
         </w:rPr>
+        <w:lastRenderedPageBreak/>
         <w:t>Тестирование и отладка системы</w:t>
       </w:r>
-      <w:bookmarkEnd w:id="42"/>
-      <w:bookmarkEnd w:id="43"/>
+      <w:bookmarkEnd w:id="44"/>
+      <w:bookmarkEnd w:id="45"/>
     </w:p>
     <w:p>
       <w:pPr>
@@ -11614,19 +11756,18 @@
           <w:szCs w:val="28"/>
         </w:rPr>
       </w:pPr>
-      <w:bookmarkStart w:id="44" w:name="_Toc56957453"/>
-      <w:bookmarkStart w:id="45" w:name="_Toc60669004"/>
+      <w:bookmarkStart w:id="46" w:name="_Toc56957453"/>
+      <w:bookmarkStart w:id="47" w:name="_Toc60684354"/>
       <w:r>
         <w:rPr>
           <w:rFonts w:cs="Times New Roman"/>
           <w:b/>
           <w:szCs w:val="28"/>
         </w:rPr>
-        <w:lastRenderedPageBreak/>
         <w:t>Руководство пользователя</w:t>
       </w:r>
-      <w:bookmarkEnd w:id="44"/>
-      <w:bookmarkEnd w:id="45"/>
+      <w:bookmarkEnd w:id="46"/>
+      <w:bookmarkEnd w:id="47"/>
     </w:p>
     <w:p>
       <w:pPr>
@@ -11672,13 +11813,13 @@
         <w:pStyle w:val="1"/>
         <w:spacing w:before="0" w:line="360" w:lineRule="auto"/>
       </w:pPr>
-      <w:bookmarkStart w:id="46" w:name="_Toc56957454"/>
-      <w:bookmarkStart w:id="47" w:name="_Toc60669005"/>
+      <w:bookmarkStart w:id="48" w:name="_Toc56957454"/>
+      <w:bookmarkStart w:id="49" w:name="_Toc60684355"/>
       <w:r>
         <w:t>ЗАКЛЮЧЕНИЕ</w:t>
       </w:r>
-      <w:bookmarkEnd w:id="46"/>
-      <w:bookmarkEnd w:id="47"/>
+      <w:bookmarkEnd w:id="48"/>
+      <w:bookmarkEnd w:id="49"/>
     </w:p>
     <w:p>
       <w:pPr>
@@ -11719,13 +11860,13 @@
         <w:pStyle w:val="1"/>
         <w:spacing w:before="0" w:line="360" w:lineRule="auto"/>
       </w:pPr>
-      <w:bookmarkStart w:id="48" w:name="_Toc56957455"/>
-      <w:bookmarkStart w:id="49" w:name="_Toc60669006"/>
+      <w:bookmarkStart w:id="50" w:name="_Toc56957455"/>
+      <w:bookmarkStart w:id="51" w:name="_Toc60684356"/>
       <w:r>
         <w:t>СПИСОК ЛИТЕРАТУРЫ</w:t>
       </w:r>
-      <w:bookmarkEnd w:id="48"/>
-      <w:bookmarkEnd w:id="49"/>
+      <w:bookmarkEnd w:id="50"/>
+      <w:bookmarkEnd w:id="51"/>
     </w:p>
     <w:p>
       <w:pPr>
@@ -12527,6 +12668,7 @@
           <w:sz w:val="28"/>
           <w:szCs w:val="28"/>
         </w:rPr>
+        <w:lastRenderedPageBreak/>
         <w:t>Скотт Б., Нейл Т. Проектирование веб-интерфейсов. – СПб.: Символ-Плюс, 2010. – 352 с.</w:t>
       </w:r>
     </w:p>
@@ -12581,6 +12723,7 @@
         <w:docPartUnique/>
       </w:docPartObj>
     </w:sdtPr>
+    <w:sdtEndPr/>
     <w:sdtContent>
       <w:p>
         <w:pPr>
@@ -12633,7 +12776,7 @@
             <w:sz w:val="28"/>
             <w:szCs w:val="28"/>
           </w:rPr>
-          <w:t>14</w:t>
+          <w:t>18</w:t>
         </w:r>
         <w:r>
           <w:rPr>
@@ -16574,7 +16717,7 @@
 </file>
 
 <file path=customXml/itemProps1.xml><?xml version="1.0" encoding="utf-8"?>
-<ds:datastoreItem xmlns:ds="http://schemas.openxmlformats.org/officeDocument/2006/customXml" ds:itemID="{EA79E982-9380-402A-8B25-E3C9E6CDA401}">
+<ds:datastoreItem xmlns:ds="http://schemas.openxmlformats.org/officeDocument/2006/customXml" ds:itemID="{4D056DE2-8589-47F4-ABAA-6BA62FFFCAF0}">
   <ds:schemaRefs>
     <ds:schemaRef ds:uri="http://schemas.openxmlformats.org/officeDocument/2006/bibliography"/>
   </ds:schemaRefs>

</xml_diff>

<commit_message>
'master: commit from script Пт янв 8 16:19:01 MSK 2021'
</commit_message>
<xml_diff>
--- a/My/Б17-В71_ОрловЯА_ПЗv3.docx
+++ b/My/Б17-В71_ОрловЯА_ПЗv3.docx
@@ -2,11 +2,11 @@
 <file path=word/document.xml><?xml version="1.0" encoding="utf-8"?>
 <w:document xmlns:wpc="http://schemas.microsoft.com/office/word/2010/wordprocessingCanvas" xmlns:cx="http://schemas.microsoft.com/office/drawing/2014/chartex" xmlns:cx1="http://schemas.microsoft.com/office/drawing/2015/9/8/chartex" xmlns:mc="http://schemas.openxmlformats.org/markup-compatibility/2006" xmlns:o="urn:schemas-microsoft-com:office:office" xmlns:r="http://schemas.openxmlformats.org/officeDocument/2006/relationships" xmlns:m="http://schemas.openxmlformats.org/officeDocument/2006/math" xmlns:v="urn:schemas-microsoft-com:vml" xmlns:wp14="http://schemas.microsoft.com/office/word/2010/wordprocessingDrawing" xmlns:wp="http://schemas.openxmlformats.org/drawingml/2006/wordprocessingDrawing" xmlns:w10="urn:schemas-microsoft-com:office:word" xmlns:w="http://schemas.openxmlformats.org/wordprocessingml/2006/main" xmlns:w14="http://schemas.microsoft.com/office/word/2010/wordml" xmlns:w15="http://schemas.microsoft.com/office/word/2012/wordml" xmlns:w16se="http://schemas.microsoft.com/office/word/2015/wordml/symex" xmlns:wpg="http://schemas.microsoft.com/office/word/2010/wordprocessingGroup" xmlns:wpi="http://schemas.microsoft.com/office/word/2010/wordprocessingInk" xmlns:wne="http://schemas.microsoft.com/office/word/2006/wordml" xmlns:wps="http://schemas.microsoft.com/office/word/2010/wordprocessingShape" mc:Ignorable="w14 w15 w16se wp14">
   <w:body>
-    <w:bookmarkStart w:id="0" w:name="_Toc60769390" w:displacedByCustomXml="next"/>
+    <w:bookmarkStart w:id="0" w:name="_Toc61014623" w:displacedByCustomXml="next"/>
     <w:sdt>
       <w:sdtPr>
         <w:rPr>
-          <w:rFonts w:eastAsiaTheme="minorHAnsi" w:cs="Times New Roman"/>
+          <w:rFonts w:asciiTheme="minorHAnsi" w:eastAsiaTheme="minorHAnsi" w:hAnsiTheme="minorHAnsi" w:cs="Times New Roman"/>
           <w:b w:val="0"/>
           <w:bCs/>
           <w:color w:val="auto"/>
@@ -21,7 +21,6 @@
       </w:sdtPr>
       <w:sdtEndPr>
         <w:rPr>
-          <w:rFonts w:asciiTheme="minorHAnsi" w:hAnsiTheme="minorHAnsi"/>
           <w:bCs w:val="0"/>
         </w:rPr>
       </w:sdtEndPr>
@@ -97,8 +96,6 @@
             <w:fldChar w:fldCharType="separate"/>
           </w:r>
         </w:p>
-        <w:bookmarkStart w:id="1" w:name="_GoBack"/>
-        <w:bookmarkEnd w:id="1"/>
         <w:p>
           <w:pPr>
             <w:pStyle w:val="11"/>
@@ -111,130 +108,14 @@
               <w:lang w:eastAsia="ru-RU"/>
             </w:rPr>
           </w:pPr>
-          <w:r>
-            <w:rPr>
-              <w:rStyle w:val="a8"/>
-              <w:noProof/>
-            </w:rPr>
-            <w:fldChar w:fldCharType="begin"/>
-          </w:r>
-          <w:r>
-            <w:rPr>
-              <w:rStyle w:val="a8"/>
-              <w:noProof/>
-            </w:rPr>
-            <w:instrText xml:space="preserve"> </w:instrText>
-          </w:r>
-          <w:r>
-            <w:rPr>
-              <w:noProof/>
-            </w:rPr>
-            <w:instrText>HYPERLINK \l "_Toc60769390"</w:instrText>
-          </w:r>
-          <w:r>
-            <w:rPr>
-              <w:rStyle w:val="a8"/>
-              <w:noProof/>
-            </w:rPr>
-            <w:instrText xml:space="preserve"> </w:instrText>
-          </w:r>
-          <w:r>
-            <w:rPr>
-              <w:rStyle w:val="a8"/>
-              <w:noProof/>
-            </w:rPr>
-          </w:r>
-          <w:r>
-            <w:rPr>
-              <w:rStyle w:val="a8"/>
-              <w:noProof/>
-            </w:rPr>
-            <w:fldChar w:fldCharType="separate"/>
-          </w:r>
-          <w:r>
-            <w:rPr>
-              <w:rStyle w:val="a8"/>
-              <w:rFonts w:cs="Times New Roman"/>
-              <w:noProof/>
-            </w:rPr>
-            <w:t>СОДЕРЖАНИЕ</w:t>
-          </w:r>
-          <w:r>
-            <w:rPr>
-              <w:noProof/>
-              <w:webHidden/>
-            </w:rPr>
-            <w:tab/>
-          </w:r>
-          <w:r>
-            <w:rPr>
-              <w:noProof/>
-              <w:webHidden/>
-            </w:rPr>
-            <w:fldChar w:fldCharType="begin"/>
-          </w:r>
-          <w:r>
-            <w:rPr>
-              <w:noProof/>
-              <w:webHidden/>
-            </w:rPr>
-            <w:instrText xml:space="preserve"> PAGEREF _Toc60769390 \h </w:instrText>
-          </w:r>
-          <w:r>
-            <w:rPr>
-              <w:noProof/>
-              <w:webHidden/>
-            </w:rPr>
-          </w:r>
-          <w:r>
-            <w:rPr>
-              <w:noProof/>
-              <w:webHidden/>
-            </w:rPr>
-            <w:fldChar w:fldCharType="separate"/>
-          </w:r>
-          <w:r>
-            <w:rPr>
-              <w:noProof/>
-              <w:webHidden/>
-            </w:rPr>
-            <w:t>1</w:t>
-          </w:r>
-          <w:r>
-            <w:rPr>
-              <w:noProof/>
-              <w:webHidden/>
-            </w:rPr>
-            <w:fldChar w:fldCharType="end"/>
-          </w:r>
-          <w:r>
-            <w:rPr>
-              <w:rStyle w:val="a8"/>
-              <w:noProof/>
-            </w:rPr>
-            <w:fldChar w:fldCharType="end"/>
-          </w:r>
-        </w:p>
-        <w:p>
-          <w:pPr>
-            <w:pStyle w:val="11"/>
-            <w:tabs>
-              <w:tab w:val="right" w:leader="dot" w:pos="9344"/>
-            </w:tabs>
-            <w:rPr>
-              <w:rFonts w:eastAsiaTheme="minorEastAsia"/>
-              <w:noProof/>
-              <w:lang w:eastAsia="ru-RU"/>
-            </w:rPr>
-          </w:pPr>
-          <w:hyperlink w:anchor="_Toc60769391" w:history="1">
+          <w:hyperlink w:anchor="_Toc61014623" w:history="1">
             <w:r>
               <w:rPr>
                 <w:rStyle w:val="a8"/>
                 <w:rFonts w:cs="Times New Roman"/>
                 <w:noProof/>
               </w:rPr>
-              <w:t>ТЕРМИНЫ И ОПРЕДЕЛЕНИЯ</w:t>
+              <w:t>СОДЕРЖАНИЕ</w:t>
             </w:r>
             <w:r>
               <w:rPr>
@@ -255,7 +136,7 @@
                 <w:noProof/>
                 <w:webHidden/>
               </w:rPr>
-              <w:instrText xml:space="preserve"> PAGEREF _Toc60769391 \h </w:instrText>
+              <w:instrText xml:space="preserve"> PAGEREF _Toc61014623 \h </w:instrText>
             </w:r>
             <w:r>
               <w:rPr>
@@ -275,7 +156,7 @@
                 <w:noProof/>
                 <w:webHidden/>
               </w:rPr>
-              <w:t>2</w:t>
+              <w:t>1</w:t>
             </w:r>
             <w:r>
               <w:rPr>
@@ -298,13 +179,84 @@
               <w:lang w:eastAsia="ru-RU"/>
             </w:rPr>
           </w:pPr>
-          <w:hyperlink w:anchor="_Toc60769392" w:history="1">
+          <w:hyperlink w:anchor="_Toc61014624" w:history="1">
             <w:r>
               <w:rPr>
                 <w:rStyle w:val="a8"/>
                 <w:rFonts w:cs="Times New Roman"/>
                 <w:noProof/>
               </w:rPr>
+              <w:t>ТЕРМИНЫ И ОПРЕДЕЛЕНИЯ</w:t>
+            </w:r>
+            <w:r>
+              <w:rPr>
+                <w:noProof/>
+                <w:webHidden/>
+              </w:rPr>
+              <w:tab/>
+            </w:r>
+            <w:r>
+              <w:rPr>
+                <w:noProof/>
+                <w:webHidden/>
+              </w:rPr>
+              <w:fldChar w:fldCharType="begin"/>
+            </w:r>
+            <w:r>
+              <w:rPr>
+                <w:noProof/>
+                <w:webHidden/>
+              </w:rPr>
+              <w:instrText xml:space="preserve"> PAGEREF _Toc61014624 \h </w:instrText>
+            </w:r>
+            <w:r>
+              <w:rPr>
+                <w:noProof/>
+                <w:webHidden/>
+              </w:rPr>
+            </w:r>
+            <w:r>
+              <w:rPr>
+                <w:noProof/>
+                <w:webHidden/>
+              </w:rPr>
+              <w:fldChar w:fldCharType="separate"/>
+            </w:r>
+            <w:r>
+              <w:rPr>
+                <w:noProof/>
+                <w:webHidden/>
+              </w:rPr>
+              <w:t>2</w:t>
+            </w:r>
+            <w:r>
+              <w:rPr>
+                <w:noProof/>
+                <w:webHidden/>
+              </w:rPr>
+              <w:fldChar w:fldCharType="end"/>
+            </w:r>
+          </w:hyperlink>
+        </w:p>
+        <w:p>
+          <w:pPr>
+            <w:pStyle w:val="11"/>
+            <w:tabs>
+              <w:tab w:val="right" w:leader="dot" w:pos="9344"/>
+            </w:tabs>
+            <w:rPr>
+              <w:rFonts w:eastAsiaTheme="minorEastAsia"/>
+              <w:noProof/>
+              <w:lang w:eastAsia="ru-RU"/>
+            </w:rPr>
+          </w:pPr>
+          <w:hyperlink w:anchor="_Toc61014625" w:history="1">
+            <w:r>
+              <w:rPr>
+                <w:rStyle w:val="a8"/>
+                <w:rFonts w:cs="Times New Roman"/>
+                <w:noProof/>
+              </w:rPr>
               <w:t>ВВЕДЕНИЕ</w:t>
             </w:r>
             <w:r>
@@ -326,7 +278,7 @@
                 <w:noProof/>
                 <w:webHidden/>
               </w:rPr>
-              <w:instrText xml:space="preserve"> PAGEREF _Toc60769392 \h </w:instrText>
+              <w:instrText xml:space="preserve"> PAGEREF _Toc61014625 \h </w:instrText>
             </w:r>
             <w:r>
               <w:rPr>
@@ -370,7 +322,7 @@
               <w:lang w:eastAsia="ru-RU"/>
             </w:rPr>
           </w:pPr>
-          <w:hyperlink w:anchor="_Toc60769393" w:history="1">
+          <w:hyperlink w:anchor="_Toc61014626" w:history="1">
             <w:r>
               <w:rPr>
                 <w:rStyle w:val="a8"/>
@@ -414,7 +366,7 @@
                 <w:noProof/>
                 <w:webHidden/>
               </w:rPr>
-              <w:instrText xml:space="preserve"> PAGEREF _Toc60769393 \h </w:instrText>
+              <w:instrText xml:space="preserve"> PAGEREF _Toc61014626 \h </w:instrText>
             </w:r>
             <w:r>
               <w:rPr>
@@ -458,7 +410,7 @@
               <w:lang w:eastAsia="ru-RU"/>
             </w:rPr>
           </w:pPr>
-          <w:hyperlink w:anchor="_Toc60769394" w:history="1">
+          <w:hyperlink w:anchor="_Toc61014627" w:history="1">
             <w:r>
               <w:rPr>
                 <w:rStyle w:val="a8"/>
@@ -504,7 +456,7 @@
                 <w:noProof/>
                 <w:webHidden/>
               </w:rPr>
-              <w:instrText xml:space="preserve"> PAGEREF _Toc60769394 \h </w:instrText>
+              <w:instrText xml:space="preserve"> PAGEREF _Toc61014627 \h </w:instrText>
             </w:r>
             <w:r>
               <w:rPr>
@@ -548,7 +500,7 @@
               <w:lang w:eastAsia="ru-RU"/>
             </w:rPr>
           </w:pPr>
-          <w:hyperlink w:anchor="_Toc60769395" w:history="1">
+          <w:hyperlink w:anchor="_Toc61014628" w:history="1">
             <w:r>
               <w:rPr>
                 <w:rStyle w:val="a8"/>
@@ -590,7 +542,7 @@
                 <w:noProof/>
                 <w:webHidden/>
               </w:rPr>
-              <w:instrText xml:space="preserve"> PAGEREF _Toc60769395 \h </w:instrText>
+              <w:instrText xml:space="preserve"> PAGEREF _Toc61014628 \h </w:instrText>
             </w:r>
             <w:r>
               <w:rPr>
@@ -634,7 +586,7 @@
               <w:lang w:eastAsia="ru-RU"/>
             </w:rPr>
           </w:pPr>
-          <w:hyperlink w:anchor="_Toc60769396" w:history="1">
+          <w:hyperlink w:anchor="_Toc61014629" w:history="1">
             <w:r>
               <w:rPr>
                 <w:rStyle w:val="a8"/>
@@ -676,7 +628,7 @@
                 <w:noProof/>
                 <w:webHidden/>
               </w:rPr>
-              <w:instrText xml:space="preserve"> PAGEREF _Toc60769396 \h </w:instrText>
+              <w:instrText xml:space="preserve"> PAGEREF _Toc61014629 \h </w:instrText>
             </w:r>
             <w:r>
               <w:rPr>
@@ -720,7 +672,7 @@
               <w:lang w:eastAsia="ru-RU"/>
             </w:rPr>
           </w:pPr>
-          <w:hyperlink w:anchor="_Toc60769397" w:history="1">
+          <w:hyperlink w:anchor="_Toc61014630" w:history="1">
             <w:r>
               <w:rPr>
                 <w:rStyle w:val="a8"/>
@@ -766,7 +718,7 @@
                 <w:noProof/>
                 <w:webHidden/>
               </w:rPr>
-              <w:instrText xml:space="preserve"> PAGEREF _Toc60769397 \h </w:instrText>
+              <w:instrText xml:space="preserve"> PAGEREF _Toc61014630 \h </w:instrText>
             </w:r>
             <w:r>
               <w:rPr>
@@ -810,7 +762,7 @@
               <w:lang w:eastAsia="ru-RU"/>
             </w:rPr>
           </w:pPr>
-          <w:hyperlink w:anchor="_Toc60769398" w:history="1">
+          <w:hyperlink w:anchor="_Toc61014631" w:history="1">
             <w:r>
               <w:rPr>
                 <w:rStyle w:val="a8"/>
@@ -852,7 +804,7 @@
                 <w:noProof/>
                 <w:webHidden/>
               </w:rPr>
-              <w:instrText xml:space="preserve"> PAGEREF _Toc60769398 \h </w:instrText>
+              <w:instrText xml:space="preserve"> PAGEREF _Toc61014631 \h </w:instrText>
             </w:r>
             <w:r>
               <w:rPr>
@@ -896,7 +848,7 @@
               <w:lang w:eastAsia="ru-RU"/>
             </w:rPr>
           </w:pPr>
-          <w:hyperlink w:anchor="_Toc60769399" w:history="1">
+          <w:hyperlink w:anchor="_Toc61014632" w:history="1">
             <w:r>
               <w:rPr>
                 <w:rStyle w:val="a8"/>
@@ -938,7 +890,7 @@
                 <w:noProof/>
                 <w:webHidden/>
               </w:rPr>
-              <w:instrText xml:space="preserve"> PAGEREF _Toc60769399 \h </w:instrText>
+              <w:instrText xml:space="preserve"> PAGEREF _Toc61014632 \h </w:instrText>
             </w:r>
             <w:r>
               <w:rPr>
@@ -982,7 +934,7 @@
               <w:lang w:eastAsia="ru-RU"/>
             </w:rPr>
           </w:pPr>
-          <w:hyperlink w:anchor="_Toc60769400" w:history="1">
+          <w:hyperlink w:anchor="_Toc61014633" w:history="1">
             <w:r>
               <w:rPr>
                 <w:rStyle w:val="a8"/>
@@ -1024,7 +976,7 @@
                 <w:noProof/>
                 <w:webHidden/>
               </w:rPr>
-              <w:instrText xml:space="preserve"> PAGEREF _Toc60769400 \h </w:instrText>
+              <w:instrText xml:space="preserve"> PAGEREF _Toc61014633 \h </w:instrText>
             </w:r>
             <w:r>
               <w:rPr>
@@ -1068,7 +1020,7 @@
               <w:lang w:eastAsia="ru-RU"/>
             </w:rPr>
           </w:pPr>
-          <w:hyperlink w:anchor="_Toc60769401" w:history="1">
+          <w:hyperlink w:anchor="_Toc61014634" w:history="1">
             <w:r>
               <w:rPr>
                 <w:rStyle w:val="a8"/>
@@ -1112,7 +1064,7 @@
                 <w:noProof/>
                 <w:webHidden/>
               </w:rPr>
-              <w:instrText xml:space="preserve"> PAGEREF _Toc60769401 \h </w:instrText>
+              <w:instrText xml:space="preserve"> PAGEREF _Toc61014634 \h </w:instrText>
             </w:r>
             <w:r>
               <w:rPr>
@@ -1156,7 +1108,7 @@
               <w:lang w:eastAsia="ru-RU"/>
             </w:rPr>
           </w:pPr>
-          <w:hyperlink w:anchor="_Toc60769402" w:history="1">
+          <w:hyperlink w:anchor="_Toc61014635" w:history="1">
             <w:r>
               <w:rPr>
                 <w:rStyle w:val="a8"/>
@@ -1214,7 +1166,7 @@
                 <w:noProof/>
                 <w:webHidden/>
               </w:rPr>
-              <w:instrText xml:space="preserve"> PAGEREF _Toc60769402 \h </w:instrText>
+              <w:instrText xml:space="preserve"> PAGEREF _Toc61014635 \h </w:instrText>
             </w:r>
             <w:r>
               <w:rPr>
@@ -1258,7 +1210,7 @@
               <w:lang w:eastAsia="ru-RU"/>
             </w:rPr>
           </w:pPr>
-          <w:hyperlink w:anchor="_Toc60769403" w:history="1">
+          <w:hyperlink w:anchor="_Toc61014636" w:history="1">
             <w:r>
               <w:rPr>
                 <w:rStyle w:val="a8"/>
@@ -1301,7 +1253,7 @@
                 <w:noProof/>
                 <w:webHidden/>
               </w:rPr>
-              <w:instrText xml:space="preserve"> PAGEREF _Toc60769403 \h </w:instrText>
+              <w:instrText xml:space="preserve"> PAGEREF _Toc61014636 \h </w:instrText>
             </w:r>
             <w:r>
               <w:rPr>
@@ -1321,7 +1273,7 @@
                 <w:noProof/>
                 <w:webHidden/>
               </w:rPr>
-              <w:t>10</w:t>
+              <w:t>12</w:t>
             </w:r>
             <w:r>
               <w:rPr>
@@ -1345,54 +1297,53 @@
               <w:lang w:eastAsia="ru-RU"/>
             </w:rPr>
           </w:pPr>
-          <w:hyperlink w:anchor="_Toc60769404" w:history="1">
+          <w:hyperlink w:anchor="_Toc61014637" w:history="1">
             <w:r>
               <w:rPr>
                 <w:rStyle w:val="a8"/>
                 <w:noProof/>
+              </w:rPr>
+              <w:t>1.2.3.4.</w:t>
+            </w:r>
+            <w:r>
+              <w:rPr>
+                <w:rFonts w:eastAsiaTheme="minorEastAsia"/>
+                <w:noProof/>
+                <w:lang w:eastAsia="ru-RU"/>
+              </w:rPr>
+              <w:tab/>
+            </w:r>
+            <w:r>
+              <w:rPr>
+                <w:rStyle w:val="a8"/>
+                <w:noProof/>
+              </w:rPr>
+              <w:t xml:space="preserve">Ручной метод сопровождения </w:t>
+            </w:r>
+            <w:r>
+              <w:rPr>
+                <w:rStyle w:val="a8"/>
+                <w:noProof/>
                 <w:lang w:val="en-US"/>
               </w:rPr>
-              <w:t>1.2.3.4.</w:t>
-            </w:r>
-            <w:r>
-              <w:rPr>
-                <w:rFonts w:eastAsiaTheme="minorEastAsia"/>
-                <w:noProof/>
-                <w:lang w:eastAsia="ru-RU"/>
+              <w:t>API</w:t>
+            </w:r>
+            <w:r>
+              <w:rPr>
+                <w:rStyle w:val="a8"/>
+                <w:noProof/>
+              </w:rPr>
+              <w:t>-документации</w:t>
+            </w:r>
+            <w:r>
+              <w:rPr>
+                <w:noProof/>
+                <w:webHidden/>
               </w:rPr>
               <w:tab/>
             </w:r>
             <w:r>
               <w:rPr>
-                <w:rStyle w:val="a8"/>
-                <w:noProof/>
-              </w:rPr>
-              <w:t xml:space="preserve">Ручной метод сопровождения </w:t>
-            </w:r>
-            <w:r>
-              <w:rPr>
-                <w:rStyle w:val="a8"/>
-                <w:noProof/>
-                <w:lang w:val="en-US"/>
-              </w:rPr>
-              <w:t>API</w:t>
-            </w:r>
-            <w:r>
-              <w:rPr>
-                <w:rStyle w:val="a8"/>
-                <w:noProof/>
-              </w:rPr>
-              <w:t>-документации</w:t>
-            </w:r>
-            <w:r>
-              <w:rPr>
-                <w:noProof/>
-                <w:webHidden/>
-              </w:rPr>
-              <w:tab/>
-            </w:r>
-            <w:r>
-              <w:rPr>
                 <w:noProof/>
                 <w:webHidden/>
               </w:rPr>
@@ -1403,7 +1354,7 @@
                 <w:noProof/>
                 <w:webHidden/>
               </w:rPr>
-              <w:instrText xml:space="preserve"> PAGEREF _Toc60769404 \h </w:instrText>
+              <w:instrText xml:space="preserve"> PAGEREF _Toc61014637 \h </w:instrText>
             </w:r>
             <w:r>
               <w:rPr>
@@ -1423,7 +1374,7 @@
                 <w:noProof/>
                 <w:webHidden/>
               </w:rPr>
-              <w:t>10</w:t>
+              <w:t>12</w:t>
             </w:r>
             <w:r>
               <w:rPr>
@@ -1447,7 +1398,7 @@
               <w:lang w:eastAsia="ru-RU"/>
             </w:rPr>
           </w:pPr>
-          <w:hyperlink w:anchor="_Toc60769405" w:history="1">
+          <w:hyperlink w:anchor="_Toc61014638" w:history="1">
             <w:r>
               <w:rPr>
                 <w:rStyle w:val="a8"/>
@@ -1491,7 +1442,7 @@
                 <w:noProof/>
                 <w:webHidden/>
               </w:rPr>
-              <w:instrText xml:space="preserve"> PAGEREF _Toc60769405 \h </w:instrText>
+              <w:instrText xml:space="preserve"> PAGEREF _Toc61014638 \h </w:instrText>
             </w:r>
             <w:r>
               <w:rPr>
@@ -1511,7 +1462,7 @@
                 <w:noProof/>
                 <w:webHidden/>
               </w:rPr>
-              <w:t>12</w:t>
+              <w:t>14</w:t>
             </w:r>
             <w:r>
               <w:rPr>
@@ -1535,7 +1486,7 @@
               <w:lang w:eastAsia="ru-RU"/>
             </w:rPr>
           </w:pPr>
-          <w:hyperlink w:anchor="_Toc60769406" w:history="1">
+          <w:hyperlink w:anchor="_Toc61014639" w:history="1">
             <w:r>
               <w:rPr>
                 <w:rStyle w:val="a8"/>
@@ -1577,7 +1528,7 @@
                 <w:noProof/>
                 <w:webHidden/>
               </w:rPr>
-              <w:instrText xml:space="preserve"> PAGEREF _Toc60769406 \h </w:instrText>
+              <w:instrText xml:space="preserve"> PAGEREF _Toc61014639 \h </w:instrText>
             </w:r>
             <w:r>
               <w:rPr>
@@ -1597,7 +1548,7 @@
                 <w:noProof/>
                 <w:webHidden/>
               </w:rPr>
-              <w:t>14</w:t>
+              <w:t>16</w:t>
             </w:r>
             <w:r>
               <w:rPr>
@@ -1621,7 +1572,7 @@
               <w:lang w:eastAsia="ru-RU"/>
             </w:rPr>
           </w:pPr>
-          <w:hyperlink w:anchor="_Toc60769407" w:history="1">
+          <w:hyperlink w:anchor="_Toc61014640" w:history="1">
             <w:r>
               <w:rPr>
                 <w:rStyle w:val="a8"/>
@@ -1663,7 +1614,7 @@
                 <w:noProof/>
                 <w:webHidden/>
               </w:rPr>
-              <w:instrText xml:space="preserve"> PAGEREF _Toc60769407 \h </w:instrText>
+              <w:instrText xml:space="preserve"> PAGEREF _Toc61014640 \h </w:instrText>
             </w:r>
             <w:r>
               <w:rPr>
@@ -1683,7 +1634,7 @@
                 <w:noProof/>
                 <w:webHidden/>
               </w:rPr>
-              <w:t>15</w:t>
+              <w:t>17</w:t>
             </w:r>
             <w:r>
               <w:rPr>
@@ -1707,7 +1658,7 @@
               <w:lang w:eastAsia="ru-RU"/>
             </w:rPr>
           </w:pPr>
-          <w:hyperlink w:anchor="_Toc60769408" w:history="1">
+          <w:hyperlink w:anchor="_Toc61014641" w:history="1">
             <w:r>
               <w:rPr>
                 <w:rStyle w:val="a8"/>
@@ -1751,7 +1702,7 @@
                 <w:noProof/>
                 <w:webHidden/>
               </w:rPr>
-              <w:instrText xml:space="preserve"> PAGEREF _Toc60769408 \h </w:instrText>
+              <w:instrText xml:space="preserve"> PAGEREF _Toc61014641 \h </w:instrText>
             </w:r>
             <w:r>
               <w:rPr>
@@ -1771,7 +1722,7 @@
                 <w:noProof/>
                 <w:webHidden/>
               </w:rPr>
-              <w:t>16</w:t>
+              <w:t>18</w:t>
             </w:r>
             <w:r>
               <w:rPr>
@@ -1795,7 +1746,7 @@
               <w:lang w:eastAsia="ru-RU"/>
             </w:rPr>
           </w:pPr>
-          <w:hyperlink w:anchor="_Toc60769409" w:history="1">
+          <w:hyperlink w:anchor="_Toc61014642" w:history="1">
             <w:r>
               <w:rPr>
                 <w:rStyle w:val="a8"/>
@@ -1841,7 +1792,7 @@
                 <w:noProof/>
                 <w:webHidden/>
               </w:rPr>
-              <w:instrText xml:space="preserve"> PAGEREF _Toc60769409 \h </w:instrText>
+              <w:instrText xml:space="preserve"> PAGEREF _Toc61014642 \h </w:instrText>
             </w:r>
             <w:r>
               <w:rPr>
@@ -1861,7 +1812,7 @@
                 <w:noProof/>
                 <w:webHidden/>
               </w:rPr>
-              <w:t>16</w:t>
+              <w:t>18</w:t>
             </w:r>
             <w:r>
               <w:rPr>
@@ -1885,7 +1836,7 @@
               <w:lang w:eastAsia="ru-RU"/>
             </w:rPr>
           </w:pPr>
-          <w:hyperlink w:anchor="_Toc60769410" w:history="1">
+          <w:hyperlink w:anchor="_Toc61014643" w:history="1">
             <w:r>
               <w:rPr>
                 <w:rStyle w:val="a8"/>
@@ -1910,7 +1861,25 @@
                 <w:b/>
                 <w:noProof/>
               </w:rPr>
-              <w:t>Разработка структуры автоматизированной системы</w:t>
+              <w:t>Разработка структуры а</w:t>
+            </w:r>
+            <w:r>
+              <w:rPr>
+                <w:rStyle w:val="a8"/>
+                <w:rFonts w:cs="Times New Roman"/>
+                <w:b/>
+                <w:noProof/>
+              </w:rPr>
+              <w:t>в</w:t>
+            </w:r>
+            <w:r>
+              <w:rPr>
+                <w:rStyle w:val="a8"/>
+                <w:rFonts w:cs="Times New Roman"/>
+                <w:b/>
+                <w:noProof/>
+              </w:rPr>
+              <w:t>томатизированной системы</w:t>
             </w:r>
             <w:r>
               <w:rPr>
@@ -1931,7 +1900,7 @@
                 <w:noProof/>
                 <w:webHidden/>
               </w:rPr>
-              <w:instrText xml:space="preserve"> PAGEREF _Toc60769410 \h </w:instrText>
+              <w:instrText xml:space="preserve"> PAGEREF _Toc61014643 \h </w:instrText>
             </w:r>
             <w:r>
               <w:rPr>
@@ -1951,7 +1920,7 @@
                 <w:noProof/>
                 <w:webHidden/>
               </w:rPr>
-              <w:t>16</w:t>
+              <w:t>18</w:t>
             </w:r>
             <w:r>
               <w:rPr>
@@ -1975,7 +1944,7 @@
               <w:lang w:eastAsia="ru-RU"/>
             </w:rPr>
           </w:pPr>
-          <w:hyperlink w:anchor="_Toc60769411" w:history="1">
+          <w:hyperlink w:anchor="_Toc61014644" w:history="1">
             <w:r>
               <w:rPr>
                 <w:rStyle w:val="a8"/>
@@ -2021,7 +1990,7 @@
                 <w:noProof/>
                 <w:webHidden/>
               </w:rPr>
-              <w:instrText xml:space="preserve"> PAGEREF _Toc60769411 \h </w:instrText>
+              <w:instrText xml:space="preserve"> PAGEREF _Toc61014644 \h </w:instrText>
             </w:r>
             <w:r>
               <w:rPr>
@@ -2041,7 +2010,7 @@
                 <w:noProof/>
                 <w:webHidden/>
               </w:rPr>
-              <w:t>17</w:t>
+              <w:t>19</w:t>
             </w:r>
             <w:r>
               <w:rPr>
@@ -2065,7 +2034,7 @@
               <w:lang w:eastAsia="ru-RU"/>
             </w:rPr>
           </w:pPr>
-          <w:hyperlink w:anchor="_Toc60769412" w:history="1">
+          <w:hyperlink w:anchor="_Toc61014645" w:history="1">
             <w:r>
               <w:rPr>
                 <w:rStyle w:val="a8"/>
@@ -2111,7 +2080,7 @@
                 <w:noProof/>
                 <w:webHidden/>
               </w:rPr>
-              <w:instrText xml:space="preserve"> PAGEREF _Toc60769412 \h </w:instrText>
+              <w:instrText xml:space="preserve"> PAGEREF _Toc61014645 \h </w:instrText>
             </w:r>
             <w:r>
               <w:rPr>
@@ -2131,7 +2100,7 @@
                 <w:noProof/>
                 <w:webHidden/>
               </w:rPr>
-              <w:t>17</w:t>
+              <w:t>20</w:t>
             </w:r>
             <w:r>
               <w:rPr>
@@ -2155,7 +2124,7 @@
               <w:lang w:eastAsia="ru-RU"/>
             </w:rPr>
           </w:pPr>
-          <w:hyperlink w:anchor="_Toc60769413" w:history="1">
+          <w:hyperlink w:anchor="_Toc61014646" w:history="1">
             <w:r>
               <w:rPr>
                 <w:rStyle w:val="a8"/>
@@ -2201,7 +2170,7 @@
                 <w:noProof/>
                 <w:webHidden/>
               </w:rPr>
-              <w:instrText xml:space="preserve"> PAGEREF _Toc60769413 \h </w:instrText>
+              <w:instrText xml:space="preserve"> PAGEREF _Toc61014646 \h </w:instrText>
             </w:r>
             <w:r>
               <w:rPr>
@@ -2221,7 +2190,7 @@
                 <w:noProof/>
                 <w:webHidden/>
               </w:rPr>
-              <w:t>17</w:t>
+              <w:t>20</w:t>
             </w:r>
             <w:r>
               <w:rPr>
@@ -2245,7 +2214,7 @@
               <w:lang w:eastAsia="ru-RU"/>
             </w:rPr>
           </w:pPr>
-          <w:hyperlink w:anchor="_Toc60769414" w:history="1">
+          <w:hyperlink w:anchor="_Toc61014647" w:history="1">
             <w:r>
               <w:rPr>
                 <w:rStyle w:val="a8"/>
@@ -2289,7 +2258,7 @@
                 <w:noProof/>
                 <w:webHidden/>
               </w:rPr>
-              <w:instrText xml:space="preserve"> PAGEREF _Toc60769414 \h </w:instrText>
+              <w:instrText xml:space="preserve"> PAGEREF _Toc61014647 \h </w:instrText>
             </w:r>
             <w:r>
               <w:rPr>
@@ -2309,7 +2278,7 @@
                 <w:noProof/>
                 <w:webHidden/>
               </w:rPr>
-              <w:t>18</w:t>
+              <w:t>20</w:t>
             </w:r>
             <w:r>
               <w:rPr>
@@ -2333,7 +2302,7 @@
               <w:lang w:eastAsia="ru-RU"/>
             </w:rPr>
           </w:pPr>
-          <w:hyperlink w:anchor="_Toc60769415" w:history="1">
+          <w:hyperlink w:anchor="_Toc61014648" w:history="1">
             <w:r>
               <w:rPr>
                 <w:rStyle w:val="a8"/>
@@ -2379,7 +2348,7 @@
                 <w:noProof/>
                 <w:webHidden/>
               </w:rPr>
-              <w:instrText xml:space="preserve"> PAGEREF _Toc60769415 \h </w:instrText>
+              <w:instrText xml:space="preserve"> PAGEREF _Toc61014648 \h </w:instrText>
             </w:r>
             <w:r>
               <w:rPr>
@@ -2399,7 +2368,7 @@
                 <w:noProof/>
                 <w:webHidden/>
               </w:rPr>
-              <w:t>18</w:t>
+              <w:t>20</w:t>
             </w:r>
             <w:r>
               <w:rPr>
@@ -2423,7 +2392,7 @@
               <w:lang w:eastAsia="ru-RU"/>
             </w:rPr>
           </w:pPr>
-          <w:hyperlink w:anchor="_Toc60769416" w:history="1">
+          <w:hyperlink w:anchor="_Toc61014649" w:history="1">
             <w:r>
               <w:rPr>
                 <w:rStyle w:val="a8"/>
@@ -2469,7 +2438,7 @@
                 <w:noProof/>
                 <w:webHidden/>
               </w:rPr>
-              <w:instrText xml:space="preserve"> PAGEREF _Toc60769416 \h </w:instrText>
+              <w:instrText xml:space="preserve"> PAGEREF _Toc61014649 \h </w:instrText>
             </w:r>
             <w:r>
               <w:rPr>
@@ -2489,7 +2458,7 @@
                 <w:noProof/>
                 <w:webHidden/>
               </w:rPr>
-              <w:t>18</w:t>
+              <w:t>20</w:t>
             </w:r>
             <w:r>
               <w:rPr>
@@ -2513,7 +2482,7 @@
               <w:lang w:eastAsia="ru-RU"/>
             </w:rPr>
           </w:pPr>
-          <w:hyperlink w:anchor="_Toc60769417" w:history="1">
+          <w:hyperlink w:anchor="_Toc61014650" w:history="1">
             <w:r>
               <w:rPr>
                 <w:rStyle w:val="a8"/>
@@ -2559,7 +2528,7 @@
                 <w:noProof/>
                 <w:webHidden/>
               </w:rPr>
-              <w:instrText xml:space="preserve"> PAGEREF _Toc60769417 \h </w:instrText>
+              <w:instrText xml:space="preserve"> PAGEREF _Toc61014650 \h </w:instrText>
             </w:r>
             <w:r>
               <w:rPr>
@@ -2579,7 +2548,7 @@
                 <w:noProof/>
                 <w:webHidden/>
               </w:rPr>
-              <w:t>18</w:t>
+              <w:t>20</w:t>
             </w:r>
             <w:r>
               <w:rPr>
@@ -2602,7 +2571,7 @@
               <w:lang w:eastAsia="ru-RU"/>
             </w:rPr>
           </w:pPr>
-          <w:hyperlink w:anchor="_Toc60769418" w:history="1">
+          <w:hyperlink w:anchor="_Toc61014651" w:history="1">
             <w:r>
               <w:rPr>
                 <w:rStyle w:val="a8"/>
@@ -2629,7 +2598,7 @@
                 <w:noProof/>
                 <w:webHidden/>
               </w:rPr>
-              <w:instrText xml:space="preserve"> PAGEREF _Toc60769418 \h </w:instrText>
+              <w:instrText xml:space="preserve"> PAGEREF _Toc61014651 \h </w:instrText>
             </w:r>
             <w:r>
               <w:rPr>
@@ -2649,7 +2618,7 @@
                 <w:noProof/>
                 <w:webHidden/>
               </w:rPr>
-              <w:t>18</w:t>
+              <w:t>20</w:t>
             </w:r>
             <w:r>
               <w:rPr>
@@ -2672,7 +2641,7 @@
               <w:lang w:eastAsia="ru-RU"/>
             </w:rPr>
           </w:pPr>
-          <w:hyperlink w:anchor="_Toc60769419" w:history="1">
+          <w:hyperlink w:anchor="_Toc61014652" w:history="1">
             <w:r>
               <w:rPr>
                 <w:rStyle w:val="a8"/>
@@ -2699,7 +2668,7 @@
                 <w:noProof/>
                 <w:webHidden/>
               </w:rPr>
-              <w:instrText xml:space="preserve"> PAGEREF _Toc60769419 \h </w:instrText>
+              <w:instrText xml:space="preserve"> PAGEREF _Toc61014652 \h </w:instrText>
             </w:r>
             <w:r>
               <w:rPr>
@@ -2719,7 +2688,7 @@
                 <w:noProof/>
                 <w:webHidden/>
               </w:rPr>
-              <w:t>18</w:t>
+              <w:t>20</w:t>
             </w:r>
             <w:r>
               <w:rPr>
@@ -2771,8 +2740,8 @@
           <w:szCs w:val="28"/>
         </w:rPr>
       </w:pPr>
-      <w:bookmarkStart w:id="2" w:name="_Toc56957438"/>
-      <w:bookmarkStart w:id="3" w:name="_Toc60769391"/>
+      <w:bookmarkStart w:id="1" w:name="_Toc56957438"/>
+      <w:bookmarkStart w:id="2" w:name="_Toc61014624"/>
       <w:r>
         <w:rPr>
           <w:rFonts w:cs="Times New Roman"/>
@@ -2781,7 +2750,7 @@
         <w:lastRenderedPageBreak/>
         <w:t>ТЕРМИНЫ И ОПРЕДЕЛЕНИЯ</w:t>
       </w:r>
-      <w:bookmarkEnd w:id="3"/>
+      <w:bookmarkEnd w:id="2"/>
     </w:p>
     <w:p>
       <w:pPr>
@@ -2980,6 +2949,15 @@
           <w:color w:val="000000" w:themeColor="text1"/>
           <w:sz w:val="28"/>
           <w:szCs w:val="28"/>
+        </w:rPr>
+        <w:t xml:space="preserve"> </w:t>
+      </w:r>
+      <w:r>
+        <w:rPr>
+          <w:rFonts w:ascii="Times New Roman" w:hAnsi="Times New Roman" w:cs="Times New Roman"/>
+          <w:color w:val="000000" w:themeColor="text1"/>
+          <w:sz w:val="28"/>
+          <w:szCs w:val="28"/>
           <w:lang w:val="en-US"/>
         </w:rPr>
         <w:t>UI</w:t>
@@ -2991,6 +2969,42 @@
           <w:sz w:val="28"/>
           <w:szCs w:val="28"/>
         </w:rPr>
+        <w:t xml:space="preserve"> </w:t>
+      </w:r>
+      <w:r>
+        <w:rPr>
+          <w:rFonts w:ascii="Times New Roman" w:hAnsi="Times New Roman" w:cs="Times New Roman"/>
+          <w:color w:val="000000" w:themeColor="text1"/>
+          <w:sz w:val="28"/>
+          <w:szCs w:val="28"/>
+        </w:rPr>
+        <w:t>(</w:t>
+      </w:r>
+      <w:r>
+        <w:rPr>
+          <w:rFonts w:ascii="Times New Roman" w:hAnsi="Times New Roman" w:cs="Times New Roman"/>
+          <w:color w:val="000000" w:themeColor="text1"/>
+          <w:sz w:val="28"/>
+          <w:szCs w:val="28"/>
+        </w:rPr>
+        <w:t>User Interface</w:t>
+      </w:r>
+      <w:r>
+        <w:rPr>
+          <w:rFonts w:ascii="Times New Roman" w:hAnsi="Times New Roman" w:cs="Times New Roman"/>
+          <w:color w:val="000000" w:themeColor="text1"/>
+          <w:sz w:val="28"/>
+          <w:szCs w:val="28"/>
+        </w:rPr>
+        <w:t>)</w:t>
+      </w:r>
+      <w:r>
+        <w:rPr>
+          <w:rFonts w:ascii="Times New Roman" w:hAnsi="Times New Roman" w:cs="Times New Roman"/>
+          <w:color w:val="000000" w:themeColor="text1"/>
+          <w:sz w:val="28"/>
+          <w:szCs w:val="28"/>
+        </w:rPr>
         <w:t xml:space="preserve"> – </w:t>
       </w:r>
       <w:r>
@@ -3019,15 +3033,6 @@
           <w:szCs w:val="28"/>
         </w:rPr>
         <w:t>интерфейс</w:t>
-      </w:r>
-      <w:r>
-        <w:rPr>
-          <w:rFonts w:ascii="Times New Roman" w:hAnsi="Times New Roman" w:cs="Times New Roman"/>
-          <w:color w:val="000000" w:themeColor="text1"/>
-          <w:sz w:val="28"/>
-          <w:szCs w:val="28"/>
-        </w:rPr>
-        <w:t>.</w:t>
       </w:r>
     </w:p>
     <w:p>
@@ -3048,11 +3053,139 @@
       <w:r>
         <w:rPr>
           <w:rFonts w:ascii="Times New Roman" w:hAnsi="Times New Roman" w:cs="Times New Roman"/>
+          <w:sz w:val="28"/>
+          <w:szCs w:val="28"/>
+          <w:lang w:val="en-US"/>
+        </w:rPr>
+        <w:t>URL</w:t>
+      </w:r>
+      <w:r>
+        <w:rPr>
+          <w:rFonts w:ascii="Times New Roman" w:hAnsi="Times New Roman" w:cs="Times New Roman"/>
+          <w:sz w:val="28"/>
+          <w:szCs w:val="28"/>
+        </w:rPr>
+        <w:t xml:space="preserve"> (</w:t>
+      </w:r>
+      <w:r>
+        <w:rPr>
+          <w:rFonts w:ascii="Times New Roman" w:hAnsi="Times New Roman" w:cs="Times New Roman"/>
+          <w:sz w:val="28"/>
+          <w:szCs w:val="28"/>
+          <w:lang w:val="en-US"/>
+        </w:rPr>
+        <w:t>Uniform</w:t>
+      </w:r>
+      <w:r>
+        <w:rPr>
+          <w:rFonts w:ascii="Times New Roman" w:hAnsi="Times New Roman" w:cs="Times New Roman"/>
+          <w:sz w:val="28"/>
+          <w:szCs w:val="28"/>
+        </w:rPr>
+        <w:t xml:space="preserve"> </w:t>
+      </w:r>
+      <w:r>
+        <w:rPr>
+          <w:rFonts w:ascii="Times New Roman" w:hAnsi="Times New Roman" w:cs="Times New Roman"/>
+          <w:sz w:val="28"/>
+          <w:szCs w:val="28"/>
+          <w:lang w:val="en-US"/>
+        </w:rPr>
+        <w:t>Resource</w:t>
+      </w:r>
+      <w:r>
+        <w:rPr>
+          <w:rFonts w:ascii="Times New Roman" w:hAnsi="Times New Roman" w:cs="Times New Roman"/>
+          <w:sz w:val="28"/>
+          <w:szCs w:val="28"/>
+        </w:rPr>
+        <w:t xml:space="preserve"> </w:t>
+      </w:r>
+      <w:r>
+        <w:rPr>
+          <w:rFonts w:ascii="Times New Roman" w:hAnsi="Times New Roman" w:cs="Times New Roman"/>
+          <w:sz w:val="28"/>
+          <w:szCs w:val="28"/>
+          <w:lang w:val="en-US"/>
+        </w:rPr>
+        <w:t>Locator</w:t>
+      </w:r>
+      <w:r>
+        <w:rPr>
+          <w:rFonts w:ascii="Times New Roman" w:hAnsi="Times New Roman" w:cs="Times New Roman"/>
+          <w:sz w:val="28"/>
+          <w:szCs w:val="28"/>
+        </w:rPr>
+        <w:t xml:space="preserve">) - </w:t>
+      </w:r>
+      <w:r>
+        <w:rPr>
+          <w:rFonts w:ascii="Times New Roman" w:hAnsi="Times New Roman" w:cs="Times New Roman"/>
+          <w:sz w:val="28"/>
+          <w:szCs w:val="28"/>
+        </w:rPr>
+        <w:t>адрес сайта или отдельной страницы в сети интернет</w:t>
+      </w:r>
+    </w:p>
+    <w:p>
+      <w:pPr>
+        <w:pStyle w:val="a7"/>
+        <w:numPr>
+          <w:ilvl w:val="0"/>
+          <w:numId w:val="18"/>
+        </w:numPr>
+        <w:spacing w:after="0" w:line="360" w:lineRule="auto"/>
+        <w:jc w:val="both"/>
+        <w:rPr>
+          <w:rFonts w:ascii="Times New Roman" w:hAnsi="Times New Roman" w:cs="Times New Roman"/>
+          <w:sz w:val="28"/>
+          <w:szCs w:val="28"/>
+        </w:rPr>
+      </w:pPr>
+      <w:r>
+        <w:rPr>
+          <w:rFonts w:ascii="Times New Roman" w:hAnsi="Times New Roman" w:cs="Times New Roman"/>
           <w:color w:val="000000" w:themeColor="text1"/>
           <w:sz w:val="28"/>
           <w:szCs w:val="28"/>
         </w:rPr>
-        <w:t>База данных (БД)</w:t>
+        <w:t>БД</w:t>
+      </w:r>
+      <w:r>
+        <w:rPr>
+          <w:rFonts w:ascii="Times New Roman" w:hAnsi="Times New Roman" w:cs="Times New Roman"/>
+          <w:color w:val="000000" w:themeColor="text1"/>
+          <w:sz w:val="28"/>
+          <w:szCs w:val="28"/>
+        </w:rPr>
+        <w:t xml:space="preserve"> </w:t>
+      </w:r>
+      <w:r>
+        <w:rPr>
+          <w:rFonts w:ascii="Times New Roman" w:hAnsi="Times New Roman" w:cs="Times New Roman"/>
+          <w:color w:val="000000" w:themeColor="text1"/>
+          <w:sz w:val="28"/>
+          <w:szCs w:val="28"/>
+        </w:rPr>
+        <w:t>(</w:t>
+      </w:r>
+      <w:r>
+        <w:rPr>
+          <w:rFonts w:ascii="Times New Roman" w:hAnsi="Times New Roman" w:cs="Times New Roman"/>
+          <w:color w:val="000000" w:themeColor="text1"/>
+          <w:sz w:val="28"/>
+          <w:szCs w:val="28"/>
+        </w:rPr>
+        <w:t>База данных</w:t>
+      </w:r>
+      <w:r>
+        <w:rPr>
+          <w:rFonts w:ascii="Times New Roman" w:hAnsi="Times New Roman" w:cs="Times New Roman"/>
+          <w:color w:val="000000" w:themeColor="text1"/>
+          <w:sz w:val="28"/>
+          <w:szCs w:val="28"/>
+        </w:rPr>
+        <w:t>)</w:t>
       </w:r>
       <w:r>
         <w:rPr>
@@ -3120,7 +3253,7 @@
           <w:szCs w:val="28"/>
         </w:rPr>
       </w:pPr>
-      <w:bookmarkStart w:id="4" w:name="_Toc60769392"/>
+      <w:bookmarkStart w:id="3" w:name="_Toc61014625"/>
       <w:r>
         <w:rPr>
           <w:rFonts w:cs="Times New Roman"/>
@@ -3128,8 +3261,8 @@
         </w:rPr>
         <w:t>ВВЕДЕНИЕ</w:t>
       </w:r>
-      <w:bookmarkEnd w:id="2"/>
-      <w:bookmarkEnd w:id="4"/>
+      <w:bookmarkEnd w:id="1"/>
+      <w:bookmarkEnd w:id="3"/>
     </w:p>
     <w:p>
       <w:pPr>
@@ -3525,7 +3658,7 @@
         </w:rPr>
         <w:lastRenderedPageBreak/>
         <w:drawing>
-          <wp:inline distT="0" distB="0" distL="0" distR="0" wp14:anchorId="11FDA478" wp14:editId="4A9B50B5">
+          <wp:inline distT="0" distB="0" distL="0" distR="0" wp14:anchorId="5F08FC91" wp14:editId="76CE27A1">
             <wp:extent cx="5939790" cy="3162300"/>
             <wp:effectExtent l="0" t="0" r="3810" b="0"/>
             <wp:docPr id="1" name="Рисунок 1"/>
@@ -4527,8 +4660,8 @@
           <w:szCs w:val="28"/>
         </w:rPr>
       </w:pPr>
-      <w:bookmarkStart w:id="5" w:name="_Toc56957439"/>
-      <w:bookmarkStart w:id="6" w:name="_Toc60769393"/>
+      <w:bookmarkStart w:id="4" w:name="_Toc56957439"/>
+      <w:bookmarkStart w:id="5" w:name="_Toc61014626"/>
       <w:r>
         <w:rPr>
           <w:rFonts w:cs="Times New Roman"/>
@@ -4536,8 +4669,8 @@
         </w:rPr>
         <w:t>ОБЗОРНАЯ ЧАСТЬ</w:t>
       </w:r>
+      <w:bookmarkEnd w:id="4"/>
       <w:bookmarkEnd w:id="5"/>
-      <w:bookmarkEnd w:id="6"/>
     </w:p>
     <w:p>
       <w:pPr>
@@ -4567,7 +4700,7 @@
           <w:szCs w:val="28"/>
         </w:rPr>
       </w:pPr>
-      <w:bookmarkStart w:id="7" w:name="_Toc60769394"/>
+      <w:bookmarkStart w:id="6" w:name="_Toc61014627"/>
       <w:r>
         <w:rPr>
           <w:rFonts w:cs="Times New Roman"/>
@@ -4576,7 +4709,7 @@
         </w:rPr>
         <w:t>Описание предметной области</w:t>
       </w:r>
-      <w:bookmarkEnd w:id="7"/>
+      <w:bookmarkEnd w:id="6"/>
     </w:p>
     <w:p>
       <w:pPr>
@@ -4600,12 +4733,12 @@
         <w:spacing w:before="0" w:line="360" w:lineRule="auto"/>
         <w:ind w:left="0" w:firstLine="0"/>
       </w:pPr>
-      <w:bookmarkStart w:id="8" w:name="_Toc60769395"/>
+      <w:bookmarkStart w:id="7" w:name="_Toc61014628"/>
       <w:r>
         <w:lastRenderedPageBreak/>
         <w:t>Описание серверной архитектуры</w:t>
       </w:r>
-      <w:bookmarkEnd w:id="8"/>
+      <w:bookmarkEnd w:id="7"/>
     </w:p>
     <w:p>
       <w:pPr>
@@ -5499,7 +5632,7 @@
         </w:rPr>
         <w:lastRenderedPageBreak/>
         <w:drawing>
-          <wp:inline distT="0" distB="0" distL="0" distR="0" wp14:anchorId="437403AC" wp14:editId="54BDC81B">
+          <wp:inline distT="0" distB="0" distL="0" distR="0" wp14:anchorId="5DD34D56" wp14:editId="0E4AD435">
             <wp:extent cx="5939790" cy="3636645"/>
             <wp:effectExtent l="0" t="0" r="3810" b="1905"/>
             <wp:docPr id="5" name="Рисунок 5"/>
@@ -5610,11 +5743,11 @@
         <w:spacing w:before="0" w:line="360" w:lineRule="auto"/>
         <w:ind w:left="0" w:firstLine="0"/>
       </w:pPr>
-      <w:bookmarkStart w:id="9" w:name="_Toc60769396"/>
+      <w:bookmarkStart w:id="8" w:name="_Toc61014629"/>
       <w:r>
         <w:t>Описание модели внедрения программных продуктов Agile Scrum</w:t>
       </w:r>
-      <w:bookmarkEnd w:id="9"/>
+      <w:bookmarkEnd w:id="8"/>
     </w:p>
     <w:p>
       <w:pPr>
@@ -5676,7 +5809,7 @@
           <w:szCs w:val="28"/>
         </w:rPr>
       </w:pPr>
-      <w:bookmarkStart w:id="10" w:name="_Toc60769397"/>
+      <w:bookmarkStart w:id="9" w:name="_Toc61014630"/>
       <w:r>
         <w:rPr>
           <w:rFonts w:cs="Times New Roman"/>
@@ -5685,7 +5818,7 @@
         </w:rPr>
         <w:t>Исследование существующих технологий</w:t>
       </w:r>
-      <w:bookmarkEnd w:id="10"/>
+      <w:bookmarkEnd w:id="9"/>
     </w:p>
     <w:p>
       <w:pPr>
@@ -5709,11 +5842,11 @@
         <w:spacing w:before="0" w:line="360" w:lineRule="auto"/>
         <w:ind w:left="0" w:firstLine="0"/>
       </w:pPr>
-      <w:bookmarkStart w:id="11" w:name="_Toc60769398"/>
+      <w:bookmarkStart w:id="10" w:name="_Toc61014631"/>
       <w:r>
         <w:t>Перечень функций, подлежащих автоматизации</w:t>
       </w:r>
-      <w:bookmarkEnd w:id="11"/>
+      <w:bookmarkEnd w:id="10"/>
     </w:p>
     <w:p>
       <w:pPr>
@@ -5769,11 +5902,11 @@
         <w:spacing w:before="0" w:line="360" w:lineRule="auto"/>
         <w:ind w:left="0" w:firstLine="0"/>
       </w:pPr>
-      <w:bookmarkStart w:id="12" w:name="_Toc60769399"/>
+      <w:bookmarkStart w:id="11" w:name="_Toc61014632"/>
       <w:r>
         <w:t>Выбор и обоснование критериев качества</w:t>
       </w:r>
-      <w:bookmarkEnd w:id="12"/>
+      <w:bookmarkEnd w:id="11"/>
     </w:p>
     <w:p>
       <w:pPr>
@@ -6299,11 +6432,11 @@
         <w:spacing w:before="0" w:line="360" w:lineRule="auto"/>
         <w:ind w:left="0" w:firstLine="0"/>
       </w:pPr>
-      <w:bookmarkStart w:id="13" w:name="_Toc60769400"/>
+      <w:bookmarkStart w:id="12" w:name="_Toc61014633"/>
       <w:r>
         <w:t>Анализ аналогов и прототипов</w:t>
       </w:r>
-      <w:bookmarkEnd w:id="13"/>
+      <w:bookmarkEnd w:id="12"/>
     </w:p>
     <w:p>
       <w:pPr>
@@ -6362,7 +6495,7 @@
           <w:lang w:val="en-US"/>
         </w:rPr>
       </w:pPr>
-      <w:bookmarkStart w:id="14" w:name="_Toc60769401"/>
+      <w:bookmarkStart w:id="13" w:name="_Toc61014634"/>
       <w:r>
         <w:rPr>
           <w:lang w:val="en-US"/>
@@ -6370,7 +6503,7 @@
         <w:lastRenderedPageBreak/>
         <w:t>Swagger</w:t>
       </w:r>
-      <w:bookmarkEnd w:id="14"/>
+      <w:bookmarkEnd w:id="13"/>
     </w:p>
     <w:p>
       <w:pPr>
@@ -6789,7 +6922,7 @@
           <w:lang w:eastAsia="ru-RU"/>
         </w:rPr>
         <w:drawing>
-          <wp:inline distT="0" distB="0" distL="0" distR="0" wp14:anchorId="0FB29FDC" wp14:editId="52AB6B8D">
+          <wp:inline distT="0" distB="0" distL="0" distR="0" wp14:anchorId="67BBA14F" wp14:editId="24284C69">
             <wp:extent cx="5939790" cy="3159125"/>
             <wp:effectExtent l="19050" t="19050" r="22860" b="22225"/>
             <wp:docPr id="2" name="Рисунок 2"/>
@@ -8003,7 +8136,7 @@
         <w:spacing w:before="0" w:line="360" w:lineRule="auto"/>
         <w:jc w:val="left"/>
       </w:pPr>
-      <w:bookmarkStart w:id="15" w:name="_Toc60769402"/>
+      <w:bookmarkStart w:id="14" w:name="_Toc61014635"/>
       <w:r>
         <w:rPr>
           <w:lang w:val="en-US"/>
@@ -8019,7 +8152,7 @@
         </w:rPr>
         <w:t>Blueprint</w:t>
       </w:r>
-      <w:bookmarkEnd w:id="15"/>
+      <w:bookmarkEnd w:id="14"/>
     </w:p>
     <w:p>
       <w:pPr>
@@ -8048,9 +8181,711 @@
           <w:rFonts w:ascii="Times New Roman" w:hAnsi="Times New Roman" w:cs="Times New Roman"/>
           <w:sz w:val="28"/>
           <w:szCs w:val="28"/>
-        </w:rPr>
-        <w:t>Текст</w:t>
-      </w:r>
+          <w:lang w:val="en-US"/>
+        </w:rPr>
+        <w:t>API</w:t>
+      </w:r>
+      <w:r>
+        <w:rPr>
+          <w:rFonts w:ascii="Times New Roman" w:hAnsi="Times New Roman" w:cs="Times New Roman"/>
+          <w:sz w:val="28"/>
+          <w:szCs w:val="28"/>
+        </w:rPr>
+        <w:t xml:space="preserve"> </w:t>
+      </w:r>
+      <w:r>
+        <w:rPr>
+          <w:rFonts w:ascii="Times New Roman" w:hAnsi="Times New Roman" w:cs="Times New Roman"/>
+          <w:sz w:val="28"/>
+          <w:szCs w:val="28"/>
+          <w:lang w:val="en-US"/>
+        </w:rPr>
+        <w:t>Blueprint</w:t>
+      </w:r>
+      <w:r>
+        <w:rPr>
+          <w:rFonts w:ascii="Times New Roman" w:hAnsi="Times New Roman" w:cs="Times New Roman"/>
+          <w:sz w:val="28"/>
+          <w:szCs w:val="28"/>
+        </w:rPr>
+        <w:t xml:space="preserve"> </w:t>
+      </w:r>
+      <w:r>
+        <w:rPr>
+          <w:rFonts w:ascii="Times New Roman" w:hAnsi="Times New Roman" w:cs="Times New Roman"/>
+          <w:sz w:val="28"/>
+          <w:szCs w:val="28"/>
+        </w:rPr>
+        <w:t xml:space="preserve">представляет собой инструмент для ведения </w:t>
+      </w:r>
+      <w:r>
+        <w:rPr>
+          <w:rFonts w:ascii="Times New Roman" w:hAnsi="Times New Roman" w:cs="Times New Roman"/>
+          <w:sz w:val="28"/>
+          <w:szCs w:val="28"/>
+          <w:lang w:val="en-US"/>
+        </w:rPr>
+        <w:t>API</w:t>
+      </w:r>
+      <w:r>
+        <w:rPr>
+          <w:rFonts w:ascii="Times New Roman" w:hAnsi="Times New Roman" w:cs="Times New Roman"/>
+          <w:sz w:val="28"/>
+          <w:szCs w:val="28"/>
+        </w:rPr>
+        <w:t xml:space="preserve">-документации с использованием специального языка разметки </w:t>
+      </w:r>
+      <w:r>
+        <w:rPr>
+          <w:rFonts w:ascii="Times New Roman" w:hAnsi="Times New Roman" w:cs="Times New Roman"/>
+          <w:sz w:val="28"/>
+          <w:szCs w:val="28"/>
+          <w:lang w:val="en-US"/>
+        </w:rPr>
+        <w:t>Markdown</w:t>
+      </w:r>
+      <w:r>
+        <w:rPr>
+          <w:rFonts w:ascii="Times New Roman" w:hAnsi="Times New Roman" w:cs="Times New Roman"/>
+          <w:sz w:val="28"/>
+          <w:szCs w:val="28"/>
+        </w:rPr>
+        <w:t xml:space="preserve">. </w:t>
+      </w:r>
+      <w:r>
+        <w:rPr>
+          <w:rFonts w:ascii="Times New Roman" w:hAnsi="Times New Roman" w:cs="Times New Roman"/>
+          <w:sz w:val="28"/>
+          <w:szCs w:val="28"/>
+        </w:rPr>
+        <w:t>Отличительной особенностью от других инструментов является то что можно описывать документацию в довольно гибком формате. Из основных минусов является то что нету автоматической поддержки публикаций документации.</w:t>
+      </w:r>
+    </w:p>
+    <w:p>
+      <w:pPr>
+        <w:spacing w:after="0" w:line="360" w:lineRule="auto"/>
+        <w:ind w:firstLine="567"/>
+        <w:jc w:val="both"/>
+        <w:rPr>
+          <w:rFonts w:ascii="Times New Roman" w:hAnsi="Times New Roman" w:cs="Times New Roman"/>
+          <w:sz w:val="28"/>
+          <w:szCs w:val="28"/>
+        </w:rPr>
+      </w:pPr>
+      <w:r>
+        <w:rPr>
+          <w:rFonts w:ascii="Times New Roman" w:hAnsi="Times New Roman" w:cs="Times New Roman"/>
+          <w:sz w:val="28"/>
+          <w:szCs w:val="28"/>
+        </w:rPr>
+        <w:t xml:space="preserve">Графический интерфейс </w:t>
+      </w:r>
+      <w:r>
+        <w:rPr>
+          <w:rFonts w:ascii="Times New Roman" w:hAnsi="Times New Roman" w:cs="Times New Roman"/>
+          <w:sz w:val="28"/>
+          <w:szCs w:val="28"/>
+          <w:lang w:val="en-US"/>
+        </w:rPr>
+        <w:t>API</w:t>
+      </w:r>
+      <w:r>
+        <w:rPr>
+          <w:rFonts w:ascii="Times New Roman" w:hAnsi="Times New Roman" w:cs="Times New Roman"/>
+          <w:sz w:val="28"/>
+          <w:szCs w:val="28"/>
+        </w:rPr>
+        <w:t xml:space="preserve"> </w:t>
+      </w:r>
+      <w:r>
+        <w:rPr>
+          <w:rFonts w:ascii="Times New Roman" w:hAnsi="Times New Roman" w:cs="Times New Roman"/>
+          <w:sz w:val="28"/>
+          <w:szCs w:val="28"/>
+          <w:lang w:val="en-US"/>
+        </w:rPr>
+        <w:t>Blueprint</w:t>
+      </w:r>
+      <w:r>
+        <w:rPr>
+          <w:rFonts w:ascii="Times New Roman" w:hAnsi="Times New Roman" w:cs="Times New Roman"/>
+          <w:sz w:val="28"/>
+          <w:szCs w:val="28"/>
+        </w:rPr>
+        <w:t xml:space="preserve"> представлен на рисунке 1.4.</w:t>
+      </w:r>
+    </w:p>
+    <w:p>
+      <w:pPr>
+        <w:spacing w:after="0" w:line="360" w:lineRule="auto"/>
+        <w:ind w:firstLine="567"/>
+        <w:jc w:val="both"/>
+        <w:rPr>
+          <w:rFonts w:ascii="Times New Roman" w:hAnsi="Times New Roman" w:cs="Times New Roman"/>
+          <w:sz w:val="28"/>
+          <w:szCs w:val="28"/>
+        </w:rPr>
+      </w:pPr>
+    </w:p>
+    <w:p>
+      <w:pPr>
+        <w:spacing w:after="0" w:line="360" w:lineRule="auto"/>
+        <w:jc w:val="both"/>
+        <w:rPr>
+          <w:rFonts w:ascii="Times New Roman" w:hAnsi="Times New Roman" w:cs="Times New Roman"/>
+          <w:sz w:val="28"/>
+          <w:szCs w:val="28"/>
+        </w:rPr>
+      </w:pPr>
+      <w:r>
+        <w:rPr>
+          <w:rFonts w:ascii="Times New Roman" w:hAnsi="Times New Roman" w:cs="Times New Roman"/>
+          <w:noProof/>
+          <w:sz w:val="28"/>
+          <w:szCs w:val="28"/>
+          <w:lang w:eastAsia="ru-RU"/>
+        </w:rPr>
+        <w:lastRenderedPageBreak/>
+        <w:drawing>
+          <wp:inline distT="0" distB="0" distL="0" distR="0" wp14:anchorId="39082386" wp14:editId="08479B2F">
+            <wp:extent cx="5939790" cy="3128645"/>
+            <wp:effectExtent l="19050" t="19050" r="22860" b="14605"/>
+            <wp:docPr id="7" name="Рисунок 7"/>
+            <wp:cNvGraphicFramePr>
+              <a:graphicFrameLocks xmlns:a="http://schemas.openxmlformats.org/drawingml/2006/main" noChangeAspect="1"/>
+            </wp:cNvGraphicFramePr>
+            <a:graphic xmlns:a="http://schemas.openxmlformats.org/drawingml/2006/main">
+              <a:graphicData uri="http://schemas.openxmlformats.org/drawingml/2006/picture">
+                <pic:pic xmlns:pic="http://schemas.openxmlformats.org/drawingml/2006/picture">
+                  <pic:nvPicPr>
+                    <pic:cNvPr id="7" name="apiary_editor.png"/>
+                    <pic:cNvPicPr/>
+                  </pic:nvPicPr>
+                  <pic:blipFill>
+                    <a:blip r:embed="rId12" cstate="print">
+                      <a:extLst>
+                        <a:ext uri="{28A0092B-C50C-407E-A947-70E740481C1C}">
+                          <a14:useLocalDpi xmlns:a14="http://schemas.microsoft.com/office/drawing/2010/main" val="0"/>
+                        </a:ext>
+                      </a:extLst>
+                    </a:blip>
+                    <a:stretch>
+                      <a:fillRect/>
+                    </a:stretch>
+                  </pic:blipFill>
+                  <pic:spPr>
+                    <a:xfrm>
+                      <a:off x="0" y="0"/>
+                      <a:ext cx="5939790" cy="3128645"/>
+                    </a:xfrm>
+                    <a:prstGeom prst="rect">
+                      <a:avLst/>
+                    </a:prstGeom>
+                    <a:ln>
+                      <a:solidFill>
+                        <a:schemeClr val="tx1"/>
+                      </a:solidFill>
+                    </a:ln>
+                  </pic:spPr>
+                </pic:pic>
+              </a:graphicData>
+            </a:graphic>
+          </wp:inline>
+        </w:drawing>
+      </w:r>
+    </w:p>
+    <w:p>
+      <w:pPr>
+        <w:spacing w:after="0" w:line="360" w:lineRule="auto"/>
+        <w:ind w:firstLine="567"/>
+        <w:jc w:val="both"/>
+        <w:rPr>
+          <w:rFonts w:ascii="Times New Roman" w:hAnsi="Times New Roman" w:cs="Times New Roman"/>
+          <w:sz w:val="28"/>
+          <w:szCs w:val="28"/>
+          <w:lang w:val="en-US"/>
+        </w:rPr>
+      </w:pPr>
+      <w:r>
+        <w:rPr>
+          <w:rFonts w:ascii="Times New Roman" w:hAnsi="Times New Roman" w:cs="Times New Roman"/>
+          <w:sz w:val="28"/>
+          <w:szCs w:val="28"/>
+        </w:rPr>
+        <w:t xml:space="preserve">Рисунок 1.4 – Графический интерфейс </w:t>
+      </w:r>
+      <w:r>
+        <w:rPr>
+          <w:rFonts w:ascii="Times New Roman" w:hAnsi="Times New Roman" w:cs="Times New Roman"/>
+          <w:sz w:val="28"/>
+          <w:szCs w:val="28"/>
+          <w:lang w:val="en-US"/>
+        </w:rPr>
+        <w:t>API</w:t>
+      </w:r>
+      <w:r>
+        <w:rPr>
+          <w:rFonts w:ascii="Times New Roman" w:hAnsi="Times New Roman" w:cs="Times New Roman"/>
+          <w:sz w:val="28"/>
+          <w:szCs w:val="28"/>
+        </w:rPr>
+        <w:t xml:space="preserve"> </w:t>
+      </w:r>
+      <w:r>
+        <w:rPr>
+          <w:rFonts w:ascii="Times New Roman" w:hAnsi="Times New Roman" w:cs="Times New Roman"/>
+          <w:sz w:val="28"/>
+          <w:szCs w:val="28"/>
+          <w:lang w:val="en-US"/>
+        </w:rPr>
+        <w:t>Blueprint</w:t>
+      </w:r>
+    </w:p>
+    <w:p>
+      <w:pPr>
+        <w:spacing w:after="0" w:line="360" w:lineRule="auto"/>
+        <w:jc w:val="both"/>
+        <w:rPr>
+          <w:rFonts w:ascii="Times New Roman" w:hAnsi="Times New Roman" w:cs="Times New Roman"/>
+          <w:sz w:val="28"/>
+          <w:szCs w:val="28"/>
+        </w:rPr>
+      </w:pPr>
+    </w:p>
+    <w:p>
+      <w:pPr>
+        <w:spacing w:after="0" w:line="360" w:lineRule="auto"/>
+        <w:ind w:firstLine="567"/>
+        <w:jc w:val="both"/>
+        <w:rPr>
+          <w:rFonts w:ascii="Times New Roman" w:hAnsi="Times New Roman" w:cs="Times New Roman"/>
+          <w:sz w:val="28"/>
+          <w:szCs w:val="28"/>
+        </w:rPr>
+      </w:pPr>
+      <w:r>
+        <w:rPr>
+          <w:rFonts w:ascii="Times New Roman" w:hAnsi="Times New Roman" w:cs="Times New Roman"/>
+          <w:sz w:val="28"/>
+          <w:szCs w:val="28"/>
+        </w:rPr>
+        <w:t>Достоинства:</w:t>
+      </w:r>
+    </w:p>
+    <w:p>
+      <w:pPr>
+        <w:pStyle w:val="a7"/>
+        <w:numPr>
+          <w:ilvl w:val="0"/>
+          <w:numId w:val="19"/>
+        </w:numPr>
+        <w:spacing w:after="0" w:line="360" w:lineRule="auto"/>
+        <w:jc w:val="both"/>
+        <w:rPr>
+          <w:rFonts w:ascii="Times New Roman" w:hAnsi="Times New Roman" w:cs="Times New Roman"/>
+          <w:sz w:val="28"/>
+          <w:szCs w:val="28"/>
+        </w:rPr>
+      </w:pPr>
+      <w:r>
+        <w:rPr>
+          <w:rFonts w:ascii="Times New Roman" w:hAnsi="Times New Roman" w:cs="Times New Roman"/>
+          <w:sz w:val="28"/>
+          <w:szCs w:val="28"/>
+        </w:rPr>
+        <w:t xml:space="preserve">Удобная навигация по </w:t>
+      </w:r>
+      <w:r>
+        <w:rPr>
+          <w:rFonts w:ascii="Times New Roman" w:hAnsi="Times New Roman" w:cs="Times New Roman"/>
+          <w:sz w:val="28"/>
+          <w:szCs w:val="28"/>
+          <w:lang w:val="en-US"/>
+        </w:rPr>
+        <w:t>API</w:t>
+      </w:r>
+      <w:r>
+        <w:rPr>
+          <w:rFonts w:ascii="Times New Roman" w:hAnsi="Times New Roman" w:cs="Times New Roman"/>
+          <w:sz w:val="28"/>
+          <w:szCs w:val="28"/>
+        </w:rPr>
+        <w:t>-</w:t>
+      </w:r>
+      <w:r>
+        <w:rPr>
+          <w:rFonts w:ascii="Times New Roman" w:hAnsi="Times New Roman" w:cs="Times New Roman"/>
+          <w:sz w:val="28"/>
+          <w:szCs w:val="28"/>
+        </w:rPr>
+        <w:t>документации</w:t>
+      </w:r>
+      <w:r>
+        <w:rPr>
+          <w:rFonts w:ascii="Times New Roman" w:hAnsi="Times New Roman" w:cs="Times New Roman"/>
+          <w:sz w:val="28"/>
+          <w:szCs w:val="28"/>
+        </w:rPr>
+        <w:t>.</w:t>
+      </w:r>
+    </w:p>
+    <w:p>
+      <w:pPr>
+        <w:pStyle w:val="a7"/>
+        <w:numPr>
+          <w:ilvl w:val="0"/>
+          <w:numId w:val="19"/>
+        </w:numPr>
+        <w:spacing w:after="0" w:line="360" w:lineRule="auto"/>
+        <w:jc w:val="both"/>
+        <w:rPr>
+          <w:rFonts w:ascii="Times New Roman" w:hAnsi="Times New Roman" w:cs="Times New Roman"/>
+          <w:sz w:val="28"/>
+          <w:szCs w:val="28"/>
+        </w:rPr>
+      </w:pPr>
+      <w:r>
+        <w:rPr>
+          <w:rFonts w:ascii="Times New Roman" w:hAnsi="Times New Roman" w:cs="Times New Roman"/>
+          <w:sz w:val="28"/>
+          <w:szCs w:val="28"/>
+        </w:rPr>
+        <w:t xml:space="preserve">По сравнению с </w:t>
+      </w:r>
+      <w:r>
+        <w:rPr>
+          <w:rFonts w:ascii="Times New Roman" w:hAnsi="Times New Roman" w:cs="Times New Roman"/>
+          <w:sz w:val="28"/>
+          <w:szCs w:val="28"/>
+          <w:lang w:val="en-US"/>
+        </w:rPr>
+        <w:t>Swagger</w:t>
+      </w:r>
+      <w:r>
+        <w:rPr>
+          <w:rFonts w:ascii="Times New Roman" w:hAnsi="Times New Roman" w:cs="Times New Roman"/>
+          <w:sz w:val="28"/>
+          <w:szCs w:val="28"/>
+        </w:rPr>
+        <w:t xml:space="preserve"> </w:t>
+      </w:r>
+      <w:r>
+        <w:rPr>
+          <w:rFonts w:ascii="Times New Roman" w:hAnsi="Times New Roman" w:cs="Times New Roman"/>
+          <w:sz w:val="28"/>
+          <w:szCs w:val="28"/>
+        </w:rPr>
+        <w:t xml:space="preserve">у которого используется язык разметки </w:t>
+      </w:r>
+      <w:r>
+        <w:rPr>
+          <w:rFonts w:ascii="Times New Roman" w:hAnsi="Times New Roman" w:cs="Times New Roman"/>
+          <w:sz w:val="28"/>
+          <w:szCs w:val="28"/>
+          <w:lang w:val="en-US"/>
+        </w:rPr>
+        <w:t>YAML</w:t>
+      </w:r>
+      <w:r>
+        <w:rPr>
+          <w:rFonts w:ascii="Times New Roman" w:hAnsi="Times New Roman" w:cs="Times New Roman"/>
+          <w:sz w:val="28"/>
+          <w:szCs w:val="28"/>
+        </w:rPr>
+        <w:t xml:space="preserve">, у </w:t>
+      </w:r>
+      <w:r>
+        <w:rPr>
+          <w:rFonts w:ascii="Times New Roman" w:hAnsi="Times New Roman" w:cs="Times New Roman"/>
+          <w:sz w:val="28"/>
+          <w:szCs w:val="28"/>
+          <w:lang w:val="en-US"/>
+        </w:rPr>
+        <w:t>Blueprint</w:t>
+      </w:r>
+      <w:r>
+        <w:rPr>
+          <w:rFonts w:ascii="Times New Roman" w:hAnsi="Times New Roman" w:cs="Times New Roman"/>
+          <w:sz w:val="28"/>
+          <w:szCs w:val="28"/>
+        </w:rPr>
+        <w:t xml:space="preserve"> </w:t>
+      </w:r>
+      <w:r>
+        <w:rPr>
+          <w:rFonts w:ascii="Times New Roman" w:hAnsi="Times New Roman" w:cs="Times New Roman"/>
+          <w:sz w:val="28"/>
+          <w:szCs w:val="28"/>
+        </w:rPr>
+        <w:t xml:space="preserve">используется </w:t>
+      </w:r>
+      <w:r>
+        <w:rPr>
+          <w:rFonts w:ascii="Times New Roman" w:hAnsi="Times New Roman" w:cs="Times New Roman"/>
+          <w:sz w:val="28"/>
+          <w:szCs w:val="28"/>
+          <w:lang w:val="en-US"/>
+        </w:rPr>
+        <w:t>Markdown</w:t>
+      </w:r>
+      <w:r>
+        <w:rPr>
+          <w:rFonts w:ascii="Times New Roman" w:hAnsi="Times New Roman" w:cs="Times New Roman"/>
+          <w:sz w:val="28"/>
+          <w:szCs w:val="28"/>
+        </w:rPr>
+        <w:t xml:space="preserve"> </w:t>
+      </w:r>
+      <w:r>
+        <w:rPr>
+          <w:rFonts w:ascii="Times New Roman" w:hAnsi="Times New Roman" w:cs="Times New Roman"/>
+          <w:sz w:val="28"/>
+          <w:szCs w:val="28"/>
+        </w:rPr>
+        <w:t>который лучше человек читаем.</w:t>
+      </w:r>
+    </w:p>
+    <w:p>
+      <w:pPr>
+        <w:pStyle w:val="a7"/>
+        <w:numPr>
+          <w:ilvl w:val="0"/>
+          <w:numId w:val="19"/>
+        </w:numPr>
+        <w:spacing w:after="0" w:line="360" w:lineRule="auto"/>
+        <w:jc w:val="both"/>
+        <w:rPr>
+          <w:rFonts w:ascii="Times New Roman" w:hAnsi="Times New Roman" w:cs="Times New Roman"/>
+          <w:sz w:val="28"/>
+          <w:szCs w:val="28"/>
+        </w:rPr>
+      </w:pPr>
+      <w:r>
+        <w:rPr>
+          <w:rFonts w:ascii="Times New Roman" w:hAnsi="Times New Roman" w:cs="Times New Roman"/>
+          <w:sz w:val="28"/>
+          <w:szCs w:val="28"/>
+        </w:rPr>
+        <w:t xml:space="preserve">Также, как и у </w:t>
+      </w:r>
+      <w:r>
+        <w:rPr>
+          <w:rFonts w:ascii="Times New Roman" w:hAnsi="Times New Roman" w:cs="Times New Roman"/>
+          <w:sz w:val="28"/>
+          <w:szCs w:val="28"/>
+          <w:lang w:val="en-US"/>
+        </w:rPr>
+        <w:t>Swagger</w:t>
+      </w:r>
+      <w:r>
+        <w:rPr>
+          <w:rFonts w:ascii="Times New Roman" w:hAnsi="Times New Roman" w:cs="Times New Roman"/>
+          <w:sz w:val="28"/>
+          <w:szCs w:val="28"/>
+        </w:rPr>
+        <w:t xml:space="preserve"> </w:t>
+      </w:r>
+      <w:r>
+        <w:rPr>
+          <w:rFonts w:ascii="Times New Roman" w:hAnsi="Times New Roman" w:cs="Times New Roman"/>
+          <w:sz w:val="28"/>
+          <w:szCs w:val="28"/>
+        </w:rPr>
+        <w:t xml:space="preserve">есть возможность отправлять запросы на сервер из формы </w:t>
+      </w:r>
+      <w:r>
+        <w:rPr>
+          <w:rFonts w:ascii="Times New Roman" w:hAnsi="Times New Roman" w:cs="Times New Roman"/>
+          <w:sz w:val="28"/>
+          <w:szCs w:val="28"/>
+          <w:lang w:val="en-US"/>
+        </w:rPr>
+        <w:t>API</w:t>
+      </w:r>
+      <w:r>
+        <w:rPr>
+          <w:rFonts w:ascii="Times New Roman" w:hAnsi="Times New Roman" w:cs="Times New Roman"/>
+          <w:sz w:val="28"/>
+          <w:szCs w:val="28"/>
+        </w:rPr>
+        <w:t>-документации</w:t>
+      </w:r>
+    </w:p>
+    <w:p>
+      <w:pPr>
+        <w:spacing w:after="0" w:line="360" w:lineRule="auto"/>
+        <w:ind w:firstLine="567"/>
+        <w:jc w:val="both"/>
+        <w:rPr>
+          <w:rFonts w:ascii="Times New Roman" w:hAnsi="Times New Roman" w:cs="Times New Roman"/>
+          <w:sz w:val="28"/>
+          <w:szCs w:val="28"/>
+        </w:rPr>
+      </w:pPr>
+      <w:r>
+        <w:rPr>
+          <w:rFonts w:ascii="Times New Roman" w:hAnsi="Times New Roman" w:cs="Times New Roman"/>
+          <w:sz w:val="28"/>
+          <w:szCs w:val="28"/>
+        </w:rPr>
+        <w:t>Недостатки:</w:t>
+      </w:r>
+    </w:p>
+    <w:p>
+      <w:pPr>
+        <w:pStyle w:val="a7"/>
+        <w:numPr>
+          <w:ilvl w:val="0"/>
+          <w:numId w:val="19"/>
+        </w:numPr>
+        <w:spacing w:after="0" w:line="360" w:lineRule="auto"/>
+        <w:jc w:val="both"/>
+        <w:rPr>
+          <w:rFonts w:ascii="Times New Roman" w:hAnsi="Times New Roman" w:cs="Times New Roman"/>
+          <w:sz w:val="28"/>
+          <w:szCs w:val="28"/>
+        </w:rPr>
+      </w:pPr>
+      <w:r>
+        <w:rPr>
+          <w:rFonts w:ascii="Times New Roman" w:hAnsi="Times New Roman" w:cs="Times New Roman"/>
+          <w:sz w:val="28"/>
+          <w:szCs w:val="28"/>
+        </w:rPr>
+        <w:t xml:space="preserve">Необходимо изучать язык разметки и его особенности по работе с </w:t>
+      </w:r>
+      <w:r>
+        <w:rPr>
+          <w:rFonts w:ascii="Times New Roman" w:hAnsi="Times New Roman" w:cs="Times New Roman"/>
+          <w:sz w:val="28"/>
+          <w:szCs w:val="28"/>
+          <w:lang w:val="en-US"/>
+        </w:rPr>
+        <w:t>API</w:t>
+      </w:r>
+      <w:r>
+        <w:rPr>
+          <w:rFonts w:ascii="Times New Roman" w:hAnsi="Times New Roman" w:cs="Times New Roman"/>
+          <w:sz w:val="28"/>
+          <w:szCs w:val="28"/>
+        </w:rPr>
+        <w:t xml:space="preserve"> </w:t>
+      </w:r>
+      <w:r>
+        <w:rPr>
+          <w:rFonts w:ascii="Times New Roman" w:hAnsi="Times New Roman" w:cs="Times New Roman"/>
+          <w:sz w:val="28"/>
+          <w:szCs w:val="28"/>
+          <w:lang w:val="en-US"/>
+        </w:rPr>
+        <w:t>Blueprint</w:t>
+      </w:r>
+    </w:p>
+    <w:p>
+      <w:pPr>
+        <w:pStyle w:val="a7"/>
+        <w:numPr>
+          <w:ilvl w:val="0"/>
+          <w:numId w:val="19"/>
+        </w:numPr>
+        <w:spacing w:after="0" w:line="360" w:lineRule="auto"/>
+        <w:jc w:val="both"/>
+        <w:rPr>
+          <w:rFonts w:ascii="Times New Roman" w:hAnsi="Times New Roman" w:cs="Times New Roman"/>
+          <w:sz w:val="28"/>
+          <w:szCs w:val="28"/>
+        </w:rPr>
+      </w:pPr>
+      <w:r>
+        <w:rPr>
+          <w:rFonts w:ascii="Times New Roman" w:hAnsi="Times New Roman" w:cs="Times New Roman"/>
+          <w:sz w:val="28"/>
+          <w:szCs w:val="28"/>
+        </w:rPr>
+        <w:t xml:space="preserve">Нету версионирования </w:t>
+      </w:r>
+      <w:r>
+        <w:rPr>
+          <w:rFonts w:ascii="Times New Roman" w:hAnsi="Times New Roman" w:cs="Times New Roman"/>
+          <w:sz w:val="28"/>
+          <w:szCs w:val="28"/>
+          <w:lang w:val="en-US"/>
+        </w:rPr>
+        <w:t>API</w:t>
+      </w:r>
+      <w:r>
+        <w:rPr>
+          <w:rFonts w:ascii="Times New Roman" w:hAnsi="Times New Roman" w:cs="Times New Roman"/>
+          <w:sz w:val="28"/>
+          <w:szCs w:val="28"/>
+        </w:rPr>
+        <w:t>-документации. Последняя опубликованная документация является самой актуальной и нет никакой возможности откатить ее до предыдущей версии.</w:t>
+      </w:r>
+    </w:p>
+    <w:p>
+      <w:pPr>
+        <w:pStyle w:val="a7"/>
+        <w:numPr>
+          <w:ilvl w:val="0"/>
+          <w:numId w:val="19"/>
+        </w:numPr>
+        <w:spacing w:after="0" w:line="360" w:lineRule="auto"/>
+        <w:jc w:val="both"/>
+        <w:rPr>
+          <w:rFonts w:ascii="Times New Roman" w:hAnsi="Times New Roman" w:cs="Times New Roman"/>
+          <w:sz w:val="28"/>
+          <w:szCs w:val="28"/>
+        </w:rPr>
+      </w:pPr>
+      <w:r>
+        <w:rPr>
+          <w:rFonts w:ascii="Times New Roman" w:hAnsi="Times New Roman" w:cs="Times New Roman"/>
+          <w:sz w:val="28"/>
+          <w:szCs w:val="28"/>
+        </w:rPr>
+        <w:t xml:space="preserve">Также, как и в </w:t>
+      </w:r>
+      <w:r>
+        <w:rPr>
+          <w:rFonts w:ascii="Times New Roman" w:hAnsi="Times New Roman" w:cs="Times New Roman"/>
+          <w:sz w:val="28"/>
+          <w:szCs w:val="28"/>
+          <w:lang w:val="en-US"/>
+        </w:rPr>
+        <w:t>Swagger</w:t>
+      </w:r>
+      <w:r>
+        <w:rPr>
+          <w:rFonts w:ascii="Times New Roman" w:hAnsi="Times New Roman" w:cs="Times New Roman"/>
+          <w:sz w:val="28"/>
+          <w:szCs w:val="28"/>
+        </w:rPr>
+        <w:t>, нету формы обратной связи. Нету возможности связаться с автором документации чтобы уточнить детали или указать на ошибку.</w:t>
+      </w:r>
+    </w:p>
+    <w:p>
+      <w:pPr>
+        <w:spacing w:after="0" w:line="360" w:lineRule="auto"/>
+        <w:ind w:firstLine="567"/>
+        <w:jc w:val="both"/>
+        <w:rPr>
+          <w:rFonts w:ascii="Times New Roman" w:hAnsi="Times New Roman" w:cs="Times New Roman"/>
+          <w:sz w:val="28"/>
+          <w:szCs w:val="28"/>
+        </w:rPr>
+      </w:pPr>
+    </w:p>
+    <w:p>
+      <w:pPr>
+        <w:spacing w:after="0" w:line="360" w:lineRule="auto"/>
+        <w:ind w:firstLine="567"/>
+        <w:jc w:val="both"/>
+        <w:rPr>
+          <w:rFonts w:ascii="Times New Roman" w:hAnsi="Times New Roman" w:cs="Times New Roman"/>
+          <w:sz w:val="28"/>
+          <w:szCs w:val="28"/>
+        </w:rPr>
+      </w:pPr>
     </w:p>
     <w:p>
       <w:pPr>
@@ -8073,14 +8908,14 @@
         <w:spacing w:before="0" w:line="360" w:lineRule="auto"/>
         <w:jc w:val="left"/>
       </w:pPr>
-      <w:bookmarkStart w:id="16" w:name="_Toc60769403"/>
+      <w:bookmarkStart w:id="15" w:name="_Toc61014636"/>
       <w:r>
         <w:rPr>
           <w:lang w:val="en-US"/>
         </w:rPr>
         <w:t>RAML</w:t>
       </w:r>
-      <w:bookmarkEnd w:id="16"/>
+      <w:bookmarkEnd w:id="15"/>
     </w:p>
     <w:p>
       <w:pPr>
@@ -8103,9 +8938,25 @@
           <w:rFonts w:ascii="Times New Roman" w:hAnsi="Times New Roman" w:cs="Times New Roman"/>
           <w:sz w:val="28"/>
           <w:szCs w:val="28"/>
+        </w:rPr>
+      </w:pPr>
+      <w:r>
+        <w:rPr>
+          <w:rFonts w:ascii="Times New Roman" w:hAnsi="Times New Roman" w:cs="Times New Roman"/>
+          <w:sz w:val="28"/>
+          <w:szCs w:val="28"/>
           <w:lang w:val="en-US"/>
         </w:rPr>
-      </w:pPr>
+        <w:t>RESTful</w:t>
+      </w:r>
+      <w:r>
+        <w:rPr>
+          <w:rFonts w:ascii="Times New Roman" w:hAnsi="Times New Roman" w:cs="Times New Roman"/>
+          <w:sz w:val="28"/>
+          <w:szCs w:val="28"/>
+        </w:rPr>
+        <w:t xml:space="preserve"> </w:t>
+      </w:r>
       <w:r>
         <w:rPr>
           <w:rFonts w:ascii="Times New Roman" w:hAnsi="Times New Roman" w:cs="Times New Roman"/>
@@ -8113,7 +8964,15 @@
           <w:szCs w:val="28"/>
           <w:lang w:val="en-US"/>
         </w:rPr>
-        <w:t>RESTful</w:t>
+        <w:t>API</w:t>
+      </w:r>
+      <w:r>
+        <w:rPr>
+          <w:rFonts w:ascii="Times New Roman" w:hAnsi="Times New Roman" w:cs="Times New Roman"/>
+          <w:sz w:val="28"/>
+          <w:szCs w:val="28"/>
+        </w:rPr>
+        <w:t xml:space="preserve"> </w:t>
       </w:r>
       <w:r>
         <w:rPr>
@@ -8122,6 +8981,14 @@
           <w:szCs w:val="28"/>
           <w:lang w:val="en-US"/>
         </w:rPr>
+        <w:t>Modeling</w:t>
+      </w:r>
+      <w:r>
+        <w:rPr>
+          <w:rFonts w:ascii="Times New Roman" w:hAnsi="Times New Roman" w:cs="Times New Roman"/>
+          <w:sz w:val="28"/>
+          <w:szCs w:val="28"/>
+        </w:rPr>
         <w:t xml:space="preserve"> </w:t>
       </w:r>
       <w:r>
@@ -8131,7 +8998,15 @@
           <w:szCs w:val="28"/>
           <w:lang w:val="en-US"/>
         </w:rPr>
-        <w:t>API</w:t>
+        <w:t>Language</w:t>
+      </w:r>
+      <w:r>
+        <w:rPr>
+          <w:rFonts w:ascii="Times New Roman" w:hAnsi="Times New Roman" w:cs="Times New Roman"/>
+          <w:sz w:val="28"/>
+          <w:szCs w:val="28"/>
+        </w:rPr>
+        <w:t xml:space="preserve"> (</w:t>
       </w:r>
       <w:r>
         <w:rPr>
@@ -8140,79 +9015,32 @@
           <w:szCs w:val="28"/>
           <w:lang w:val="en-US"/>
         </w:rPr>
+        <w:t>RAML</w:t>
+      </w:r>
+      <w:r>
+        <w:rPr>
+          <w:rFonts w:ascii="Times New Roman" w:hAnsi="Times New Roman" w:cs="Times New Roman"/>
+          <w:sz w:val="28"/>
+          <w:szCs w:val="28"/>
+        </w:rPr>
+        <w:t xml:space="preserve">) – </w:t>
+      </w:r>
+      <w:r>
+        <w:rPr>
+          <w:rFonts w:ascii="Times New Roman" w:hAnsi="Times New Roman" w:cs="Times New Roman"/>
+          <w:sz w:val="28"/>
+          <w:szCs w:val="28"/>
+        </w:rPr>
+        <w:t>это</w:t>
+      </w:r>
+      <w:r>
+        <w:rPr>
+          <w:rFonts w:ascii="Times New Roman" w:hAnsi="Times New Roman" w:cs="Times New Roman"/>
+          <w:sz w:val="28"/>
+          <w:szCs w:val="28"/>
+        </w:rPr>
         <w:t xml:space="preserve"> </w:t>
       </w:r>
-      <w:r>
-        <w:rPr>
-          <w:rFonts w:ascii="Times New Roman" w:hAnsi="Times New Roman" w:cs="Times New Roman"/>
-          <w:sz w:val="28"/>
-          <w:szCs w:val="28"/>
-          <w:lang w:val="en-US"/>
-        </w:rPr>
-        <w:t>Modeling</w:t>
-      </w:r>
-      <w:r>
-        <w:rPr>
-          <w:rFonts w:ascii="Times New Roman" w:hAnsi="Times New Roman" w:cs="Times New Roman"/>
-          <w:sz w:val="28"/>
-          <w:szCs w:val="28"/>
-          <w:lang w:val="en-US"/>
-        </w:rPr>
-        <w:t xml:space="preserve"> </w:t>
-      </w:r>
-      <w:r>
-        <w:rPr>
-          <w:rFonts w:ascii="Times New Roman" w:hAnsi="Times New Roman" w:cs="Times New Roman"/>
-          <w:sz w:val="28"/>
-          <w:szCs w:val="28"/>
-          <w:lang w:val="en-US"/>
-        </w:rPr>
-        <w:t>Language</w:t>
-      </w:r>
-      <w:r>
-        <w:rPr>
-          <w:rFonts w:ascii="Times New Roman" w:hAnsi="Times New Roman" w:cs="Times New Roman"/>
-          <w:sz w:val="28"/>
-          <w:szCs w:val="28"/>
-          <w:lang w:val="en-US"/>
-        </w:rPr>
-        <w:t xml:space="preserve"> (</w:t>
-      </w:r>
-      <w:r>
-        <w:rPr>
-          <w:rFonts w:ascii="Times New Roman" w:hAnsi="Times New Roman" w:cs="Times New Roman"/>
-          <w:sz w:val="28"/>
-          <w:szCs w:val="28"/>
-          <w:lang w:val="en-US"/>
-        </w:rPr>
-        <w:t>RAML</w:t>
-      </w:r>
-      <w:r>
-        <w:rPr>
-          <w:rFonts w:ascii="Times New Roman" w:hAnsi="Times New Roman" w:cs="Times New Roman"/>
-          <w:sz w:val="28"/>
-          <w:szCs w:val="28"/>
-          <w:lang w:val="en-US"/>
-        </w:rPr>
-        <w:t xml:space="preserve">) – </w:t>
-      </w:r>
-      <w:r>
-        <w:rPr>
-          <w:rFonts w:ascii="Times New Roman" w:hAnsi="Times New Roman" w:cs="Times New Roman"/>
-          <w:sz w:val="28"/>
-          <w:szCs w:val="28"/>
-        </w:rPr>
-        <w:t>это</w:t>
-      </w:r>
-      <w:r>
-        <w:rPr>
-          <w:rFonts w:ascii="Times New Roman" w:hAnsi="Times New Roman" w:cs="Times New Roman"/>
-          <w:sz w:val="28"/>
-          <w:szCs w:val="28"/>
-          <w:lang w:val="en-US"/>
-        </w:rPr>
-        <w:t xml:space="preserve"> </w:t>
-      </w:r>
     </w:p>
     <w:p>
       <w:pPr>
@@ -8223,7 +9051,6 @@
           <w:rFonts w:ascii="Times New Roman" w:hAnsi="Times New Roman" w:cs="Times New Roman"/>
           <w:sz w:val="28"/>
           <w:szCs w:val="28"/>
-          <w:lang w:val="en-US"/>
         </w:rPr>
       </w:pPr>
     </w:p>
@@ -8236,24 +9063,21 @@
         </w:numPr>
         <w:spacing w:before="0" w:line="360" w:lineRule="auto"/>
         <w:jc w:val="left"/>
+      </w:pPr>
+      <w:bookmarkStart w:id="16" w:name="_Toc61014637"/>
+      <w:r>
+        <w:t xml:space="preserve">Ручной метод сопровождения </w:t>
+      </w:r>
+      <w:r>
         <w:rPr>
           <w:lang w:val="en-US"/>
         </w:rPr>
-      </w:pPr>
-      <w:bookmarkStart w:id="17" w:name="_Toc60769404"/>
-      <w:r>
-        <w:t xml:space="preserve">Ручной метод сопровождения </w:t>
-      </w:r>
-      <w:r>
-        <w:rPr>
-          <w:lang w:val="en-US"/>
-        </w:rPr>
         <w:t>API</w:t>
       </w:r>
       <w:r>
         <w:t>-документации</w:t>
       </w:r>
-      <w:bookmarkEnd w:id="17"/>
+      <w:bookmarkEnd w:id="16"/>
     </w:p>
     <w:p>
       <w:pPr>
@@ -8461,7 +9285,6 @@
           <w:sz w:val="28"/>
           <w:szCs w:val="28"/>
         </w:rPr>
-        <w:lastRenderedPageBreak/>
         <w:t>Описание и н</w:t>
       </w:r>
       <w:r>
@@ -8534,9 +9357,25 @@
           <w:rFonts w:ascii="Times New Roman" w:hAnsi="Times New Roman" w:cs="Times New Roman"/>
           <w:sz w:val="28"/>
           <w:szCs w:val="28"/>
+        </w:rPr>
+        <w:t>(</w:t>
+      </w:r>
+      <w:r>
+        <w:rPr>
+          <w:rFonts w:ascii="Times New Roman" w:hAnsi="Times New Roman" w:cs="Times New Roman"/>
+          <w:sz w:val="28"/>
+          <w:szCs w:val="28"/>
           <w:lang w:val="en-US"/>
         </w:rPr>
-        <w:t>(URL)</w:t>
+        <w:t>URL</w:t>
+      </w:r>
+      <w:r>
+        <w:rPr>
+          <w:rFonts w:ascii="Times New Roman" w:hAnsi="Times New Roman" w:cs="Times New Roman"/>
+          <w:sz w:val="28"/>
+          <w:szCs w:val="28"/>
+        </w:rPr>
+        <w:t>)</w:t>
       </w:r>
       <w:r>
         <w:rPr>
@@ -8553,7 +9392,15 @@
           <w:szCs w:val="28"/>
           <w:lang w:val="en-US"/>
         </w:rPr>
-        <w:t xml:space="preserve">API </w:t>
+        <w:t>API</w:t>
+      </w:r>
+      <w:r>
+        <w:rPr>
+          <w:rFonts w:ascii="Times New Roman" w:hAnsi="Times New Roman" w:cs="Times New Roman"/>
+          <w:sz w:val="28"/>
+          <w:szCs w:val="28"/>
+        </w:rPr>
+        <w:t xml:space="preserve"> </w:t>
       </w:r>
       <w:r>
         <w:rPr>
@@ -8562,6 +9409,14 @@
           <w:szCs w:val="28"/>
         </w:rPr>
         <w:t>метода</w:t>
+      </w:r>
+      <w:r>
+        <w:rPr>
+          <w:rFonts w:ascii="Times New Roman" w:hAnsi="Times New Roman" w:cs="Times New Roman"/>
+          <w:sz w:val="28"/>
+          <w:szCs w:val="28"/>
+        </w:rPr>
+        <w:t xml:space="preserve"> на сервере</w:t>
       </w:r>
     </w:p>
     <w:p>
@@ -8768,6 +9623,22 @@
           <w:szCs w:val="28"/>
         </w:rPr>
       </w:pPr>
+      <w:r>
+        <w:rPr>
+          <w:rFonts w:ascii="Times New Roman" w:hAnsi="Times New Roman" w:cs="Times New Roman"/>
+          <w:sz w:val="28"/>
+          <w:szCs w:val="28"/>
+        </w:rPr>
+        <w:t>Выбрать «Сохранить и выйти»</w:t>
+      </w:r>
+      <w:r>
+        <w:rPr>
+          <w:rFonts w:ascii="Times New Roman" w:hAnsi="Times New Roman" w:cs="Times New Roman"/>
+          <w:sz w:val="28"/>
+          <w:szCs w:val="28"/>
+        </w:rPr>
+        <w:t xml:space="preserve"> после чего передать готовую документацию в отдел клиентской разработки или в отдел тестирования для написания авто тестов. </w:t>
+      </w:r>
     </w:p>
     <w:p>
       <w:pPr>
@@ -8843,6 +9714,7 @@
           <w:sz w:val="28"/>
           <w:szCs w:val="28"/>
         </w:rPr>
+        <w:lastRenderedPageBreak/>
         <w:t>Достоинства:</w:t>
       </w:r>
     </w:p>
@@ -8998,12 +9870,8 @@
     </w:p>
     <w:p>
       <w:pPr>
-        <w:pStyle w:val="a7"/>
-        <w:numPr>
-          <w:ilvl w:val="0"/>
-          <w:numId w:val="30"/>
-        </w:numPr>
-        <w:spacing w:after="0" w:line="360" w:lineRule="auto"/>
+        <w:spacing w:after="0" w:line="360" w:lineRule="auto"/>
+        <w:ind w:firstLine="567"/>
         <w:jc w:val="both"/>
         <w:rPr>
           <w:rFonts w:ascii="Times New Roman" w:hAnsi="Times New Roman" w:cs="Times New Roman"/>
@@ -9030,9 +9898,8 @@
           <w:szCs w:val="28"/>
           <w:lang w:eastAsia="ru-RU"/>
         </w:rPr>
-        <w:lastRenderedPageBreak/>
         <w:drawing>
-          <wp:inline distT="0" distB="0" distL="0" distR="0" wp14:anchorId="1549D5A5" wp14:editId="4C95D11D">
+          <wp:inline distT="0" distB="0" distL="0" distR="0" wp14:anchorId="3E1902D6" wp14:editId="608E9E63">
             <wp:extent cx="5939790" cy="5620385"/>
             <wp:effectExtent l="19050" t="19050" r="22860" b="18415"/>
             <wp:docPr id="4" name="Рисунок 4"/>
@@ -9047,7 +9914,7 @@
                     <pic:cNvPicPr/>
                   </pic:nvPicPr>
                   <pic:blipFill>
-                    <a:blip r:embed="rId12">
+                    <a:blip r:embed="rId13">
                       <a:extLst>
                         <a:ext uri="{28A0092B-C50C-407E-A947-70E740481C1C}">
                           <a14:useLocalDpi xmlns:a14="http://schemas.microsoft.com/office/drawing/2010/main" val="0"/>
@@ -9133,7 +10000,6 @@
           <w:rFonts w:ascii="Times New Roman" w:hAnsi="Times New Roman" w:cs="Times New Roman"/>
           <w:sz w:val="28"/>
           <w:szCs w:val="28"/>
-          <w:lang w:val="en-US"/>
         </w:rPr>
       </w:pPr>
     </w:p>
@@ -9150,14 +10016,14 @@
           <w:lang w:val="en-US"/>
         </w:rPr>
       </w:pPr>
-      <w:bookmarkStart w:id="18" w:name="_Toc60769405"/>
+      <w:bookmarkStart w:id="17" w:name="_Toc61014638"/>
       <w:r>
         <w:rPr>
           <w:lang w:val="en-US"/>
         </w:rPr>
         <w:t>Postman</w:t>
       </w:r>
-      <w:bookmarkEnd w:id="18"/>
+      <w:bookmarkEnd w:id="17"/>
     </w:p>
     <w:p>
       <w:pPr>
@@ -9244,7 +10110,7 @@
         </w:rPr>
         <w:t xml:space="preserve">Для установки на персональный компьютер необходимо открыть страницу в браузере </w:t>
       </w:r>
-      <w:hyperlink r:id="rId13" w:history="1">
+      <w:hyperlink r:id="rId14" w:history="1">
         <w:r>
           <w:rPr>
             <w:rStyle w:val="a8"/>
@@ -9261,16 +10127,7 @@
           <w:sz w:val="28"/>
           <w:szCs w:val="28"/>
         </w:rPr>
-        <w:t xml:space="preserve">, выбрать из выпадающего </w:t>
-      </w:r>
-      <w:r>
-        <w:rPr>
-          <w:rFonts w:ascii="Times New Roman" w:hAnsi="Times New Roman" w:cs="Times New Roman"/>
-          <w:sz w:val="28"/>
-          <w:szCs w:val="28"/>
-        </w:rPr>
-        <w:lastRenderedPageBreak/>
-        <w:t xml:space="preserve">списка операционную систему (ОС), скачать и установить. </w:t>
+        <w:t xml:space="preserve">, выбрать из выпадающего списка операционную систему (ОС), скачать и установить. </w:t>
       </w:r>
       <w:r>
         <w:rPr>
@@ -9588,7 +10445,7 @@
           <w:sz w:val="28"/>
           <w:szCs w:val="28"/>
         </w:rPr>
-        <w:t xml:space="preserve">Отправка запроса на сервер и получение ответа. Демонстрация работоспособности </w:t>
+        <w:t xml:space="preserve">Пользователю не нужно изучать дополнительные языки программирования чтобы редактировать и создавать документацию. Вся информация заполняется в интерактивных формах </w:t>
       </w:r>
       <w:r>
         <w:rPr>
@@ -9597,15 +10454,32 @@
           <w:szCs w:val="28"/>
           <w:lang w:val="en-US"/>
         </w:rPr>
-        <w:t xml:space="preserve">API </w:t>
-      </w:r>
-      <w:r>
-        <w:rPr>
-          <w:rFonts w:ascii="Times New Roman" w:hAnsi="Times New Roman" w:cs="Times New Roman"/>
-          <w:sz w:val="28"/>
-          <w:szCs w:val="28"/>
-        </w:rPr>
-        <w:t>методов</w:t>
+        <w:t>Postman</w:t>
+      </w:r>
+      <w:r>
+        <w:rPr>
+          <w:rFonts w:ascii="Times New Roman" w:hAnsi="Times New Roman" w:cs="Times New Roman"/>
+          <w:sz w:val="28"/>
+          <w:szCs w:val="28"/>
+        </w:rPr>
+        <w:t xml:space="preserve"> после чего публикуется в </w:t>
+      </w:r>
+      <w:r>
+        <w:rPr>
+          <w:rFonts w:ascii="Times New Roman" w:hAnsi="Times New Roman" w:cs="Times New Roman"/>
+          <w:sz w:val="28"/>
+          <w:szCs w:val="28"/>
+          <w:lang w:val="en-US"/>
+        </w:rPr>
+        <w:t>Confluence</w:t>
+      </w:r>
+      <w:r>
+        <w:rPr>
+          <w:rFonts w:ascii="Times New Roman" w:hAnsi="Times New Roman" w:cs="Times New Roman"/>
+          <w:sz w:val="28"/>
+          <w:szCs w:val="28"/>
+        </w:rPr>
+        <w:t>.</w:t>
       </w:r>
     </w:p>
     <w:p>
@@ -9630,7 +10504,32 @@
           <w:sz w:val="28"/>
           <w:szCs w:val="28"/>
         </w:rPr>
-        <w:t>Экспорт и импорт коллекции для передачи сотрудникам компании</w:t>
+        <w:t xml:space="preserve">Отправка запроса на сервер и получение ответа. Демонстрация работоспособности </w:t>
+      </w:r>
+      <w:r>
+        <w:rPr>
+          <w:rFonts w:ascii="Times New Roman" w:hAnsi="Times New Roman" w:cs="Times New Roman"/>
+          <w:sz w:val="28"/>
+          <w:szCs w:val="28"/>
+          <w:lang w:val="en-US"/>
+        </w:rPr>
+        <w:t>API</w:t>
+      </w:r>
+      <w:r>
+        <w:rPr>
+          <w:rFonts w:ascii="Times New Roman" w:hAnsi="Times New Roman" w:cs="Times New Roman"/>
+          <w:sz w:val="28"/>
+          <w:szCs w:val="28"/>
+        </w:rPr>
+        <w:t xml:space="preserve"> </w:t>
+      </w:r>
+      <w:r>
+        <w:rPr>
+          <w:rFonts w:ascii="Times New Roman" w:hAnsi="Times New Roman" w:cs="Times New Roman"/>
+          <w:sz w:val="28"/>
+          <w:szCs w:val="28"/>
+        </w:rPr>
+        <w:t>методов</w:t>
       </w:r>
     </w:p>
     <w:p>
@@ -9655,52 +10554,8 @@
           <w:sz w:val="28"/>
           <w:szCs w:val="28"/>
         </w:rPr>
-        <w:t xml:space="preserve">Написание специальных скриптов для автоматического тестирования </w:t>
-      </w:r>
-      <w:r>
-        <w:rPr>
-          <w:rFonts w:ascii="Times New Roman" w:hAnsi="Times New Roman" w:cs="Times New Roman"/>
-          <w:sz w:val="28"/>
-          <w:szCs w:val="28"/>
-          <w:lang w:val="en-US"/>
-        </w:rPr>
-        <w:t>API</w:t>
-      </w:r>
-      <w:r>
-        <w:rPr>
-          <w:rFonts w:ascii="Times New Roman" w:hAnsi="Times New Roman" w:cs="Times New Roman"/>
-          <w:sz w:val="28"/>
-          <w:szCs w:val="28"/>
-        </w:rPr>
-        <w:t xml:space="preserve"> </w:t>
-      </w:r>
-      <w:r>
-        <w:rPr>
-          <w:rFonts w:ascii="Times New Roman" w:hAnsi="Times New Roman" w:cs="Times New Roman"/>
-          <w:sz w:val="28"/>
-          <w:szCs w:val="28"/>
-        </w:rPr>
-        <w:t>методов.</w:t>
-      </w:r>
-    </w:p>
-    <w:p>
-      <w:pPr>
-        <w:spacing w:after="0" w:line="360" w:lineRule="auto"/>
-        <w:ind w:firstLine="567"/>
-        <w:jc w:val="both"/>
-        <w:rPr>
-          <w:rFonts w:ascii="Times New Roman" w:hAnsi="Times New Roman" w:cs="Times New Roman"/>
-          <w:sz w:val="28"/>
-          <w:szCs w:val="28"/>
-        </w:rPr>
-      </w:pPr>
-      <w:r>
-        <w:rPr>
-          <w:rFonts w:ascii="Times New Roman" w:hAnsi="Times New Roman" w:cs="Times New Roman"/>
-          <w:sz w:val="28"/>
-          <w:szCs w:val="28"/>
-        </w:rPr>
-        <w:t>Недостатки:</w:t>
+        <w:lastRenderedPageBreak/>
+        <w:t>Экспорт и импорт коллекции для передачи сотрудникам компании</w:t>
       </w:r>
     </w:p>
     <w:p>
@@ -9725,7 +10580,7 @@
           <w:sz w:val="28"/>
           <w:szCs w:val="28"/>
         </w:rPr>
-        <w:t xml:space="preserve">Для реализации публикации </w:t>
+        <w:t xml:space="preserve">Написание специальных скриптов для автоматического тестирования </w:t>
       </w:r>
       <w:r>
         <w:rPr>
@@ -9742,24 +10597,35 @@
           <w:sz w:val="28"/>
           <w:szCs w:val="28"/>
         </w:rPr>
-        <w:t xml:space="preserve">-документации в </w:t>
-      </w:r>
-      <w:r>
-        <w:rPr>
-          <w:rFonts w:ascii="Times New Roman" w:hAnsi="Times New Roman" w:cs="Times New Roman"/>
-          <w:sz w:val="28"/>
-          <w:szCs w:val="28"/>
-          <w:lang w:val="en-US"/>
-        </w:rPr>
-        <w:t>confluence</w:t>
-      </w:r>
-      <w:r>
-        <w:rPr>
-          <w:rFonts w:ascii="Times New Roman" w:hAnsi="Times New Roman" w:cs="Times New Roman"/>
-          <w:sz w:val="28"/>
-          <w:szCs w:val="28"/>
-        </w:rPr>
-        <w:t xml:space="preserve"> требуется использование программного кода</w:t>
+        <w:t xml:space="preserve"> </w:t>
+      </w:r>
+      <w:r>
+        <w:rPr>
+          <w:rFonts w:ascii="Times New Roman" w:hAnsi="Times New Roman" w:cs="Times New Roman"/>
+          <w:sz w:val="28"/>
+          <w:szCs w:val="28"/>
+        </w:rPr>
+        <w:t>методов.</w:t>
+      </w:r>
+    </w:p>
+    <w:p>
+      <w:pPr>
+        <w:spacing w:after="0" w:line="360" w:lineRule="auto"/>
+        <w:ind w:firstLine="567"/>
+        <w:jc w:val="both"/>
+        <w:rPr>
+          <w:rFonts w:ascii="Times New Roman" w:hAnsi="Times New Roman" w:cs="Times New Roman"/>
+          <w:sz w:val="28"/>
+          <w:szCs w:val="28"/>
+        </w:rPr>
+      </w:pPr>
+      <w:r>
+        <w:rPr>
+          <w:rFonts w:ascii="Times New Roman" w:hAnsi="Times New Roman" w:cs="Times New Roman"/>
+          <w:sz w:val="28"/>
+          <w:szCs w:val="28"/>
+        </w:rPr>
+        <w:t>Недостатки:</w:t>
       </w:r>
     </w:p>
     <w:p>
@@ -9784,6 +10650,65 @@
           <w:sz w:val="28"/>
           <w:szCs w:val="28"/>
         </w:rPr>
+        <w:t xml:space="preserve">Для реализации публикации </w:t>
+      </w:r>
+      <w:r>
+        <w:rPr>
+          <w:rFonts w:ascii="Times New Roman" w:hAnsi="Times New Roman" w:cs="Times New Roman"/>
+          <w:sz w:val="28"/>
+          <w:szCs w:val="28"/>
+          <w:lang w:val="en-US"/>
+        </w:rPr>
+        <w:t>API</w:t>
+      </w:r>
+      <w:r>
+        <w:rPr>
+          <w:rFonts w:ascii="Times New Roman" w:hAnsi="Times New Roman" w:cs="Times New Roman"/>
+          <w:sz w:val="28"/>
+          <w:szCs w:val="28"/>
+        </w:rPr>
+        <w:t xml:space="preserve">-документации в </w:t>
+      </w:r>
+      <w:r>
+        <w:rPr>
+          <w:rFonts w:ascii="Times New Roman" w:hAnsi="Times New Roman" w:cs="Times New Roman"/>
+          <w:sz w:val="28"/>
+          <w:szCs w:val="28"/>
+          <w:lang w:val="en-US"/>
+        </w:rPr>
+        <w:t>confluence</w:t>
+      </w:r>
+      <w:r>
+        <w:rPr>
+          <w:rFonts w:ascii="Times New Roman" w:hAnsi="Times New Roman" w:cs="Times New Roman"/>
+          <w:sz w:val="28"/>
+          <w:szCs w:val="28"/>
+        </w:rPr>
+        <w:t xml:space="preserve"> требуется использование программного кода</w:t>
+      </w:r>
+    </w:p>
+    <w:p>
+      <w:pPr>
+        <w:pStyle w:val="a7"/>
+        <w:numPr>
+          <w:ilvl w:val="0"/>
+          <w:numId w:val="26"/>
+        </w:numPr>
+        <w:spacing w:after="0" w:line="360" w:lineRule="auto"/>
+        <w:ind w:left="709" w:hanging="709"/>
+        <w:jc w:val="both"/>
+        <w:rPr>
+          <w:rFonts w:ascii="Times New Roman" w:hAnsi="Times New Roman" w:cs="Times New Roman"/>
+          <w:sz w:val="28"/>
+          <w:szCs w:val="28"/>
+        </w:rPr>
+      </w:pPr>
+      <w:r>
+        <w:rPr>
+          <w:rFonts w:ascii="Times New Roman" w:hAnsi="Times New Roman" w:cs="Times New Roman"/>
+          <w:sz w:val="28"/>
+          <w:szCs w:val="28"/>
+        </w:rPr>
         <w:t xml:space="preserve">Возможны проблемы с реализацией возможных алгоритмов по сопровождению </w:t>
       </w:r>
       <w:r>
@@ -9833,9 +10758,8 @@
           <w:szCs w:val="28"/>
           <w:lang w:eastAsia="ru-RU"/>
         </w:rPr>
-        <w:lastRenderedPageBreak/>
         <w:drawing>
-          <wp:inline distT="0" distB="0" distL="0" distR="0" wp14:anchorId="2A842BE4" wp14:editId="2B9481F3">
+          <wp:inline distT="0" distB="0" distL="0" distR="0" wp14:anchorId="5A5F2337" wp14:editId="0ED6DA5D">
             <wp:extent cx="5939790" cy="3710305"/>
             <wp:effectExtent l="19050" t="19050" r="22860" b="23495"/>
             <wp:docPr id="3" name="Рисунок 3"/>
@@ -9850,7 +10774,7 @@
                     <pic:cNvPicPr/>
                   </pic:nvPicPr>
                   <pic:blipFill>
-                    <a:blip r:embed="rId14">
+                    <a:blip r:embed="rId15">
                       <a:extLst>
                         <a:ext uri="{28A0092B-C50C-407E-A947-70E740481C1C}">
                           <a14:useLocalDpi xmlns:a14="http://schemas.microsoft.com/office/drawing/2010/main" val="0"/>
@@ -9938,19 +10862,6 @@
           <w:rFonts w:ascii="Times New Roman" w:hAnsi="Times New Roman" w:cs="Times New Roman"/>
           <w:sz w:val="28"/>
           <w:szCs w:val="28"/>
-          <w:lang w:val="en-US"/>
-        </w:rPr>
-      </w:pPr>
-    </w:p>
-    <w:p>
-      <w:pPr>
-        <w:spacing w:after="0" w:line="360" w:lineRule="auto"/>
-        <w:ind w:firstLine="567"/>
-        <w:jc w:val="both"/>
-        <w:rPr>
-          <w:rFonts w:ascii="Times New Roman" w:hAnsi="Times New Roman" w:cs="Times New Roman"/>
-          <w:sz w:val="28"/>
-          <w:szCs w:val="28"/>
         </w:rPr>
       </w:pPr>
     </w:p>
@@ -9964,11 +10875,11 @@
         <w:spacing w:before="0" w:line="360" w:lineRule="auto"/>
         <w:ind w:left="0" w:firstLine="0"/>
       </w:pPr>
-      <w:bookmarkStart w:id="19" w:name="_Toc60769406"/>
+      <w:bookmarkStart w:id="18" w:name="_Toc61014639"/>
       <w:r>
         <w:t>Сравнение аналогов и прототипов</w:t>
       </w:r>
-      <w:bookmarkEnd w:id="19"/>
+      <w:bookmarkEnd w:id="18"/>
     </w:p>
     <w:p>
       <w:pPr>
@@ -10035,6 +10946,7 @@
           <w:sz w:val="28"/>
           <w:szCs w:val="28"/>
         </w:rPr>
+        <w:lastRenderedPageBreak/>
         <w:t>В каждой ячейке стоит соответствие критерия и степень качества критерия</w:t>
       </w:r>
       <w:r>
@@ -10359,7 +11271,6 @@
                 <w:szCs w:val="28"/>
                 <w:lang w:val="en-US"/>
               </w:rPr>
-              <w:lastRenderedPageBreak/>
               <w:t>Плохо</w:t>
             </w:r>
           </w:p>
@@ -10449,7 +11360,6 @@
     <w:p>
       <w:pPr>
         <w:spacing w:after="0" w:line="360" w:lineRule="auto"/>
-        <w:ind w:firstLine="567"/>
         <w:jc w:val="both"/>
         <w:rPr>
           <w:rFonts w:ascii="Times New Roman" w:hAnsi="Times New Roman" w:cs="Times New Roman"/>
@@ -10741,9 +11651,16 @@
                 <w:rFonts w:ascii="Times New Roman" w:hAnsi="Times New Roman" w:cs="Times New Roman"/>
                 <w:sz w:val="28"/>
                 <w:szCs w:val="28"/>
-                <w:lang w:val="en-US"/>
               </w:rPr>
             </w:pPr>
+            <w:r>
+              <w:rPr>
+                <w:rFonts w:ascii="Times New Roman" w:hAnsi="Times New Roman" w:cs="Times New Roman"/>
+                <w:sz w:val="28"/>
+                <w:szCs w:val="28"/>
+              </w:rPr>
+              <w:t>40</w:t>
+            </w:r>
           </w:p>
         </w:tc>
         <w:tc>
@@ -10884,9 +11801,16 @@
                 <w:rFonts w:ascii="Times New Roman" w:hAnsi="Times New Roman" w:cs="Times New Roman"/>
                 <w:sz w:val="28"/>
                 <w:szCs w:val="28"/>
-                <w:lang w:val="en-US"/>
               </w:rPr>
             </w:pPr>
+            <w:r>
+              <w:rPr>
+                <w:rFonts w:ascii="Times New Roman" w:hAnsi="Times New Roman" w:cs="Times New Roman"/>
+                <w:sz w:val="28"/>
+                <w:szCs w:val="28"/>
+              </w:rPr>
+              <w:t>40</w:t>
+            </w:r>
           </w:p>
         </w:tc>
         <w:tc>
@@ -11044,6 +11968,14 @@
                 <w:szCs w:val="28"/>
               </w:rPr>
             </w:pPr>
+            <w:r>
+              <w:rPr>
+                <w:rFonts w:ascii="Times New Roman" w:hAnsi="Times New Roman" w:cs="Times New Roman"/>
+                <w:sz w:val="28"/>
+                <w:szCs w:val="28"/>
+              </w:rPr>
+              <w:t>40</w:t>
+            </w:r>
           </w:p>
         </w:tc>
         <w:tc>
@@ -11138,7 +12070,16 @@
                 <w:sz w:val="28"/>
                 <w:szCs w:val="28"/>
               </w:rPr>
-              <w:t>Время, затрачиваемое на сопровождение документации</w:t>
+              <w:t xml:space="preserve">Время, затрачиваемое на </w:t>
+            </w:r>
+            <w:r>
+              <w:rPr>
+                <w:rFonts w:ascii="Times New Roman" w:hAnsi="Times New Roman" w:cs="Times New Roman"/>
+                <w:sz w:val="28"/>
+                <w:szCs w:val="28"/>
+              </w:rPr>
+              <w:lastRenderedPageBreak/>
+              <w:t>сопровождение документации</w:t>
             </w:r>
           </w:p>
         </w:tc>
@@ -11165,6 +12106,7 @@
                 <w:szCs w:val="28"/>
                 <w:lang w:val="en-US"/>
               </w:rPr>
+              <w:lastRenderedPageBreak/>
               <w:t>20</w:t>
             </w:r>
           </w:p>
@@ -11184,6 +12126,14 @@
                 <w:szCs w:val="28"/>
               </w:rPr>
             </w:pPr>
+            <w:r>
+              <w:rPr>
+                <w:rFonts w:ascii="Times New Roman" w:hAnsi="Times New Roman" w:cs="Times New Roman"/>
+                <w:sz w:val="28"/>
+                <w:szCs w:val="28"/>
+              </w:rPr>
+              <w:t>40</w:t>
+            </w:r>
           </w:p>
         </w:tc>
         <w:tc>
@@ -11278,6 +12228,7 @@
                 <w:sz w:val="28"/>
                 <w:szCs w:val="28"/>
               </w:rPr>
+              <w:lastRenderedPageBreak/>
               <w:t>Публикация документации в ЕСС</w:t>
             </w:r>
           </w:p>
@@ -11324,6 +12275,14 @@
                 <w:szCs w:val="28"/>
               </w:rPr>
             </w:pPr>
+            <w:r>
+              <w:rPr>
+                <w:rFonts w:ascii="Times New Roman" w:hAnsi="Times New Roman" w:cs="Times New Roman"/>
+                <w:sz w:val="28"/>
+                <w:szCs w:val="28"/>
+              </w:rPr>
+              <w:t>0</w:t>
+            </w:r>
           </w:p>
         </w:tc>
         <w:tc>
@@ -11460,6 +12419,14 @@
                 <w:szCs w:val="28"/>
               </w:rPr>
             </w:pPr>
+            <w:r>
+              <w:rPr>
+                <w:rFonts w:ascii="Times New Roman" w:hAnsi="Times New Roman" w:cs="Times New Roman"/>
+                <w:sz w:val="28"/>
+                <w:szCs w:val="28"/>
+              </w:rPr>
+              <w:t>160</w:t>
+            </w:r>
           </w:p>
         </w:tc>
         <w:tc>
@@ -11571,11 +12538,11 @@
         <w:ind w:left="0" w:firstLine="0"/>
         <w:jc w:val="left"/>
       </w:pPr>
-      <w:bookmarkStart w:id="20" w:name="_Toc60769407"/>
+      <w:bookmarkStart w:id="19" w:name="_Toc61014640"/>
       <w:r>
         <w:t>Вывод</w:t>
       </w:r>
-      <w:bookmarkEnd w:id="20"/>
+      <w:bookmarkEnd w:id="19"/>
     </w:p>
     <w:p>
       <w:pPr>
@@ -11606,7 +12573,6 @@
           <w:sz w:val="28"/>
           <w:szCs w:val="28"/>
         </w:rPr>
-        <w:lastRenderedPageBreak/>
         <w:t>По результатам сравнения аналогов видно, что</w:t>
       </w:r>
       <w:r>
@@ -11668,8 +12634,8 @@
           <w:szCs w:val="28"/>
         </w:rPr>
       </w:pPr>
-      <w:bookmarkStart w:id="21" w:name="_Toc56957443"/>
-      <w:bookmarkStart w:id="22" w:name="_Toc60769408"/>
+      <w:bookmarkStart w:id="20" w:name="_Toc56957443"/>
+      <w:bookmarkStart w:id="21" w:name="_Toc61014641"/>
       <w:r>
         <w:rPr>
           <w:rFonts w:cs="Times New Roman"/>
@@ -11677,8 +12643,8 @@
         </w:rPr>
         <w:t>РАСЧЕТНО-КОНСТРУКТОРСКАЯ ЧАСТЬ</w:t>
       </w:r>
+      <w:bookmarkEnd w:id="20"/>
       <w:bookmarkEnd w:id="21"/>
-      <w:bookmarkEnd w:id="22"/>
     </w:p>
     <w:p>
       <w:pPr>
@@ -11693,18 +12659,18 @@
           <w:szCs w:val="28"/>
         </w:rPr>
       </w:pPr>
-      <w:bookmarkStart w:id="23" w:name="_Toc56957444"/>
-      <w:bookmarkStart w:id="24" w:name="_Toc56957512"/>
-      <w:bookmarkStart w:id="25" w:name="_Toc56957631"/>
-      <w:bookmarkStart w:id="26" w:name="_Toc57547508"/>
-      <w:bookmarkStart w:id="27" w:name="_Toc58776094"/>
-      <w:bookmarkStart w:id="28" w:name="_Toc58776533"/>
+      <w:bookmarkStart w:id="22" w:name="_Toc56957444"/>
+      <w:bookmarkStart w:id="23" w:name="_Toc56957512"/>
+      <w:bookmarkStart w:id="24" w:name="_Toc56957631"/>
+      <w:bookmarkStart w:id="25" w:name="_Toc57547508"/>
+      <w:bookmarkStart w:id="26" w:name="_Toc58776094"/>
+      <w:bookmarkStart w:id="27" w:name="_Toc58776533"/>
+      <w:bookmarkEnd w:id="22"/>
       <w:bookmarkEnd w:id="23"/>
       <w:bookmarkEnd w:id="24"/>
       <w:bookmarkEnd w:id="25"/>
       <w:bookmarkEnd w:id="26"/>
       <w:bookmarkEnd w:id="27"/>
-      <w:bookmarkEnd w:id="28"/>
     </w:p>
     <w:p>
       <w:pPr>
@@ -11722,8 +12688,8 @@
           <w:szCs w:val="28"/>
         </w:rPr>
       </w:pPr>
-      <w:bookmarkStart w:id="29" w:name="_Toc56957445"/>
-      <w:bookmarkStart w:id="30" w:name="_Toc60769409"/>
+      <w:bookmarkStart w:id="28" w:name="_Toc56957445"/>
+      <w:bookmarkStart w:id="29" w:name="_Toc61014642"/>
       <w:r>
         <w:rPr>
           <w:rFonts w:cs="Times New Roman"/>
@@ -11732,8 +12698,8 @@
         </w:rPr>
         <w:t>Определение требований к системе</w:t>
       </w:r>
+      <w:bookmarkEnd w:id="28"/>
       <w:bookmarkEnd w:id="29"/>
-      <w:bookmarkEnd w:id="30"/>
     </w:p>
     <w:p>
       <w:pPr>
@@ -11831,7 +12797,6 @@
         </w:rPr>
         <w:t xml:space="preserve">либо </w:t>
       </w:r>
-      <w:proofErr w:type="spellStart"/>
       <w:r>
         <w:rPr>
           <w:rFonts w:ascii="Times New Roman" w:hAnsi="Times New Roman" w:cs="Times New Roman"/>
@@ -11841,7 +12806,6 @@
         </w:rPr>
         <w:t>macOS</w:t>
       </w:r>
-      <w:proofErr w:type="spellEnd"/>
     </w:p>
     <w:p>
       <w:pPr>
@@ -11858,6 +12822,323 @@
           <w:szCs w:val="28"/>
         </w:rPr>
       </w:pPr>
+      <w:r>
+        <w:rPr>
+          <w:rFonts w:ascii="Times New Roman" w:hAnsi="Times New Roman" w:cs="Times New Roman"/>
+          <w:sz w:val="28"/>
+          <w:szCs w:val="28"/>
+        </w:rPr>
+        <w:t xml:space="preserve">Система должна позволять заполнять всю необходимую информацию об </w:t>
+      </w:r>
+      <w:r>
+        <w:rPr>
+          <w:rFonts w:ascii="Times New Roman" w:hAnsi="Times New Roman" w:cs="Times New Roman"/>
+          <w:sz w:val="28"/>
+          <w:szCs w:val="28"/>
+          <w:lang w:val="en-US"/>
+        </w:rPr>
+        <w:t>API</w:t>
+      </w:r>
+      <w:r>
+        <w:rPr>
+          <w:rFonts w:ascii="Times New Roman" w:hAnsi="Times New Roman" w:cs="Times New Roman"/>
+          <w:sz w:val="28"/>
+          <w:szCs w:val="28"/>
+        </w:rPr>
+        <w:t xml:space="preserve"> методах</w:t>
+      </w:r>
+      <w:r>
+        <w:rPr>
+          <w:rFonts w:ascii="Times New Roman" w:hAnsi="Times New Roman" w:cs="Times New Roman"/>
+          <w:sz w:val="28"/>
+          <w:szCs w:val="28"/>
+        </w:rPr>
+        <w:t>:</w:t>
+      </w:r>
+    </w:p>
+    <w:p>
+      <w:pPr>
+        <w:pStyle w:val="a7"/>
+        <w:numPr>
+          <w:ilvl w:val="1"/>
+          <w:numId w:val="31"/>
+        </w:numPr>
+        <w:spacing w:after="0" w:line="360" w:lineRule="auto"/>
+        <w:jc w:val="both"/>
+        <w:rPr>
+          <w:rFonts w:ascii="Times New Roman" w:hAnsi="Times New Roman" w:cs="Times New Roman"/>
+          <w:sz w:val="28"/>
+          <w:szCs w:val="28"/>
+        </w:rPr>
+      </w:pPr>
+      <w:r>
+        <w:rPr>
+          <w:rFonts w:ascii="Times New Roman" w:hAnsi="Times New Roman" w:cs="Times New Roman"/>
+          <w:sz w:val="28"/>
+          <w:szCs w:val="28"/>
+        </w:rPr>
+        <w:t>Путь (URL) до API метода на сервере</w:t>
+      </w:r>
+    </w:p>
+    <w:p>
+      <w:pPr>
+        <w:pStyle w:val="a7"/>
+        <w:numPr>
+          <w:ilvl w:val="1"/>
+          <w:numId w:val="31"/>
+        </w:numPr>
+        <w:spacing w:after="0" w:line="360" w:lineRule="auto"/>
+        <w:jc w:val="both"/>
+        <w:rPr>
+          <w:rFonts w:ascii="Times New Roman" w:hAnsi="Times New Roman" w:cs="Times New Roman"/>
+          <w:sz w:val="28"/>
+          <w:szCs w:val="28"/>
+        </w:rPr>
+      </w:pPr>
+      <w:r>
+        <w:rPr>
+          <w:rFonts w:ascii="Times New Roman" w:hAnsi="Times New Roman" w:cs="Times New Roman"/>
+          <w:sz w:val="28"/>
+          <w:szCs w:val="28"/>
+        </w:rPr>
+        <w:t>Название и подробное описание API метода</w:t>
+      </w:r>
+    </w:p>
+    <w:p>
+      <w:pPr>
+        <w:pStyle w:val="a7"/>
+        <w:numPr>
+          <w:ilvl w:val="1"/>
+          <w:numId w:val="31"/>
+        </w:numPr>
+        <w:spacing w:after="0" w:line="360" w:lineRule="auto"/>
+        <w:jc w:val="both"/>
+        <w:rPr>
+          <w:rFonts w:ascii="Times New Roman" w:hAnsi="Times New Roman" w:cs="Times New Roman"/>
+          <w:sz w:val="28"/>
+          <w:szCs w:val="28"/>
+        </w:rPr>
+      </w:pPr>
+      <w:r>
+        <w:rPr>
+          <w:rFonts w:ascii="Times New Roman" w:hAnsi="Times New Roman" w:cs="Times New Roman"/>
+          <w:sz w:val="28"/>
+          <w:szCs w:val="28"/>
+        </w:rPr>
+        <w:t xml:space="preserve">Предусмотреть возможность заполнения данных об возможностях авторизации на сервере для взаимодействия с </w:t>
+      </w:r>
+      <w:r>
+        <w:rPr>
+          <w:rFonts w:ascii="Times New Roman" w:hAnsi="Times New Roman" w:cs="Times New Roman"/>
+          <w:sz w:val="28"/>
+          <w:szCs w:val="28"/>
+          <w:lang w:val="en-US"/>
+        </w:rPr>
+        <w:t>API</w:t>
+      </w:r>
+      <w:r>
+        <w:rPr>
+          <w:rFonts w:ascii="Times New Roman" w:hAnsi="Times New Roman" w:cs="Times New Roman"/>
+          <w:sz w:val="28"/>
+          <w:szCs w:val="28"/>
+        </w:rPr>
+        <w:t xml:space="preserve"> </w:t>
+      </w:r>
+      <w:r>
+        <w:rPr>
+          <w:rFonts w:ascii="Times New Roman" w:hAnsi="Times New Roman" w:cs="Times New Roman"/>
+          <w:sz w:val="28"/>
+          <w:szCs w:val="28"/>
+        </w:rPr>
+        <w:t>методом.</w:t>
+      </w:r>
+    </w:p>
+    <w:p>
+      <w:pPr>
+        <w:pStyle w:val="a7"/>
+        <w:numPr>
+          <w:ilvl w:val="1"/>
+          <w:numId w:val="31"/>
+        </w:numPr>
+        <w:spacing w:after="0" w:line="360" w:lineRule="auto"/>
+        <w:jc w:val="both"/>
+        <w:rPr>
+          <w:rFonts w:ascii="Times New Roman" w:hAnsi="Times New Roman" w:cs="Times New Roman"/>
+          <w:sz w:val="28"/>
+          <w:szCs w:val="28"/>
+        </w:rPr>
+      </w:pPr>
+      <w:r>
+        <w:rPr>
+          <w:rFonts w:ascii="Times New Roman" w:hAnsi="Times New Roman" w:cs="Times New Roman"/>
+          <w:sz w:val="28"/>
+          <w:szCs w:val="28"/>
+        </w:rPr>
+        <w:t xml:space="preserve">Обеспечить возможность заполнения информации о входящих параметрах </w:t>
+      </w:r>
+      <w:r>
+        <w:rPr>
+          <w:rFonts w:ascii="Times New Roman" w:hAnsi="Times New Roman" w:cs="Times New Roman"/>
+          <w:sz w:val="28"/>
+          <w:szCs w:val="28"/>
+          <w:lang w:val="en-US"/>
+        </w:rPr>
+        <w:t>API</w:t>
+      </w:r>
+      <w:r>
+        <w:rPr>
+          <w:rFonts w:ascii="Times New Roman" w:hAnsi="Times New Roman" w:cs="Times New Roman"/>
+          <w:sz w:val="28"/>
+          <w:szCs w:val="28"/>
+        </w:rPr>
+        <w:t xml:space="preserve"> </w:t>
+      </w:r>
+      <w:r>
+        <w:rPr>
+          <w:rFonts w:ascii="Times New Roman" w:hAnsi="Times New Roman" w:cs="Times New Roman"/>
+          <w:sz w:val="28"/>
+          <w:szCs w:val="28"/>
+        </w:rPr>
+        <w:t>метода</w:t>
+      </w:r>
+    </w:p>
+    <w:p>
+      <w:pPr>
+        <w:pStyle w:val="a7"/>
+        <w:numPr>
+          <w:ilvl w:val="2"/>
+          <w:numId w:val="31"/>
+        </w:numPr>
+        <w:spacing w:after="0" w:line="360" w:lineRule="auto"/>
+        <w:jc w:val="both"/>
+        <w:rPr>
+          <w:rFonts w:ascii="Times New Roman" w:hAnsi="Times New Roman" w:cs="Times New Roman"/>
+          <w:sz w:val="28"/>
+          <w:szCs w:val="28"/>
+        </w:rPr>
+      </w:pPr>
+      <w:r>
+        <w:rPr>
+          <w:rFonts w:ascii="Times New Roman" w:hAnsi="Times New Roman" w:cs="Times New Roman"/>
+          <w:sz w:val="28"/>
+          <w:szCs w:val="28"/>
+        </w:rPr>
+        <w:t>Название параметра</w:t>
+      </w:r>
+    </w:p>
+    <w:p>
+      <w:pPr>
+        <w:pStyle w:val="a7"/>
+        <w:numPr>
+          <w:ilvl w:val="2"/>
+          <w:numId w:val="31"/>
+        </w:numPr>
+        <w:spacing w:after="0" w:line="360" w:lineRule="auto"/>
+        <w:jc w:val="both"/>
+        <w:rPr>
+          <w:rFonts w:ascii="Times New Roman" w:hAnsi="Times New Roman" w:cs="Times New Roman"/>
+          <w:sz w:val="28"/>
+          <w:szCs w:val="28"/>
+        </w:rPr>
+      </w:pPr>
+      <w:r>
+        <w:rPr>
+          <w:rFonts w:ascii="Times New Roman" w:hAnsi="Times New Roman" w:cs="Times New Roman"/>
+          <w:sz w:val="28"/>
+          <w:szCs w:val="28"/>
+        </w:rPr>
+        <w:t>Тип параметра</w:t>
+      </w:r>
+    </w:p>
+    <w:p>
+      <w:pPr>
+        <w:pStyle w:val="a7"/>
+        <w:numPr>
+          <w:ilvl w:val="2"/>
+          <w:numId w:val="31"/>
+        </w:numPr>
+        <w:spacing w:after="0" w:line="360" w:lineRule="auto"/>
+        <w:jc w:val="both"/>
+        <w:rPr>
+          <w:rFonts w:ascii="Times New Roman" w:hAnsi="Times New Roman" w:cs="Times New Roman"/>
+          <w:sz w:val="28"/>
+          <w:szCs w:val="28"/>
+        </w:rPr>
+      </w:pPr>
+      <w:r>
+        <w:rPr>
+          <w:rFonts w:ascii="Times New Roman" w:hAnsi="Times New Roman" w:cs="Times New Roman"/>
+          <w:sz w:val="28"/>
+          <w:szCs w:val="28"/>
+        </w:rPr>
+        <w:t>Указать, является данный параметр обязательным или нет</w:t>
+      </w:r>
+    </w:p>
+    <w:p>
+      <w:pPr>
+        <w:pStyle w:val="a7"/>
+        <w:numPr>
+          <w:ilvl w:val="2"/>
+          <w:numId w:val="31"/>
+        </w:numPr>
+        <w:spacing w:after="0" w:line="360" w:lineRule="auto"/>
+        <w:jc w:val="both"/>
+        <w:rPr>
+          <w:rFonts w:ascii="Times New Roman" w:hAnsi="Times New Roman" w:cs="Times New Roman"/>
+          <w:sz w:val="28"/>
+          <w:szCs w:val="28"/>
+        </w:rPr>
+      </w:pPr>
+      <w:r>
+        <w:rPr>
+          <w:rFonts w:ascii="Times New Roman" w:hAnsi="Times New Roman" w:cs="Times New Roman"/>
+          <w:sz w:val="28"/>
+          <w:szCs w:val="28"/>
+        </w:rPr>
+        <w:t>Указать какое значение по умолчанию установлено у параметра на сервере</w:t>
+      </w:r>
+    </w:p>
+    <w:p>
+      <w:pPr>
+        <w:pStyle w:val="a7"/>
+        <w:numPr>
+          <w:ilvl w:val="1"/>
+          <w:numId w:val="31"/>
+        </w:numPr>
+        <w:spacing w:after="0" w:line="360" w:lineRule="auto"/>
+        <w:jc w:val="both"/>
+        <w:rPr>
+          <w:rFonts w:ascii="Times New Roman" w:hAnsi="Times New Roman" w:cs="Times New Roman"/>
+          <w:sz w:val="28"/>
+          <w:szCs w:val="28"/>
+        </w:rPr>
+      </w:pPr>
+      <w:r>
+        <w:rPr>
+          <w:rFonts w:ascii="Times New Roman" w:hAnsi="Times New Roman" w:cs="Times New Roman"/>
+          <w:sz w:val="28"/>
+          <w:szCs w:val="28"/>
+        </w:rPr>
+        <w:t>Система должна позволять добавлять один или несколько примеров запросов на сервер и ответов от сервера</w:t>
+      </w:r>
+    </w:p>
+    <w:p>
+      <w:pPr>
+        <w:pStyle w:val="a7"/>
+        <w:numPr>
+          <w:ilvl w:val="1"/>
+          <w:numId w:val="31"/>
+        </w:numPr>
+        <w:spacing w:after="0" w:line="360" w:lineRule="auto"/>
+        <w:jc w:val="both"/>
+        <w:rPr>
+          <w:rFonts w:ascii="Times New Roman" w:hAnsi="Times New Roman" w:cs="Times New Roman"/>
+          <w:sz w:val="28"/>
+          <w:szCs w:val="28"/>
+        </w:rPr>
+      </w:pPr>
+      <w:bookmarkStart w:id="30" w:name="_GoBack"/>
+      <w:bookmarkEnd w:id="30"/>
     </w:p>
     <w:p>
       <w:pPr>
@@ -11880,7 +13161,146 @@
           <w:sz w:val="28"/>
           <w:szCs w:val="28"/>
         </w:rPr>
-        <w:t xml:space="preserve">Необходимо обеспечить заполнение и публикацию </w:t>
+        <w:t xml:space="preserve">Должна быть удобная навигация по структуре </w:t>
+      </w:r>
+      <w:r>
+        <w:rPr>
+          <w:rFonts w:ascii="Times New Roman" w:hAnsi="Times New Roman" w:cs="Times New Roman"/>
+          <w:sz w:val="28"/>
+          <w:szCs w:val="28"/>
+        </w:rPr>
+        <w:t>документа или документов если их несколько</w:t>
+      </w:r>
+    </w:p>
+    <w:p>
+      <w:pPr>
+        <w:pStyle w:val="a7"/>
+        <w:numPr>
+          <w:ilvl w:val="0"/>
+          <w:numId w:val="31"/>
+        </w:numPr>
+        <w:spacing w:after="0" w:line="360" w:lineRule="auto"/>
+        <w:jc w:val="both"/>
+        <w:rPr>
+          <w:rFonts w:ascii="Times New Roman" w:hAnsi="Times New Roman" w:cs="Times New Roman"/>
+          <w:sz w:val="28"/>
+          <w:szCs w:val="28"/>
+        </w:rPr>
+      </w:pPr>
+      <w:r>
+        <w:rPr>
+          <w:rFonts w:ascii="Times New Roman" w:hAnsi="Times New Roman" w:cs="Times New Roman"/>
+          <w:sz w:val="28"/>
+          <w:szCs w:val="28"/>
+        </w:rPr>
+        <w:t>Необходимо предусмотреть поиск по документации, а также фильтрацию по: типам методов (</w:t>
+      </w:r>
+      <w:r>
+        <w:rPr>
+          <w:rFonts w:ascii="Times New Roman" w:hAnsi="Times New Roman" w:cs="Times New Roman"/>
+          <w:sz w:val="28"/>
+          <w:szCs w:val="28"/>
+          <w:lang w:val="en-US"/>
+        </w:rPr>
+        <w:t>GET</w:t>
+      </w:r>
+      <w:r>
+        <w:rPr>
+          <w:rFonts w:ascii="Times New Roman" w:hAnsi="Times New Roman" w:cs="Times New Roman"/>
+          <w:sz w:val="28"/>
+          <w:szCs w:val="28"/>
+        </w:rPr>
+        <w:t xml:space="preserve">, </w:t>
+      </w:r>
+      <w:r>
+        <w:rPr>
+          <w:rFonts w:ascii="Times New Roman" w:hAnsi="Times New Roman" w:cs="Times New Roman"/>
+          <w:sz w:val="28"/>
+          <w:szCs w:val="28"/>
+          <w:lang w:val="en-US"/>
+        </w:rPr>
+        <w:t>POST</w:t>
+      </w:r>
+      <w:r>
+        <w:rPr>
+          <w:rFonts w:ascii="Times New Roman" w:hAnsi="Times New Roman" w:cs="Times New Roman"/>
+          <w:sz w:val="28"/>
+          <w:szCs w:val="28"/>
+        </w:rPr>
+        <w:t xml:space="preserve">, </w:t>
+      </w:r>
+      <w:r>
+        <w:rPr>
+          <w:rFonts w:ascii="Times New Roman" w:hAnsi="Times New Roman" w:cs="Times New Roman"/>
+          <w:sz w:val="28"/>
+          <w:szCs w:val="28"/>
+          <w:lang w:val="en-US"/>
+        </w:rPr>
+        <w:t>PUT</w:t>
+      </w:r>
+      <w:r>
+        <w:rPr>
+          <w:rFonts w:ascii="Times New Roman" w:hAnsi="Times New Roman" w:cs="Times New Roman"/>
+          <w:sz w:val="28"/>
+          <w:szCs w:val="28"/>
+        </w:rPr>
+        <w:t xml:space="preserve"> </w:t>
+      </w:r>
+      <w:r>
+        <w:rPr>
+          <w:rFonts w:ascii="Times New Roman" w:hAnsi="Times New Roman" w:cs="Times New Roman"/>
+          <w:sz w:val="28"/>
+          <w:szCs w:val="28"/>
+        </w:rPr>
+        <w:t>и т.д.),</w:t>
+      </w:r>
+      <w:r>
+        <w:rPr>
+          <w:rFonts w:ascii="Times New Roman" w:hAnsi="Times New Roman" w:cs="Times New Roman"/>
+          <w:sz w:val="28"/>
+          <w:szCs w:val="28"/>
+        </w:rPr>
+        <w:t xml:space="preserve"> </w:t>
+      </w:r>
+      <w:r>
+        <w:rPr>
+          <w:rFonts w:ascii="Times New Roman" w:hAnsi="Times New Roman" w:cs="Times New Roman"/>
+          <w:sz w:val="28"/>
+          <w:szCs w:val="28"/>
+        </w:rPr>
+        <w:t>по</w:t>
+      </w:r>
+      <w:r>
+        <w:rPr>
+          <w:rFonts w:ascii="Times New Roman" w:hAnsi="Times New Roman" w:cs="Times New Roman"/>
+          <w:sz w:val="28"/>
+          <w:szCs w:val="28"/>
+        </w:rPr>
+        <w:t xml:space="preserve"> версии документации</w:t>
+      </w:r>
+    </w:p>
+    <w:p>
+      <w:pPr>
+        <w:pStyle w:val="a7"/>
+        <w:numPr>
+          <w:ilvl w:val="0"/>
+          <w:numId w:val="31"/>
+        </w:numPr>
+        <w:spacing w:after="0" w:line="360" w:lineRule="auto"/>
+        <w:jc w:val="both"/>
+        <w:rPr>
+          <w:rFonts w:ascii="Times New Roman" w:hAnsi="Times New Roman" w:cs="Times New Roman"/>
+          <w:sz w:val="28"/>
+          <w:szCs w:val="28"/>
+        </w:rPr>
+      </w:pPr>
+      <w:r>
+        <w:rPr>
+          <w:rFonts w:ascii="Times New Roman" w:hAnsi="Times New Roman" w:cs="Times New Roman"/>
+          <w:sz w:val="28"/>
+          <w:szCs w:val="28"/>
+        </w:rPr>
+        <w:t>Необходимо обеспечить публикацию готовой документации в единой справочной системе компании</w:t>
       </w:r>
     </w:p>
     <w:p>
@@ -11912,7 +13332,7 @@
         </w:rPr>
       </w:pPr>
       <w:bookmarkStart w:id="31" w:name="_Toc56957446"/>
-      <w:bookmarkStart w:id="32" w:name="_Toc60769410"/>
+      <w:bookmarkStart w:id="32" w:name="_Toc61014643"/>
       <w:r>
         <w:rPr>
           <w:rFonts w:cs="Times New Roman"/>
@@ -11968,25 +13388,8 @@
           <w:sz w:val="28"/>
           <w:szCs w:val="28"/>
         </w:rPr>
-        <w:t xml:space="preserve">Пользователь, в данном случае </w:t>
-      </w:r>
-      <w:proofErr w:type="spellStart"/>
-      <w:r>
-        <w:rPr>
-          <w:rFonts w:ascii="Times New Roman" w:hAnsi="Times New Roman" w:cs="Times New Roman"/>
-          <w:sz w:val="28"/>
-          <w:szCs w:val="28"/>
-        </w:rPr>
-        <w:t>бэкенд</w:t>
-      </w:r>
-      <w:proofErr w:type="spellEnd"/>
-      <w:r>
-        <w:rPr>
-          <w:rFonts w:ascii="Times New Roman" w:hAnsi="Times New Roman" w:cs="Times New Roman"/>
-          <w:sz w:val="28"/>
-          <w:szCs w:val="28"/>
-        </w:rPr>
-        <w:t xml:space="preserve"> разработчик, в процессе разработки нового </w:t>
+        <w:lastRenderedPageBreak/>
+        <w:t xml:space="preserve">Пользователь, в данном случае бэкенд разработчик, в процессе разработки нового </w:t>
       </w:r>
       <w:r>
         <w:rPr>
@@ -12364,7 +13767,6 @@
           <w:sz w:val="28"/>
           <w:szCs w:val="28"/>
         </w:rPr>
-        <w:lastRenderedPageBreak/>
         <w:t>Структура и схема взаимодействия системы представлена на рисунке 2.1.</w:t>
       </w:r>
     </w:p>
@@ -12399,7 +13801,7 @@
           <w:lang w:eastAsia="ru-RU"/>
         </w:rPr>
         <w:drawing>
-          <wp:inline distT="0" distB="0" distL="0" distR="0" wp14:anchorId="7B4A22FC" wp14:editId="662D2A56">
+          <wp:inline distT="0" distB="0" distL="0" distR="0" wp14:anchorId="6383CC0B" wp14:editId="5237ACEB">
             <wp:extent cx="5939790" cy="2634615"/>
             <wp:effectExtent l="0" t="0" r="3810" b="0"/>
             <wp:docPr id="6" name="Рисунок 6"/>
@@ -12414,7 +13816,7 @@
                     <pic:cNvPicPr/>
                   </pic:nvPicPr>
                   <pic:blipFill>
-                    <a:blip r:embed="rId15">
+                    <a:blip r:embed="rId16">
                       <a:extLst>
                         <a:ext uri="{28A0092B-C50C-407E-A947-70E740481C1C}">
                           <a14:useLocalDpi xmlns:a14="http://schemas.microsoft.com/office/drawing/2010/main" val="0"/>
@@ -12458,60 +13860,8 @@
           <w:sz w:val="28"/>
           <w:szCs w:val="28"/>
         </w:rPr>
-        <w:t xml:space="preserve">Рисунок </w:t>
-      </w:r>
-      <w:r>
-        <w:rPr>
-          <w:rFonts w:ascii="Times New Roman" w:hAnsi="Times New Roman" w:cs="Times New Roman"/>
-          <w:sz w:val="28"/>
-          <w:szCs w:val="28"/>
-        </w:rPr>
-        <w:t>2</w:t>
-      </w:r>
-      <w:r>
-        <w:rPr>
-          <w:rFonts w:ascii="Times New Roman" w:hAnsi="Times New Roman" w:cs="Times New Roman"/>
-          <w:sz w:val="28"/>
-          <w:szCs w:val="28"/>
-        </w:rPr>
-        <w:t>.</w:t>
-      </w:r>
-      <w:r>
-        <w:rPr>
-          <w:rFonts w:ascii="Times New Roman" w:hAnsi="Times New Roman" w:cs="Times New Roman"/>
-          <w:sz w:val="28"/>
-          <w:szCs w:val="28"/>
-        </w:rPr>
-        <w:t>1</w:t>
-      </w:r>
-      <w:r>
-        <w:rPr>
-          <w:rFonts w:ascii="Times New Roman" w:hAnsi="Times New Roman" w:cs="Times New Roman"/>
-          <w:sz w:val="28"/>
-          <w:szCs w:val="28"/>
-        </w:rPr>
-        <w:t xml:space="preserve"> –</w:t>
-      </w:r>
-      <w:r>
-        <w:rPr>
-          <w:rFonts w:ascii="Times New Roman" w:hAnsi="Times New Roman" w:cs="Times New Roman"/>
-          <w:sz w:val="28"/>
-          <w:szCs w:val="28"/>
-        </w:rPr>
-        <w:t xml:space="preserve"> Схема взаимодействия систем</w:t>
-      </w:r>
-    </w:p>
-    <w:p>
-      <w:pPr>
-        <w:spacing w:after="0" w:line="360" w:lineRule="auto"/>
-        <w:ind w:firstLine="567"/>
-        <w:jc w:val="both"/>
-        <w:rPr>
-          <w:rFonts w:ascii="Times New Roman" w:hAnsi="Times New Roman" w:cs="Times New Roman"/>
-          <w:sz w:val="28"/>
-          <w:szCs w:val="28"/>
-        </w:rPr>
-      </w:pPr>
+        <w:t>Рисунок 2.1 – Схема взаимодействия систем</w:t>
+      </w:r>
     </w:p>
     <w:p>
       <w:pPr>
@@ -12542,13 +13892,14 @@
         </w:rPr>
       </w:pPr>
       <w:bookmarkStart w:id="33" w:name="_Toc56957447"/>
-      <w:bookmarkStart w:id="34" w:name="_Toc60769411"/>
+      <w:bookmarkStart w:id="34" w:name="_Toc61014644"/>
       <w:r>
         <w:rPr>
           <w:rFonts w:cs="Times New Roman"/>
           <w:b/>
           <w:szCs w:val="28"/>
         </w:rPr>
+        <w:lastRenderedPageBreak/>
         <w:t>Разработка структуры интерфейса взаимодействия пользователя с системой</w:t>
       </w:r>
       <w:bookmarkEnd w:id="33"/>
@@ -12571,7 +13922,7 @@
           <w:sz w:val="28"/>
           <w:szCs w:val="28"/>
         </w:rPr>
-        <w:t>Текст</w:t>
+        <w:t xml:space="preserve">Для взаимодействия с пользователем используется </w:t>
       </w:r>
     </w:p>
     <w:p>
@@ -12603,7 +13954,7 @@
         </w:rPr>
       </w:pPr>
       <w:bookmarkStart w:id="35" w:name="_Toc56957448"/>
-      <w:bookmarkStart w:id="36" w:name="_Toc60769412"/>
+      <w:bookmarkStart w:id="36" w:name="_Toc61014645"/>
       <w:r>
         <w:rPr>
           <w:rFonts w:cs="Times New Roman"/>
@@ -12684,7 +14035,7 @@
         </w:rPr>
       </w:pPr>
       <w:bookmarkStart w:id="37" w:name="_Toc56957449"/>
-      <w:bookmarkStart w:id="38" w:name="_Toc60769413"/>
+      <w:bookmarkStart w:id="38" w:name="_Toc61014646"/>
       <w:r>
         <w:rPr>
           <w:rFonts w:cs="Times New Roman"/>
@@ -12750,7 +14101,7 @@
         </w:rPr>
       </w:pPr>
       <w:bookmarkStart w:id="39" w:name="_Toc56957450"/>
-      <w:bookmarkStart w:id="40" w:name="_Toc60769414"/>
+      <w:bookmarkStart w:id="40" w:name="_Toc61014647"/>
       <w:r>
         <w:rPr>
           <w:rFonts w:cs="Times New Roman"/>
@@ -12790,14 +14141,13 @@
         </w:rPr>
       </w:pPr>
       <w:bookmarkStart w:id="41" w:name="_Toc56957451"/>
-      <w:bookmarkStart w:id="42" w:name="_Toc60769415"/>
+      <w:bookmarkStart w:id="42" w:name="_Toc61014648"/>
       <w:r>
         <w:rPr>
           <w:rFonts w:cs="Times New Roman"/>
           <w:b/>
           <w:szCs w:val="28"/>
         </w:rPr>
-        <w:lastRenderedPageBreak/>
         <w:t>Реализация разработанных алгоритмов</w:t>
       </w:r>
       <w:bookmarkEnd w:id="41"/>
@@ -12855,7 +14205,7 @@
         </w:rPr>
       </w:pPr>
       <w:bookmarkStart w:id="43" w:name="_Toc56957452"/>
-      <w:bookmarkStart w:id="44" w:name="_Toc60769416"/>
+      <w:bookmarkStart w:id="44" w:name="_Toc61014649"/>
       <w:r>
         <w:rPr>
           <w:rFonts w:cs="Times New Roman"/>
@@ -12923,7 +14273,7 @@
         </w:rPr>
       </w:pPr>
       <w:bookmarkStart w:id="45" w:name="_Toc56957453"/>
-      <w:bookmarkStart w:id="46" w:name="_Toc60769417"/>
+      <w:bookmarkStart w:id="46" w:name="_Toc61014650"/>
       <w:r>
         <w:rPr>
           <w:rFonts w:cs="Times New Roman"/>
@@ -12980,7 +14330,7 @@
         <w:spacing w:before="0" w:line="360" w:lineRule="auto"/>
       </w:pPr>
       <w:bookmarkStart w:id="47" w:name="_Toc56957454"/>
-      <w:bookmarkStart w:id="48" w:name="_Toc60769418"/>
+      <w:bookmarkStart w:id="48" w:name="_Toc61014651"/>
       <w:r>
         <w:t>ЗАКЛЮЧЕНИЕ</w:t>
       </w:r>
@@ -13027,8 +14377,9 @@
         <w:spacing w:before="0" w:line="360" w:lineRule="auto"/>
       </w:pPr>
       <w:bookmarkStart w:id="49" w:name="_Toc56957455"/>
-      <w:bookmarkStart w:id="50" w:name="_Toc60769419"/>
-      <w:r>
+      <w:bookmarkStart w:id="50" w:name="_Toc61014652"/>
+      <w:r>
+        <w:lastRenderedPageBreak/>
         <w:t>СПИСОК ЛИТЕРАТУРЫ</w:t>
       </w:r>
       <w:bookmarkEnd w:id="49"/>
@@ -13113,7 +14464,7 @@
         </w:rPr>
         <w:t xml:space="preserve"> – [Электронный ресурс]: </w:t>
       </w:r>
-      <w:hyperlink r:id="rId16" w:history="1">
+      <w:hyperlink r:id="rId17" w:history="1">
         <w:r>
           <w:rPr>
             <w:rStyle w:val="a8"/>
@@ -13281,7 +14632,7 @@
         </w:rPr>
         <w:t xml:space="preserve"> – [Электронный ресурс]: </w:t>
       </w:r>
-      <w:hyperlink r:id="rId17" w:history="1">
+      <w:hyperlink r:id="rId18" w:history="1">
         <w:r>
           <w:rPr>
             <w:rStyle w:val="a8"/>
@@ -13445,7 +14796,7 @@
         </w:rPr>
         <w:t xml:space="preserve"> – [Электронный ресурс]: </w:t>
       </w:r>
-      <w:hyperlink r:id="rId18" w:history="1">
+      <w:hyperlink r:id="rId19" w:history="1">
         <w:r>
           <w:rPr>
             <w:rStyle w:val="a8"/>
@@ -13568,7 +14919,7 @@
         </w:rPr>
         <w:t xml:space="preserve">) – [Электронный ресурс]: </w:t>
       </w:r>
-      <w:hyperlink r:id="rId19" w:history="1">
+      <w:hyperlink r:id="rId20" w:history="1">
         <w:r>
           <w:rPr>
             <w:rStyle w:val="a8"/>
@@ -13656,7 +15007,6 @@
           <w:sz w:val="28"/>
           <w:szCs w:val="28"/>
         </w:rPr>
-        <w:lastRenderedPageBreak/>
         <w:t>Bootstrap Documentation – [Электронный ресурс]:</w:t>
       </w:r>
       <w:r>
@@ -13667,7 +15017,7 @@
         </w:rPr>
         <w:br/>
       </w:r>
-      <w:hyperlink r:id="rId20" w:history="1">
+      <w:hyperlink r:id="rId21" w:history="1">
         <w:r>
           <w:rPr>
             <w:rFonts w:ascii="Times New Roman" w:hAnsi="Times New Roman" w:cs="Times New Roman"/>
@@ -13708,7 +15058,7 @@
         </w:rPr>
         <w:t xml:space="preserve">PostgreSQL Database Documentation – [Электронный ресурс]: </w:t>
       </w:r>
-      <w:hyperlink r:id="rId21" w:history="1">
+      <w:hyperlink r:id="rId22" w:history="1">
         <w:r>
           <w:rPr>
             <w:rFonts w:ascii="Times New Roman" w:hAnsi="Times New Roman" w:cs="Times New Roman"/>
@@ -13755,7 +15105,7 @@
       </w:r>
     </w:p>
     <w:sectPr>
-      <w:footerReference w:type="default" r:id="rId22"/>
+      <w:footerReference w:type="default" r:id="rId23"/>
       <w:pgSz w:w="11906" w:h="16838" w:code="9"/>
       <w:pgMar w:top="1134" w:right="851" w:bottom="1134" w:left="1701" w:header="709" w:footer="709" w:gutter="0"/>
       <w:cols w:space="708"/>
@@ -13857,7 +15207,7 @@
             <w:sz w:val="28"/>
             <w:szCs w:val="28"/>
           </w:rPr>
-          <w:t>4</w:t>
+          <w:t>20</w:t>
         </w:r>
         <w:r>
           <w:rPr>
@@ -15121,41 +16471,41 @@
   <w:abstractNum w:abstractNumId="13" w15:restartNumberingAfterBreak="0">
     <w:nsid w:val="3EA630FA"/>
     <w:multiLevelType w:val="hybridMultilevel"/>
-    <w:tmpl w:val="5D3EA8CA"/>
-    <w:lvl w:ilvl="0" w:tplc="2D56B3DA">
+    <w:tmpl w:val="114CE3CE"/>
+    <w:lvl w:ilvl="0" w:tplc="04190011">
+      <w:start w:val="1"/>
+      <w:numFmt w:val="decimal"/>
+      <w:lvlText w:val="%1)"/>
+      <w:lvlJc w:val="left"/>
+      <w:pPr>
+        <w:ind w:left="1287" w:hanging="360"/>
+      </w:pPr>
+      <w:rPr>
+        <w:rFonts w:hint="default"/>
+      </w:rPr>
+    </w:lvl>
+    <w:lvl w:ilvl="1" w:tplc="AB569FFA">
+      <w:start w:val="1"/>
+      <w:numFmt w:val="decimal"/>
+      <w:lvlText w:val="2.%2)"/>
+      <w:lvlJc w:val="right"/>
+      <w:pPr>
+        <w:ind w:left="2007" w:hanging="360"/>
+      </w:pPr>
+      <w:rPr>
+        <w:rFonts w:hint="default"/>
+      </w:rPr>
+    </w:lvl>
+    <w:lvl w:ilvl="2" w:tplc="2D56B3DA">
       <w:start w:val="1"/>
       <w:numFmt w:val="bullet"/>
       <w:lvlText w:val=""/>
       <w:lvlJc w:val="left"/>
       <w:pPr>
-        <w:ind w:left="1287" w:hanging="360"/>
+        <w:ind w:left="2727" w:hanging="360"/>
       </w:pPr>
       <w:rPr>
         <w:rFonts w:ascii="Symbol" w:hAnsi="Symbol" w:hint="default"/>
-      </w:rPr>
-    </w:lvl>
-    <w:lvl w:ilvl="1" w:tplc="04190003" w:tentative="1">
-      <w:start w:val="1"/>
-      <w:numFmt w:val="bullet"/>
-      <w:lvlText w:val="o"/>
-      <w:lvlJc w:val="left"/>
-      <w:pPr>
-        <w:ind w:left="2007" w:hanging="360"/>
-      </w:pPr>
-      <w:rPr>
-        <w:rFonts w:ascii="Courier New" w:hAnsi="Courier New" w:cs="Courier New" w:hint="default"/>
-      </w:rPr>
-    </w:lvl>
-    <w:lvl w:ilvl="2" w:tplc="04190005" w:tentative="1">
-      <w:start w:val="1"/>
-      <w:numFmt w:val="bullet"/>
-      <w:lvlText w:val=""/>
-      <w:lvlJc w:val="left"/>
-      <w:pPr>
-        <w:ind w:left="2727" w:hanging="360"/>
-      </w:pPr>
-      <w:rPr>
-        <w:rFonts w:ascii="Wingdings" w:hAnsi="Wingdings" w:hint="default"/>
       </w:rPr>
     </w:lvl>
     <w:lvl w:ilvl="3" w:tplc="04190001" w:tentative="1">
@@ -18128,7 +19478,7 @@
 </file>
 
 <file path=customXml/itemProps1.xml><?xml version="1.0" encoding="utf-8"?>
-<ds:datastoreItem xmlns:ds="http://schemas.openxmlformats.org/officeDocument/2006/customXml" ds:itemID="{F7E223FA-A077-4AB2-876C-A0F32C4B4820}">
+<ds:datastoreItem xmlns:ds="http://schemas.openxmlformats.org/officeDocument/2006/customXml" ds:itemID="{87F6FF84-E49C-43E8-9013-6C2F514ED5B9}">
   <ds:schemaRefs>
     <ds:schemaRef ds:uri="http://schemas.openxmlformats.org/officeDocument/2006/bibliography"/>
   </ds:schemaRefs>

</xml_diff>

<commit_message>
'master: init commit Сб янв 9 07:49:20 MSK 2021'
</commit_message>
<xml_diff>
--- a/My/Б17-В71_ОрловЯА_ПЗv3.docx
+++ b/My/Б17-В71_ОрловЯА_ПЗv3.docx
@@ -1861,25 +1861,7 @@
                 <w:b/>
                 <w:noProof/>
               </w:rPr>
-              <w:t>Разработка структуры а</w:t>
-            </w:r>
-            <w:r>
-              <w:rPr>
-                <w:rStyle w:val="a8"/>
-                <w:rFonts w:cs="Times New Roman"/>
-                <w:b/>
-                <w:noProof/>
-              </w:rPr>
-              <w:t>в</w:t>
-            </w:r>
-            <w:r>
-              <w:rPr>
-                <w:rStyle w:val="a8"/>
-                <w:rFonts w:cs="Times New Roman"/>
-                <w:b/>
-                <w:noProof/>
-              </w:rPr>
-              <w:t>томатизированной системы</w:t>
+              <w:t>Разработка структуры автоматизированной системы</w:t>
             </w:r>
             <w:r>
               <w:rPr>
@@ -2740,8 +2722,8 @@
           <w:szCs w:val="28"/>
         </w:rPr>
       </w:pPr>
-      <w:bookmarkStart w:id="1" w:name="_Toc56957438"/>
-      <w:bookmarkStart w:id="2" w:name="_Toc61014624"/>
+      <w:bookmarkStart w:id="1" w:name="_Toc61014624"/>
+      <w:bookmarkStart w:id="2" w:name="_Toc56957438"/>
       <w:r>
         <w:rPr>
           <w:rFonts w:cs="Times New Roman"/>
@@ -2750,7 +2732,7 @@
         <w:lastRenderedPageBreak/>
         <w:t>ТЕРМИНЫ И ОПРЕДЕЛЕНИЯ</w:t>
       </w:r>
-      <w:bookmarkEnd w:id="2"/>
+      <w:bookmarkEnd w:id="1"/>
     </w:p>
     <w:p>
       <w:pPr>
@@ -2772,6 +2754,7 @@
           <w:numId w:val="18"/>
         </w:numPr>
         <w:spacing w:after="0" w:line="360" w:lineRule="auto"/>
+        <w:ind w:left="1134" w:hanging="567"/>
         <w:jc w:val="both"/>
         <w:rPr>
           <w:rFonts w:ascii="Times New Roman" w:hAnsi="Times New Roman" w:cs="Times New Roman"/>
@@ -2796,6 +2779,7 @@
           <w:numId w:val="18"/>
         </w:numPr>
         <w:spacing w:after="0" w:line="360" w:lineRule="auto"/>
+        <w:ind w:left="1134" w:hanging="567"/>
         <w:jc w:val="both"/>
         <w:rPr>
           <w:rFonts w:ascii="Times New Roman" w:hAnsi="Times New Roman" w:cs="Times New Roman"/>
@@ -2844,6 +2828,7 @@
           <w:numId w:val="18"/>
         </w:numPr>
         <w:spacing w:after="0" w:line="360" w:lineRule="auto"/>
+        <w:ind w:left="1134" w:hanging="567"/>
         <w:jc w:val="both"/>
         <w:rPr>
           <w:rFonts w:ascii="Times New Roman" w:hAnsi="Times New Roman" w:cs="Times New Roman"/>
@@ -2878,6 +2863,7 @@
           <w:numId w:val="18"/>
         </w:numPr>
         <w:spacing w:after="0" w:line="360" w:lineRule="auto"/>
+        <w:ind w:left="1134" w:hanging="567"/>
         <w:jc w:val="both"/>
         <w:rPr>
           <w:rFonts w:ascii="Times New Roman" w:hAnsi="Times New Roman" w:cs="Times New Roman"/>
@@ -2910,6 +2896,7 @@
           <w:numId w:val="18"/>
         </w:numPr>
         <w:spacing w:after="0" w:line="360" w:lineRule="auto"/>
+        <w:ind w:left="1134" w:hanging="567"/>
         <w:jc w:val="both"/>
         <w:rPr>
           <w:rFonts w:ascii="Times New Roman" w:hAnsi="Times New Roman" w:cs="Times New Roman"/>
@@ -2936,6 +2923,7 @@
           <w:numId w:val="18"/>
         </w:numPr>
         <w:spacing w:after="0" w:line="360" w:lineRule="auto"/>
+        <w:ind w:left="1134" w:hanging="567"/>
         <w:jc w:val="both"/>
         <w:rPr>
           <w:rFonts w:ascii="Times New Roman" w:hAnsi="Times New Roman" w:cs="Times New Roman"/>
@@ -2969,16 +2957,7 @@
           <w:sz w:val="28"/>
           <w:szCs w:val="28"/>
         </w:rPr>
-        <w:t xml:space="preserve"> </w:t>
-      </w:r>
-      <w:r>
-        <w:rPr>
-          <w:rFonts w:ascii="Times New Roman" w:hAnsi="Times New Roman" w:cs="Times New Roman"/>
-          <w:color w:val="000000" w:themeColor="text1"/>
-          <w:sz w:val="28"/>
-          <w:szCs w:val="28"/>
-        </w:rPr>
-        <w:t>(</w:t>
+        <w:t xml:space="preserve"> (</w:t>
       </w:r>
       <w:r>
         <w:rPr>
@@ -3043,6 +3022,7 @@
           <w:numId w:val="18"/>
         </w:numPr>
         <w:spacing w:after="0" w:line="360" w:lineRule="auto"/>
+        <w:ind w:left="1134" w:hanging="567"/>
         <w:jc w:val="both"/>
         <w:rPr>
           <w:rFonts w:ascii="Times New Roman" w:hAnsi="Times New Roman" w:cs="Times New Roman"/>
@@ -3126,6 +3106,8 @@
         </w:rPr>
         <w:t>адрес сайта или отдельной страницы в сети интернет</w:t>
       </w:r>
+      <w:bookmarkStart w:id="3" w:name="_GoBack"/>
+      <w:bookmarkEnd w:id="3"/>
     </w:p>
     <w:p>
       <w:pPr>
@@ -3135,6 +3117,81 @@
           <w:numId w:val="18"/>
         </w:numPr>
         <w:spacing w:after="0" w:line="360" w:lineRule="auto"/>
+        <w:ind w:left="1134" w:hanging="567"/>
+        <w:jc w:val="both"/>
+        <w:rPr>
+          <w:rFonts w:ascii="Times New Roman" w:hAnsi="Times New Roman" w:cs="Times New Roman"/>
+          <w:sz w:val="28"/>
+          <w:szCs w:val="28"/>
+        </w:rPr>
+      </w:pPr>
+      <w:r>
+        <w:rPr>
+          <w:rFonts w:ascii="Times New Roman" w:hAnsi="Times New Roman" w:cs="Times New Roman"/>
+          <w:sz w:val="28"/>
+          <w:szCs w:val="28"/>
+        </w:rPr>
+        <w:t>JSON (JavaScript Object Notation) - текстовый формат обмена данными, основанный на JavaScript.</w:t>
+      </w:r>
+    </w:p>
+    <w:p>
+      <w:pPr>
+        <w:pStyle w:val="a7"/>
+        <w:numPr>
+          <w:ilvl w:val="0"/>
+          <w:numId w:val="18"/>
+        </w:numPr>
+        <w:spacing w:after="0" w:line="360" w:lineRule="auto"/>
+        <w:ind w:left="1134" w:hanging="567"/>
+        <w:jc w:val="both"/>
+        <w:rPr>
+          <w:rFonts w:ascii="Times New Roman" w:hAnsi="Times New Roman" w:cs="Times New Roman"/>
+          <w:sz w:val="28"/>
+          <w:szCs w:val="28"/>
+        </w:rPr>
+      </w:pPr>
+      <w:r>
+        <w:rPr>
+          <w:rFonts w:ascii="Times New Roman" w:hAnsi="Times New Roman" w:cs="Times New Roman"/>
+          <w:sz w:val="28"/>
+          <w:szCs w:val="28"/>
+        </w:rPr>
+        <w:t>TT</w:t>
+      </w:r>
+      <w:r>
+        <w:rPr>
+          <w:rFonts w:ascii="Times New Roman" w:hAnsi="Times New Roman" w:cs="Times New Roman"/>
+          <w:sz w:val="28"/>
+          <w:szCs w:val="28"/>
+        </w:rPr>
+        <w:t xml:space="preserve"> </w:t>
+      </w:r>
+      <w:r>
+        <w:rPr>
+          <w:rFonts w:ascii="Times New Roman" w:hAnsi="Times New Roman" w:cs="Times New Roman"/>
+          <w:sz w:val="28"/>
+          <w:szCs w:val="28"/>
+        </w:rPr>
+        <w:t>(</w:t>
+      </w:r>
+      <w:r>
+        <w:rPr>
+          <w:rFonts w:ascii="Times New Roman" w:hAnsi="Times New Roman" w:cs="Times New Roman"/>
+          <w:sz w:val="28"/>
+          <w:szCs w:val="28"/>
+        </w:rPr>
+        <w:t>Template Toolkit) - perl-библиотека для работы с шаблонами, позволяющая разделять код, данные и представление.</w:t>
+      </w:r>
+    </w:p>
+    <w:p>
+      <w:pPr>
+        <w:pStyle w:val="a7"/>
+        <w:numPr>
+          <w:ilvl w:val="0"/>
+          <w:numId w:val="18"/>
+        </w:numPr>
+        <w:spacing w:after="0" w:line="360" w:lineRule="auto"/>
+        <w:ind w:left="1134" w:hanging="567"/>
         <w:jc w:val="both"/>
         <w:rPr>
           <w:rFonts w:ascii="Times New Roman" w:hAnsi="Times New Roman" w:cs="Times New Roman"/>
@@ -3149,16 +3206,7 @@
           <w:sz w:val="28"/>
           <w:szCs w:val="28"/>
         </w:rPr>
-        <w:t>БД</w:t>
-      </w:r>
-      <w:r>
-        <w:rPr>
-          <w:rFonts w:ascii="Times New Roman" w:hAnsi="Times New Roman" w:cs="Times New Roman"/>
-          <w:color w:val="000000" w:themeColor="text1"/>
-          <w:sz w:val="28"/>
-          <w:szCs w:val="28"/>
-        </w:rPr>
-        <w:t xml:space="preserve"> </w:t>
+        <w:t xml:space="preserve">БД </w:t>
       </w:r>
       <w:r>
         <w:rPr>
@@ -3253,7 +3301,7 @@
           <w:szCs w:val="28"/>
         </w:rPr>
       </w:pPr>
-      <w:bookmarkStart w:id="3" w:name="_Toc61014625"/>
+      <w:bookmarkStart w:id="4" w:name="_Toc61014625"/>
       <w:r>
         <w:rPr>
           <w:rFonts w:cs="Times New Roman"/>
@@ -3261,8 +3309,8 @@
         </w:rPr>
         <w:t>ВВЕДЕНИЕ</w:t>
       </w:r>
-      <w:bookmarkEnd w:id="1"/>
-      <w:bookmarkEnd w:id="3"/>
+      <w:bookmarkEnd w:id="2"/>
+      <w:bookmarkEnd w:id="4"/>
     </w:p>
     <w:p>
       <w:pPr>
@@ -3456,6 +3504,7 @@
           <w:sz w:val="28"/>
           <w:szCs w:val="28"/>
         </w:rPr>
+        <w:lastRenderedPageBreak/>
         <w:t>Например</w:t>
       </w:r>
       <w:r>
@@ -3656,7 +3705,6 @@
           <w:szCs w:val="28"/>
           <w:lang w:eastAsia="ru-RU"/>
         </w:rPr>
-        <w:lastRenderedPageBreak/>
         <w:drawing>
           <wp:inline distT="0" distB="0" distL="0" distR="0" wp14:anchorId="5F08FC91" wp14:editId="76CE27A1">
             <wp:extent cx="5939790" cy="3162300"/>
@@ -3996,6 +4044,7 @@
           <w:sz w:val="28"/>
           <w:szCs w:val="28"/>
         </w:rPr>
+        <w:lastRenderedPageBreak/>
         <w:t>Компания ООО </w:t>
       </w:r>
       <w:r>
@@ -4222,7 +4271,6 @@
           <w:sz w:val="28"/>
           <w:szCs w:val="28"/>
         </w:rPr>
-        <w:lastRenderedPageBreak/>
         <w:t>Веб-сайт fonmix.ru</w:t>
       </w:r>
       <w:r>
@@ -4660,17 +4708,18 @@
           <w:szCs w:val="28"/>
         </w:rPr>
       </w:pPr>
-      <w:bookmarkStart w:id="4" w:name="_Toc56957439"/>
-      <w:bookmarkStart w:id="5" w:name="_Toc61014626"/>
+      <w:bookmarkStart w:id="5" w:name="_Toc56957439"/>
+      <w:bookmarkStart w:id="6" w:name="_Toc61014626"/>
       <w:r>
         <w:rPr>
           <w:rFonts w:cs="Times New Roman"/>
           <w:szCs w:val="28"/>
         </w:rPr>
+        <w:lastRenderedPageBreak/>
         <w:t>ОБЗОРНАЯ ЧАСТЬ</w:t>
       </w:r>
-      <w:bookmarkEnd w:id="4"/>
       <w:bookmarkEnd w:id="5"/>
+      <w:bookmarkEnd w:id="6"/>
     </w:p>
     <w:p>
       <w:pPr>
@@ -4700,7 +4749,7 @@
           <w:szCs w:val="28"/>
         </w:rPr>
       </w:pPr>
-      <w:bookmarkStart w:id="6" w:name="_Toc61014627"/>
+      <w:bookmarkStart w:id="7" w:name="_Toc61014627"/>
       <w:r>
         <w:rPr>
           <w:rFonts w:cs="Times New Roman"/>
@@ -4709,7 +4758,7 @@
         </w:rPr>
         <w:t>Описание предметной области</w:t>
       </w:r>
-      <w:bookmarkEnd w:id="6"/>
+      <w:bookmarkEnd w:id="7"/>
     </w:p>
     <w:p>
       <w:pPr>
@@ -4733,12 +4782,11 @@
         <w:spacing w:before="0" w:line="360" w:lineRule="auto"/>
         <w:ind w:left="0" w:firstLine="0"/>
       </w:pPr>
-      <w:bookmarkStart w:id="7" w:name="_Toc61014628"/>
-      <w:r>
-        <w:lastRenderedPageBreak/>
+      <w:bookmarkStart w:id="8" w:name="_Toc61014628"/>
+      <w:r>
         <w:t>Описание серверной архитектуры</w:t>
       </w:r>
-      <w:bookmarkEnd w:id="7"/>
+      <w:bookmarkEnd w:id="8"/>
     </w:p>
     <w:p>
       <w:pPr>
@@ -5630,7 +5678,6 @@
           <w:szCs w:val="28"/>
           <w:lang w:eastAsia="ru-RU"/>
         </w:rPr>
-        <w:lastRenderedPageBreak/>
         <w:drawing>
           <wp:inline distT="0" distB="0" distL="0" distR="0" wp14:anchorId="5DD34D56" wp14:editId="0E4AD435">
             <wp:extent cx="5939790" cy="3636645"/>
@@ -5743,11 +5790,11 @@
         <w:spacing w:before="0" w:line="360" w:lineRule="auto"/>
         <w:ind w:left="0" w:firstLine="0"/>
       </w:pPr>
-      <w:bookmarkStart w:id="8" w:name="_Toc61014629"/>
+      <w:bookmarkStart w:id="9" w:name="_Toc61014629"/>
       <w:r>
         <w:t>Описание модели внедрения программных продуктов Agile Scrum</w:t>
       </w:r>
-      <w:bookmarkEnd w:id="8"/>
+      <w:bookmarkEnd w:id="9"/>
     </w:p>
     <w:p>
       <w:pPr>
@@ -5809,7 +5856,7 @@
           <w:szCs w:val="28"/>
         </w:rPr>
       </w:pPr>
-      <w:bookmarkStart w:id="9" w:name="_Toc61014630"/>
+      <w:bookmarkStart w:id="10" w:name="_Toc61014630"/>
       <w:r>
         <w:rPr>
           <w:rFonts w:cs="Times New Roman"/>
@@ -5818,7 +5865,7 @@
         </w:rPr>
         <w:t>Исследование существующих технологий</w:t>
       </w:r>
-      <w:bookmarkEnd w:id="9"/>
+      <w:bookmarkEnd w:id="10"/>
     </w:p>
     <w:p>
       <w:pPr>
@@ -5842,11 +5889,11 @@
         <w:spacing w:before="0" w:line="360" w:lineRule="auto"/>
         <w:ind w:left="0" w:firstLine="0"/>
       </w:pPr>
-      <w:bookmarkStart w:id="10" w:name="_Toc61014631"/>
+      <w:bookmarkStart w:id="11" w:name="_Toc61014631"/>
       <w:r>
         <w:t>Перечень функций, подлежащих автоматизации</w:t>
       </w:r>
-      <w:bookmarkEnd w:id="10"/>
+      <w:bookmarkEnd w:id="11"/>
     </w:p>
     <w:p>
       <w:pPr>
@@ -5902,11 +5949,11 @@
         <w:spacing w:before="0" w:line="360" w:lineRule="auto"/>
         <w:ind w:left="0" w:firstLine="0"/>
       </w:pPr>
-      <w:bookmarkStart w:id="11" w:name="_Toc61014632"/>
+      <w:bookmarkStart w:id="12" w:name="_Toc61014632"/>
       <w:r>
         <w:t>Выбор и обоснование критериев качества</w:t>
       </w:r>
-      <w:bookmarkEnd w:id="11"/>
+      <w:bookmarkEnd w:id="12"/>
     </w:p>
     <w:p>
       <w:pPr>
@@ -5961,6 +6008,7 @@
           <w:sz w:val="28"/>
           <w:szCs w:val="28"/>
         </w:rPr>
+        <w:lastRenderedPageBreak/>
         <w:t>Трудозатраты на изучение технологии</w:t>
       </w:r>
     </w:p>
@@ -5985,7 +6033,6 @@
           <w:sz w:val="28"/>
           <w:szCs w:val="28"/>
         </w:rPr>
-        <w:lastRenderedPageBreak/>
         <w:t>Потребность в дополнительном ПО</w:t>
       </w:r>
     </w:p>
@@ -6432,11 +6479,11 @@
         <w:spacing w:before="0" w:line="360" w:lineRule="auto"/>
         <w:ind w:left="0" w:firstLine="0"/>
       </w:pPr>
-      <w:bookmarkStart w:id="12" w:name="_Toc61014633"/>
+      <w:bookmarkStart w:id="13" w:name="_Toc61014633"/>
       <w:r>
         <w:t>Анализ аналогов и прототипов</w:t>
       </w:r>
-      <w:bookmarkEnd w:id="12"/>
+      <w:bookmarkEnd w:id="13"/>
     </w:p>
     <w:p>
       <w:pPr>
@@ -6495,7 +6542,7 @@
           <w:lang w:val="en-US"/>
         </w:rPr>
       </w:pPr>
-      <w:bookmarkStart w:id="13" w:name="_Toc61014634"/>
+      <w:bookmarkStart w:id="14" w:name="_Toc61014634"/>
       <w:r>
         <w:rPr>
           <w:lang w:val="en-US"/>
@@ -6503,7 +6550,7 @@
         <w:lastRenderedPageBreak/>
         <w:t>Swagger</w:t>
       </w:r>
-      <w:bookmarkEnd w:id="13"/>
+      <w:bookmarkEnd w:id="14"/>
     </w:p>
     <w:p>
       <w:pPr>
@@ -8136,7 +8183,7 @@
         <w:spacing w:before="0" w:line="360" w:lineRule="auto"/>
         <w:jc w:val="left"/>
       </w:pPr>
-      <w:bookmarkStart w:id="14" w:name="_Toc61014635"/>
+      <w:bookmarkStart w:id="15" w:name="_Toc61014635"/>
       <w:r>
         <w:rPr>
           <w:lang w:val="en-US"/>
@@ -8152,7 +8199,7 @@
         </w:rPr>
         <w:t>Blueprint</w:t>
       </w:r>
-      <w:bookmarkEnd w:id="14"/>
+      <w:bookmarkEnd w:id="15"/>
     </w:p>
     <w:p>
       <w:pPr>
@@ -8403,7 +8450,6 @@
           <w:rFonts w:ascii="Times New Roman" w:hAnsi="Times New Roman" w:cs="Times New Roman"/>
           <w:sz w:val="28"/>
           <w:szCs w:val="28"/>
-          <w:lang w:val="en-US"/>
         </w:rPr>
       </w:pPr>
       <w:r>
@@ -8908,14 +8954,14 @@
         <w:spacing w:before="0" w:line="360" w:lineRule="auto"/>
         <w:jc w:val="left"/>
       </w:pPr>
-      <w:bookmarkStart w:id="15" w:name="_Toc61014636"/>
+      <w:bookmarkStart w:id="16" w:name="_Toc61014636"/>
       <w:r>
         <w:rPr>
           <w:lang w:val="en-US"/>
         </w:rPr>
         <w:t>RAML</w:t>
       </w:r>
-      <w:bookmarkEnd w:id="15"/>
+      <w:bookmarkEnd w:id="16"/>
     </w:p>
     <w:p>
       <w:pPr>
@@ -8938,15 +8984,16 @@
           <w:rFonts w:ascii="Times New Roman" w:hAnsi="Times New Roman" w:cs="Times New Roman"/>
           <w:sz w:val="28"/>
           <w:szCs w:val="28"/>
-        </w:rPr>
-      </w:pPr>
-      <w:r>
-        <w:rPr>
-          <w:rFonts w:ascii="Times New Roman" w:hAnsi="Times New Roman" w:cs="Times New Roman"/>
-          <w:sz w:val="28"/>
-          <w:szCs w:val="28"/>
           <w:lang w:val="en-US"/>
         </w:rPr>
+      </w:pPr>
+      <w:r>
+        <w:rPr>
+          <w:rFonts w:ascii="Times New Roman" w:hAnsi="Times New Roman" w:cs="Times New Roman"/>
+          <w:sz w:val="28"/>
+          <w:szCs w:val="28"/>
+          <w:lang w:val="en-US"/>
+        </w:rPr>
         <w:t>RESTful</w:t>
       </w:r>
       <w:r>
@@ -8954,6 +9001,7 @@
           <w:rFonts w:ascii="Times New Roman" w:hAnsi="Times New Roman" w:cs="Times New Roman"/>
           <w:sz w:val="28"/>
           <w:szCs w:val="28"/>
+          <w:lang w:val="en-US"/>
         </w:rPr>
         <w:t xml:space="preserve"> </w:t>
       </w:r>
@@ -8971,6 +9019,7 @@
           <w:rFonts w:ascii="Times New Roman" w:hAnsi="Times New Roman" w:cs="Times New Roman"/>
           <w:sz w:val="28"/>
           <w:szCs w:val="28"/>
+          <w:lang w:val="en-US"/>
         </w:rPr>
         <w:t xml:space="preserve"> </w:t>
       </w:r>
@@ -8988,6 +9037,7 @@
           <w:rFonts w:ascii="Times New Roman" w:hAnsi="Times New Roman" w:cs="Times New Roman"/>
           <w:sz w:val="28"/>
           <w:szCs w:val="28"/>
+          <w:lang w:val="en-US"/>
         </w:rPr>
         <w:t xml:space="preserve"> </w:t>
       </w:r>
@@ -9005,6 +9055,7 @@
           <w:rFonts w:ascii="Times New Roman" w:hAnsi="Times New Roman" w:cs="Times New Roman"/>
           <w:sz w:val="28"/>
           <w:szCs w:val="28"/>
+          <w:lang w:val="en-US"/>
         </w:rPr>
         <w:t xml:space="preserve"> (</w:t>
       </w:r>
@@ -9022,6 +9073,7 @@
           <w:rFonts w:ascii="Times New Roman" w:hAnsi="Times New Roman" w:cs="Times New Roman"/>
           <w:sz w:val="28"/>
           <w:szCs w:val="28"/>
+          <w:lang w:val="en-US"/>
         </w:rPr>
         <w:t xml:space="preserve">) – </w:t>
       </w:r>
@@ -9038,6 +9090,7 @@
           <w:rFonts w:ascii="Times New Roman" w:hAnsi="Times New Roman" w:cs="Times New Roman"/>
           <w:sz w:val="28"/>
           <w:szCs w:val="28"/>
+          <w:lang w:val="en-US"/>
         </w:rPr>
         <w:t xml:space="preserve"> </w:t>
       </w:r>
@@ -9051,6 +9104,7 @@
           <w:rFonts w:ascii="Times New Roman" w:hAnsi="Times New Roman" w:cs="Times New Roman"/>
           <w:sz w:val="28"/>
           <w:szCs w:val="28"/>
+          <w:lang w:val="en-US"/>
         </w:rPr>
       </w:pPr>
     </w:p>
@@ -9064,7 +9118,7 @@
         <w:spacing w:before="0" w:line="360" w:lineRule="auto"/>
         <w:jc w:val="left"/>
       </w:pPr>
-      <w:bookmarkStart w:id="16" w:name="_Toc61014637"/>
+      <w:bookmarkStart w:id="17" w:name="_Toc61014637"/>
       <w:r>
         <w:t xml:space="preserve">Ручной метод сопровождения </w:t>
       </w:r>
@@ -9077,7 +9131,7 @@
       <w:r>
         <w:t>-документации</w:t>
       </w:r>
-      <w:bookmarkEnd w:id="16"/>
+      <w:bookmarkEnd w:id="17"/>
     </w:p>
     <w:p>
       <w:pPr>
@@ -9657,6 +9711,7 @@
           <w:sz w:val="28"/>
           <w:szCs w:val="28"/>
         </w:rPr>
+        <w:lastRenderedPageBreak/>
         <w:t xml:space="preserve">Пример готовой </w:t>
       </w:r>
       <w:r>
@@ -9714,7 +9769,6 @@
           <w:sz w:val="28"/>
           <w:szCs w:val="28"/>
         </w:rPr>
-        <w:lastRenderedPageBreak/>
         <w:t>Достоинства:</w:t>
       </w:r>
     </w:p>
@@ -9898,6 +9952,7 @@
           <w:szCs w:val="28"/>
           <w:lang w:eastAsia="ru-RU"/>
         </w:rPr>
+        <w:lastRenderedPageBreak/>
         <w:drawing>
           <wp:inline distT="0" distB="0" distL="0" distR="0" wp14:anchorId="3E1902D6" wp14:editId="608E9E63">
             <wp:extent cx="5939790" cy="5620385"/>
@@ -10016,14 +10071,14 @@
           <w:lang w:val="en-US"/>
         </w:rPr>
       </w:pPr>
-      <w:bookmarkStart w:id="17" w:name="_Toc61014638"/>
+      <w:bookmarkStart w:id="18" w:name="_Toc61014638"/>
       <w:r>
         <w:rPr>
           <w:lang w:val="en-US"/>
         </w:rPr>
         <w:t>Postman</w:t>
       </w:r>
-      <w:bookmarkEnd w:id="17"/>
+      <w:bookmarkEnd w:id="18"/>
     </w:p>
     <w:p>
       <w:pPr>
@@ -10127,7 +10182,16 @@
           <w:sz w:val="28"/>
           <w:szCs w:val="28"/>
         </w:rPr>
-        <w:t xml:space="preserve">, выбрать из выпадающего списка операционную систему (ОС), скачать и установить. </w:t>
+        <w:t xml:space="preserve">, выбрать из выпадающего </w:t>
+      </w:r>
+      <w:r>
+        <w:rPr>
+          <w:rFonts w:ascii="Times New Roman" w:hAnsi="Times New Roman" w:cs="Times New Roman"/>
+          <w:sz w:val="28"/>
+          <w:szCs w:val="28"/>
+        </w:rPr>
+        <w:lastRenderedPageBreak/>
+        <w:t xml:space="preserve">списка операционную систему (ОС), скачать и установить. </w:t>
       </w:r>
       <w:r>
         <w:rPr>
@@ -10554,7 +10618,6 @@
           <w:sz w:val="28"/>
           <w:szCs w:val="28"/>
         </w:rPr>
-        <w:lastRenderedPageBreak/>
         <w:t>Экспорт и импорт коллекции для передачи сотрудникам компании</w:t>
       </w:r>
     </w:p>
@@ -10875,11 +10938,11 @@
         <w:spacing w:before="0" w:line="360" w:lineRule="auto"/>
         <w:ind w:left="0" w:firstLine="0"/>
       </w:pPr>
-      <w:bookmarkStart w:id="18" w:name="_Toc61014639"/>
+      <w:bookmarkStart w:id="19" w:name="_Toc61014639"/>
       <w:r>
         <w:t>Сравнение аналогов и прототипов</w:t>
       </w:r>
-      <w:bookmarkEnd w:id="18"/>
+      <w:bookmarkEnd w:id="19"/>
     </w:p>
     <w:p>
       <w:pPr>
@@ -10946,7 +11009,6 @@
           <w:sz w:val="28"/>
           <w:szCs w:val="28"/>
         </w:rPr>
-        <w:lastRenderedPageBreak/>
         <w:t>В каждой ячейке стоит соответствие критерия и степень качества критерия</w:t>
       </w:r>
       <w:r>
@@ -11271,6 +11333,7 @@
                 <w:szCs w:val="28"/>
                 <w:lang w:val="en-US"/>
               </w:rPr>
+              <w:lastRenderedPageBreak/>
               <w:t>Плохо</w:t>
             </w:r>
           </w:p>
@@ -12070,16 +12133,7 @@
                 <w:sz w:val="28"/>
                 <w:szCs w:val="28"/>
               </w:rPr>
-              <w:t xml:space="preserve">Время, затрачиваемое на </w:t>
-            </w:r>
-            <w:r>
-              <w:rPr>
-                <w:rFonts w:ascii="Times New Roman" w:hAnsi="Times New Roman" w:cs="Times New Roman"/>
-                <w:sz w:val="28"/>
-                <w:szCs w:val="28"/>
-              </w:rPr>
-              <w:lastRenderedPageBreak/>
-              <w:t>сопровождение документации</w:t>
+              <w:t>Время, затрачиваемое на сопровождение документации</w:t>
             </w:r>
           </w:p>
         </w:tc>
@@ -12106,7 +12160,6 @@
                 <w:szCs w:val="28"/>
                 <w:lang w:val="en-US"/>
               </w:rPr>
-              <w:lastRenderedPageBreak/>
               <w:t>20</w:t>
             </w:r>
           </w:p>
@@ -12228,7 +12281,6 @@
                 <w:sz w:val="28"/>
                 <w:szCs w:val="28"/>
               </w:rPr>
-              <w:lastRenderedPageBreak/>
               <w:t>Публикация документации в ЕСС</w:t>
             </w:r>
           </w:p>
@@ -12538,11 +12590,11 @@
         <w:ind w:left="0" w:firstLine="0"/>
         <w:jc w:val="left"/>
       </w:pPr>
-      <w:bookmarkStart w:id="19" w:name="_Toc61014640"/>
+      <w:bookmarkStart w:id="20" w:name="_Toc61014640"/>
       <w:r>
         <w:t>Вывод</w:t>
       </w:r>
-      <w:bookmarkEnd w:id="19"/>
+      <w:bookmarkEnd w:id="20"/>
     </w:p>
     <w:p>
       <w:pPr>
@@ -12573,6 +12625,7 @@
           <w:sz w:val="28"/>
           <w:szCs w:val="28"/>
         </w:rPr>
+        <w:lastRenderedPageBreak/>
         <w:t>По результатам сравнения аналогов видно, что</w:t>
       </w:r>
       <w:r>
@@ -12634,8 +12687,8 @@
           <w:szCs w:val="28"/>
         </w:rPr>
       </w:pPr>
-      <w:bookmarkStart w:id="20" w:name="_Toc56957443"/>
-      <w:bookmarkStart w:id="21" w:name="_Toc61014641"/>
+      <w:bookmarkStart w:id="21" w:name="_Toc56957443"/>
+      <w:bookmarkStart w:id="22" w:name="_Toc61014641"/>
       <w:r>
         <w:rPr>
           <w:rFonts w:cs="Times New Roman"/>
@@ -12643,8 +12696,8 @@
         </w:rPr>
         <w:t>РАСЧЕТНО-КОНСТРУКТОРСКАЯ ЧАСТЬ</w:t>
       </w:r>
-      <w:bookmarkEnd w:id="20"/>
       <w:bookmarkEnd w:id="21"/>
+      <w:bookmarkEnd w:id="22"/>
     </w:p>
     <w:p>
       <w:pPr>
@@ -12659,18 +12712,18 @@
           <w:szCs w:val="28"/>
         </w:rPr>
       </w:pPr>
-      <w:bookmarkStart w:id="22" w:name="_Toc56957444"/>
-      <w:bookmarkStart w:id="23" w:name="_Toc56957512"/>
-      <w:bookmarkStart w:id="24" w:name="_Toc56957631"/>
-      <w:bookmarkStart w:id="25" w:name="_Toc57547508"/>
-      <w:bookmarkStart w:id="26" w:name="_Toc58776094"/>
-      <w:bookmarkStart w:id="27" w:name="_Toc58776533"/>
-      <w:bookmarkEnd w:id="22"/>
+      <w:bookmarkStart w:id="23" w:name="_Toc56957444"/>
+      <w:bookmarkStart w:id="24" w:name="_Toc56957512"/>
+      <w:bookmarkStart w:id="25" w:name="_Toc56957631"/>
+      <w:bookmarkStart w:id="26" w:name="_Toc57547508"/>
+      <w:bookmarkStart w:id="27" w:name="_Toc58776094"/>
+      <w:bookmarkStart w:id="28" w:name="_Toc58776533"/>
       <w:bookmarkEnd w:id="23"/>
       <w:bookmarkEnd w:id="24"/>
       <w:bookmarkEnd w:id="25"/>
       <w:bookmarkEnd w:id="26"/>
       <w:bookmarkEnd w:id="27"/>
+      <w:bookmarkEnd w:id="28"/>
     </w:p>
     <w:p>
       <w:pPr>
@@ -12688,8 +12741,8 @@
           <w:szCs w:val="28"/>
         </w:rPr>
       </w:pPr>
-      <w:bookmarkStart w:id="28" w:name="_Toc56957445"/>
-      <w:bookmarkStart w:id="29" w:name="_Toc61014642"/>
+      <w:bookmarkStart w:id="29" w:name="_Toc56957445"/>
+      <w:bookmarkStart w:id="30" w:name="_Toc61014642"/>
       <w:r>
         <w:rPr>
           <w:rFonts w:cs="Times New Roman"/>
@@ -12698,8 +12751,8 @@
         </w:rPr>
         <w:t>Определение требований к системе</w:t>
       </w:r>
-      <w:bookmarkEnd w:id="28"/>
       <w:bookmarkEnd w:id="29"/>
+      <w:bookmarkEnd w:id="30"/>
     </w:p>
     <w:p>
       <w:pPr>
@@ -13137,8 +13190,6 @@
           <w:szCs w:val="28"/>
         </w:rPr>
       </w:pPr>
-      <w:bookmarkStart w:id="30" w:name="_GoBack"/>
-      <w:bookmarkEnd w:id="30"/>
     </w:p>
     <w:p>
       <w:pPr>
@@ -13388,418 +13439,418 @@
           <w:sz w:val="28"/>
           <w:szCs w:val="28"/>
         </w:rPr>
+        <w:t xml:space="preserve">Пользователь, в данном случае бэкенд разработчик, в процессе разработки нового </w:t>
+      </w:r>
+      <w:r>
+        <w:rPr>
+          <w:rFonts w:ascii="Times New Roman" w:hAnsi="Times New Roman" w:cs="Times New Roman"/>
+          <w:sz w:val="28"/>
+          <w:szCs w:val="28"/>
+          <w:lang w:val="en-US"/>
+        </w:rPr>
+        <w:t>API</w:t>
+      </w:r>
+      <w:r>
+        <w:rPr>
+          <w:rFonts w:ascii="Times New Roman" w:hAnsi="Times New Roman" w:cs="Times New Roman"/>
+          <w:sz w:val="28"/>
+          <w:szCs w:val="28"/>
+        </w:rPr>
+        <w:t xml:space="preserve"> метода проверяет его работоспособность через </w:t>
+      </w:r>
+      <w:r>
+        <w:rPr>
+          <w:rFonts w:ascii="Times New Roman" w:hAnsi="Times New Roman" w:cs="Times New Roman"/>
+          <w:sz w:val="28"/>
+          <w:szCs w:val="28"/>
+          <w:lang w:val="en-US"/>
+        </w:rPr>
+        <w:t>Postman</w:t>
+      </w:r>
+      <w:r>
+        <w:rPr>
+          <w:rFonts w:ascii="Times New Roman" w:hAnsi="Times New Roman" w:cs="Times New Roman"/>
+          <w:sz w:val="28"/>
+          <w:szCs w:val="28"/>
+        </w:rPr>
+        <w:t>.</w:t>
+      </w:r>
+    </w:p>
+    <w:p>
+      <w:pPr>
+        <w:spacing w:after="0" w:line="360" w:lineRule="auto"/>
+        <w:ind w:firstLine="567"/>
+        <w:jc w:val="both"/>
+        <w:rPr>
+          <w:rFonts w:ascii="Times New Roman" w:hAnsi="Times New Roman" w:cs="Times New Roman"/>
+          <w:sz w:val="28"/>
+          <w:szCs w:val="28"/>
+        </w:rPr>
+      </w:pPr>
+      <w:r>
+        <w:rPr>
+          <w:rFonts w:ascii="Times New Roman" w:hAnsi="Times New Roman" w:cs="Times New Roman"/>
+          <w:sz w:val="28"/>
+          <w:szCs w:val="28"/>
+        </w:rPr>
+        <w:t xml:space="preserve">По завершению кодирования функционала, заполняет необходимую информацию об </w:t>
+      </w:r>
+      <w:r>
+        <w:rPr>
+          <w:rFonts w:ascii="Times New Roman" w:hAnsi="Times New Roman" w:cs="Times New Roman"/>
+          <w:sz w:val="28"/>
+          <w:szCs w:val="28"/>
+          <w:lang w:val="en-US"/>
+        </w:rPr>
+        <w:t>API</w:t>
+      </w:r>
+      <w:r>
+        <w:rPr>
+          <w:rFonts w:ascii="Times New Roman" w:hAnsi="Times New Roman" w:cs="Times New Roman"/>
+          <w:sz w:val="28"/>
+          <w:szCs w:val="28"/>
+        </w:rPr>
+        <w:t xml:space="preserve"> </w:t>
+      </w:r>
+      <w:r>
+        <w:rPr>
+          <w:rFonts w:ascii="Times New Roman" w:hAnsi="Times New Roman" w:cs="Times New Roman"/>
+          <w:sz w:val="28"/>
+          <w:szCs w:val="28"/>
+        </w:rPr>
+        <w:t>методе. Подробный список представлен в разделе «Требования к системе»</w:t>
+      </w:r>
+    </w:p>
+    <w:p>
+      <w:pPr>
+        <w:spacing w:after="0" w:line="360" w:lineRule="auto"/>
+        <w:ind w:firstLine="567"/>
+        <w:jc w:val="both"/>
+        <w:rPr>
+          <w:rFonts w:ascii="Times New Roman" w:hAnsi="Times New Roman" w:cs="Times New Roman"/>
+          <w:sz w:val="28"/>
+          <w:szCs w:val="28"/>
+        </w:rPr>
+      </w:pPr>
+      <w:r>
+        <w:rPr>
+          <w:rFonts w:ascii="Times New Roman" w:hAnsi="Times New Roman" w:cs="Times New Roman"/>
+          <w:sz w:val="28"/>
+          <w:szCs w:val="28"/>
+        </w:rPr>
+        <w:t>Затем добавляет примеры запросов и ответов от сервера.</w:t>
+      </w:r>
+    </w:p>
+    <w:p>
+      <w:pPr>
+        <w:spacing w:after="0" w:line="360" w:lineRule="auto"/>
+        <w:ind w:firstLine="567"/>
+        <w:jc w:val="both"/>
+        <w:rPr>
+          <w:rFonts w:ascii="Times New Roman" w:hAnsi="Times New Roman" w:cs="Times New Roman"/>
+          <w:sz w:val="28"/>
+          <w:szCs w:val="28"/>
+        </w:rPr>
+      </w:pPr>
+      <w:r>
+        <w:rPr>
+          <w:rFonts w:ascii="Times New Roman" w:hAnsi="Times New Roman" w:cs="Times New Roman"/>
+          <w:sz w:val="28"/>
+          <w:szCs w:val="28"/>
+        </w:rPr>
+        <w:t xml:space="preserve">В интерфейсе </w:t>
+      </w:r>
+      <w:r>
+        <w:rPr>
+          <w:rFonts w:ascii="Times New Roman" w:hAnsi="Times New Roman" w:cs="Times New Roman"/>
+          <w:sz w:val="28"/>
+          <w:szCs w:val="28"/>
+          <w:lang w:val="en-US"/>
+        </w:rPr>
+        <w:t>Postman</w:t>
+      </w:r>
+      <w:r>
+        <w:rPr>
+          <w:rFonts w:ascii="Times New Roman" w:hAnsi="Times New Roman" w:cs="Times New Roman"/>
+          <w:sz w:val="28"/>
+          <w:szCs w:val="28"/>
+        </w:rPr>
+        <w:t xml:space="preserve"> </w:t>
+      </w:r>
+      <w:r>
+        <w:rPr>
+          <w:rFonts w:ascii="Times New Roman" w:hAnsi="Times New Roman" w:cs="Times New Roman"/>
+          <w:sz w:val="28"/>
+          <w:szCs w:val="28"/>
+        </w:rPr>
+        <w:t>нажимает на «</w:t>
+      </w:r>
+      <w:r>
+        <w:rPr>
+          <w:rFonts w:ascii="Times New Roman" w:hAnsi="Times New Roman" w:cs="Times New Roman"/>
+          <w:sz w:val="28"/>
+          <w:szCs w:val="28"/>
+          <w:lang w:val="en-US"/>
+        </w:rPr>
+        <w:t>Export</w:t>
+      </w:r>
+      <w:r>
+        <w:rPr>
+          <w:rFonts w:ascii="Times New Roman" w:hAnsi="Times New Roman" w:cs="Times New Roman"/>
+          <w:sz w:val="28"/>
+          <w:szCs w:val="28"/>
+        </w:rPr>
+        <w:t xml:space="preserve">» </w:t>
+      </w:r>
+      <w:r>
+        <w:rPr>
+          <w:rFonts w:ascii="Times New Roman" w:hAnsi="Times New Roman" w:cs="Times New Roman"/>
+          <w:sz w:val="28"/>
+          <w:szCs w:val="28"/>
+          <w:lang w:val="en-US"/>
+        </w:rPr>
+        <w:t>JSON</w:t>
+      </w:r>
+      <w:r>
+        <w:rPr>
+          <w:rFonts w:ascii="Times New Roman" w:hAnsi="Times New Roman" w:cs="Times New Roman"/>
+          <w:sz w:val="28"/>
+          <w:szCs w:val="28"/>
+        </w:rPr>
+        <w:t xml:space="preserve"> </w:t>
+      </w:r>
+      <w:r>
+        <w:rPr>
+          <w:rFonts w:ascii="Times New Roman" w:hAnsi="Times New Roman" w:cs="Times New Roman"/>
+          <w:sz w:val="28"/>
+          <w:szCs w:val="28"/>
+        </w:rPr>
+        <w:t>структуры.</w:t>
+      </w:r>
+    </w:p>
+    <w:p>
+      <w:pPr>
+        <w:spacing w:after="0" w:line="360" w:lineRule="auto"/>
+        <w:ind w:firstLine="567"/>
+        <w:jc w:val="both"/>
+        <w:rPr>
+          <w:rFonts w:ascii="Times New Roman" w:hAnsi="Times New Roman" w:cs="Times New Roman"/>
+          <w:sz w:val="28"/>
+          <w:szCs w:val="28"/>
+        </w:rPr>
+      </w:pPr>
+      <w:r>
+        <w:rPr>
+          <w:rFonts w:ascii="Times New Roman" w:hAnsi="Times New Roman" w:cs="Times New Roman"/>
+          <w:sz w:val="28"/>
+          <w:szCs w:val="28"/>
+        </w:rPr>
+        <w:t>Выбирает место на компьютере куда происходит выгрузка структуры.</w:t>
+      </w:r>
+    </w:p>
+    <w:p>
+      <w:pPr>
+        <w:spacing w:after="0" w:line="360" w:lineRule="auto"/>
+        <w:ind w:firstLine="567"/>
+        <w:jc w:val="both"/>
+        <w:rPr>
+          <w:rFonts w:ascii="Times New Roman" w:hAnsi="Times New Roman" w:cs="Times New Roman"/>
+          <w:sz w:val="28"/>
+          <w:szCs w:val="28"/>
+        </w:rPr>
+      </w:pPr>
+      <w:r>
+        <w:rPr>
+          <w:rFonts w:ascii="Times New Roman" w:hAnsi="Times New Roman" w:cs="Times New Roman"/>
+          <w:sz w:val="28"/>
+          <w:szCs w:val="28"/>
+        </w:rPr>
+        <w:t xml:space="preserve">После этого запускает скрипт с указанием куда осуществлять публикацию </w:t>
+      </w:r>
+      <w:r>
+        <w:rPr>
+          <w:rFonts w:ascii="Times New Roman" w:hAnsi="Times New Roman" w:cs="Times New Roman"/>
+          <w:sz w:val="28"/>
+          <w:szCs w:val="28"/>
+          <w:lang w:val="en-US"/>
+        </w:rPr>
+        <w:t>API</w:t>
+      </w:r>
+      <w:r>
+        <w:rPr>
+          <w:rFonts w:ascii="Times New Roman" w:hAnsi="Times New Roman" w:cs="Times New Roman"/>
+          <w:sz w:val="28"/>
+          <w:szCs w:val="28"/>
+        </w:rPr>
+        <w:t xml:space="preserve"> </w:t>
+      </w:r>
+      <w:r>
+        <w:rPr>
+          <w:rFonts w:ascii="Times New Roman" w:hAnsi="Times New Roman" w:cs="Times New Roman"/>
+          <w:sz w:val="28"/>
+          <w:szCs w:val="28"/>
+        </w:rPr>
+        <w:t xml:space="preserve">и путь до </w:t>
+      </w:r>
+      <w:r>
+        <w:rPr>
+          <w:rFonts w:ascii="Times New Roman" w:hAnsi="Times New Roman" w:cs="Times New Roman"/>
+          <w:sz w:val="28"/>
+          <w:szCs w:val="28"/>
+          <w:lang w:val="en-US"/>
+        </w:rPr>
+        <w:t>JSON</w:t>
+      </w:r>
+      <w:r>
+        <w:rPr>
+          <w:rFonts w:ascii="Times New Roman" w:hAnsi="Times New Roman" w:cs="Times New Roman"/>
+          <w:sz w:val="28"/>
+          <w:szCs w:val="28"/>
+        </w:rPr>
+        <w:t xml:space="preserve"> </w:t>
+      </w:r>
+      <w:r>
+        <w:rPr>
+          <w:rFonts w:ascii="Times New Roman" w:hAnsi="Times New Roman" w:cs="Times New Roman"/>
+          <w:sz w:val="28"/>
+          <w:szCs w:val="28"/>
+        </w:rPr>
+        <w:t>структуры.</w:t>
+      </w:r>
+    </w:p>
+    <w:p>
+      <w:pPr>
+        <w:spacing w:after="0" w:line="360" w:lineRule="auto"/>
+        <w:ind w:firstLine="567"/>
+        <w:jc w:val="both"/>
+        <w:rPr>
+          <w:rFonts w:ascii="Times New Roman" w:hAnsi="Times New Roman" w:cs="Times New Roman"/>
+          <w:sz w:val="28"/>
+          <w:szCs w:val="28"/>
+        </w:rPr>
+      </w:pPr>
+      <w:r>
+        <w:rPr>
+          <w:rFonts w:ascii="Times New Roman" w:hAnsi="Times New Roman" w:cs="Times New Roman"/>
+          <w:sz w:val="28"/>
+          <w:szCs w:val="28"/>
+        </w:rPr>
+        <w:t xml:space="preserve">Авторизовывается в ЕСС </w:t>
+      </w:r>
+      <w:r>
+        <w:rPr>
+          <w:rFonts w:ascii="Times New Roman" w:hAnsi="Times New Roman" w:cs="Times New Roman"/>
+          <w:sz w:val="28"/>
+          <w:szCs w:val="28"/>
+          <w:lang w:val="en-US"/>
+        </w:rPr>
+        <w:t>Confluence</w:t>
+      </w:r>
+      <w:r>
+        <w:rPr>
+          <w:rFonts w:ascii="Times New Roman" w:hAnsi="Times New Roman" w:cs="Times New Roman"/>
+          <w:sz w:val="28"/>
+          <w:szCs w:val="28"/>
+        </w:rPr>
+        <w:t xml:space="preserve"> </w:t>
+      </w:r>
+      <w:r>
+        <w:rPr>
+          <w:rFonts w:ascii="Times New Roman" w:hAnsi="Times New Roman" w:cs="Times New Roman"/>
+          <w:sz w:val="28"/>
+          <w:szCs w:val="28"/>
+        </w:rPr>
+        <w:t xml:space="preserve">для того чтобы проверить корректность созданной </w:t>
+      </w:r>
+      <w:r>
+        <w:rPr>
+          <w:rFonts w:ascii="Times New Roman" w:hAnsi="Times New Roman" w:cs="Times New Roman"/>
+          <w:sz w:val="28"/>
+          <w:szCs w:val="28"/>
+          <w:lang w:val="en-US"/>
+        </w:rPr>
+        <w:t>API</w:t>
+      </w:r>
+      <w:r>
+        <w:rPr>
+          <w:rFonts w:ascii="Times New Roman" w:hAnsi="Times New Roman" w:cs="Times New Roman"/>
+          <w:sz w:val="28"/>
+          <w:szCs w:val="28"/>
+        </w:rPr>
+        <w:t>-документации.</w:t>
+      </w:r>
+    </w:p>
+    <w:p>
+      <w:pPr>
+        <w:spacing w:after="0" w:line="360" w:lineRule="auto"/>
+        <w:ind w:firstLine="567"/>
+        <w:jc w:val="both"/>
+        <w:rPr>
+          <w:rFonts w:ascii="Times New Roman" w:hAnsi="Times New Roman" w:cs="Times New Roman"/>
+          <w:sz w:val="28"/>
+          <w:szCs w:val="28"/>
+        </w:rPr>
+      </w:pPr>
+      <w:r>
+        <w:rPr>
+          <w:rFonts w:ascii="Times New Roman" w:hAnsi="Times New Roman" w:cs="Times New Roman"/>
+          <w:sz w:val="28"/>
+          <w:szCs w:val="28"/>
+        </w:rPr>
+        <w:t>Передает в отдел клиентской разработки либо в отдел тестирования.</w:t>
+      </w:r>
+    </w:p>
+    <w:p>
+      <w:pPr>
+        <w:spacing w:after="0" w:line="360" w:lineRule="auto"/>
+        <w:ind w:firstLine="567"/>
+        <w:jc w:val="both"/>
+        <w:rPr>
+          <w:rFonts w:ascii="Times New Roman" w:hAnsi="Times New Roman" w:cs="Times New Roman"/>
+          <w:sz w:val="28"/>
+          <w:szCs w:val="28"/>
+        </w:rPr>
+      </w:pPr>
+      <w:r>
+        <w:rPr>
+          <w:rFonts w:ascii="Times New Roman" w:hAnsi="Times New Roman" w:cs="Times New Roman"/>
+          <w:sz w:val="28"/>
+          <w:szCs w:val="28"/>
+        </w:rPr>
+        <w:t>Структура и схема взаимодействия системы представлена на рисунке 2.1.</w:t>
+      </w:r>
+    </w:p>
+    <w:p>
+      <w:pPr>
+        <w:spacing w:after="0" w:line="360" w:lineRule="auto"/>
+        <w:ind w:firstLine="567"/>
+        <w:jc w:val="both"/>
+        <w:rPr>
+          <w:rFonts w:ascii="Times New Roman" w:hAnsi="Times New Roman" w:cs="Times New Roman"/>
+          <w:sz w:val="28"/>
+          <w:szCs w:val="28"/>
+        </w:rPr>
+      </w:pPr>
+    </w:p>
+    <w:p>
+      <w:pPr>
+        <w:spacing w:after="0" w:line="360" w:lineRule="auto"/>
+        <w:jc w:val="both"/>
+        <w:rPr>
+          <w:rFonts w:ascii="Times New Roman" w:hAnsi="Times New Roman" w:cs="Times New Roman"/>
+          <w:sz w:val="28"/>
+          <w:szCs w:val="28"/>
+        </w:rPr>
+      </w:pPr>
+      <w:r>
+        <w:rPr>
+          <w:rFonts w:ascii="Times New Roman" w:hAnsi="Times New Roman" w:cs="Times New Roman"/>
+          <w:noProof/>
+          <w:sz w:val="28"/>
+          <w:szCs w:val="28"/>
+          <w:lang w:eastAsia="ru-RU"/>
+        </w:rPr>
         <w:lastRenderedPageBreak/>
-        <w:t xml:space="preserve">Пользователь, в данном случае бэкенд разработчик, в процессе разработки нового </w:t>
-      </w:r>
-      <w:r>
-        <w:rPr>
-          <w:rFonts w:ascii="Times New Roman" w:hAnsi="Times New Roman" w:cs="Times New Roman"/>
-          <w:sz w:val="28"/>
-          <w:szCs w:val="28"/>
-          <w:lang w:val="en-US"/>
-        </w:rPr>
-        <w:t>API</w:t>
-      </w:r>
-      <w:r>
-        <w:rPr>
-          <w:rFonts w:ascii="Times New Roman" w:hAnsi="Times New Roman" w:cs="Times New Roman"/>
-          <w:sz w:val="28"/>
-          <w:szCs w:val="28"/>
-        </w:rPr>
-        <w:t xml:space="preserve"> метода проверяет его работоспособность через </w:t>
-      </w:r>
-      <w:r>
-        <w:rPr>
-          <w:rFonts w:ascii="Times New Roman" w:hAnsi="Times New Roman" w:cs="Times New Roman"/>
-          <w:sz w:val="28"/>
-          <w:szCs w:val="28"/>
-          <w:lang w:val="en-US"/>
-        </w:rPr>
-        <w:t>Postman</w:t>
-      </w:r>
-      <w:r>
-        <w:rPr>
-          <w:rFonts w:ascii="Times New Roman" w:hAnsi="Times New Roman" w:cs="Times New Roman"/>
-          <w:sz w:val="28"/>
-          <w:szCs w:val="28"/>
-        </w:rPr>
-        <w:t>.</w:t>
-      </w:r>
-    </w:p>
-    <w:p>
-      <w:pPr>
-        <w:spacing w:after="0" w:line="360" w:lineRule="auto"/>
-        <w:ind w:firstLine="567"/>
-        <w:jc w:val="both"/>
-        <w:rPr>
-          <w:rFonts w:ascii="Times New Roman" w:hAnsi="Times New Roman" w:cs="Times New Roman"/>
-          <w:sz w:val="28"/>
-          <w:szCs w:val="28"/>
-        </w:rPr>
-      </w:pPr>
-      <w:r>
-        <w:rPr>
-          <w:rFonts w:ascii="Times New Roman" w:hAnsi="Times New Roman" w:cs="Times New Roman"/>
-          <w:sz w:val="28"/>
-          <w:szCs w:val="28"/>
-        </w:rPr>
-        <w:t xml:space="preserve">По завершению кодирования функционала, заполняет необходимую информацию об </w:t>
-      </w:r>
-      <w:r>
-        <w:rPr>
-          <w:rFonts w:ascii="Times New Roman" w:hAnsi="Times New Roman" w:cs="Times New Roman"/>
-          <w:sz w:val="28"/>
-          <w:szCs w:val="28"/>
-          <w:lang w:val="en-US"/>
-        </w:rPr>
-        <w:t>API</w:t>
-      </w:r>
-      <w:r>
-        <w:rPr>
-          <w:rFonts w:ascii="Times New Roman" w:hAnsi="Times New Roman" w:cs="Times New Roman"/>
-          <w:sz w:val="28"/>
-          <w:szCs w:val="28"/>
-        </w:rPr>
-        <w:t xml:space="preserve"> </w:t>
-      </w:r>
-      <w:r>
-        <w:rPr>
-          <w:rFonts w:ascii="Times New Roman" w:hAnsi="Times New Roman" w:cs="Times New Roman"/>
-          <w:sz w:val="28"/>
-          <w:szCs w:val="28"/>
-        </w:rPr>
-        <w:t>методе. Подробный список представлен в разделе «Требования к системе»</w:t>
-      </w:r>
-    </w:p>
-    <w:p>
-      <w:pPr>
-        <w:spacing w:after="0" w:line="360" w:lineRule="auto"/>
-        <w:ind w:firstLine="567"/>
-        <w:jc w:val="both"/>
-        <w:rPr>
-          <w:rFonts w:ascii="Times New Roman" w:hAnsi="Times New Roman" w:cs="Times New Roman"/>
-          <w:sz w:val="28"/>
-          <w:szCs w:val="28"/>
-        </w:rPr>
-      </w:pPr>
-      <w:r>
-        <w:rPr>
-          <w:rFonts w:ascii="Times New Roman" w:hAnsi="Times New Roman" w:cs="Times New Roman"/>
-          <w:sz w:val="28"/>
-          <w:szCs w:val="28"/>
-        </w:rPr>
-        <w:t>Затем добавляет примеры запросов и ответов от сервера.</w:t>
-      </w:r>
-    </w:p>
-    <w:p>
-      <w:pPr>
-        <w:spacing w:after="0" w:line="360" w:lineRule="auto"/>
-        <w:ind w:firstLine="567"/>
-        <w:jc w:val="both"/>
-        <w:rPr>
-          <w:rFonts w:ascii="Times New Roman" w:hAnsi="Times New Roman" w:cs="Times New Roman"/>
-          <w:sz w:val="28"/>
-          <w:szCs w:val="28"/>
-        </w:rPr>
-      </w:pPr>
-      <w:r>
-        <w:rPr>
-          <w:rFonts w:ascii="Times New Roman" w:hAnsi="Times New Roman" w:cs="Times New Roman"/>
-          <w:sz w:val="28"/>
-          <w:szCs w:val="28"/>
-        </w:rPr>
-        <w:t xml:space="preserve">В интерфейсе </w:t>
-      </w:r>
-      <w:r>
-        <w:rPr>
-          <w:rFonts w:ascii="Times New Roman" w:hAnsi="Times New Roman" w:cs="Times New Roman"/>
-          <w:sz w:val="28"/>
-          <w:szCs w:val="28"/>
-          <w:lang w:val="en-US"/>
-        </w:rPr>
-        <w:t>Postman</w:t>
-      </w:r>
-      <w:r>
-        <w:rPr>
-          <w:rFonts w:ascii="Times New Roman" w:hAnsi="Times New Roman" w:cs="Times New Roman"/>
-          <w:sz w:val="28"/>
-          <w:szCs w:val="28"/>
-        </w:rPr>
-        <w:t xml:space="preserve"> </w:t>
-      </w:r>
-      <w:r>
-        <w:rPr>
-          <w:rFonts w:ascii="Times New Roman" w:hAnsi="Times New Roman" w:cs="Times New Roman"/>
-          <w:sz w:val="28"/>
-          <w:szCs w:val="28"/>
-        </w:rPr>
-        <w:t>нажимает на «</w:t>
-      </w:r>
-      <w:r>
-        <w:rPr>
-          <w:rFonts w:ascii="Times New Roman" w:hAnsi="Times New Roman" w:cs="Times New Roman"/>
-          <w:sz w:val="28"/>
-          <w:szCs w:val="28"/>
-          <w:lang w:val="en-US"/>
-        </w:rPr>
-        <w:t>Export</w:t>
-      </w:r>
-      <w:r>
-        <w:rPr>
-          <w:rFonts w:ascii="Times New Roman" w:hAnsi="Times New Roman" w:cs="Times New Roman"/>
-          <w:sz w:val="28"/>
-          <w:szCs w:val="28"/>
-        </w:rPr>
-        <w:t xml:space="preserve">» </w:t>
-      </w:r>
-      <w:r>
-        <w:rPr>
-          <w:rFonts w:ascii="Times New Roman" w:hAnsi="Times New Roman" w:cs="Times New Roman"/>
-          <w:sz w:val="28"/>
-          <w:szCs w:val="28"/>
-          <w:lang w:val="en-US"/>
-        </w:rPr>
-        <w:t>JSON</w:t>
-      </w:r>
-      <w:r>
-        <w:rPr>
-          <w:rFonts w:ascii="Times New Roman" w:hAnsi="Times New Roman" w:cs="Times New Roman"/>
-          <w:sz w:val="28"/>
-          <w:szCs w:val="28"/>
-        </w:rPr>
-        <w:t xml:space="preserve"> </w:t>
-      </w:r>
-      <w:r>
-        <w:rPr>
-          <w:rFonts w:ascii="Times New Roman" w:hAnsi="Times New Roman" w:cs="Times New Roman"/>
-          <w:sz w:val="28"/>
-          <w:szCs w:val="28"/>
-        </w:rPr>
-        <w:t>структуры.</w:t>
-      </w:r>
-    </w:p>
-    <w:p>
-      <w:pPr>
-        <w:spacing w:after="0" w:line="360" w:lineRule="auto"/>
-        <w:ind w:firstLine="567"/>
-        <w:jc w:val="both"/>
-        <w:rPr>
-          <w:rFonts w:ascii="Times New Roman" w:hAnsi="Times New Roman" w:cs="Times New Roman"/>
-          <w:sz w:val="28"/>
-          <w:szCs w:val="28"/>
-        </w:rPr>
-      </w:pPr>
-      <w:r>
-        <w:rPr>
-          <w:rFonts w:ascii="Times New Roman" w:hAnsi="Times New Roman" w:cs="Times New Roman"/>
-          <w:sz w:val="28"/>
-          <w:szCs w:val="28"/>
-        </w:rPr>
-        <w:t>Выбирает место на компьютере куда происходит выгрузка структуры.</w:t>
-      </w:r>
-    </w:p>
-    <w:p>
-      <w:pPr>
-        <w:spacing w:after="0" w:line="360" w:lineRule="auto"/>
-        <w:ind w:firstLine="567"/>
-        <w:jc w:val="both"/>
-        <w:rPr>
-          <w:rFonts w:ascii="Times New Roman" w:hAnsi="Times New Roman" w:cs="Times New Roman"/>
-          <w:sz w:val="28"/>
-          <w:szCs w:val="28"/>
-        </w:rPr>
-      </w:pPr>
-      <w:r>
-        <w:rPr>
-          <w:rFonts w:ascii="Times New Roman" w:hAnsi="Times New Roman" w:cs="Times New Roman"/>
-          <w:sz w:val="28"/>
-          <w:szCs w:val="28"/>
-        </w:rPr>
-        <w:t xml:space="preserve">После этого запускает скрипт с указанием куда осуществлять публикацию </w:t>
-      </w:r>
-      <w:r>
-        <w:rPr>
-          <w:rFonts w:ascii="Times New Roman" w:hAnsi="Times New Roman" w:cs="Times New Roman"/>
-          <w:sz w:val="28"/>
-          <w:szCs w:val="28"/>
-          <w:lang w:val="en-US"/>
-        </w:rPr>
-        <w:t>API</w:t>
-      </w:r>
-      <w:r>
-        <w:rPr>
-          <w:rFonts w:ascii="Times New Roman" w:hAnsi="Times New Roman" w:cs="Times New Roman"/>
-          <w:sz w:val="28"/>
-          <w:szCs w:val="28"/>
-        </w:rPr>
-        <w:t xml:space="preserve"> </w:t>
-      </w:r>
-      <w:r>
-        <w:rPr>
-          <w:rFonts w:ascii="Times New Roman" w:hAnsi="Times New Roman" w:cs="Times New Roman"/>
-          <w:sz w:val="28"/>
-          <w:szCs w:val="28"/>
-        </w:rPr>
-        <w:t xml:space="preserve">и путь до </w:t>
-      </w:r>
-      <w:r>
-        <w:rPr>
-          <w:rFonts w:ascii="Times New Roman" w:hAnsi="Times New Roman" w:cs="Times New Roman"/>
-          <w:sz w:val="28"/>
-          <w:szCs w:val="28"/>
-          <w:lang w:val="en-US"/>
-        </w:rPr>
-        <w:t>JSON</w:t>
-      </w:r>
-      <w:r>
-        <w:rPr>
-          <w:rFonts w:ascii="Times New Roman" w:hAnsi="Times New Roman" w:cs="Times New Roman"/>
-          <w:sz w:val="28"/>
-          <w:szCs w:val="28"/>
-        </w:rPr>
-        <w:t xml:space="preserve"> </w:t>
-      </w:r>
-      <w:r>
-        <w:rPr>
-          <w:rFonts w:ascii="Times New Roman" w:hAnsi="Times New Roman" w:cs="Times New Roman"/>
-          <w:sz w:val="28"/>
-          <w:szCs w:val="28"/>
-        </w:rPr>
-        <w:t>структуры.</w:t>
-      </w:r>
-    </w:p>
-    <w:p>
-      <w:pPr>
-        <w:spacing w:after="0" w:line="360" w:lineRule="auto"/>
-        <w:ind w:firstLine="567"/>
-        <w:jc w:val="both"/>
-        <w:rPr>
-          <w:rFonts w:ascii="Times New Roman" w:hAnsi="Times New Roman" w:cs="Times New Roman"/>
-          <w:sz w:val="28"/>
-          <w:szCs w:val="28"/>
-        </w:rPr>
-      </w:pPr>
-      <w:r>
-        <w:rPr>
-          <w:rFonts w:ascii="Times New Roman" w:hAnsi="Times New Roman" w:cs="Times New Roman"/>
-          <w:sz w:val="28"/>
-          <w:szCs w:val="28"/>
-        </w:rPr>
-        <w:t xml:space="preserve">Авторизовывается в ЕСС </w:t>
-      </w:r>
-      <w:r>
-        <w:rPr>
-          <w:rFonts w:ascii="Times New Roman" w:hAnsi="Times New Roman" w:cs="Times New Roman"/>
-          <w:sz w:val="28"/>
-          <w:szCs w:val="28"/>
-          <w:lang w:val="en-US"/>
-        </w:rPr>
-        <w:t>Confluence</w:t>
-      </w:r>
-      <w:r>
-        <w:rPr>
-          <w:rFonts w:ascii="Times New Roman" w:hAnsi="Times New Roman" w:cs="Times New Roman"/>
-          <w:sz w:val="28"/>
-          <w:szCs w:val="28"/>
-        </w:rPr>
-        <w:t xml:space="preserve"> </w:t>
-      </w:r>
-      <w:r>
-        <w:rPr>
-          <w:rFonts w:ascii="Times New Roman" w:hAnsi="Times New Roman" w:cs="Times New Roman"/>
-          <w:sz w:val="28"/>
-          <w:szCs w:val="28"/>
-        </w:rPr>
-        <w:t xml:space="preserve">для того чтобы проверить корректность созданной </w:t>
-      </w:r>
-      <w:r>
-        <w:rPr>
-          <w:rFonts w:ascii="Times New Roman" w:hAnsi="Times New Roman" w:cs="Times New Roman"/>
-          <w:sz w:val="28"/>
-          <w:szCs w:val="28"/>
-          <w:lang w:val="en-US"/>
-        </w:rPr>
-        <w:t>API</w:t>
-      </w:r>
-      <w:r>
-        <w:rPr>
-          <w:rFonts w:ascii="Times New Roman" w:hAnsi="Times New Roman" w:cs="Times New Roman"/>
-          <w:sz w:val="28"/>
-          <w:szCs w:val="28"/>
-        </w:rPr>
-        <w:t>-документации.</w:t>
-      </w:r>
-    </w:p>
-    <w:p>
-      <w:pPr>
-        <w:spacing w:after="0" w:line="360" w:lineRule="auto"/>
-        <w:ind w:firstLine="567"/>
-        <w:jc w:val="both"/>
-        <w:rPr>
-          <w:rFonts w:ascii="Times New Roman" w:hAnsi="Times New Roman" w:cs="Times New Roman"/>
-          <w:sz w:val="28"/>
-          <w:szCs w:val="28"/>
-        </w:rPr>
-      </w:pPr>
-      <w:r>
-        <w:rPr>
-          <w:rFonts w:ascii="Times New Roman" w:hAnsi="Times New Roman" w:cs="Times New Roman"/>
-          <w:sz w:val="28"/>
-          <w:szCs w:val="28"/>
-        </w:rPr>
-        <w:t>Передает в отдел клиентской разработки либо в отдел тестирования.</w:t>
-      </w:r>
-    </w:p>
-    <w:p>
-      <w:pPr>
-        <w:spacing w:after="0" w:line="360" w:lineRule="auto"/>
-        <w:ind w:firstLine="567"/>
-        <w:jc w:val="both"/>
-        <w:rPr>
-          <w:rFonts w:ascii="Times New Roman" w:hAnsi="Times New Roman" w:cs="Times New Roman"/>
-          <w:sz w:val="28"/>
-          <w:szCs w:val="28"/>
-        </w:rPr>
-      </w:pPr>
-      <w:r>
-        <w:rPr>
-          <w:rFonts w:ascii="Times New Roman" w:hAnsi="Times New Roman" w:cs="Times New Roman"/>
-          <w:sz w:val="28"/>
-          <w:szCs w:val="28"/>
-        </w:rPr>
-        <w:t>Структура и схема взаимодействия системы представлена на рисунке 2.1.</w:t>
-      </w:r>
-    </w:p>
-    <w:p>
-      <w:pPr>
-        <w:spacing w:after="0" w:line="360" w:lineRule="auto"/>
-        <w:ind w:firstLine="567"/>
-        <w:jc w:val="both"/>
-        <w:rPr>
-          <w:rFonts w:ascii="Times New Roman" w:hAnsi="Times New Roman" w:cs="Times New Roman"/>
-          <w:sz w:val="28"/>
-          <w:szCs w:val="28"/>
-        </w:rPr>
-      </w:pPr>
-    </w:p>
-    <w:p>
-      <w:pPr>
-        <w:spacing w:after="0" w:line="360" w:lineRule="auto"/>
-        <w:jc w:val="both"/>
-        <w:rPr>
-          <w:rFonts w:ascii="Times New Roman" w:hAnsi="Times New Roman" w:cs="Times New Roman"/>
-          <w:sz w:val="28"/>
-          <w:szCs w:val="28"/>
-        </w:rPr>
-      </w:pPr>
-      <w:r>
-        <w:rPr>
-          <w:rFonts w:ascii="Times New Roman" w:hAnsi="Times New Roman" w:cs="Times New Roman"/>
-          <w:noProof/>
-          <w:sz w:val="28"/>
-          <w:szCs w:val="28"/>
-          <w:lang w:eastAsia="ru-RU"/>
-        </w:rPr>
         <w:drawing>
           <wp:inline distT="0" distB="0" distL="0" distR="0" wp14:anchorId="6383CC0B" wp14:editId="5237ACEB">
             <wp:extent cx="5939790" cy="2634615"/>
@@ -13899,7 +13950,6 @@
           <w:b/>
           <w:szCs w:val="28"/>
         </w:rPr>
-        <w:lastRenderedPageBreak/>
         <w:t>Разработка структуры интерфейса взаимодействия пользователя с системой</w:t>
       </w:r>
       <w:bookmarkEnd w:id="33"/>
@@ -14212,6 +14262,7 @@
           <w:b/>
           <w:szCs w:val="28"/>
         </w:rPr>
+        <w:lastRenderedPageBreak/>
         <w:t>Тестирование и отладка системы</w:t>
       </w:r>
       <w:bookmarkEnd w:id="43"/>
@@ -14379,7 +14430,6 @@
       <w:bookmarkStart w:id="49" w:name="_Toc56957455"/>
       <w:bookmarkStart w:id="50" w:name="_Toc61014652"/>
       <w:r>
-        <w:lastRenderedPageBreak/>
         <w:t>СПИСОК ЛИТЕРАТУРЫ</w:t>
       </w:r>
       <w:bookmarkEnd w:id="49"/>
@@ -15101,6 +15151,7 @@
           <w:sz w:val="28"/>
           <w:szCs w:val="28"/>
         </w:rPr>
+        <w:lastRenderedPageBreak/>
         <w:t>Скотт Б., Нейл Т. Проектирование веб-интерфейсов. – СПб.: Символ-Плюс, 2010. – 352 с.</w:t>
       </w:r>
     </w:p>
@@ -15155,6 +15206,7 @@
         <w:docPartUnique/>
       </w:docPartObj>
     </w:sdtPr>
+    <w:sdtEndPr/>
     <w:sdtContent>
       <w:p>
         <w:pPr>
@@ -15207,7 +15259,7 @@
             <w:sz w:val="28"/>
             <w:szCs w:val="28"/>
           </w:rPr>
-          <w:t>20</w:t>
+          <w:t>22</w:t>
         </w:r>
         <w:r>
           <w:rPr>
@@ -16001,11 +16053,11 @@
   <w:abstractNum w:abstractNumId="8" w15:restartNumberingAfterBreak="0">
     <w:nsid w:val="2B4108F1"/>
     <w:multiLevelType w:val="hybridMultilevel"/>
-    <w:tmpl w:val="D41E2B06"/>
-    <w:lvl w:ilvl="0" w:tplc="7EDC38DC">
+    <w:tmpl w:val="16646EA0"/>
+    <w:lvl w:ilvl="0" w:tplc="04190011">
       <w:start w:val="1"/>
       <w:numFmt w:val="decimal"/>
-      <w:lvlText w:val="%1."/>
+      <w:lvlText w:val="%1)"/>
       <w:lvlJc w:val="left"/>
       <w:pPr>
         <w:ind w:left="927" w:hanging="360"/>
@@ -19478,7 +19530,7 @@
 </file>
 
 <file path=customXml/itemProps1.xml><?xml version="1.0" encoding="utf-8"?>
-<ds:datastoreItem xmlns:ds="http://schemas.openxmlformats.org/officeDocument/2006/customXml" ds:itemID="{87F6FF84-E49C-43E8-9013-6C2F514ED5B9}">
+<ds:datastoreItem xmlns:ds="http://schemas.openxmlformats.org/officeDocument/2006/customXml" ds:itemID="{4476FB10-3898-4C37-9032-9B4110EB89BE}">
   <ds:schemaRefs>
     <ds:schemaRef ds:uri="http://schemas.openxmlformats.org/officeDocument/2006/bibliography"/>
   </ds:schemaRefs>

</xml_diff>

<commit_message>
'master: commit from script Сб янв 9 08:24:40 MSK 2021'
</commit_message>
<xml_diff>
--- a/My/Б17-В71_ОрловЯА_ПЗv3.docx
+++ b/My/Б17-В71_ОрловЯА_ПЗv3.docx
@@ -2,7 +2,7 @@
 <file path=word/document.xml><?xml version="1.0" encoding="utf-8"?>
 <w:document xmlns:wpc="http://schemas.microsoft.com/office/word/2010/wordprocessingCanvas" xmlns:cx="http://schemas.microsoft.com/office/drawing/2014/chartex" xmlns:cx1="http://schemas.microsoft.com/office/drawing/2015/9/8/chartex" xmlns:mc="http://schemas.openxmlformats.org/markup-compatibility/2006" xmlns:o="urn:schemas-microsoft-com:office:office" xmlns:r="http://schemas.openxmlformats.org/officeDocument/2006/relationships" xmlns:m="http://schemas.openxmlformats.org/officeDocument/2006/math" xmlns:v="urn:schemas-microsoft-com:vml" xmlns:wp14="http://schemas.microsoft.com/office/word/2010/wordprocessingDrawing" xmlns:wp="http://schemas.openxmlformats.org/drawingml/2006/wordprocessingDrawing" xmlns:w10="urn:schemas-microsoft-com:office:word" xmlns:w="http://schemas.openxmlformats.org/wordprocessingml/2006/main" xmlns:w14="http://schemas.microsoft.com/office/word/2010/wordml" xmlns:w15="http://schemas.microsoft.com/office/word/2012/wordml" xmlns:w16se="http://schemas.microsoft.com/office/word/2015/wordml/symex" xmlns:wpg="http://schemas.microsoft.com/office/word/2010/wordprocessingGroup" xmlns:wpi="http://schemas.microsoft.com/office/word/2010/wordprocessingInk" xmlns:wne="http://schemas.microsoft.com/office/word/2006/wordml" xmlns:wps="http://schemas.microsoft.com/office/word/2010/wordprocessingShape" mc:Ignorable="w14 w15 w16se wp14">
   <w:body>
-    <w:bookmarkStart w:id="0" w:name="_Toc61014623" w:displacedByCustomXml="next"/>
+    <w:bookmarkStart w:id="0" w:name="_Toc61070943" w:displacedByCustomXml="next"/>
     <w:sdt>
       <w:sdtPr>
         <w:rPr>
@@ -96,6 +96,8 @@
             <w:fldChar w:fldCharType="separate"/>
           </w:r>
         </w:p>
+        <w:bookmarkStart w:id="1" w:name="_GoBack"/>
+        <w:bookmarkEnd w:id="1"/>
         <w:p>
           <w:pPr>
             <w:pStyle w:val="11"/>
@@ -108,14 +110,130 @@
               <w:lang w:eastAsia="ru-RU"/>
             </w:rPr>
           </w:pPr>
-          <w:hyperlink w:anchor="_Toc61014623" w:history="1">
+          <w:r>
+            <w:rPr>
+              <w:rStyle w:val="a8"/>
+              <w:noProof/>
+            </w:rPr>
+            <w:fldChar w:fldCharType="begin"/>
+          </w:r>
+          <w:r>
+            <w:rPr>
+              <w:rStyle w:val="a8"/>
+              <w:noProof/>
+            </w:rPr>
+            <w:instrText xml:space="preserve"> </w:instrText>
+          </w:r>
+          <w:r>
+            <w:rPr>
+              <w:noProof/>
+            </w:rPr>
+            <w:instrText>HYPERLINK \l "_Toc61070943"</w:instrText>
+          </w:r>
+          <w:r>
+            <w:rPr>
+              <w:rStyle w:val="a8"/>
+              <w:noProof/>
+            </w:rPr>
+            <w:instrText xml:space="preserve"> </w:instrText>
+          </w:r>
+          <w:r>
+            <w:rPr>
+              <w:rStyle w:val="a8"/>
+              <w:noProof/>
+            </w:rPr>
+          </w:r>
+          <w:r>
+            <w:rPr>
+              <w:rStyle w:val="a8"/>
+              <w:noProof/>
+            </w:rPr>
+            <w:fldChar w:fldCharType="separate"/>
+          </w:r>
+          <w:r>
+            <w:rPr>
+              <w:rStyle w:val="a8"/>
+              <w:rFonts w:cs="Times New Roman"/>
+              <w:noProof/>
+            </w:rPr>
+            <w:t>СОДЕРЖАНИЕ</w:t>
+          </w:r>
+          <w:r>
+            <w:rPr>
+              <w:noProof/>
+              <w:webHidden/>
+            </w:rPr>
+            <w:tab/>
+          </w:r>
+          <w:r>
+            <w:rPr>
+              <w:noProof/>
+              <w:webHidden/>
+            </w:rPr>
+            <w:fldChar w:fldCharType="begin"/>
+          </w:r>
+          <w:r>
+            <w:rPr>
+              <w:noProof/>
+              <w:webHidden/>
+            </w:rPr>
+            <w:instrText xml:space="preserve"> PAGEREF _Toc61070943 \h </w:instrText>
+          </w:r>
+          <w:r>
+            <w:rPr>
+              <w:noProof/>
+              <w:webHidden/>
+            </w:rPr>
+          </w:r>
+          <w:r>
+            <w:rPr>
+              <w:noProof/>
+              <w:webHidden/>
+            </w:rPr>
+            <w:fldChar w:fldCharType="separate"/>
+          </w:r>
+          <w:r>
+            <w:rPr>
+              <w:noProof/>
+              <w:webHidden/>
+            </w:rPr>
+            <w:t>1</w:t>
+          </w:r>
+          <w:r>
+            <w:rPr>
+              <w:noProof/>
+              <w:webHidden/>
+            </w:rPr>
+            <w:fldChar w:fldCharType="end"/>
+          </w:r>
+          <w:r>
+            <w:rPr>
+              <w:rStyle w:val="a8"/>
+              <w:noProof/>
+            </w:rPr>
+            <w:fldChar w:fldCharType="end"/>
+          </w:r>
+        </w:p>
+        <w:p>
+          <w:pPr>
+            <w:pStyle w:val="11"/>
+            <w:tabs>
+              <w:tab w:val="right" w:leader="dot" w:pos="9344"/>
+            </w:tabs>
+            <w:rPr>
+              <w:rFonts w:eastAsiaTheme="minorEastAsia"/>
+              <w:noProof/>
+              <w:lang w:eastAsia="ru-RU"/>
+            </w:rPr>
+          </w:pPr>
+          <w:hyperlink w:anchor="_Toc61070944" w:history="1">
             <w:r>
               <w:rPr>
                 <w:rStyle w:val="a8"/>
                 <w:rFonts w:cs="Times New Roman"/>
                 <w:noProof/>
               </w:rPr>
-              <w:t>СОДЕРЖАНИЕ</w:t>
+              <w:t>ТЕРМИНЫ И ОПРЕДЕЛЕНИЯ</w:t>
             </w:r>
             <w:r>
               <w:rPr>
@@ -136,7 +254,7 @@
                 <w:noProof/>
                 <w:webHidden/>
               </w:rPr>
-              <w:instrText xml:space="preserve"> PAGEREF _Toc61014623 \h </w:instrText>
+              <w:instrText xml:space="preserve"> PAGEREF _Toc61070944 \h </w:instrText>
             </w:r>
             <w:r>
               <w:rPr>
@@ -156,7 +274,7 @@
                 <w:noProof/>
                 <w:webHidden/>
               </w:rPr>
-              <w:t>1</w:t>
+              <w:t>2</w:t>
             </w:r>
             <w:r>
               <w:rPr>
@@ -179,14 +297,14 @@
               <w:lang w:eastAsia="ru-RU"/>
             </w:rPr>
           </w:pPr>
-          <w:hyperlink w:anchor="_Toc61014624" w:history="1">
+          <w:hyperlink w:anchor="_Toc61070945" w:history="1">
             <w:r>
               <w:rPr>
                 <w:rStyle w:val="a8"/>
                 <w:rFonts w:cs="Times New Roman"/>
                 <w:noProof/>
               </w:rPr>
-              <w:t>ТЕРМИНЫ И ОПРЕДЕЛЕНИЯ</w:t>
+              <w:t>ВВЕДЕНИЕ</w:t>
             </w:r>
             <w:r>
               <w:rPr>
@@ -207,78 +325,7 @@
                 <w:noProof/>
                 <w:webHidden/>
               </w:rPr>
-              <w:instrText xml:space="preserve"> PAGEREF _Toc61014624 \h </w:instrText>
-            </w:r>
-            <w:r>
-              <w:rPr>
-                <w:noProof/>
-                <w:webHidden/>
-              </w:rPr>
-            </w:r>
-            <w:r>
-              <w:rPr>
-                <w:noProof/>
-                <w:webHidden/>
-              </w:rPr>
-              <w:fldChar w:fldCharType="separate"/>
-            </w:r>
-            <w:r>
-              <w:rPr>
-                <w:noProof/>
-                <w:webHidden/>
-              </w:rPr>
-              <w:t>2</w:t>
-            </w:r>
-            <w:r>
-              <w:rPr>
-                <w:noProof/>
-                <w:webHidden/>
-              </w:rPr>
-              <w:fldChar w:fldCharType="end"/>
-            </w:r>
-          </w:hyperlink>
-        </w:p>
-        <w:p>
-          <w:pPr>
-            <w:pStyle w:val="11"/>
-            <w:tabs>
-              <w:tab w:val="right" w:leader="dot" w:pos="9344"/>
-            </w:tabs>
-            <w:rPr>
-              <w:rFonts w:eastAsiaTheme="minorEastAsia"/>
-              <w:noProof/>
-              <w:lang w:eastAsia="ru-RU"/>
-            </w:rPr>
-          </w:pPr>
-          <w:hyperlink w:anchor="_Toc61014625" w:history="1">
-            <w:r>
-              <w:rPr>
-                <w:rStyle w:val="a8"/>
-                <w:rFonts w:cs="Times New Roman"/>
-                <w:noProof/>
-              </w:rPr>
-              <w:t>ВВЕДЕНИЕ</w:t>
-            </w:r>
-            <w:r>
-              <w:rPr>
-                <w:noProof/>
-                <w:webHidden/>
-              </w:rPr>
-              <w:tab/>
-            </w:r>
-            <w:r>
-              <w:rPr>
-                <w:noProof/>
-                <w:webHidden/>
-              </w:rPr>
-              <w:fldChar w:fldCharType="begin"/>
-            </w:r>
-            <w:r>
-              <w:rPr>
-                <w:noProof/>
-                <w:webHidden/>
-              </w:rPr>
-              <w:instrText xml:space="preserve"> PAGEREF _Toc61014625 \h </w:instrText>
+              <w:instrText xml:space="preserve"> PAGEREF _Toc61070945 \h </w:instrText>
             </w:r>
             <w:r>
               <w:rPr>
@@ -322,7 +369,7 @@
               <w:lang w:eastAsia="ru-RU"/>
             </w:rPr>
           </w:pPr>
-          <w:hyperlink w:anchor="_Toc61014626" w:history="1">
+          <w:hyperlink w:anchor="_Toc61070946" w:history="1">
             <w:r>
               <w:rPr>
                 <w:rStyle w:val="a8"/>
@@ -366,7 +413,7 @@
                 <w:noProof/>
                 <w:webHidden/>
               </w:rPr>
-              <w:instrText xml:space="preserve"> PAGEREF _Toc61014626 \h </w:instrText>
+              <w:instrText xml:space="preserve"> PAGEREF _Toc61070946 \h </w:instrText>
             </w:r>
             <w:r>
               <w:rPr>
@@ -386,7 +433,7 @@
                 <w:noProof/>
                 <w:webHidden/>
               </w:rPr>
-              <w:t>4</w:t>
+              <w:t>5</w:t>
             </w:r>
             <w:r>
               <w:rPr>
@@ -410,7 +457,7 @@
               <w:lang w:eastAsia="ru-RU"/>
             </w:rPr>
           </w:pPr>
-          <w:hyperlink w:anchor="_Toc61014627" w:history="1">
+          <w:hyperlink w:anchor="_Toc61070947" w:history="1">
             <w:r>
               <w:rPr>
                 <w:rStyle w:val="a8"/>
@@ -456,7 +503,7 @@
                 <w:noProof/>
                 <w:webHidden/>
               </w:rPr>
-              <w:instrText xml:space="preserve"> PAGEREF _Toc61014627 \h </w:instrText>
+              <w:instrText xml:space="preserve"> PAGEREF _Toc61070947 \h </w:instrText>
             </w:r>
             <w:r>
               <w:rPr>
@@ -476,7 +523,7 @@
                 <w:noProof/>
                 <w:webHidden/>
               </w:rPr>
-              <w:t>4</w:t>
+              <w:t>5</w:t>
             </w:r>
             <w:r>
               <w:rPr>
@@ -500,7 +547,7 @@
               <w:lang w:eastAsia="ru-RU"/>
             </w:rPr>
           </w:pPr>
-          <w:hyperlink w:anchor="_Toc61014628" w:history="1">
+          <w:hyperlink w:anchor="_Toc61070948" w:history="1">
             <w:r>
               <w:rPr>
                 <w:rStyle w:val="a8"/>
@@ -542,7 +589,7 @@
                 <w:noProof/>
                 <w:webHidden/>
               </w:rPr>
-              <w:instrText xml:space="preserve"> PAGEREF _Toc61014628 \h </w:instrText>
+              <w:instrText xml:space="preserve"> PAGEREF _Toc61070948 \h </w:instrText>
             </w:r>
             <w:r>
               <w:rPr>
@@ -586,7 +633,7 @@
               <w:lang w:eastAsia="ru-RU"/>
             </w:rPr>
           </w:pPr>
-          <w:hyperlink w:anchor="_Toc61014629" w:history="1">
+          <w:hyperlink w:anchor="_Toc61070949" w:history="1">
             <w:r>
               <w:rPr>
                 <w:rStyle w:val="a8"/>
@@ -628,7 +675,7 @@
                 <w:noProof/>
                 <w:webHidden/>
               </w:rPr>
-              <w:instrText xml:space="preserve"> PAGEREF _Toc61014629 \h </w:instrText>
+              <w:instrText xml:space="preserve"> PAGEREF _Toc61070949 \h </w:instrText>
             </w:r>
             <w:r>
               <w:rPr>
@@ -672,7 +719,7 @@
               <w:lang w:eastAsia="ru-RU"/>
             </w:rPr>
           </w:pPr>
-          <w:hyperlink w:anchor="_Toc61014630" w:history="1">
+          <w:hyperlink w:anchor="_Toc61070950" w:history="1">
             <w:r>
               <w:rPr>
                 <w:rStyle w:val="a8"/>
@@ -718,7 +765,7 @@
                 <w:noProof/>
                 <w:webHidden/>
               </w:rPr>
-              <w:instrText xml:space="preserve"> PAGEREF _Toc61014630 \h </w:instrText>
+              <w:instrText xml:space="preserve"> PAGEREF _Toc61070950 \h </w:instrText>
             </w:r>
             <w:r>
               <w:rPr>
@@ -762,7 +809,7 @@
               <w:lang w:eastAsia="ru-RU"/>
             </w:rPr>
           </w:pPr>
-          <w:hyperlink w:anchor="_Toc61014631" w:history="1">
+          <w:hyperlink w:anchor="_Toc61070951" w:history="1">
             <w:r>
               <w:rPr>
                 <w:rStyle w:val="a8"/>
@@ -804,7 +851,7 @@
                 <w:noProof/>
                 <w:webHidden/>
               </w:rPr>
-              <w:instrText xml:space="preserve"> PAGEREF _Toc61014631 \h </w:instrText>
+              <w:instrText xml:space="preserve"> PAGEREF _Toc61070951 \h </w:instrText>
             </w:r>
             <w:r>
               <w:rPr>
@@ -848,7 +895,7 @@
               <w:lang w:eastAsia="ru-RU"/>
             </w:rPr>
           </w:pPr>
-          <w:hyperlink w:anchor="_Toc61014632" w:history="1">
+          <w:hyperlink w:anchor="_Toc61070952" w:history="1">
             <w:r>
               <w:rPr>
                 <w:rStyle w:val="a8"/>
@@ -890,7 +937,7 @@
                 <w:noProof/>
                 <w:webHidden/>
               </w:rPr>
-              <w:instrText xml:space="preserve"> PAGEREF _Toc61014632 \h </w:instrText>
+              <w:instrText xml:space="preserve"> PAGEREF _Toc61070952 \h </w:instrText>
             </w:r>
             <w:r>
               <w:rPr>
@@ -934,7 +981,7 @@
               <w:lang w:eastAsia="ru-RU"/>
             </w:rPr>
           </w:pPr>
-          <w:hyperlink w:anchor="_Toc61014633" w:history="1">
+          <w:hyperlink w:anchor="_Toc61070953" w:history="1">
             <w:r>
               <w:rPr>
                 <w:rStyle w:val="a8"/>
@@ -976,7 +1023,7 @@
                 <w:noProof/>
                 <w:webHidden/>
               </w:rPr>
-              <w:instrText xml:space="preserve"> PAGEREF _Toc61014633 \h </w:instrText>
+              <w:instrText xml:space="preserve"> PAGEREF _Toc61070953 \h </w:instrText>
             </w:r>
             <w:r>
               <w:rPr>
@@ -1020,7 +1067,7 @@
               <w:lang w:eastAsia="ru-RU"/>
             </w:rPr>
           </w:pPr>
-          <w:hyperlink w:anchor="_Toc61014634" w:history="1">
+          <w:hyperlink w:anchor="_Toc61070954" w:history="1">
             <w:r>
               <w:rPr>
                 <w:rStyle w:val="a8"/>
@@ -1064,7 +1111,7 @@
                 <w:noProof/>
                 <w:webHidden/>
               </w:rPr>
-              <w:instrText xml:space="preserve"> PAGEREF _Toc61014634 \h </w:instrText>
+              <w:instrText xml:space="preserve"> PAGEREF _Toc61070954 \h </w:instrText>
             </w:r>
             <w:r>
               <w:rPr>
@@ -1108,7 +1155,7 @@
               <w:lang w:eastAsia="ru-RU"/>
             </w:rPr>
           </w:pPr>
-          <w:hyperlink w:anchor="_Toc61014635" w:history="1">
+          <w:hyperlink w:anchor="_Toc61070955" w:history="1">
             <w:r>
               <w:rPr>
                 <w:rStyle w:val="a8"/>
@@ -1166,7 +1213,7 @@
                 <w:noProof/>
                 <w:webHidden/>
               </w:rPr>
-              <w:instrText xml:space="preserve"> PAGEREF _Toc61014635 \h </w:instrText>
+              <w:instrText xml:space="preserve"> PAGEREF _Toc61070955 \h </w:instrText>
             </w:r>
             <w:r>
               <w:rPr>
@@ -1210,7 +1257,7 @@
               <w:lang w:eastAsia="ru-RU"/>
             </w:rPr>
           </w:pPr>
-          <w:hyperlink w:anchor="_Toc61014636" w:history="1">
+          <w:hyperlink w:anchor="_Toc61070956" w:history="1">
             <w:r>
               <w:rPr>
                 <w:rStyle w:val="a8"/>
@@ -1253,7 +1300,7 @@
                 <w:noProof/>
                 <w:webHidden/>
               </w:rPr>
-              <w:instrText xml:space="preserve"> PAGEREF _Toc61014636 \h </w:instrText>
+              <w:instrText xml:space="preserve"> PAGEREF _Toc61070956 \h </w:instrText>
             </w:r>
             <w:r>
               <w:rPr>
@@ -1297,7 +1344,7 @@
               <w:lang w:eastAsia="ru-RU"/>
             </w:rPr>
           </w:pPr>
-          <w:hyperlink w:anchor="_Toc61014637" w:history="1">
+          <w:hyperlink w:anchor="_Toc61070957" w:history="1">
             <w:r>
               <w:rPr>
                 <w:rStyle w:val="a8"/>
@@ -1354,7 +1401,7 @@
                 <w:noProof/>
                 <w:webHidden/>
               </w:rPr>
-              <w:instrText xml:space="preserve"> PAGEREF _Toc61014637 \h </w:instrText>
+              <w:instrText xml:space="preserve"> PAGEREF _Toc61070957 \h </w:instrText>
             </w:r>
             <w:r>
               <w:rPr>
@@ -1398,7 +1445,7 @@
               <w:lang w:eastAsia="ru-RU"/>
             </w:rPr>
           </w:pPr>
-          <w:hyperlink w:anchor="_Toc61014638" w:history="1">
+          <w:hyperlink w:anchor="_Toc61070958" w:history="1">
             <w:r>
               <w:rPr>
                 <w:rStyle w:val="a8"/>
@@ -1442,7 +1489,7 @@
                 <w:noProof/>
                 <w:webHidden/>
               </w:rPr>
-              <w:instrText xml:space="preserve"> PAGEREF _Toc61014638 \h </w:instrText>
+              <w:instrText xml:space="preserve"> PAGEREF _Toc61070958 \h </w:instrText>
             </w:r>
             <w:r>
               <w:rPr>
@@ -1486,7 +1533,7 @@
               <w:lang w:eastAsia="ru-RU"/>
             </w:rPr>
           </w:pPr>
-          <w:hyperlink w:anchor="_Toc61014639" w:history="1">
+          <w:hyperlink w:anchor="_Toc61070959" w:history="1">
             <w:r>
               <w:rPr>
                 <w:rStyle w:val="a8"/>
@@ -1528,7 +1575,7 @@
                 <w:noProof/>
                 <w:webHidden/>
               </w:rPr>
-              <w:instrText xml:space="preserve"> PAGEREF _Toc61014639 \h </w:instrText>
+              <w:instrText xml:space="preserve"> PAGEREF _Toc61070959 \h </w:instrText>
             </w:r>
             <w:r>
               <w:rPr>
@@ -1572,7 +1619,7 @@
               <w:lang w:eastAsia="ru-RU"/>
             </w:rPr>
           </w:pPr>
-          <w:hyperlink w:anchor="_Toc61014640" w:history="1">
+          <w:hyperlink w:anchor="_Toc61070960" w:history="1">
             <w:r>
               <w:rPr>
                 <w:rStyle w:val="a8"/>
@@ -1614,7 +1661,7 @@
                 <w:noProof/>
                 <w:webHidden/>
               </w:rPr>
-              <w:instrText xml:space="preserve"> PAGEREF _Toc61014640 \h </w:instrText>
+              <w:instrText xml:space="preserve"> PAGEREF _Toc61070960 \h </w:instrText>
             </w:r>
             <w:r>
               <w:rPr>
@@ -1658,7 +1705,7 @@
               <w:lang w:eastAsia="ru-RU"/>
             </w:rPr>
           </w:pPr>
-          <w:hyperlink w:anchor="_Toc61014641" w:history="1">
+          <w:hyperlink w:anchor="_Toc61070961" w:history="1">
             <w:r>
               <w:rPr>
                 <w:rStyle w:val="a8"/>
@@ -1702,7 +1749,7 @@
                 <w:noProof/>
                 <w:webHidden/>
               </w:rPr>
-              <w:instrText xml:space="preserve"> PAGEREF _Toc61014641 \h </w:instrText>
+              <w:instrText xml:space="preserve"> PAGEREF _Toc61070961 \h </w:instrText>
             </w:r>
             <w:r>
               <w:rPr>
@@ -1746,7 +1793,7 @@
               <w:lang w:eastAsia="ru-RU"/>
             </w:rPr>
           </w:pPr>
-          <w:hyperlink w:anchor="_Toc61014642" w:history="1">
+          <w:hyperlink w:anchor="_Toc61070962" w:history="1">
             <w:r>
               <w:rPr>
                 <w:rStyle w:val="a8"/>
@@ -1792,7 +1839,7 @@
                 <w:noProof/>
                 <w:webHidden/>
               </w:rPr>
-              <w:instrText xml:space="preserve"> PAGEREF _Toc61014642 \h </w:instrText>
+              <w:instrText xml:space="preserve"> PAGEREF _Toc61070962 \h </w:instrText>
             </w:r>
             <w:r>
               <w:rPr>
@@ -1836,7 +1883,7 @@
               <w:lang w:eastAsia="ru-RU"/>
             </w:rPr>
           </w:pPr>
-          <w:hyperlink w:anchor="_Toc61014643" w:history="1">
+          <w:hyperlink w:anchor="_Toc61070963" w:history="1">
             <w:r>
               <w:rPr>
                 <w:rStyle w:val="a8"/>
@@ -1882,7 +1929,7 @@
                 <w:noProof/>
                 <w:webHidden/>
               </w:rPr>
-              <w:instrText xml:space="preserve"> PAGEREF _Toc61014643 \h </w:instrText>
+              <w:instrText xml:space="preserve"> PAGEREF _Toc61070963 \h </w:instrText>
             </w:r>
             <w:r>
               <w:rPr>
@@ -1902,7 +1949,7 @@
                 <w:noProof/>
                 <w:webHidden/>
               </w:rPr>
-              <w:t>18</w:t>
+              <w:t>19</w:t>
             </w:r>
             <w:r>
               <w:rPr>
@@ -1926,7 +1973,7 @@
               <w:lang w:eastAsia="ru-RU"/>
             </w:rPr>
           </w:pPr>
-          <w:hyperlink w:anchor="_Toc61014644" w:history="1">
+          <w:hyperlink w:anchor="_Toc61070964" w:history="1">
             <w:r>
               <w:rPr>
                 <w:rStyle w:val="a8"/>
@@ -1972,7 +2019,7 @@
                 <w:noProof/>
                 <w:webHidden/>
               </w:rPr>
-              <w:instrText xml:space="preserve"> PAGEREF _Toc61014644 \h </w:instrText>
+              <w:instrText xml:space="preserve"> PAGEREF _Toc61070964 \h </w:instrText>
             </w:r>
             <w:r>
               <w:rPr>
@@ -1992,7 +2039,7 @@
                 <w:noProof/>
                 <w:webHidden/>
               </w:rPr>
-              <w:t>19</w:t>
+              <w:t>20</w:t>
             </w:r>
             <w:r>
               <w:rPr>
@@ -2016,7 +2063,7 @@
               <w:lang w:eastAsia="ru-RU"/>
             </w:rPr>
           </w:pPr>
-          <w:hyperlink w:anchor="_Toc61014645" w:history="1">
+          <w:hyperlink w:anchor="_Toc61070965" w:history="1">
             <w:r>
               <w:rPr>
                 <w:rStyle w:val="a8"/>
@@ -2062,7 +2109,7 @@
                 <w:noProof/>
                 <w:webHidden/>
               </w:rPr>
-              <w:instrText xml:space="preserve"> PAGEREF _Toc61014645 \h </w:instrText>
+              <w:instrText xml:space="preserve"> PAGEREF _Toc61070965 \h </w:instrText>
             </w:r>
             <w:r>
               <w:rPr>
@@ -2106,7 +2153,7 @@
               <w:lang w:eastAsia="ru-RU"/>
             </w:rPr>
           </w:pPr>
-          <w:hyperlink w:anchor="_Toc61014646" w:history="1">
+          <w:hyperlink w:anchor="_Toc61070966" w:history="1">
             <w:r>
               <w:rPr>
                 <w:rStyle w:val="a8"/>
@@ -2152,7 +2199,7 @@
                 <w:noProof/>
                 <w:webHidden/>
               </w:rPr>
-              <w:instrText xml:space="preserve"> PAGEREF _Toc61014646 \h </w:instrText>
+              <w:instrText xml:space="preserve"> PAGEREF _Toc61070966 \h </w:instrText>
             </w:r>
             <w:r>
               <w:rPr>
@@ -2196,7 +2243,7 @@
               <w:lang w:eastAsia="ru-RU"/>
             </w:rPr>
           </w:pPr>
-          <w:hyperlink w:anchor="_Toc61014647" w:history="1">
+          <w:hyperlink w:anchor="_Toc61070967" w:history="1">
             <w:r>
               <w:rPr>
                 <w:rStyle w:val="a8"/>
@@ -2240,7 +2287,7 @@
                 <w:noProof/>
                 <w:webHidden/>
               </w:rPr>
-              <w:instrText xml:space="preserve"> PAGEREF _Toc61014647 \h </w:instrText>
+              <w:instrText xml:space="preserve"> PAGEREF _Toc61070967 \h </w:instrText>
             </w:r>
             <w:r>
               <w:rPr>
@@ -2284,7 +2331,7 @@
               <w:lang w:eastAsia="ru-RU"/>
             </w:rPr>
           </w:pPr>
-          <w:hyperlink w:anchor="_Toc61014648" w:history="1">
+          <w:hyperlink w:anchor="_Toc61070968" w:history="1">
             <w:r>
               <w:rPr>
                 <w:rStyle w:val="a8"/>
@@ -2330,7 +2377,7 @@
                 <w:noProof/>
                 <w:webHidden/>
               </w:rPr>
-              <w:instrText xml:space="preserve"> PAGEREF _Toc61014648 \h </w:instrText>
+              <w:instrText xml:space="preserve"> PAGEREF _Toc61070968 \h </w:instrText>
             </w:r>
             <w:r>
               <w:rPr>
@@ -2374,7 +2421,7 @@
               <w:lang w:eastAsia="ru-RU"/>
             </w:rPr>
           </w:pPr>
-          <w:hyperlink w:anchor="_Toc61014649" w:history="1">
+          <w:hyperlink w:anchor="_Toc61070969" w:history="1">
             <w:r>
               <w:rPr>
                 <w:rStyle w:val="a8"/>
@@ -2420,7 +2467,7 @@
                 <w:noProof/>
                 <w:webHidden/>
               </w:rPr>
-              <w:instrText xml:space="preserve"> PAGEREF _Toc61014649 \h </w:instrText>
+              <w:instrText xml:space="preserve"> PAGEREF _Toc61070969 \h </w:instrText>
             </w:r>
             <w:r>
               <w:rPr>
@@ -2440,7 +2487,7 @@
                 <w:noProof/>
                 <w:webHidden/>
               </w:rPr>
-              <w:t>20</w:t>
+              <w:t>21</w:t>
             </w:r>
             <w:r>
               <w:rPr>
@@ -2464,7 +2511,7 @@
               <w:lang w:eastAsia="ru-RU"/>
             </w:rPr>
           </w:pPr>
-          <w:hyperlink w:anchor="_Toc61014650" w:history="1">
+          <w:hyperlink w:anchor="_Toc61070970" w:history="1">
             <w:r>
               <w:rPr>
                 <w:rStyle w:val="a8"/>
@@ -2510,7 +2557,7 @@
                 <w:noProof/>
                 <w:webHidden/>
               </w:rPr>
-              <w:instrText xml:space="preserve"> PAGEREF _Toc61014650 \h </w:instrText>
+              <w:instrText xml:space="preserve"> PAGEREF _Toc61070970 \h </w:instrText>
             </w:r>
             <w:r>
               <w:rPr>
@@ -2530,7 +2577,7 @@
                 <w:noProof/>
                 <w:webHidden/>
               </w:rPr>
-              <w:t>20</w:t>
+              <w:t>21</w:t>
             </w:r>
             <w:r>
               <w:rPr>
@@ -2553,7 +2600,7 @@
               <w:lang w:eastAsia="ru-RU"/>
             </w:rPr>
           </w:pPr>
-          <w:hyperlink w:anchor="_Toc61014651" w:history="1">
+          <w:hyperlink w:anchor="_Toc61070971" w:history="1">
             <w:r>
               <w:rPr>
                 <w:rStyle w:val="a8"/>
@@ -2580,7 +2627,7 @@
                 <w:noProof/>
                 <w:webHidden/>
               </w:rPr>
-              <w:instrText xml:space="preserve"> PAGEREF _Toc61014651 \h </w:instrText>
+              <w:instrText xml:space="preserve"> PAGEREF _Toc61070971 \h </w:instrText>
             </w:r>
             <w:r>
               <w:rPr>
@@ -2600,7 +2647,7 @@
                 <w:noProof/>
                 <w:webHidden/>
               </w:rPr>
-              <w:t>20</w:t>
+              <w:t>21</w:t>
             </w:r>
             <w:r>
               <w:rPr>
@@ -2623,7 +2670,7 @@
               <w:lang w:eastAsia="ru-RU"/>
             </w:rPr>
           </w:pPr>
-          <w:hyperlink w:anchor="_Toc61014652" w:history="1">
+          <w:hyperlink w:anchor="_Toc61070972" w:history="1">
             <w:r>
               <w:rPr>
                 <w:rStyle w:val="a8"/>
@@ -2650,7 +2697,7 @@
                 <w:noProof/>
                 <w:webHidden/>
               </w:rPr>
-              <w:instrText xml:space="preserve"> PAGEREF _Toc61014652 \h </w:instrText>
+              <w:instrText xml:space="preserve"> PAGEREF _Toc61070972 \h </w:instrText>
             </w:r>
             <w:r>
               <w:rPr>
@@ -2670,7 +2717,7 @@
                 <w:noProof/>
                 <w:webHidden/>
               </w:rPr>
-              <w:t>20</w:t>
+              <w:t>21</w:t>
             </w:r>
             <w:r>
               <w:rPr>
@@ -2722,8 +2769,8 @@
           <w:szCs w:val="28"/>
         </w:rPr>
       </w:pPr>
-      <w:bookmarkStart w:id="1" w:name="_Toc61014624"/>
       <w:bookmarkStart w:id="2" w:name="_Toc56957438"/>
+      <w:bookmarkStart w:id="3" w:name="_Toc61070944"/>
       <w:r>
         <w:rPr>
           <w:rFonts w:cs="Times New Roman"/>
@@ -2732,7 +2779,7 @@
         <w:lastRenderedPageBreak/>
         <w:t>ТЕРМИНЫ И ОПРЕДЕЛЕНИЯ</w:t>
       </w:r>
-      <w:bookmarkEnd w:id="1"/>
+      <w:bookmarkEnd w:id="3"/>
     </w:p>
     <w:p>
       <w:pPr>
@@ -3106,8 +3153,6 @@
         </w:rPr>
         <w:t>адрес сайта или отдельной страницы в сети интернет</w:t>
       </w:r>
-      <w:bookmarkStart w:id="3" w:name="_GoBack"/>
-      <w:bookmarkEnd w:id="3"/>
     </w:p>
     <w:p>
       <w:pPr>
@@ -3156,15 +3201,7 @@
           <w:sz w:val="28"/>
           <w:szCs w:val="28"/>
         </w:rPr>
-        <w:t>TT</w:t>
-      </w:r>
-      <w:r>
-        <w:rPr>
-          <w:rFonts w:ascii="Times New Roman" w:hAnsi="Times New Roman" w:cs="Times New Roman"/>
-          <w:sz w:val="28"/>
-          <w:szCs w:val="28"/>
-        </w:rPr>
-        <w:t xml:space="preserve"> </w:t>
+        <w:t xml:space="preserve">TT </w:t>
       </w:r>
       <w:r>
         <w:rPr>
@@ -3301,7 +3338,7 @@
           <w:szCs w:val="28"/>
         </w:rPr>
       </w:pPr>
-      <w:bookmarkStart w:id="4" w:name="_Toc61014625"/>
+      <w:bookmarkStart w:id="4" w:name="_Toc61070945"/>
       <w:r>
         <w:rPr>
           <w:rFonts w:cs="Times New Roman"/>
@@ -3706,7 +3743,7 @@
           <w:lang w:eastAsia="ru-RU"/>
         </w:rPr>
         <w:drawing>
-          <wp:inline distT="0" distB="0" distL="0" distR="0" wp14:anchorId="5F08FC91" wp14:editId="76CE27A1">
+          <wp:inline distT="0" distB="0" distL="0" distR="0" wp14:anchorId="5E0AB568" wp14:editId="5BDE2D9F">
             <wp:extent cx="5939790" cy="3162300"/>
             <wp:effectExtent l="0" t="0" r="3810" b="0"/>
             <wp:docPr id="1" name="Рисунок 1"/>
@@ -4709,7 +4746,7 @@
         </w:rPr>
       </w:pPr>
       <w:bookmarkStart w:id="5" w:name="_Toc56957439"/>
-      <w:bookmarkStart w:id="6" w:name="_Toc61014626"/>
+      <w:bookmarkStart w:id="6" w:name="_Toc61070946"/>
       <w:r>
         <w:rPr>
           <w:rFonts w:cs="Times New Roman"/>
@@ -4749,7 +4786,7 @@
           <w:szCs w:val="28"/>
         </w:rPr>
       </w:pPr>
-      <w:bookmarkStart w:id="7" w:name="_Toc61014627"/>
+      <w:bookmarkStart w:id="7" w:name="_Toc61070947"/>
       <w:r>
         <w:rPr>
           <w:rFonts w:cs="Times New Roman"/>
@@ -4782,7 +4819,7 @@
         <w:spacing w:before="0" w:line="360" w:lineRule="auto"/>
         <w:ind w:left="0" w:firstLine="0"/>
       </w:pPr>
-      <w:bookmarkStart w:id="8" w:name="_Toc61014628"/>
+      <w:bookmarkStart w:id="8" w:name="_Toc61070948"/>
       <w:r>
         <w:t>Описание серверной архитектуры</w:t>
       </w:r>
@@ -5679,7 +5716,7 @@
           <w:lang w:eastAsia="ru-RU"/>
         </w:rPr>
         <w:drawing>
-          <wp:inline distT="0" distB="0" distL="0" distR="0" wp14:anchorId="5DD34D56" wp14:editId="0E4AD435">
+          <wp:inline distT="0" distB="0" distL="0" distR="0" wp14:anchorId="75891A9B" wp14:editId="27CE9117">
             <wp:extent cx="5939790" cy="3636645"/>
             <wp:effectExtent l="0" t="0" r="3810" b="1905"/>
             <wp:docPr id="5" name="Рисунок 5"/>
@@ -5790,7 +5827,7 @@
         <w:spacing w:before="0" w:line="360" w:lineRule="auto"/>
         <w:ind w:left="0" w:firstLine="0"/>
       </w:pPr>
-      <w:bookmarkStart w:id="9" w:name="_Toc61014629"/>
+      <w:bookmarkStart w:id="9" w:name="_Toc61070949"/>
       <w:r>
         <w:t>Описание модели внедрения программных продуктов Agile Scrum</w:t>
       </w:r>
@@ -5856,7 +5893,7 @@
           <w:szCs w:val="28"/>
         </w:rPr>
       </w:pPr>
-      <w:bookmarkStart w:id="10" w:name="_Toc61014630"/>
+      <w:bookmarkStart w:id="10" w:name="_Toc61070950"/>
       <w:r>
         <w:rPr>
           <w:rFonts w:cs="Times New Roman"/>
@@ -5889,7 +5926,7 @@
         <w:spacing w:before="0" w:line="360" w:lineRule="auto"/>
         <w:ind w:left="0" w:firstLine="0"/>
       </w:pPr>
-      <w:bookmarkStart w:id="11" w:name="_Toc61014631"/>
+      <w:bookmarkStart w:id="11" w:name="_Toc61070951"/>
       <w:r>
         <w:t>Перечень функций, подлежащих автоматизации</w:t>
       </w:r>
@@ -5949,7 +5986,7 @@
         <w:spacing w:before="0" w:line="360" w:lineRule="auto"/>
         <w:ind w:left="0" w:firstLine="0"/>
       </w:pPr>
-      <w:bookmarkStart w:id="12" w:name="_Toc61014632"/>
+      <w:bookmarkStart w:id="12" w:name="_Toc61070952"/>
       <w:r>
         <w:t>Выбор и обоснование критериев качества</w:t>
       </w:r>
@@ -6479,7 +6516,7 @@
         <w:spacing w:before="0" w:line="360" w:lineRule="auto"/>
         <w:ind w:left="0" w:firstLine="0"/>
       </w:pPr>
-      <w:bookmarkStart w:id="13" w:name="_Toc61014633"/>
+      <w:bookmarkStart w:id="13" w:name="_Toc61070953"/>
       <w:r>
         <w:t>Анализ аналогов и прототипов</w:t>
       </w:r>
@@ -6542,7 +6579,7 @@
           <w:lang w:val="en-US"/>
         </w:rPr>
       </w:pPr>
-      <w:bookmarkStart w:id="14" w:name="_Toc61014634"/>
+      <w:bookmarkStart w:id="14" w:name="_Toc61070954"/>
       <w:r>
         <w:rPr>
           <w:lang w:val="en-US"/>
@@ -6969,7 +7006,7 @@
           <w:lang w:eastAsia="ru-RU"/>
         </w:rPr>
         <w:drawing>
-          <wp:inline distT="0" distB="0" distL="0" distR="0" wp14:anchorId="67BBA14F" wp14:editId="24284C69">
+          <wp:inline distT="0" distB="0" distL="0" distR="0" wp14:anchorId="3AA0DEAC" wp14:editId="488B329E">
             <wp:extent cx="5939790" cy="3159125"/>
             <wp:effectExtent l="19050" t="19050" r="22860" b="22225"/>
             <wp:docPr id="2" name="Рисунок 2"/>
@@ -8183,7 +8220,7 @@
         <w:spacing w:before="0" w:line="360" w:lineRule="auto"/>
         <w:jc w:val="left"/>
       </w:pPr>
-      <w:bookmarkStart w:id="15" w:name="_Toc61014635"/>
+      <w:bookmarkStart w:id="15" w:name="_Toc61070955"/>
       <w:r>
         <w:rPr>
           <w:lang w:val="en-US"/>
@@ -8394,7 +8431,7 @@
         </w:rPr>
         <w:lastRenderedPageBreak/>
         <w:drawing>
-          <wp:inline distT="0" distB="0" distL="0" distR="0" wp14:anchorId="39082386" wp14:editId="08479B2F">
+          <wp:inline distT="0" distB="0" distL="0" distR="0" wp14:anchorId="1F21B1D7" wp14:editId="6AB041CC">
             <wp:extent cx="5939790" cy="3128645"/>
             <wp:effectExtent l="19050" t="19050" r="22860" b="14605"/>
             <wp:docPr id="7" name="Рисунок 7"/>
@@ -8954,7 +8991,7 @@
         <w:spacing w:before="0" w:line="360" w:lineRule="auto"/>
         <w:jc w:val="left"/>
       </w:pPr>
-      <w:bookmarkStart w:id="16" w:name="_Toc61014636"/>
+      <w:bookmarkStart w:id="16" w:name="_Toc61070956"/>
       <w:r>
         <w:rPr>
           <w:lang w:val="en-US"/>
@@ -9118,7 +9155,7 @@
         <w:spacing w:before="0" w:line="360" w:lineRule="auto"/>
         <w:jc w:val="left"/>
       </w:pPr>
-      <w:bookmarkStart w:id="17" w:name="_Toc61014637"/>
+      <w:bookmarkStart w:id="17" w:name="_Toc61070957"/>
       <w:r>
         <w:t xml:space="preserve">Ручной метод сопровождения </w:t>
       </w:r>
@@ -9954,7 +9991,7 @@
         </w:rPr>
         <w:lastRenderedPageBreak/>
         <w:drawing>
-          <wp:inline distT="0" distB="0" distL="0" distR="0" wp14:anchorId="3E1902D6" wp14:editId="608E9E63">
+          <wp:inline distT="0" distB="0" distL="0" distR="0" wp14:anchorId="06D90DE6" wp14:editId="4FF6DB6A">
             <wp:extent cx="5939790" cy="5620385"/>
             <wp:effectExtent l="19050" t="19050" r="22860" b="18415"/>
             <wp:docPr id="4" name="Рисунок 4"/>
@@ -10071,7 +10108,7 @@
           <w:lang w:val="en-US"/>
         </w:rPr>
       </w:pPr>
-      <w:bookmarkStart w:id="18" w:name="_Toc61014638"/>
+      <w:bookmarkStart w:id="18" w:name="_Toc61070958"/>
       <w:r>
         <w:rPr>
           <w:lang w:val="en-US"/>
@@ -10822,7 +10859,7 @@
           <w:lang w:eastAsia="ru-RU"/>
         </w:rPr>
         <w:drawing>
-          <wp:inline distT="0" distB="0" distL="0" distR="0" wp14:anchorId="5A5F2337" wp14:editId="0ED6DA5D">
+          <wp:inline distT="0" distB="0" distL="0" distR="0" wp14:anchorId="4C4C4773" wp14:editId="255DEDBB">
             <wp:extent cx="5939790" cy="3710305"/>
             <wp:effectExtent l="19050" t="19050" r="22860" b="23495"/>
             <wp:docPr id="3" name="Рисунок 3"/>
@@ -10938,7 +10975,7 @@
         <w:spacing w:before="0" w:line="360" w:lineRule="auto"/>
         <w:ind w:left="0" w:firstLine="0"/>
       </w:pPr>
-      <w:bookmarkStart w:id="19" w:name="_Toc61014639"/>
+      <w:bookmarkStart w:id="19" w:name="_Toc61070959"/>
       <w:r>
         <w:t>Сравнение аналогов и прототипов</w:t>
       </w:r>
@@ -12590,7 +12627,7 @@
         <w:ind w:left="0" w:firstLine="0"/>
         <w:jc w:val="left"/>
       </w:pPr>
-      <w:bookmarkStart w:id="20" w:name="_Toc61014640"/>
+      <w:bookmarkStart w:id="20" w:name="_Toc61070960"/>
       <w:r>
         <w:t>Вывод</w:t>
       </w:r>
@@ -12688,7 +12725,7 @@
         </w:rPr>
       </w:pPr>
       <w:bookmarkStart w:id="21" w:name="_Toc56957443"/>
-      <w:bookmarkStart w:id="22" w:name="_Toc61014641"/>
+      <w:bookmarkStart w:id="22" w:name="_Toc61070961"/>
       <w:r>
         <w:rPr>
           <w:rFonts w:cs="Times New Roman"/>
@@ -12742,7 +12779,7 @@
         </w:rPr>
       </w:pPr>
       <w:bookmarkStart w:id="29" w:name="_Toc56957445"/>
-      <w:bookmarkStart w:id="30" w:name="_Toc61014642"/>
+      <w:bookmarkStart w:id="30" w:name="_Toc61070962"/>
       <w:r>
         <w:rPr>
           <w:rFonts w:cs="Times New Roman"/>
@@ -13383,7 +13420,7 @@
         </w:rPr>
       </w:pPr>
       <w:bookmarkStart w:id="31" w:name="_Toc56957446"/>
-      <w:bookmarkStart w:id="32" w:name="_Toc61014643"/>
+      <w:bookmarkStart w:id="32" w:name="_Toc61070963"/>
       <w:r>
         <w:rPr>
           <w:rFonts w:cs="Times New Roman"/>
@@ -13852,7 +13889,7 @@
         </w:rPr>
         <w:lastRenderedPageBreak/>
         <w:drawing>
-          <wp:inline distT="0" distB="0" distL="0" distR="0" wp14:anchorId="6383CC0B" wp14:editId="5237ACEB">
+          <wp:inline distT="0" distB="0" distL="0" distR="0" wp14:anchorId="1F75E871" wp14:editId="0962F1CC">
             <wp:extent cx="5939790" cy="2634615"/>
             <wp:effectExtent l="0" t="0" r="3810" b="0"/>
             <wp:docPr id="6" name="Рисунок 6"/>
@@ -13943,7 +13980,7 @@
         </w:rPr>
       </w:pPr>
       <w:bookmarkStart w:id="33" w:name="_Toc56957447"/>
-      <w:bookmarkStart w:id="34" w:name="_Toc61014644"/>
+      <w:bookmarkStart w:id="34" w:name="_Toc61070964"/>
       <w:r>
         <w:rPr>
           <w:rFonts w:cs="Times New Roman"/>
@@ -14004,7 +14041,7 @@
         </w:rPr>
       </w:pPr>
       <w:bookmarkStart w:id="35" w:name="_Toc56957448"/>
-      <w:bookmarkStart w:id="36" w:name="_Toc61014645"/>
+      <w:bookmarkStart w:id="36" w:name="_Toc61070965"/>
       <w:r>
         <w:rPr>
           <w:rFonts w:cs="Times New Roman"/>
@@ -14085,7 +14122,7 @@
         </w:rPr>
       </w:pPr>
       <w:bookmarkStart w:id="37" w:name="_Toc56957449"/>
-      <w:bookmarkStart w:id="38" w:name="_Toc61014646"/>
+      <w:bookmarkStart w:id="38" w:name="_Toc61070966"/>
       <w:r>
         <w:rPr>
           <w:rFonts w:cs="Times New Roman"/>
@@ -14151,7 +14188,7 @@
         </w:rPr>
       </w:pPr>
       <w:bookmarkStart w:id="39" w:name="_Toc56957450"/>
-      <w:bookmarkStart w:id="40" w:name="_Toc61014647"/>
+      <w:bookmarkStart w:id="40" w:name="_Toc61070967"/>
       <w:r>
         <w:rPr>
           <w:rFonts w:cs="Times New Roman"/>
@@ -14191,7 +14228,7 @@
         </w:rPr>
       </w:pPr>
       <w:bookmarkStart w:id="41" w:name="_Toc56957451"/>
-      <w:bookmarkStart w:id="42" w:name="_Toc61014648"/>
+      <w:bookmarkStart w:id="42" w:name="_Toc61070968"/>
       <w:r>
         <w:rPr>
           <w:rFonts w:cs="Times New Roman"/>
@@ -14255,7 +14292,7 @@
         </w:rPr>
       </w:pPr>
       <w:bookmarkStart w:id="43" w:name="_Toc56957452"/>
-      <w:bookmarkStart w:id="44" w:name="_Toc61014649"/>
+      <w:bookmarkStart w:id="44" w:name="_Toc61070969"/>
       <w:r>
         <w:rPr>
           <w:rFonts w:cs="Times New Roman"/>
@@ -14324,7 +14361,7 @@
         </w:rPr>
       </w:pPr>
       <w:bookmarkStart w:id="45" w:name="_Toc56957453"/>
-      <w:bookmarkStart w:id="46" w:name="_Toc61014650"/>
+      <w:bookmarkStart w:id="46" w:name="_Toc61070970"/>
       <w:r>
         <w:rPr>
           <w:rFonts w:cs="Times New Roman"/>
@@ -14381,7 +14418,7 @@
         <w:spacing w:before="0" w:line="360" w:lineRule="auto"/>
       </w:pPr>
       <w:bookmarkStart w:id="47" w:name="_Toc56957454"/>
-      <w:bookmarkStart w:id="48" w:name="_Toc61014651"/>
+      <w:bookmarkStart w:id="48" w:name="_Toc61070971"/>
       <w:r>
         <w:t>ЗАКЛЮЧЕНИЕ</w:t>
       </w:r>
@@ -14428,7 +14465,7 @@
         <w:spacing w:before="0" w:line="360" w:lineRule="auto"/>
       </w:pPr>
       <w:bookmarkStart w:id="49" w:name="_Toc56957455"/>
-      <w:bookmarkStart w:id="50" w:name="_Toc61014652"/>
+      <w:bookmarkStart w:id="50" w:name="_Toc61070972"/>
       <w:r>
         <w:t>СПИСОК ЛИТЕРАТУРЫ</w:t>
       </w:r>
@@ -15206,7 +15243,6 @@
         <w:docPartUnique/>
       </w:docPartObj>
     </w:sdtPr>
-    <w:sdtEndPr/>
     <w:sdtContent>
       <w:p>
         <w:pPr>
@@ -19530,7 +19566,7 @@
 </file>
 
 <file path=customXml/itemProps1.xml><?xml version="1.0" encoding="utf-8"?>
-<ds:datastoreItem xmlns:ds="http://schemas.openxmlformats.org/officeDocument/2006/customXml" ds:itemID="{4476FB10-3898-4C37-9032-9B4110EB89BE}">
+<ds:datastoreItem xmlns:ds="http://schemas.openxmlformats.org/officeDocument/2006/customXml" ds:itemID="{3D7F24C4-E1E1-456F-985B-3FD034D4A7D8}">
   <ds:schemaRefs>
     <ds:schemaRef ds:uri="http://schemas.openxmlformats.org/officeDocument/2006/bibliography"/>
   </ds:schemaRefs>

</xml_diff>

<commit_message>
'master: init commit Сб янв 9 09:30:11 MSK 2021'
</commit_message>
<xml_diff>
--- a/My/Б17-В71_ОрловЯА_ПЗv3.docx
+++ b/My/Б17-В71_ОрловЯА_ПЗv3.docx
@@ -2,7 +2,7 @@
 <file path=word/document.xml><?xml version="1.0" encoding="utf-8"?>
 <w:document xmlns:wpc="http://schemas.microsoft.com/office/word/2010/wordprocessingCanvas" xmlns:cx="http://schemas.microsoft.com/office/drawing/2014/chartex" xmlns:cx1="http://schemas.microsoft.com/office/drawing/2015/9/8/chartex" xmlns:mc="http://schemas.openxmlformats.org/markup-compatibility/2006" xmlns:o="urn:schemas-microsoft-com:office:office" xmlns:r="http://schemas.openxmlformats.org/officeDocument/2006/relationships" xmlns:m="http://schemas.openxmlformats.org/officeDocument/2006/math" xmlns:v="urn:schemas-microsoft-com:vml" xmlns:wp14="http://schemas.microsoft.com/office/word/2010/wordprocessingDrawing" xmlns:wp="http://schemas.openxmlformats.org/drawingml/2006/wordprocessingDrawing" xmlns:w10="urn:schemas-microsoft-com:office:word" xmlns:w="http://schemas.openxmlformats.org/wordprocessingml/2006/main" xmlns:w14="http://schemas.microsoft.com/office/word/2010/wordml" xmlns:w15="http://schemas.microsoft.com/office/word/2012/wordml" xmlns:w16se="http://schemas.microsoft.com/office/word/2015/wordml/symex" xmlns:wpg="http://schemas.microsoft.com/office/word/2010/wordprocessingGroup" xmlns:wpi="http://schemas.microsoft.com/office/word/2010/wordprocessingInk" xmlns:wne="http://schemas.microsoft.com/office/word/2006/wordml" xmlns:wps="http://schemas.microsoft.com/office/word/2010/wordprocessingShape" mc:Ignorable="w14 w15 w16se wp14">
   <w:body>
-    <w:bookmarkStart w:id="0" w:name="_Toc61070943" w:displacedByCustomXml="next"/>
+    <w:bookmarkStart w:id="0" w:name="_Toc61075880" w:displacedByCustomXml="next"/>
     <w:sdt>
       <w:sdtPr>
         <w:rPr>
@@ -39,9 +39,7 @@
           <w:r>
             <w:rPr>
               <w:rFonts w:cs="Times New Roman"/>
-              <w:b w:val="0"/>
-              <w:sz w:val="24"/>
-              <w:szCs w:val="24"/>
+              <w:szCs w:val="28"/>
             </w:rPr>
             <w:t>СОДЕРЖАНИЕ</w:t>
           </w:r>
@@ -96,8 +94,6 @@
             <w:fldChar w:fldCharType="separate"/>
           </w:r>
         </w:p>
-        <w:bookmarkStart w:id="1" w:name="_GoBack"/>
-        <w:bookmarkEnd w:id="1"/>
         <w:p>
           <w:pPr>
             <w:pStyle w:val="11"/>
@@ -110,130 +106,14 @@
               <w:lang w:eastAsia="ru-RU"/>
             </w:rPr>
           </w:pPr>
-          <w:r>
-            <w:rPr>
-              <w:rStyle w:val="a8"/>
-              <w:noProof/>
-            </w:rPr>
-            <w:fldChar w:fldCharType="begin"/>
-          </w:r>
-          <w:r>
-            <w:rPr>
-              <w:rStyle w:val="a8"/>
-              <w:noProof/>
-            </w:rPr>
-            <w:instrText xml:space="preserve"> </w:instrText>
-          </w:r>
-          <w:r>
-            <w:rPr>
-              <w:noProof/>
-            </w:rPr>
-            <w:instrText>HYPERLINK \l "_Toc61070943"</w:instrText>
-          </w:r>
-          <w:r>
-            <w:rPr>
-              <w:rStyle w:val="a8"/>
-              <w:noProof/>
-            </w:rPr>
-            <w:instrText xml:space="preserve"> </w:instrText>
-          </w:r>
-          <w:r>
-            <w:rPr>
-              <w:rStyle w:val="a8"/>
-              <w:noProof/>
-            </w:rPr>
-          </w:r>
-          <w:r>
-            <w:rPr>
-              <w:rStyle w:val="a8"/>
-              <w:noProof/>
-            </w:rPr>
-            <w:fldChar w:fldCharType="separate"/>
-          </w:r>
-          <w:r>
-            <w:rPr>
-              <w:rStyle w:val="a8"/>
-              <w:rFonts w:cs="Times New Roman"/>
-              <w:noProof/>
-            </w:rPr>
-            <w:t>СОДЕРЖАНИЕ</w:t>
-          </w:r>
-          <w:r>
-            <w:rPr>
-              <w:noProof/>
-              <w:webHidden/>
-            </w:rPr>
-            <w:tab/>
-          </w:r>
-          <w:r>
-            <w:rPr>
-              <w:noProof/>
-              <w:webHidden/>
-            </w:rPr>
-            <w:fldChar w:fldCharType="begin"/>
-          </w:r>
-          <w:r>
-            <w:rPr>
-              <w:noProof/>
-              <w:webHidden/>
-            </w:rPr>
-            <w:instrText xml:space="preserve"> PAGEREF _Toc61070943 \h </w:instrText>
-          </w:r>
-          <w:r>
-            <w:rPr>
-              <w:noProof/>
-              <w:webHidden/>
-            </w:rPr>
-          </w:r>
-          <w:r>
-            <w:rPr>
-              <w:noProof/>
-              <w:webHidden/>
-            </w:rPr>
-            <w:fldChar w:fldCharType="separate"/>
-          </w:r>
-          <w:r>
-            <w:rPr>
-              <w:noProof/>
-              <w:webHidden/>
-            </w:rPr>
-            <w:t>1</w:t>
-          </w:r>
-          <w:r>
-            <w:rPr>
-              <w:noProof/>
-              <w:webHidden/>
-            </w:rPr>
-            <w:fldChar w:fldCharType="end"/>
-          </w:r>
-          <w:r>
-            <w:rPr>
-              <w:rStyle w:val="a8"/>
-              <w:noProof/>
-            </w:rPr>
-            <w:fldChar w:fldCharType="end"/>
-          </w:r>
-        </w:p>
-        <w:p>
-          <w:pPr>
-            <w:pStyle w:val="11"/>
-            <w:tabs>
-              <w:tab w:val="right" w:leader="dot" w:pos="9344"/>
-            </w:tabs>
-            <w:rPr>
-              <w:rFonts w:eastAsiaTheme="minorEastAsia"/>
-              <w:noProof/>
-              <w:lang w:eastAsia="ru-RU"/>
-            </w:rPr>
-          </w:pPr>
-          <w:hyperlink w:anchor="_Toc61070944" w:history="1">
+          <w:hyperlink w:anchor="_Toc61075880" w:history="1">
             <w:r>
               <w:rPr>
                 <w:rStyle w:val="a8"/>
                 <w:rFonts w:cs="Times New Roman"/>
                 <w:noProof/>
               </w:rPr>
-              <w:t>ТЕРМИНЫ И ОПРЕДЕЛЕНИЯ</w:t>
+              <w:t>СОДЕРЖАНИЕ</w:t>
             </w:r>
             <w:r>
               <w:rPr>
@@ -254,7 +134,7 @@
                 <w:noProof/>
                 <w:webHidden/>
               </w:rPr>
-              <w:instrText xml:space="preserve"> PAGEREF _Toc61070944 \h </w:instrText>
+              <w:instrText xml:space="preserve"> PAGEREF _Toc61075880 \h </w:instrText>
             </w:r>
             <w:r>
               <w:rPr>
@@ -274,7 +154,7 @@
                 <w:noProof/>
                 <w:webHidden/>
               </w:rPr>
-              <w:t>2</w:t>
+              <w:t>1</w:t>
             </w:r>
             <w:r>
               <w:rPr>
@@ -297,13 +177,84 @@
               <w:lang w:eastAsia="ru-RU"/>
             </w:rPr>
           </w:pPr>
-          <w:hyperlink w:anchor="_Toc61070945" w:history="1">
+          <w:hyperlink w:anchor="_Toc61075881" w:history="1">
             <w:r>
               <w:rPr>
                 <w:rStyle w:val="a8"/>
                 <w:rFonts w:cs="Times New Roman"/>
                 <w:noProof/>
               </w:rPr>
+              <w:t>ТЕРМИНЫ И ОПРЕДЕЛЕНИЯ</w:t>
+            </w:r>
+            <w:r>
+              <w:rPr>
+                <w:noProof/>
+                <w:webHidden/>
+              </w:rPr>
+              <w:tab/>
+            </w:r>
+            <w:r>
+              <w:rPr>
+                <w:noProof/>
+                <w:webHidden/>
+              </w:rPr>
+              <w:fldChar w:fldCharType="begin"/>
+            </w:r>
+            <w:r>
+              <w:rPr>
+                <w:noProof/>
+                <w:webHidden/>
+              </w:rPr>
+              <w:instrText xml:space="preserve"> PAGEREF _Toc61075881 \h </w:instrText>
+            </w:r>
+            <w:r>
+              <w:rPr>
+                <w:noProof/>
+                <w:webHidden/>
+              </w:rPr>
+            </w:r>
+            <w:r>
+              <w:rPr>
+                <w:noProof/>
+                <w:webHidden/>
+              </w:rPr>
+              <w:fldChar w:fldCharType="separate"/>
+            </w:r>
+            <w:r>
+              <w:rPr>
+                <w:noProof/>
+                <w:webHidden/>
+              </w:rPr>
+              <w:t>2</w:t>
+            </w:r>
+            <w:r>
+              <w:rPr>
+                <w:noProof/>
+                <w:webHidden/>
+              </w:rPr>
+              <w:fldChar w:fldCharType="end"/>
+            </w:r>
+          </w:hyperlink>
+        </w:p>
+        <w:p>
+          <w:pPr>
+            <w:pStyle w:val="11"/>
+            <w:tabs>
+              <w:tab w:val="right" w:leader="dot" w:pos="9344"/>
+            </w:tabs>
+            <w:rPr>
+              <w:rFonts w:eastAsiaTheme="minorEastAsia"/>
+              <w:noProof/>
+              <w:lang w:eastAsia="ru-RU"/>
+            </w:rPr>
+          </w:pPr>
+          <w:hyperlink w:anchor="_Toc61075882" w:history="1">
+            <w:r>
+              <w:rPr>
+                <w:rStyle w:val="a8"/>
+                <w:rFonts w:cs="Times New Roman"/>
+                <w:noProof/>
+              </w:rPr>
               <w:t>ВВЕДЕНИЕ</w:t>
             </w:r>
             <w:r>
@@ -325,7 +276,7 @@
                 <w:noProof/>
                 <w:webHidden/>
               </w:rPr>
-              <w:instrText xml:space="preserve"> PAGEREF _Toc61070945 \h </w:instrText>
+              <w:instrText xml:space="preserve"> PAGEREF _Toc61075882 \h </w:instrText>
             </w:r>
             <w:r>
               <w:rPr>
@@ -369,7 +320,7 @@
               <w:lang w:eastAsia="ru-RU"/>
             </w:rPr>
           </w:pPr>
-          <w:hyperlink w:anchor="_Toc61070946" w:history="1">
+          <w:hyperlink w:anchor="_Toc61075883" w:history="1">
             <w:r>
               <w:rPr>
                 <w:rStyle w:val="a8"/>
@@ -413,7 +364,7 @@
                 <w:noProof/>
                 <w:webHidden/>
               </w:rPr>
-              <w:instrText xml:space="preserve"> PAGEREF _Toc61070946 \h </w:instrText>
+              <w:instrText xml:space="preserve"> PAGEREF _Toc61075883 \h </w:instrText>
             </w:r>
             <w:r>
               <w:rPr>
@@ -457,7 +408,7 @@
               <w:lang w:eastAsia="ru-RU"/>
             </w:rPr>
           </w:pPr>
-          <w:hyperlink w:anchor="_Toc61070947" w:history="1">
+          <w:hyperlink w:anchor="_Toc61075884" w:history="1">
             <w:r>
               <w:rPr>
                 <w:rStyle w:val="a8"/>
@@ -503,7 +454,7 @@
                 <w:noProof/>
                 <w:webHidden/>
               </w:rPr>
-              <w:instrText xml:space="preserve"> PAGEREF _Toc61070947 \h </w:instrText>
+              <w:instrText xml:space="preserve"> PAGEREF _Toc61075884 \h </w:instrText>
             </w:r>
             <w:r>
               <w:rPr>
@@ -547,7 +498,7 @@
               <w:lang w:eastAsia="ru-RU"/>
             </w:rPr>
           </w:pPr>
-          <w:hyperlink w:anchor="_Toc61070948" w:history="1">
+          <w:hyperlink w:anchor="_Toc61075885" w:history="1">
             <w:r>
               <w:rPr>
                 <w:rStyle w:val="a8"/>
@@ -589,7 +540,7 @@
                 <w:noProof/>
                 <w:webHidden/>
               </w:rPr>
-              <w:instrText xml:space="preserve"> PAGEREF _Toc61070948 \h </w:instrText>
+              <w:instrText xml:space="preserve"> PAGEREF _Toc61075885 \h </w:instrText>
             </w:r>
             <w:r>
               <w:rPr>
@@ -633,7 +584,7 @@
               <w:lang w:eastAsia="ru-RU"/>
             </w:rPr>
           </w:pPr>
-          <w:hyperlink w:anchor="_Toc61070949" w:history="1">
+          <w:hyperlink w:anchor="_Toc61075886" w:history="1">
             <w:r>
               <w:rPr>
                 <w:rStyle w:val="a8"/>
@@ -675,7 +626,7 @@
                 <w:noProof/>
                 <w:webHidden/>
               </w:rPr>
-              <w:instrText xml:space="preserve"> PAGEREF _Toc61070949 \h </w:instrText>
+              <w:instrText xml:space="preserve"> PAGEREF _Toc61075886 \h </w:instrText>
             </w:r>
             <w:r>
               <w:rPr>
@@ -719,7 +670,7 @@
               <w:lang w:eastAsia="ru-RU"/>
             </w:rPr>
           </w:pPr>
-          <w:hyperlink w:anchor="_Toc61070950" w:history="1">
+          <w:hyperlink w:anchor="_Toc61075887" w:history="1">
             <w:r>
               <w:rPr>
                 <w:rStyle w:val="a8"/>
@@ -765,7 +716,7 @@
                 <w:noProof/>
                 <w:webHidden/>
               </w:rPr>
-              <w:instrText xml:space="preserve"> PAGEREF _Toc61070950 \h </w:instrText>
+              <w:instrText xml:space="preserve"> PAGEREF _Toc61075887 \h </w:instrText>
             </w:r>
             <w:r>
               <w:rPr>
@@ -809,7 +760,7 @@
               <w:lang w:eastAsia="ru-RU"/>
             </w:rPr>
           </w:pPr>
-          <w:hyperlink w:anchor="_Toc61070951" w:history="1">
+          <w:hyperlink w:anchor="_Toc61075888" w:history="1">
             <w:r>
               <w:rPr>
                 <w:rStyle w:val="a8"/>
@@ -851,7 +802,7 @@
                 <w:noProof/>
                 <w:webHidden/>
               </w:rPr>
-              <w:instrText xml:space="preserve"> PAGEREF _Toc61070951 \h </w:instrText>
+              <w:instrText xml:space="preserve"> PAGEREF _Toc61075888 \h </w:instrText>
             </w:r>
             <w:r>
               <w:rPr>
@@ -895,7 +846,7 @@
               <w:lang w:eastAsia="ru-RU"/>
             </w:rPr>
           </w:pPr>
-          <w:hyperlink w:anchor="_Toc61070952" w:history="1">
+          <w:hyperlink w:anchor="_Toc61075889" w:history="1">
             <w:r>
               <w:rPr>
                 <w:rStyle w:val="a8"/>
@@ -937,7 +888,7 @@
                 <w:noProof/>
                 <w:webHidden/>
               </w:rPr>
-              <w:instrText xml:space="preserve"> PAGEREF _Toc61070952 \h </w:instrText>
+              <w:instrText xml:space="preserve"> PAGEREF _Toc61075889 \h </w:instrText>
             </w:r>
             <w:r>
               <w:rPr>
@@ -981,7 +932,7 @@
               <w:lang w:eastAsia="ru-RU"/>
             </w:rPr>
           </w:pPr>
-          <w:hyperlink w:anchor="_Toc61070953" w:history="1">
+          <w:hyperlink w:anchor="_Toc61075890" w:history="1">
             <w:r>
               <w:rPr>
                 <w:rStyle w:val="a8"/>
@@ -1023,7 +974,7 @@
                 <w:noProof/>
                 <w:webHidden/>
               </w:rPr>
-              <w:instrText xml:space="preserve"> PAGEREF _Toc61070953 \h </w:instrText>
+              <w:instrText xml:space="preserve"> PAGEREF _Toc61075890 \h </w:instrText>
             </w:r>
             <w:r>
               <w:rPr>
@@ -1067,7 +1018,7 @@
               <w:lang w:eastAsia="ru-RU"/>
             </w:rPr>
           </w:pPr>
-          <w:hyperlink w:anchor="_Toc61070954" w:history="1">
+          <w:hyperlink w:anchor="_Toc61075891" w:history="1">
             <w:r>
               <w:rPr>
                 <w:rStyle w:val="a8"/>
@@ -1111,7 +1062,7 @@
                 <w:noProof/>
                 <w:webHidden/>
               </w:rPr>
-              <w:instrText xml:space="preserve"> PAGEREF _Toc61070954 \h </w:instrText>
+              <w:instrText xml:space="preserve"> PAGEREF _Toc61075891 \h </w:instrText>
             </w:r>
             <w:r>
               <w:rPr>
@@ -1155,7 +1106,7 @@
               <w:lang w:eastAsia="ru-RU"/>
             </w:rPr>
           </w:pPr>
-          <w:hyperlink w:anchor="_Toc61070955" w:history="1">
+          <w:hyperlink w:anchor="_Toc61075892" w:history="1">
             <w:r>
               <w:rPr>
                 <w:rStyle w:val="a8"/>
@@ -1213,7 +1164,7 @@
                 <w:noProof/>
                 <w:webHidden/>
               </w:rPr>
-              <w:instrText xml:space="preserve"> PAGEREF _Toc61070955 \h </w:instrText>
+              <w:instrText xml:space="preserve"> PAGEREF _Toc61075892 \h </w:instrText>
             </w:r>
             <w:r>
               <w:rPr>
@@ -1257,7 +1208,7 @@
               <w:lang w:eastAsia="ru-RU"/>
             </w:rPr>
           </w:pPr>
-          <w:hyperlink w:anchor="_Toc61070956" w:history="1">
+          <w:hyperlink w:anchor="_Toc61075893" w:history="1">
             <w:r>
               <w:rPr>
                 <w:rStyle w:val="a8"/>
@@ -1300,7 +1251,7 @@
                 <w:noProof/>
                 <w:webHidden/>
               </w:rPr>
-              <w:instrText xml:space="preserve"> PAGEREF _Toc61070956 \h </w:instrText>
+              <w:instrText xml:space="preserve"> PAGEREF _Toc61075893 \h </w:instrText>
             </w:r>
             <w:r>
               <w:rPr>
@@ -1344,7 +1295,7 @@
               <w:lang w:eastAsia="ru-RU"/>
             </w:rPr>
           </w:pPr>
-          <w:hyperlink w:anchor="_Toc61070957" w:history="1">
+          <w:hyperlink w:anchor="_Toc61075894" w:history="1">
             <w:r>
               <w:rPr>
                 <w:rStyle w:val="a8"/>
@@ -1401,7 +1352,7 @@
                 <w:noProof/>
                 <w:webHidden/>
               </w:rPr>
-              <w:instrText xml:space="preserve"> PAGEREF _Toc61070957 \h </w:instrText>
+              <w:instrText xml:space="preserve"> PAGEREF _Toc61075894 \h </w:instrText>
             </w:r>
             <w:r>
               <w:rPr>
@@ -1445,7 +1396,7 @@
               <w:lang w:eastAsia="ru-RU"/>
             </w:rPr>
           </w:pPr>
-          <w:hyperlink w:anchor="_Toc61070958" w:history="1">
+          <w:hyperlink w:anchor="_Toc61075895" w:history="1">
             <w:r>
               <w:rPr>
                 <w:rStyle w:val="a8"/>
@@ -1489,7 +1440,7 @@
                 <w:noProof/>
                 <w:webHidden/>
               </w:rPr>
-              <w:instrText xml:space="preserve"> PAGEREF _Toc61070958 \h </w:instrText>
+              <w:instrText xml:space="preserve"> PAGEREF _Toc61075895 \h </w:instrText>
             </w:r>
             <w:r>
               <w:rPr>
@@ -1533,7 +1484,7 @@
               <w:lang w:eastAsia="ru-RU"/>
             </w:rPr>
           </w:pPr>
-          <w:hyperlink w:anchor="_Toc61070959" w:history="1">
+          <w:hyperlink w:anchor="_Toc61075896" w:history="1">
             <w:r>
               <w:rPr>
                 <w:rStyle w:val="a8"/>
@@ -1575,7 +1526,7 @@
                 <w:noProof/>
                 <w:webHidden/>
               </w:rPr>
-              <w:instrText xml:space="preserve"> PAGEREF _Toc61070959 \h </w:instrText>
+              <w:instrText xml:space="preserve"> PAGEREF _Toc61075896 \h </w:instrText>
             </w:r>
             <w:r>
               <w:rPr>
@@ -1619,7 +1570,7 @@
               <w:lang w:eastAsia="ru-RU"/>
             </w:rPr>
           </w:pPr>
-          <w:hyperlink w:anchor="_Toc61070960" w:history="1">
+          <w:hyperlink w:anchor="_Toc61075897" w:history="1">
             <w:r>
               <w:rPr>
                 <w:rStyle w:val="a8"/>
@@ -1661,7 +1612,7 @@
                 <w:noProof/>
                 <w:webHidden/>
               </w:rPr>
-              <w:instrText xml:space="preserve"> PAGEREF _Toc61070960 \h </w:instrText>
+              <w:instrText xml:space="preserve"> PAGEREF _Toc61075897 \h </w:instrText>
             </w:r>
             <w:r>
               <w:rPr>
@@ -1705,7 +1656,7 @@
               <w:lang w:eastAsia="ru-RU"/>
             </w:rPr>
           </w:pPr>
-          <w:hyperlink w:anchor="_Toc61070961" w:history="1">
+          <w:hyperlink w:anchor="_Toc61075898" w:history="1">
             <w:r>
               <w:rPr>
                 <w:rStyle w:val="a8"/>
@@ -1749,7 +1700,7 @@
                 <w:noProof/>
                 <w:webHidden/>
               </w:rPr>
-              <w:instrText xml:space="preserve"> PAGEREF _Toc61070961 \h </w:instrText>
+              <w:instrText xml:space="preserve"> PAGEREF _Toc61075898 \h </w:instrText>
             </w:r>
             <w:r>
               <w:rPr>
@@ -1793,7 +1744,7 @@
               <w:lang w:eastAsia="ru-RU"/>
             </w:rPr>
           </w:pPr>
-          <w:hyperlink w:anchor="_Toc61070962" w:history="1">
+          <w:hyperlink w:anchor="_Toc61075899" w:history="1">
             <w:r>
               <w:rPr>
                 <w:rStyle w:val="a8"/>
@@ -1839,7 +1790,7 @@
                 <w:noProof/>
                 <w:webHidden/>
               </w:rPr>
-              <w:instrText xml:space="preserve"> PAGEREF _Toc61070962 \h </w:instrText>
+              <w:instrText xml:space="preserve"> PAGEREF _Toc61075899 \h </w:instrText>
             </w:r>
             <w:r>
               <w:rPr>
@@ -1883,7 +1834,7 @@
               <w:lang w:eastAsia="ru-RU"/>
             </w:rPr>
           </w:pPr>
-          <w:hyperlink w:anchor="_Toc61070963" w:history="1">
+          <w:hyperlink w:anchor="_Toc61075900" w:history="1">
             <w:r>
               <w:rPr>
                 <w:rStyle w:val="a8"/>
@@ -1929,7 +1880,7 @@
                 <w:noProof/>
                 <w:webHidden/>
               </w:rPr>
-              <w:instrText xml:space="preserve"> PAGEREF _Toc61070963 \h </w:instrText>
+              <w:instrText xml:space="preserve"> PAGEREF _Toc61075900 \h </w:instrText>
             </w:r>
             <w:r>
               <w:rPr>
@@ -1973,7 +1924,7 @@
               <w:lang w:eastAsia="ru-RU"/>
             </w:rPr>
           </w:pPr>
-          <w:hyperlink w:anchor="_Toc61070964" w:history="1">
+          <w:hyperlink w:anchor="_Toc61075901" w:history="1">
             <w:r>
               <w:rPr>
                 <w:rStyle w:val="a8"/>
@@ -2019,7 +1970,7 @@
                 <w:noProof/>
                 <w:webHidden/>
               </w:rPr>
-              <w:instrText xml:space="preserve"> PAGEREF _Toc61070964 \h </w:instrText>
+              <w:instrText xml:space="preserve"> PAGEREF _Toc61075901 \h </w:instrText>
             </w:r>
             <w:r>
               <w:rPr>
@@ -2063,7 +2014,7 @@
               <w:lang w:eastAsia="ru-RU"/>
             </w:rPr>
           </w:pPr>
-          <w:hyperlink w:anchor="_Toc61070965" w:history="1">
+          <w:hyperlink w:anchor="_Toc61075902" w:history="1">
             <w:r>
               <w:rPr>
                 <w:rStyle w:val="a8"/>
@@ -2109,7 +2060,7 @@
                 <w:noProof/>
                 <w:webHidden/>
               </w:rPr>
-              <w:instrText xml:space="preserve"> PAGEREF _Toc61070965 \h </w:instrText>
+              <w:instrText xml:space="preserve"> PAGEREF _Toc61075902 \h </w:instrText>
             </w:r>
             <w:r>
               <w:rPr>
@@ -2153,7 +2104,7 @@
               <w:lang w:eastAsia="ru-RU"/>
             </w:rPr>
           </w:pPr>
-          <w:hyperlink w:anchor="_Toc61070966" w:history="1">
+          <w:hyperlink w:anchor="_Toc61075903" w:history="1">
             <w:r>
               <w:rPr>
                 <w:rStyle w:val="a8"/>
@@ -2199,7 +2150,7 @@
                 <w:noProof/>
                 <w:webHidden/>
               </w:rPr>
-              <w:instrText xml:space="preserve"> PAGEREF _Toc61070966 \h </w:instrText>
+              <w:instrText xml:space="preserve"> PAGEREF _Toc61075903 \h </w:instrText>
             </w:r>
             <w:r>
               <w:rPr>
@@ -2243,7 +2194,7 @@
               <w:lang w:eastAsia="ru-RU"/>
             </w:rPr>
           </w:pPr>
-          <w:hyperlink w:anchor="_Toc61070967" w:history="1">
+          <w:hyperlink w:anchor="_Toc61075904" w:history="1">
             <w:r>
               <w:rPr>
                 <w:rStyle w:val="a8"/>
@@ -2287,7 +2238,7 @@
                 <w:noProof/>
                 <w:webHidden/>
               </w:rPr>
-              <w:instrText xml:space="preserve"> PAGEREF _Toc61070967 \h </w:instrText>
+              <w:instrText xml:space="preserve"> PAGEREF _Toc61075904 \h </w:instrText>
             </w:r>
             <w:r>
               <w:rPr>
@@ -2331,7 +2282,7 @@
               <w:lang w:eastAsia="ru-RU"/>
             </w:rPr>
           </w:pPr>
-          <w:hyperlink w:anchor="_Toc61070968" w:history="1">
+          <w:hyperlink w:anchor="_Toc61075905" w:history="1">
             <w:r>
               <w:rPr>
                 <w:rStyle w:val="a8"/>
@@ -2377,7 +2328,7 @@
                 <w:noProof/>
                 <w:webHidden/>
               </w:rPr>
-              <w:instrText xml:space="preserve"> PAGEREF _Toc61070968 \h </w:instrText>
+              <w:instrText xml:space="preserve"> PAGEREF _Toc61075905 \h </w:instrText>
             </w:r>
             <w:r>
               <w:rPr>
@@ -2421,7 +2372,7 @@
               <w:lang w:eastAsia="ru-RU"/>
             </w:rPr>
           </w:pPr>
-          <w:hyperlink w:anchor="_Toc61070969" w:history="1">
+          <w:hyperlink w:anchor="_Toc61075906" w:history="1">
             <w:r>
               <w:rPr>
                 <w:rStyle w:val="a8"/>
@@ -2467,7 +2418,7 @@
                 <w:noProof/>
                 <w:webHidden/>
               </w:rPr>
-              <w:instrText xml:space="preserve"> PAGEREF _Toc61070969 \h </w:instrText>
+              <w:instrText xml:space="preserve"> PAGEREF _Toc61075906 \h </w:instrText>
             </w:r>
             <w:r>
               <w:rPr>
@@ -2511,7 +2462,7 @@
               <w:lang w:eastAsia="ru-RU"/>
             </w:rPr>
           </w:pPr>
-          <w:hyperlink w:anchor="_Toc61070970" w:history="1">
+          <w:hyperlink w:anchor="_Toc61075907" w:history="1">
             <w:r>
               <w:rPr>
                 <w:rStyle w:val="a8"/>
@@ -2557,7 +2508,7 @@
                 <w:noProof/>
                 <w:webHidden/>
               </w:rPr>
-              <w:instrText xml:space="preserve"> PAGEREF _Toc61070970 \h </w:instrText>
+              <w:instrText xml:space="preserve"> PAGEREF _Toc61075907 \h </w:instrText>
             </w:r>
             <w:r>
               <w:rPr>
@@ -2600,7 +2551,7 @@
               <w:lang w:eastAsia="ru-RU"/>
             </w:rPr>
           </w:pPr>
-          <w:hyperlink w:anchor="_Toc61070971" w:history="1">
+          <w:hyperlink w:anchor="_Toc61075908" w:history="1">
             <w:r>
               <w:rPr>
                 <w:rStyle w:val="a8"/>
@@ -2627,7 +2578,7 @@
                 <w:noProof/>
                 <w:webHidden/>
               </w:rPr>
-              <w:instrText xml:space="preserve"> PAGEREF _Toc61070971 \h </w:instrText>
+              <w:instrText xml:space="preserve"> PAGEREF _Toc61075908 \h </w:instrText>
             </w:r>
             <w:r>
               <w:rPr>
@@ -2670,7 +2621,7 @@
               <w:lang w:eastAsia="ru-RU"/>
             </w:rPr>
           </w:pPr>
-          <w:hyperlink w:anchor="_Toc61070972" w:history="1">
+          <w:hyperlink w:anchor="_Toc61075909" w:history="1">
             <w:r>
               <w:rPr>
                 <w:rStyle w:val="a8"/>
@@ -2697,7 +2648,7 @@
                 <w:noProof/>
                 <w:webHidden/>
               </w:rPr>
-              <w:instrText xml:space="preserve"> PAGEREF _Toc61070972 \h </w:instrText>
+              <w:instrText xml:space="preserve"> PAGEREF _Toc61075909 \h </w:instrText>
             </w:r>
             <w:r>
               <w:rPr>
@@ -2769,8 +2720,8 @@
           <w:szCs w:val="28"/>
         </w:rPr>
       </w:pPr>
+      <w:bookmarkStart w:id="1" w:name="_Toc61075881"/>
       <w:bookmarkStart w:id="2" w:name="_Toc56957438"/>
-      <w:bookmarkStart w:id="3" w:name="_Toc61070944"/>
       <w:r>
         <w:rPr>
           <w:rFonts w:cs="Times New Roman"/>
@@ -2779,7 +2730,7 @@
         <w:lastRenderedPageBreak/>
         <w:t>ТЕРМИНЫ И ОПРЕДЕЛЕНИЯ</w:t>
       </w:r>
-      <w:bookmarkEnd w:id="3"/>
+      <w:bookmarkEnd w:id="1"/>
     </w:p>
     <w:p>
       <w:pPr>
@@ -3006,6 +2957,7 @@
         </w:rPr>
         <w:t xml:space="preserve"> (</w:t>
       </w:r>
+      <w:proofErr w:type="spellStart"/>
       <w:r>
         <w:rPr>
           <w:rFonts w:ascii="Times New Roman" w:hAnsi="Times New Roman" w:cs="Times New Roman"/>
@@ -3013,8 +2965,29 @@
           <w:sz w:val="28"/>
           <w:szCs w:val="28"/>
         </w:rPr>
-        <w:t>User Interface</w:t>
-      </w:r>
+        <w:t>User</w:t>
+      </w:r>
+      <w:proofErr w:type="spellEnd"/>
+      <w:r>
+        <w:rPr>
+          <w:rFonts w:ascii="Times New Roman" w:hAnsi="Times New Roman" w:cs="Times New Roman"/>
+          <w:color w:val="000000" w:themeColor="text1"/>
+          <w:sz w:val="28"/>
+          <w:szCs w:val="28"/>
+        </w:rPr>
+        <w:t xml:space="preserve"> </w:t>
+      </w:r>
+      <w:proofErr w:type="spellStart"/>
+      <w:r>
+        <w:rPr>
+          <w:rFonts w:ascii="Times New Roman" w:hAnsi="Times New Roman" w:cs="Times New Roman"/>
+          <w:color w:val="000000" w:themeColor="text1"/>
+          <w:sz w:val="28"/>
+          <w:szCs w:val="28"/>
+        </w:rPr>
+        <w:t>Interface</w:t>
+      </w:r>
+      <w:proofErr w:type="spellEnd"/>
       <w:r>
         <w:rPr>
           <w:rFonts w:ascii="Times New Roman" w:hAnsi="Times New Roman" w:cs="Times New Roman"/>
@@ -3143,7 +3116,24 @@
           <w:sz w:val="28"/>
           <w:szCs w:val="28"/>
         </w:rPr>
-        <w:t xml:space="preserve">) - </w:t>
+        <w:t xml:space="preserve">) </w:t>
+      </w:r>
+      <w:r>
+        <w:rPr>
+          <w:rFonts w:ascii="Times New Roman" w:hAnsi="Times New Roman" w:cs="Times New Roman"/>
+          <w:color w:val="000000" w:themeColor="text1"/>
+          <w:sz w:val="28"/>
+          <w:szCs w:val="28"/>
+        </w:rPr>
+        <w:t>–</w:t>
+      </w:r>
+      <w:r>
+        <w:rPr>
+          <w:rFonts w:ascii="Times New Roman" w:hAnsi="Times New Roman" w:cs="Times New Roman"/>
+          <w:sz w:val="28"/>
+          <w:szCs w:val="28"/>
+        </w:rPr>
+        <w:t xml:space="preserve"> </w:t>
       </w:r>
       <w:r>
         <w:rPr>
@@ -3176,7 +3166,96 @@
           <w:sz w:val="28"/>
           <w:szCs w:val="28"/>
         </w:rPr>
-        <w:t>JSON (JavaScript Object Notation) - текстовый формат обмена данными, основанный на JavaScript.</w:t>
+        <w:t>JSON (</w:t>
+      </w:r>
+      <w:proofErr w:type="spellStart"/>
+      <w:r>
+        <w:rPr>
+          <w:rFonts w:ascii="Times New Roman" w:hAnsi="Times New Roman" w:cs="Times New Roman"/>
+          <w:sz w:val="28"/>
+          <w:szCs w:val="28"/>
+        </w:rPr>
+        <w:t>JavaScript</w:t>
+      </w:r>
+      <w:proofErr w:type="spellEnd"/>
+      <w:r>
+        <w:rPr>
+          <w:rFonts w:ascii="Times New Roman" w:hAnsi="Times New Roman" w:cs="Times New Roman"/>
+          <w:sz w:val="28"/>
+          <w:szCs w:val="28"/>
+        </w:rPr>
+        <w:t xml:space="preserve"> </w:t>
+      </w:r>
+      <w:proofErr w:type="spellStart"/>
+      <w:r>
+        <w:rPr>
+          <w:rFonts w:ascii="Times New Roman" w:hAnsi="Times New Roman" w:cs="Times New Roman"/>
+          <w:sz w:val="28"/>
+          <w:szCs w:val="28"/>
+        </w:rPr>
+        <w:t>Object</w:t>
+      </w:r>
+      <w:proofErr w:type="spellEnd"/>
+      <w:r>
+        <w:rPr>
+          <w:rFonts w:ascii="Times New Roman" w:hAnsi="Times New Roman" w:cs="Times New Roman"/>
+          <w:sz w:val="28"/>
+          <w:szCs w:val="28"/>
+        </w:rPr>
+        <w:t xml:space="preserve"> </w:t>
+      </w:r>
+      <w:proofErr w:type="spellStart"/>
+      <w:r>
+        <w:rPr>
+          <w:rFonts w:ascii="Times New Roman" w:hAnsi="Times New Roman" w:cs="Times New Roman"/>
+          <w:sz w:val="28"/>
+          <w:szCs w:val="28"/>
+        </w:rPr>
+        <w:t>Notation</w:t>
+      </w:r>
+      <w:proofErr w:type="spellEnd"/>
+      <w:r>
+        <w:rPr>
+          <w:rFonts w:ascii="Times New Roman" w:hAnsi="Times New Roman" w:cs="Times New Roman"/>
+          <w:sz w:val="28"/>
+          <w:szCs w:val="28"/>
+        </w:rPr>
+        <w:t xml:space="preserve">) </w:t>
+      </w:r>
+      <w:r>
+        <w:rPr>
+          <w:rFonts w:ascii="Times New Roman" w:hAnsi="Times New Roman" w:cs="Times New Roman"/>
+          <w:color w:val="000000" w:themeColor="text1"/>
+          <w:sz w:val="28"/>
+          <w:szCs w:val="28"/>
+        </w:rPr>
+        <w:t>–</w:t>
+      </w:r>
+      <w:r>
+        <w:rPr>
+          <w:rFonts w:ascii="Times New Roman" w:hAnsi="Times New Roman" w:cs="Times New Roman"/>
+          <w:sz w:val="28"/>
+          <w:szCs w:val="28"/>
+        </w:rPr>
+        <w:t xml:space="preserve"> текстовый формат обмена данными, основанный на </w:t>
+      </w:r>
+      <w:proofErr w:type="spellStart"/>
+      <w:r>
+        <w:rPr>
+          <w:rFonts w:ascii="Times New Roman" w:hAnsi="Times New Roman" w:cs="Times New Roman"/>
+          <w:sz w:val="28"/>
+          <w:szCs w:val="28"/>
+        </w:rPr>
+        <w:t>JavaScript</w:t>
+      </w:r>
+      <w:proofErr w:type="spellEnd"/>
+      <w:r>
+        <w:rPr>
+          <w:rFonts w:ascii="Times New Roman" w:hAnsi="Times New Roman" w:cs="Times New Roman"/>
+          <w:sz w:val="28"/>
+          <w:szCs w:val="28"/>
+        </w:rPr>
+        <w:t>.</w:t>
       </w:r>
     </w:p>
     <w:p>
@@ -3211,13 +3290,76 @@
         </w:rPr>
         <w:t>(</w:t>
       </w:r>
-      <w:r>
-        <w:rPr>
-          <w:rFonts w:ascii="Times New Roman" w:hAnsi="Times New Roman" w:cs="Times New Roman"/>
-          <w:sz w:val="28"/>
-          <w:szCs w:val="28"/>
-        </w:rPr>
-        <w:t>Template Toolkit) - perl-библиотека для работы с шаблонами, позволяющая разделять код, данные и представление.</w:t>
+      <w:proofErr w:type="spellStart"/>
+      <w:r>
+        <w:rPr>
+          <w:rFonts w:ascii="Times New Roman" w:hAnsi="Times New Roman" w:cs="Times New Roman"/>
+          <w:sz w:val="28"/>
+          <w:szCs w:val="28"/>
+        </w:rPr>
+        <w:t>Template</w:t>
+      </w:r>
+      <w:proofErr w:type="spellEnd"/>
+      <w:r>
+        <w:rPr>
+          <w:rFonts w:ascii="Times New Roman" w:hAnsi="Times New Roman" w:cs="Times New Roman"/>
+          <w:sz w:val="28"/>
+          <w:szCs w:val="28"/>
+        </w:rPr>
+        <w:t xml:space="preserve"> </w:t>
+      </w:r>
+      <w:proofErr w:type="spellStart"/>
+      <w:r>
+        <w:rPr>
+          <w:rFonts w:ascii="Times New Roman" w:hAnsi="Times New Roman" w:cs="Times New Roman"/>
+          <w:sz w:val="28"/>
+          <w:szCs w:val="28"/>
+        </w:rPr>
+        <w:t>Toolkit</w:t>
+      </w:r>
+      <w:proofErr w:type="spellEnd"/>
+      <w:r>
+        <w:rPr>
+          <w:rFonts w:ascii="Times New Roman" w:hAnsi="Times New Roman" w:cs="Times New Roman"/>
+          <w:sz w:val="28"/>
+          <w:szCs w:val="28"/>
+        </w:rPr>
+        <w:t xml:space="preserve">) </w:t>
+      </w:r>
+      <w:r>
+        <w:rPr>
+          <w:rFonts w:ascii="Times New Roman" w:hAnsi="Times New Roman" w:cs="Times New Roman"/>
+          <w:color w:val="000000" w:themeColor="text1"/>
+          <w:sz w:val="28"/>
+          <w:szCs w:val="28"/>
+        </w:rPr>
+        <w:t>–</w:t>
+      </w:r>
+      <w:r>
+        <w:rPr>
+          <w:rFonts w:ascii="Times New Roman" w:hAnsi="Times New Roman" w:cs="Times New Roman"/>
+          <w:sz w:val="28"/>
+          <w:szCs w:val="28"/>
+        </w:rPr>
+        <w:t xml:space="preserve"> </w:t>
+      </w:r>
+      <w:proofErr w:type="spellStart"/>
+      <w:r>
+        <w:rPr>
+          <w:rFonts w:ascii="Times New Roman" w:hAnsi="Times New Roman" w:cs="Times New Roman"/>
+          <w:sz w:val="28"/>
+          <w:szCs w:val="28"/>
+        </w:rPr>
+        <w:t>perl</w:t>
+      </w:r>
+      <w:proofErr w:type="spellEnd"/>
+      <w:r>
+        <w:rPr>
+          <w:rFonts w:ascii="Times New Roman" w:hAnsi="Times New Roman" w:cs="Times New Roman"/>
+          <w:sz w:val="28"/>
+          <w:szCs w:val="28"/>
+        </w:rPr>
+        <w:t>-библиотека для работы с шаблонами, позволяющая разделять код, данные и представление.</w:t>
       </w:r>
     </w:p>
     <w:p>
@@ -3239,10 +3381,122 @@
       <w:r>
         <w:rPr>
           <w:rFonts w:ascii="Times New Roman" w:hAnsi="Times New Roman" w:cs="Times New Roman"/>
+          <w:sz w:val="28"/>
+          <w:szCs w:val="28"/>
+        </w:rPr>
+        <w:t>CLI</w:t>
+      </w:r>
+      <w:r>
+        <w:rPr>
+          <w:rFonts w:ascii="Times New Roman" w:hAnsi="Times New Roman" w:cs="Times New Roman"/>
+          <w:sz w:val="28"/>
+          <w:szCs w:val="28"/>
+        </w:rPr>
+        <w:t xml:space="preserve"> (</w:t>
+      </w:r>
+      <w:proofErr w:type="spellStart"/>
+      <w:r>
+        <w:rPr>
+          <w:rFonts w:ascii="Times New Roman" w:hAnsi="Times New Roman" w:cs="Times New Roman"/>
+          <w:sz w:val="28"/>
+          <w:szCs w:val="28"/>
+        </w:rPr>
+        <w:t>Command</w:t>
+      </w:r>
+      <w:proofErr w:type="spellEnd"/>
+      <w:r>
+        <w:rPr>
+          <w:rFonts w:ascii="Times New Roman" w:hAnsi="Times New Roman" w:cs="Times New Roman"/>
+          <w:sz w:val="28"/>
+          <w:szCs w:val="28"/>
+        </w:rPr>
+        <w:t xml:space="preserve"> </w:t>
+      </w:r>
+      <w:proofErr w:type="spellStart"/>
+      <w:r>
+        <w:rPr>
+          <w:rFonts w:ascii="Times New Roman" w:hAnsi="Times New Roman" w:cs="Times New Roman"/>
+          <w:sz w:val="28"/>
+          <w:szCs w:val="28"/>
+        </w:rPr>
+        <w:t>line</w:t>
+      </w:r>
+      <w:proofErr w:type="spellEnd"/>
+      <w:r>
+        <w:rPr>
+          <w:rFonts w:ascii="Times New Roman" w:hAnsi="Times New Roman" w:cs="Times New Roman"/>
+          <w:sz w:val="28"/>
+          <w:szCs w:val="28"/>
+        </w:rPr>
+        <w:t xml:space="preserve"> </w:t>
+      </w:r>
+      <w:proofErr w:type="spellStart"/>
+      <w:r>
+        <w:rPr>
+          <w:rFonts w:ascii="Times New Roman" w:hAnsi="Times New Roman" w:cs="Times New Roman"/>
+          <w:sz w:val="28"/>
+          <w:szCs w:val="28"/>
+        </w:rPr>
+        <w:t>interface</w:t>
+      </w:r>
+      <w:proofErr w:type="spellEnd"/>
+      <w:r>
+        <w:rPr>
+          <w:rFonts w:ascii="Times New Roman" w:hAnsi="Times New Roman" w:cs="Times New Roman"/>
+          <w:sz w:val="28"/>
+          <w:szCs w:val="28"/>
+        </w:rPr>
+        <w:t xml:space="preserve">) </w:t>
+      </w:r>
+      <w:r>
+        <w:rPr>
+          <w:rFonts w:ascii="Times New Roman" w:hAnsi="Times New Roman" w:cs="Times New Roman"/>
           <w:color w:val="000000" w:themeColor="text1"/>
           <w:sz w:val="28"/>
           <w:szCs w:val="28"/>
         </w:rPr>
+        <w:t>–</w:t>
+      </w:r>
+      <w:r>
+        <w:rPr>
+          <w:rFonts w:ascii="Times New Roman" w:hAnsi="Times New Roman" w:cs="Times New Roman"/>
+          <w:sz w:val="28"/>
+          <w:szCs w:val="28"/>
+        </w:rPr>
+        <w:t xml:space="preserve"> </w:t>
+      </w:r>
+      <w:r>
+        <w:rPr>
+          <w:rFonts w:ascii="Times New Roman" w:hAnsi="Times New Roman" w:cs="Times New Roman"/>
+          <w:sz w:val="28"/>
+          <w:szCs w:val="28"/>
+        </w:rPr>
+        <w:t>Интерфейс командной строки</w:t>
+      </w:r>
+    </w:p>
+    <w:p>
+      <w:pPr>
+        <w:pStyle w:val="a7"/>
+        <w:numPr>
+          <w:ilvl w:val="0"/>
+          <w:numId w:val="18"/>
+        </w:numPr>
+        <w:spacing w:after="0" w:line="360" w:lineRule="auto"/>
+        <w:ind w:left="1134" w:hanging="567"/>
+        <w:jc w:val="both"/>
+        <w:rPr>
+          <w:rFonts w:ascii="Times New Roman" w:hAnsi="Times New Roman" w:cs="Times New Roman"/>
+          <w:sz w:val="28"/>
+          <w:szCs w:val="28"/>
+        </w:rPr>
+      </w:pPr>
+      <w:r>
+        <w:rPr>
+          <w:rFonts w:ascii="Times New Roman" w:hAnsi="Times New Roman" w:cs="Times New Roman"/>
+          <w:color w:val="000000" w:themeColor="text1"/>
+          <w:sz w:val="28"/>
+          <w:szCs w:val="28"/>
+        </w:rPr>
         <w:t xml:space="preserve">БД </w:t>
       </w:r>
       <w:r>
@@ -3320,14 +3574,22 @@
     </w:p>
     <w:p>
       <w:pPr>
-        <w:spacing w:after="0" w:line="360" w:lineRule="auto"/>
-        <w:jc w:val="both"/>
-        <w:rPr>
-          <w:rFonts w:ascii="Times New Roman" w:hAnsi="Times New Roman" w:cs="Times New Roman"/>
-          <w:sz w:val="28"/>
-          <w:szCs w:val="28"/>
-        </w:rPr>
-      </w:pPr>
+        <w:rPr>
+          <w:rFonts w:ascii="Times New Roman" w:hAnsi="Times New Roman" w:cs="Times New Roman"/>
+          <w:sz w:val="28"/>
+          <w:szCs w:val="28"/>
+        </w:rPr>
+      </w:pPr>
+      <w:r>
+        <w:rPr>
+          <w:rFonts w:ascii="Times New Roman" w:hAnsi="Times New Roman" w:cs="Times New Roman"/>
+          <w:sz w:val="28"/>
+          <w:szCs w:val="28"/>
+        </w:rPr>
+        <w:br w:type="page"/>
+      </w:r>
+      <w:bookmarkStart w:id="3" w:name="_GoBack"/>
+      <w:bookmarkEnd w:id="3"/>
     </w:p>
     <w:p>
       <w:pPr>
@@ -3338,7 +3600,7 @@
           <w:szCs w:val="28"/>
         </w:rPr>
       </w:pPr>
-      <w:bookmarkStart w:id="4" w:name="_Toc61070945"/>
+      <w:bookmarkStart w:id="4" w:name="_Toc61075882"/>
       <w:r>
         <w:rPr>
           <w:rFonts w:cs="Times New Roman"/>
@@ -3541,7 +3803,6 @@
           <w:sz w:val="28"/>
           <w:szCs w:val="28"/>
         </w:rPr>
-        <w:lastRenderedPageBreak/>
         <w:t>Например</w:t>
       </w:r>
       <w:r>
@@ -3743,7 +4004,7 @@
           <w:lang w:eastAsia="ru-RU"/>
         </w:rPr>
         <w:drawing>
-          <wp:inline distT="0" distB="0" distL="0" distR="0" wp14:anchorId="5E0AB568" wp14:editId="5BDE2D9F">
+          <wp:inline distT="0" distB="0" distL="0" distR="0" wp14:anchorId="33D7A20F" wp14:editId="7270EDBE">
             <wp:extent cx="5939790" cy="3162300"/>
             <wp:effectExtent l="0" t="0" r="3810" b="0"/>
             <wp:docPr id="1" name="Рисунок 1"/>
@@ -3874,7 +4135,16 @@
           <w:sz w:val="28"/>
           <w:szCs w:val="28"/>
         </w:rPr>
-        <w:t>методов необходимо написание подробной документации по ним, поскольку без нее попросту не удастся воспользоваться методом</w:t>
+        <w:t xml:space="preserve">методов необходимо написание подробной документации по ним, поскольку без нее попросту не удастся воспользоваться </w:t>
+      </w:r>
+      <w:r>
+        <w:rPr>
+          <w:rFonts w:ascii="Times New Roman" w:hAnsi="Times New Roman" w:cs="Times New Roman"/>
+          <w:sz w:val="28"/>
+          <w:szCs w:val="28"/>
+        </w:rPr>
+        <w:lastRenderedPageBreak/>
+        <w:t>методом</w:t>
       </w:r>
       <w:r>
         <w:rPr>
@@ -4081,7 +4351,6 @@
           <w:sz w:val="28"/>
           <w:szCs w:val="28"/>
         </w:rPr>
-        <w:lastRenderedPageBreak/>
         <w:t>Компания ООО </w:t>
       </w:r>
       <w:r>
@@ -4359,6 +4628,7 @@
           <w:szCs w:val="28"/>
         </w:rPr>
       </w:pPr>
+      <w:proofErr w:type="gramStart"/>
       <w:r>
         <w:rPr>
           <w:rFonts w:ascii="Times New Roman" w:hAnsi="Times New Roman" w:cs="Times New Roman"/>
@@ -4385,6 +4655,7 @@
         </w:rPr>
         <w:t>Player</w:t>
       </w:r>
+      <w:proofErr w:type="gramEnd"/>
       <w:r>
         <w:rPr>
           <w:rFonts w:ascii="Times New Roman" w:hAnsi="Times New Roman" w:cs="Times New Roman"/>
@@ -4611,7 +4882,16 @@
           <w:sz w:val="28"/>
           <w:szCs w:val="28"/>
         </w:rPr>
-        <w:t>В соответствии с поставленной целью, работа над АС (автоматизированной системой) была разделена на несколько этапов, в рамках которых решались следующие задачи:</w:t>
+        <w:t xml:space="preserve">В соответствии с поставленной целью, работа над АС </w:t>
+      </w:r>
+      <w:r>
+        <w:rPr>
+          <w:rFonts w:ascii="Times New Roman" w:hAnsi="Times New Roman" w:cs="Times New Roman"/>
+          <w:sz w:val="28"/>
+          <w:szCs w:val="28"/>
+        </w:rPr>
+        <w:lastRenderedPageBreak/>
+        <w:t>(автоматизированной системой) была разделена на несколько этапов, в рамках которых решались следующие задачи:</w:t>
       </w:r>
     </w:p>
     <w:p>
@@ -4746,13 +5026,12 @@
         </w:rPr>
       </w:pPr>
       <w:bookmarkStart w:id="5" w:name="_Toc56957439"/>
-      <w:bookmarkStart w:id="6" w:name="_Toc61070946"/>
+      <w:bookmarkStart w:id="6" w:name="_Toc61075883"/>
       <w:r>
         <w:rPr>
           <w:rFonts w:cs="Times New Roman"/>
           <w:szCs w:val="28"/>
         </w:rPr>
-        <w:lastRenderedPageBreak/>
         <w:t>ОБЗОРНАЯ ЧАСТЬ</w:t>
       </w:r>
       <w:bookmarkEnd w:id="5"/>
@@ -4786,7 +5065,7 @@
           <w:szCs w:val="28"/>
         </w:rPr>
       </w:pPr>
-      <w:bookmarkStart w:id="7" w:name="_Toc61070947"/>
+      <w:bookmarkStart w:id="7" w:name="_Toc61075884"/>
       <w:r>
         <w:rPr>
           <w:rFonts w:cs="Times New Roman"/>
@@ -4819,7 +5098,7 @@
         <w:spacing w:before="0" w:line="360" w:lineRule="auto"/>
         <w:ind w:left="0" w:firstLine="0"/>
       </w:pPr>
-      <w:bookmarkStart w:id="8" w:name="_Toc61070948"/>
+      <w:bookmarkStart w:id="8" w:name="_Toc61075885"/>
       <w:r>
         <w:t>Описание серверной архитектуры</w:t>
       </w:r>
@@ -5018,6 +5297,7 @@
           <w:szCs w:val="28"/>
         </w:rPr>
       </w:pPr>
+      <w:proofErr w:type="gramStart"/>
       <w:r>
         <w:rPr>
           <w:rFonts w:ascii="Times New Roman" w:hAnsi="Times New Roman" w:cs="Times New Roman"/>
@@ -5044,6 +5324,7 @@
         </w:rPr>
         <w:t>Core</w:t>
       </w:r>
+      <w:proofErr w:type="gramEnd"/>
       <w:r>
         <w:rPr>
           <w:rFonts w:ascii="Times New Roman" w:hAnsi="Times New Roman" w:cs="Times New Roman"/>
@@ -5299,6 +5580,7 @@
           <w:szCs w:val="28"/>
         </w:rPr>
       </w:pPr>
+      <w:proofErr w:type="gramStart"/>
       <w:r>
         <w:rPr>
           <w:rFonts w:ascii="Times New Roman" w:hAnsi="Times New Roman" w:cs="Times New Roman"/>
@@ -5306,6 +5588,7 @@
           <w:szCs w:val="28"/>
           <w:lang w:val="en-US"/>
         </w:rPr>
+        <w:lastRenderedPageBreak/>
         <w:t>FM</w:t>
       </w:r>
       <w:r>
@@ -5325,6 +5608,7 @@
         </w:rPr>
         <w:t>Notify</w:t>
       </w:r>
+      <w:proofErr w:type="gramEnd"/>
       <w:r>
         <w:rPr>
           <w:rFonts w:ascii="Times New Roman" w:hAnsi="Times New Roman" w:cs="Times New Roman"/>
@@ -5406,6 +5690,7 @@
           <w:szCs w:val="28"/>
         </w:rPr>
       </w:pPr>
+      <w:proofErr w:type="gramStart"/>
       <w:r>
         <w:rPr>
           <w:rFonts w:ascii="Times New Roman" w:hAnsi="Times New Roman" w:cs="Times New Roman"/>
@@ -5432,6 +5717,7 @@
         </w:rPr>
         <w:t>Store</w:t>
       </w:r>
+      <w:proofErr w:type="gramEnd"/>
       <w:r>
         <w:rPr>
           <w:rFonts w:ascii="Times New Roman" w:hAnsi="Times New Roman" w:cs="Times New Roman"/>
@@ -5513,6 +5799,7 @@
           <w:szCs w:val="28"/>
         </w:rPr>
       </w:pPr>
+      <w:proofErr w:type="gramStart"/>
       <w:r>
         <w:rPr>
           <w:rFonts w:ascii="Times New Roman" w:hAnsi="Times New Roman" w:cs="Times New Roman"/>
@@ -5539,6 +5826,7 @@
         </w:rPr>
         <w:t>Media</w:t>
       </w:r>
+      <w:proofErr w:type="gramEnd"/>
       <w:r>
         <w:rPr>
           <w:rFonts w:ascii="Times New Roman" w:hAnsi="Times New Roman" w:cs="Times New Roman"/>
@@ -5716,7 +6004,7 @@
           <w:lang w:eastAsia="ru-RU"/>
         </w:rPr>
         <w:drawing>
-          <wp:inline distT="0" distB="0" distL="0" distR="0" wp14:anchorId="75891A9B" wp14:editId="27CE9117">
+          <wp:inline distT="0" distB="0" distL="0" distR="0" wp14:anchorId="715D791F" wp14:editId="29FC9811">
             <wp:extent cx="5939790" cy="3636645"/>
             <wp:effectExtent l="0" t="0" r="3810" b="1905"/>
             <wp:docPr id="5" name="Рисунок 5"/>
@@ -5827,7 +6115,7 @@
         <w:spacing w:before="0" w:line="360" w:lineRule="auto"/>
         <w:ind w:left="0" w:firstLine="0"/>
       </w:pPr>
-      <w:bookmarkStart w:id="9" w:name="_Toc61070949"/>
+      <w:bookmarkStart w:id="9" w:name="_Toc61075886"/>
       <w:r>
         <w:t>Описание модели внедрения программных продуктов Agile Scrum</w:t>
       </w:r>
@@ -5893,13 +6181,14 @@
           <w:szCs w:val="28"/>
         </w:rPr>
       </w:pPr>
-      <w:bookmarkStart w:id="10" w:name="_Toc61070950"/>
+      <w:bookmarkStart w:id="10" w:name="_Toc61075887"/>
       <w:r>
         <w:rPr>
           <w:rFonts w:cs="Times New Roman"/>
           <w:b/>
           <w:szCs w:val="28"/>
         </w:rPr>
+        <w:lastRenderedPageBreak/>
         <w:t>Исследование существующих технологий</w:t>
       </w:r>
       <w:bookmarkEnd w:id="10"/>
@@ -5926,7 +6215,7 @@
         <w:spacing w:before="0" w:line="360" w:lineRule="auto"/>
         <w:ind w:left="0" w:firstLine="0"/>
       </w:pPr>
-      <w:bookmarkStart w:id="11" w:name="_Toc61070951"/>
+      <w:bookmarkStart w:id="11" w:name="_Toc61075888"/>
       <w:r>
         <w:t>Перечень функций, подлежащих автоматизации</w:t>
       </w:r>
@@ -5986,7 +6275,7 @@
         <w:spacing w:before="0" w:line="360" w:lineRule="auto"/>
         <w:ind w:left="0" w:firstLine="0"/>
       </w:pPr>
-      <w:bookmarkStart w:id="12" w:name="_Toc61070952"/>
+      <w:bookmarkStart w:id="12" w:name="_Toc61075889"/>
       <w:r>
         <w:t>Выбор и обоснование критериев качества</w:t>
       </w:r>
@@ -6045,7 +6334,6 @@
           <w:sz w:val="28"/>
           <w:szCs w:val="28"/>
         </w:rPr>
-        <w:lastRenderedPageBreak/>
         <w:t>Трудозатраты на изучение технологии</w:t>
       </w:r>
     </w:p>
@@ -6423,7 +6711,16 @@
           <w:sz w:val="28"/>
           <w:szCs w:val="28"/>
         </w:rPr>
-        <w:t xml:space="preserve"> «Публикация документации в единую справочную систему компании» возможность системы в отображении документации в единой справочной системе компании. На данный момент вся программная документация по проекту </w:t>
+        <w:t xml:space="preserve"> «Публикация документации в единую справочную систему компании» возможность системы в отображении документации в единой </w:t>
+      </w:r>
+      <w:r>
+        <w:rPr>
+          <w:rFonts w:ascii="Times New Roman" w:hAnsi="Times New Roman" w:cs="Times New Roman"/>
+          <w:sz w:val="28"/>
+          <w:szCs w:val="28"/>
+        </w:rPr>
+        <w:lastRenderedPageBreak/>
+        <w:t xml:space="preserve">справочной системе компании. На данный момент вся программная документация по проекту </w:t>
       </w:r>
       <w:r>
         <w:rPr>
@@ -6516,7 +6813,7 @@
         <w:spacing w:before="0" w:line="360" w:lineRule="auto"/>
         <w:ind w:left="0" w:firstLine="0"/>
       </w:pPr>
-      <w:bookmarkStart w:id="13" w:name="_Toc61070953"/>
+      <w:bookmarkStart w:id="13" w:name="_Toc61075890"/>
       <w:r>
         <w:t>Анализ аналогов и прототипов</w:t>
       </w:r>
@@ -6579,12 +6876,11 @@
           <w:lang w:val="en-US"/>
         </w:rPr>
       </w:pPr>
-      <w:bookmarkStart w:id="14" w:name="_Toc61070954"/>
+      <w:bookmarkStart w:id="14" w:name="_Toc61075891"/>
       <w:r>
         <w:rPr>
           <w:lang w:val="en-US"/>
         </w:rPr>
-        <w:lastRenderedPageBreak/>
         <w:t>Swagger</w:t>
       </w:r>
       <w:bookmarkEnd w:id="14"/>
@@ -6939,7 +7235,24 @@
           <w:sz w:val="28"/>
           <w:szCs w:val="28"/>
         </w:rPr>
-        <w:t xml:space="preserve">Swagger Hub - предоставляет собой </w:t>
+        <w:t xml:space="preserve">Swagger Hub </w:t>
+      </w:r>
+      <w:r>
+        <w:rPr>
+          <w:rFonts w:ascii="Times New Roman" w:hAnsi="Times New Roman" w:cs="Times New Roman"/>
+          <w:color w:val="000000" w:themeColor="text1"/>
+          <w:sz w:val="28"/>
+          <w:szCs w:val="28"/>
+        </w:rPr>
+        <w:t>–</w:t>
+      </w:r>
+      <w:r>
+        <w:rPr>
+          <w:rFonts w:ascii="Times New Roman" w:hAnsi="Times New Roman" w:cs="Times New Roman"/>
+          <w:sz w:val="28"/>
+          <w:szCs w:val="28"/>
+        </w:rPr>
+        <w:t xml:space="preserve"> предоставляет собой </w:t>
       </w:r>
       <w:r>
         <w:rPr>
@@ -7005,8 +7318,9 @@
           <w:szCs w:val="28"/>
           <w:lang w:eastAsia="ru-RU"/>
         </w:rPr>
+        <w:lastRenderedPageBreak/>
         <w:drawing>
-          <wp:inline distT="0" distB="0" distL="0" distR="0" wp14:anchorId="3AA0DEAC" wp14:editId="488B329E">
+          <wp:inline distT="0" distB="0" distL="0" distR="0" wp14:anchorId="5A629D1D" wp14:editId="143252AE">
             <wp:extent cx="5939790" cy="3159125"/>
             <wp:effectExtent l="19050" t="19050" r="22860" b="22225"/>
             <wp:docPr id="2" name="Рисунок 2"/>
@@ -7161,7 +7475,6 @@
           <w:sz w:val="28"/>
           <w:szCs w:val="28"/>
         </w:rPr>
-        <w:lastRenderedPageBreak/>
         <w:t xml:space="preserve">Документация генерируется из комментариев в исходном коде наподобие </w:t>
       </w:r>
       <w:r>
@@ -7440,6 +7753,7 @@
           <w:sz w:val="28"/>
           <w:szCs w:val="28"/>
         </w:rPr>
+        <w:lastRenderedPageBreak/>
         <w:t xml:space="preserve">Для написания документации на персональном компьютере, необходимо установить </w:t>
       </w:r>
       <w:r>
@@ -7870,7 +8184,6 @@
           <w:sz w:val="28"/>
           <w:szCs w:val="28"/>
         </w:rPr>
-        <w:lastRenderedPageBreak/>
         <w:t>Высокий порог вхождения</w:t>
       </w:r>
       <w:r>
@@ -8220,7 +8533,7 @@
         <w:spacing w:before="0" w:line="360" w:lineRule="auto"/>
         <w:jc w:val="left"/>
       </w:pPr>
-      <w:bookmarkStart w:id="15" w:name="_Toc61070955"/>
+      <w:bookmarkStart w:id="15" w:name="_Toc61075892"/>
       <w:r>
         <w:rPr>
           <w:lang w:val="en-US"/>
@@ -8267,6 +8580,7 @@
           <w:szCs w:val="28"/>
           <w:lang w:val="en-US"/>
         </w:rPr>
+        <w:lastRenderedPageBreak/>
         <w:t>API</w:t>
       </w:r>
       <w:r>
@@ -8429,9 +8743,8 @@
           <w:szCs w:val="28"/>
           <w:lang w:eastAsia="ru-RU"/>
         </w:rPr>
-        <w:lastRenderedPageBreak/>
         <w:drawing>
-          <wp:inline distT="0" distB="0" distL="0" distR="0" wp14:anchorId="1F21B1D7" wp14:editId="6AB041CC">
+          <wp:inline distT="0" distB="0" distL="0" distR="0" wp14:anchorId="699A9B53" wp14:editId="6B45AF3E">
             <wp:extent cx="5939790" cy="3128645"/>
             <wp:effectExtent l="19050" t="19050" r="22860" b="14605"/>
             <wp:docPr id="7" name="Рисунок 7"/>
@@ -8885,7 +9198,26 @@
           <w:sz w:val="28"/>
           <w:szCs w:val="28"/>
         </w:rPr>
-        <w:t xml:space="preserve">Нету версионирования </w:t>
+        <w:lastRenderedPageBreak/>
+        <w:t xml:space="preserve">Нету </w:t>
+      </w:r>
+      <w:proofErr w:type="spellStart"/>
+      <w:r>
+        <w:rPr>
+          <w:rFonts w:ascii="Times New Roman" w:hAnsi="Times New Roman" w:cs="Times New Roman"/>
+          <w:sz w:val="28"/>
+          <w:szCs w:val="28"/>
+        </w:rPr>
+        <w:t>версионирования</w:t>
+      </w:r>
+      <w:proofErr w:type="spellEnd"/>
+      <w:r>
+        <w:rPr>
+          <w:rFonts w:ascii="Times New Roman" w:hAnsi="Times New Roman" w:cs="Times New Roman"/>
+          <w:sz w:val="28"/>
+          <w:szCs w:val="28"/>
+        </w:rPr>
+        <w:t xml:space="preserve"> </w:t>
       </w:r>
       <w:r>
         <w:rPr>
@@ -8991,7 +9323,7 @@
         <w:spacing w:before="0" w:line="360" w:lineRule="auto"/>
         <w:jc w:val="left"/>
       </w:pPr>
-      <w:bookmarkStart w:id="16" w:name="_Toc61070956"/>
+      <w:bookmarkStart w:id="16" w:name="_Toc61075893"/>
       <w:r>
         <w:rPr>
           <w:lang w:val="en-US"/>
@@ -9155,7 +9487,7 @@
         <w:spacing w:before="0" w:line="360" w:lineRule="auto"/>
         <w:jc w:val="left"/>
       </w:pPr>
-      <w:bookmarkStart w:id="17" w:name="_Toc61070957"/>
+      <w:bookmarkStart w:id="17" w:name="_Toc61075894"/>
       <w:r>
         <w:t xml:space="preserve">Ручной метод сопровождения </w:t>
       </w:r>
@@ -9647,6 +9979,7 @@
           <w:sz w:val="28"/>
           <w:szCs w:val="28"/>
         </w:rPr>
+        <w:lastRenderedPageBreak/>
         <w:t>Указать, является данный параметр обязательным или нет</w:t>
       </w:r>
     </w:p>
@@ -9748,7 +10081,6 @@
           <w:sz w:val="28"/>
           <w:szCs w:val="28"/>
         </w:rPr>
-        <w:lastRenderedPageBreak/>
         <w:t xml:space="preserve">Пример готовой </w:t>
       </w:r>
       <w:r>
@@ -9991,7 +10323,7 @@
         </w:rPr>
         <w:lastRenderedPageBreak/>
         <w:drawing>
-          <wp:inline distT="0" distB="0" distL="0" distR="0" wp14:anchorId="06D90DE6" wp14:editId="4FF6DB6A">
+          <wp:inline distT="0" distB="0" distL="0" distR="0" wp14:anchorId="6B60D388" wp14:editId="7CA00BE7">
             <wp:extent cx="5939790" cy="5620385"/>
             <wp:effectExtent l="19050" t="19050" r="22860" b="18415"/>
             <wp:docPr id="4" name="Рисунок 4"/>
@@ -10108,7 +10440,7 @@
           <w:lang w:val="en-US"/>
         </w:rPr>
       </w:pPr>
-      <w:bookmarkStart w:id="18" w:name="_Toc61070958"/>
+      <w:bookmarkStart w:id="18" w:name="_Toc61075895"/>
       <w:r>
         <w:rPr>
           <w:lang w:val="en-US"/>
@@ -10859,7 +11191,7 @@
           <w:lang w:eastAsia="ru-RU"/>
         </w:rPr>
         <w:drawing>
-          <wp:inline distT="0" distB="0" distL="0" distR="0" wp14:anchorId="4C4C4773" wp14:editId="255DEDBB">
+          <wp:inline distT="0" distB="0" distL="0" distR="0" wp14:anchorId="22F594BB" wp14:editId="42578E7E">
             <wp:extent cx="5939790" cy="3710305"/>
             <wp:effectExtent l="19050" t="19050" r="22860" b="23495"/>
             <wp:docPr id="3" name="Рисунок 3"/>
@@ -10975,7 +11307,7 @@
         <w:spacing w:before="0" w:line="360" w:lineRule="auto"/>
         <w:ind w:left="0" w:firstLine="0"/>
       </w:pPr>
-      <w:bookmarkStart w:id="19" w:name="_Toc61070959"/>
+      <w:bookmarkStart w:id="19" w:name="_Toc61075896"/>
       <w:r>
         <w:t>Сравнение аналогов и прототипов</w:t>
       </w:r>
@@ -12627,7 +12959,7 @@
         <w:ind w:left="0" w:firstLine="0"/>
         <w:jc w:val="left"/>
       </w:pPr>
-      <w:bookmarkStart w:id="20" w:name="_Toc61070960"/>
+      <w:bookmarkStart w:id="20" w:name="_Toc61075897"/>
       <w:r>
         <w:t>Вывод</w:t>
       </w:r>
@@ -12725,7 +13057,7 @@
         </w:rPr>
       </w:pPr>
       <w:bookmarkStart w:id="21" w:name="_Toc56957443"/>
-      <w:bookmarkStart w:id="22" w:name="_Toc61070961"/>
+      <w:bookmarkStart w:id="22" w:name="_Toc61075898"/>
       <w:r>
         <w:rPr>
           <w:rFonts w:cs="Times New Roman"/>
@@ -12779,7 +13111,7 @@
         </w:rPr>
       </w:pPr>
       <w:bookmarkStart w:id="29" w:name="_Toc56957445"/>
-      <w:bookmarkStart w:id="30" w:name="_Toc61070962"/>
+      <w:bookmarkStart w:id="30" w:name="_Toc61075899"/>
       <w:r>
         <w:rPr>
           <w:rFonts w:cs="Times New Roman"/>
@@ -12887,6 +13219,7 @@
         </w:rPr>
         <w:t xml:space="preserve">либо </w:t>
       </w:r>
+      <w:proofErr w:type="spellStart"/>
       <w:r>
         <w:rPr>
           <w:rFonts w:ascii="Times New Roman" w:hAnsi="Times New Roman" w:cs="Times New Roman"/>
@@ -12896,6 +13229,7 @@
         </w:rPr>
         <w:t>macOS</w:t>
       </w:r>
+      <w:proofErr w:type="spellEnd"/>
     </w:p>
     <w:p>
       <w:pPr>
@@ -13420,7 +13754,7 @@
         </w:rPr>
       </w:pPr>
       <w:bookmarkStart w:id="31" w:name="_Toc56957446"/>
-      <w:bookmarkStart w:id="32" w:name="_Toc61070963"/>
+      <w:bookmarkStart w:id="32" w:name="_Toc61075900"/>
       <w:r>
         <w:rPr>
           <w:rFonts w:cs="Times New Roman"/>
@@ -13476,7 +13810,25 @@
           <w:sz w:val="28"/>
           <w:szCs w:val="28"/>
         </w:rPr>
-        <w:t xml:space="preserve">Пользователь, в данном случае бэкенд разработчик, в процессе разработки нового </w:t>
+        <w:t xml:space="preserve">Пользователь, в данном случае </w:t>
+      </w:r>
+      <w:proofErr w:type="spellStart"/>
+      <w:r>
+        <w:rPr>
+          <w:rFonts w:ascii="Times New Roman" w:hAnsi="Times New Roman" w:cs="Times New Roman"/>
+          <w:sz w:val="28"/>
+          <w:szCs w:val="28"/>
+        </w:rPr>
+        <w:t>бэкенд</w:t>
+      </w:r>
+      <w:proofErr w:type="spellEnd"/>
+      <w:r>
+        <w:rPr>
+          <w:rFonts w:ascii="Times New Roman" w:hAnsi="Times New Roman" w:cs="Times New Roman"/>
+          <w:sz w:val="28"/>
+          <w:szCs w:val="28"/>
+        </w:rPr>
+        <w:t xml:space="preserve"> разработчик, в процессе разработки нового </w:t>
       </w:r>
       <w:r>
         <w:rPr>
@@ -13889,7 +14241,7 @@
         </w:rPr>
         <w:lastRenderedPageBreak/>
         <w:drawing>
-          <wp:inline distT="0" distB="0" distL="0" distR="0" wp14:anchorId="1F75E871" wp14:editId="0962F1CC">
+          <wp:inline distT="0" distB="0" distL="0" distR="0" wp14:anchorId="34025955" wp14:editId="5929D863">
             <wp:extent cx="5939790" cy="2634615"/>
             <wp:effectExtent l="0" t="0" r="3810" b="0"/>
             <wp:docPr id="6" name="Рисунок 6"/>
@@ -13980,7 +14332,7 @@
         </w:rPr>
       </w:pPr>
       <w:bookmarkStart w:id="33" w:name="_Toc56957447"/>
-      <w:bookmarkStart w:id="34" w:name="_Toc61070964"/>
+      <w:bookmarkStart w:id="34" w:name="_Toc61075901"/>
       <w:r>
         <w:rPr>
           <w:rFonts w:cs="Times New Roman"/>
@@ -13991,6 +14343,18 @@
       </w:r>
       <w:bookmarkEnd w:id="33"/>
       <w:bookmarkEnd w:id="34"/>
+    </w:p>
+    <w:p>
+      <w:pPr>
+        <w:spacing w:after="0" w:line="360" w:lineRule="auto"/>
+        <w:ind w:firstLine="567"/>
+        <w:jc w:val="both"/>
+        <w:rPr>
+          <w:rFonts w:ascii="Times New Roman" w:hAnsi="Times New Roman" w:cs="Times New Roman"/>
+          <w:sz w:val="28"/>
+          <w:szCs w:val="28"/>
+        </w:rPr>
+      </w:pPr>
     </w:p>
     <w:p>
       <w:pPr>
@@ -14041,7 +14405,7 @@
         </w:rPr>
       </w:pPr>
       <w:bookmarkStart w:id="35" w:name="_Toc56957448"/>
-      <w:bookmarkStart w:id="36" w:name="_Toc61070965"/>
+      <w:bookmarkStart w:id="36" w:name="_Toc61075902"/>
       <w:r>
         <w:rPr>
           <w:rFonts w:cs="Times New Roman"/>
@@ -14122,7 +14486,7 @@
         </w:rPr>
       </w:pPr>
       <w:bookmarkStart w:id="37" w:name="_Toc56957449"/>
-      <w:bookmarkStart w:id="38" w:name="_Toc61070966"/>
+      <w:bookmarkStart w:id="38" w:name="_Toc61075903"/>
       <w:r>
         <w:rPr>
           <w:rFonts w:cs="Times New Roman"/>
@@ -14188,7 +14552,7 @@
         </w:rPr>
       </w:pPr>
       <w:bookmarkStart w:id="39" w:name="_Toc56957450"/>
-      <w:bookmarkStart w:id="40" w:name="_Toc61070967"/>
+      <w:bookmarkStart w:id="40" w:name="_Toc61075904"/>
       <w:r>
         <w:rPr>
           <w:rFonts w:cs="Times New Roman"/>
@@ -14228,7 +14592,7 @@
         </w:rPr>
       </w:pPr>
       <w:bookmarkStart w:id="41" w:name="_Toc56957451"/>
-      <w:bookmarkStart w:id="42" w:name="_Toc61070968"/>
+      <w:bookmarkStart w:id="42" w:name="_Toc61075905"/>
       <w:r>
         <w:rPr>
           <w:rFonts w:cs="Times New Roman"/>
@@ -14292,14 +14656,13 @@
         </w:rPr>
       </w:pPr>
       <w:bookmarkStart w:id="43" w:name="_Toc56957452"/>
-      <w:bookmarkStart w:id="44" w:name="_Toc61070969"/>
+      <w:bookmarkStart w:id="44" w:name="_Toc61075906"/>
       <w:r>
         <w:rPr>
           <w:rFonts w:cs="Times New Roman"/>
           <w:b/>
           <w:szCs w:val="28"/>
         </w:rPr>
-        <w:lastRenderedPageBreak/>
         <w:t>Тестирование и отладка системы</w:t>
       </w:r>
       <w:bookmarkEnd w:id="43"/>
@@ -14361,7 +14724,7 @@
         </w:rPr>
       </w:pPr>
       <w:bookmarkStart w:id="45" w:name="_Toc56957453"/>
-      <w:bookmarkStart w:id="46" w:name="_Toc61070970"/>
+      <w:bookmarkStart w:id="46" w:name="_Toc61075907"/>
       <w:r>
         <w:rPr>
           <w:rFonts w:cs="Times New Roman"/>
@@ -14418,7 +14781,7 @@
         <w:spacing w:before="0" w:line="360" w:lineRule="auto"/>
       </w:pPr>
       <w:bookmarkStart w:id="47" w:name="_Toc56957454"/>
-      <w:bookmarkStart w:id="48" w:name="_Toc61070971"/>
+      <w:bookmarkStart w:id="48" w:name="_Toc61075908"/>
       <w:r>
         <w:t>ЗАКЛЮЧЕНИЕ</w:t>
       </w:r>
@@ -14465,7 +14828,7 @@
         <w:spacing w:before="0" w:line="360" w:lineRule="auto"/>
       </w:pPr>
       <w:bookmarkStart w:id="49" w:name="_Toc56957455"/>
-      <w:bookmarkStart w:id="50" w:name="_Toc61070972"/>
+      <w:bookmarkStart w:id="50" w:name="_Toc61075909"/>
       <w:r>
         <w:t>СПИСОК ЛИТЕРАТУРЫ</w:t>
       </w:r>
@@ -15243,6 +15606,7 @@
         <w:docPartUnique/>
       </w:docPartObj>
     </w:sdtPr>
+    <w:sdtEndPr/>
     <w:sdtContent>
       <w:p>
         <w:pPr>
@@ -15295,7 +15659,7 @@
             <w:sz w:val="28"/>
             <w:szCs w:val="28"/>
           </w:rPr>
-          <w:t>22</w:t>
+          <w:t>4</w:t>
         </w:r>
         <w:r>
           <w:rPr>
@@ -19566,7 +19930,7 @@
 </file>
 
 <file path=customXml/itemProps1.xml><?xml version="1.0" encoding="utf-8"?>
-<ds:datastoreItem xmlns:ds="http://schemas.openxmlformats.org/officeDocument/2006/customXml" ds:itemID="{3D7F24C4-E1E1-456F-985B-3FD034D4A7D8}">
+<ds:datastoreItem xmlns:ds="http://schemas.openxmlformats.org/officeDocument/2006/customXml" ds:itemID="{323374DB-ECA3-4715-9A1E-BCC812BD8719}">
   <ds:schemaRefs>
     <ds:schemaRef ds:uri="http://schemas.openxmlformats.org/officeDocument/2006/bibliography"/>
   </ds:schemaRefs>

</xml_diff>

<commit_message>
'master: init commit Сб янв 9 13:43:09 MSK 2021'
</commit_message>
<xml_diff>
--- a/My/Б17-В71_ОрловЯА_ПЗv3.docx
+++ b/My/Б17-В71_ОрловЯА_ПЗv3.docx
@@ -296,7 +296,7 @@
                 <w:noProof/>
                 <w:webHidden/>
               </w:rPr>
-              <w:t>2</w:t>
+              <w:t>3</w:t>
             </w:r>
             <w:r>
               <w:rPr>
@@ -822,7 +822,7 @@
                 <w:noProof/>
                 <w:webHidden/>
               </w:rPr>
-              <w:t>6</w:t>
+              <w:t>7</w:t>
             </w:r>
             <w:r>
               <w:rPr>
@@ -908,7 +908,7 @@
                 <w:noProof/>
                 <w:webHidden/>
               </w:rPr>
-              <w:t>6</w:t>
+              <w:t>7</w:t>
             </w:r>
             <w:r>
               <w:rPr>
@@ -994,7 +994,7 @@
                 <w:noProof/>
                 <w:webHidden/>
               </w:rPr>
-              <w:t>7</w:t>
+              <w:t>8</w:t>
             </w:r>
             <w:r>
               <w:rPr>
@@ -1949,7 +1949,25 @@
                 <w:b/>
                 <w:noProof/>
               </w:rPr>
-              <w:t>Разработка структуры интерфейса взаимодействия пользователя с системой</w:t>
+              <w:t>Разработка структуры интерфейса взаимоде</w:t>
+            </w:r>
+            <w:r>
+              <w:rPr>
+                <w:rStyle w:val="a8"/>
+                <w:rFonts w:cs="Times New Roman"/>
+                <w:b/>
+                <w:noProof/>
+              </w:rPr>
+              <w:t>й</w:t>
+            </w:r>
+            <w:r>
+              <w:rPr>
+                <w:rStyle w:val="a8"/>
+                <w:rFonts w:cs="Times New Roman"/>
+                <w:b/>
+                <w:noProof/>
+              </w:rPr>
+              <w:t>ствия пользователя с системой</w:t>
             </w:r>
             <w:r>
               <w:rPr>
@@ -3588,8 +3606,6 @@
         </w:rPr>
         <w:br w:type="page"/>
       </w:r>
-      <w:bookmarkStart w:id="3" w:name="_GoBack"/>
-      <w:bookmarkEnd w:id="3"/>
     </w:p>
     <w:p>
       <w:pPr>
@@ -3600,16 +3616,17 @@
           <w:szCs w:val="28"/>
         </w:rPr>
       </w:pPr>
-      <w:bookmarkStart w:id="4" w:name="_Toc61075882"/>
+      <w:bookmarkStart w:id="3" w:name="_Toc61075882"/>
       <w:r>
         <w:rPr>
           <w:rFonts w:cs="Times New Roman"/>
           <w:szCs w:val="28"/>
         </w:rPr>
+        <w:lastRenderedPageBreak/>
         <w:t>ВВЕДЕНИЕ</w:t>
       </w:r>
       <w:bookmarkEnd w:id="2"/>
-      <w:bookmarkEnd w:id="4"/>
+      <w:bookmarkEnd w:id="3"/>
     </w:p>
     <w:p>
       <w:pPr>
@@ -4135,7 +4152,47 @@
           <w:sz w:val="28"/>
           <w:szCs w:val="28"/>
         </w:rPr>
-        <w:t xml:space="preserve">методов необходимо написание подробной документации по ним, поскольку без нее попросту не удастся воспользоваться </w:t>
+        <w:t>методов необходимо написание подробной документации по ним, поскольку без нее попросту не удастся воспользоваться методом</w:t>
+      </w:r>
+      <w:r>
+        <w:rPr>
+          <w:rFonts w:ascii="Times New Roman" w:hAnsi="Times New Roman" w:cs="Times New Roman"/>
+          <w:sz w:val="28"/>
+          <w:szCs w:val="28"/>
+        </w:rPr>
+        <w:t>.</w:t>
+      </w:r>
+      <w:r>
+        <w:rPr>
+          <w:rFonts w:ascii="Times New Roman" w:hAnsi="Times New Roman" w:cs="Times New Roman"/>
+          <w:sz w:val="28"/>
+          <w:szCs w:val="28"/>
+        </w:rPr>
+        <w:t xml:space="preserve"> </w:t>
+      </w:r>
+      <w:r>
+        <w:rPr>
+          <w:rFonts w:ascii="Times New Roman" w:hAnsi="Times New Roman" w:cs="Times New Roman"/>
+          <w:sz w:val="28"/>
+          <w:szCs w:val="28"/>
+        </w:rPr>
+        <w:t>А</w:t>
+      </w:r>
+      <w:r>
+        <w:rPr>
+          <w:rFonts w:ascii="Times New Roman" w:hAnsi="Times New Roman" w:cs="Times New Roman"/>
+          <w:sz w:val="28"/>
+          <w:szCs w:val="28"/>
+        </w:rPr>
+        <w:t xml:space="preserve"> также не менее важно поддерживать докум</w:t>
+      </w:r>
+      <w:r>
+        <w:rPr>
+          <w:rFonts w:ascii="Times New Roman" w:hAnsi="Times New Roman" w:cs="Times New Roman"/>
+          <w:sz w:val="28"/>
+          <w:szCs w:val="28"/>
+        </w:rPr>
+        <w:t xml:space="preserve">ентацию в актуальном состоянии поскольку если документация будет неправильная или устаревшая, </w:t>
       </w:r>
       <w:r>
         <w:rPr>
@@ -4144,47 +4201,7 @@
           <w:szCs w:val="28"/>
         </w:rPr>
         <w:lastRenderedPageBreak/>
-        <w:t>методом</w:t>
-      </w:r>
-      <w:r>
-        <w:rPr>
-          <w:rFonts w:ascii="Times New Roman" w:hAnsi="Times New Roman" w:cs="Times New Roman"/>
-          <w:sz w:val="28"/>
-          <w:szCs w:val="28"/>
-        </w:rPr>
-        <w:t>.</w:t>
-      </w:r>
-      <w:r>
-        <w:rPr>
-          <w:rFonts w:ascii="Times New Roman" w:hAnsi="Times New Roman" w:cs="Times New Roman"/>
-          <w:sz w:val="28"/>
-          <w:szCs w:val="28"/>
-        </w:rPr>
-        <w:t xml:space="preserve"> </w:t>
-      </w:r>
-      <w:r>
-        <w:rPr>
-          <w:rFonts w:ascii="Times New Roman" w:hAnsi="Times New Roman" w:cs="Times New Roman"/>
-          <w:sz w:val="28"/>
-          <w:szCs w:val="28"/>
-        </w:rPr>
-        <w:t>А</w:t>
-      </w:r>
-      <w:r>
-        <w:rPr>
-          <w:rFonts w:ascii="Times New Roman" w:hAnsi="Times New Roman" w:cs="Times New Roman"/>
-          <w:sz w:val="28"/>
-          <w:szCs w:val="28"/>
-        </w:rPr>
-        <w:t xml:space="preserve"> также не менее важно поддерживать докум</w:t>
-      </w:r>
-      <w:r>
-        <w:rPr>
-          <w:rFonts w:ascii="Times New Roman" w:hAnsi="Times New Roman" w:cs="Times New Roman"/>
-          <w:sz w:val="28"/>
-          <w:szCs w:val="28"/>
-        </w:rPr>
-        <w:t>ентацию в актуальном состоянии поскольку если документация будет неправильная или устаревшая, то велика вероятность ошибок и в конечном итоге</w:t>
+        <w:t>то велика вероятность ошибок и в конечном итоге</w:t>
       </w:r>
       <w:r>
         <w:rPr>
@@ -4882,16 +4899,7 @@
           <w:sz w:val="28"/>
           <w:szCs w:val="28"/>
         </w:rPr>
-        <w:t xml:space="preserve">В соответствии с поставленной целью, работа над АС </w:t>
-      </w:r>
-      <w:r>
-        <w:rPr>
-          <w:rFonts w:ascii="Times New Roman" w:hAnsi="Times New Roman" w:cs="Times New Roman"/>
-          <w:sz w:val="28"/>
-          <w:szCs w:val="28"/>
-        </w:rPr>
-        <w:lastRenderedPageBreak/>
-        <w:t>(автоматизированной системой) была разделена на несколько этапов, в рамках которых решались следующие задачи:</w:t>
+        <w:t>В соответствии с поставленной целью, работа над АС (автоматизированной системой) была разделена на несколько этапов, в рамках которых решались следующие задачи:</w:t>
       </w:r>
     </w:p>
     <w:p>
@@ -4915,6 +4923,7 @@
           <w:sz w:val="28"/>
           <w:szCs w:val="28"/>
         </w:rPr>
+        <w:lastRenderedPageBreak/>
         <w:t>анализ предметной области</w:t>
       </w:r>
     </w:p>
@@ -5025,8 +5034,8 @@
           <w:szCs w:val="28"/>
         </w:rPr>
       </w:pPr>
-      <w:bookmarkStart w:id="5" w:name="_Toc56957439"/>
-      <w:bookmarkStart w:id="6" w:name="_Toc61075883"/>
+      <w:bookmarkStart w:id="4" w:name="_Toc56957439"/>
+      <w:bookmarkStart w:id="5" w:name="_Toc61075883"/>
       <w:r>
         <w:rPr>
           <w:rFonts w:cs="Times New Roman"/>
@@ -5034,8 +5043,8 @@
         </w:rPr>
         <w:t>ОБЗОРНАЯ ЧАСТЬ</w:t>
       </w:r>
+      <w:bookmarkEnd w:id="4"/>
       <w:bookmarkEnd w:id="5"/>
-      <w:bookmarkEnd w:id="6"/>
     </w:p>
     <w:p>
       <w:pPr>
@@ -5065,7 +5074,7 @@
           <w:szCs w:val="28"/>
         </w:rPr>
       </w:pPr>
-      <w:bookmarkStart w:id="7" w:name="_Toc61075884"/>
+      <w:bookmarkStart w:id="6" w:name="_Toc61075884"/>
       <w:r>
         <w:rPr>
           <w:rFonts w:cs="Times New Roman"/>
@@ -5074,7 +5083,7 @@
         </w:rPr>
         <w:t>Описание предметной области</w:t>
       </w:r>
-      <w:bookmarkEnd w:id="7"/>
+      <w:bookmarkEnd w:id="6"/>
     </w:p>
     <w:p>
       <w:pPr>
@@ -5098,11 +5107,11 @@
         <w:spacing w:before="0" w:line="360" w:lineRule="auto"/>
         <w:ind w:left="0" w:firstLine="0"/>
       </w:pPr>
-      <w:bookmarkStart w:id="8" w:name="_Toc61075885"/>
+      <w:bookmarkStart w:id="7" w:name="_Toc61075885"/>
       <w:r>
         <w:t>Описание серверной архитектуры</w:t>
       </w:r>
-      <w:bookmarkEnd w:id="8"/>
+      <w:bookmarkEnd w:id="7"/>
     </w:p>
     <w:p>
       <w:pPr>
@@ -5588,7 +5597,6 @@
           <w:szCs w:val="28"/>
           <w:lang w:val="en-US"/>
         </w:rPr>
-        <w:lastRenderedPageBreak/>
         <w:t>FM</w:t>
       </w:r>
       <w:r>
@@ -5698,6 +5706,7 @@
           <w:szCs w:val="28"/>
           <w:lang w:val="en-US"/>
         </w:rPr>
+        <w:lastRenderedPageBreak/>
         <w:t>FM</w:t>
       </w:r>
       <w:r>
@@ -6115,11 +6124,11 @@
         <w:spacing w:before="0" w:line="360" w:lineRule="auto"/>
         <w:ind w:left="0" w:firstLine="0"/>
       </w:pPr>
-      <w:bookmarkStart w:id="9" w:name="_Toc61075886"/>
+      <w:bookmarkStart w:id="8" w:name="_Toc61075886"/>
       <w:r>
         <w:t>Описание модели внедрения программных продуктов Agile Scrum</w:t>
       </w:r>
-      <w:bookmarkEnd w:id="9"/>
+      <w:bookmarkEnd w:id="8"/>
     </w:p>
     <w:p>
       <w:pPr>
@@ -6181,17 +6190,16 @@
           <w:szCs w:val="28"/>
         </w:rPr>
       </w:pPr>
-      <w:bookmarkStart w:id="10" w:name="_Toc61075887"/>
+      <w:bookmarkStart w:id="9" w:name="_Toc61075887"/>
       <w:r>
         <w:rPr>
           <w:rFonts w:cs="Times New Roman"/>
           <w:b/>
           <w:szCs w:val="28"/>
         </w:rPr>
-        <w:lastRenderedPageBreak/>
         <w:t>Исследование существующих технологий</w:t>
       </w:r>
-      <w:bookmarkEnd w:id="10"/>
+      <w:bookmarkEnd w:id="9"/>
     </w:p>
     <w:p>
       <w:pPr>
@@ -6215,11 +6223,12 @@
         <w:spacing w:before="0" w:line="360" w:lineRule="auto"/>
         <w:ind w:left="0" w:firstLine="0"/>
       </w:pPr>
-      <w:bookmarkStart w:id="11" w:name="_Toc61075888"/>
-      <w:r>
+      <w:bookmarkStart w:id="10" w:name="_Toc61075888"/>
+      <w:r>
+        <w:lastRenderedPageBreak/>
         <w:t>Перечень функций, подлежащих автоматизации</w:t>
       </w:r>
-      <w:bookmarkEnd w:id="11"/>
+      <w:bookmarkEnd w:id="10"/>
     </w:p>
     <w:p>
       <w:pPr>
@@ -6275,11 +6284,11 @@
         <w:spacing w:before="0" w:line="360" w:lineRule="auto"/>
         <w:ind w:left="0" w:firstLine="0"/>
       </w:pPr>
-      <w:bookmarkStart w:id="12" w:name="_Toc61075889"/>
+      <w:bookmarkStart w:id="11" w:name="_Toc61075889"/>
       <w:r>
         <w:t>Выбор и обоснование критериев качества</w:t>
       </w:r>
-      <w:bookmarkEnd w:id="12"/>
+      <w:bookmarkEnd w:id="11"/>
     </w:p>
     <w:p>
       <w:pPr>
@@ -6813,11 +6822,11 @@
         <w:spacing w:before="0" w:line="360" w:lineRule="auto"/>
         <w:ind w:left="0" w:firstLine="0"/>
       </w:pPr>
-      <w:bookmarkStart w:id="13" w:name="_Toc61075890"/>
+      <w:bookmarkStart w:id="12" w:name="_Toc61075890"/>
       <w:r>
         <w:t>Анализ аналогов и прототипов</w:t>
       </w:r>
-      <w:bookmarkEnd w:id="13"/>
+      <w:bookmarkEnd w:id="12"/>
     </w:p>
     <w:p>
       <w:pPr>
@@ -6876,14 +6885,14 @@
           <w:lang w:val="en-US"/>
         </w:rPr>
       </w:pPr>
-      <w:bookmarkStart w:id="14" w:name="_Toc61075891"/>
+      <w:bookmarkStart w:id="13" w:name="_Toc61075891"/>
       <w:r>
         <w:rPr>
           <w:lang w:val="en-US"/>
         </w:rPr>
         <w:t>Swagger</w:t>
       </w:r>
-      <w:bookmarkEnd w:id="14"/>
+      <w:bookmarkEnd w:id="13"/>
     </w:p>
     <w:p>
       <w:pPr>
@@ -8533,7 +8542,7 @@
         <w:spacing w:before="0" w:line="360" w:lineRule="auto"/>
         <w:jc w:val="left"/>
       </w:pPr>
-      <w:bookmarkStart w:id="15" w:name="_Toc61075892"/>
+      <w:bookmarkStart w:id="14" w:name="_Toc61075892"/>
       <w:r>
         <w:rPr>
           <w:lang w:val="en-US"/>
@@ -8549,7 +8558,7 @@
         </w:rPr>
         <w:t>Blueprint</w:t>
       </w:r>
-      <w:bookmarkEnd w:id="15"/>
+      <w:bookmarkEnd w:id="14"/>
     </w:p>
     <w:p>
       <w:pPr>
@@ -9323,14 +9332,14 @@
         <w:spacing w:before="0" w:line="360" w:lineRule="auto"/>
         <w:jc w:val="left"/>
       </w:pPr>
-      <w:bookmarkStart w:id="16" w:name="_Toc61075893"/>
+      <w:bookmarkStart w:id="15" w:name="_Toc61075893"/>
       <w:r>
         <w:rPr>
           <w:lang w:val="en-US"/>
         </w:rPr>
         <w:t>RAML</w:t>
       </w:r>
-      <w:bookmarkEnd w:id="16"/>
+      <w:bookmarkEnd w:id="15"/>
     </w:p>
     <w:p>
       <w:pPr>
@@ -9487,7 +9496,7 @@
         <w:spacing w:before="0" w:line="360" w:lineRule="auto"/>
         <w:jc w:val="left"/>
       </w:pPr>
-      <w:bookmarkStart w:id="17" w:name="_Toc61075894"/>
+      <w:bookmarkStart w:id="16" w:name="_Toc61075894"/>
       <w:r>
         <w:t xml:space="preserve">Ручной метод сопровождения </w:t>
       </w:r>
@@ -9500,7 +9509,7 @@
       <w:r>
         <w:t>-документации</w:t>
       </w:r>
-      <w:bookmarkEnd w:id="17"/>
+      <w:bookmarkEnd w:id="16"/>
     </w:p>
     <w:p>
       <w:pPr>
@@ -10440,14 +10449,14 @@
           <w:lang w:val="en-US"/>
         </w:rPr>
       </w:pPr>
-      <w:bookmarkStart w:id="18" w:name="_Toc61075895"/>
+      <w:bookmarkStart w:id="17" w:name="_Toc61075895"/>
       <w:r>
         <w:rPr>
           <w:lang w:val="en-US"/>
         </w:rPr>
         <w:t>Postman</w:t>
       </w:r>
-      <w:bookmarkEnd w:id="18"/>
+      <w:bookmarkEnd w:id="17"/>
     </w:p>
     <w:p>
       <w:pPr>
@@ -11307,11 +11316,11 @@
         <w:spacing w:before="0" w:line="360" w:lineRule="auto"/>
         <w:ind w:left="0" w:firstLine="0"/>
       </w:pPr>
-      <w:bookmarkStart w:id="19" w:name="_Toc61075896"/>
+      <w:bookmarkStart w:id="18" w:name="_Toc61075896"/>
       <w:r>
         <w:t>Сравнение аналогов и прототипов</w:t>
       </w:r>
-      <w:bookmarkEnd w:id="19"/>
+      <w:bookmarkEnd w:id="18"/>
     </w:p>
     <w:p>
       <w:pPr>
@@ -12959,11 +12968,11 @@
         <w:ind w:left="0" w:firstLine="0"/>
         <w:jc w:val="left"/>
       </w:pPr>
-      <w:bookmarkStart w:id="20" w:name="_Toc61075897"/>
+      <w:bookmarkStart w:id="19" w:name="_Toc61075897"/>
       <w:r>
         <w:t>Вывод</w:t>
       </w:r>
-      <w:bookmarkEnd w:id="20"/>
+      <w:bookmarkEnd w:id="19"/>
     </w:p>
     <w:p>
       <w:pPr>
@@ -13056,8 +13065,8 @@
           <w:szCs w:val="28"/>
         </w:rPr>
       </w:pPr>
-      <w:bookmarkStart w:id="21" w:name="_Toc56957443"/>
-      <w:bookmarkStart w:id="22" w:name="_Toc61075898"/>
+      <w:bookmarkStart w:id="20" w:name="_Toc56957443"/>
+      <w:bookmarkStart w:id="21" w:name="_Toc61075898"/>
       <w:r>
         <w:rPr>
           <w:rFonts w:cs="Times New Roman"/>
@@ -13065,8 +13074,8 @@
         </w:rPr>
         <w:t>РАСЧЕТНО-КОНСТРУКТОРСКАЯ ЧАСТЬ</w:t>
       </w:r>
+      <w:bookmarkEnd w:id="20"/>
       <w:bookmarkEnd w:id="21"/>
-      <w:bookmarkEnd w:id="22"/>
     </w:p>
     <w:p>
       <w:pPr>
@@ -13081,18 +13090,18 @@
           <w:szCs w:val="28"/>
         </w:rPr>
       </w:pPr>
-      <w:bookmarkStart w:id="23" w:name="_Toc56957444"/>
-      <w:bookmarkStart w:id="24" w:name="_Toc56957512"/>
-      <w:bookmarkStart w:id="25" w:name="_Toc56957631"/>
-      <w:bookmarkStart w:id="26" w:name="_Toc57547508"/>
-      <w:bookmarkStart w:id="27" w:name="_Toc58776094"/>
-      <w:bookmarkStart w:id="28" w:name="_Toc58776533"/>
+      <w:bookmarkStart w:id="22" w:name="_Toc56957444"/>
+      <w:bookmarkStart w:id="23" w:name="_Toc56957512"/>
+      <w:bookmarkStart w:id="24" w:name="_Toc56957631"/>
+      <w:bookmarkStart w:id="25" w:name="_Toc57547508"/>
+      <w:bookmarkStart w:id="26" w:name="_Toc58776094"/>
+      <w:bookmarkStart w:id="27" w:name="_Toc58776533"/>
+      <w:bookmarkEnd w:id="22"/>
       <w:bookmarkEnd w:id="23"/>
       <w:bookmarkEnd w:id="24"/>
       <w:bookmarkEnd w:id="25"/>
       <w:bookmarkEnd w:id="26"/>
       <w:bookmarkEnd w:id="27"/>
-      <w:bookmarkEnd w:id="28"/>
     </w:p>
     <w:p>
       <w:pPr>
@@ -13110,8 +13119,8 @@
           <w:szCs w:val="28"/>
         </w:rPr>
       </w:pPr>
-      <w:bookmarkStart w:id="29" w:name="_Toc56957445"/>
-      <w:bookmarkStart w:id="30" w:name="_Toc61075899"/>
+      <w:bookmarkStart w:id="28" w:name="_Toc56957445"/>
+      <w:bookmarkStart w:id="29" w:name="_Toc61075899"/>
       <w:r>
         <w:rPr>
           <w:rFonts w:cs="Times New Roman"/>
@@ -13120,8 +13129,8 @@
         </w:rPr>
         <w:t>Определение требований к системе</w:t>
       </w:r>
+      <w:bookmarkEnd w:id="28"/>
       <w:bookmarkEnd w:id="29"/>
-      <w:bookmarkEnd w:id="30"/>
     </w:p>
     <w:p>
       <w:pPr>
@@ -13753,8 +13762,8 @@
           <w:szCs w:val="28"/>
         </w:rPr>
       </w:pPr>
-      <w:bookmarkStart w:id="31" w:name="_Toc56957446"/>
-      <w:bookmarkStart w:id="32" w:name="_Toc61075900"/>
+      <w:bookmarkStart w:id="30" w:name="_Toc56957446"/>
+      <w:bookmarkStart w:id="31" w:name="_Toc61075900"/>
       <w:r>
         <w:rPr>
           <w:rFonts w:cs="Times New Roman"/>
@@ -13763,8 +13772,8 @@
         </w:rPr>
         <w:t>Разработка структуры автоматизированной системы</w:t>
       </w:r>
+      <w:bookmarkEnd w:id="30"/>
       <w:bookmarkEnd w:id="31"/>
-      <w:bookmarkEnd w:id="32"/>
     </w:p>
     <w:p>
       <w:pPr>
@@ -14331,8 +14340,8 @@
           <w:szCs w:val="28"/>
         </w:rPr>
       </w:pPr>
-      <w:bookmarkStart w:id="33" w:name="_Toc56957447"/>
-      <w:bookmarkStart w:id="34" w:name="_Toc61075901"/>
+      <w:bookmarkStart w:id="32" w:name="_Toc56957447"/>
+      <w:bookmarkStart w:id="33" w:name="_Toc61075901"/>
       <w:r>
         <w:rPr>
           <w:rFonts w:cs="Times New Roman"/>
@@ -14341,8 +14350,1028 @@
         </w:rPr>
         <w:t>Разработка структуры интерфейса взаимодействия пользователя с системой</w:t>
       </w:r>
+      <w:bookmarkEnd w:id="32"/>
       <w:bookmarkEnd w:id="33"/>
+    </w:p>
+    <w:p>
+      <w:pPr>
+        <w:spacing w:after="0" w:line="360" w:lineRule="auto"/>
+        <w:ind w:firstLine="567"/>
+        <w:jc w:val="both"/>
+        <w:rPr>
+          <w:rFonts w:ascii="Times New Roman" w:hAnsi="Times New Roman" w:cs="Times New Roman"/>
+          <w:sz w:val="28"/>
+          <w:szCs w:val="28"/>
+        </w:rPr>
+      </w:pPr>
+    </w:p>
+    <w:p>
+      <w:pPr>
+        <w:pStyle w:val="a7"/>
+        <w:numPr>
+          <w:ilvl w:val="0"/>
+          <w:numId w:val="32"/>
+        </w:numPr>
+        <w:spacing w:after="0" w:line="360" w:lineRule="auto"/>
+        <w:jc w:val="center"/>
+        <w:rPr>
+          <w:rFonts w:ascii="Times New Roman" w:hAnsi="Times New Roman" w:cs="Times New Roman"/>
+          <w:b/>
+          <w:sz w:val="28"/>
+          <w:szCs w:val="28"/>
+        </w:rPr>
+      </w:pPr>
+      <w:r>
+        <w:rPr>
+          <w:rFonts w:ascii="Times New Roman" w:hAnsi="Times New Roman" w:cs="Times New Roman"/>
+          <w:b/>
+          <w:sz w:val="28"/>
+          <w:szCs w:val="28"/>
+        </w:rPr>
+        <w:t>Создание структуры документов в Postman</w:t>
+      </w:r>
+    </w:p>
+    <w:p>
+      <w:pPr>
+        <w:spacing w:after="0" w:line="360" w:lineRule="auto"/>
+        <w:ind w:firstLine="567"/>
+        <w:jc w:val="both"/>
+        <w:rPr>
+          <w:rFonts w:ascii="Times New Roman" w:hAnsi="Times New Roman" w:cs="Times New Roman"/>
+          <w:sz w:val="28"/>
+          <w:szCs w:val="28"/>
+        </w:rPr>
+      </w:pPr>
+    </w:p>
+    <w:p>
+      <w:pPr>
+        <w:spacing w:after="0" w:line="360" w:lineRule="auto"/>
+        <w:ind w:firstLine="567"/>
+        <w:jc w:val="both"/>
+        <w:rPr>
+          <w:rFonts w:ascii="Times New Roman" w:hAnsi="Times New Roman" w:cs="Times New Roman"/>
+          <w:sz w:val="28"/>
+          <w:szCs w:val="28"/>
+        </w:rPr>
+      </w:pPr>
+      <w:r>
+        <w:rPr>
+          <w:rFonts w:ascii="Times New Roman" w:hAnsi="Times New Roman" w:cs="Times New Roman"/>
+          <w:sz w:val="28"/>
+          <w:szCs w:val="28"/>
+        </w:rPr>
+        <w:t>При запуске приложения</w:t>
+      </w:r>
+      <w:r>
+        <w:rPr>
+          <w:rFonts w:ascii="Times New Roman" w:hAnsi="Times New Roman" w:cs="Times New Roman"/>
+          <w:sz w:val="28"/>
+          <w:szCs w:val="28"/>
+        </w:rPr>
+        <w:t xml:space="preserve"> </w:t>
+      </w:r>
+      <w:r>
+        <w:rPr>
+          <w:rFonts w:ascii="Times New Roman" w:hAnsi="Times New Roman" w:cs="Times New Roman"/>
+          <w:sz w:val="28"/>
+          <w:szCs w:val="28"/>
+          <w:lang w:val="en-US"/>
+        </w:rPr>
+        <w:t>Postman</w:t>
+      </w:r>
+      <w:r>
+        <w:rPr>
+          <w:rFonts w:ascii="Times New Roman" w:hAnsi="Times New Roman" w:cs="Times New Roman"/>
+          <w:sz w:val="28"/>
+          <w:szCs w:val="28"/>
+        </w:rPr>
+        <w:t xml:space="preserve"> пользователь </w:t>
+      </w:r>
+      <w:r>
+        <w:rPr>
+          <w:rFonts w:ascii="Times New Roman" w:hAnsi="Times New Roman" w:cs="Times New Roman"/>
+          <w:sz w:val="28"/>
+          <w:szCs w:val="28"/>
+        </w:rPr>
+        <w:t xml:space="preserve">проходит авторизацию введя логин и пароль. </w:t>
+      </w:r>
+      <w:r>
+        <w:rPr>
+          <w:rFonts w:ascii="Times New Roman" w:hAnsi="Times New Roman" w:cs="Times New Roman"/>
+          <w:sz w:val="28"/>
+          <w:szCs w:val="28"/>
+        </w:rPr>
+        <w:t xml:space="preserve">При нажатии на «Выход» приложение прекращает работу и закрывается. </w:t>
+      </w:r>
+    </w:p>
+    <w:p>
+      <w:pPr>
+        <w:spacing w:after="0" w:line="360" w:lineRule="auto"/>
+        <w:ind w:firstLine="567"/>
+        <w:jc w:val="both"/>
+        <w:rPr>
+          <w:rFonts w:ascii="Times New Roman" w:hAnsi="Times New Roman" w:cs="Times New Roman"/>
+          <w:sz w:val="28"/>
+          <w:szCs w:val="28"/>
+        </w:rPr>
+      </w:pPr>
+      <w:r>
+        <w:rPr>
+          <w:rFonts w:ascii="Times New Roman" w:hAnsi="Times New Roman" w:cs="Times New Roman"/>
+          <w:sz w:val="28"/>
+          <w:szCs w:val="28"/>
+        </w:rPr>
+        <w:t xml:space="preserve">В случае не успешной авторизации пользователь возвращается к форме авторизации. </w:t>
+      </w:r>
+      <w:r>
+        <w:rPr>
+          <w:rFonts w:ascii="Times New Roman" w:hAnsi="Times New Roman" w:cs="Times New Roman"/>
+          <w:sz w:val="28"/>
+          <w:szCs w:val="28"/>
+        </w:rPr>
+        <w:t>В случае успешной авторизации пользователь переходит в основное меню. При нажатии кнопки «Выход» приложение прекращает работу и закрывается.</w:t>
+      </w:r>
+      <w:r>
+        <w:rPr>
+          <w:rFonts w:ascii="Times New Roman" w:hAnsi="Times New Roman" w:cs="Times New Roman"/>
+          <w:sz w:val="28"/>
+          <w:szCs w:val="28"/>
+        </w:rPr>
+        <w:t xml:space="preserve"> При повторных запусках приложения, форма авторизации отобразиться только если пользователь выйдет из системы путем нажатия «Выход». </w:t>
+      </w:r>
+      <w:r>
+        <w:rPr>
+          <w:rFonts w:ascii="Times New Roman" w:hAnsi="Times New Roman" w:cs="Times New Roman"/>
+          <w:sz w:val="28"/>
+          <w:szCs w:val="28"/>
+        </w:rPr>
+        <w:t xml:space="preserve">Вид экранной формы </w:t>
+      </w:r>
+      <w:r>
+        <w:rPr>
+          <w:rFonts w:ascii="Times New Roman" w:hAnsi="Times New Roman" w:cs="Times New Roman"/>
+          <w:sz w:val="28"/>
+          <w:szCs w:val="28"/>
+        </w:rPr>
+        <w:t xml:space="preserve">авторизации, </w:t>
+      </w:r>
+      <w:r>
+        <w:rPr>
+          <w:rFonts w:ascii="Times New Roman" w:hAnsi="Times New Roman" w:cs="Times New Roman"/>
+          <w:sz w:val="28"/>
+          <w:szCs w:val="28"/>
+        </w:rPr>
+        <w:t>представлен на рисунке 2.</w:t>
+      </w:r>
+      <w:r>
+        <w:rPr>
+          <w:rFonts w:ascii="Times New Roman" w:hAnsi="Times New Roman" w:cs="Times New Roman"/>
+          <w:sz w:val="28"/>
+          <w:szCs w:val="28"/>
+        </w:rPr>
+        <w:t>2</w:t>
+      </w:r>
+      <w:r>
+        <w:rPr>
+          <w:rFonts w:ascii="Times New Roman" w:hAnsi="Times New Roman" w:cs="Times New Roman"/>
+          <w:sz w:val="28"/>
+          <w:szCs w:val="28"/>
+        </w:rPr>
+        <w:t>.</w:t>
+      </w:r>
+    </w:p>
+    <w:p>
+      <w:pPr>
+        <w:spacing w:after="0" w:line="360" w:lineRule="auto"/>
+        <w:ind w:firstLine="567"/>
+        <w:jc w:val="both"/>
+        <w:rPr>
+          <w:rFonts w:ascii="Times New Roman" w:hAnsi="Times New Roman" w:cs="Times New Roman"/>
+          <w:sz w:val="28"/>
+          <w:szCs w:val="28"/>
+        </w:rPr>
+      </w:pPr>
+    </w:p>
+    <w:p>
+      <w:pPr>
+        <w:spacing w:after="0" w:line="360" w:lineRule="auto"/>
+        <w:ind w:firstLine="709"/>
+        <w:jc w:val="center"/>
+        <w:rPr>
+          <w:rFonts w:ascii="Times New Roman" w:hAnsi="Times New Roman" w:cs="Times New Roman"/>
+          <w:sz w:val="28"/>
+          <w:szCs w:val="28"/>
+        </w:rPr>
+      </w:pPr>
+      <w:r>
+        <w:rPr>
+          <w:rFonts w:ascii="Times New Roman" w:hAnsi="Times New Roman" w:cs="Times New Roman"/>
+          <w:noProof/>
+          <w:sz w:val="28"/>
+          <w:szCs w:val="28"/>
+          <w:lang w:eastAsia="ru-RU"/>
+        </w:rPr>
+        <w:drawing>
+          <wp:inline distT="0" distB="0" distL="0" distR="0">
+            <wp:extent cx="3781425" cy="5229225"/>
+            <wp:effectExtent l="19050" t="19050" r="28575" b="28575"/>
+            <wp:docPr id="8" name="Рисунок 8"/>
+            <wp:cNvGraphicFramePr>
+              <a:graphicFrameLocks xmlns:a="http://schemas.openxmlformats.org/drawingml/2006/main" noChangeAspect="1"/>
+            </wp:cNvGraphicFramePr>
+            <a:graphic xmlns:a="http://schemas.openxmlformats.org/drawingml/2006/main">
+              <a:graphicData uri="http://schemas.openxmlformats.org/drawingml/2006/picture">
+                <pic:pic xmlns:pic="http://schemas.openxmlformats.org/drawingml/2006/picture">
+                  <pic:nvPicPr>
+                    <pic:cNvPr id="8" name="postman-auth.png"/>
+                    <pic:cNvPicPr/>
+                  </pic:nvPicPr>
+                  <pic:blipFill>
+                    <a:blip r:embed="rId17">
+                      <a:extLst>
+                        <a:ext uri="{28A0092B-C50C-407E-A947-70E740481C1C}">
+                          <a14:useLocalDpi xmlns:a14="http://schemas.microsoft.com/office/drawing/2010/main" val="0"/>
+                        </a:ext>
+                      </a:extLst>
+                    </a:blip>
+                    <a:stretch>
+                      <a:fillRect/>
+                    </a:stretch>
+                  </pic:blipFill>
+                  <pic:spPr>
+                    <a:xfrm>
+                      <a:off x="0" y="0"/>
+                      <a:ext cx="3781425" cy="5229225"/>
+                    </a:xfrm>
+                    <a:prstGeom prst="rect">
+                      <a:avLst/>
+                    </a:prstGeom>
+                    <a:ln>
+                      <a:solidFill>
+                        <a:schemeClr val="tx1"/>
+                      </a:solidFill>
+                    </a:ln>
+                  </pic:spPr>
+                </pic:pic>
+              </a:graphicData>
+            </a:graphic>
+          </wp:inline>
+        </w:drawing>
+      </w:r>
+    </w:p>
+    <w:p>
+      <w:pPr>
+        <w:spacing w:after="0" w:line="360" w:lineRule="auto"/>
+        <w:ind w:firstLine="851"/>
+        <w:jc w:val="center"/>
+        <w:rPr>
+          <w:rFonts w:ascii="Times New Roman" w:hAnsi="Times New Roman" w:cs="Times New Roman"/>
+          <w:sz w:val="28"/>
+          <w:szCs w:val="28"/>
+          <w:lang w:val="en-US"/>
+        </w:rPr>
+      </w:pPr>
+      <w:r>
+        <w:rPr>
+          <w:rFonts w:ascii="Times New Roman" w:hAnsi="Times New Roman" w:cs="Times New Roman"/>
+          <w:sz w:val="28"/>
+          <w:szCs w:val="28"/>
+        </w:rPr>
+        <w:t xml:space="preserve">Рисунок 2.2 – Форма авторизации в </w:t>
+      </w:r>
+      <w:r>
+        <w:rPr>
+          <w:rFonts w:ascii="Times New Roman" w:hAnsi="Times New Roman" w:cs="Times New Roman"/>
+          <w:sz w:val="28"/>
+          <w:szCs w:val="28"/>
+          <w:lang w:val="en-US"/>
+        </w:rPr>
+        <w:t>Postman</w:t>
+      </w:r>
+    </w:p>
+    <w:p>
+      <w:pPr>
+        <w:spacing w:after="0" w:line="360" w:lineRule="auto"/>
+        <w:jc w:val="center"/>
+        <w:rPr>
+          <w:rFonts w:ascii="Times New Roman" w:hAnsi="Times New Roman" w:cs="Times New Roman"/>
+          <w:sz w:val="28"/>
+          <w:szCs w:val="28"/>
+        </w:rPr>
+      </w:pPr>
+    </w:p>
+    <w:p>
+      <w:pPr>
+        <w:spacing w:after="0" w:line="360" w:lineRule="auto"/>
+        <w:ind w:firstLine="567"/>
+        <w:jc w:val="both"/>
+        <w:rPr>
+          <w:rFonts w:ascii="Times New Roman" w:hAnsi="Times New Roman" w:cs="Times New Roman"/>
+          <w:sz w:val="28"/>
+          <w:szCs w:val="28"/>
+        </w:rPr>
+      </w:pPr>
+    </w:p>
+    <w:p>
+      <w:pPr>
+        <w:spacing w:after="0" w:line="360" w:lineRule="auto"/>
+        <w:ind w:firstLine="567"/>
+        <w:jc w:val="both"/>
+        <w:rPr>
+          <w:rFonts w:ascii="Times New Roman" w:hAnsi="Times New Roman" w:cs="Times New Roman"/>
+          <w:sz w:val="28"/>
+          <w:szCs w:val="28"/>
+        </w:rPr>
+      </w:pPr>
+      <w:r>
+        <w:rPr>
+          <w:rFonts w:ascii="Times New Roman" w:hAnsi="Times New Roman" w:cs="Times New Roman"/>
+          <w:sz w:val="28"/>
+          <w:szCs w:val="28"/>
+        </w:rPr>
+        <w:t xml:space="preserve">Основным понятия, которые оперирует </w:t>
+      </w:r>
+      <w:r>
+        <w:rPr>
+          <w:rFonts w:ascii="Times New Roman" w:hAnsi="Times New Roman" w:cs="Times New Roman"/>
+          <w:sz w:val="28"/>
+          <w:szCs w:val="28"/>
+          <w:lang w:val="en-US"/>
+        </w:rPr>
+        <w:t>Postman</w:t>
+      </w:r>
+      <w:r>
+        <w:rPr>
+          <w:rFonts w:ascii="Times New Roman" w:hAnsi="Times New Roman" w:cs="Times New Roman"/>
+          <w:sz w:val="28"/>
+          <w:szCs w:val="28"/>
+        </w:rPr>
+        <w:t xml:space="preserve"> являются</w:t>
+      </w:r>
+      <w:r>
+        <w:rPr>
+          <w:rFonts w:ascii="Times New Roman" w:hAnsi="Times New Roman" w:cs="Times New Roman"/>
+          <w:sz w:val="28"/>
+          <w:szCs w:val="28"/>
+        </w:rPr>
+        <w:t>:</w:t>
+      </w:r>
+    </w:p>
+    <w:p>
+      <w:pPr>
+        <w:pStyle w:val="a7"/>
+        <w:numPr>
+          <w:ilvl w:val="0"/>
+          <w:numId w:val="33"/>
+        </w:numPr>
+        <w:spacing w:after="0" w:line="360" w:lineRule="auto"/>
+        <w:jc w:val="both"/>
+        <w:rPr>
+          <w:rFonts w:ascii="Times New Roman" w:hAnsi="Times New Roman" w:cs="Times New Roman"/>
+          <w:sz w:val="28"/>
+          <w:szCs w:val="28"/>
+        </w:rPr>
+      </w:pPr>
+      <w:proofErr w:type="spellStart"/>
+      <w:r>
+        <w:rPr>
+          <w:rFonts w:ascii="Times New Roman" w:hAnsi="Times New Roman" w:cs="Times New Roman"/>
+          <w:sz w:val="28"/>
+          <w:szCs w:val="28"/>
+        </w:rPr>
+        <w:t>Collection</w:t>
+      </w:r>
+      <w:proofErr w:type="spellEnd"/>
+      <w:r>
+        <w:rPr>
+          <w:rFonts w:ascii="Times New Roman" w:hAnsi="Times New Roman" w:cs="Times New Roman"/>
+          <w:sz w:val="28"/>
+          <w:szCs w:val="28"/>
+        </w:rPr>
+        <w:t xml:space="preserve"> (коллекции)</w:t>
+      </w:r>
+      <w:r>
+        <w:rPr>
+          <w:rFonts w:ascii="Times New Roman" w:hAnsi="Times New Roman" w:cs="Times New Roman"/>
+          <w:sz w:val="28"/>
+          <w:szCs w:val="28"/>
+        </w:rPr>
+        <w:t xml:space="preserve"> – </w:t>
+      </w:r>
+      <w:proofErr w:type="spellStart"/>
+      <w:r>
+        <w:rPr>
+          <w:rFonts w:ascii="Times New Roman" w:hAnsi="Times New Roman" w:cs="Times New Roman"/>
+          <w:sz w:val="28"/>
+          <w:szCs w:val="28"/>
+        </w:rPr>
+        <w:t>верхнеуровневые</w:t>
+      </w:r>
+      <w:proofErr w:type="spellEnd"/>
+      <w:r>
+        <w:rPr>
+          <w:rFonts w:ascii="Times New Roman" w:hAnsi="Times New Roman" w:cs="Times New Roman"/>
+          <w:sz w:val="28"/>
+          <w:szCs w:val="28"/>
+        </w:rPr>
+        <w:t xml:space="preserve"> каталоги в которых находятся запросы или папки</w:t>
+      </w:r>
+    </w:p>
+    <w:p>
+      <w:pPr>
+        <w:pStyle w:val="a7"/>
+        <w:numPr>
+          <w:ilvl w:val="0"/>
+          <w:numId w:val="33"/>
+        </w:numPr>
+        <w:spacing w:after="0" w:line="360" w:lineRule="auto"/>
+        <w:jc w:val="both"/>
+        <w:rPr>
+          <w:rFonts w:ascii="Times New Roman" w:hAnsi="Times New Roman" w:cs="Times New Roman"/>
+          <w:sz w:val="28"/>
+          <w:szCs w:val="28"/>
+        </w:rPr>
+      </w:pPr>
+      <w:r>
+        <w:rPr>
+          <w:rFonts w:ascii="Times New Roman" w:hAnsi="Times New Roman" w:cs="Times New Roman"/>
+          <w:sz w:val="28"/>
+          <w:szCs w:val="28"/>
+          <w:lang w:val="en-US"/>
+        </w:rPr>
+        <w:t>Folder</w:t>
+      </w:r>
+      <w:r>
+        <w:rPr>
+          <w:rFonts w:ascii="Times New Roman" w:hAnsi="Times New Roman" w:cs="Times New Roman"/>
+          <w:sz w:val="28"/>
+          <w:szCs w:val="28"/>
+        </w:rPr>
+        <w:t xml:space="preserve"> (</w:t>
+      </w:r>
+      <w:r>
+        <w:rPr>
+          <w:rFonts w:ascii="Times New Roman" w:hAnsi="Times New Roman" w:cs="Times New Roman"/>
+          <w:sz w:val="28"/>
+          <w:szCs w:val="28"/>
+        </w:rPr>
+        <w:t>папка) –</w:t>
+      </w:r>
+      <w:r>
+        <w:rPr>
+          <w:rFonts w:ascii="Times New Roman" w:hAnsi="Times New Roman" w:cs="Times New Roman"/>
+          <w:sz w:val="28"/>
+          <w:szCs w:val="28"/>
+        </w:rPr>
+        <w:t xml:space="preserve"> </w:t>
+      </w:r>
+      <w:r>
+        <w:rPr>
+          <w:rFonts w:ascii="Times New Roman" w:hAnsi="Times New Roman" w:cs="Times New Roman"/>
+          <w:sz w:val="28"/>
+          <w:szCs w:val="28"/>
+        </w:rPr>
+        <w:t>используется для группировки запросов</w:t>
+      </w:r>
+    </w:p>
+    <w:p>
+      <w:pPr>
+        <w:pStyle w:val="a7"/>
+        <w:numPr>
+          <w:ilvl w:val="0"/>
+          <w:numId w:val="33"/>
+        </w:numPr>
+        <w:spacing w:after="0" w:line="360" w:lineRule="auto"/>
+        <w:jc w:val="both"/>
+        <w:rPr>
+          <w:rFonts w:ascii="Times New Roman" w:hAnsi="Times New Roman" w:cs="Times New Roman"/>
+          <w:sz w:val="28"/>
+          <w:szCs w:val="28"/>
+        </w:rPr>
+      </w:pPr>
+      <w:proofErr w:type="spellStart"/>
+      <w:r>
+        <w:rPr>
+          <w:rFonts w:ascii="Times New Roman" w:hAnsi="Times New Roman" w:cs="Times New Roman"/>
+          <w:sz w:val="28"/>
+          <w:szCs w:val="28"/>
+        </w:rPr>
+        <w:t>Request</w:t>
+      </w:r>
+      <w:proofErr w:type="spellEnd"/>
+      <w:r>
+        <w:rPr>
+          <w:rFonts w:ascii="Times New Roman" w:hAnsi="Times New Roman" w:cs="Times New Roman"/>
+          <w:sz w:val="28"/>
+          <w:szCs w:val="28"/>
+        </w:rPr>
+        <w:t xml:space="preserve"> (запрос)</w:t>
+      </w:r>
+      <w:r>
+        <w:rPr>
+          <w:rFonts w:ascii="Times New Roman" w:hAnsi="Times New Roman" w:cs="Times New Roman"/>
+          <w:sz w:val="28"/>
+          <w:szCs w:val="28"/>
+        </w:rPr>
+        <w:t xml:space="preserve"> – основной объект для отправки запроса и получения ответа.</w:t>
+      </w:r>
+    </w:p>
+    <w:p>
+      <w:pPr>
+        <w:spacing w:after="0" w:line="360" w:lineRule="auto"/>
+        <w:jc w:val="both"/>
+        <w:rPr>
+          <w:rFonts w:ascii="Times New Roman" w:hAnsi="Times New Roman" w:cs="Times New Roman"/>
+          <w:sz w:val="28"/>
+          <w:szCs w:val="28"/>
+        </w:rPr>
+      </w:pPr>
+      <w:r>
+        <w:rPr>
+          <w:rFonts w:ascii="Times New Roman" w:hAnsi="Times New Roman" w:cs="Times New Roman"/>
+          <w:noProof/>
+          <w:sz w:val="28"/>
+          <w:szCs w:val="28"/>
+          <w:lang w:eastAsia="ru-RU"/>
+        </w:rPr>
+        <w:drawing>
+          <wp:inline distT="0" distB="0" distL="0" distR="0">
+            <wp:extent cx="5939790" cy="3396615"/>
+            <wp:effectExtent l="0" t="0" r="3810" b="0"/>
+            <wp:docPr id="9" name="Рисунок 9"/>
+            <wp:cNvGraphicFramePr>
+              <a:graphicFrameLocks xmlns:a="http://schemas.openxmlformats.org/drawingml/2006/main" noChangeAspect="1"/>
+            </wp:cNvGraphicFramePr>
+            <a:graphic xmlns:a="http://schemas.openxmlformats.org/drawingml/2006/main">
+              <a:graphicData uri="http://schemas.openxmlformats.org/drawingml/2006/picture">
+                <pic:pic xmlns:pic="http://schemas.openxmlformats.org/drawingml/2006/picture">
+                  <pic:nvPicPr>
+                    <pic:cNvPr id="9" name="postman-objects.png"/>
+                    <pic:cNvPicPr/>
+                  </pic:nvPicPr>
+                  <pic:blipFill>
+                    <a:blip r:embed="rId18">
+                      <a:extLst>
+                        <a:ext uri="{28A0092B-C50C-407E-A947-70E740481C1C}">
+                          <a14:useLocalDpi xmlns:a14="http://schemas.microsoft.com/office/drawing/2010/main" val="0"/>
+                        </a:ext>
+                      </a:extLst>
+                    </a:blip>
+                    <a:stretch>
+                      <a:fillRect/>
+                    </a:stretch>
+                  </pic:blipFill>
+                  <pic:spPr>
+                    <a:xfrm>
+                      <a:off x="0" y="0"/>
+                      <a:ext cx="5939790" cy="3396615"/>
+                    </a:xfrm>
+                    <a:prstGeom prst="rect">
+                      <a:avLst/>
+                    </a:prstGeom>
+                  </pic:spPr>
+                </pic:pic>
+              </a:graphicData>
+            </a:graphic>
+          </wp:inline>
+        </w:drawing>
+      </w:r>
+    </w:p>
+    <w:p>
+      <w:pPr>
+        <w:spacing w:after="0" w:line="360" w:lineRule="auto"/>
+        <w:ind w:firstLine="851"/>
+        <w:jc w:val="center"/>
+        <w:rPr>
+          <w:rFonts w:ascii="Times New Roman" w:hAnsi="Times New Roman" w:cs="Times New Roman"/>
+          <w:sz w:val="28"/>
+          <w:szCs w:val="28"/>
+        </w:rPr>
+      </w:pPr>
+      <w:r>
+        <w:rPr>
+          <w:rFonts w:ascii="Times New Roman" w:hAnsi="Times New Roman" w:cs="Times New Roman"/>
+          <w:sz w:val="28"/>
+          <w:szCs w:val="28"/>
+        </w:rPr>
+        <w:t>Рисунок 2.</w:t>
+      </w:r>
+      <w:r>
+        <w:rPr>
+          <w:rFonts w:ascii="Times New Roman" w:hAnsi="Times New Roman" w:cs="Times New Roman"/>
+          <w:sz w:val="28"/>
+          <w:szCs w:val="28"/>
+        </w:rPr>
+        <w:t>3</w:t>
+      </w:r>
+      <w:r>
+        <w:rPr>
+          <w:rFonts w:ascii="Times New Roman" w:hAnsi="Times New Roman" w:cs="Times New Roman"/>
+          <w:sz w:val="28"/>
+          <w:szCs w:val="28"/>
+        </w:rPr>
+        <w:t xml:space="preserve"> – </w:t>
+      </w:r>
+      <w:r>
+        <w:rPr>
+          <w:rFonts w:ascii="Times New Roman" w:hAnsi="Times New Roman" w:cs="Times New Roman"/>
+          <w:sz w:val="28"/>
+          <w:szCs w:val="28"/>
+        </w:rPr>
+        <w:t xml:space="preserve"> </w:t>
+      </w:r>
+      <w:r>
+        <w:rPr>
+          <w:rFonts w:ascii="Times New Roman" w:hAnsi="Times New Roman" w:cs="Times New Roman"/>
+          <w:sz w:val="28"/>
+          <w:szCs w:val="28"/>
+        </w:rPr>
+        <w:t>Основные объекты</w:t>
+      </w:r>
+      <w:r>
+        <w:rPr>
+          <w:rFonts w:ascii="Times New Roman" w:hAnsi="Times New Roman" w:cs="Times New Roman"/>
+          <w:sz w:val="28"/>
+          <w:szCs w:val="28"/>
+        </w:rPr>
+        <w:t xml:space="preserve"> </w:t>
+      </w:r>
+      <w:r>
+        <w:rPr>
+          <w:rFonts w:ascii="Times New Roman" w:hAnsi="Times New Roman" w:cs="Times New Roman"/>
+          <w:sz w:val="28"/>
+          <w:szCs w:val="28"/>
+        </w:rPr>
+        <w:t>в</w:t>
+      </w:r>
+      <w:r>
+        <w:rPr>
+          <w:rFonts w:ascii="Times New Roman" w:hAnsi="Times New Roman" w:cs="Times New Roman"/>
+          <w:sz w:val="28"/>
+          <w:szCs w:val="28"/>
+        </w:rPr>
+        <w:t xml:space="preserve"> </w:t>
+      </w:r>
+      <w:r>
+        <w:rPr>
+          <w:rFonts w:ascii="Times New Roman" w:hAnsi="Times New Roman" w:cs="Times New Roman"/>
+          <w:sz w:val="28"/>
+          <w:szCs w:val="28"/>
+          <w:lang w:val="en-US"/>
+        </w:rPr>
+        <w:t>Postman</w:t>
+      </w:r>
+    </w:p>
+    <w:p>
+      <w:pPr>
+        <w:spacing w:after="0" w:line="360" w:lineRule="auto"/>
+        <w:jc w:val="both"/>
+        <w:rPr>
+          <w:rFonts w:ascii="Times New Roman" w:hAnsi="Times New Roman" w:cs="Times New Roman"/>
+          <w:sz w:val="28"/>
+          <w:szCs w:val="28"/>
+        </w:rPr>
+      </w:pPr>
+    </w:p>
+    <w:p>
+      <w:pPr>
+        <w:spacing w:after="0" w:line="360" w:lineRule="auto"/>
+        <w:ind w:firstLine="567"/>
+        <w:jc w:val="both"/>
+        <w:rPr>
+          <w:rFonts w:ascii="Times New Roman" w:hAnsi="Times New Roman" w:cs="Times New Roman"/>
+          <w:sz w:val="28"/>
+          <w:szCs w:val="28"/>
+        </w:rPr>
+      </w:pPr>
+      <w:r>
+        <w:rPr>
+          <w:rFonts w:ascii="Times New Roman" w:hAnsi="Times New Roman" w:cs="Times New Roman"/>
+          <w:sz w:val="28"/>
+          <w:szCs w:val="28"/>
+        </w:rPr>
+        <w:t>При первом запуске, пользовате</w:t>
+      </w:r>
+      <w:r>
+        <w:rPr>
+          <w:rFonts w:ascii="Times New Roman" w:hAnsi="Times New Roman" w:cs="Times New Roman"/>
+          <w:sz w:val="28"/>
+          <w:szCs w:val="28"/>
+        </w:rPr>
+        <w:t xml:space="preserve">лю необходимо создать коллекцию, а также необходимую структуру документов которая в дальнейшем будет опубликована в </w:t>
+      </w:r>
+      <w:r>
+        <w:rPr>
+          <w:rFonts w:ascii="Times New Roman" w:hAnsi="Times New Roman" w:cs="Times New Roman"/>
+          <w:sz w:val="28"/>
+          <w:szCs w:val="28"/>
+          <w:lang w:val="en-US"/>
+        </w:rPr>
+        <w:t>Confluence</w:t>
+      </w:r>
+      <w:r>
+        <w:rPr>
+          <w:rFonts w:ascii="Times New Roman" w:hAnsi="Times New Roman" w:cs="Times New Roman"/>
+          <w:sz w:val="28"/>
+          <w:szCs w:val="28"/>
+        </w:rPr>
+        <w:t>.</w:t>
+      </w:r>
+      <w:r>
+        <w:rPr>
+          <w:rFonts w:ascii="Times New Roman" w:hAnsi="Times New Roman" w:cs="Times New Roman"/>
+          <w:sz w:val="28"/>
+          <w:szCs w:val="28"/>
+        </w:rPr>
+        <w:t xml:space="preserve"> Для создания коллекции и папок, используется контекстное меню, которое вызывается нажатием правой клавиши по панели навигации в </w:t>
+      </w:r>
+      <w:r>
+        <w:rPr>
+          <w:rFonts w:ascii="Times New Roman" w:hAnsi="Times New Roman" w:cs="Times New Roman"/>
+          <w:sz w:val="28"/>
+          <w:szCs w:val="28"/>
+          <w:lang w:val="en-US"/>
+        </w:rPr>
+        <w:t>Postman</w:t>
+      </w:r>
+      <w:r>
+        <w:rPr>
+          <w:rFonts w:ascii="Times New Roman" w:hAnsi="Times New Roman" w:cs="Times New Roman"/>
+          <w:sz w:val="28"/>
+          <w:szCs w:val="28"/>
+        </w:rPr>
+        <w:t xml:space="preserve">. </w:t>
+      </w:r>
+      <w:r>
+        <w:rPr>
+          <w:rFonts w:ascii="Times New Roman" w:hAnsi="Times New Roman" w:cs="Times New Roman"/>
+          <w:sz w:val="28"/>
+          <w:szCs w:val="28"/>
+        </w:rPr>
+        <w:t xml:space="preserve">Отличительной особенностью является то что не нужно создавать структуру в </w:t>
+      </w:r>
+      <w:r>
+        <w:rPr>
+          <w:rFonts w:ascii="Times New Roman" w:hAnsi="Times New Roman" w:cs="Times New Roman"/>
+          <w:sz w:val="28"/>
+          <w:szCs w:val="28"/>
+          <w:lang w:val="en-US"/>
+        </w:rPr>
+        <w:t>Confluence</w:t>
+      </w:r>
+      <w:r>
+        <w:rPr>
+          <w:rFonts w:ascii="Times New Roman" w:hAnsi="Times New Roman" w:cs="Times New Roman"/>
+          <w:sz w:val="28"/>
+          <w:szCs w:val="28"/>
+        </w:rPr>
+        <w:t xml:space="preserve">, достаточно расположить удобный формат в </w:t>
+      </w:r>
+      <w:r>
+        <w:rPr>
+          <w:rFonts w:ascii="Times New Roman" w:hAnsi="Times New Roman" w:cs="Times New Roman"/>
+          <w:sz w:val="28"/>
+          <w:szCs w:val="28"/>
+          <w:lang w:val="en-US"/>
+        </w:rPr>
+        <w:t>Postman</w:t>
+      </w:r>
+      <w:r>
+        <w:rPr>
+          <w:rFonts w:ascii="Times New Roman" w:hAnsi="Times New Roman" w:cs="Times New Roman"/>
+          <w:sz w:val="28"/>
+          <w:szCs w:val="28"/>
+        </w:rPr>
+        <w:t xml:space="preserve">. После запуска скрипта, структура будет полностью продублирована в </w:t>
+      </w:r>
+      <w:r>
+        <w:rPr>
+          <w:rFonts w:ascii="Times New Roman" w:hAnsi="Times New Roman" w:cs="Times New Roman"/>
+          <w:sz w:val="28"/>
+          <w:szCs w:val="28"/>
+          <w:lang w:val="en-US"/>
+        </w:rPr>
+        <w:t>Confluence</w:t>
+      </w:r>
+      <w:r>
+        <w:rPr>
+          <w:rFonts w:ascii="Times New Roman" w:hAnsi="Times New Roman" w:cs="Times New Roman"/>
+          <w:sz w:val="28"/>
+          <w:szCs w:val="28"/>
+        </w:rPr>
+        <w:t>.</w:t>
+      </w:r>
+    </w:p>
+    <w:p>
+      <w:pPr>
+        <w:spacing w:after="0" w:line="360" w:lineRule="auto"/>
+        <w:ind w:firstLine="567"/>
+        <w:jc w:val="both"/>
+        <w:rPr>
+          <w:rFonts w:ascii="Times New Roman" w:hAnsi="Times New Roman" w:cs="Times New Roman"/>
+          <w:sz w:val="28"/>
+          <w:szCs w:val="28"/>
+        </w:rPr>
+      </w:pPr>
+      <w:r>
+        <w:rPr>
+          <w:rFonts w:ascii="Times New Roman" w:hAnsi="Times New Roman" w:cs="Times New Roman"/>
+          <w:sz w:val="28"/>
+          <w:szCs w:val="28"/>
+        </w:rPr>
+        <w:t xml:space="preserve">Пример соответствия коллекций и структуры вложенностей в </w:t>
+      </w:r>
+      <w:r>
+        <w:rPr>
+          <w:rFonts w:ascii="Times New Roman" w:hAnsi="Times New Roman" w:cs="Times New Roman"/>
+          <w:sz w:val="28"/>
+          <w:szCs w:val="28"/>
+          <w:lang w:val="en-US"/>
+        </w:rPr>
+        <w:t>Confluence</w:t>
+      </w:r>
+      <w:r>
+        <w:rPr>
+          <w:rFonts w:ascii="Times New Roman" w:hAnsi="Times New Roman" w:cs="Times New Roman"/>
+          <w:sz w:val="28"/>
+          <w:szCs w:val="28"/>
+        </w:rPr>
+        <w:t xml:space="preserve"> </w:t>
+      </w:r>
+      <w:r>
+        <w:rPr>
+          <w:rFonts w:ascii="Times New Roman" w:hAnsi="Times New Roman" w:cs="Times New Roman"/>
+          <w:sz w:val="28"/>
+          <w:szCs w:val="28"/>
+        </w:rPr>
+        <w:t>представлено на рисунке 2.4.</w:t>
+      </w:r>
+    </w:p>
+    <w:p>
+      <w:pPr>
+        <w:spacing w:after="0" w:line="360" w:lineRule="auto"/>
+        <w:ind w:firstLine="567"/>
+        <w:jc w:val="both"/>
+        <w:rPr>
+          <w:rFonts w:ascii="Times New Roman" w:hAnsi="Times New Roman" w:cs="Times New Roman"/>
+          <w:sz w:val="28"/>
+          <w:szCs w:val="28"/>
+        </w:rPr>
+      </w:pPr>
+    </w:p>
+    <w:p>
+      <w:pPr>
+        <w:spacing w:after="0" w:line="360" w:lineRule="auto"/>
+        <w:jc w:val="both"/>
+        <w:rPr>
+          <w:rFonts w:ascii="Times New Roman" w:hAnsi="Times New Roman" w:cs="Times New Roman"/>
+          <w:sz w:val="28"/>
+          <w:szCs w:val="28"/>
+        </w:rPr>
+      </w:pPr>
+      <w:r>
+        <w:rPr>
+          <w:rFonts w:ascii="Times New Roman" w:hAnsi="Times New Roman" w:cs="Times New Roman"/>
+          <w:noProof/>
+          <w:sz w:val="28"/>
+          <w:szCs w:val="28"/>
+          <w:lang w:eastAsia="ru-RU"/>
+        </w:rPr>
+        <w:drawing>
+          <wp:inline distT="0" distB="0" distL="0" distR="0">
+            <wp:extent cx="5939790" cy="3093720"/>
+            <wp:effectExtent l="19050" t="19050" r="22860" b="11430"/>
+            <wp:docPr id="10" name="Рисунок 10"/>
+            <wp:cNvGraphicFramePr>
+              <a:graphicFrameLocks xmlns:a="http://schemas.openxmlformats.org/drawingml/2006/main" noChangeAspect="1"/>
+            </wp:cNvGraphicFramePr>
+            <a:graphic xmlns:a="http://schemas.openxmlformats.org/drawingml/2006/main">
+              <a:graphicData uri="http://schemas.openxmlformats.org/drawingml/2006/picture">
+                <pic:pic xmlns:pic="http://schemas.openxmlformats.org/drawingml/2006/picture">
+                  <pic:nvPicPr>
+                    <pic:cNvPr id="10" name="postman-conf-struct.png"/>
+                    <pic:cNvPicPr/>
+                  </pic:nvPicPr>
+                  <pic:blipFill>
+                    <a:blip r:embed="rId19">
+                      <a:extLst>
+                        <a:ext uri="{28A0092B-C50C-407E-A947-70E740481C1C}">
+                          <a14:useLocalDpi xmlns:a14="http://schemas.microsoft.com/office/drawing/2010/main" val="0"/>
+                        </a:ext>
+                      </a:extLst>
+                    </a:blip>
+                    <a:stretch>
+                      <a:fillRect/>
+                    </a:stretch>
+                  </pic:blipFill>
+                  <pic:spPr>
+                    <a:xfrm>
+                      <a:off x="0" y="0"/>
+                      <a:ext cx="5939790" cy="3093720"/>
+                    </a:xfrm>
+                    <a:prstGeom prst="rect">
+                      <a:avLst/>
+                    </a:prstGeom>
+                    <a:ln>
+                      <a:solidFill>
+                        <a:schemeClr val="tx1"/>
+                      </a:solidFill>
+                    </a:ln>
+                  </pic:spPr>
+                </pic:pic>
+              </a:graphicData>
+            </a:graphic>
+          </wp:inline>
+        </w:drawing>
+      </w:r>
+    </w:p>
+    <w:p>
+      <w:pPr>
+        <w:spacing w:after="0" w:line="360" w:lineRule="auto"/>
+        <w:ind w:firstLine="851"/>
+        <w:jc w:val="center"/>
+        <w:rPr>
+          <w:rFonts w:ascii="Times New Roman" w:hAnsi="Times New Roman" w:cs="Times New Roman"/>
+          <w:sz w:val="28"/>
+          <w:szCs w:val="28"/>
+        </w:rPr>
+      </w:pPr>
+      <w:r>
+        <w:rPr>
+          <w:rFonts w:ascii="Times New Roman" w:hAnsi="Times New Roman" w:cs="Times New Roman"/>
+          <w:sz w:val="28"/>
+          <w:szCs w:val="28"/>
+        </w:rPr>
+        <w:t>Рисунок 2.</w:t>
+      </w:r>
+      <w:r>
+        <w:rPr>
+          <w:rFonts w:ascii="Times New Roman" w:hAnsi="Times New Roman" w:cs="Times New Roman"/>
+          <w:sz w:val="28"/>
+          <w:szCs w:val="28"/>
+        </w:rPr>
+        <w:t>4</w:t>
+      </w:r>
+      <w:r>
+        <w:rPr>
+          <w:rFonts w:ascii="Times New Roman" w:hAnsi="Times New Roman" w:cs="Times New Roman"/>
+          <w:sz w:val="28"/>
+          <w:szCs w:val="28"/>
+        </w:rPr>
+        <w:t xml:space="preserve"> – </w:t>
+      </w:r>
+      <w:r>
+        <w:rPr>
+          <w:rFonts w:ascii="Times New Roman" w:hAnsi="Times New Roman" w:cs="Times New Roman"/>
+          <w:sz w:val="28"/>
+          <w:szCs w:val="28"/>
+        </w:rPr>
+        <w:t xml:space="preserve"> </w:t>
+      </w:r>
+      <w:r>
+        <w:rPr>
+          <w:rFonts w:ascii="Times New Roman" w:hAnsi="Times New Roman" w:cs="Times New Roman"/>
+          <w:sz w:val="28"/>
+          <w:szCs w:val="28"/>
+        </w:rPr>
+        <w:t xml:space="preserve">Соответствие структуры </w:t>
+      </w:r>
+      <w:bookmarkStart w:id="34" w:name="_GoBack"/>
       <w:bookmarkEnd w:id="34"/>
+      <w:r>
+        <w:rPr>
+          <w:rFonts w:ascii="Times New Roman" w:hAnsi="Times New Roman" w:cs="Times New Roman"/>
+          <w:sz w:val="28"/>
+          <w:szCs w:val="28"/>
+          <w:lang w:val="en-US"/>
+        </w:rPr>
+        <w:t>Postman</w:t>
+      </w:r>
+      <w:r>
+        <w:rPr>
+          <w:rFonts w:ascii="Times New Roman" w:hAnsi="Times New Roman" w:cs="Times New Roman"/>
+          <w:sz w:val="28"/>
+          <w:szCs w:val="28"/>
+        </w:rPr>
+        <w:t xml:space="preserve"> </w:t>
+      </w:r>
+      <w:r>
+        <w:rPr>
+          <w:rFonts w:ascii="Times New Roman" w:hAnsi="Times New Roman" w:cs="Times New Roman"/>
+          <w:sz w:val="28"/>
+          <w:szCs w:val="28"/>
+        </w:rPr>
+        <w:t xml:space="preserve">и </w:t>
+      </w:r>
+      <w:r>
+        <w:rPr>
+          <w:rFonts w:ascii="Times New Roman" w:hAnsi="Times New Roman" w:cs="Times New Roman"/>
+          <w:sz w:val="28"/>
+          <w:szCs w:val="28"/>
+          <w:lang w:val="en-US"/>
+        </w:rPr>
+        <w:t>Confluence</w:t>
+      </w:r>
     </w:p>
     <w:p>
       <w:pPr>
@@ -14367,14 +15396,88 @@
           <w:szCs w:val="28"/>
         </w:rPr>
       </w:pPr>
-      <w:r>
-        <w:rPr>
-          <w:rFonts w:ascii="Times New Roman" w:hAnsi="Times New Roman" w:cs="Times New Roman"/>
-          <w:sz w:val="28"/>
-          <w:szCs w:val="28"/>
-        </w:rPr>
-        <w:t xml:space="preserve">Для взаимодействия с пользователем используется </w:t>
-      </w:r>
+    </w:p>
+    <w:p>
+      <w:pPr>
+        <w:spacing w:after="0" w:line="360" w:lineRule="auto"/>
+        <w:ind w:firstLine="567"/>
+        <w:jc w:val="both"/>
+        <w:rPr>
+          <w:rFonts w:ascii="Times New Roman" w:hAnsi="Times New Roman" w:cs="Times New Roman"/>
+          <w:sz w:val="28"/>
+          <w:szCs w:val="28"/>
+        </w:rPr>
+      </w:pPr>
+    </w:p>
+    <w:p>
+      <w:pPr>
+        <w:pStyle w:val="a7"/>
+        <w:numPr>
+          <w:ilvl w:val="0"/>
+          <w:numId w:val="32"/>
+        </w:numPr>
+        <w:spacing w:after="0" w:line="360" w:lineRule="auto"/>
+        <w:jc w:val="center"/>
+        <w:rPr>
+          <w:rFonts w:ascii="Times New Roman" w:hAnsi="Times New Roman" w:cs="Times New Roman"/>
+          <w:b/>
+          <w:sz w:val="28"/>
+          <w:szCs w:val="28"/>
+        </w:rPr>
+      </w:pPr>
+      <w:r>
+        <w:rPr>
+          <w:rFonts w:ascii="Times New Roman" w:hAnsi="Times New Roman" w:cs="Times New Roman"/>
+          <w:b/>
+          <w:sz w:val="28"/>
+          <w:szCs w:val="28"/>
+        </w:rPr>
+        <w:t>Выгрузка документации с помощью CLI</w:t>
+      </w:r>
+    </w:p>
+    <w:p>
+      <w:pPr>
+        <w:spacing w:after="0" w:line="360" w:lineRule="auto"/>
+        <w:ind w:firstLine="567"/>
+        <w:jc w:val="both"/>
+        <w:rPr>
+          <w:rFonts w:ascii="Times New Roman" w:hAnsi="Times New Roman" w:cs="Times New Roman"/>
+          <w:sz w:val="28"/>
+          <w:szCs w:val="28"/>
+        </w:rPr>
+      </w:pPr>
+    </w:p>
+    <w:p>
+      <w:pPr>
+        <w:spacing w:after="0" w:line="360" w:lineRule="auto"/>
+        <w:ind w:firstLine="567"/>
+        <w:jc w:val="both"/>
+        <w:rPr>
+          <w:rFonts w:ascii="Times New Roman" w:hAnsi="Times New Roman" w:cs="Times New Roman"/>
+          <w:sz w:val="28"/>
+          <w:szCs w:val="28"/>
+        </w:rPr>
+      </w:pPr>
+      <w:r>
+        <w:rPr>
+          <w:rFonts w:ascii="Times New Roman" w:hAnsi="Times New Roman" w:cs="Times New Roman"/>
+          <w:sz w:val="28"/>
+          <w:szCs w:val="28"/>
+        </w:rPr>
+        <w:t>Текст</w:t>
+      </w:r>
+    </w:p>
+    <w:p>
+      <w:pPr>
+        <w:spacing w:after="0" w:line="360" w:lineRule="auto"/>
+        <w:ind w:firstLine="567"/>
+        <w:jc w:val="both"/>
+        <w:rPr>
+          <w:rFonts w:ascii="Times New Roman" w:hAnsi="Times New Roman" w:cs="Times New Roman"/>
+          <w:sz w:val="28"/>
+          <w:szCs w:val="28"/>
+        </w:rPr>
+      </w:pPr>
     </w:p>
     <w:p>
       <w:pPr>
@@ -14914,7 +16017,7 @@
         </w:rPr>
         <w:t xml:space="preserve"> – [Электронный ресурс]: </w:t>
       </w:r>
-      <w:hyperlink r:id="rId17" w:history="1">
+      <w:hyperlink r:id="rId20" w:history="1">
         <w:r>
           <w:rPr>
             <w:rStyle w:val="a8"/>
@@ -15082,7 +16185,7 @@
         </w:rPr>
         <w:t xml:space="preserve"> – [Электронный ресурс]: </w:t>
       </w:r>
-      <w:hyperlink r:id="rId18" w:history="1">
+      <w:hyperlink r:id="rId21" w:history="1">
         <w:r>
           <w:rPr>
             <w:rStyle w:val="a8"/>
@@ -15246,7 +16349,7 @@
         </w:rPr>
         <w:t xml:space="preserve"> – [Электронный ресурс]: </w:t>
       </w:r>
-      <w:hyperlink r:id="rId19" w:history="1">
+      <w:hyperlink r:id="rId22" w:history="1">
         <w:r>
           <w:rPr>
             <w:rStyle w:val="a8"/>
@@ -15369,7 +16472,7 @@
         </w:rPr>
         <w:t xml:space="preserve">) – [Электронный ресурс]: </w:t>
       </w:r>
-      <w:hyperlink r:id="rId20" w:history="1">
+      <w:hyperlink r:id="rId23" w:history="1">
         <w:r>
           <w:rPr>
             <w:rStyle w:val="a8"/>
@@ -15467,7 +16570,7 @@
         </w:rPr>
         <w:br/>
       </w:r>
-      <w:hyperlink r:id="rId21" w:history="1">
+      <w:hyperlink r:id="rId24" w:history="1">
         <w:r>
           <w:rPr>
             <w:rFonts w:ascii="Times New Roman" w:hAnsi="Times New Roman" w:cs="Times New Roman"/>
@@ -15508,7 +16611,7 @@
         </w:rPr>
         <w:t xml:space="preserve">PostgreSQL Database Documentation – [Электронный ресурс]: </w:t>
       </w:r>
-      <w:hyperlink r:id="rId22" w:history="1">
+      <w:hyperlink r:id="rId25" w:history="1">
         <w:r>
           <w:rPr>
             <w:rFonts w:ascii="Times New Roman" w:hAnsi="Times New Roman" w:cs="Times New Roman"/>
@@ -15556,7 +16659,7 @@
       </w:r>
     </w:p>
     <w:sectPr>
-      <w:footerReference w:type="default" r:id="rId23"/>
+      <w:footerReference w:type="default" r:id="rId26"/>
       <w:pgSz w:w="11906" w:h="16838" w:code="9"/>
       <w:pgMar w:top="1134" w:right="851" w:bottom="1134" w:left="1701" w:header="709" w:footer="709" w:gutter="0"/>
       <w:cols w:space="708"/>
@@ -15606,7 +16709,6 @@
         <w:docPartUnique/>
       </w:docPartObj>
     </w:sdtPr>
-    <w:sdtEndPr/>
     <w:sdtContent>
       <w:p>
         <w:pPr>
@@ -15659,7 +16761,7 @@
             <w:sz w:val="28"/>
             <w:szCs w:val="28"/>
           </w:rPr>
-          <w:t>4</w:t>
+          <w:t>24</w:t>
         </w:r>
         <w:r>
           <w:rPr>
@@ -16719,6 +17821,95 @@
     </w:lvl>
   </w:abstractNum>
   <w:abstractNum w:abstractNumId="11" w15:restartNumberingAfterBreak="0">
+    <w:nsid w:val="32F177F8"/>
+    <w:multiLevelType w:val="hybridMultilevel"/>
+    <w:tmpl w:val="C7E2D888"/>
+    <w:lvl w:ilvl="0" w:tplc="FE2A140E">
+      <w:start w:val="1"/>
+      <w:numFmt w:val="decimal"/>
+      <w:lvlText w:val="2.3.%1."/>
+      <w:lvlJc w:val="right"/>
+      <w:pPr>
+        <w:ind w:left="1287" w:hanging="360"/>
+      </w:pPr>
+      <w:rPr>
+        <w:rFonts w:hint="default"/>
+      </w:rPr>
+    </w:lvl>
+    <w:lvl w:ilvl="1" w:tplc="04190019" w:tentative="1">
+      <w:start w:val="1"/>
+      <w:numFmt w:val="lowerLetter"/>
+      <w:lvlText w:val="%2."/>
+      <w:lvlJc w:val="left"/>
+      <w:pPr>
+        <w:ind w:left="2007" w:hanging="360"/>
+      </w:pPr>
+    </w:lvl>
+    <w:lvl w:ilvl="2" w:tplc="0419001B" w:tentative="1">
+      <w:start w:val="1"/>
+      <w:numFmt w:val="lowerRoman"/>
+      <w:lvlText w:val="%3."/>
+      <w:lvlJc w:val="right"/>
+      <w:pPr>
+        <w:ind w:left="2727" w:hanging="180"/>
+      </w:pPr>
+    </w:lvl>
+    <w:lvl w:ilvl="3" w:tplc="0419000F" w:tentative="1">
+      <w:start w:val="1"/>
+      <w:numFmt w:val="decimal"/>
+      <w:lvlText w:val="%4."/>
+      <w:lvlJc w:val="left"/>
+      <w:pPr>
+        <w:ind w:left="3447" w:hanging="360"/>
+      </w:pPr>
+    </w:lvl>
+    <w:lvl w:ilvl="4" w:tplc="04190019" w:tentative="1">
+      <w:start w:val="1"/>
+      <w:numFmt w:val="lowerLetter"/>
+      <w:lvlText w:val="%5."/>
+      <w:lvlJc w:val="left"/>
+      <w:pPr>
+        <w:ind w:left="4167" w:hanging="360"/>
+      </w:pPr>
+    </w:lvl>
+    <w:lvl w:ilvl="5" w:tplc="0419001B" w:tentative="1">
+      <w:start w:val="1"/>
+      <w:numFmt w:val="lowerRoman"/>
+      <w:lvlText w:val="%6."/>
+      <w:lvlJc w:val="right"/>
+      <w:pPr>
+        <w:ind w:left="4887" w:hanging="180"/>
+      </w:pPr>
+    </w:lvl>
+    <w:lvl w:ilvl="6" w:tplc="0419000F" w:tentative="1">
+      <w:start w:val="1"/>
+      <w:numFmt w:val="decimal"/>
+      <w:lvlText w:val="%7."/>
+      <w:lvlJc w:val="left"/>
+      <w:pPr>
+        <w:ind w:left="5607" w:hanging="360"/>
+      </w:pPr>
+    </w:lvl>
+    <w:lvl w:ilvl="7" w:tplc="04190019" w:tentative="1">
+      <w:start w:val="1"/>
+      <w:numFmt w:val="lowerLetter"/>
+      <w:lvlText w:val="%8."/>
+      <w:lvlJc w:val="left"/>
+      <w:pPr>
+        <w:ind w:left="6327" w:hanging="360"/>
+      </w:pPr>
+    </w:lvl>
+    <w:lvl w:ilvl="8" w:tplc="0419001B" w:tentative="1">
+      <w:start w:val="1"/>
+      <w:numFmt w:val="lowerRoman"/>
+      <w:lvlText w:val="%9."/>
+      <w:lvlJc w:val="right"/>
+      <w:pPr>
+        <w:ind w:left="7047" w:hanging="180"/>
+      </w:pPr>
+    </w:lvl>
+  </w:abstractNum>
+  <w:abstractNum w:abstractNumId="12" w15:restartNumberingAfterBreak="0">
     <w:nsid w:val="357D44F0"/>
     <w:multiLevelType w:val="multilevel"/>
     <w:tmpl w:val="963CF248"/>
@@ -16831,7 +18022,7 @@
       </w:rPr>
     </w:lvl>
   </w:abstractNum>
-  <w:abstractNum w:abstractNumId="12" w15:restartNumberingAfterBreak="0">
+  <w:abstractNum w:abstractNumId="13" w15:restartNumberingAfterBreak="0">
     <w:nsid w:val="376A1547"/>
     <w:multiLevelType w:val="hybridMultilevel"/>
     <w:tmpl w:val="55B447D8"/>
@@ -16920,7 +18111,7 @@
       </w:pPr>
     </w:lvl>
   </w:abstractNum>
-  <w:abstractNum w:abstractNumId="13" w15:restartNumberingAfterBreak="0">
+  <w:abstractNum w:abstractNumId="14" w15:restartNumberingAfterBreak="0">
     <w:nsid w:val="3EA630FA"/>
     <w:multiLevelType w:val="hybridMultilevel"/>
     <w:tmpl w:val="114CE3CE"/>
@@ -17033,7 +18224,7 @@
       </w:rPr>
     </w:lvl>
   </w:abstractNum>
-  <w:abstractNum w:abstractNumId="14" w15:restartNumberingAfterBreak="0">
+  <w:abstractNum w:abstractNumId="15" w15:restartNumberingAfterBreak="0">
     <w:nsid w:val="3F6B33A1"/>
     <w:multiLevelType w:val="hybridMultilevel"/>
     <w:tmpl w:val="D110E7AC"/>
@@ -17132,7 +18323,7 @@
       </w:pPr>
     </w:lvl>
   </w:abstractNum>
-  <w:abstractNum w:abstractNumId="15" w15:restartNumberingAfterBreak="0">
+  <w:abstractNum w:abstractNumId="16" w15:restartNumberingAfterBreak="0">
     <w:nsid w:val="3FD76724"/>
     <w:multiLevelType w:val="hybridMultilevel"/>
     <w:tmpl w:val="00C02498"/>
@@ -17221,7 +18412,7 @@
       </w:pPr>
     </w:lvl>
   </w:abstractNum>
-  <w:abstractNum w:abstractNumId="16" w15:restartNumberingAfterBreak="0">
+  <w:abstractNum w:abstractNumId="17" w15:restartNumberingAfterBreak="0">
     <w:nsid w:val="4835580B"/>
     <w:multiLevelType w:val="multilevel"/>
     <w:tmpl w:val="D1E028C0"/>
@@ -17342,7 +18533,7 @@
       </w:rPr>
     </w:lvl>
   </w:abstractNum>
-  <w:abstractNum w:abstractNumId="17" w15:restartNumberingAfterBreak="0">
+  <w:abstractNum w:abstractNumId="18" w15:restartNumberingAfterBreak="0">
     <w:nsid w:val="4BE14983"/>
     <w:multiLevelType w:val="hybridMultilevel"/>
     <w:tmpl w:val="D9FC195C"/>
@@ -17455,7 +18646,7 @@
       </w:rPr>
     </w:lvl>
   </w:abstractNum>
-  <w:abstractNum w:abstractNumId="18" w15:restartNumberingAfterBreak="0">
+  <w:abstractNum w:abstractNumId="19" w15:restartNumberingAfterBreak="0">
     <w:nsid w:val="4F2E4AF8"/>
     <w:multiLevelType w:val="hybridMultilevel"/>
     <w:tmpl w:val="69685B50"/>
@@ -17550,7 +18741,7 @@
       </w:pPr>
     </w:lvl>
   </w:abstractNum>
-  <w:abstractNum w:abstractNumId="19" w15:restartNumberingAfterBreak="0">
+  <w:abstractNum w:abstractNumId="20" w15:restartNumberingAfterBreak="0">
     <w:nsid w:val="54F50F73"/>
     <w:multiLevelType w:val="hybridMultilevel"/>
     <w:tmpl w:val="639E26AC"/>
@@ -17663,7 +18854,7 @@
       </w:rPr>
     </w:lvl>
   </w:abstractNum>
-  <w:abstractNum w:abstractNumId="20" w15:restartNumberingAfterBreak="0">
+  <w:abstractNum w:abstractNumId="21" w15:restartNumberingAfterBreak="0">
     <w:nsid w:val="58B56771"/>
     <w:multiLevelType w:val="hybridMultilevel"/>
     <w:tmpl w:val="514C40C4"/>
@@ -17776,7 +18967,120 @@
       </w:rPr>
     </w:lvl>
   </w:abstractNum>
-  <w:abstractNum w:abstractNumId="21" w15:restartNumberingAfterBreak="0">
+  <w:abstractNum w:abstractNumId="22" w15:restartNumberingAfterBreak="0">
+    <w:nsid w:val="5E12280F"/>
+    <w:multiLevelType w:val="hybridMultilevel"/>
+    <w:tmpl w:val="ACD84FA0"/>
+    <w:lvl w:ilvl="0" w:tplc="04190011">
+      <w:start w:val="1"/>
+      <w:numFmt w:val="decimal"/>
+      <w:lvlText w:val="%1)"/>
+      <w:lvlJc w:val="left"/>
+      <w:pPr>
+        <w:ind w:left="1287" w:hanging="360"/>
+      </w:pPr>
+      <w:rPr>
+        <w:rFonts w:hint="default"/>
+      </w:rPr>
+    </w:lvl>
+    <w:lvl w:ilvl="1" w:tplc="04190003" w:tentative="1">
+      <w:start w:val="1"/>
+      <w:numFmt w:val="bullet"/>
+      <w:lvlText w:val="o"/>
+      <w:lvlJc w:val="left"/>
+      <w:pPr>
+        <w:ind w:left="2007" w:hanging="360"/>
+      </w:pPr>
+      <w:rPr>
+        <w:rFonts w:ascii="Courier New" w:hAnsi="Courier New" w:cs="Courier New" w:hint="default"/>
+      </w:rPr>
+    </w:lvl>
+    <w:lvl w:ilvl="2" w:tplc="04190005" w:tentative="1">
+      <w:start w:val="1"/>
+      <w:numFmt w:val="bullet"/>
+      <w:lvlText w:val=""/>
+      <w:lvlJc w:val="left"/>
+      <w:pPr>
+        <w:ind w:left="2727" w:hanging="360"/>
+      </w:pPr>
+      <w:rPr>
+        <w:rFonts w:ascii="Wingdings" w:hAnsi="Wingdings" w:hint="default"/>
+      </w:rPr>
+    </w:lvl>
+    <w:lvl w:ilvl="3" w:tplc="04190001" w:tentative="1">
+      <w:start w:val="1"/>
+      <w:numFmt w:val="bullet"/>
+      <w:lvlText w:val=""/>
+      <w:lvlJc w:val="left"/>
+      <w:pPr>
+        <w:ind w:left="3447" w:hanging="360"/>
+      </w:pPr>
+      <w:rPr>
+        <w:rFonts w:ascii="Symbol" w:hAnsi="Symbol" w:hint="default"/>
+      </w:rPr>
+    </w:lvl>
+    <w:lvl w:ilvl="4" w:tplc="04190003" w:tentative="1">
+      <w:start w:val="1"/>
+      <w:numFmt w:val="bullet"/>
+      <w:lvlText w:val="o"/>
+      <w:lvlJc w:val="left"/>
+      <w:pPr>
+        <w:ind w:left="4167" w:hanging="360"/>
+      </w:pPr>
+      <w:rPr>
+        <w:rFonts w:ascii="Courier New" w:hAnsi="Courier New" w:cs="Courier New" w:hint="default"/>
+      </w:rPr>
+    </w:lvl>
+    <w:lvl w:ilvl="5" w:tplc="04190005" w:tentative="1">
+      <w:start w:val="1"/>
+      <w:numFmt w:val="bullet"/>
+      <w:lvlText w:val=""/>
+      <w:lvlJc w:val="left"/>
+      <w:pPr>
+        <w:ind w:left="4887" w:hanging="360"/>
+      </w:pPr>
+      <w:rPr>
+        <w:rFonts w:ascii="Wingdings" w:hAnsi="Wingdings" w:hint="default"/>
+      </w:rPr>
+    </w:lvl>
+    <w:lvl w:ilvl="6" w:tplc="04190001" w:tentative="1">
+      <w:start w:val="1"/>
+      <w:numFmt w:val="bullet"/>
+      <w:lvlText w:val=""/>
+      <w:lvlJc w:val="left"/>
+      <w:pPr>
+        <w:ind w:left="5607" w:hanging="360"/>
+      </w:pPr>
+      <w:rPr>
+        <w:rFonts w:ascii="Symbol" w:hAnsi="Symbol" w:hint="default"/>
+      </w:rPr>
+    </w:lvl>
+    <w:lvl w:ilvl="7" w:tplc="04190003" w:tentative="1">
+      <w:start w:val="1"/>
+      <w:numFmt w:val="bullet"/>
+      <w:lvlText w:val="o"/>
+      <w:lvlJc w:val="left"/>
+      <w:pPr>
+        <w:ind w:left="6327" w:hanging="360"/>
+      </w:pPr>
+      <w:rPr>
+        <w:rFonts w:ascii="Courier New" w:hAnsi="Courier New" w:cs="Courier New" w:hint="default"/>
+      </w:rPr>
+    </w:lvl>
+    <w:lvl w:ilvl="8" w:tplc="04190005" w:tentative="1">
+      <w:start w:val="1"/>
+      <w:numFmt w:val="bullet"/>
+      <w:lvlText w:val=""/>
+      <w:lvlJc w:val="left"/>
+      <w:pPr>
+        <w:ind w:left="7047" w:hanging="360"/>
+      </w:pPr>
+      <w:rPr>
+        <w:rFonts w:ascii="Wingdings" w:hAnsi="Wingdings" w:hint="default"/>
+      </w:rPr>
+    </w:lvl>
+  </w:abstractNum>
+  <w:abstractNum w:abstractNumId="23" w15:restartNumberingAfterBreak="0">
     <w:nsid w:val="5F3956C3"/>
     <w:multiLevelType w:val="hybridMultilevel"/>
     <w:tmpl w:val="748244AA"/>
@@ -17891,7 +19195,7 @@
       </w:rPr>
     </w:lvl>
   </w:abstractNum>
-  <w:abstractNum w:abstractNumId="22" w15:restartNumberingAfterBreak="0">
+  <w:abstractNum w:abstractNumId="24" w15:restartNumberingAfterBreak="0">
     <w:nsid w:val="606711DA"/>
     <w:multiLevelType w:val="hybridMultilevel"/>
     <w:tmpl w:val="3C40EE2E"/>
@@ -17980,7 +19284,7 @@
       </w:pPr>
     </w:lvl>
   </w:abstractNum>
-  <w:abstractNum w:abstractNumId="23" w15:restartNumberingAfterBreak="0">
+  <w:abstractNum w:abstractNumId="25" w15:restartNumberingAfterBreak="0">
     <w:nsid w:val="60BF3CCD"/>
     <w:multiLevelType w:val="multilevel"/>
     <w:tmpl w:val="9904C58A"/>
@@ -18101,7 +19405,7 @@
       </w:rPr>
     </w:lvl>
   </w:abstractNum>
-  <w:abstractNum w:abstractNumId="24" w15:restartNumberingAfterBreak="0">
+  <w:abstractNum w:abstractNumId="26" w15:restartNumberingAfterBreak="0">
     <w:nsid w:val="651D4E5F"/>
     <w:multiLevelType w:val="hybridMultilevel"/>
     <w:tmpl w:val="D21E442A"/>
@@ -18190,7 +19494,7 @@
       </w:pPr>
     </w:lvl>
   </w:abstractNum>
-  <w:abstractNum w:abstractNumId="25" w15:restartNumberingAfterBreak="0">
+  <w:abstractNum w:abstractNumId="27" w15:restartNumberingAfterBreak="0">
     <w:nsid w:val="68107699"/>
     <w:multiLevelType w:val="hybridMultilevel"/>
     <w:tmpl w:val="076AE7E8"/>
@@ -18279,7 +19583,7 @@
       </w:pPr>
     </w:lvl>
   </w:abstractNum>
-  <w:abstractNum w:abstractNumId="26" w15:restartNumberingAfterBreak="0">
+  <w:abstractNum w:abstractNumId="28" w15:restartNumberingAfterBreak="0">
     <w:nsid w:val="6A49397E"/>
     <w:multiLevelType w:val="hybridMultilevel"/>
     <w:tmpl w:val="AED6DE30"/>
@@ -18368,7 +19672,7 @@
       </w:pPr>
     </w:lvl>
   </w:abstractNum>
-  <w:abstractNum w:abstractNumId="27" w15:restartNumberingAfterBreak="0">
+  <w:abstractNum w:abstractNumId="29" w15:restartNumberingAfterBreak="0">
     <w:nsid w:val="710A64CF"/>
     <w:multiLevelType w:val="hybridMultilevel"/>
     <w:tmpl w:val="58DC5942"/>
@@ -18457,7 +19761,7 @@
       </w:pPr>
     </w:lvl>
   </w:abstractNum>
-  <w:abstractNum w:abstractNumId="28" w15:restartNumberingAfterBreak="0">
+  <w:abstractNum w:abstractNumId="30" w15:restartNumberingAfterBreak="0">
     <w:nsid w:val="77DD2737"/>
     <w:multiLevelType w:val="multilevel"/>
     <w:tmpl w:val="6ACA53C4"/>
@@ -18570,7 +19874,7 @@
       </w:rPr>
     </w:lvl>
   </w:abstractNum>
-  <w:abstractNum w:abstractNumId="29" w15:restartNumberingAfterBreak="0">
+  <w:abstractNum w:abstractNumId="31" w15:restartNumberingAfterBreak="0">
     <w:nsid w:val="7A136B52"/>
     <w:multiLevelType w:val="hybridMultilevel"/>
     <w:tmpl w:val="1A9C3252"/>
@@ -18660,7 +19964,7 @@
       </w:pPr>
     </w:lvl>
   </w:abstractNum>
-  <w:abstractNum w:abstractNumId="30" w15:restartNumberingAfterBreak="0">
+  <w:abstractNum w:abstractNumId="32" w15:restartNumberingAfterBreak="0">
     <w:nsid w:val="7BAE2597"/>
     <w:multiLevelType w:val="multilevel"/>
     <w:tmpl w:val="84CE3840"/>
@@ -18774,28 +20078,28 @@
     </w:lvl>
   </w:abstractNum>
   <w:num w:numId="1">
-    <w:abstractNumId w:val="21"/>
+    <w:abstractNumId w:val="23"/>
   </w:num>
   <w:num w:numId="2">
-    <w:abstractNumId w:val="23"/>
+    <w:abstractNumId w:val="25"/>
   </w:num>
   <w:num w:numId="3">
     <w:abstractNumId w:val="6"/>
   </w:num>
   <w:num w:numId="4">
-    <w:abstractNumId w:val="16"/>
+    <w:abstractNumId w:val="17"/>
   </w:num>
   <w:num w:numId="5">
-    <w:abstractNumId w:val="15"/>
+    <w:abstractNumId w:val="16"/>
   </w:num>
   <w:num w:numId="6">
     <w:abstractNumId w:val="10"/>
   </w:num>
   <w:num w:numId="7">
-    <w:abstractNumId w:val="29"/>
+    <w:abstractNumId w:val="31"/>
   </w:num>
   <w:num w:numId="8">
-    <w:abstractNumId w:val="22"/>
+    <w:abstractNumId w:val="24"/>
   </w:num>
   <w:num w:numId="9">
     <w:abstractNumId w:val="0"/>
@@ -18804,25 +20108,25 @@
     <w:abstractNumId w:val="5"/>
   </w:num>
   <w:num w:numId="11">
-    <w:abstractNumId w:val="26"/>
+    <w:abstractNumId w:val="28"/>
   </w:num>
   <w:num w:numId="12">
-    <w:abstractNumId w:val="30"/>
+    <w:abstractNumId w:val="32"/>
   </w:num>
   <w:num w:numId="13">
-    <w:abstractNumId w:val="25"/>
+    <w:abstractNumId w:val="27"/>
   </w:num>
   <w:num w:numId="14">
     <w:abstractNumId w:val="4"/>
   </w:num>
   <w:num w:numId="15">
-    <w:abstractNumId w:val="12"/>
+    <w:abstractNumId w:val="13"/>
   </w:num>
   <w:num w:numId="16">
-    <w:abstractNumId w:val="28"/>
+    <w:abstractNumId w:val="30"/>
   </w:num>
   <w:num w:numId="17">
-    <w:abstractNumId w:val="11"/>
+    <w:abstractNumId w:val="12"/>
   </w:num>
   <w:num w:numId="18">
     <w:abstractNumId w:val="8"/>
@@ -18831,40 +20135,46 @@
     <w:abstractNumId w:val="2"/>
   </w:num>
   <w:num w:numId="20">
-    <w:abstractNumId w:val="19"/>
+    <w:abstractNumId w:val="20"/>
   </w:num>
   <w:num w:numId="21">
-    <w:abstractNumId w:val="24"/>
+    <w:abstractNumId w:val="26"/>
   </w:num>
   <w:num w:numId="22">
     <w:abstractNumId w:val="3"/>
   </w:num>
   <w:num w:numId="23">
-    <w:abstractNumId w:val="27"/>
+    <w:abstractNumId w:val="29"/>
   </w:num>
   <w:num w:numId="24">
-    <w:abstractNumId w:val="14"/>
+    <w:abstractNumId w:val="15"/>
   </w:num>
   <w:num w:numId="25">
     <w:abstractNumId w:val="7"/>
   </w:num>
   <w:num w:numId="26">
-    <w:abstractNumId w:val="17"/>
+    <w:abstractNumId w:val="18"/>
   </w:num>
   <w:num w:numId="27">
-    <w:abstractNumId w:val="20"/>
+    <w:abstractNumId w:val="21"/>
   </w:num>
   <w:num w:numId="28">
     <w:abstractNumId w:val="9"/>
   </w:num>
   <w:num w:numId="29">
-    <w:abstractNumId w:val="18"/>
+    <w:abstractNumId w:val="19"/>
   </w:num>
   <w:num w:numId="30">
     <w:abstractNumId w:val="1"/>
   </w:num>
   <w:num w:numId="31">
-    <w:abstractNumId w:val="13"/>
+    <w:abstractNumId w:val="14"/>
+  </w:num>
+  <w:num w:numId="32">
+    <w:abstractNumId w:val="11"/>
+  </w:num>
+  <w:num w:numId="33">
+    <w:abstractNumId w:val="22"/>
   </w:num>
 </w:numbering>
 </file>
@@ -19930,7 +21240,7 @@
 </file>
 
 <file path=customXml/itemProps1.xml><?xml version="1.0" encoding="utf-8"?>
-<ds:datastoreItem xmlns:ds="http://schemas.openxmlformats.org/officeDocument/2006/customXml" ds:itemID="{323374DB-ECA3-4715-9A1E-BCC812BD8719}">
+<ds:datastoreItem xmlns:ds="http://schemas.openxmlformats.org/officeDocument/2006/customXml" ds:itemID="{BBC498AC-70C1-495E-9851-FCC2BC6C6A26}">
   <ds:schemaRefs>
     <ds:schemaRef ds:uri="http://schemas.openxmlformats.org/officeDocument/2006/bibliography"/>
   </ds:schemaRefs>

</xml_diff>

<commit_message>
'master: init commit Сб янв 9 13:43:47 MSK 2021'
</commit_message>
<xml_diff>
--- a/My/Б17-В71_ОрловЯА_ПЗv3.docx
+++ b/My/Б17-В71_ОрловЯА_ПЗv3.docx
@@ -2,7 +2,7 @@
 <file path=word/document.xml><?xml version="1.0" encoding="utf-8"?>
 <w:document xmlns:wpc="http://schemas.microsoft.com/office/word/2010/wordprocessingCanvas" xmlns:cx="http://schemas.microsoft.com/office/drawing/2014/chartex" xmlns:cx1="http://schemas.microsoft.com/office/drawing/2015/9/8/chartex" xmlns:mc="http://schemas.openxmlformats.org/markup-compatibility/2006" xmlns:o="urn:schemas-microsoft-com:office:office" xmlns:r="http://schemas.openxmlformats.org/officeDocument/2006/relationships" xmlns:m="http://schemas.openxmlformats.org/officeDocument/2006/math" xmlns:v="urn:schemas-microsoft-com:vml" xmlns:wp14="http://schemas.microsoft.com/office/word/2010/wordprocessingDrawing" xmlns:wp="http://schemas.openxmlformats.org/drawingml/2006/wordprocessingDrawing" xmlns:w10="urn:schemas-microsoft-com:office:word" xmlns:w="http://schemas.openxmlformats.org/wordprocessingml/2006/main" xmlns:w14="http://schemas.microsoft.com/office/word/2010/wordml" xmlns:w15="http://schemas.microsoft.com/office/word/2012/wordml" xmlns:w16se="http://schemas.microsoft.com/office/word/2015/wordml/symex" xmlns:wpg="http://schemas.microsoft.com/office/word/2010/wordprocessingGroup" xmlns:wpi="http://schemas.microsoft.com/office/word/2010/wordprocessingInk" xmlns:wne="http://schemas.microsoft.com/office/word/2006/wordml" xmlns:wps="http://schemas.microsoft.com/office/word/2010/wordprocessingShape" mc:Ignorable="w14 w15 w16se wp14">
   <w:body>
-    <w:bookmarkStart w:id="0" w:name="_Toc61075880" w:displacedByCustomXml="next"/>
+    <w:bookmarkStart w:id="0" w:name="_Toc61092226" w:displacedByCustomXml="next"/>
     <w:sdt>
       <w:sdtPr>
         <w:rPr>
@@ -94,6 +94,8 @@
             <w:fldChar w:fldCharType="separate"/>
           </w:r>
         </w:p>
+        <w:bookmarkStart w:id="1" w:name="_GoBack"/>
+        <w:bookmarkEnd w:id="1"/>
         <w:p>
           <w:pPr>
             <w:pStyle w:val="11"/>
@@ -106,14 +108,130 @@
               <w:lang w:eastAsia="ru-RU"/>
             </w:rPr>
           </w:pPr>
-          <w:hyperlink w:anchor="_Toc61075880" w:history="1">
+          <w:r>
+            <w:rPr>
+              <w:rStyle w:val="a8"/>
+              <w:noProof/>
+            </w:rPr>
+            <w:fldChar w:fldCharType="begin"/>
+          </w:r>
+          <w:r>
+            <w:rPr>
+              <w:rStyle w:val="a8"/>
+              <w:noProof/>
+            </w:rPr>
+            <w:instrText xml:space="preserve"> </w:instrText>
+          </w:r>
+          <w:r>
+            <w:rPr>
+              <w:noProof/>
+            </w:rPr>
+            <w:instrText>HYPERLINK \l "_Toc61092226"</w:instrText>
+          </w:r>
+          <w:r>
+            <w:rPr>
+              <w:rStyle w:val="a8"/>
+              <w:noProof/>
+            </w:rPr>
+            <w:instrText xml:space="preserve"> </w:instrText>
+          </w:r>
+          <w:r>
+            <w:rPr>
+              <w:rStyle w:val="a8"/>
+              <w:noProof/>
+            </w:rPr>
+          </w:r>
+          <w:r>
+            <w:rPr>
+              <w:rStyle w:val="a8"/>
+              <w:noProof/>
+            </w:rPr>
+            <w:fldChar w:fldCharType="separate"/>
+          </w:r>
+          <w:r>
+            <w:rPr>
+              <w:rStyle w:val="a8"/>
+              <w:rFonts w:cs="Times New Roman"/>
+              <w:noProof/>
+            </w:rPr>
+            <w:t>СОДЕРЖАНИЕ</w:t>
+          </w:r>
+          <w:r>
+            <w:rPr>
+              <w:noProof/>
+              <w:webHidden/>
+            </w:rPr>
+            <w:tab/>
+          </w:r>
+          <w:r>
+            <w:rPr>
+              <w:noProof/>
+              <w:webHidden/>
+            </w:rPr>
+            <w:fldChar w:fldCharType="begin"/>
+          </w:r>
+          <w:r>
+            <w:rPr>
+              <w:noProof/>
+              <w:webHidden/>
+            </w:rPr>
+            <w:instrText xml:space="preserve"> PAGEREF _Toc61092226 \h </w:instrText>
+          </w:r>
+          <w:r>
+            <w:rPr>
+              <w:noProof/>
+              <w:webHidden/>
+            </w:rPr>
+          </w:r>
+          <w:r>
+            <w:rPr>
+              <w:noProof/>
+              <w:webHidden/>
+            </w:rPr>
+            <w:fldChar w:fldCharType="separate"/>
+          </w:r>
+          <w:r>
+            <w:rPr>
+              <w:noProof/>
+              <w:webHidden/>
+            </w:rPr>
+            <w:t>1</w:t>
+          </w:r>
+          <w:r>
+            <w:rPr>
+              <w:noProof/>
+              <w:webHidden/>
+            </w:rPr>
+            <w:fldChar w:fldCharType="end"/>
+          </w:r>
+          <w:r>
+            <w:rPr>
+              <w:rStyle w:val="a8"/>
+              <w:noProof/>
+            </w:rPr>
+            <w:fldChar w:fldCharType="end"/>
+          </w:r>
+        </w:p>
+        <w:p>
+          <w:pPr>
+            <w:pStyle w:val="11"/>
+            <w:tabs>
+              <w:tab w:val="right" w:leader="dot" w:pos="9344"/>
+            </w:tabs>
+            <w:rPr>
+              <w:rFonts w:eastAsiaTheme="minorEastAsia"/>
+              <w:noProof/>
+              <w:lang w:eastAsia="ru-RU"/>
+            </w:rPr>
+          </w:pPr>
+          <w:hyperlink w:anchor="_Toc61092227" w:history="1">
             <w:r>
               <w:rPr>
                 <w:rStyle w:val="a8"/>
                 <w:rFonts w:cs="Times New Roman"/>
                 <w:noProof/>
               </w:rPr>
-              <w:t>СОДЕРЖАНИЕ</w:t>
+              <w:t>ТЕРМИНЫ И ОПРЕДЕЛЕНИЯ</w:t>
             </w:r>
             <w:r>
               <w:rPr>
@@ -134,7 +252,7 @@
                 <w:noProof/>
                 <w:webHidden/>
               </w:rPr>
-              <w:instrText xml:space="preserve"> PAGEREF _Toc61075880 \h </w:instrText>
+              <w:instrText xml:space="preserve"> PAGEREF _Toc61092227 \h </w:instrText>
             </w:r>
             <w:r>
               <w:rPr>
@@ -154,7 +272,7 @@
                 <w:noProof/>
                 <w:webHidden/>
               </w:rPr>
-              <w:t>1</w:t>
+              <w:t>2</w:t>
             </w:r>
             <w:r>
               <w:rPr>
@@ -177,14 +295,14 @@
               <w:lang w:eastAsia="ru-RU"/>
             </w:rPr>
           </w:pPr>
-          <w:hyperlink w:anchor="_Toc61075881" w:history="1">
+          <w:hyperlink w:anchor="_Toc61092228" w:history="1">
             <w:r>
               <w:rPr>
                 <w:rStyle w:val="a8"/>
                 <w:rFonts w:cs="Times New Roman"/>
                 <w:noProof/>
               </w:rPr>
-              <w:t>ТЕРМИНЫ И ОПРЕДЕЛЕНИЯ</w:t>
+              <w:t>ВВЕДЕНИЕ</w:t>
             </w:r>
             <w:r>
               <w:rPr>
@@ -205,78 +323,7 @@
                 <w:noProof/>
                 <w:webHidden/>
               </w:rPr>
-              <w:instrText xml:space="preserve"> PAGEREF _Toc61075881 \h </w:instrText>
-            </w:r>
-            <w:r>
-              <w:rPr>
-                <w:noProof/>
-                <w:webHidden/>
-              </w:rPr>
-            </w:r>
-            <w:r>
-              <w:rPr>
-                <w:noProof/>
-                <w:webHidden/>
-              </w:rPr>
-              <w:fldChar w:fldCharType="separate"/>
-            </w:r>
-            <w:r>
-              <w:rPr>
-                <w:noProof/>
-                <w:webHidden/>
-              </w:rPr>
-              <w:t>2</w:t>
-            </w:r>
-            <w:r>
-              <w:rPr>
-                <w:noProof/>
-                <w:webHidden/>
-              </w:rPr>
-              <w:fldChar w:fldCharType="end"/>
-            </w:r>
-          </w:hyperlink>
-        </w:p>
-        <w:p>
-          <w:pPr>
-            <w:pStyle w:val="11"/>
-            <w:tabs>
-              <w:tab w:val="right" w:leader="dot" w:pos="9344"/>
-            </w:tabs>
-            <w:rPr>
-              <w:rFonts w:eastAsiaTheme="minorEastAsia"/>
-              <w:noProof/>
-              <w:lang w:eastAsia="ru-RU"/>
-            </w:rPr>
-          </w:pPr>
-          <w:hyperlink w:anchor="_Toc61075882" w:history="1">
-            <w:r>
-              <w:rPr>
-                <w:rStyle w:val="a8"/>
-                <w:rFonts w:cs="Times New Roman"/>
-                <w:noProof/>
-              </w:rPr>
-              <w:t>ВВЕДЕНИЕ</w:t>
-            </w:r>
-            <w:r>
-              <w:rPr>
-                <w:noProof/>
-                <w:webHidden/>
-              </w:rPr>
-              <w:tab/>
-            </w:r>
-            <w:r>
-              <w:rPr>
-                <w:noProof/>
-                <w:webHidden/>
-              </w:rPr>
-              <w:fldChar w:fldCharType="begin"/>
-            </w:r>
-            <w:r>
-              <w:rPr>
-                <w:noProof/>
-                <w:webHidden/>
-              </w:rPr>
-              <w:instrText xml:space="preserve"> PAGEREF _Toc61075882 \h </w:instrText>
+              <w:instrText xml:space="preserve"> PAGEREF _Toc61092228 \h </w:instrText>
             </w:r>
             <w:r>
               <w:rPr>
@@ -320,7 +367,7 @@
               <w:lang w:eastAsia="ru-RU"/>
             </w:rPr>
           </w:pPr>
-          <w:hyperlink w:anchor="_Toc61075883" w:history="1">
+          <w:hyperlink w:anchor="_Toc61092229" w:history="1">
             <w:r>
               <w:rPr>
                 <w:rStyle w:val="a8"/>
@@ -364,7 +411,7 @@
                 <w:noProof/>
                 <w:webHidden/>
               </w:rPr>
-              <w:instrText xml:space="preserve"> PAGEREF _Toc61075883 \h </w:instrText>
+              <w:instrText xml:space="preserve"> PAGEREF _Toc61092229 \h </w:instrText>
             </w:r>
             <w:r>
               <w:rPr>
@@ -408,7 +455,7 @@
               <w:lang w:eastAsia="ru-RU"/>
             </w:rPr>
           </w:pPr>
-          <w:hyperlink w:anchor="_Toc61075884" w:history="1">
+          <w:hyperlink w:anchor="_Toc61092230" w:history="1">
             <w:r>
               <w:rPr>
                 <w:rStyle w:val="a8"/>
@@ -454,7 +501,7 @@
                 <w:noProof/>
                 <w:webHidden/>
               </w:rPr>
-              <w:instrText xml:space="preserve"> PAGEREF _Toc61075884 \h </w:instrText>
+              <w:instrText xml:space="preserve"> PAGEREF _Toc61092230 \h </w:instrText>
             </w:r>
             <w:r>
               <w:rPr>
@@ -498,7 +545,7 @@
               <w:lang w:eastAsia="ru-RU"/>
             </w:rPr>
           </w:pPr>
-          <w:hyperlink w:anchor="_Toc61075885" w:history="1">
+          <w:hyperlink w:anchor="_Toc61092231" w:history="1">
             <w:r>
               <w:rPr>
                 <w:rStyle w:val="a8"/>
@@ -540,7 +587,7 @@
                 <w:noProof/>
                 <w:webHidden/>
               </w:rPr>
-              <w:instrText xml:space="preserve"> PAGEREF _Toc61075885 \h </w:instrText>
+              <w:instrText xml:space="preserve"> PAGEREF _Toc61092231 \h </w:instrText>
             </w:r>
             <w:r>
               <w:rPr>
@@ -584,7 +631,7 @@
               <w:lang w:eastAsia="ru-RU"/>
             </w:rPr>
           </w:pPr>
-          <w:hyperlink w:anchor="_Toc61075886" w:history="1">
+          <w:hyperlink w:anchor="_Toc61092232" w:history="1">
             <w:r>
               <w:rPr>
                 <w:rStyle w:val="a8"/>
@@ -626,7 +673,7 @@
                 <w:noProof/>
                 <w:webHidden/>
               </w:rPr>
-              <w:instrText xml:space="preserve"> PAGEREF _Toc61075886 \h </w:instrText>
+              <w:instrText xml:space="preserve"> PAGEREF _Toc61092232 \h </w:instrText>
             </w:r>
             <w:r>
               <w:rPr>
@@ -670,7 +717,7 @@
               <w:lang w:eastAsia="ru-RU"/>
             </w:rPr>
           </w:pPr>
-          <w:hyperlink w:anchor="_Toc61075887" w:history="1">
+          <w:hyperlink w:anchor="_Toc61092233" w:history="1">
             <w:r>
               <w:rPr>
                 <w:rStyle w:val="a8"/>
@@ -716,7 +763,7 @@
                 <w:noProof/>
                 <w:webHidden/>
               </w:rPr>
-              <w:instrText xml:space="preserve"> PAGEREF _Toc61075887 \h </w:instrText>
+              <w:instrText xml:space="preserve"> PAGEREF _Toc61092233 \h </w:instrText>
             </w:r>
             <w:r>
               <w:rPr>
@@ -760,7 +807,7 @@
               <w:lang w:eastAsia="ru-RU"/>
             </w:rPr>
           </w:pPr>
-          <w:hyperlink w:anchor="_Toc61075888" w:history="1">
+          <w:hyperlink w:anchor="_Toc61092234" w:history="1">
             <w:r>
               <w:rPr>
                 <w:rStyle w:val="a8"/>
@@ -802,7 +849,7 @@
                 <w:noProof/>
                 <w:webHidden/>
               </w:rPr>
-              <w:instrText xml:space="preserve"> PAGEREF _Toc61075888 \h </w:instrText>
+              <w:instrText xml:space="preserve"> PAGEREF _Toc61092234 \h </w:instrText>
             </w:r>
             <w:r>
               <w:rPr>
@@ -846,7 +893,7 @@
               <w:lang w:eastAsia="ru-RU"/>
             </w:rPr>
           </w:pPr>
-          <w:hyperlink w:anchor="_Toc61075889" w:history="1">
+          <w:hyperlink w:anchor="_Toc61092235" w:history="1">
             <w:r>
               <w:rPr>
                 <w:rStyle w:val="a8"/>
@@ -888,7 +935,7 @@
                 <w:noProof/>
                 <w:webHidden/>
               </w:rPr>
-              <w:instrText xml:space="preserve"> PAGEREF _Toc61075889 \h </w:instrText>
+              <w:instrText xml:space="preserve"> PAGEREF _Toc61092235 \h </w:instrText>
             </w:r>
             <w:r>
               <w:rPr>
@@ -932,7 +979,7 @@
               <w:lang w:eastAsia="ru-RU"/>
             </w:rPr>
           </w:pPr>
-          <w:hyperlink w:anchor="_Toc61075890" w:history="1">
+          <w:hyperlink w:anchor="_Toc61092236" w:history="1">
             <w:r>
               <w:rPr>
                 <w:rStyle w:val="a8"/>
@@ -974,7 +1021,7 @@
                 <w:noProof/>
                 <w:webHidden/>
               </w:rPr>
-              <w:instrText xml:space="preserve"> PAGEREF _Toc61075890 \h </w:instrText>
+              <w:instrText xml:space="preserve"> PAGEREF _Toc61092236 \h </w:instrText>
             </w:r>
             <w:r>
               <w:rPr>
@@ -1018,7 +1065,7 @@
               <w:lang w:eastAsia="ru-RU"/>
             </w:rPr>
           </w:pPr>
-          <w:hyperlink w:anchor="_Toc61075891" w:history="1">
+          <w:hyperlink w:anchor="_Toc61092237" w:history="1">
             <w:r>
               <w:rPr>
                 <w:rStyle w:val="a8"/>
@@ -1062,7 +1109,7 @@
                 <w:noProof/>
                 <w:webHidden/>
               </w:rPr>
-              <w:instrText xml:space="preserve"> PAGEREF _Toc61075891 \h </w:instrText>
+              <w:instrText xml:space="preserve"> PAGEREF _Toc61092237 \h </w:instrText>
             </w:r>
             <w:r>
               <w:rPr>
@@ -1106,7 +1153,7 @@
               <w:lang w:eastAsia="ru-RU"/>
             </w:rPr>
           </w:pPr>
-          <w:hyperlink w:anchor="_Toc61075892" w:history="1">
+          <w:hyperlink w:anchor="_Toc61092238" w:history="1">
             <w:r>
               <w:rPr>
                 <w:rStyle w:val="a8"/>
@@ -1164,7 +1211,7 @@
                 <w:noProof/>
                 <w:webHidden/>
               </w:rPr>
-              <w:instrText xml:space="preserve"> PAGEREF _Toc61075892 \h </w:instrText>
+              <w:instrText xml:space="preserve"> PAGEREF _Toc61092238 \h </w:instrText>
             </w:r>
             <w:r>
               <w:rPr>
@@ -1208,7 +1255,7 @@
               <w:lang w:eastAsia="ru-RU"/>
             </w:rPr>
           </w:pPr>
-          <w:hyperlink w:anchor="_Toc61075893" w:history="1">
+          <w:hyperlink w:anchor="_Toc61092239" w:history="1">
             <w:r>
               <w:rPr>
                 <w:rStyle w:val="a8"/>
@@ -1251,7 +1298,7 @@
                 <w:noProof/>
                 <w:webHidden/>
               </w:rPr>
-              <w:instrText xml:space="preserve"> PAGEREF _Toc61075893 \h </w:instrText>
+              <w:instrText xml:space="preserve"> PAGEREF _Toc61092239 \h </w:instrText>
             </w:r>
             <w:r>
               <w:rPr>
@@ -1295,7 +1342,7 @@
               <w:lang w:eastAsia="ru-RU"/>
             </w:rPr>
           </w:pPr>
-          <w:hyperlink w:anchor="_Toc61075894" w:history="1">
+          <w:hyperlink w:anchor="_Toc61092240" w:history="1">
             <w:r>
               <w:rPr>
                 <w:rStyle w:val="a8"/>
@@ -1352,7 +1399,7 @@
                 <w:noProof/>
                 <w:webHidden/>
               </w:rPr>
-              <w:instrText xml:space="preserve"> PAGEREF _Toc61075894 \h </w:instrText>
+              <w:instrText xml:space="preserve"> PAGEREF _Toc61092240 \h </w:instrText>
             </w:r>
             <w:r>
               <w:rPr>
@@ -1396,7 +1443,7 @@
               <w:lang w:eastAsia="ru-RU"/>
             </w:rPr>
           </w:pPr>
-          <w:hyperlink w:anchor="_Toc61075895" w:history="1">
+          <w:hyperlink w:anchor="_Toc61092241" w:history="1">
             <w:r>
               <w:rPr>
                 <w:rStyle w:val="a8"/>
@@ -1440,7 +1487,7 @@
                 <w:noProof/>
                 <w:webHidden/>
               </w:rPr>
-              <w:instrText xml:space="preserve"> PAGEREF _Toc61075895 \h </w:instrText>
+              <w:instrText xml:space="preserve"> PAGEREF _Toc61092241 \h </w:instrText>
             </w:r>
             <w:r>
               <w:rPr>
@@ -1484,7 +1531,7 @@
               <w:lang w:eastAsia="ru-RU"/>
             </w:rPr>
           </w:pPr>
-          <w:hyperlink w:anchor="_Toc61075896" w:history="1">
+          <w:hyperlink w:anchor="_Toc61092242" w:history="1">
             <w:r>
               <w:rPr>
                 <w:rStyle w:val="a8"/>
@@ -1526,7 +1573,7 @@
                 <w:noProof/>
                 <w:webHidden/>
               </w:rPr>
-              <w:instrText xml:space="preserve"> PAGEREF _Toc61075896 \h </w:instrText>
+              <w:instrText xml:space="preserve"> PAGEREF _Toc61092242 \h </w:instrText>
             </w:r>
             <w:r>
               <w:rPr>
@@ -1570,7 +1617,7 @@
               <w:lang w:eastAsia="ru-RU"/>
             </w:rPr>
           </w:pPr>
-          <w:hyperlink w:anchor="_Toc61075897" w:history="1">
+          <w:hyperlink w:anchor="_Toc61092243" w:history="1">
             <w:r>
               <w:rPr>
                 <w:rStyle w:val="a8"/>
@@ -1612,7 +1659,7 @@
                 <w:noProof/>
                 <w:webHidden/>
               </w:rPr>
-              <w:instrText xml:space="preserve"> PAGEREF _Toc61075897 \h </w:instrText>
+              <w:instrText xml:space="preserve"> PAGEREF _Toc61092243 \h </w:instrText>
             </w:r>
             <w:r>
               <w:rPr>
@@ -1656,7 +1703,7 @@
               <w:lang w:eastAsia="ru-RU"/>
             </w:rPr>
           </w:pPr>
-          <w:hyperlink w:anchor="_Toc61075898" w:history="1">
+          <w:hyperlink w:anchor="_Toc61092244" w:history="1">
             <w:r>
               <w:rPr>
                 <w:rStyle w:val="a8"/>
@@ -1700,7 +1747,7 @@
                 <w:noProof/>
                 <w:webHidden/>
               </w:rPr>
-              <w:instrText xml:space="preserve"> PAGEREF _Toc61075898 \h </w:instrText>
+              <w:instrText xml:space="preserve"> PAGEREF _Toc61092244 \h </w:instrText>
             </w:r>
             <w:r>
               <w:rPr>
@@ -1744,7 +1791,7 @@
               <w:lang w:eastAsia="ru-RU"/>
             </w:rPr>
           </w:pPr>
-          <w:hyperlink w:anchor="_Toc61075899" w:history="1">
+          <w:hyperlink w:anchor="_Toc61092245" w:history="1">
             <w:r>
               <w:rPr>
                 <w:rStyle w:val="a8"/>
@@ -1790,7 +1837,7 @@
                 <w:noProof/>
                 <w:webHidden/>
               </w:rPr>
-              <w:instrText xml:space="preserve"> PAGEREF _Toc61075899 \h </w:instrText>
+              <w:instrText xml:space="preserve"> PAGEREF _Toc61092245 \h </w:instrText>
             </w:r>
             <w:r>
               <w:rPr>
@@ -1834,7 +1881,7 @@
               <w:lang w:eastAsia="ru-RU"/>
             </w:rPr>
           </w:pPr>
-          <w:hyperlink w:anchor="_Toc61075900" w:history="1">
+          <w:hyperlink w:anchor="_Toc61092246" w:history="1">
             <w:r>
               <w:rPr>
                 <w:rStyle w:val="a8"/>
@@ -1880,7 +1927,7 @@
                 <w:noProof/>
                 <w:webHidden/>
               </w:rPr>
-              <w:instrText xml:space="preserve"> PAGEREF _Toc61075900 \h </w:instrText>
+              <w:instrText xml:space="preserve"> PAGEREF _Toc61092246 \h </w:instrText>
             </w:r>
             <w:r>
               <w:rPr>
@@ -1924,7 +1971,7 @@
               <w:lang w:eastAsia="ru-RU"/>
             </w:rPr>
           </w:pPr>
-          <w:hyperlink w:anchor="_Toc61075901" w:history="1">
+          <w:hyperlink w:anchor="_Toc61092247" w:history="1">
             <w:r>
               <w:rPr>
                 <w:rStyle w:val="a8"/>
@@ -1949,25 +1996,7 @@
                 <w:b/>
                 <w:noProof/>
               </w:rPr>
-              <w:t>Разработка структуры интерфейса взаимоде</w:t>
-            </w:r>
-            <w:r>
-              <w:rPr>
-                <w:rStyle w:val="a8"/>
-                <w:rFonts w:cs="Times New Roman"/>
-                <w:b/>
-                <w:noProof/>
-              </w:rPr>
-              <w:t>й</w:t>
-            </w:r>
-            <w:r>
-              <w:rPr>
-                <w:rStyle w:val="a8"/>
-                <w:rFonts w:cs="Times New Roman"/>
-                <w:b/>
-                <w:noProof/>
-              </w:rPr>
-              <w:t>ствия пользователя с системой</w:t>
+              <w:t>Разработка структуры интерфейса взаимодействия пользователя с системой</w:t>
             </w:r>
             <w:r>
               <w:rPr>
@@ -1988,7 +2017,7 @@
                 <w:noProof/>
                 <w:webHidden/>
               </w:rPr>
-              <w:instrText xml:space="preserve"> PAGEREF _Toc61075901 \h </w:instrText>
+              <w:instrText xml:space="preserve"> PAGEREF _Toc61092247 \h </w:instrText>
             </w:r>
             <w:r>
               <w:rPr>
@@ -2032,7 +2061,7 @@
               <w:lang w:eastAsia="ru-RU"/>
             </w:rPr>
           </w:pPr>
-          <w:hyperlink w:anchor="_Toc61075902" w:history="1">
+          <w:hyperlink w:anchor="_Toc61092248" w:history="1">
             <w:r>
               <w:rPr>
                 <w:rStyle w:val="a8"/>
@@ -2078,7 +2107,7 @@
                 <w:noProof/>
                 <w:webHidden/>
               </w:rPr>
-              <w:instrText xml:space="preserve"> PAGEREF _Toc61075902 \h </w:instrText>
+              <w:instrText xml:space="preserve"> PAGEREF _Toc61092248 \h </w:instrText>
             </w:r>
             <w:r>
               <w:rPr>
@@ -2098,7 +2127,7 @@
                 <w:noProof/>
                 <w:webHidden/>
               </w:rPr>
-              <w:t>20</w:t>
+              <w:t>23</w:t>
             </w:r>
             <w:r>
               <w:rPr>
@@ -2122,7 +2151,7 @@
               <w:lang w:eastAsia="ru-RU"/>
             </w:rPr>
           </w:pPr>
-          <w:hyperlink w:anchor="_Toc61075903" w:history="1">
+          <w:hyperlink w:anchor="_Toc61092249" w:history="1">
             <w:r>
               <w:rPr>
                 <w:rStyle w:val="a8"/>
@@ -2168,7 +2197,7 @@
                 <w:noProof/>
                 <w:webHidden/>
               </w:rPr>
-              <w:instrText xml:space="preserve"> PAGEREF _Toc61075903 \h </w:instrText>
+              <w:instrText xml:space="preserve"> PAGEREF _Toc61092249 \h </w:instrText>
             </w:r>
             <w:r>
               <w:rPr>
@@ -2188,7 +2217,7 @@
                 <w:noProof/>
                 <w:webHidden/>
               </w:rPr>
-              <w:t>20</w:t>
+              <w:t>23</w:t>
             </w:r>
             <w:r>
               <w:rPr>
@@ -2212,7 +2241,7 @@
               <w:lang w:eastAsia="ru-RU"/>
             </w:rPr>
           </w:pPr>
-          <w:hyperlink w:anchor="_Toc61075904" w:history="1">
+          <w:hyperlink w:anchor="_Toc61092250" w:history="1">
             <w:r>
               <w:rPr>
                 <w:rStyle w:val="a8"/>
@@ -2256,7 +2285,7 @@
                 <w:noProof/>
                 <w:webHidden/>
               </w:rPr>
-              <w:instrText xml:space="preserve"> PAGEREF _Toc61075904 \h </w:instrText>
+              <w:instrText xml:space="preserve"> PAGEREF _Toc61092250 \h </w:instrText>
             </w:r>
             <w:r>
               <w:rPr>
@@ -2276,7 +2305,7 @@
                 <w:noProof/>
                 <w:webHidden/>
               </w:rPr>
-              <w:t>20</w:t>
+              <w:t>23</w:t>
             </w:r>
             <w:r>
               <w:rPr>
@@ -2300,7 +2329,7 @@
               <w:lang w:eastAsia="ru-RU"/>
             </w:rPr>
           </w:pPr>
-          <w:hyperlink w:anchor="_Toc61075905" w:history="1">
+          <w:hyperlink w:anchor="_Toc61092251" w:history="1">
             <w:r>
               <w:rPr>
                 <w:rStyle w:val="a8"/>
@@ -2346,7 +2375,7 @@
                 <w:noProof/>
                 <w:webHidden/>
               </w:rPr>
-              <w:instrText xml:space="preserve"> PAGEREF _Toc61075905 \h </w:instrText>
+              <w:instrText xml:space="preserve"> PAGEREF _Toc61092251 \h </w:instrText>
             </w:r>
             <w:r>
               <w:rPr>
@@ -2366,7 +2395,7 @@
                 <w:noProof/>
                 <w:webHidden/>
               </w:rPr>
-              <w:t>20</w:t>
+              <w:t>24</w:t>
             </w:r>
             <w:r>
               <w:rPr>
@@ -2390,7 +2419,7 @@
               <w:lang w:eastAsia="ru-RU"/>
             </w:rPr>
           </w:pPr>
-          <w:hyperlink w:anchor="_Toc61075906" w:history="1">
+          <w:hyperlink w:anchor="_Toc61092252" w:history="1">
             <w:r>
               <w:rPr>
                 <w:rStyle w:val="a8"/>
@@ -2436,7 +2465,7 @@
                 <w:noProof/>
                 <w:webHidden/>
               </w:rPr>
-              <w:instrText xml:space="preserve"> PAGEREF _Toc61075906 \h </w:instrText>
+              <w:instrText xml:space="preserve"> PAGEREF _Toc61092252 \h </w:instrText>
             </w:r>
             <w:r>
               <w:rPr>
@@ -2456,7 +2485,7 @@
                 <w:noProof/>
                 <w:webHidden/>
               </w:rPr>
-              <w:t>21</w:t>
+              <w:t>24</w:t>
             </w:r>
             <w:r>
               <w:rPr>
@@ -2480,7 +2509,7 @@
               <w:lang w:eastAsia="ru-RU"/>
             </w:rPr>
           </w:pPr>
-          <w:hyperlink w:anchor="_Toc61075907" w:history="1">
+          <w:hyperlink w:anchor="_Toc61092253" w:history="1">
             <w:r>
               <w:rPr>
                 <w:rStyle w:val="a8"/>
@@ -2526,7 +2555,7 @@
                 <w:noProof/>
                 <w:webHidden/>
               </w:rPr>
-              <w:instrText xml:space="preserve"> PAGEREF _Toc61075907 \h </w:instrText>
+              <w:instrText xml:space="preserve"> PAGEREF _Toc61092253 \h </w:instrText>
             </w:r>
             <w:r>
               <w:rPr>
@@ -2546,7 +2575,7 @@
                 <w:noProof/>
                 <w:webHidden/>
               </w:rPr>
-              <w:t>21</w:t>
+              <w:t>24</w:t>
             </w:r>
             <w:r>
               <w:rPr>
@@ -2569,7 +2598,7 @@
               <w:lang w:eastAsia="ru-RU"/>
             </w:rPr>
           </w:pPr>
-          <w:hyperlink w:anchor="_Toc61075908" w:history="1">
+          <w:hyperlink w:anchor="_Toc61092254" w:history="1">
             <w:r>
               <w:rPr>
                 <w:rStyle w:val="a8"/>
@@ -2596,7 +2625,7 @@
                 <w:noProof/>
                 <w:webHidden/>
               </w:rPr>
-              <w:instrText xml:space="preserve"> PAGEREF _Toc61075908 \h </w:instrText>
+              <w:instrText xml:space="preserve"> PAGEREF _Toc61092254 \h </w:instrText>
             </w:r>
             <w:r>
               <w:rPr>
@@ -2616,7 +2645,7 @@
                 <w:noProof/>
                 <w:webHidden/>
               </w:rPr>
-              <w:t>21</w:t>
+              <w:t>24</w:t>
             </w:r>
             <w:r>
               <w:rPr>
@@ -2639,7 +2668,7 @@
               <w:lang w:eastAsia="ru-RU"/>
             </w:rPr>
           </w:pPr>
-          <w:hyperlink w:anchor="_Toc61075909" w:history="1">
+          <w:hyperlink w:anchor="_Toc61092255" w:history="1">
             <w:r>
               <w:rPr>
                 <w:rStyle w:val="a8"/>
@@ -2666,7 +2695,7 @@
                 <w:noProof/>
                 <w:webHidden/>
               </w:rPr>
-              <w:instrText xml:space="preserve"> PAGEREF _Toc61075909 \h </w:instrText>
+              <w:instrText xml:space="preserve"> PAGEREF _Toc61092255 \h </w:instrText>
             </w:r>
             <w:r>
               <w:rPr>
@@ -2686,7 +2715,7 @@
                 <w:noProof/>
                 <w:webHidden/>
               </w:rPr>
-              <w:t>21</w:t>
+              <w:t>24</w:t>
             </w:r>
             <w:r>
               <w:rPr>
@@ -2738,8 +2767,8 @@
           <w:szCs w:val="28"/>
         </w:rPr>
       </w:pPr>
-      <w:bookmarkStart w:id="1" w:name="_Toc61075881"/>
       <w:bookmarkStart w:id="2" w:name="_Toc56957438"/>
+      <w:bookmarkStart w:id="3" w:name="_Toc61092227"/>
       <w:r>
         <w:rPr>
           <w:rFonts w:cs="Times New Roman"/>
@@ -2748,7 +2777,7 @@
         <w:lastRenderedPageBreak/>
         <w:t>ТЕРМИНЫ И ОПРЕДЕЛЕНИЯ</w:t>
       </w:r>
-      <w:bookmarkEnd w:id="1"/>
+      <w:bookmarkEnd w:id="3"/>
     </w:p>
     <w:p>
       <w:pPr>
@@ -3616,7 +3645,7 @@
           <w:szCs w:val="28"/>
         </w:rPr>
       </w:pPr>
-      <w:bookmarkStart w:id="3" w:name="_Toc61075882"/>
+      <w:bookmarkStart w:id="4" w:name="_Toc61092228"/>
       <w:r>
         <w:rPr>
           <w:rFonts w:cs="Times New Roman"/>
@@ -3626,7 +3655,7 @@
         <w:t>ВВЕДЕНИЕ</w:t>
       </w:r>
       <w:bookmarkEnd w:id="2"/>
-      <w:bookmarkEnd w:id="3"/>
+      <w:bookmarkEnd w:id="4"/>
     </w:p>
     <w:p>
       <w:pPr>
@@ -4021,7 +4050,7 @@
           <w:lang w:eastAsia="ru-RU"/>
         </w:rPr>
         <w:drawing>
-          <wp:inline distT="0" distB="0" distL="0" distR="0" wp14:anchorId="33D7A20F" wp14:editId="7270EDBE">
+          <wp:inline distT="0" distB="0" distL="0" distR="0" wp14:anchorId="549664B1" wp14:editId="28A1B976">
             <wp:extent cx="5939790" cy="3162300"/>
             <wp:effectExtent l="0" t="0" r="3810" b="0"/>
             <wp:docPr id="1" name="Рисунок 1"/>
@@ -5034,8 +5063,8 @@
           <w:szCs w:val="28"/>
         </w:rPr>
       </w:pPr>
-      <w:bookmarkStart w:id="4" w:name="_Toc56957439"/>
-      <w:bookmarkStart w:id="5" w:name="_Toc61075883"/>
+      <w:bookmarkStart w:id="5" w:name="_Toc56957439"/>
+      <w:bookmarkStart w:id="6" w:name="_Toc61092229"/>
       <w:r>
         <w:rPr>
           <w:rFonts w:cs="Times New Roman"/>
@@ -5043,8 +5072,8 @@
         </w:rPr>
         <w:t>ОБЗОРНАЯ ЧАСТЬ</w:t>
       </w:r>
-      <w:bookmarkEnd w:id="4"/>
       <w:bookmarkEnd w:id="5"/>
+      <w:bookmarkEnd w:id="6"/>
     </w:p>
     <w:p>
       <w:pPr>
@@ -5074,7 +5103,7 @@
           <w:szCs w:val="28"/>
         </w:rPr>
       </w:pPr>
-      <w:bookmarkStart w:id="6" w:name="_Toc61075884"/>
+      <w:bookmarkStart w:id="7" w:name="_Toc61092230"/>
       <w:r>
         <w:rPr>
           <w:rFonts w:cs="Times New Roman"/>
@@ -5083,7 +5112,7 @@
         </w:rPr>
         <w:t>Описание предметной области</w:t>
       </w:r>
-      <w:bookmarkEnd w:id="6"/>
+      <w:bookmarkEnd w:id="7"/>
     </w:p>
     <w:p>
       <w:pPr>
@@ -5107,11 +5136,11 @@
         <w:spacing w:before="0" w:line="360" w:lineRule="auto"/>
         <w:ind w:left="0" w:firstLine="0"/>
       </w:pPr>
-      <w:bookmarkStart w:id="7" w:name="_Toc61075885"/>
+      <w:bookmarkStart w:id="8" w:name="_Toc61092231"/>
       <w:r>
         <w:t>Описание серверной архитектуры</w:t>
       </w:r>
-      <w:bookmarkEnd w:id="7"/>
+      <w:bookmarkEnd w:id="8"/>
     </w:p>
     <w:p>
       <w:pPr>
@@ -6013,7 +6042,7 @@
           <w:lang w:eastAsia="ru-RU"/>
         </w:rPr>
         <w:drawing>
-          <wp:inline distT="0" distB="0" distL="0" distR="0" wp14:anchorId="715D791F" wp14:editId="29FC9811">
+          <wp:inline distT="0" distB="0" distL="0" distR="0" wp14:anchorId="5F54B191" wp14:editId="4F2CEF60">
             <wp:extent cx="5939790" cy="3636645"/>
             <wp:effectExtent l="0" t="0" r="3810" b="1905"/>
             <wp:docPr id="5" name="Рисунок 5"/>
@@ -6124,11 +6153,11 @@
         <w:spacing w:before="0" w:line="360" w:lineRule="auto"/>
         <w:ind w:left="0" w:firstLine="0"/>
       </w:pPr>
-      <w:bookmarkStart w:id="8" w:name="_Toc61075886"/>
+      <w:bookmarkStart w:id="9" w:name="_Toc61092232"/>
       <w:r>
         <w:t>Описание модели внедрения программных продуктов Agile Scrum</w:t>
       </w:r>
-      <w:bookmarkEnd w:id="8"/>
+      <w:bookmarkEnd w:id="9"/>
     </w:p>
     <w:p>
       <w:pPr>
@@ -6190,7 +6219,7 @@
           <w:szCs w:val="28"/>
         </w:rPr>
       </w:pPr>
-      <w:bookmarkStart w:id="9" w:name="_Toc61075887"/>
+      <w:bookmarkStart w:id="10" w:name="_Toc61092233"/>
       <w:r>
         <w:rPr>
           <w:rFonts w:cs="Times New Roman"/>
@@ -6199,7 +6228,7 @@
         </w:rPr>
         <w:t>Исследование существующих технологий</w:t>
       </w:r>
-      <w:bookmarkEnd w:id="9"/>
+      <w:bookmarkEnd w:id="10"/>
     </w:p>
     <w:p>
       <w:pPr>
@@ -6223,12 +6252,12 @@
         <w:spacing w:before="0" w:line="360" w:lineRule="auto"/>
         <w:ind w:left="0" w:firstLine="0"/>
       </w:pPr>
-      <w:bookmarkStart w:id="10" w:name="_Toc61075888"/>
+      <w:bookmarkStart w:id="11" w:name="_Toc61092234"/>
       <w:r>
         <w:lastRenderedPageBreak/>
         <w:t>Перечень функций, подлежащих автоматизации</w:t>
       </w:r>
-      <w:bookmarkEnd w:id="10"/>
+      <w:bookmarkEnd w:id="11"/>
     </w:p>
     <w:p>
       <w:pPr>
@@ -6284,11 +6313,11 @@
         <w:spacing w:before="0" w:line="360" w:lineRule="auto"/>
         <w:ind w:left="0" w:firstLine="0"/>
       </w:pPr>
-      <w:bookmarkStart w:id="11" w:name="_Toc61075889"/>
+      <w:bookmarkStart w:id="12" w:name="_Toc61092235"/>
       <w:r>
         <w:t>Выбор и обоснование критериев качества</w:t>
       </w:r>
-      <w:bookmarkEnd w:id="11"/>
+      <w:bookmarkEnd w:id="12"/>
     </w:p>
     <w:p>
       <w:pPr>
@@ -6822,11 +6851,11 @@
         <w:spacing w:before="0" w:line="360" w:lineRule="auto"/>
         <w:ind w:left="0" w:firstLine="0"/>
       </w:pPr>
-      <w:bookmarkStart w:id="12" w:name="_Toc61075890"/>
+      <w:bookmarkStart w:id="13" w:name="_Toc61092236"/>
       <w:r>
         <w:t>Анализ аналогов и прототипов</w:t>
       </w:r>
-      <w:bookmarkEnd w:id="12"/>
+      <w:bookmarkEnd w:id="13"/>
     </w:p>
     <w:p>
       <w:pPr>
@@ -6885,14 +6914,14 @@
           <w:lang w:val="en-US"/>
         </w:rPr>
       </w:pPr>
-      <w:bookmarkStart w:id="13" w:name="_Toc61075891"/>
+      <w:bookmarkStart w:id="14" w:name="_Toc61092237"/>
       <w:r>
         <w:rPr>
           <w:lang w:val="en-US"/>
         </w:rPr>
         <w:t>Swagger</w:t>
       </w:r>
-      <w:bookmarkEnd w:id="13"/>
+      <w:bookmarkEnd w:id="14"/>
     </w:p>
     <w:p>
       <w:pPr>
@@ -7329,7 +7358,7 @@
         </w:rPr>
         <w:lastRenderedPageBreak/>
         <w:drawing>
-          <wp:inline distT="0" distB="0" distL="0" distR="0" wp14:anchorId="5A629D1D" wp14:editId="143252AE">
+          <wp:inline distT="0" distB="0" distL="0" distR="0" wp14:anchorId="09E81EB4" wp14:editId="28EE974A">
             <wp:extent cx="5939790" cy="3159125"/>
             <wp:effectExtent l="19050" t="19050" r="22860" b="22225"/>
             <wp:docPr id="2" name="Рисунок 2"/>
@@ -8542,7 +8571,7 @@
         <w:spacing w:before="0" w:line="360" w:lineRule="auto"/>
         <w:jc w:val="left"/>
       </w:pPr>
-      <w:bookmarkStart w:id="14" w:name="_Toc61075892"/>
+      <w:bookmarkStart w:id="15" w:name="_Toc61092238"/>
       <w:r>
         <w:rPr>
           <w:lang w:val="en-US"/>
@@ -8558,7 +8587,7 @@
         </w:rPr>
         <w:t>Blueprint</w:t>
       </w:r>
-      <w:bookmarkEnd w:id="14"/>
+      <w:bookmarkEnd w:id="15"/>
     </w:p>
     <w:p>
       <w:pPr>
@@ -8753,7 +8782,7 @@
           <w:lang w:eastAsia="ru-RU"/>
         </w:rPr>
         <w:drawing>
-          <wp:inline distT="0" distB="0" distL="0" distR="0" wp14:anchorId="699A9B53" wp14:editId="6B45AF3E">
+          <wp:inline distT="0" distB="0" distL="0" distR="0" wp14:anchorId="642EB8B0" wp14:editId="6F702ABA">
             <wp:extent cx="5939790" cy="3128645"/>
             <wp:effectExtent l="19050" t="19050" r="22860" b="14605"/>
             <wp:docPr id="7" name="Рисунок 7"/>
@@ -9332,14 +9361,14 @@
         <w:spacing w:before="0" w:line="360" w:lineRule="auto"/>
         <w:jc w:val="left"/>
       </w:pPr>
-      <w:bookmarkStart w:id="15" w:name="_Toc61075893"/>
+      <w:bookmarkStart w:id="16" w:name="_Toc61092239"/>
       <w:r>
         <w:rPr>
           <w:lang w:val="en-US"/>
         </w:rPr>
         <w:t>RAML</w:t>
       </w:r>
-      <w:bookmarkEnd w:id="15"/>
+      <w:bookmarkEnd w:id="16"/>
     </w:p>
     <w:p>
       <w:pPr>
@@ -9496,7 +9525,7 @@
         <w:spacing w:before="0" w:line="360" w:lineRule="auto"/>
         <w:jc w:val="left"/>
       </w:pPr>
-      <w:bookmarkStart w:id="16" w:name="_Toc61075894"/>
+      <w:bookmarkStart w:id="17" w:name="_Toc61092240"/>
       <w:r>
         <w:t xml:space="preserve">Ручной метод сопровождения </w:t>
       </w:r>
@@ -9509,7 +9538,7 @@
       <w:r>
         <w:t>-документации</w:t>
       </w:r>
-      <w:bookmarkEnd w:id="16"/>
+      <w:bookmarkEnd w:id="17"/>
     </w:p>
     <w:p>
       <w:pPr>
@@ -10332,7 +10361,7 @@
         </w:rPr>
         <w:lastRenderedPageBreak/>
         <w:drawing>
-          <wp:inline distT="0" distB="0" distL="0" distR="0" wp14:anchorId="6B60D388" wp14:editId="7CA00BE7">
+          <wp:inline distT="0" distB="0" distL="0" distR="0" wp14:anchorId="3D2405E6" wp14:editId="2A032ACA">
             <wp:extent cx="5939790" cy="5620385"/>
             <wp:effectExtent l="19050" t="19050" r="22860" b="18415"/>
             <wp:docPr id="4" name="Рисунок 4"/>
@@ -10449,14 +10478,14 @@
           <w:lang w:val="en-US"/>
         </w:rPr>
       </w:pPr>
-      <w:bookmarkStart w:id="17" w:name="_Toc61075895"/>
+      <w:bookmarkStart w:id="18" w:name="_Toc61092241"/>
       <w:r>
         <w:rPr>
           <w:lang w:val="en-US"/>
         </w:rPr>
         <w:t>Postman</w:t>
       </w:r>
-      <w:bookmarkEnd w:id="17"/>
+      <w:bookmarkEnd w:id="18"/>
     </w:p>
     <w:p>
       <w:pPr>
@@ -11200,7 +11229,7 @@
           <w:lang w:eastAsia="ru-RU"/>
         </w:rPr>
         <w:drawing>
-          <wp:inline distT="0" distB="0" distL="0" distR="0" wp14:anchorId="22F594BB" wp14:editId="42578E7E">
+          <wp:inline distT="0" distB="0" distL="0" distR="0" wp14:anchorId="568D3FE1" wp14:editId="03D872EF">
             <wp:extent cx="5939790" cy="3710305"/>
             <wp:effectExtent l="19050" t="19050" r="22860" b="23495"/>
             <wp:docPr id="3" name="Рисунок 3"/>
@@ -11316,11 +11345,11 @@
         <w:spacing w:before="0" w:line="360" w:lineRule="auto"/>
         <w:ind w:left="0" w:firstLine="0"/>
       </w:pPr>
-      <w:bookmarkStart w:id="18" w:name="_Toc61075896"/>
+      <w:bookmarkStart w:id="19" w:name="_Toc61092242"/>
       <w:r>
         <w:t>Сравнение аналогов и прототипов</w:t>
       </w:r>
-      <w:bookmarkEnd w:id="18"/>
+      <w:bookmarkEnd w:id="19"/>
     </w:p>
     <w:p>
       <w:pPr>
@@ -12968,11 +12997,11 @@
         <w:ind w:left="0" w:firstLine="0"/>
         <w:jc w:val="left"/>
       </w:pPr>
-      <w:bookmarkStart w:id="19" w:name="_Toc61075897"/>
+      <w:bookmarkStart w:id="20" w:name="_Toc61092243"/>
       <w:r>
         <w:t>Вывод</w:t>
       </w:r>
-      <w:bookmarkEnd w:id="19"/>
+      <w:bookmarkEnd w:id="20"/>
     </w:p>
     <w:p>
       <w:pPr>
@@ -13065,8 +13094,8 @@
           <w:szCs w:val="28"/>
         </w:rPr>
       </w:pPr>
-      <w:bookmarkStart w:id="20" w:name="_Toc56957443"/>
-      <w:bookmarkStart w:id="21" w:name="_Toc61075898"/>
+      <w:bookmarkStart w:id="21" w:name="_Toc56957443"/>
+      <w:bookmarkStart w:id="22" w:name="_Toc61092244"/>
       <w:r>
         <w:rPr>
           <w:rFonts w:cs="Times New Roman"/>
@@ -13074,8 +13103,8 @@
         </w:rPr>
         <w:t>РАСЧЕТНО-КОНСТРУКТОРСКАЯ ЧАСТЬ</w:t>
       </w:r>
-      <w:bookmarkEnd w:id="20"/>
       <w:bookmarkEnd w:id="21"/>
+      <w:bookmarkEnd w:id="22"/>
     </w:p>
     <w:p>
       <w:pPr>
@@ -13090,18 +13119,18 @@
           <w:szCs w:val="28"/>
         </w:rPr>
       </w:pPr>
-      <w:bookmarkStart w:id="22" w:name="_Toc56957444"/>
-      <w:bookmarkStart w:id="23" w:name="_Toc56957512"/>
-      <w:bookmarkStart w:id="24" w:name="_Toc56957631"/>
-      <w:bookmarkStart w:id="25" w:name="_Toc57547508"/>
-      <w:bookmarkStart w:id="26" w:name="_Toc58776094"/>
-      <w:bookmarkStart w:id="27" w:name="_Toc58776533"/>
-      <w:bookmarkEnd w:id="22"/>
+      <w:bookmarkStart w:id="23" w:name="_Toc56957444"/>
+      <w:bookmarkStart w:id="24" w:name="_Toc56957512"/>
+      <w:bookmarkStart w:id="25" w:name="_Toc56957631"/>
+      <w:bookmarkStart w:id="26" w:name="_Toc57547508"/>
+      <w:bookmarkStart w:id="27" w:name="_Toc58776094"/>
+      <w:bookmarkStart w:id="28" w:name="_Toc58776533"/>
       <w:bookmarkEnd w:id="23"/>
       <w:bookmarkEnd w:id="24"/>
       <w:bookmarkEnd w:id="25"/>
       <w:bookmarkEnd w:id="26"/>
       <w:bookmarkEnd w:id="27"/>
+      <w:bookmarkEnd w:id="28"/>
     </w:p>
     <w:p>
       <w:pPr>
@@ -13119,8 +13148,8 @@
           <w:szCs w:val="28"/>
         </w:rPr>
       </w:pPr>
-      <w:bookmarkStart w:id="28" w:name="_Toc56957445"/>
-      <w:bookmarkStart w:id="29" w:name="_Toc61075899"/>
+      <w:bookmarkStart w:id="29" w:name="_Toc56957445"/>
+      <w:bookmarkStart w:id="30" w:name="_Toc61092245"/>
       <w:r>
         <w:rPr>
           <w:rFonts w:cs="Times New Roman"/>
@@ -13129,8 +13158,8 @@
         </w:rPr>
         <w:t>Определение требований к системе</w:t>
       </w:r>
-      <w:bookmarkEnd w:id="28"/>
       <w:bookmarkEnd w:id="29"/>
+      <w:bookmarkEnd w:id="30"/>
     </w:p>
     <w:p>
       <w:pPr>
@@ -13762,8 +13791,8 @@
           <w:szCs w:val="28"/>
         </w:rPr>
       </w:pPr>
-      <w:bookmarkStart w:id="30" w:name="_Toc56957446"/>
-      <w:bookmarkStart w:id="31" w:name="_Toc61075900"/>
+      <w:bookmarkStart w:id="31" w:name="_Toc56957446"/>
+      <w:bookmarkStart w:id="32" w:name="_Toc61092246"/>
       <w:r>
         <w:rPr>
           <w:rFonts w:cs="Times New Roman"/>
@@ -13772,8 +13801,8 @@
         </w:rPr>
         <w:t>Разработка структуры автоматизированной системы</w:t>
       </w:r>
-      <w:bookmarkEnd w:id="30"/>
       <w:bookmarkEnd w:id="31"/>
+      <w:bookmarkEnd w:id="32"/>
     </w:p>
     <w:p>
       <w:pPr>
@@ -14250,7 +14279,7 @@
         </w:rPr>
         <w:lastRenderedPageBreak/>
         <w:drawing>
-          <wp:inline distT="0" distB="0" distL="0" distR="0" wp14:anchorId="34025955" wp14:editId="5929D863">
+          <wp:inline distT="0" distB="0" distL="0" distR="0" wp14:anchorId="21BDE649" wp14:editId="0D383F7C">
             <wp:extent cx="5939790" cy="2634615"/>
             <wp:effectExtent l="0" t="0" r="3810" b="0"/>
             <wp:docPr id="6" name="Рисунок 6"/>
@@ -14340,8 +14369,8 @@
           <w:szCs w:val="28"/>
         </w:rPr>
       </w:pPr>
-      <w:bookmarkStart w:id="32" w:name="_Toc56957447"/>
-      <w:bookmarkStart w:id="33" w:name="_Toc61075901"/>
+      <w:bookmarkStart w:id="33" w:name="_Toc56957447"/>
+      <w:bookmarkStart w:id="34" w:name="_Toc61092247"/>
       <w:r>
         <w:rPr>
           <w:rFonts w:cs="Times New Roman"/>
@@ -14350,8 +14379,8 @@
         </w:rPr>
         <w:t>Разработка структуры интерфейса взаимодействия пользователя с системой</w:t>
       </w:r>
-      <w:bookmarkEnd w:id="32"/>
       <w:bookmarkEnd w:id="33"/>
+      <w:bookmarkEnd w:id="34"/>
     </w:p>
     <w:p>
       <w:pPr>
@@ -14572,7 +14601,7 @@
           <w:lang w:eastAsia="ru-RU"/>
         </w:rPr>
         <w:drawing>
-          <wp:inline distT="0" distB="0" distL="0" distR="0">
+          <wp:inline distT="0" distB="0" distL="0" distR="0" wp14:anchorId="41E83E08" wp14:editId="05A08569">
             <wp:extent cx="3781425" cy="5229225"/>
             <wp:effectExtent l="19050" t="19050" r="28575" b="28575"/>
             <wp:docPr id="8" name="Рисунок 8"/>
@@ -14895,9 +14924,9 @@
           <w:lang w:eastAsia="ru-RU"/>
         </w:rPr>
         <w:drawing>
-          <wp:inline distT="0" distB="0" distL="0" distR="0">
+          <wp:inline distT="0" distB="0" distL="0" distR="0" wp14:anchorId="7A2AD213" wp14:editId="57CA274D">
             <wp:extent cx="5939790" cy="3396615"/>
-            <wp:effectExtent l="0" t="0" r="3810" b="0"/>
+            <wp:effectExtent l="19050" t="19050" r="22860" b="13335"/>
             <wp:docPr id="9" name="Рисунок 9"/>
             <wp:cNvGraphicFramePr>
               <a:graphicFrameLocks xmlns:a="http://schemas.openxmlformats.org/drawingml/2006/main" noChangeAspect="1"/>
@@ -14929,6 +14958,11 @@
                     <a:prstGeom prst="rect">
                       <a:avLst/>
                     </a:prstGeom>
+                    <a:ln>
+                      <a:solidFill>
+                        <a:schemeClr val="tx1"/>
+                      </a:solidFill>
+                    </a:ln>
                   </pic:spPr>
                 </pic:pic>
               </a:graphicData>
@@ -15238,10 +15272,10 @@
           <w:lang w:eastAsia="ru-RU"/>
         </w:rPr>
         <w:drawing>
-          <wp:inline distT="0" distB="0" distL="0" distR="0">
+          <wp:inline distT="0" distB="0" distL="0" distR="0" wp14:anchorId="01528D51" wp14:editId="570415D2">
             <wp:extent cx="5939790" cy="3093720"/>
             <wp:effectExtent l="19050" t="19050" r="22860" b="11430"/>
-            <wp:docPr id="10" name="Рисунок 10"/>
+            <wp:docPr id="12" name="Рисунок 12"/>
             <wp:cNvGraphicFramePr>
               <a:graphicFrameLocks xmlns:a="http://schemas.openxmlformats.org/drawingml/2006/main" noChangeAspect="1"/>
             </wp:cNvGraphicFramePr>
@@ -15249,7 +15283,7 @@
               <a:graphicData uri="http://schemas.openxmlformats.org/drawingml/2006/picture">
                 <pic:pic xmlns:pic="http://schemas.openxmlformats.org/drawingml/2006/picture">
                   <pic:nvPicPr>
-                    <pic:cNvPr id="10" name="postman-conf-struct.png"/>
+                    <pic:cNvPr id="12" name="postman-conf-struct.png"/>
                     <pic:cNvPicPr/>
                   </pic:nvPicPr>
                   <pic:blipFill>
@@ -15336,8 +15370,6 @@
         </w:rPr>
         <w:t xml:space="preserve">Соответствие структуры </w:t>
       </w:r>
-      <w:bookmarkStart w:id="34" w:name="_GoBack"/>
-      <w:bookmarkEnd w:id="34"/>
       <w:r>
         <w:rPr>
           <w:rFonts w:ascii="Times New Roman" w:hAnsi="Times New Roman" w:cs="Times New Roman"/>
@@ -15396,6 +15428,14 @@
           <w:szCs w:val="28"/>
         </w:rPr>
       </w:pPr>
+      <w:r>
+        <w:rPr>
+          <w:rFonts w:ascii="Times New Roman" w:hAnsi="Times New Roman" w:cs="Times New Roman"/>
+          <w:sz w:val="28"/>
+          <w:szCs w:val="28"/>
+        </w:rPr>
+        <w:t xml:space="preserve">После создания структуры </w:t>
+      </w:r>
     </w:p>
     <w:p>
       <w:pPr>
@@ -15508,7 +15548,7 @@
         </w:rPr>
       </w:pPr>
       <w:bookmarkStart w:id="35" w:name="_Toc56957448"/>
-      <w:bookmarkStart w:id="36" w:name="_Toc61075902"/>
+      <w:bookmarkStart w:id="36" w:name="_Toc61092248"/>
       <w:r>
         <w:rPr>
           <w:rFonts w:cs="Times New Roman"/>
@@ -15589,7 +15629,7 @@
         </w:rPr>
       </w:pPr>
       <w:bookmarkStart w:id="37" w:name="_Toc56957449"/>
-      <w:bookmarkStart w:id="38" w:name="_Toc61075903"/>
+      <w:bookmarkStart w:id="38" w:name="_Toc61092249"/>
       <w:r>
         <w:rPr>
           <w:rFonts w:cs="Times New Roman"/>
@@ -15655,7 +15695,7 @@
         </w:rPr>
       </w:pPr>
       <w:bookmarkStart w:id="39" w:name="_Toc56957450"/>
-      <w:bookmarkStart w:id="40" w:name="_Toc61075904"/>
+      <w:bookmarkStart w:id="40" w:name="_Toc61092250"/>
       <w:r>
         <w:rPr>
           <w:rFonts w:cs="Times New Roman"/>
@@ -15695,7 +15735,7 @@
         </w:rPr>
       </w:pPr>
       <w:bookmarkStart w:id="41" w:name="_Toc56957451"/>
-      <w:bookmarkStart w:id="42" w:name="_Toc61075905"/>
+      <w:bookmarkStart w:id="42" w:name="_Toc61092251"/>
       <w:r>
         <w:rPr>
           <w:rFonts w:cs="Times New Roman"/>
@@ -15759,7 +15799,7 @@
         </w:rPr>
       </w:pPr>
       <w:bookmarkStart w:id="43" w:name="_Toc56957452"/>
-      <w:bookmarkStart w:id="44" w:name="_Toc61075906"/>
+      <w:bookmarkStart w:id="44" w:name="_Toc61092252"/>
       <w:r>
         <w:rPr>
           <w:rFonts w:cs="Times New Roman"/>
@@ -15827,7 +15867,7 @@
         </w:rPr>
       </w:pPr>
       <w:bookmarkStart w:id="45" w:name="_Toc56957453"/>
-      <w:bookmarkStart w:id="46" w:name="_Toc61075907"/>
+      <w:bookmarkStart w:id="46" w:name="_Toc61092253"/>
       <w:r>
         <w:rPr>
           <w:rFonts w:cs="Times New Roman"/>
@@ -15884,7 +15924,7 @@
         <w:spacing w:before="0" w:line="360" w:lineRule="auto"/>
       </w:pPr>
       <w:bookmarkStart w:id="47" w:name="_Toc56957454"/>
-      <w:bookmarkStart w:id="48" w:name="_Toc61075908"/>
+      <w:bookmarkStart w:id="48" w:name="_Toc61092254"/>
       <w:r>
         <w:t>ЗАКЛЮЧЕНИЕ</w:t>
       </w:r>
@@ -15931,7 +15971,7 @@
         <w:spacing w:before="0" w:line="360" w:lineRule="auto"/>
       </w:pPr>
       <w:bookmarkStart w:id="49" w:name="_Toc56957455"/>
-      <w:bookmarkStart w:id="50" w:name="_Toc61075909"/>
+      <w:bookmarkStart w:id="50" w:name="_Toc61092255"/>
       <w:r>
         <w:t>СПИСОК ЛИТЕРАТУРЫ</w:t>
       </w:r>
@@ -16761,7 +16801,7 @@
             <w:sz w:val="28"/>
             <w:szCs w:val="28"/>
           </w:rPr>
-          <w:t>24</w:t>
+          <w:t>4</w:t>
         </w:r>
         <w:r>
           <w:rPr>
@@ -21240,7 +21280,7 @@
 </file>
 
 <file path=customXml/itemProps1.xml><?xml version="1.0" encoding="utf-8"?>
-<ds:datastoreItem xmlns:ds="http://schemas.openxmlformats.org/officeDocument/2006/customXml" ds:itemID="{BBC498AC-70C1-495E-9851-FCC2BC6C6A26}">
+<ds:datastoreItem xmlns:ds="http://schemas.openxmlformats.org/officeDocument/2006/customXml" ds:itemID="{641C8E87-527E-42FD-A8A1-3E3498BD77B8}">
   <ds:schemaRefs>
     <ds:schemaRef ds:uri="http://schemas.openxmlformats.org/officeDocument/2006/bibliography"/>
   </ds:schemaRefs>

</xml_diff>

<commit_message>
'master: commit from script Вс янв 10 22:55:49 MSK 2021'
</commit_message>
<xml_diff>
--- a/My/Б17-В71_ОрловЯА_ПЗv3.docx
+++ b/My/Б17-В71_ОрловЯА_ПЗv3.docx
@@ -2,7 +2,1348 @@
 <file path=word/document.xml><?xml version="1.0" encoding="utf-8"?>
 <w:document xmlns:wpc="http://schemas.microsoft.com/office/word/2010/wordprocessingCanvas" xmlns:cx="http://schemas.microsoft.com/office/drawing/2014/chartex" xmlns:cx1="http://schemas.microsoft.com/office/drawing/2015/9/8/chartex" xmlns:mc="http://schemas.openxmlformats.org/markup-compatibility/2006" xmlns:o="urn:schemas-microsoft-com:office:office" xmlns:r="http://schemas.openxmlformats.org/officeDocument/2006/relationships" xmlns:m="http://schemas.openxmlformats.org/officeDocument/2006/math" xmlns:v="urn:schemas-microsoft-com:vml" xmlns:wp14="http://schemas.microsoft.com/office/word/2010/wordprocessingDrawing" xmlns:wp="http://schemas.openxmlformats.org/drawingml/2006/wordprocessingDrawing" xmlns:w10="urn:schemas-microsoft-com:office:word" xmlns:w="http://schemas.openxmlformats.org/wordprocessingml/2006/main" xmlns:w14="http://schemas.microsoft.com/office/word/2010/wordml" xmlns:w15="http://schemas.microsoft.com/office/word/2012/wordml" xmlns:w16se="http://schemas.microsoft.com/office/word/2015/wordml/symex" xmlns:wpg="http://schemas.microsoft.com/office/word/2010/wordprocessingGroup" xmlns:wpi="http://schemas.microsoft.com/office/word/2010/wordprocessingInk" xmlns:wne="http://schemas.microsoft.com/office/word/2006/wordml" xmlns:wps="http://schemas.microsoft.com/office/word/2010/wordprocessingShape" mc:Ignorable="w14 w15 w16se wp14">
   <w:body>
-    <w:bookmarkStart w:id="0" w:name="_Toc61191997" w:displacedByCustomXml="next"/>
+    <w:p>
+      <w:pPr>
+        <w:pStyle w:val="af2"/>
+        <w:ind w:firstLine="0"/>
+        <w:rPr>
+          <w:sz w:val="24"/>
+          <w:szCs w:val="24"/>
+        </w:rPr>
+      </w:pPr>
+      <w:r>
+        <w:rPr>
+          <w:sz w:val="24"/>
+          <w:szCs w:val="24"/>
+        </w:rPr>
+        <w:t xml:space="preserve">Министерство науки </w:t>
+      </w:r>
+      <w:r>
+        <w:rPr>
+          <w:sz w:val="24"/>
+          <w:szCs w:val="24"/>
+        </w:rPr>
+        <w:t xml:space="preserve">и высшего образования </w:t>
+      </w:r>
+      <w:r>
+        <w:rPr>
+          <w:sz w:val="24"/>
+          <w:szCs w:val="24"/>
+        </w:rPr>
+        <w:t>Российской Федерации</w:t>
+      </w:r>
+    </w:p>
+    <w:p>
+      <w:pPr>
+        <w:pStyle w:val="af2"/>
+        <w:spacing w:line="240" w:lineRule="auto"/>
+        <w:ind w:firstLine="0"/>
+        <w:rPr>
+          <w:sz w:val="24"/>
+          <w:szCs w:val="24"/>
+        </w:rPr>
+      </w:pPr>
+      <w:r>
+        <w:rPr>
+          <w:sz w:val="24"/>
+          <w:szCs w:val="24"/>
+        </w:rPr>
+        <w:t>НАЦИОНАЛЬНЫЙ ИССЛЕДОВАТЕЛЬСКИЙ ЯДЕРНЫЙ УНИВЕРСИТЕТ «МИФИ»</w:t>
+      </w:r>
+    </w:p>
+    <w:p>
+      <w:pPr>
+        <w:spacing w:before="120" w:after="0"/>
+        <w:jc w:val="center"/>
+        <w:rPr>
+          <w:rFonts w:ascii="Times New Roman" w:hAnsi="Times New Roman"/>
+          <w:sz w:val="24"/>
+          <w:szCs w:val="24"/>
+        </w:rPr>
+      </w:pPr>
+      <w:r>
+        <w:rPr>
+          <w:rFonts w:ascii="Times New Roman" w:hAnsi="Times New Roman"/>
+          <w:sz w:val="24"/>
+          <w:szCs w:val="24"/>
+        </w:rPr>
+        <w:t>ИНСТИТУТ ИНТЕЛЛЕКТУАЛЬНЫХ КИБЕРНЕТИЧЕСКИХ СИСТЕМ</w:t>
+      </w:r>
+    </w:p>
+    <w:p>
+      <w:pPr>
+        <w:spacing w:after="0" w:line="240" w:lineRule="auto"/>
+        <w:jc w:val="center"/>
+        <w:rPr>
+          <w:rFonts w:ascii="Times New Roman" w:hAnsi="Times New Roman"/>
+          <w:sz w:val="24"/>
+          <w:szCs w:val="24"/>
+        </w:rPr>
+      </w:pPr>
+      <w:r>
+        <w:rPr>
+          <w:rFonts w:ascii="Times New Roman" w:hAnsi="Times New Roman"/>
+          <w:sz w:val="24"/>
+          <w:szCs w:val="24"/>
+        </w:rPr>
+        <w:t>КАФЕДРА КОМПЬЮТЕРНЫЕ СИСТЕМЫ И ТЕХНОЛОГИИ</w:t>
+      </w:r>
+    </w:p>
+    <w:p>
+      <w:pPr>
+        <w:pStyle w:val="af2"/>
+      </w:pPr>
+    </w:p>
+    <w:p>
+      <w:pPr>
+        <w:pStyle w:val="af2"/>
+      </w:pPr>
+    </w:p>
+    <w:p>
+      <w:pPr>
+        <w:pStyle w:val="af2"/>
+        <w:jc w:val="right"/>
+        <w:rPr>
+          <w:sz w:val="24"/>
+          <w:szCs w:val="24"/>
+        </w:rPr>
+      </w:pPr>
+      <w:r>
+        <w:rPr>
+          <w:sz w:val="24"/>
+          <w:szCs w:val="24"/>
+        </w:rPr>
+        <w:t>На правах рукописи</w:t>
+      </w:r>
+    </w:p>
+    <w:p>
+      <w:pPr>
+        <w:spacing w:after="0" w:line="480" w:lineRule="auto"/>
+        <w:rPr>
+          <w:rFonts w:ascii="Times New Roman" w:hAnsi="Times New Roman"/>
+          <w:sz w:val="24"/>
+          <w:szCs w:val="24"/>
+        </w:rPr>
+      </w:pPr>
+      <w:r>
+        <w:rPr>
+          <w:rFonts w:ascii="Times New Roman" w:hAnsi="Times New Roman"/>
+          <w:sz w:val="24"/>
+          <w:szCs w:val="24"/>
+        </w:rPr>
+        <w:tab/>
+      </w:r>
+      <w:r>
+        <w:rPr>
+          <w:rFonts w:ascii="Times New Roman" w:hAnsi="Times New Roman"/>
+          <w:sz w:val="24"/>
+          <w:szCs w:val="24"/>
+        </w:rPr>
+        <w:tab/>
+      </w:r>
+      <w:r>
+        <w:rPr>
+          <w:rFonts w:ascii="Times New Roman" w:hAnsi="Times New Roman"/>
+          <w:sz w:val="24"/>
+          <w:szCs w:val="24"/>
+        </w:rPr>
+        <w:tab/>
+      </w:r>
+      <w:r>
+        <w:rPr>
+          <w:rFonts w:ascii="Times New Roman" w:hAnsi="Times New Roman"/>
+          <w:sz w:val="24"/>
+          <w:szCs w:val="24"/>
+        </w:rPr>
+        <w:tab/>
+      </w:r>
+      <w:r>
+        <w:rPr>
+          <w:rFonts w:ascii="Times New Roman" w:hAnsi="Times New Roman"/>
+          <w:sz w:val="24"/>
+          <w:szCs w:val="24"/>
+        </w:rPr>
+        <w:tab/>
+      </w:r>
+      <w:r>
+        <w:rPr>
+          <w:rFonts w:ascii="Times New Roman" w:hAnsi="Times New Roman"/>
+          <w:sz w:val="24"/>
+          <w:szCs w:val="24"/>
+        </w:rPr>
+        <w:tab/>
+      </w:r>
+      <w:r>
+        <w:rPr>
+          <w:rFonts w:ascii="Times New Roman" w:hAnsi="Times New Roman"/>
+          <w:sz w:val="24"/>
+          <w:szCs w:val="24"/>
+        </w:rPr>
+        <w:tab/>
+      </w:r>
+      <w:r>
+        <w:rPr>
+          <w:rFonts w:ascii="Times New Roman" w:hAnsi="Times New Roman"/>
+          <w:sz w:val="24"/>
+          <w:szCs w:val="24"/>
+        </w:rPr>
+        <w:tab/>
+      </w:r>
+      <w:r>
+        <w:rPr>
+          <w:rFonts w:ascii="Times New Roman" w:hAnsi="Times New Roman"/>
+          <w:sz w:val="24"/>
+          <w:szCs w:val="24"/>
+        </w:rPr>
+        <w:tab/>
+      </w:r>
+      <w:r>
+        <w:rPr>
+          <w:rFonts w:ascii="Times New Roman" w:hAnsi="Times New Roman"/>
+          <w:sz w:val="24"/>
+          <w:szCs w:val="24"/>
+        </w:rPr>
+        <w:tab/>
+        <w:t xml:space="preserve">    </w:t>
+      </w:r>
+      <w:r>
+        <w:rPr>
+          <w:rFonts w:ascii="Times New Roman" w:hAnsi="Times New Roman"/>
+          <w:sz w:val="24"/>
+          <w:szCs w:val="24"/>
+        </w:rPr>
+        <w:t>УДК 004. 457</w:t>
+      </w:r>
+    </w:p>
+    <w:p>
+      <w:pPr>
+        <w:pStyle w:val="af2"/>
+        <w:ind w:firstLine="0"/>
+        <w:rPr>
+          <w:sz w:val="24"/>
+          <w:szCs w:val="24"/>
+        </w:rPr>
+      </w:pPr>
+    </w:p>
+    <w:p>
+      <w:pPr>
+        <w:pStyle w:val="af2"/>
+        <w:ind w:firstLine="0"/>
+        <w:rPr>
+          <w:sz w:val="24"/>
+          <w:szCs w:val="24"/>
+        </w:rPr>
+      </w:pPr>
+      <w:r>
+        <w:rPr>
+          <w:sz w:val="24"/>
+          <w:szCs w:val="24"/>
+        </w:rPr>
+        <w:t>ОРЛОВ ЯРОСЛАВ АНДРЕЕВИЧ</w:t>
+      </w:r>
+    </w:p>
+    <w:p>
+      <w:pPr>
+        <w:pStyle w:val="af2"/>
+        <w:ind w:firstLine="0"/>
+      </w:pPr>
+    </w:p>
+    <w:p>
+      <w:pPr>
+        <w:pStyle w:val="af2"/>
+        <w:ind w:firstLine="0"/>
+      </w:pPr>
+      <w:r>
+        <w:t>РАЗРАБОТКА АВТОМАТИЗИРОВАНОЙ СИСТЕМЫ СОПРОВОЖДЕНИЯ API ДОКУМЕНТАЦИИ</w:t>
+      </w:r>
+    </w:p>
+    <w:p>
+      <w:pPr>
+        <w:pStyle w:val="af2"/>
+        <w:ind w:firstLine="0"/>
+        <w:jc w:val="both"/>
+        <w:rPr>
+          <w:sz w:val="24"/>
+          <w:szCs w:val="24"/>
+        </w:rPr>
+      </w:pPr>
+    </w:p>
+    <w:p>
+      <w:pPr>
+        <w:pStyle w:val="af2"/>
+        <w:ind w:firstLine="0"/>
+        <w:rPr>
+          <w:sz w:val="24"/>
+          <w:szCs w:val="24"/>
+        </w:rPr>
+      </w:pPr>
+    </w:p>
+    <w:p>
+      <w:pPr>
+        <w:pStyle w:val="af2"/>
+        <w:ind w:firstLine="0"/>
+      </w:pPr>
+      <w:r>
+        <w:t xml:space="preserve">Выпускная квалификационная работа </w:t>
+      </w:r>
+      <w:r>
+        <w:t>бакалавра</w:t>
+      </w:r>
+    </w:p>
+    <w:p>
+      <w:pPr>
+        <w:pStyle w:val="af2"/>
+        <w:rPr>
+          <w:sz w:val="24"/>
+          <w:szCs w:val="24"/>
+        </w:rPr>
+      </w:pPr>
+    </w:p>
+    <w:p>
+      <w:pPr>
+        <w:pStyle w:val="af2"/>
+        <w:ind w:firstLine="0"/>
+        <w:rPr>
+          <w:sz w:val="24"/>
+          <w:szCs w:val="24"/>
+        </w:rPr>
+      </w:pPr>
+      <w:r>
+        <w:rPr>
+          <w:sz w:val="24"/>
+          <w:szCs w:val="24"/>
+        </w:rPr>
+        <w:t>Направление подготовки 09.03.01 Информатика и вычислительная техника</w:t>
+      </w:r>
+    </w:p>
+    <w:p>
+      <w:pPr>
+        <w:pStyle w:val="af2"/>
+        <w:ind w:firstLine="0"/>
+        <w:jc w:val="both"/>
+        <w:rPr>
+          <w:sz w:val="24"/>
+          <w:szCs w:val="24"/>
+        </w:rPr>
+      </w:pPr>
+    </w:p>
+    <w:p>
+      <w:pPr>
+        <w:pStyle w:val="af2"/>
+        <w:ind w:firstLine="0"/>
+        <w:jc w:val="both"/>
+        <w:rPr>
+          <w:sz w:val="24"/>
+          <w:szCs w:val="24"/>
+        </w:rPr>
+      </w:pPr>
+    </w:p>
+    <w:p>
+      <w:pPr>
+        <w:pStyle w:val="af2"/>
+        <w:ind w:firstLine="0"/>
+        <w:jc w:val="both"/>
+        <w:rPr>
+          <w:sz w:val="24"/>
+          <w:szCs w:val="24"/>
+        </w:rPr>
+      </w:pPr>
+    </w:p>
+    <w:p>
+      <w:pPr>
+        <w:pStyle w:val="af2"/>
+        <w:ind w:firstLine="0"/>
+        <w:jc w:val="both"/>
+        <w:rPr>
+          <w:sz w:val="24"/>
+          <w:szCs w:val="24"/>
+        </w:rPr>
+      </w:pPr>
+    </w:p>
+    <w:tbl>
+      <w:tblPr>
+        <w:tblW w:w="0" w:type="auto"/>
+        <w:jc w:val="right"/>
+        <w:tblLook w:val="04A0" w:firstRow="1" w:lastRow="0" w:firstColumn="1" w:lastColumn="0" w:noHBand="0" w:noVBand="1"/>
+      </w:tblPr>
+      <w:tblGrid>
+        <w:gridCol w:w="3652"/>
+      </w:tblGrid>
+      <w:tr>
+        <w:trPr>
+          <w:jc w:val="right"/>
+        </w:trPr>
+        <w:tc>
+          <w:tcPr>
+            <w:tcW w:w="3652" w:type="dxa"/>
+            <w:shd w:val="clear" w:color="auto" w:fill="auto"/>
+          </w:tcPr>
+          <w:p>
+            <w:pPr>
+              <w:pStyle w:val="af2"/>
+              <w:ind w:firstLine="0"/>
+              <w:jc w:val="left"/>
+              <w:rPr>
+                <w:sz w:val="24"/>
+                <w:szCs w:val="24"/>
+              </w:rPr>
+            </w:pPr>
+            <w:r>
+              <w:rPr>
+                <w:sz w:val="24"/>
+                <w:szCs w:val="24"/>
+              </w:rPr>
+              <w:t>Выпускная квалификационная работа защищена</w:t>
+            </w:r>
+          </w:p>
+          <w:p>
+            <w:pPr>
+              <w:pStyle w:val="af2"/>
+              <w:ind w:firstLine="0"/>
+              <w:jc w:val="left"/>
+              <w:rPr>
+                <w:sz w:val="24"/>
+                <w:szCs w:val="24"/>
+              </w:rPr>
+            </w:pPr>
+            <w:r>
+              <w:rPr>
+                <w:sz w:val="24"/>
+                <w:szCs w:val="24"/>
+              </w:rPr>
+              <w:t>«___»_______________20</w:t>
+            </w:r>
+            <w:r>
+              <w:rPr>
+                <w:sz w:val="24"/>
+                <w:szCs w:val="24"/>
+              </w:rPr>
+              <w:t xml:space="preserve">21 </w:t>
+            </w:r>
+            <w:r>
+              <w:rPr>
+                <w:sz w:val="24"/>
+                <w:szCs w:val="24"/>
+              </w:rPr>
+              <w:t>г.</w:t>
+            </w:r>
+          </w:p>
+        </w:tc>
+      </w:tr>
+      <w:tr>
+        <w:trPr>
+          <w:jc w:val="right"/>
+        </w:trPr>
+        <w:tc>
+          <w:tcPr>
+            <w:tcW w:w="3652" w:type="dxa"/>
+            <w:shd w:val="clear" w:color="auto" w:fill="auto"/>
+          </w:tcPr>
+          <w:p>
+            <w:pPr>
+              <w:pStyle w:val="af2"/>
+              <w:ind w:firstLine="0"/>
+              <w:jc w:val="left"/>
+              <w:rPr>
+                <w:sz w:val="24"/>
+                <w:szCs w:val="24"/>
+              </w:rPr>
+            </w:pPr>
+            <w:r>
+              <w:rPr>
+                <w:sz w:val="24"/>
+                <w:szCs w:val="24"/>
+              </w:rPr>
+              <w:t>Оценка ____________________</w:t>
+            </w:r>
+          </w:p>
+        </w:tc>
+      </w:tr>
+      <w:tr>
+        <w:trPr>
+          <w:jc w:val="right"/>
+        </w:trPr>
+        <w:tc>
+          <w:tcPr>
+            <w:tcW w:w="3652" w:type="dxa"/>
+            <w:shd w:val="clear" w:color="auto" w:fill="auto"/>
+          </w:tcPr>
+          <w:p>
+            <w:pPr>
+              <w:pStyle w:val="af2"/>
+              <w:ind w:firstLine="0"/>
+              <w:jc w:val="left"/>
+              <w:rPr>
+                <w:sz w:val="24"/>
+                <w:szCs w:val="24"/>
+              </w:rPr>
+            </w:pPr>
+            <w:r>
+              <w:rPr>
+                <w:sz w:val="24"/>
+                <w:szCs w:val="24"/>
+              </w:rPr>
+              <w:t>Секретарь ГЭК _____________</w:t>
+            </w:r>
+          </w:p>
+        </w:tc>
+      </w:tr>
+    </w:tbl>
+    <w:p>
+      <w:pPr>
+        <w:pStyle w:val="af2"/>
+        <w:rPr>
+          <w:sz w:val="24"/>
+          <w:szCs w:val="24"/>
+        </w:rPr>
+      </w:pPr>
+    </w:p>
+    <w:p>
+      <w:pPr>
+        <w:pStyle w:val="af2"/>
+        <w:ind w:firstLine="0"/>
+        <w:jc w:val="left"/>
+        <w:rPr>
+          <w:sz w:val="24"/>
+          <w:szCs w:val="24"/>
+        </w:rPr>
+      </w:pPr>
+    </w:p>
+    <w:p>
+      <w:pPr>
+        <w:pStyle w:val="af2"/>
+        <w:jc w:val="both"/>
+        <w:rPr>
+          <w:sz w:val="24"/>
+          <w:szCs w:val="24"/>
+        </w:rPr>
+      </w:pPr>
+    </w:p>
+    <w:p>
+      <w:pPr>
+        <w:pStyle w:val="af2"/>
+        <w:ind w:firstLine="0"/>
+        <w:rPr>
+          <w:sz w:val="24"/>
+          <w:szCs w:val="24"/>
+        </w:rPr>
+      </w:pPr>
+      <w:r>
+        <w:rPr>
+          <w:sz w:val="24"/>
+          <w:szCs w:val="24"/>
+        </w:rPr>
+        <w:t>г. Москва</w:t>
+      </w:r>
+    </w:p>
+    <w:p>
+      <w:pPr>
+        <w:pStyle w:val="af2"/>
+        <w:ind w:firstLine="0"/>
+        <w:rPr>
+          <w:sz w:val="24"/>
+          <w:szCs w:val="24"/>
+        </w:rPr>
+      </w:pPr>
+      <w:r>
+        <w:rPr>
+          <w:sz w:val="24"/>
+          <w:szCs w:val="24"/>
+        </w:rPr>
+        <w:t>20</w:t>
+      </w:r>
+      <w:r>
+        <w:rPr>
+          <w:sz w:val="24"/>
+          <w:szCs w:val="24"/>
+        </w:rPr>
+        <w:t>21</w:t>
+      </w:r>
+    </w:p>
+    <w:p>
+      <w:pPr>
+        <w:pStyle w:val="af2"/>
+        <w:ind w:firstLine="0"/>
+      </w:pPr>
+      <w:r>
+        <w:rPr>
+          <w:noProof/>
+          <w:lang w:eastAsia="ru-RU"/>
+        </w:rPr>
+        <mc:AlternateContent>
+          <mc:Choice Requires="wps">
+            <w:drawing>
+              <wp:anchor distT="0" distB="0" distL="114300" distR="114300" simplePos="0" relativeHeight="251659264" behindDoc="0" locked="0" layoutInCell="1" allowOverlap="1" wp14:anchorId="0214F7F0" wp14:editId="7978558D">
+                <wp:simplePos x="0" y="0"/>
+                <wp:positionH relativeFrom="column">
+                  <wp:posOffset>2718979</wp:posOffset>
+                </wp:positionH>
+                <wp:positionV relativeFrom="paragraph">
+                  <wp:posOffset>443865</wp:posOffset>
+                </wp:positionV>
+                <wp:extent cx="457200" cy="337457"/>
+                <wp:effectExtent l="0" t="0" r="0" b="5715"/>
+                <wp:wrapNone/>
+                <wp:docPr id="19" name="Прямоугольник 19"/>
+                <wp:cNvGraphicFramePr/>
+                <a:graphic xmlns:a="http://schemas.openxmlformats.org/drawingml/2006/main">
+                  <a:graphicData uri="http://schemas.microsoft.com/office/word/2010/wordprocessingShape">
+                    <wps:wsp>
+                      <wps:cNvSpPr/>
+                      <wps:spPr>
+                        <a:xfrm>
+                          <a:off x="0" y="0"/>
+                          <a:ext cx="457200" cy="337457"/>
+                        </a:xfrm>
+                        <a:prstGeom prst="rect">
+                          <a:avLst/>
+                        </a:prstGeom>
+                        <a:solidFill>
+                          <a:schemeClr val="bg1"/>
+                        </a:solidFill>
+                        <a:ln>
+                          <a:noFill/>
+                        </a:ln>
+                      </wps:spPr>
+                      <wps:style>
+                        <a:lnRef idx="2">
+                          <a:schemeClr val="accent1">
+                            <a:shade val="50000"/>
+                          </a:schemeClr>
+                        </a:lnRef>
+                        <a:fillRef idx="1">
+                          <a:schemeClr val="accent1"/>
+                        </a:fillRef>
+                        <a:effectRef idx="0">
+                          <a:schemeClr val="accent1"/>
+                        </a:effectRef>
+                        <a:fontRef idx="minor">
+                          <a:schemeClr val="lt1"/>
+                        </a:fontRef>
+                      </wps:style>
+                      <wps:bodyPr rot="0" spcFirstLastPara="0" vertOverflow="overflow" horzOverflow="overflow" vert="horz" wrap="square" lIns="91440" tIns="45720" rIns="91440" bIns="45720" numCol="1" spcCol="0" rtlCol="0" fromWordArt="0" anchor="ctr" anchorCtr="0" forceAA="0" compatLnSpc="1">
+                        <a:prstTxWarp prst="textNoShape">
+                          <a:avLst/>
+                        </a:prstTxWarp>
+                        <a:noAutofit/>
+                      </wps:bodyPr>
+                    </wps:wsp>
+                  </a:graphicData>
+                </a:graphic>
+              </wp:anchor>
+            </w:drawing>
+          </mc:Choice>
+          <mc:Fallback>
+            <w:pict>
+              <v:rect w14:anchorId="5A3558D0" id="Прямоугольник 19" o:spid="_x0000_s1026" style="position:absolute;margin-left:214.1pt;margin-top:34.95pt;width:36pt;height:26.55pt;z-index:251659264;visibility:visible;mso-wrap-style:square;mso-wrap-distance-left:9pt;mso-wrap-distance-top:0;mso-wrap-distance-right:9pt;mso-wrap-distance-bottom:0;mso-position-horizontal:absolute;mso-position-horizontal-relative:text;mso-position-vertical:absolute;mso-position-vertical-relative:text;v-text-anchor:middle" o:gfxdata="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" fillcolor="white [3212]" stroked="f" strokeweight="1pt"/>
+            </w:pict>
+          </mc:Fallback>
+        </mc:AlternateContent>
+      </w:r>
+      <w:r>
+        <w:br w:type="page"/>
+      </w:r>
+    </w:p>
+    <w:p>
+      <w:pPr>
+        <w:pStyle w:val="af2"/>
+        <w:ind w:firstLine="0"/>
+      </w:pPr>
+    </w:p>
+    <w:p>
+      <w:pPr>
+        <w:pStyle w:val="af2"/>
+        <w:ind w:firstLine="0"/>
+      </w:pPr>
+    </w:p>
+    <w:p>
+      <w:pPr>
+        <w:pStyle w:val="af2"/>
+        <w:ind w:firstLine="0"/>
+      </w:pPr>
+    </w:p>
+    <w:p>
+      <w:pPr>
+        <w:pStyle w:val="af2"/>
+        <w:ind w:firstLine="0"/>
+      </w:pPr>
+    </w:p>
+    <w:p>
+      <w:pPr>
+        <w:pStyle w:val="af2"/>
+        <w:ind w:firstLine="0"/>
+      </w:pPr>
+    </w:p>
+    <w:p>
+      <w:pPr>
+        <w:pStyle w:val="af2"/>
+        <w:ind w:firstLine="0"/>
+      </w:pPr>
+    </w:p>
+    <w:p>
+      <w:pPr>
+        <w:pStyle w:val="af2"/>
+        <w:ind w:firstLine="0"/>
+      </w:pPr>
+    </w:p>
+    <w:p>
+      <w:pPr>
+        <w:pStyle w:val="af2"/>
+        <w:ind w:firstLine="0"/>
+      </w:pPr>
+    </w:p>
+    <w:p>
+      <w:pPr>
+        <w:pStyle w:val="af2"/>
+        <w:ind w:firstLine="0"/>
+      </w:pPr>
+    </w:p>
+    <w:p>
+      <w:pPr>
+        <w:pStyle w:val="af2"/>
+        <w:ind w:firstLine="0"/>
+      </w:pPr>
+    </w:p>
+    <w:p>
+      <w:pPr>
+        <w:pStyle w:val="af2"/>
+        <w:ind w:firstLine="0"/>
+      </w:pPr>
+    </w:p>
+    <w:p>
+      <w:pPr>
+        <w:pStyle w:val="af2"/>
+        <w:ind w:firstLine="0"/>
+      </w:pPr>
+    </w:p>
+    <w:p>
+      <w:pPr>
+        <w:pStyle w:val="af2"/>
+        <w:ind w:firstLine="0"/>
+      </w:pPr>
+    </w:p>
+    <w:p>
+      <w:pPr>
+        <w:pStyle w:val="af2"/>
+        <w:ind w:firstLine="0"/>
+      </w:pPr>
+    </w:p>
+    <w:p>
+      <w:pPr>
+        <w:pStyle w:val="af2"/>
+        <w:ind w:firstLine="0"/>
+      </w:pPr>
+    </w:p>
+    <w:p>
+      <w:pPr>
+        <w:pStyle w:val="af2"/>
+        <w:ind w:firstLine="0"/>
+      </w:pPr>
+    </w:p>
+    <w:p>
+      <w:pPr>
+        <w:pStyle w:val="af2"/>
+        <w:ind w:firstLine="0"/>
+      </w:pPr>
+    </w:p>
+    <w:p>
+      <w:pPr>
+        <w:pStyle w:val="af2"/>
+        <w:ind w:firstLine="0"/>
+      </w:pPr>
+    </w:p>
+    <w:p>
+      <w:pPr>
+        <w:pStyle w:val="af2"/>
+        <w:ind w:firstLine="0"/>
+      </w:pPr>
+    </w:p>
+    <w:p>
+      <w:pPr>
+        <w:pStyle w:val="af2"/>
+        <w:ind w:firstLine="0"/>
+      </w:pPr>
+    </w:p>
+    <w:p>
+      <w:pPr>
+        <w:pStyle w:val="af2"/>
+        <w:ind w:firstLine="0"/>
+      </w:pPr>
+    </w:p>
+    <w:p>
+      <w:pPr>
+        <w:pStyle w:val="af2"/>
+        <w:ind w:firstLine="0"/>
+      </w:pPr>
+    </w:p>
+    <w:p>
+      <w:pPr>
+        <w:pStyle w:val="af2"/>
+        <w:ind w:firstLine="0"/>
+      </w:pPr>
+    </w:p>
+    <w:p>
+      <w:pPr>
+        <w:spacing w:after="60" w:line="480" w:lineRule="auto"/>
+        <w:ind w:left="540"/>
+        <w:rPr>
+          <w:rFonts w:ascii="Times New Roman CYR" w:hAnsi="Times New Roman CYR"/>
+          <w:sz w:val="24"/>
+          <w:szCs w:val="24"/>
+        </w:rPr>
+      </w:pPr>
+      <w:r>
+        <w:rPr>
+          <w:rFonts w:ascii="Times New Roman CYR" w:hAnsi="Times New Roman CYR"/>
+          <w:sz w:val="24"/>
+          <w:szCs w:val="24"/>
+        </w:rPr>
+        <w:t>Студент-дипломник</w:t>
+      </w:r>
+      <w:r>
+        <w:rPr>
+          <w:rFonts w:ascii="Times New Roman CYR" w:hAnsi="Times New Roman CYR"/>
+          <w:sz w:val="24"/>
+          <w:szCs w:val="24"/>
+        </w:rPr>
+        <w:t xml:space="preserve"> </w:t>
+      </w:r>
+      <w:r>
+        <w:rPr>
+          <w:rFonts w:ascii="Times New Roman CYR" w:hAnsi="Times New Roman CYR"/>
+          <w:sz w:val="24"/>
+          <w:szCs w:val="24"/>
+        </w:rPr>
+        <w:tab/>
+      </w:r>
+      <w:r>
+        <w:rPr>
+          <w:rFonts w:ascii="Times New Roman CYR" w:hAnsi="Times New Roman CYR"/>
+          <w:sz w:val="24"/>
+          <w:szCs w:val="24"/>
+        </w:rPr>
+        <w:tab/>
+      </w:r>
+      <w:r>
+        <w:rPr>
+          <w:rFonts w:ascii="Times New Roman CYR" w:hAnsi="Times New Roman CYR"/>
+          <w:sz w:val="24"/>
+          <w:szCs w:val="24"/>
+        </w:rPr>
+        <w:t>____</w:t>
+      </w:r>
+      <w:r>
+        <w:rPr>
+          <w:rFonts w:ascii="Times New Roman CYR" w:hAnsi="Times New Roman CYR"/>
+          <w:sz w:val="24"/>
+          <w:szCs w:val="24"/>
+        </w:rPr>
+        <w:t>___</w:t>
+      </w:r>
+      <w:r>
+        <w:rPr>
+          <w:rFonts w:ascii="Times New Roman CYR" w:hAnsi="Times New Roman CYR"/>
+          <w:sz w:val="24"/>
+          <w:szCs w:val="24"/>
+        </w:rPr>
+        <w:t>_____</w:t>
+      </w:r>
+      <w:r>
+        <w:rPr>
+          <w:rFonts w:ascii="Times New Roman CYR" w:hAnsi="Times New Roman CYR"/>
+          <w:sz w:val="24"/>
+          <w:szCs w:val="24"/>
+        </w:rPr>
+        <w:t>__</w:t>
+      </w:r>
+      <w:r>
+        <w:rPr>
+          <w:rFonts w:ascii="Times New Roman CYR" w:hAnsi="Times New Roman CYR"/>
+          <w:sz w:val="24"/>
+          <w:szCs w:val="24"/>
+        </w:rPr>
+        <w:t xml:space="preserve"> </w:t>
+      </w:r>
+      <w:r>
+        <w:rPr>
+          <w:rFonts w:ascii="Times New Roman CYR" w:hAnsi="Times New Roman CYR"/>
+          <w:sz w:val="24"/>
+          <w:szCs w:val="24"/>
+        </w:rPr>
+        <w:tab/>
+        <w:t xml:space="preserve"> / </w:t>
+      </w:r>
+      <w:r>
+        <w:rPr>
+          <w:rFonts w:ascii="Times New Roman CYR" w:hAnsi="Times New Roman CYR"/>
+          <w:sz w:val="24"/>
+          <w:szCs w:val="24"/>
+        </w:rPr>
+        <w:t>Орлов Я.А. /</w:t>
+      </w:r>
+    </w:p>
+    <w:p>
+      <w:pPr>
+        <w:spacing w:after="60" w:line="480" w:lineRule="auto"/>
+        <w:ind w:left="540"/>
+        <w:rPr>
+          <w:rFonts w:ascii="Times New Roman CYR" w:hAnsi="Times New Roman CYR"/>
+          <w:sz w:val="24"/>
+          <w:szCs w:val="24"/>
+        </w:rPr>
+      </w:pPr>
+      <w:r>
+        <w:rPr>
+          <w:rFonts w:ascii="Times New Roman CYR" w:hAnsi="Times New Roman CYR"/>
+          <w:sz w:val="24"/>
+          <w:szCs w:val="24"/>
+        </w:rPr>
+        <w:t xml:space="preserve">Руководитель </w:t>
+      </w:r>
+      <w:r>
+        <w:rPr>
+          <w:rFonts w:ascii="Times New Roman CYR" w:hAnsi="Times New Roman CYR"/>
+          <w:sz w:val="24"/>
+          <w:szCs w:val="24"/>
+        </w:rPr>
+        <w:t>работы</w:t>
+      </w:r>
+      <w:r>
+        <w:rPr>
+          <w:rFonts w:ascii="Times New Roman CYR" w:hAnsi="Times New Roman CYR"/>
+          <w:sz w:val="24"/>
+          <w:szCs w:val="24"/>
+        </w:rPr>
+        <w:t xml:space="preserve"> </w:t>
+      </w:r>
+      <w:r>
+        <w:rPr>
+          <w:rFonts w:ascii="Times New Roman CYR" w:hAnsi="Times New Roman CYR"/>
+          <w:sz w:val="24"/>
+          <w:szCs w:val="24"/>
+        </w:rPr>
+        <w:tab/>
+      </w:r>
+      <w:r>
+        <w:rPr>
+          <w:rFonts w:ascii="Times New Roman CYR" w:hAnsi="Times New Roman CYR"/>
+          <w:sz w:val="24"/>
+          <w:szCs w:val="24"/>
+        </w:rPr>
+        <w:tab/>
+      </w:r>
+      <w:r>
+        <w:rPr>
+          <w:rFonts w:ascii="Times New Roman CYR" w:hAnsi="Times New Roman CYR"/>
+          <w:sz w:val="24"/>
+          <w:szCs w:val="24"/>
+        </w:rPr>
+        <w:t>_</w:t>
+      </w:r>
+      <w:r>
+        <w:rPr>
+          <w:rFonts w:ascii="Times New Roman CYR" w:hAnsi="Times New Roman CYR"/>
+          <w:sz w:val="24"/>
+          <w:szCs w:val="24"/>
+        </w:rPr>
+        <w:t>_</w:t>
+      </w:r>
+      <w:r>
+        <w:rPr>
+          <w:rFonts w:ascii="Times New Roman CYR" w:hAnsi="Times New Roman CYR"/>
+          <w:sz w:val="24"/>
+          <w:szCs w:val="24"/>
+        </w:rPr>
+        <w:t>_</w:t>
+      </w:r>
+      <w:r>
+        <w:rPr>
+          <w:rFonts w:ascii="Times New Roman CYR" w:hAnsi="Times New Roman CYR"/>
+          <w:sz w:val="24"/>
+          <w:szCs w:val="24"/>
+        </w:rPr>
+        <w:t>__</w:t>
+      </w:r>
+      <w:r>
+        <w:rPr>
+          <w:rFonts w:ascii="Times New Roman CYR" w:hAnsi="Times New Roman CYR"/>
+          <w:sz w:val="24"/>
+          <w:szCs w:val="24"/>
+        </w:rPr>
+        <w:t>_______</w:t>
+      </w:r>
+      <w:r>
+        <w:rPr>
+          <w:rFonts w:ascii="Times New Roman CYR" w:hAnsi="Times New Roman CYR"/>
+          <w:sz w:val="24"/>
+          <w:szCs w:val="24"/>
+        </w:rPr>
+        <w:t>__</w:t>
+      </w:r>
+      <w:r>
+        <w:rPr>
+          <w:rFonts w:ascii="Times New Roman CYR" w:hAnsi="Times New Roman CYR"/>
+          <w:sz w:val="24"/>
+          <w:szCs w:val="24"/>
+        </w:rPr>
+        <w:t xml:space="preserve"> </w:t>
+      </w:r>
+      <w:r>
+        <w:rPr>
+          <w:rFonts w:ascii="Times New Roman CYR" w:hAnsi="Times New Roman CYR"/>
+          <w:sz w:val="24"/>
+          <w:szCs w:val="24"/>
+        </w:rPr>
+        <w:tab/>
+        <w:t xml:space="preserve"> / </w:t>
+      </w:r>
+      <w:r>
+        <w:rPr>
+          <w:rFonts w:ascii="Times New Roman CYR" w:hAnsi="Times New Roman CYR"/>
+          <w:sz w:val="24"/>
+          <w:szCs w:val="24"/>
+        </w:rPr>
+        <w:t>Галаев А.О.</w:t>
+      </w:r>
+      <w:r>
+        <w:rPr>
+          <w:rFonts w:ascii="Times New Roman CYR" w:hAnsi="Times New Roman CYR"/>
+          <w:sz w:val="24"/>
+          <w:szCs w:val="24"/>
+        </w:rPr>
+        <w:t xml:space="preserve"> /</w:t>
+      </w:r>
+    </w:p>
+    <w:p>
+      <w:pPr>
+        <w:spacing w:after="60" w:line="480" w:lineRule="auto"/>
+        <w:ind w:left="540"/>
+        <w:rPr>
+          <w:rFonts w:ascii="Times New Roman CYR" w:hAnsi="Times New Roman CYR"/>
+          <w:sz w:val="24"/>
+          <w:szCs w:val="24"/>
+        </w:rPr>
+      </w:pPr>
+      <w:r>
+        <w:rPr>
+          <w:rFonts w:ascii="Times New Roman CYR" w:hAnsi="Times New Roman CYR"/>
+          <w:sz w:val="24"/>
+          <w:szCs w:val="24"/>
+        </w:rPr>
+        <w:t xml:space="preserve">Рецензент </w:t>
+      </w:r>
+      <w:r>
+        <w:rPr>
+          <w:rFonts w:ascii="Times New Roman CYR" w:hAnsi="Times New Roman CYR"/>
+          <w:sz w:val="24"/>
+          <w:szCs w:val="24"/>
+        </w:rPr>
+        <w:tab/>
+      </w:r>
+      <w:r>
+        <w:rPr>
+          <w:rFonts w:ascii="Times New Roman CYR" w:hAnsi="Times New Roman CYR"/>
+          <w:sz w:val="24"/>
+          <w:szCs w:val="24"/>
+        </w:rPr>
+        <w:tab/>
+      </w:r>
+      <w:r>
+        <w:rPr>
+          <w:rFonts w:ascii="Times New Roman CYR" w:hAnsi="Times New Roman CYR"/>
+          <w:sz w:val="24"/>
+          <w:szCs w:val="24"/>
+        </w:rPr>
+        <w:tab/>
+        <w:t>__</w:t>
+      </w:r>
+      <w:r>
+        <w:rPr>
+          <w:rFonts w:ascii="Times New Roman CYR" w:hAnsi="Times New Roman CYR"/>
+          <w:sz w:val="24"/>
+          <w:szCs w:val="24"/>
+        </w:rPr>
+        <w:t>__________</w:t>
+      </w:r>
+      <w:r>
+        <w:rPr>
+          <w:rFonts w:ascii="Times New Roman CYR" w:hAnsi="Times New Roman CYR"/>
+          <w:sz w:val="24"/>
+          <w:szCs w:val="24"/>
+        </w:rPr>
+        <w:t>__</w:t>
+      </w:r>
+      <w:r>
+        <w:rPr>
+          <w:rFonts w:ascii="Times New Roman CYR" w:hAnsi="Times New Roman CYR"/>
+          <w:sz w:val="24"/>
+          <w:szCs w:val="24"/>
+        </w:rPr>
+        <w:t xml:space="preserve"> </w:t>
+      </w:r>
+      <w:r>
+        <w:rPr>
+          <w:rFonts w:ascii="Times New Roman CYR" w:hAnsi="Times New Roman CYR"/>
+          <w:sz w:val="24"/>
+          <w:szCs w:val="24"/>
+        </w:rPr>
+        <w:tab/>
+        <w:t xml:space="preserve"> / </w:t>
+      </w:r>
+      <w:r>
+        <w:rPr>
+          <w:rFonts w:ascii="Times New Roman CYR" w:hAnsi="Times New Roman CYR"/>
+          <w:sz w:val="24"/>
+          <w:szCs w:val="24"/>
+        </w:rPr>
+        <w:t>Овчаренко</w:t>
+      </w:r>
+      <w:r>
+        <w:rPr>
+          <w:rFonts w:ascii="Times New Roman CYR" w:hAnsi="Times New Roman CYR"/>
+          <w:sz w:val="24"/>
+          <w:szCs w:val="24"/>
+        </w:rPr>
+        <w:t xml:space="preserve"> Е.С.</w:t>
+      </w:r>
+      <w:r>
+        <w:rPr>
+          <w:rFonts w:ascii="Times New Roman CYR" w:hAnsi="Times New Roman CYR"/>
+          <w:sz w:val="24"/>
+          <w:szCs w:val="24"/>
+        </w:rPr>
+        <w:t xml:space="preserve"> /</w:t>
+      </w:r>
+    </w:p>
+    <w:p>
+      <w:pPr>
+        <w:spacing w:after="0" w:line="480" w:lineRule="auto"/>
+        <w:ind w:left="540"/>
+        <w:rPr>
+          <w:rFonts w:ascii="Times New Roman CYR" w:hAnsi="Times New Roman CYR"/>
+          <w:sz w:val="24"/>
+          <w:szCs w:val="24"/>
+        </w:rPr>
+      </w:pPr>
+      <w:r>
+        <w:rPr>
+          <w:rFonts w:ascii="Times New Roman CYR" w:hAnsi="Times New Roman CYR"/>
+          <w:sz w:val="24"/>
+          <w:szCs w:val="24"/>
+        </w:rPr>
+        <w:t>Заведующий кафедрой №12</w:t>
+      </w:r>
+      <w:r>
+        <w:rPr>
+          <w:rFonts w:ascii="Times New Roman CYR" w:hAnsi="Times New Roman CYR"/>
+          <w:sz w:val="24"/>
+          <w:szCs w:val="24"/>
+        </w:rPr>
+        <w:t xml:space="preserve"> </w:t>
+      </w:r>
+      <w:r>
+        <w:rPr>
+          <w:rFonts w:ascii="Times New Roman CYR" w:hAnsi="Times New Roman CYR"/>
+          <w:sz w:val="24"/>
+          <w:szCs w:val="24"/>
+        </w:rPr>
+        <w:tab/>
+        <w:t xml:space="preserve">______________ </w:t>
+      </w:r>
+      <w:r>
+        <w:rPr>
+          <w:rFonts w:ascii="Times New Roman CYR" w:hAnsi="Times New Roman CYR"/>
+          <w:sz w:val="24"/>
+          <w:szCs w:val="24"/>
+        </w:rPr>
+        <w:tab/>
+        <w:t xml:space="preserve"> / Иванов М.А. </w:t>
+      </w:r>
+      <w:r>
+        <w:rPr>
+          <w:rFonts w:ascii="Times New Roman CYR" w:hAnsi="Times New Roman CYR"/>
+          <w:sz w:val="24"/>
+          <w:szCs w:val="24"/>
+        </w:rPr>
+        <w:t>/</w:t>
+      </w:r>
+    </w:p>
+    <w:p>
+      <w:pPr>
+        <w:rPr>
+          <w:rFonts w:cs="Times New Roman"/>
+          <w:b/>
+          <w:bCs/>
+          <w:sz w:val="24"/>
+          <w:szCs w:val="24"/>
+        </w:rPr>
+      </w:pPr>
+      <w:r>
+        <w:rPr>
+          <w:noProof/>
+          <w:lang w:eastAsia="ru-RU"/>
+        </w:rPr>
+        <mc:AlternateContent>
+          <mc:Choice Requires="wps">
+            <w:drawing>
+              <wp:anchor distT="0" distB="0" distL="114300" distR="114300" simplePos="0" relativeHeight="251663360" behindDoc="0" locked="0" layoutInCell="1" allowOverlap="1" wp14:anchorId="466D249F" wp14:editId="6422D096">
+                <wp:simplePos x="0" y="0"/>
+                <wp:positionH relativeFrom="column">
+                  <wp:posOffset>2740025</wp:posOffset>
+                </wp:positionH>
+                <wp:positionV relativeFrom="paragraph">
+                  <wp:posOffset>473982</wp:posOffset>
+                </wp:positionV>
+                <wp:extent cx="457200" cy="337457"/>
+                <wp:effectExtent l="0" t="0" r="0" b="5715"/>
+                <wp:wrapNone/>
+                <wp:docPr id="21" name="Прямоугольник 21"/>
+                <wp:cNvGraphicFramePr/>
+                <a:graphic xmlns:a="http://schemas.openxmlformats.org/drawingml/2006/main">
+                  <a:graphicData uri="http://schemas.microsoft.com/office/word/2010/wordprocessingShape">
+                    <wps:wsp>
+                      <wps:cNvSpPr/>
+                      <wps:spPr>
+                        <a:xfrm>
+                          <a:off x="0" y="0"/>
+                          <a:ext cx="457200" cy="337457"/>
+                        </a:xfrm>
+                        <a:prstGeom prst="rect">
+                          <a:avLst/>
+                        </a:prstGeom>
+                        <a:solidFill>
+                          <a:schemeClr val="bg1"/>
+                        </a:solidFill>
+                        <a:ln>
+                          <a:noFill/>
+                        </a:ln>
+                      </wps:spPr>
+                      <wps:style>
+                        <a:lnRef idx="2">
+                          <a:schemeClr val="accent1">
+                            <a:shade val="50000"/>
+                          </a:schemeClr>
+                        </a:lnRef>
+                        <a:fillRef idx="1">
+                          <a:schemeClr val="accent1"/>
+                        </a:fillRef>
+                        <a:effectRef idx="0">
+                          <a:schemeClr val="accent1"/>
+                        </a:effectRef>
+                        <a:fontRef idx="minor">
+                          <a:schemeClr val="lt1"/>
+                        </a:fontRef>
+                      </wps:style>
+                      <wps:bodyPr rot="0" spcFirstLastPara="0" vertOverflow="overflow" horzOverflow="overflow" vert="horz" wrap="square" lIns="91440" tIns="45720" rIns="91440" bIns="45720" numCol="1" spcCol="0" rtlCol="0" fromWordArt="0" anchor="ctr" anchorCtr="0" forceAA="0" compatLnSpc="1">
+                        <a:prstTxWarp prst="textNoShape">
+                          <a:avLst/>
+                        </a:prstTxWarp>
+                        <a:noAutofit/>
+                      </wps:bodyPr>
+                    </wps:wsp>
+                  </a:graphicData>
+                </a:graphic>
+              </wp:anchor>
+            </w:drawing>
+          </mc:Choice>
+          <mc:Fallback>
+            <w:pict>
+              <v:rect w14:anchorId="5B01403C" id="Прямоугольник 21" o:spid="_x0000_s1026" style="position:absolute;margin-left:215.75pt;margin-top:37.3pt;width:36pt;height:26.55pt;z-index:251663360;visibility:visible;mso-wrap-style:square;mso-wrap-distance-left:9pt;mso-wrap-distance-top:0;mso-wrap-distance-right:9pt;mso-wrap-distance-bottom:0;mso-position-horizontal:absolute;mso-position-horizontal-relative:text;mso-position-vertical:absolute;mso-position-vertical-relative:text;v-text-anchor:middle" o:gfxdata="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" fillcolor="white [3212]" stroked="f" strokeweight="1pt"/>
+            </w:pict>
+          </mc:Fallback>
+        </mc:AlternateContent>
+      </w:r>
+    </w:p>
+    <w:p>
+      <w:pPr>
+        <w:rPr>
+          <w:rFonts w:cs="Times New Roman"/>
+          <w:b/>
+          <w:bCs/>
+          <w:sz w:val="24"/>
+          <w:szCs w:val="24"/>
+        </w:rPr>
+      </w:pPr>
+      <w:r>
+        <w:rPr>
+          <w:noProof/>
+          <w:lang w:eastAsia="ru-RU"/>
+        </w:rPr>
+        <w:lastRenderedPageBreak/>
+        <mc:AlternateContent>
+          <mc:Choice Requires="wps">
+            <w:drawing>
+              <wp:anchor distT="0" distB="0" distL="114300" distR="114300" simplePos="0" relativeHeight="251661312" behindDoc="0" locked="0" layoutInCell="1" allowOverlap="1" wp14:anchorId="22165721" wp14:editId="4E193ED1">
+                <wp:simplePos x="0" y="0"/>
+                <wp:positionH relativeFrom="margin">
+                  <wp:align>center</wp:align>
+                </wp:positionH>
+                <wp:positionV relativeFrom="paragraph">
+                  <wp:posOffset>478336</wp:posOffset>
+                </wp:positionV>
+                <wp:extent cx="457200" cy="337457"/>
+                <wp:effectExtent l="0" t="0" r="0" b="5715"/>
+                <wp:wrapNone/>
+                <wp:docPr id="20" name="Прямоугольник 20"/>
+                <wp:cNvGraphicFramePr/>
+                <a:graphic xmlns:a="http://schemas.openxmlformats.org/drawingml/2006/main">
+                  <a:graphicData uri="http://schemas.microsoft.com/office/word/2010/wordprocessingShape">
+                    <wps:wsp>
+                      <wps:cNvSpPr/>
+                      <wps:spPr>
+                        <a:xfrm>
+                          <a:off x="0" y="0"/>
+                          <a:ext cx="457200" cy="337457"/>
+                        </a:xfrm>
+                        <a:prstGeom prst="rect">
+                          <a:avLst/>
+                        </a:prstGeom>
+                        <a:solidFill>
+                          <a:schemeClr val="bg1"/>
+                        </a:solidFill>
+                        <a:ln>
+                          <a:noFill/>
+                        </a:ln>
+                      </wps:spPr>
+                      <wps:style>
+                        <a:lnRef idx="2">
+                          <a:schemeClr val="accent1">
+                            <a:shade val="50000"/>
+                          </a:schemeClr>
+                        </a:lnRef>
+                        <a:fillRef idx="1">
+                          <a:schemeClr val="accent1"/>
+                        </a:fillRef>
+                        <a:effectRef idx="0">
+                          <a:schemeClr val="accent1"/>
+                        </a:effectRef>
+                        <a:fontRef idx="minor">
+                          <a:schemeClr val="lt1"/>
+                        </a:fontRef>
+                      </wps:style>
+                      <wps:bodyPr rot="0" spcFirstLastPara="0" vertOverflow="overflow" horzOverflow="overflow" vert="horz" wrap="square" lIns="91440" tIns="45720" rIns="91440" bIns="45720" numCol="1" spcCol="0" rtlCol="0" fromWordArt="0" anchor="ctr" anchorCtr="0" forceAA="0" compatLnSpc="1">
+                        <a:prstTxWarp prst="textNoShape">
+                          <a:avLst/>
+                        </a:prstTxWarp>
+                        <a:noAutofit/>
+                      </wps:bodyPr>
+                    </wps:wsp>
+                  </a:graphicData>
+                </a:graphic>
+              </wp:anchor>
+            </w:drawing>
+          </mc:Choice>
+          <mc:Fallback>
+            <w:pict>
+              <v:rect w14:anchorId="71CABC28" id="Прямоугольник 20" o:spid="_x0000_s1026" style="position:absolute;margin-left:0;margin-top:37.65pt;width:36pt;height:26.55pt;z-index:251661312;visibility:visible;mso-wrap-style:square;mso-wrap-distance-left:9pt;mso-wrap-distance-top:0;mso-wrap-distance-right:9pt;mso-wrap-distance-bottom:0;mso-position-horizontal:center;mso-position-horizontal-relative:margin;mso-position-vertical:absolute;mso-position-vertical-relative:text;v-text-anchor:middle" o:gfxdata="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" fillcolor="white [3212]" stroked="f" strokeweight="1pt">
+                <w10:wrap anchorx="margin"/>
+              </v:rect>
+            </w:pict>
+          </mc:Fallback>
+        </mc:AlternateContent>
+      </w:r>
+    </w:p>
+    <w:bookmarkStart w:id="0" w:name="_Toc61211616" w:displacedByCustomXml="next"/>
     <w:sdt>
       <w:sdtPr>
         <w:rPr>
@@ -56,7 +1397,6 @@
               <w:szCs w:val="24"/>
             </w:rPr>
           </w:pPr>
-          <w:bookmarkStart w:id="1" w:name="_GoBack"/>
         </w:p>
         <w:p>
           <w:pPr>
@@ -111,7 +1451,7 @@
               <w:lang w:eastAsia="ru-RU"/>
             </w:rPr>
           </w:pPr>
-          <w:hyperlink w:anchor="_Toc61191997" w:history="1">
+          <w:hyperlink w:anchor="_Toc61211616" w:history="1">
             <w:r>
               <w:rPr>
                 <w:rStyle w:val="a8"/>
@@ -150,7 +1490,7 @@
                 <w:sz w:val="24"/>
                 <w:szCs w:val="24"/>
               </w:rPr>
-              <w:instrText xml:space="preserve"> PAGEREF _Toc61191997 \h </w:instrText>
+              <w:instrText xml:space="preserve"> PAGEREF _Toc61211616 \h </w:instrText>
             </w:r>
             <w:r>
               <w:rPr>
@@ -179,7 +1519,7 @@
                 <w:sz w:val="24"/>
                 <w:szCs w:val="24"/>
               </w:rPr>
-              <w:t>1</w:t>
+              <w:t>3</w:t>
             </w:r>
             <w:r>
               <w:rPr>
@@ -207,7 +1547,7 @@
               <w:lang w:eastAsia="ru-RU"/>
             </w:rPr>
           </w:pPr>
-          <w:hyperlink w:anchor="_Toc61191998" w:history="1">
+          <w:hyperlink w:anchor="_Toc61211617" w:history="1">
             <w:r>
               <w:rPr>
                 <w:rStyle w:val="a8"/>
@@ -246,7 +1586,7 @@
                 <w:sz w:val="24"/>
                 <w:szCs w:val="24"/>
               </w:rPr>
-              <w:instrText xml:space="preserve"> PAGEREF _Toc61191998 \h </w:instrText>
+              <w:instrText xml:space="preserve"> PAGEREF _Toc61211617 \h </w:instrText>
             </w:r>
             <w:r>
               <w:rPr>
@@ -275,7 +1615,7 @@
                 <w:sz w:val="24"/>
                 <w:szCs w:val="24"/>
               </w:rPr>
-              <w:t>2</w:t>
+              <w:t>4</w:t>
             </w:r>
             <w:r>
               <w:rPr>
@@ -303,7 +1643,7 @@
               <w:lang w:eastAsia="ru-RU"/>
             </w:rPr>
           </w:pPr>
-          <w:hyperlink w:anchor="_Toc61191999" w:history="1">
+          <w:hyperlink w:anchor="_Toc61211618" w:history="1">
             <w:r>
               <w:rPr>
                 <w:rStyle w:val="a8"/>
@@ -342,7 +1682,7 @@
                 <w:sz w:val="24"/>
                 <w:szCs w:val="24"/>
               </w:rPr>
-              <w:instrText xml:space="preserve"> PAGEREF _Toc61191999 \h </w:instrText>
+              <w:instrText xml:space="preserve"> PAGEREF _Toc61211618 \h </w:instrText>
             </w:r>
             <w:r>
               <w:rPr>
@@ -371,7 +1711,7 @@
                 <w:sz w:val="24"/>
                 <w:szCs w:val="24"/>
               </w:rPr>
-              <w:t>3</w:t>
+              <w:t>5</w:t>
             </w:r>
             <w:r>
               <w:rPr>
@@ -400,7 +1740,7 @@
               <w:lang w:eastAsia="ru-RU"/>
             </w:rPr>
           </w:pPr>
-          <w:hyperlink w:anchor="_Toc61192000" w:history="1">
+          <w:hyperlink w:anchor="_Toc61211619" w:history="1">
             <w:r>
               <w:rPr>
                 <w:rStyle w:val="a8"/>
@@ -459,7 +1799,7 @@
                 <w:sz w:val="24"/>
                 <w:szCs w:val="24"/>
               </w:rPr>
-              <w:instrText xml:space="preserve"> PAGEREF _Toc61192000 \h </w:instrText>
+              <w:instrText xml:space="preserve"> PAGEREF _Toc61211619 \h </w:instrText>
             </w:r>
             <w:r>
               <w:rPr>
@@ -488,7 +1828,7 @@
                 <w:sz w:val="24"/>
                 <w:szCs w:val="24"/>
               </w:rPr>
-              <w:t>5</w:t>
+              <w:t>7</w:t>
             </w:r>
             <w:r>
               <w:rPr>
@@ -517,7 +1857,7 @@
               <w:lang w:eastAsia="ru-RU"/>
             </w:rPr>
           </w:pPr>
-          <w:hyperlink w:anchor="_Toc61192001" w:history="1">
+          <w:hyperlink w:anchor="_Toc61211620" w:history="1">
             <w:r>
               <w:rPr>
                 <w:rStyle w:val="a8"/>
@@ -576,7 +1916,7 @@
                 <w:sz w:val="24"/>
                 <w:szCs w:val="24"/>
               </w:rPr>
-              <w:instrText xml:space="preserve"> PAGEREF _Toc61192001 \h </w:instrText>
+              <w:instrText xml:space="preserve"> PAGEREF _Toc61211620 \h </w:instrText>
             </w:r>
             <w:r>
               <w:rPr>
@@ -605,7 +1945,7 @@
                 <w:sz w:val="24"/>
                 <w:szCs w:val="24"/>
               </w:rPr>
-              <w:t>5</w:t>
+              <w:t>7</w:t>
             </w:r>
             <w:r>
               <w:rPr>
@@ -634,7 +1974,7 @@
               <w:lang w:eastAsia="ru-RU"/>
             </w:rPr>
           </w:pPr>
-          <w:hyperlink w:anchor="_Toc61192002" w:history="1">
+          <w:hyperlink w:anchor="_Toc61211621" w:history="1">
             <w:r>
               <w:rPr>
                 <w:rStyle w:val="a8"/>
@@ -693,7 +2033,7 @@
                 <w:sz w:val="24"/>
                 <w:szCs w:val="24"/>
               </w:rPr>
-              <w:instrText xml:space="preserve"> PAGEREF _Toc61192002 \h </w:instrText>
+              <w:instrText xml:space="preserve"> PAGEREF _Toc61211621 \h </w:instrText>
             </w:r>
             <w:r>
               <w:rPr>
@@ -722,7 +2062,7 @@
                 <w:sz w:val="24"/>
                 <w:szCs w:val="24"/>
               </w:rPr>
-              <w:t>5</w:t>
+              <w:t>7</w:t>
             </w:r>
             <w:r>
               <w:rPr>
@@ -751,7 +2091,7 @@
               <w:lang w:eastAsia="ru-RU"/>
             </w:rPr>
           </w:pPr>
-          <w:hyperlink w:anchor="_Toc61192003" w:history="1">
+          <w:hyperlink w:anchor="_Toc61211622" w:history="1">
             <w:r>
               <w:rPr>
                 <w:rStyle w:val="a8"/>
@@ -810,7 +2150,7 @@
                 <w:sz w:val="24"/>
                 <w:szCs w:val="24"/>
               </w:rPr>
-              <w:instrText xml:space="preserve"> PAGEREF _Toc61192003 \h </w:instrText>
+              <w:instrText xml:space="preserve"> PAGEREF _Toc61211622 \h </w:instrText>
             </w:r>
             <w:r>
               <w:rPr>
@@ -839,7 +2179,7 @@
                 <w:sz w:val="24"/>
                 <w:szCs w:val="24"/>
               </w:rPr>
-              <w:t>7</w:t>
+              <w:t>9</w:t>
             </w:r>
             <w:r>
               <w:rPr>
@@ -868,7 +2208,7 @@
               <w:lang w:eastAsia="ru-RU"/>
             </w:rPr>
           </w:pPr>
-          <w:hyperlink w:anchor="_Toc61192004" w:history="1">
+          <w:hyperlink w:anchor="_Toc61211623" w:history="1">
             <w:r>
               <w:rPr>
                 <w:rStyle w:val="a8"/>
@@ -927,7 +2267,7 @@
                 <w:sz w:val="24"/>
                 <w:szCs w:val="24"/>
               </w:rPr>
-              <w:instrText xml:space="preserve"> PAGEREF _Toc61192004 \h </w:instrText>
+              <w:instrText xml:space="preserve"> PAGEREF _Toc61211623 \h </w:instrText>
             </w:r>
             <w:r>
               <w:rPr>
@@ -956,7 +2296,7 @@
                 <w:sz w:val="24"/>
                 <w:szCs w:val="24"/>
               </w:rPr>
-              <w:t>7</w:t>
+              <w:t>9</w:t>
             </w:r>
             <w:r>
               <w:rPr>
@@ -985,7 +2325,7 @@
               <w:lang w:eastAsia="ru-RU"/>
             </w:rPr>
           </w:pPr>
-          <w:hyperlink w:anchor="_Toc61192005" w:history="1">
+          <w:hyperlink w:anchor="_Toc61211624" w:history="1">
             <w:r>
               <w:rPr>
                 <w:rStyle w:val="a8"/>
@@ -1044,7 +2384,7 @@
                 <w:sz w:val="24"/>
                 <w:szCs w:val="24"/>
               </w:rPr>
-              <w:instrText xml:space="preserve"> PAGEREF _Toc61192005 \h </w:instrText>
+              <w:instrText xml:space="preserve"> PAGEREF _Toc61211624 \h </w:instrText>
             </w:r>
             <w:r>
               <w:rPr>
@@ -1073,7 +2413,7 @@
                 <w:sz w:val="24"/>
                 <w:szCs w:val="24"/>
               </w:rPr>
-              <w:t>7</w:t>
+              <w:t>9</w:t>
             </w:r>
             <w:r>
               <w:rPr>
@@ -1102,7 +2442,7 @@
               <w:lang w:eastAsia="ru-RU"/>
             </w:rPr>
           </w:pPr>
-          <w:hyperlink w:anchor="_Toc61192006" w:history="1">
+          <w:hyperlink w:anchor="_Toc61211625" w:history="1">
             <w:r>
               <w:rPr>
                 <w:rStyle w:val="a8"/>
@@ -1161,7 +2501,7 @@
                 <w:sz w:val="24"/>
                 <w:szCs w:val="24"/>
               </w:rPr>
-              <w:instrText xml:space="preserve"> PAGEREF _Toc61192006 \h </w:instrText>
+              <w:instrText xml:space="preserve"> PAGEREF _Toc61211625 \h </w:instrText>
             </w:r>
             <w:r>
               <w:rPr>
@@ -1190,7 +2530,7 @@
                 <w:sz w:val="24"/>
                 <w:szCs w:val="24"/>
               </w:rPr>
-              <w:t>7</w:t>
+              <w:t>9</w:t>
             </w:r>
             <w:r>
               <w:rPr>
@@ -1219,7 +2559,7 @@
               <w:lang w:eastAsia="ru-RU"/>
             </w:rPr>
           </w:pPr>
-          <w:hyperlink w:anchor="_Toc61192007" w:history="1">
+          <w:hyperlink w:anchor="_Toc61211626" w:history="1">
             <w:r>
               <w:rPr>
                 <w:rStyle w:val="a8"/>
@@ -1278,7 +2618,7 @@
                 <w:sz w:val="24"/>
                 <w:szCs w:val="24"/>
               </w:rPr>
-              <w:instrText xml:space="preserve"> PAGEREF _Toc61192007 \h </w:instrText>
+              <w:instrText xml:space="preserve"> PAGEREF _Toc61211626 \h </w:instrText>
             </w:r>
             <w:r>
               <w:rPr>
@@ -1307,7 +2647,7 @@
                 <w:sz w:val="24"/>
                 <w:szCs w:val="24"/>
               </w:rPr>
-              <w:t>8</w:t>
+              <w:t>10</w:t>
             </w:r>
             <w:r>
               <w:rPr>
@@ -1336,7 +2676,7 @@
               <w:lang w:eastAsia="ru-RU"/>
             </w:rPr>
           </w:pPr>
-          <w:hyperlink w:anchor="_Toc61192008" w:history="1">
+          <w:hyperlink w:anchor="_Toc61211627" w:history="1">
             <w:r>
               <w:rPr>
                 <w:rStyle w:val="a8"/>
@@ -1397,7 +2737,7 @@
                 <w:sz w:val="24"/>
                 <w:szCs w:val="24"/>
               </w:rPr>
-              <w:instrText xml:space="preserve"> PAGEREF _Toc61192008 \h </w:instrText>
+              <w:instrText xml:space="preserve"> PAGEREF _Toc61211627 \h </w:instrText>
             </w:r>
             <w:r>
               <w:rPr>
@@ -1426,7 +2766,7 @@
                 <w:sz w:val="24"/>
                 <w:szCs w:val="24"/>
               </w:rPr>
-              <w:t>8</w:t>
+              <w:t>10</w:t>
             </w:r>
             <w:r>
               <w:rPr>
@@ -1455,7 +2795,7 @@
               <w:lang w:eastAsia="ru-RU"/>
             </w:rPr>
           </w:pPr>
-          <w:hyperlink w:anchor="_Toc61192009" w:history="1">
+          <w:hyperlink w:anchor="_Toc61211628" w:history="1">
             <w:r>
               <w:rPr>
                 <w:rStyle w:val="a8"/>
@@ -1536,7 +2876,7 @@
                 <w:sz w:val="24"/>
                 <w:szCs w:val="24"/>
               </w:rPr>
-              <w:instrText xml:space="preserve"> PAGEREF _Toc61192009 \h </w:instrText>
+              <w:instrText xml:space="preserve"> PAGEREF _Toc61211628 \h </w:instrText>
             </w:r>
             <w:r>
               <w:rPr>
@@ -1565,7 +2905,7 @@
                 <w:sz w:val="24"/>
                 <w:szCs w:val="24"/>
               </w:rPr>
-              <w:t>11</w:t>
+              <w:t>13</w:t>
             </w:r>
             <w:r>
               <w:rPr>
@@ -1594,7 +2934,7 @@
               <w:lang w:eastAsia="ru-RU"/>
             </w:rPr>
           </w:pPr>
-          <w:hyperlink w:anchor="_Toc61192010" w:history="1">
+          <w:hyperlink w:anchor="_Toc61211629" w:history="1">
             <w:r>
               <w:rPr>
                 <w:rStyle w:val="a8"/>
@@ -1654,7 +2994,7 @@
                 <w:sz w:val="24"/>
                 <w:szCs w:val="24"/>
               </w:rPr>
-              <w:instrText xml:space="preserve"> PAGEREF _Toc61192010 \h </w:instrText>
+              <w:instrText xml:space="preserve"> PAGEREF _Toc61211629 \h </w:instrText>
             </w:r>
             <w:r>
               <w:rPr>
@@ -1683,7 +3023,7 @@
                 <w:sz w:val="24"/>
                 <w:szCs w:val="24"/>
               </w:rPr>
-              <w:t>12</w:t>
+              <w:t>14</w:t>
             </w:r>
             <w:r>
               <w:rPr>
@@ -1712,7 +3052,7 @@
               <w:lang w:eastAsia="ru-RU"/>
             </w:rPr>
           </w:pPr>
-          <w:hyperlink w:anchor="_Toc61192011" w:history="1">
+          <w:hyperlink w:anchor="_Toc61211630" w:history="1">
             <w:r>
               <w:rPr>
                 <w:rStyle w:val="a8"/>
@@ -1792,7 +3132,7 @@
                 <w:sz w:val="24"/>
                 <w:szCs w:val="24"/>
               </w:rPr>
-              <w:instrText xml:space="preserve"> PAGEREF _Toc61192011 \h </w:instrText>
+              <w:instrText xml:space="preserve"> PAGEREF _Toc61211630 \h </w:instrText>
             </w:r>
             <w:r>
               <w:rPr>
@@ -1821,7 +3161,7 @@
                 <w:sz w:val="24"/>
                 <w:szCs w:val="24"/>
               </w:rPr>
-              <w:t>12</w:t>
+              <w:t>14</w:t>
             </w:r>
             <w:r>
               <w:rPr>
@@ -1850,7 +3190,7 @@
               <w:lang w:eastAsia="ru-RU"/>
             </w:rPr>
           </w:pPr>
-          <w:hyperlink w:anchor="_Toc61192012" w:history="1">
+          <w:hyperlink w:anchor="_Toc61211631" w:history="1">
             <w:r>
               <w:rPr>
                 <w:rStyle w:val="a8"/>
@@ -1911,7 +3251,7 @@
                 <w:sz w:val="24"/>
                 <w:szCs w:val="24"/>
               </w:rPr>
-              <w:instrText xml:space="preserve"> PAGEREF _Toc61192012 \h </w:instrText>
+              <w:instrText xml:space="preserve"> PAGEREF _Toc61211631 \h </w:instrText>
             </w:r>
             <w:r>
               <w:rPr>
@@ -1940,7 +3280,7 @@
                 <w:sz w:val="24"/>
                 <w:szCs w:val="24"/>
               </w:rPr>
-              <w:t>14</w:t>
+              <w:t>16</w:t>
             </w:r>
             <w:r>
               <w:rPr>
@@ -1969,7 +3309,7 @@
               <w:lang w:eastAsia="ru-RU"/>
             </w:rPr>
           </w:pPr>
-          <w:hyperlink w:anchor="_Toc61192013" w:history="1">
+          <w:hyperlink w:anchor="_Toc61211632" w:history="1">
             <w:r>
               <w:rPr>
                 <w:rStyle w:val="a8"/>
@@ -2028,7 +3368,7 @@
                 <w:sz w:val="24"/>
                 <w:szCs w:val="24"/>
               </w:rPr>
-              <w:instrText xml:space="preserve"> PAGEREF _Toc61192013 \h </w:instrText>
+              <w:instrText xml:space="preserve"> PAGEREF _Toc61211632 \h </w:instrText>
             </w:r>
             <w:r>
               <w:rPr>
@@ -2057,7 +3397,7 @@
                 <w:sz w:val="24"/>
                 <w:szCs w:val="24"/>
               </w:rPr>
-              <w:t>16</w:t>
+              <w:t>18</w:t>
             </w:r>
             <w:r>
               <w:rPr>
@@ -2086,7 +3426,7 @@
               <w:lang w:eastAsia="ru-RU"/>
             </w:rPr>
           </w:pPr>
-          <w:hyperlink w:anchor="_Toc61192014" w:history="1">
+          <w:hyperlink w:anchor="_Toc61211633" w:history="1">
             <w:r>
               <w:rPr>
                 <w:rStyle w:val="a8"/>
@@ -2145,7 +3485,7 @@
                 <w:sz w:val="24"/>
                 <w:szCs w:val="24"/>
               </w:rPr>
-              <w:instrText xml:space="preserve"> PAGEREF _Toc61192014 \h </w:instrText>
+              <w:instrText xml:space="preserve"> PAGEREF _Toc61211633 \h </w:instrText>
             </w:r>
             <w:r>
               <w:rPr>
@@ -2174,7 +3514,7 @@
                 <w:sz w:val="24"/>
                 <w:szCs w:val="24"/>
               </w:rPr>
-              <w:t>17</w:t>
+              <w:t>19</w:t>
             </w:r>
             <w:r>
               <w:rPr>
@@ -2203,7 +3543,7 @@
               <w:lang w:eastAsia="ru-RU"/>
             </w:rPr>
           </w:pPr>
-          <w:hyperlink w:anchor="_Toc61192015" w:history="1">
+          <w:hyperlink w:anchor="_Toc61211634" w:history="1">
             <w:r>
               <w:rPr>
                 <w:rStyle w:val="a8"/>
@@ -2262,7 +3602,7 @@
                 <w:sz w:val="24"/>
                 <w:szCs w:val="24"/>
               </w:rPr>
-              <w:instrText xml:space="preserve"> PAGEREF _Toc61192015 \h </w:instrText>
+              <w:instrText xml:space="preserve"> PAGEREF _Toc61211634 \h </w:instrText>
             </w:r>
             <w:r>
               <w:rPr>
@@ -2291,7 +3631,7 @@
                 <w:sz w:val="24"/>
                 <w:szCs w:val="24"/>
               </w:rPr>
-              <w:t>18</w:t>
+              <w:t>20</w:t>
             </w:r>
             <w:r>
               <w:rPr>
@@ -2320,7 +3660,7 @@
               <w:lang w:eastAsia="ru-RU"/>
             </w:rPr>
           </w:pPr>
-          <w:hyperlink w:anchor="_Toc61192016" w:history="1">
+          <w:hyperlink w:anchor="_Toc61211635" w:history="1">
             <w:r>
               <w:rPr>
                 <w:rStyle w:val="a8"/>
@@ -2379,7 +3719,7 @@
                 <w:sz w:val="24"/>
                 <w:szCs w:val="24"/>
               </w:rPr>
-              <w:instrText xml:space="preserve"> PAGEREF _Toc61192016 \h </w:instrText>
+              <w:instrText xml:space="preserve"> PAGEREF _Toc61211635 \h </w:instrText>
             </w:r>
             <w:r>
               <w:rPr>
@@ -2408,7 +3748,7 @@
                 <w:sz w:val="24"/>
                 <w:szCs w:val="24"/>
               </w:rPr>
-              <w:t>18</w:t>
+              <w:t>20</w:t>
             </w:r>
             <w:r>
               <w:rPr>
@@ -2437,7 +3777,7 @@
               <w:lang w:eastAsia="ru-RU"/>
             </w:rPr>
           </w:pPr>
-          <w:hyperlink w:anchor="_Toc61192017" w:history="1">
+          <w:hyperlink w:anchor="_Toc61211636" w:history="1">
             <w:r>
               <w:rPr>
                 <w:rStyle w:val="a8"/>
@@ -2496,7 +3836,7 @@
                 <w:sz w:val="24"/>
                 <w:szCs w:val="24"/>
               </w:rPr>
-              <w:instrText xml:space="preserve"> PAGEREF _Toc61192017 \h </w:instrText>
+              <w:instrText xml:space="preserve"> PAGEREF _Toc61211636 \h </w:instrText>
             </w:r>
             <w:r>
               <w:rPr>
@@ -2525,7 +3865,7 @@
                 <w:sz w:val="24"/>
                 <w:szCs w:val="24"/>
               </w:rPr>
-              <w:t>19</w:t>
+              <w:t>21</w:t>
             </w:r>
             <w:r>
               <w:rPr>
@@ -2554,7 +3894,7 @@
               <w:lang w:eastAsia="ru-RU"/>
             </w:rPr>
           </w:pPr>
-          <w:hyperlink w:anchor="_Toc61192018" w:history="1">
+          <w:hyperlink w:anchor="_Toc61211637" w:history="1">
             <w:r>
               <w:rPr>
                 <w:rStyle w:val="a8"/>
@@ -2613,7 +3953,7 @@
                 <w:sz w:val="24"/>
                 <w:szCs w:val="24"/>
               </w:rPr>
-              <w:instrText xml:space="preserve"> PAGEREF _Toc61192018 \h </w:instrText>
+              <w:instrText xml:space="preserve"> PAGEREF _Toc61211637 \h </w:instrText>
             </w:r>
             <w:r>
               <w:rPr>
@@ -2642,7 +3982,7 @@
                 <w:sz w:val="24"/>
                 <w:szCs w:val="24"/>
               </w:rPr>
-              <w:t>20</w:t>
+              <w:t>22</w:t>
             </w:r>
             <w:r>
               <w:rPr>
@@ -2671,7 +4011,7 @@
               <w:lang w:eastAsia="ru-RU"/>
             </w:rPr>
           </w:pPr>
-          <w:hyperlink w:anchor="_Toc61192019" w:history="1">
+          <w:hyperlink w:anchor="_Toc61211638" w:history="1">
             <w:r>
               <w:rPr>
                 <w:rStyle w:val="a8"/>
@@ -2730,7 +4070,7 @@
                 <w:sz w:val="24"/>
                 <w:szCs w:val="24"/>
               </w:rPr>
-              <w:instrText xml:space="preserve"> PAGEREF _Toc61192019 \h </w:instrText>
+              <w:instrText xml:space="preserve"> PAGEREF _Toc61211638 \h </w:instrText>
             </w:r>
             <w:r>
               <w:rPr>
@@ -2759,7 +4099,7 @@
                 <w:sz w:val="24"/>
                 <w:szCs w:val="24"/>
               </w:rPr>
-              <w:t>20</w:t>
+              <w:t>22</w:t>
             </w:r>
             <w:r>
               <w:rPr>
@@ -2788,7 +4128,7 @@
               <w:lang w:eastAsia="ru-RU"/>
             </w:rPr>
           </w:pPr>
-          <w:hyperlink w:anchor="_Toc61192020" w:history="1">
+          <w:hyperlink w:anchor="_Toc61211639" w:history="1">
             <w:r>
               <w:rPr>
                 <w:rStyle w:val="a8"/>
@@ -2817,7 +4157,7 @@
                 <w:sz w:val="24"/>
                 <w:szCs w:val="24"/>
               </w:rPr>
-              <w:t>Выгрузка документации с помощью CLI</w:t>
+              <w:t>Публикация документации с помощью CLI</w:t>
             </w:r>
             <w:r>
               <w:rPr>
@@ -2847,7 +4187,7 @@
                 <w:sz w:val="24"/>
                 <w:szCs w:val="24"/>
               </w:rPr>
-              <w:instrText xml:space="preserve"> PAGEREF _Toc61192020 \h </w:instrText>
+              <w:instrText xml:space="preserve"> PAGEREF _Toc61211639 \h </w:instrText>
             </w:r>
             <w:r>
               <w:rPr>
@@ -2876,7 +4216,7 @@
                 <w:sz w:val="24"/>
                 <w:szCs w:val="24"/>
               </w:rPr>
-              <w:t>27</w:t>
+              <w:t>29</w:t>
             </w:r>
             <w:r>
               <w:rPr>
@@ -2905,7 +4245,7 @@
               <w:lang w:eastAsia="ru-RU"/>
             </w:rPr>
           </w:pPr>
-          <w:hyperlink w:anchor="_Toc61192021" w:history="1">
+          <w:hyperlink w:anchor="_Toc61211640" w:history="1">
             <w:r>
               <w:rPr>
                 <w:rStyle w:val="a8"/>
@@ -2964,7 +4304,7 @@
                 <w:sz w:val="24"/>
                 <w:szCs w:val="24"/>
               </w:rPr>
-              <w:instrText xml:space="preserve"> PAGEREF _Toc61192021 \h </w:instrText>
+              <w:instrText xml:space="preserve"> PAGEREF _Toc61211640 \h </w:instrText>
             </w:r>
             <w:r>
               <w:rPr>
@@ -2993,7 +4333,7 @@
                 <w:sz w:val="24"/>
                 <w:szCs w:val="24"/>
               </w:rPr>
-              <w:t>27</w:t>
+              <w:t>32</w:t>
             </w:r>
             <w:r>
               <w:rPr>
@@ -3022,7 +4362,7 @@
               <w:lang w:eastAsia="ru-RU"/>
             </w:rPr>
           </w:pPr>
-          <w:hyperlink w:anchor="_Toc61192022" w:history="1">
+          <w:hyperlink w:anchor="_Toc61211641" w:history="1">
             <w:r>
               <w:rPr>
                 <w:rStyle w:val="a8"/>
@@ -3081,7 +4421,7 @@
                 <w:sz w:val="24"/>
                 <w:szCs w:val="24"/>
               </w:rPr>
-              <w:instrText xml:space="preserve"> PAGEREF _Toc61192022 \h </w:instrText>
+              <w:instrText xml:space="preserve"> PAGEREF _Toc61211641 \h </w:instrText>
             </w:r>
             <w:r>
               <w:rPr>
@@ -3110,7 +4450,7 @@
                 <w:sz w:val="24"/>
                 <w:szCs w:val="24"/>
               </w:rPr>
-              <w:t>27</w:t>
+              <w:t>32</w:t>
             </w:r>
             <w:r>
               <w:rPr>
@@ -3139,7 +4479,7 @@
               <w:lang w:eastAsia="ru-RU"/>
             </w:rPr>
           </w:pPr>
-          <w:hyperlink w:anchor="_Toc61192023" w:history="1">
+          <w:hyperlink w:anchor="_Toc61211642" w:history="1">
             <w:r>
               <w:rPr>
                 <w:rStyle w:val="a8"/>
@@ -3198,7 +4538,7 @@
                 <w:sz w:val="24"/>
                 <w:szCs w:val="24"/>
               </w:rPr>
-              <w:instrText xml:space="preserve"> PAGEREF _Toc61192023 \h </w:instrText>
+              <w:instrText xml:space="preserve"> PAGEREF _Toc61211642 \h </w:instrText>
             </w:r>
             <w:r>
               <w:rPr>
@@ -3227,7 +4567,7 @@
                 <w:sz w:val="24"/>
                 <w:szCs w:val="24"/>
               </w:rPr>
-              <w:t>27</w:t>
+              <w:t>32</w:t>
             </w:r>
             <w:r>
               <w:rPr>
@@ -3256,7 +4596,7 @@
               <w:lang w:eastAsia="ru-RU"/>
             </w:rPr>
           </w:pPr>
-          <w:hyperlink w:anchor="_Toc61192024" w:history="1">
+          <w:hyperlink w:anchor="_Toc61211643" w:history="1">
             <w:r>
               <w:rPr>
                 <w:rStyle w:val="a8"/>
@@ -3315,7 +4655,7 @@
                 <w:sz w:val="24"/>
                 <w:szCs w:val="24"/>
               </w:rPr>
-              <w:instrText xml:space="preserve"> PAGEREF _Toc61192024 \h </w:instrText>
+              <w:instrText xml:space="preserve"> PAGEREF _Toc61211643 \h </w:instrText>
             </w:r>
             <w:r>
               <w:rPr>
@@ -3344,7 +4684,7 @@
                 <w:sz w:val="24"/>
                 <w:szCs w:val="24"/>
               </w:rPr>
-              <w:t>27</w:t>
+              <w:t>32</w:t>
             </w:r>
             <w:r>
               <w:rPr>
@@ -3373,7 +4713,7 @@
               <w:lang w:eastAsia="ru-RU"/>
             </w:rPr>
           </w:pPr>
-          <w:hyperlink w:anchor="_Toc61192025" w:history="1">
+          <w:hyperlink w:anchor="_Toc61211644" w:history="1">
             <w:r>
               <w:rPr>
                 <w:rStyle w:val="a8"/>
@@ -3432,7 +4772,7 @@
                 <w:sz w:val="24"/>
                 <w:szCs w:val="24"/>
               </w:rPr>
-              <w:instrText xml:space="preserve"> PAGEREF _Toc61192025 \h </w:instrText>
+              <w:instrText xml:space="preserve"> PAGEREF _Toc61211644 \h </w:instrText>
             </w:r>
             <w:r>
               <w:rPr>
@@ -3461,7 +4801,7 @@
                 <w:sz w:val="24"/>
                 <w:szCs w:val="24"/>
               </w:rPr>
-              <w:t>28</w:t>
+              <w:t>32</w:t>
             </w:r>
             <w:r>
               <w:rPr>
@@ -3490,7 +4830,7 @@
               <w:lang w:eastAsia="ru-RU"/>
             </w:rPr>
           </w:pPr>
-          <w:hyperlink w:anchor="_Toc61192026" w:history="1">
+          <w:hyperlink w:anchor="_Toc61211645" w:history="1">
             <w:r>
               <w:rPr>
                 <w:rStyle w:val="a8"/>
@@ -3549,7 +4889,7 @@
                 <w:sz w:val="24"/>
                 <w:szCs w:val="24"/>
               </w:rPr>
-              <w:instrText xml:space="preserve"> PAGEREF _Toc61192026 \h </w:instrText>
+              <w:instrText xml:space="preserve"> PAGEREF _Toc61211645 \h </w:instrText>
             </w:r>
             <w:r>
               <w:rPr>
@@ -3578,7 +4918,7 @@
                 <w:sz w:val="24"/>
                 <w:szCs w:val="24"/>
               </w:rPr>
-              <w:t>28</w:t>
+              <w:t>32</w:t>
             </w:r>
             <w:r>
               <w:rPr>
@@ -3606,7 +4946,7 @@
               <w:lang w:eastAsia="ru-RU"/>
             </w:rPr>
           </w:pPr>
-          <w:hyperlink w:anchor="_Toc61192027" w:history="1">
+          <w:hyperlink w:anchor="_Toc61211646" w:history="1">
             <w:r>
               <w:rPr>
                 <w:rStyle w:val="a8"/>
@@ -3645,7 +4985,7 @@
                 <w:sz w:val="24"/>
                 <w:szCs w:val="24"/>
               </w:rPr>
-              <w:instrText xml:space="preserve"> PAGEREF _Toc61192027 \h </w:instrText>
+              <w:instrText xml:space="preserve"> PAGEREF _Toc61211646 \h </w:instrText>
             </w:r>
             <w:r>
               <w:rPr>
@@ -3674,7 +5014,7 @@
                 <w:sz w:val="24"/>
                 <w:szCs w:val="24"/>
               </w:rPr>
-              <w:t>28</w:t>
+              <w:t>33</w:t>
             </w:r>
             <w:r>
               <w:rPr>
@@ -3702,7 +5042,7 @@
               <w:lang w:eastAsia="ru-RU"/>
             </w:rPr>
           </w:pPr>
-          <w:hyperlink w:anchor="_Toc61192028" w:history="1">
+          <w:hyperlink w:anchor="_Toc61211647" w:history="1">
             <w:r>
               <w:rPr>
                 <w:rStyle w:val="a8"/>
@@ -3741,7 +5081,7 @@
                 <w:sz w:val="24"/>
                 <w:szCs w:val="24"/>
               </w:rPr>
-              <w:instrText xml:space="preserve"> PAGEREF _Toc61192028 \h </w:instrText>
+              <w:instrText xml:space="preserve"> PAGEREF _Toc61211647 \h </w:instrText>
             </w:r>
             <w:r>
               <w:rPr>
@@ -3770,7 +5110,7 @@
                 <w:sz w:val="24"/>
                 <w:szCs w:val="24"/>
               </w:rPr>
-              <w:t>28</w:t>
+              <w:t>33</w:t>
             </w:r>
             <w:r>
               <w:rPr>
@@ -3804,7 +5144,6 @@
             <w:fldChar w:fldCharType="end"/>
           </w:r>
         </w:p>
-        <w:bookmarkEnd w:id="1" w:displacedByCustomXml="next"/>
       </w:sdtContent>
     </w:sdt>
     <w:p>
@@ -3816,8 +5155,8 @@
           <w:szCs w:val="28"/>
         </w:rPr>
       </w:pPr>
-      <w:bookmarkStart w:id="2" w:name="_Toc56957438"/>
-      <w:bookmarkStart w:id="3" w:name="_Toc61191998"/>
+      <w:bookmarkStart w:id="1" w:name="_Toc56957438"/>
+      <w:bookmarkStart w:id="2" w:name="_Toc61211617"/>
       <w:r>
         <w:rPr>
           <w:rFonts w:cs="Times New Roman"/>
@@ -3825,7 +5164,7 @@
         </w:rPr>
         <w:t>ТЕРМИНЫ И ОПРЕДЕЛЕНИЯ</w:t>
       </w:r>
-      <w:bookmarkEnd w:id="3"/>
+      <w:bookmarkEnd w:id="2"/>
     </w:p>
     <w:p>
       <w:pPr>
@@ -4352,6 +5691,8 @@
         </w:rPr>
         <w:t>.</w:t>
       </w:r>
+      <w:bookmarkStart w:id="3" w:name="_GoBack"/>
+      <w:bookmarkEnd w:id="3"/>
     </w:p>
     <w:p>
       <w:pPr>
@@ -4693,7 +6034,7 @@
           <w:szCs w:val="28"/>
         </w:rPr>
       </w:pPr>
-      <w:bookmarkStart w:id="4" w:name="_Toc61191999"/>
+      <w:bookmarkStart w:id="4" w:name="_Toc61211618"/>
       <w:r>
         <w:rPr>
           <w:rFonts w:cs="Times New Roman"/>
@@ -4702,7 +6043,7 @@
         <w:lastRenderedPageBreak/>
         <w:t>ВВЕДЕНИЕ</w:t>
       </w:r>
-      <w:bookmarkEnd w:id="2"/>
+      <w:bookmarkEnd w:id="1"/>
       <w:bookmarkEnd w:id="4"/>
     </w:p>
     <w:p>
@@ -5110,7 +6451,7 @@
           <w:lang w:eastAsia="ru-RU"/>
         </w:rPr>
         <w:drawing>
-          <wp:inline distT="0" distB="0" distL="0" distR="0" wp14:anchorId="6223EE4C" wp14:editId="1779C5A9">
+          <wp:inline distT="0" distB="0" distL="0" distR="0" wp14:anchorId="3A90D598" wp14:editId="615EFB04">
             <wp:extent cx="5939790" cy="3162300"/>
             <wp:effectExtent l="0" t="0" r="3810" b="0"/>
             <wp:docPr id="1" name="Рисунок 1"/>
@@ -6235,7 +7576,7 @@
         </w:rPr>
       </w:pPr>
       <w:bookmarkStart w:id="5" w:name="_Toc56957439"/>
-      <w:bookmarkStart w:id="6" w:name="_Toc61192000"/>
+      <w:bookmarkStart w:id="6" w:name="_Toc61211619"/>
       <w:r>
         <w:rPr>
           <w:rFonts w:cs="Times New Roman"/>
@@ -6274,7 +7615,7 @@
           <w:szCs w:val="28"/>
         </w:rPr>
       </w:pPr>
-      <w:bookmarkStart w:id="7" w:name="_Toc61192001"/>
+      <w:bookmarkStart w:id="7" w:name="_Toc61211620"/>
       <w:r>
         <w:rPr>
           <w:rFonts w:cs="Times New Roman"/>
@@ -6307,7 +7648,7 @@
         <w:spacing w:before="0" w:line="360" w:lineRule="auto"/>
         <w:ind w:left="0" w:firstLine="0"/>
       </w:pPr>
-      <w:bookmarkStart w:id="8" w:name="_Toc61192002"/>
+      <w:bookmarkStart w:id="8" w:name="_Toc61211621"/>
       <w:r>
         <w:t>Описание серверной архитектуры</w:t>
       </w:r>
@@ -7213,7 +8554,7 @@
           <w:lang w:eastAsia="ru-RU"/>
         </w:rPr>
         <w:drawing>
-          <wp:inline distT="0" distB="0" distL="0" distR="0" wp14:anchorId="35A09506" wp14:editId="6C81DC98">
+          <wp:inline distT="0" distB="0" distL="0" distR="0" wp14:anchorId="13D0A2BF" wp14:editId="46002824">
             <wp:extent cx="5939790" cy="3636645"/>
             <wp:effectExtent l="0" t="0" r="3810" b="1905"/>
             <wp:docPr id="5" name="Рисунок 5"/>
@@ -7323,7 +8664,7 @@
         <w:spacing w:before="0" w:line="360" w:lineRule="auto"/>
         <w:ind w:left="0" w:firstLine="0"/>
       </w:pPr>
-      <w:bookmarkStart w:id="9" w:name="_Toc61192003"/>
+      <w:bookmarkStart w:id="9" w:name="_Toc61211622"/>
       <w:r>
         <w:lastRenderedPageBreak/>
         <w:t>Описание модели внедрения программных продуктов Agile Scrum</w:t>
@@ -7410,7 +8751,7 @@
           <w:szCs w:val="28"/>
         </w:rPr>
       </w:pPr>
-      <w:bookmarkStart w:id="10" w:name="_Toc61192004"/>
+      <w:bookmarkStart w:id="10" w:name="_Toc61211623"/>
       <w:r>
         <w:rPr>
           <w:rFonts w:cs="Times New Roman"/>
@@ -7443,7 +8784,7 @@
         <w:spacing w:before="0" w:line="360" w:lineRule="auto"/>
         <w:ind w:left="0" w:firstLine="0"/>
       </w:pPr>
-      <w:bookmarkStart w:id="11" w:name="_Toc61192005"/>
+      <w:bookmarkStart w:id="11" w:name="_Toc61211624"/>
       <w:r>
         <w:t>Перечень функций, подлежащих автоматизации</w:t>
       </w:r>
@@ -7637,7 +8978,7 @@
         <w:spacing w:before="0" w:line="360" w:lineRule="auto"/>
         <w:ind w:left="0" w:firstLine="0"/>
       </w:pPr>
-      <w:bookmarkStart w:id="12" w:name="_Toc61192006"/>
+      <w:bookmarkStart w:id="12" w:name="_Toc61211625"/>
       <w:r>
         <w:t>Выбор и обоснование критериев качества</w:t>
       </w:r>
@@ -7872,6 +9213,7 @@
           <w:sz w:val="28"/>
           <w:szCs w:val="28"/>
         </w:rPr>
+        <w:lastRenderedPageBreak/>
         <w:t>Критерий</w:t>
       </w:r>
       <w:r>
@@ -8021,7 +9363,6 @@
           <w:sz w:val="28"/>
           <w:szCs w:val="28"/>
         </w:rPr>
-        <w:lastRenderedPageBreak/>
         <w:t>Критерий</w:t>
       </w:r>
       <w:r>
@@ -8167,7 +9508,7 @@
         <w:spacing w:before="0" w:line="360" w:lineRule="auto"/>
         <w:ind w:left="0" w:firstLine="0"/>
       </w:pPr>
-      <w:bookmarkStart w:id="13" w:name="_Toc61192007"/>
+      <w:bookmarkStart w:id="13" w:name="_Toc61211626"/>
       <w:r>
         <w:t>Анализ аналогов и прототипов</w:t>
       </w:r>
@@ -8230,7 +9571,7 @@
           <w:lang w:val="en-US"/>
         </w:rPr>
       </w:pPr>
-      <w:bookmarkStart w:id="14" w:name="_Toc61192008"/>
+      <w:bookmarkStart w:id="14" w:name="_Toc61211627"/>
       <w:r>
         <w:rPr>
           <w:lang w:val="en-US"/>
@@ -8408,7 +9749,16 @@
           <w:sz w:val="28"/>
           <w:szCs w:val="28"/>
         </w:rPr>
-        <w:t xml:space="preserve">документации. Представляет собой двухоконный текстовый редактор, слева пишется документация на специальном языке разметки </w:t>
+        <w:t xml:space="preserve">документации. Представляет собой двухоконный текстовый редактор, слева пишется документация </w:t>
+      </w:r>
+      <w:r>
+        <w:rPr>
+          <w:rFonts w:ascii="Times New Roman" w:hAnsi="Times New Roman" w:cs="Times New Roman"/>
+          <w:sz w:val="28"/>
+          <w:szCs w:val="28"/>
+        </w:rPr>
+        <w:lastRenderedPageBreak/>
+        <w:t xml:space="preserve">на специальном языке разметки </w:t>
       </w:r>
       <w:r>
         <w:rPr>
@@ -8672,9 +10022,8 @@
           <w:szCs w:val="28"/>
           <w:lang w:eastAsia="ru-RU"/>
         </w:rPr>
-        <w:lastRenderedPageBreak/>
         <w:drawing>
-          <wp:inline distT="0" distB="0" distL="0" distR="0" wp14:anchorId="4CF8B61E" wp14:editId="7C6F8352">
+          <wp:inline distT="0" distB="0" distL="0" distR="0" wp14:anchorId="0F10D41C" wp14:editId="13A5E049">
             <wp:extent cx="5939790" cy="3159125"/>
             <wp:effectExtent l="19050" t="19050" r="22860" b="22225"/>
             <wp:docPr id="2" name="Рисунок 2"/>
@@ -8961,6 +10310,7 @@
           <w:sz w:val="28"/>
           <w:szCs w:val="28"/>
         </w:rPr>
+        <w:lastRenderedPageBreak/>
         <w:t xml:space="preserve">Написание документации отдельно от кода. Данный способ не засоряет исходный код и достаточно гибок поэтому </w:t>
       </w:r>
       <w:r>
@@ -9106,7 +10456,6 @@
           <w:sz w:val="28"/>
           <w:szCs w:val="28"/>
         </w:rPr>
-        <w:lastRenderedPageBreak/>
         <w:t xml:space="preserve">Для написания документации на персональном компьютере, необходимо установить </w:t>
       </w:r>
       <w:r>
@@ -9761,6 +11110,7 @@
           <w:sz w:val="28"/>
           <w:szCs w:val="28"/>
         </w:rPr>
+        <w:lastRenderedPageBreak/>
         <w:t xml:space="preserve">Явная нехватка формы обратной связи или комментариев к </w:t>
       </w:r>
       <w:r>
@@ -9886,7 +11236,7 @@
         <w:spacing w:before="0" w:line="360" w:lineRule="auto"/>
         <w:jc w:val="left"/>
       </w:pPr>
-      <w:bookmarkStart w:id="15" w:name="_Toc61192009"/>
+      <w:bookmarkStart w:id="15" w:name="_Toc61211628"/>
       <w:r>
         <w:rPr>
           <w:lang w:val="en-US"/>
@@ -9933,7 +11283,6 @@
           <w:szCs w:val="28"/>
           <w:lang w:val="en-US"/>
         </w:rPr>
-        <w:lastRenderedPageBreak/>
         <w:t>API</w:t>
       </w:r>
       <w:r>
@@ -10097,7 +11446,7 @@
           <w:lang w:eastAsia="ru-RU"/>
         </w:rPr>
         <w:drawing>
-          <wp:inline distT="0" distB="0" distL="0" distR="0" wp14:anchorId="5D0DEC9B" wp14:editId="7A3ACE0C">
+          <wp:inline distT="0" distB="0" distL="0" distR="0" wp14:anchorId="5D9A0724" wp14:editId="7910D9E0">
             <wp:extent cx="5939790" cy="3128645"/>
             <wp:effectExtent l="19050" t="19050" r="22860" b="14605"/>
             <wp:docPr id="7" name="Рисунок 7"/>
@@ -10241,6 +11590,7 @@
           <w:sz w:val="28"/>
           <w:szCs w:val="28"/>
         </w:rPr>
+        <w:lastRenderedPageBreak/>
         <w:t xml:space="preserve">Удобная навигация по </w:t>
       </w:r>
       <w:r>
@@ -10550,7 +11900,6 @@
           <w:sz w:val="28"/>
           <w:szCs w:val="28"/>
         </w:rPr>
-        <w:lastRenderedPageBreak/>
         <w:t xml:space="preserve">Нету </w:t>
       </w:r>
       <w:proofErr w:type="spellStart"/>
@@ -10651,7 +12000,7 @@
         <w:spacing w:before="0" w:line="360" w:lineRule="auto"/>
         <w:jc w:val="left"/>
       </w:pPr>
-      <w:bookmarkStart w:id="16" w:name="_Toc61192010"/>
+      <w:bookmarkStart w:id="16" w:name="_Toc61211629"/>
       <w:r>
         <w:rPr>
           <w:lang w:val="en-US"/>
@@ -10815,7 +12164,7 @@
         <w:spacing w:before="0" w:line="360" w:lineRule="auto"/>
         <w:jc w:val="left"/>
       </w:pPr>
-      <w:bookmarkStart w:id="17" w:name="_Toc61192011"/>
+      <w:bookmarkStart w:id="17" w:name="_Toc61211630"/>
       <w:r>
         <w:t xml:space="preserve">Ручной метод сопровождения </w:t>
       </w:r>
@@ -11093,6 +12442,7 @@
           <w:sz w:val="28"/>
           <w:szCs w:val="28"/>
         </w:rPr>
+        <w:lastRenderedPageBreak/>
         <w:t>Путь</w:t>
       </w:r>
       <w:r>
@@ -11307,7 +12657,6 @@
           <w:sz w:val="28"/>
           <w:szCs w:val="28"/>
         </w:rPr>
-        <w:lastRenderedPageBreak/>
         <w:t>Указать, является данный параметр обязательным или нет</w:t>
       </w:r>
     </w:p>
@@ -11667,7 +13016,7 @@
         </w:rPr>
         <w:lastRenderedPageBreak/>
         <w:drawing>
-          <wp:inline distT="0" distB="0" distL="0" distR="0" wp14:anchorId="3CFF9719" wp14:editId="345473EC">
+          <wp:inline distT="0" distB="0" distL="0" distR="0" wp14:anchorId="16835280" wp14:editId="4700B02C">
             <wp:extent cx="5939790" cy="5620385"/>
             <wp:effectExtent l="19050" t="19050" r="22860" b="18415"/>
             <wp:docPr id="4" name="Рисунок 4"/>
@@ -11783,7 +13132,7 @@
           <w:lang w:val="en-US"/>
         </w:rPr>
       </w:pPr>
-      <w:bookmarkStart w:id="18" w:name="_Toc61192012"/>
+      <w:bookmarkStart w:id="18" w:name="_Toc61211631"/>
       <w:r>
         <w:rPr>
           <w:lang w:val="en-US"/>
@@ -12550,7 +13899,7 @@
           <w:lang w:eastAsia="ru-RU"/>
         </w:rPr>
         <w:drawing>
-          <wp:inline distT="0" distB="0" distL="0" distR="0" wp14:anchorId="26EFF668" wp14:editId="5ECCCD2B">
+          <wp:inline distT="0" distB="0" distL="0" distR="0" wp14:anchorId="00736041" wp14:editId="6540500A">
             <wp:extent cx="5939790" cy="3710305"/>
             <wp:effectExtent l="19050" t="19050" r="22860" b="23495"/>
             <wp:docPr id="3" name="Рисунок 3"/>
@@ -12663,7 +14012,7 @@
         <w:spacing w:before="0" w:line="360" w:lineRule="auto"/>
         <w:ind w:left="0" w:firstLine="0"/>
       </w:pPr>
-      <w:bookmarkStart w:id="19" w:name="_Toc61192013"/>
+      <w:bookmarkStart w:id="19" w:name="_Toc61211632"/>
       <w:r>
         <w:t>Сравнение аналогов и прототипов</w:t>
       </w:r>
@@ -14331,7 +15680,7 @@
         <w:ind w:left="0" w:firstLine="0"/>
         <w:jc w:val="left"/>
       </w:pPr>
-      <w:bookmarkStart w:id="20" w:name="_Toc61192014"/>
+      <w:bookmarkStart w:id="20" w:name="_Toc61211633"/>
       <w:r>
         <w:t>Вывод</w:t>
       </w:r>
@@ -14429,7 +15778,7 @@
         </w:rPr>
       </w:pPr>
       <w:bookmarkStart w:id="21" w:name="_Toc56957443"/>
-      <w:bookmarkStart w:id="22" w:name="_Toc61192015"/>
+      <w:bookmarkStart w:id="22" w:name="_Toc61211634"/>
       <w:r>
         <w:rPr>
           <w:rFonts w:cs="Times New Roman"/>
@@ -14483,7 +15832,7 @@
         </w:rPr>
       </w:pPr>
       <w:bookmarkStart w:id="29" w:name="_Toc56957445"/>
-      <w:bookmarkStart w:id="30" w:name="_Toc61192016"/>
+      <w:bookmarkStart w:id="30" w:name="_Toc61211635"/>
       <w:r>
         <w:rPr>
           <w:rFonts w:cs="Times New Roman"/>
@@ -15142,7 +16491,7 @@
         </w:rPr>
       </w:pPr>
       <w:bookmarkStart w:id="31" w:name="_Toc56957446"/>
-      <w:bookmarkStart w:id="32" w:name="_Toc61192017"/>
+      <w:bookmarkStart w:id="32" w:name="_Toc61211636"/>
       <w:r>
         <w:rPr>
           <w:rFonts w:cs="Times New Roman"/>
@@ -15629,7 +16978,7 @@
         </w:rPr>
         <w:lastRenderedPageBreak/>
         <w:drawing>
-          <wp:inline distT="0" distB="0" distL="0" distR="0" wp14:anchorId="71E7DF35" wp14:editId="676AE65E">
+          <wp:inline distT="0" distB="0" distL="0" distR="0" wp14:anchorId="6F4B72D6" wp14:editId="3C8173ED">
             <wp:extent cx="5939790" cy="2634615"/>
             <wp:effectExtent l="0" t="0" r="3810" b="0"/>
             <wp:docPr id="6" name="Рисунок 6"/>
@@ -15719,7 +17068,7 @@
         </w:rPr>
       </w:pPr>
       <w:bookmarkStart w:id="33" w:name="_Toc56957447"/>
-      <w:bookmarkStart w:id="34" w:name="_Toc61192018"/>
+      <w:bookmarkStart w:id="34" w:name="_Toc61211637"/>
       <w:r>
         <w:rPr>
           <w:rFonts w:cs="Times New Roman"/>
@@ -15752,7 +17101,7 @@
         </w:numPr>
         <w:spacing w:before="0" w:line="360" w:lineRule="auto"/>
       </w:pPr>
-      <w:bookmarkStart w:id="35" w:name="_Toc61192019"/>
+      <w:bookmarkStart w:id="35" w:name="_Toc61211638"/>
       <w:r>
         <w:t>Создание структуры документов в Postman</w:t>
       </w:r>
@@ -15964,7 +17313,7 @@
         </w:rPr>
         <w:lastRenderedPageBreak/>
         <w:drawing>
-          <wp:inline distT="0" distB="0" distL="0" distR="0" wp14:anchorId="0B149691" wp14:editId="2FE0FA2A">
+          <wp:inline distT="0" distB="0" distL="0" distR="0" wp14:anchorId="4D49326C" wp14:editId="0C204596">
             <wp:extent cx="3781425" cy="5229225"/>
             <wp:effectExtent l="19050" t="19050" r="28575" b="28575"/>
             <wp:docPr id="8" name="Рисунок 8"/>
@@ -16299,7 +17648,7 @@
         </w:rPr>
         <w:lastRenderedPageBreak/>
         <w:drawing>
-          <wp:inline distT="0" distB="0" distL="0" distR="0" wp14:anchorId="64E9EDA7" wp14:editId="7D4F1C0C">
+          <wp:inline distT="0" distB="0" distL="0" distR="0" wp14:anchorId="4D1A31A1" wp14:editId="00EED8CA">
             <wp:extent cx="5939790" cy="3396615"/>
             <wp:effectExtent l="19050" t="19050" r="22860" b="13335"/>
             <wp:docPr id="9" name="Рисунок 9"/>
@@ -16599,7 +17948,7 @@
         </w:rPr>
         <w:lastRenderedPageBreak/>
         <w:drawing>
-          <wp:inline distT="0" distB="0" distL="0" distR="0" wp14:anchorId="5EF3E647" wp14:editId="4DD61D9D">
+          <wp:inline distT="0" distB="0" distL="0" distR="0" wp14:anchorId="65FF750D" wp14:editId="143A725B">
             <wp:extent cx="5939790" cy="3093720"/>
             <wp:effectExtent l="19050" t="19050" r="22860" b="11430"/>
             <wp:docPr id="12" name="Рисунок 12"/>
@@ -17410,7 +18759,7 @@
           <w:lang w:eastAsia="ru-RU"/>
         </w:rPr>
         <w:drawing>
-          <wp:inline distT="0" distB="0" distL="0" distR="0" wp14:anchorId="2A3AF87D" wp14:editId="335B8ED4">
+          <wp:inline distT="0" distB="0" distL="0" distR="0" wp14:anchorId="2141CAF4" wp14:editId="7413A776">
             <wp:extent cx="3918857" cy="5583361"/>
             <wp:effectExtent l="0" t="0" r="5715" b="0"/>
             <wp:docPr id="14" name="Рисунок 14"/>
@@ -17553,7 +18902,7 @@
         </w:rPr>
         <w:lastRenderedPageBreak/>
         <w:drawing>
-          <wp:inline distT="0" distB="0" distL="0" distR="0" wp14:anchorId="5A83366D" wp14:editId="76CBE483">
+          <wp:inline distT="0" distB="0" distL="0" distR="0" wp14:anchorId="310C5C3E" wp14:editId="423B9276">
             <wp:extent cx="5939790" cy="3119120"/>
             <wp:effectExtent l="0" t="0" r="3810" b="5080"/>
             <wp:docPr id="15" name="Рисунок 15"/>
@@ -17914,7 +19263,7 @@
           <w:lang w:eastAsia="ru-RU"/>
         </w:rPr>
         <w:drawing>
-          <wp:inline distT="0" distB="0" distL="0" distR="0" wp14:anchorId="070A6B88" wp14:editId="35CBF049">
+          <wp:inline distT="0" distB="0" distL="0" distR="0" wp14:anchorId="026E8DD7" wp14:editId="664423D4">
             <wp:extent cx="5939790" cy="1312545"/>
             <wp:effectExtent l="0" t="0" r="3810" b="1905"/>
             <wp:docPr id="17" name="Рисунок 17"/>
@@ -18245,7 +19594,7 @@
           <w:lang w:eastAsia="ru-RU"/>
         </w:rPr>
         <w:drawing>
-          <wp:inline distT="0" distB="0" distL="0" distR="0" wp14:anchorId="6BCDFCFB" wp14:editId="586F0891">
+          <wp:inline distT="0" distB="0" distL="0" distR="0" wp14:anchorId="5F1F7B18" wp14:editId="55C23AF5">
             <wp:extent cx="5939790" cy="2372995"/>
             <wp:effectExtent l="19050" t="19050" r="22860" b="27305"/>
             <wp:docPr id="16" name="Рисунок 16"/>
@@ -18539,7 +19888,7 @@
         </w:rPr>
         <w:lastRenderedPageBreak/>
         <w:drawing>
-          <wp:inline distT="0" distB="0" distL="0" distR="0" wp14:anchorId="36A8855B" wp14:editId="7A10D65C">
+          <wp:inline distT="0" distB="0" distL="0" distR="0" wp14:anchorId="175CB0C8" wp14:editId="59F6B216">
             <wp:extent cx="4591050" cy="3009900"/>
             <wp:effectExtent l="0" t="0" r="0" b="0"/>
             <wp:docPr id="10" name="Рисунок 10"/>
@@ -18646,9 +19995,12 @@
         </w:numPr>
         <w:spacing w:before="0" w:line="360" w:lineRule="auto"/>
       </w:pPr>
-      <w:bookmarkStart w:id="36" w:name="_Toc61192020"/>
-      <w:r>
-        <w:t>Выгрузка документации с помощью CLI</w:t>
+      <w:bookmarkStart w:id="36" w:name="_Toc61211639"/>
+      <w:r>
+        <w:t>Публикация</w:t>
+      </w:r>
+      <w:r>
+        <w:t xml:space="preserve"> документации с помощью CLI</w:t>
       </w:r>
       <w:bookmarkEnd w:id="36"/>
     </w:p>
@@ -18681,7 +20033,49 @@
           <w:sz w:val="28"/>
           <w:szCs w:val="28"/>
         </w:rPr>
-        <w:t>Текст</w:t>
+        <w:t xml:space="preserve">После того как структура документов из </w:t>
+      </w:r>
+      <w:r>
+        <w:rPr>
+          <w:rFonts w:ascii="Times New Roman" w:hAnsi="Times New Roman" w:cs="Times New Roman"/>
+          <w:sz w:val="28"/>
+          <w:szCs w:val="28"/>
+          <w:lang w:val="en-US"/>
+        </w:rPr>
+        <w:t>Postman</w:t>
+      </w:r>
+      <w:r>
+        <w:rPr>
+          <w:rFonts w:ascii="Times New Roman" w:hAnsi="Times New Roman" w:cs="Times New Roman"/>
+          <w:sz w:val="28"/>
+          <w:szCs w:val="28"/>
+        </w:rPr>
+        <w:t xml:space="preserve"> </w:t>
+      </w:r>
+      <w:r>
+        <w:rPr>
+          <w:rFonts w:ascii="Times New Roman" w:hAnsi="Times New Roman" w:cs="Times New Roman"/>
+          <w:sz w:val="28"/>
+          <w:szCs w:val="28"/>
+        </w:rPr>
+        <w:t xml:space="preserve">выгружена на локальный компьютер можно приступить к ее публикации в </w:t>
+      </w:r>
+      <w:r>
+        <w:rPr>
+          <w:rFonts w:ascii="Times New Roman" w:hAnsi="Times New Roman" w:cs="Times New Roman"/>
+          <w:sz w:val="28"/>
+          <w:szCs w:val="28"/>
+          <w:lang w:val="en-US"/>
+        </w:rPr>
+        <w:t>Confluence</w:t>
+      </w:r>
+      <w:r>
+        <w:rPr>
+          <w:rFonts w:ascii="Times New Roman" w:hAnsi="Times New Roman" w:cs="Times New Roman"/>
+          <w:sz w:val="28"/>
+          <w:szCs w:val="28"/>
+        </w:rPr>
+        <w:t>.</w:t>
       </w:r>
     </w:p>
     <w:p>
@@ -18695,6 +20089,955 @@
           <w:szCs w:val="28"/>
         </w:rPr>
       </w:pPr>
+      <w:r>
+        <w:rPr>
+          <w:rFonts w:ascii="Times New Roman" w:hAnsi="Times New Roman" w:cs="Times New Roman"/>
+          <w:sz w:val="28"/>
+          <w:szCs w:val="28"/>
+        </w:rPr>
+        <w:t xml:space="preserve">Для этого необходимо скачать скрипт, который публикует документацию на локальный компьютер. Для этого можно воспользоваться утилитой </w:t>
+      </w:r>
+      <w:proofErr w:type="spellStart"/>
+      <w:r>
+        <w:rPr>
+          <w:rFonts w:ascii="Times New Roman" w:hAnsi="Times New Roman" w:cs="Times New Roman"/>
+          <w:sz w:val="28"/>
+          <w:szCs w:val="28"/>
+          <w:lang w:val="en-US"/>
+        </w:rPr>
+        <w:t>git</w:t>
+      </w:r>
+      <w:proofErr w:type="spellEnd"/>
+      <w:r>
+        <w:rPr>
+          <w:rFonts w:ascii="Times New Roman" w:hAnsi="Times New Roman" w:cs="Times New Roman"/>
+          <w:sz w:val="28"/>
+          <w:szCs w:val="28"/>
+        </w:rPr>
+        <w:t xml:space="preserve"> </w:t>
+      </w:r>
+      <w:r>
+        <w:rPr>
+          <w:rFonts w:ascii="Times New Roman" w:hAnsi="Times New Roman" w:cs="Times New Roman"/>
+          <w:sz w:val="28"/>
+          <w:szCs w:val="28"/>
+        </w:rPr>
+        <w:t xml:space="preserve">или скачать </w:t>
+      </w:r>
+      <w:r>
+        <w:rPr>
+          <w:rFonts w:ascii="Times New Roman" w:hAnsi="Times New Roman" w:cs="Times New Roman"/>
+          <w:sz w:val="28"/>
+          <w:szCs w:val="28"/>
+          <w:lang w:val="en-US"/>
+        </w:rPr>
+        <w:t>zip</w:t>
+      </w:r>
+      <w:r>
+        <w:rPr>
+          <w:rFonts w:ascii="Times New Roman" w:hAnsi="Times New Roman" w:cs="Times New Roman"/>
+          <w:sz w:val="28"/>
+          <w:szCs w:val="28"/>
+        </w:rPr>
+        <w:t xml:space="preserve"> </w:t>
+      </w:r>
+      <w:r>
+        <w:rPr>
+          <w:rFonts w:ascii="Times New Roman" w:hAnsi="Times New Roman" w:cs="Times New Roman"/>
+          <w:sz w:val="28"/>
+          <w:szCs w:val="28"/>
+        </w:rPr>
+        <w:t>архив.</w:t>
+      </w:r>
+    </w:p>
+    <w:p>
+      <w:pPr>
+        <w:spacing w:after="0" w:line="360" w:lineRule="auto"/>
+        <w:ind w:firstLine="567"/>
+        <w:jc w:val="both"/>
+        <w:rPr>
+          <w:rFonts w:ascii="Times New Roman" w:hAnsi="Times New Roman" w:cs="Times New Roman"/>
+          <w:sz w:val="28"/>
+          <w:szCs w:val="28"/>
+        </w:rPr>
+      </w:pPr>
+      <w:r>
+        <w:rPr>
+          <w:rFonts w:ascii="Times New Roman" w:hAnsi="Times New Roman" w:cs="Times New Roman"/>
+          <w:sz w:val="28"/>
+          <w:szCs w:val="28"/>
+        </w:rPr>
+        <w:t>Основными параметрами скрипта являются:</w:t>
+      </w:r>
+    </w:p>
+    <w:p>
+      <w:pPr>
+        <w:pStyle w:val="a7"/>
+        <w:numPr>
+          <w:ilvl w:val="0"/>
+          <w:numId w:val="39"/>
+        </w:numPr>
+        <w:spacing w:after="0" w:line="360" w:lineRule="auto"/>
+        <w:jc w:val="both"/>
+        <w:rPr>
+          <w:rFonts w:ascii="Times New Roman" w:hAnsi="Times New Roman" w:cs="Times New Roman"/>
+          <w:sz w:val="28"/>
+          <w:szCs w:val="28"/>
+        </w:rPr>
+      </w:pPr>
+      <w:r>
+        <w:rPr>
+          <w:rFonts w:ascii="Times New Roman" w:hAnsi="Times New Roman" w:cs="Times New Roman"/>
+          <w:sz w:val="28"/>
+          <w:szCs w:val="28"/>
+          <w:lang w:val="en-US"/>
+        </w:rPr>
+        <w:t>host</w:t>
+      </w:r>
+      <w:r>
+        <w:rPr>
+          <w:rFonts w:ascii="Times New Roman" w:hAnsi="Times New Roman" w:cs="Times New Roman"/>
+          <w:sz w:val="28"/>
+          <w:szCs w:val="28"/>
+        </w:rPr>
+        <w:t xml:space="preserve"> – </w:t>
+      </w:r>
+      <w:r>
+        <w:rPr>
+          <w:rFonts w:ascii="Times New Roman" w:hAnsi="Times New Roman" w:cs="Times New Roman"/>
+          <w:sz w:val="28"/>
+          <w:szCs w:val="28"/>
+        </w:rPr>
+        <w:t xml:space="preserve">путь до сервера </w:t>
+      </w:r>
+      <w:r>
+        <w:rPr>
+          <w:rFonts w:ascii="Times New Roman" w:hAnsi="Times New Roman" w:cs="Times New Roman"/>
+          <w:sz w:val="28"/>
+          <w:szCs w:val="28"/>
+          <w:lang w:val="en-US"/>
+        </w:rPr>
+        <w:t>confluence</w:t>
+      </w:r>
+      <w:r>
+        <w:rPr>
+          <w:rFonts w:ascii="Times New Roman" w:hAnsi="Times New Roman" w:cs="Times New Roman"/>
+          <w:sz w:val="28"/>
+          <w:szCs w:val="28"/>
+        </w:rPr>
+        <w:t xml:space="preserve"> </w:t>
+      </w:r>
+      <w:r>
+        <w:rPr>
+          <w:rFonts w:ascii="Times New Roman" w:hAnsi="Times New Roman" w:cs="Times New Roman"/>
+          <w:sz w:val="28"/>
+          <w:szCs w:val="28"/>
+        </w:rPr>
+        <w:t>где располагается документация</w:t>
+      </w:r>
+    </w:p>
+    <w:p>
+      <w:pPr>
+        <w:pStyle w:val="a7"/>
+        <w:numPr>
+          <w:ilvl w:val="0"/>
+          <w:numId w:val="39"/>
+        </w:numPr>
+        <w:spacing w:after="0" w:line="360" w:lineRule="auto"/>
+        <w:jc w:val="both"/>
+        <w:rPr>
+          <w:rFonts w:ascii="Times New Roman" w:hAnsi="Times New Roman" w:cs="Times New Roman"/>
+          <w:sz w:val="28"/>
+          <w:szCs w:val="28"/>
+        </w:rPr>
+      </w:pPr>
+      <w:proofErr w:type="spellStart"/>
+      <w:r>
+        <w:rPr>
+          <w:rFonts w:ascii="Times New Roman" w:hAnsi="Times New Roman" w:cs="Times New Roman"/>
+          <w:sz w:val="28"/>
+          <w:szCs w:val="28"/>
+        </w:rPr>
+        <w:t>login</w:t>
+      </w:r>
+      <w:proofErr w:type="spellEnd"/>
+      <w:r>
+        <w:rPr>
+          <w:rFonts w:ascii="Times New Roman" w:hAnsi="Times New Roman" w:cs="Times New Roman"/>
+          <w:sz w:val="28"/>
+          <w:szCs w:val="28"/>
+        </w:rPr>
+        <w:t xml:space="preserve"> – логин пользователя из-под которого будет производиться публикация документов</w:t>
+      </w:r>
+    </w:p>
+    <w:p>
+      <w:pPr>
+        <w:pStyle w:val="a7"/>
+        <w:numPr>
+          <w:ilvl w:val="0"/>
+          <w:numId w:val="39"/>
+        </w:numPr>
+        <w:spacing w:after="0" w:line="360" w:lineRule="auto"/>
+        <w:jc w:val="both"/>
+        <w:rPr>
+          <w:rFonts w:ascii="Times New Roman" w:hAnsi="Times New Roman" w:cs="Times New Roman"/>
+          <w:sz w:val="28"/>
+          <w:szCs w:val="28"/>
+        </w:rPr>
+      </w:pPr>
+      <w:proofErr w:type="spellStart"/>
+      <w:r>
+        <w:rPr>
+          <w:rFonts w:ascii="Times New Roman" w:hAnsi="Times New Roman" w:cs="Times New Roman"/>
+          <w:sz w:val="28"/>
+          <w:szCs w:val="28"/>
+        </w:rPr>
+        <w:t>password</w:t>
+      </w:r>
+      <w:proofErr w:type="spellEnd"/>
+      <w:r>
+        <w:rPr>
+          <w:rFonts w:ascii="Times New Roman" w:hAnsi="Times New Roman" w:cs="Times New Roman"/>
+          <w:sz w:val="28"/>
+          <w:szCs w:val="28"/>
+        </w:rPr>
+        <w:t xml:space="preserve"> – пароль пользователя</w:t>
+      </w:r>
+    </w:p>
+    <w:p>
+      <w:pPr>
+        <w:pStyle w:val="a7"/>
+        <w:numPr>
+          <w:ilvl w:val="0"/>
+          <w:numId w:val="39"/>
+        </w:numPr>
+        <w:spacing w:after="0" w:line="360" w:lineRule="auto"/>
+        <w:jc w:val="both"/>
+        <w:rPr>
+          <w:rFonts w:ascii="Times New Roman" w:hAnsi="Times New Roman" w:cs="Times New Roman"/>
+          <w:sz w:val="28"/>
+          <w:szCs w:val="28"/>
+        </w:rPr>
+      </w:pPr>
+      <w:proofErr w:type="spellStart"/>
+      <w:r>
+        <w:rPr>
+          <w:rFonts w:ascii="Times New Roman" w:hAnsi="Times New Roman" w:cs="Times New Roman"/>
+          <w:sz w:val="28"/>
+          <w:szCs w:val="28"/>
+        </w:rPr>
+        <w:t>file</w:t>
+      </w:r>
+      <w:proofErr w:type="spellEnd"/>
+      <w:r>
+        <w:rPr>
+          <w:rFonts w:ascii="Times New Roman" w:hAnsi="Times New Roman" w:cs="Times New Roman"/>
+          <w:sz w:val="28"/>
+          <w:szCs w:val="28"/>
+        </w:rPr>
+        <w:t xml:space="preserve"> – путь до файла со структурой документов выгруженная из </w:t>
+      </w:r>
+      <w:r>
+        <w:rPr>
+          <w:rFonts w:ascii="Times New Roman" w:hAnsi="Times New Roman" w:cs="Times New Roman"/>
+          <w:sz w:val="28"/>
+          <w:szCs w:val="28"/>
+          <w:lang w:val="en-US"/>
+        </w:rPr>
+        <w:t>Postman</w:t>
+      </w:r>
+    </w:p>
+    <w:p>
+      <w:pPr>
+        <w:pStyle w:val="a7"/>
+        <w:numPr>
+          <w:ilvl w:val="0"/>
+          <w:numId w:val="39"/>
+        </w:numPr>
+        <w:spacing w:after="0" w:line="360" w:lineRule="auto"/>
+        <w:jc w:val="both"/>
+        <w:rPr>
+          <w:rFonts w:ascii="Times New Roman" w:hAnsi="Times New Roman" w:cs="Times New Roman"/>
+          <w:sz w:val="28"/>
+          <w:szCs w:val="28"/>
+        </w:rPr>
+      </w:pPr>
+      <w:proofErr w:type="spellStart"/>
+      <w:r>
+        <w:rPr>
+          <w:rFonts w:ascii="Times New Roman" w:hAnsi="Times New Roman" w:cs="Times New Roman"/>
+          <w:sz w:val="28"/>
+          <w:szCs w:val="28"/>
+        </w:rPr>
+        <w:t>space</w:t>
+      </w:r>
+      <w:proofErr w:type="spellEnd"/>
+      <w:r>
+        <w:rPr>
+          <w:rFonts w:ascii="Times New Roman" w:hAnsi="Times New Roman" w:cs="Times New Roman"/>
+          <w:sz w:val="28"/>
+          <w:szCs w:val="28"/>
+        </w:rPr>
+        <w:t xml:space="preserve"> – </w:t>
+      </w:r>
+      <w:r>
+        <w:rPr>
+          <w:rFonts w:ascii="Times New Roman" w:hAnsi="Times New Roman" w:cs="Times New Roman"/>
+          <w:sz w:val="28"/>
+          <w:szCs w:val="28"/>
+        </w:rPr>
+        <w:t xml:space="preserve">название пространства имен в </w:t>
+      </w:r>
+      <w:r>
+        <w:rPr>
+          <w:rFonts w:ascii="Times New Roman" w:hAnsi="Times New Roman" w:cs="Times New Roman"/>
+          <w:sz w:val="28"/>
+          <w:szCs w:val="28"/>
+          <w:lang w:val="en-US"/>
+        </w:rPr>
+        <w:t>Confluence</w:t>
+      </w:r>
+    </w:p>
+    <w:p>
+      <w:pPr>
+        <w:pStyle w:val="a7"/>
+        <w:numPr>
+          <w:ilvl w:val="0"/>
+          <w:numId w:val="39"/>
+        </w:numPr>
+        <w:spacing w:after="0" w:line="360" w:lineRule="auto"/>
+        <w:jc w:val="both"/>
+        <w:rPr>
+          <w:rFonts w:ascii="Times New Roman" w:hAnsi="Times New Roman" w:cs="Times New Roman"/>
+          <w:sz w:val="28"/>
+          <w:szCs w:val="28"/>
+        </w:rPr>
+      </w:pPr>
+      <w:proofErr w:type="spellStart"/>
+      <w:r>
+        <w:rPr>
+          <w:rFonts w:ascii="Times New Roman" w:hAnsi="Times New Roman" w:cs="Times New Roman"/>
+          <w:sz w:val="28"/>
+          <w:szCs w:val="28"/>
+        </w:rPr>
+        <w:t>start_page</w:t>
+      </w:r>
+      <w:proofErr w:type="spellEnd"/>
+      <w:r>
+        <w:rPr>
+          <w:rFonts w:ascii="Times New Roman" w:hAnsi="Times New Roman" w:cs="Times New Roman"/>
+          <w:sz w:val="28"/>
+          <w:szCs w:val="28"/>
+        </w:rPr>
+        <w:t xml:space="preserve"> – </w:t>
+      </w:r>
+      <w:r>
+        <w:rPr>
+          <w:rFonts w:ascii="Times New Roman" w:hAnsi="Times New Roman" w:cs="Times New Roman"/>
+          <w:sz w:val="28"/>
+          <w:szCs w:val="28"/>
+        </w:rPr>
+        <w:t>не обязательный параметр начальной страницы</w:t>
+      </w:r>
+    </w:p>
+    <w:p>
+      <w:pPr>
+        <w:spacing w:after="0" w:line="360" w:lineRule="auto"/>
+        <w:ind w:firstLine="567"/>
+        <w:jc w:val="both"/>
+        <w:rPr>
+          <w:rFonts w:ascii="Times New Roman" w:hAnsi="Times New Roman" w:cs="Times New Roman"/>
+          <w:sz w:val="28"/>
+          <w:szCs w:val="28"/>
+        </w:rPr>
+      </w:pPr>
+      <w:r>
+        <w:rPr>
+          <w:rFonts w:ascii="Times New Roman" w:hAnsi="Times New Roman" w:cs="Times New Roman"/>
+          <w:sz w:val="28"/>
+          <w:szCs w:val="28"/>
+        </w:rPr>
+        <w:lastRenderedPageBreak/>
+        <w:t xml:space="preserve">Пример запуска скрипта </w:t>
+      </w:r>
+      <w:r>
+        <w:rPr>
+          <w:rFonts w:ascii="Times New Roman" w:hAnsi="Times New Roman" w:cs="Times New Roman"/>
+          <w:sz w:val="28"/>
+          <w:szCs w:val="28"/>
+        </w:rPr>
+        <w:t>с минимальным перечнем параметров, представлен на рисунке 2.9.</w:t>
+      </w:r>
+    </w:p>
+    <w:p>
+      <w:pPr>
+        <w:spacing w:after="0" w:line="360" w:lineRule="auto"/>
+        <w:ind w:firstLine="567"/>
+        <w:jc w:val="both"/>
+        <w:rPr>
+          <w:rFonts w:ascii="Times New Roman" w:hAnsi="Times New Roman" w:cs="Times New Roman"/>
+          <w:sz w:val="28"/>
+          <w:szCs w:val="28"/>
+        </w:rPr>
+      </w:pPr>
+    </w:p>
+    <w:p>
+      <w:pPr>
+        <w:spacing w:after="0" w:line="360" w:lineRule="auto"/>
+        <w:jc w:val="both"/>
+        <w:rPr>
+          <w:rFonts w:ascii="Times New Roman" w:hAnsi="Times New Roman" w:cs="Times New Roman"/>
+          <w:sz w:val="28"/>
+          <w:szCs w:val="28"/>
+        </w:rPr>
+      </w:pPr>
+      <w:r>
+        <w:rPr>
+          <w:rFonts w:ascii="Times New Roman" w:hAnsi="Times New Roman" w:cs="Times New Roman"/>
+          <w:noProof/>
+          <w:sz w:val="28"/>
+          <w:szCs w:val="28"/>
+          <w:lang w:eastAsia="ru-RU"/>
+        </w:rPr>
+        <w:drawing>
+          <wp:inline distT="0" distB="0" distL="0" distR="0" wp14:anchorId="681AD021" wp14:editId="67AF6F88">
+            <wp:extent cx="5939790" cy="2131060"/>
+            <wp:effectExtent l="0" t="0" r="3810" b="2540"/>
+            <wp:docPr id="11" name="Рисунок 11"/>
+            <wp:cNvGraphicFramePr>
+              <a:graphicFrameLocks xmlns:a="http://schemas.openxmlformats.org/drawingml/2006/main" noChangeAspect="1"/>
+            </wp:cNvGraphicFramePr>
+            <a:graphic xmlns:a="http://schemas.openxmlformats.org/drawingml/2006/main">
+              <a:graphicData uri="http://schemas.openxmlformats.org/drawingml/2006/picture">
+                <pic:pic xmlns:pic="http://schemas.openxmlformats.org/drawingml/2006/picture">
+                  <pic:nvPicPr>
+                    <pic:cNvPr id="11" name="ex1.png"/>
+                    <pic:cNvPicPr/>
+                  </pic:nvPicPr>
+                  <pic:blipFill>
+                    <a:blip r:embed="rId25">
+                      <a:extLst>
+                        <a:ext uri="{28A0092B-C50C-407E-A947-70E740481C1C}">
+                          <a14:useLocalDpi xmlns:a14="http://schemas.microsoft.com/office/drawing/2010/main" val="0"/>
+                        </a:ext>
+                      </a:extLst>
+                    </a:blip>
+                    <a:stretch>
+                      <a:fillRect/>
+                    </a:stretch>
+                  </pic:blipFill>
+                  <pic:spPr>
+                    <a:xfrm>
+                      <a:off x="0" y="0"/>
+                      <a:ext cx="5939790" cy="2131060"/>
+                    </a:xfrm>
+                    <a:prstGeom prst="rect">
+                      <a:avLst/>
+                    </a:prstGeom>
+                  </pic:spPr>
+                </pic:pic>
+              </a:graphicData>
+            </a:graphic>
+          </wp:inline>
+        </w:drawing>
+      </w:r>
+    </w:p>
+    <w:p>
+      <w:pPr>
+        <w:spacing w:after="0" w:line="360" w:lineRule="auto"/>
+        <w:jc w:val="center"/>
+        <w:rPr>
+          <w:rFonts w:ascii="Times New Roman" w:hAnsi="Times New Roman" w:cs="Times New Roman"/>
+          <w:sz w:val="28"/>
+          <w:szCs w:val="28"/>
+        </w:rPr>
+      </w:pPr>
+      <w:r>
+        <w:rPr>
+          <w:rFonts w:ascii="Times New Roman" w:hAnsi="Times New Roman" w:cs="Times New Roman"/>
+          <w:sz w:val="28"/>
+          <w:szCs w:val="28"/>
+        </w:rPr>
+        <w:t xml:space="preserve">Рисунок 2.9 – </w:t>
+      </w:r>
+      <w:r>
+        <w:rPr>
+          <w:rFonts w:ascii="Times New Roman" w:hAnsi="Times New Roman" w:cs="Times New Roman"/>
+          <w:sz w:val="28"/>
+          <w:szCs w:val="28"/>
+        </w:rPr>
+        <w:t xml:space="preserve"> </w:t>
+      </w:r>
+      <w:r>
+        <w:rPr>
+          <w:rFonts w:ascii="Times New Roman" w:hAnsi="Times New Roman" w:cs="Times New Roman"/>
+          <w:sz w:val="28"/>
+          <w:szCs w:val="28"/>
+        </w:rPr>
+        <w:t xml:space="preserve">Пример запуска скрипта публикации документации в </w:t>
+      </w:r>
+      <w:r>
+        <w:rPr>
+          <w:rFonts w:ascii="Times New Roman" w:hAnsi="Times New Roman" w:cs="Times New Roman"/>
+          <w:sz w:val="28"/>
+          <w:szCs w:val="28"/>
+          <w:lang w:val="en-US"/>
+        </w:rPr>
+        <w:t>Confluence</w:t>
+      </w:r>
+    </w:p>
+    <w:p>
+      <w:pPr>
+        <w:spacing w:after="0" w:line="360" w:lineRule="auto"/>
+        <w:ind w:firstLine="567"/>
+        <w:jc w:val="both"/>
+        <w:rPr>
+          <w:rFonts w:ascii="Times New Roman" w:hAnsi="Times New Roman" w:cs="Times New Roman"/>
+          <w:sz w:val="28"/>
+          <w:szCs w:val="28"/>
+        </w:rPr>
+      </w:pPr>
+    </w:p>
+    <w:p>
+      <w:pPr>
+        <w:spacing w:after="0" w:line="360" w:lineRule="auto"/>
+        <w:ind w:firstLine="567"/>
+        <w:jc w:val="both"/>
+        <w:rPr>
+          <w:rFonts w:ascii="Times New Roman" w:hAnsi="Times New Roman" w:cs="Times New Roman"/>
+          <w:sz w:val="28"/>
+          <w:szCs w:val="28"/>
+        </w:rPr>
+      </w:pPr>
+      <w:r>
+        <w:rPr>
+          <w:rFonts w:ascii="Times New Roman" w:hAnsi="Times New Roman" w:cs="Times New Roman"/>
+          <w:sz w:val="28"/>
+          <w:szCs w:val="28"/>
+        </w:rPr>
+        <w:t>По результату работы скрипта необходимо проверить</w:t>
+      </w:r>
+      <w:r>
+        <w:rPr>
+          <w:rFonts w:ascii="Times New Roman" w:hAnsi="Times New Roman" w:cs="Times New Roman"/>
+          <w:sz w:val="28"/>
+          <w:szCs w:val="28"/>
+        </w:rPr>
+        <w:t xml:space="preserve"> качество </w:t>
+      </w:r>
+      <w:r>
+        <w:rPr>
+          <w:rFonts w:ascii="Times New Roman" w:hAnsi="Times New Roman" w:cs="Times New Roman"/>
+          <w:sz w:val="28"/>
+          <w:szCs w:val="28"/>
+        </w:rPr>
+        <w:t xml:space="preserve">созданной документации. Для этого необходимо авторизоваться в системе </w:t>
+      </w:r>
+      <w:r>
+        <w:rPr>
+          <w:rFonts w:ascii="Times New Roman" w:hAnsi="Times New Roman" w:cs="Times New Roman"/>
+          <w:sz w:val="28"/>
+          <w:szCs w:val="28"/>
+          <w:lang w:val="en-US"/>
+        </w:rPr>
+        <w:t>Confluence</w:t>
+      </w:r>
+      <w:r>
+        <w:rPr>
+          <w:rFonts w:ascii="Times New Roman" w:hAnsi="Times New Roman" w:cs="Times New Roman"/>
+          <w:sz w:val="28"/>
+          <w:szCs w:val="28"/>
+        </w:rPr>
+        <w:t xml:space="preserve"> </w:t>
+      </w:r>
+      <w:r>
+        <w:rPr>
+          <w:rFonts w:ascii="Times New Roman" w:hAnsi="Times New Roman" w:cs="Times New Roman"/>
+          <w:sz w:val="28"/>
+          <w:szCs w:val="28"/>
+        </w:rPr>
+        <w:t>и перейти по навигации на опубликованную страницу. Пример готовой документации представлен на рисунке 2.10.</w:t>
+      </w:r>
+    </w:p>
+    <w:p>
+      <w:pPr>
+        <w:spacing w:after="0" w:line="360" w:lineRule="auto"/>
+        <w:ind w:firstLine="567"/>
+        <w:jc w:val="both"/>
+        <w:rPr>
+          <w:rFonts w:ascii="Times New Roman" w:hAnsi="Times New Roman" w:cs="Times New Roman"/>
+          <w:sz w:val="28"/>
+          <w:szCs w:val="28"/>
+        </w:rPr>
+      </w:pPr>
+    </w:p>
+    <w:p>
+      <w:pPr>
+        <w:spacing w:after="0" w:line="360" w:lineRule="auto"/>
+        <w:jc w:val="center"/>
+        <w:rPr>
+          <w:rFonts w:ascii="Times New Roman" w:hAnsi="Times New Roman" w:cs="Times New Roman"/>
+          <w:sz w:val="28"/>
+          <w:szCs w:val="28"/>
+        </w:rPr>
+      </w:pPr>
+      <w:r>
+        <w:rPr>
+          <w:rFonts w:ascii="Times New Roman" w:hAnsi="Times New Roman" w:cs="Times New Roman"/>
+          <w:noProof/>
+          <w:sz w:val="28"/>
+          <w:szCs w:val="28"/>
+          <w:lang w:eastAsia="ru-RU"/>
+        </w:rPr>
+        <w:lastRenderedPageBreak/>
+        <w:drawing>
+          <wp:inline distT="0" distB="0" distL="0" distR="0" wp14:anchorId="5056A3AD" wp14:editId="26D1F393">
+            <wp:extent cx="4444980" cy="4844143"/>
+            <wp:effectExtent l="19050" t="19050" r="13335" b="13970"/>
+            <wp:docPr id="13" name="Рисунок 13"/>
+            <wp:cNvGraphicFramePr>
+              <a:graphicFrameLocks xmlns:a="http://schemas.openxmlformats.org/drawingml/2006/main" noChangeAspect="1"/>
+            </wp:cNvGraphicFramePr>
+            <a:graphic xmlns:a="http://schemas.openxmlformats.org/drawingml/2006/main">
+              <a:graphicData uri="http://schemas.openxmlformats.org/drawingml/2006/picture">
+                <pic:pic xmlns:pic="http://schemas.openxmlformats.org/drawingml/2006/picture">
+                  <pic:nvPicPr>
+                    <pic:cNvPr id="13" name="conf2.png"/>
+                    <pic:cNvPicPr/>
+                  </pic:nvPicPr>
+                  <pic:blipFill>
+                    <a:blip r:embed="rId26">
+                      <a:extLst>
+                        <a:ext uri="{28A0092B-C50C-407E-A947-70E740481C1C}">
+                          <a14:useLocalDpi xmlns:a14="http://schemas.microsoft.com/office/drawing/2010/main" val="0"/>
+                        </a:ext>
+                      </a:extLst>
+                    </a:blip>
+                    <a:stretch>
+                      <a:fillRect/>
+                    </a:stretch>
+                  </pic:blipFill>
+                  <pic:spPr>
+                    <a:xfrm>
+                      <a:off x="0" y="0"/>
+                      <a:ext cx="4450746" cy="4850427"/>
+                    </a:xfrm>
+                    <a:prstGeom prst="rect">
+                      <a:avLst/>
+                    </a:prstGeom>
+                    <a:ln>
+                      <a:solidFill>
+                        <a:schemeClr val="tx1"/>
+                      </a:solidFill>
+                    </a:ln>
+                  </pic:spPr>
+                </pic:pic>
+              </a:graphicData>
+            </a:graphic>
+          </wp:inline>
+        </w:drawing>
+      </w:r>
+    </w:p>
+    <w:p>
+      <w:pPr>
+        <w:spacing w:after="0" w:line="360" w:lineRule="auto"/>
+        <w:jc w:val="center"/>
+        <w:rPr>
+          <w:rFonts w:ascii="Times New Roman" w:hAnsi="Times New Roman" w:cs="Times New Roman"/>
+          <w:sz w:val="28"/>
+          <w:szCs w:val="28"/>
+        </w:rPr>
+      </w:pPr>
+      <w:r>
+        <w:rPr>
+          <w:rFonts w:ascii="Times New Roman" w:hAnsi="Times New Roman" w:cs="Times New Roman"/>
+          <w:sz w:val="28"/>
+          <w:szCs w:val="28"/>
+        </w:rPr>
+        <w:t xml:space="preserve">Рисунок 2.10 – </w:t>
+      </w:r>
+      <w:r>
+        <w:rPr>
+          <w:rFonts w:ascii="Times New Roman" w:hAnsi="Times New Roman" w:cs="Times New Roman"/>
+          <w:sz w:val="28"/>
+          <w:szCs w:val="28"/>
+        </w:rPr>
+        <w:t xml:space="preserve"> </w:t>
+      </w:r>
+      <w:r>
+        <w:rPr>
+          <w:rFonts w:ascii="Times New Roman" w:hAnsi="Times New Roman" w:cs="Times New Roman"/>
+          <w:sz w:val="28"/>
+          <w:szCs w:val="28"/>
+        </w:rPr>
+        <w:t xml:space="preserve">Пример опубликованной документации в </w:t>
+      </w:r>
+      <w:r>
+        <w:rPr>
+          <w:rFonts w:ascii="Times New Roman" w:hAnsi="Times New Roman" w:cs="Times New Roman"/>
+          <w:sz w:val="28"/>
+          <w:szCs w:val="28"/>
+          <w:lang w:val="en-US"/>
+        </w:rPr>
+        <w:t>Confluence</w:t>
+      </w:r>
+    </w:p>
+    <w:p>
+      <w:pPr>
+        <w:spacing w:after="0" w:line="360" w:lineRule="auto"/>
+        <w:ind w:firstLine="567"/>
+        <w:jc w:val="both"/>
+        <w:rPr>
+          <w:rFonts w:ascii="Times New Roman" w:hAnsi="Times New Roman" w:cs="Times New Roman"/>
+          <w:sz w:val="28"/>
+          <w:szCs w:val="28"/>
+        </w:rPr>
+      </w:pPr>
+    </w:p>
+    <w:p>
+      <w:pPr>
+        <w:spacing w:after="0" w:line="360" w:lineRule="auto"/>
+        <w:ind w:firstLine="567"/>
+        <w:jc w:val="both"/>
+        <w:rPr>
+          <w:rFonts w:ascii="Times New Roman" w:hAnsi="Times New Roman" w:cs="Times New Roman"/>
+          <w:sz w:val="28"/>
+          <w:szCs w:val="28"/>
+        </w:rPr>
+      </w:pPr>
+      <w:r>
+        <w:rPr>
+          <w:rFonts w:ascii="Times New Roman" w:hAnsi="Times New Roman" w:cs="Times New Roman"/>
+          <w:sz w:val="28"/>
+          <w:szCs w:val="28"/>
+        </w:rPr>
+        <w:t>Для удобства использования к</w:t>
+      </w:r>
+      <w:r>
+        <w:rPr>
+          <w:rFonts w:ascii="Times New Roman" w:hAnsi="Times New Roman" w:cs="Times New Roman"/>
+          <w:sz w:val="28"/>
+          <w:szCs w:val="28"/>
+        </w:rPr>
+        <w:t xml:space="preserve">аждый из перечисленных параметров можно </w:t>
+      </w:r>
+      <w:r>
+        <w:rPr>
+          <w:rFonts w:ascii="Times New Roman" w:hAnsi="Times New Roman" w:cs="Times New Roman"/>
+          <w:sz w:val="28"/>
+          <w:szCs w:val="28"/>
+        </w:rPr>
+        <w:t xml:space="preserve">вынести в отдельный файл. Для этого необходимо указать в переменные окружения </w:t>
+      </w:r>
+      <w:r>
+        <w:rPr>
+          <w:rFonts w:ascii="Times New Roman" w:hAnsi="Times New Roman" w:cs="Times New Roman"/>
+          <w:sz w:val="28"/>
+          <w:szCs w:val="28"/>
+        </w:rPr>
+        <w:t>CONFIG_DIR</w:t>
+      </w:r>
+      <w:r>
+        <w:rPr>
+          <w:rFonts w:ascii="Times New Roman" w:hAnsi="Times New Roman" w:cs="Times New Roman"/>
+          <w:sz w:val="28"/>
+          <w:szCs w:val="28"/>
+        </w:rPr>
+        <w:t xml:space="preserve"> путь до конфигурационного файла с названием </w:t>
+      </w:r>
+      <w:proofErr w:type="spellStart"/>
+      <w:proofErr w:type="gramStart"/>
+      <w:r>
+        <w:rPr>
+          <w:rFonts w:ascii="Times New Roman" w:hAnsi="Times New Roman" w:cs="Times New Roman"/>
+          <w:sz w:val="28"/>
+          <w:szCs w:val="28"/>
+        </w:rPr>
+        <w:t>postman.yaml</w:t>
+      </w:r>
+      <w:proofErr w:type="spellEnd"/>
+      <w:proofErr w:type="gramEnd"/>
+      <w:r>
+        <w:rPr>
+          <w:rFonts w:ascii="Times New Roman" w:hAnsi="Times New Roman" w:cs="Times New Roman"/>
+          <w:sz w:val="28"/>
+          <w:szCs w:val="28"/>
+        </w:rPr>
+        <w:t xml:space="preserve">. </w:t>
+      </w:r>
+    </w:p>
+    <w:p>
+      <w:pPr>
+        <w:spacing w:after="0" w:line="360" w:lineRule="auto"/>
+        <w:ind w:firstLine="567"/>
+        <w:jc w:val="both"/>
+        <w:rPr>
+          <w:rFonts w:ascii="Times New Roman" w:hAnsi="Times New Roman" w:cs="Times New Roman"/>
+          <w:sz w:val="28"/>
+          <w:szCs w:val="28"/>
+        </w:rPr>
+      </w:pPr>
+      <w:r>
+        <w:rPr>
+          <w:rFonts w:ascii="Times New Roman" w:hAnsi="Times New Roman" w:cs="Times New Roman"/>
+          <w:sz w:val="28"/>
+          <w:szCs w:val="28"/>
+        </w:rPr>
+        <w:t xml:space="preserve">Формат файла использовался </w:t>
+      </w:r>
+      <w:r>
+        <w:rPr>
+          <w:rFonts w:ascii="Times New Roman" w:hAnsi="Times New Roman" w:cs="Times New Roman"/>
+          <w:sz w:val="28"/>
+          <w:szCs w:val="28"/>
+          <w:lang w:val="en-US"/>
+        </w:rPr>
+        <w:t>YAML</w:t>
+      </w:r>
+      <w:r>
+        <w:rPr>
+          <w:rFonts w:ascii="Times New Roman" w:hAnsi="Times New Roman" w:cs="Times New Roman"/>
+          <w:sz w:val="28"/>
+          <w:szCs w:val="28"/>
+        </w:rPr>
+        <w:t xml:space="preserve"> </w:t>
+      </w:r>
+      <w:r>
+        <w:rPr>
+          <w:rFonts w:ascii="Times New Roman" w:hAnsi="Times New Roman" w:cs="Times New Roman"/>
+          <w:sz w:val="28"/>
+          <w:szCs w:val="28"/>
+        </w:rPr>
+        <w:t xml:space="preserve">так как он более всего подходит под эту задачу. Формат файла должен быть соответствовать входящим параметрам при вызове скрипта. Пример конфигурационного файла представлен на рисунке </w:t>
+      </w:r>
+      <w:r>
+        <w:rPr>
+          <w:rFonts w:ascii="Times New Roman" w:hAnsi="Times New Roman" w:cs="Times New Roman"/>
+          <w:sz w:val="28"/>
+          <w:szCs w:val="28"/>
+        </w:rPr>
+        <w:t>2.11.</w:t>
+      </w:r>
+    </w:p>
+    <w:p>
+      <w:pPr>
+        <w:spacing w:after="0" w:line="360" w:lineRule="auto"/>
+        <w:ind w:firstLine="567"/>
+        <w:jc w:val="both"/>
+        <w:rPr>
+          <w:rFonts w:ascii="Times New Roman" w:hAnsi="Times New Roman" w:cs="Times New Roman"/>
+          <w:sz w:val="28"/>
+          <w:szCs w:val="28"/>
+        </w:rPr>
+      </w:pPr>
+    </w:p>
+    <w:p>
+      <w:pPr>
+        <w:spacing w:after="0" w:line="360" w:lineRule="auto"/>
+        <w:jc w:val="both"/>
+        <w:rPr>
+          <w:rFonts w:ascii="Times New Roman" w:hAnsi="Times New Roman" w:cs="Times New Roman"/>
+          <w:sz w:val="28"/>
+          <w:szCs w:val="28"/>
+        </w:rPr>
+      </w:pPr>
+      <w:r>
+        <w:rPr>
+          <w:rFonts w:ascii="Times New Roman" w:hAnsi="Times New Roman" w:cs="Times New Roman"/>
+          <w:noProof/>
+          <w:sz w:val="28"/>
+          <w:szCs w:val="28"/>
+          <w:lang w:eastAsia="ru-RU"/>
+        </w:rPr>
+        <w:lastRenderedPageBreak/>
+        <w:drawing>
+          <wp:inline distT="0" distB="0" distL="0" distR="0" wp14:anchorId="5F7A0C11" wp14:editId="682DD4D2">
+            <wp:extent cx="5939790" cy="1937385"/>
+            <wp:effectExtent l="0" t="0" r="3810" b="5715"/>
+            <wp:docPr id="18" name="Рисунок 18"/>
+            <wp:cNvGraphicFramePr>
+              <a:graphicFrameLocks xmlns:a="http://schemas.openxmlformats.org/drawingml/2006/main" noChangeAspect="1"/>
+            </wp:cNvGraphicFramePr>
+            <a:graphic xmlns:a="http://schemas.openxmlformats.org/drawingml/2006/main">
+              <a:graphicData uri="http://schemas.openxmlformats.org/drawingml/2006/picture">
+                <pic:pic xmlns:pic="http://schemas.openxmlformats.org/drawingml/2006/picture">
+                  <pic:nvPicPr>
+                    <pic:cNvPr id="18" name="conf.png"/>
+                    <pic:cNvPicPr/>
+                  </pic:nvPicPr>
+                  <pic:blipFill>
+                    <a:blip r:embed="rId27">
+                      <a:extLst>
+                        <a:ext uri="{28A0092B-C50C-407E-A947-70E740481C1C}">
+                          <a14:useLocalDpi xmlns:a14="http://schemas.microsoft.com/office/drawing/2010/main" val="0"/>
+                        </a:ext>
+                      </a:extLst>
+                    </a:blip>
+                    <a:stretch>
+                      <a:fillRect/>
+                    </a:stretch>
+                  </pic:blipFill>
+                  <pic:spPr>
+                    <a:xfrm>
+                      <a:off x="0" y="0"/>
+                      <a:ext cx="5939790" cy="1937385"/>
+                    </a:xfrm>
+                    <a:prstGeom prst="rect">
+                      <a:avLst/>
+                    </a:prstGeom>
+                  </pic:spPr>
+                </pic:pic>
+              </a:graphicData>
+            </a:graphic>
+          </wp:inline>
+        </w:drawing>
+      </w:r>
+    </w:p>
+    <w:p>
+      <w:pPr>
+        <w:spacing w:after="0" w:line="360" w:lineRule="auto"/>
+        <w:jc w:val="center"/>
+        <w:rPr>
+          <w:rFonts w:ascii="Times New Roman" w:hAnsi="Times New Roman" w:cs="Times New Roman"/>
+          <w:sz w:val="28"/>
+          <w:szCs w:val="28"/>
+        </w:rPr>
+      </w:pPr>
+      <w:r>
+        <w:rPr>
+          <w:rFonts w:ascii="Times New Roman" w:hAnsi="Times New Roman" w:cs="Times New Roman"/>
+          <w:sz w:val="28"/>
+          <w:szCs w:val="28"/>
+        </w:rPr>
+        <w:t xml:space="preserve">Рисунок 2.11 – </w:t>
+      </w:r>
+      <w:r>
+        <w:rPr>
+          <w:rFonts w:ascii="Times New Roman" w:hAnsi="Times New Roman" w:cs="Times New Roman"/>
+          <w:sz w:val="28"/>
+          <w:szCs w:val="28"/>
+        </w:rPr>
+        <w:t xml:space="preserve"> </w:t>
+      </w:r>
+      <w:r>
+        <w:rPr>
+          <w:rFonts w:ascii="Times New Roman" w:hAnsi="Times New Roman" w:cs="Times New Roman"/>
+          <w:sz w:val="28"/>
+          <w:szCs w:val="28"/>
+        </w:rPr>
+        <w:t xml:space="preserve">Пример конфигурационного файла для публикации документации в </w:t>
+      </w:r>
+      <w:proofErr w:type="spellStart"/>
+      <w:r>
+        <w:rPr>
+          <w:rFonts w:ascii="Times New Roman" w:hAnsi="Times New Roman" w:cs="Times New Roman"/>
+          <w:sz w:val="28"/>
+          <w:szCs w:val="28"/>
+          <w:lang w:val="en-US"/>
+        </w:rPr>
+        <w:t>Confluce</w:t>
+      </w:r>
+      <w:proofErr w:type="spellEnd"/>
     </w:p>
     <w:p>
       <w:pPr>
@@ -18725,7 +21068,7 @@
         </w:rPr>
       </w:pPr>
       <w:bookmarkStart w:id="37" w:name="_Toc56957448"/>
-      <w:bookmarkStart w:id="38" w:name="_Toc61192021"/>
+      <w:bookmarkStart w:id="38" w:name="_Toc61211640"/>
       <w:r>
         <w:rPr>
           <w:rFonts w:cs="Times New Roman"/>
@@ -18806,7 +21149,7 @@
         </w:rPr>
       </w:pPr>
       <w:bookmarkStart w:id="39" w:name="_Toc56957449"/>
-      <w:bookmarkStart w:id="40" w:name="_Toc61192022"/>
+      <w:bookmarkStart w:id="40" w:name="_Toc61211641"/>
       <w:r>
         <w:rPr>
           <w:rFonts w:cs="Times New Roman"/>
@@ -18872,7 +21215,7 @@
         </w:rPr>
       </w:pPr>
       <w:bookmarkStart w:id="41" w:name="_Toc56957450"/>
-      <w:bookmarkStart w:id="42" w:name="_Toc61192023"/>
+      <w:bookmarkStart w:id="42" w:name="_Toc61211642"/>
       <w:r>
         <w:rPr>
           <w:rFonts w:cs="Times New Roman"/>
@@ -18912,7 +21255,7 @@
         </w:rPr>
       </w:pPr>
       <w:bookmarkStart w:id="43" w:name="_Toc56957451"/>
-      <w:bookmarkStart w:id="44" w:name="_Toc61192024"/>
+      <w:bookmarkStart w:id="44" w:name="_Toc61211643"/>
       <w:r>
         <w:rPr>
           <w:rFonts w:cs="Times New Roman"/>
@@ -18944,7 +21287,6 @@
           <w:sz w:val="28"/>
           <w:szCs w:val="28"/>
         </w:rPr>
-        <w:lastRenderedPageBreak/>
         <w:t>Текст</w:t>
       </w:r>
     </w:p>
@@ -18977,7 +21319,7 @@
         </w:rPr>
       </w:pPr>
       <w:bookmarkStart w:id="45" w:name="_Toc56957452"/>
-      <w:bookmarkStart w:id="46" w:name="_Toc61192025"/>
+      <w:bookmarkStart w:id="46" w:name="_Toc61211644"/>
       <w:r>
         <w:rPr>
           <w:rFonts w:cs="Times New Roman"/>
@@ -19045,7 +21387,7 @@
         </w:rPr>
       </w:pPr>
       <w:bookmarkStart w:id="47" w:name="_Toc56957453"/>
-      <w:bookmarkStart w:id="48" w:name="_Toc61192026"/>
+      <w:bookmarkStart w:id="48" w:name="_Toc61211645"/>
       <w:r>
         <w:rPr>
           <w:rFonts w:cs="Times New Roman"/>
@@ -19081,6 +21423,7 @@
           <w:sz w:val="28"/>
           <w:szCs w:val="28"/>
         </w:rPr>
+        <w:lastRenderedPageBreak/>
         <w:t>Текст</w:t>
       </w:r>
     </w:p>
@@ -19102,7 +21445,7 @@
         <w:spacing w:before="0" w:line="360" w:lineRule="auto"/>
       </w:pPr>
       <w:bookmarkStart w:id="49" w:name="_Toc56957454"/>
-      <w:bookmarkStart w:id="50" w:name="_Toc61192027"/>
+      <w:bookmarkStart w:id="50" w:name="_Toc61211646"/>
       <w:r>
         <w:t>ЗАКЛЮЧЕНИЕ</w:t>
       </w:r>
@@ -19149,7 +21492,7 @@
         <w:spacing w:before="0" w:line="360" w:lineRule="auto"/>
       </w:pPr>
       <w:bookmarkStart w:id="51" w:name="_Toc56957455"/>
-      <w:bookmarkStart w:id="52" w:name="_Toc61192028"/>
+      <w:bookmarkStart w:id="52" w:name="_Toc61211647"/>
       <w:r>
         <w:t>СПИСОК ЛИТЕРАТУРЫ</w:t>
       </w:r>
@@ -19235,7 +21578,7 @@
         </w:rPr>
         <w:t xml:space="preserve"> – [Электронный ресурс]: </w:t>
       </w:r>
-      <w:hyperlink r:id="rId25" w:history="1">
+      <w:hyperlink r:id="rId28" w:history="1">
         <w:r>
           <w:rPr>
             <w:rStyle w:val="a8"/>
@@ -19403,7 +21746,7 @@
         </w:rPr>
         <w:t xml:space="preserve"> – [Электронный ресурс]: </w:t>
       </w:r>
-      <w:hyperlink r:id="rId26" w:history="1">
+      <w:hyperlink r:id="rId29" w:history="1">
         <w:r>
           <w:rPr>
             <w:rStyle w:val="a8"/>
@@ -19567,7 +21910,7 @@
         </w:rPr>
         <w:t xml:space="preserve"> – [Электронный ресурс]: </w:t>
       </w:r>
-      <w:hyperlink r:id="rId27" w:history="1">
+      <w:hyperlink r:id="rId30" w:history="1">
         <w:r>
           <w:rPr>
             <w:rStyle w:val="a8"/>
@@ -19690,7 +22033,7 @@
         </w:rPr>
         <w:t xml:space="preserve">) – [Электронный ресурс]: </w:t>
       </w:r>
-      <w:hyperlink r:id="rId28" w:history="1">
+      <w:hyperlink r:id="rId31" w:history="1">
         <w:r>
           <w:rPr>
             <w:rStyle w:val="a8"/>
@@ -19772,6 +22115,109 @@
           <w:szCs w:val="28"/>
         </w:rPr>
       </w:pPr>
+      <w:proofErr w:type="spellStart"/>
+      <w:r>
+        <w:rPr>
+          <w:rFonts w:ascii="Times New Roman" w:hAnsi="Times New Roman" w:cs="Times New Roman"/>
+          <w:sz w:val="28"/>
+          <w:szCs w:val="28"/>
+          <w:lang w:val="en-US"/>
+        </w:rPr>
+        <w:t>Git</w:t>
+      </w:r>
+      <w:proofErr w:type="spellEnd"/>
+      <w:r>
+        <w:rPr>
+          <w:rFonts w:ascii="Times New Roman" w:hAnsi="Times New Roman" w:cs="Times New Roman"/>
+          <w:sz w:val="28"/>
+          <w:szCs w:val="28"/>
+        </w:rPr>
+        <w:t xml:space="preserve"> </w:t>
+      </w:r>
+      <w:r>
+        <w:rPr>
+          <w:rFonts w:ascii="Times New Roman" w:hAnsi="Times New Roman" w:cs="Times New Roman"/>
+          <w:sz w:val="28"/>
+          <w:szCs w:val="28"/>
+          <w:lang w:val="en-US"/>
+        </w:rPr>
+        <w:t>How</w:t>
+      </w:r>
+      <w:r>
+        <w:rPr>
+          <w:rFonts w:ascii="Times New Roman" w:hAnsi="Times New Roman" w:cs="Times New Roman"/>
+          <w:sz w:val="28"/>
+          <w:szCs w:val="28"/>
+        </w:rPr>
+        <w:t xml:space="preserve"> </w:t>
+      </w:r>
+      <w:r>
+        <w:rPr>
+          <w:rFonts w:ascii="Times New Roman" w:hAnsi="Times New Roman" w:cs="Times New Roman"/>
+          <w:sz w:val="28"/>
+          <w:szCs w:val="28"/>
+          <w:lang w:val="en-US"/>
+        </w:rPr>
+        <w:t>To</w:t>
+      </w:r>
+      <w:r>
+        <w:rPr>
+          <w:rFonts w:ascii="Times New Roman" w:hAnsi="Times New Roman" w:cs="Times New Roman"/>
+          <w:sz w:val="28"/>
+          <w:szCs w:val="28"/>
+        </w:rPr>
+        <w:t xml:space="preserve"> – [Электронный ресурс]: </w:t>
+      </w:r>
+      <w:hyperlink r:id="rId32" w:history="1">
+        <w:r>
+          <w:rPr>
+            <w:rStyle w:val="a8"/>
+            <w:rFonts w:ascii="Times New Roman" w:hAnsi="Times New Roman" w:cs="Times New Roman"/>
+            <w:sz w:val="28"/>
+            <w:szCs w:val="28"/>
+          </w:rPr>
+          <w:t>https://githowto.com/</w:t>
+        </w:r>
+      </w:hyperlink>
+      <w:r>
+        <w:rPr>
+          <w:rFonts w:ascii="Times New Roman" w:hAnsi="Times New Roman" w:cs="Times New Roman"/>
+          <w:sz w:val="28"/>
+          <w:szCs w:val="28"/>
+        </w:rPr>
+        <w:t xml:space="preserve"> </w:t>
+      </w:r>
+      <w:r>
+        <w:rPr>
+          <w:rFonts w:ascii="Times New Roman" w:hAnsi="Times New Roman" w:cs="Times New Roman"/>
+          <w:sz w:val="28"/>
+          <w:szCs w:val="28"/>
+        </w:rPr>
+        <w:t>(Дата обращения: 24.12.2020)</w:t>
+      </w:r>
+      <w:r>
+        <w:rPr>
+          <w:rFonts w:ascii="Times New Roman" w:hAnsi="Times New Roman" w:cs="Times New Roman"/>
+          <w:sz w:val="28"/>
+          <w:szCs w:val="28"/>
+        </w:rPr>
+        <w:t xml:space="preserve"> </w:t>
+      </w:r>
+    </w:p>
+    <w:p>
+      <w:pPr>
+        <w:pStyle w:val="a7"/>
+        <w:numPr>
+          <w:ilvl w:val="0"/>
+          <w:numId w:val="25"/>
+        </w:numPr>
+        <w:spacing w:after="0" w:line="360" w:lineRule="auto"/>
+        <w:rPr>
+          <w:rFonts w:ascii="Times New Roman" w:hAnsi="Times New Roman" w:cs="Times New Roman"/>
+          <w:sz w:val="28"/>
+          <w:szCs w:val="28"/>
+        </w:rPr>
+      </w:pPr>
       <w:r>
         <w:rPr>
           <w:rFonts w:ascii="Times New Roman" w:hAnsi="Times New Roman" w:cs="Times New Roman"/>
@@ -19788,7 +22234,7 @@
         </w:rPr>
         <w:br/>
       </w:r>
-      <w:hyperlink r:id="rId29" w:history="1">
+      <w:hyperlink r:id="rId33" w:history="1">
         <w:r>
           <w:rPr>
             <w:rFonts w:ascii="Times New Roman" w:hAnsi="Times New Roman" w:cs="Times New Roman"/>
@@ -19827,10 +22273,9 @@
           <w:sz w:val="28"/>
           <w:szCs w:val="28"/>
         </w:rPr>
-        <w:lastRenderedPageBreak/>
         <w:t xml:space="preserve">PostgreSQL Database Documentation – [Электронный ресурс]: </w:t>
       </w:r>
-      <w:hyperlink r:id="rId30" w:history="1">
+      <w:hyperlink r:id="rId34" w:history="1">
         <w:r>
           <w:rPr>
             <w:rFonts w:ascii="Times New Roman" w:hAnsi="Times New Roman" w:cs="Times New Roman"/>
@@ -19877,7 +22322,7 @@
       </w:r>
     </w:p>
     <w:sectPr>
-      <w:footerReference w:type="default" r:id="rId31"/>
+      <w:footerReference w:type="default" r:id="rId35"/>
       <w:pgSz w:w="11906" w:h="16838" w:code="9"/>
       <w:pgMar w:top="1134" w:right="851" w:bottom="1134" w:left="1701" w:header="709" w:footer="709" w:gutter="0"/>
       <w:cols w:space="708"/>
@@ -19927,6 +22372,7 @@
         <w:docPartUnique/>
       </w:docPartObj>
     </w:sdtPr>
+    <w:sdtEndPr/>
     <w:sdtContent>
       <w:p>
         <w:pPr>
@@ -19979,7 +22425,7 @@
             <w:sz w:val="28"/>
             <w:szCs w:val="28"/>
           </w:rPr>
-          <w:t>2</w:t>
+          <w:t>8</w:t>
         </w:r>
         <w:r>
           <w:rPr>
@@ -22388,6 +24834,119 @@
     </w:lvl>
   </w:abstractNum>
   <w:abstractNum w:abstractNumId="24" w15:restartNumberingAfterBreak="0">
+    <w:nsid w:val="50632CA2"/>
+    <w:multiLevelType w:val="hybridMultilevel"/>
+    <w:tmpl w:val="3D00A9CA"/>
+    <w:lvl w:ilvl="0" w:tplc="2D56B3DA">
+      <w:start w:val="1"/>
+      <w:numFmt w:val="bullet"/>
+      <w:lvlText w:val=""/>
+      <w:lvlJc w:val="left"/>
+      <w:pPr>
+        <w:ind w:left="1287" w:hanging="360"/>
+      </w:pPr>
+      <w:rPr>
+        <w:rFonts w:ascii="Symbol" w:hAnsi="Symbol" w:hint="default"/>
+      </w:rPr>
+    </w:lvl>
+    <w:lvl w:ilvl="1" w:tplc="04190003" w:tentative="1">
+      <w:start w:val="1"/>
+      <w:numFmt w:val="bullet"/>
+      <w:lvlText w:val="o"/>
+      <w:lvlJc w:val="left"/>
+      <w:pPr>
+        <w:ind w:left="2007" w:hanging="360"/>
+      </w:pPr>
+      <w:rPr>
+        <w:rFonts w:ascii="Courier New" w:hAnsi="Courier New" w:cs="Courier New" w:hint="default"/>
+      </w:rPr>
+    </w:lvl>
+    <w:lvl w:ilvl="2" w:tplc="04190005" w:tentative="1">
+      <w:start w:val="1"/>
+      <w:numFmt w:val="bullet"/>
+      <w:lvlText w:val=""/>
+      <w:lvlJc w:val="left"/>
+      <w:pPr>
+        <w:ind w:left="2727" w:hanging="360"/>
+      </w:pPr>
+      <w:rPr>
+        <w:rFonts w:ascii="Wingdings" w:hAnsi="Wingdings" w:hint="default"/>
+      </w:rPr>
+    </w:lvl>
+    <w:lvl w:ilvl="3" w:tplc="04190001" w:tentative="1">
+      <w:start w:val="1"/>
+      <w:numFmt w:val="bullet"/>
+      <w:lvlText w:val=""/>
+      <w:lvlJc w:val="left"/>
+      <w:pPr>
+        <w:ind w:left="3447" w:hanging="360"/>
+      </w:pPr>
+      <w:rPr>
+        <w:rFonts w:ascii="Symbol" w:hAnsi="Symbol" w:hint="default"/>
+      </w:rPr>
+    </w:lvl>
+    <w:lvl w:ilvl="4" w:tplc="04190003" w:tentative="1">
+      <w:start w:val="1"/>
+      <w:numFmt w:val="bullet"/>
+      <w:lvlText w:val="o"/>
+      <w:lvlJc w:val="left"/>
+      <w:pPr>
+        <w:ind w:left="4167" w:hanging="360"/>
+      </w:pPr>
+      <w:rPr>
+        <w:rFonts w:ascii="Courier New" w:hAnsi="Courier New" w:cs="Courier New" w:hint="default"/>
+      </w:rPr>
+    </w:lvl>
+    <w:lvl w:ilvl="5" w:tplc="04190005" w:tentative="1">
+      <w:start w:val="1"/>
+      <w:numFmt w:val="bullet"/>
+      <w:lvlText w:val=""/>
+      <w:lvlJc w:val="left"/>
+      <w:pPr>
+        <w:ind w:left="4887" w:hanging="360"/>
+      </w:pPr>
+      <w:rPr>
+        <w:rFonts w:ascii="Wingdings" w:hAnsi="Wingdings" w:hint="default"/>
+      </w:rPr>
+    </w:lvl>
+    <w:lvl w:ilvl="6" w:tplc="04190001" w:tentative="1">
+      <w:start w:val="1"/>
+      <w:numFmt w:val="bullet"/>
+      <w:lvlText w:val=""/>
+      <w:lvlJc w:val="left"/>
+      <w:pPr>
+        <w:ind w:left="5607" w:hanging="360"/>
+      </w:pPr>
+      <w:rPr>
+        <w:rFonts w:ascii="Symbol" w:hAnsi="Symbol" w:hint="default"/>
+      </w:rPr>
+    </w:lvl>
+    <w:lvl w:ilvl="7" w:tplc="04190003" w:tentative="1">
+      <w:start w:val="1"/>
+      <w:numFmt w:val="bullet"/>
+      <w:lvlText w:val="o"/>
+      <w:lvlJc w:val="left"/>
+      <w:pPr>
+        <w:ind w:left="6327" w:hanging="360"/>
+      </w:pPr>
+      <w:rPr>
+        <w:rFonts w:ascii="Courier New" w:hAnsi="Courier New" w:cs="Courier New" w:hint="default"/>
+      </w:rPr>
+    </w:lvl>
+    <w:lvl w:ilvl="8" w:tplc="04190005" w:tentative="1">
+      <w:start w:val="1"/>
+      <w:numFmt w:val="bullet"/>
+      <w:lvlText w:val=""/>
+      <w:lvlJc w:val="left"/>
+      <w:pPr>
+        <w:ind w:left="7047" w:hanging="360"/>
+      </w:pPr>
+      <w:rPr>
+        <w:rFonts w:ascii="Wingdings" w:hAnsi="Wingdings" w:hint="default"/>
+      </w:rPr>
+    </w:lvl>
+  </w:abstractNum>
+  <w:abstractNum w:abstractNumId="25" w15:restartNumberingAfterBreak="0">
     <w:nsid w:val="54F50F73"/>
     <w:multiLevelType w:val="hybridMultilevel"/>
     <w:tmpl w:val="639E26AC"/>
@@ -22500,7 +25059,7 @@
       </w:rPr>
     </w:lvl>
   </w:abstractNum>
-  <w:abstractNum w:abstractNumId="25" w15:restartNumberingAfterBreak="0">
+  <w:abstractNum w:abstractNumId="26" w15:restartNumberingAfterBreak="0">
     <w:nsid w:val="58B56771"/>
     <w:multiLevelType w:val="hybridMultilevel"/>
     <w:tmpl w:val="514C40C4"/>
@@ -22613,7 +25172,7 @@
       </w:rPr>
     </w:lvl>
   </w:abstractNum>
-  <w:abstractNum w:abstractNumId="26" w15:restartNumberingAfterBreak="0">
+  <w:abstractNum w:abstractNumId="27" w15:restartNumberingAfterBreak="0">
     <w:nsid w:val="5A3E3A3E"/>
     <w:multiLevelType w:val="hybridMultilevel"/>
     <w:tmpl w:val="DDEC2F9E"/>
@@ -22726,7 +25285,7 @@
       </w:rPr>
     </w:lvl>
   </w:abstractNum>
-  <w:abstractNum w:abstractNumId="27" w15:restartNumberingAfterBreak="0">
+  <w:abstractNum w:abstractNumId="28" w15:restartNumberingAfterBreak="0">
     <w:nsid w:val="5E12280F"/>
     <w:multiLevelType w:val="hybridMultilevel"/>
     <w:tmpl w:val="ACD84FA0"/>
@@ -22839,7 +25398,7 @@
       </w:rPr>
     </w:lvl>
   </w:abstractNum>
-  <w:abstractNum w:abstractNumId="28" w15:restartNumberingAfterBreak="0">
+  <w:abstractNum w:abstractNumId="29" w15:restartNumberingAfterBreak="0">
     <w:nsid w:val="5F3956C3"/>
     <w:multiLevelType w:val="hybridMultilevel"/>
     <w:tmpl w:val="748244AA"/>
@@ -22954,7 +25513,7 @@
       </w:rPr>
     </w:lvl>
   </w:abstractNum>
-  <w:abstractNum w:abstractNumId="29" w15:restartNumberingAfterBreak="0">
+  <w:abstractNum w:abstractNumId="30" w15:restartNumberingAfterBreak="0">
     <w:nsid w:val="606711DA"/>
     <w:multiLevelType w:val="hybridMultilevel"/>
     <w:tmpl w:val="3C40EE2E"/>
@@ -23043,7 +25602,7 @@
       </w:pPr>
     </w:lvl>
   </w:abstractNum>
-  <w:abstractNum w:abstractNumId="30" w15:restartNumberingAfterBreak="0">
+  <w:abstractNum w:abstractNumId="31" w15:restartNumberingAfterBreak="0">
     <w:nsid w:val="60BF3CCD"/>
     <w:multiLevelType w:val="multilevel"/>
     <w:tmpl w:val="9904C58A"/>
@@ -23164,7 +25723,7 @@
       </w:rPr>
     </w:lvl>
   </w:abstractNum>
-  <w:abstractNum w:abstractNumId="31" w15:restartNumberingAfterBreak="0">
+  <w:abstractNum w:abstractNumId="32" w15:restartNumberingAfterBreak="0">
     <w:nsid w:val="651D4E5F"/>
     <w:multiLevelType w:val="hybridMultilevel"/>
     <w:tmpl w:val="D21E442A"/>
@@ -23253,7 +25812,7 @@
       </w:pPr>
     </w:lvl>
   </w:abstractNum>
-  <w:abstractNum w:abstractNumId="32" w15:restartNumberingAfterBreak="0">
+  <w:abstractNum w:abstractNumId="33" w15:restartNumberingAfterBreak="0">
     <w:nsid w:val="68107699"/>
     <w:multiLevelType w:val="hybridMultilevel"/>
     <w:tmpl w:val="076AE7E8"/>
@@ -23342,7 +25901,7 @@
       </w:pPr>
     </w:lvl>
   </w:abstractNum>
-  <w:abstractNum w:abstractNumId="33" w15:restartNumberingAfterBreak="0">
+  <w:abstractNum w:abstractNumId="34" w15:restartNumberingAfterBreak="0">
     <w:nsid w:val="6A49397E"/>
     <w:multiLevelType w:val="hybridMultilevel"/>
     <w:tmpl w:val="AED6DE30"/>
@@ -23431,7 +25990,7 @@
       </w:pPr>
     </w:lvl>
   </w:abstractNum>
-  <w:abstractNum w:abstractNumId="34" w15:restartNumberingAfterBreak="0">
+  <w:abstractNum w:abstractNumId="35" w15:restartNumberingAfterBreak="0">
     <w:nsid w:val="710A64CF"/>
     <w:multiLevelType w:val="hybridMultilevel"/>
     <w:tmpl w:val="58DC5942"/>
@@ -23520,7 +26079,7 @@
       </w:pPr>
     </w:lvl>
   </w:abstractNum>
-  <w:abstractNum w:abstractNumId="35" w15:restartNumberingAfterBreak="0">
+  <w:abstractNum w:abstractNumId="36" w15:restartNumberingAfterBreak="0">
     <w:nsid w:val="77DD2737"/>
     <w:multiLevelType w:val="multilevel"/>
     <w:tmpl w:val="6ACA53C4"/>
@@ -23633,7 +26192,7 @@
       </w:rPr>
     </w:lvl>
   </w:abstractNum>
-  <w:abstractNum w:abstractNumId="36" w15:restartNumberingAfterBreak="0">
+  <w:abstractNum w:abstractNumId="37" w15:restartNumberingAfterBreak="0">
     <w:nsid w:val="7A136B52"/>
     <w:multiLevelType w:val="hybridMultilevel"/>
     <w:tmpl w:val="1A9C3252"/>
@@ -23723,7 +26282,7 @@
       </w:pPr>
     </w:lvl>
   </w:abstractNum>
-  <w:abstractNum w:abstractNumId="37" w15:restartNumberingAfterBreak="0">
+  <w:abstractNum w:abstractNumId="38" w15:restartNumberingAfterBreak="0">
     <w:nsid w:val="7BAE2597"/>
     <w:multiLevelType w:val="multilevel"/>
     <w:tmpl w:val="84CE3840"/>
@@ -23837,10 +26396,10 @@
     </w:lvl>
   </w:abstractNum>
   <w:num w:numId="1">
-    <w:abstractNumId w:val="28"/>
+    <w:abstractNumId w:val="29"/>
   </w:num>
   <w:num w:numId="2">
-    <w:abstractNumId w:val="30"/>
+    <w:abstractNumId w:val="31"/>
   </w:num>
   <w:num w:numId="3">
     <w:abstractNumId w:val="8"/>
@@ -23855,10 +26414,10 @@
     <w:abstractNumId w:val="12"/>
   </w:num>
   <w:num w:numId="7">
-    <w:abstractNumId w:val="36"/>
+    <w:abstractNumId w:val="37"/>
   </w:num>
   <w:num w:numId="8">
-    <w:abstractNumId w:val="29"/>
+    <w:abstractNumId w:val="30"/>
   </w:num>
   <w:num w:numId="9">
     <w:abstractNumId w:val="0"/>
@@ -23867,13 +26426,13 @@
     <w:abstractNumId w:val="6"/>
   </w:num>
   <w:num w:numId="11">
-    <w:abstractNumId w:val="33"/>
+    <w:abstractNumId w:val="34"/>
   </w:num>
   <w:num w:numId="12">
-    <w:abstractNumId w:val="37"/>
+    <w:abstractNumId w:val="38"/>
   </w:num>
   <w:num w:numId="13">
-    <w:abstractNumId w:val="32"/>
+    <w:abstractNumId w:val="33"/>
   </w:num>
   <w:num w:numId="14">
     <w:abstractNumId w:val="5"/>
@@ -23882,7 +26441,7 @@
     <w:abstractNumId w:val="16"/>
   </w:num>
   <w:num w:numId="16">
-    <w:abstractNumId w:val="35"/>
+    <w:abstractNumId w:val="36"/>
   </w:num>
   <w:num w:numId="17">
     <w:abstractNumId w:val="15"/>
@@ -23894,16 +26453,16 @@
     <w:abstractNumId w:val="3"/>
   </w:num>
   <w:num w:numId="20">
-    <w:abstractNumId w:val="24"/>
+    <w:abstractNumId w:val="25"/>
   </w:num>
   <w:num w:numId="21">
-    <w:abstractNumId w:val="31"/>
+    <w:abstractNumId w:val="32"/>
   </w:num>
   <w:num w:numId="22">
     <w:abstractNumId w:val="4"/>
   </w:num>
   <w:num w:numId="23">
-    <w:abstractNumId w:val="34"/>
+    <w:abstractNumId w:val="35"/>
   </w:num>
   <w:num w:numId="24">
     <w:abstractNumId w:val="19"/>
@@ -23915,7 +26474,7 @@
     <w:abstractNumId w:val="22"/>
   </w:num>
   <w:num w:numId="27">
-    <w:abstractNumId w:val="25"/>
+    <w:abstractNumId w:val="26"/>
   </w:num>
   <w:num w:numId="28">
     <w:abstractNumId w:val="11"/>
@@ -23933,13 +26492,13 @@
     <w:abstractNumId w:val="14"/>
   </w:num>
   <w:num w:numId="33">
-    <w:abstractNumId w:val="27"/>
+    <w:abstractNumId w:val="28"/>
   </w:num>
   <w:num w:numId="34">
     <w:abstractNumId w:val="17"/>
   </w:num>
   <w:num w:numId="35">
-    <w:abstractNumId w:val="26"/>
+    <w:abstractNumId w:val="27"/>
   </w:num>
   <w:num w:numId="36">
     <w:abstractNumId w:val="7"/>
@@ -23949,6 +26508,9 @@
   </w:num>
   <w:num w:numId="38">
     <w:abstractNumId w:val="13"/>
+  </w:num>
+  <w:num w:numId="39">
+    <w:abstractNumId w:val="24"/>
   </w:num>
 </w:numbering>
 </file>
@@ -24745,6 +27307,23 @@
       </w:tblBorders>
     </w:tblPr>
   </w:style>
+  <w:style w:type="paragraph" w:customStyle="1" w:styleId="af2">
+    <w:name w:val="Титул"/>
+    <w:basedOn w:val="a"/>
+    <w:rsid w:val="00CF13B0"/>
+    <w:pPr>
+      <w:spacing w:after="0" w:line="360" w:lineRule="auto"/>
+      <w:ind w:firstLine="709"/>
+      <w:contextualSpacing/>
+      <w:jc w:val="center"/>
+    </w:pPr>
+    <w:rPr>
+      <w:rFonts w:ascii="Times New Roman" w:eastAsia="Times New Roman" w:hAnsi="Times New Roman" w:cs="Times New Roman"/>
+      <w:bCs/>
+      <w:sz w:val="28"/>
+      <w:szCs w:val="20"/>
+    </w:rPr>
+  </w:style>
 </w:styles>
 </file>
 
@@ -25014,7 +27593,7 @@
 </file>
 
 <file path=customXml/itemProps1.xml><?xml version="1.0" encoding="utf-8"?>
-<ds:datastoreItem xmlns:ds="http://schemas.openxmlformats.org/officeDocument/2006/customXml" ds:itemID="{AB169522-4817-475D-BA99-6B81375030DA}">
+<ds:datastoreItem xmlns:ds="http://schemas.openxmlformats.org/officeDocument/2006/customXml" ds:itemID="{AEC45CD4-EC43-4196-A6F7-9CACCCC45B8C}">
   <ds:schemaRefs>
     <ds:schemaRef ds:uri="http://schemas.openxmlformats.org/officeDocument/2006/bibliography"/>
   </ds:schemaRefs>

</xml_diff>

<commit_message>
'master: init commit Пт янв 15 18:10:01 MSK 2021'
</commit_message>
<xml_diff>
--- a/My/Б17-В71_ОрловЯА_ПЗv3.docx
+++ b/My/Б17-В71_ОрловЯА_ПЗv3.docx
@@ -1263,7 +1263,6 @@
           <w:szCs w:val="28"/>
         </w:rPr>
       </w:pPr>
-      <w:bookmarkStart w:id="0" w:name="_Toc61623320"/>
     </w:p>
     <w:p>
       <w:pPr>
@@ -1274,6 +1273,7 @@
           <w:szCs w:val="28"/>
         </w:rPr>
       </w:pPr>
+      <w:bookmarkStart w:id="0" w:name="_Toc61626498"/>
       <w:r>
         <w:rPr>
           <w:rFonts w:cs="Times New Roman"/>
@@ -1300,7 +1300,39 @@
           <w:sz w:val="28"/>
           <w:szCs w:val="28"/>
         </w:rPr>
-        <w:t>Содержание пояснительной записки: 44 страниц, 8 рисунок, 3 таблиц, 10 используемый источник литературы.</w:t>
+        <w:t>Содержание пояснительной записки: 4</w:t>
+      </w:r>
+      <w:r>
+        <w:rPr>
+          <w:rFonts w:ascii="Times New Roman" w:hAnsi="Times New Roman" w:cs="Times New Roman"/>
+          <w:sz w:val="28"/>
+          <w:szCs w:val="28"/>
+        </w:rPr>
+        <w:t>5</w:t>
+      </w:r>
+      <w:r>
+        <w:rPr>
+          <w:rFonts w:ascii="Times New Roman" w:hAnsi="Times New Roman" w:cs="Times New Roman"/>
+          <w:sz w:val="28"/>
+          <w:szCs w:val="28"/>
+        </w:rPr>
+        <w:t xml:space="preserve"> страниц, 8 </w:t>
+      </w:r>
+      <w:r>
+        <w:rPr>
+          <w:rFonts w:ascii="Times New Roman" w:hAnsi="Times New Roman" w:cs="Times New Roman"/>
+          <w:sz w:val="28"/>
+          <w:szCs w:val="28"/>
+        </w:rPr>
+        <w:t>рисунков</w:t>
+      </w:r>
+      <w:r>
+        <w:rPr>
+          <w:rFonts w:ascii="Times New Roman" w:hAnsi="Times New Roman" w:cs="Times New Roman"/>
+          <w:sz w:val="28"/>
+          <w:szCs w:val="28"/>
+        </w:rPr>
+        <w:t>, 3 таблиц, 10 используемый источник литературы.</w:t>
       </w:r>
     </w:p>
     <w:p>
@@ -1443,23 +1475,114 @@
           <w:sz w:val="28"/>
           <w:szCs w:val="28"/>
         </w:rPr>
-        <w:t>В первой части проводится общий анализ</w:t>
-      </w:r>
-      <w:r>
-        <w:rPr>
-          <w:rFonts w:ascii="Times New Roman" w:hAnsi="Times New Roman" w:cs="Times New Roman"/>
-          <w:sz w:val="28"/>
-          <w:szCs w:val="28"/>
-        </w:rPr>
-        <w:t xml:space="preserve"> </w:t>
-      </w:r>
-      <w:r>
-        <w:rPr>
-          <w:rFonts w:ascii="Times New Roman" w:hAnsi="Times New Roman" w:cs="Times New Roman"/>
-          <w:sz w:val="28"/>
-          <w:szCs w:val="28"/>
-        </w:rPr>
-        <w:t>аналогов и прототипов.</w:t>
+        <w:t xml:space="preserve">В первой части проводится общий анализ тематики </w:t>
+      </w:r>
+      <w:r>
+        <w:rPr>
+          <w:rFonts w:ascii="Times New Roman" w:hAnsi="Times New Roman" w:cs="Times New Roman"/>
+          <w:sz w:val="28"/>
+          <w:szCs w:val="28"/>
+        </w:rPr>
+        <w:t xml:space="preserve">сопровождения </w:t>
+      </w:r>
+      <w:r>
+        <w:rPr>
+          <w:rFonts w:ascii="Times New Roman" w:hAnsi="Times New Roman" w:cs="Times New Roman"/>
+          <w:sz w:val="28"/>
+          <w:szCs w:val="28"/>
+          <w:lang w:val="en-US"/>
+        </w:rPr>
+        <w:t>API</w:t>
+      </w:r>
+      <w:r>
+        <w:rPr>
+          <w:rFonts w:ascii="Times New Roman" w:hAnsi="Times New Roman" w:cs="Times New Roman"/>
+          <w:sz w:val="28"/>
+          <w:szCs w:val="28"/>
+        </w:rPr>
+        <w:t>-документации.</w:t>
+      </w:r>
+      <w:r>
+        <w:rPr>
+          <w:rFonts w:ascii="Times New Roman" w:hAnsi="Times New Roman" w:cs="Times New Roman"/>
+          <w:sz w:val="28"/>
+          <w:szCs w:val="28"/>
+        </w:rPr>
+        <w:t xml:space="preserve"> Обосновывается актуальность выбранной тематики.</w:t>
+      </w:r>
+      <w:r>
+        <w:rPr>
+          <w:rFonts w:ascii="Times New Roman" w:hAnsi="Times New Roman" w:cs="Times New Roman"/>
+          <w:sz w:val="28"/>
+          <w:szCs w:val="28"/>
+        </w:rPr>
+        <w:t xml:space="preserve"> Проводится описание серверной архитектуры системы </w:t>
+      </w:r>
+      <w:r>
+        <w:rPr>
+          <w:rFonts w:ascii="Times New Roman" w:hAnsi="Times New Roman" w:cs="Times New Roman"/>
+          <w:sz w:val="28"/>
+          <w:szCs w:val="28"/>
+          <w:lang w:val="en-US"/>
+        </w:rPr>
+        <w:t>Fonmix</w:t>
+      </w:r>
+      <w:r>
+        <w:rPr>
+          <w:rFonts w:ascii="Times New Roman" w:hAnsi="Times New Roman" w:cs="Times New Roman"/>
+          <w:sz w:val="28"/>
+          <w:szCs w:val="28"/>
+        </w:rPr>
+        <w:t xml:space="preserve">. </w:t>
+      </w:r>
+      <w:r>
+        <w:rPr>
+          <w:rFonts w:ascii="Times New Roman" w:hAnsi="Times New Roman" w:cs="Times New Roman"/>
+          <w:sz w:val="28"/>
+          <w:szCs w:val="28"/>
+        </w:rPr>
+        <w:t xml:space="preserve">Проводится анализ </w:t>
+      </w:r>
+      <w:r>
+        <w:rPr>
+          <w:rFonts w:ascii="Times New Roman" w:hAnsi="Times New Roman" w:cs="Times New Roman"/>
+          <w:sz w:val="28"/>
+          <w:szCs w:val="28"/>
+        </w:rPr>
+        <w:t xml:space="preserve">существующих аналогов и прототипов систем сопровождения </w:t>
+      </w:r>
+      <w:r>
+        <w:rPr>
+          <w:rFonts w:ascii="Times New Roman" w:hAnsi="Times New Roman" w:cs="Times New Roman"/>
+          <w:sz w:val="28"/>
+          <w:szCs w:val="28"/>
+          <w:lang w:val="en-US"/>
+        </w:rPr>
+        <w:t>API</w:t>
+      </w:r>
+      <w:r>
+        <w:rPr>
+          <w:rFonts w:ascii="Times New Roman" w:hAnsi="Times New Roman" w:cs="Times New Roman"/>
+          <w:sz w:val="28"/>
+          <w:szCs w:val="28"/>
+        </w:rPr>
+        <w:t>-</w:t>
+      </w:r>
+      <w:r>
+        <w:rPr>
+          <w:rFonts w:ascii="Times New Roman" w:hAnsi="Times New Roman" w:cs="Times New Roman"/>
+          <w:sz w:val="28"/>
+          <w:szCs w:val="28"/>
+        </w:rPr>
+        <w:t>документации</w:t>
+      </w:r>
+      <w:r>
+        <w:rPr>
+          <w:rFonts w:ascii="Times New Roman" w:hAnsi="Times New Roman" w:cs="Times New Roman"/>
+          <w:sz w:val="28"/>
+          <w:szCs w:val="28"/>
+        </w:rPr>
+        <w:t>.</w:t>
       </w:r>
     </w:p>
     <w:p>
@@ -1489,6 +1612,62 @@
         </w:rPr>
         <w:t>.</w:t>
       </w:r>
+      <w:r>
+        <w:rPr>
+          <w:rFonts w:ascii="Times New Roman" w:hAnsi="Times New Roman" w:cs="Times New Roman"/>
+          <w:sz w:val="28"/>
+          <w:szCs w:val="28"/>
+        </w:rPr>
+        <w:t xml:space="preserve"> Р</w:t>
+      </w:r>
+      <w:r>
+        <w:rPr>
+          <w:rFonts w:ascii="Times New Roman" w:hAnsi="Times New Roman" w:cs="Times New Roman"/>
+          <w:sz w:val="28"/>
+          <w:szCs w:val="28"/>
+        </w:rPr>
+        <w:t xml:space="preserve">азрабатывается </w:t>
+      </w:r>
+      <w:r>
+        <w:rPr>
+          <w:rFonts w:ascii="Times New Roman" w:hAnsi="Times New Roman" w:cs="Times New Roman"/>
+          <w:sz w:val="28"/>
+          <w:szCs w:val="28"/>
+        </w:rPr>
+        <w:t>интерфейс взаимодействия пользователя с</w:t>
+      </w:r>
+      <w:r>
+        <w:rPr>
+          <w:rFonts w:ascii="Times New Roman" w:hAnsi="Times New Roman" w:cs="Times New Roman"/>
+          <w:sz w:val="28"/>
+          <w:szCs w:val="28"/>
+        </w:rPr>
+        <w:t xml:space="preserve"> </w:t>
+      </w:r>
+      <w:r>
+        <w:rPr>
+          <w:rFonts w:ascii="Times New Roman" w:hAnsi="Times New Roman" w:cs="Times New Roman"/>
+          <w:sz w:val="28"/>
+          <w:szCs w:val="28"/>
+        </w:rPr>
+        <w:t>системой</w:t>
+      </w:r>
+      <w:r>
+        <w:rPr>
+          <w:rFonts w:ascii="Times New Roman" w:hAnsi="Times New Roman" w:cs="Times New Roman"/>
+          <w:sz w:val="28"/>
+          <w:szCs w:val="28"/>
+        </w:rPr>
+        <w:t xml:space="preserve">. </w:t>
+      </w:r>
+      <w:r>
+        <w:rPr>
+          <w:rFonts w:ascii="Times New Roman" w:hAnsi="Times New Roman" w:cs="Times New Roman"/>
+          <w:sz w:val="28"/>
+          <w:szCs w:val="28"/>
+        </w:rPr>
+        <w:t>Разработан и протестирован скрипт публикации документации в единую справочную систему компании.</w:t>
+      </w:r>
     </w:p>
     <w:p>
       <w:pPr>
@@ -1515,10 +1694,32 @@
           <w:sz w:val="28"/>
           <w:szCs w:val="28"/>
         </w:rPr>
-        <w:t>ьей части пояснительной записки.</w:t>
-      </w:r>
-      <w:bookmarkStart w:id="1" w:name="_GoBack"/>
-      <w:bookmarkEnd w:id="1"/>
+        <w:t xml:space="preserve">ьей части пояснительной записки приводится подробный алгоритм </w:t>
+      </w:r>
+      <w:r>
+        <w:rPr>
+          <w:rFonts w:ascii="Times New Roman" w:hAnsi="Times New Roman" w:cs="Times New Roman"/>
+          <w:sz w:val="28"/>
+          <w:szCs w:val="28"/>
+        </w:rPr>
+        <w:t xml:space="preserve">публикации </w:t>
+      </w:r>
+      <w:r>
+        <w:rPr>
+          <w:rFonts w:ascii="Times New Roman" w:hAnsi="Times New Roman" w:cs="Times New Roman"/>
+          <w:sz w:val="28"/>
+          <w:szCs w:val="28"/>
+        </w:rPr>
+        <w:t>документации,</w:t>
+      </w:r>
+      <w:r>
+        <w:rPr>
+          <w:rFonts w:ascii="Times New Roman" w:hAnsi="Times New Roman" w:cs="Times New Roman"/>
+          <w:sz w:val="28"/>
+          <w:szCs w:val="28"/>
+        </w:rPr>
+        <w:t xml:space="preserve"> а также проводится тестирование отдельных компонентов системы.</w:t>
+      </w:r>
     </w:p>
     <w:p>
       <w:pPr>
@@ -1572,6 +1773,7 @@
         </w:rPr>
       </w:pPr>
     </w:p>
+    <w:bookmarkStart w:id="1" w:name="_Toc61626499" w:displacedByCustomXml="next"/>
     <w:bookmarkStart w:id="2" w:name="_Toc61623321" w:displacedByCustomXml="next"/>
     <w:bookmarkStart w:id="3" w:name="_Toc61615255" w:displacedByCustomXml="next"/>
     <w:sdt>
@@ -1616,6 +1818,7 @@
           </w:r>
           <w:bookmarkEnd w:id="3"/>
           <w:bookmarkEnd w:id="2"/>
+          <w:bookmarkEnd w:id="1"/>
         </w:p>
         <w:p>
           <w:pPr>
@@ -1659,7 +1862,7 @@
             </w:rPr>
             <w:fldChar w:fldCharType="separate"/>
           </w:r>
-          <w:hyperlink w:anchor="_Toc61623320" w:history="1">
+          <w:hyperlink w:anchor="_Toc61626498" w:history="1">
             <w:r>
               <w:rPr>
                 <w:rStyle w:val="a8"/>
@@ -1698,7 +1901,7 @@
                 <w:sz w:val="28"/>
                 <w:szCs w:val="28"/>
               </w:rPr>
-              <w:instrText xml:space="preserve"> PAGEREF _Toc61623320 \h </w:instrText>
+              <w:instrText xml:space="preserve"> PAGEREF _Toc61626498 \h </w:instrText>
             </w:r>
             <w:r>
               <w:rPr>
@@ -1741,6 +1944,8 @@
             </w:r>
           </w:hyperlink>
         </w:p>
+        <w:bookmarkStart w:id="4" w:name="_GoBack"/>
+        <w:bookmarkEnd w:id="4"/>
         <w:p>
           <w:pPr>
             <w:pStyle w:val="11"/>
@@ -1755,87 +1960,153 @@
               <w:lang w:eastAsia="ru-RU"/>
             </w:rPr>
           </w:pPr>
-          <w:hyperlink w:anchor="_Toc61623321" w:history="1">
-            <w:r>
-              <w:rPr>
-                <w:rStyle w:val="a8"/>
-                <w:rFonts w:ascii="Times New Roman" w:hAnsi="Times New Roman" w:cs="Times New Roman"/>
-                <w:noProof/>
-                <w:sz w:val="28"/>
-                <w:szCs w:val="28"/>
-              </w:rPr>
-              <w:t>СОДЕРЖАНИЕ</w:t>
-            </w:r>
-            <w:r>
-              <w:rPr>
-                <w:rFonts w:ascii="Times New Roman" w:hAnsi="Times New Roman" w:cs="Times New Roman"/>
-                <w:noProof/>
-                <w:webHidden/>
-                <w:sz w:val="28"/>
-                <w:szCs w:val="28"/>
-              </w:rPr>
-              <w:tab/>
-            </w:r>
-            <w:r>
-              <w:rPr>
-                <w:rFonts w:ascii="Times New Roman" w:hAnsi="Times New Roman" w:cs="Times New Roman"/>
-                <w:noProof/>
-                <w:webHidden/>
-                <w:sz w:val="28"/>
-                <w:szCs w:val="28"/>
-              </w:rPr>
-              <w:fldChar w:fldCharType="begin"/>
-            </w:r>
-            <w:r>
-              <w:rPr>
-                <w:rFonts w:ascii="Times New Roman" w:hAnsi="Times New Roman" w:cs="Times New Roman"/>
-                <w:noProof/>
-                <w:webHidden/>
-                <w:sz w:val="28"/>
-                <w:szCs w:val="28"/>
-              </w:rPr>
-              <w:instrText xml:space="preserve"> PAGEREF _Toc61623321 \h </w:instrText>
-            </w:r>
-            <w:r>
-              <w:rPr>
-                <w:rFonts w:ascii="Times New Roman" w:hAnsi="Times New Roman" w:cs="Times New Roman"/>
-                <w:noProof/>
-                <w:webHidden/>
-                <w:sz w:val="28"/>
-                <w:szCs w:val="28"/>
-              </w:rPr>
-            </w:r>
-            <w:r>
-              <w:rPr>
-                <w:rFonts w:ascii="Times New Roman" w:hAnsi="Times New Roman" w:cs="Times New Roman"/>
-                <w:noProof/>
-                <w:webHidden/>
-                <w:sz w:val="28"/>
-                <w:szCs w:val="28"/>
-              </w:rPr>
-              <w:fldChar w:fldCharType="separate"/>
-            </w:r>
-            <w:r>
-              <w:rPr>
-                <w:rFonts w:ascii="Times New Roman" w:hAnsi="Times New Roman" w:cs="Times New Roman"/>
-                <w:noProof/>
-                <w:webHidden/>
-                <w:sz w:val="28"/>
-                <w:szCs w:val="28"/>
-              </w:rPr>
-              <w:t>4</w:t>
-            </w:r>
-            <w:r>
-              <w:rPr>
-                <w:rFonts w:ascii="Times New Roman" w:hAnsi="Times New Roman" w:cs="Times New Roman"/>
-                <w:noProof/>
-                <w:webHidden/>
-                <w:sz w:val="28"/>
-                <w:szCs w:val="28"/>
-              </w:rPr>
-              <w:fldChar w:fldCharType="end"/>
-            </w:r>
-          </w:hyperlink>
+          <w:r>
+            <w:rPr>
+              <w:rStyle w:val="a8"/>
+              <w:rFonts w:ascii="Times New Roman" w:hAnsi="Times New Roman" w:cs="Times New Roman"/>
+              <w:noProof/>
+              <w:sz w:val="28"/>
+              <w:szCs w:val="28"/>
+            </w:rPr>
+            <w:fldChar w:fldCharType="begin"/>
+          </w:r>
+          <w:r>
+            <w:rPr>
+              <w:rStyle w:val="a8"/>
+              <w:rFonts w:ascii="Times New Roman" w:hAnsi="Times New Roman" w:cs="Times New Roman"/>
+              <w:noProof/>
+              <w:sz w:val="28"/>
+              <w:szCs w:val="28"/>
+            </w:rPr>
+            <w:instrText xml:space="preserve"> </w:instrText>
+          </w:r>
+          <w:r>
+            <w:rPr>
+              <w:rFonts w:ascii="Times New Roman" w:hAnsi="Times New Roman" w:cs="Times New Roman"/>
+              <w:noProof/>
+              <w:sz w:val="28"/>
+              <w:szCs w:val="28"/>
+            </w:rPr>
+            <w:instrText>HYPERLINK \l "_Toc61626500"</w:instrText>
+          </w:r>
+          <w:r>
+            <w:rPr>
+              <w:rStyle w:val="a8"/>
+              <w:rFonts w:ascii="Times New Roman" w:hAnsi="Times New Roman" w:cs="Times New Roman"/>
+              <w:noProof/>
+              <w:sz w:val="28"/>
+              <w:szCs w:val="28"/>
+            </w:rPr>
+            <w:instrText xml:space="preserve"> </w:instrText>
+          </w:r>
+          <w:r>
+            <w:rPr>
+              <w:rStyle w:val="a8"/>
+              <w:rFonts w:ascii="Times New Roman" w:hAnsi="Times New Roman" w:cs="Times New Roman"/>
+              <w:noProof/>
+              <w:sz w:val="28"/>
+              <w:szCs w:val="28"/>
+            </w:rPr>
+          </w:r>
+          <w:r>
+            <w:rPr>
+              <w:rStyle w:val="a8"/>
+              <w:rFonts w:ascii="Times New Roman" w:hAnsi="Times New Roman" w:cs="Times New Roman"/>
+              <w:noProof/>
+              <w:sz w:val="28"/>
+              <w:szCs w:val="28"/>
+            </w:rPr>
+            <w:fldChar w:fldCharType="separate"/>
+          </w:r>
+          <w:r>
+            <w:rPr>
+              <w:rStyle w:val="a8"/>
+              <w:rFonts w:ascii="Times New Roman" w:hAnsi="Times New Roman" w:cs="Times New Roman"/>
+              <w:noProof/>
+              <w:sz w:val="28"/>
+              <w:szCs w:val="28"/>
+            </w:rPr>
+            <w:t>ТЕРМИНЫ И ОПРЕДЕЛЕНИЯ</w:t>
+          </w:r>
+          <w:r>
+            <w:rPr>
+              <w:rFonts w:ascii="Times New Roman" w:hAnsi="Times New Roman" w:cs="Times New Roman"/>
+              <w:noProof/>
+              <w:webHidden/>
+              <w:sz w:val="28"/>
+              <w:szCs w:val="28"/>
+            </w:rPr>
+            <w:tab/>
+          </w:r>
+          <w:r>
+            <w:rPr>
+              <w:rFonts w:ascii="Times New Roman" w:hAnsi="Times New Roman" w:cs="Times New Roman"/>
+              <w:noProof/>
+              <w:webHidden/>
+              <w:sz w:val="28"/>
+              <w:szCs w:val="28"/>
+            </w:rPr>
+            <w:fldChar w:fldCharType="begin"/>
+          </w:r>
+          <w:r>
+            <w:rPr>
+              <w:rFonts w:ascii="Times New Roman" w:hAnsi="Times New Roman" w:cs="Times New Roman"/>
+              <w:noProof/>
+              <w:webHidden/>
+              <w:sz w:val="28"/>
+              <w:szCs w:val="28"/>
+            </w:rPr>
+            <w:instrText xml:space="preserve"> PAGEREF _Toc61626500 \h </w:instrText>
+          </w:r>
+          <w:r>
+            <w:rPr>
+              <w:rFonts w:ascii="Times New Roman" w:hAnsi="Times New Roman" w:cs="Times New Roman"/>
+              <w:noProof/>
+              <w:webHidden/>
+              <w:sz w:val="28"/>
+              <w:szCs w:val="28"/>
+            </w:rPr>
+          </w:r>
+          <w:r>
+            <w:rPr>
+              <w:rFonts w:ascii="Times New Roman" w:hAnsi="Times New Roman" w:cs="Times New Roman"/>
+              <w:noProof/>
+              <w:webHidden/>
+              <w:sz w:val="28"/>
+              <w:szCs w:val="28"/>
+            </w:rPr>
+            <w:fldChar w:fldCharType="separate"/>
+          </w:r>
+          <w:r>
+            <w:rPr>
+              <w:rFonts w:ascii="Times New Roman" w:hAnsi="Times New Roman" w:cs="Times New Roman"/>
+              <w:noProof/>
+              <w:webHidden/>
+              <w:sz w:val="28"/>
+              <w:szCs w:val="28"/>
+            </w:rPr>
+            <w:t>6</w:t>
+          </w:r>
+          <w:r>
+            <w:rPr>
+              <w:rFonts w:ascii="Times New Roman" w:hAnsi="Times New Roman" w:cs="Times New Roman"/>
+              <w:noProof/>
+              <w:webHidden/>
+              <w:sz w:val="28"/>
+              <w:szCs w:val="28"/>
+            </w:rPr>
+            <w:fldChar w:fldCharType="end"/>
+          </w:r>
+          <w:r>
+            <w:rPr>
+              <w:rStyle w:val="a8"/>
+              <w:rFonts w:ascii="Times New Roman" w:hAnsi="Times New Roman" w:cs="Times New Roman"/>
+              <w:noProof/>
+              <w:sz w:val="28"/>
+              <w:szCs w:val="28"/>
+            </w:rPr>
+            <w:fldChar w:fldCharType="end"/>
+          </w:r>
         </w:p>
         <w:p>
           <w:pPr>
@@ -1851,103 +2122,7 @@
               <w:lang w:eastAsia="ru-RU"/>
             </w:rPr>
           </w:pPr>
-          <w:hyperlink w:anchor="_Toc61623322" w:history="1">
-            <w:r>
-              <w:rPr>
-                <w:rStyle w:val="a8"/>
-                <w:rFonts w:ascii="Times New Roman" w:hAnsi="Times New Roman" w:cs="Times New Roman"/>
-                <w:noProof/>
-                <w:sz w:val="28"/>
-                <w:szCs w:val="28"/>
-              </w:rPr>
-              <w:t>ТЕРМИНЫ И ОПРЕДЕЛЕНИЯ</w:t>
-            </w:r>
-            <w:r>
-              <w:rPr>
-                <w:rFonts w:ascii="Times New Roman" w:hAnsi="Times New Roman" w:cs="Times New Roman"/>
-                <w:noProof/>
-                <w:webHidden/>
-                <w:sz w:val="28"/>
-                <w:szCs w:val="28"/>
-              </w:rPr>
-              <w:tab/>
-            </w:r>
-            <w:r>
-              <w:rPr>
-                <w:rFonts w:ascii="Times New Roman" w:hAnsi="Times New Roman" w:cs="Times New Roman"/>
-                <w:noProof/>
-                <w:webHidden/>
-                <w:sz w:val="28"/>
-                <w:szCs w:val="28"/>
-              </w:rPr>
-              <w:fldChar w:fldCharType="begin"/>
-            </w:r>
-            <w:r>
-              <w:rPr>
-                <w:rFonts w:ascii="Times New Roman" w:hAnsi="Times New Roman" w:cs="Times New Roman"/>
-                <w:noProof/>
-                <w:webHidden/>
-                <w:sz w:val="28"/>
-                <w:szCs w:val="28"/>
-              </w:rPr>
-              <w:instrText xml:space="preserve"> PAGEREF _Toc61623322 \h </w:instrText>
-            </w:r>
-            <w:r>
-              <w:rPr>
-                <w:rFonts w:ascii="Times New Roman" w:hAnsi="Times New Roman" w:cs="Times New Roman"/>
-                <w:noProof/>
-                <w:webHidden/>
-                <w:sz w:val="28"/>
-                <w:szCs w:val="28"/>
-              </w:rPr>
-            </w:r>
-            <w:r>
-              <w:rPr>
-                <w:rFonts w:ascii="Times New Roman" w:hAnsi="Times New Roman" w:cs="Times New Roman"/>
-                <w:noProof/>
-                <w:webHidden/>
-                <w:sz w:val="28"/>
-                <w:szCs w:val="28"/>
-              </w:rPr>
-              <w:fldChar w:fldCharType="separate"/>
-            </w:r>
-            <w:r>
-              <w:rPr>
-                <w:rFonts w:ascii="Times New Roman" w:hAnsi="Times New Roman" w:cs="Times New Roman"/>
-                <w:noProof/>
-                <w:webHidden/>
-                <w:sz w:val="28"/>
-                <w:szCs w:val="28"/>
-              </w:rPr>
-              <w:t>5</w:t>
-            </w:r>
-            <w:r>
-              <w:rPr>
-                <w:rFonts w:ascii="Times New Roman" w:hAnsi="Times New Roman" w:cs="Times New Roman"/>
-                <w:noProof/>
-                <w:webHidden/>
-                <w:sz w:val="28"/>
-                <w:szCs w:val="28"/>
-              </w:rPr>
-              <w:fldChar w:fldCharType="end"/>
-            </w:r>
-          </w:hyperlink>
-        </w:p>
-        <w:p>
-          <w:pPr>
-            <w:pStyle w:val="11"/>
-            <w:tabs>
-              <w:tab w:val="right" w:leader="dot" w:pos="9344"/>
-            </w:tabs>
-            <w:rPr>
-              <w:rFonts w:ascii="Times New Roman" w:eastAsiaTheme="minorEastAsia" w:hAnsi="Times New Roman" w:cs="Times New Roman"/>
-              <w:noProof/>
-              <w:sz w:val="28"/>
-              <w:szCs w:val="28"/>
-              <w:lang w:eastAsia="ru-RU"/>
-            </w:rPr>
-          </w:pPr>
-          <w:hyperlink w:anchor="_Toc61623323" w:history="1">
+          <w:hyperlink w:anchor="_Toc61626501" w:history="1">
             <w:r>
               <w:rPr>
                 <w:rStyle w:val="a8"/>
@@ -1986,7 +2161,7 @@
                 <w:sz w:val="28"/>
                 <w:szCs w:val="28"/>
               </w:rPr>
-              <w:instrText xml:space="preserve"> PAGEREF _Toc61623323 \h </w:instrText>
+              <w:instrText xml:space="preserve"> PAGEREF _Toc61626501 \h </w:instrText>
             </w:r>
             <w:r>
               <w:rPr>
@@ -2015,7 +2190,7 @@
                 <w:sz w:val="28"/>
                 <w:szCs w:val="28"/>
               </w:rPr>
-              <w:t>6</w:t>
+              <w:t>7</w:t>
             </w:r>
             <w:r>
               <w:rPr>
@@ -2044,7 +2219,7 @@
               <w:lang w:eastAsia="ru-RU"/>
             </w:rPr>
           </w:pPr>
-          <w:hyperlink w:anchor="_Toc61623324" w:history="1">
+          <w:hyperlink w:anchor="_Toc61626502" w:history="1">
             <w:r>
               <w:rPr>
                 <w:rStyle w:val="a8"/>
@@ -2103,7 +2278,7 @@
                 <w:sz w:val="28"/>
                 <w:szCs w:val="28"/>
               </w:rPr>
-              <w:instrText xml:space="preserve"> PAGEREF _Toc61623324 \h </w:instrText>
+              <w:instrText xml:space="preserve"> PAGEREF _Toc61626502 \h </w:instrText>
             </w:r>
             <w:r>
               <w:rPr>
@@ -2132,7 +2307,7 @@
                 <w:sz w:val="28"/>
                 <w:szCs w:val="28"/>
               </w:rPr>
-              <w:t>8</w:t>
+              <w:t>9</w:t>
             </w:r>
             <w:r>
               <w:rPr>
@@ -2161,7 +2336,7 @@
               <w:lang w:eastAsia="ru-RU"/>
             </w:rPr>
           </w:pPr>
-          <w:hyperlink w:anchor="_Toc61623325" w:history="1">
+          <w:hyperlink w:anchor="_Toc61626503" w:history="1">
             <w:r>
               <w:rPr>
                 <w:rStyle w:val="a8"/>
@@ -2220,7 +2395,7 @@
                 <w:sz w:val="28"/>
                 <w:szCs w:val="28"/>
               </w:rPr>
-              <w:instrText xml:space="preserve"> PAGEREF _Toc61623325 \h </w:instrText>
+              <w:instrText xml:space="preserve"> PAGEREF _Toc61626503 \h </w:instrText>
             </w:r>
             <w:r>
               <w:rPr>
@@ -2249,7 +2424,7 @@
                 <w:sz w:val="28"/>
                 <w:szCs w:val="28"/>
               </w:rPr>
-              <w:t>8</w:t>
+              <w:t>9</w:t>
             </w:r>
             <w:r>
               <w:rPr>
@@ -2278,7 +2453,7 @@
               <w:lang w:eastAsia="ru-RU"/>
             </w:rPr>
           </w:pPr>
-          <w:hyperlink w:anchor="_Toc61623326" w:history="1">
+          <w:hyperlink w:anchor="_Toc61626504" w:history="1">
             <w:r>
               <w:rPr>
                 <w:rStyle w:val="a8"/>
@@ -2337,7 +2512,7 @@
                 <w:sz w:val="28"/>
                 <w:szCs w:val="28"/>
               </w:rPr>
-              <w:instrText xml:space="preserve"> PAGEREF _Toc61623326 \h </w:instrText>
+              <w:instrText xml:space="preserve"> PAGEREF _Toc61626504 \h </w:instrText>
             </w:r>
             <w:r>
               <w:rPr>
@@ -2366,7 +2541,7 @@
                 <w:sz w:val="28"/>
                 <w:szCs w:val="28"/>
               </w:rPr>
-              <w:t>8</w:t>
+              <w:t>9</w:t>
             </w:r>
             <w:r>
               <w:rPr>
@@ -2395,7 +2570,7 @@
               <w:lang w:eastAsia="ru-RU"/>
             </w:rPr>
           </w:pPr>
-          <w:hyperlink w:anchor="_Toc61623327" w:history="1">
+          <w:hyperlink w:anchor="_Toc61626505" w:history="1">
             <w:r>
               <w:rPr>
                 <w:rStyle w:val="a8"/>
@@ -2454,7 +2629,7 @@
                 <w:sz w:val="28"/>
                 <w:szCs w:val="28"/>
               </w:rPr>
-              <w:instrText xml:space="preserve"> PAGEREF _Toc61623327 \h </w:instrText>
+              <w:instrText xml:space="preserve"> PAGEREF _Toc61626505 \h </w:instrText>
             </w:r>
             <w:r>
               <w:rPr>
@@ -2483,7 +2658,7 @@
                 <w:sz w:val="28"/>
                 <w:szCs w:val="28"/>
               </w:rPr>
-              <w:t>9</w:t>
+              <w:t>10</w:t>
             </w:r>
             <w:r>
               <w:rPr>
@@ -2512,7 +2687,7 @@
               <w:lang w:eastAsia="ru-RU"/>
             </w:rPr>
           </w:pPr>
-          <w:hyperlink w:anchor="_Toc61623328" w:history="1">
+          <w:hyperlink w:anchor="_Toc61626506" w:history="1">
             <w:r>
               <w:rPr>
                 <w:rStyle w:val="a8"/>
@@ -2571,7 +2746,7 @@
                 <w:sz w:val="28"/>
                 <w:szCs w:val="28"/>
               </w:rPr>
-              <w:instrText xml:space="preserve"> PAGEREF _Toc61623328 \h </w:instrText>
+              <w:instrText xml:space="preserve"> PAGEREF _Toc61626506 \h </w:instrText>
             </w:r>
             <w:r>
               <w:rPr>
@@ -2600,7 +2775,7 @@
                 <w:sz w:val="28"/>
                 <w:szCs w:val="28"/>
               </w:rPr>
-              <w:t>9</w:t>
+              <w:t>10</w:t>
             </w:r>
             <w:r>
               <w:rPr>
@@ -2629,7 +2804,7 @@
               <w:lang w:eastAsia="ru-RU"/>
             </w:rPr>
           </w:pPr>
-          <w:hyperlink w:anchor="_Toc61623329" w:history="1">
+          <w:hyperlink w:anchor="_Toc61626507" w:history="1">
             <w:r>
               <w:rPr>
                 <w:rStyle w:val="a8"/>
@@ -2688,7 +2863,7 @@
                 <w:sz w:val="28"/>
                 <w:szCs w:val="28"/>
               </w:rPr>
-              <w:instrText xml:space="preserve"> PAGEREF _Toc61623329 \h </w:instrText>
+              <w:instrText xml:space="preserve"> PAGEREF _Toc61626507 \h </w:instrText>
             </w:r>
             <w:r>
               <w:rPr>
@@ -2717,7 +2892,7 @@
                 <w:sz w:val="28"/>
                 <w:szCs w:val="28"/>
               </w:rPr>
-              <w:t>10</w:t>
+              <w:t>11</w:t>
             </w:r>
             <w:r>
               <w:rPr>
@@ -2746,7 +2921,7 @@
               <w:lang w:eastAsia="ru-RU"/>
             </w:rPr>
           </w:pPr>
-          <w:hyperlink w:anchor="_Toc61623330" w:history="1">
+          <w:hyperlink w:anchor="_Toc61626508" w:history="1">
             <w:r>
               <w:rPr>
                 <w:rStyle w:val="a8"/>
@@ -2805,7 +2980,7 @@
                 <w:sz w:val="28"/>
                 <w:szCs w:val="28"/>
               </w:rPr>
-              <w:instrText xml:space="preserve"> PAGEREF _Toc61623330 \h </w:instrText>
+              <w:instrText xml:space="preserve"> PAGEREF _Toc61626508 \h </w:instrText>
             </w:r>
             <w:r>
               <w:rPr>
@@ -2834,7 +3009,7 @@
                 <w:sz w:val="28"/>
                 <w:szCs w:val="28"/>
               </w:rPr>
-              <w:t>11</w:t>
+              <w:t>12</w:t>
             </w:r>
             <w:r>
               <w:rPr>
@@ -2863,7 +3038,7 @@
               <w:lang w:eastAsia="ru-RU"/>
             </w:rPr>
           </w:pPr>
-          <w:hyperlink w:anchor="_Toc61623331" w:history="1">
+          <w:hyperlink w:anchor="_Toc61626509" w:history="1">
             <w:r>
               <w:rPr>
                 <w:rStyle w:val="a8"/>
@@ -2924,7 +3099,7 @@
                 <w:sz w:val="28"/>
                 <w:szCs w:val="28"/>
               </w:rPr>
-              <w:instrText xml:space="preserve"> PAGEREF _Toc61623331 \h </w:instrText>
+              <w:instrText xml:space="preserve"> PAGEREF _Toc61626509 \h </w:instrText>
             </w:r>
             <w:r>
               <w:rPr>
@@ -2953,7 +3128,7 @@
                 <w:sz w:val="28"/>
                 <w:szCs w:val="28"/>
               </w:rPr>
-              <w:t>11</w:t>
+              <w:t>12</w:t>
             </w:r>
             <w:r>
               <w:rPr>
@@ -2982,7 +3157,7 @@
               <w:lang w:eastAsia="ru-RU"/>
             </w:rPr>
           </w:pPr>
-          <w:hyperlink w:anchor="_Toc61623332" w:history="1">
+          <w:hyperlink w:anchor="_Toc61626510" w:history="1">
             <w:r>
               <w:rPr>
                 <w:rStyle w:val="a8"/>
@@ -3063,7 +3238,7 @@
                 <w:sz w:val="28"/>
                 <w:szCs w:val="28"/>
               </w:rPr>
-              <w:instrText xml:space="preserve"> PAGEREF _Toc61623332 \h </w:instrText>
+              <w:instrText xml:space="preserve"> PAGEREF _Toc61626510 \h </w:instrText>
             </w:r>
             <w:r>
               <w:rPr>
@@ -3092,7 +3267,7 @@
                 <w:sz w:val="28"/>
                 <w:szCs w:val="28"/>
               </w:rPr>
-              <w:t>14</w:t>
+              <w:t>15</w:t>
             </w:r>
             <w:r>
               <w:rPr>
@@ -3121,7 +3296,7 @@
               <w:lang w:eastAsia="ru-RU"/>
             </w:rPr>
           </w:pPr>
-          <w:hyperlink w:anchor="_Toc61623333" w:history="1">
+          <w:hyperlink w:anchor="_Toc61626511" w:history="1">
             <w:r>
               <w:rPr>
                 <w:rStyle w:val="a8"/>
@@ -3201,7 +3376,7 @@
                 <w:sz w:val="28"/>
                 <w:szCs w:val="28"/>
               </w:rPr>
-              <w:instrText xml:space="preserve"> PAGEREF _Toc61623333 \h </w:instrText>
+              <w:instrText xml:space="preserve"> PAGEREF _Toc61626511 \h </w:instrText>
             </w:r>
             <w:r>
               <w:rPr>
@@ -3230,7 +3405,7 @@
                 <w:sz w:val="28"/>
                 <w:szCs w:val="28"/>
               </w:rPr>
-              <w:t>15</w:t>
+              <w:t>16</w:t>
             </w:r>
             <w:r>
               <w:rPr>
@@ -3259,7 +3434,7 @@
               <w:lang w:eastAsia="ru-RU"/>
             </w:rPr>
           </w:pPr>
-          <w:hyperlink w:anchor="_Toc61623334" w:history="1">
+          <w:hyperlink w:anchor="_Toc61626512" w:history="1">
             <w:r>
               <w:rPr>
                 <w:rStyle w:val="a8"/>
@@ -3320,7 +3495,7 @@
                 <w:sz w:val="28"/>
                 <w:szCs w:val="28"/>
               </w:rPr>
-              <w:instrText xml:space="preserve"> PAGEREF _Toc61623334 \h </w:instrText>
+              <w:instrText xml:space="preserve"> PAGEREF _Toc61626512 \h </w:instrText>
             </w:r>
             <w:r>
               <w:rPr>
@@ -3349,7 +3524,7 @@
                 <w:sz w:val="28"/>
                 <w:szCs w:val="28"/>
               </w:rPr>
-              <w:t>17</w:t>
+              <w:t>18</w:t>
             </w:r>
             <w:r>
               <w:rPr>
@@ -3378,7 +3553,7 @@
               <w:lang w:eastAsia="ru-RU"/>
             </w:rPr>
           </w:pPr>
-          <w:hyperlink w:anchor="_Toc61623335" w:history="1">
+          <w:hyperlink w:anchor="_Toc61626513" w:history="1">
             <w:r>
               <w:rPr>
                 <w:rStyle w:val="a8"/>
@@ -3437,7 +3612,7 @@
                 <w:sz w:val="28"/>
                 <w:szCs w:val="28"/>
               </w:rPr>
-              <w:instrText xml:space="preserve"> PAGEREF _Toc61623335 \h </w:instrText>
+              <w:instrText xml:space="preserve"> PAGEREF _Toc61626513 \h </w:instrText>
             </w:r>
             <w:r>
               <w:rPr>
@@ -3466,7 +3641,7 @@
                 <w:sz w:val="28"/>
                 <w:szCs w:val="28"/>
               </w:rPr>
-              <w:t>19</w:t>
+              <w:t>20</w:t>
             </w:r>
             <w:r>
               <w:rPr>
@@ -3495,7 +3670,7 @@
               <w:lang w:eastAsia="ru-RU"/>
             </w:rPr>
           </w:pPr>
-          <w:hyperlink w:anchor="_Toc61623336" w:history="1">
+          <w:hyperlink w:anchor="_Toc61626514" w:history="1">
             <w:r>
               <w:rPr>
                 <w:rStyle w:val="a8"/>
@@ -3554,7 +3729,7 @@
                 <w:sz w:val="28"/>
                 <w:szCs w:val="28"/>
               </w:rPr>
-              <w:instrText xml:space="preserve"> PAGEREF _Toc61623336 \h </w:instrText>
+              <w:instrText xml:space="preserve"> PAGEREF _Toc61626514 \h </w:instrText>
             </w:r>
             <w:r>
               <w:rPr>
@@ -3583,7 +3758,7 @@
                 <w:sz w:val="28"/>
                 <w:szCs w:val="28"/>
               </w:rPr>
-              <w:t>21</w:t>
+              <w:t>22</w:t>
             </w:r>
             <w:r>
               <w:rPr>
@@ -3612,7 +3787,7 @@
               <w:lang w:eastAsia="ru-RU"/>
             </w:rPr>
           </w:pPr>
-          <w:hyperlink w:anchor="_Toc61623337" w:history="1">
+          <w:hyperlink w:anchor="_Toc61626515" w:history="1">
             <w:r>
               <w:rPr>
                 <w:rStyle w:val="a8"/>
@@ -3671,7 +3846,7 @@
                 <w:sz w:val="28"/>
                 <w:szCs w:val="28"/>
               </w:rPr>
-              <w:instrText xml:space="preserve"> PAGEREF _Toc61623337 \h </w:instrText>
+              <w:instrText xml:space="preserve"> PAGEREF _Toc61626515 \h </w:instrText>
             </w:r>
             <w:r>
               <w:rPr>
@@ -3700,7 +3875,7 @@
                 <w:sz w:val="28"/>
                 <w:szCs w:val="28"/>
               </w:rPr>
-              <w:t>21</w:t>
+              <w:t>22</w:t>
             </w:r>
             <w:r>
               <w:rPr>
@@ -3729,7 +3904,7 @@
               <w:lang w:eastAsia="ru-RU"/>
             </w:rPr>
           </w:pPr>
-          <w:hyperlink w:anchor="_Toc61623338" w:history="1">
+          <w:hyperlink w:anchor="_Toc61626516" w:history="1">
             <w:r>
               <w:rPr>
                 <w:rStyle w:val="a8"/>
@@ -3788,144 +3963,7 @@
                 <w:sz w:val="28"/>
                 <w:szCs w:val="28"/>
               </w:rPr>
-              <w:instrText xml:space="preserve"> PAGEREF _Toc61623338 \h </w:instrText>
-            </w:r>
-            <w:r>
-              <w:rPr>
-                <w:rFonts w:ascii="Times New Roman" w:hAnsi="Times New Roman" w:cs="Times New Roman"/>
-                <w:noProof/>
-                <w:webHidden/>
-                <w:sz w:val="28"/>
-                <w:szCs w:val="28"/>
-              </w:rPr>
-            </w:r>
-            <w:r>
-              <w:rPr>
-                <w:rFonts w:ascii="Times New Roman" w:hAnsi="Times New Roman" w:cs="Times New Roman"/>
-                <w:noProof/>
-                <w:webHidden/>
-                <w:sz w:val="28"/>
-                <w:szCs w:val="28"/>
-              </w:rPr>
-              <w:fldChar w:fldCharType="separate"/>
-            </w:r>
-            <w:r>
-              <w:rPr>
-                <w:rFonts w:ascii="Times New Roman" w:hAnsi="Times New Roman" w:cs="Times New Roman"/>
-                <w:noProof/>
-                <w:webHidden/>
-                <w:sz w:val="28"/>
-                <w:szCs w:val="28"/>
-              </w:rPr>
-              <w:t>21</w:t>
-            </w:r>
-            <w:r>
-              <w:rPr>
-                <w:rFonts w:ascii="Times New Roman" w:hAnsi="Times New Roman" w:cs="Times New Roman"/>
-                <w:noProof/>
-                <w:webHidden/>
-                <w:sz w:val="28"/>
-                <w:szCs w:val="28"/>
-              </w:rPr>
-              <w:fldChar w:fldCharType="end"/>
-            </w:r>
-          </w:hyperlink>
-        </w:p>
-        <w:p>
-          <w:pPr>
-            <w:pStyle w:val="21"/>
-            <w:tabs>
-              <w:tab w:val="left" w:pos="880"/>
-              <w:tab w:val="right" w:leader="dot" w:pos="9344"/>
-            </w:tabs>
-            <w:rPr>
-              <w:rFonts w:ascii="Times New Roman" w:eastAsiaTheme="minorEastAsia" w:hAnsi="Times New Roman" w:cs="Times New Roman"/>
-              <w:noProof/>
-              <w:sz w:val="28"/>
-              <w:szCs w:val="28"/>
-              <w:lang w:eastAsia="ru-RU"/>
-            </w:rPr>
-          </w:pPr>
-          <w:hyperlink w:anchor="_Toc61623339" w:history="1">
-            <w:r>
-              <w:rPr>
-                <w:rStyle w:val="a8"/>
-                <w:rFonts w:ascii="Times New Roman" w:hAnsi="Times New Roman" w:cs="Times New Roman"/>
-                <w:noProof/>
-                <w:sz w:val="28"/>
-                <w:szCs w:val="28"/>
-              </w:rPr>
-              <w:t>2.2.</w:t>
-            </w:r>
-            <w:r>
-              <w:rPr>
-                <w:rFonts w:ascii="Times New Roman" w:eastAsiaTheme="minorEastAsia" w:hAnsi="Times New Roman" w:cs="Times New Roman"/>
-                <w:noProof/>
-                <w:sz w:val="28"/>
-                <w:szCs w:val="28"/>
-                <w:lang w:eastAsia="ru-RU"/>
-              </w:rPr>
-              <w:tab/>
-            </w:r>
-            <w:r>
-              <w:rPr>
-                <w:rStyle w:val="a8"/>
-                <w:rFonts w:ascii="Times New Roman" w:hAnsi="Times New Roman" w:cs="Times New Roman"/>
-                <w:noProof/>
-                <w:sz w:val="28"/>
-                <w:szCs w:val="28"/>
-              </w:rPr>
-              <w:t>Разработка структуры автомати</w:t>
-            </w:r>
-            <w:r>
-              <w:rPr>
-                <w:rStyle w:val="a8"/>
-                <w:rFonts w:ascii="Times New Roman" w:hAnsi="Times New Roman" w:cs="Times New Roman"/>
-                <w:noProof/>
-                <w:sz w:val="28"/>
-                <w:szCs w:val="28"/>
-              </w:rPr>
-              <w:t>з</w:t>
-            </w:r>
-            <w:r>
-              <w:rPr>
-                <w:rStyle w:val="a8"/>
-                <w:rFonts w:ascii="Times New Roman" w:hAnsi="Times New Roman" w:cs="Times New Roman"/>
-                <w:noProof/>
-                <w:sz w:val="28"/>
-                <w:szCs w:val="28"/>
-              </w:rPr>
-              <w:t>ированной системы</w:t>
-            </w:r>
-            <w:r>
-              <w:rPr>
-                <w:rFonts w:ascii="Times New Roman" w:hAnsi="Times New Roman" w:cs="Times New Roman"/>
-                <w:noProof/>
-                <w:webHidden/>
-                <w:sz w:val="28"/>
-                <w:szCs w:val="28"/>
-              </w:rPr>
-              <w:tab/>
-            </w:r>
-            <w:r>
-              <w:rPr>
-                <w:rFonts w:ascii="Times New Roman" w:hAnsi="Times New Roman" w:cs="Times New Roman"/>
-                <w:noProof/>
-                <w:webHidden/>
-                <w:sz w:val="28"/>
-                <w:szCs w:val="28"/>
-              </w:rPr>
-              <w:fldChar w:fldCharType="begin"/>
-            </w:r>
-            <w:r>
-              <w:rPr>
-                <w:rFonts w:ascii="Times New Roman" w:hAnsi="Times New Roman" w:cs="Times New Roman"/>
-                <w:noProof/>
-                <w:webHidden/>
-                <w:sz w:val="28"/>
-                <w:szCs w:val="28"/>
-              </w:rPr>
-              <w:instrText xml:space="preserve"> PAGEREF _Toc61623339 \h </w:instrText>
+              <w:instrText xml:space="preserve"> PAGEREF _Toc61626516 \h </w:instrText>
             </w:r>
             <w:r>
               <w:rPr>
@@ -3983,7 +4021,124 @@
               <w:lang w:eastAsia="ru-RU"/>
             </w:rPr>
           </w:pPr>
-          <w:hyperlink w:anchor="_Toc61623340" w:history="1">
+          <w:hyperlink w:anchor="_Toc61626517" w:history="1">
+            <w:r>
+              <w:rPr>
+                <w:rStyle w:val="a8"/>
+                <w:rFonts w:ascii="Times New Roman" w:hAnsi="Times New Roman" w:cs="Times New Roman"/>
+                <w:noProof/>
+                <w:sz w:val="28"/>
+                <w:szCs w:val="28"/>
+              </w:rPr>
+              <w:t>2.2.</w:t>
+            </w:r>
+            <w:r>
+              <w:rPr>
+                <w:rFonts w:ascii="Times New Roman" w:eastAsiaTheme="minorEastAsia" w:hAnsi="Times New Roman" w:cs="Times New Roman"/>
+                <w:noProof/>
+                <w:sz w:val="28"/>
+                <w:szCs w:val="28"/>
+                <w:lang w:eastAsia="ru-RU"/>
+              </w:rPr>
+              <w:tab/>
+            </w:r>
+            <w:r>
+              <w:rPr>
+                <w:rStyle w:val="a8"/>
+                <w:rFonts w:ascii="Times New Roman" w:hAnsi="Times New Roman" w:cs="Times New Roman"/>
+                <w:noProof/>
+                <w:sz w:val="28"/>
+                <w:szCs w:val="28"/>
+              </w:rPr>
+              <w:t>Разработка структуры автоматизированной системы</w:t>
+            </w:r>
+            <w:r>
+              <w:rPr>
+                <w:rFonts w:ascii="Times New Roman" w:hAnsi="Times New Roman" w:cs="Times New Roman"/>
+                <w:noProof/>
+                <w:webHidden/>
+                <w:sz w:val="28"/>
+                <w:szCs w:val="28"/>
+              </w:rPr>
+              <w:tab/>
+            </w:r>
+            <w:r>
+              <w:rPr>
+                <w:rFonts w:ascii="Times New Roman" w:hAnsi="Times New Roman" w:cs="Times New Roman"/>
+                <w:noProof/>
+                <w:webHidden/>
+                <w:sz w:val="28"/>
+                <w:szCs w:val="28"/>
+              </w:rPr>
+              <w:fldChar w:fldCharType="begin"/>
+            </w:r>
+            <w:r>
+              <w:rPr>
+                <w:rFonts w:ascii="Times New Roman" w:hAnsi="Times New Roman" w:cs="Times New Roman"/>
+                <w:noProof/>
+                <w:webHidden/>
+                <w:sz w:val="28"/>
+                <w:szCs w:val="28"/>
+              </w:rPr>
+              <w:instrText xml:space="preserve"> PAGEREF _Toc61626517 \h </w:instrText>
+            </w:r>
+            <w:r>
+              <w:rPr>
+                <w:rFonts w:ascii="Times New Roman" w:hAnsi="Times New Roman" w:cs="Times New Roman"/>
+                <w:noProof/>
+                <w:webHidden/>
+                <w:sz w:val="28"/>
+                <w:szCs w:val="28"/>
+              </w:rPr>
+            </w:r>
+            <w:r>
+              <w:rPr>
+                <w:rFonts w:ascii="Times New Roman" w:hAnsi="Times New Roman" w:cs="Times New Roman"/>
+                <w:noProof/>
+                <w:webHidden/>
+                <w:sz w:val="28"/>
+                <w:szCs w:val="28"/>
+              </w:rPr>
+              <w:fldChar w:fldCharType="separate"/>
+            </w:r>
+            <w:r>
+              <w:rPr>
+                <w:rFonts w:ascii="Times New Roman" w:hAnsi="Times New Roman" w:cs="Times New Roman"/>
+                <w:noProof/>
+                <w:webHidden/>
+                <w:sz w:val="28"/>
+                <w:szCs w:val="28"/>
+              </w:rPr>
+              <w:t>23</w:t>
+            </w:r>
+            <w:r>
+              <w:rPr>
+                <w:rFonts w:ascii="Times New Roman" w:hAnsi="Times New Roman" w:cs="Times New Roman"/>
+                <w:noProof/>
+                <w:webHidden/>
+                <w:sz w:val="28"/>
+                <w:szCs w:val="28"/>
+              </w:rPr>
+              <w:fldChar w:fldCharType="end"/>
+            </w:r>
+          </w:hyperlink>
+        </w:p>
+        <w:p>
+          <w:pPr>
+            <w:pStyle w:val="21"/>
+            <w:tabs>
+              <w:tab w:val="left" w:pos="880"/>
+              <w:tab w:val="right" w:leader="dot" w:pos="9344"/>
+            </w:tabs>
+            <w:rPr>
+              <w:rFonts w:ascii="Times New Roman" w:eastAsiaTheme="minorEastAsia" w:hAnsi="Times New Roman" w:cs="Times New Roman"/>
+              <w:noProof/>
+              <w:sz w:val="28"/>
+              <w:szCs w:val="28"/>
+              <w:lang w:eastAsia="ru-RU"/>
+            </w:rPr>
+          </w:pPr>
+          <w:hyperlink w:anchor="_Toc61626518" w:history="1">
             <w:r>
               <w:rPr>
                 <w:rStyle w:val="a8"/>
@@ -4042,7 +4197,7 @@
                 <w:sz w:val="28"/>
                 <w:szCs w:val="28"/>
               </w:rPr>
-              <w:instrText xml:space="preserve"> PAGEREF _Toc61623340 \h </w:instrText>
+              <w:instrText xml:space="preserve"> PAGEREF _Toc61626518 \h </w:instrText>
             </w:r>
             <w:r>
               <w:rPr>
@@ -4071,7 +4226,7 @@
                 <w:sz w:val="28"/>
                 <w:szCs w:val="28"/>
               </w:rPr>
-              <w:t>23</w:t>
+              <w:t>24</w:t>
             </w:r>
             <w:r>
               <w:rPr>
@@ -4100,7 +4255,7 @@
               <w:lang w:eastAsia="ru-RU"/>
             </w:rPr>
           </w:pPr>
-          <w:hyperlink w:anchor="_Toc61623341" w:history="1">
+          <w:hyperlink w:anchor="_Toc61626519" w:history="1">
             <w:r>
               <w:rPr>
                 <w:rStyle w:val="a8"/>
@@ -4159,7 +4314,7 @@
                 <w:sz w:val="28"/>
                 <w:szCs w:val="28"/>
               </w:rPr>
-              <w:instrText xml:space="preserve"> PAGEREF _Toc61623341 \h </w:instrText>
+              <w:instrText xml:space="preserve"> PAGEREF _Toc61626519 \h </w:instrText>
             </w:r>
             <w:r>
               <w:rPr>
@@ -4188,7 +4343,7 @@
                 <w:sz w:val="28"/>
                 <w:szCs w:val="28"/>
               </w:rPr>
-              <w:t>23</w:t>
+              <w:t>24</w:t>
             </w:r>
             <w:r>
               <w:rPr>
@@ -4217,7 +4372,7 @@
               <w:lang w:eastAsia="ru-RU"/>
             </w:rPr>
           </w:pPr>
-          <w:hyperlink w:anchor="_Toc61623342" w:history="1">
+          <w:hyperlink w:anchor="_Toc61626520" w:history="1">
             <w:r>
               <w:rPr>
                 <w:rStyle w:val="a8"/>
@@ -4276,7 +4431,7 @@
                 <w:sz w:val="28"/>
                 <w:szCs w:val="28"/>
               </w:rPr>
-              <w:instrText xml:space="preserve"> PAGEREF _Toc61623342 \h </w:instrText>
+              <w:instrText xml:space="preserve"> PAGEREF _Toc61626520 \h </w:instrText>
             </w:r>
             <w:r>
               <w:rPr>
@@ -4305,7 +4460,7 @@
                 <w:sz w:val="28"/>
                 <w:szCs w:val="28"/>
               </w:rPr>
-              <w:t>24</w:t>
+              <w:t>25</w:t>
             </w:r>
             <w:r>
               <w:rPr>
@@ -4334,7 +4489,7 @@
               <w:lang w:eastAsia="ru-RU"/>
             </w:rPr>
           </w:pPr>
-          <w:hyperlink w:anchor="_Toc61623343" w:history="1">
+          <w:hyperlink w:anchor="_Toc61626521" w:history="1">
             <w:r>
               <w:rPr>
                 <w:rStyle w:val="a8"/>
@@ -4393,7 +4548,7 @@
                 <w:sz w:val="28"/>
                 <w:szCs w:val="28"/>
               </w:rPr>
-              <w:instrText xml:space="preserve"> PAGEREF _Toc61623343 \h </w:instrText>
+              <w:instrText xml:space="preserve"> PAGEREF _Toc61626521 \h </w:instrText>
             </w:r>
             <w:r>
               <w:rPr>
@@ -4422,7 +4577,7 @@
                 <w:sz w:val="28"/>
                 <w:szCs w:val="28"/>
               </w:rPr>
-              <w:t>31</w:t>
+              <w:t>32</w:t>
             </w:r>
             <w:r>
               <w:rPr>
@@ -4451,7 +4606,7 @@
               <w:lang w:eastAsia="ru-RU"/>
             </w:rPr>
           </w:pPr>
-          <w:hyperlink w:anchor="_Toc61623344" w:history="1">
+          <w:hyperlink w:anchor="_Toc61626522" w:history="1">
             <w:r>
               <w:rPr>
                 <w:rStyle w:val="a8"/>
@@ -4510,7 +4665,7 @@
                 <w:sz w:val="28"/>
                 <w:szCs w:val="28"/>
               </w:rPr>
-              <w:instrText xml:space="preserve"> PAGEREF _Toc61623344 \h </w:instrText>
+              <w:instrText xml:space="preserve"> PAGEREF _Toc61626522 \h </w:instrText>
             </w:r>
             <w:r>
               <w:rPr>
@@ -4539,7 +4694,7 @@
                 <w:sz w:val="28"/>
                 <w:szCs w:val="28"/>
               </w:rPr>
-              <w:t>34</w:t>
+              <w:t>35</w:t>
             </w:r>
             <w:r>
               <w:rPr>
@@ -4568,7 +4723,7 @@
               <w:lang w:eastAsia="ru-RU"/>
             </w:rPr>
           </w:pPr>
-          <w:hyperlink w:anchor="_Toc61623345" w:history="1">
+          <w:hyperlink w:anchor="_Toc61626523" w:history="1">
             <w:r>
               <w:rPr>
                 <w:rStyle w:val="a8"/>
@@ -4627,7 +4782,7 @@
                 <w:sz w:val="28"/>
                 <w:szCs w:val="28"/>
               </w:rPr>
-              <w:instrText xml:space="preserve"> PAGEREF _Toc61623345 \h </w:instrText>
+              <w:instrText xml:space="preserve"> PAGEREF _Toc61626523 \h </w:instrText>
             </w:r>
             <w:r>
               <w:rPr>
@@ -4656,7 +4811,7 @@
                 <w:sz w:val="28"/>
                 <w:szCs w:val="28"/>
               </w:rPr>
-              <w:t>36</w:t>
+              <w:t>37</w:t>
             </w:r>
             <w:r>
               <w:rPr>
@@ -4685,7 +4840,7 @@
               <w:lang w:eastAsia="ru-RU"/>
             </w:rPr>
           </w:pPr>
-          <w:hyperlink w:anchor="_Toc61623346" w:history="1">
+          <w:hyperlink w:anchor="_Toc61626524" w:history="1">
             <w:r>
               <w:rPr>
                 <w:rStyle w:val="a8"/>
@@ -4744,7 +4899,7 @@
                 <w:sz w:val="28"/>
                 <w:szCs w:val="28"/>
               </w:rPr>
-              <w:instrText xml:space="preserve"> PAGEREF _Toc61623346 \h </w:instrText>
+              <w:instrText xml:space="preserve"> PAGEREF _Toc61626524 \h </w:instrText>
             </w:r>
             <w:r>
               <w:rPr>
@@ -4773,7 +4928,7 @@
                 <w:sz w:val="28"/>
                 <w:szCs w:val="28"/>
               </w:rPr>
-              <w:t>37</w:t>
+              <w:t>38</w:t>
             </w:r>
             <w:r>
               <w:rPr>
@@ -4802,7 +4957,7 @@
               <w:lang w:eastAsia="ru-RU"/>
             </w:rPr>
           </w:pPr>
-          <w:hyperlink w:anchor="_Toc61623347" w:history="1">
+          <w:hyperlink w:anchor="_Toc61626525" w:history="1">
             <w:r>
               <w:rPr>
                 <w:rStyle w:val="a8"/>
@@ -4861,7 +5016,7 @@
                 <w:sz w:val="28"/>
                 <w:szCs w:val="28"/>
               </w:rPr>
-              <w:instrText xml:space="preserve"> PAGEREF _Toc61623347 \h </w:instrText>
+              <w:instrText xml:space="preserve"> PAGEREF _Toc61626525 \h </w:instrText>
             </w:r>
             <w:r>
               <w:rPr>
@@ -4890,7 +5045,7 @@
                 <w:sz w:val="28"/>
                 <w:szCs w:val="28"/>
               </w:rPr>
-              <w:t>37</w:t>
+              <w:t>38</w:t>
             </w:r>
             <w:r>
               <w:rPr>
@@ -4919,7 +5074,7 @@
               <w:lang w:eastAsia="ru-RU"/>
             </w:rPr>
           </w:pPr>
-          <w:hyperlink w:anchor="_Toc61623348" w:history="1">
+          <w:hyperlink w:anchor="_Toc61626526" w:history="1">
             <w:r>
               <w:rPr>
                 <w:rStyle w:val="a8"/>
@@ -4978,7 +5133,7 @@
                 <w:sz w:val="28"/>
                 <w:szCs w:val="28"/>
               </w:rPr>
-              <w:instrText xml:space="preserve"> PAGEREF _Toc61623348 \h </w:instrText>
+              <w:instrText xml:space="preserve"> PAGEREF _Toc61626526 \h </w:instrText>
             </w:r>
             <w:r>
               <w:rPr>
@@ -5007,7 +5162,7 @@
                 <w:sz w:val="28"/>
                 <w:szCs w:val="28"/>
               </w:rPr>
-              <w:t>39</w:t>
+              <w:t>40</w:t>
             </w:r>
             <w:r>
               <w:rPr>
@@ -5036,7 +5191,7 @@
               <w:lang w:eastAsia="ru-RU"/>
             </w:rPr>
           </w:pPr>
-          <w:hyperlink w:anchor="_Toc61623349" w:history="1">
+          <w:hyperlink w:anchor="_Toc61626527" w:history="1">
             <w:r>
               <w:rPr>
                 <w:rStyle w:val="a8"/>
@@ -5095,7 +5250,7 @@
                 <w:sz w:val="28"/>
                 <w:szCs w:val="28"/>
               </w:rPr>
-              <w:instrText xml:space="preserve"> PAGEREF _Toc61623349 \h </w:instrText>
+              <w:instrText xml:space="preserve"> PAGEREF _Toc61626527 \h </w:instrText>
             </w:r>
             <w:r>
               <w:rPr>
@@ -5124,7 +5279,7 @@
                 <w:sz w:val="28"/>
                 <w:szCs w:val="28"/>
               </w:rPr>
-              <w:t>39</w:t>
+              <w:t>40</w:t>
             </w:r>
             <w:r>
               <w:rPr>
@@ -5153,7 +5308,7 @@
               <w:lang w:eastAsia="ru-RU"/>
             </w:rPr>
           </w:pPr>
-          <w:hyperlink w:anchor="_Toc61623350" w:history="1">
+          <w:hyperlink w:anchor="_Toc61626528" w:history="1">
             <w:r>
               <w:rPr>
                 <w:rStyle w:val="a8"/>
@@ -5244,7 +5399,7 @@
                 <w:sz w:val="28"/>
                 <w:szCs w:val="28"/>
               </w:rPr>
-              <w:instrText xml:space="preserve"> PAGEREF _Toc61623350 \h </w:instrText>
+              <w:instrText xml:space="preserve"> PAGEREF _Toc61626528 \h </w:instrText>
             </w:r>
             <w:r>
               <w:rPr>
@@ -5273,7 +5428,7 @@
                 <w:sz w:val="28"/>
                 <w:szCs w:val="28"/>
               </w:rPr>
-              <w:t>40</w:t>
+              <w:t>41</w:t>
             </w:r>
             <w:r>
               <w:rPr>
@@ -5302,7 +5457,7 @@
               <w:lang w:eastAsia="ru-RU"/>
             </w:rPr>
           </w:pPr>
-          <w:hyperlink w:anchor="_Toc61623351" w:history="1">
+          <w:hyperlink w:anchor="_Toc61626529" w:history="1">
             <w:r>
               <w:rPr>
                 <w:rStyle w:val="a8"/>
@@ -5361,155 +5516,7 @@
                 <w:sz w:val="28"/>
                 <w:szCs w:val="28"/>
               </w:rPr>
-              <w:instrText xml:space="preserve"> PAGEREF _Toc61623351 \h </w:instrText>
-            </w:r>
-            <w:r>
-              <w:rPr>
-                <w:rFonts w:ascii="Times New Roman" w:hAnsi="Times New Roman" w:cs="Times New Roman"/>
-                <w:noProof/>
-                <w:webHidden/>
-                <w:sz w:val="28"/>
-                <w:szCs w:val="28"/>
-              </w:rPr>
-            </w:r>
-            <w:r>
-              <w:rPr>
-                <w:rFonts w:ascii="Times New Roman" w:hAnsi="Times New Roman" w:cs="Times New Roman"/>
-                <w:noProof/>
-                <w:webHidden/>
-                <w:sz w:val="28"/>
-                <w:szCs w:val="28"/>
-              </w:rPr>
-              <w:fldChar w:fldCharType="separate"/>
-            </w:r>
-            <w:r>
-              <w:rPr>
-                <w:rFonts w:ascii="Times New Roman" w:hAnsi="Times New Roman" w:cs="Times New Roman"/>
-                <w:noProof/>
-                <w:webHidden/>
-                <w:sz w:val="28"/>
-                <w:szCs w:val="28"/>
-              </w:rPr>
-              <w:t>40</w:t>
-            </w:r>
-            <w:r>
-              <w:rPr>
-                <w:rFonts w:ascii="Times New Roman" w:hAnsi="Times New Roman" w:cs="Times New Roman"/>
-                <w:noProof/>
-                <w:webHidden/>
-                <w:sz w:val="28"/>
-                <w:szCs w:val="28"/>
-              </w:rPr>
-              <w:fldChar w:fldCharType="end"/>
-            </w:r>
-          </w:hyperlink>
-        </w:p>
-        <w:p>
-          <w:pPr>
-            <w:pStyle w:val="21"/>
-            <w:tabs>
-              <w:tab w:val="left" w:pos="1100"/>
-              <w:tab w:val="right" w:leader="dot" w:pos="9344"/>
-            </w:tabs>
-            <w:rPr>
-              <w:rFonts w:ascii="Times New Roman" w:eastAsiaTheme="minorEastAsia" w:hAnsi="Times New Roman" w:cs="Times New Roman"/>
-              <w:noProof/>
-              <w:sz w:val="28"/>
-              <w:szCs w:val="28"/>
-              <w:lang w:eastAsia="ru-RU"/>
-            </w:rPr>
-          </w:pPr>
-          <w:hyperlink w:anchor="_Toc61623352" w:history="1">
-            <w:r>
-              <w:rPr>
-                <w:rStyle w:val="a8"/>
-                <w:rFonts w:ascii="Times New Roman" w:hAnsi="Times New Roman" w:cs="Times New Roman"/>
-                <w:noProof/>
-                <w:sz w:val="28"/>
-                <w:szCs w:val="28"/>
-              </w:rPr>
-              <w:t>3.2.4.</w:t>
-            </w:r>
-            <w:r>
-              <w:rPr>
-                <w:rFonts w:ascii="Times New Roman" w:eastAsiaTheme="minorEastAsia" w:hAnsi="Times New Roman" w:cs="Times New Roman"/>
-                <w:noProof/>
-                <w:sz w:val="28"/>
-                <w:szCs w:val="28"/>
-                <w:lang w:eastAsia="ru-RU"/>
-              </w:rPr>
-              <w:tab/>
-            </w:r>
-            <w:r>
-              <w:rPr>
-                <w:rStyle w:val="a8"/>
-                <w:rFonts w:ascii="Times New Roman" w:hAnsi="Times New Roman" w:cs="Times New Roman"/>
-                <w:noProof/>
-                <w:sz w:val="28"/>
-                <w:szCs w:val="28"/>
-              </w:rPr>
-              <w:t>Т</w:t>
-            </w:r>
-            <w:r>
-              <w:rPr>
-                <w:rStyle w:val="a8"/>
-                <w:rFonts w:ascii="Times New Roman" w:hAnsi="Times New Roman" w:cs="Times New Roman"/>
-                <w:noProof/>
-                <w:sz w:val="28"/>
-                <w:szCs w:val="28"/>
-              </w:rPr>
-              <w:t>е</w:t>
-            </w:r>
-            <w:r>
-              <w:rPr>
-                <w:rStyle w:val="a8"/>
-                <w:rFonts w:ascii="Times New Roman" w:hAnsi="Times New Roman" w:cs="Times New Roman"/>
-                <w:noProof/>
-                <w:sz w:val="28"/>
-                <w:szCs w:val="28"/>
-              </w:rPr>
-              <w:t xml:space="preserve">стирование алгоритма публикации документации в </w:t>
-            </w:r>
-            <w:r>
-              <w:rPr>
-                <w:rStyle w:val="a8"/>
-                <w:rFonts w:ascii="Times New Roman" w:hAnsi="Times New Roman" w:cs="Times New Roman"/>
-                <w:noProof/>
-                <w:sz w:val="28"/>
-                <w:szCs w:val="28"/>
-                <w:lang w:val="en-US"/>
-              </w:rPr>
-              <w:t>Confluence</w:t>
-            </w:r>
-            <w:r>
-              <w:rPr>
-                <w:rFonts w:ascii="Times New Roman" w:hAnsi="Times New Roman" w:cs="Times New Roman"/>
-                <w:noProof/>
-                <w:webHidden/>
-                <w:sz w:val="28"/>
-                <w:szCs w:val="28"/>
-              </w:rPr>
-              <w:tab/>
-            </w:r>
-            <w:r>
-              <w:rPr>
-                <w:rFonts w:ascii="Times New Roman" w:hAnsi="Times New Roman" w:cs="Times New Roman"/>
-                <w:noProof/>
-                <w:webHidden/>
-                <w:sz w:val="28"/>
-                <w:szCs w:val="28"/>
-              </w:rPr>
-              <w:fldChar w:fldCharType="begin"/>
-            </w:r>
-            <w:r>
-              <w:rPr>
-                <w:rFonts w:ascii="Times New Roman" w:hAnsi="Times New Roman" w:cs="Times New Roman"/>
-                <w:noProof/>
-                <w:webHidden/>
-                <w:sz w:val="28"/>
-                <w:szCs w:val="28"/>
-              </w:rPr>
-              <w:instrText xml:space="preserve"> PAGEREF _Toc61623352 \h </w:instrText>
+              <w:instrText xml:space="preserve"> PAGEREF _Toc61626529 \h </w:instrText>
             </w:r>
             <w:r>
               <w:rPr>
@@ -5554,8 +5561,9 @@
         </w:p>
         <w:p>
           <w:pPr>
-            <w:pStyle w:val="11"/>
+            <w:pStyle w:val="21"/>
             <w:tabs>
+              <w:tab w:val="left" w:pos="1100"/>
               <w:tab w:val="right" w:leader="dot" w:pos="9344"/>
             </w:tabs>
             <w:rPr>
@@ -5566,7 +5574,7 @@
               <w:lang w:eastAsia="ru-RU"/>
             </w:rPr>
           </w:pPr>
-          <w:hyperlink w:anchor="_Toc61623353" w:history="1">
+          <w:hyperlink w:anchor="_Toc61626530" w:history="1">
             <w:r>
               <w:rPr>
                 <w:rStyle w:val="a8"/>
@@ -5575,7 +5583,17 @@
                 <w:sz w:val="28"/>
                 <w:szCs w:val="28"/>
               </w:rPr>
-              <w:t>ЗАКЛЮЧ</w:t>
+              <w:t>3.2.4.</w:t>
+            </w:r>
+            <w:r>
+              <w:rPr>
+                <w:rFonts w:ascii="Times New Roman" w:eastAsiaTheme="minorEastAsia" w:hAnsi="Times New Roman" w:cs="Times New Roman"/>
+                <w:noProof/>
+                <w:sz w:val="28"/>
+                <w:szCs w:val="28"/>
+                <w:lang w:eastAsia="ru-RU"/>
+              </w:rPr>
+              <w:tab/>
             </w:r>
             <w:r>
               <w:rPr>
@@ -5585,7 +5603,7 @@
                 <w:sz w:val="28"/>
                 <w:szCs w:val="28"/>
               </w:rPr>
-              <w:t>Е</w:t>
+              <w:t xml:space="preserve">Тестирование алгоритма публикации документации в </w:t>
             </w:r>
             <w:r>
               <w:rPr>
@@ -5594,8 +5612,9 @@
                 <w:noProof/>
                 <w:sz w:val="28"/>
                 <w:szCs w:val="28"/>
+                <w:lang w:val="en-US"/>
               </w:rPr>
-              <w:t>НИЕ</w:t>
+              <w:t>Confluence</w:t>
             </w:r>
             <w:r>
               <w:rPr>
@@ -5625,7 +5644,7 @@
                 <w:sz w:val="28"/>
                 <w:szCs w:val="28"/>
               </w:rPr>
-              <w:instrText xml:space="preserve"> PAGEREF _Toc61623353 \h </w:instrText>
+              <w:instrText xml:space="preserve"> PAGEREF _Toc61626530 \h </w:instrText>
             </w:r>
             <w:r>
               <w:rPr>
@@ -5654,7 +5673,7 @@
                 <w:sz w:val="28"/>
                 <w:szCs w:val="28"/>
               </w:rPr>
-              <w:t>41</w:t>
+              <w:t>42</w:t>
             </w:r>
             <w:r>
               <w:rPr>
@@ -5682,7 +5701,7 @@
               <w:lang w:eastAsia="ru-RU"/>
             </w:rPr>
           </w:pPr>
-          <w:hyperlink w:anchor="_Toc61623354" w:history="1">
+          <w:hyperlink w:anchor="_Toc61626531" w:history="1">
             <w:r>
               <w:rPr>
                 <w:rStyle w:val="a8"/>
@@ -5691,7 +5710,7 @@
                 <w:sz w:val="28"/>
                 <w:szCs w:val="28"/>
               </w:rPr>
-              <w:t>СПИСОК ЛИТЕРАТУРЫ</w:t>
+              <w:t>ЗАКЛЮЧЕНИЕ</w:t>
             </w:r>
             <w:r>
               <w:rPr>
@@ -5721,7 +5740,7 @@
                 <w:sz w:val="28"/>
                 <w:szCs w:val="28"/>
               </w:rPr>
-              <w:instrText xml:space="preserve"> PAGEREF _Toc61623354 \h </w:instrText>
+              <w:instrText xml:space="preserve"> PAGEREF _Toc61626531 \h </w:instrText>
             </w:r>
             <w:r>
               <w:rPr>
@@ -5778,7 +5797,7 @@
               <w:lang w:eastAsia="ru-RU"/>
             </w:rPr>
           </w:pPr>
-          <w:hyperlink w:anchor="_Toc61623355" w:history="1">
+          <w:hyperlink w:anchor="_Toc61626532" w:history="1">
             <w:r>
               <w:rPr>
                 <w:rStyle w:val="a8"/>
@@ -5787,7 +5806,7 @@
                 <w:sz w:val="28"/>
                 <w:szCs w:val="28"/>
               </w:rPr>
-              <w:t>ПРИЛОЖЕНИЕ А: Листинг программы публикации документации</w:t>
+              <w:t>СПИСОК ЛИТЕРАТУРЫ</w:t>
             </w:r>
             <w:r>
               <w:rPr>
@@ -5817,7 +5836,7 @@
                 <w:sz w:val="28"/>
                 <w:szCs w:val="28"/>
               </w:rPr>
-              <w:instrText xml:space="preserve"> PAGEREF _Toc61623355 \h </w:instrText>
+              <w:instrText xml:space="preserve"> PAGEREF _Toc61626532 \h </w:instrText>
             </w:r>
             <w:r>
               <w:rPr>
@@ -5862,6 +5881,102 @@
         </w:p>
         <w:p>
           <w:pPr>
+            <w:pStyle w:val="11"/>
+            <w:tabs>
+              <w:tab w:val="right" w:leader="dot" w:pos="9344"/>
+            </w:tabs>
+            <w:rPr>
+              <w:rFonts w:ascii="Times New Roman" w:eastAsiaTheme="minorEastAsia" w:hAnsi="Times New Roman" w:cs="Times New Roman"/>
+              <w:noProof/>
+              <w:sz w:val="28"/>
+              <w:szCs w:val="28"/>
+              <w:lang w:eastAsia="ru-RU"/>
+            </w:rPr>
+          </w:pPr>
+          <w:hyperlink w:anchor="_Toc61626533" w:history="1">
+            <w:r>
+              <w:rPr>
+                <w:rStyle w:val="a8"/>
+                <w:rFonts w:ascii="Times New Roman" w:hAnsi="Times New Roman" w:cs="Times New Roman"/>
+                <w:noProof/>
+                <w:sz w:val="28"/>
+                <w:szCs w:val="28"/>
+              </w:rPr>
+              <w:t>ПРИЛОЖЕНИЕ А: Листинг программы публикации документации</w:t>
+            </w:r>
+            <w:r>
+              <w:rPr>
+                <w:rFonts w:ascii="Times New Roman" w:hAnsi="Times New Roman" w:cs="Times New Roman"/>
+                <w:noProof/>
+                <w:webHidden/>
+                <w:sz w:val="28"/>
+                <w:szCs w:val="28"/>
+              </w:rPr>
+              <w:tab/>
+            </w:r>
+            <w:r>
+              <w:rPr>
+                <w:rFonts w:ascii="Times New Roman" w:hAnsi="Times New Roman" w:cs="Times New Roman"/>
+                <w:noProof/>
+                <w:webHidden/>
+                <w:sz w:val="28"/>
+                <w:szCs w:val="28"/>
+              </w:rPr>
+              <w:fldChar w:fldCharType="begin"/>
+            </w:r>
+            <w:r>
+              <w:rPr>
+                <w:rFonts w:ascii="Times New Roman" w:hAnsi="Times New Roman" w:cs="Times New Roman"/>
+                <w:noProof/>
+                <w:webHidden/>
+                <w:sz w:val="28"/>
+                <w:szCs w:val="28"/>
+              </w:rPr>
+              <w:instrText xml:space="preserve"> PAGEREF _Toc61626533 \h </w:instrText>
+            </w:r>
+            <w:r>
+              <w:rPr>
+                <w:rFonts w:ascii="Times New Roman" w:hAnsi="Times New Roman" w:cs="Times New Roman"/>
+                <w:noProof/>
+                <w:webHidden/>
+                <w:sz w:val="28"/>
+                <w:szCs w:val="28"/>
+              </w:rPr>
+            </w:r>
+            <w:r>
+              <w:rPr>
+                <w:rFonts w:ascii="Times New Roman" w:hAnsi="Times New Roman" w:cs="Times New Roman"/>
+                <w:noProof/>
+                <w:webHidden/>
+                <w:sz w:val="28"/>
+                <w:szCs w:val="28"/>
+              </w:rPr>
+              <w:fldChar w:fldCharType="separate"/>
+            </w:r>
+            <w:r>
+              <w:rPr>
+                <w:rFonts w:ascii="Times New Roman" w:hAnsi="Times New Roman" w:cs="Times New Roman"/>
+                <w:noProof/>
+                <w:webHidden/>
+                <w:sz w:val="28"/>
+                <w:szCs w:val="28"/>
+              </w:rPr>
+              <w:t>45</w:t>
+            </w:r>
+            <w:r>
+              <w:rPr>
+                <w:rFonts w:ascii="Times New Roman" w:hAnsi="Times New Roman" w:cs="Times New Roman"/>
+                <w:noProof/>
+                <w:webHidden/>
+                <w:sz w:val="28"/>
+                <w:szCs w:val="28"/>
+              </w:rPr>
+              <w:fldChar w:fldCharType="end"/>
+            </w:r>
+          </w:hyperlink>
+        </w:p>
+        <w:p>
+          <w:pPr>
             <w:spacing w:after="0" w:line="360" w:lineRule="auto"/>
             <w:ind w:firstLine="567"/>
             <w:jc w:val="both"/>
@@ -5890,8 +6005,7 @@
           <w:szCs w:val="24"/>
         </w:rPr>
       </w:pPr>
-      <w:bookmarkStart w:id="4" w:name="_Toc56957438"/>
-      <w:bookmarkStart w:id="5" w:name="_Toc61623322"/>
+      <w:bookmarkStart w:id="5" w:name="_Toc56957438"/>
       <w:r>
         <w:rPr>
           <w:rFonts w:ascii="Times New Roman" w:hAnsi="Times New Roman" w:cs="Times New Roman"/>
@@ -5910,6 +6024,7 @@
           <w:szCs w:val="28"/>
         </w:rPr>
       </w:pPr>
+      <w:bookmarkStart w:id="6" w:name="_Toc61626500"/>
       <w:r>
         <w:rPr>
           <w:rFonts w:cs="Times New Roman"/>
@@ -5918,7 +6033,7 @@
         <w:lastRenderedPageBreak/>
         <w:t>ТЕРМИНЫ И ОПРЕДЕЛЕНИЯ</w:t>
       </w:r>
-      <w:bookmarkEnd w:id="5"/>
+      <w:bookmarkEnd w:id="6"/>
     </w:p>
     <w:p>
       <w:pPr>
@@ -6030,7 +6145,23 @@
           <w:sz w:val="28"/>
           <w:szCs w:val="28"/>
         </w:rPr>
-        <w:t>) – Интерфейс командной строки</w:t>
+        <w:t xml:space="preserve">) – </w:t>
+      </w:r>
+      <w:r>
+        <w:rPr>
+          <w:rFonts w:ascii="Times New Roman" w:hAnsi="Times New Roman" w:cs="Times New Roman"/>
+          <w:sz w:val="28"/>
+          <w:szCs w:val="28"/>
+        </w:rPr>
+        <w:t>и</w:t>
+      </w:r>
+      <w:r>
+        <w:rPr>
+          <w:rFonts w:ascii="Times New Roman" w:hAnsi="Times New Roman" w:cs="Times New Roman"/>
+          <w:sz w:val="28"/>
+          <w:szCs w:val="28"/>
+        </w:rPr>
+        <w:t>нтерфейс командной строки</w:t>
       </w:r>
     </w:p>
     <w:p>
@@ -6054,7 +6185,7 @@
           <w:sz w:val="28"/>
           <w:szCs w:val="28"/>
         </w:rPr>
-        <w:t>JSON (</w:t>
+        <w:t>IT (</w:t>
       </w:r>
       <w:proofErr w:type="spellStart"/>
       <w:r>
@@ -6063,7 +6194,7 @@
           <w:sz w:val="28"/>
           <w:szCs w:val="28"/>
         </w:rPr>
-        <w:t>JavaScript</w:t>
+        <w:t>Information</w:t>
       </w:r>
       <w:proofErr w:type="spellEnd"/>
       <w:r>
@@ -6081,7 +6212,7 @@
           <w:sz w:val="28"/>
           <w:szCs w:val="28"/>
         </w:rPr>
-        <w:t>Object</w:t>
+        <w:t>technology</w:t>
       </w:r>
       <w:proofErr w:type="spellEnd"/>
       <w:r>
@@ -6090,36 +6221,40 @@
           <w:sz w:val="28"/>
           <w:szCs w:val="28"/>
         </w:rPr>
+        <w:t xml:space="preserve">) </w:t>
+      </w:r>
+      <w:r>
+        <w:rPr>
+          <w:rFonts w:ascii="Times New Roman" w:hAnsi="Times New Roman" w:cs="Times New Roman"/>
+          <w:sz w:val="28"/>
+          <w:szCs w:val="28"/>
+        </w:rPr>
+        <w:t>–</w:t>
+      </w:r>
+      <w:r>
+        <w:rPr>
+          <w:rFonts w:ascii="Times New Roman" w:hAnsi="Times New Roman" w:cs="Times New Roman"/>
+          <w:sz w:val="28"/>
+          <w:szCs w:val="28"/>
+        </w:rPr>
         <w:t xml:space="preserve"> </w:t>
       </w:r>
-      <w:proofErr w:type="spellStart"/>
-      <w:r>
-        <w:rPr>
-          <w:rFonts w:ascii="Times New Roman" w:hAnsi="Times New Roman" w:cs="Times New Roman"/>
-          <w:sz w:val="28"/>
-          <w:szCs w:val="28"/>
-        </w:rPr>
-        <w:t>Notation</w:t>
-      </w:r>
-      <w:proofErr w:type="spellEnd"/>
-      <w:r>
-        <w:rPr>
-          <w:rFonts w:ascii="Times New Roman" w:hAnsi="Times New Roman" w:cs="Times New Roman"/>
-          <w:sz w:val="28"/>
-          <w:szCs w:val="28"/>
-        </w:rPr>
-        <w:t xml:space="preserve">) – текстовый формат обмена данными, основанный на </w:t>
-      </w:r>
-      <w:proofErr w:type="spellStart"/>
-      <w:r>
-        <w:rPr>
-          <w:rFonts w:ascii="Times New Roman" w:hAnsi="Times New Roman" w:cs="Times New Roman"/>
-          <w:sz w:val="28"/>
-          <w:szCs w:val="28"/>
-        </w:rPr>
-        <w:t>JavaScript</w:t>
-      </w:r>
-      <w:proofErr w:type="spellEnd"/>
+      <w:r>
+        <w:rPr>
+          <w:rFonts w:ascii="Times New Roman" w:hAnsi="Times New Roman" w:cs="Times New Roman"/>
+          <w:sz w:val="28"/>
+          <w:szCs w:val="28"/>
+        </w:rPr>
+        <w:t>и</w:t>
+      </w:r>
+      <w:r>
+        <w:rPr>
+          <w:rFonts w:ascii="Times New Roman" w:hAnsi="Times New Roman" w:cs="Times New Roman"/>
+          <w:sz w:val="28"/>
+          <w:szCs w:val="28"/>
+        </w:rPr>
+        <w:t>нформационные технологии</w:t>
+      </w:r>
     </w:p>
     <w:p>
       <w:pPr>
@@ -6142,8 +6277,72 @@
           <w:sz w:val="28"/>
           <w:szCs w:val="28"/>
         </w:rPr>
-        <w:t>REST API – это набор правил, по которым следует обращаться к серверу для отправки или получения данных.</w:t>
-      </w:r>
+        <w:t>JSON (</w:t>
+      </w:r>
+      <w:proofErr w:type="spellStart"/>
+      <w:r>
+        <w:rPr>
+          <w:rFonts w:ascii="Times New Roman" w:hAnsi="Times New Roman" w:cs="Times New Roman"/>
+          <w:sz w:val="28"/>
+          <w:szCs w:val="28"/>
+        </w:rPr>
+        <w:t>JavaScript</w:t>
+      </w:r>
+      <w:proofErr w:type="spellEnd"/>
+      <w:r>
+        <w:rPr>
+          <w:rFonts w:ascii="Times New Roman" w:hAnsi="Times New Roman" w:cs="Times New Roman"/>
+          <w:sz w:val="28"/>
+          <w:szCs w:val="28"/>
+        </w:rPr>
+        <w:t xml:space="preserve"> </w:t>
+      </w:r>
+      <w:proofErr w:type="spellStart"/>
+      <w:r>
+        <w:rPr>
+          <w:rFonts w:ascii="Times New Roman" w:hAnsi="Times New Roman" w:cs="Times New Roman"/>
+          <w:sz w:val="28"/>
+          <w:szCs w:val="28"/>
+        </w:rPr>
+        <w:t>Object</w:t>
+      </w:r>
+      <w:proofErr w:type="spellEnd"/>
+      <w:r>
+        <w:rPr>
+          <w:rFonts w:ascii="Times New Roman" w:hAnsi="Times New Roman" w:cs="Times New Roman"/>
+          <w:sz w:val="28"/>
+          <w:szCs w:val="28"/>
+        </w:rPr>
+        <w:t xml:space="preserve"> </w:t>
+      </w:r>
+      <w:proofErr w:type="spellStart"/>
+      <w:r>
+        <w:rPr>
+          <w:rFonts w:ascii="Times New Roman" w:hAnsi="Times New Roman" w:cs="Times New Roman"/>
+          <w:sz w:val="28"/>
+          <w:szCs w:val="28"/>
+        </w:rPr>
+        <w:t>Notation</w:t>
+      </w:r>
+      <w:proofErr w:type="spellEnd"/>
+      <w:r>
+        <w:rPr>
+          <w:rFonts w:ascii="Times New Roman" w:hAnsi="Times New Roman" w:cs="Times New Roman"/>
+          <w:sz w:val="28"/>
+          <w:szCs w:val="28"/>
+        </w:rPr>
+        <w:t xml:space="preserve">) – текстовый формат обмена данными, основанный на </w:t>
+      </w:r>
+      <w:proofErr w:type="spellStart"/>
+      <w:r>
+        <w:rPr>
+          <w:rFonts w:ascii="Times New Roman" w:hAnsi="Times New Roman" w:cs="Times New Roman"/>
+          <w:sz w:val="28"/>
+          <w:szCs w:val="28"/>
+        </w:rPr>
+        <w:t>JavaScript</w:t>
+      </w:r>
+      <w:proofErr w:type="spellEnd"/>
     </w:p>
     <w:p>
       <w:pPr>
@@ -6166,61 +6365,7 @@
           <w:sz w:val="28"/>
           <w:szCs w:val="28"/>
         </w:rPr>
-        <w:t>TT (</w:t>
-      </w:r>
-      <w:proofErr w:type="spellStart"/>
-      <w:r>
-        <w:rPr>
-          <w:rFonts w:ascii="Times New Roman" w:hAnsi="Times New Roman" w:cs="Times New Roman"/>
-          <w:sz w:val="28"/>
-          <w:szCs w:val="28"/>
-        </w:rPr>
-        <w:t>Template</w:t>
-      </w:r>
-      <w:proofErr w:type="spellEnd"/>
-      <w:r>
-        <w:rPr>
-          <w:rFonts w:ascii="Times New Roman" w:hAnsi="Times New Roman" w:cs="Times New Roman"/>
-          <w:sz w:val="28"/>
-          <w:szCs w:val="28"/>
-        </w:rPr>
-        <w:t xml:space="preserve"> </w:t>
-      </w:r>
-      <w:proofErr w:type="spellStart"/>
-      <w:r>
-        <w:rPr>
-          <w:rFonts w:ascii="Times New Roman" w:hAnsi="Times New Roman" w:cs="Times New Roman"/>
-          <w:sz w:val="28"/>
-          <w:szCs w:val="28"/>
-        </w:rPr>
-        <w:t>Toolkit</w:t>
-      </w:r>
-      <w:proofErr w:type="spellEnd"/>
-      <w:r>
-        <w:rPr>
-          <w:rFonts w:ascii="Times New Roman" w:hAnsi="Times New Roman" w:cs="Times New Roman"/>
-          <w:sz w:val="28"/>
-          <w:szCs w:val="28"/>
-        </w:rPr>
-        <w:t xml:space="preserve">) – </w:t>
-      </w:r>
-      <w:proofErr w:type="spellStart"/>
-      <w:r>
-        <w:rPr>
-          <w:rFonts w:ascii="Times New Roman" w:hAnsi="Times New Roman" w:cs="Times New Roman"/>
-          <w:sz w:val="28"/>
-          <w:szCs w:val="28"/>
-        </w:rPr>
-        <w:t>perl</w:t>
-      </w:r>
-      <w:proofErr w:type="spellEnd"/>
-      <w:r>
-        <w:rPr>
-          <w:rFonts w:ascii="Times New Roman" w:hAnsi="Times New Roman" w:cs="Times New Roman"/>
-          <w:sz w:val="28"/>
-          <w:szCs w:val="28"/>
-        </w:rPr>
-        <w:t>-библиотека для работы с шаблонами, позволяющая разделять код, данные и представление</w:t>
+        <w:t>REST API – это набор правил, по которым следует обращаться к серверу для отправки или получения данных.</w:t>
       </w:r>
     </w:p>
     <w:p>
@@ -6244,7 +6389,7 @@
           <w:sz w:val="28"/>
           <w:szCs w:val="28"/>
         </w:rPr>
-        <w:t>UI (</w:t>
+        <w:t>TT (</w:t>
       </w:r>
       <w:proofErr w:type="spellStart"/>
       <w:r>
@@ -6253,7 +6398,7 @@
           <w:sz w:val="28"/>
           <w:szCs w:val="28"/>
         </w:rPr>
-        <w:t>User</w:t>
+        <w:t>Template</w:t>
       </w:r>
       <w:proofErr w:type="spellEnd"/>
       <w:r>
@@ -6271,7 +6416,7 @@
           <w:sz w:val="28"/>
           <w:szCs w:val="28"/>
         </w:rPr>
-        <w:t>Interface</w:t>
+        <w:t>Toolkit</w:t>
       </w:r>
       <w:proofErr w:type="spellEnd"/>
       <w:r>
@@ -6280,7 +6425,25 @@
           <w:sz w:val="28"/>
           <w:szCs w:val="28"/>
         </w:rPr>
-        <w:t>) – пользовательский интерфейс</w:t>
+        <w:t xml:space="preserve">) – </w:t>
+      </w:r>
+      <w:proofErr w:type="spellStart"/>
+      <w:r>
+        <w:rPr>
+          <w:rFonts w:ascii="Times New Roman" w:hAnsi="Times New Roman" w:cs="Times New Roman"/>
+          <w:sz w:val="28"/>
+          <w:szCs w:val="28"/>
+        </w:rPr>
+        <w:t>perl</w:t>
+      </w:r>
+      <w:proofErr w:type="spellEnd"/>
+      <w:r>
+        <w:rPr>
+          <w:rFonts w:ascii="Times New Roman" w:hAnsi="Times New Roman" w:cs="Times New Roman"/>
+          <w:sz w:val="28"/>
+          <w:szCs w:val="28"/>
+        </w:rPr>
+        <w:t>-библиотека для работы с шаблонами, позволяющая разделять код, данные и представление</w:t>
       </w:r>
     </w:p>
     <w:p>
@@ -6304,7 +6467,7 @@
           <w:sz w:val="28"/>
           <w:szCs w:val="28"/>
         </w:rPr>
-        <w:t>URL (</w:t>
+        <w:t>UI (</w:t>
       </w:r>
       <w:proofErr w:type="spellStart"/>
       <w:r>
@@ -6313,7 +6476,7 @@
           <w:sz w:val="28"/>
           <w:szCs w:val="28"/>
         </w:rPr>
-        <w:t>Uniform</w:t>
+        <w:t>User</w:t>
       </w:r>
       <w:proofErr w:type="spellEnd"/>
       <w:r>
@@ -6331,7 +6494,7 @@
           <w:sz w:val="28"/>
           <w:szCs w:val="28"/>
         </w:rPr>
-        <w:t>Resource</w:t>
+        <w:t>Interface</w:t>
       </w:r>
       <w:proofErr w:type="spellEnd"/>
       <w:r>
@@ -6340,25 +6503,7 @@
           <w:sz w:val="28"/>
           <w:szCs w:val="28"/>
         </w:rPr>
-        <w:t xml:space="preserve"> </w:t>
-      </w:r>
-      <w:proofErr w:type="spellStart"/>
-      <w:r>
-        <w:rPr>
-          <w:rFonts w:ascii="Times New Roman" w:hAnsi="Times New Roman" w:cs="Times New Roman"/>
-          <w:sz w:val="28"/>
-          <w:szCs w:val="28"/>
-        </w:rPr>
-        <w:t>Locator</w:t>
-      </w:r>
-      <w:proofErr w:type="spellEnd"/>
-      <w:r>
-        <w:rPr>
-          <w:rFonts w:ascii="Times New Roman" w:hAnsi="Times New Roman" w:cs="Times New Roman"/>
-          <w:sz w:val="28"/>
-          <w:szCs w:val="28"/>
-        </w:rPr>
-        <w:t>) – адрес сайта или отдельной страницы в сети интернет</w:t>
+        <w:t>) – пользовательский интерфейс</w:t>
       </w:r>
     </w:p>
     <w:p>
@@ -6382,7 +6527,61 @@
           <w:sz w:val="28"/>
           <w:szCs w:val="28"/>
         </w:rPr>
-        <w:t>АС – автоматизированная система</w:t>
+        <w:t>URL (</w:t>
+      </w:r>
+      <w:proofErr w:type="spellStart"/>
+      <w:r>
+        <w:rPr>
+          <w:rFonts w:ascii="Times New Roman" w:hAnsi="Times New Roman" w:cs="Times New Roman"/>
+          <w:sz w:val="28"/>
+          <w:szCs w:val="28"/>
+        </w:rPr>
+        <w:t>Uniform</w:t>
+      </w:r>
+      <w:proofErr w:type="spellEnd"/>
+      <w:r>
+        <w:rPr>
+          <w:rFonts w:ascii="Times New Roman" w:hAnsi="Times New Roman" w:cs="Times New Roman"/>
+          <w:sz w:val="28"/>
+          <w:szCs w:val="28"/>
+        </w:rPr>
+        <w:t xml:space="preserve"> </w:t>
+      </w:r>
+      <w:proofErr w:type="spellStart"/>
+      <w:r>
+        <w:rPr>
+          <w:rFonts w:ascii="Times New Roman" w:hAnsi="Times New Roman" w:cs="Times New Roman"/>
+          <w:sz w:val="28"/>
+          <w:szCs w:val="28"/>
+        </w:rPr>
+        <w:t>Resource</w:t>
+      </w:r>
+      <w:proofErr w:type="spellEnd"/>
+      <w:r>
+        <w:rPr>
+          <w:rFonts w:ascii="Times New Roman" w:hAnsi="Times New Roman" w:cs="Times New Roman"/>
+          <w:sz w:val="28"/>
+          <w:szCs w:val="28"/>
+        </w:rPr>
+        <w:t xml:space="preserve"> </w:t>
+      </w:r>
+      <w:proofErr w:type="spellStart"/>
+      <w:r>
+        <w:rPr>
+          <w:rFonts w:ascii="Times New Roman" w:hAnsi="Times New Roman" w:cs="Times New Roman"/>
+          <w:sz w:val="28"/>
+          <w:szCs w:val="28"/>
+        </w:rPr>
+        <w:t>Locator</w:t>
+      </w:r>
+      <w:proofErr w:type="spellEnd"/>
+      <w:r>
+        <w:rPr>
+          <w:rFonts w:ascii="Times New Roman" w:hAnsi="Times New Roman" w:cs="Times New Roman"/>
+          <w:sz w:val="28"/>
+          <w:szCs w:val="28"/>
+        </w:rPr>
+        <w:t>) – адрес сайта или отдельной страницы в сети интернет</w:t>
       </w:r>
     </w:p>
     <w:p>
@@ -6406,7 +6605,7 @@
           <w:sz w:val="28"/>
           <w:szCs w:val="28"/>
         </w:rPr>
-        <w:t>Клиент – любое приложение которое делает запросы на сервер. Например, в роли клиента может выступать веб браузер, когда пользователь открывает веб-сайт</w:t>
+        <w:t>АС – автоматизированная система</w:t>
       </w:r>
     </w:p>
     <w:p>
@@ -6430,7 +6629,7 @@
           <w:sz w:val="28"/>
           <w:szCs w:val="28"/>
         </w:rPr>
-        <w:t>ПО – Программное обеспечение</w:t>
+        <w:t>Клиент – любое приложение которое делает запросы на сервер. Например, в роли клиента может выступать веб браузер, когда пользователь открывает веб-сайт</w:t>
       </w:r>
     </w:p>
     <w:p>
@@ -6454,6 +6653,30 @@
           <w:sz w:val="28"/>
           <w:szCs w:val="28"/>
         </w:rPr>
+        <w:t>ПО – Программное обеспечение</w:t>
+      </w:r>
+    </w:p>
+    <w:p>
+      <w:pPr>
+        <w:pStyle w:val="a7"/>
+        <w:numPr>
+          <w:ilvl w:val="0"/>
+          <w:numId w:val="18"/>
+        </w:numPr>
+        <w:spacing w:after="0" w:line="360" w:lineRule="auto"/>
+        <w:jc w:val="both"/>
+        <w:rPr>
+          <w:rFonts w:ascii="Times New Roman" w:hAnsi="Times New Roman" w:cs="Times New Roman"/>
+          <w:sz w:val="28"/>
+          <w:szCs w:val="28"/>
+        </w:rPr>
+      </w:pPr>
+      <w:r>
+        <w:rPr>
+          <w:rFonts w:ascii="Times New Roman" w:hAnsi="Times New Roman" w:cs="Times New Roman"/>
+          <w:sz w:val="28"/>
+          <w:szCs w:val="28"/>
+        </w:rPr>
         <w:t>ЯП – язык программирования</w:t>
       </w:r>
     </w:p>
@@ -6483,7 +6706,7 @@
           <w:szCs w:val="28"/>
         </w:rPr>
       </w:pPr>
-      <w:bookmarkStart w:id="6" w:name="_Toc61623323"/>
+      <w:bookmarkStart w:id="7" w:name="_Toc61626501"/>
       <w:r>
         <w:rPr>
           <w:rFonts w:cs="Times New Roman"/>
@@ -6492,8 +6715,8 @@
         <w:lastRenderedPageBreak/>
         <w:t>ВВЕДЕНИЕ</w:t>
       </w:r>
-      <w:bookmarkEnd w:id="4"/>
-      <w:bookmarkEnd w:id="6"/>
+      <w:bookmarkEnd w:id="5"/>
+      <w:bookmarkEnd w:id="7"/>
     </w:p>
     <w:p>
       <w:pPr>
@@ -6565,22 +6788,6 @@
           <w:sz w:val="28"/>
           <w:szCs w:val="28"/>
         </w:rPr>
-        <w:t xml:space="preserve"> </w:t>
-      </w:r>
-      <w:r>
-        <w:rPr>
-          <w:rFonts w:ascii="Times New Roman" w:hAnsi="Times New Roman" w:cs="Times New Roman"/>
-          <w:sz w:val="28"/>
-          <w:szCs w:val="28"/>
-        </w:rPr>
-        <w:t>[1]</w:t>
-      </w:r>
-      <w:r>
-        <w:rPr>
-          <w:rFonts w:ascii="Times New Roman" w:hAnsi="Times New Roman" w:cs="Times New Roman"/>
-          <w:sz w:val="28"/>
-          <w:szCs w:val="28"/>
-        </w:rPr>
         <w:t>.</w:t>
       </w:r>
     </w:p>
@@ -6900,7 +7107,7 @@
           <w:lang w:eastAsia="ru-RU"/>
         </w:rPr>
         <w:drawing>
-          <wp:inline distT="0" distB="0" distL="0" distR="0" wp14:anchorId="70230C51" wp14:editId="0B9C7C8F">
+          <wp:inline distT="0" distB="0" distL="0" distR="0" wp14:anchorId="59DE690B" wp14:editId="4470A476">
             <wp:extent cx="5939790" cy="3162300"/>
             <wp:effectExtent l="0" t="0" r="3810" b="0"/>
             <wp:docPr id="1" name="Рисунок 1"/>
@@ -7336,15 +7543,15 @@
           <w:sz w:val="28"/>
           <w:szCs w:val="28"/>
         </w:rPr>
-        <w:t xml:space="preserve"> [3]</w:t>
-      </w:r>
-      <w:r>
-        <w:rPr>
-          <w:rFonts w:ascii="Times New Roman" w:hAnsi="Times New Roman" w:cs="Times New Roman"/>
-          <w:sz w:val="28"/>
-          <w:szCs w:val="28"/>
-        </w:rPr>
-        <w:t xml:space="preserve"> для сервера </w:t>
+        <w:t xml:space="preserve"> </w:t>
+      </w:r>
+      <w:r>
+        <w:rPr>
+          <w:rFonts w:ascii="Times New Roman" w:hAnsi="Times New Roman" w:cs="Times New Roman"/>
+          <w:sz w:val="28"/>
+          <w:szCs w:val="28"/>
+        </w:rPr>
+        <w:t xml:space="preserve">для сервера </w:t>
       </w:r>
       <w:r>
         <w:rPr>
@@ -7410,15 +7617,15 @@
           <w:sz w:val="28"/>
           <w:szCs w:val="28"/>
         </w:rPr>
-        <w:t xml:space="preserve"> [2]</w:t>
-      </w:r>
-      <w:r>
-        <w:rPr>
-          <w:rFonts w:ascii="Times New Roman" w:hAnsi="Times New Roman" w:cs="Times New Roman"/>
-          <w:sz w:val="28"/>
-          <w:szCs w:val="28"/>
-        </w:rPr>
-        <w:t xml:space="preserve"> могут управлять музыкой в своих заведения: создавать плейлисты, составлять музыкальное расписание, добавлять рекламу в перерывах между песнями и т.п.</w:t>
+        <w:t xml:space="preserve"> </w:t>
+      </w:r>
+      <w:r>
+        <w:rPr>
+          <w:rFonts w:ascii="Times New Roman" w:hAnsi="Times New Roman" w:cs="Times New Roman"/>
+          <w:sz w:val="28"/>
+          <w:szCs w:val="28"/>
+        </w:rPr>
+        <w:t>могут управлять музыкой в своих заведения: создавать плейлисты, составлять музыкальное расписание, добавлять рекламу в перерывах между песнями и т.п.</w:t>
       </w:r>
     </w:p>
     <w:p>
@@ -7880,8 +8087,8 @@
           <w:szCs w:val="28"/>
         </w:rPr>
       </w:pPr>
-      <w:bookmarkStart w:id="7" w:name="_Toc56957439"/>
-      <w:bookmarkStart w:id="8" w:name="_Toc61623324"/>
+      <w:bookmarkStart w:id="8" w:name="_Toc56957439"/>
+      <w:bookmarkStart w:id="9" w:name="_Toc61626502"/>
       <w:r>
         <w:rPr>
           <w:rFonts w:cs="Times New Roman"/>
@@ -7889,8 +8096,8 @@
         </w:rPr>
         <w:t>ОБЗОРНАЯ ЧАСТЬ</w:t>
       </w:r>
-      <w:bookmarkEnd w:id="7"/>
       <w:bookmarkEnd w:id="8"/>
+      <w:bookmarkEnd w:id="9"/>
     </w:p>
     <w:p>
       <w:pPr>
@@ -7920,7 +8127,7 @@
           <w:szCs w:val="28"/>
         </w:rPr>
       </w:pPr>
-      <w:bookmarkStart w:id="9" w:name="_Toc61623325"/>
+      <w:bookmarkStart w:id="10" w:name="_Toc61626503"/>
       <w:r>
         <w:rPr>
           <w:rFonts w:cs="Times New Roman"/>
@@ -7929,7 +8136,7 @@
         </w:rPr>
         <w:t>Описание предметной области</w:t>
       </w:r>
-      <w:bookmarkEnd w:id="9"/>
+      <w:bookmarkEnd w:id="10"/>
     </w:p>
     <w:p>
       <w:pPr>
@@ -7953,11 +8160,11 @@
         <w:spacing w:before="0" w:line="360" w:lineRule="auto"/>
         <w:ind w:left="0" w:firstLine="0"/>
       </w:pPr>
-      <w:bookmarkStart w:id="10" w:name="_Toc61623326"/>
+      <w:bookmarkStart w:id="11" w:name="_Toc61626504"/>
       <w:r>
         <w:t>Описание серверной архитектуры</w:t>
       </w:r>
-      <w:bookmarkEnd w:id="10"/>
+      <w:bookmarkEnd w:id="11"/>
     </w:p>
     <w:p>
       <w:pPr>
@@ -8859,7 +9066,7 @@
           <w:lang w:eastAsia="ru-RU"/>
         </w:rPr>
         <w:drawing>
-          <wp:inline distT="0" distB="0" distL="0" distR="0" wp14:anchorId="0D633A9E" wp14:editId="32CC6982">
+          <wp:inline distT="0" distB="0" distL="0" distR="0" wp14:anchorId="30621810" wp14:editId="3E41E572">
             <wp:extent cx="5939790" cy="3636645"/>
             <wp:effectExtent l="0" t="0" r="3810" b="1905"/>
             <wp:docPr id="5" name="Рисунок 5"/>
@@ -8979,7 +9186,7 @@
           <w:szCs w:val="28"/>
         </w:rPr>
       </w:pPr>
-      <w:bookmarkStart w:id="11" w:name="_Toc61623327"/>
+      <w:bookmarkStart w:id="12" w:name="_Toc61626505"/>
       <w:r>
         <w:rPr>
           <w:rFonts w:cs="Times New Roman"/>
@@ -8988,7 +9195,7 @@
         </w:rPr>
         <w:t>Исследование существующих технологий</w:t>
       </w:r>
-      <w:bookmarkEnd w:id="11"/>
+      <w:bookmarkEnd w:id="12"/>
     </w:p>
     <w:p>
       <w:pPr>
@@ -9012,11 +9219,11 @@
         <w:spacing w:before="0" w:line="360" w:lineRule="auto"/>
         <w:ind w:left="0" w:firstLine="0"/>
       </w:pPr>
-      <w:bookmarkStart w:id="12" w:name="_Toc61623328"/>
+      <w:bookmarkStart w:id="13" w:name="_Toc61626506"/>
       <w:r>
         <w:t>Перечень функций, подлежащих автоматизации</w:t>
       </w:r>
-      <w:bookmarkEnd w:id="12"/>
+      <w:bookmarkEnd w:id="13"/>
     </w:p>
     <w:p>
       <w:pPr>
@@ -9219,11 +9426,11 @@
         <w:spacing w:before="0" w:line="360" w:lineRule="auto"/>
         <w:ind w:left="0" w:firstLine="0"/>
       </w:pPr>
-      <w:bookmarkStart w:id="13" w:name="_Toc61623329"/>
+      <w:bookmarkStart w:id="14" w:name="_Toc61626507"/>
       <w:r>
         <w:t>Выбор и обоснование критериев качества</w:t>
       </w:r>
-      <w:bookmarkEnd w:id="13"/>
+      <w:bookmarkEnd w:id="14"/>
     </w:p>
     <w:p>
       <w:pPr>
@@ -9757,11 +9964,11 @@
         <w:spacing w:before="0" w:line="360" w:lineRule="auto"/>
         <w:ind w:left="0" w:firstLine="0"/>
       </w:pPr>
-      <w:bookmarkStart w:id="14" w:name="_Toc61623330"/>
+      <w:bookmarkStart w:id="15" w:name="_Toc61626508"/>
       <w:r>
         <w:t>Анализ аналогов и прототипов</w:t>
       </w:r>
-      <w:bookmarkEnd w:id="14"/>
+      <w:bookmarkEnd w:id="15"/>
     </w:p>
     <w:p>
       <w:pPr>
@@ -9820,14 +10027,14 @@
           <w:lang w:val="en-US"/>
         </w:rPr>
       </w:pPr>
-      <w:bookmarkStart w:id="15" w:name="_Toc61623331"/>
+      <w:bookmarkStart w:id="16" w:name="_Toc61626509"/>
       <w:r>
         <w:rPr>
           <w:lang w:val="en-US"/>
         </w:rPr>
         <w:t>Swagger</w:t>
       </w:r>
-      <w:bookmarkEnd w:id="15"/>
+      <w:bookmarkEnd w:id="16"/>
     </w:p>
     <w:p>
       <w:pPr>
@@ -10264,7 +10471,7 @@
         </w:rPr>
         <w:lastRenderedPageBreak/>
         <w:drawing>
-          <wp:inline distT="0" distB="0" distL="0" distR="0" wp14:anchorId="66F87D36" wp14:editId="65E86A6A">
+          <wp:inline distT="0" distB="0" distL="0" distR="0" wp14:anchorId="010C12C5" wp14:editId="4738C690">
             <wp:extent cx="5939790" cy="3159125"/>
             <wp:effectExtent l="19050" t="19050" r="22860" b="22225"/>
             <wp:docPr id="2" name="Рисунок 2"/>
@@ -11498,7 +11705,7 @@
         <w:spacing w:before="0" w:line="360" w:lineRule="auto"/>
         <w:jc w:val="left"/>
       </w:pPr>
-      <w:bookmarkStart w:id="16" w:name="_Toc61623332"/>
+      <w:bookmarkStart w:id="17" w:name="_Toc61626510"/>
       <w:r>
         <w:rPr>
           <w:lang w:val="en-US"/>
@@ -11515,7 +11722,7 @@
         </w:rPr>
         <w:t>Blueprint</w:t>
       </w:r>
-      <w:bookmarkEnd w:id="16"/>
+      <w:bookmarkEnd w:id="17"/>
     </w:p>
     <w:p>
       <w:pPr>
@@ -11709,7 +11916,7 @@
           <w:lang w:eastAsia="ru-RU"/>
         </w:rPr>
         <w:drawing>
-          <wp:inline distT="0" distB="0" distL="0" distR="0" wp14:anchorId="204750A2" wp14:editId="6AED0E72">
+          <wp:inline distT="0" distB="0" distL="0" distR="0" wp14:anchorId="68266897" wp14:editId="24874BD6">
             <wp:extent cx="5939790" cy="3128645"/>
             <wp:effectExtent l="19050" t="19050" r="22860" b="14605"/>
             <wp:docPr id="7" name="Рисунок 7"/>
@@ -12263,7 +12470,7 @@
         <w:spacing w:before="0" w:line="360" w:lineRule="auto"/>
         <w:jc w:val="left"/>
       </w:pPr>
-      <w:bookmarkStart w:id="17" w:name="_Toc61623333"/>
+      <w:bookmarkStart w:id="18" w:name="_Toc61626511"/>
       <w:r>
         <w:t xml:space="preserve">Ручной метод сопровождения </w:t>
       </w:r>
@@ -12276,7 +12483,7 @@
       <w:r>
         <w:t>-документации</w:t>
       </w:r>
-      <w:bookmarkEnd w:id="17"/>
+      <w:bookmarkEnd w:id="18"/>
     </w:p>
     <w:p>
       <w:pPr>
@@ -13115,7 +13322,7 @@
         </w:rPr>
         <w:lastRenderedPageBreak/>
         <w:drawing>
-          <wp:inline distT="0" distB="0" distL="0" distR="0" wp14:anchorId="23502314" wp14:editId="545E6CE3">
+          <wp:inline distT="0" distB="0" distL="0" distR="0" wp14:anchorId="7575288E" wp14:editId="2AA1CB4B">
             <wp:extent cx="5939790" cy="5620385"/>
             <wp:effectExtent l="19050" t="19050" r="22860" b="18415"/>
             <wp:docPr id="4" name="Рисунок 4"/>
@@ -13231,14 +13438,14 @@
           <w:lang w:val="en-US"/>
         </w:rPr>
       </w:pPr>
-      <w:bookmarkStart w:id="18" w:name="_Toc61623334"/>
+      <w:bookmarkStart w:id="19" w:name="_Toc61626512"/>
       <w:r>
         <w:rPr>
           <w:lang w:val="en-US"/>
         </w:rPr>
         <w:t>Postman</w:t>
       </w:r>
-      <w:bookmarkEnd w:id="18"/>
+      <w:bookmarkEnd w:id="19"/>
     </w:p>
     <w:p>
       <w:pPr>
@@ -13998,7 +14205,7 @@
           <w:lang w:eastAsia="ru-RU"/>
         </w:rPr>
         <w:drawing>
-          <wp:inline distT="0" distB="0" distL="0" distR="0" wp14:anchorId="45842A43" wp14:editId="7A563875">
+          <wp:inline distT="0" distB="0" distL="0" distR="0" wp14:anchorId="1C00D1E4" wp14:editId="6680E2E7">
             <wp:extent cx="5939790" cy="3710305"/>
             <wp:effectExtent l="19050" t="19050" r="22860" b="23495"/>
             <wp:docPr id="3" name="Рисунок 3"/>
@@ -14111,11 +14318,11 @@
         <w:spacing w:before="0" w:line="360" w:lineRule="auto"/>
         <w:ind w:left="0" w:firstLine="0"/>
       </w:pPr>
-      <w:bookmarkStart w:id="19" w:name="_Toc61623335"/>
+      <w:bookmarkStart w:id="20" w:name="_Toc61626513"/>
       <w:r>
         <w:t>Сравнение аналогов и прототипов</w:t>
       </w:r>
-      <w:bookmarkEnd w:id="19"/>
+      <w:bookmarkEnd w:id="20"/>
     </w:p>
     <w:p>
       <w:pPr>
@@ -15685,12 +15892,12 @@
         <w:ind w:left="0" w:firstLine="0"/>
         <w:jc w:val="left"/>
       </w:pPr>
-      <w:bookmarkStart w:id="20" w:name="_Toc61623336"/>
+      <w:bookmarkStart w:id="21" w:name="_Toc61626514"/>
       <w:r>
         <w:lastRenderedPageBreak/>
         <w:t>Вывод</w:t>
       </w:r>
-      <w:bookmarkEnd w:id="20"/>
+      <w:bookmarkEnd w:id="21"/>
     </w:p>
     <w:p>
       <w:pPr>
@@ -15782,8 +15989,8 @@
           <w:szCs w:val="28"/>
         </w:rPr>
       </w:pPr>
-      <w:bookmarkStart w:id="21" w:name="_Toc56957443"/>
-      <w:bookmarkStart w:id="22" w:name="_Toc61623337"/>
+      <w:bookmarkStart w:id="22" w:name="_Toc56957443"/>
+      <w:bookmarkStart w:id="23" w:name="_Toc61626515"/>
       <w:r>
         <w:rPr>
           <w:rFonts w:cs="Times New Roman"/>
@@ -15791,8 +15998,8 @@
         </w:rPr>
         <w:t>РАСЧЕТНО-КОНСТРУКТОРСКАЯ ЧАСТЬ</w:t>
       </w:r>
-      <w:bookmarkEnd w:id="21"/>
       <w:bookmarkEnd w:id="22"/>
+      <w:bookmarkEnd w:id="23"/>
     </w:p>
     <w:p>
       <w:pPr>
@@ -15807,18 +16014,18 @@
           <w:szCs w:val="28"/>
         </w:rPr>
       </w:pPr>
-      <w:bookmarkStart w:id="23" w:name="_Toc56957444"/>
-      <w:bookmarkStart w:id="24" w:name="_Toc56957512"/>
-      <w:bookmarkStart w:id="25" w:name="_Toc56957631"/>
-      <w:bookmarkStart w:id="26" w:name="_Toc57547508"/>
-      <w:bookmarkStart w:id="27" w:name="_Toc58776094"/>
-      <w:bookmarkStart w:id="28" w:name="_Toc58776533"/>
-      <w:bookmarkEnd w:id="23"/>
+      <w:bookmarkStart w:id="24" w:name="_Toc56957444"/>
+      <w:bookmarkStart w:id="25" w:name="_Toc56957512"/>
+      <w:bookmarkStart w:id="26" w:name="_Toc56957631"/>
+      <w:bookmarkStart w:id="27" w:name="_Toc57547508"/>
+      <w:bookmarkStart w:id="28" w:name="_Toc58776094"/>
+      <w:bookmarkStart w:id="29" w:name="_Toc58776533"/>
       <w:bookmarkEnd w:id="24"/>
       <w:bookmarkEnd w:id="25"/>
       <w:bookmarkEnd w:id="26"/>
       <w:bookmarkEnd w:id="27"/>
       <w:bookmarkEnd w:id="28"/>
+      <w:bookmarkEnd w:id="29"/>
     </w:p>
     <w:p>
       <w:pPr>
@@ -15836,8 +16043,8 @@
           <w:szCs w:val="28"/>
         </w:rPr>
       </w:pPr>
-      <w:bookmarkStart w:id="29" w:name="_Toc56957445"/>
-      <w:bookmarkStart w:id="30" w:name="_Toc61623338"/>
+      <w:bookmarkStart w:id="30" w:name="_Toc56957445"/>
+      <w:bookmarkStart w:id="31" w:name="_Toc61626516"/>
       <w:r>
         <w:rPr>
           <w:rFonts w:cs="Times New Roman"/>
@@ -15846,8 +16053,8 @@
         </w:rPr>
         <w:t>Определение требований к системе</w:t>
       </w:r>
-      <w:bookmarkEnd w:id="29"/>
       <w:bookmarkEnd w:id="30"/>
+      <w:bookmarkEnd w:id="31"/>
     </w:p>
     <w:p>
       <w:pPr>
@@ -16480,8 +16687,8 @@
           <w:szCs w:val="28"/>
         </w:rPr>
       </w:pPr>
-      <w:bookmarkStart w:id="31" w:name="_Toc56957446"/>
-      <w:bookmarkStart w:id="32" w:name="_Toc61623339"/>
+      <w:bookmarkStart w:id="32" w:name="_Toc56957446"/>
+      <w:bookmarkStart w:id="33" w:name="_Toc61626517"/>
       <w:r>
         <w:rPr>
           <w:rFonts w:cs="Times New Roman"/>
@@ -16490,8 +16697,8 @@
         </w:rPr>
         <w:t>Разработка структуры автоматизированной системы</w:t>
       </w:r>
-      <w:bookmarkEnd w:id="31"/>
       <w:bookmarkEnd w:id="32"/>
+      <w:bookmarkEnd w:id="33"/>
     </w:p>
     <w:p>
       <w:pPr>
@@ -16976,7 +17183,7 @@
         </w:rPr>
         <w:lastRenderedPageBreak/>
         <w:drawing>
-          <wp:inline distT="0" distB="0" distL="0" distR="0" wp14:anchorId="58C0E4D3" wp14:editId="7B176A76">
+          <wp:inline distT="0" distB="0" distL="0" distR="0" wp14:anchorId="798DB844" wp14:editId="4CE30EAD">
             <wp:extent cx="5939790" cy="2634615"/>
             <wp:effectExtent l="0" t="0" r="3810" b="0"/>
             <wp:docPr id="6" name="Рисунок 6"/>
@@ -17065,7 +17272,7 @@
           <w:szCs w:val="28"/>
         </w:rPr>
       </w:pPr>
-      <w:bookmarkStart w:id="33" w:name="_Toc61623340"/>
+      <w:bookmarkStart w:id="34" w:name="_Toc61626518"/>
       <w:r>
         <w:rPr>
           <w:rFonts w:cs="Times New Roman"/>
@@ -17074,7 +17281,7 @@
         </w:rPr>
         <w:t>Выбор языка программирования</w:t>
       </w:r>
-      <w:bookmarkEnd w:id="33"/>
+      <w:bookmarkEnd w:id="34"/>
     </w:p>
     <w:p>
       <w:pPr>
@@ -17404,8 +17611,8 @@
           <w:szCs w:val="28"/>
         </w:rPr>
       </w:pPr>
-      <w:bookmarkStart w:id="34" w:name="_Toc56957447"/>
-      <w:bookmarkStart w:id="35" w:name="_Toc61623341"/>
+      <w:bookmarkStart w:id="35" w:name="_Toc56957447"/>
+      <w:bookmarkStart w:id="36" w:name="_Toc61626519"/>
       <w:r>
         <w:rPr>
           <w:rFonts w:cs="Times New Roman"/>
@@ -17414,8 +17621,8 @@
         </w:rPr>
         <w:t>Разработка интерфейса взаимодействия пользователя с системой</w:t>
       </w:r>
-      <w:bookmarkEnd w:id="34"/>
       <w:bookmarkEnd w:id="35"/>
+      <w:bookmarkEnd w:id="36"/>
     </w:p>
     <w:p>
       <w:pPr>
@@ -17438,12 +17645,12 @@
         </w:numPr>
         <w:spacing w:before="0" w:line="360" w:lineRule="auto"/>
       </w:pPr>
-      <w:bookmarkStart w:id="36" w:name="_Toc61623342"/>
+      <w:bookmarkStart w:id="37" w:name="_Toc61626520"/>
       <w:r>
         <w:lastRenderedPageBreak/>
         <w:t>Создание структуры документов в Postman</w:t>
       </w:r>
-      <w:bookmarkEnd w:id="36"/>
+      <w:bookmarkEnd w:id="37"/>
     </w:p>
     <w:p>
       <w:pPr>
@@ -17651,7 +17858,7 @@
         </w:rPr>
         <w:lastRenderedPageBreak/>
         <w:drawing>
-          <wp:inline distT="0" distB="0" distL="0" distR="0" wp14:anchorId="4C5C1BB7" wp14:editId="04A01639">
+          <wp:inline distT="0" distB="0" distL="0" distR="0" wp14:anchorId="3DB6D3FF" wp14:editId="29EFAC9D">
             <wp:extent cx="3781425" cy="5229225"/>
             <wp:effectExtent l="19050" t="19050" r="28575" b="28575"/>
             <wp:docPr id="8" name="Рисунок 8"/>
@@ -17986,7 +18193,7 @@
         </w:rPr>
         <w:lastRenderedPageBreak/>
         <w:drawing>
-          <wp:inline distT="0" distB="0" distL="0" distR="0" wp14:anchorId="0C813AEA" wp14:editId="54BDCAF2">
+          <wp:inline distT="0" distB="0" distL="0" distR="0" wp14:anchorId="6ABDC7BE" wp14:editId="0DA4B385">
             <wp:extent cx="5939790" cy="3396615"/>
             <wp:effectExtent l="19050" t="19050" r="22860" b="13335"/>
             <wp:docPr id="9" name="Рисунок 9"/>
@@ -18286,7 +18493,7 @@
         </w:rPr>
         <w:lastRenderedPageBreak/>
         <w:drawing>
-          <wp:inline distT="0" distB="0" distL="0" distR="0" wp14:anchorId="101F78A3" wp14:editId="2263CD13">
+          <wp:inline distT="0" distB="0" distL="0" distR="0" wp14:anchorId="0287B396" wp14:editId="2B0132CC">
             <wp:extent cx="5939790" cy="3093720"/>
             <wp:effectExtent l="19050" t="19050" r="22860" b="11430"/>
             <wp:docPr id="12" name="Рисунок 12"/>
@@ -19097,7 +19304,7 @@
           <w:lang w:eastAsia="ru-RU"/>
         </w:rPr>
         <w:drawing>
-          <wp:inline distT="0" distB="0" distL="0" distR="0" wp14:anchorId="69BF0CCB" wp14:editId="615ABF1B">
+          <wp:inline distT="0" distB="0" distL="0" distR="0" wp14:anchorId="68068384" wp14:editId="5CF053C4">
             <wp:extent cx="3918857" cy="5583361"/>
             <wp:effectExtent l="0" t="0" r="5715" b="0"/>
             <wp:docPr id="14" name="Рисунок 14"/>
@@ -19240,7 +19447,7 @@
         </w:rPr>
         <w:lastRenderedPageBreak/>
         <w:drawing>
-          <wp:inline distT="0" distB="0" distL="0" distR="0" wp14:anchorId="71625635" wp14:editId="64922291">
+          <wp:inline distT="0" distB="0" distL="0" distR="0" wp14:anchorId="0ACA66DD" wp14:editId="11D8EBE7">
             <wp:extent cx="5939790" cy="3119120"/>
             <wp:effectExtent l="0" t="0" r="3810" b="5080"/>
             <wp:docPr id="15" name="Рисунок 15"/>
@@ -19601,7 +19808,7 @@
           <w:lang w:eastAsia="ru-RU"/>
         </w:rPr>
         <w:drawing>
-          <wp:inline distT="0" distB="0" distL="0" distR="0" wp14:anchorId="5545037E" wp14:editId="53A3EB6A">
+          <wp:inline distT="0" distB="0" distL="0" distR="0" wp14:anchorId="49DEB890" wp14:editId="005B3645">
             <wp:extent cx="5939790" cy="1312545"/>
             <wp:effectExtent l="0" t="0" r="3810" b="1905"/>
             <wp:docPr id="17" name="Рисунок 17"/>
@@ -19932,7 +20139,7 @@
           <w:lang w:eastAsia="ru-RU"/>
         </w:rPr>
         <w:drawing>
-          <wp:inline distT="0" distB="0" distL="0" distR="0" wp14:anchorId="528B17E6" wp14:editId="3D20BCF4">
+          <wp:inline distT="0" distB="0" distL="0" distR="0" wp14:anchorId="463DB342" wp14:editId="4812BBAD">
             <wp:extent cx="5939790" cy="2372995"/>
             <wp:effectExtent l="19050" t="19050" r="22860" b="27305"/>
             <wp:docPr id="16" name="Рисунок 16"/>
@@ -20226,7 +20433,7 @@
         </w:rPr>
         <w:lastRenderedPageBreak/>
         <w:drawing>
-          <wp:inline distT="0" distB="0" distL="0" distR="0" wp14:anchorId="2BFDB3C9" wp14:editId="3EE6E303">
+          <wp:inline distT="0" distB="0" distL="0" distR="0" wp14:anchorId="11B6B5C4" wp14:editId="2967D27B">
             <wp:extent cx="4591050" cy="3009900"/>
             <wp:effectExtent l="0" t="0" r="0" b="0"/>
             <wp:docPr id="10" name="Рисунок 10"/>
@@ -20333,14 +20540,14 @@
         </w:numPr>
         <w:spacing w:before="0" w:line="360" w:lineRule="auto"/>
       </w:pPr>
-      <w:bookmarkStart w:id="37" w:name="_Toc61623343"/>
+      <w:bookmarkStart w:id="38" w:name="_Toc61626521"/>
       <w:r>
         <w:t>Публикация</w:t>
       </w:r>
       <w:r>
         <w:t xml:space="preserve"> документации с помощью CLI</w:t>
       </w:r>
-      <w:bookmarkEnd w:id="37"/>
+      <w:bookmarkEnd w:id="38"/>
     </w:p>
     <w:p>
       <w:pPr>
@@ -20838,7 +21045,7 @@
           <w:lang w:eastAsia="ru-RU"/>
         </w:rPr>
         <w:drawing>
-          <wp:inline distT="0" distB="0" distL="0" distR="0" wp14:anchorId="3A9FBE63" wp14:editId="1D579CB5">
+          <wp:inline distT="0" distB="0" distL="0" distR="0" wp14:anchorId="0F028DF5" wp14:editId="700C983D">
             <wp:extent cx="5939790" cy="2131060"/>
             <wp:effectExtent l="0" t="0" r="3810" b="2540"/>
             <wp:docPr id="11" name="Рисунок 11"/>
@@ -21029,7 +21236,7 @@
         </w:rPr>
         <w:lastRenderedPageBreak/>
         <w:drawing>
-          <wp:inline distT="0" distB="0" distL="0" distR="0" wp14:anchorId="45237CD5" wp14:editId="7D78D03E">
+          <wp:inline distT="0" distB="0" distL="0" distR="0" wp14:anchorId="2E394AC1" wp14:editId="66F5ABD9">
             <wp:extent cx="4444980" cy="4844143"/>
             <wp:effectExtent l="19050" t="19050" r="13335" b="13970"/>
             <wp:docPr id="13" name="Рисунок 13"/>
@@ -21289,7 +21496,7 @@
         </w:rPr>
         <w:lastRenderedPageBreak/>
         <w:drawing>
-          <wp:inline distT="0" distB="0" distL="0" distR="0" wp14:anchorId="1ED9C4B3" wp14:editId="235BC957">
+          <wp:inline distT="0" distB="0" distL="0" distR="0" wp14:anchorId="79CE8696" wp14:editId="030E11C5">
             <wp:extent cx="5939790" cy="1937385"/>
             <wp:effectExtent l="0" t="0" r="3810" b="5715"/>
             <wp:docPr id="18" name="Рисунок 18"/>
@@ -21365,17 +21572,15 @@
         </w:rPr>
         <w:t xml:space="preserve">Пример конфигурационного файла для публикации документации в </w:t>
       </w:r>
-      <w:proofErr w:type="spellStart"/>
-      <w:r>
-        <w:rPr>
-          <w:rFonts w:ascii="Times New Roman" w:hAnsi="Times New Roman" w:cs="Times New Roman"/>
-          <w:sz w:val="28"/>
-          <w:szCs w:val="28"/>
-          <w:lang w:val="en-US"/>
-        </w:rPr>
-        <w:t>Confluce</w:t>
-      </w:r>
-      <w:proofErr w:type="spellEnd"/>
+      <w:r>
+        <w:rPr>
+          <w:rFonts w:ascii="Times New Roman" w:hAnsi="Times New Roman" w:cs="Times New Roman"/>
+          <w:sz w:val="28"/>
+          <w:szCs w:val="28"/>
+          <w:lang w:val="en-US"/>
+        </w:rPr>
+        <w:t>Confluence</w:t>
+      </w:r>
     </w:p>
     <w:p>
       <w:pPr>
@@ -21405,8 +21610,8 @@
           <w:szCs w:val="28"/>
         </w:rPr>
       </w:pPr>
-      <w:bookmarkStart w:id="38" w:name="_Toc56957448"/>
-      <w:bookmarkStart w:id="39" w:name="_Toc61623344"/>
+      <w:bookmarkStart w:id="39" w:name="_Toc56957448"/>
+      <w:bookmarkStart w:id="40" w:name="_Toc61626522"/>
       <w:r>
         <w:rPr>
           <w:rFonts w:cs="Times New Roman"/>
@@ -21415,8 +21620,8 @@
         </w:rPr>
         <w:t>Разработка алгоритмов программных модулей</w:t>
       </w:r>
-      <w:bookmarkEnd w:id="38"/>
       <w:bookmarkEnd w:id="39"/>
+      <w:bookmarkEnd w:id="40"/>
     </w:p>
     <w:p>
       <w:pPr>
@@ -21547,16 +21752,14 @@
         </w:rPr>
         <w:t xml:space="preserve"> </w:t>
       </w:r>
-      <w:proofErr w:type="gramStart"/>
-      <w:r>
-        <w:rPr>
-          <w:rFonts w:ascii="Times New Roman" w:hAnsi="Times New Roman" w:cs="Times New Roman"/>
-          <w:sz w:val="28"/>
-          <w:szCs w:val="28"/>
-        </w:rPr>
-        <w:t>методов</w:t>
-      </w:r>
-      <w:proofErr w:type="gramEnd"/>
+      <w:r>
+        <w:rPr>
+          <w:rFonts w:ascii="Times New Roman" w:hAnsi="Times New Roman" w:cs="Times New Roman"/>
+          <w:sz w:val="28"/>
+          <w:szCs w:val="28"/>
+        </w:rPr>
+        <w:t>методов,</w:t>
+      </w:r>
       <w:r>
         <w:rPr>
           <w:rFonts w:ascii="Times New Roman" w:hAnsi="Times New Roman" w:cs="Times New Roman"/>
@@ -21992,7 +22195,7 @@
         </w:rPr>
         <w:lastRenderedPageBreak/>
         <w:drawing>
-          <wp:inline distT="0" distB="0" distL="0" distR="0" wp14:anchorId="1347DEEF" wp14:editId="47401F83">
+          <wp:inline distT="0" distB="0" distL="0" distR="0" wp14:anchorId="4DCC6DFC" wp14:editId="36A437F6">
             <wp:extent cx="5939790" cy="7666990"/>
             <wp:effectExtent l="0" t="0" r="3810" b="0"/>
             <wp:docPr id="25" name="Рисунок 25"/>
@@ -22131,8 +22334,8 @@
           <w:szCs w:val="28"/>
         </w:rPr>
       </w:pPr>
-      <w:bookmarkStart w:id="40" w:name="_Toc56957449"/>
-      <w:bookmarkStart w:id="41" w:name="_Toc61623345"/>
+      <w:bookmarkStart w:id="41" w:name="_Toc56957449"/>
+      <w:bookmarkStart w:id="42" w:name="_Toc61626523"/>
       <w:r>
         <w:rPr>
           <w:rFonts w:cs="Times New Roman"/>
@@ -22142,8 +22345,8 @@
         <w:lastRenderedPageBreak/>
         <w:t>Разработка плана проведения тестирования</w:t>
       </w:r>
-      <w:bookmarkEnd w:id="40"/>
       <w:bookmarkEnd w:id="41"/>
+      <w:bookmarkEnd w:id="42"/>
     </w:p>
     <w:p>
       <w:pPr>
@@ -22681,8 +22884,8 @@
           <w:szCs w:val="28"/>
         </w:rPr>
       </w:pPr>
-      <w:bookmarkStart w:id="42" w:name="_Toc56957450"/>
-      <w:bookmarkStart w:id="43" w:name="_Toc61623346"/>
+      <w:bookmarkStart w:id="43" w:name="_Toc56957450"/>
+      <w:bookmarkStart w:id="44" w:name="_Toc61626524"/>
       <w:r>
         <w:rPr>
           <w:rFonts w:cs="Times New Roman"/>
@@ -22691,8 +22894,8 @@
         <w:lastRenderedPageBreak/>
         <w:t>ЭКСПЕРИМЕНТАЛЬНАЯ ЧАСТЬ</w:t>
       </w:r>
-      <w:bookmarkEnd w:id="42"/>
       <w:bookmarkEnd w:id="43"/>
+      <w:bookmarkEnd w:id="44"/>
     </w:p>
     <w:p>
       <w:pPr>
@@ -22722,8 +22925,8 @@
           <w:szCs w:val="28"/>
         </w:rPr>
       </w:pPr>
-      <w:bookmarkStart w:id="44" w:name="_Toc56957451"/>
-      <w:bookmarkStart w:id="45" w:name="_Toc61623347"/>
+      <w:bookmarkStart w:id="45" w:name="_Toc56957451"/>
+      <w:bookmarkStart w:id="46" w:name="_Toc61626525"/>
       <w:r>
         <w:rPr>
           <w:rFonts w:cs="Times New Roman"/>
@@ -22732,8 +22935,8 @@
         </w:rPr>
         <w:t>Реализация разработанных алгоритмов</w:t>
       </w:r>
-      <w:bookmarkEnd w:id="44"/>
       <w:bookmarkEnd w:id="45"/>
+      <w:bookmarkEnd w:id="46"/>
     </w:p>
     <w:p>
       <w:pPr>
@@ -23692,7 +23895,7 @@
         </w:rPr>
         <w:lastRenderedPageBreak/>
         <w:drawing>
-          <wp:inline distT="0" distB="0" distL="0" distR="0" wp14:anchorId="0205B046" wp14:editId="2F480C14">
+          <wp:inline distT="0" distB="0" distL="0" distR="0" wp14:anchorId="5503B9EC" wp14:editId="0B007F9C">
             <wp:extent cx="5939790" cy="4007485"/>
             <wp:effectExtent l="19050" t="19050" r="22860" b="12065"/>
             <wp:docPr id="23" name="Рисунок 23"/>
@@ -23796,8 +23999,8 @@
           <w:szCs w:val="28"/>
         </w:rPr>
       </w:pPr>
-      <w:bookmarkStart w:id="46" w:name="_Toc56957452"/>
-      <w:bookmarkStart w:id="47" w:name="_Toc61623348"/>
+      <w:bookmarkStart w:id="47" w:name="_Toc56957452"/>
+      <w:bookmarkStart w:id="48" w:name="_Toc61626526"/>
       <w:r>
         <w:rPr>
           <w:rFonts w:cs="Times New Roman"/>
@@ -23806,8 +24009,8 @@
         </w:rPr>
         <w:t>Тестирование и отладка системы</w:t>
       </w:r>
-      <w:bookmarkEnd w:id="46"/>
       <w:bookmarkEnd w:id="47"/>
+      <w:bookmarkEnd w:id="48"/>
     </w:p>
     <w:p>
       <w:pPr>
@@ -23851,7 +24054,7 @@
           <w:szCs w:val="28"/>
         </w:rPr>
       </w:pPr>
-      <w:bookmarkStart w:id="48" w:name="_Toc61623349"/>
+      <w:bookmarkStart w:id="49" w:name="_Toc61626527"/>
       <w:r>
         <w:rPr>
           <w:rFonts w:cs="Times New Roman"/>
@@ -23860,7 +24063,7 @@
         </w:rPr>
         <w:t>Тестирование алгоритма установки программного обеспечения</w:t>
       </w:r>
-      <w:bookmarkEnd w:id="48"/>
+      <w:bookmarkEnd w:id="49"/>
     </w:p>
     <w:p>
       <w:pPr>
@@ -24210,7 +24413,7 @@
           <w:szCs w:val="28"/>
         </w:rPr>
       </w:pPr>
-      <w:bookmarkStart w:id="49" w:name="_Toc61623350"/>
+      <w:bookmarkStart w:id="50" w:name="_Toc61626528"/>
       <w:r>
         <w:rPr>
           <w:rFonts w:cs="Times New Roman"/>
@@ -24253,7 +24456,7 @@
         </w:rPr>
         <w:t>Postman</w:t>
       </w:r>
-      <w:bookmarkEnd w:id="49"/>
+      <w:bookmarkEnd w:id="50"/>
       <w:r>
         <w:rPr>
           <w:rFonts w:cs="Times New Roman"/>
@@ -24471,7 +24674,7 @@
           <w:szCs w:val="28"/>
         </w:rPr>
       </w:pPr>
-      <w:bookmarkStart w:id="50" w:name="_Toc61623351"/>
+      <w:bookmarkStart w:id="51" w:name="_Toc61626529"/>
       <w:r>
         <w:rPr>
           <w:rFonts w:cs="Times New Roman"/>
@@ -24488,7 +24691,7 @@
         </w:rPr>
         <w:t>выгрузки структуры документации на локальный компьютер</w:t>
       </w:r>
-      <w:bookmarkEnd w:id="50"/>
+      <w:bookmarkEnd w:id="51"/>
     </w:p>
     <w:p/>
     <w:p>
@@ -24760,7 +24963,7 @@
           <w:szCs w:val="28"/>
         </w:rPr>
       </w:pPr>
-      <w:bookmarkStart w:id="51" w:name="_Toc61623352"/>
+      <w:bookmarkStart w:id="52" w:name="_Toc61626530"/>
       <w:r>
         <w:rPr>
           <w:rFonts w:cs="Times New Roman"/>
@@ -24786,7 +24989,7 @@
         </w:rPr>
         <w:t>Confluence</w:t>
       </w:r>
-      <w:bookmarkEnd w:id="51"/>
+      <w:bookmarkEnd w:id="52"/>
     </w:p>
     <w:p>
       <w:pPr>
@@ -25019,404 +25222,433 @@
           <w:szCs w:val="28"/>
         </w:rPr>
       </w:pPr>
+      <w:r>
+        <w:rPr>
+          <w:rFonts w:ascii="Times New Roman" w:hAnsi="Times New Roman" w:cs="Times New Roman"/>
+          <w:sz w:val="28"/>
+          <w:szCs w:val="28"/>
+        </w:rPr>
+        <w:br w:type="page"/>
+      </w:r>
+    </w:p>
+    <w:p>
+      <w:pPr>
+        <w:pStyle w:val="1"/>
+        <w:spacing w:before="0" w:line="360" w:lineRule="auto"/>
+      </w:pPr>
+      <w:bookmarkStart w:id="53" w:name="_Toc56957454"/>
+      <w:bookmarkStart w:id="54" w:name="_Toc61626531"/>
+      <w:r>
+        <w:t>ЗАКЛЮЧЕНИЕ</w:t>
+      </w:r>
+      <w:bookmarkEnd w:id="53"/>
+      <w:bookmarkEnd w:id="54"/>
     </w:p>
     <w:p>
       <w:pPr>
         <w:spacing w:after="0" w:line="360" w:lineRule="auto"/>
         <w:ind w:firstLine="567"/>
         <w:jc w:val="both"/>
-        <w:rPr>
-          <w:rFonts w:ascii="Times New Roman" w:hAnsi="Times New Roman" w:cs="Times New Roman"/>
-          <w:sz w:val="28"/>
-          <w:szCs w:val="28"/>
-        </w:rPr>
-      </w:pPr>
+      </w:pPr>
+    </w:p>
+    <w:p>
+      <w:pPr>
+        <w:spacing w:after="0" w:line="360" w:lineRule="auto"/>
+        <w:ind w:firstLine="567"/>
+        <w:jc w:val="both"/>
+        <w:rPr>
+          <w:rFonts w:ascii="Times New Roman" w:hAnsi="Times New Roman" w:cs="Times New Roman"/>
+          <w:sz w:val="28"/>
+          <w:szCs w:val="28"/>
+        </w:rPr>
+      </w:pPr>
+      <w:r>
+        <w:rPr>
+          <w:rFonts w:ascii="Times New Roman" w:hAnsi="Times New Roman" w:cs="Times New Roman"/>
+          <w:sz w:val="28"/>
+          <w:szCs w:val="28"/>
+        </w:rPr>
+        <w:t>В</w:t>
+      </w:r>
+      <w:r>
+        <w:rPr>
+          <w:rFonts w:ascii="Times New Roman" w:hAnsi="Times New Roman" w:cs="Times New Roman"/>
+          <w:sz w:val="28"/>
+          <w:szCs w:val="28"/>
+        </w:rPr>
+        <w:t xml:space="preserve"> рамках выпускной квалификационной работы </w:t>
+      </w:r>
+      <w:r>
+        <w:rPr>
+          <w:rFonts w:ascii="Times New Roman" w:hAnsi="Times New Roman" w:cs="Times New Roman"/>
+          <w:sz w:val="28"/>
+          <w:szCs w:val="28"/>
+        </w:rPr>
+        <w:t xml:space="preserve">разработана система </w:t>
+      </w:r>
+      <w:r>
+        <w:rPr>
+          <w:rFonts w:ascii="Times New Roman" w:hAnsi="Times New Roman" w:cs="Times New Roman"/>
+          <w:sz w:val="28"/>
+          <w:szCs w:val="28"/>
+        </w:rPr>
+        <w:t>по сопровождению</w:t>
+      </w:r>
+      <w:r>
+        <w:rPr>
+          <w:rFonts w:ascii="Times New Roman" w:hAnsi="Times New Roman" w:cs="Times New Roman"/>
+          <w:sz w:val="28"/>
+          <w:szCs w:val="28"/>
+        </w:rPr>
+        <w:t xml:space="preserve"> </w:t>
+      </w:r>
+      <w:r>
+        <w:rPr>
+          <w:rFonts w:ascii="Times New Roman" w:hAnsi="Times New Roman" w:cs="Times New Roman"/>
+          <w:sz w:val="28"/>
+          <w:szCs w:val="28"/>
+          <w:lang w:val="en-US"/>
+        </w:rPr>
+        <w:t>API</w:t>
+      </w:r>
+      <w:r>
+        <w:rPr>
+          <w:rFonts w:ascii="Times New Roman" w:hAnsi="Times New Roman" w:cs="Times New Roman"/>
+          <w:sz w:val="28"/>
+          <w:szCs w:val="28"/>
+        </w:rPr>
+        <w:t>-документации</w:t>
+      </w:r>
+      <w:r>
+        <w:rPr>
+          <w:rFonts w:ascii="Times New Roman" w:hAnsi="Times New Roman" w:cs="Times New Roman"/>
+          <w:sz w:val="28"/>
+          <w:szCs w:val="28"/>
+        </w:rPr>
+        <w:t>.</w:t>
+      </w:r>
+    </w:p>
+    <w:p>
+      <w:pPr>
+        <w:spacing w:after="0" w:line="360" w:lineRule="auto"/>
+        <w:ind w:firstLine="567"/>
+        <w:jc w:val="both"/>
+        <w:rPr>
+          <w:rFonts w:ascii="Times New Roman" w:hAnsi="Times New Roman" w:cs="Times New Roman"/>
+          <w:sz w:val="28"/>
+          <w:szCs w:val="28"/>
+        </w:rPr>
+      </w:pPr>
+      <w:r>
+        <w:rPr>
+          <w:rFonts w:ascii="Times New Roman" w:hAnsi="Times New Roman" w:cs="Times New Roman"/>
+          <w:sz w:val="28"/>
+          <w:szCs w:val="28"/>
+        </w:rPr>
+        <w:t>В ходе выполнения работы</w:t>
+      </w:r>
+      <w:r>
+        <w:rPr>
+          <w:rFonts w:ascii="Times New Roman" w:hAnsi="Times New Roman" w:cs="Times New Roman"/>
+          <w:sz w:val="28"/>
+          <w:szCs w:val="28"/>
+        </w:rPr>
+        <w:t xml:space="preserve"> </w:t>
+      </w:r>
+      <w:r>
+        <w:rPr>
+          <w:rFonts w:ascii="Times New Roman" w:hAnsi="Times New Roman" w:cs="Times New Roman"/>
+          <w:sz w:val="28"/>
+          <w:szCs w:val="28"/>
+        </w:rPr>
+        <w:t>был выполнен анализ тематики сопровождения API-документации. Обосновывается актуальность выбранной тематики.</w:t>
+      </w:r>
+      <w:r>
+        <w:rPr>
+          <w:rFonts w:ascii="Times New Roman" w:hAnsi="Times New Roman" w:cs="Times New Roman"/>
+          <w:sz w:val="28"/>
+          <w:szCs w:val="28"/>
+          <w:lang w:val="en-US"/>
+        </w:rPr>
+        <w:t xml:space="preserve"> </w:t>
+      </w:r>
+      <w:r>
+        <w:rPr>
+          <w:rFonts w:ascii="Times New Roman" w:hAnsi="Times New Roman" w:cs="Times New Roman"/>
+          <w:sz w:val="28"/>
+          <w:szCs w:val="28"/>
+        </w:rPr>
+        <w:t>П</w:t>
+      </w:r>
+      <w:r>
+        <w:rPr>
+          <w:rFonts w:ascii="Times New Roman" w:hAnsi="Times New Roman" w:cs="Times New Roman"/>
+          <w:sz w:val="28"/>
+          <w:szCs w:val="28"/>
+        </w:rPr>
+        <w:t xml:space="preserve">роведен анализ аналогов и прототипов. </w:t>
+      </w:r>
+      <w:r>
+        <w:rPr>
+          <w:rFonts w:ascii="Times New Roman" w:hAnsi="Times New Roman" w:cs="Times New Roman"/>
+          <w:sz w:val="28"/>
+          <w:szCs w:val="28"/>
+        </w:rPr>
+        <w:t xml:space="preserve">Составлен перечень критериев качества, по которым происходило сравнение систем. Выбран и обоснована система </w:t>
+      </w:r>
+      <w:r>
+        <w:rPr>
+          <w:rFonts w:ascii="Times New Roman" w:hAnsi="Times New Roman" w:cs="Times New Roman"/>
+          <w:sz w:val="28"/>
+          <w:szCs w:val="28"/>
+          <w:lang w:val="en-US"/>
+        </w:rPr>
+        <w:t>Postman</w:t>
+      </w:r>
+      <w:r>
+        <w:rPr>
+          <w:rFonts w:ascii="Times New Roman" w:hAnsi="Times New Roman" w:cs="Times New Roman"/>
+          <w:sz w:val="28"/>
+          <w:szCs w:val="28"/>
+        </w:rPr>
+        <w:t xml:space="preserve"> </w:t>
+      </w:r>
+      <w:r>
+        <w:rPr>
+          <w:rFonts w:ascii="Times New Roman" w:hAnsi="Times New Roman" w:cs="Times New Roman"/>
+          <w:sz w:val="28"/>
+          <w:szCs w:val="28"/>
+        </w:rPr>
+        <w:t xml:space="preserve">с реализацией дополнительного ПО в виде скрипта публикации </w:t>
+      </w:r>
+      <w:r>
+        <w:rPr>
+          <w:rFonts w:ascii="Times New Roman" w:hAnsi="Times New Roman" w:cs="Times New Roman"/>
+          <w:sz w:val="28"/>
+          <w:szCs w:val="28"/>
+          <w:lang w:val="en-US"/>
+        </w:rPr>
+        <w:t>API</w:t>
+      </w:r>
+      <w:r>
+        <w:rPr>
+          <w:rFonts w:ascii="Times New Roman" w:hAnsi="Times New Roman" w:cs="Times New Roman"/>
+          <w:sz w:val="28"/>
+          <w:szCs w:val="28"/>
+        </w:rPr>
+        <w:t>-</w:t>
+      </w:r>
+      <w:r>
+        <w:rPr>
+          <w:rFonts w:ascii="Times New Roman" w:hAnsi="Times New Roman" w:cs="Times New Roman"/>
+          <w:sz w:val="28"/>
+          <w:szCs w:val="28"/>
+        </w:rPr>
+        <w:t>документации.</w:t>
+      </w:r>
+    </w:p>
+    <w:p>
+      <w:pPr>
+        <w:spacing w:after="0" w:line="360" w:lineRule="auto"/>
+        <w:ind w:firstLine="567"/>
+        <w:jc w:val="both"/>
+        <w:rPr>
+          <w:rFonts w:ascii="Times New Roman" w:hAnsi="Times New Roman" w:cs="Times New Roman"/>
+          <w:sz w:val="28"/>
+          <w:szCs w:val="28"/>
+        </w:rPr>
+      </w:pPr>
+      <w:r>
+        <w:rPr>
+          <w:rFonts w:ascii="Times New Roman" w:hAnsi="Times New Roman" w:cs="Times New Roman"/>
+          <w:sz w:val="28"/>
+          <w:szCs w:val="28"/>
+        </w:rPr>
+        <w:t xml:space="preserve">Составлен </w:t>
+      </w:r>
+      <w:r>
+        <w:rPr>
+          <w:rFonts w:ascii="Times New Roman" w:hAnsi="Times New Roman" w:cs="Times New Roman"/>
+          <w:sz w:val="28"/>
+          <w:szCs w:val="28"/>
+        </w:rPr>
+        <w:t xml:space="preserve">список функциональных требований, </w:t>
+      </w:r>
+      <w:r>
+        <w:rPr>
+          <w:rFonts w:ascii="Times New Roman" w:hAnsi="Times New Roman" w:cs="Times New Roman"/>
+          <w:sz w:val="28"/>
+          <w:szCs w:val="28"/>
+        </w:rPr>
+        <w:t>которые полностью реализованы в рамках ВКР.</w:t>
+      </w:r>
+    </w:p>
+    <w:p>
+      <w:pPr>
+        <w:spacing w:after="0" w:line="360" w:lineRule="auto"/>
+        <w:ind w:firstLine="567"/>
+        <w:jc w:val="both"/>
+        <w:rPr>
+          <w:rFonts w:ascii="Times New Roman" w:hAnsi="Times New Roman" w:cs="Times New Roman"/>
+          <w:sz w:val="28"/>
+          <w:szCs w:val="28"/>
+        </w:rPr>
+      </w:pPr>
+      <w:r>
+        <w:rPr>
+          <w:rFonts w:ascii="Times New Roman" w:hAnsi="Times New Roman" w:cs="Times New Roman"/>
+          <w:sz w:val="28"/>
+          <w:szCs w:val="28"/>
+        </w:rPr>
+        <w:t>Разработан</w:t>
+      </w:r>
+      <w:r>
+        <w:rPr>
+          <w:rFonts w:ascii="Times New Roman" w:hAnsi="Times New Roman" w:cs="Times New Roman"/>
+          <w:sz w:val="28"/>
+          <w:szCs w:val="28"/>
+        </w:rPr>
+        <w:t xml:space="preserve"> и </w:t>
+      </w:r>
+      <w:r>
+        <w:rPr>
+          <w:rFonts w:ascii="Times New Roman" w:hAnsi="Times New Roman" w:cs="Times New Roman"/>
+          <w:sz w:val="28"/>
+          <w:szCs w:val="28"/>
+        </w:rPr>
+        <w:t>протестирован</w:t>
+      </w:r>
+      <w:r>
+        <w:rPr>
+          <w:rFonts w:ascii="Times New Roman" w:hAnsi="Times New Roman" w:cs="Times New Roman"/>
+          <w:sz w:val="28"/>
+          <w:szCs w:val="28"/>
+        </w:rPr>
+        <w:t xml:space="preserve"> интерфейс взаимодействия пользователя с </w:t>
+      </w:r>
+      <w:r>
+        <w:rPr>
+          <w:rFonts w:ascii="Times New Roman" w:hAnsi="Times New Roman" w:cs="Times New Roman"/>
+          <w:sz w:val="28"/>
+          <w:szCs w:val="28"/>
+        </w:rPr>
+        <w:t xml:space="preserve">системой. Выбран и обоснован язык программирования </w:t>
+      </w:r>
+      <w:proofErr w:type="spellStart"/>
+      <w:r>
+        <w:rPr>
+          <w:rFonts w:ascii="Times New Roman" w:hAnsi="Times New Roman" w:cs="Times New Roman"/>
+          <w:sz w:val="28"/>
+          <w:szCs w:val="28"/>
+          <w:lang w:val="en-US"/>
+        </w:rPr>
+        <w:t>perl</w:t>
+      </w:r>
+      <w:proofErr w:type="spellEnd"/>
+      <w:r>
+        <w:rPr>
+          <w:rFonts w:ascii="Times New Roman" w:hAnsi="Times New Roman" w:cs="Times New Roman"/>
+          <w:sz w:val="28"/>
+          <w:szCs w:val="28"/>
+        </w:rPr>
+        <w:t xml:space="preserve">. Разработан и </w:t>
+      </w:r>
+      <w:r>
+        <w:rPr>
+          <w:rFonts w:ascii="Times New Roman" w:hAnsi="Times New Roman" w:cs="Times New Roman"/>
+          <w:sz w:val="28"/>
+          <w:szCs w:val="28"/>
+        </w:rPr>
+        <w:t>протестирован</w:t>
+      </w:r>
+      <w:r>
+        <w:rPr>
+          <w:rFonts w:ascii="Times New Roman" w:hAnsi="Times New Roman" w:cs="Times New Roman"/>
+          <w:sz w:val="28"/>
+          <w:szCs w:val="28"/>
+        </w:rPr>
+        <w:t xml:space="preserve"> скрипт публикации документации в единую справочную систему компании.</w:t>
+      </w:r>
+    </w:p>
+    <w:p>
+      <w:pPr>
+        <w:spacing w:after="0" w:line="360" w:lineRule="auto"/>
+        <w:ind w:firstLine="567"/>
+        <w:jc w:val="both"/>
+        <w:rPr>
+          <w:rFonts w:ascii="Times New Roman" w:hAnsi="Times New Roman" w:cs="Times New Roman"/>
+          <w:sz w:val="28"/>
+          <w:szCs w:val="28"/>
+        </w:rPr>
+      </w:pPr>
+      <w:r>
+        <w:rPr>
+          <w:rFonts w:ascii="Times New Roman" w:hAnsi="Times New Roman" w:cs="Times New Roman"/>
+          <w:sz w:val="28"/>
+          <w:szCs w:val="28"/>
+        </w:rPr>
+        <w:lastRenderedPageBreak/>
+        <w:t>Таким образом, работа выполнена в полном объёме. Описанная система удовлетворяет всем требованиям технического задания и пригодна для</w:t>
+      </w:r>
+      <w:r>
+        <w:rPr>
+          <w:rFonts w:ascii="Times New Roman" w:hAnsi="Times New Roman" w:cs="Times New Roman"/>
+          <w:sz w:val="28"/>
+          <w:szCs w:val="28"/>
+        </w:rPr>
+        <w:t xml:space="preserve"> </w:t>
+      </w:r>
+      <w:r>
+        <w:rPr>
+          <w:rFonts w:ascii="Times New Roman" w:hAnsi="Times New Roman" w:cs="Times New Roman"/>
+          <w:sz w:val="28"/>
+          <w:szCs w:val="28"/>
+        </w:rPr>
+        <w:t>функционирования в ООО «ФорМакс».</w:t>
+      </w:r>
+    </w:p>
+    <w:p>
+      <w:pPr>
+        <w:spacing w:after="0" w:line="360" w:lineRule="auto"/>
+        <w:ind w:firstLine="567"/>
+        <w:jc w:val="both"/>
+        <w:rPr>
+          <w:rFonts w:ascii="Times New Roman" w:hAnsi="Times New Roman" w:cs="Times New Roman"/>
+          <w:sz w:val="28"/>
+          <w:szCs w:val="28"/>
+        </w:rPr>
+      </w:pPr>
+    </w:p>
+    <w:p>
+      <w:pPr>
+        <w:rPr>
+          <w:rFonts w:ascii="Times New Roman" w:hAnsi="Times New Roman" w:cs="Times New Roman"/>
+          <w:sz w:val="28"/>
+          <w:szCs w:val="28"/>
+        </w:rPr>
+      </w:pPr>
+      <w:r>
+        <w:rPr>
+          <w:rFonts w:ascii="Times New Roman" w:hAnsi="Times New Roman" w:cs="Times New Roman"/>
+          <w:sz w:val="28"/>
+          <w:szCs w:val="28"/>
+        </w:rPr>
+        <w:br w:type="page"/>
+      </w:r>
     </w:p>
     <w:p>
       <w:pPr>
         <w:pStyle w:val="1"/>
         <w:spacing w:before="0" w:line="360" w:lineRule="auto"/>
       </w:pPr>
-      <w:bookmarkStart w:id="52" w:name="_Toc56957454"/>
-      <w:bookmarkStart w:id="53" w:name="_Toc61623353"/>
-      <w:r>
-        <w:t>ЗАКЛЮЧЕНИЕ</w:t>
-      </w:r>
-      <w:bookmarkEnd w:id="52"/>
-      <w:bookmarkEnd w:id="53"/>
-    </w:p>
-    <w:p>
-      <w:pPr>
-        <w:spacing w:after="0" w:line="360" w:lineRule="auto"/>
-        <w:ind w:firstLine="567"/>
-        <w:jc w:val="both"/>
-      </w:pPr>
-    </w:p>
-    <w:p>
-      <w:pPr>
-        <w:spacing w:after="0" w:line="360" w:lineRule="auto"/>
-        <w:ind w:firstLine="567"/>
-        <w:jc w:val="both"/>
-        <w:rPr>
-          <w:rFonts w:ascii="Times New Roman" w:hAnsi="Times New Roman" w:cs="Times New Roman"/>
-          <w:sz w:val="28"/>
-          <w:szCs w:val="28"/>
-        </w:rPr>
-      </w:pPr>
-      <w:r>
-        <w:rPr>
-          <w:rFonts w:ascii="Times New Roman" w:hAnsi="Times New Roman" w:cs="Times New Roman"/>
-          <w:sz w:val="28"/>
-          <w:szCs w:val="28"/>
-        </w:rPr>
-        <w:t>В</w:t>
-      </w:r>
-      <w:r>
-        <w:rPr>
-          <w:rFonts w:ascii="Times New Roman" w:hAnsi="Times New Roman" w:cs="Times New Roman"/>
-          <w:sz w:val="28"/>
-          <w:szCs w:val="28"/>
-        </w:rPr>
-        <w:t xml:space="preserve"> рамках выпускной квалификационной работы </w:t>
-      </w:r>
-      <w:r>
-        <w:rPr>
-          <w:rFonts w:ascii="Times New Roman" w:hAnsi="Times New Roman" w:cs="Times New Roman"/>
-          <w:sz w:val="28"/>
-          <w:szCs w:val="28"/>
-        </w:rPr>
-        <w:t xml:space="preserve">разработана система </w:t>
-      </w:r>
-      <w:r>
-        <w:rPr>
-          <w:rFonts w:ascii="Times New Roman" w:hAnsi="Times New Roman" w:cs="Times New Roman"/>
-          <w:sz w:val="28"/>
-          <w:szCs w:val="28"/>
-        </w:rPr>
-        <w:t>по сопровождению</w:t>
-      </w:r>
-      <w:r>
-        <w:rPr>
-          <w:rFonts w:ascii="Times New Roman" w:hAnsi="Times New Roman" w:cs="Times New Roman"/>
-          <w:sz w:val="28"/>
-          <w:szCs w:val="28"/>
-        </w:rPr>
-        <w:t xml:space="preserve"> </w:t>
-      </w:r>
-      <w:r>
-        <w:rPr>
-          <w:rFonts w:ascii="Times New Roman" w:hAnsi="Times New Roman" w:cs="Times New Roman"/>
-          <w:sz w:val="28"/>
-          <w:szCs w:val="28"/>
-          <w:lang w:val="en-US"/>
-        </w:rPr>
-        <w:t>API</w:t>
-      </w:r>
-      <w:r>
-        <w:rPr>
-          <w:rFonts w:ascii="Times New Roman" w:hAnsi="Times New Roman" w:cs="Times New Roman"/>
-          <w:sz w:val="28"/>
-          <w:szCs w:val="28"/>
-        </w:rPr>
-        <w:t>-документации</w:t>
-      </w:r>
-      <w:r>
-        <w:rPr>
-          <w:rFonts w:ascii="Times New Roman" w:hAnsi="Times New Roman" w:cs="Times New Roman"/>
-          <w:sz w:val="28"/>
-          <w:szCs w:val="28"/>
-        </w:rPr>
-        <w:t>.</w:t>
-      </w:r>
-    </w:p>
-    <w:p>
-      <w:pPr>
-        <w:spacing w:after="0" w:line="360" w:lineRule="auto"/>
-        <w:ind w:firstLine="567"/>
-        <w:jc w:val="both"/>
-        <w:rPr>
-          <w:rFonts w:ascii="Times New Roman" w:hAnsi="Times New Roman" w:cs="Times New Roman"/>
-          <w:sz w:val="28"/>
-          <w:szCs w:val="28"/>
-        </w:rPr>
-      </w:pPr>
-      <w:r>
-        <w:rPr>
-          <w:rFonts w:ascii="Times New Roman" w:hAnsi="Times New Roman" w:cs="Times New Roman"/>
-          <w:sz w:val="28"/>
-          <w:szCs w:val="28"/>
-        </w:rPr>
-        <w:t>В ходе выполнения работы</w:t>
-      </w:r>
-      <w:r>
-        <w:rPr>
-          <w:rFonts w:ascii="Times New Roman" w:hAnsi="Times New Roman" w:cs="Times New Roman"/>
-          <w:sz w:val="28"/>
-          <w:szCs w:val="28"/>
-        </w:rPr>
-        <w:t xml:space="preserve"> проведен анализ аналогов и прототипов. </w:t>
-      </w:r>
-      <w:r>
-        <w:rPr>
-          <w:rFonts w:ascii="Times New Roman" w:hAnsi="Times New Roman" w:cs="Times New Roman"/>
-          <w:sz w:val="28"/>
-          <w:szCs w:val="28"/>
-        </w:rPr>
-        <w:t xml:space="preserve">Составлен перечень критериев качества, по которым происходило сравнение систем. Выбран и обоснована система </w:t>
-      </w:r>
-      <w:r>
-        <w:rPr>
-          <w:rFonts w:ascii="Times New Roman" w:hAnsi="Times New Roman" w:cs="Times New Roman"/>
-          <w:sz w:val="28"/>
-          <w:szCs w:val="28"/>
-          <w:lang w:val="en-US"/>
-        </w:rPr>
-        <w:t>Postman</w:t>
-      </w:r>
-      <w:r>
-        <w:rPr>
-          <w:rFonts w:ascii="Times New Roman" w:hAnsi="Times New Roman" w:cs="Times New Roman"/>
-          <w:sz w:val="28"/>
-          <w:szCs w:val="28"/>
-        </w:rPr>
-        <w:t xml:space="preserve"> </w:t>
-      </w:r>
-      <w:r>
-        <w:rPr>
-          <w:rFonts w:ascii="Times New Roman" w:hAnsi="Times New Roman" w:cs="Times New Roman"/>
-          <w:sz w:val="28"/>
-          <w:szCs w:val="28"/>
-        </w:rPr>
-        <w:t xml:space="preserve">с реализацией дополнительного ПО в виде скрипта публикации </w:t>
-      </w:r>
-      <w:r>
-        <w:rPr>
-          <w:rFonts w:ascii="Times New Roman" w:hAnsi="Times New Roman" w:cs="Times New Roman"/>
-          <w:sz w:val="28"/>
-          <w:szCs w:val="28"/>
-          <w:lang w:val="en-US"/>
-        </w:rPr>
-        <w:t>API</w:t>
-      </w:r>
-      <w:r>
-        <w:rPr>
-          <w:rFonts w:ascii="Times New Roman" w:hAnsi="Times New Roman" w:cs="Times New Roman"/>
-          <w:sz w:val="28"/>
-          <w:szCs w:val="28"/>
-        </w:rPr>
-        <w:t>-</w:t>
-      </w:r>
-      <w:r>
-        <w:rPr>
-          <w:rFonts w:ascii="Times New Roman" w:hAnsi="Times New Roman" w:cs="Times New Roman"/>
-          <w:sz w:val="28"/>
-          <w:szCs w:val="28"/>
-        </w:rPr>
-        <w:t>документации.</w:t>
-      </w:r>
-    </w:p>
-    <w:p>
-      <w:pPr>
-        <w:spacing w:after="0" w:line="360" w:lineRule="auto"/>
-        <w:ind w:firstLine="567"/>
-        <w:jc w:val="both"/>
-        <w:rPr>
-          <w:rFonts w:ascii="Times New Roman" w:hAnsi="Times New Roman" w:cs="Times New Roman"/>
-          <w:sz w:val="28"/>
-          <w:szCs w:val="28"/>
-        </w:rPr>
-      </w:pPr>
-      <w:r>
-        <w:rPr>
-          <w:rFonts w:ascii="Times New Roman" w:hAnsi="Times New Roman" w:cs="Times New Roman"/>
-          <w:sz w:val="28"/>
-          <w:szCs w:val="28"/>
-        </w:rPr>
-        <w:t xml:space="preserve">Составлен </w:t>
-      </w:r>
-      <w:r>
-        <w:rPr>
-          <w:rFonts w:ascii="Times New Roman" w:hAnsi="Times New Roman" w:cs="Times New Roman"/>
-          <w:sz w:val="28"/>
-          <w:szCs w:val="28"/>
-        </w:rPr>
-        <w:t xml:space="preserve">список функциональных требований, </w:t>
-      </w:r>
-      <w:r>
-        <w:rPr>
-          <w:rFonts w:ascii="Times New Roman" w:hAnsi="Times New Roman" w:cs="Times New Roman"/>
-          <w:sz w:val="28"/>
-          <w:szCs w:val="28"/>
-        </w:rPr>
-        <w:t>которые полностью реализованы в рамках ВКР.</w:t>
-      </w:r>
-    </w:p>
-    <w:p>
-      <w:pPr>
-        <w:spacing w:after="0" w:line="360" w:lineRule="auto"/>
-        <w:ind w:firstLine="567"/>
-        <w:jc w:val="both"/>
-        <w:rPr>
-          <w:rFonts w:ascii="Times New Roman" w:hAnsi="Times New Roman" w:cs="Times New Roman"/>
-          <w:sz w:val="28"/>
-          <w:szCs w:val="28"/>
-        </w:rPr>
-      </w:pPr>
-      <w:r>
-        <w:rPr>
-          <w:rFonts w:ascii="Times New Roman" w:hAnsi="Times New Roman" w:cs="Times New Roman"/>
-          <w:sz w:val="28"/>
-          <w:szCs w:val="28"/>
-        </w:rPr>
-        <w:t>Разработан</w:t>
-      </w:r>
-      <w:r>
-        <w:rPr>
-          <w:rFonts w:ascii="Times New Roman" w:hAnsi="Times New Roman" w:cs="Times New Roman"/>
-          <w:sz w:val="28"/>
-          <w:szCs w:val="28"/>
-        </w:rPr>
-        <w:t xml:space="preserve"> и </w:t>
-      </w:r>
-      <w:r>
-        <w:rPr>
-          <w:rFonts w:ascii="Times New Roman" w:hAnsi="Times New Roman" w:cs="Times New Roman"/>
-          <w:sz w:val="28"/>
-          <w:szCs w:val="28"/>
-        </w:rPr>
-        <w:t>протестирован</w:t>
-      </w:r>
-      <w:r>
-        <w:rPr>
-          <w:rFonts w:ascii="Times New Roman" w:hAnsi="Times New Roman" w:cs="Times New Roman"/>
-          <w:sz w:val="28"/>
-          <w:szCs w:val="28"/>
-        </w:rPr>
-        <w:t xml:space="preserve"> интерфейс взаимодействия пользователя с </w:t>
-      </w:r>
-      <w:r>
-        <w:rPr>
-          <w:rFonts w:ascii="Times New Roman" w:hAnsi="Times New Roman" w:cs="Times New Roman"/>
-          <w:sz w:val="28"/>
-          <w:szCs w:val="28"/>
-        </w:rPr>
-        <w:t xml:space="preserve">системой. Выбран и обоснован язык программирования </w:t>
-      </w:r>
-      <w:proofErr w:type="spellStart"/>
-      <w:r>
-        <w:rPr>
-          <w:rFonts w:ascii="Times New Roman" w:hAnsi="Times New Roman" w:cs="Times New Roman"/>
-          <w:sz w:val="28"/>
-          <w:szCs w:val="28"/>
-          <w:lang w:val="en-US"/>
-        </w:rPr>
-        <w:t>perl</w:t>
-      </w:r>
-      <w:proofErr w:type="spellEnd"/>
-      <w:r>
-        <w:rPr>
-          <w:rFonts w:ascii="Times New Roman" w:hAnsi="Times New Roman" w:cs="Times New Roman"/>
-          <w:sz w:val="28"/>
-          <w:szCs w:val="28"/>
-        </w:rPr>
-        <w:t xml:space="preserve">. Разработан и </w:t>
-      </w:r>
-      <w:r>
-        <w:rPr>
-          <w:rFonts w:ascii="Times New Roman" w:hAnsi="Times New Roman" w:cs="Times New Roman"/>
-          <w:sz w:val="28"/>
-          <w:szCs w:val="28"/>
-        </w:rPr>
-        <w:t>протестирован</w:t>
-      </w:r>
-      <w:r>
-        <w:rPr>
-          <w:rFonts w:ascii="Times New Roman" w:hAnsi="Times New Roman" w:cs="Times New Roman"/>
-          <w:sz w:val="28"/>
-          <w:szCs w:val="28"/>
-        </w:rPr>
-        <w:t xml:space="preserve"> скрипт публикации документации в единую справочную систему компании.</w:t>
-      </w:r>
-    </w:p>
-    <w:p>
-      <w:pPr>
-        <w:spacing w:after="0" w:line="360" w:lineRule="auto"/>
-        <w:ind w:firstLine="567"/>
-        <w:jc w:val="both"/>
-        <w:rPr>
-          <w:rFonts w:ascii="Times New Roman" w:hAnsi="Times New Roman" w:cs="Times New Roman"/>
-          <w:sz w:val="28"/>
-          <w:szCs w:val="28"/>
-        </w:rPr>
-      </w:pPr>
-      <w:r>
-        <w:rPr>
-          <w:rFonts w:ascii="Times New Roman" w:hAnsi="Times New Roman" w:cs="Times New Roman"/>
-          <w:sz w:val="28"/>
-          <w:szCs w:val="28"/>
-        </w:rPr>
-        <w:lastRenderedPageBreak/>
-        <w:t>Таким образом, работа выполнена в полном объёме. Описанная система удовлетворяет всем требованиям технического задания и пригодна для</w:t>
-      </w:r>
-      <w:r>
-        <w:rPr>
-          <w:rFonts w:ascii="Times New Roman" w:hAnsi="Times New Roman" w:cs="Times New Roman"/>
-          <w:sz w:val="28"/>
-          <w:szCs w:val="28"/>
-        </w:rPr>
-        <w:t xml:space="preserve"> </w:t>
-      </w:r>
-      <w:r>
-        <w:rPr>
-          <w:rFonts w:ascii="Times New Roman" w:hAnsi="Times New Roman" w:cs="Times New Roman"/>
-          <w:sz w:val="28"/>
-          <w:szCs w:val="28"/>
-        </w:rPr>
-        <w:t>функционирования в ООО «ФорМакс».</w:t>
-      </w:r>
-    </w:p>
-    <w:p>
-      <w:pPr>
-        <w:spacing w:after="0" w:line="360" w:lineRule="auto"/>
-        <w:ind w:firstLine="567"/>
-        <w:jc w:val="both"/>
-        <w:rPr>
-          <w:rFonts w:ascii="Times New Roman" w:hAnsi="Times New Roman" w:cs="Times New Roman"/>
-          <w:sz w:val="28"/>
-          <w:szCs w:val="28"/>
-        </w:rPr>
-      </w:pPr>
-    </w:p>
-    <w:p>
-      <w:pPr>
-        <w:rPr>
-          <w:rFonts w:ascii="Times New Roman" w:hAnsi="Times New Roman" w:cs="Times New Roman"/>
-          <w:sz w:val="28"/>
-          <w:szCs w:val="28"/>
-        </w:rPr>
-      </w:pPr>
-      <w:r>
-        <w:rPr>
-          <w:rFonts w:ascii="Times New Roman" w:hAnsi="Times New Roman" w:cs="Times New Roman"/>
-          <w:sz w:val="28"/>
-          <w:szCs w:val="28"/>
-        </w:rPr>
-        <w:br w:type="page"/>
-      </w:r>
-    </w:p>
-    <w:p>
-      <w:pPr>
-        <w:pStyle w:val="1"/>
-        <w:spacing w:before="0" w:line="360" w:lineRule="auto"/>
-      </w:pPr>
-      <w:bookmarkStart w:id="54" w:name="_Toc56957455"/>
-      <w:bookmarkStart w:id="55" w:name="_Toc61623354"/>
+      <w:bookmarkStart w:id="55" w:name="_Toc56957455"/>
+      <w:bookmarkStart w:id="56" w:name="_Toc61626532"/>
       <w:r>
         <w:lastRenderedPageBreak/>
         <w:t>СПИСОК ЛИТЕРАТУРЫ</w:t>
       </w:r>
-      <w:bookmarkEnd w:id="54"/>
       <w:bookmarkEnd w:id="55"/>
+      <w:bookmarkEnd w:id="56"/>
     </w:p>
     <w:p>
       <w:pPr>
@@ -26468,7 +26700,7 @@
           <w:szCs w:val="28"/>
         </w:rPr>
       </w:pPr>
-      <w:bookmarkStart w:id="56" w:name="_Toc61623355"/>
+      <w:bookmarkStart w:id="57" w:name="_Toc61626533"/>
       <w:r>
         <w:rPr>
           <w:rFonts w:cs="Times New Roman"/>
@@ -26491,7 +26723,7 @@
         </w:rPr>
         <w:t>Листинг программы публикации документации</w:t>
       </w:r>
-      <w:bookmarkEnd w:id="56"/>
+      <w:bookmarkEnd w:id="57"/>
     </w:p>
     <w:p>
       <w:pPr>
@@ -40460,7 +40692,7 @@
             <w:sz w:val="28"/>
             <w:szCs w:val="28"/>
           </w:rPr>
-          <w:t>22</w:t>
+          <w:t>9</w:t>
         </w:r>
         <w:r>
           <w:rPr>
@@ -46491,7 +46723,7 @@
 </file>
 
 <file path=customXml/itemProps1.xml><?xml version="1.0" encoding="utf-8"?>
-<ds:datastoreItem xmlns:ds="http://schemas.openxmlformats.org/officeDocument/2006/customXml" ds:itemID="{4D82D5BB-1C50-4CE1-981E-E73A68336135}">
+<ds:datastoreItem xmlns:ds="http://schemas.openxmlformats.org/officeDocument/2006/customXml" ds:itemID="{E04EFE42-5816-43A8-A666-9AA73635F294}">
   <ds:schemaRefs>
     <ds:schemaRef ds:uri="http://schemas.openxmlformats.org/officeDocument/2006/bibliography"/>
   </ds:schemaRefs>

</xml_diff>

<commit_message>
'master: init commit Пт янв 15 18:12:51 MSK 2021'
</commit_message>
<xml_diff>
--- a/My/Б17-В71_ОрловЯА_ПЗv3.docx
+++ b/My/Б17-В71_ОрловЯА_ПЗv3.docx
@@ -1944,8 +1944,6 @@
             </w:r>
           </w:hyperlink>
         </w:p>
-        <w:bookmarkStart w:id="4" w:name="_GoBack"/>
-        <w:bookmarkEnd w:id="4"/>
         <w:p>
           <w:pPr>
             <w:pStyle w:val="11"/>
@@ -1960,153 +1958,87 @@
               <w:lang w:eastAsia="ru-RU"/>
             </w:rPr>
           </w:pPr>
-          <w:r>
-            <w:rPr>
-              <w:rStyle w:val="a8"/>
-              <w:rFonts w:ascii="Times New Roman" w:hAnsi="Times New Roman" w:cs="Times New Roman"/>
-              <w:noProof/>
-              <w:sz w:val="28"/>
-              <w:szCs w:val="28"/>
-            </w:rPr>
-            <w:fldChar w:fldCharType="begin"/>
-          </w:r>
-          <w:r>
-            <w:rPr>
-              <w:rStyle w:val="a8"/>
-              <w:rFonts w:ascii="Times New Roman" w:hAnsi="Times New Roman" w:cs="Times New Roman"/>
-              <w:noProof/>
-              <w:sz w:val="28"/>
-              <w:szCs w:val="28"/>
-            </w:rPr>
-            <w:instrText xml:space="preserve"> </w:instrText>
-          </w:r>
-          <w:r>
-            <w:rPr>
-              <w:rFonts w:ascii="Times New Roman" w:hAnsi="Times New Roman" w:cs="Times New Roman"/>
-              <w:noProof/>
-              <w:sz w:val="28"/>
-              <w:szCs w:val="28"/>
-            </w:rPr>
-            <w:instrText>HYPERLINK \l "_Toc61626500"</w:instrText>
-          </w:r>
-          <w:r>
-            <w:rPr>
-              <w:rStyle w:val="a8"/>
-              <w:rFonts w:ascii="Times New Roman" w:hAnsi="Times New Roman" w:cs="Times New Roman"/>
-              <w:noProof/>
-              <w:sz w:val="28"/>
-              <w:szCs w:val="28"/>
-            </w:rPr>
-            <w:instrText xml:space="preserve"> </w:instrText>
-          </w:r>
-          <w:r>
-            <w:rPr>
-              <w:rStyle w:val="a8"/>
-              <w:rFonts w:ascii="Times New Roman" w:hAnsi="Times New Roman" w:cs="Times New Roman"/>
-              <w:noProof/>
-              <w:sz w:val="28"/>
-              <w:szCs w:val="28"/>
-            </w:rPr>
-          </w:r>
-          <w:r>
-            <w:rPr>
-              <w:rStyle w:val="a8"/>
-              <w:rFonts w:ascii="Times New Roman" w:hAnsi="Times New Roman" w:cs="Times New Roman"/>
-              <w:noProof/>
-              <w:sz w:val="28"/>
-              <w:szCs w:val="28"/>
-            </w:rPr>
-            <w:fldChar w:fldCharType="separate"/>
-          </w:r>
-          <w:r>
-            <w:rPr>
-              <w:rStyle w:val="a8"/>
-              <w:rFonts w:ascii="Times New Roman" w:hAnsi="Times New Roman" w:cs="Times New Roman"/>
-              <w:noProof/>
-              <w:sz w:val="28"/>
-              <w:szCs w:val="28"/>
-            </w:rPr>
-            <w:t>ТЕРМИНЫ И ОПРЕДЕЛЕНИЯ</w:t>
-          </w:r>
-          <w:r>
-            <w:rPr>
-              <w:rFonts w:ascii="Times New Roman" w:hAnsi="Times New Roman" w:cs="Times New Roman"/>
-              <w:noProof/>
-              <w:webHidden/>
-              <w:sz w:val="28"/>
-              <w:szCs w:val="28"/>
-            </w:rPr>
-            <w:tab/>
-          </w:r>
-          <w:r>
-            <w:rPr>
-              <w:rFonts w:ascii="Times New Roman" w:hAnsi="Times New Roman" w:cs="Times New Roman"/>
-              <w:noProof/>
-              <w:webHidden/>
-              <w:sz w:val="28"/>
-              <w:szCs w:val="28"/>
-            </w:rPr>
-            <w:fldChar w:fldCharType="begin"/>
-          </w:r>
-          <w:r>
-            <w:rPr>
-              <w:rFonts w:ascii="Times New Roman" w:hAnsi="Times New Roman" w:cs="Times New Roman"/>
-              <w:noProof/>
-              <w:webHidden/>
-              <w:sz w:val="28"/>
-              <w:szCs w:val="28"/>
-            </w:rPr>
-            <w:instrText xml:space="preserve"> PAGEREF _Toc61626500 \h </w:instrText>
-          </w:r>
-          <w:r>
-            <w:rPr>
-              <w:rFonts w:ascii="Times New Roman" w:hAnsi="Times New Roman" w:cs="Times New Roman"/>
-              <w:noProof/>
-              <w:webHidden/>
-              <w:sz w:val="28"/>
-              <w:szCs w:val="28"/>
-            </w:rPr>
-          </w:r>
-          <w:r>
-            <w:rPr>
-              <w:rFonts w:ascii="Times New Roman" w:hAnsi="Times New Roman" w:cs="Times New Roman"/>
-              <w:noProof/>
-              <w:webHidden/>
-              <w:sz w:val="28"/>
-              <w:szCs w:val="28"/>
-            </w:rPr>
-            <w:fldChar w:fldCharType="separate"/>
-          </w:r>
-          <w:r>
-            <w:rPr>
-              <w:rFonts w:ascii="Times New Roman" w:hAnsi="Times New Roman" w:cs="Times New Roman"/>
-              <w:noProof/>
-              <w:webHidden/>
-              <w:sz w:val="28"/>
-              <w:szCs w:val="28"/>
-            </w:rPr>
-            <w:t>6</w:t>
-          </w:r>
-          <w:r>
-            <w:rPr>
-              <w:rFonts w:ascii="Times New Roman" w:hAnsi="Times New Roman" w:cs="Times New Roman"/>
-              <w:noProof/>
-              <w:webHidden/>
-              <w:sz w:val="28"/>
-              <w:szCs w:val="28"/>
-            </w:rPr>
-            <w:fldChar w:fldCharType="end"/>
-          </w:r>
-          <w:r>
-            <w:rPr>
-              <w:rStyle w:val="a8"/>
-              <w:rFonts w:ascii="Times New Roman" w:hAnsi="Times New Roman" w:cs="Times New Roman"/>
-              <w:noProof/>
-              <w:sz w:val="28"/>
-              <w:szCs w:val="28"/>
-            </w:rPr>
-            <w:fldChar w:fldCharType="end"/>
-          </w:r>
+          <w:hyperlink w:anchor="_Toc61626500" w:history="1">
+            <w:r>
+              <w:rPr>
+                <w:rStyle w:val="a8"/>
+                <w:rFonts w:ascii="Times New Roman" w:hAnsi="Times New Roman" w:cs="Times New Roman"/>
+                <w:noProof/>
+                <w:sz w:val="28"/>
+                <w:szCs w:val="28"/>
+              </w:rPr>
+              <w:t>ТЕРМИНЫ И ОПРЕДЕЛЕНИЯ</w:t>
+            </w:r>
+            <w:r>
+              <w:rPr>
+                <w:rFonts w:ascii="Times New Roman" w:hAnsi="Times New Roman" w:cs="Times New Roman"/>
+                <w:noProof/>
+                <w:webHidden/>
+                <w:sz w:val="28"/>
+                <w:szCs w:val="28"/>
+              </w:rPr>
+              <w:tab/>
+            </w:r>
+            <w:r>
+              <w:rPr>
+                <w:rFonts w:ascii="Times New Roman" w:hAnsi="Times New Roman" w:cs="Times New Roman"/>
+                <w:noProof/>
+                <w:webHidden/>
+                <w:sz w:val="28"/>
+                <w:szCs w:val="28"/>
+              </w:rPr>
+              <w:fldChar w:fldCharType="begin"/>
+            </w:r>
+            <w:r>
+              <w:rPr>
+                <w:rFonts w:ascii="Times New Roman" w:hAnsi="Times New Roman" w:cs="Times New Roman"/>
+                <w:noProof/>
+                <w:webHidden/>
+                <w:sz w:val="28"/>
+                <w:szCs w:val="28"/>
+              </w:rPr>
+              <w:instrText xml:space="preserve"> PAGEREF _Toc61626500 \h </w:instrText>
+            </w:r>
+            <w:r>
+              <w:rPr>
+                <w:rFonts w:ascii="Times New Roman" w:hAnsi="Times New Roman" w:cs="Times New Roman"/>
+                <w:noProof/>
+                <w:webHidden/>
+                <w:sz w:val="28"/>
+                <w:szCs w:val="28"/>
+              </w:rPr>
+            </w:r>
+            <w:r>
+              <w:rPr>
+                <w:rFonts w:ascii="Times New Roman" w:hAnsi="Times New Roman" w:cs="Times New Roman"/>
+                <w:noProof/>
+                <w:webHidden/>
+                <w:sz w:val="28"/>
+                <w:szCs w:val="28"/>
+              </w:rPr>
+              <w:fldChar w:fldCharType="separate"/>
+            </w:r>
+            <w:r>
+              <w:rPr>
+                <w:rFonts w:ascii="Times New Roman" w:hAnsi="Times New Roman" w:cs="Times New Roman"/>
+                <w:noProof/>
+                <w:webHidden/>
+                <w:sz w:val="28"/>
+                <w:szCs w:val="28"/>
+              </w:rPr>
+              <w:t>6</w:t>
+            </w:r>
+            <w:r>
+              <w:rPr>
+                <w:rFonts w:ascii="Times New Roman" w:hAnsi="Times New Roman" w:cs="Times New Roman"/>
+                <w:noProof/>
+                <w:webHidden/>
+                <w:sz w:val="28"/>
+                <w:szCs w:val="28"/>
+              </w:rPr>
+              <w:fldChar w:fldCharType="end"/>
+            </w:r>
+          </w:hyperlink>
         </w:p>
         <w:p>
           <w:pPr>
@@ -6005,7 +5937,7 @@
           <w:szCs w:val="24"/>
         </w:rPr>
       </w:pPr>
-      <w:bookmarkStart w:id="5" w:name="_Toc56957438"/>
+      <w:bookmarkStart w:id="4" w:name="_Toc56957438"/>
       <w:r>
         <w:rPr>
           <w:rFonts w:ascii="Times New Roman" w:hAnsi="Times New Roman" w:cs="Times New Roman"/>
@@ -6024,7 +5956,7 @@
           <w:szCs w:val="28"/>
         </w:rPr>
       </w:pPr>
-      <w:bookmarkStart w:id="6" w:name="_Toc61626500"/>
+      <w:bookmarkStart w:id="5" w:name="_Toc61626500"/>
       <w:r>
         <w:rPr>
           <w:rFonts w:cs="Times New Roman"/>
@@ -6033,7 +5965,7 @@
         <w:lastRenderedPageBreak/>
         <w:t>ТЕРМИНЫ И ОПРЕДЕЛЕНИЯ</w:t>
       </w:r>
-      <w:bookmarkEnd w:id="6"/>
+      <w:bookmarkEnd w:id="5"/>
     </w:p>
     <w:p>
       <w:pPr>
@@ -6706,7 +6638,7 @@
           <w:szCs w:val="28"/>
         </w:rPr>
       </w:pPr>
-      <w:bookmarkStart w:id="7" w:name="_Toc61626501"/>
+      <w:bookmarkStart w:id="6" w:name="_Toc61626501"/>
       <w:r>
         <w:rPr>
           <w:rFonts w:cs="Times New Roman"/>
@@ -6715,8 +6647,8 @@
         <w:lastRenderedPageBreak/>
         <w:t>ВВЕДЕНИЕ</w:t>
       </w:r>
-      <w:bookmarkEnd w:id="5"/>
-      <w:bookmarkEnd w:id="7"/>
+      <w:bookmarkEnd w:id="4"/>
+      <w:bookmarkEnd w:id="6"/>
     </w:p>
     <w:p>
       <w:pPr>
@@ -8087,8 +8019,8 @@
           <w:szCs w:val="28"/>
         </w:rPr>
       </w:pPr>
-      <w:bookmarkStart w:id="8" w:name="_Toc56957439"/>
-      <w:bookmarkStart w:id="9" w:name="_Toc61626502"/>
+      <w:bookmarkStart w:id="7" w:name="_Toc56957439"/>
+      <w:bookmarkStart w:id="8" w:name="_Toc61626502"/>
       <w:r>
         <w:rPr>
           <w:rFonts w:cs="Times New Roman"/>
@@ -8096,8 +8028,8 @@
         </w:rPr>
         <w:t>ОБЗОРНАЯ ЧАСТЬ</w:t>
       </w:r>
+      <w:bookmarkEnd w:id="7"/>
       <w:bookmarkEnd w:id="8"/>
-      <w:bookmarkEnd w:id="9"/>
     </w:p>
     <w:p>
       <w:pPr>
@@ -8127,7 +8059,7 @@
           <w:szCs w:val="28"/>
         </w:rPr>
       </w:pPr>
-      <w:bookmarkStart w:id="10" w:name="_Toc61626503"/>
+      <w:bookmarkStart w:id="9" w:name="_Toc61626503"/>
       <w:r>
         <w:rPr>
           <w:rFonts w:cs="Times New Roman"/>
@@ -8136,7 +8068,7 @@
         </w:rPr>
         <w:t>Описание предметной области</w:t>
       </w:r>
-      <w:bookmarkEnd w:id="10"/>
+      <w:bookmarkEnd w:id="9"/>
     </w:p>
     <w:p>
       <w:pPr>
@@ -8160,11 +8092,11 @@
         <w:spacing w:before="0" w:line="360" w:lineRule="auto"/>
         <w:ind w:left="0" w:firstLine="0"/>
       </w:pPr>
-      <w:bookmarkStart w:id="11" w:name="_Toc61626504"/>
+      <w:bookmarkStart w:id="10" w:name="_Toc61626504"/>
       <w:r>
         <w:t>Описание серверной архитектуры</w:t>
       </w:r>
-      <w:bookmarkEnd w:id="11"/>
+      <w:bookmarkEnd w:id="10"/>
     </w:p>
     <w:p>
       <w:pPr>
@@ -9186,7 +9118,7 @@
           <w:szCs w:val="28"/>
         </w:rPr>
       </w:pPr>
-      <w:bookmarkStart w:id="12" w:name="_Toc61626505"/>
+      <w:bookmarkStart w:id="11" w:name="_Toc61626505"/>
       <w:r>
         <w:rPr>
           <w:rFonts w:cs="Times New Roman"/>
@@ -9195,7 +9127,7 @@
         </w:rPr>
         <w:t>Исследование существующих технологий</w:t>
       </w:r>
-      <w:bookmarkEnd w:id="12"/>
+      <w:bookmarkEnd w:id="11"/>
     </w:p>
     <w:p>
       <w:pPr>
@@ -9219,11 +9151,11 @@
         <w:spacing w:before="0" w:line="360" w:lineRule="auto"/>
         <w:ind w:left="0" w:firstLine="0"/>
       </w:pPr>
-      <w:bookmarkStart w:id="13" w:name="_Toc61626506"/>
+      <w:bookmarkStart w:id="12" w:name="_Toc61626506"/>
       <w:r>
         <w:t>Перечень функций, подлежащих автоматизации</w:t>
       </w:r>
-      <w:bookmarkEnd w:id="13"/>
+      <w:bookmarkEnd w:id="12"/>
     </w:p>
     <w:p>
       <w:pPr>
@@ -9426,11 +9358,11 @@
         <w:spacing w:before="0" w:line="360" w:lineRule="auto"/>
         <w:ind w:left="0" w:firstLine="0"/>
       </w:pPr>
-      <w:bookmarkStart w:id="14" w:name="_Toc61626507"/>
+      <w:bookmarkStart w:id="13" w:name="_Toc61626507"/>
       <w:r>
         <w:t>Выбор и обоснование критериев качества</w:t>
       </w:r>
-      <w:bookmarkEnd w:id="14"/>
+      <w:bookmarkEnd w:id="13"/>
     </w:p>
     <w:p>
       <w:pPr>
@@ -9964,11 +9896,11 @@
         <w:spacing w:before="0" w:line="360" w:lineRule="auto"/>
         <w:ind w:left="0" w:firstLine="0"/>
       </w:pPr>
-      <w:bookmarkStart w:id="15" w:name="_Toc61626508"/>
+      <w:bookmarkStart w:id="14" w:name="_Toc61626508"/>
       <w:r>
         <w:t>Анализ аналогов и прототипов</w:t>
       </w:r>
-      <w:bookmarkEnd w:id="15"/>
+      <w:bookmarkEnd w:id="14"/>
     </w:p>
     <w:p>
       <w:pPr>
@@ -10027,14 +9959,14 @@
           <w:lang w:val="en-US"/>
         </w:rPr>
       </w:pPr>
-      <w:bookmarkStart w:id="16" w:name="_Toc61626509"/>
+      <w:bookmarkStart w:id="15" w:name="_Toc61626509"/>
       <w:r>
         <w:rPr>
           <w:lang w:val="en-US"/>
         </w:rPr>
         <w:t>Swagger</w:t>
       </w:r>
-      <w:bookmarkEnd w:id="16"/>
+      <w:bookmarkEnd w:id="15"/>
     </w:p>
     <w:p>
       <w:pPr>
@@ -11705,7 +11637,7 @@
         <w:spacing w:before="0" w:line="360" w:lineRule="auto"/>
         <w:jc w:val="left"/>
       </w:pPr>
-      <w:bookmarkStart w:id="17" w:name="_Toc61626510"/>
+      <w:bookmarkStart w:id="16" w:name="_Toc61626510"/>
       <w:r>
         <w:rPr>
           <w:lang w:val="en-US"/>
@@ -11722,7 +11654,7 @@
         </w:rPr>
         <w:t>Blueprint</w:t>
       </w:r>
-      <w:bookmarkEnd w:id="17"/>
+      <w:bookmarkEnd w:id="16"/>
     </w:p>
     <w:p>
       <w:pPr>
@@ -12470,7 +12402,7 @@
         <w:spacing w:before="0" w:line="360" w:lineRule="auto"/>
         <w:jc w:val="left"/>
       </w:pPr>
-      <w:bookmarkStart w:id="18" w:name="_Toc61626511"/>
+      <w:bookmarkStart w:id="17" w:name="_Toc61626511"/>
       <w:r>
         <w:t xml:space="preserve">Ручной метод сопровождения </w:t>
       </w:r>
@@ -12483,7 +12415,7 @@
       <w:r>
         <w:t>-документации</w:t>
       </w:r>
-      <w:bookmarkEnd w:id="18"/>
+      <w:bookmarkEnd w:id="17"/>
     </w:p>
     <w:p>
       <w:pPr>
@@ -13438,14 +13370,14 @@
           <w:lang w:val="en-US"/>
         </w:rPr>
       </w:pPr>
-      <w:bookmarkStart w:id="19" w:name="_Toc61626512"/>
+      <w:bookmarkStart w:id="18" w:name="_Toc61626512"/>
       <w:r>
         <w:rPr>
           <w:lang w:val="en-US"/>
         </w:rPr>
         <w:t>Postman</w:t>
       </w:r>
-      <w:bookmarkEnd w:id="19"/>
+      <w:bookmarkEnd w:id="18"/>
     </w:p>
     <w:p>
       <w:pPr>
@@ -14318,11 +14250,11 @@
         <w:spacing w:before="0" w:line="360" w:lineRule="auto"/>
         <w:ind w:left="0" w:firstLine="0"/>
       </w:pPr>
-      <w:bookmarkStart w:id="20" w:name="_Toc61626513"/>
+      <w:bookmarkStart w:id="19" w:name="_Toc61626513"/>
       <w:r>
         <w:t>Сравнение аналогов и прототипов</w:t>
       </w:r>
-      <w:bookmarkEnd w:id="20"/>
+      <w:bookmarkEnd w:id="19"/>
     </w:p>
     <w:p>
       <w:pPr>
@@ -15892,12 +15824,12 @@
         <w:ind w:left="0" w:firstLine="0"/>
         <w:jc w:val="left"/>
       </w:pPr>
-      <w:bookmarkStart w:id="21" w:name="_Toc61626514"/>
+      <w:bookmarkStart w:id="20" w:name="_Toc61626514"/>
       <w:r>
         <w:lastRenderedPageBreak/>
         <w:t>Вывод</w:t>
       </w:r>
-      <w:bookmarkEnd w:id="21"/>
+      <w:bookmarkEnd w:id="20"/>
     </w:p>
     <w:p>
       <w:pPr>
@@ -15989,8 +15921,8 @@
           <w:szCs w:val="28"/>
         </w:rPr>
       </w:pPr>
-      <w:bookmarkStart w:id="22" w:name="_Toc56957443"/>
-      <w:bookmarkStart w:id="23" w:name="_Toc61626515"/>
+      <w:bookmarkStart w:id="21" w:name="_Toc56957443"/>
+      <w:bookmarkStart w:id="22" w:name="_Toc61626515"/>
       <w:r>
         <w:rPr>
           <w:rFonts w:cs="Times New Roman"/>
@@ -15998,8 +15930,8 @@
         </w:rPr>
         <w:t>РАСЧЕТНО-КОНСТРУКТОРСКАЯ ЧАСТЬ</w:t>
       </w:r>
+      <w:bookmarkEnd w:id="21"/>
       <w:bookmarkEnd w:id="22"/>
-      <w:bookmarkEnd w:id="23"/>
     </w:p>
     <w:p>
       <w:pPr>
@@ -16014,18 +15946,18 @@
           <w:szCs w:val="28"/>
         </w:rPr>
       </w:pPr>
-      <w:bookmarkStart w:id="24" w:name="_Toc56957444"/>
-      <w:bookmarkStart w:id="25" w:name="_Toc56957512"/>
-      <w:bookmarkStart w:id="26" w:name="_Toc56957631"/>
-      <w:bookmarkStart w:id="27" w:name="_Toc57547508"/>
-      <w:bookmarkStart w:id="28" w:name="_Toc58776094"/>
-      <w:bookmarkStart w:id="29" w:name="_Toc58776533"/>
+      <w:bookmarkStart w:id="23" w:name="_Toc56957444"/>
+      <w:bookmarkStart w:id="24" w:name="_Toc56957512"/>
+      <w:bookmarkStart w:id="25" w:name="_Toc56957631"/>
+      <w:bookmarkStart w:id="26" w:name="_Toc57547508"/>
+      <w:bookmarkStart w:id="27" w:name="_Toc58776094"/>
+      <w:bookmarkStart w:id="28" w:name="_Toc58776533"/>
+      <w:bookmarkEnd w:id="23"/>
       <w:bookmarkEnd w:id="24"/>
       <w:bookmarkEnd w:id="25"/>
       <w:bookmarkEnd w:id="26"/>
       <w:bookmarkEnd w:id="27"/>
       <w:bookmarkEnd w:id="28"/>
-      <w:bookmarkEnd w:id="29"/>
     </w:p>
     <w:p>
       <w:pPr>
@@ -16043,8 +15975,8 @@
           <w:szCs w:val="28"/>
         </w:rPr>
       </w:pPr>
-      <w:bookmarkStart w:id="30" w:name="_Toc56957445"/>
-      <w:bookmarkStart w:id="31" w:name="_Toc61626516"/>
+      <w:bookmarkStart w:id="29" w:name="_Toc56957445"/>
+      <w:bookmarkStart w:id="30" w:name="_Toc61626516"/>
       <w:r>
         <w:rPr>
           <w:rFonts w:cs="Times New Roman"/>
@@ -16053,8 +15985,8 @@
         </w:rPr>
         <w:t>Определение требований к системе</w:t>
       </w:r>
+      <w:bookmarkEnd w:id="29"/>
       <w:bookmarkEnd w:id="30"/>
-      <w:bookmarkEnd w:id="31"/>
     </w:p>
     <w:p>
       <w:pPr>
@@ -16687,8 +16619,8 @@
           <w:szCs w:val="28"/>
         </w:rPr>
       </w:pPr>
-      <w:bookmarkStart w:id="32" w:name="_Toc56957446"/>
-      <w:bookmarkStart w:id="33" w:name="_Toc61626517"/>
+      <w:bookmarkStart w:id="31" w:name="_Toc56957446"/>
+      <w:bookmarkStart w:id="32" w:name="_Toc61626517"/>
       <w:r>
         <w:rPr>
           <w:rFonts w:cs="Times New Roman"/>
@@ -16697,8 +16629,8 @@
         </w:rPr>
         <w:t>Разработка структуры автоматизированной системы</w:t>
       </w:r>
+      <w:bookmarkEnd w:id="31"/>
       <w:bookmarkEnd w:id="32"/>
-      <w:bookmarkEnd w:id="33"/>
     </w:p>
     <w:p>
       <w:pPr>
@@ -17272,7 +17204,7 @@
           <w:szCs w:val="28"/>
         </w:rPr>
       </w:pPr>
-      <w:bookmarkStart w:id="34" w:name="_Toc61626518"/>
+      <w:bookmarkStart w:id="33" w:name="_Toc61626518"/>
       <w:r>
         <w:rPr>
           <w:rFonts w:cs="Times New Roman"/>
@@ -17281,7 +17213,7 @@
         </w:rPr>
         <w:t>Выбор языка программирования</w:t>
       </w:r>
-      <w:bookmarkEnd w:id="34"/>
+      <w:bookmarkEnd w:id="33"/>
     </w:p>
     <w:p>
       <w:pPr>
@@ -17611,8 +17543,8 @@
           <w:szCs w:val="28"/>
         </w:rPr>
       </w:pPr>
-      <w:bookmarkStart w:id="35" w:name="_Toc56957447"/>
-      <w:bookmarkStart w:id="36" w:name="_Toc61626519"/>
+      <w:bookmarkStart w:id="34" w:name="_Toc56957447"/>
+      <w:bookmarkStart w:id="35" w:name="_Toc61626519"/>
       <w:r>
         <w:rPr>
           <w:rFonts w:cs="Times New Roman"/>
@@ -17621,8 +17553,8 @@
         </w:rPr>
         <w:t>Разработка интерфейса взаимодействия пользователя с системой</w:t>
       </w:r>
+      <w:bookmarkEnd w:id="34"/>
       <w:bookmarkEnd w:id="35"/>
-      <w:bookmarkEnd w:id="36"/>
     </w:p>
     <w:p>
       <w:pPr>
@@ -17645,12 +17577,12 @@
         </w:numPr>
         <w:spacing w:before="0" w:line="360" w:lineRule="auto"/>
       </w:pPr>
-      <w:bookmarkStart w:id="37" w:name="_Toc61626520"/>
+      <w:bookmarkStart w:id="36" w:name="_Toc61626520"/>
       <w:r>
         <w:lastRenderedPageBreak/>
         <w:t>Создание структуры документов в Postman</w:t>
       </w:r>
-      <w:bookmarkEnd w:id="37"/>
+      <w:bookmarkEnd w:id="36"/>
     </w:p>
     <w:p>
       <w:pPr>
@@ -20540,14 +20472,14 @@
         </w:numPr>
         <w:spacing w:before="0" w:line="360" w:lineRule="auto"/>
       </w:pPr>
-      <w:bookmarkStart w:id="38" w:name="_Toc61626521"/>
+      <w:bookmarkStart w:id="37" w:name="_Toc61626521"/>
       <w:r>
         <w:t>Публикация</w:t>
       </w:r>
       <w:r>
         <w:t xml:space="preserve"> документации с помощью CLI</w:t>
       </w:r>
-      <w:bookmarkEnd w:id="38"/>
+      <w:bookmarkEnd w:id="37"/>
     </w:p>
     <w:p>
       <w:pPr>
@@ -21610,8 +21542,8 @@
           <w:szCs w:val="28"/>
         </w:rPr>
       </w:pPr>
-      <w:bookmarkStart w:id="39" w:name="_Toc56957448"/>
-      <w:bookmarkStart w:id="40" w:name="_Toc61626522"/>
+      <w:bookmarkStart w:id="38" w:name="_Toc56957448"/>
+      <w:bookmarkStart w:id="39" w:name="_Toc61626522"/>
       <w:r>
         <w:rPr>
           <w:rFonts w:cs="Times New Roman"/>
@@ -21620,8 +21552,8 @@
         </w:rPr>
         <w:t>Разработка алгоритмов программных модулей</w:t>
       </w:r>
+      <w:bookmarkEnd w:id="38"/>
       <w:bookmarkEnd w:id="39"/>
-      <w:bookmarkEnd w:id="40"/>
     </w:p>
     <w:p>
       <w:pPr>
@@ -22334,8 +22266,8 @@
           <w:szCs w:val="28"/>
         </w:rPr>
       </w:pPr>
-      <w:bookmarkStart w:id="41" w:name="_Toc56957449"/>
-      <w:bookmarkStart w:id="42" w:name="_Toc61626523"/>
+      <w:bookmarkStart w:id="40" w:name="_Toc56957449"/>
+      <w:bookmarkStart w:id="41" w:name="_Toc61626523"/>
       <w:r>
         <w:rPr>
           <w:rFonts w:cs="Times New Roman"/>
@@ -22345,8 +22277,8 @@
         <w:lastRenderedPageBreak/>
         <w:t>Разработка плана проведения тестирования</w:t>
       </w:r>
+      <w:bookmarkEnd w:id="40"/>
       <w:bookmarkEnd w:id="41"/>
-      <w:bookmarkEnd w:id="42"/>
     </w:p>
     <w:p>
       <w:pPr>
@@ -22884,8 +22816,8 @@
           <w:szCs w:val="28"/>
         </w:rPr>
       </w:pPr>
-      <w:bookmarkStart w:id="43" w:name="_Toc56957450"/>
-      <w:bookmarkStart w:id="44" w:name="_Toc61626524"/>
+      <w:bookmarkStart w:id="42" w:name="_Toc56957450"/>
+      <w:bookmarkStart w:id="43" w:name="_Toc61626524"/>
       <w:r>
         <w:rPr>
           <w:rFonts w:cs="Times New Roman"/>
@@ -22894,8 +22826,8 @@
         <w:lastRenderedPageBreak/>
         <w:t>ЭКСПЕРИМЕНТАЛЬНАЯ ЧАСТЬ</w:t>
       </w:r>
+      <w:bookmarkEnd w:id="42"/>
       <w:bookmarkEnd w:id="43"/>
-      <w:bookmarkEnd w:id="44"/>
     </w:p>
     <w:p>
       <w:pPr>
@@ -22925,8 +22857,8 @@
           <w:szCs w:val="28"/>
         </w:rPr>
       </w:pPr>
-      <w:bookmarkStart w:id="45" w:name="_Toc56957451"/>
-      <w:bookmarkStart w:id="46" w:name="_Toc61626525"/>
+      <w:bookmarkStart w:id="44" w:name="_Toc56957451"/>
+      <w:bookmarkStart w:id="45" w:name="_Toc61626525"/>
       <w:r>
         <w:rPr>
           <w:rFonts w:cs="Times New Roman"/>
@@ -22935,8 +22867,8 @@
         </w:rPr>
         <w:t>Реализация разработанных алгоритмов</w:t>
       </w:r>
+      <w:bookmarkEnd w:id="44"/>
       <w:bookmarkEnd w:id="45"/>
-      <w:bookmarkEnd w:id="46"/>
     </w:p>
     <w:p>
       <w:pPr>
@@ -23999,8 +23931,8 @@
           <w:szCs w:val="28"/>
         </w:rPr>
       </w:pPr>
-      <w:bookmarkStart w:id="47" w:name="_Toc56957452"/>
-      <w:bookmarkStart w:id="48" w:name="_Toc61626526"/>
+      <w:bookmarkStart w:id="46" w:name="_Toc56957452"/>
+      <w:bookmarkStart w:id="47" w:name="_Toc61626526"/>
       <w:r>
         <w:rPr>
           <w:rFonts w:cs="Times New Roman"/>
@@ -24009,8 +23941,8 @@
         </w:rPr>
         <w:t>Тестирование и отладка системы</w:t>
       </w:r>
+      <w:bookmarkEnd w:id="46"/>
       <w:bookmarkEnd w:id="47"/>
-      <w:bookmarkEnd w:id="48"/>
     </w:p>
     <w:p>
       <w:pPr>
@@ -24054,7 +23986,7 @@
           <w:szCs w:val="28"/>
         </w:rPr>
       </w:pPr>
-      <w:bookmarkStart w:id="49" w:name="_Toc61626527"/>
+      <w:bookmarkStart w:id="48" w:name="_Toc61626527"/>
       <w:r>
         <w:rPr>
           <w:rFonts w:cs="Times New Roman"/>
@@ -24063,7 +23995,7 @@
         </w:rPr>
         <w:t>Тестирование алгоритма установки программного обеспечения</w:t>
       </w:r>
-      <w:bookmarkEnd w:id="49"/>
+      <w:bookmarkEnd w:id="48"/>
     </w:p>
     <w:p>
       <w:pPr>
@@ -24413,7 +24345,7 @@
           <w:szCs w:val="28"/>
         </w:rPr>
       </w:pPr>
-      <w:bookmarkStart w:id="50" w:name="_Toc61626528"/>
+      <w:bookmarkStart w:id="49" w:name="_Toc61626528"/>
       <w:r>
         <w:rPr>
           <w:rFonts w:cs="Times New Roman"/>
@@ -24456,7 +24388,7 @@
         </w:rPr>
         <w:t>Postman</w:t>
       </w:r>
-      <w:bookmarkEnd w:id="50"/>
+      <w:bookmarkEnd w:id="49"/>
       <w:r>
         <w:rPr>
           <w:rFonts w:cs="Times New Roman"/>
@@ -24674,7 +24606,7 @@
           <w:szCs w:val="28"/>
         </w:rPr>
       </w:pPr>
-      <w:bookmarkStart w:id="51" w:name="_Toc61626529"/>
+      <w:bookmarkStart w:id="50" w:name="_Toc61626529"/>
       <w:r>
         <w:rPr>
           <w:rFonts w:cs="Times New Roman"/>
@@ -24691,7 +24623,7 @@
         </w:rPr>
         <w:t>выгрузки структуры документации на локальный компьютер</w:t>
       </w:r>
-      <w:bookmarkEnd w:id="51"/>
+      <w:bookmarkEnd w:id="50"/>
     </w:p>
     <w:p/>
     <w:p>
@@ -24963,7 +24895,7 @@
           <w:szCs w:val="28"/>
         </w:rPr>
       </w:pPr>
-      <w:bookmarkStart w:id="52" w:name="_Toc61626530"/>
+      <w:bookmarkStart w:id="51" w:name="_Toc61626530"/>
       <w:r>
         <w:rPr>
           <w:rFonts w:cs="Times New Roman"/>
@@ -24989,7 +24921,7 @@
         </w:rPr>
         <w:t>Confluence</w:t>
       </w:r>
-      <w:bookmarkEnd w:id="52"/>
+      <w:bookmarkEnd w:id="51"/>
     </w:p>
     <w:p>
       <w:pPr>
@@ -25236,13 +25168,13 @@
         <w:pStyle w:val="1"/>
         <w:spacing w:before="0" w:line="360" w:lineRule="auto"/>
       </w:pPr>
-      <w:bookmarkStart w:id="53" w:name="_Toc56957454"/>
-      <w:bookmarkStart w:id="54" w:name="_Toc61626531"/>
+      <w:bookmarkStart w:id="52" w:name="_Toc56957454"/>
+      <w:bookmarkStart w:id="53" w:name="_Toc61626531"/>
       <w:r>
         <w:t>ЗАКЛЮЧЕНИЕ</w:t>
       </w:r>
+      <w:bookmarkEnd w:id="52"/>
       <w:bookmarkEnd w:id="53"/>
-      <w:bookmarkEnd w:id="54"/>
     </w:p>
     <w:p>
       <w:pPr>
@@ -25606,6 +25538,8 @@
         </w:rPr>
         <w:t>функционирования в ООО «ФорМакс».</w:t>
       </w:r>
+      <w:bookmarkStart w:id="54" w:name="_GoBack"/>
+      <w:bookmarkEnd w:id="54"/>
     </w:p>
     <w:p>
       <w:pPr>
@@ -40692,7 +40626,7 @@
             <w:sz w:val="28"/>
             <w:szCs w:val="28"/>
           </w:rPr>
-          <w:t>9</w:t>
+          <w:t>6</w:t>
         </w:r>
         <w:r>
           <w:rPr>
@@ -46723,7 +46657,7 @@
 </file>
 
 <file path=customXml/itemProps1.xml><?xml version="1.0" encoding="utf-8"?>
-<ds:datastoreItem xmlns:ds="http://schemas.openxmlformats.org/officeDocument/2006/customXml" ds:itemID="{E04EFE42-5816-43A8-A666-9AA73635F294}">
+<ds:datastoreItem xmlns:ds="http://schemas.openxmlformats.org/officeDocument/2006/customXml" ds:itemID="{9F1FB1D0-8BCA-4BAA-B47B-2F461B0D0992}">
   <ds:schemaRefs>
     <ds:schemaRef ds:uri="http://schemas.openxmlformats.org/officeDocument/2006/bibliography"/>
   </ds:schemaRefs>

</xml_diff>

<commit_message>
'master: init commit Сб янв 16 15:30:12 MSK 2021'
</commit_message>
<xml_diff>
--- a/My/Б17-В71_ОрловЯА_ПЗv3.docx
+++ b/My/Б17-В71_ОрловЯА_ПЗv3.docx
@@ -1273,7 +1273,7 @@
           <w:szCs w:val="28"/>
         </w:rPr>
       </w:pPr>
-      <w:bookmarkStart w:id="0" w:name="_Toc61695909"/>
+      <w:bookmarkStart w:id="0" w:name="_Toc61703225"/>
       <w:r>
         <w:rPr>
           <w:rFonts w:cs="Times New Roman"/>
@@ -1300,39 +1300,89 @@
           <w:sz w:val="28"/>
           <w:szCs w:val="28"/>
         </w:rPr>
-        <w:t>Содержание пояснительной записки: 4</w:t>
-      </w:r>
-      <w:r>
-        <w:rPr>
-          <w:rFonts w:ascii="Times New Roman" w:hAnsi="Times New Roman" w:cs="Times New Roman"/>
-          <w:sz w:val="28"/>
-          <w:szCs w:val="28"/>
-        </w:rPr>
-        <w:t>5</w:t>
-      </w:r>
-      <w:r>
-        <w:rPr>
-          <w:rFonts w:ascii="Times New Roman" w:hAnsi="Times New Roman" w:cs="Times New Roman"/>
-          <w:sz w:val="28"/>
-          <w:szCs w:val="28"/>
-        </w:rPr>
-        <w:t xml:space="preserve"> страниц, 8 </w:t>
-      </w:r>
-      <w:r>
-        <w:rPr>
-          <w:rFonts w:ascii="Times New Roman" w:hAnsi="Times New Roman" w:cs="Times New Roman"/>
-          <w:sz w:val="28"/>
-          <w:szCs w:val="28"/>
-        </w:rPr>
-        <w:t>рисунков</w:t>
-      </w:r>
-      <w:r>
-        <w:rPr>
-          <w:rFonts w:ascii="Times New Roman" w:hAnsi="Times New Roman" w:cs="Times New Roman"/>
-          <w:sz w:val="28"/>
-          <w:szCs w:val="28"/>
-        </w:rPr>
-        <w:t>, 3 таблиц, 10 используемый источник литературы.</w:t>
+        <w:t xml:space="preserve">Содержание пояснительной записки: </w:t>
+      </w:r>
+      <w:r>
+        <w:rPr>
+          <w:rFonts w:ascii="Times New Roman" w:hAnsi="Times New Roman" w:cs="Times New Roman"/>
+          <w:sz w:val="28"/>
+          <w:szCs w:val="28"/>
+        </w:rPr>
+        <w:t>51</w:t>
+      </w:r>
+      <w:r>
+        <w:rPr>
+          <w:rFonts w:ascii="Times New Roman" w:hAnsi="Times New Roman" w:cs="Times New Roman"/>
+          <w:sz w:val="28"/>
+          <w:szCs w:val="28"/>
+        </w:rPr>
+        <w:t xml:space="preserve"> страниц</w:t>
+      </w:r>
+      <w:r>
+        <w:rPr>
+          <w:rFonts w:ascii="Times New Roman" w:hAnsi="Times New Roman" w:cs="Times New Roman"/>
+          <w:sz w:val="28"/>
+          <w:szCs w:val="28"/>
+        </w:rPr>
+        <w:t>а</w:t>
+      </w:r>
+      <w:r>
+        <w:rPr>
+          <w:rFonts w:ascii="Times New Roman" w:hAnsi="Times New Roman" w:cs="Times New Roman"/>
+          <w:sz w:val="28"/>
+          <w:szCs w:val="28"/>
+        </w:rPr>
+        <w:t xml:space="preserve">, </w:t>
+      </w:r>
+      <w:r>
+        <w:rPr>
+          <w:rFonts w:ascii="Times New Roman" w:hAnsi="Times New Roman" w:cs="Times New Roman"/>
+          <w:sz w:val="28"/>
+          <w:szCs w:val="28"/>
+        </w:rPr>
+        <w:t>22</w:t>
+      </w:r>
+      <w:r>
+        <w:rPr>
+          <w:rFonts w:ascii="Times New Roman" w:hAnsi="Times New Roman" w:cs="Times New Roman"/>
+          <w:sz w:val="28"/>
+          <w:szCs w:val="28"/>
+        </w:rPr>
+        <w:t xml:space="preserve"> </w:t>
+      </w:r>
+      <w:r>
+        <w:rPr>
+          <w:rFonts w:ascii="Times New Roman" w:hAnsi="Times New Roman" w:cs="Times New Roman"/>
+          <w:sz w:val="28"/>
+          <w:szCs w:val="28"/>
+        </w:rPr>
+        <w:t>рисунка</w:t>
+      </w:r>
+      <w:r>
+        <w:rPr>
+          <w:rFonts w:ascii="Times New Roman" w:hAnsi="Times New Roman" w:cs="Times New Roman"/>
+          <w:sz w:val="28"/>
+          <w:szCs w:val="28"/>
+        </w:rPr>
+        <w:t xml:space="preserve">, </w:t>
+      </w:r>
+      <w:r>
+        <w:rPr>
+          <w:rFonts w:ascii="Times New Roman" w:hAnsi="Times New Roman" w:cs="Times New Roman"/>
+          <w:sz w:val="28"/>
+          <w:szCs w:val="28"/>
+        </w:rPr>
+        <w:t>8</w:t>
+      </w:r>
+      <w:bookmarkStart w:id="1" w:name="_GoBack"/>
+      <w:bookmarkEnd w:id="1"/>
+      <w:r>
+        <w:rPr>
+          <w:rFonts w:ascii="Times New Roman" w:hAnsi="Times New Roman" w:cs="Times New Roman"/>
+          <w:sz w:val="28"/>
+          <w:szCs w:val="28"/>
+        </w:rPr>
+        <w:t xml:space="preserve"> таблиц, 10 используемый источник литературы.</w:t>
       </w:r>
     </w:p>
     <w:p>
@@ -1797,10 +1847,10 @@
         </w:rPr>
       </w:pPr>
     </w:p>
-    <w:bookmarkStart w:id="1" w:name="_Toc61695910" w:displacedByCustomXml="next"/>
-    <w:bookmarkStart w:id="2" w:name="_Toc61615255" w:displacedByCustomXml="next"/>
-    <w:bookmarkStart w:id="3" w:name="_Toc61623321" w:displacedByCustomXml="next"/>
-    <w:bookmarkStart w:id="4" w:name="_Toc61626499" w:displacedByCustomXml="next"/>
+    <w:bookmarkStart w:id="2" w:name="_Toc61703226" w:displacedByCustomXml="next"/>
+    <w:bookmarkStart w:id="3" w:name="_Toc61615255" w:displacedByCustomXml="next"/>
+    <w:bookmarkStart w:id="4" w:name="_Toc61623321" w:displacedByCustomXml="next"/>
+    <w:bookmarkStart w:id="5" w:name="_Toc61626499" w:displacedByCustomXml="next"/>
     <w:sdt>
       <w:sdtPr>
         <w:rPr>
@@ -1841,10 +1891,10 @@
             </w:rPr>
             <w:t>СОДЕРЖАНИЕ</w:t>
           </w:r>
+          <w:bookmarkEnd w:id="5"/>
           <w:bookmarkEnd w:id="4"/>
           <w:bookmarkEnd w:id="3"/>
           <w:bookmarkEnd w:id="2"/>
-          <w:bookmarkEnd w:id="1"/>
         </w:p>
         <w:p>
           <w:pPr>
@@ -1886,7 +1936,7 @@
             </w:rPr>
             <w:fldChar w:fldCharType="separate"/>
           </w:r>
-          <w:hyperlink w:anchor="_Toc61695909" w:history="1">
+          <w:hyperlink w:anchor="_Toc61703225" w:history="1">
             <w:r>
               <w:rPr>
                 <w:rStyle w:val="a8"/>
@@ -1914,7 +1964,7 @@
                 <w:noProof/>
                 <w:webHidden/>
               </w:rPr>
-              <w:instrText xml:space="preserve"> PAGEREF _Toc61695909 \h </w:instrText>
+              <w:instrText xml:space="preserve"> PAGEREF _Toc61703225 \h </w:instrText>
             </w:r>
             <w:r>
               <w:rPr>
@@ -1957,7 +2007,7 @@
               <w:lang w:eastAsia="ru-RU"/>
             </w:rPr>
           </w:pPr>
-          <w:hyperlink w:anchor="_Toc61695910" w:history="1">
+          <w:hyperlink w:anchor="_Toc61703226" w:history="1">
             <w:r>
               <w:rPr>
                 <w:rStyle w:val="a8"/>
@@ -1985,7 +2035,7 @@
                 <w:noProof/>
                 <w:webHidden/>
               </w:rPr>
-              <w:instrText xml:space="preserve"> PAGEREF _Toc61695910 \h </w:instrText>
+              <w:instrText xml:space="preserve"> PAGEREF _Toc61703226 \h </w:instrText>
             </w:r>
             <w:r>
               <w:rPr>
@@ -2028,7 +2078,7 @@
               <w:lang w:eastAsia="ru-RU"/>
             </w:rPr>
           </w:pPr>
-          <w:hyperlink w:anchor="_Toc61695911" w:history="1">
+          <w:hyperlink w:anchor="_Toc61703227" w:history="1">
             <w:r>
               <w:rPr>
                 <w:rStyle w:val="a8"/>
@@ -2056,7 +2106,7 @@
                 <w:noProof/>
                 <w:webHidden/>
               </w:rPr>
-              <w:instrText xml:space="preserve"> PAGEREF _Toc61695911 \h </w:instrText>
+              <w:instrText xml:space="preserve"> PAGEREF _Toc61703227 \h </w:instrText>
             </w:r>
             <w:r>
               <w:rPr>
@@ -2099,7 +2149,7 @@
               <w:lang w:eastAsia="ru-RU"/>
             </w:rPr>
           </w:pPr>
-          <w:hyperlink w:anchor="_Toc61695912" w:history="1">
+          <w:hyperlink w:anchor="_Toc61703228" w:history="1">
             <w:r>
               <w:rPr>
                 <w:rStyle w:val="a8"/>
@@ -2127,7 +2177,7 @@
                 <w:noProof/>
                 <w:webHidden/>
               </w:rPr>
-              <w:instrText xml:space="preserve"> PAGEREF _Toc61695912 \h </w:instrText>
+              <w:instrText xml:space="preserve"> PAGEREF _Toc61703228 \h </w:instrText>
             </w:r>
             <w:r>
               <w:rPr>
@@ -2171,7 +2221,7 @@
               <w:lang w:eastAsia="ru-RU"/>
             </w:rPr>
           </w:pPr>
-          <w:hyperlink w:anchor="_Toc61695913" w:history="1">
+          <w:hyperlink w:anchor="_Toc61703229" w:history="1">
             <w:r>
               <w:rPr>
                 <w:rStyle w:val="a8"/>
@@ -2215,7 +2265,7 @@
                 <w:noProof/>
                 <w:webHidden/>
               </w:rPr>
-              <w:instrText xml:space="preserve"> PAGEREF _Toc61695913 \h </w:instrText>
+              <w:instrText xml:space="preserve"> PAGEREF _Toc61703229 \h </w:instrText>
             </w:r>
             <w:r>
               <w:rPr>
@@ -2259,7 +2309,7 @@
               <w:lang w:eastAsia="ru-RU"/>
             </w:rPr>
           </w:pPr>
-          <w:hyperlink w:anchor="_Toc61695914" w:history="1">
+          <w:hyperlink w:anchor="_Toc61703230" w:history="1">
             <w:r>
               <w:rPr>
                 <w:rStyle w:val="a8"/>
@@ -2305,7 +2355,7 @@
                 <w:noProof/>
                 <w:webHidden/>
               </w:rPr>
-              <w:instrText xml:space="preserve"> PAGEREF _Toc61695914 \h </w:instrText>
+              <w:instrText xml:space="preserve"> PAGEREF _Toc61703230 \h </w:instrText>
             </w:r>
             <w:r>
               <w:rPr>
@@ -2349,7 +2399,7 @@
               <w:lang w:eastAsia="ru-RU"/>
             </w:rPr>
           </w:pPr>
-          <w:hyperlink w:anchor="_Toc61695915" w:history="1">
+          <w:hyperlink w:anchor="_Toc61703231" w:history="1">
             <w:r>
               <w:rPr>
                 <w:rStyle w:val="a8"/>
@@ -2391,7 +2441,7 @@
                 <w:noProof/>
                 <w:webHidden/>
               </w:rPr>
-              <w:instrText xml:space="preserve"> PAGEREF _Toc61695915 \h </w:instrText>
+              <w:instrText xml:space="preserve"> PAGEREF _Toc61703231 \h </w:instrText>
             </w:r>
             <w:r>
               <w:rPr>
@@ -2435,7 +2485,7 @@
               <w:lang w:eastAsia="ru-RU"/>
             </w:rPr>
           </w:pPr>
-          <w:hyperlink w:anchor="_Toc61695916" w:history="1">
+          <w:hyperlink w:anchor="_Toc61703232" w:history="1">
             <w:r>
               <w:rPr>
                 <w:rStyle w:val="a8"/>
@@ -2481,7 +2531,7 @@
                 <w:noProof/>
                 <w:webHidden/>
               </w:rPr>
-              <w:instrText xml:space="preserve"> PAGEREF _Toc61695916 \h </w:instrText>
+              <w:instrText xml:space="preserve"> PAGEREF _Toc61703232 \h </w:instrText>
             </w:r>
             <w:r>
               <w:rPr>
@@ -2525,7 +2575,7 @@
               <w:lang w:eastAsia="ru-RU"/>
             </w:rPr>
           </w:pPr>
-          <w:hyperlink w:anchor="_Toc61695917" w:history="1">
+          <w:hyperlink w:anchor="_Toc61703233" w:history="1">
             <w:r>
               <w:rPr>
                 <w:rStyle w:val="a8"/>
@@ -2567,7 +2617,7 @@
                 <w:noProof/>
                 <w:webHidden/>
               </w:rPr>
-              <w:instrText xml:space="preserve"> PAGEREF _Toc61695917 \h </w:instrText>
+              <w:instrText xml:space="preserve"> PAGEREF _Toc61703233 \h </w:instrText>
             </w:r>
             <w:r>
               <w:rPr>
@@ -2611,7 +2661,7 @@
               <w:lang w:eastAsia="ru-RU"/>
             </w:rPr>
           </w:pPr>
-          <w:hyperlink w:anchor="_Toc61695918" w:history="1">
+          <w:hyperlink w:anchor="_Toc61703234" w:history="1">
             <w:r>
               <w:rPr>
                 <w:rStyle w:val="a8"/>
@@ -2653,7 +2703,7 @@
                 <w:noProof/>
                 <w:webHidden/>
               </w:rPr>
-              <w:instrText xml:space="preserve"> PAGEREF _Toc61695918 \h </w:instrText>
+              <w:instrText xml:space="preserve"> PAGEREF _Toc61703234 \h </w:instrText>
             </w:r>
             <w:r>
               <w:rPr>
@@ -2697,7 +2747,7 @@
               <w:lang w:eastAsia="ru-RU"/>
             </w:rPr>
           </w:pPr>
-          <w:hyperlink w:anchor="_Toc61695919" w:history="1">
+          <w:hyperlink w:anchor="_Toc61703235" w:history="1">
             <w:r>
               <w:rPr>
                 <w:rStyle w:val="a8"/>
@@ -2739,7 +2789,7 @@
                 <w:noProof/>
                 <w:webHidden/>
               </w:rPr>
-              <w:instrText xml:space="preserve"> PAGEREF _Toc61695919 \h </w:instrText>
+              <w:instrText xml:space="preserve"> PAGEREF _Toc61703235 \h </w:instrText>
             </w:r>
             <w:r>
               <w:rPr>
@@ -2783,7 +2833,7 @@
               <w:lang w:eastAsia="ru-RU"/>
             </w:rPr>
           </w:pPr>
-          <w:hyperlink w:anchor="_Toc61695920" w:history="1">
+          <w:hyperlink w:anchor="_Toc61703236" w:history="1">
             <w:r>
               <w:rPr>
                 <w:rStyle w:val="a8"/>
@@ -2827,7 +2877,7 @@
                 <w:noProof/>
                 <w:webHidden/>
               </w:rPr>
-              <w:instrText xml:space="preserve"> PAGEREF _Toc61695920 \h </w:instrText>
+              <w:instrText xml:space="preserve"> PAGEREF _Toc61703236 \h </w:instrText>
             </w:r>
             <w:r>
               <w:rPr>
@@ -2871,7 +2921,7 @@
               <w:lang w:eastAsia="ru-RU"/>
             </w:rPr>
           </w:pPr>
-          <w:hyperlink w:anchor="_Toc61695921" w:history="1">
+          <w:hyperlink w:anchor="_Toc61703237" w:history="1">
             <w:r>
               <w:rPr>
                 <w:rStyle w:val="a8"/>
@@ -2929,7 +2979,7 @@
                 <w:noProof/>
                 <w:webHidden/>
               </w:rPr>
-              <w:instrText xml:space="preserve"> PAGEREF _Toc61695921 \h </w:instrText>
+              <w:instrText xml:space="preserve"> PAGEREF _Toc61703237 \h </w:instrText>
             </w:r>
             <w:r>
               <w:rPr>
@@ -2973,7 +3023,7 @@
               <w:lang w:eastAsia="ru-RU"/>
             </w:rPr>
           </w:pPr>
-          <w:hyperlink w:anchor="_Toc61695922" w:history="1">
+          <w:hyperlink w:anchor="_Toc61703238" w:history="1">
             <w:r>
               <w:rPr>
                 <w:rStyle w:val="a8"/>
@@ -3030,7 +3080,7 @@
                 <w:noProof/>
                 <w:webHidden/>
               </w:rPr>
-              <w:instrText xml:space="preserve"> PAGEREF _Toc61695922 \h </w:instrText>
+              <w:instrText xml:space="preserve"> PAGEREF _Toc61703238 \h </w:instrText>
             </w:r>
             <w:r>
               <w:rPr>
@@ -3074,7 +3124,7 @@
               <w:lang w:eastAsia="ru-RU"/>
             </w:rPr>
           </w:pPr>
-          <w:hyperlink w:anchor="_Toc61695923" w:history="1">
+          <w:hyperlink w:anchor="_Toc61703239" w:history="1">
             <w:r>
               <w:rPr>
                 <w:rStyle w:val="a8"/>
@@ -3118,7 +3168,7 @@
                 <w:noProof/>
                 <w:webHidden/>
               </w:rPr>
-              <w:instrText xml:space="preserve"> PAGEREF _Toc61695923 \h </w:instrText>
+              <w:instrText xml:space="preserve"> PAGEREF _Toc61703239 \h </w:instrText>
             </w:r>
             <w:r>
               <w:rPr>
@@ -3162,7 +3212,7 @@
               <w:lang w:eastAsia="ru-RU"/>
             </w:rPr>
           </w:pPr>
-          <w:hyperlink w:anchor="_Toc61695924" w:history="1">
+          <w:hyperlink w:anchor="_Toc61703240" w:history="1">
             <w:r>
               <w:rPr>
                 <w:rStyle w:val="a8"/>
@@ -3204,7 +3254,7 @@
                 <w:noProof/>
                 <w:webHidden/>
               </w:rPr>
-              <w:instrText xml:space="preserve"> PAGEREF _Toc61695924 \h </w:instrText>
+              <w:instrText xml:space="preserve"> PAGEREF _Toc61703240 \h </w:instrText>
             </w:r>
             <w:r>
               <w:rPr>
@@ -3248,7 +3298,7 @@
               <w:lang w:eastAsia="ru-RU"/>
             </w:rPr>
           </w:pPr>
-          <w:hyperlink w:anchor="_Toc61695925" w:history="1">
+          <w:hyperlink w:anchor="_Toc61703241" w:history="1">
             <w:r>
               <w:rPr>
                 <w:rStyle w:val="a8"/>
@@ -3290,7 +3340,7 @@
                 <w:noProof/>
                 <w:webHidden/>
               </w:rPr>
-              <w:instrText xml:space="preserve"> PAGEREF _Toc61695925 \h </w:instrText>
+              <w:instrText xml:space="preserve"> PAGEREF _Toc61703241 \h </w:instrText>
             </w:r>
             <w:r>
               <w:rPr>
@@ -3334,7 +3384,7 @@
               <w:lang w:eastAsia="ru-RU"/>
             </w:rPr>
           </w:pPr>
-          <w:hyperlink w:anchor="_Toc61695926" w:history="1">
+          <w:hyperlink w:anchor="_Toc61703242" w:history="1">
             <w:r>
               <w:rPr>
                 <w:rStyle w:val="a8"/>
@@ -3378,7 +3428,7 @@
                 <w:noProof/>
                 <w:webHidden/>
               </w:rPr>
-              <w:instrText xml:space="preserve"> PAGEREF _Toc61695926 \h </w:instrText>
+              <w:instrText xml:space="preserve"> PAGEREF _Toc61703242 \h </w:instrText>
             </w:r>
             <w:r>
               <w:rPr>
@@ -3422,7 +3472,7 @@
               <w:lang w:eastAsia="ru-RU"/>
             </w:rPr>
           </w:pPr>
-          <w:hyperlink w:anchor="_Toc61695927" w:history="1">
+          <w:hyperlink w:anchor="_Toc61703243" w:history="1">
             <w:r>
               <w:rPr>
                 <w:rStyle w:val="a8"/>
@@ -3468,7 +3518,7 @@
                 <w:noProof/>
                 <w:webHidden/>
               </w:rPr>
-              <w:instrText xml:space="preserve"> PAGEREF _Toc61695927 \h </w:instrText>
+              <w:instrText xml:space="preserve"> PAGEREF _Toc61703243 \h </w:instrText>
             </w:r>
             <w:r>
               <w:rPr>
@@ -3512,7 +3562,7 @@
               <w:lang w:eastAsia="ru-RU"/>
             </w:rPr>
           </w:pPr>
-          <w:hyperlink w:anchor="_Toc61695928" w:history="1">
+          <w:hyperlink w:anchor="_Toc61703244" w:history="1">
             <w:r>
               <w:rPr>
                 <w:rStyle w:val="a8"/>
@@ -3558,7 +3608,7 @@
                 <w:noProof/>
                 <w:webHidden/>
               </w:rPr>
-              <w:instrText xml:space="preserve"> PAGEREF _Toc61695928 \h </w:instrText>
+              <w:instrText xml:space="preserve"> PAGEREF _Toc61703244 \h </w:instrText>
             </w:r>
             <w:r>
               <w:rPr>
@@ -3602,7 +3652,7 @@
               <w:lang w:eastAsia="ru-RU"/>
             </w:rPr>
           </w:pPr>
-          <w:hyperlink w:anchor="_Toc61695929" w:history="1">
+          <w:hyperlink w:anchor="_Toc61703245" w:history="1">
             <w:r>
               <w:rPr>
                 <w:rStyle w:val="a8"/>
@@ -3648,7 +3698,7 @@
                 <w:noProof/>
                 <w:webHidden/>
               </w:rPr>
-              <w:instrText xml:space="preserve"> PAGEREF _Toc61695929 \h </w:instrText>
+              <w:instrText xml:space="preserve"> PAGEREF _Toc61703245 \h </w:instrText>
             </w:r>
             <w:r>
               <w:rPr>
@@ -3692,7 +3742,7 @@
               <w:lang w:eastAsia="ru-RU"/>
             </w:rPr>
           </w:pPr>
-          <w:hyperlink w:anchor="_Toc61695930" w:history="1">
+          <w:hyperlink w:anchor="_Toc61703246" w:history="1">
             <w:r>
               <w:rPr>
                 <w:rStyle w:val="a8"/>
@@ -3738,7 +3788,7 @@
                 <w:noProof/>
                 <w:webHidden/>
               </w:rPr>
-              <w:instrText xml:space="preserve"> PAGEREF _Toc61695930 \h </w:instrText>
+              <w:instrText xml:space="preserve"> PAGEREF _Toc61703246 \h </w:instrText>
             </w:r>
             <w:r>
               <w:rPr>
@@ -3782,7 +3832,7 @@
               <w:lang w:eastAsia="ru-RU"/>
             </w:rPr>
           </w:pPr>
-          <w:hyperlink w:anchor="_Toc61695931" w:history="1">
+          <w:hyperlink w:anchor="_Toc61703247" w:history="1">
             <w:r>
               <w:rPr>
                 <w:rStyle w:val="a8"/>
@@ -3839,7 +3889,7 @@
                 <w:noProof/>
                 <w:webHidden/>
               </w:rPr>
-              <w:instrText xml:space="preserve"> PAGEREF _Toc61695931 \h </w:instrText>
+              <w:instrText xml:space="preserve"> PAGEREF _Toc61703247 \h </w:instrText>
             </w:r>
             <w:r>
               <w:rPr>
@@ -3883,7 +3933,7 @@
               <w:lang w:eastAsia="ru-RU"/>
             </w:rPr>
           </w:pPr>
-          <w:hyperlink w:anchor="_Toc61695932" w:history="1">
+          <w:hyperlink w:anchor="_Toc61703248" w:history="1">
             <w:r>
               <w:rPr>
                 <w:rStyle w:val="a8"/>
@@ -3925,7 +3975,7 @@
                 <w:noProof/>
                 <w:webHidden/>
               </w:rPr>
-              <w:instrText xml:space="preserve"> PAGEREF _Toc61695932 \h </w:instrText>
+              <w:instrText xml:space="preserve"> PAGEREF _Toc61703248 \h </w:instrText>
             </w:r>
             <w:r>
               <w:rPr>
@@ -3969,7 +4019,7 @@
               <w:lang w:eastAsia="ru-RU"/>
             </w:rPr>
           </w:pPr>
-          <w:hyperlink w:anchor="_Toc61695933" w:history="1">
+          <w:hyperlink w:anchor="_Toc61703249" w:history="1">
             <w:r>
               <w:rPr>
                 <w:rStyle w:val="a8"/>
@@ -4015,7 +4065,7 @@
                 <w:noProof/>
                 <w:webHidden/>
               </w:rPr>
-              <w:instrText xml:space="preserve"> PAGEREF _Toc61695933 \h </w:instrText>
+              <w:instrText xml:space="preserve"> PAGEREF _Toc61703249 \h </w:instrText>
             </w:r>
             <w:r>
               <w:rPr>
@@ -4059,7 +4109,7 @@
               <w:lang w:eastAsia="ru-RU"/>
             </w:rPr>
           </w:pPr>
-          <w:hyperlink w:anchor="_Toc61695934" w:history="1">
+          <w:hyperlink w:anchor="_Toc61703250" w:history="1">
             <w:r>
               <w:rPr>
                 <w:rStyle w:val="a8"/>
@@ -4105,7 +4155,7 @@
                 <w:noProof/>
                 <w:webHidden/>
               </w:rPr>
-              <w:instrText xml:space="preserve"> PAGEREF _Toc61695934 \h </w:instrText>
+              <w:instrText xml:space="preserve"> PAGEREF _Toc61703250 \h </w:instrText>
             </w:r>
             <w:r>
               <w:rPr>
@@ -4149,7 +4199,7 @@
               <w:lang w:eastAsia="ru-RU"/>
             </w:rPr>
           </w:pPr>
-          <w:hyperlink w:anchor="_Toc61695935" w:history="1">
+          <w:hyperlink w:anchor="_Toc61703251" w:history="1">
             <w:r>
               <w:rPr>
                 <w:rStyle w:val="a8"/>
@@ -4193,7 +4243,7 @@
                 <w:noProof/>
                 <w:webHidden/>
               </w:rPr>
-              <w:instrText xml:space="preserve"> PAGEREF _Toc61695935 \h </w:instrText>
+              <w:instrText xml:space="preserve"> PAGEREF _Toc61703251 \h </w:instrText>
             </w:r>
             <w:r>
               <w:rPr>
@@ -4237,7 +4287,7 @@
               <w:lang w:eastAsia="ru-RU"/>
             </w:rPr>
           </w:pPr>
-          <w:hyperlink w:anchor="_Toc61695936" w:history="1">
+          <w:hyperlink w:anchor="_Toc61703252" w:history="1">
             <w:r>
               <w:rPr>
                 <w:rStyle w:val="a8"/>
@@ -4262,25 +4312,7 @@
                 <w:b/>
                 <w:noProof/>
               </w:rPr>
-              <w:t>Реали</w:t>
-            </w:r>
-            <w:r>
-              <w:rPr>
-                <w:rStyle w:val="a8"/>
-                <w:rFonts w:cs="Times New Roman"/>
-                <w:b/>
-                <w:noProof/>
-              </w:rPr>
-              <w:t>з</w:t>
-            </w:r>
-            <w:r>
-              <w:rPr>
-                <w:rStyle w:val="a8"/>
-                <w:rFonts w:cs="Times New Roman"/>
-                <w:b/>
-                <w:noProof/>
-              </w:rPr>
-              <w:t>ация разработанных алгоритмов</w:t>
+              <w:t>Реализация разработанных алгоритмов</w:t>
             </w:r>
             <w:r>
               <w:rPr>
@@ -4301,7 +4333,7 @@
                 <w:noProof/>
                 <w:webHidden/>
               </w:rPr>
-              <w:instrText xml:space="preserve"> PAGEREF _Toc61695936 \h </w:instrText>
+              <w:instrText xml:space="preserve"> PAGEREF _Toc61703252 \h </w:instrText>
             </w:r>
             <w:r>
               <w:rPr>
@@ -4345,7 +4377,7 @@
               <w:lang w:eastAsia="ru-RU"/>
             </w:rPr>
           </w:pPr>
-          <w:hyperlink w:anchor="_Toc61695937" w:history="1">
+          <w:hyperlink w:anchor="_Toc61703253" w:history="1">
             <w:r>
               <w:rPr>
                 <w:rStyle w:val="a8"/>
@@ -4391,7 +4423,7 @@
                 <w:noProof/>
                 <w:webHidden/>
               </w:rPr>
-              <w:instrText xml:space="preserve"> PAGEREF _Toc61695937 \h </w:instrText>
+              <w:instrText xml:space="preserve"> PAGEREF _Toc61703253 \h </w:instrText>
             </w:r>
             <w:r>
               <w:rPr>
@@ -4411,7 +4443,7 @@
                 <w:noProof/>
                 <w:webHidden/>
               </w:rPr>
-              <w:t>43</w:t>
+              <w:t>44</w:t>
             </w:r>
             <w:r>
               <w:rPr>
@@ -4435,7 +4467,7 @@
               <w:lang w:eastAsia="ru-RU"/>
             </w:rPr>
           </w:pPr>
-          <w:hyperlink w:anchor="_Toc61695938" w:history="1">
+          <w:hyperlink w:anchor="_Toc61703254" w:history="1">
             <w:r>
               <w:rPr>
                 <w:rStyle w:val="a8"/>
@@ -4481,7 +4513,7 @@
                 <w:noProof/>
                 <w:webHidden/>
               </w:rPr>
-              <w:instrText xml:space="preserve"> PAGEREF _Toc61695938 \h </w:instrText>
+              <w:instrText xml:space="preserve"> PAGEREF _Toc61703254 \h </w:instrText>
             </w:r>
             <w:r>
               <w:rPr>
@@ -4501,7 +4533,7 @@
                 <w:noProof/>
                 <w:webHidden/>
               </w:rPr>
-              <w:t>43</w:t>
+              <w:t>45</w:t>
             </w:r>
             <w:r>
               <w:rPr>
@@ -4525,7 +4557,7 @@
               <w:lang w:eastAsia="ru-RU"/>
             </w:rPr>
           </w:pPr>
-          <w:hyperlink w:anchor="_Toc61695939" w:history="1">
+          <w:hyperlink w:anchor="_Toc61703255" w:history="1">
             <w:r>
               <w:rPr>
                 <w:rStyle w:val="a8"/>
@@ -4600,7 +4632,7 @@
                 <w:noProof/>
                 <w:webHidden/>
               </w:rPr>
-              <w:instrText xml:space="preserve"> PAGEREF _Toc61695939 \h </w:instrText>
+              <w:instrText xml:space="preserve"> PAGEREF _Toc61703255 \h </w:instrText>
             </w:r>
             <w:r>
               <w:rPr>
@@ -4620,7 +4652,7 @@
                 <w:noProof/>
                 <w:webHidden/>
               </w:rPr>
-              <w:t>43</w:t>
+              <w:t>45</w:t>
             </w:r>
             <w:r>
               <w:rPr>
@@ -4644,7 +4676,7 @@
               <w:lang w:eastAsia="ru-RU"/>
             </w:rPr>
           </w:pPr>
-          <w:hyperlink w:anchor="_Toc61695940" w:history="1">
+          <w:hyperlink w:anchor="_Toc61703256" w:history="1">
             <w:r>
               <w:rPr>
                 <w:rStyle w:val="a8"/>
@@ -4690,7 +4722,7 @@
                 <w:noProof/>
                 <w:webHidden/>
               </w:rPr>
-              <w:instrText xml:space="preserve"> PAGEREF _Toc61695940 \h </w:instrText>
+              <w:instrText xml:space="preserve"> PAGEREF _Toc61703256 \h </w:instrText>
             </w:r>
             <w:r>
               <w:rPr>
@@ -4710,7 +4742,7 @@
                 <w:noProof/>
                 <w:webHidden/>
               </w:rPr>
-              <w:t>44</w:t>
+              <w:t>46</w:t>
             </w:r>
             <w:r>
               <w:rPr>
@@ -4734,7 +4766,7 @@
               <w:lang w:eastAsia="ru-RU"/>
             </w:rPr>
           </w:pPr>
-          <w:hyperlink w:anchor="_Toc61695941" w:history="1">
+          <w:hyperlink w:anchor="_Toc61703257" w:history="1">
             <w:r>
               <w:rPr>
                 <w:rStyle w:val="a8"/>
@@ -4791,7 +4823,7 @@
                 <w:noProof/>
                 <w:webHidden/>
               </w:rPr>
-              <w:instrText xml:space="preserve"> PAGEREF _Toc61695941 \h </w:instrText>
+              <w:instrText xml:space="preserve"> PAGEREF _Toc61703257 \h </w:instrText>
             </w:r>
             <w:r>
               <w:rPr>
@@ -4811,7 +4843,7 @@
                 <w:noProof/>
                 <w:webHidden/>
               </w:rPr>
-              <w:t>44</w:t>
+              <w:t>46</w:t>
             </w:r>
             <w:r>
               <w:rPr>
@@ -4835,7 +4867,7 @@
               <w:lang w:eastAsia="ru-RU"/>
             </w:rPr>
           </w:pPr>
-          <w:hyperlink w:anchor="_Toc61695942" w:history="1">
+          <w:hyperlink w:anchor="_Toc61703258" w:history="1">
             <w:r>
               <w:rPr>
                 <w:rStyle w:val="a8"/>
@@ -4881,7 +4913,7 @@
                 <w:noProof/>
                 <w:webHidden/>
               </w:rPr>
-              <w:instrText xml:space="preserve"> PAGEREF _Toc61695942 \h </w:instrText>
+              <w:instrText xml:space="preserve"> PAGEREF _Toc61703258 \h </w:instrText>
             </w:r>
             <w:r>
               <w:rPr>
@@ -4901,7 +4933,7 @@
                 <w:noProof/>
                 <w:webHidden/>
               </w:rPr>
-              <w:t>45</w:t>
+              <w:t>46</w:t>
             </w:r>
             <w:r>
               <w:rPr>
@@ -4925,7 +4957,7 @@
               <w:lang w:eastAsia="ru-RU"/>
             </w:rPr>
           </w:pPr>
-          <w:hyperlink w:anchor="_Toc61695943" w:history="1">
+          <w:hyperlink w:anchor="_Toc61703259" w:history="1">
             <w:r>
               <w:rPr>
                 <w:rStyle w:val="a8"/>
@@ -4971,7 +5003,7 @@
                 <w:noProof/>
                 <w:webHidden/>
               </w:rPr>
-              <w:instrText xml:space="preserve"> PAGEREF _Toc61695943 \h </w:instrText>
+              <w:instrText xml:space="preserve"> PAGEREF _Toc61703259 \h </w:instrText>
             </w:r>
             <w:r>
               <w:rPr>
@@ -4991,7 +5023,7 @@
                 <w:noProof/>
                 <w:webHidden/>
               </w:rPr>
-              <w:t>45</w:t>
+              <w:t>47</w:t>
             </w:r>
             <w:r>
               <w:rPr>
@@ -5015,7 +5047,7 @@
               <w:lang w:eastAsia="ru-RU"/>
             </w:rPr>
           </w:pPr>
-          <w:hyperlink w:anchor="_Toc61695944" w:history="1">
+          <w:hyperlink w:anchor="_Toc61703260" w:history="1">
             <w:r>
               <w:rPr>
                 <w:rStyle w:val="a8"/>
@@ -5061,7 +5093,7 @@
                 <w:noProof/>
                 <w:webHidden/>
               </w:rPr>
-              <w:instrText xml:space="preserve"> PAGEREF _Toc61695944 \h </w:instrText>
+              <w:instrText xml:space="preserve"> PAGEREF _Toc61703260 \h </w:instrText>
             </w:r>
             <w:r>
               <w:rPr>
@@ -5081,7 +5113,7 @@
                 <w:noProof/>
                 <w:webHidden/>
               </w:rPr>
-              <w:t>45</w:t>
+              <w:t>47</w:t>
             </w:r>
             <w:r>
               <w:rPr>
@@ -5105,7 +5137,7 @@
               <w:lang w:eastAsia="ru-RU"/>
             </w:rPr>
           </w:pPr>
-          <w:hyperlink w:anchor="_Toc61695945" w:history="1">
+          <w:hyperlink w:anchor="_Toc61703261" w:history="1">
             <w:r>
               <w:rPr>
                 <w:rStyle w:val="a8"/>
@@ -5151,7 +5183,7 @@
                 <w:noProof/>
                 <w:webHidden/>
               </w:rPr>
-              <w:instrText xml:space="preserve"> PAGEREF _Toc61695945 \h </w:instrText>
+              <w:instrText xml:space="preserve"> PAGEREF _Toc61703261 \h </w:instrText>
             </w:r>
             <w:r>
               <w:rPr>
@@ -5171,7 +5203,7 @@
                 <w:noProof/>
                 <w:webHidden/>
               </w:rPr>
-              <w:t>46</w:t>
+              <w:t>48</w:t>
             </w:r>
             <w:r>
               <w:rPr>
@@ -5195,7 +5227,7 @@
               <w:lang w:eastAsia="ru-RU"/>
             </w:rPr>
           </w:pPr>
-          <w:hyperlink w:anchor="_Toc61695946" w:history="1">
+          <w:hyperlink w:anchor="_Toc61703262" w:history="1">
             <w:r>
               <w:rPr>
                 <w:rStyle w:val="a8"/>
@@ -5241,7 +5273,7 @@
                 <w:noProof/>
                 <w:webHidden/>
               </w:rPr>
-              <w:instrText xml:space="preserve"> PAGEREF _Toc61695946 \h </w:instrText>
+              <w:instrText xml:space="preserve"> PAGEREF _Toc61703262 \h </w:instrText>
             </w:r>
             <w:r>
               <w:rPr>
@@ -5261,7 +5293,7 @@
                 <w:noProof/>
                 <w:webHidden/>
               </w:rPr>
-              <w:t>46</w:t>
+              <w:t>48</w:t>
             </w:r>
             <w:r>
               <w:rPr>
@@ -5284,7 +5316,7 @@
               <w:lang w:eastAsia="ru-RU"/>
             </w:rPr>
           </w:pPr>
-          <w:hyperlink w:anchor="_Toc61695947" w:history="1">
+          <w:hyperlink w:anchor="_Toc61703263" w:history="1">
             <w:r>
               <w:rPr>
                 <w:rStyle w:val="a8"/>
@@ -5311,7 +5343,7 @@
                 <w:noProof/>
                 <w:webHidden/>
               </w:rPr>
-              <w:instrText xml:space="preserve"> PAGEREF _Toc61695947 \h </w:instrText>
+              <w:instrText xml:space="preserve"> PAGEREF _Toc61703263 \h </w:instrText>
             </w:r>
             <w:r>
               <w:rPr>
@@ -5331,7 +5363,7 @@
                 <w:noProof/>
                 <w:webHidden/>
               </w:rPr>
-              <w:t>48</w:t>
+              <w:t>49</w:t>
             </w:r>
             <w:r>
               <w:rPr>
@@ -5354,7 +5386,7 @@
               <w:lang w:eastAsia="ru-RU"/>
             </w:rPr>
           </w:pPr>
-          <w:hyperlink w:anchor="_Toc61695948" w:history="1">
+          <w:hyperlink w:anchor="_Toc61703264" w:history="1">
             <w:r>
               <w:rPr>
                 <w:rStyle w:val="a8"/>
@@ -5381,7 +5413,7 @@
                 <w:noProof/>
                 <w:webHidden/>
               </w:rPr>
-              <w:instrText xml:space="preserve"> PAGEREF _Toc61695948 \h </w:instrText>
+              <w:instrText xml:space="preserve"> PAGEREF _Toc61703264 \h </w:instrText>
             </w:r>
             <w:r>
               <w:rPr>
@@ -5401,7 +5433,7 @@
                 <w:noProof/>
                 <w:webHidden/>
               </w:rPr>
-              <w:t>49</w:t>
+              <w:t>50</w:t>
             </w:r>
             <w:r>
               <w:rPr>
@@ -5424,7 +5456,7 @@
               <w:lang w:eastAsia="ru-RU"/>
             </w:rPr>
           </w:pPr>
-          <w:hyperlink w:anchor="_Toc61695949" w:history="1">
+          <w:hyperlink w:anchor="_Toc61703265" w:history="1">
             <w:r>
               <w:rPr>
                 <w:rStyle w:val="a8"/>
@@ -5452,7 +5484,7 @@
                 <w:noProof/>
                 <w:webHidden/>
               </w:rPr>
-              <w:instrText xml:space="preserve"> PAGEREF _Toc61695949 \h </w:instrText>
+              <w:instrText xml:space="preserve"> PAGEREF _Toc61703265 \h </w:instrText>
             </w:r>
             <w:r>
               <w:rPr>
@@ -5472,7 +5504,7 @@
                 <w:noProof/>
                 <w:webHidden/>
               </w:rPr>
-              <w:t>50</w:t>
+              <w:t>51</w:t>
             </w:r>
             <w:r>
               <w:rPr>
@@ -5513,7 +5545,7 @@
           <w:szCs w:val="24"/>
         </w:rPr>
       </w:pPr>
-      <w:bookmarkStart w:id="5" w:name="_Toc56957438"/>
+      <w:bookmarkStart w:id="6" w:name="_Toc56957438"/>
       <w:r>
         <w:rPr>
           <w:rFonts w:ascii="Times New Roman" w:hAnsi="Times New Roman" w:cs="Times New Roman"/>
@@ -5532,7 +5564,7 @@
           <w:szCs w:val="28"/>
         </w:rPr>
       </w:pPr>
-      <w:bookmarkStart w:id="6" w:name="_Toc61695911"/>
+      <w:bookmarkStart w:id="7" w:name="_Toc61703227"/>
       <w:r>
         <w:rPr>
           <w:rFonts w:cs="Times New Roman"/>
@@ -5541,7 +5573,7 @@
         <w:lastRenderedPageBreak/>
         <w:t>ТЕРМИНЫ И ОПРЕДЕЛЕНИЯ</w:t>
       </w:r>
-      <w:bookmarkEnd w:id="6"/>
+      <w:bookmarkEnd w:id="7"/>
     </w:p>
     <w:p>
       <w:pPr>
@@ -6214,7 +6246,7 @@
           <w:szCs w:val="28"/>
         </w:rPr>
       </w:pPr>
-      <w:bookmarkStart w:id="7" w:name="_Toc61695912"/>
+      <w:bookmarkStart w:id="8" w:name="_Toc61703228"/>
       <w:r>
         <w:rPr>
           <w:rFonts w:cs="Times New Roman"/>
@@ -6223,8 +6255,8 @@
         <w:lastRenderedPageBreak/>
         <w:t>ВВЕДЕНИЕ</w:t>
       </w:r>
-      <w:bookmarkEnd w:id="5"/>
-      <w:bookmarkEnd w:id="7"/>
+      <w:bookmarkEnd w:id="6"/>
+      <w:bookmarkEnd w:id="8"/>
     </w:p>
     <w:p>
       <w:pPr>
@@ -6631,7 +6663,7 @@
           <w:lang w:eastAsia="ru-RU"/>
         </w:rPr>
         <w:drawing>
-          <wp:inline distT="0" distB="0" distL="0" distR="0" wp14:anchorId="189522E9" wp14:editId="2C691186">
+          <wp:inline distT="0" distB="0" distL="0" distR="0" wp14:anchorId="77733F29" wp14:editId="1B4AF9A3">
             <wp:extent cx="5939790" cy="3162300"/>
             <wp:effectExtent l="0" t="0" r="3810" b="0"/>
             <wp:docPr id="1" name="Рисунок 1"/>
@@ -7699,8 +7731,8 @@
           <w:szCs w:val="28"/>
         </w:rPr>
       </w:pPr>
-      <w:bookmarkStart w:id="8" w:name="_Toc56957439"/>
-      <w:bookmarkStart w:id="9" w:name="_Toc61695913"/>
+      <w:bookmarkStart w:id="9" w:name="_Toc56957439"/>
+      <w:bookmarkStart w:id="10" w:name="_Toc61703229"/>
       <w:r>
         <w:rPr>
           <w:rFonts w:cs="Times New Roman"/>
@@ -7708,8 +7740,8 @@
         </w:rPr>
         <w:t>ОБЗОРНАЯ ЧАСТЬ</w:t>
       </w:r>
-      <w:bookmarkEnd w:id="8"/>
       <w:bookmarkEnd w:id="9"/>
+      <w:bookmarkEnd w:id="10"/>
     </w:p>
     <w:p>
       <w:pPr>
@@ -7739,7 +7771,7 @@
           <w:szCs w:val="28"/>
         </w:rPr>
       </w:pPr>
-      <w:bookmarkStart w:id="10" w:name="_Toc61695914"/>
+      <w:bookmarkStart w:id="11" w:name="_Toc61703230"/>
       <w:r>
         <w:rPr>
           <w:rFonts w:cs="Times New Roman"/>
@@ -7748,7 +7780,7 @@
         </w:rPr>
         <w:t>Описание предметной области</w:t>
       </w:r>
-      <w:bookmarkEnd w:id="10"/>
+      <w:bookmarkEnd w:id="11"/>
     </w:p>
     <w:p>
       <w:pPr>
@@ -7772,11 +7804,11 @@
         <w:spacing w:before="0" w:line="360" w:lineRule="auto"/>
         <w:ind w:left="0" w:firstLine="0"/>
       </w:pPr>
-      <w:bookmarkStart w:id="11" w:name="_Toc61695915"/>
+      <w:bookmarkStart w:id="12" w:name="_Toc61703231"/>
       <w:r>
         <w:t>Описание серверной архитектуры</w:t>
       </w:r>
-      <w:bookmarkEnd w:id="11"/>
+      <w:bookmarkEnd w:id="12"/>
     </w:p>
     <w:p>
       <w:pPr>
@@ -8617,7 +8649,7 @@
           <w:lang w:eastAsia="ru-RU"/>
         </w:rPr>
         <w:drawing>
-          <wp:inline distT="0" distB="0" distL="0" distR="0" wp14:anchorId="55D20317" wp14:editId="74CD7925">
+          <wp:inline distT="0" distB="0" distL="0" distR="0" wp14:anchorId="2657B1DE" wp14:editId="0D4F4859">
             <wp:extent cx="5939790" cy="3636645"/>
             <wp:effectExtent l="0" t="0" r="3810" b="1905"/>
             <wp:docPr id="5" name="Рисунок 5"/>
@@ -9431,7 +9463,7 @@
         </w:rPr>
         <w:lastRenderedPageBreak/>
         <w:drawing>
-          <wp:inline distT="0" distB="0" distL="0" distR="0" wp14:anchorId="09AD80F2" wp14:editId="60388B2B">
+          <wp:inline distT="0" distB="0" distL="0" distR="0" wp14:anchorId="359748BD" wp14:editId="07CE3C4D">
             <wp:extent cx="5939790" cy="4165600"/>
             <wp:effectExtent l="0" t="0" r="3810" b="6350"/>
             <wp:docPr id="20" name="Рисунок 20"/>
@@ -9560,7 +9592,7 @@
           <w:szCs w:val="28"/>
         </w:rPr>
       </w:pPr>
-      <w:bookmarkStart w:id="12" w:name="_Toc61695916"/>
+      <w:bookmarkStart w:id="13" w:name="_Toc61703232"/>
       <w:r>
         <w:rPr>
           <w:rFonts w:cs="Times New Roman"/>
@@ -9569,7 +9601,7 @@
         </w:rPr>
         <w:t>Исследование существующих технологий</w:t>
       </w:r>
-      <w:bookmarkEnd w:id="12"/>
+      <w:bookmarkEnd w:id="13"/>
     </w:p>
     <w:p>
       <w:pPr>
@@ -9593,11 +9625,11 @@
         <w:spacing w:before="0" w:line="360" w:lineRule="auto"/>
         <w:ind w:left="0" w:firstLine="0"/>
       </w:pPr>
-      <w:bookmarkStart w:id="13" w:name="_Toc61695917"/>
+      <w:bookmarkStart w:id="14" w:name="_Toc61703233"/>
       <w:r>
         <w:t>Перечень функций, подлежащих автоматизации</w:t>
       </w:r>
-      <w:bookmarkEnd w:id="13"/>
+      <w:bookmarkEnd w:id="14"/>
     </w:p>
     <w:p>
       <w:pPr>
@@ -9766,7 +9798,6 @@
           <w:sz w:val="28"/>
           <w:szCs w:val="28"/>
         </w:rPr>
-        <w:lastRenderedPageBreak/>
         <w:t>Поиск и фильтрация</w:t>
       </w:r>
       <w:r>
@@ -9800,11 +9831,11 @@
         <w:spacing w:before="0" w:line="360" w:lineRule="auto"/>
         <w:ind w:left="0" w:firstLine="0"/>
       </w:pPr>
-      <w:bookmarkStart w:id="14" w:name="_Toc61695918"/>
+      <w:bookmarkStart w:id="15" w:name="_Toc61703234"/>
       <w:r>
         <w:t>Выбор и обоснование критериев качества</w:t>
       </w:r>
-      <w:bookmarkEnd w:id="14"/>
+      <w:bookmarkEnd w:id="15"/>
     </w:p>
     <w:p>
       <w:pPr>
@@ -10236,16 +10267,7 @@
           <w:sz w:val="28"/>
           <w:szCs w:val="28"/>
         </w:rPr>
-        <w:t xml:space="preserve"> «Публикация документации в единую справочную систему компании» возможность системы в отображении документации в единой </w:t>
-      </w:r>
-      <w:r>
-        <w:rPr>
-          <w:rFonts w:ascii="Times New Roman" w:hAnsi="Times New Roman" w:cs="Times New Roman"/>
-          <w:sz w:val="28"/>
-          <w:szCs w:val="28"/>
-        </w:rPr>
-        <w:lastRenderedPageBreak/>
-        <w:t xml:space="preserve">справочной системе компании. На данный момент вся программная документация по проекту </w:t>
+        <w:t xml:space="preserve"> «Публикация документации в единую справочную систему компании» возможность системы в отображении документации в единой справочной системе компании. На данный момент вся программная документация по проекту </w:t>
       </w:r>
       <w:r>
         <w:rPr>
@@ -10338,11 +10360,12 @@
         <w:spacing w:before="0" w:line="360" w:lineRule="auto"/>
         <w:ind w:left="0" w:firstLine="0"/>
       </w:pPr>
-      <w:bookmarkStart w:id="15" w:name="_Toc61695919"/>
-      <w:r>
+      <w:bookmarkStart w:id="16" w:name="_Toc61703235"/>
+      <w:r>
+        <w:lastRenderedPageBreak/>
         <w:t>Анализ аналогов и прототипов</w:t>
       </w:r>
-      <w:bookmarkEnd w:id="15"/>
+      <w:bookmarkEnd w:id="16"/>
     </w:p>
     <w:p>
       <w:pPr>
@@ -10401,14 +10424,14 @@
           <w:lang w:val="en-US"/>
         </w:rPr>
       </w:pPr>
-      <w:bookmarkStart w:id="16" w:name="_Toc61695920"/>
+      <w:bookmarkStart w:id="17" w:name="_Toc61703236"/>
       <w:r>
         <w:rPr>
           <w:lang w:val="en-US"/>
         </w:rPr>
         <w:t>Swagger</w:t>
       </w:r>
-      <w:bookmarkEnd w:id="16"/>
+      <w:bookmarkEnd w:id="17"/>
     </w:p>
     <w:p>
       <w:pPr>
@@ -10845,7 +10868,7 @@
         </w:rPr>
         <w:lastRenderedPageBreak/>
         <w:drawing>
-          <wp:inline distT="0" distB="0" distL="0" distR="0" wp14:anchorId="743FE6DB" wp14:editId="52885186">
+          <wp:inline distT="0" distB="0" distL="0" distR="0" wp14:anchorId="0DEC0DF3" wp14:editId="33DFCAB1">
             <wp:extent cx="5939790" cy="3159125"/>
             <wp:effectExtent l="19050" t="19050" r="22860" b="22225"/>
             <wp:docPr id="2" name="Рисунок 2"/>
@@ -12079,11 +12102,12 @@
         <w:spacing w:before="0" w:line="360" w:lineRule="auto"/>
         <w:jc w:val="left"/>
       </w:pPr>
-      <w:bookmarkStart w:id="17" w:name="_Toc61695921"/>
-      <w:r>
-        <w:rPr>
-          <w:lang w:val="en-US"/>
-        </w:rPr>
+      <w:bookmarkStart w:id="18" w:name="_Toc61703237"/>
+      <w:r>
+        <w:rPr>
+          <w:lang w:val="en-US"/>
+        </w:rPr>
+        <w:lastRenderedPageBreak/>
         <w:t>API</w:t>
       </w:r>
       <w:r>
@@ -12095,7 +12119,7 @@
         </w:rPr>
         <w:t>Blueprint</w:t>
       </w:r>
-      <w:bookmarkEnd w:id="17"/>
+      <w:bookmarkEnd w:id="18"/>
     </w:p>
     <w:p>
       <w:pPr>
@@ -12289,7 +12313,7 @@
           <w:lang w:eastAsia="ru-RU"/>
         </w:rPr>
         <w:drawing>
-          <wp:inline distT="0" distB="0" distL="0" distR="0" wp14:anchorId="52AC6628" wp14:editId="3AD7FCA0">
+          <wp:inline distT="0" distB="0" distL="0" distR="0" wp14:anchorId="2B6FB09C" wp14:editId="76D70F02">
             <wp:extent cx="5939790" cy="3128645"/>
             <wp:effectExtent l="19050" t="19050" r="22860" b="14605"/>
             <wp:docPr id="7" name="Рисунок 7"/>
@@ -12679,6 +12703,7 @@
           <w:sz w:val="28"/>
           <w:szCs w:val="28"/>
         </w:rPr>
+        <w:lastRenderedPageBreak/>
         <w:t>Недостатки:</w:t>
       </w:r>
     </w:p>
@@ -12703,7 +12728,6 @@
           <w:sz w:val="28"/>
           <w:szCs w:val="28"/>
         </w:rPr>
-        <w:lastRenderedPageBreak/>
         <w:t xml:space="preserve">Необходимо изучать язык разметки и его особенности по работе с </w:t>
       </w:r>
       <w:r>
@@ -12854,7 +12878,7 @@
         <w:spacing w:before="0" w:line="360" w:lineRule="auto"/>
         <w:jc w:val="left"/>
       </w:pPr>
-      <w:bookmarkStart w:id="18" w:name="_Toc61695922"/>
+      <w:bookmarkStart w:id="19" w:name="_Toc61703238"/>
       <w:r>
         <w:t xml:space="preserve">Ручной метод сопровождения </w:t>
       </w:r>
@@ -12867,7 +12891,7 @@
       <w:r>
         <w:t>-документации</w:t>
       </w:r>
-      <w:bookmarkEnd w:id="18"/>
+      <w:bookmarkEnd w:id="19"/>
     </w:p>
     <w:p>
       <w:pPr>
@@ -13395,6 +13419,7 @@
           <w:sz w:val="28"/>
           <w:szCs w:val="28"/>
         </w:rPr>
+        <w:lastRenderedPageBreak/>
         <w:t>Примеры запросов и ответов от сервера</w:t>
       </w:r>
     </w:p>
@@ -13419,7 +13444,6 @@
           <w:sz w:val="28"/>
           <w:szCs w:val="28"/>
         </w:rPr>
-        <w:lastRenderedPageBreak/>
         <w:t>Выбрать «Сохранить и выйти»</w:t>
       </w:r>
       <w:r>
@@ -13717,7 +13741,7 @@
         </w:rPr>
         <w:lastRenderedPageBreak/>
         <w:drawing>
-          <wp:inline distT="0" distB="0" distL="0" distR="0" wp14:anchorId="0B0355C7" wp14:editId="19FE69FE">
+          <wp:inline distT="0" distB="0" distL="0" distR="0" wp14:anchorId="3367C4BA" wp14:editId="2EF2D6EF">
             <wp:extent cx="5939790" cy="5620385"/>
             <wp:effectExtent l="19050" t="19050" r="22860" b="18415"/>
             <wp:docPr id="4" name="Рисунок 4"/>
@@ -13833,14 +13857,14 @@
           <w:lang w:val="en-US"/>
         </w:rPr>
       </w:pPr>
-      <w:bookmarkStart w:id="19" w:name="_Toc61695923"/>
+      <w:bookmarkStart w:id="20" w:name="_Toc61703239"/>
       <w:r>
         <w:rPr>
           <w:lang w:val="en-US"/>
         </w:rPr>
         <w:t>Postman</w:t>
       </w:r>
-      <w:bookmarkEnd w:id="19"/>
+      <w:bookmarkEnd w:id="20"/>
     </w:p>
     <w:p>
       <w:pPr>
@@ -14561,6 +14585,7 @@
           <w:sz w:val="28"/>
           <w:szCs w:val="28"/>
         </w:rPr>
+        <w:lastRenderedPageBreak/>
         <w:t xml:space="preserve">Возможны проблемы с реализацией возможных алгоритмов по сопровождению </w:t>
       </w:r>
       <w:r>
@@ -14611,7 +14636,7 @@
           <w:lang w:eastAsia="ru-RU"/>
         </w:rPr>
         <w:drawing>
-          <wp:inline distT="0" distB="0" distL="0" distR="0" wp14:anchorId="5034FFAD" wp14:editId="1C4177DA">
+          <wp:inline distT="0" distB="0" distL="0" distR="0" wp14:anchorId="352C4D9D" wp14:editId="7FAA621D">
             <wp:extent cx="5939790" cy="3710305"/>
             <wp:effectExtent l="19050" t="19050" r="22860" b="23495"/>
             <wp:docPr id="3" name="Рисунок 3"/>
@@ -14724,11 +14749,11 @@
         <w:spacing w:before="0" w:line="360" w:lineRule="auto"/>
         <w:ind w:left="0" w:firstLine="0"/>
       </w:pPr>
-      <w:bookmarkStart w:id="20" w:name="_Toc61695924"/>
+      <w:bookmarkStart w:id="21" w:name="_Toc61703240"/>
       <w:r>
         <w:t>Сравнение аналогов и прототипов</w:t>
       </w:r>
-      <w:bookmarkEnd w:id="20"/>
+      <w:bookmarkEnd w:id="21"/>
     </w:p>
     <w:p>
       <w:pPr>
@@ -15027,6 +15052,7 @@
                 <w:szCs w:val="28"/>
                 <w:lang w:val="en-US"/>
               </w:rPr>
+              <w:lastRenderedPageBreak/>
               <w:t>Хорошо</w:t>
             </w:r>
           </w:p>
@@ -15135,7 +15161,6 @@
                 <w:szCs w:val="28"/>
                 <w:lang w:val="en-US"/>
               </w:rPr>
-              <w:lastRenderedPageBreak/>
               <w:t>Плохо</w:t>
             </w:r>
           </w:p>
@@ -16298,12 +16323,11 @@
         <w:ind w:left="0" w:firstLine="0"/>
         <w:jc w:val="left"/>
       </w:pPr>
-      <w:bookmarkStart w:id="21" w:name="_Toc61695925"/>
-      <w:r>
-        <w:lastRenderedPageBreak/>
+      <w:bookmarkStart w:id="22" w:name="_Toc61703241"/>
+      <w:r>
         <w:t>Вывод</w:t>
       </w:r>
-      <w:bookmarkEnd w:id="21"/>
+      <w:bookmarkEnd w:id="22"/>
     </w:p>
     <w:p>
       <w:pPr>
@@ -16395,8 +16419,8 @@
           <w:szCs w:val="28"/>
         </w:rPr>
       </w:pPr>
-      <w:bookmarkStart w:id="22" w:name="_Toc56957443"/>
-      <w:bookmarkStart w:id="23" w:name="_Toc61695926"/>
+      <w:bookmarkStart w:id="23" w:name="_Toc56957443"/>
+      <w:bookmarkStart w:id="24" w:name="_Toc61703242"/>
       <w:r>
         <w:rPr>
           <w:rFonts w:cs="Times New Roman"/>
@@ -16404,8 +16428,8 @@
         </w:rPr>
         <w:t>РАСЧЕТНО-КОНСТРУКТОРСКАЯ ЧАСТЬ</w:t>
       </w:r>
-      <w:bookmarkEnd w:id="22"/>
       <w:bookmarkEnd w:id="23"/>
+      <w:bookmarkEnd w:id="24"/>
     </w:p>
     <w:p>
       <w:pPr>
@@ -16420,18 +16444,18 @@
           <w:szCs w:val="28"/>
         </w:rPr>
       </w:pPr>
-      <w:bookmarkStart w:id="24" w:name="_Toc56957444"/>
-      <w:bookmarkStart w:id="25" w:name="_Toc56957512"/>
-      <w:bookmarkStart w:id="26" w:name="_Toc56957631"/>
-      <w:bookmarkStart w:id="27" w:name="_Toc57547508"/>
-      <w:bookmarkStart w:id="28" w:name="_Toc58776094"/>
-      <w:bookmarkStart w:id="29" w:name="_Toc58776533"/>
-      <w:bookmarkEnd w:id="24"/>
+      <w:bookmarkStart w:id="25" w:name="_Toc56957444"/>
+      <w:bookmarkStart w:id="26" w:name="_Toc56957512"/>
+      <w:bookmarkStart w:id="27" w:name="_Toc56957631"/>
+      <w:bookmarkStart w:id="28" w:name="_Toc57547508"/>
+      <w:bookmarkStart w:id="29" w:name="_Toc58776094"/>
+      <w:bookmarkStart w:id="30" w:name="_Toc58776533"/>
       <w:bookmarkEnd w:id="25"/>
       <w:bookmarkEnd w:id="26"/>
       <w:bookmarkEnd w:id="27"/>
       <w:bookmarkEnd w:id="28"/>
       <w:bookmarkEnd w:id="29"/>
+      <w:bookmarkEnd w:id="30"/>
     </w:p>
     <w:p>
       <w:pPr>
@@ -16449,8 +16473,8 @@
           <w:szCs w:val="28"/>
         </w:rPr>
       </w:pPr>
-      <w:bookmarkStart w:id="30" w:name="_Toc56957445"/>
-      <w:bookmarkStart w:id="31" w:name="_Toc61695927"/>
+      <w:bookmarkStart w:id="31" w:name="_Toc56957445"/>
+      <w:bookmarkStart w:id="32" w:name="_Toc61703243"/>
       <w:r>
         <w:rPr>
           <w:rFonts w:cs="Times New Roman"/>
@@ -16459,8 +16483,8 @@
         </w:rPr>
         <w:t>Определение требований к системе</w:t>
       </w:r>
-      <w:bookmarkEnd w:id="30"/>
       <w:bookmarkEnd w:id="31"/>
+      <w:bookmarkEnd w:id="32"/>
     </w:p>
     <w:p>
       <w:pPr>
@@ -16858,6 +16882,7 @@
           <w:sz w:val="28"/>
           <w:szCs w:val="28"/>
         </w:rPr>
+        <w:lastRenderedPageBreak/>
         <w:t xml:space="preserve">Указать какое значение по умолчанию </w:t>
       </w:r>
       <w:r>
@@ -16898,7 +16923,6 @@
           <w:sz w:val="28"/>
           <w:szCs w:val="28"/>
         </w:rPr>
-        <w:lastRenderedPageBreak/>
         <w:t>Система должна позволять добавлять один или несколько примеров запросов на сервер и ответов от сервера</w:t>
       </w:r>
     </w:p>
@@ -17093,8 +17117,8 @@
           <w:szCs w:val="28"/>
         </w:rPr>
       </w:pPr>
-      <w:bookmarkStart w:id="32" w:name="_Toc56957446"/>
-      <w:bookmarkStart w:id="33" w:name="_Toc61695928"/>
+      <w:bookmarkStart w:id="33" w:name="_Toc56957446"/>
+      <w:bookmarkStart w:id="34" w:name="_Toc61703244"/>
       <w:r>
         <w:rPr>
           <w:rFonts w:cs="Times New Roman"/>
@@ -17103,8 +17127,8 @@
         </w:rPr>
         <w:t>Разработка структуры автоматизированной системы</w:t>
       </w:r>
-      <w:bookmarkEnd w:id="32"/>
       <w:bookmarkEnd w:id="33"/>
+      <w:bookmarkEnd w:id="34"/>
     </w:p>
     <w:p>
       <w:pPr>
@@ -17611,9 +17635,8 @@
           <w:szCs w:val="28"/>
           <w:lang w:eastAsia="ru-RU"/>
         </w:rPr>
-        <w:lastRenderedPageBreak/>
         <w:drawing>
-          <wp:inline distT="0" distB="0" distL="0" distR="0" wp14:anchorId="169F9E2B" wp14:editId="0483A567">
+          <wp:inline distT="0" distB="0" distL="0" distR="0" wp14:anchorId="4682E9D2" wp14:editId="2750FDB9">
             <wp:extent cx="5939790" cy="2634615"/>
             <wp:effectExtent l="0" t="0" r="3810" b="0"/>
             <wp:docPr id="6" name="Рисунок 6"/>
@@ -17702,7 +17725,7 @@
           <w:szCs w:val="28"/>
         </w:rPr>
       </w:pPr>
-      <w:bookmarkStart w:id="34" w:name="_Toc61695929"/>
+      <w:bookmarkStart w:id="35" w:name="_Toc61703245"/>
       <w:r>
         <w:rPr>
           <w:rFonts w:cs="Times New Roman"/>
@@ -17711,7 +17734,7 @@
         </w:rPr>
         <w:t>Выбор языка программирования</w:t>
       </w:r>
-      <w:bookmarkEnd w:id="34"/>
+      <w:bookmarkEnd w:id="35"/>
     </w:p>
     <w:p>
       <w:pPr>
@@ -18041,18 +18064,19 @@
           <w:szCs w:val="28"/>
         </w:rPr>
       </w:pPr>
-      <w:bookmarkStart w:id="35" w:name="_Toc56957447"/>
-      <w:bookmarkStart w:id="36" w:name="_Toc61695930"/>
+      <w:bookmarkStart w:id="36" w:name="_Toc56957447"/>
+      <w:bookmarkStart w:id="37" w:name="_Toc61703246"/>
       <w:r>
         <w:rPr>
           <w:rFonts w:cs="Times New Roman"/>
           <w:b/>
           <w:szCs w:val="28"/>
         </w:rPr>
+        <w:lastRenderedPageBreak/>
         <w:t>Разработка интерфейса взаимодействия пользователя с системой</w:t>
       </w:r>
-      <w:bookmarkEnd w:id="35"/>
       <w:bookmarkEnd w:id="36"/>
+      <w:bookmarkEnd w:id="37"/>
     </w:p>
     <w:p>
       <w:pPr>
@@ -18075,7 +18099,7 @@
         </w:numPr>
         <w:spacing w:before="0" w:line="360" w:lineRule="auto"/>
       </w:pPr>
-      <w:bookmarkStart w:id="37" w:name="_Toc61695931"/>
+      <w:bookmarkStart w:id="38" w:name="_Toc61703247"/>
       <w:r>
         <w:t xml:space="preserve">Создание структуры </w:t>
       </w:r>
@@ -18094,7 +18118,7 @@
       <w:r>
         <w:t xml:space="preserve"> в Postman</w:t>
       </w:r>
-      <w:bookmarkEnd w:id="37"/>
+      <w:bookmarkEnd w:id="38"/>
     </w:p>
     <w:p>
       <w:pPr>
@@ -18302,7 +18326,7 @@
         </w:rPr>
         <w:lastRenderedPageBreak/>
         <w:drawing>
-          <wp:inline distT="0" distB="0" distL="0" distR="0" wp14:anchorId="496D025C" wp14:editId="7600681F">
+          <wp:inline distT="0" distB="0" distL="0" distR="0" wp14:anchorId="69227347" wp14:editId="69AD5929">
             <wp:extent cx="3781425" cy="5229225"/>
             <wp:effectExtent l="19050" t="19050" r="28575" b="28575"/>
             <wp:docPr id="8" name="Рисунок 8"/>
@@ -18637,7 +18661,7 @@
         </w:rPr>
         <w:lastRenderedPageBreak/>
         <w:drawing>
-          <wp:inline distT="0" distB="0" distL="0" distR="0" wp14:anchorId="08A77243" wp14:editId="1AD737B4">
+          <wp:inline distT="0" distB="0" distL="0" distR="0" wp14:anchorId="3A426917" wp14:editId="20C6601D">
             <wp:extent cx="5939790" cy="3396615"/>
             <wp:effectExtent l="19050" t="19050" r="22860" b="13335"/>
             <wp:docPr id="9" name="Рисунок 9"/>
@@ -18969,7 +18993,7 @@
         </w:rPr>
         <w:lastRenderedPageBreak/>
         <w:drawing>
-          <wp:inline distT="0" distB="0" distL="0" distR="0" wp14:anchorId="4D80B32E" wp14:editId="5D66CDCA">
+          <wp:inline distT="0" distB="0" distL="0" distR="0" wp14:anchorId="7561FA52" wp14:editId="4ACD080F">
             <wp:extent cx="5939790" cy="3093720"/>
             <wp:effectExtent l="19050" t="19050" r="22860" b="11430"/>
             <wp:docPr id="12" name="Рисунок 12"/>
@@ -19780,7 +19804,7 @@
           <w:lang w:eastAsia="ru-RU"/>
         </w:rPr>
         <w:drawing>
-          <wp:inline distT="0" distB="0" distL="0" distR="0" wp14:anchorId="4BF1B5AB" wp14:editId="12D3418F">
+          <wp:inline distT="0" distB="0" distL="0" distR="0" wp14:anchorId="36BB136C" wp14:editId="41E4E642">
             <wp:extent cx="3918857" cy="5583361"/>
             <wp:effectExtent l="0" t="0" r="5715" b="0"/>
             <wp:docPr id="14" name="Рисунок 14"/>
@@ -19923,7 +19947,7 @@
         </w:rPr>
         <w:lastRenderedPageBreak/>
         <w:drawing>
-          <wp:inline distT="0" distB="0" distL="0" distR="0" wp14:anchorId="4D86B5A8" wp14:editId="43F3DC67">
+          <wp:inline distT="0" distB="0" distL="0" distR="0" wp14:anchorId="05624B85" wp14:editId="26F7E31E">
             <wp:extent cx="5939790" cy="3119120"/>
             <wp:effectExtent l="0" t="0" r="3810" b="5080"/>
             <wp:docPr id="15" name="Рисунок 15"/>
@@ -20284,7 +20308,7 @@
           <w:lang w:eastAsia="ru-RU"/>
         </w:rPr>
         <w:drawing>
-          <wp:inline distT="0" distB="0" distL="0" distR="0" wp14:anchorId="7D5B243F" wp14:editId="2C8A7402">
+          <wp:inline distT="0" distB="0" distL="0" distR="0" wp14:anchorId="0ED0B96A" wp14:editId="7865BDDE">
             <wp:extent cx="5939790" cy="1312545"/>
             <wp:effectExtent l="0" t="0" r="3810" b="1905"/>
             <wp:docPr id="17" name="Рисунок 17"/>
@@ -20615,7 +20639,7 @@
           <w:lang w:eastAsia="ru-RU"/>
         </w:rPr>
         <w:drawing>
-          <wp:inline distT="0" distB="0" distL="0" distR="0" wp14:anchorId="56913296" wp14:editId="1B4E97BC">
+          <wp:inline distT="0" distB="0" distL="0" distR="0" wp14:anchorId="7231EDD9" wp14:editId="007E95F2">
             <wp:extent cx="5939790" cy="2372995"/>
             <wp:effectExtent l="19050" t="19050" r="22860" b="27305"/>
             <wp:docPr id="16" name="Рисунок 16"/>
@@ -20909,7 +20933,7 @@
         </w:rPr>
         <w:lastRenderedPageBreak/>
         <w:drawing>
-          <wp:inline distT="0" distB="0" distL="0" distR="0" wp14:anchorId="311FC8B6" wp14:editId="2B63B78C">
+          <wp:inline distT="0" distB="0" distL="0" distR="0" wp14:anchorId="134B1EFD" wp14:editId="43F07A9F">
             <wp:extent cx="4591050" cy="3009900"/>
             <wp:effectExtent l="0" t="0" r="0" b="0"/>
             <wp:docPr id="10" name="Рисунок 10"/>
@@ -21016,14 +21040,14 @@
         </w:numPr>
         <w:spacing w:before="0" w:line="360" w:lineRule="auto"/>
       </w:pPr>
-      <w:bookmarkStart w:id="38" w:name="_Toc61695932"/>
+      <w:bookmarkStart w:id="39" w:name="_Toc61703248"/>
       <w:r>
         <w:t>Публикация</w:t>
       </w:r>
       <w:r>
         <w:t xml:space="preserve"> документации с помощью CLI</w:t>
       </w:r>
-      <w:bookmarkEnd w:id="38"/>
+      <w:bookmarkEnd w:id="39"/>
     </w:p>
     <w:p>
       <w:pPr>
@@ -21650,7 +21674,7 @@
           <w:lang w:eastAsia="ru-RU"/>
         </w:rPr>
         <w:drawing>
-          <wp:inline distT="0" distB="0" distL="0" distR="0" wp14:anchorId="2B855000" wp14:editId="345AD72F">
+          <wp:inline distT="0" distB="0" distL="0" distR="0" wp14:anchorId="7B9CF944" wp14:editId="5013A395">
             <wp:extent cx="5939790" cy="2131060"/>
             <wp:effectExtent l="0" t="0" r="3810" b="2540"/>
             <wp:docPr id="11" name="Рисунок 11"/>
@@ -21873,7 +21897,7 @@
         </w:rPr>
         <w:lastRenderedPageBreak/>
         <w:drawing>
-          <wp:inline distT="0" distB="0" distL="0" distR="0" wp14:anchorId="1BFDEEFB" wp14:editId="77C5E2E7">
+          <wp:inline distT="0" distB="0" distL="0" distR="0" wp14:anchorId="1C776AF7" wp14:editId="2C4F456C">
             <wp:extent cx="4444980" cy="4844143"/>
             <wp:effectExtent l="19050" t="19050" r="13335" b="13970"/>
             <wp:docPr id="13" name="Рисунок 13"/>
@@ -22149,7 +22173,7 @@
         </w:rPr>
         <w:lastRenderedPageBreak/>
         <w:drawing>
-          <wp:inline distT="0" distB="0" distL="0" distR="0" wp14:anchorId="7D9EC24F" wp14:editId="4E913D6B">
+          <wp:inline distT="0" distB="0" distL="0" distR="0" wp14:anchorId="782702D8" wp14:editId="0BA504AB">
             <wp:extent cx="5939790" cy="1937385"/>
             <wp:effectExtent l="0" t="0" r="3810" b="5715"/>
             <wp:docPr id="18" name="Рисунок 18"/>
@@ -22263,8 +22287,8 @@
           <w:szCs w:val="28"/>
         </w:rPr>
       </w:pPr>
-      <w:bookmarkStart w:id="39" w:name="_Toc56957448"/>
-      <w:bookmarkStart w:id="40" w:name="_Toc61695933"/>
+      <w:bookmarkStart w:id="40" w:name="_Toc56957448"/>
+      <w:bookmarkStart w:id="41" w:name="_Toc61703249"/>
       <w:r>
         <w:rPr>
           <w:rFonts w:cs="Times New Roman"/>
@@ -22273,8 +22297,8 @@
         </w:rPr>
         <w:t>Разработка алгоритмов программных модулей</w:t>
       </w:r>
-      <w:bookmarkEnd w:id="39"/>
       <w:bookmarkEnd w:id="40"/>
+      <w:bookmarkEnd w:id="41"/>
     </w:p>
     <w:p>
       <w:pPr>
@@ -22848,7 +22872,7 @@
         </w:rPr>
         <w:lastRenderedPageBreak/>
         <w:drawing>
-          <wp:inline distT="0" distB="0" distL="0" distR="0" wp14:anchorId="34EE214A" wp14:editId="2E7FF18B">
+          <wp:inline distT="0" distB="0" distL="0" distR="0" wp14:anchorId="54B0D2AF" wp14:editId="1E8F771E">
             <wp:extent cx="5939790" cy="7666990"/>
             <wp:effectExtent l="0" t="0" r="3810" b="0"/>
             <wp:docPr id="25" name="Рисунок 25"/>
@@ -22973,8 +22997,8 @@
           <w:szCs w:val="28"/>
         </w:rPr>
       </w:pPr>
-      <w:bookmarkStart w:id="41" w:name="_Toc56957449"/>
-      <w:bookmarkStart w:id="42" w:name="_Toc61695934"/>
+      <w:bookmarkStart w:id="42" w:name="_Toc56957449"/>
+      <w:bookmarkStart w:id="43" w:name="_Toc61703250"/>
       <w:r>
         <w:rPr>
           <w:rFonts w:cs="Times New Roman"/>
@@ -22984,8 +23008,8 @@
         <w:lastRenderedPageBreak/>
         <w:t>Разработка плана проведения тестирования</w:t>
       </w:r>
-      <w:bookmarkEnd w:id="41"/>
       <w:bookmarkEnd w:id="42"/>
+      <w:bookmarkEnd w:id="43"/>
     </w:p>
     <w:p>
       <w:pPr>
@@ -23539,8 +23563,8 @@
           <w:szCs w:val="28"/>
         </w:rPr>
       </w:pPr>
-      <w:bookmarkStart w:id="43" w:name="_Toc56957450"/>
-      <w:bookmarkStart w:id="44" w:name="_Toc61695935"/>
+      <w:bookmarkStart w:id="44" w:name="_Toc56957450"/>
+      <w:bookmarkStart w:id="45" w:name="_Toc61703251"/>
       <w:r>
         <w:rPr>
           <w:rFonts w:cs="Times New Roman"/>
@@ -23549,8 +23573,8 @@
         <w:lastRenderedPageBreak/>
         <w:t>ЭКСПЕРИМЕНТАЛЬНАЯ ЧАСТЬ</w:t>
       </w:r>
-      <w:bookmarkEnd w:id="43"/>
       <w:bookmarkEnd w:id="44"/>
+      <w:bookmarkEnd w:id="45"/>
     </w:p>
     <w:p>
       <w:pPr>
@@ -23580,10 +23604,8 @@
           <w:szCs w:val="28"/>
         </w:rPr>
       </w:pPr>
-      <w:bookmarkStart w:id="45" w:name="_Toc56957451"/>
-      <w:bookmarkStart w:id="46" w:name="_Toc61695936"/>
-      <w:bookmarkStart w:id="47" w:name="_GoBack"/>
-      <w:bookmarkEnd w:id="47"/>
+      <w:bookmarkStart w:id="46" w:name="_Toc56957451"/>
+      <w:bookmarkStart w:id="47" w:name="_Toc61703252"/>
       <w:r>
         <w:rPr>
           <w:rFonts w:cs="Times New Roman"/>
@@ -23592,8 +23614,8 @@
         </w:rPr>
         <w:t>Реализация разработанных алгоритмов</w:t>
       </w:r>
-      <w:bookmarkEnd w:id="45"/>
       <w:bookmarkEnd w:id="46"/>
+      <w:bookmarkEnd w:id="47"/>
     </w:p>
     <w:p>
       <w:pPr>
@@ -24656,23 +24678,7 @@
           <w:sz w:val="28"/>
           <w:szCs w:val="28"/>
         </w:rPr>
-        <w:t xml:space="preserve">структуры </w:t>
-      </w:r>
-      <w:r>
-        <w:rPr>
-          <w:rFonts w:ascii="Times New Roman" w:hAnsi="Times New Roman" w:cs="Times New Roman"/>
-          <w:sz w:val="28"/>
-          <w:szCs w:val="28"/>
-        </w:rPr>
-        <w:t>представлена на рисунке 3.</w:t>
-      </w:r>
-      <w:r>
-        <w:rPr>
-          <w:rFonts w:ascii="Times New Roman" w:hAnsi="Times New Roman" w:cs="Times New Roman"/>
-          <w:sz w:val="28"/>
-          <w:szCs w:val="28"/>
-        </w:rPr>
-        <w:t>2</w:t>
+        <w:t>структуры представлена на рисунке 3.2</w:t>
       </w:r>
       <w:r>
         <w:rPr>
@@ -24716,9 +24722,9 @@
         </w:rPr>
         <w:lastRenderedPageBreak/>
         <w:drawing>
-          <wp:inline distT="0" distB="0" distL="0" distR="0" wp14:anchorId="7D623D48" wp14:editId="3CD5E08D">
-            <wp:extent cx="3831771" cy="4837437"/>
-            <wp:effectExtent l="0" t="0" r="0" b="1270"/>
+          <wp:inline distT="0" distB="0" distL="0" distR="0" wp14:anchorId="00D970D3" wp14:editId="30CA0799">
+            <wp:extent cx="4321628" cy="5455860"/>
+            <wp:effectExtent l="0" t="0" r="3175" b="0"/>
             <wp:docPr id="22" name="Рисунок 22"/>
             <wp:cNvGraphicFramePr>
               <a:graphicFrameLocks xmlns:a="http://schemas.openxmlformats.org/drawingml/2006/main" noChangeAspect="1"/>
@@ -24745,7 +24751,7 @@
                   <pic:spPr>
                     <a:xfrm>
                       <a:off x="0" y="0"/>
-                      <a:ext cx="3835951" cy="4842714"/>
+                      <a:ext cx="4330716" cy="5467333"/>
                     </a:xfrm>
                     <a:prstGeom prst="rect">
                       <a:avLst/>
@@ -24818,7 +24824,7 @@
           <w:lang w:eastAsia="ru-RU"/>
         </w:rPr>
         <w:drawing>
-          <wp:inline distT="0" distB="0" distL="0" distR="0" wp14:anchorId="7414628D" wp14:editId="4D15B98D">
+          <wp:inline distT="0" distB="0" distL="0" distR="0" wp14:anchorId="51925438" wp14:editId="75B5D34D">
             <wp:extent cx="5939790" cy="1289050"/>
             <wp:effectExtent l="19050" t="19050" r="22860" b="25400"/>
             <wp:docPr id="24" name="Рисунок 24"/>
@@ -24898,15 +24904,7 @@
           <w:sz w:val="28"/>
           <w:szCs w:val="28"/>
         </w:rPr>
-        <w:t xml:space="preserve"> – </w:t>
-      </w:r>
-      <w:r>
-        <w:rPr>
-          <w:rFonts w:ascii="Times New Roman" w:hAnsi="Times New Roman" w:cs="Times New Roman"/>
-          <w:sz w:val="28"/>
-          <w:szCs w:val="28"/>
-        </w:rPr>
-        <w:t xml:space="preserve">Визуализация структуры </w:t>
+        <w:t xml:space="preserve"> – Визуализация структуры </w:t>
       </w:r>
       <w:r>
         <w:rPr>
@@ -24955,25 +24953,58 @@
           <w:sz w:val="28"/>
           <w:szCs w:val="28"/>
         </w:rPr>
-        <w:t>В таблице 3</w:t>
-      </w:r>
-      <w:proofErr w:type="gramStart"/>
-      <w:r>
-        <w:rPr>
-          <w:rFonts w:ascii="Times New Roman" w:hAnsi="Times New Roman" w:cs="Times New Roman"/>
-          <w:sz w:val="28"/>
-          <w:szCs w:val="28"/>
-        </w:rPr>
-        <w:t>.</w:t>
-      </w:r>
-      <w:proofErr w:type="gramEnd"/>
-      <w:r>
-        <w:rPr>
-          <w:rFonts w:ascii="Times New Roman" w:hAnsi="Times New Roman" w:cs="Times New Roman"/>
-          <w:sz w:val="28"/>
-          <w:szCs w:val="28"/>
-        </w:rPr>
-        <w:t>1. перечислены объекты и типы данных которые используются при генерации документации перед ее публикацией.</w:t>
+        <w:lastRenderedPageBreak/>
+        <w:t xml:space="preserve">Для генерации страниц </w:t>
+      </w:r>
+      <w:r>
+        <w:rPr>
+          <w:rFonts w:ascii="Times New Roman" w:hAnsi="Times New Roman" w:cs="Times New Roman"/>
+          <w:sz w:val="28"/>
+          <w:szCs w:val="28"/>
+          <w:lang w:val="en-US"/>
+        </w:rPr>
+        <w:t>API</w:t>
+      </w:r>
+      <w:r>
+        <w:rPr>
+          <w:rFonts w:ascii="Times New Roman" w:hAnsi="Times New Roman" w:cs="Times New Roman"/>
+          <w:sz w:val="28"/>
+          <w:szCs w:val="28"/>
+        </w:rPr>
+        <w:t>-</w:t>
+      </w:r>
+      <w:r>
+        <w:rPr>
+          <w:rFonts w:ascii="Times New Roman" w:hAnsi="Times New Roman" w:cs="Times New Roman"/>
+          <w:sz w:val="28"/>
+          <w:szCs w:val="28"/>
+        </w:rPr>
+        <w:t xml:space="preserve">документации используются параметры из </w:t>
+      </w:r>
+      <w:r>
+        <w:rPr>
+          <w:rFonts w:ascii="Times New Roman" w:hAnsi="Times New Roman" w:cs="Times New Roman"/>
+          <w:sz w:val="28"/>
+          <w:szCs w:val="28"/>
+          <w:lang w:val="en-US"/>
+        </w:rPr>
+        <w:t>JSON</w:t>
+      </w:r>
+      <w:r>
+        <w:rPr>
+          <w:rFonts w:ascii="Times New Roman" w:hAnsi="Times New Roman" w:cs="Times New Roman"/>
+          <w:sz w:val="28"/>
+          <w:szCs w:val="28"/>
+        </w:rPr>
+        <w:t xml:space="preserve"> </w:t>
+      </w:r>
+      <w:r>
+        <w:rPr>
+          <w:rFonts w:ascii="Times New Roman" w:hAnsi="Times New Roman" w:cs="Times New Roman"/>
+          <w:sz w:val="28"/>
+          <w:szCs w:val="28"/>
+        </w:rPr>
+        <w:t>структуры. Перечень параметров, используемых для описания запроса представлены в таблице 3.1.</w:t>
       </w:r>
     </w:p>
     <w:p>
@@ -24987,6 +25018,115 @@
           <w:szCs w:val="28"/>
         </w:rPr>
       </w:pPr>
+      <w:r>
+        <w:rPr>
+          <w:rFonts w:ascii="Times New Roman" w:hAnsi="Times New Roman" w:cs="Times New Roman"/>
+          <w:sz w:val="28"/>
+          <w:szCs w:val="28"/>
+        </w:rPr>
+        <w:t xml:space="preserve">При вызове </w:t>
+      </w:r>
+      <w:r>
+        <w:rPr>
+          <w:rFonts w:ascii="Times New Roman" w:hAnsi="Times New Roman" w:cs="Times New Roman"/>
+          <w:sz w:val="28"/>
+          <w:szCs w:val="28"/>
+          <w:lang w:val="en-US"/>
+        </w:rPr>
+        <w:t>API</w:t>
+      </w:r>
+      <w:r>
+        <w:rPr>
+          <w:rFonts w:ascii="Times New Roman" w:hAnsi="Times New Roman" w:cs="Times New Roman"/>
+          <w:sz w:val="28"/>
+          <w:szCs w:val="28"/>
+        </w:rPr>
+        <w:t xml:space="preserve"> </w:t>
+      </w:r>
+      <w:r>
+        <w:rPr>
+          <w:rFonts w:ascii="Times New Roman" w:hAnsi="Times New Roman" w:cs="Times New Roman"/>
+          <w:sz w:val="28"/>
+          <w:szCs w:val="28"/>
+        </w:rPr>
+        <w:t xml:space="preserve">метода с передачей параметров в </w:t>
+      </w:r>
+      <w:r>
+        <w:rPr>
+          <w:rFonts w:ascii="Times New Roman" w:hAnsi="Times New Roman" w:cs="Times New Roman"/>
+          <w:sz w:val="28"/>
+          <w:szCs w:val="28"/>
+          <w:lang w:val="en-US"/>
+        </w:rPr>
+        <w:t>query</w:t>
+      </w:r>
+      <w:r>
+        <w:rPr>
+          <w:rFonts w:ascii="Times New Roman" w:hAnsi="Times New Roman" w:cs="Times New Roman"/>
+          <w:sz w:val="28"/>
+          <w:szCs w:val="28"/>
+        </w:rPr>
+        <w:t xml:space="preserve"> </w:t>
+      </w:r>
+      <w:r>
+        <w:rPr>
+          <w:rFonts w:ascii="Times New Roman" w:hAnsi="Times New Roman" w:cs="Times New Roman"/>
+          <w:sz w:val="28"/>
+          <w:szCs w:val="28"/>
+          <w:lang w:val="en-US"/>
+        </w:rPr>
+        <w:t>string</w:t>
+      </w:r>
+      <w:r>
+        <w:rPr>
+          <w:rFonts w:ascii="Times New Roman" w:hAnsi="Times New Roman" w:cs="Times New Roman"/>
+          <w:sz w:val="28"/>
+          <w:szCs w:val="28"/>
+        </w:rPr>
+        <w:t xml:space="preserve">, параметры находятся в объекте </w:t>
+      </w:r>
+      <w:proofErr w:type="spellStart"/>
+      <w:r>
+        <w:rPr>
+          <w:rFonts w:ascii="Times New Roman" w:hAnsi="Times New Roman" w:cs="Times New Roman"/>
+          <w:sz w:val="28"/>
+          <w:szCs w:val="28"/>
+        </w:rPr>
+        <w:t>query</w:t>
+      </w:r>
+      <w:proofErr w:type="spellEnd"/>
+      <w:r>
+        <w:rPr>
+          <w:rFonts w:ascii="Times New Roman" w:hAnsi="Times New Roman" w:cs="Times New Roman"/>
+          <w:sz w:val="28"/>
+          <w:szCs w:val="28"/>
+        </w:rPr>
+        <w:t xml:space="preserve">. Перечень используемых параметров представлены в </w:t>
+      </w:r>
+      <w:r>
+        <w:rPr>
+          <w:rFonts w:ascii="Times New Roman" w:hAnsi="Times New Roman" w:cs="Times New Roman"/>
+          <w:sz w:val="28"/>
+          <w:szCs w:val="28"/>
+        </w:rPr>
+        <w:t>таблице 3.</w:t>
+      </w:r>
+      <w:r>
+        <w:rPr>
+          <w:rFonts w:ascii="Times New Roman" w:hAnsi="Times New Roman" w:cs="Times New Roman"/>
+          <w:sz w:val="28"/>
+          <w:szCs w:val="28"/>
+        </w:rPr>
+        <w:t>2</w:t>
+      </w:r>
+      <w:r>
+        <w:rPr>
+          <w:rFonts w:ascii="Times New Roman" w:hAnsi="Times New Roman" w:cs="Times New Roman"/>
+          <w:sz w:val="28"/>
+          <w:szCs w:val="28"/>
+        </w:rPr>
+        <w:t>.</w:t>
+      </w:r>
     </w:p>
     <w:p>
       <w:pPr>
@@ -24999,11 +25139,2643 @@
           <w:szCs w:val="28"/>
         </w:rPr>
       </w:pPr>
+      <w:r>
+        <w:rPr>
+          <w:rFonts w:ascii="Times New Roman" w:hAnsi="Times New Roman" w:cs="Times New Roman"/>
+          <w:sz w:val="28"/>
+          <w:szCs w:val="28"/>
+        </w:rPr>
+        <w:t xml:space="preserve"> В случае использования </w:t>
+      </w:r>
+      <w:r>
+        <w:rPr>
+          <w:rFonts w:ascii="Times New Roman" w:hAnsi="Times New Roman" w:cs="Times New Roman"/>
+          <w:sz w:val="28"/>
+          <w:szCs w:val="28"/>
+          <w:lang w:val="en-US"/>
+        </w:rPr>
+        <w:t>POST</w:t>
+      </w:r>
+      <w:r>
+        <w:rPr>
+          <w:rFonts w:ascii="Times New Roman" w:hAnsi="Times New Roman" w:cs="Times New Roman"/>
+          <w:sz w:val="28"/>
+          <w:szCs w:val="28"/>
+        </w:rPr>
+        <w:t xml:space="preserve"> </w:t>
+      </w:r>
+      <w:r>
+        <w:rPr>
+          <w:rFonts w:ascii="Times New Roman" w:hAnsi="Times New Roman" w:cs="Times New Roman"/>
+          <w:sz w:val="28"/>
+          <w:szCs w:val="28"/>
+        </w:rPr>
+        <w:t xml:space="preserve">запроса, параметры будут находится в объекте </w:t>
+      </w:r>
+      <w:proofErr w:type="spellStart"/>
+      <w:r>
+        <w:rPr>
+          <w:rFonts w:ascii="Times New Roman" w:hAnsi="Times New Roman" w:cs="Times New Roman"/>
+          <w:sz w:val="28"/>
+          <w:szCs w:val="28"/>
+        </w:rPr>
+        <w:t>body</w:t>
+      </w:r>
+      <w:proofErr w:type="spellEnd"/>
+      <w:r>
+        <w:rPr>
+          <w:rFonts w:ascii="Times New Roman" w:hAnsi="Times New Roman" w:cs="Times New Roman"/>
+          <w:sz w:val="28"/>
+          <w:szCs w:val="28"/>
+        </w:rPr>
+        <w:t xml:space="preserve">. </w:t>
+      </w:r>
+      <w:r>
+        <w:rPr>
+          <w:rFonts w:ascii="Times New Roman" w:hAnsi="Times New Roman" w:cs="Times New Roman"/>
+          <w:sz w:val="28"/>
+          <w:szCs w:val="28"/>
+        </w:rPr>
+        <w:t>Перечень используемых параметров представлены в таблице 3.</w:t>
+      </w:r>
+      <w:r>
+        <w:rPr>
+          <w:rFonts w:ascii="Times New Roman" w:hAnsi="Times New Roman" w:cs="Times New Roman"/>
+          <w:sz w:val="28"/>
+          <w:szCs w:val="28"/>
+        </w:rPr>
+        <w:t>3</w:t>
+      </w:r>
+      <w:r>
+        <w:rPr>
+          <w:rFonts w:ascii="Times New Roman" w:hAnsi="Times New Roman" w:cs="Times New Roman"/>
+          <w:sz w:val="28"/>
+          <w:szCs w:val="28"/>
+        </w:rPr>
+        <w:t>.</w:t>
+      </w:r>
     </w:p>
     <w:p>
       <w:pPr>
         <w:spacing w:after="0" w:line="360" w:lineRule="auto"/>
         <w:ind w:firstLine="567"/>
+        <w:jc w:val="both"/>
+        <w:rPr>
+          <w:rFonts w:ascii="Times New Roman" w:hAnsi="Times New Roman" w:cs="Times New Roman"/>
+          <w:sz w:val="28"/>
+          <w:szCs w:val="28"/>
+        </w:rPr>
+      </w:pPr>
+      <w:r>
+        <w:rPr>
+          <w:rFonts w:ascii="Times New Roman" w:hAnsi="Times New Roman" w:cs="Times New Roman"/>
+          <w:sz w:val="28"/>
+          <w:szCs w:val="28"/>
+        </w:rPr>
+        <w:t xml:space="preserve">Параметры, используемые для генерации примера ответа от сервера </w:t>
+      </w:r>
+      <w:r>
+        <w:rPr>
+          <w:rFonts w:ascii="Times New Roman" w:hAnsi="Times New Roman" w:cs="Times New Roman"/>
+          <w:sz w:val="28"/>
+          <w:szCs w:val="28"/>
+        </w:rPr>
+        <w:t>представлены в таблице 3.</w:t>
+      </w:r>
+      <w:r>
+        <w:rPr>
+          <w:rFonts w:ascii="Times New Roman" w:hAnsi="Times New Roman" w:cs="Times New Roman"/>
+          <w:sz w:val="28"/>
+          <w:szCs w:val="28"/>
+        </w:rPr>
+        <w:t>4</w:t>
+      </w:r>
+      <w:r>
+        <w:rPr>
+          <w:rFonts w:ascii="Times New Roman" w:hAnsi="Times New Roman" w:cs="Times New Roman"/>
+          <w:sz w:val="28"/>
+          <w:szCs w:val="28"/>
+        </w:rPr>
+        <w:t>.</w:t>
+      </w:r>
+    </w:p>
+    <w:p>
+      <w:pPr>
+        <w:spacing w:after="0" w:line="360" w:lineRule="auto"/>
+        <w:ind w:firstLine="567"/>
+        <w:jc w:val="both"/>
+        <w:rPr>
+          <w:rFonts w:ascii="Times New Roman" w:hAnsi="Times New Roman" w:cs="Times New Roman"/>
+          <w:sz w:val="28"/>
+          <w:szCs w:val="28"/>
+        </w:rPr>
+      </w:pPr>
+      <w:r>
+        <w:rPr>
+          <w:rFonts w:ascii="Times New Roman" w:hAnsi="Times New Roman" w:cs="Times New Roman"/>
+          <w:sz w:val="28"/>
+          <w:szCs w:val="28"/>
+        </w:rPr>
+        <w:t xml:space="preserve">Перечень входящих параметров, с которыми были сделаны запросы на сервер, а также ответы от сервера представлены </w:t>
+      </w:r>
+      <w:r>
+        <w:rPr>
+          <w:rFonts w:ascii="Times New Roman" w:hAnsi="Times New Roman" w:cs="Times New Roman"/>
+          <w:sz w:val="28"/>
+          <w:szCs w:val="28"/>
+        </w:rPr>
+        <w:t>в таблице 3.4.</w:t>
+      </w:r>
+    </w:p>
+    <w:p>
+      <w:pPr>
+        <w:spacing w:after="0" w:line="360" w:lineRule="auto"/>
+        <w:ind w:firstLine="567"/>
+        <w:jc w:val="both"/>
+        <w:rPr>
+          <w:rFonts w:ascii="Times New Roman" w:hAnsi="Times New Roman" w:cs="Times New Roman"/>
+          <w:sz w:val="28"/>
+          <w:szCs w:val="28"/>
+        </w:rPr>
+      </w:pPr>
+      <w:r>
+        <w:rPr>
+          <w:rFonts w:ascii="Times New Roman" w:hAnsi="Times New Roman" w:cs="Times New Roman"/>
+          <w:sz w:val="28"/>
+          <w:szCs w:val="28"/>
+        </w:rPr>
+        <w:t xml:space="preserve">Таблица </w:t>
+      </w:r>
+      <w:r>
+        <w:rPr>
+          <w:rFonts w:ascii="Times New Roman" w:hAnsi="Times New Roman" w:cs="Times New Roman"/>
+          <w:sz w:val="28"/>
+          <w:szCs w:val="28"/>
+        </w:rPr>
+        <w:t>3</w:t>
+      </w:r>
+      <w:r>
+        <w:rPr>
+          <w:rFonts w:ascii="Times New Roman" w:hAnsi="Times New Roman" w:cs="Times New Roman"/>
+          <w:sz w:val="28"/>
+          <w:szCs w:val="28"/>
+        </w:rPr>
+        <w:t>.</w:t>
+      </w:r>
+      <w:r>
+        <w:rPr>
+          <w:rFonts w:ascii="Times New Roman" w:hAnsi="Times New Roman" w:cs="Times New Roman"/>
+          <w:sz w:val="28"/>
+          <w:szCs w:val="28"/>
+        </w:rPr>
+        <w:t>1</w:t>
+      </w:r>
+      <w:r>
+        <w:rPr>
+          <w:rFonts w:ascii="Times New Roman" w:hAnsi="Times New Roman" w:cs="Times New Roman"/>
+          <w:sz w:val="28"/>
+          <w:szCs w:val="28"/>
+        </w:rPr>
+        <w:t xml:space="preserve">. – </w:t>
+      </w:r>
+      <w:r>
+        <w:rPr>
+          <w:rFonts w:ascii="Times New Roman" w:hAnsi="Times New Roman" w:cs="Times New Roman"/>
+          <w:sz w:val="28"/>
+          <w:szCs w:val="28"/>
+        </w:rPr>
+        <w:t>Параметры, используемые для описания запроса</w:t>
+      </w:r>
+    </w:p>
+    <w:tbl>
+      <w:tblPr>
+        <w:tblStyle w:val="af1"/>
+        <w:tblW w:w="0" w:type="auto"/>
+        <w:tblLook w:val="04A0" w:firstRow="1" w:lastRow="0" w:firstColumn="1" w:lastColumn="0" w:noHBand="0" w:noVBand="1"/>
+      </w:tblPr>
+      <w:tblGrid>
+        <w:gridCol w:w="3114"/>
+        <w:gridCol w:w="1417"/>
+        <w:gridCol w:w="4813"/>
+      </w:tblGrid>
+      <w:tr>
+        <w:tc>
+          <w:tcPr>
+            <w:tcW w:w="3114" w:type="dxa"/>
+          </w:tcPr>
+          <w:p>
+            <w:pPr>
+              <w:spacing w:line="360" w:lineRule="auto"/>
+              <w:jc w:val="both"/>
+              <w:rPr>
+                <w:rFonts w:ascii="Times New Roman" w:hAnsi="Times New Roman" w:cs="Times New Roman"/>
+                <w:sz w:val="28"/>
+                <w:szCs w:val="28"/>
+              </w:rPr>
+            </w:pPr>
+            <w:r>
+              <w:rPr>
+                <w:rFonts w:ascii="Times New Roman" w:hAnsi="Times New Roman" w:cs="Times New Roman"/>
+                <w:sz w:val="28"/>
+                <w:szCs w:val="28"/>
+              </w:rPr>
+              <w:t>Параметр</w:t>
+            </w:r>
+          </w:p>
+        </w:tc>
+        <w:tc>
+          <w:tcPr>
+            <w:tcW w:w="1417" w:type="dxa"/>
+          </w:tcPr>
+          <w:p>
+            <w:pPr>
+              <w:spacing w:line="360" w:lineRule="auto"/>
+              <w:jc w:val="both"/>
+              <w:rPr>
+                <w:rFonts w:ascii="Times New Roman" w:hAnsi="Times New Roman" w:cs="Times New Roman"/>
+                <w:sz w:val="28"/>
+                <w:szCs w:val="28"/>
+              </w:rPr>
+            </w:pPr>
+            <w:r>
+              <w:rPr>
+                <w:rFonts w:ascii="Times New Roman" w:hAnsi="Times New Roman" w:cs="Times New Roman"/>
+                <w:sz w:val="28"/>
+                <w:szCs w:val="28"/>
+              </w:rPr>
+              <w:t>Тип</w:t>
+            </w:r>
+          </w:p>
+        </w:tc>
+        <w:tc>
+          <w:tcPr>
+            <w:tcW w:w="4813" w:type="dxa"/>
+          </w:tcPr>
+          <w:p>
+            <w:pPr>
+              <w:spacing w:line="360" w:lineRule="auto"/>
+              <w:jc w:val="both"/>
+              <w:rPr>
+                <w:rFonts w:ascii="Times New Roman" w:hAnsi="Times New Roman" w:cs="Times New Roman"/>
+                <w:sz w:val="28"/>
+                <w:szCs w:val="28"/>
+              </w:rPr>
+            </w:pPr>
+            <w:r>
+              <w:rPr>
+                <w:rFonts w:ascii="Times New Roman" w:hAnsi="Times New Roman" w:cs="Times New Roman"/>
+                <w:sz w:val="28"/>
+                <w:szCs w:val="28"/>
+              </w:rPr>
+              <w:t>Описание</w:t>
+            </w:r>
+          </w:p>
+        </w:tc>
+      </w:tr>
+      <w:tr>
+        <w:tc>
+          <w:tcPr>
+            <w:tcW w:w="3114" w:type="dxa"/>
+          </w:tcPr>
+          <w:p>
+            <w:pPr>
+              <w:spacing w:line="360" w:lineRule="auto"/>
+              <w:jc w:val="both"/>
+              <w:rPr>
+                <w:rFonts w:ascii="Times New Roman" w:hAnsi="Times New Roman" w:cs="Times New Roman"/>
+                <w:sz w:val="28"/>
+                <w:szCs w:val="28"/>
+              </w:rPr>
+            </w:pPr>
+            <w:r>
+              <w:rPr>
+                <w:rFonts w:ascii="Times New Roman" w:hAnsi="Times New Roman" w:cs="Times New Roman"/>
+                <w:sz w:val="28"/>
+                <w:szCs w:val="28"/>
+              </w:rPr>
+              <w:t>request.url</w:t>
+            </w:r>
+          </w:p>
+        </w:tc>
+        <w:tc>
+          <w:tcPr>
+            <w:tcW w:w="1417" w:type="dxa"/>
+          </w:tcPr>
+          <w:p>
+            <w:pPr>
+              <w:spacing w:line="360" w:lineRule="auto"/>
+              <w:jc w:val="both"/>
+              <w:rPr>
+                <w:rFonts w:ascii="Times New Roman" w:hAnsi="Times New Roman" w:cs="Times New Roman"/>
+                <w:sz w:val="28"/>
+                <w:szCs w:val="28"/>
+              </w:rPr>
+            </w:pPr>
+            <w:proofErr w:type="spellStart"/>
+            <w:r>
+              <w:rPr>
+                <w:rFonts w:ascii="Times New Roman" w:hAnsi="Times New Roman" w:cs="Times New Roman"/>
+                <w:sz w:val="28"/>
+                <w:szCs w:val="28"/>
+              </w:rPr>
+              <w:t>string</w:t>
+            </w:r>
+            <w:proofErr w:type="spellEnd"/>
+          </w:p>
+        </w:tc>
+        <w:tc>
+          <w:tcPr>
+            <w:tcW w:w="4813" w:type="dxa"/>
+          </w:tcPr>
+          <w:p>
+            <w:pPr>
+              <w:spacing w:line="360" w:lineRule="auto"/>
+              <w:jc w:val="both"/>
+              <w:rPr>
+                <w:rFonts w:ascii="Times New Roman" w:hAnsi="Times New Roman" w:cs="Times New Roman"/>
+                <w:sz w:val="28"/>
+                <w:szCs w:val="28"/>
+              </w:rPr>
+            </w:pPr>
+            <w:r>
+              <w:rPr>
+                <w:rFonts w:ascii="Times New Roman" w:hAnsi="Times New Roman" w:cs="Times New Roman"/>
+                <w:sz w:val="28"/>
+                <w:szCs w:val="28"/>
+              </w:rPr>
+              <w:t>Путь (URL) до API метода на сервер</w:t>
+            </w:r>
+          </w:p>
+        </w:tc>
+      </w:tr>
+      <w:tr>
+        <w:tc>
+          <w:tcPr>
+            <w:tcW w:w="3114" w:type="dxa"/>
+          </w:tcPr>
+          <w:p>
+            <w:pPr>
+              <w:spacing w:line="360" w:lineRule="auto"/>
+              <w:jc w:val="both"/>
+              <w:rPr>
+                <w:rFonts w:ascii="Times New Roman" w:hAnsi="Times New Roman" w:cs="Times New Roman"/>
+                <w:sz w:val="28"/>
+                <w:szCs w:val="28"/>
+              </w:rPr>
+            </w:pPr>
+            <w:proofErr w:type="spellStart"/>
+            <w:r>
+              <w:rPr>
+                <w:rFonts w:ascii="Times New Roman" w:hAnsi="Times New Roman" w:cs="Times New Roman"/>
+                <w:sz w:val="28"/>
+                <w:szCs w:val="28"/>
+              </w:rPr>
+              <w:t>request.</w:t>
+            </w:r>
+            <w:r>
+              <w:rPr>
+                <w:rFonts w:ascii="Times New Roman" w:hAnsi="Times New Roman" w:cs="Times New Roman"/>
+                <w:sz w:val="28"/>
+                <w:szCs w:val="28"/>
+              </w:rPr>
+              <w:t>method</w:t>
+            </w:r>
+            <w:proofErr w:type="spellEnd"/>
+          </w:p>
+        </w:tc>
+        <w:tc>
+          <w:tcPr>
+            <w:tcW w:w="1417" w:type="dxa"/>
+          </w:tcPr>
+          <w:p>
+            <w:pPr>
+              <w:spacing w:line="360" w:lineRule="auto"/>
+              <w:jc w:val="both"/>
+              <w:rPr>
+                <w:rFonts w:ascii="Times New Roman" w:hAnsi="Times New Roman" w:cs="Times New Roman"/>
+                <w:sz w:val="28"/>
+                <w:szCs w:val="28"/>
+              </w:rPr>
+            </w:pPr>
+            <w:proofErr w:type="spellStart"/>
+            <w:r>
+              <w:rPr>
+                <w:rFonts w:ascii="Times New Roman" w:hAnsi="Times New Roman" w:cs="Times New Roman"/>
+                <w:sz w:val="28"/>
+                <w:szCs w:val="28"/>
+              </w:rPr>
+              <w:t>string</w:t>
+            </w:r>
+            <w:proofErr w:type="spellEnd"/>
+          </w:p>
+        </w:tc>
+        <w:tc>
+          <w:tcPr>
+            <w:tcW w:w="4813" w:type="dxa"/>
+          </w:tcPr>
+          <w:p>
+            <w:pPr>
+              <w:spacing w:line="360" w:lineRule="auto"/>
+              <w:jc w:val="both"/>
+              <w:rPr>
+                <w:rFonts w:ascii="Times New Roman" w:hAnsi="Times New Roman" w:cs="Times New Roman"/>
+                <w:sz w:val="28"/>
+                <w:szCs w:val="28"/>
+              </w:rPr>
+            </w:pPr>
+            <w:r>
+              <w:rPr>
+                <w:rFonts w:ascii="Times New Roman" w:hAnsi="Times New Roman" w:cs="Times New Roman"/>
+                <w:sz w:val="28"/>
+                <w:szCs w:val="28"/>
+              </w:rPr>
+              <w:t>Метод,</w:t>
+            </w:r>
+            <w:r>
+              <w:rPr>
+                <w:rFonts w:ascii="Times New Roman" w:hAnsi="Times New Roman" w:cs="Times New Roman"/>
+                <w:sz w:val="28"/>
+                <w:szCs w:val="28"/>
+              </w:rPr>
+              <w:t xml:space="preserve"> по которому идет обращение к ресурсу. Может принимать значения </w:t>
+            </w:r>
+            <w:r>
+              <w:rPr>
+                <w:rFonts w:ascii="Times New Roman" w:hAnsi="Times New Roman" w:cs="Times New Roman"/>
+                <w:sz w:val="28"/>
+                <w:szCs w:val="28"/>
+              </w:rPr>
+              <w:t>(GET, POST, PUT и т.д.)</w:t>
+            </w:r>
+          </w:p>
+        </w:tc>
+      </w:tr>
+      <w:tr>
+        <w:tc>
+          <w:tcPr>
+            <w:tcW w:w="3114" w:type="dxa"/>
+          </w:tcPr>
+          <w:p>
+            <w:pPr>
+              <w:spacing w:line="360" w:lineRule="auto"/>
+              <w:jc w:val="both"/>
+              <w:rPr>
+                <w:rFonts w:ascii="Times New Roman" w:hAnsi="Times New Roman" w:cs="Times New Roman"/>
+                <w:sz w:val="28"/>
+                <w:szCs w:val="28"/>
+              </w:rPr>
+            </w:pPr>
+            <w:r>
+              <w:rPr>
+                <w:rFonts w:ascii="Times New Roman" w:hAnsi="Times New Roman" w:cs="Times New Roman"/>
+                <w:sz w:val="28"/>
+                <w:szCs w:val="28"/>
+              </w:rPr>
+              <w:t>request.</w:t>
+            </w:r>
+            <w:r>
+              <w:rPr>
+                <w:rFonts w:ascii="Times New Roman" w:hAnsi="Times New Roman" w:cs="Times New Roman"/>
+                <w:sz w:val="28"/>
+                <w:szCs w:val="28"/>
+              </w:rPr>
+              <w:t>name</w:t>
+            </w:r>
+          </w:p>
+        </w:tc>
+        <w:tc>
+          <w:tcPr>
+            <w:tcW w:w="1417" w:type="dxa"/>
+          </w:tcPr>
+          <w:p>
+            <w:pPr>
+              <w:spacing w:line="360" w:lineRule="auto"/>
+              <w:jc w:val="both"/>
+              <w:rPr>
+                <w:rFonts w:ascii="Times New Roman" w:hAnsi="Times New Roman" w:cs="Times New Roman"/>
+                <w:sz w:val="28"/>
+                <w:szCs w:val="28"/>
+              </w:rPr>
+            </w:pPr>
+            <w:proofErr w:type="spellStart"/>
+            <w:r>
+              <w:rPr>
+                <w:rFonts w:ascii="Times New Roman" w:hAnsi="Times New Roman" w:cs="Times New Roman"/>
+                <w:sz w:val="28"/>
+                <w:szCs w:val="28"/>
+              </w:rPr>
+              <w:t>string</w:t>
+            </w:r>
+            <w:proofErr w:type="spellEnd"/>
+          </w:p>
+        </w:tc>
+        <w:tc>
+          <w:tcPr>
+            <w:tcW w:w="4813" w:type="dxa"/>
+          </w:tcPr>
+          <w:p>
+            <w:pPr>
+              <w:spacing w:line="360" w:lineRule="auto"/>
+              <w:jc w:val="both"/>
+              <w:rPr>
+                <w:rFonts w:ascii="Times New Roman" w:hAnsi="Times New Roman" w:cs="Times New Roman"/>
+                <w:sz w:val="28"/>
+                <w:szCs w:val="28"/>
+              </w:rPr>
+            </w:pPr>
+            <w:r>
+              <w:rPr>
+                <w:rFonts w:ascii="Times New Roman" w:hAnsi="Times New Roman" w:cs="Times New Roman"/>
+                <w:sz w:val="28"/>
+                <w:szCs w:val="28"/>
+              </w:rPr>
+              <w:t xml:space="preserve">Краткое название </w:t>
+            </w:r>
+            <w:r>
+              <w:rPr>
+                <w:rFonts w:ascii="Times New Roman" w:hAnsi="Times New Roman" w:cs="Times New Roman"/>
+                <w:sz w:val="28"/>
+                <w:szCs w:val="28"/>
+              </w:rPr>
+              <w:t>API метода</w:t>
+            </w:r>
+          </w:p>
+        </w:tc>
+      </w:tr>
+      <w:tr>
+        <w:tc>
+          <w:tcPr>
+            <w:tcW w:w="3114" w:type="dxa"/>
+          </w:tcPr>
+          <w:p>
+            <w:pPr>
+              <w:spacing w:line="360" w:lineRule="auto"/>
+              <w:jc w:val="both"/>
+              <w:rPr>
+                <w:rFonts w:ascii="Times New Roman" w:hAnsi="Times New Roman" w:cs="Times New Roman"/>
+                <w:sz w:val="28"/>
+                <w:szCs w:val="28"/>
+              </w:rPr>
+            </w:pPr>
+            <w:proofErr w:type="spellStart"/>
+            <w:r>
+              <w:rPr>
+                <w:rFonts w:ascii="Times New Roman" w:hAnsi="Times New Roman" w:cs="Times New Roman"/>
+                <w:sz w:val="28"/>
+                <w:szCs w:val="28"/>
+              </w:rPr>
+              <w:t>request.</w:t>
+            </w:r>
+            <w:r>
+              <w:rPr>
+                <w:rFonts w:ascii="Times New Roman" w:hAnsi="Times New Roman" w:cs="Times New Roman"/>
+                <w:sz w:val="28"/>
+                <w:szCs w:val="28"/>
+              </w:rPr>
+              <w:t>description</w:t>
+            </w:r>
+            <w:proofErr w:type="spellEnd"/>
+          </w:p>
+        </w:tc>
+        <w:tc>
+          <w:tcPr>
+            <w:tcW w:w="1417" w:type="dxa"/>
+          </w:tcPr>
+          <w:p>
+            <w:pPr>
+              <w:spacing w:line="360" w:lineRule="auto"/>
+              <w:jc w:val="both"/>
+              <w:rPr>
+                <w:rFonts w:ascii="Times New Roman" w:hAnsi="Times New Roman" w:cs="Times New Roman"/>
+                <w:sz w:val="28"/>
+                <w:szCs w:val="28"/>
+              </w:rPr>
+            </w:pPr>
+            <w:proofErr w:type="spellStart"/>
+            <w:r>
+              <w:rPr>
+                <w:rFonts w:ascii="Times New Roman" w:hAnsi="Times New Roman" w:cs="Times New Roman"/>
+                <w:sz w:val="28"/>
+                <w:szCs w:val="28"/>
+              </w:rPr>
+              <w:t>string</w:t>
+            </w:r>
+            <w:proofErr w:type="spellEnd"/>
+          </w:p>
+        </w:tc>
+        <w:tc>
+          <w:tcPr>
+            <w:tcW w:w="4813" w:type="dxa"/>
+          </w:tcPr>
+          <w:p>
+            <w:pPr>
+              <w:spacing w:line="360" w:lineRule="auto"/>
+              <w:jc w:val="both"/>
+              <w:rPr>
+                <w:rFonts w:ascii="Times New Roman" w:hAnsi="Times New Roman" w:cs="Times New Roman"/>
+                <w:sz w:val="28"/>
+                <w:szCs w:val="28"/>
+              </w:rPr>
+            </w:pPr>
+            <w:r>
+              <w:rPr>
+                <w:rFonts w:ascii="Times New Roman" w:hAnsi="Times New Roman" w:cs="Times New Roman"/>
+                <w:sz w:val="28"/>
+                <w:szCs w:val="28"/>
+              </w:rPr>
+              <w:t>О</w:t>
+            </w:r>
+            <w:r>
+              <w:rPr>
+                <w:rFonts w:ascii="Times New Roman" w:hAnsi="Times New Roman" w:cs="Times New Roman"/>
+                <w:sz w:val="28"/>
+                <w:szCs w:val="28"/>
+              </w:rPr>
+              <w:t>писание API метода</w:t>
+            </w:r>
+          </w:p>
+        </w:tc>
+      </w:tr>
+    </w:tbl>
+    <w:p>
+      <w:pPr>
+        <w:spacing w:after="0" w:line="360" w:lineRule="auto"/>
+        <w:ind w:firstLine="567"/>
+        <w:jc w:val="both"/>
+        <w:rPr>
+          <w:rFonts w:ascii="Times New Roman" w:hAnsi="Times New Roman" w:cs="Times New Roman"/>
+          <w:sz w:val="28"/>
+          <w:szCs w:val="28"/>
+        </w:rPr>
+      </w:pPr>
+    </w:p>
+    <w:p>
+      <w:pPr>
+        <w:spacing w:after="0" w:line="360" w:lineRule="auto"/>
+        <w:ind w:firstLine="567"/>
+        <w:jc w:val="both"/>
+        <w:rPr>
+          <w:rFonts w:ascii="Times New Roman" w:hAnsi="Times New Roman" w:cs="Times New Roman"/>
+          <w:sz w:val="28"/>
+          <w:szCs w:val="28"/>
+        </w:rPr>
+      </w:pPr>
+      <w:r>
+        <w:rPr>
+          <w:rFonts w:ascii="Times New Roman" w:hAnsi="Times New Roman" w:cs="Times New Roman"/>
+          <w:sz w:val="28"/>
+          <w:szCs w:val="28"/>
+        </w:rPr>
+        <w:t>Таблица 3.</w:t>
+      </w:r>
+      <w:r>
+        <w:rPr>
+          <w:rFonts w:ascii="Times New Roman" w:hAnsi="Times New Roman" w:cs="Times New Roman"/>
+          <w:sz w:val="28"/>
+          <w:szCs w:val="28"/>
+        </w:rPr>
+        <w:t>2</w:t>
+      </w:r>
+      <w:r>
+        <w:rPr>
+          <w:rFonts w:ascii="Times New Roman" w:hAnsi="Times New Roman" w:cs="Times New Roman"/>
+          <w:sz w:val="28"/>
+          <w:szCs w:val="28"/>
+        </w:rPr>
+        <w:t xml:space="preserve">. – Параметры, используемые для </w:t>
+      </w:r>
+      <w:r>
+        <w:rPr>
+          <w:rFonts w:ascii="Times New Roman" w:hAnsi="Times New Roman" w:cs="Times New Roman"/>
+          <w:sz w:val="28"/>
+          <w:szCs w:val="28"/>
+        </w:rPr>
+        <w:t xml:space="preserve">описания входящих параметров </w:t>
+      </w:r>
+      <w:r>
+        <w:rPr>
+          <w:rFonts w:ascii="Times New Roman" w:hAnsi="Times New Roman" w:cs="Times New Roman"/>
+          <w:sz w:val="28"/>
+          <w:szCs w:val="28"/>
+          <w:lang w:val="en-US"/>
+        </w:rPr>
+        <w:t>API</w:t>
+      </w:r>
+      <w:r>
+        <w:rPr>
+          <w:rFonts w:ascii="Times New Roman" w:hAnsi="Times New Roman" w:cs="Times New Roman"/>
+          <w:sz w:val="28"/>
+          <w:szCs w:val="28"/>
+        </w:rPr>
+        <w:t xml:space="preserve"> </w:t>
+      </w:r>
+      <w:r>
+        <w:rPr>
+          <w:rFonts w:ascii="Times New Roman" w:hAnsi="Times New Roman" w:cs="Times New Roman"/>
+          <w:sz w:val="28"/>
+          <w:szCs w:val="28"/>
+        </w:rPr>
+        <w:t xml:space="preserve">метода в случае передачи в </w:t>
+      </w:r>
+      <w:r>
+        <w:rPr>
+          <w:rFonts w:ascii="Times New Roman" w:hAnsi="Times New Roman" w:cs="Times New Roman"/>
+          <w:sz w:val="28"/>
+          <w:szCs w:val="28"/>
+          <w:lang w:val="en-US"/>
+        </w:rPr>
+        <w:t>query</w:t>
+      </w:r>
+      <w:r>
+        <w:rPr>
+          <w:rFonts w:ascii="Times New Roman" w:hAnsi="Times New Roman" w:cs="Times New Roman"/>
+          <w:sz w:val="28"/>
+          <w:szCs w:val="28"/>
+        </w:rPr>
+        <w:t xml:space="preserve"> </w:t>
+      </w:r>
+      <w:r>
+        <w:rPr>
+          <w:rFonts w:ascii="Times New Roman" w:hAnsi="Times New Roman" w:cs="Times New Roman"/>
+          <w:sz w:val="28"/>
+          <w:szCs w:val="28"/>
+          <w:lang w:val="en-US"/>
+        </w:rPr>
+        <w:t>string</w:t>
+      </w:r>
+    </w:p>
+    <w:tbl>
+      <w:tblPr>
+        <w:tblStyle w:val="af1"/>
+        <w:tblW w:w="0" w:type="auto"/>
+        <w:tblLook w:val="04A0" w:firstRow="1" w:lastRow="0" w:firstColumn="1" w:lastColumn="0" w:noHBand="0" w:noVBand="1"/>
+      </w:tblPr>
+      <w:tblGrid>
+        <w:gridCol w:w="3114"/>
+        <w:gridCol w:w="1417"/>
+        <w:gridCol w:w="4813"/>
+      </w:tblGrid>
+      <w:tr>
+        <w:tc>
+          <w:tcPr>
+            <w:tcW w:w="3114" w:type="dxa"/>
+          </w:tcPr>
+          <w:p>
+            <w:pPr>
+              <w:spacing w:line="360" w:lineRule="auto"/>
+              <w:jc w:val="both"/>
+              <w:rPr>
+                <w:rFonts w:ascii="Times New Roman" w:hAnsi="Times New Roman" w:cs="Times New Roman"/>
+                <w:sz w:val="28"/>
+                <w:szCs w:val="28"/>
+              </w:rPr>
+            </w:pPr>
+            <w:r>
+              <w:rPr>
+                <w:rFonts w:ascii="Times New Roman" w:hAnsi="Times New Roman" w:cs="Times New Roman"/>
+                <w:sz w:val="28"/>
+                <w:szCs w:val="28"/>
+              </w:rPr>
+              <w:t>Параметр</w:t>
+            </w:r>
+          </w:p>
+        </w:tc>
+        <w:tc>
+          <w:tcPr>
+            <w:tcW w:w="1417" w:type="dxa"/>
+          </w:tcPr>
+          <w:p>
+            <w:pPr>
+              <w:spacing w:line="360" w:lineRule="auto"/>
+              <w:jc w:val="both"/>
+              <w:rPr>
+                <w:rFonts w:ascii="Times New Roman" w:hAnsi="Times New Roman" w:cs="Times New Roman"/>
+                <w:sz w:val="28"/>
+                <w:szCs w:val="28"/>
+              </w:rPr>
+            </w:pPr>
+            <w:r>
+              <w:rPr>
+                <w:rFonts w:ascii="Times New Roman" w:hAnsi="Times New Roman" w:cs="Times New Roman"/>
+                <w:sz w:val="28"/>
+                <w:szCs w:val="28"/>
+              </w:rPr>
+              <w:t>Тип</w:t>
+            </w:r>
+          </w:p>
+        </w:tc>
+        <w:tc>
+          <w:tcPr>
+            <w:tcW w:w="4813" w:type="dxa"/>
+          </w:tcPr>
+          <w:p>
+            <w:pPr>
+              <w:spacing w:line="360" w:lineRule="auto"/>
+              <w:jc w:val="both"/>
+              <w:rPr>
+                <w:rFonts w:ascii="Times New Roman" w:hAnsi="Times New Roman" w:cs="Times New Roman"/>
+                <w:sz w:val="28"/>
+                <w:szCs w:val="28"/>
+              </w:rPr>
+            </w:pPr>
+            <w:r>
+              <w:rPr>
+                <w:rFonts w:ascii="Times New Roman" w:hAnsi="Times New Roman" w:cs="Times New Roman"/>
+                <w:sz w:val="28"/>
+                <w:szCs w:val="28"/>
+              </w:rPr>
+              <w:t>Описание</w:t>
+            </w:r>
+          </w:p>
+        </w:tc>
+      </w:tr>
+      <w:tr>
+        <w:tc>
+          <w:tcPr>
+            <w:tcW w:w="3114" w:type="dxa"/>
+          </w:tcPr>
+          <w:p>
+            <w:pPr>
+              <w:spacing w:line="360" w:lineRule="auto"/>
+              <w:jc w:val="both"/>
+              <w:rPr>
+                <w:rFonts w:ascii="Times New Roman" w:hAnsi="Times New Roman" w:cs="Times New Roman"/>
+                <w:sz w:val="28"/>
+                <w:szCs w:val="28"/>
+              </w:rPr>
+            </w:pPr>
+            <w:proofErr w:type="spellStart"/>
+            <w:r>
+              <w:rPr>
+                <w:rFonts w:ascii="Times New Roman" w:hAnsi="Times New Roman" w:cs="Times New Roman"/>
+                <w:sz w:val="28"/>
+                <w:szCs w:val="28"/>
+              </w:rPr>
+              <w:t>request.query.key</w:t>
+            </w:r>
+            <w:proofErr w:type="spellEnd"/>
+          </w:p>
+        </w:tc>
+        <w:tc>
+          <w:tcPr>
+            <w:tcW w:w="1417" w:type="dxa"/>
+          </w:tcPr>
+          <w:p>
+            <w:pPr>
+              <w:spacing w:line="360" w:lineRule="auto"/>
+              <w:jc w:val="both"/>
+              <w:rPr>
+                <w:rFonts w:ascii="Times New Roman" w:hAnsi="Times New Roman" w:cs="Times New Roman"/>
+                <w:sz w:val="28"/>
+                <w:szCs w:val="28"/>
+              </w:rPr>
+            </w:pPr>
+            <w:proofErr w:type="spellStart"/>
+            <w:r>
+              <w:rPr>
+                <w:rFonts w:ascii="Times New Roman" w:hAnsi="Times New Roman" w:cs="Times New Roman"/>
+                <w:sz w:val="28"/>
+                <w:szCs w:val="28"/>
+              </w:rPr>
+              <w:t>string</w:t>
+            </w:r>
+            <w:proofErr w:type="spellEnd"/>
+          </w:p>
+        </w:tc>
+        <w:tc>
+          <w:tcPr>
+            <w:tcW w:w="4813" w:type="dxa"/>
+          </w:tcPr>
+          <w:p>
+            <w:pPr>
+              <w:spacing w:line="360" w:lineRule="auto"/>
+              <w:jc w:val="both"/>
+              <w:rPr>
+                <w:rFonts w:ascii="Times New Roman" w:hAnsi="Times New Roman" w:cs="Times New Roman"/>
+                <w:sz w:val="28"/>
+                <w:szCs w:val="28"/>
+              </w:rPr>
+            </w:pPr>
+            <w:r>
+              <w:rPr>
+                <w:rFonts w:ascii="Times New Roman" w:hAnsi="Times New Roman" w:cs="Times New Roman"/>
+                <w:sz w:val="28"/>
+                <w:szCs w:val="28"/>
+              </w:rPr>
+              <w:t>Название входящего параметра</w:t>
+            </w:r>
+          </w:p>
+        </w:tc>
+      </w:tr>
+      <w:tr>
+        <w:tc>
+          <w:tcPr>
+            <w:tcW w:w="3114" w:type="dxa"/>
+          </w:tcPr>
+          <w:p>
+            <w:pPr>
+              <w:spacing w:line="360" w:lineRule="auto"/>
+              <w:jc w:val="both"/>
+              <w:rPr>
+                <w:rFonts w:ascii="Times New Roman" w:hAnsi="Times New Roman" w:cs="Times New Roman"/>
+                <w:sz w:val="28"/>
+                <w:szCs w:val="28"/>
+              </w:rPr>
+            </w:pPr>
+            <w:proofErr w:type="spellStart"/>
+            <w:r>
+              <w:rPr>
+                <w:rFonts w:ascii="Times New Roman" w:hAnsi="Times New Roman" w:cs="Times New Roman"/>
+                <w:sz w:val="28"/>
+                <w:szCs w:val="28"/>
+              </w:rPr>
+              <w:t>request.query.value</w:t>
+            </w:r>
+            <w:proofErr w:type="spellEnd"/>
+          </w:p>
+        </w:tc>
+        <w:tc>
+          <w:tcPr>
+            <w:tcW w:w="1417" w:type="dxa"/>
+          </w:tcPr>
+          <w:p>
+            <w:pPr>
+              <w:spacing w:line="360" w:lineRule="auto"/>
+              <w:jc w:val="both"/>
+              <w:rPr>
+                <w:rFonts w:ascii="Times New Roman" w:hAnsi="Times New Roman" w:cs="Times New Roman"/>
+                <w:sz w:val="28"/>
+                <w:szCs w:val="28"/>
+              </w:rPr>
+            </w:pPr>
+            <w:proofErr w:type="spellStart"/>
+            <w:r>
+              <w:rPr>
+                <w:rFonts w:ascii="Times New Roman" w:hAnsi="Times New Roman" w:cs="Times New Roman"/>
+                <w:sz w:val="28"/>
+                <w:szCs w:val="28"/>
+              </w:rPr>
+              <w:t>string</w:t>
+            </w:r>
+            <w:proofErr w:type="spellEnd"/>
+          </w:p>
+        </w:tc>
+        <w:tc>
+          <w:tcPr>
+            <w:tcW w:w="4813" w:type="dxa"/>
+          </w:tcPr>
+          <w:p>
+            <w:pPr>
+              <w:spacing w:line="360" w:lineRule="auto"/>
+              <w:jc w:val="both"/>
+              <w:rPr>
+                <w:rFonts w:ascii="Times New Roman" w:hAnsi="Times New Roman" w:cs="Times New Roman"/>
+                <w:sz w:val="28"/>
+                <w:szCs w:val="28"/>
+              </w:rPr>
+            </w:pPr>
+            <w:r>
+              <w:rPr>
+                <w:rFonts w:ascii="Times New Roman" w:hAnsi="Times New Roman" w:cs="Times New Roman"/>
+                <w:sz w:val="28"/>
+                <w:szCs w:val="28"/>
+              </w:rPr>
+              <w:t>Значение принимаемое параметров</w:t>
+            </w:r>
+          </w:p>
+        </w:tc>
+      </w:tr>
+      <w:tr>
+        <w:tc>
+          <w:tcPr>
+            <w:tcW w:w="3114" w:type="dxa"/>
+          </w:tcPr>
+          <w:p>
+            <w:pPr>
+              <w:spacing w:line="360" w:lineRule="auto"/>
+              <w:jc w:val="both"/>
+              <w:rPr>
+                <w:rFonts w:ascii="Times New Roman" w:hAnsi="Times New Roman" w:cs="Times New Roman"/>
+                <w:sz w:val="28"/>
+                <w:szCs w:val="28"/>
+              </w:rPr>
+            </w:pPr>
+            <w:proofErr w:type="spellStart"/>
+            <w:r>
+              <w:rPr>
+                <w:rFonts w:ascii="Times New Roman" w:hAnsi="Times New Roman" w:cs="Times New Roman"/>
+                <w:sz w:val="28"/>
+                <w:szCs w:val="28"/>
+              </w:rPr>
+              <w:lastRenderedPageBreak/>
+              <w:t>request.query.description</w:t>
+            </w:r>
+            <w:proofErr w:type="spellEnd"/>
+          </w:p>
+        </w:tc>
+        <w:tc>
+          <w:tcPr>
+            <w:tcW w:w="1417" w:type="dxa"/>
+          </w:tcPr>
+          <w:p>
+            <w:pPr>
+              <w:spacing w:line="360" w:lineRule="auto"/>
+              <w:jc w:val="both"/>
+              <w:rPr>
+                <w:rFonts w:ascii="Times New Roman" w:hAnsi="Times New Roman" w:cs="Times New Roman"/>
+                <w:sz w:val="28"/>
+                <w:szCs w:val="28"/>
+              </w:rPr>
+            </w:pPr>
+            <w:proofErr w:type="spellStart"/>
+            <w:r>
+              <w:rPr>
+                <w:rFonts w:ascii="Times New Roman" w:hAnsi="Times New Roman" w:cs="Times New Roman"/>
+                <w:sz w:val="28"/>
+                <w:szCs w:val="28"/>
+              </w:rPr>
+              <w:t>string</w:t>
+            </w:r>
+            <w:proofErr w:type="spellEnd"/>
+          </w:p>
+        </w:tc>
+        <w:tc>
+          <w:tcPr>
+            <w:tcW w:w="4813" w:type="dxa"/>
+          </w:tcPr>
+          <w:p>
+            <w:pPr>
+              <w:spacing w:line="360" w:lineRule="auto"/>
+              <w:jc w:val="both"/>
+              <w:rPr>
+                <w:rFonts w:ascii="Times New Roman" w:hAnsi="Times New Roman" w:cs="Times New Roman"/>
+                <w:sz w:val="28"/>
+                <w:szCs w:val="28"/>
+              </w:rPr>
+            </w:pPr>
+            <w:r>
+              <w:rPr>
+                <w:rFonts w:ascii="Times New Roman" w:hAnsi="Times New Roman" w:cs="Times New Roman"/>
+                <w:sz w:val="28"/>
+                <w:szCs w:val="28"/>
+              </w:rPr>
+              <w:t>Описание параметра</w:t>
+            </w:r>
+          </w:p>
+        </w:tc>
+      </w:tr>
+    </w:tbl>
+    <w:p>
+      <w:pPr>
+        <w:spacing w:after="0" w:line="360" w:lineRule="auto"/>
+        <w:ind w:firstLine="567"/>
+        <w:jc w:val="both"/>
+        <w:rPr>
+          <w:rFonts w:ascii="Times New Roman" w:hAnsi="Times New Roman" w:cs="Times New Roman"/>
+          <w:sz w:val="28"/>
+          <w:szCs w:val="28"/>
+          <w:lang w:val="en-US"/>
+        </w:rPr>
+      </w:pPr>
+    </w:p>
+    <w:p>
+      <w:pPr>
+        <w:spacing w:after="0" w:line="360" w:lineRule="auto"/>
+        <w:ind w:firstLine="567"/>
+        <w:jc w:val="both"/>
+        <w:rPr>
+          <w:rFonts w:ascii="Times New Roman" w:hAnsi="Times New Roman" w:cs="Times New Roman"/>
+          <w:sz w:val="28"/>
+          <w:szCs w:val="28"/>
+        </w:rPr>
+      </w:pPr>
+      <w:r>
+        <w:rPr>
+          <w:rFonts w:ascii="Times New Roman" w:hAnsi="Times New Roman" w:cs="Times New Roman"/>
+          <w:sz w:val="28"/>
+          <w:szCs w:val="28"/>
+        </w:rPr>
+        <w:t>Таблица 3.</w:t>
+      </w:r>
+      <w:r>
+        <w:rPr>
+          <w:rFonts w:ascii="Times New Roman" w:hAnsi="Times New Roman" w:cs="Times New Roman"/>
+          <w:sz w:val="28"/>
+          <w:szCs w:val="28"/>
+        </w:rPr>
+        <w:t>3</w:t>
+      </w:r>
+      <w:r>
+        <w:rPr>
+          <w:rFonts w:ascii="Times New Roman" w:hAnsi="Times New Roman" w:cs="Times New Roman"/>
+          <w:sz w:val="28"/>
+          <w:szCs w:val="28"/>
+        </w:rPr>
+        <w:t xml:space="preserve">. – Параметры, используемые для описания входящих параметров </w:t>
+      </w:r>
+      <w:r>
+        <w:rPr>
+          <w:rFonts w:ascii="Times New Roman" w:hAnsi="Times New Roman" w:cs="Times New Roman"/>
+          <w:sz w:val="28"/>
+          <w:szCs w:val="28"/>
+          <w:lang w:val="en-US"/>
+        </w:rPr>
+        <w:t>API</w:t>
+      </w:r>
+      <w:r>
+        <w:rPr>
+          <w:rFonts w:ascii="Times New Roman" w:hAnsi="Times New Roman" w:cs="Times New Roman"/>
+          <w:sz w:val="28"/>
+          <w:szCs w:val="28"/>
+        </w:rPr>
+        <w:t xml:space="preserve"> </w:t>
+      </w:r>
+      <w:r>
+        <w:rPr>
+          <w:rFonts w:ascii="Times New Roman" w:hAnsi="Times New Roman" w:cs="Times New Roman"/>
+          <w:sz w:val="28"/>
+          <w:szCs w:val="28"/>
+        </w:rPr>
+        <w:t xml:space="preserve">метода </w:t>
+      </w:r>
+      <w:r>
+        <w:rPr>
+          <w:rFonts w:ascii="Times New Roman" w:hAnsi="Times New Roman" w:cs="Times New Roman"/>
+          <w:sz w:val="28"/>
+          <w:szCs w:val="28"/>
+        </w:rPr>
+        <w:t xml:space="preserve">случае использования </w:t>
+      </w:r>
+      <w:r>
+        <w:rPr>
+          <w:rFonts w:ascii="Times New Roman" w:hAnsi="Times New Roman" w:cs="Times New Roman"/>
+          <w:sz w:val="28"/>
+          <w:szCs w:val="28"/>
+          <w:lang w:val="en-US"/>
+        </w:rPr>
+        <w:t>POST</w:t>
+      </w:r>
+      <w:r>
+        <w:rPr>
+          <w:rFonts w:ascii="Times New Roman" w:hAnsi="Times New Roman" w:cs="Times New Roman"/>
+          <w:sz w:val="28"/>
+          <w:szCs w:val="28"/>
+        </w:rPr>
+        <w:t xml:space="preserve"> </w:t>
+      </w:r>
+      <w:r>
+        <w:rPr>
+          <w:rFonts w:ascii="Times New Roman" w:hAnsi="Times New Roman" w:cs="Times New Roman"/>
+          <w:sz w:val="28"/>
+          <w:szCs w:val="28"/>
+        </w:rPr>
+        <w:t>запроса</w:t>
+      </w:r>
+    </w:p>
+    <w:tbl>
+      <w:tblPr>
+        <w:tblStyle w:val="af1"/>
+        <w:tblW w:w="0" w:type="auto"/>
+        <w:tblLook w:val="04A0" w:firstRow="1" w:lastRow="0" w:firstColumn="1" w:lastColumn="0" w:noHBand="0" w:noVBand="1"/>
+      </w:tblPr>
+      <w:tblGrid>
+        <w:gridCol w:w="3114"/>
+        <w:gridCol w:w="1417"/>
+        <w:gridCol w:w="4813"/>
+      </w:tblGrid>
+      <w:tr>
+        <w:tc>
+          <w:tcPr>
+            <w:tcW w:w="3114" w:type="dxa"/>
+          </w:tcPr>
+          <w:p>
+            <w:pPr>
+              <w:spacing w:line="360" w:lineRule="auto"/>
+              <w:jc w:val="both"/>
+              <w:rPr>
+                <w:rFonts w:ascii="Times New Roman" w:hAnsi="Times New Roman" w:cs="Times New Roman"/>
+                <w:sz w:val="28"/>
+                <w:szCs w:val="28"/>
+              </w:rPr>
+            </w:pPr>
+            <w:r>
+              <w:rPr>
+                <w:rFonts w:ascii="Times New Roman" w:hAnsi="Times New Roman" w:cs="Times New Roman"/>
+                <w:sz w:val="28"/>
+                <w:szCs w:val="28"/>
+              </w:rPr>
+              <w:t>Параметр</w:t>
+            </w:r>
+          </w:p>
+        </w:tc>
+        <w:tc>
+          <w:tcPr>
+            <w:tcW w:w="1417" w:type="dxa"/>
+          </w:tcPr>
+          <w:p>
+            <w:pPr>
+              <w:spacing w:line="360" w:lineRule="auto"/>
+              <w:jc w:val="both"/>
+              <w:rPr>
+                <w:rFonts w:ascii="Times New Roman" w:hAnsi="Times New Roman" w:cs="Times New Roman"/>
+                <w:sz w:val="28"/>
+                <w:szCs w:val="28"/>
+              </w:rPr>
+            </w:pPr>
+            <w:r>
+              <w:rPr>
+                <w:rFonts w:ascii="Times New Roman" w:hAnsi="Times New Roman" w:cs="Times New Roman"/>
+                <w:sz w:val="28"/>
+                <w:szCs w:val="28"/>
+              </w:rPr>
+              <w:t>Тип</w:t>
+            </w:r>
+          </w:p>
+        </w:tc>
+        <w:tc>
+          <w:tcPr>
+            <w:tcW w:w="4813" w:type="dxa"/>
+          </w:tcPr>
+          <w:p>
+            <w:pPr>
+              <w:spacing w:line="360" w:lineRule="auto"/>
+              <w:jc w:val="both"/>
+              <w:rPr>
+                <w:rFonts w:ascii="Times New Roman" w:hAnsi="Times New Roman" w:cs="Times New Roman"/>
+                <w:sz w:val="28"/>
+                <w:szCs w:val="28"/>
+              </w:rPr>
+            </w:pPr>
+            <w:r>
+              <w:rPr>
+                <w:rFonts w:ascii="Times New Roman" w:hAnsi="Times New Roman" w:cs="Times New Roman"/>
+                <w:sz w:val="28"/>
+                <w:szCs w:val="28"/>
+              </w:rPr>
+              <w:t>Описание</w:t>
+            </w:r>
+          </w:p>
+        </w:tc>
+      </w:tr>
+      <w:tr>
+        <w:tc>
+          <w:tcPr>
+            <w:tcW w:w="3114" w:type="dxa"/>
+          </w:tcPr>
+          <w:p>
+            <w:pPr>
+              <w:spacing w:line="360" w:lineRule="auto"/>
+              <w:jc w:val="both"/>
+              <w:rPr>
+                <w:rFonts w:ascii="Times New Roman" w:hAnsi="Times New Roman" w:cs="Times New Roman"/>
+                <w:sz w:val="28"/>
+                <w:szCs w:val="28"/>
+              </w:rPr>
+            </w:pPr>
+            <w:proofErr w:type="spellStart"/>
+            <w:r>
+              <w:rPr>
+                <w:rFonts w:ascii="Times New Roman" w:hAnsi="Times New Roman" w:cs="Times New Roman"/>
+                <w:sz w:val="28"/>
+                <w:szCs w:val="28"/>
+              </w:rPr>
+              <w:t>request.body.key</w:t>
+            </w:r>
+            <w:proofErr w:type="spellEnd"/>
+          </w:p>
+        </w:tc>
+        <w:tc>
+          <w:tcPr>
+            <w:tcW w:w="1417" w:type="dxa"/>
+          </w:tcPr>
+          <w:p>
+            <w:pPr>
+              <w:spacing w:line="360" w:lineRule="auto"/>
+              <w:jc w:val="both"/>
+              <w:rPr>
+                <w:rFonts w:ascii="Times New Roman" w:hAnsi="Times New Roman" w:cs="Times New Roman"/>
+                <w:sz w:val="28"/>
+                <w:szCs w:val="28"/>
+              </w:rPr>
+            </w:pPr>
+            <w:proofErr w:type="spellStart"/>
+            <w:r>
+              <w:rPr>
+                <w:rFonts w:ascii="Times New Roman" w:hAnsi="Times New Roman" w:cs="Times New Roman"/>
+                <w:sz w:val="28"/>
+                <w:szCs w:val="28"/>
+              </w:rPr>
+              <w:t>string</w:t>
+            </w:r>
+            <w:proofErr w:type="spellEnd"/>
+          </w:p>
+        </w:tc>
+        <w:tc>
+          <w:tcPr>
+            <w:tcW w:w="4813" w:type="dxa"/>
+          </w:tcPr>
+          <w:p>
+            <w:pPr>
+              <w:spacing w:line="360" w:lineRule="auto"/>
+              <w:jc w:val="both"/>
+              <w:rPr>
+                <w:rFonts w:ascii="Times New Roman" w:hAnsi="Times New Roman" w:cs="Times New Roman"/>
+                <w:sz w:val="28"/>
+                <w:szCs w:val="28"/>
+              </w:rPr>
+            </w:pPr>
+            <w:r>
+              <w:rPr>
+                <w:rFonts w:ascii="Times New Roman" w:hAnsi="Times New Roman" w:cs="Times New Roman"/>
+                <w:sz w:val="28"/>
+                <w:szCs w:val="28"/>
+              </w:rPr>
+              <w:t>Название параметра</w:t>
+            </w:r>
+          </w:p>
+        </w:tc>
+      </w:tr>
+      <w:tr>
+        <w:tc>
+          <w:tcPr>
+            <w:tcW w:w="3114" w:type="dxa"/>
+          </w:tcPr>
+          <w:p>
+            <w:pPr>
+              <w:spacing w:line="360" w:lineRule="auto"/>
+              <w:jc w:val="both"/>
+              <w:rPr>
+                <w:rFonts w:ascii="Times New Roman" w:hAnsi="Times New Roman" w:cs="Times New Roman"/>
+                <w:sz w:val="28"/>
+                <w:szCs w:val="28"/>
+              </w:rPr>
+            </w:pPr>
+            <w:proofErr w:type="spellStart"/>
+            <w:r>
+              <w:rPr>
+                <w:rFonts w:ascii="Times New Roman" w:hAnsi="Times New Roman" w:cs="Times New Roman"/>
+                <w:sz w:val="28"/>
+                <w:szCs w:val="28"/>
+              </w:rPr>
+              <w:t>request.body.value</w:t>
+            </w:r>
+            <w:proofErr w:type="spellEnd"/>
+          </w:p>
+        </w:tc>
+        <w:tc>
+          <w:tcPr>
+            <w:tcW w:w="1417" w:type="dxa"/>
+          </w:tcPr>
+          <w:p>
+            <w:pPr>
+              <w:spacing w:line="360" w:lineRule="auto"/>
+              <w:jc w:val="both"/>
+              <w:rPr>
+                <w:rFonts w:ascii="Times New Roman" w:hAnsi="Times New Roman" w:cs="Times New Roman"/>
+                <w:sz w:val="28"/>
+                <w:szCs w:val="28"/>
+              </w:rPr>
+            </w:pPr>
+            <w:proofErr w:type="spellStart"/>
+            <w:r>
+              <w:rPr>
+                <w:rFonts w:ascii="Times New Roman" w:hAnsi="Times New Roman" w:cs="Times New Roman"/>
+                <w:sz w:val="28"/>
+                <w:szCs w:val="28"/>
+              </w:rPr>
+              <w:t>string</w:t>
+            </w:r>
+            <w:proofErr w:type="spellEnd"/>
+          </w:p>
+        </w:tc>
+        <w:tc>
+          <w:tcPr>
+            <w:tcW w:w="4813" w:type="dxa"/>
+          </w:tcPr>
+          <w:p>
+            <w:pPr>
+              <w:spacing w:line="360" w:lineRule="auto"/>
+              <w:jc w:val="both"/>
+              <w:rPr>
+                <w:rFonts w:ascii="Times New Roman" w:hAnsi="Times New Roman" w:cs="Times New Roman"/>
+                <w:sz w:val="28"/>
+                <w:szCs w:val="28"/>
+              </w:rPr>
+            </w:pPr>
+            <w:r>
+              <w:rPr>
+                <w:rFonts w:ascii="Times New Roman" w:hAnsi="Times New Roman" w:cs="Times New Roman"/>
+                <w:sz w:val="28"/>
+                <w:szCs w:val="28"/>
+              </w:rPr>
+              <w:t xml:space="preserve">Значение принимаемое </w:t>
+            </w:r>
+            <w:r>
+              <w:rPr>
+                <w:rFonts w:ascii="Times New Roman" w:hAnsi="Times New Roman" w:cs="Times New Roman"/>
+                <w:sz w:val="28"/>
+                <w:szCs w:val="28"/>
+              </w:rPr>
+              <w:t>параметром</w:t>
+            </w:r>
+          </w:p>
+        </w:tc>
+      </w:tr>
+      <w:tr>
+        <w:tc>
+          <w:tcPr>
+            <w:tcW w:w="3114" w:type="dxa"/>
+          </w:tcPr>
+          <w:p>
+            <w:pPr>
+              <w:spacing w:line="360" w:lineRule="auto"/>
+              <w:jc w:val="both"/>
+              <w:rPr>
+                <w:rFonts w:ascii="Times New Roman" w:hAnsi="Times New Roman" w:cs="Times New Roman"/>
+                <w:sz w:val="28"/>
+                <w:szCs w:val="28"/>
+              </w:rPr>
+            </w:pPr>
+            <w:proofErr w:type="spellStart"/>
+            <w:r>
+              <w:rPr>
+                <w:rFonts w:ascii="Times New Roman" w:hAnsi="Times New Roman" w:cs="Times New Roman"/>
+                <w:sz w:val="28"/>
+                <w:szCs w:val="28"/>
+              </w:rPr>
+              <w:t>request.body.description</w:t>
+            </w:r>
+            <w:proofErr w:type="spellEnd"/>
+          </w:p>
+        </w:tc>
+        <w:tc>
+          <w:tcPr>
+            <w:tcW w:w="1417" w:type="dxa"/>
+          </w:tcPr>
+          <w:p>
+            <w:pPr>
+              <w:spacing w:line="360" w:lineRule="auto"/>
+              <w:jc w:val="both"/>
+              <w:rPr>
+                <w:rFonts w:ascii="Times New Roman" w:hAnsi="Times New Roman" w:cs="Times New Roman"/>
+                <w:sz w:val="28"/>
+                <w:szCs w:val="28"/>
+              </w:rPr>
+            </w:pPr>
+            <w:proofErr w:type="spellStart"/>
+            <w:r>
+              <w:rPr>
+                <w:rFonts w:ascii="Times New Roman" w:hAnsi="Times New Roman" w:cs="Times New Roman"/>
+                <w:sz w:val="28"/>
+                <w:szCs w:val="28"/>
+              </w:rPr>
+              <w:t>string</w:t>
+            </w:r>
+            <w:proofErr w:type="spellEnd"/>
+          </w:p>
+        </w:tc>
+        <w:tc>
+          <w:tcPr>
+            <w:tcW w:w="4813" w:type="dxa"/>
+          </w:tcPr>
+          <w:p>
+            <w:pPr>
+              <w:spacing w:line="360" w:lineRule="auto"/>
+              <w:jc w:val="both"/>
+              <w:rPr>
+                <w:rFonts w:ascii="Times New Roman" w:hAnsi="Times New Roman" w:cs="Times New Roman"/>
+                <w:sz w:val="28"/>
+                <w:szCs w:val="28"/>
+              </w:rPr>
+            </w:pPr>
+            <w:r>
+              <w:rPr>
+                <w:rFonts w:ascii="Times New Roman" w:hAnsi="Times New Roman" w:cs="Times New Roman"/>
+                <w:sz w:val="28"/>
+                <w:szCs w:val="28"/>
+              </w:rPr>
+              <w:t>Описание параметра</w:t>
+            </w:r>
+          </w:p>
+        </w:tc>
+      </w:tr>
+      <w:tr>
+        <w:tc>
+          <w:tcPr>
+            <w:tcW w:w="3114" w:type="dxa"/>
+          </w:tcPr>
+          <w:p>
+            <w:pPr>
+              <w:spacing w:line="360" w:lineRule="auto"/>
+              <w:jc w:val="both"/>
+              <w:rPr>
+                <w:rFonts w:ascii="Times New Roman" w:hAnsi="Times New Roman" w:cs="Times New Roman"/>
+                <w:sz w:val="28"/>
+                <w:szCs w:val="28"/>
+              </w:rPr>
+            </w:pPr>
+            <w:proofErr w:type="spellStart"/>
+            <w:r>
+              <w:rPr>
+                <w:rFonts w:ascii="Times New Roman" w:hAnsi="Times New Roman" w:cs="Times New Roman"/>
+                <w:sz w:val="28"/>
+                <w:szCs w:val="28"/>
+              </w:rPr>
+              <w:t>request.body.type</w:t>
+            </w:r>
+            <w:proofErr w:type="spellEnd"/>
+          </w:p>
+        </w:tc>
+        <w:tc>
+          <w:tcPr>
+            <w:tcW w:w="1417" w:type="dxa"/>
+          </w:tcPr>
+          <w:p>
+            <w:pPr>
+              <w:spacing w:line="360" w:lineRule="auto"/>
+              <w:jc w:val="both"/>
+              <w:rPr>
+                <w:rFonts w:ascii="Times New Roman" w:hAnsi="Times New Roman" w:cs="Times New Roman"/>
+                <w:sz w:val="28"/>
+                <w:szCs w:val="28"/>
+              </w:rPr>
+            </w:pPr>
+            <w:proofErr w:type="spellStart"/>
+            <w:r>
+              <w:rPr>
+                <w:rFonts w:ascii="Times New Roman" w:hAnsi="Times New Roman" w:cs="Times New Roman"/>
+                <w:sz w:val="28"/>
+                <w:szCs w:val="28"/>
+              </w:rPr>
+              <w:t>string</w:t>
+            </w:r>
+            <w:proofErr w:type="spellEnd"/>
+          </w:p>
+        </w:tc>
+        <w:tc>
+          <w:tcPr>
+            <w:tcW w:w="4813" w:type="dxa"/>
+          </w:tcPr>
+          <w:p>
+            <w:pPr>
+              <w:spacing w:line="360" w:lineRule="auto"/>
+              <w:jc w:val="both"/>
+              <w:rPr>
+                <w:rFonts w:ascii="Times New Roman" w:hAnsi="Times New Roman" w:cs="Times New Roman"/>
+                <w:sz w:val="28"/>
+                <w:szCs w:val="28"/>
+              </w:rPr>
+            </w:pPr>
+            <w:r>
+              <w:rPr>
+                <w:rFonts w:ascii="Times New Roman" w:hAnsi="Times New Roman" w:cs="Times New Roman"/>
+                <w:sz w:val="28"/>
+                <w:szCs w:val="28"/>
+              </w:rPr>
+              <w:t>Тип параметра</w:t>
+            </w:r>
+          </w:p>
+        </w:tc>
+      </w:tr>
+    </w:tbl>
+    <w:p>
+      <w:pPr>
+        <w:spacing w:after="0" w:line="360" w:lineRule="auto"/>
+        <w:jc w:val="both"/>
+        <w:rPr>
+          <w:rFonts w:ascii="Times New Roman" w:hAnsi="Times New Roman" w:cs="Times New Roman"/>
+          <w:sz w:val="28"/>
+          <w:szCs w:val="28"/>
+        </w:rPr>
+      </w:pPr>
+    </w:p>
+    <w:p>
+      <w:pPr>
+        <w:spacing w:after="0" w:line="360" w:lineRule="auto"/>
+        <w:ind w:firstLine="567"/>
+        <w:jc w:val="both"/>
+        <w:rPr>
+          <w:rFonts w:ascii="Times New Roman" w:hAnsi="Times New Roman" w:cs="Times New Roman"/>
+          <w:sz w:val="28"/>
+          <w:szCs w:val="28"/>
+        </w:rPr>
+      </w:pPr>
+      <w:r>
+        <w:rPr>
+          <w:rFonts w:ascii="Times New Roman" w:hAnsi="Times New Roman" w:cs="Times New Roman"/>
+          <w:sz w:val="28"/>
+          <w:szCs w:val="28"/>
+        </w:rPr>
+        <w:t>Таблица 3.</w:t>
+      </w:r>
+      <w:r>
+        <w:rPr>
+          <w:rFonts w:ascii="Times New Roman" w:hAnsi="Times New Roman" w:cs="Times New Roman"/>
+          <w:sz w:val="28"/>
+          <w:szCs w:val="28"/>
+        </w:rPr>
+        <w:t>4</w:t>
+      </w:r>
+      <w:r>
+        <w:rPr>
+          <w:rFonts w:ascii="Times New Roman" w:hAnsi="Times New Roman" w:cs="Times New Roman"/>
+          <w:sz w:val="28"/>
+          <w:szCs w:val="28"/>
+        </w:rPr>
+        <w:t xml:space="preserve">. – Параметры, используемые </w:t>
+      </w:r>
+      <w:r>
+        <w:rPr>
+          <w:rFonts w:ascii="Times New Roman" w:hAnsi="Times New Roman" w:cs="Times New Roman"/>
+          <w:sz w:val="28"/>
+          <w:szCs w:val="28"/>
+        </w:rPr>
+        <w:t>составления примера ответа от сервера</w:t>
+      </w:r>
+    </w:p>
+    <w:tbl>
+      <w:tblPr>
+        <w:tblStyle w:val="af1"/>
+        <w:tblW w:w="0" w:type="auto"/>
+        <w:tblLook w:val="04A0" w:firstRow="1" w:lastRow="0" w:firstColumn="1" w:lastColumn="0" w:noHBand="0" w:noVBand="1"/>
+      </w:tblPr>
+      <w:tblGrid>
+        <w:gridCol w:w="3114"/>
+        <w:gridCol w:w="1417"/>
+        <w:gridCol w:w="4813"/>
+      </w:tblGrid>
+      <w:tr>
+        <w:tc>
+          <w:tcPr>
+            <w:tcW w:w="3114" w:type="dxa"/>
+          </w:tcPr>
+          <w:p>
+            <w:pPr>
+              <w:spacing w:line="360" w:lineRule="auto"/>
+              <w:jc w:val="both"/>
+              <w:rPr>
+                <w:rFonts w:ascii="Times New Roman" w:hAnsi="Times New Roman" w:cs="Times New Roman"/>
+                <w:sz w:val="28"/>
+                <w:szCs w:val="28"/>
+              </w:rPr>
+            </w:pPr>
+            <w:r>
+              <w:rPr>
+                <w:rFonts w:ascii="Times New Roman" w:hAnsi="Times New Roman" w:cs="Times New Roman"/>
+                <w:sz w:val="28"/>
+                <w:szCs w:val="28"/>
+              </w:rPr>
+              <w:t>Параметр</w:t>
+            </w:r>
+          </w:p>
+        </w:tc>
+        <w:tc>
+          <w:tcPr>
+            <w:tcW w:w="1417" w:type="dxa"/>
+          </w:tcPr>
+          <w:p>
+            <w:pPr>
+              <w:spacing w:line="360" w:lineRule="auto"/>
+              <w:jc w:val="both"/>
+              <w:rPr>
+                <w:rFonts w:ascii="Times New Roman" w:hAnsi="Times New Roman" w:cs="Times New Roman"/>
+                <w:sz w:val="28"/>
+                <w:szCs w:val="28"/>
+              </w:rPr>
+            </w:pPr>
+            <w:r>
+              <w:rPr>
+                <w:rFonts w:ascii="Times New Roman" w:hAnsi="Times New Roman" w:cs="Times New Roman"/>
+                <w:sz w:val="28"/>
+                <w:szCs w:val="28"/>
+              </w:rPr>
+              <w:t>Тип</w:t>
+            </w:r>
+          </w:p>
+        </w:tc>
+        <w:tc>
+          <w:tcPr>
+            <w:tcW w:w="4813" w:type="dxa"/>
+          </w:tcPr>
+          <w:p>
+            <w:pPr>
+              <w:spacing w:line="360" w:lineRule="auto"/>
+              <w:jc w:val="both"/>
+              <w:rPr>
+                <w:rFonts w:ascii="Times New Roman" w:hAnsi="Times New Roman" w:cs="Times New Roman"/>
+                <w:sz w:val="28"/>
+                <w:szCs w:val="28"/>
+              </w:rPr>
+            </w:pPr>
+            <w:r>
+              <w:rPr>
+                <w:rFonts w:ascii="Times New Roman" w:hAnsi="Times New Roman" w:cs="Times New Roman"/>
+                <w:sz w:val="28"/>
+                <w:szCs w:val="28"/>
+              </w:rPr>
+              <w:t>Описание</w:t>
+            </w:r>
+          </w:p>
+        </w:tc>
+      </w:tr>
+      <w:tr>
+        <w:tc>
+          <w:tcPr>
+            <w:tcW w:w="3114" w:type="dxa"/>
+          </w:tcPr>
+          <w:p>
+            <w:pPr>
+              <w:spacing w:line="360" w:lineRule="auto"/>
+              <w:jc w:val="both"/>
+              <w:rPr>
+                <w:rFonts w:ascii="Times New Roman" w:hAnsi="Times New Roman" w:cs="Times New Roman"/>
+                <w:sz w:val="28"/>
+                <w:szCs w:val="28"/>
+                <w:lang w:val="en-US"/>
+              </w:rPr>
+            </w:pPr>
+            <w:r>
+              <w:rPr>
+                <w:rFonts w:ascii="Times New Roman" w:hAnsi="Times New Roman" w:cs="Times New Roman"/>
+                <w:sz w:val="28"/>
+                <w:szCs w:val="28"/>
+                <w:lang w:val="en-US"/>
+              </w:rPr>
+              <w:t>r</w:t>
+            </w:r>
+            <w:proofErr w:type="spellStart"/>
+            <w:r>
+              <w:rPr>
+                <w:rFonts w:ascii="Times New Roman" w:hAnsi="Times New Roman" w:cs="Times New Roman"/>
+                <w:sz w:val="28"/>
+                <w:szCs w:val="28"/>
+              </w:rPr>
+              <w:t>esponse</w:t>
+            </w:r>
+            <w:proofErr w:type="spellEnd"/>
+            <w:r>
+              <w:rPr>
+                <w:rFonts w:ascii="Times New Roman" w:hAnsi="Times New Roman" w:cs="Times New Roman"/>
+                <w:sz w:val="28"/>
+                <w:szCs w:val="28"/>
+                <w:lang w:val="en-US"/>
+              </w:rPr>
+              <w:t>.</w:t>
+            </w:r>
+            <w:proofErr w:type="spellStart"/>
+            <w:r>
+              <w:rPr>
+                <w:rFonts w:ascii="Times New Roman" w:hAnsi="Times New Roman" w:cs="Times New Roman"/>
+                <w:sz w:val="28"/>
+                <w:szCs w:val="28"/>
+              </w:rPr>
+              <w:t>name</w:t>
+            </w:r>
+            <w:proofErr w:type="spellEnd"/>
+          </w:p>
+        </w:tc>
+        <w:tc>
+          <w:tcPr>
+            <w:tcW w:w="1417" w:type="dxa"/>
+          </w:tcPr>
+          <w:p>
+            <w:pPr>
+              <w:spacing w:line="360" w:lineRule="auto"/>
+              <w:jc w:val="both"/>
+              <w:rPr>
+                <w:rFonts w:ascii="Times New Roman" w:hAnsi="Times New Roman" w:cs="Times New Roman"/>
+                <w:sz w:val="28"/>
+                <w:szCs w:val="28"/>
+              </w:rPr>
+            </w:pPr>
+            <w:proofErr w:type="spellStart"/>
+            <w:r>
+              <w:rPr>
+                <w:rFonts w:ascii="Times New Roman" w:hAnsi="Times New Roman" w:cs="Times New Roman"/>
+                <w:sz w:val="28"/>
+                <w:szCs w:val="28"/>
+              </w:rPr>
+              <w:t>string</w:t>
+            </w:r>
+            <w:proofErr w:type="spellEnd"/>
+          </w:p>
+        </w:tc>
+        <w:tc>
+          <w:tcPr>
+            <w:tcW w:w="4813" w:type="dxa"/>
+          </w:tcPr>
+          <w:p>
+            <w:pPr>
+              <w:spacing w:line="360" w:lineRule="auto"/>
+              <w:jc w:val="both"/>
+              <w:rPr>
+                <w:rFonts w:ascii="Times New Roman" w:hAnsi="Times New Roman" w:cs="Times New Roman"/>
+                <w:sz w:val="28"/>
+                <w:szCs w:val="28"/>
+              </w:rPr>
+            </w:pPr>
+            <w:r>
+              <w:rPr>
+                <w:rFonts w:ascii="Times New Roman" w:hAnsi="Times New Roman" w:cs="Times New Roman"/>
+                <w:sz w:val="28"/>
+                <w:szCs w:val="28"/>
+              </w:rPr>
+              <w:t>Название примера ответа от сервера</w:t>
+            </w:r>
+          </w:p>
+        </w:tc>
+      </w:tr>
+      <w:tr>
+        <w:tc>
+          <w:tcPr>
+            <w:tcW w:w="3114" w:type="dxa"/>
+          </w:tcPr>
+          <w:p>
+            <w:pPr>
+              <w:spacing w:line="360" w:lineRule="auto"/>
+              <w:jc w:val="both"/>
+              <w:rPr>
+                <w:rFonts w:ascii="Times New Roman" w:hAnsi="Times New Roman" w:cs="Times New Roman"/>
+                <w:sz w:val="28"/>
+                <w:szCs w:val="28"/>
+              </w:rPr>
+            </w:pPr>
+            <w:r>
+              <w:rPr>
+                <w:rFonts w:ascii="Times New Roman" w:hAnsi="Times New Roman" w:cs="Times New Roman"/>
+                <w:sz w:val="28"/>
+                <w:szCs w:val="28"/>
+                <w:lang w:val="en-US"/>
+              </w:rPr>
+              <w:t>r</w:t>
+            </w:r>
+            <w:proofErr w:type="spellStart"/>
+            <w:r>
+              <w:rPr>
+                <w:rFonts w:ascii="Times New Roman" w:hAnsi="Times New Roman" w:cs="Times New Roman"/>
+                <w:sz w:val="28"/>
+                <w:szCs w:val="28"/>
+              </w:rPr>
+              <w:t>esponse</w:t>
+            </w:r>
+            <w:proofErr w:type="spellEnd"/>
+            <w:r>
+              <w:rPr>
+                <w:rFonts w:ascii="Times New Roman" w:hAnsi="Times New Roman" w:cs="Times New Roman"/>
+                <w:sz w:val="28"/>
+                <w:szCs w:val="28"/>
+                <w:lang w:val="en-US"/>
+              </w:rPr>
+              <w:t>.</w:t>
+            </w:r>
+            <w:proofErr w:type="spellStart"/>
+            <w:r>
+              <w:rPr>
+                <w:rFonts w:ascii="Times New Roman" w:hAnsi="Times New Roman" w:cs="Times New Roman"/>
+                <w:sz w:val="28"/>
+                <w:szCs w:val="28"/>
+              </w:rPr>
+              <w:t>description</w:t>
+            </w:r>
+            <w:proofErr w:type="spellEnd"/>
+          </w:p>
+        </w:tc>
+        <w:tc>
+          <w:tcPr>
+            <w:tcW w:w="1417" w:type="dxa"/>
+          </w:tcPr>
+          <w:p>
+            <w:pPr>
+              <w:spacing w:line="360" w:lineRule="auto"/>
+              <w:jc w:val="both"/>
+              <w:rPr>
+                <w:rFonts w:ascii="Times New Roman" w:hAnsi="Times New Roman" w:cs="Times New Roman"/>
+                <w:sz w:val="28"/>
+                <w:szCs w:val="28"/>
+              </w:rPr>
+            </w:pPr>
+            <w:proofErr w:type="spellStart"/>
+            <w:r>
+              <w:rPr>
+                <w:rFonts w:ascii="Times New Roman" w:hAnsi="Times New Roman" w:cs="Times New Roman"/>
+                <w:sz w:val="28"/>
+                <w:szCs w:val="28"/>
+              </w:rPr>
+              <w:t>string</w:t>
+            </w:r>
+            <w:proofErr w:type="spellEnd"/>
+          </w:p>
+        </w:tc>
+        <w:tc>
+          <w:tcPr>
+            <w:tcW w:w="4813" w:type="dxa"/>
+          </w:tcPr>
+          <w:p>
+            <w:pPr>
+              <w:spacing w:line="360" w:lineRule="auto"/>
+              <w:jc w:val="both"/>
+              <w:rPr>
+                <w:rFonts w:ascii="Times New Roman" w:hAnsi="Times New Roman" w:cs="Times New Roman"/>
+                <w:sz w:val="28"/>
+                <w:szCs w:val="28"/>
+              </w:rPr>
+            </w:pPr>
+            <w:r>
+              <w:rPr>
+                <w:rFonts w:ascii="Times New Roman" w:hAnsi="Times New Roman" w:cs="Times New Roman"/>
+                <w:sz w:val="28"/>
+                <w:szCs w:val="28"/>
+              </w:rPr>
+              <w:t>О</w:t>
+            </w:r>
+            <w:r>
+              <w:rPr>
+                <w:rFonts w:ascii="Times New Roman" w:hAnsi="Times New Roman" w:cs="Times New Roman"/>
+                <w:sz w:val="28"/>
+                <w:szCs w:val="28"/>
+              </w:rPr>
+              <w:t xml:space="preserve">писание </w:t>
+            </w:r>
+            <w:r>
+              <w:rPr>
+                <w:rFonts w:ascii="Times New Roman" w:hAnsi="Times New Roman" w:cs="Times New Roman"/>
+                <w:sz w:val="28"/>
+                <w:szCs w:val="28"/>
+              </w:rPr>
+              <w:t>ответа от сервера</w:t>
+            </w:r>
+          </w:p>
+        </w:tc>
+      </w:tr>
+      <w:tr>
+        <w:tc>
+          <w:tcPr>
+            <w:tcW w:w="3114" w:type="dxa"/>
+          </w:tcPr>
+          <w:p>
+            <w:pPr>
+              <w:spacing w:line="360" w:lineRule="auto"/>
+              <w:jc w:val="both"/>
+              <w:rPr>
+                <w:rFonts w:ascii="Times New Roman" w:hAnsi="Times New Roman" w:cs="Times New Roman"/>
+                <w:sz w:val="28"/>
+                <w:szCs w:val="28"/>
+              </w:rPr>
+            </w:pPr>
+            <w:proofErr w:type="spellStart"/>
+            <w:r>
+              <w:rPr>
+                <w:rFonts w:ascii="Times New Roman" w:hAnsi="Times New Roman" w:cs="Times New Roman"/>
+                <w:sz w:val="28"/>
+                <w:szCs w:val="28"/>
+              </w:rPr>
+              <w:t>response.status</w:t>
+            </w:r>
+            <w:proofErr w:type="spellEnd"/>
+          </w:p>
+        </w:tc>
+        <w:tc>
+          <w:tcPr>
+            <w:tcW w:w="1417" w:type="dxa"/>
+          </w:tcPr>
+          <w:p>
+            <w:pPr>
+              <w:spacing w:line="360" w:lineRule="auto"/>
+              <w:jc w:val="both"/>
+              <w:rPr>
+                <w:rFonts w:ascii="Times New Roman" w:hAnsi="Times New Roman" w:cs="Times New Roman"/>
+                <w:sz w:val="28"/>
+                <w:szCs w:val="28"/>
+              </w:rPr>
+            </w:pPr>
+            <w:proofErr w:type="spellStart"/>
+            <w:r>
+              <w:rPr>
+                <w:rFonts w:ascii="Times New Roman" w:hAnsi="Times New Roman" w:cs="Times New Roman"/>
+                <w:sz w:val="28"/>
+                <w:szCs w:val="28"/>
+              </w:rPr>
+              <w:t>string</w:t>
+            </w:r>
+            <w:proofErr w:type="spellEnd"/>
+          </w:p>
+        </w:tc>
+        <w:tc>
+          <w:tcPr>
+            <w:tcW w:w="4813" w:type="dxa"/>
+          </w:tcPr>
+          <w:p>
+            <w:pPr>
+              <w:spacing w:line="360" w:lineRule="auto"/>
+              <w:jc w:val="both"/>
+              <w:rPr>
+                <w:rFonts w:ascii="Times New Roman" w:hAnsi="Times New Roman" w:cs="Times New Roman"/>
+                <w:sz w:val="28"/>
+                <w:szCs w:val="28"/>
+              </w:rPr>
+            </w:pPr>
+            <w:r>
+              <w:rPr>
+                <w:rFonts w:ascii="Times New Roman" w:hAnsi="Times New Roman" w:cs="Times New Roman"/>
+                <w:sz w:val="28"/>
+                <w:szCs w:val="28"/>
+              </w:rPr>
+              <w:t>Статус ответа от сервера</w:t>
+            </w:r>
+          </w:p>
+        </w:tc>
+      </w:tr>
+      <w:tr>
+        <w:tc>
+          <w:tcPr>
+            <w:tcW w:w="3114" w:type="dxa"/>
+          </w:tcPr>
+          <w:p>
+            <w:pPr>
+              <w:spacing w:line="360" w:lineRule="auto"/>
+              <w:jc w:val="both"/>
+              <w:rPr>
+                <w:rFonts w:ascii="Times New Roman" w:hAnsi="Times New Roman" w:cs="Times New Roman"/>
+                <w:sz w:val="28"/>
+                <w:szCs w:val="28"/>
+              </w:rPr>
+            </w:pPr>
+            <w:proofErr w:type="spellStart"/>
+            <w:r>
+              <w:rPr>
+                <w:rFonts w:ascii="Times New Roman" w:hAnsi="Times New Roman" w:cs="Times New Roman"/>
+                <w:sz w:val="28"/>
+                <w:szCs w:val="28"/>
+              </w:rPr>
+              <w:t>response.code</w:t>
+            </w:r>
+            <w:proofErr w:type="spellEnd"/>
+          </w:p>
+        </w:tc>
+        <w:tc>
+          <w:tcPr>
+            <w:tcW w:w="1417" w:type="dxa"/>
+          </w:tcPr>
+          <w:p>
+            <w:pPr>
+              <w:spacing w:line="360" w:lineRule="auto"/>
+              <w:jc w:val="both"/>
+              <w:rPr>
+                <w:rFonts w:ascii="Times New Roman" w:hAnsi="Times New Roman" w:cs="Times New Roman"/>
+                <w:sz w:val="28"/>
+                <w:szCs w:val="28"/>
+                <w:lang w:val="en-US"/>
+              </w:rPr>
+            </w:pPr>
+            <w:r>
+              <w:rPr>
+                <w:rFonts w:ascii="Times New Roman" w:hAnsi="Times New Roman" w:cs="Times New Roman"/>
+                <w:sz w:val="28"/>
+                <w:szCs w:val="28"/>
+                <w:lang w:val="en-US"/>
+              </w:rPr>
+              <w:t>number</w:t>
+            </w:r>
+          </w:p>
+        </w:tc>
+        <w:tc>
+          <w:tcPr>
+            <w:tcW w:w="4813" w:type="dxa"/>
+          </w:tcPr>
+          <w:p>
+            <w:pPr>
+              <w:spacing w:line="360" w:lineRule="auto"/>
+              <w:jc w:val="both"/>
+              <w:rPr>
+                <w:rFonts w:ascii="Times New Roman" w:hAnsi="Times New Roman" w:cs="Times New Roman"/>
+                <w:sz w:val="28"/>
+                <w:szCs w:val="28"/>
+              </w:rPr>
+            </w:pPr>
+            <w:r>
+              <w:rPr>
+                <w:rFonts w:ascii="Times New Roman" w:hAnsi="Times New Roman" w:cs="Times New Roman"/>
+                <w:sz w:val="28"/>
+                <w:szCs w:val="28"/>
+              </w:rPr>
+              <w:t xml:space="preserve">Код ответа </w:t>
+            </w:r>
+            <w:r>
+              <w:rPr>
+                <w:rFonts w:ascii="Times New Roman" w:hAnsi="Times New Roman" w:cs="Times New Roman"/>
+                <w:sz w:val="28"/>
+                <w:szCs w:val="28"/>
+              </w:rPr>
+              <w:t>от сервера</w:t>
+            </w:r>
+          </w:p>
+        </w:tc>
+      </w:tr>
+    </w:tbl>
+    <w:p>
+      <w:pPr>
+        <w:spacing w:after="0" w:line="360" w:lineRule="auto"/>
+        <w:jc w:val="both"/>
+        <w:rPr>
+          <w:rFonts w:ascii="Times New Roman" w:hAnsi="Times New Roman" w:cs="Times New Roman"/>
+          <w:sz w:val="28"/>
+          <w:szCs w:val="28"/>
+        </w:rPr>
+      </w:pPr>
+    </w:p>
+    <w:p>
+      <w:pPr>
+        <w:spacing w:after="0" w:line="360" w:lineRule="auto"/>
+        <w:ind w:firstLine="567"/>
+        <w:jc w:val="both"/>
+        <w:rPr>
+          <w:rFonts w:ascii="Times New Roman" w:hAnsi="Times New Roman" w:cs="Times New Roman"/>
+          <w:sz w:val="28"/>
+          <w:szCs w:val="28"/>
+        </w:rPr>
+      </w:pPr>
+      <w:r>
+        <w:rPr>
+          <w:rFonts w:ascii="Times New Roman" w:hAnsi="Times New Roman" w:cs="Times New Roman"/>
+          <w:sz w:val="28"/>
+          <w:szCs w:val="28"/>
+        </w:rPr>
+        <w:t>Таблица 3.</w:t>
+      </w:r>
+      <w:r>
+        <w:rPr>
+          <w:rFonts w:ascii="Times New Roman" w:hAnsi="Times New Roman" w:cs="Times New Roman"/>
+          <w:sz w:val="28"/>
+          <w:szCs w:val="28"/>
+        </w:rPr>
+        <w:t>5</w:t>
+      </w:r>
+      <w:r>
+        <w:rPr>
+          <w:rFonts w:ascii="Times New Roman" w:hAnsi="Times New Roman" w:cs="Times New Roman"/>
+          <w:sz w:val="28"/>
+          <w:szCs w:val="28"/>
+        </w:rPr>
+        <w:t xml:space="preserve">. – Параметры, используемые </w:t>
+      </w:r>
+      <w:r>
+        <w:rPr>
+          <w:rFonts w:ascii="Times New Roman" w:hAnsi="Times New Roman" w:cs="Times New Roman"/>
+          <w:sz w:val="28"/>
+          <w:szCs w:val="28"/>
+        </w:rPr>
+        <w:t>для описания,</w:t>
+      </w:r>
+      <w:r>
+        <w:rPr>
+          <w:rFonts w:ascii="Times New Roman" w:hAnsi="Times New Roman" w:cs="Times New Roman"/>
+          <w:sz w:val="28"/>
+          <w:szCs w:val="28"/>
+        </w:rPr>
+        <w:t xml:space="preserve"> </w:t>
+      </w:r>
+      <w:r>
+        <w:rPr>
+          <w:rFonts w:ascii="Times New Roman" w:hAnsi="Times New Roman" w:cs="Times New Roman"/>
+          <w:sz w:val="28"/>
+          <w:szCs w:val="28"/>
+        </w:rPr>
+        <w:t>входящих параметров, которые использовались при выполнении запроса</w:t>
+      </w:r>
+    </w:p>
+    <w:tbl>
+      <w:tblPr>
+        <w:tblStyle w:val="af1"/>
+        <w:tblW w:w="0" w:type="auto"/>
+        <w:tblLook w:val="04A0" w:firstRow="1" w:lastRow="0" w:firstColumn="1" w:lastColumn="0" w:noHBand="0" w:noVBand="1"/>
+      </w:tblPr>
+      <w:tblGrid>
+        <w:gridCol w:w="3140"/>
+        <w:gridCol w:w="1413"/>
+        <w:gridCol w:w="4791"/>
+      </w:tblGrid>
+      <w:tr>
+        <w:tc>
+          <w:tcPr>
+            <w:tcW w:w="3140" w:type="dxa"/>
+          </w:tcPr>
+          <w:p>
+            <w:pPr>
+              <w:spacing w:line="360" w:lineRule="auto"/>
+              <w:jc w:val="both"/>
+              <w:rPr>
+                <w:rFonts w:ascii="Times New Roman" w:hAnsi="Times New Roman" w:cs="Times New Roman"/>
+                <w:sz w:val="28"/>
+                <w:szCs w:val="28"/>
+              </w:rPr>
+            </w:pPr>
+            <w:r>
+              <w:rPr>
+                <w:rFonts w:ascii="Times New Roman" w:hAnsi="Times New Roman" w:cs="Times New Roman"/>
+                <w:sz w:val="28"/>
+                <w:szCs w:val="28"/>
+              </w:rPr>
+              <w:t>Параметр</w:t>
+            </w:r>
+          </w:p>
+        </w:tc>
+        <w:tc>
+          <w:tcPr>
+            <w:tcW w:w="1413" w:type="dxa"/>
+          </w:tcPr>
+          <w:p>
+            <w:pPr>
+              <w:spacing w:line="360" w:lineRule="auto"/>
+              <w:jc w:val="both"/>
+              <w:rPr>
+                <w:rFonts w:ascii="Times New Roman" w:hAnsi="Times New Roman" w:cs="Times New Roman"/>
+                <w:sz w:val="28"/>
+                <w:szCs w:val="28"/>
+              </w:rPr>
+            </w:pPr>
+            <w:r>
+              <w:rPr>
+                <w:rFonts w:ascii="Times New Roman" w:hAnsi="Times New Roman" w:cs="Times New Roman"/>
+                <w:sz w:val="28"/>
+                <w:szCs w:val="28"/>
+              </w:rPr>
+              <w:t>Тип</w:t>
+            </w:r>
+          </w:p>
+        </w:tc>
+        <w:tc>
+          <w:tcPr>
+            <w:tcW w:w="4791" w:type="dxa"/>
+          </w:tcPr>
+          <w:p>
+            <w:pPr>
+              <w:spacing w:line="360" w:lineRule="auto"/>
+              <w:jc w:val="both"/>
+              <w:rPr>
+                <w:rFonts w:ascii="Times New Roman" w:hAnsi="Times New Roman" w:cs="Times New Roman"/>
+                <w:sz w:val="28"/>
+                <w:szCs w:val="28"/>
+              </w:rPr>
+            </w:pPr>
+            <w:r>
+              <w:rPr>
+                <w:rFonts w:ascii="Times New Roman" w:hAnsi="Times New Roman" w:cs="Times New Roman"/>
+                <w:sz w:val="28"/>
+                <w:szCs w:val="28"/>
+              </w:rPr>
+              <w:t>Описание</w:t>
+            </w:r>
+          </w:p>
+        </w:tc>
+      </w:tr>
+      <w:tr>
+        <w:tc>
+          <w:tcPr>
+            <w:tcW w:w="3140" w:type="dxa"/>
+          </w:tcPr>
+          <w:p>
+            <w:pPr>
+              <w:spacing w:line="360" w:lineRule="auto"/>
+              <w:jc w:val="both"/>
+              <w:rPr>
+                <w:rFonts w:ascii="Times New Roman" w:hAnsi="Times New Roman" w:cs="Times New Roman"/>
+                <w:sz w:val="28"/>
+                <w:szCs w:val="28"/>
+                <w:lang w:val="en-US"/>
+              </w:rPr>
+            </w:pPr>
+            <w:proofErr w:type="spellStart"/>
+            <w:r>
+              <w:rPr>
+                <w:rFonts w:ascii="Times New Roman" w:hAnsi="Times New Roman" w:cs="Times New Roman"/>
+                <w:sz w:val="28"/>
+                <w:szCs w:val="28"/>
+                <w:lang w:val="en-US"/>
+              </w:rPr>
+              <w:t>response.body.key</w:t>
+            </w:r>
+            <w:proofErr w:type="spellEnd"/>
+          </w:p>
+        </w:tc>
+        <w:tc>
+          <w:tcPr>
+            <w:tcW w:w="1413" w:type="dxa"/>
+          </w:tcPr>
+          <w:p>
+            <w:pPr>
+              <w:spacing w:line="360" w:lineRule="auto"/>
+              <w:jc w:val="both"/>
+              <w:rPr>
+                <w:rFonts w:ascii="Times New Roman" w:hAnsi="Times New Roman" w:cs="Times New Roman"/>
+                <w:sz w:val="28"/>
+                <w:szCs w:val="28"/>
+              </w:rPr>
+            </w:pPr>
+            <w:proofErr w:type="spellStart"/>
+            <w:r>
+              <w:rPr>
+                <w:rFonts w:ascii="Times New Roman" w:hAnsi="Times New Roman" w:cs="Times New Roman"/>
+                <w:sz w:val="28"/>
+                <w:szCs w:val="28"/>
+              </w:rPr>
+              <w:t>string</w:t>
+            </w:r>
+            <w:proofErr w:type="spellEnd"/>
+          </w:p>
+        </w:tc>
+        <w:tc>
+          <w:tcPr>
+            <w:tcW w:w="4791" w:type="dxa"/>
+          </w:tcPr>
+          <w:p>
+            <w:pPr>
+              <w:spacing w:line="360" w:lineRule="auto"/>
+              <w:jc w:val="both"/>
+              <w:rPr>
+                <w:rFonts w:ascii="Times New Roman" w:hAnsi="Times New Roman" w:cs="Times New Roman"/>
+                <w:sz w:val="28"/>
+                <w:szCs w:val="28"/>
+              </w:rPr>
+            </w:pPr>
+            <w:r>
+              <w:rPr>
+                <w:rFonts w:ascii="Times New Roman" w:hAnsi="Times New Roman" w:cs="Times New Roman"/>
+                <w:sz w:val="28"/>
+                <w:szCs w:val="28"/>
+              </w:rPr>
+              <w:t>Название параметра</w:t>
+            </w:r>
+            <w:r>
+              <w:rPr>
+                <w:rFonts w:ascii="Times New Roman" w:hAnsi="Times New Roman" w:cs="Times New Roman"/>
+                <w:sz w:val="28"/>
+                <w:szCs w:val="28"/>
+              </w:rPr>
+              <w:t xml:space="preserve"> в примере запроса на сервер</w:t>
+            </w:r>
+          </w:p>
+        </w:tc>
+      </w:tr>
+      <w:tr>
+        <w:tc>
+          <w:tcPr>
+            <w:tcW w:w="3140" w:type="dxa"/>
+          </w:tcPr>
+          <w:p>
+            <w:pPr>
+              <w:spacing w:line="360" w:lineRule="auto"/>
+              <w:jc w:val="both"/>
+              <w:rPr>
+                <w:rFonts w:ascii="Times New Roman" w:hAnsi="Times New Roman" w:cs="Times New Roman"/>
+                <w:sz w:val="28"/>
+                <w:szCs w:val="28"/>
+                <w:lang w:val="en-US"/>
+              </w:rPr>
+            </w:pPr>
+            <w:proofErr w:type="spellStart"/>
+            <w:r>
+              <w:rPr>
+                <w:rFonts w:ascii="Times New Roman" w:hAnsi="Times New Roman" w:cs="Times New Roman"/>
+                <w:sz w:val="28"/>
+                <w:szCs w:val="28"/>
+                <w:lang w:val="en-US"/>
+              </w:rPr>
+              <w:t>response.body.value</w:t>
+            </w:r>
+            <w:proofErr w:type="spellEnd"/>
+          </w:p>
+        </w:tc>
+        <w:tc>
+          <w:tcPr>
+            <w:tcW w:w="1413" w:type="dxa"/>
+          </w:tcPr>
+          <w:p>
+            <w:pPr>
+              <w:spacing w:line="360" w:lineRule="auto"/>
+              <w:jc w:val="both"/>
+              <w:rPr>
+                <w:rFonts w:ascii="Times New Roman" w:hAnsi="Times New Roman" w:cs="Times New Roman"/>
+                <w:sz w:val="28"/>
+                <w:szCs w:val="28"/>
+              </w:rPr>
+            </w:pPr>
+            <w:proofErr w:type="spellStart"/>
+            <w:r>
+              <w:rPr>
+                <w:rFonts w:ascii="Times New Roman" w:hAnsi="Times New Roman" w:cs="Times New Roman"/>
+                <w:sz w:val="28"/>
+                <w:szCs w:val="28"/>
+              </w:rPr>
+              <w:t>string</w:t>
+            </w:r>
+            <w:proofErr w:type="spellEnd"/>
+          </w:p>
+        </w:tc>
+        <w:tc>
+          <w:tcPr>
+            <w:tcW w:w="4791" w:type="dxa"/>
+          </w:tcPr>
+          <w:p>
+            <w:pPr>
+              <w:spacing w:line="360" w:lineRule="auto"/>
+              <w:jc w:val="both"/>
+              <w:rPr>
+                <w:rFonts w:ascii="Times New Roman" w:hAnsi="Times New Roman" w:cs="Times New Roman"/>
+                <w:sz w:val="28"/>
+                <w:szCs w:val="28"/>
+              </w:rPr>
+            </w:pPr>
+            <w:r>
+              <w:rPr>
+                <w:rFonts w:ascii="Times New Roman" w:hAnsi="Times New Roman" w:cs="Times New Roman"/>
+                <w:sz w:val="28"/>
+                <w:szCs w:val="28"/>
+              </w:rPr>
+              <w:t xml:space="preserve">Значение принимаемое </w:t>
+            </w:r>
+            <w:r>
+              <w:rPr>
+                <w:rFonts w:ascii="Times New Roman" w:hAnsi="Times New Roman" w:cs="Times New Roman"/>
+                <w:sz w:val="28"/>
+                <w:szCs w:val="28"/>
+              </w:rPr>
+              <w:t xml:space="preserve">параметром </w:t>
+            </w:r>
+            <w:r>
+              <w:rPr>
+                <w:rFonts w:ascii="Times New Roman" w:hAnsi="Times New Roman" w:cs="Times New Roman"/>
+                <w:sz w:val="28"/>
+                <w:szCs w:val="28"/>
+              </w:rPr>
+              <w:t>в примере запроса на сервер</w:t>
+            </w:r>
+          </w:p>
+        </w:tc>
+      </w:tr>
+      <w:tr>
+        <w:tc>
+          <w:tcPr>
+            <w:tcW w:w="3140" w:type="dxa"/>
+          </w:tcPr>
+          <w:p>
+            <w:pPr>
+              <w:spacing w:line="360" w:lineRule="auto"/>
+              <w:jc w:val="both"/>
+              <w:rPr>
+                <w:rFonts w:ascii="Times New Roman" w:hAnsi="Times New Roman" w:cs="Times New Roman"/>
+                <w:sz w:val="28"/>
+                <w:szCs w:val="28"/>
+                <w:lang w:val="en-US"/>
+              </w:rPr>
+            </w:pPr>
+            <w:proofErr w:type="spellStart"/>
+            <w:r>
+              <w:rPr>
+                <w:rFonts w:ascii="Times New Roman" w:hAnsi="Times New Roman" w:cs="Times New Roman"/>
+                <w:sz w:val="28"/>
+                <w:szCs w:val="28"/>
+                <w:lang w:val="en-US"/>
+              </w:rPr>
+              <w:t>response.body.description</w:t>
+            </w:r>
+            <w:proofErr w:type="spellEnd"/>
+          </w:p>
+        </w:tc>
+        <w:tc>
+          <w:tcPr>
+            <w:tcW w:w="1413" w:type="dxa"/>
+          </w:tcPr>
+          <w:p>
+            <w:pPr>
+              <w:spacing w:line="360" w:lineRule="auto"/>
+              <w:jc w:val="both"/>
+              <w:rPr>
+                <w:rFonts w:ascii="Times New Roman" w:hAnsi="Times New Roman" w:cs="Times New Roman"/>
+                <w:sz w:val="28"/>
+                <w:szCs w:val="28"/>
+              </w:rPr>
+            </w:pPr>
+            <w:proofErr w:type="spellStart"/>
+            <w:r>
+              <w:rPr>
+                <w:rFonts w:ascii="Times New Roman" w:hAnsi="Times New Roman" w:cs="Times New Roman"/>
+                <w:sz w:val="28"/>
+                <w:szCs w:val="28"/>
+              </w:rPr>
+              <w:t>string</w:t>
+            </w:r>
+            <w:proofErr w:type="spellEnd"/>
+          </w:p>
+        </w:tc>
+        <w:tc>
+          <w:tcPr>
+            <w:tcW w:w="4791" w:type="dxa"/>
+          </w:tcPr>
+          <w:p>
+            <w:pPr>
+              <w:spacing w:line="360" w:lineRule="auto"/>
+              <w:jc w:val="both"/>
+              <w:rPr>
+                <w:rFonts w:ascii="Times New Roman" w:hAnsi="Times New Roman" w:cs="Times New Roman"/>
+                <w:sz w:val="28"/>
+                <w:szCs w:val="28"/>
+              </w:rPr>
+            </w:pPr>
+            <w:r>
+              <w:rPr>
+                <w:rFonts w:ascii="Times New Roman" w:hAnsi="Times New Roman" w:cs="Times New Roman"/>
+                <w:sz w:val="28"/>
+                <w:szCs w:val="28"/>
+              </w:rPr>
+              <w:t>Описание параметра</w:t>
+            </w:r>
+          </w:p>
+        </w:tc>
+      </w:tr>
+      <w:tr>
+        <w:tc>
+          <w:tcPr>
+            <w:tcW w:w="3140" w:type="dxa"/>
+          </w:tcPr>
+          <w:p>
+            <w:pPr>
+              <w:spacing w:line="360" w:lineRule="auto"/>
+              <w:jc w:val="both"/>
+              <w:rPr>
+                <w:rFonts w:ascii="Times New Roman" w:hAnsi="Times New Roman" w:cs="Times New Roman"/>
+                <w:sz w:val="28"/>
+                <w:szCs w:val="28"/>
+                <w:lang w:val="en-US"/>
+              </w:rPr>
+            </w:pPr>
+            <w:proofErr w:type="spellStart"/>
+            <w:r>
+              <w:rPr>
+                <w:rFonts w:ascii="Times New Roman" w:hAnsi="Times New Roman" w:cs="Times New Roman"/>
+                <w:sz w:val="28"/>
+                <w:szCs w:val="28"/>
+                <w:lang w:val="en-US"/>
+              </w:rPr>
+              <w:t>response.body.type</w:t>
+            </w:r>
+            <w:proofErr w:type="spellEnd"/>
+          </w:p>
+        </w:tc>
+        <w:tc>
+          <w:tcPr>
+            <w:tcW w:w="1413" w:type="dxa"/>
+          </w:tcPr>
+          <w:p>
+            <w:pPr>
+              <w:spacing w:line="360" w:lineRule="auto"/>
+              <w:jc w:val="both"/>
+              <w:rPr>
+                <w:rFonts w:ascii="Times New Roman" w:hAnsi="Times New Roman" w:cs="Times New Roman"/>
+                <w:sz w:val="28"/>
+                <w:szCs w:val="28"/>
+              </w:rPr>
+            </w:pPr>
+            <w:proofErr w:type="spellStart"/>
+            <w:r>
+              <w:rPr>
+                <w:rFonts w:ascii="Times New Roman" w:hAnsi="Times New Roman" w:cs="Times New Roman"/>
+                <w:sz w:val="28"/>
+                <w:szCs w:val="28"/>
+              </w:rPr>
+              <w:t>string</w:t>
+            </w:r>
+            <w:proofErr w:type="spellEnd"/>
+          </w:p>
+        </w:tc>
+        <w:tc>
+          <w:tcPr>
+            <w:tcW w:w="4791" w:type="dxa"/>
+          </w:tcPr>
+          <w:p>
+            <w:pPr>
+              <w:spacing w:line="360" w:lineRule="auto"/>
+              <w:jc w:val="both"/>
+              <w:rPr>
+                <w:rFonts w:ascii="Times New Roman" w:hAnsi="Times New Roman" w:cs="Times New Roman"/>
+                <w:sz w:val="28"/>
+                <w:szCs w:val="28"/>
+              </w:rPr>
+            </w:pPr>
+            <w:r>
+              <w:rPr>
+                <w:rFonts w:ascii="Times New Roman" w:hAnsi="Times New Roman" w:cs="Times New Roman"/>
+                <w:sz w:val="28"/>
+                <w:szCs w:val="28"/>
+              </w:rPr>
+              <w:t>Тип параметра</w:t>
+            </w:r>
+          </w:p>
+        </w:tc>
+      </w:tr>
+    </w:tbl>
+    <w:p>
+      <w:pPr>
+        <w:spacing w:after="0" w:line="360" w:lineRule="auto"/>
         <w:jc w:val="both"/>
         <w:rPr>
           <w:rFonts w:ascii="Times New Roman" w:hAnsi="Times New Roman" w:cs="Times New Roman"/>
@@ -25029,7 +27801,7 @@
         </w:rPr>
       </w:pPr>
       <w:bookmarkStart w:id="48" w:name="_Toc56957452"/>
-      <w:bookmarkStart w:id="49" w:name="_Toc61695937"/>
+      <w:bookmarkStart w:id="49" w:name="_Toc61703253"/>
       <w:r>
         <w:rPr>
           <w:rFonts w:cs="Times New Roman"/>
@@ -25067,7 +27839,7 @@
           <w:szCs w:val="28"/>
         </w:rPr>
       </w:pPr>
-      <w:bookmarkStart w:id="50" w:name="_Toc61695938"/>
+      <w:bookmarkStart w:id="50" w:name="_Toc61703254"/>
       <w:r>
         <w:rPr>
           <w:rFonts w:cs="Times New Roman"/>
@@ -25298,6 +28070,7 @@
           <w:sz w:val="28"/>
           <w:szCs w:val="28"/>
         </w:rPr>
+        <w:lastRenderedPageBreak/>
         <w:t>Ожидаемый результат:</w:t>
       </w:r>
     </w:p>
@@ -25318,7 +28091,6 @@
           <w:sz w:val="28"/>
           <w:szCs w:val="28"/>
         </w:rPr>
-        <w:lastRenderedPageBreak/>
         <w:t xml:space="preserve">Программное обеспечение установлено на операционные системы </w:t>
       </w:r>
       <w:r>
@@ -25443,7 +28215,7 @@
           <w:szCs w:val="28"/>
         </w:rPr>
       </w:pPr>
-      <w:bookmarkStart w:id="51" w:name="_Toc61695939"/>
+      <w:bookmarkStart w:id="51" w:name="_Toc61703255"/>
       <w:r>
         <w:rPr>
           <w:rFonts w:cs="Times New Roman"/>
@@ -25745,7 +28517,7 @@
           <w:szCs w:val="28"/>
         </w:rPr>
       </w:pPr>
-      <w:bookmarkStart w:id="52" w:name="_Toc61695940"/>
+      <w:bookmarkStart w:id="52" w:name="_Toc61703256"/>
       <w:r>
         <w:rPr>
           <w:rFonts w:cs="Times New Roman"/>
@@ -25945,6 +28717,7 @@
           <w:sz w:val="28"/>
           <w:szCs w:val="28"/>
         </w:rPr>
+        <w:lastRenderedPageBreak/>
         <w:t xml:space="preserve">Структура документации </w:t>
       </w:r>
       <w:r>
@@ -26028,7 +28801,6 @@
           <w:sz w:val="28"/>
           <w:szCs w:val="28"/>
         </w:rPr>
-        <w:lastRenderedPageBreak/>
         <w:t>Фактический результат, полученный после выполнения алгоритма,</w:t>
       </w:r>
       <w:r>
@@ -26075,7 +28847,7 @@
           <w:lang w:val="en-US"/>
         </w:rPr>
       </w:pPr>
-      <w:bookmarkStart w:id="53" w:name="_Toc61695941"/>
+      <w:bookmarkStart w:id="53" w:name="_Toc61703257"/>
       <w:r>
         <w:rPr>
           <w:rFonts w:cs="Times New Roman"/>
@@ -26361,7 +29133,7 @@
           <w:szCs w:val="28"/>
         </w:rPr>
       </w:pPr>
-      <w:bookmarkStart w:id="54" w:name="_Toc61695942"/>
+      <w:bookmarkStart w:id="54" w:name="_Toc61703258"/>
       <w:r>
         <w:rPr>
           <w:rFonts w:cs="Times New Roman"/>
@@ -26399,7 +29171,7 @@
           <w:szCs w:val="28"/>
         </w:rPr>
       </w:pPr>
-      <w:bookmarkStart w:id="55" w:name="_Toc61695943"/>
+      <w:bookmarkStart w:id="55" w:name="_Toc61703259"/>
       <w:r>
         <w:rPr>
           <w:rFonts w:cs="Times New Roman"/>
@@ -26527,6 +29299,7 @@
           <w:sz w:val="28"/>
           <w:szCs w:val="28"/>
         </w:rPr>
+        <w:lastRenderedPageBreak/>
         <w:t xml:space="preserve">Для установки утилиты публикации документации в ЕСС </w:t>
       </w:r>
       <w:r>
@@ -26740,7 +29513,7 @@
           <w:szCs w:val="28"/>
         </w:rPr>
       </w:pPr>
-      <w:bookmarkStart w:id="56" w:name="_Toc61695944"/>
+      <w:bookmarkStart w:id="56" w:name="_Toc61703260"/>
       <w:r>
         <w:rPr>
           <w:rFonts w:cs="Times New Roman"/>
@@ -27331,6 +30104,7 @@
           <w:sz w:val="28"/>
           <w:szCs w:val="28"/>
         </w:rPr>
+        <w:lastRenderedPageBreak/>
         <w:t xml:space="preserve">Для выполнения запроса на сервер, необходимо выбрать из структуры </w:t>
       </w:r>
       <w:r>
@@ -27394,7 +30168,7 @@
           <w:szCs w:val="28"/>
         </w:rPr>
       </w:pPr>
-      <w:bookmarkStart w:id="57" w:name="_Toc61695945"/>
+      <w:bookmarkStart w:id="57" w:name="_Toc61703261"/>
       <w:r>
         <w:rPr>
           <w:rFonts w:cs="Times New Roman"/>
@@ -27611,7 +30385,7 @@
           <w:szCs w:val="28"/>
         </w:rPr>
       </w:pPr>
-      <w:bookmarkStart w:id="58" w:name="_Toc61695946"/>
+      <w:bookmarkStart w:id="58" w:name="_Toc61703262"/>
       <w:r>
         <w:rPr>
           <w:rFonts w:cs="Times New Roman"/>
@@ -27808,7 +30582,7 @@
         <w:spacing w:before="0" w:line="360" w:lineRule="auto"/>
       </w:pPr>
       <w:bookmarkStart w:id="59" w:name="_Toc56957454"/>
-      <w:bookmarkStart w:id="60" w:name="_Toc61695947"/>
+      <w:bookmarkStart w:id="60" w:name="_Toc61703263"/>
       <w:r>
         <w:lastRenderedPageBreak/>
         <w:t>ЗАКЛЮЧЕНИЕ</w:t>
@@ -28244,7 +31018,7 @@
         <w:spacing w:before="0" w:line="360" w:lineRule="auto"/>
       </w:pPr>
       <w:bookmarkStart w:id="61" w:name="_Toc56957455"/>
-      <w:bookmarkStart w:id="62" w:name="_Toc61695948"/>
+      <w:bookmarkStart w:id="62" w:name="_Toc61703264"/>
       <w:r>
         <w:lastRenderedPageBreak/>
         <w:t>СПИСОК ЛИТЕРАТУРЫ</w:t>
@@ -29302,7 +32076,7 @@
           <w:szCs w:val="28"/>
         </w:rPr>
       </w:pPr>
-      <w:bookmarkStart w:id="63" w:name="_Toc61695949"/>
+      <w:bookmarkStart w:id="63" w:name="_Toc61703265"/>
       <w:r>
         <w:rPr>
           <w:rFonts w:cs="Times New Roman"/>
@@ -43300,7 +46074,7 @@
             <w:sz w:val="28"/>
             <w:szCs w:val="28"/>
           </w:rPr>
-          <w:t>44</w:t>
+          <w:t>22</w:t>
         </w:r>
         <w:r>
           <w:rPr>
@@ -48353,7 +51127,7 @@
 </file>
 
 <file path=customXml/itemProps1.xml><?xml version="1.0" encoding="utf-8"?>
-<ds:datastoreItem xmlns:ds="http://schemas.openxmlformats.org/officeDocument/2006/customXml" ds:itemID="{D070E67A-178F-405A-96FE-FC958B759D44}">
+<ds:datastoreItem xmlns:ds="http://schemas.openxmlformats.org/officeDocument/2006/customXml" ds:itemID="{536864F9-AC1E-4D28-8C3E-B48C3A6DAD80}">
   <ds:schemaRefs>
     <ds:schemaRef ds:uri="http://schemas.openxmlformats.org/officeDocument/2006/bibliography"/>
   </ds:schemaRefs>

</xml_diff>

<commit_message>
'master: init commit Вс янв 17 22:49:53 MSK 2021'
</commit_message>
<xml_diff>
--- a/My/Б17-В71_ОрловЯА_ПЗv3.docx
+++ b/My/Б17-В71_ОрловЯА_ПЗv3.docx
@@ -1263,7 +1263,7 @@
           <w:szCs w:val="28"/>
         </w:rPr>
       </w:pPr>
-      <w:bookmarkStart w:id="0" w:name="_Toc61814370"/>
+      <w:bookmarkStart w:id="0" w:name="_Toc61816092"/>
       <w:r>
         <w:rPr>
           <w:rFonts w:cs="Times New Roman"/>
@@ -3932,13 +3932,13 @@
         <w:t>для работ, выполняемых в сторонних организациях</w:t>
       </w:r>
     </w:p>
-    <w:bookmarkStart w:id="1" w:name="_Toc61814371" w:displacedByCustomXml="next"/>
-    <w:bookmarkStart w:id="2" w:name="_Toc61802164" w:displacedByCustomXml="next"/>
-    <w:bookmarkStart w:id="3" w:name="_Toc61615255" w:displacedByCustomXml="next"/>
-    <w:bookmarkStart w:id="4" w:name="_Toc61623321" w:displacedByCustomXml="next"/>
-    <w:bookmarkStart w:id="5" w:name="_Toc61626499" w:displacedByCustomXml="next"/>
-    <w:bookmarkStart w:id="6" w:name="_Toc61725604" w:displacedByCustomXml="next"/>
-    <w:bookmarkStart w:id="7" w:name="_Toc61725917" w:displacedByCustomXml="next"/>
+    <w:bookmarkStart w:id="1" w:name="_Toc61816093" w:displacedByCustomXml="next"/>
+    <w:bookmarkStart w:id="2" w:name="_Toc61725917" w:displacedByCustomXml="next"/>
+    <w:bookmarkStart w:id="3" w:name="_Toc61725604" w:displacedByCustomXml="next"/>
+    <w:bookmarkStart w:id="4" w:name="_Toc61626499" w:displacedByCustomXml="next"/>
+    <w:bookmarkStart w:id="5" w:name="_Toc61623321" w:displacedByCustomXml="next"/>
+    <w:bookmarkStart w:id="6" w:name="_Toc61615255" w:displacedByCustomXml="next"/>
+    <w:bookmarkStart w:id="7" w:name="_Toc61802164" w:displacedByCustomXml="next"/>
     <w:sdt>
       <w:sdtPr>
         <w:rPr>
@@ -4027,7 +4027,7 @@
             </w:rPr>
             <w:fldChar w:fldCharType="separate"/>
           </w:r>
-          <w:hyperlink w:anchor="_Toc61814370" w:history="1">
+          <w:hyperlink w:anchor="_Toc61816092" w:history="1">
             <w:r>
               <w:rPr>
                 <w:rStyle w:val="a8"/>
@@ -4055,7 +4055,7 @@
                 <w:noProof/>
                 <w:webHidden/>
               </w:rPr>
-              <w:instrText xml:space="preserve"> PAGEREF _Toc61814370 \h </w:instrText>
+              <w:instrText xml:space="preserve"> PAGEREF _Toc61816092 \h </w:instrText>
             </w:r>
             <w:r>
               <w:rPr>
@@ -4098,7 +4098,7 @@
               <w:lang w:eastAsia="ru-RU"/>
             </w:rPr>
           </w:pPr>
-          <w:hyperlink w:anchor="_Toc61814371" w:history="1">
+          <w:hyperlink w:anchor="_Toc61816093" w:history="1">
             <w:r>
               <w:rPr>
                 <w:rStyle w:val="a8"/>
@@ -4126,7 +4126,7 @@
                 <w:noProof/>
                 <w:webHidden/>
               </w:rPr>
-              <w:instrText xml:space="preserve"> PAGEREF _Toc61814371 \h </w:instrText>
+              <w:instrText xml:space="preserve"> PAGEREF _Toc61816093 \h </w:instrText>
             </w:r>
             <w:r>
               <w:rPr>
@@ -4169,7 +4169,7 @@
               <w:lang w:eastAsia="ru-RU"/>
             </w:rPr>
           </w:pPr>
-          <w:hyperlink w:anchor="_Toc61814372" w:history="1">
+          <w:hyperlink w:anchor="_Toc61816094" w:history="1">
             <w:r>
               <w:rPr>
                 <w:rStyle w:val="a8"/>
@@ -4197,7 +4197,7 @@
                 <w:noProof/>
                 <w:webHidden/>
               </w:rPr>
-              <w:instrText xml:space="preserve"> PAGEREF _Toc61814372 \h </w:instrText>
+              <w:instrText xml:space="preserve"> PAGEREF _Toc61816094 \h </w:instrText>
             </w:r>
             <w:r>
               <w:rPr>
@@ -4240,7 +4240,7 @@
               <w:lang w:eastAsia="ru-RU"/>
             </w:rPr>
           </w:pPr>
-          <w:hyperlink w:anchor="_Toc61814373" w:history="1">
+          <w:hyperlink w:anchor="_Toc61816095" w:history="1">
             <w:r>
               <w:rPr>
                 <w:rStyle w:val="a8"/>
@@ -4268,7 +4268,7 @@
                 <w:noProof/>
                 <w:webHidden/>
               </w:rPr>
-              <w:instrText xml:space="preserve"> PAGEREF _Toc61814373 \h </w:instrText>
+              <w:instrText xml:space="preserve"> PAGEREF _Toc61816095 \h </w:instrText>
             </w:r>
             <w:r>
               <w:rPr>
@@ -4312,7 +4312,7 @@
               <w:lang w:eastAsia="ru-RU"/>
             </w:rPr>
           </w:pPr>
-          <w:hyperlink w:anchor="_Toc61814374" w:history="1">
+          <w:hyperlink w:anchor="_Toc61816096" w:history="1">
             <w:r>
               <w:rPr>
                 <w:rStyle w:val="a8"/>
@@ -4356,7 +4356,7 @@
                 <w:noProof/>
                 <w:webHidden/>
               </w:rPr>
-              <w:instrText xml:space="preserve"> PAGEREF _Toc61814374 \h </w:instrText>
+              <w:instrText xml:space="preserve"> PAGEREF _Toc61816096 \h </w:instrText>
             </w:r>
             <w:r>
               <w:rPr>
@@ -4400,7 +4400,7 @@
               <w:lang w:eastAsia="ru-RU"/>
             </w:rPr>
           </w:pPr>
-          <w:hyperlink w:anchor="_Toc61814375" w:history="1">
+          <w:hyperlink w:anchor="_Toc61816097" w:history="1">
             <w:r>
               <w:rPr>
                 <w:rStyle w:val="a8"/>
@@ -4446,7 +4446,7 @@
                 <w:noProof/>
                 <w:webHidden/>
               </w:rPr>
-              <w:instrText xml:space="preserve"> PAGEREF _Toc61814375 \h </w:instrText>
+              <w:instrText xml:space="preserve"> PAGEREF _Toc61816097 \h </w:instrText>
             </w:r>
             <w:r>
               <w:rPr>
@@ -4490,7 +4490,7 @@
               <w:lang w:eastAsia="ru-RU"/>
             </w:rPr>
           </w:pPr>
-          <w:hyperlink w:anchor="_Toc61814376" w:history="1">
+          <w:hyperlink w:anchor="_Toc61816098" w:history="1">
             <w:r>
               <w:rPr>
                 <w:rStyle w:val="a8"/>
@@ -4532,7 +4532,7 @@
                 <w:noProof/>
                 <w:webHidden/>
               </w:rPr>
-              <w:instrText xml:space="preserve"> PAGEREF _Toc61814376 \h </w:instrText>
+              <w:instrText xml:space="preserve"> PAGEREF _Toc61816098 \h </w:instrText>
             </w:r>
             <w:r>
               <w:rPr>
@@ -4576,7 +4576,7 @@
               <w:lang w:eastAsia="ru-RU"/>
             </w:rPr>
           </w:pPr>
-          <w:hyperlink w:anchor="_Toc61814377" w:history="1">
+          <w:hyperlink w:anchor="_Toc61816099" w:history="1">
             <w:r>
               <w:rPr>
                 <w:rStyle w:val="a8"/>
@@ -4618,7 +4618,7 @@
                 <w:noProof/>
                 <w:webHidden/>
               </w:rPr>
-              <w:instrText xml:space="preserve"> PAGEREF _Toc61814377 \h </w:instrText>
+              <w:instrText xml:space="preserve"> PAGEREF _Toc61816099 \h </w:instrText>
             </w:r>
             <w:r>
               <w:rPr>
@@ -4662,7 +4662,7 @@
               <w:lang w:eastAsia="ru-RU"/>
             </w:rPr>
           </w:pPr>
-          <w:hyperlink w:anchor="_Toc61814378" w:history="1">
+          <w:hyperlink w:anchor="_Toc61816100" w:history="1">
             <w:r>
               <w:rPr>
                 <w:rStyle w:val="a8"/>
@@ -4704,7 +4704,7 @@
                 <w:noProof/>
                 <w:webHidden/>
               </w:rPr>
-              <w:instrText xml:space="preserve"> PAGEREF _Toc61814378 \h </w:instrText>
+              <w:instrText xml:space="preserve"> PAGEREF _Toc61816100 \h </w:instrText>
             </w:r>
             <w:r>
               <w:rPr>
@@ -4748,7 +4748,7 @@
               <w:lang w:eastAsia="ru-RU"/>
             </w:rPr>
           </w:pPr>
-          <w:hyperlink w:anchor="_Toc61814379" w:history="1">
+          <w:hyperlink w:anchor="_Toc61816101" w:history="1">
             <w:r>
               <w:rPr>
                 <w:rStyle w:val="a8"/>
@@ -4794,7 +4794,7 @@
                 <w:noProof/>
                 <w:webHidden/>
               </w:rPr>
-              <w:instrText xml:space="preserve"> PAGEREF _Toc61814379 \h </w:instrText>
+              <w:instrText xml:space="preserve"> PAGEREF _Toc61816101 \h </w:instrText>
             </w:r>
             <w:r>
               <w:rPr>
@@ -4838,7 +4838,7 @@
               <w:lang w:eastAsia="ru-RU"/>
             </w:rPr>
           </w:pPr>
-          <w:hyperlink w:anchor="_Toc61814380" w:history="1">
+          <w:hyperlink w:anchor="_Toc61816102" w:history="1">
             <w:r>
               <w:rPr>
                 <w:rStyle w:val="a8"/>
@@ -4880,7 +4880,7 @@
                 <w:noProof/>
                 <w:webHidden/>
               </w:rPr>
-              <w:instrText xml:space="preserve"> PAGEREF _Toc61814380 \h </w:instrText>
+              <w:instrText xml:space="preserve"> PAGEREF _Toc61816102 \h </w:instrText>
             </w:r>
             <w:r>
               <w:rPr>
@@ -4924,7 +4924,7 @@
               <w:lang w:eastAsia="ru-RU"/>
             </w:rPr>
           </w:pPr>
-          <w:hyperlink w:anchor="_Toc61814381" w:history="1">
+          <w:hyperlink w:anchor="_Toc61816103" w:history="1">
             <w:r>
               <w:rPr>
                 <w:rStyle w:val="a8"/>
@@ -4966,7 +4966,7 @@
                 <w:noProof/>
                 <w:webHidden/>
               </w:rPr>
-              <w:instrText xml:space="preserve"> PAGEREF _Toc61814381 \h </w:instrText>
+              <w:instrText xml:space="preserve"> PAGEREF _Toc61816103 \h </w:instrText>
             </w:r>
             <w:r>
               <w:rPr>
@@ -5010,7 +5010,7 @@
               <w:lang w:eastAsia="ru-RU"/>
             </w:rPr>
           </w:pPr>
-          <w:hyperlink w:anchor="_Toc61814382" w:history="1">
+          <w:hyperlink w:anchor="_Toc61816104" w:history="1">
             <w:r>
               <w:rPr>
                 <w:rStyle w:val="a8"/>
@@ -5052,7 +5052,7 @@
                 <w:noProof/>
                 <w:webHidden/>
               </w:rPr>
-              <w:instrText xml:space="preserve"> PAGEREF _Toc61814382 \h </w:instrText>
+              <w:instrText xml:space="preserve"> PAGEREF _Toc61816104 \h </w:instrText>
             </w:r>
             <w:r>
               <w:rPr>
@@ -5096,7 +5096,7 @@
               <w:lang w:eastAsia="ru-RU"/>
             </w:rPr>
           </w:pPr>
-          <w:hyperlink w:anchor="_Toc61814383" w:history="1">
+          <w:hyperlink w:anchor="_Toc61816105" w:history="1">
             <w:r>
               <w:rPr>
                 <w:rStyle w:val="a8"/>
@@ -5140,7 +5140,7 @@
                 <w:noProof/>
                 <w:webHidden/>
               </w:rPr>
-              <w:instrText xml:space="preserve"> PAGEREF _Toc61814383 \h </w:instrText>
+              <w:instrText xml:space="preserve"> PAGEREF _Toc61816105 \h </w:instrText>
             </w:r>
             <w:r>
               <w:rPr>
@@ -5184,7 +5184,7 @@
               <w:lang w:eastAsia="ru-RU"/>
             </w:rPr>
           </w:pPr>
-          <w:hyperlink w:anchor="_Toc61814384" w:history="1">
+          <w:hyperlink w:anchor="_Toc61816106" w:history="1">
             <w:r>
               <w:rPr>
                 <w:rStyle w:val="a8"/>
@@ -5242,7 +5242,7 @@
                 <w:noProof/>
                 <w:webHidden/>
               </w:rPr>
-              <w:instrText xml:space="preserve"> PAGEREF _Toc61814384 \h </w:instrText>
+              <w:instrText xml:space="preserve"> PAGEREF _Toc61816106 \h </w:instrText>
             </w:r>
             <w:r>
               <w:rPr>
@@ -5286,7 +5286,7 @@
               <w:lang w:eastAsia="ru-RU"/>
             </w:rPr>
           </w:pPr>
-          <w:hyperlink w:anchor="_Toc61814385" w:history="1">
+          <w:hyperlink w:anchor="_Toc61816107" w:history="1">
             <w:r>
               <w:rPr>
                 <w:rStyle w:val="a8"/>
@@ -5343,7 +5343,7 @@
                 <w:noProof/>
                 <w:webHidden/>
               </w:rPr>
-              <w:instrText xml:space="preserve"> PAGEREF _Toc61814385 \h </w:instrText>
+              <w:instrText xml:space="preserve"> PAGEREF _Toc61816107 \h </w:instrText>
             </w:r>
             <w:r>
               <w:rPr>
@@ -5387,7 +5387,7 @@
               <w:lang w:eastAsia="ru-RU"/>
             </w:rPr>
           </w:pPr>
-          <w:hyperlink w:anchor="_Toc61814386" w:history="1">
+          <w:hyperlink w:anchor="_Toc61816108" w:history="1">
             <w:r>
               <w:rPr>
                 <w:rStyle w:val="a8"/>
@@ -5430,7 +5430,7 @@
                 <w:noProof/>
                 <w:webHidden/>
               </w:rPr>
-              <w:instrText xml:space="preserve"> PAGEREF _Toc61814386 \h </w:instrText>
+              <w:instrText xml:space="preserve"> PAGEREF _Toc61816108 \h </w:instrText>
             </w:r>
             <w:r>
               <w:rPr>
@@ -5474,7 +5474,7 @@
               <w:lang w:eastAsia="ru-RU"/>
             </w:rPr>
           </w:pPr>
-          <w:hyperlink w:anchor="_Toc61814387" w:history="1">
+          <w:hyperlink w:anchor="_Toc61816109" w:history="1">
             <w:r>
               <w:rPr>
                 <w:rStyle w:val="a8"/>
@@ -5516,7 +5516,7 @@
                 <w:noProof/>
                 <w:webHidden/>
               </w:rPr>
-              <w:instrText xml:space="preserve"> PAGEREF _Toc61814387 \h </w:instrText>
+              <w:instrText xml:space="preserve"> PAGEREF _Toc61816109 \h </w:instrText>
             </w:r>
             <w:r>
               <w:rPr>
@@ -5560,7 +5560,7 @@
               <w:lang w:eastAsia="ru-RU"/>
             </w:rPr>
           </w:pPr>
-          <w:hyperlink w:anchor="_Toc61814388" w:history="1">
+          <w:hyperlink w:anchor="_Toc61816110" w:history="1">
             <w:r>
               <w:rPr>
                 <w:rStyle w:val="a8"/>
@@ -5602,7 +5602,7 @@
                 <w:noProof/>
                 <w:webHidden/>
               </w:rPr>
-              <w:instrText xml:space="preserve"> PAGEREF _Toc61814388 \h </w:instrText>
+              <w:instrText xml:space="preserve"> PAGEREF _Toc61816110 \h </w:instrText>
             </w:r>
             <w:r>
               <w:rPr>
@@ -5646,7 +5646,7 @@
               <w:lang w:eastAsia="ru-RU"/>
             </w:rPr>
           </w:pPr>
-          <w:hyperlink w:anchor="_Toc61814389" w:history="1">
+          <w:hyperlink w:anchor="_Toc61816111" w:history="1">
             <w:r>
               <w:rPr>
                 <w:rStyle w:val="a8"/>
@@ -5690,7 +5690,7 @@
                 <w:noProof/>
                 <w:webHidden/>
               </w:rPr>
-              <w:instrText xml:space="preserve"> PAGEREF _Toc61814389 \h </w:instrText>
+              <w:instrText xml:space="preserve"> PAGEREF _Toc61816111 \h </w:instrText>
             </w:r>
             <w:r>
               <w:rPr>
@@ -5734,7 +5734,7 @@
               <w:lang w:eastAsia="ru-RU"/>
             </w:rPr>
           </w:pPr>
-          <w:hyperlink w:anchor="_Toc61814390" w:history="1">
+          <w:hyperlink w:anchor="_Toc61816112" w:history="1">
             <w:r>
               <w:rPr>
                 <w:rStyle w:val="a8"/>
@@ -5780,7 +5780,7 @@
                 <w:noProof/>
                 <w:webHidden/>
               </w:rPr>
-              <w:instrText xml:space="preserve"> PAGEREF _Toc61814390 \h </w:instrText>
+              <w:instrText xml:space="preserve"> PAGEREF _Toc61816112 \h </w:instrText>
             </w:r>
             <w:r>
               <w:rPr>
@@ -5824,7 +5824,7 @@
               <w:lang w:eastAsia="ru-RU"/>
             </w:rPr>
           </w:pPr>
-          <w:hyperlink w:anchor="_Toc61814391" w:history="1">
+          <w:hyperlink w:anchor="_Toc61816113" w:history="1">
             <w:r>
               <w:rPr>
                 <w:rStyle w:val="a8"/>
@@ -5870,7 +5870,7 @@
                 <w:noProof/>
                 <w:webHidden/>
               </w:rPr>
-              <w:instrText xml:space="preserve"> PAGEREF _Toc61814391 \h </w:instrText>
+              <w:instrText xml:space="preserve"> PAGEREF _Toc61816113 \h </w:instrText>
             </w:r>
             <w:r>
               <w:rPr>
@@ -5914,7 +5914,7 @@
               <w:lang w:eastAsia="ru-RU"/>
             </w:rPr>
           </w:pPr>
-          <w:hyperlink w:anchor="_Toc61814392" w:history="1">
+          <w:hyperlink w:anchor="_Toc61816114" w:history="1">
             <w:r>
               <w:rPr>
                 <w:rStyle w:val="a8"/>
@@ -5960,7 +5960,7 @@
                 <w:noProof/>
                 <w:webHidden/>
               </w:rPr>
-              <w:instrText xml:space="preserve"> PAGEREF _Toc61814392 \h </w:instrText>
+              <w:instrText xml:space="preserve"> PAGEREF _Toc61816114 \h </w:instrText>
             </w:r>
             <w:r>
               <w:rPr>
@@ -6004,7 +6004,7 @@
               <w:lang w:eastAsia="ru-RU"/>
             </w:rPr>
           </w:pPr>
-          <w:hyperlink w:anchor="_Toc61814393" w:history="1">
+          <w:hyperlink w:anchor="_Toc61816115" w:history="1">
             <w:r>
               <w:rPr>
                 <w:rStyle w:val="a8"/>
@@ -6050,7 +6050,7 @@
                 <w:noProof/>
                 <w:webHidden/>
               </w:rPr>
-              <w:instrText xml:space="preserve"> PAGEREF _Toc61814393 \h </w:instrText>
+              <w:instrText xml:space="preserve"> PAGEREF _Toc61816115 \h </w:instrText>
             </w:r>
             <w:r>
               <w:rPr>
@@ -6094,7 +6094,7 @@
               <w:lang w:eastAsia="ru-RU"/>
             </w:rPr>
           </w:pPr>
-          <w:hyperlink w:anchor="_Toc61814394" w:history="1">
+          <w:hyperlink w:anchor="_Toc61816116" w:history="1">
             <w:r>
               <w:rPr>
                 <w:rStyle w:val="a8"/>
@@ -6140,7 +6140,7 @@
                 <w:noProof/>
                 <w:webHidden/>
               </w:rPr>
-              <w:instrText xml:space="preserve"> PAGEREF _Toc61814394 \h </w:instrText>
+              <w:instrText xml:space="preserve"> PAGEREF _Toc61816116 \h </w:instrText>
             </w:r>
             <w:r>
               <w:rPr>
@@ -6184,7 +6184,7 @@
               <w:lang w:eastAsia="ru-RU"/>
             </w:rPr>
           </w:pPr>
-          <w:hyperlink w:anchor="_Toc61814395" w:history="1">
+          <w:hyperlink w:anchor="_Toc61816117" w:history="1">
             <w:r>
               <w:rPr>
                 <w:rStyle w:val="a8"/>
@@ -6241,7 +6241,7 @@
                 <w:noProof/>
                 <w:webHidden/>
               </w:rPr>
-              <w:instrText xml:space="preserve"> PAGEREF _Toc61814395 \h </w:instrText>
+              <w:instrText xml:space="preserve"> PAGEREF _Toc61816117 \h </w:instrText>
             </w:r>
             <w:r>
               <w:rPr>
@@ -6285,7 +6285,7 @@
               <w:lang w:eastAsia="ru-RU"/>
             </w:rPr>
           </w:pPr>
-          <w:hyperlink w:anchor="_Toc61814396" w:history="1">
+          <w:hyperlink w:anchor="_Toc61816118" w:history="1">
             <w:r>
               <w:rPr>
                 <w:rStyle w:val="a8"/>
@@ -6327,7 +6327,7 @@
                 <w:noProof/>
                 <w:webHidden/>
               </w:rPr>
-              <w:instrText xml:space="preserve"> PAGEREF _Toc61814396 \h </w:instrText>
+              <w:instrText xml:space="preserve"> PAGEREF _Toc61816118 \h </w:instrText>
             </w:r>
             <w:r>
               <w:rPr>
@@ -6371,7 +6371,7 @@
               <w:lang w:eastAsia="ru-RU"/>
             </w:rPr>
           </w:pPr>
-          <w:hyperlink w:anchor="_Toc61814397" w:history="1">
+          <w:hyperlink w:anchor="_Toc61816119" w:history="1">
             <w:r>
               <w:rPr>
                 <w:rStyle w:val="a8"/>
@@ -6417,7 +6417,7 @@
                 <w:noProof/>
                 <w:webHidden/>
               </w:rPr>
-              <w:instrText xml:space="preserve"> PAGEREF _Toc61814397 \h </w:instrText>
+              <w:instrText xml:space="preserve"> PAGEREF _Toc61816119 \h </w:instrText>
             </w:r>
             <w:r>
               <w:rPr>
@@ -6461,7 +6461,7 @@
               <w:lang w:eastAsia="ru-RU"/>
             </w:rPr>
           </w:pPr>
-          <w:hyperlink w:anchor="_Toc61814398" w:history="1">
+          <w:hyperlink w:anchor="_Toc61816120" w:history="1">
             <w:r>
               <w:rPr>
                 <w:rStyle w:val="a8"/>
@@ -6507,7 +6507,7 @@
                 <w:noProof/>
                 <w:webHidden/>
               </w:rPr>
-              <w:instrText xml:space="preserve"> PAGEREF _Toc61814398 \h </w:instrText>
+              <w:instrText xml:space="preserve"> PAGEREF _Toc61816120 \h </w:instrText>
             </w:r>
             <w:r>
               <w:rPr>
@@ -6551,7 +6551,7 @@
               <w:lang w:eastAsia="ru-RU"/>
             </w:rPr>
           </w:pPr>
-          <w:hyperlink w:anchor="_Toc61814399" w:history="1">
+          <w:hyperlink w:anchor="_Toc61816121" w:history="1">
             <w:r>
               <w:rPr>
                 <w:rStyle w:val="a8"/>
@@ -6595,7 +6595,7 @@
                 <w:noProof/>
                 <w:webHidden/>
               </w:rPr>
-              <w:instrText xml:space="preserve"> PAGEREF _Toc61814399 \h </w:instrText>
+              <w:instrText xml:space="preserve"> PAGEREF _Toc61816121 \h </w:instrText>
             </w:r>
             <w:r>
               <w:rPr>
@@ -6639,7 +6639,7 @@
               <w:lang w:eastAsia="ru-RU"/>
             </w:rPr>
           </w:pPr>
-          <w:hyperlink w:anchor="_Toc61814400" w:history="1">
+          <w:hyperlink w:anchor="_Toc61816122" w:history="1">
             <w:r>
               <w:rPr>
                 <w:rStyle w:val="a8"/>
@@ -6685,7 +6685,7 @@
                 <w:noProof/>
                 <w:webHidden/>
               </w:rPr>
-              <w:instrText xml:space="preserve"> PAGEREF _Toc61814400 \h </w:instrText>
+              <w:instrText xml:space="preserve"> PAGEREF _Toc61816122 \h </w:instrText>
             </w:r>
             <w:r>
               <w:rPr>
@@ -6729,7 +6729,7 @@
               <w:lang w:eastAsia="ru-RU"/>
             </w:rPr>
           </w:pPr>
-          <w:hyperlink w:anchor="_Toc61814401" w:history="1">
+          <w:hyperlink w:anchor="_Toc61816123" w:history="1">
             <w:r>
               <w:rPr>
                 <w:rStyle w:val="a8"/>
@@ -6775,7 +6775,7 @@
                 <w:noProof/>
                 <w:webHidden/>
               </w:rPr>
-              <w:instrText xml:space="preserve"> PAGEREF _Toc61814401 \h </w:instrText>
+              <w:instrText xml:space="preserve"> PAGEREF _Toc61816123 \h </w:instrText>
             </w:r>
             <w:r>
               <w:rPr>
@@ -6819,7 +6819,7 @@
               <w:lang w:eastAsia="ru-RU"/>
             </w:rPr>
           </w:pPr>
-          <w:hyperlink w:anchor="_Toc61814402" w:history="1">
+          <w:hyperlink w:anchor="_Toc61816124" w:history="1">
             <w:r>
               <w:rPr>
                 <w:rStyle w:val="a8"/>
@@ -6865,7 +6865,7 @@
                 <w:noProof/>
                 <w:webHidden/>
               </w:rPr>
-              <w:instrText xml:space="preserve"> PAGEREF _Toc61814402 \h </w:instrText>
+              <w:instrText xml:space="preserve"> PAGEREF _Toc61816124 \h </w:instrText>
             </w:r>
             <w:r>
               <w:rPr>
@@ -6909,7 +6909,7 @@
               <w:lang w:eastAsia="ru-RU"/>
             </w:rPr>
           </w:pPr>
-          <w:hyperlink w:anchor="_Toc61814403" w:history="1">
+          <w:hyperlink w:anchor="_Toc61816125" w:history="1">
             <w:r>
               <w:rPr>
                 <w:rStyle w:val="a8"/>
@@ -6984,7 +6984,7 @@
                 <w:noProof/>
                 <w:webHidden/>
               </w:rPr>
-              <w:instrText xml:space="preserve"> PAGEREF _Toc61814403 \h </w:instrText>
+              <w:instrText xml:space="preserve"> PAGEREF _Toc61816125 \h </w:instrText>
             </w:r>
             <w:r>
               <w:rPr>
@@ -7028,7 +7028,7 @@
               <w:lang w:eastAsia="ru-RU"/>
             </w:rPr>
           </w:pPr>
-          <w:hyperlink w:anchor="_Toc61814404" w:history="1">
+          <w:hyperlink w:anchor="_Toc61816126" w:history="1">
             <w:r>
               <w:rPr>
                 <w:rStyle w:val="a8"/>
@@ -7074,7 +7074,7 @@
                 <w:noProof/>
                 <w:webHidden/>
               </w:rPr>
-              <w:instrText xml:space="preserve"> PAGEREF _Toc61814404 \h </w:instrText>
+              <w:instrText xml:space="preserve"> PAGEREF _Toc61816126 \h </w:instrText>
             </w:r>
             <w:r>
               <w:rPr>
@@ -7118,7 +7118,7 @@
               <w:lang w:eastAsia="ru-RU"/>
             </w:rPr>
           </w:pPr>
-          <w:hyperlink w:anchor="_Toc61814405" w:history="1">
+          <w:hyperlink w:anchor="_Toc61816127" w:history="1">
             <w:r>
               <w:rPr>
                 <w:rStyle w:val="a8"/>
@@ -7174,7 +7174,7 @@
                 <w:noProof/>
                 <w:webHidden/>
               </w:rPr>
-              <w:instrText xml:space="preserve"> PAGEREF _Toc61814405 \h </w:instrText>
+              <w:instrText xml:space="preserve"> PAGEREF _Toc61816127 \h </w:instrText>
             </w:r>
             <w:r>
               <w:rPr>
@@ -7218,7 +7218,7 @@
               <w:lang w:eastAsia="ru-RU"/>
             </w:rPr>
           </w:pPr>
-          <w:hyperlink w:anchor="_Toc61814406" w:history="1">
+          <w:hyperlink w:anchor="_Toc61816128" w:history="1">
             <w:r>
               <w:rPr>
                 <w:rStyle w:val="a8"/>
@@ -7264,7 +7264,7 @@
                 <w:noProof/>
                 <w:webHidden/>
               </w:rPr>
-              <w:instrText xml:space="preserve"> PAGEREF _Toc61814406 \h </w:instrText>
+              <w:instrText xml:space="preserve"> PAGEREF _Toc61816128 \h </w:instrText>
             </w:r>
             <w:r>
               <w:rPr>
@@ -7308,7 +7308,7 @@
               <w:lang w:eastAsia="ru-RU"/>
             </w:rPr>
           </w:pPr>
-          <w:hyperlink w:anchor="_Toc61814407" w:history="1">
+          <w:hyperlink w:anchor="_Toc61816129" w:history="1">
             <w:r>
               <w:rPr>
                 <w:rStyle w:val="a8"/>
@@ -7354,7 +7354,7 @@
                 <w:noProof/>
                 <w:webHidden/>
               </w:rPr>
-              <w:instrText xml:space="preserve"> PAGEREF _Toc61814407 \h </w:instrText>
+              <w:instrText xml:space="preserve"> PAGEREF _Toc61816129 \h </w:instrText>
             </w:r>
             <w:r>
               <w:rPr>
@@ -7398,7 +7398,7 @@
               <w:lang w:eastAsia="ru-RU"/>
             </w:rPr>
           </w:pPr>
-          <w:hyperlink w:anchor="_Toc61814408" w:history="1">
+          <w:hyperlink w:anchor="_Toc61816130" w:history="1">
             <w:r>
               <w:rPr>
                 <w:rStyle w:val="a8"/>
@@ -7444,7 +7444,7 @@
                 <w:noProof/>
                 <w:webHidden/>
               </w:rPr>
-              <w:instrText xml:space="preserve"> PAGEREF _Toc61814408 \h </w:instrText>
+              <w:instrText xml:space="preserve"> PAGEREF _Toc61816130 \h </w:instrText>
             </w:r>
             <w:r>
               <w:rPr>
@@ -7488,7 +7488,7 @@
               <w:lang w:eastAsia="ru-RU"/>
             </w:rPr>
           </w:pPr>
-          <w:hyperlink w:anchor="_Toc61814409" w:history="1">
+          <w:hyperlink w:anchor="_Toc61816131" w:history="1">
             <w:r>
               <w:rPr>
                 <w:rStyle w:val="a8"/>
@@ -7534,7 +7534,7 @@
                 <w:noProof/>
                 <w:webHidden/>
               </w:rPr>
-              <w:instrText xml:space="preserve"> PAGEREF _Toc61814409 \h </w:instrText>
+              <w:instrText xml:space="preserve"> PAGEREF _Toc61816131 \h </w:instrText>
             </w:r>
             <w:r>
               <w:rPr>
@@ -7578,7 +7578,7 @@
               <w:lang w:eastAsia="ru-RU"/>
             </w:rPr>
           </w:pPr>
-          <w:hyperlink w:anchor="_Toc61814410" w:history="1">
+          <w:hyperlink w:anchor="_Toc61816132" w:history="1">
             <w:r>
               <w:rPr>
                 <w:rStyle w:val="a8"/>
@@ -7624,7 +7624,7 @@
                 <w:noProof/>
                 <w:webHidden/>
               </w:rPr>
-              <w:instrText xml:space="preserve"> PAGEREF _Toc61814410 \h </w:instrText>
+              <w:instrText xml:space="preserve"> PAGEREF _Toc61816132 \h </w:instrText>
             </w:r>
             <w:r>
               <w:rPr>
@@ -7668,7 +7668,7 @@
               <w:lang w:eastAsia="ru-RU"/>
             </w:rPr>
           </w:pPr>
-          <w:hyperlink w:anchor="_Toc61814411" w:history="1">
+          <w:hyperlink w:anchor="_Toc61816133" w:history="1">
             <w:r>
               <w:rPr>
                 <w:rStyle w:val="a8"/>
@@ -7714,7 +7714,7 @@
                 <w:noProof/>
                 <w:webHidden/>
               </w:rPr>
-              <w:instrText xml:space="preserve"> PAGEREF _Toc61814411 \h </w:instrText>
+              <w:instrText xml:space="preserve"> PAGEREF _Toc61816133 \h </w:instrText>
             </w:r>
             <w:r>
               <w:rPr>
@@ -7757,7 +7757,7 @@
               <w:lang w:eastAsia="ru-RU"/>
             </w:rPr>
           </w:pPr>
-          <w:hyperlink w:anchor="_Toc61814412" w:history="1">
+          <w:hyperlink w:anchor="_Toc61816134" w:history="1">
             <w:r>
               <w:rPr>
                 <w:rStyle w:val="a8"/>
@@ -7784,7 +7784,7 @@
                 <w:noProof/>
                 <w:webHidden/>
               </w:rPr>
-              <w:instrText xml:space="preserve"> PAGEREF _Toc61814412 \h </w:instrText>
+              <w:instrText xml:space="preserve"> PAGEREF _Toc61816134 \h </w:instrText>
             </w:r>
             <w:r>
               <w:rPr>
@@ -7827,7 +7827,7 @@
               <w:lang w:eastAsia="ru-RU"/>
             </w:rPr>
           </w:pPr>
-          <w:hyperlink w:anchor="_Toc61814413" w:history="1">
+          <w:hyperlink w:anchor="_Toc61816135" w:history="1">
             <w:r>
               <w:rPr>
                 <w:rStyle w:val="a8"/>
@@ -7854,7 +7854,7 @@
                 <w:noProof/>
                 <w:webHidden/>
               </w:rPr>
-              <w:instrText xml:space="preserve"> PAGEREF _Toc61814413 \h </w:instrText>
+              <w:instrText xml:space="preserve"> PAGEREF _Toc61816135 \h </w:instrText>
             </w:r>
             <w:r>
               <w:rPr>
@@ -7897,7 +7897,7 @@
               <w:lang w:eastAsia="ru-RU"/>
             </w:rPr>
           </w:pPr>
-          <w:hyperlink w:anchor="_Toc61814414" w:history="1">
+          <w:hyperlink w:anchor="_Toc61816136" w:history="1">
             <w:r>
               <w:rPr>
                 <w:rStyle w:val="a8"/>
@@ -7925,7 +7925,7 @@
                 <w:noProof/>
                 <w:webHidden/>
               </w:rPr>
-              <w:instrText xml:space="preserve"> PAGEREF _Toc61814414 \h </w:instrText>
+              <w:instrText xml:space="preserve"> PAGEREF _Toc61816136 \h </w:instrText>
             </w:r>
             <w:r>
               <w:rPr>
@@ -7968,7 +7968,7 @@
               <w:lang w:eastAsia="ru-RU"/>
             </w:rPr>
           </w:pPr>
-          <w:hyperlink w:anchor="_Toc61814415" w:history="1">
+          <w:hyperlink w:anchor="_Toc61816137" w:history="1">
             <w:r>
               <w:rPr>
                 <w:rStyle w:val="a8"/>
@@ -7996,7 +7996,7 @@
                 <w:noProof/>
                 <w:webHidden/>
               </w:rPr>
-              <w:instrText xml:space="preserve"> PAGEREF _Toc61814415 \h </w:instrText>
+              <w:instrText xml:space="preserve"> PAGEREF _Toc61816137 \h </w:instrText>
             </w:r>
             <w:r>
               <w:rPr>
@@ -8039,7 +8039,7 @@
               <w:lang w:eastAsia="ru-RU"/>
             </w:rPr>
           </w:pPr>
-          <w:hyperlink w:anchor="_Toc61814416" w:history="1">
+          <w:hyperlink w:anchor="_Toc61816138" w:history="1">
             <w:r>
               <w:rPr>
                 <w:rStyle w:val="a8"/>
@@ -8076,7 +8076,7 @@
                 <w:noProof/>
                 <w:webHidden/>
               </w:rPr>
-              <w:instrText xml:space="preserve"> PAGEREF _Toc61814416 \h </w:instrText>
+              <w:instrText xml:space="preserve"> PAGEREF _Toc61816138 \h </w:instrText>
             </w:r>
             <w:r>
               <w:rPr>
@@ -8119,7 +8119,7 @@
               <w:lang w:eastAsia="ru-RU"/>
             </w:rPr>
           </w:pPr>
-          <w:hyperlink w:anchor="_Toc61814417" w:history="1">
+          <w:hyperlink w:anchor="_Toc61816139" w:history="1">
             <w:r>
               <w:rPr>
                 <w:rStyle w:val="a8"/>
@@ -8147,7 +8147,7 @@
                 <w:noProof/>
                 <w:webHidden/>
               </w:rPr>
-              <w:instrText xml:space="preserve"> PAGEREF _Toc61814417 \h </w:instrText>
+              <w:instrText xml:space="preserve"> PAGEREF _Toc61816139 \h </w:instrText>
             </w:r>
             <w:r>
               <w:rPr>
@@ -8190,7 +8190,7 @@
               <w:lang w:eastAsia="ru-RU"/>
             </w:rPr>
           </w:pPr>
-          <w:hyperlink w:anchor="_Toc61814418" w:history="1">
+          <w:hyperlink w:anchor="_Toc61816140" w:history="1">
             <w:r>
               <w:rPr>
                 <w:rStyle w:val="a8"/>
@@ -8218,7 +8218,7 @@
                 <w:noProof/>
                 <w:webHidden/>
               </w:rPr>
-              <w:instrText xml:space="preserve"> PAGEREF _Toc61814418 \h </w:instrText>
+              <w:instrText xml:space="preserve"> PAGEREF _Toc61816140 \h </w:instrText>
             </w:r>
             <w:r>
               <w:rPr>
@@ -8261,7 +8261,7 @@
               <w:lang w:eastAsia="ru-RU"/>
             </w:rPr>
           </w:pPr>
-          <w:hyperlink w:anchor="_Toc61814419" w:history="1">
+          <w:hyperlink w:anchor="_Toc61816141" w:history="1">
             <w:r>
               <w:rPr>
                 <w:rStyle w:val="a8"/>
@@ -8289,7 +8289,7 @@
                 <w:noProof/>
                 <w:webHidden/>
               </w:rPr>
-              <w:instrText xml:space="preserve"> PAGEREF _Toc61814419 \h </w:instrText>
+              <w:instrText xml:space="preserve"> PAGEREF _Toc61816141 \h </w:instrText>
             </w:r>
             <w:r>
               <w:rPr>
@@ -8359,8 +8359,6 @@
         </w:rPr>
         <w:br w:type="page"/>
       </w:r>
-      <w:bookmarkStart w:id="9" w:name="_GoBack"/>
-      <w:bookmarkEnd w:id="9"/>
     </w:p>
     <w:p>
       <w:pPr>
@@ -8371,7 +8369,7 @@
           <w:szCs w:val="28"/>
         </w:rPr>
       </w:pPr>
-      <w:bookmarkStart w:id="10" w:name="_Toc61814372"/>
+      <w:bookmarkStart w:id="9" w:name="_Toc61816094"/>
       <w:r>
         <w:rPr>
           <w:rFonts w:cs="Times New Roman"/>
@@ -8380,7 +8378,7 @@
         <w:lastRenderedPageBreak/>
         <w:t>ТЕРМИНЫ И ОПРЕДЕЛЕНИЯ</w:t>
       </w:r>
-      <w:bookmarkEnd w:id="10"/>
+      <w:bookmarkEnd w:id="9"/>
     </w:p>
     <w:p>
       <w:pPr>
@@ -8779,7 +8777,7 @@
           <w:szCs w:val="28"/>
         </w:rPr>
       </w:pPr>
-      <w:bookmarkStart w:id="11" w:name="_Toc61814373"/>
+      <w:bookmarkStart w:id="10" w:name="_Toc61816095"/>
       <w:r>
         <w:rPr>
           <w:rFonts w:cs="Times New Roman"/>
@@ -8789,7 +8787,7 @@
         <w:t>ВВЕДЕНИЕ</w:t>
       </w:r>
       <w:bookmarkEnd w:id="8"/>
-      <w:bookmarkEnd w:id="11"/>
+      <w:bookmarkEnd w:id="10"/>
     </w:p>
     <w:p>
       <w:pPr>
@@ -8884,7 +8882,23 @@
           <w:sz w:val="28"/>
           <w:szCs w:val="28"/>
         </w:rPr>
-        <w:t xml:space="preserve"> первом веке на 1-ый план выходит Веб.</w:t>
+        <w:t xml:space="preserve"> первом веке на 1-ый план выходит </w:t>
+      </w:r>
+      <w:r>
+        <w:rPr>
+          <w:rFonts w:ascii="Times New Roman" w:hAnsi="Times New Roman" w:cs="Times New Roman"/>
+          <w:sz w:val="28"/>
+          <w:szCs w:val="28"/>
+        </w:rPr>
+        <w:t>интернет технологии</w:t>
+      </w:r>
+      <w:r>
+        <w:rPr>
+          <w:rFonts w:ascii="Times New Roman" w:hAnsi="Times New Roman" w:cs="Times New Roman"/>
+          <w:sz w:val="28"/>
+          <w:szCs w:val="28"/>
+        </w:rPr>
+        <w:t>.</w:t>
       </w:r>
       <w:r>
         <w:rPr>
@@ -8932,7 +8946,63 @@
           <w:sz w:val="28"/>
           <w:szCs w:val="28"/>
         </w:rPr>
-        <w:t>, игры находятся в интернете. Большинство Веб технологии базируются на клиент</w:t>
+        <w:t>, игры находятся в интернете.</w:t>
+      </w:r>
+      <w:r>
+        <w:rPr>
+          <w:rFonts w:ascii="Times New Roman" w:hAnsi="Times New Roman" w:cs="Times New Roman"/>
+          <w:sz w:val="28"/>
+          <w:szCs w:val="28"/>
+        </w:rPr>
+        <w:t xml:space="preserve"> </w:t>
+      </w:r>
+      <w:r>
+        <w:rPr>
+          <w:rFonts w:ascii="Times New Roman" w:hAnsi="Times New Roman" w:cs="Times New Roman"/>
+          <w:sz w:val="28"/>
+          <w:szCs w:val="28"/>
+        </w:rPr>
+        <w:t xml:space="preserve">В настоящее время подключиться к </w:t>
+      </w:r>
+      <w:r>
+        <w:rPr>
+          <w:rFonts w:ascii="Times New Roman" w:hAnsi="Times New Roman" w:cs="Times New Roman"/>
+          <w:sz w:val="28"/>
+          <w:szCs w:val="28"/>
+        </w:rPr>
+        <w:t>и</w:t>
+      </w:r>
+      <w:r>
+        <w:rPr>
+          <w:rFonts w:ascii="Times New Roman" w:hAnsi="Times New Roman" w:cs="Times New Roman"/>
+          <w:sz w:val="28"/>
+          <w:szCs w:val="28"/>
+        </w:rPr>
+        <w:t>нтернету можно через спутники связи, радиоканалы, кабельное телевидение, телефон, сотовую связь, специальные оптико-волоконные линии</w:t>
+      </w:r>
+      <w:r>
+        <w:rPr>
+          <w:rFonts w:ascii="Times New Roman" w:hAnsi="Times New Roman" w:cs="Times New Roman"/>
+          <w:sz w:val="28"/>
+          <w:szCs w:val="28"/>
+        </w:rPr>
+        <w:t>.</w:t>
+      </w:r>
+      <w:r>
+        <w:rPr>
+          <w:rFonts w:ascii="Times New Roman" w:hAnsi="Times New Roman" w:cs="Times New Roman"/>
+          <w:sz w:val="28"/>
+          <w:szCs w:val="28"/>
+        </w:rPr>
+        <w:t xml:space="preserve"> </w:t>
+      </w:r>
+      <w:r>
+        <w:rPr>
+          <w:rFonts w:ascii="Times New Roman" w:hAnsi="Times New Roman" w:cs="Times New Roman"/>
+          <w:sz w:val="28"/>
+          <w:szCs w:val="28"/>
+        </w:rPr>
+        <w:t>Большинство Веб технологии базируются на клиент</w:t>
       </w:r>
       <w:r>
         <w:rPr>
@@ -9054,15 +9124,7 @@
           <w:sz w:val="28"/>
           <w:szCs w:val="28"/>
         </w:rPr>
-        <w:t xml:space="preserve"> </w:t>
-      </w:r>
-      <w:r>
-        <w:rPr>
-          <w:rFonts w:ascii="Times New Roman" w:hAnsi="Times New Roman" w:cs="Times New Roman"/>
-          <w:sz w:val="28"/>
-          <w:szCs w:val="28"/>
-        </w:rPr>
-        <w:t>(</w:t>
+        <w:t xml:space="preserve"> (</w:t>
       </w:r>
       <w:r>
         <w:rPr>
@@ -9254,6 +9316,7 @@
           <w:sz w:val="28"/>
           <w:szCs w:val="28"/>
         </w:rPr>
+        <w:lastRenderedPageBreak/>
         <w:t>REST API – это набор правил, по которым следует обращаться к серверу за получением информации. Данный метод отправки и получения данных базируется на протоколе HTTP.</w:t>
       </w:r>
     </w:p>
@@ -9384,15 +9447,7 @@
           <w:sz w:val="28"/>
           <w:szCs w:val="28"/>
         </w:rPr>
-        <w:t>REST</w:t>
-      </w:r>
-      <w:r>
-        <w:rPr>
-          <w:rFonts w:ascii="Times New Roman" w:hAnsi="Times New Roman" w:cs="Times New Roman"/>
-          <w:sz w:val="28"/>
-          <w:szCs w:val="28"/>
-        </w:rPr>
-        <w:t xml:space="preserve"> </w:t>
+        <w:t xml:space="preserve">REST </w:t>
       </w:r>
       <w:r>
         <w:rPr>
@@ -9533,16 +9588,7 @@
           <w:sz w:val="28"/>
           <w:szCs w:val="28"/>
         </w:rPr>
-        <w:t xml:space="preserve">Поиск товаров и услуг. Например, можно найти и купить билеты на авиарейс, не заходя при этом непосредственно на сайт </w:t>
-      </w:r>
-      <w:r>
-        <w:rPr>
-          <w:rFonts w:ascii="Times New Roman" w:hAnsi="Times New Roman" w:cs="Times New Roman"/>
-          <w:sz w:val="28"/>
-          <w:szCs w:val="28"/>
-        </w:rPr>
-        <w:lastRenderedPageBreak/>
-        <w:t xml:space="preserve">определенной авиакомпании. Онлайн-ресурсы по поиску авиабилетов с помощью </w:t>
+        <w:t xml:space="preserve">Поиск товаров и услуг. Например, можно найти и купить билеты на авиарейс, не заходя при этом непосредственно на сайт определенной авиакомпании. Онлайн-ресурсы по поиску авиабилетов с помощью </w:t>
       </w:r>
       <w:r>
         <w:rPr>
@@ -9808,8 +9854,9 @@
           <w:szCs w:val="28"/>
           <w:lang w:eastAsia="ru-RU"/>
         </w:rPr>
+        <w:lastRenderedPageBreak/>
         <w:drawing>
-          <wp:inline distT="0" distB="0" distL="0" distR="0" wp14:anchorId="6C8AB8AA" wp14:editId="20DB46B9">
+          <wp:inline distT="0" distB="0" distL="0" distR="0" wp14:anchorId="382946FC" wp14:editId="2295143B">
             <wp:extent cx="5939790" cy="3162300"/>
             <wp:effectExtent l="0" t="0" r="3810" b="0"/>
             <wp:docPr id="1" name="Рисунок 1"/>
@@ -9896,6 +9943,8 @@
           <w:szCs w:val="28"/>
         </w:rPr>
       </w:pPr>
+      <w:bookmarkStart w:id="11" w:name="_GoBack"/>
+      <w:bookmarkEnd w:id="11"/>
     </w:p>
     <w:p>
       <w:pPr>
@@ -9914,283 +9963,7 @@
           <w:sz w:val="28"/>
           <w:szCs w:val="28"/>
         </w:rPr>
-        <w:t xml:space="preserve">Помимо написания самих </w:t>
-      </w:r>
-      <w:r>
-        <w:rPr>
-          <w:rFonts w:ascii="Times New Roman" w:hAnsi="Times New Roman" w:cs="Times New Roman"/>
-          <w:sz w:val="28"/>
-          <w:szCs w:val="28"/>
-          <w:lang w:val="en-US"/>
-        </w:rPr>
-        <w:t>API</w:t>
-      </w:r>
-      <w:r>
-        <w:rPr>
-          <w:rFonts w:ascii="Times New Roman" w:hAnsi="Times New Roman" w:cs="Times New Roman"/>
-          <w:sz w:val="28"/>
-          <w:szCs w:val="28"/>
-        </w:rPr>
-        <w:t xml:space="preserve"> </w:t>
-      </w:r>
-      <w:r>
-        <w:rPr>
-          <w:rFonts w:ascii="Times New Roman" w:hAnsi="Times New Roman" w:cs="Times New Roman"/>
-          <w:sz w:val="28"/>
-          <w:szCs w:val="28"/>
-        </w:rPr>
-        <w:t xml:space="preserve">методов необходимо написание подробной документации по ним, поскольку без нее попросту не удастся воспользоваться методом. А также не менее важно поддерживать документацию в актуальном состоянии поскольку если документация будет неправильная или устаревшая, то велика вероятность ошибок и в конечном итоге может сказывается на </w:t>
-      </w:r>
-      <w:r>
-        <w:rPr>
-          <w:rFonts w:ascii="Times New Roman" w:hAnsi="Times New Roman" w:cs="Times New Roman"/>
-          <w:sz w:val="28"/>
-          <w:szCs w:val="28"/>
-        </w:rPr>
         <w:lastRenderedPageBreak/>
-        <w:t xml:space="preserve">качестве и стоимости продуктов. Поэтому сопровождение </w:t>
-      </w:r>
-      <w:r>
-        <w:rPr>
-          <w:rFonts w:ascii="Times New Roman" w:hAnsi="Times New Roman" w:cs="Times New Roman"/>
-          <w:sz w:val="28"/>
-          <w:szCs w:val="28"/>
-          <w:lang w:val="en-US"/>
-        </w:rPr>
-        <w:t>API</w:t>
-      </w:r>
-      <w:r>
-        <w:rPr>
-          <w:rFonts w:ascii="Times New Roman" w:hAnsi="Times New Roman" w:cs="Times New Roman"/>
-          <w:sz w:val="28"/>
-          <w:szCs w:val="28"/>
-        </w:rPr>
-        <w:t>-</w:t>
-      </w:r>
-      <w:r>
-        <w:rPr>
-          <w:rFonts w:ascii="Times New Roman" w:hAnsi="Times New Roman" w:cs="Times New Roman"/>
-          <w:sz w:val="28"/>
-          <w:szCs w:val="28"/>
-        </w:rPr>
-        <w:t>документации очень важная и актуальная тема.</w:t>
-      </w:r>
-    </w:p>
-    <w:p>
-      <w:pPr>
-        <w:spacing w:after="0" w:line="360" w:lineRule="auto"/>
-        <w:ind w:firstLine="567"/>
-        <w:jc w:val="both"/>
-        <w:rPr>
-          <w:rFonts w:ascii="Times New Roman" w:hAnsi="Times New Roman" w:cs="Times New Roman"/>
-          <w:sz w:val="28"/>
-          <w:szCs w:val="28"/>
-        </w:rPr>
-      </w:pPr>
-    </w:p>
-    <w:p>
-      <w:pPr>
-        <w:spacing w:after="0" w:line="360" w:lineRule="auto"/>
-        <w:ind w:firstLine="567"/>
-        <w:jc w:val="both"/>
-        <w:rPr>
-          <w:rFonts w:ascii="Times New Roman" w:hAnsi="Times New Roman" w:cs="Times New Roman"/>
-          <w:sz w:val="28"/>
-          <w:szCs w:val="28"/>
-        </w:rPr>
-      </w:pPr>
-      <w:r>
-        <w:rPr>
-          <w:rFonts w:ascii="Times New Roman" w:hAnsi="Times New Roman" w:cs="Times New Roman"/>
-          <w:sz w:val="28"/>
-          <w:szCs w:val="28"/>
-          <w:lang w:val="en-US"/>
-        </w:rPr>
-        <w:t>API</w:t>
-      </w:r>
-      <w:r>
-        <w:rPr>
-          <w:rFonts w:ascii="Times New Roman" w:hAnsi="Times New Roman" w:cs="Times New Roman"/>
-          <w:sz w:val="28"/>
-          <w:szCs w:val="28"/>
-        </w:rPr>
-        <w:t>-</w:t>
-      </w:r>
-      <w:r>
-        <w:rPr>
-          <w:rFonts w:ascii="Times New Roman" w:hAnsi="Times New Roman" w:cs="Times New Roman"/>
-          <w:sz w:val="28"/>
-          <w:szCs w:val="28"/>
-        </w:rPr>
-        <w:t xml:space="preserve">документация представляет собой </w:t>
-      </w:r>
-      <w:r>
-        <w:rPr>
-          <w:rFonts w:ascii="Times New Roman" w:hAnsi="Times New Roman" w:cs="Times New Roman"/>
-          <w:sz w:val="28"/>
-          <w:szCs w:val="28"/>
-        </w:rPr>
-        <w:t xml:space="preserve">документ или набор документов, </w:t>
-      </w:r>
-      <w:r>
-        <w:rPr>
-          <w:rFonts w:ascii="Times New Roman" w:hAnsi="Times New Roman" w:cs="Times New Roman"/>
-          <w:sz w:val="28"/>
-          <w:szCs w:val="28"/>
-        </w:rPr>
-        <w:t xml:space="preserve">удобочитаемого формата. Наиболее популярные формат это </w:t>
-      </w:r>
-      <w:r>
-        <w:rPr>
-          <w:rFonts w:ascii="Times New Roman" w:hAnsi="Times New Roman" w:cs="Times New Roman"/>
-          <w:sz w:val="28"/>
-          <w:szCs w:val="28"/>
-          <w:lang w:val="en-US"/>
-        </w:rPr>
-        <w:t>html</w:t>
-      </w:r>
-      <w:r>
-        <w:rPr>
-          <w:rFonts w:ascii="Times New Roman" w:hAnsi="Times New Roman" w:cs="Times New Roman"/>
-          <w:sz w:val="28"/>
-          <w:szCs w:val="28"/>
-        </w:rPr>
-        <w:t xml:space="preserve"> </w:t>
-      </w:r>
-      <w:r>
-        <w:rPr>
-          <w:rFonts w:ascii="Times New Roman" w:hAnsi="Times New Roman" w:cs="Times New Roman"/>
-          <w:sz w:val="28"/>
-          <w:szCs w:val="28"/>
-        </w:rPr>
-        <w:t>документы размещены в сети интернет</w:t>
-      </w:r>
-      <w:r>
-        <w:rPr>
-          <w:rFonts w:ascii="Times New Roman" w:hAnsi="Times New Roman" w:cs="Times New Roman"/>
-          <w:sz w:val="28"/>
-          <w:szCs w:val="28"/>
-        </w:rPr>
-        <w:t>,</w:t>
-      </w:r>
-      <w:r>
-        <w:rPr>
-          <w:rFonts w:ascii="Times New Roman" w:hAnsi="Times New Roman" w:cs="Times New Roman"/>
-          <w:sz w:val="28"/>
-          <w:szCs w:val="28"/>
-        </w:rPr>
-        <w:t xml:space="preserve"> поскольку их </w:t>
-      </w:r>
-      <w:r>
-        <w:rPr>
-          <w:rFonts w:ascii="Times New Roman" w:hAnsi="Times New Roman" w:cs="Times New Roman"/>
-          <w:sz w:val="28"/>
-          <w:szCs w:val="28"/>
-        </w:rPr>
-        <w:t xml:space="preserve">удобнее всего </w:t>
-      </w:r>
-      <w:r>
-        <w:rPr>
-          <w:rFonts w:ascii="Times New Roman" w:hAnsi="Times New Roman" w:cs="Times New Roman"/>
-          <w:sz w:val="28"/>
-          <w:szCs w:val="28"/>
-        </w:rPr>
-        <w:t xml:space="preserve">поддерживать в актуальном состоянии по </w:t>
-      </w:r>
-      <w:r>
-        <w:rPr>
-          <w:rFonts w:ascii="Times New Roman" w:hAnsi="Times New Roman" w:cs="Times New Roman"/>
-          <w:sz w:val="28"/>
-          <w:szCs w:val="28"/>
-        </w:rPr>
-        <w:t xml:space="preserve">сравнению, например, </w:t>
-      </w:r>
-      <w:r>
-        <w:rPr>
-          <w:rFonts w:ascii="Times New Roman" w:hAnsi="Times New Roman" w:cs="Times New Roman"/>
-          <w:sz w:val="28"/>
-          <w:szCs w:val="28"/>
-        </w:rPr>
-        <w:t>с печатными версиями</w:t>
-      </w:r>
-      <w:r>
-        <w:rPr>
-          <w:rFonts w:ascii="Times New Roman" w:hAnsi="Times New Roman" w:cs="Times New Roman"/>
-          <w:sz w:val="28"/>
-          <w:szCs w:val="28"/>
-        </w:rPr>
-        <w:t xml:space="preserve"> документов</w:t>
-      </w:r>
-      <w:r>
-        <w:rPr>
-          <w:rFonts w:ascii="Times New Roman" w:hAnsi="Times New Roman" w:cs="Times New Roman"/>
-          <w:sz w:val="28"/>
-          <w:szCs w:val="28"/>
-        </w:rPr>
-        <w:t>.</w:t>
-      </w:r>
-    </w:p>
-    <w:p>
-      <w:pPr>
-        <w:spacing w:after="0" w:line="360" w:lineRule="auto"/>
-        <w:ind w:firstLine="567"/>
-        <w:jc w:val="both"/>
-        <w:rPr>
-          <w:rFonts w:ascii="Times New Roman" w:hAnsi="Times New Roman" w:cs="Times New Roman"/>
-          <w:sz w:val="28"/>
-          <w:szCs w:val="28"/>
-        </w:rPr>
-      </w:pPr>
-    </w:p>
-    <w:p>
-      <w:pPr>
-        <w:spacing w:after="0" w:line="360" w:lineRule="auto"/>
-        <w:ind w:firstLine="567"/>
-        <w:jc w:val="both"/>
-        <w:rPr>
-          <w:rFonts w:ascii="Times New Roman" w:hAnsi="Times New Roman" w:cs="Times New Roman"/>
-          <w:sz w:val="28"/>
-          <w:szCs w:val="28"/>
-        </w:rPr>
-      </w:pPr>
-      <w:r>
-        <w:rPr>
-          <w:rFonts w:ascii="Times New Roman" w:hAnsi="Times New Roman" w:cs="Times New Roman"/>
-          <w:sz w:val="28"/>
-          <w:szCs w:val="28"/>
-        </w:rPr>
-        <w:t xml:space="preserve">В </w:t>
-      </w:r>
-    </w:p>
-    <w:p>
-      <w:pPr>
-        <w:spacing w:after="0" w:line="360" w:lineRule="auto"/>
-        <w:ind w:firstLine="567"/>
-        <w:jc w:val="both"/>
-        <w:rPr>
-          <w:rFonts w:ascii="Times New Roman" w:hAnsi="Times New Roman" w:cs="Times New Roman"/>
-          <w:sz w:val="28"/>
-          <w:szCs w:val="28"/>
-        </w:rPr>
-      </w:pPr>
-    </w:p>
-    <w:p>
-      <w:pPr>
-        <w:spacing w:after="0" w:line="360" w:lineRule="auto"/>
-        <w:ind w:firstLine="567"/>
-        <w:jc w:val="both"/>
-        <w:rPr>
-          <w:rFonts w:ascii="Times New Roman" w:hAnsi="Times New Roman" w:cs="Times New Roman"/>
-          <w:sz w:val="28"/>
-          <w:szCs w:val="28"/>
-        </w:rPr>
-      </w:pPr>
-      <w:r>
-        <w:rPr>
-          <w:rFonts w:ascii="Times New Roman" w:hAnsi="Times New Roman" w:cs="Times New Roman"/>
-          <w:sz w:val="28"/>
-          <w:szCs w:val="28"/>
-        </w:rPr>
         <w:t>Компания ООО </w:t>
       </w:r>
       <w:r>
@@ -10612,6 +10385,161 @@
           <w:sz w:val="28"/>
           <w:szCs w:val="28"/>
         </w:rPr>
+        <w:t xml:space="preserve">Помимо написания самих </w:t>
+      </w:r>
+      <w:r>
+        <w:rPr>
+          <w:rFonts w:ascii="Times New Roman" w:hAnsi="Times New Roman" w:cs="Times New Roman"/>
+          <w:sz w:val="28"/>
+          <w:szCs w:val="28"/>
+          <w:lang w:val="en-US"/>
+        </w:rPr>
+        <w:t>API</w:t>
+      </w:r>
+      <w:r>
+        <w:rPr>
+          <w:rFonts w:ascii="Times New Roman" w:hAnsi="Times New Roman" w:cs="Times New Roman"/>
+          <w:sz w:val="28"/>
+          <w:szCs w:val="28"/>
+        </w:rPr>
+        <w:t xml:space="preserve"> </w:t>
+      </w:r>
+      <w:r>
+        <w:rPr>
+          <w:rFonts w:ascii="Times New Roman" w:hAnsi="Times New Roman" w:cs="Times New Roman"/>
+          <w:sz w:val="28"/>
+          <w:szCs w:val="28"/>
+        </w:rPr>
+        <w:t xml:space="preserve">методов необходимо написание подробной документации по ним, поскольку без нее попросту не удастся воспользоваться методом. А также не менее важно поддерживать документацию в актуальном состоянии поскольку если документация будет неправильная или устаревшая, то велика вероятность ошибок и в конечном итоге может сказывается на качестве и стоимости продуктов. Поэтому сопровождение </w:t>
+      </w:r>
+      <w:r>
+        <w:rPr>
+          <w:rFonts w:ascii="Times New Roman" w:hAnsi="Times New Roman" w:cs="Times New Roman"/>
+          <w:sz w:val="28"/>
+          <w:szCs w:val="28"/>
+          <w:lang w:val="en-US"/>
+        </w:rPr>
+        <w:t>API</w:t>
+      </w:r>
+      <w:r>
+        <w:rPr>
+          <w:rFonts w:ascii="Times New Roman" w:hAnsi="Times New Roman" w:cs="Times New Roman"/>
+          <w:sz w:val="28"/>
+          <w:szCs w:val="28"/>
+        </w:rPr>
+        <w:t>-</w:t>
+      </w:r>
+      <w:r>
+        <w:rPr>
+          <w:rFonts w:ascii="Times New Roman" w:hAnsi="Times New Roman" w:cs="Times New Roman"/>
+          <w:sz w:val="28"/>
+          <w:szCs w:val="28"/>
+        </w:rPr>
+        <w:t>документации очень важная и актуальная тема.</w:t>
+      </w:r>
+    </w:p>
+    <w:p>
+      <w:pPr>
+        <w:spacing w:after="0" w:line="360" w:lineRule="auto"/>
+        <w:ind w:firstLine="567"/>
+        <w:jc w:val="both"/>
+        <w:rPr>
+          <w:rFonts w:ascii="Times New Roman" w:hAnsi="Times New Roman" w:cs="Times New Roman"/>
+          <w:sz w:val="28"/>
+          <w:szCs w:val="28"/>
+        </w:rPr>
+      </w:pPr>
+    </w:p>
+    <w:p>
+      <w:pPr>
+        <w:spacing w:after="0" w:line="360" w:lineRule="auto"/>
+        <w:ind w:firstLine="567"/>
+        <w:jc w:val="both"/>
+        <w:rPr>
+          <w:rFonts w:ascii="Times New Roman" w:hAnsi="Times New Roman" w:cs="Times New Roman"/>
+          <w:sz w:val="28"/>
+          <w:szCs w:val="28"/>
+        </w:rPr>
+      </w:pPr>
+      <w:r>
+        <w:rPr>
+          <w:rFonts w:ascii="Times New Roman" w:hAnsi="Times New Roman" w:cs="Times New Roman"/>
+          <w:sz w:val="28"/>
+          <w:szCs w:val="28"/>
+          <w:lang w:val="en-US"/>
+        </w:rPr>
+        <w:t>API</w:t>
+      </w:r>
+      <w:r>
+        <w:rPr>
+          <w:rFonts w:ascii="Times New Roman" w:hAnsi="Times New Roman" w:cs="Times New Roman"/>
+          <w:sz w:val="28"/>
+          <w:szCs w:val="28"/>
+        </w:rPr>
+        <w:t>-</w:t>
+      </w:r>
+      <w:r>
+        <w:rPr>
+          <w:rFonts w:ascii="Times New Roman" w:hAnsi="Times New Roman" w:cs="Times New Roman"/>
+          <w:sz w:val="28"/>
+          <w:szCs w:val="28"/>
+        </w:rPr>
+        <w:t xml:space="preserve">документация представляет собой документ или набор документов, удобочитаемого формата. Наиболее популярные формат это </w:t>
+      </w:r>
+      <w:r>
+        <w:rPr>
+          <w:rFonts w:ascii="Times New Roman" w:hAnsi="Times New Roman" w:cs="Times New Roman"/>
+          <w:sz w:val="28"/>
+          <w:szCs w:val="28"/>
+          <w:lang w:val="en-US"/>
+        </w:rPr>
+        <w:t>html</w:t>
+      </w:r>
+      <w:r>
+        <w:rPr>
+          <w:rFonts w:ascii="Times New Roman" w:hAnsi="Times New Roman" w:cs="Times New Roman"/>
+          <w:sz w:val="28"/>
+          <w:szCs w:val="28"/>
+        </w:rPr>
+        <w:t xml:space="preserve"> </w:t>
+      </w:r>
+      <w:r>
+        <w:rPr>
+          <w:rFonts w:ascii="Times New Roman" w:hAnsi="Times New Roman" w:cs="Times New Roman"/>
+          <w:sz w:val="28"/>
+          <w:szCs w:val="28"/>
+        </w:rPr>
+        <w:t>документы размещены в сети интернет, поскольку их удобнее всего поддерживать в актуальном состоянии по сравнению, например, с печатными версиями документов.</w:t>
+      </w:r>
+    </w:p>
+    <w:p>
+      <w:pPr>
+        <w:spacing w:after="0" w:line="360" w:lineRule="auto"/>
+        <w:jc w:val="both"/>
+        <w:rPr>
+          <w:rFonts w:ascii="Times New Roman" w:hAnsi="Times New Roman" w:cs="Times New Roman"/>
+          <w:sz w:val="28"/>
+          <w:szCs w:val="28"/>
+        </w:rPr>
+      </w:pPr>
+    </w:p>
+    <w:p>
+      <w:pPr>
+        <w:spacing w:after="0" w:line="360" w:lineRule="auto"/>
+        <w:ind w:firstLine="567"/>
+        <w:jc w:val="both"/>
+        <w:rPr>
+          <w:rFonts w:ascii="Times New Roman" w:hAnsi="Times New Roman" w:cs="Times New Roman"/>
+          <w:sz w:val="28"/>
+          <w:szCs w:val="28"/>
+        </w:rPr>
+      </w:pPr>
+      <w:r>
+        <w:rPr>
+          <w:rFonts w:ascii="Times New Roman" w:hAnsi="Times New Roman" w:cs="Times New Roman"/>
+          <w:sz w:val="28"/>
+          <w:szCs w:val="28"/>
+        </w:rPr>
         <w:t>Целью данной работы является создание системы</w:t>
       </w:r>
       <w:r>
@@ -10661,16 +10589,7 @@
           <w:sz w:val="28"/>
           <w:szCs w:val="28"/>
         </w:rPr>
-        <w:t xml:space="preserve"> </w:t>
-      </w:r>
-      <w:r>
-        <w:rPr>
-          <w:rFonts w:ascii="Times New Roman" w:hAnsi="Times New Roman" w:cs="Times New Roman"/>
-          <w:sz w:val="28"/>
-          <w:szCs w:val="28"/>
-        </w:rPr>
-        <w:lastRenderedPageBreak/>
-        <w:t xml:space="preserve">качество разработки. </w:t>
+        <w:t xml:space="preserve"> качество разработки. </w:t>
       </w:r>
       <w:r>
         <w:rPr>
@@ -10887,6 +10806,7 @@
           <w:sz w:val="28"/>
           <w:szCs w:val="28"/>
         </w:rPr>
+        <w:lastRenderedPageBreak/>
         <w:t>разработка интерфейса взаимодействия пользователя с системой</w:t>
       </w:r>
     </w:p>
@@ -10989,7 +10909,7 @@
         </w:rPr>
       </w:pPr>
       <w:bookmarkStart w:id="12" w:name="_Toc56957439"/>
-      <w:bookmarkStart w:id="13" w:name="_Toc61814374"/>
+      <w:bookmarkStart w:id="13" w:name="_Toc61816096"/>
       <w:r>
         <w:rPr>
           <w:rFonts w:cs="Times New Roman"/>
@@ -11028,7 +10948,7 @@
           <w:szCs w:val="28"/>
         </w:rPr>
       </w:pPr>
-      <w:bookmarkStart w:id="14" w:name="_Toc61814375"/>
+      <w:bookmarkStart w:id="14" w:name="_Toc61816097"/>
       <w:r>
         <w:rPr>
           <w:rFonts w:cs="Times New Roman"/>
@@ -11060,7 +10980,7 @@
         </w:numPr>
         <w:spacing w:before="0" w:line="360" w:lineRule="auto"/>
       </w:pPr>
-      <w:bookmarkStart w:id="15" w:name="_Toc61814376"/>
+      <w:bookmarkStart w:id="15" w:name="_Toc61816098"/>
       <w:r>
         <w:t>Актуальность выбранной тематики</w:t>
       </w:r>
@@ -11950,6 +11870,7 @@
                 <w:sz w:val="28"/>
                 <w:szCs w:val="28"/>
               </w:rPr>
+              <w:lastRenderedPageBreak/>
               <w:t xml:space="preserve">документация </w:t>
             </w:r>
             <w:r>
@@ -12047,6 +11968,7 @@
                 <w:szCs w:val="28"/>
                 <w:lang w:val="en-US"/>
               </w:rPr>
+              <w:lastRenderedPageBreak/>
               <w:t>API</w:t>
             </w:r>
             <w:r>
@@ -12631,9 +12553,8 @@
           <w:szCs w:val="28"/>
           <w:lang w:eastAsia="ru-RU"/>
         </w:rPr>
-        <w:lastRenderedPageBreak/>
         <w:drawing>
-          <wp:inline distT="0" distB="0" distL="0" distR="0" wp14:anchorId="1734EF84" wp14:editId="64D5594B">
+          <wp:inline distT="0" distB="0" distL="0" distR="0" wp14:anchorId="4C35E2D7" wp14:editId="4A4C2FEA">
             <wp:extent cx="4895850" cy="2438400"/>
             <wp:effectExtent l="19050" t="19050" r="19050" b="19050"/>
             <wp:docPr id="42" name="Рисунок 42"/>
@@ -12729,8 +12650,9 @@
           <w:szCs w:val="28"/>
           <w:lang w:eastAsia="ru-RU"/>
         </w:rPr>
+        <w:lastRenderedPageBreak/>
         <w:drawing>
-          <wp:inline distT="0" distB="0" distL="0" distR="0" wp14:anchorId="67CF70E1" wp14:editId="1C2A5164">
+          <wp:inline distT="0" distB="0" distL="0" distR="0" wp14:anchorId="67D70DBB" wp14:editId="4036A416">
             <wp:extent cx="4656326" cy="2645228"/>
             <wp:effectExtent l="19050" t="19050" r="11430" b="22225"/>
             <wp:docPr id="43" name="Рисунок 43"/>
@@ -12858,9 +12780,8 @@
           <w:szCs w:val="28"/>
           <w:lang w:eastAsia="ru-RU"/>
         </w:rPr>
-        <w:lastRenderedPageBreak/>
         <w:drawing>
-          <wp:inline distT="0" distB="0" distL="0" distR="0" wp14:anchorId="1E812127" wp14:editId="5AE19501">
+          <wp:inline distT="0" distB="0" distL="0" distR="0" wp14:anchorId="0B41C214" wp14:editId="74BF23D2">
             <wp:extent cx="4572000" cy="2598345"/>
             <wp:effectExtent l="19050" t="19050" r="19050" b="12065"/>
             <wp:docPr id="44" name="Рисунок 44"/>
@@ -13005,7 +12926,7 @@
         <w:spacing w:before="0" w:line="360" w:lineRule="auto"/>
         <w:ind w:left="0" w:firstLine="0"/>
       </w:pPr>
-      <w:bookmarkStart w:id="16" w:name="_Toc61814377"/>
+      <w:bookmarkStart w:id="16" w:name="_Toc61816099"/>
       <w:r>
         <w:t>Описание серверной архитектуры</w:t>
       </w:r>
@@ -13185,6 +13106,7 @@
           <w:sz w:val="28"/>
           <w:szCs w:val="28"/>
         </w:rPr>
+        <w:lastRenderedPageBreak/>
         <w:t>Основными микросервисами являются</w:t>
       </w:r>
       <w:r>
@@ -13713,7 +13635,6 @@
           <w:szCs w:val="28"/>
           <w:lang w:val="en-US"/>
         </w:rPr>
-        <w:lastRenderedPageBreak/>
         <w:t>FM</w:t>
       </w:r>
       <w:r>
@@ -13865,7 +13786,7 @@
           <w:lang w:eastAsia="ru-RU"/>
         </w:rPr>
         <w:drawing>
-          <wp:inline distT="0" distB="0" distL="0" distR="0" wp14:anchorId="1B1E3E47" wp14:editId="7247E762">
+          <wp:inline distT="0" distB="0" distL="0" distR="0" wp14:anchorId="63CE3615" wp14:editId="78FDBB23">
             <wp:extent cx="5866228" cy="3591606"/>
             <wp:effectExtent l="0" t="0" r="1270" b="8890"/>
             <wp:docPr id="5" name="Рисунок 5"/>
@@ -13951,8 +13872,9 @@
         </w:numPr>
         <w:spacing w:before="0" w:line="360" w:lineRule="auto"/>
       </w:pPr>
-      <w:bookmarkStart w:id="17" w:name="_Toc61814378"/>
-      <w:r>
+      <w:bookmarkStart w:id="17" w:name="_Toc61816100"/>
+      <w:r>
+        <w:lastRenderedPageBreak/>
         <w:t>Расчет затрат</w:t>
       </w:r>
       <w:r>
@@ -14146,7 +14068,6 @@
           <w:sz w:val="28"/>
           <w:szCs w:val="28"/>
         </w:rPr>
-        <w:lastRenderedPageBreak/>
         <w:t>Примерное время,</w:t>
       </w:r>
       <w:r>
@@ -14323,6 +14244,7 @@
                 <w:sz w:val="28"/>
                 <w:szCs w:val="28"/>
               </w:rPr>
+              <w:lastRenderedPageBreak/>
               <w:t>Таблица 1.</w:t>
             </w:r>
             <w:r>
@@ -14723,7 +14645,7 @@
           <w:szCs w:val="28"/>
         </w:rPr>
       </w:pPr>
-      <w:bookmarkStart w:id="18" w:name="_Toc61814379"/>
+      <w:bookmarkStart w:id="18" w:name="_Toc61816101"/>
       <w:r>
         <w:rPr>
           <w:rFonts w:cs="Times New Roman"/>
@@ -14764,7 +14686,7 @@
         <w:spacing w:before="0" w:line="360" w:lineRule="auto"/>
         <w:ind w:left="0" w:firstLine="0"/>
       </w:pPr>
-      <w:bookmarkStart w:id="19" w:name="_Toc61814380"/>
+      <w:bookmarkStart w:id="19" w:name="_Toc61816102"/>
       <w:r>
         <w:t>Перечень функций, подлежащих автоматизации</w:t>
       </w:r>
@@ -14799,7 +14721,6 @@
           <w:sz w:val="28"/>
           <w:szCs w:val="28"/>
         </w:rPr>
-        <w:lastRenderedPageBreak/>
         <w:t>В ходе анализа было выявлено, что автоматизации подлежат следующие функции:</w:t>
       </w:r>
     </w:p>
@@ -14995,8 +14916,9 @@
         <w:spacing w:before="0" w:line="360" w:lineRule="auto"/>
         <w:ind w:left="0" w:firstLine="0"/>
       </w:pPr>
-      <w:bookmarkStart w:id="20" w:name="_Toc61814381"/>
-      <w:r>
+      <w:bookmarkStart w:id="20" w:name="_Toc61816103"/>
+      <w:r>
+        <w:lastRenderedPageBreak/>
         <w:t>Выбор и обоснование критериев качества</w:t>
       </w:r>
       <w:bookmarkEnd w:id="20"/>
@@ -15379,7 +15301,6 @@
           <w:sz w:val="28"/>
           <w:szCs w:val="28"/>
         </w:rPr>
-        <w:lastRenderedPageBreak/>
         <w:t>Критерий</w:t>
       </w:r>
       <w:r>
@@ -15525,8 +15446,9 @@
         <w:spacing w:before="0" w:line="360" w:lineRule="auto"/>
         <w:ind w:left="0" w:firstLine="0"/>
       </w:pPr>
-      <w:bookmarkStart w:id="21" w:name="_Toc61814382"/>
-      <w:r>
+      <w:bookmarkStart w:id="21" w:name="_Toc61816104"/>
+      <w:r>
+        <w:lastRenderedPageBreak/>
         <w:t>Анализ аналогов и прототипов</w:t>
       </w:r>
       <w:bookmarkEnd w:id="21"/>
@@ -15588,7 +15510,7 @@
           <w:lang w:val="en-US"/>
         </w:rPr>
       </w:pPr>
-      <w:bookmarkStart w:id="22" w:name="_Toc61814383"/>
+      <w:bookmarkStart w:id="22" w:name="_Toc61816105"/>
       <w:r>
         <w:rPr>
           <w:lang w:val="en-US"/>
@@ -16046,8 +15968,9 @@
           <w:szCs w:val="28"/>
           <w:lang w:eastAsia="ru-RU"/>
         </w:rPr>
+        <w:lastRenderedPageBreak/>
         <w:drawing>
-          <wp:inline distT="0" distB="0" distL="0" distR="0" wp14:anchorId="4B848047" wp14:editId="353A105D">
+          <wp:inline distT="0" distB="0" distL="0" distR="0" wp14:anchorId="3901230E" wp14:editId="7BAA94F1">
             <wp:extent cx="5939790" cy="3159125"/>
             <wp:effectExtent l="19050" t="19050" r="22860" b="22225"/>
             <wp:docPr id="2" name="Рисунок 2"/>
@@ -17324,7 +17247,7 @@
         <w:spacing w:before="0" w:line="360" w:lineRule="auto"/>
         <w:jc w:val="left"/>
       </w:pPr>
-      <w:bookmarkStart w:id="23" w:name="_Toc61814384"/>
+      <w:bookmarkStart w:id="23" w:name="_Toc61816106"/>
       <w:r>
         <w:rPr>
           <w:lang w:val="en-US"/>
@@ -17535,7 +17458,7 @@
           <w:lang w:eastAsia="ru-RU"/>
         </w:rPr>
         <w:drawing>
-          <wp:inline distT="0" distB="0" distL="0" distR="0" wp14:anchorId="0F92A132" wp14:editId="073EB3BD">
+          <wp:inline distT="0" distB="0" distL="0" distR="0" wp14:anchorId="5A20DEFB" wp14:editId="3A171FB9">
             <wp:extent cx="5939790" cy="3128645"/>
             <wp:effectExtent l="19050" t="19050" r="22860" b="14605"/>
             <wp:docPr id="7" name="Рисунок 7"/>
@@ -18082,7 +18005,7 @@
         <w:spacing w:before="0" w:line="360" w:lineRule="auto"/>
         <w:jc w:val="left"/>
       </w:pPr>
-      <w:bookmarkStart w:id="24" w:name="_Toc61814385"/>
+      <w:bookmarkStart w:id="24" w:name="_Toc61816107"/>
       <w:r>
         <w:t xml:space="preserve">Ручной метод сопровождения </w:t>
       </w:r>
@@ -18970,7 +18893,7 @@
         </w:rPr>
         <w:lastRenderedPageBreak/>
         <w:drawing>
-          <wp:inline distT="0" distB="0" distL="0" distR="0" wp14:anchorId="0B821276" wp14:editId="180AE035">
+          <wp:inline distT="0" distB="0" distL="0" distR="0" wp14:anchorId="2428BC33" wp14:editId="49C8A8A6">
             <wp:extent cx="6140135" cy="5809957"/>
             <wp:effectExtent l="19050" t="19050" r="13335" b="19685"/>
             <wp:docPr id="4" name="Рисунок 4"/>
@@ -19083,7 +19006,7 @@
         <w:spacing w:before="0" w:line="360" w:lineRule="auto"/>
         <w:jc w:val="left"/>
       </w:pPr>
-      <w:bookmarkStart w:id="25" w:name="_Toc61814386"/>
+      <w:bookmarkStart w:id="25" w:name="_Toc61816108"/>
       <w:r>
         <w:rPr>
           <w:lang w:val="en-US"/>
@@ -19861,7 +19784,7 @@
           <w:lang w:eastAsia="ru-RU"/>
         </w:rPr>
         <w:drawing>
-          <wp:inline distT="0" distB="0" distL="0" distR="0" wp14:anchorId="74481297" wp14:editId="0BFE13AF">
+          <wp:inline distT="0" distB="0" distL="0" distR="0" wp14:anchorId="31FAC405" wp14:editId="7C3EB3E0">
             <wp:extent cx="5939790" cy="3710305"/>
             <wp:effectExtent l="19050" t="19050" r="22860" b="23495"/>
             <wp:docPr id="3" name="Рисунок 3"/>
@@ -19974,7 +19897,7 @@
         <w:spacing w:before="0" w:line="360" w:lineRule="auto"/>
         <w:ind w:left="0" w:firstLine="0"/>
       </w:pPr>
-      <w:bookmarkStart w:id="26" w:name="_Toc61814387"/>
+      <w:bookmarkStart w:id="26" w:name="_Toc61816109"/>
       <w:r>
         <w:t>Сравнение аналогов и прототипов</w:t>
       </w:r>
@@ -21554,7 +21477,7 @@
         <w:ind w:left="0" w:firstLine="0"/>
         <w:jc w:val="left"/>
       </w:pPr>
-      <w:bookmarkStart w:id="27" w:name="_Toc61814388"/>
+      <w:bookmarkStart w:id="27" w:name="_Toc61816110"/>
       <w:r>
         <w:t>Вывод</w:t>
       </w:r>
@@ -21692,7 +21615,7 @@
           <w:lang w:eastAsia="ru-RU"/>
         </w:rPr>
         <w:drawing>
-          <wp:inline distT="0" distB="0" distL="0" distR="0" wp14:anchorId="2D45D88C" wp14:editId="6B9140A2">
+          <wp:inline distT="0" distB="0" distL="0" distR="0" wp14:anchorId="0C87A432" wp14:editId="4AB2C38B">
             <wp:extent cx="5205046" cy="3650321"/>
             <wp:effectExtent l="0" t="0" r="0" b="7620"/>
             <wp:docPr id="20" name="Рисунок 20"/>
@@ -21820,7 +21743,7 @@
         </w:rPr>
       </w:pPr>
       <w:bookmarkStart w:id="28" w:name="_Toc56957443"/>
-      <w:bookmarkStart w:id="29" w:name="_Toc61814389"/>
+      <w:bookmarkStart w:id="29" w:name="_Toc61816111"/>
       <w:r>
         <w:rPr>
           <w:rFonts w:cs="Times New Roman"/>
@@ -21873,7 +21796,7 @@
           <w:szCs w:val="28"/>
         </w:rPr>
       </w:pPr>
-      <w:bookmarkStart w:id="36" w:name="_Toc61814390"/>
+      <w:bookmarkStart w:id="36" w:name="_Toc61816112"/>
       <w:r>
         <w:rPr>
           <w:rFonts w:cs="Times New Roman"/>
@@ -22537,7 +22460,7 @@
         </w:rPr>
       </w:pPr>
       <w:bookmarkStart w:id="37" w:name="_Toc56957445"/>
-      <w:bookmarkStart w:id="38" w:name="_Toc61814391"/>
+      <w:bookmarkStart w:id="38" w:name="_Toc61816113"/>
       <w:r>
         <w:rPr>
           <w:rFonts w:cs="Times New Roman"/>
@@ -23179,7 +23102,7 @@
         </w:rPr>
       </w:pPr>
       <w:bookmarkStart w:id="39" w:name="_Toc56957446"/>
-      <w:bookmarkStart w:id="40" w:name="_Toc61814392"/>
+      <w:bookmarkStart w:id="40" w:name="_Toc61816114"/>
       <w:r>
         <w:rPr>
           <w:rFonts w:cs="Times New Roman"/>
@@ -23680,7 +23603,7 @@
           <w:lang w:eastAsia="ru-RU"/>
         </w:rPr>
         <w:drawing>
-          <wp:inline distT="0" distB="0" distL="0" distR="0" wp14:anchorId="3E697585" wp14:editId="6ECE5418">
+          <wp:inline distT="0" distB="0" distL="0" distR="0" wp14:anchorId="470479DF" wp14:editId="11C439B4">
             <wp:extent cx="5939790" cy="2634615"/>
             <wp:effectExtent l="0" t="0" r="3810" b="0"/>
             <wp:docPr id="6" name="Рисунок 6"/>
@@ -23769,7 +23692,7 @@
           <w:szCs w:val="28"/>
         </w:rPr>
       </w:pPr>
-      <w:bookmarkStart w:id="41" w:name="_Toc61814393"/>
+      <w:bookmarkStart w:id="41" w:name="_Toc61816115"/>
       <w:r>
         <w:rPr>
           <w:rFonts w:cs="Times New Roman"/>
@@ -24726,7 +24649,7 @@
         </w:rPr>
       </w:pPr>
       <w:bookmarkStart w:id="42" w:name="_Toc56957447"/>
-      <w:bookmarkStart w:id="43" w:name="_Toc61814394"/>
+      <w:bookmarkStart w:id="43" w:name="_Toc61816116"/>
       <w:r>
         <w:rPr>
           <w:rFonts w:cs="Times New Roman"/>
@@ -24776,7 +24699,7 @@
         </w:numPr>
         <w:spacing w:before="0" w:line="360" w:lineRule="auto"/>
       </w:pPr>
-      <w:bookmarkStart w:id="44" w:name="_Toc61814395"/>
+      <w:bookmarkStart w:id="44" w:name="_Toc61816117"/>
       <w:r>
         <w:t xml:space="preserve">Создание структуры </w:t>
       </w:r>
@@ -25003,7 +24926,7 @@
         </w:rPr>
         <w:lastRenderedPageBreak/>
         <w:drawing>
-          <wp:inline distT="0" distB="0" distL="0" distR="0" wp14:anchorId="7C7D0251" wp14:editId="62CEE951">
+          <wp:inline distT="0" distB="0" distL="0" distR="0" wp14:anchorId="2FE67221" wp14:editId="36B51742">
             <wp:extent cx="3702904" cy="5120640"/>
             <wp:effectExtent l="19050" t="19050" r="12065" b="22860"/>
             <wp:docPr id="8" name="Рисунок 8"/>
@@ -25300,7 +25223,7 @@
         </w:rPr>
         <w:lastRenderedPageBreak/>
         <w:drawing>
-          <wp:inline distT="0" distB="0" distL="0" distR="0" wp14:anchorId="36D9A710" wp14:editId="56EAD419">
+          <wp:inline distT="0" distB="0" distL="0" distR="0" wp14:anchorId="5C4A0C73" wp14:editId="1FCC90F0">
             <wp:extent cx="5939790" cy="3396615"/>
             <wp:effectExtent l="19050" t="19050" r="22860" b="13335"/>
             <wp:docPr id="9" name="Рисунок 9"/>
@@ -25632,7 +25555,7 @@
         </w:rPr>
         <w:lastRenderedPageBreak/>
         <w:drawing>
-          <wp:inline distT="0" distB="0" distL="0" distR="0" wp14:anchorId="09D7A145" wp14:editId="305293E8">
+          <wp:inline distT="0" distB="0" distL="0" distR="0" wp14:anchorId="05E11604" wp14:editId="27164E3A">
             <wp:extent cx="5939790" cy="3093720"/>
             <wp:effectExtent l="19050" t="19050" r="22860" b="11430"/>
             <wp:docPr id="12" name="Рисунок 12"/>
@@ -26443,7 +26366,7 @@
           <w:lang w:eastAsia="ru-RU"/>
         </w:rPr>
         <w:drawing>
-          <wp:inline distT="0" distB="0" distL="0" distR="0" wp14:anchorId="6B00FBD4" wp14:editId="1FC9D7F9">
+          <wp:inline distT="0" distB="0" distL="0" distR="0" wp14:anchorId="1DC3D872" wp14:editId="7D534AED">
             <wp:extent cx="3545059" cy="5050793"/>
             <wp:effectExtent l="0" t="0" r="0" b="0"/>
             <wp:docPr id="14" name="Рисунок 14"/>
@@ -26586,7 +26509,7 @@
         </w:rPr>
         <w:lastRenderedPageBreak/>
         <w:drawing>
-          <wp:inline distT="0" distB="0" distL="0" distR="0" wp14:anchorId="1D6F2AEC" wp14:editId="4CCE73CE">
+          <wp:inline distT="0" distB="0" distL="0" distR="0" wp14:anchorId="7F6E6B2B" wp14:editId="4A12413D">
             <wp:extent cx="5939790" cy="3119120"/>
             <wp:effectExtent l="0" t="0" r="3810" b="5080"/>
             <wp:docPr id="15" name="Рисунок 15"/>
@@ -26947,7 +26870,7 @@
           <w:lang w:eastAsia="ru-RU"/>
         </w:rPr>
         <w:drawing>
-          <wp:inline distT="0" distB="0" distL="0" distR="0" wp14:anchorId="273D7809" wp14:editId="7C32AEB5">
+          <wp:inline distT="0" distB="0" distL="0" distR="0" wp14:anchorId="395D9B4D" wp14:editId="571BA027">
             <wp:extent cx="5939790" cy="1312545"/>
             <wp:effectExtent l="0" t="0" r="3810" b="1905"/>
             <wp:docPr id="17" name="Рисунок 17"/>
@@ -27278,7 +27201,7 @@
           <w:lang w:eastAsia="ru-RU"/>
         </w:rPr>
         <w:drawing>
-          <wp:inline distT="0" distB="0" distL="0" distR="0" wp14:anchorId="3F6553DC" wp14:editId="2D4EED60">
+          <wp:inline distT="0" distB="0" distL="0" distR="0" wp14:anchorId="59DBE76F" wp14:editId="644A8369">
             <wp:extent cx="5939790" cy="2372995"/>
             <wp:effectExtent l="19050" t="19050" r="22860" b="27305"/>
             <wp:docPr id="16" name="Рисунок 16"/>
@@ -27572,7 +27495,7 @@
         </w:rPr>
         <w:lastRenderedPageBreak/>
         <w:drawing>
-          <wp:inline distT="0" distB="0" distL="0" distR="0" wp14:anchorId="47F5362B" wp14:editId="252BF59A">
+          <wp:inline distT="0" distB="0" distL="0" distR="0" wp14:anchorId="19A0372D" wp14:editId="32717FA2">
             <wp:extent cx="4591050" cy="3009900"/>
             <wp:effectExtent l="0" t="0" r="0" b="0"/>
             <wp:docPr id="10" name="Рисунок 10"/>
@@ -27679,7 +27602,7 @@
         </w:numPr>
         <w:spacing w:before="0" w:line="360" w:lineRule="auto"/>
       </w:pPr>
-      <w:bookmarkStart w:id="45" w:name="_Toc61814396"/>
+      <w:bookmarkStart w:id="45" w:name="_Toc61816118"/>
       <w:r>
         <w:t>Публикация</w:t>
       </w:r>
@@ -28301,7 +28224,7 @@
           <w:lang w:eastAsia="ru-RU"/>
         </w:rPr>
         <w:drawing>
-          <wp:inline distT="0" distB="0" distL="0" distR="0" wp14:anchorId="2279D097" wp14:editId="3643FAD0">
+          <wp:inline distT="0" distB="0" distL="0" distR="0" wp14:anchorId="473A2BDD" wp14:editId="1DB1981A">
             <wp:extent cx="5939790" cy="2131060"/>
             <wp:effectExtent l="0" t="0" r="3810" b="2540"/>
             <wp:docPr id="11" name="Рисунок 11"/>
@@ -28524,7 +28447,7 @@
         </w:rPr>
         <w:lastRenderedPageBreak/>
         <w:drawing>
-          <wp:inline distT="0" distB="0" distL="0" distR="0" wp14:anchorId="68F9BBC0" wp14:editId="4FA4ABCF">
+          <wp:inline distT="0" distB="0" distL="0" distR="0" wp14:anchorId="4124D69E" wp14:editId="3D4A3594">
             <wp:extent cx="4444980" cy="4844143"/>
             <wp:effectExtent l="19050" t="19050" r="13335" b="13970"/>
             <wp:docPr id="13" name="Рисунок 13"/>
@@ -28796,7 +28719,7 @@
         </w:rPr>
         <w:lastRenderedPageBreak/>
         <w:drawing>
-          <wp:inline distT="0" distB="0" distL="0" distR="0" wp14:anchorId="7B601616" wp14:editId="303C4DCB">
+          <wp:inline distT="0" distB="0" distL="0" distR="0" wp14:anchorId="62F641DC" wp14:editId="1C497F9F">
             <wp:extent cx="5939790" cy="1937385"/>
             <wp:effectExtent l="0" t="0" r="3810" b="5715"/>
             <wp:docPr id="18" name="Рисунок 18"/>
@@ -28911,7 +28834,7 @@
         </w:rPr>
       </w:pPr>
       <w:bookmarkStart w:id="46" w:name="_Toc56957448"/>
-      <w:bookmarkStart w:id="47" w:name="_Toc61814397"/>
+      <w:bookmarkStart w:id="47" w:name="_Toc61816119"/>
       <w:r>
         <w:rPr>
           <w:rFonts w:cs="Times New Roman"/>
@@ -29399,7 +29322,7 @@
         </w:rPr>
         <w:lastRenderedPageBreak/>
         <w:drawing>
-          <wp:inline distT="0" distB="0" distL="0" distR="0" wp14:anchorId="14812BB5" wp14:editId="3A7672C1">
+          <wp:inline distT="0" distB="0" distL="0" distR="0" wp14:anchorId="4AB1C36A" wp14:editId="20A28C61">
             <wp:extent cx="5939790" cy="7666990"/>
             <wp:effectExtent l="0" t="0" r="3810" b="0"/>
             <wp:docPr id="25" name="Рисунок 25"/>
@@ -29525,7 +29448,7 @@
         </w:rPr>
       </w:pPr>
       <w:bookmarkStart w:id="48" w:name="_Toc56957449"/>
-      <w:bookmarkStart w:id="49" w:name="_Toc61814398"/>
+      <w:bookmarkStart w:id="49" w:name="_Toc61816120"/>
       <w:r>
         <w:rPr>
           <w:rFonts w:cs="Times New Roman"/>
@@ -29961,7 +29884,7 @@
         </w:rPr>
       </w:pPr>
       <w:bookmarkStart w:id="50" w:name="_Toc56957450"/>
-      <w:bookmarkStart w:id="51" w:name="_Toc61814399"/>
+      <w:bookmarkStart w:id="51" w:name="_Toc61816121"/>
       <w:r>
         <w:rPr>
           <w:rFonts w:cs="Times New Roman"/>
@@ -30002,7 +29925,7 @@
         </w:rPr>
       </w:pPr>
       <w:bookmarkStart w:id="52" w:name="_Toc56957451"/>
-      <w:bookmarkStart w:id="53" w:name="_Toc61814400"/>
+      <w:bookmarkStart w:id="53" w:name="_Toc61816122"/>
       <w:r>
         <w:rPr>
           <w:rFonts w:cs="Times New Roman"/>
@@ -31100,7 +31023,7 @@
         </w:rPr>
         <w:lastRenderedPageBreak/>
         <w:drawing>
-          <wp:inline distT="0" distB="0" distL="0" distR="0" wp14:anchorId="6D1D3233" wp14:editId="141BB170">
+          <wp:inline distT="0" distB="0" distL="0" distR="0" wp14:anchorId="16F03B09" wp14:editId="19157AEC">
             <wp:extent cx="4321628" cy="5455860"/>
             <wp:effectExtent l="0" t="0" r="3175" b="0"/>
             <wp:docPr id="22" name="Рисунок 22"/>
@@ -31202,7 +31125,7 @@
           <w:lang w:eastAsia="ru-RU"/>
         </w:rPr>
         <w:drawing>
-          <wp:inline distT="0" distB="0" distL="0" distR="0" wp14:anchorId="0572C02D" wp14:editId="1E433173">
+          <wp:inline distT="0" distB="0" distL="0" distR="0" wp14:anchorId="6819817B" wp14:editId="35892C0B">
             <wp:extent cx="5939790" cy="1289050"/>
             <wp:effectExtent l="19050" t="19050" r="22860" b="25400"/>
             <wp:docPr id="24" name="Рисунок 24"/>
@@ -33963,7 +33886,7 @@
         </w:rPr>
       </w:pPr>
       <w:bookmarkStart w:id="54" w:name="_Toc56957452"/>
-      <w:bookmarkStart w:id="55" w:name="_Toc61814401"/>
+      <w:bookmarkStart w:id="55" w:name="_Toc61816123"/>
       <w:r>
         <w:rPr>
           <w:rFonts w:cs="Times New Roman"/>
@@ -34002,7 +33925,7 @@
           <w:szCs w:val="28"/>
         </w:rPr>
       </w:pPr>
-      <w:bookmarkStart w:id="56" w:name="_Toc61814402"/>
+      <w:bookmarkStart w:id="56" w:name="_Toc61816124"/>
       <w:r>
         <w:rPr>
           <w:rFonts w:cs="Times New Roman"/>
@@ -34377,7 +34300,7 @@
           <w:szCs w:val="28"/>
         </w:rPr>
       </w:pPr>
-      <w:bookmarkStart w:id="57" w:name="_Toc61814403"/>
+      <w:bookmarkStart w:id="57" w:name="_Toc61816125"/>
       <w:r>
         <w:rPr>
           <w:rFonts w:cs="Times New Roman"/>
@@ -34691,7 +34614,7 @@
           <w:szCs w:val="28"/>
         </w:rPr>
       </w:pPr>
-      <w:bookmarkStart w:id="58" w:name="_Toc61814404"/>
+      <w:bookmarkStart w:id="58" w:name="_Toc61816126"/>
       <w:r>
         <w:rPr>
           <w:rFonts w:cs="Times New Roman"/>
@@ -35028,7 +34951,7 @@
           <w:szCs w:val="28"/>
         </w:rPr>
       </w:pPr>
-      <w:bookmarkStart w:id="59" w:name="_Toc61814405"/>
+      <w:bookmarkStart w:id="59" w:name="_Toc61816127"/>
       <w:r>
         <w:rPr>
           <w:rFonts w:cs="Times New Roman"/>
@@ -35318,7 +35241,7 @@
           <w:szCs w:val="28"/>
         </w:rPr>
       </w:pPr>
-      <w:bookmarkStart w:id="60" w:name="_Toc61814406"/>
+      <w:bookmarkStart w:id="60" w:name="_Toc61816128"/>
       <w:r>
         <w:rPr>
           <w:rFonts w:cs="Times New Roman"/>
@@ -35426,7 +35349,7 @@
           <w:szCs w:val="28"/>
         </w:rPr>
       </w:pPr>
-      <w:bookmarkStart w:id="61" w:name="_Toc61814407"/>
+      <w:bookmarkStart w:id="61" w:name="_Toc61816129"/>
       <w:r>
         <w:rPr>
           <w:rFonts w:cs="Times New Roman"/>
@@ -35464,7 +35387,7 @@
           <w:szCs w:val="28"/>
         </w:rPr>
       </w:pPr>
-      <w:bookmarkStart w:id="62" w:name="_Toc61814408"/>
+      <w:bookmarkStart w:id="62" w:name="_Toc61816130"/>
       <w:r>
         <w:rPr>
           <w:rFonts w:cs="Times New Roman"/>
@@ -35898,7 +35821,7 @@
           <w:szCs w:val="28"/>
         </w:rPr>
       </w:pPr>
-      <w:bookmarkStart w:id="63" w:name="_Toc61814409"/>
+      <w:bookmarkStart w:id="63" w:name="_Toc61816131"/>
       <w:r>
         <w:rPr>
           <w:rFonts w:cs="Times New Roman"/>
@@ -36533,7 +36456,7 @@
           <w:szCs w:val="28"/>
         </w:rPr>
       </w:pPr>
-      <w:bookmarkStart w:id="64" w:name="_Toc61814410"/>
+      <w:bookmarkStart w:id="64" w:name="_Toc61816132"/>
       <w:r>
         <w:rPr>
           <w:rFonts w:cs="Times New Roman"/>
@@ -36759,7 +36682,7 @@
           <w:szCs w:val="28"/>
         </w:rPr>
       </w:pPr>
-      <w:bookmarkStart w:id="65" w:name="_Toc61814411"/>
+      <w:bookmarkStart w:id="65" w:name="_Toc61816133"/>
       <w:r>
         <w:rPr>
           <w:rFonts w:cs="Times New Roman"/>
@@ -36940,7 +36863,7 @@
         <w:spacing w:before="0" w:line="360" w:lineRule="auto"/>
       </w:pPr>
       <w:bookmarkStart w:id="66" w:name="_Toc56957454"/>
-      <w:bookmarkStart w:id="67" w:name="_Toc61814412"/>
+      <w:bookmarkStart w:id="67" w:name="_Toc61816134"/>
       <w:r>
         <w:t>ЗАКЛЮЧЕНИЕ</w:t>
       </w:r>
@@ -37580,7 +37503,7 @@
         <w:spacing w:before="0" w:line="360" w:lineRule="auto"/>
       </w:pPr>
       <w:bookmarkStart w:id="68" w:name="_Toc56957455"/>
-      <w:bookmarkStart w:id="69" w:name="_Toc61814413"/>
+      <w:bookmarkStart w:id="69" w:name="_Toc61816135"/>
       <w:r>
         <w:lastRenderedPageBreak/>
         <w:t>СПИСОК ЛИТЕРАТУРЫ</w:t>
@@ -38698,7 +38621,7 @@
           <w:szCs w:val="28"/>
         </w:rPr>
       </w:pPr>
-      <w:bookmarkStart w:id="70" w:name="_Toc61814414"/>
+      <w:bookmarkStart w:id="70" w:name="_Toc61816136"/>
       <w:r>
         <w:rPr>
           <w:rFonts w:cs="Times New Roman"/>
@@ -46254,7 +46177,7 @@
         </w:rPr>
       </w:pPr>
       <w:bookmarkStart w:id="71" w:name="Bookmark1"/>
-      <w:bookmarkStart w:id="72" w:name="_Toc61814415"/>
+      <w:bookmarkStart w:id="72" w:name="_Toc61816137"/>
       <w:bookmarkEnd w:id="71"/>
       <w:r>
         <w:rPr>
@@ -46455,7 +46378,7 @@
         </w:rPr>
       </w:pPr>
       <w:bookmarkStart w:id="73" w:name="Bookmark2"/>
-      <w:bookmarkStart w:id="74" w:name="_Toc61814416"/>
+      <w:bookmarkStart w:id="74" w:name="_Toc61816138"/>
       <w:bookmarkEnd w:id="73"/>
       <w:r>
         <w:rPr>
@@ -46823,7 +46746,7 @@
         </w:rPr>
       </w:pPr>
       <w:bookmarkStart w:id="75" w:name="Bookmark3"/>
-      <w:bookmarkStart w:id="76" w:name="_Toc61814417"/>
+      <w:bookmarkStart w:id="76" w:name="_Toc61816139"/>
       <w:bookmarkEnd w:id="75"/>
       <w:r>
         <w:rPr>
@@ -46988,7 +46911,7 @@
         </w:rPr>
         <w:lastRenderedPageBreak/>
         <w:drawing>
-          <wp:inline distT="0" distB="0" distL="0" distR="0" wp14:anchorId="12CCDDF9" wp14:editId="586C6116">
+          <wp:inline distT="0" distB="0" distL="0" distR="0" wp14:anchorId="6A6B6C19" wp14:editId="361EED93">
             <wp:extent cx="5949950" cy="1268095"/>
             <wp:effectExtent l="0" t="0" r="0" b="8255"/>
             <wp:docPr id="26" name="Рисунок 26" descr="C:\img_1.png"/>
@@ -47133,7 +47056,7 @@
           <w:lang w:eastAsia="ru-RU"/>
         </w:rPr>
         <w:drawing>
-          <wp:inline distT="0" distB="0" distL="0" distR="0" wp14:anchorId="50D57BB5" wp14:editId="28F7AC1E">
+          <wp:inline distT="0" distB="0" distL="0" distR="0" wp14:anchorId="5B8CE8DB" wp14:editId="47CE0C33">
             <wp:extent cx="5949950" cy="1828800"/>
             <wp:effectExtent l="0" t="0" r="0" b="0"/>
             <wp:docPr id="27" name="Рисунок 27" descr="C:\img_2.png"/>
@@ -47192,7 +47115,7 @@
         </w:rPr>
       </w:pPr>
       <w:bookmarkStart w:id="79" w:name="Bookmark6"/>
-      <w:bookmarkStart w:id="80" w:name="_Toc61814418"/>
+      <w:bookmarkStart w:id="80" w:name="_Toc61816140"/>
       <w:bookmarkEnd w:id="79"/>
       <w:r>
         <w:rPr>
@@ -47243,7 +47166,7 @@
           <w:szCs w:val="18"/>
         </w:rPr>
         <w:drawing>
-          <wp:inline distT="0" distB="0" distL="0" distR="0" wp14:anchorId="4092BAD0" wp14:editId="58159514">
+          <wp:inline distT="0" distB="0" distL="0" distR="0" wp14:anchorId="46B6D6EB" wp14:editId="6F5FDFC4">
             <wp:extent cx="5949950" cy="1304290"/>
             <wp:effectExtent l="0" t="0" r="0" b="0"/>
             <wp:docPr id="28" name="Рисунок 28" descr="C:\img_3.png"/>
@@ -47345,7 +47268,7 @@
           <w:szCs w:val="18"/>
         </w:rPr>
         <w:drawing>
-          <wp:inline distT="0" distB="0" distL="0" distR="0" wp14:anchorId="4F050019" wp14:editId="0DE1A523">
+          <wp:inline distT="0" distB="0" distL="0" distR="0" wp14:anchorId="4C185FB5" wp14:editId="5E1C862F">
             <wp:extent cx="5949950" cy="1487170"/>
             <wp:effectExtent l="0" t="0" r="0" b="0"/>
             <wp:docPr id="29" name="Рисунок 29" descr="C:\img_4.png"/>
@@ -47447,7 +47370,7 @@
           <w:szCs w:val="18"/>
         </w:rPr>
         <w:drawing>
-          <wp:inline distT="0" distB="0" distL="0" distR="0" wp14:anchorId="2488F254" wp14:editId="34C5465A">
+          <wp:inline distT="0" distB="0" distL="0" distR="0" wp14:anchorId="07549457" wp14:editId="52CB8A39">
             <wp:extent cx="5949950" cy="377825"/>
             <wp:effectExtent l="0" t="0" r="0" b="3175"/>
             <wp:docPr id="30" name="Рисунок 30" descr="C:\img_5.png"/>
@@ -47513,7 +47436,7 @@
           <w:szCs w:val="18"/>
         </w:rPr>
         <w:drawing>
-          <wp:inline distT="0" distB="0" distL="0" distR="0" wp14:anchorId="0F28A944" wp14:editId="25F23C85">
+          <wp:inline distT="0" distB="0" distL="0" distR="0" wp14:anchorId="65828485" wp14:editId="5B22DE06">
             <wp:extent cx="4207903" cy="4181856"/>
             <wp:effectExtent l="0" t="0" r="2540" b="0"/>
             <wp:docPr id="31" name="Рисунок 31" descr="C:\img_6.png"/>
@@ -47580,7 +47503,7 @@
         </w:rPr>
         <w:lastRenderedPageBreak/>
         <w:drawing>
-          <wp:inline distT="0" distB="0" distL="0" distR="0" wp14:anchorId="5908713D" wp14:editId="33ED1078">
+          <wp:inline distT="0" distB="0" distL="0" distR="0" wp14:anchorId="63AC61BF" wp14:editId="672EC6DC">
             <wp:extent cx="4230624" cy="1543252"/>
             <wp:effectExtent l="0" t="0" r="0" b="0"/>
             <wp:docPr id="32" name="Рисунок 32" descr="C:\img_7.png"/>
@@ -47664,7 +47587,7 @@
           <w:szCs w:val="18"/>
         </w:rPr>
         <w:drawing>
-          <wp:inline distT="0" distB="0" distL="0" distR="0" wp14:anchorId="289DA73C" wp14:editId="432561E4">
+          <wp:inline distT="0" distB="0" distL="0" distR="0" wp14:anchorId="088FC409" wp14:editId="0E604625">
             <wp:extent cx="5657215" cy="3291840"/>
             <wp:effectExtent l="0" t="0" r="635" b="3810"/>
             <wp:docPr id="33" name="Рисунок 33" descr="C:\img_8.png"/>
@@ -47776,7 +47699,7 @@
           <w:szCs w:val="18"/>
         </w:rPr>
         <w:drawing>
-          <wp:inline distT="0" distB="0" distL="0" distR="0" wp14:anchorId="0C295168" wp14:editId="2824B3A3">
+          <wp:inline distT="0" distB="0" distL="0" distR="0" wp14:anchorId="1E6FA7C0" wp14:editId="3C832DF8">
             <wp:extent cx="5949950" cy="1463040"/>
             <wp:effectExtent l="0" t="0" r="0" b="3810"/>
             <wp:docPr id="34" name="Рисунок 34" descr="C:\img_9.png"/>
@@ -47963,7 +47886,7 @@
           <w:szCs w:val="18"/>
         </w:rPr>
         <w:drawing>
-          <wp:inline distT="0" distB="0" distL="0" distR="0" wp14:anchorId="230C382D" wp14:editId="26D3E686">
+          <wp:inline distT="0" distB="0" distL="0" distR="0" wp14:anchorId="0F8745EF" wp14:editId="53929633">
             <wp:extent cx="5949950" cy="3596640"/>
             <wp:effectExtent l="0" t="0" r="0" b="3810"/>
             <wp:docPr id="35" name="Рисунок 35" descr="C:\img_10.png"/>
@@ -48053,7 +47976,7 @@
           <w:szCs w:val="18"/>
         </w:rPr>
         <w:drawing>
-          <wp:inline distT="0" distB="0" distL="0" distR="0" wp14:anchorId="2A3F63CB" wp14:editId="5CE436AA">
+          <wp:inline distT="0" distB="0" distL="0" distR="0" wp14:anchorId="3998FB18" wp14:editId="3CE59605">
             <wp:extent cx="2792095" cy="3255010"/>
             <wp:effectExtent l="0" t="0" r="8255" b="2540"/>
             <wp:docPr id="36" name="Рисунок 36" descr="C:\img_11.png"/>
@@ -48109,7 +48032,7 @@
           <w:szCs w:val="18"/>
         </w:rPr>
         <w:drawing>
-          <wp:inline distT="0" distB="0" distL="0" distR="0" wp14:anchorId="3A120262" wp14:editId="5FF22F49">
+          <wp:inline distT="0" distB="0" distL="0" distR="0" wp14:anchorId="4EB91089" wp14:editId="2CBC45FE">
             <wp:extent cx="2072640" cy="2780030"/>
             <wp:effectExtent l="0" t="0" r="3810" b="1270"/>
             <wp:docPr id="37" name="Рисунок 37" descr="C:\img_12.png"/>
@@ -48194,7 +48117,7 @@
         </w:rPr>
         <w:lastRenderedPageBreak/>
         <w:drawing>
-          <wp:inline distT="0" distB="0" distL="0" distR="0" wp14:anchorId="690CDA82" wp14:editId="2D27A902">
+          <wp:inline distT="0" distB="0" distL="0" distR="0" wp14:anchorId="4DD5DC2B" wp14:editId="206C2E9F">
             <wp:extent cx="2804160" cy="4257714"/>
             <wp:effectExtent l="0" t="0" r="0" b="9525"/>
             <wp:docPr id="38" name="Рисунок 38" descr="C:\img_13.png"/>
@@ -48250,7 +48173,7 @@
           <w:szCs w:val="18"/>
         </w:rPr>
         <w:drawing>
-          <wp:inline distT="0" distB="0" distL="0" distR="0" wp14:anchorId="658B8E43" wp14:editId="35DD86B1">
+          <wp:inline distT="0" distB="0" distL="0" distR="0" wp14:anchorId="71454ACC" wp14:editId="0A53676D">
             <wp:extent cx="5108448" cy="2920593"/>
             <wp:effectExtent l="0" t="0" r="0" b="0"/>
             <wp:docPr id="39" name="Рисунок 39" descr="C:\img_14.png"/>
@@ -48309,7 +48232,7 @@
         </w:rPr>
       </w:pPr>
       <w:bookmarkStart w:id="81" w:name="Bookmark7"/>
-      <w:bookmarkStart w:id="82" w:name="_Toc61814419"/>
+      <w:bookmarkStart w:id="82" w:name="_Toc61816141"/>
       <w:bookmarkEnd w:id="81"/>
       <w:r>
         <w:rPr>
@@ -49290,7 +49213,7 @@
             <w:sz w:val="28"/>
             <w:szCs w:val="28"/>
           </w:rPr>
-          <w:t>22</w:t>
+          <w:t>14</w:t>
         </w:r>
         <w:r>
           <w:rPr>
@@ -56434,7 +56357,7 @@
 </file>
 
 <file path=customXml/itemProps1.xml><?xml version="1.0" encoding="utf-8"?>
-<ds:datastoreItem xmlns:ds="http://schemas.openxmlformats.org/officeDocument/2006/customXml" ds:itemID="{64AE505E-87AA-4DB5-9C56-53CF3114AD19}">
+<ds:datastoreItem xmlns:ds="http://schemas.openxmlformats.org/officeDocument/2006/customXml" ds:itemID="{C0AFB137-42B1-4A7D-AC6C-BC3401E984B6}">
   <ds:schemaRefs>
     <ds:schemaRef ds:uri="http://schemas.openxmlformats.org/officeDocument/2006/bibliography"/>
   </ds:schemaRefs>

</xml_diff>